<commit_message>
updated first.docx. 12/5/2021, 6:03:23 PM
</commit_message>
<xml_diff>
--- a/first.docx
+++ b/first.docx
@@ -2,7 +2,14 @@
 <file path=word/document.xml><?xml version="1.0" encoding="utf-8"?>
 <w:document xmlns:wpc="http://schemas.microsoft.com/office/word/2010/wordprocessingCanvas" xmlns:cx="http://schemas.microsoft.com/office/drawing/2014/chartex" xmlns:cx1="http://schemas.microsoft.com/office/drawing/2015/9/8/chartex" xmlns:cx2="http://schemas.microsoft.com/office/drawing/2015/10/21/chartex" xmlns:cx3="http://schemas.microsoft.com/office/drawing/2016/5/9/chartex" xmlns:cx4="http://schemas.microsoft.com/office/drawing/2016/5/10/chartex" xmlns:cx5="http://schemas.microsoft.com/office/drawing/2016/5/11/chartex" xmlns:cx6="http://schemas.microsoft.com/office/drawing/2016/5/12/chartex" xmlns:cx7="http://schemas.microsoft.com/office/drawing/2016/5/13/chartex" xmlns:cx8="http://schemas.microsoft.com/office/drawing/2016/5/14/chartex" xmlns:mc="http://schemas.openxmlformats.org/markup-compatibility/2006" xmlns:aink="http://schemas.microsoft.com/office/drawing/2016/ink" xmlns:am3d="http://schemas.microsoft.com/office/drawing/2017/model3d" xmlns:o="urn:schemas-microsoft-com:office:office" xmlns:r="http://schemas.openxmlformats.org/officeDocument/2006/relationships" xmlns:m="http://schemas.openxmlformats.org/officeDocument/2006/math" xmlns:v="urn:schemas-microsoft-com:vml" xmlns:wp14="http://schemas.microsoft.com/office/word/2010/wordprocessingDrawing" xmlns:wp="http://schemas.openxmlformats.org/drawingml/2006/wordprocessingDrawing" xmlns:w10="urn:schemas-microsoft-com:office:word" xmlns:w="http://schemas.openxmlformats.org/wordprocessingml/2006/main" xmlns:w14="http://schemas.microsoft.com/office/word/2010/wordml" xmlns:w15="http://schemas.microsoft.com/office/word/2012/wordml" xmlns:w16cex="http://schemas.microsoft.com/office/word/2018/wordml/cex" xmlns:w16cid="http://schemas.microsoft.com/office/word/2016/wordml/cid" xmlns:w16="http://schemas.microsoft.com/office/word/2018/wordml" xmlns:w16sdtdh="http://schemas.microsoft.com/office/word/2020/wordml/sdtdatahash" xmlns:w16se="http://schemas.microsoft.com/office/word/2015/wordml/symex" xmlns:wpg="http://schemas.microsoft.com/office/word/2010/wordprocessingGroup" xmlns:wpi="http://schemas.microsoft.com/office/word/2010/wordprocessingInk" xmlns:wne="http://schemas.microsoft.com/office/word/2006/wordml" xmlns:wps="http://schemas.microsoft.com/office/word/2010/wordprocessingShape" mc:Ignorable="w14 w15 w16se w16cid w16 w16cex w16sdtdh wp14">
   <w:body>
-    <w:p/>
+    <w:p>
+      <w:pPr>
+        <w:rPr>
+          <w:rFonts w:hint="cs"/>
+          <w:rtl/>
+        </w:rPr>
+      </w:pPr>
+    </w:p>
     <w:sectPr>
       <w:pgSz w:w="11906" w:h="16838"/>
       <w:pgMar w:top="1440" w:right="1440" w:bottom="1440" w:left="1440" w:header="708" w:footer="708" w:gutter="0"/>

</xml_diff>

<commit_message>
updated first.docx. 12/7/2021, 6:09:50 PM
</commit_message>
<xml_diff>
--- a/first.docx
+++ b/first.docx
@@ -1,27 +1,2008 @@
 
 <file path=word/document.xml><?xml version="1.0" encoding="utf-8"?>
-<w:document xmlns:wpc="http://schemas.microsoft.com/office/word/2010/wordprocessingCanvas" xmlns:cx="http://schemas.microsoft.com/office/drawing/2014/chartex" xmlns:cx1="http://schemas.microsoft.com/office/drawing/2015/9/8/chartex" xmlns:cx2="http://schemas.microsoft.com/office/drawing/2015/10/21/chartex" xmlns:cx3="http://schemas.microsoft.com/office/drawing/2016/5/9/chartex" xmlns:cx4="http://schemas.microsoft.com/office/drawing/2016/5/10/chartex" xmlns:cx5="http://schemas.microsoft.com/office/drawing/2016/5/11/chartex" xmlns:cx6="http://schemas.microsoft.com/office/drawing/2016/5/12/chartex" xmlns:cx7="http://schemas.microsoft.com/office/drawing/2016/5/13/chartex" xmlns:cx8="http://schemas.microsoft.com/office/drawing/2016/5/14/chartex" xmlns:mc="http://schemas.openxmlformats.org/markup-compatibility/2006" xmlns:aink="http://schemas.microsoft.com/office/drawing/2016/ink" xmlns:am3d="http://schemas.microsoft.com/office/drawing/2017/model3d" xmlns:o="urn:schemas-microsoft-com:office:office" xmlns:r="http://schemas.openxmlformats.org/officeDocument/2006/relationships" xmlns:m="http://schemas.openxmlformats.org/officeDocument/2006/math" xmlns:v="urn:schemas-microsoft-com:vml" xmlns:wp14="http://schemas.microsoft.com/office/word/2010/wordprocessingDrawing" xmlns:wp="http://schemas.openxmlformats.org/drawingml/2006/wordprocessingDrawing" xmlns:w10="urn:schemas-microsoft-com:office:word" xmlns:w="http://schemas.openxmlformats.org/wordprocessingml/2006/main" xmlns:w14="http://schemas.microsoft.com/office/word/2010/wordml" xmlns:w15="http://schemas.microsoft.com/office/word/2012/wordml" xmlns:w16cex="http://schemas.microsoft.com/office/word/2018/wordml/cex" xmlns:w16cid="http://schemas.microsoft.com/office/word/2016/wordml/cid" xmlns:w16="http://schemas.microsoft.com/office/word/2018/wordml" xmlns:w16sdtdh="http://schemas.microsoft.com/office/word/2020/wordml/sdtdatahash" xmlns:w16se="http://schemas.microsoft.com/office/word/2015/wordml/symex" xmlns:wpg="http://schemas.microsoft.com/office/word/2010/wordprocessingGroup" xmlns:wpi="http://schemas.microsoft.com/office/word/2010/wordprocessingInk" xmlns:wne="http://schemas.microsoft.com/office/word/2006/wordml" xmlns:wps="http://schemas.microsoft.com/office/word/2010/wordprocessingShape" mc:Ignorable="w14 w15 w16se w16cid w16 w16cex w16sdtdh wp14">
+<w:document xmlns:wpc="http://schemas.microsoft.com/office/word/2010/wordprocessingCanvas" xmlns:cx="http://schemas.microsoft.com/office/drawing/2014/chartex" xmlns:mc="http://schemas.openxmlformats.org/markup-compatibility/2006" xmlns:o="urn:schemas-microsoft-com:office:office" xmlns:r="http://schemas.openxmlformats.org/officeDocument/2006/relationships" xmlns:m="http://schemas.openxmlformats.org/officeDocument/2006/math" xmlns:v="urn:schemas-microsoft-com:vml" xmlns:wp14="http://schemas.microsoft.com/office/word/2010/wordprocessingDrawing" xmlns:wp="http://schemas.openxmlformats.org/drawingml/2006/wordprocessingDrawing" xmlns:w10="urn:schemas-microsoft-com:office:word" xmlns:w="http://schemas.openxmlformats.org/wordprocessingml/2006/main" xmlns:w14="http://schemas.microsoft.com/office/word/2010/wordml" xmlns:w15="http://schemas.microsoft.com/office/word/2012/wordml" xmlns:w16se="http://schemas.microsoft.com/office/word/2015/wordml/symex" xmlns:wpg="http://schemas.microsoft.com/office/word/2010/wordprocessingGroup" xmlns:wpi="http://schemas.microsoft.com/office/word/2010/wordprocessingInk" xmlns:wne="http://schemas.microsoft.com/office/word/2006/wordml" xmlns:wps="http://schemas.microsoft.com/office/word/2010/wordprocessingShape" mc:Ignorable="w14 w15 w16se wp14">
   <w:body>
     <w:p>
       <w:pPr>
+        <w:spacing w:line="360" w:lineRule="auto"/>
+        <w:jc w:val="center"/>
         <w:rPr>
-          <w:rFonts w:hint="cs"/>
+          <w:b/>
+          <w:bCs/>
+          <w:color w:val="2E74B5" w:themeColor="accent1" w:themeShade="BF"/>
+          <w:sz w:val="32"/>
+          <w:szCs w:val="32"/>
+          <w:u w:val="single"/>
           <w:rtl/>
         </w:rPr>
       </w:pPr>
+      <w:proofErr w:type="spellStart"/>
+      <w:r>
+        <w:rPr>
+          <w:rFonts w:hint="cs"/>
+          <w:b/>
+          <w:bCs/>
+          <w:color w:val="2E74B5" w:themeColor="accent1" w:themeShade="BF"/>
+          <w:sz w:val="32"/>
+          <w:szCs w:val="32"/>
+          <w:u w:val="single"/>
+          <w:rtl/>
+        </w:rPr>
+        <w:t>עידכוני</w:t>
+      </w:r>
+      <w:proofErr w:type="spellEnd"/>
+      <w:r>
+        <w:rPr>
+          <w:rFonts w:hint="cs"/>
+          <w:b/>
+          <w:bCs/>
+          <w:color w:val="2E74B5" w:themeColor="accent1" w:themeShade="BF"/>
+          <w:sz w:val="32"/>
+          <w:szCs w:val="32"/>
+          <w:u w:val="single"/>
+          <w:rtl/>
+        </w:rPr>
+        <w:t xml:space="preserve"> מערכת יום שלישי </w:t>
+      </w:r>
+      <w:r>
+        <w:rPr>
+          <w:rFonts w:hint="cs"/>
+          <w:b/>
+          <w:bCs/>
+          <w:color w:val="2E74B5" w:themeColor="accent1" w:themeShade="BF"/>
+          <w:sz w:val="32"/>
+          <w:szCs w:val="32"/>
+          <w:u w:val="single"/>
+          <w:rtl/>
+        </w:rPr>
+        <w:t>7.12</w:t>
+      </w:r>
+      <w:r>
+        <w:rPr>
+          <w:rFonts w:hint="cs"/>
+          <w:b/>
+          <w:bCs/>
+          <w:color w:val="2E74B5" w:themeColor="accent1" w:themeShade="BF"/>
+          <w:sz w:val="32"/>
+          <w:szCs w:val="32"/>
+          <w:u w:val="single"/>
+          <w:rtl/>
+        </w:rPr>
+        <w:t>.2021</w:t>
+      </w:r>
     </w:p>
+    <w:tbl>
+      <w:tblPr>
+        <w:tblStyle w:val="a3"/>
+        <w:bidiVisual/>
+        <w:tblW w:w="10784" w:type="dxa"/>
+        <w:tblInd w:w="-19" w:type="dxa"/>
+        <w:tblLook w:val="04A0" w:firstRow="1" w:lastRow="0" w:firstColumn="1" w:lastColumn="0" w:noHBand="0" w:noVBand="1"/>
+      </w:tblPr>
+      <w:tblGrid>
+        <w:gridCol w:w="983"/>
+        <w:gridCol w:w="3262"/>
+        <w:gridCol w:w="1842"/>
+        <w:gridCol w:w="1909"/>
+        <w:gridCol w:w="2788"/>
+      </w:tblGrid>
+      <w:tr>
+        <w:trPr>
+          <w:trHeight w:val="622"/>
+        </w:trPr>
+        <w:tc>
+          <w:tcPr>
+            <w:tcW w:w="856" w:type="dxa"/>
+            <w:tcBorders>
+              <w:top w:val="thickThinSmallGap" w:sz="24" w:space="0" w:color="000000"/>
+              <w:left w:val="thinThickSmallGap" w:sz="24" w:space="0" w:color="000000"/>
+              <w:right w:val="thickThinSmallGap" w:sz="24" w:space="0" w:color="000000"/>
+            </w:tcBorders>
+            <w:shd w:val="clear" w:color="auto" w:fill="D9E2F3" w:themeFill="accent5" w:themeFillTint="33"/>
+          </w:tcPr>
+          <w:p>
+            <w:pPr>
+              <w:spacing w:line="360" w:lineRule="auto"/>
+              <w:jc w:val="center"/>
+              <w:rPr>
+                <w:b/>
+                <w:bCs/>
+                <w:color w:val="0070C0"/>
+                <w:sz w:val="28"/>
+                <w:szCs w:val="28"/>
+                <w:rtl/>
+              </w:rPr>
+            </w:pPr>
+          </w:p>
+        </w:tc>
+        <w:tc>
+          <w:tcPr>
+            <w:tcW w:w="9928" w:type="dxa"/>
+            <w:gridSpan w:val="4"/>
+            <w:tcBorders>
+              <w:top w:val="thickThinSmallGap" w:sz="24" w:space="0" w:color="000000"/>
+              <w:right w:val="thickThinSmallGap" w:sz="24" w:space="0" w:color="000000"/>
+            </w:tcBorders>
+            <w:shd w:val="clear" w:color="auto" w:fill="D9E2F3" w:themeFill="accent5" w:themeFillTint="33"/>
+          </w:tcPr>
+          <w:p>
+            <w:pPr>
+              <w:pStyle w:val="a4"/>
+              <w:numPr>
+                <w:ilvl w:val="0"/>
+                <w:numId w:val="1"/>
+              </w:numPr>
+              <w:spacing w:line="276" w:lineRule="auto"/>
+              <w:rPr>
+                <w:sz w:val="24"/>
+                <w:szCs w:val="24"/>
+              </w:rPr>
+            </w:pPr>
+            <w:r>
+              <w:rPr>
+                <w:rFonts w:ascii="Arial" w:hAnsi="Arial" w:cs="Arial"/>
+                <w:color w:val="000000"/>
+                <w:sz w:val="24"/>
+                <w:szCs w:val="24"/>
+                <w:rtl/>
+              </w:rPr>
+              <w:t>מועצת תלמידים בבית קינן 8.</w:t>
+            </w:r>
+            <w:r>
+              <w:rPr>
+                <w:rFonts w:ascii="Arial" w:hAnsi="Arial" w:cs="Arial" w:hint="cs"/>
+                <w:color w:val="000000"/>
+                <w:sz w:val="24"/>
+                <w:szCs w:val="24"/>
+                <w:rtl/>
+              </w:rPr>
+              <w:t>45</w:t>
+            </w:r>
+            <w:r>
+              <w:rPr>
+                <w:rFonts w:ascii="Arial" w:hAnsi="Arial" w:cs="Arial"/>
+                <w:color w:val="000000"/>
+                <w:sz w:val="24"/>
+                <w:szCs w:val="24"/>
+                <w:rtl/>
+              </w:rPr>
+              <w:t>-</w:t>
+            </w:r>
+            <w:r>
+              <w:rPr>
+                <w:rFonts w:ascii="Arial" w:hAnsi="Arial" w:cs="Arial" w:hint="cs"/>
+                <w:color w:val="000000"/>
+                <w:sz w:val="24"/>
+                <w:szCs w:val="24"/>
+                <w:rtl/>
+              </w:rPr>
+              <w:t>12</w:t>
+            </w:r>
+            <w:r>
+              <w:rPr>
+                <w:rFonts w:ascii="Arial" w:hAnsi="Arial" w:cs="Arial"/>
+                <w:color w:val="000000"/>
+                <w:sz w:val="24"/>
+                <w:szCs w:val="24"/>
+                <w:rtl/>
+              </w:rPr>
+              <w:t>.00</w:t>
+            </w:r>
+            <w:r>
+              <w:rPr>
+                <w:rFonts w:hint="cs"/>
+                <w:sz w:val="24"/>
+                <w:szCs w:val="24"/>
+                <w:rtl/>
+              </w:rPr>
+              <w:t xml:space="preserve"> בליווי קרן ומתן.</w:t>
+            </w:r>
+          </w:p>
+          <w:p>
+            <w:pPr>
+              <w:pStyle w:val="a4"/>
+              <w:numPr>
+                <w:ilvl w:val="0"/>
+                <w:numId w:val="1"/>
+              </w:numPr>
+              <w:spacing w:line="276" w:lineRule="auto"/>
+              <w:rPr>
+                <w:sz w:val="24"/>
+                <w:szCs w:val="24"/>
+                <w:rtl/>
+              </w:rPr>
+            </w:pPr>
+            <w:r>
+              <w:rPr>
+                <w:rFonts w:hint="cs"/>
+                <w:sz w:val="24"/>
+                <w:szCs w:val="24"/>
+                <w:rtl/>
+              </w:rPr>
+              <w:t xml:space="preserve">מתכונת בע"פ באנגלית לתלמידי יב3-6-11 ע"פ הזמנת המורה בחדרי מחשב </w:t>
+            </w:r>
+            <w:proofErr w:type="spellStart"/>
+            <w:r>
+              <w:rPr>
+                <w:rFonts w:hint="cs"/>
+                <w:sz w:val="24"/>
+                <w:szCs w:val="24"/>
+                <w:rtl/>
+              </w:rPr>
+              <w:t>ג'+ד</w:t>
+            </w:r>
+            <w:proofErr w:type="spellEnd"/>
+            <w:r>
+              <w:rPr>
+                <w:rFonts w:hint="cs"/>
+                <w:sz w:val="24"/>
+                <w:szCs w:val="24"/>
+                <w:rtl/>
+              </w:rPr>
+              <w:t>'.</w:t>
+            </w:r>
+          </w:p>
+          <w:p>
+            <w:pPr>
+              <w:pStyle w:val="a4"/>
+              <w:numPr>
+                <w:ilvl w:val="0"/>
+                <w:numId w:val="1"/>
+              </w:numPr>
+              <w:spacing w:line="276" w:lineRule="auto"/>
+              <w:rPr>
+                <w:sz w:val="24"/>
+                <w:szCs w:val="24"/>
+              </w:rPr>
+            </w:pPr>
+            <w:r>
+              <w:rPr>
+                <w:rFonts w:hint="cs"/>
+                <w:sz w:val="24"/>
+                <w:szCs w:val="24"/>
+                <w:rtl/>
+              </w:rPr>
+              <w:t>11.45</w:t>
+            </w:r>
+            <w:r>
+              <w:rPr>
+                <w:rFonts w:hint="cs"/>
+                <w:sz w:val="24"/>
+                <w:szCs w:val="24"/>
+                <w:rtl/>
+              </w:rPr>
+              <w:t>-13.00</w:t>
+            </w:r>
+            <w:r>
+              <w:rPr>
+                <w:rFonts w:hint="cs"/>
+                <w:sz w:val="24"/>
+                <w:szCs w:val="24"/>
+                <w:rtl/>
+              </w:rPr>
+              <w:t xml:space="preserve"> השתלמות </w:t>
+            </w:r>
+            <w:proofErr w:type="spellStart"/>
+            <w:r>
+              <w:rPr>
+                <w:rFonts w:hint="cs"/>
+                <w:sz w:val="24"/>
+                <w:szCs w:val="24"/>
+                <w:rtl/>
+              </w:rPr>
+              <w:t>מיינדפולנס</w:t>
+            </w:r>
+            <w:proofErr w:type="spellEnd"/>
+            <w:r>
+              <w:rPr>
+                <w:rFonts w:hint="cs"/>
+                <w:sz w:val="24"/>
+                <w:szCs w:val="24"/>
+                <w:rtl/>
+              </w:rPr>
+              <w:t xml:space="preserve"> בספריה</w:t>
+            </w:r>
+          </w:p>
+          <w:p>
+            <w:pPr>
+              <w:pStyle w:val="a4"/>
+              <w:numPr>
+                <w:ilvl w:val="0"/>
+                <w:numId w:val="1"/>
+              </w:numPr>
+              <w:spacing w:line="276" w:lineRule="auto"/>
+              <w:rPr>
+                <w:sz w:val="24"/>
+                <w:szCs w:val="24"/>
+              </w:rPr>
+            </w:pPr>
+            <w:r>
+              <w:rPr>
+                <w:rFonts w:hint="cs"/>
+                <w:sz w:val="24"/>
+                <w:szCs w:val="24"/>
+                <w:rtl/>
+              </w:rPr>
+              <w:t>13.00 יום המורה בחדר המורים</w:t>
+            </w:r>
+            <w:r>
+              <w:rPr>
+                <w:rFonts w:hint="cs"/>
+                <w:sz w:val="24"/>
+                <w:szCs w:val="24"/>
+                <w:rtl/>
+              </w:rPr>
+              <w:t>.</w:t>
+            </w:r>
+          </w:p>
+          <w:p>
+            <w:pPr>
+              <w:pStyle w:val="a4"/>
+              <w:numPr>
+                <w:ilvl w:val="0"/>
+                <w:numId w:val="1"/>
+              </w:numPr>
+              <w:spacing w:line="276" w:lineRule="auto"/>
+              <w:rPr>
+                <w:sz w:val="24"/>
+                <w:szCs w:val="24"/>
+                <w:rtl/>
+              </w:rPr>
+            </w:pPr>
+            <w:r>
+              <w:rPr>
+                <w:rFonts w:hint="cs"/>
+                <w:sz w:val="24"/>
+                <w:szCs w:val="24"/>
+                <w:rtl/>
+              </w:rPr>
+              <w:t xml:space="preserve">מועדון </w:t>
+            </w:r>
+            <w:r>
+              <w:rPr>
+                <w:rFonts w:hint="cs"/>
+                <w:sz w:val="24"/>
+                <w:szCs w:val="24"/>
+              </w:rPr>
+              <w:t>MUN</w:t>
+            </w:r>
+            <w:r>
+              <w:rPr>
+                <w:rFonts w:hint="cs"/>
+                <w:sz w:val="24"/>
+                <w:szCs w:val="24"/>
+                <w:rtl/>
+              </w:rPr>
+              <w:t xml:space="preserve"> מתקיים בשעה 12.10 בחדר 213. שחר טבנקין תלמיד ביה"ס וזוכה פרס </w:t>
+            </w:r>
+            <w:r>
+              <w:rPr>
+                <w:rFonts w:ascii="Arial" w:hAnsi="Arial" w:cs="Arial"/>
+                <w:b/>
+                <w:bCs/>
+                <w:color w:val="000000"/>
+                <w:sz w:val="18"/>
+                <w:szCs w:val="18"/>
+                <w:shd w:val="clear" w:color="auto" w:fill="FFFFFF"/>
+              </w:rPr>
+              <w:t>MOST DISTINGUISHED  DELEGATE</w:t>
+            </w:r>
+            <w:r>
+              <w:rPr>
+                <w:rFonts w:ascii="Arial" w:hAnsi="Arial" w:cs="Arial"/>
+                <w:b/>
+                <w:bCs/>
+                <w:color w:val="000000"/>
+                <w:shd w:val="clear" w:color="auto" w:fill="FFFFFF"/>
+              </w:rPr>
+              <w:t xml:space="preserve"> </w:t>
+            </w:r>
+            <w:r>
+              <w:rPr>
+                <w:rFonts w:ascii="Arial" w:hAnsi="Arial" w:cs="Arial" w:hint="cs"/>
+                <w:b/>
+                <w:bCs/>
+                <w:color w:val="000000"/>
+                <w:shd w:val="clear" w:color="auto" w:fill="FFFFFF"/>
+                <w:rtl/>
+              </w:rPr>
+              <w:t xml:space="preserve"> </w:t>
+            </w:r>
+            <w:r>
+              <w:rPr>
+                <w:rFonts w:hint="cs"/>
+                <w:sz w:val="24"/>
+                <w:szCs w:val="24"/>
+                <w:rtl/>
+              </w:rPr>
+              <w:t>ידריך ויסביר איך מצליחים וזוכים. ההשתתפות חובה למי שרוצה להיות חבר משלחת עתידית.</w:t>
+            </w:r>
+          </w:p>
+        </w:tc>
+      </w:tr>
+      <w:tr>
+        <w:trPr>
+          <w:trHeight w:val="1047"/>
+        </w:trPr>
+        <w:tc>
+          <w:tcPr>
+            <w:tcW w:w="856" w:type="dxa"/>
+            <w:tcBorders>
+              <w:top w:val="thickThinSmallGap" w:sz="24" w:space="0" w:color="000000"/>
+              <w:left w:val="thinThickSmallGap" w:sz="24" w:space="0" w:color="000000"/>
+              <w:right w:val="thickThinSmallGap" w:sz="24" w:space="0" w:color="000000"/>
+            </w:tcBorders>
+            <w:shd w:val="clear" w:color="auto" w:fill="D9E2F3" w:themeFill="accent5" w:themeFillTint="33"/>
+          </w:tcPr>
+          <w:p>
+            <w:pPr>
+              <w:spacing w:line="360" w:lineRule="auto"/>
+              <w:jc w:val="center"/>
+              <w:rPr>
+                <w:b/>
+                <w:bCs/>
+                <w:color w:val="FF0000"/>
+                <w:sz w:val="28"/>
+                <w:szCs w:val="28"/>
+                <w:rtl/>
+              </w:rPr>
+            </w:pPr>
+            <w:r>
+              <w:rPr>
+                <w:rFonts w:hint="cs"/>
+                <w:b/>
+                <w:bCs/>
+                <w:color w:val="FFFF00"/>
+                <w:sz w:val="28"/>
+                <w:szCs w:val="28"/>
+                <w:rtl/>
+              </w:rPr>
+              <w:t>תורנים</w:t>
+            </w:r>
+          </w:p>
+        </w:tc>
+        <w:tc>
+          <w:tcPr>
+            <w:tcW w:w="3262" w:type="dxa"/>
+            <w:tcBorders>
+              <w:top w:val="thickThinSmallGap" w:sz="24" w:space="0" w:color="000000"/>
+              <w:right w:val="thickThinSmallGap" w:sz="24" w:space="0" w:color="000000"/>
+            </w:tcBorders>
+            <w:shd w:val="clear" w:color="auto" w:fill="auto"/>
+          </w:tcPr>
+          <w:p>
+            <w:pPr>
+              <w:spacing w:line="276" w:lineRule="auto"/>
+              <w:jc w:val="right"/>
+              <w:rPr>
+                <w:b/>
+                <w:bCs/>
+                <w:sz w:val="20"/>
+                <w:szCs w:val="20"/>
+                <w:rtl/>
+              </w:rPr>
+            </w:pPr>
+          </w:p>
+          <w:p>
+            <w:pPr>
+              <w:spacing w:line="276" w:lineRule="auto"/>
+              <w:jc w:val="right"/>
+              <w:rPr>
+                <w:b/>
+                <w:bCs/>
+                <w:sz w:val="20"/>
+                <w:szCs w:val="20"/>
+                <w:rtl/>
+              </w:rPr>
+            </w:pPr>
+            <w:r>
+              <w:rPr>
+                <w:rFonts w:hint="cs"/>
+                <w:b/>
+                <w:bCs/>
+                <w:sz w:val="20"/>
+                <w:szCs w:val="20"/>
+                <w:rtl/>
+              </w:rPr>
+              <w:t xml:space="preserve">חצר קדמית </w:t>
+            </w:r>
+            <w:r>
+              <w:rPr>
+                <w:b/>
+                <w:bCs/>
+                <w:sz w:val="20"/>
+                <w:szCs w:val="20"/>
+                <w:rtl/>
+              </w:rPr>
+              <w:t>–</w:t>
+            </w:r>
+          </w:p>
+          <w:p>
+            <w:pPr>
+              <w:spacing w:line="276" w:lineRule="auto"/>
+              <w:jc w:val="right"/>
+              <w:rPr>
+                <w:b/>
+                <w:bCs/>
+                <w:sz w:val="20"/>
+                <w:szCs w:val="20"/>
+                <w:rtl/>
+              </w:rPr>
+            </w:pPr>
+            <w:r>
+              <w:rPr>
+                <w:rFonts w:hint="cs"/>
+                <w:b/>
+                <w:bCs/>
+                <w:sz w:val="20"/>
+                <w:szCs w:val="20"/>
+                <w:rtl/>
+              </w:rPr>
+              <w:t>חצר אחורית</w:t>
+            </w:r>
+            <w:bookmarkStart w:id="0" w:name="_GoBack"/>
+            <w:bookmarkEnd w:id="0"/>
+            <w:r>
+              <w:rPr>
+                <w:rFonts w:hint="cs"/>
+                <w:b/>
+                <w:bCs/>
+                <w:sz w:val="20"/>
+                <w:szCs w:val="20"/>
+                <w:rtl/>
+              </w:rPr>
+              <w:t xml:space="preserve"> וסביב האולם - </w:t>
+            </w:r>
+          </w:p>
+          <w:p>
+            <w:pPr>
+              <w:spacing w:line="276" w:lineRule="auto"/>
+              <w:jc w:val="right"/>
+              <w:rPr>
+                <w:b/>
+                <w:bCs/>
+                <w:sz w:val="20"/>
+                <w:szCs w:val="20"/>
+                <w:rtl/>
+              </w:rPr>
+            </w:pPr>
+            <w:r>
+              <w:rPr>
+                <w:rFonts w:hint="cs"/>
+                <w:b/>
+                <w:bCs/>
+                <w:sz w:val="20"/>
+                <w:szCs w:val="20"/>
+                <w:rtl/>
+              </w:rPr>
+              <w:t xml:space="preserve">מסדרונות בנין 200 - </w:t>
+            </w:r>
+          </w:p>
+          <w:p>
+            <w:pPr>
+              <w:spacing w:line="276" w:lineRule="auto"/>
+              <w:jc w:val="right"/>
+              <w:rPr>
+                <w:b/>
+                <w:bCs/>
+                <w:sz w:val="20"/>
+                <w:szCs w:val="20"/>
+                <w:rtl/>
+              </w:rPr>
+            </w:pPr>
+            <w:r>
+              <w:rPr>
+                <w:rFonts w:hint="cs"/>
+                <w:b/>
+                <w:bCs/>
+                <w:sz w:val="20"/>
+                <w:szCs w:val="20"/>
+                <w:rtl/>
+              </w:rPr>
+              <w:t xml:space="preserve">מסדרונות בנין 400 </w:t>
+            </w:r>
+            <w:r>
+              <w:rPr>
+                <w:b/>
+                <w:bCs/>
+                <w:sz w:val="20"/>
+                <w:szCs w:val="20"/>
+                <w:rtl/>
+              </w:rPr>
+              <w:t>–</w:t>
+            </w:r>
+            <w:r>
+              <w:rPr>
+                <w:rFonts w:hint="cs"/>
+                <w:b/>
+                <w:bCs/>
+                <w:sz w:val="20"/>
+                <w:szCs w:val="20"/>
+                <w:rtl/>
+              </w:rPr>
+              <w:t xml:space="preserve"> </w:t>
+            </w:r>
+          </w:p>
+          <w:p>
+            <w:pPr>
+              <w:spacing w:line="276" w:lineRule="auto"/>
+              <w:jc w:val="right"/>
+              <w:rPr>
+                <w:b/>
+                <w:bCs/>
+                <w:sz w:val="20"/>
+                <w:szCs w:val="20"/>
+                <w:rtl/>
+              </w:rPr>
+            </w:pPr>
+            <w:r>
+              <w:rPr>
+                <w:rFonts w:hint="cs"/>
+                <w:b/>
+                <w:bCs/>
+                <w:sz w:val="20"/>
+                <w:szCs w:val="20"/>
+                <w:rtl/>
+              </w:rPr>
+              <w:t>מסדרונות בנין 100 -</w:t>
+            </w:r>
+          </w:p>
+        </w:tc>
+        <w:tc>
+          <w:tcPr>
+            <w:tcW w:w="1842" w:type="dxa"/>
+            <w:tcBorders>
+              <w:top w:val="thickThinSmallGap" w:sz="24" w:space="0" w:color="000000"/>
+              <w:right w:val="thickThinSmallGap" w:sz="24" w:space="0" w:color="000000"/>
+            </w:tcBorders>
+            <w:shd w:val="clear" w:color="auto" w:fill="auto"/>
+          </w:tcPr>
+          <w:p>
+            <w:pPr>
+              <w:spacing w:line="276" w:lineRule="auto"/>
+              <w:rPr>
+                <w:b/>
+                <w:bCs/>
+                <w:sz w:val="20"/>
+                <w:szCs w:val="20"/>
+                <w:u w:val="single"/>
+                <w:rtl/>
+              </w:rPr>
+            </w:pPr>
+            <w:r>
+              <w:rPr>
+                <w:rFonts w:hint="cs"/>
+                <w:b/>
+                <w:bCs/>
+                <w:sz w:val="20"/>
+                <w:szCs w:val="20"/>
+                <w:u w:val="single"/>
+                <w:rtl/>
+              </w:rPr>
+              <w:t>10.00-10.15</w:t>
+            </w:r>
+          </w:p>
+          <w:p>
+            <w:pPr>
+              <w:spacing w:line="276" w:lineRule="auto"/>
+              <w:rPr>
+                <w:b/>
+                <w:bCs/>
+                <w:sz w:val="20"/>
+                <w:szCs w:val="20"/>
+                <w:rtl/>
+              </w:rPr>
+            </w:pPr>
+            <w:r>
+              <w:rPr>
+                <w:rFonts w:hint="cs"/>
+                <w:b/>
+                <w:bCs/>
+                <w:sz w:val="20"/>
+                <w:szCs w:val="20"/>
+                <w:rtl/>
+              </w:rPr>
+              <w:t>אורלי חייט</w:t>
+            </w:r>
+          </w:p>
+          <w:p>
+            <w:pPr>
+              <w:spacing w:line="276" w:lineRule="auto"/>
+              <w:rPr>
+                <w:b/>
+                <w:bCs/>
+                <w:sz w:val="20"/>
+                <w:szCs w:val="20"/>
+                <w:rtl/>
+              </w:rPr>
+            </w:pPr>
+            <w:r>
+              <w:rPr>
+                <w:rFonts w:hint="cs"/>
+                <w:b/>
+                <w:bCs/>
+                <w:sz w:val="20"/>
+                <w:szCs w:val="20"/>
+                <w:rtl/>
+              </w:rPr>
+              <w:t>שרה יחיאל</w:t>
+            </w:r>
+          </w:p>
+          <w:p>
+            <w:pPr>
+              <w:spacing w:line="276" w:lineRule="auto"/>
+              <w:rPr>
+                <w:b/>
+                <w:bCs/>
+                <w:sz w:val="20"/>
+                <w:szCs w:val="20"/>
+                <w:rtl/>
+              </w:rPr>
+            </w:pPr>
+            <w:r>
+              <w:rPr>
+                <w:rFonts w:hint="cs"/>
+                <w:b/>
+                <w:bCs/>
+                <w:sz w:val="20"/>
+                <w:szCs w:val="20"/>
+                <w:rtl/>
+              </w:rPr>
+              <w:t>אורי נווה</w:t>
+            </w:r>
+          </w:p>
+          <w:p>
+            <w:pPr>
+              <w:spacing w:line="276" w:lineRule="auto"/>
+              <w:rPr>
+                <w:b/>
+                <w:bCs/>
+                <w:sz w:val="20"/>
+                <w:szCs w:val="20"/>
+                <w:rtl/>
+              </w:rPr>
+            </w:pPr>
+            <w:r>
+              <w:rPr>
+                <w:rFonts w:hint="cs"/>
+                <w:b/>
+                <w:bCs/>
+                <w:sz w:val="20"/>
+                <w:szCs w:val="20"/>
+                <w:rtl/>
+              </w:rPr>
+              <w:t>אשרת</w:t>
+            </w:r>
+          </w:p>
+          <w:p>
+            <w:pPr>
+              <w:spacing w:line="276" w:lineRule="auto"/>
+              <w:rPr>
+                <w:b/>
+                <w:bCs/>
+                <w:sz w:val="20"/>
+                <w:szCs w:val="20"/>
+                <w:rtl/>
+              </w:rPr>
+            </w:pPr>
+            <w:r>
+              <w:rPr>
+                <w:rFonts w:hint="cs"/>
+                <w:b/>
+                <w:bCs/>
+                <w:sz w:val="20"/>
+                <w:szCs w:val="20"/>
+                <w:rtl/>
+              </w:rPr>
+              <w:t>שונית</w:t>
+            </w:r>
+          </w:p>
+        </w:tc>
+        <w:tc>
+          <w:tcPr>
+            <w:tcW w:w="1943" w:type="dxa"/>
+            <w:tcBorders>
+              <w:top w:val="thickThinSmallGap" w:sz="24" w:space="0" w:color="000000"/>
+              <w:right w:val="thickThinSmallGap" w:sz="24" w:space="0" w:color="000000"/>
+            </w:tcBorders>
+            <w:shd w:val="clear" w:color="auto" w:fill="auto"/>
+          </w:tcPr>
+          <w:p>
+            <w:pPr>
+              <w:spacing w:line="276" w:lineRule="auto"/>
+              <w:rPr>
+                <w:b/>
+                <w:bCs/>
+                <w:sz w:val="20"/>
+                <w:szCs w:val="20"/>
+                <w:rtl/>
+              </w:rPr>
+            </w:pPr>
+          </w:p>
+        </w:tc>
+        <w:tc>
+          <w:tcPr>
+            <w:tcW w:w="2881" w:type="dxa"/>
+            <w:tcBorders>
+              <w:top w:val="thickThinSmallGap" w:sz="24" w:space="0" w:color="000000"/>
+              <w:right w:val="thickThinSmallGap" w:sz="24" w:space="0" w:color="000000"/>
+            </w:tcBorders>
+            <w:shd w:val="clear" w:color="auto" w:fill="auto"/>
+          </w:tcPr>
+          <w:p>
+            <w:pPr>
+              <w:spacing w:line="276" w:lineRule="auto"/>
+              <w:rPr>
+                <w:b/>
+                <w:bCs/>
+                <w:sz w:val="20"/>
+                <w:szCs w:val="20"/>
+                <w:rtl/>
+              </w:rPr>
+            </w:pPr>
+          </w:p>
+        </w:tc>
+      </w:tr>
+      <w:tr>
+        <w:trPr>
+          <w:trHeight w:val="1121"/>
+        </w:trPr>
+        <w:tc>
+          <w:tcPr>
+            <w:tcW w:w="856" w:type="dxa"/>
+            <w:tcBorders>
+              <w:left w:val="thinThickSmallGap" w:sz="24" w:space="0" w:color="000000"/>
+              <w:right w:val="thickThinSmallGap" w:sz="24" w:space="0" w:color="000000"/>
+            </w:tcBorders>
+            <w:shd w:val="clear" w:color="auto" w:fill="D9E2F3" w:themeFill="accent5" w:themeFillTint="33"/>
+          </w:tcPr>
+          <w:p>
+            <w:pPr>
+              <w:spacing w:line="360" w:lineRule="auto"/>
+              <w:jc w:val="center"/>
+              <w:rPr>
+                <w:b/>
+                <w:bCs/>
+                <w:color w:val="538135" w:themeColor="accent6" w:themeShade="BF"/>
+                <w:sz w:val="28"/>
+                <w:szCs w:val="28"/>
+                <w:rtl/>
+              </w:rPr>
+            </w:pPr>
+            <w:r>
+              <w:rPr>
+                <w:rFonts w:hint="cs"/>
+                <w:b/>
+                <w:bCs/>
+                <w:color w:val="0070C0"/>
+                <w:sz w:val="28"/>
+                <w:szCs w:val="28"/>
+                <w:rtl/>
+              </w:rPr>
+              <w:t>שכבת יוד</w:t>
+            </w:r>
+          </w:p>
+        </w:tc>
+        <w:tc>
+          <w:tcPr>
+            <w:tcW w:w="9928" w:type="dxa"/>
+            <w:gridSpan w:val="4"/>
+            <w:tcBorders>
+              <w:right w:val="thickThinSmallGap" w:sz="24" w:space="0" w:color="000000"/>
+            </w:tcBorders>
+            <w:shd w:val="clear" w:color="auto" w:fill="auto"/>
+          </w:tcPr>
+          <w:p>
+            <w:pPr>
+              <w:spacing w:line="360" w:lineRule="auto"/>
+            </w:pPr>
+            <w:r>
+              <w:rPr>
+                <w:rFonts w:ascii="Arial" w:hAnsi="Arial" w:cs="Arial"/>
+                <w:b/>
+                <w:bCs/>
+                <w:color w:val="000000"/>
+                <w:sz w:val="24"/>
+                <w:szCs w:val="24"/>
+                <w:rtl/>
+              </w:rPr>
+              <w:t>מבחן לשון</w:t>
+            </w:r>
+            <w:r>
+              <w:rPr>
+                <w:rFonts w:ascii="Arial" w:hAnsi="Arial" w:cs="Arial"/>
+                <w:color w:val="000000"/>
+                <w:sz w:val="24"/>
+                <w:szCs w:val="24"/>
+                <w:rtl/>
+              </w:rPr>
+              <w:t xml:space="preserve"> </w:t>
+            </w:r>
+            <w:r>
+              <w:rPr>
+                <w:rFonts w:ascii="Arial" w:hAnsi="Arial" w:cs="Arial" w:hint="cs"/>
+                <w:color w:val="000000"/>
+                <w:rtl/>
+              </w:rPr>
+              <w:t>(</w:t>
+            </w:r>
+            <w:r>
+              <w:rPr>
+                <w:rFonts w:ascii="Arial" w:hAnsi="Arial" w:cs="Arial"/>
+                <w:color w:val="000000"/>
+                <w:rtl/>
+              </w:rPr>
+              <w:t>לתלמידי יוד שהיו בכדוריד</w:t>
+            </w:r>
+            <w:r>
+              <w:rPr>
+                <w:rFonts w:ascii="Arial" w:hAnsi="Arial" w:cs="Arial" w:hint="cs"/>
+                <w:color w:val="000000"/>
+                <w:rtl/>
+              </w:rPr>
+              <w:t>)</w:t>
+            </w:r>
+            <w:r>
+              <w:rPr>
+                <w:rFonts w:hint="cs"/>
+                <w:rtl/>
+              </w:rPr>
+              <w:t xml:space="preserve"> </w:t>
+            </w:r>
+            <w:r>
+              <w:rPr>
+                <w:rFonts w:hint="cs"/>
+                <w:rtl/>
+              </w:rPr>
+              <w:t xml:space="preserve">בשעה 11.00 </w:t>
+            </w:r>
+            <w:r>
+              <w:rPr>
+                <w:rFonts w:hint="cs"/>
+                <w:rtl/>
+              </w:rPr>
+              <w:t>בחדר יא4 (121) עד 12.15. בהשגחת שחר</w:t>
+            </w:r>
+          </w:p>
+          <w:p>
+            <w:pPr>
+              <w:spacing w:line="360" w:lineRule="auto"/>
+              <w:rPr>
+                <w:rtl/>
+              </w:rPr>
+            </w:pPr>
+            <w:r>
+              <w:rPr>
+                <w:rFonts w:hint="cs"/>
+                <w:rtl/>
+              </w:rPr>
+              <w:t>אין פיזיקה עם אריה שיעור 0+1+2.</w:t>
+            </w:r>
+          </w:p>
+          <w:p>
+            <w:pPr>
+              <w:spacing w:line="360" w:lineRule="auto"/>
+              <w:rPr>
+                <w:rtl/>
+              </w:rPr>
+            </w:pPr>
+            <w:r>
+              <w:rPr>
+                <w:rFonts w:hint="cs"/>
+                <w:rtl/>
+              </w:rPr>
+              <w:t>אין ערבית עם לילך שיעור1+2.</w:t>
+            </w:r>
+          </w:p>
+          <w:p>
+            <w:pPr>
+              <w:spacing w:line="360" w:lineRule="auto"/>
+              <w:rPr>
+                <w:rtl/>
+              </w:rPr>
+            </w:pPr>
+            <w:r>
+              <w:rPr>
+                <w:rFonts w:hint="cs"/>
+                <w:rtl/>
+              </w:rPr>
+              <w:t xml:space="preserve">אין דיפלומטיה עם </w:t>
+            </w:r>
+            <w:proofErr w:type="spellStart"/>
+            <w:r>
+              <w:rPr>
+                <w:rFonts w:hint="cs"/>
+                <w:rtl/>
+              </w:rPr>
+              <w:t>אוסי</w:t>
+            </w:r>
+            <w:proofErr w:type="spellEnd"/>
+            <w:r>
+              <w:rPr>
+                <w:rFonts w:hint="cs"/>
+                <w:rtl/>
+              </w:rPr>
+              <w:t xml:space="preserve"> שיעור 0+1+2.</w:t>
+            </w:r>
+          </w:p>
+          <w:p>
+            <w:pPr>
+              <w:spacing w:line="360" w:lineRule="auto"/>
+              <w:rPr>
+                <w:rtl/>
+              </w:rPr>
+            </w:pPr>
+            <w:r>
+              <w:rPr>
+                <w:rFonts w:hint="cs"/>
+                <w:rtl/>
+              </w:rPr>
+              <w:t xml:space="preserve">אין אנגלית לתלמידי </w:t>
+            </w:r>
+            <w:proofErr w:type="spellStart"/>
+            <w:r>
+              <w:rPr>
+                <w:rFonts w:hint="cs"/>
+                <w:rtl/>
+              </w:rPr>
+              <w:t>אוסי</w:t>
+            </w:r>
+            <w:proofErr w:type="spellEnd"/>
+            <w:r>
+              <w:rPr>
+                <w:rFonts w:hint="cs"/>
+                <w:rtl/>
+              </w:rPr>
+              <w:t xml:space="preserve"> </w:t>
+            </w:r>
+            <w:proofErr w:type="spellStart"/>
+            <w:r>
+              <w:rPr>
+                <w:rFonts w:hint="cs"/>
+                <w:rtl/>
+              </w:rPr>
+              <w:t>שלוסמן</w:t>
+            </w:r>
+            <w:proofErr w:type="spellEnd"/>
+            <w:r>
+              <w:rPr>
+                <w:rFonts w:hint="cs"/>
+                <w:rtl/>
+              </w:rPr>
+              <w:t xml:space="preserve"> שיעור 3+4.</w:t>
+            </w:r>
+          </w:p>
+          <w:p>
+            <w:pPr>
+              <w:spacing w:line="360" w:lineRule="auto"/>
+              <w:rPr>
+                <w:rtl/>
+              </w:rPr>
+            </w:pPr>
+            <w:r>
+              <w:rPr>
+                <w:rFonts w:hint="cs"/>
+                <w:rtl/>
+              </w:rPr>
+              <w:t xml:space="preserve">תקשוב </w:t>
+            </w:r>
+            <w:r>
+              <w:rPr>
+                <w:rFonts w:hint="cs"/>
+                <w:rtl/>
+              </w:rPr>
+              <w:t>עם אלי שיעור1+2 לומדים בחדר 214</w:t>
+            </w:r>
+          </w:p>
+          <w:p>
+            <w:pPr>
+              <w:spacing w:line="360" w:lineRule="auto"/>
+              <w:rPr>
+                <w:rtl/>
+              </w:rPr>
+            </w:pPr>
+            <w:r>
+              <w:rPr>
+                <w:rFonts w:hint="cs"/>
+                <w:rtl/>
+              </w:rPr>
+              <w:t xml:space="preserve">ביולוגיה עם יעקב שיעור 1+2 לומדים במעבדת פיסיקה. </w:t>
+            </w:r>
+          </w:p>
+          <w:p>
+            <w:pPr>
+              <w:spacing w:line="360" w:lineRule="auto"/>
+              <w:rPr>
+                <w:rtl/>
+              </w:rPr>
+            </w:pPr>
+            <w:r>
+              <w:rPr>
+                <w:rFonts w:hint="cs"/>
+                <w:rtl/>
+              </w:rPr>
+              <w:t xml:space="preserve">יוד5 שיעור4 </w:t>
+            </w:r>
+            <w:r>
+              <w:rPr>
+                <w:rtl/>
+              </w:rPr>
+              <w:t>–</w:t>
+            </w:r>
+            <w:r>
+              <w:rPr>
+                <w:rFonts w:hint="cs"/>
+                <w:rtl/>
+              </w:rPr>
+              <w:t xml:space="preserve"> חצי כיתה עם גלית בחדר 135,  חצי כיתה עם טופז בכיתה.</w:t>
+            </w:r>
+          </w:p>
+          <w:p>
+            <w:pPr>
+              <w:spacing w:line="360" w:lineRule="auto"/>
+              <w:rPr>
+                <w:rtl/>
+              </w:rPr>
+            </w:pPr>
+            <w:r>
+              <w:rPr>
+                <w:rFonts w:hint="cs"/>
+                <w:rtl/>
+              </w:rPr>
+              <w:t xml:space="preserve">יוד10 שיעור3 </w:t>
+            </w:r>
+            <w:r>
+              <w:rPr>
+                <w:rFonts w:hint="cs"/>
+                <w:rtl/>
+              </w:rPr>
+              <w:t>תעבורה עם ברוך</w:t>
+            </w:r>
+          </w:p>
+        </w:tc>
+      </w:tr>
+      <w:tr>
+        <w:trPr>
+          <w:trHeight w:val="825"/>
+        </w:trPr>
+        <w:tc>
+          <w:tcPr>
+            <w:tcW w:w="856" w:type="dxa"/>
+            <w:tcBorders>
+              <w:left w:val="thinThickSmallGap" w:sz="24" w:space="0" w:color="000000"/>
+              <w:right w:val="thickThinSmallGap" w:sz="24" w:space="0" w:color="000000"/>
+            </w:tcBorders>
+            <w:shd w:val="clear" w:color="auto" w:fill="D9E2F3" w:themeFill="accent5" w:themeFillTint="33"/>
+          </w:tcPr>
+          <w:p>
+            <w:pPr>
+              <w:spacing w:line="360" w:lineRule="auto"/>
+              <w:jc w:val="center"/>
+              <w:rPr>
+                <w:b/>
+                <w:bCs/>
+                <w:color w:val="538135" w:themeColor="accent6" w:themeShade="BF"/>
+                <w:sz w:val="28"/>
+                <w:szCs w:val="28"/>
+                <w:rtl/>
+              </w:rPr>
+            </w:pPr>
+          </w:p>
+          <w:p>
+            <w:pPr>
+              <w:spacing w:line="360" w:lineRule="auto"/>
+              <w:jc w:val="center"/>
+              <w:rPr>
+                <w:b/>
+                <w:bCs/>
+                <w:color w:val="538135" w:themeColor="accent6" w:themeShade="BF"/>
+                <w:sz w:val="28"/>
+                <w:szCs w:val="28"/>
+                <w:rtl/>
+              </w:rPr>
+            </w:pPr>
+            <w:r>
+              <w:rPr>
+                <w:rFonts w:hint="cs"/>
+                <w:b/>
+                <w:bCs/>
+                <w:color w:val="538135" w:themeColor="accent6" w:themeShade="BF"/>
+                <w:sz w:val="28"/>
+                <w:szCs w:val="28"/>
+                <w:rtl/>
+              </w:rPr>
+              <w:t>שכבת יא'</w:t>
+            </w:r>
+          </w:p>
+        </w:tc>
+        <w:tc>
+          <w:tcPr>
+            <w:tcW w:w="9928" w:type="dxa"/>
+            <w:gridSpan w:val="4"/>
+            <w:tcBorders>
+              <w:right w:val="thickThinSmallGap" w:sz="24" w:space="0" w:color="000000"/>
+            </w:tcBorders>
+            <w:shd w:val="clear" w:color="auto" w:fill="auto"/>
+          </w:tcPr>
+          <w:p>
+            <w:pPr>
+              <w:spacing w:line="360" w:lineRule="auto"/>
+              <w:rPr>
+                <w:b/>
+                <w:bCs/>
+                <w:rtl/>
+              </w:rPr>
+            </w:pPr>
+            <w:r>
+              <w:rPr>
+                <w:rFonts w:hint="cs"/>
+                <w:b/>
+                <w:bCs/>
+                <w:rtl/>
+              </w:rPr>
+              <w:t xml:space="preserve">יא' ע"פ הודעת המורות ללשון </w:t>
+            </w:r>
+            <w:r>
+              <w:rPr>
+                <w:b/>
+                <w:bCs/>
+                <w:rtl/>
+              </w:rPr>
+              <w:t>–</w:t>
+            </w:r>
+            <w:r>
+              <w:rPr>
+                <w:rFonts w:hint="cs"/>
+                <w:b/>
+                <w:bCs/>
+                <w:rtl/>
+              </w:rPr>
+              <w:t xml:space="preserve"> מטלה א-סינכרונית בשיעור6.</w:t>
+            </w:r>
+          </w:p>
+          <w:p>
+            <w:pPr>
+              <w:spacing w:line="360" w:lineRule="auto"/>
+              <w:rPr>
+                <w:rtl/>
+              </w:rPr>
+            </w:pPr>
+            <w:r>
+              <w:rPr>
+                <w:rFonts w:hint="cs"/>
+                <w:rtl/>
+              </w:rPr>
+              <w:t xml:space="preserve">אין </w:t>
+            </w:r>
+            <w:proofErr w:type="spellStart"/>
+            <w:r>
+              <w:rPr>
+                <w:rFonts w:hint="cs"/>
+                <w:rtl/>
+              </w:rPr>
+              <w:t>חנ"ג</w:t>
+            </w:r>
+            <w:proofErr w:type="spellEnd"/>
+            <w:r>
+              <w:rPr>
+                <w:rFonts w:hint="cs"/>
+                <w:rtl/>
+              </w:rPr>
+              <w:t xml:space="preserve"> עם קרן שיעור4</w:t>
+            </w:r>
+          </w:p>
+          <w:p>
+            <w:pPr>
+              <w:spacing w:line="360" w:lineRule="auto"/>
+              <w:rPr>
+                <w:rtl/>
+              </w:rPr>
+            </w:pPr>
+            <w:r>
+              <w:rPr>
+                <w:rFonts w:hint="cs"/>
+                <w:rtl/>
+              </w:rPr>
+              <w:t>יא6 - אין תנך עם מתן שיעור4</w:t>
+            </w:r>
+          </w:p>
+          <w:p>
+            <w:pPr>
+              <w:spacing w:line="360" w:lineRule="auto"/>
+              <w:rPr>
+                <w:rtl/>
+              </w:rPr>
+            </w:pPr>
+            <w:r>
+              <w:rPr>
+                <w:rFonts w:hint="cs"/>
+                <w:rtl/>
+              </w:rPr>
+              <w:t xml:space="preserve">יא9 </w:t>
+            </w:r>
+            <w:r>
+              <w:rPr>
+                <w:rFonts w:hint="cs"/>
+                <w:rtl/>
+              </w:rPr>
+              <w:t xml:space="preserve">שיעור3 קב' </w:t>
+            </w:r>
+            <w:r>
+              <w:rPr>
+                <w:rFonts w:hint="cs"/>
+                <w:rtl/>
+              </w:rPr>
+              <w:t xml:space="preserve">א' </w:t>
+            </w:r>
+            <w:proofErr w:type="spellStart"/>
+            <w:r>
+              <w:rPr>
+                <w:rFonts w:hint="cs"/>
+                <w:rtl/>
+              </w:rPr>
+              <w:t>הסטוריה</w:t>
+            </w:r>
+            <w:proofErr w:type="spellEnd"/>
+            <w:r>
+              <w:rPr>
+                <w:rFonts w:hint="cs"/>
+                <w:rtl/>
+              </w:rPr>
+              <w:t xml:space="preserve"> עם אולגה</w:t>
+            </w:r>
+          </w:p>
+          <w:p>
+            <w:pPr>
+              <w:spacing w:line="360" w:lineRule="auto"/>
+              <w:rPr>
+                <w:rtl/>
+              </w:rPr>
+            </w:pPr>
+            <w:r>
+              <w:rPr>
+                <w:rFonts w:hint="cs"/>
+                <w:rtl/>
+              </w:rPr>
+              <w:t xml:space="preserve">יא12 </w:t>
+            </w:r>
+            <w:r>
+              <w:rPr>
+                <w:rFonts w:hint="cs"/>
+                <w:rtl/>
+              </w:rPr>
+              <w:t>אין דיאלוג עם סיון.</w:t>
+            </w:r>
+          </w:p>
+        </w:tc>
+      </w:tr>
+      <w:tr>
+        <w:trPr>
+          <w:trHeight w:val="969"/>
+        </w:trPr>
+        <w:tc>
+          <w:tcPr>
+            <w:tcW w:w="856" w:type="dxa"/>
+            <w:tcBorders>
+              <w:left w:val="thinThickSmallGap" w:sz="24" w:space="0" w:color="000000"/>
+              <w:bottom w:val="thinThickSmallGap" w:sz="24" w:space="0" w:color="000000"/>
+              <w:right w:val="thickThinSmallGap" w:sz="24" w:space="0" w:color="000000"/>
+            </w:tcBorders>
+            <w:shd w:val="clear" w:color="auto" w:fill="D9E2F3" w:themeFill="accent5" w:themeFillTint="33"/>
+          </w:tcPr>
+          <w:p>
+            <w:pPr>
+              <w:spacing w:line="360" w:lineRule="auto"/>
+              <w:jc w:val="center"/>
+              <w:rPr>
+                <w:b/>
+                <w:bCs/>
+                <w:color w:val="FF00FF"/>
+                <w:sz w:val="28"/>
+                <w:szCs w:val="28"/>
+                <w:rtl/>
+              </w:rPr>
+            </w:pPr>
+            <w:r>
+              <w:rPr>
+                <w:rFonts w:hint="cs"/>
+                <w:b/>
+                <w:bCs/>
+                <w:color w:val="FF00FF"/>
+                <w:sz w:val="28"/>
+                <w:szCs w:val="28"/>
+                <w:rtl/>
+              </w:rPr>
+              <w:t xml:space="preserve">שכבת </w:t>
+            </w:r>
+            <w:proofErr w:type="spellStart"/>
+            <w:r>
+              <w:rPr>
+                <w:rFonts w:hint="cs"/>
+                <w:b/>
+                <w:bCs/>
+                <w:color w:val="FF00FF"/>
+                <w:sz w:val="28"/>
+                <w:szCs w:val="28"/>
+                <w:rtl/>
+              </w:rPr>
+              <w:t>יב</w:t>
+            </w:r>
+            <w:proofErr w:type="spellEnd"/>
+            <w:r>
+              <w:rPr>
+                <w:rFonts w:hint="cs"/>
+                <w:b/>
+                <w:bCs/>
+                <w:color w:val="FF00FF"/>
+                <w:sz w:val="28"/>
+                <w:szCs w:val="28"/>
+                <w:rtl/>
+              </w:rPr>
+              <w:t>'</w:t>
+            </w:r>
+          </w:p>
+        </w:tc>
+        <w:tc>
+          <w:tcPr>
+            <w:tcW w:w="9928" w:type="dxa"/>
+            <w:gridSpan w:val="4"/>
+            <w:tcBorders>
+              <w:bottom w:val="thinThickSmallGap" w:sz="24" w:space="0" w:color="000000"/>
+              <w:right w:val="thickThinSmallGap" w:sz="24" w:space="0" w:color="000000"/>
+            </w:tcBorders>
+            <w:shd w:val="clear" w:color="auto" w:fill="auto"/>
+          </w:tcPr>
+          <w:p>
+            <w:pPr>
+              <w:spacing w:line="360" w:lineRule="auto"/>
+              <w:rPr>
+                <w:rtl/>
+              </w:rPr>
+            </w:pPr>
+            <w:r>
+              <w:rPr>
+                <w:rFonts w:hint="cs"/>
+                <w:b/>
+                <w:bCs/>
+                <w:u w:val="single"/>
+                <w:rtl/>
+              </w:rPr>
+              <w:t>מתכונת בע"פ אנגלית</w:t>
+            </w:r>
+            <w:r>
+              <w:rPr>
+                <w:rFonts w:hint="cs"/>
+                <w:rtl/>
+              </w:rPr>
+              <w:t xml:space="preserve"> </w:t>
+            </w:r>
+            <w:r>
+              <w:rPr>
+                <w:rtl/>
+              </w:rPr>
+              <w:t>–</w:t>
+            </w:r>
+            <w:r>
+              <w:rPr>
+                <w:rFonts w:hint="cs"/>
+                <w:rtl/>
+              </w:rPr>
+              <w:t xml:space="preserve"> ע"פ הזמנת המורים </w:t>
+            </w:r>
+            <w:r>
+              <w:rPr>
+                <w:rtl/>
+              </w:rPr>
+              <w:t>–</w:t>
+            </w:r>
+            <w:r>
+              <w:rPr>
+                <w:rFonts w:hint="cs"/>
+                <w:rtl/>
+              </w:rPr>
+              <w:t xml:space="preserve"> בחדרי מחשב </w:t>
+            </w:r>
+            <w:proofErr w:type="spellStart"/>
+            <w:r>
+              <w:rPr>
+                <w:rFonts w:hint="cs"/>
+                <w:rtl/>
+              </w:rPr>
+              <w:t>ג'+ד</w:t>
+            </w:r>
+            <w:proofErr w:type="spellEnd"/>
+            <w:r>
+              <w:rPr>
+                <w:rFonts w:hint="cs"/>
+                <w:rtl/>
+              </w:rPr>
+              <w:t>'.</w:t>
+            </w:r>
+          </w:p>
+          <w:p>
+            <w:pPr>
+              <w:shd w:val="clear" w:color="auto" w:fill="FFFFFF"/>
+              <w:spacing w:line="360" w:lineRule="auto"/>
+              <w:rPr>
+                <w:rFonts w:ascii="Arial" w:eastAsia="Times New Roman" w:hAnsi="Arial" w:cs="Arial"/>
+                <w:color w:val="000000"/>
+              </w:rPr>
+            </w:pPr>
+            <w:r>
+              <w:rPr>
+                <w:rFonts w:ascii="Arial" w:eastAsia="Times New Roman" w:hAnsi="Arial" w:cs="Arial"/>
+                <w:color w:val="000000"/>
+                <w:rtl/>
+              </w:rPr>
+              <w:t>י"ב 3: 9:00-10:30</w:t>
+            </w:r>
+            <w:r>
+              <w:rPr>
+                <w:rFonts w:ascii="Arial" w:eastAsia="Times New Roman" w:hAnsi="Arial" w:cs="Arial" w:hint="cs"/>
+                <w:color w:val="000000"/>
+                <w:rtl/>
+              </w:rPr>
+              <w:t xml:space="preserve"> בליווי ערן.</w:t>
+            </w:r>
+          </w:p>
+          <w:p>
+            <w:pPr>
+              <w:shd w:val="clear" w:color="auto" w:fill="FFFFFF"/>
+              <w:spacing w:line="360" w:lineRule="auto"/>
+              <w:rPr>
+                <w:rFonts w:ascii="Arial" w:eastAsia="Times New Roman" w:hAnsi="Arial" w:cs="Arial"/>
+                <w:color w:val="000000"/>
+                <w:rtl/>
+              </w:rPr>
+            </w:pPr>
+            <w:r>
+              <w:rPr>
+                <w:rFonts w:ascii="Arial" w:eastAsia="Times New Roman" w:hAnsi="Arial" w:cs="Arial"/>
+                <w:color w:val="000000"/>
+                <w:rtl/>
+              </w:rPr>
+              <w:t>י"ב 6: 10:00-12:00</w:t>
+            </w:r>
+            <w:r>
+              <w:rPr>
+                <w:rFonts w:ascii="Arial" w:eastAsia="Times New Roman" w:hAnsi="Arial" w:cs="Arial" w:hint="cs"/>
+                <w:color w:val="000000"/>
+                <w:rtl/>
+              </w:rPr>
+              <w:t xml:space="preserve">  בליווי שלומית.</w:t>
+            </w:r>
+          </w:p>
+          <w:p>
+            <w:pPr>
+              <w:spacing w:line="360" w:lineRule="auto"/>
+              <w:rPr>
+                <w:rtl/>
+              </w:rPr>
+            </w:pPr>
+            <w:r>
+              <w:rPr>
+                <w:rFonts w:ascii="Arial" w:eastAsia="Times New Roman" w:hAnsi="Arial" w:cs="Arial"/>
+                <w:color w:val="000000"/>
+                <w:rtl/>
+              </w:rPr>
+              <w:t>י"ב 11: 12:00-13:00</w:t>
+            </w:r>
+            <w:r>
+              <w:rPr>
+                <w:rFonts w:ascii="Arial" w:eastAsia="Times New Roman" w:hAnsi="Arial" w:cs="Arial" w:hint="cs"/>
+                <w:color w:val="000000"/>
+                <w:rtl/>
+              </w:rPr>
+              <w:t xml:space="preserve">  בליווי זהר</w:t>
+            </w:r>
+            <w:r>
+              <w:rPr>
+                <w:rFonts w:hint="cs"/>
+                <w:rtl/>
+              </w:rPr>
+              <w:t xml:space="preserve"> </w:t>
+            </w:r>
+          </w:p>
+          <w:p>
+            <w:pPr>
+              <w:spacing w:line="360" w:lineRule="auto"/>
+              <w:rPr>
+                <w:rtl/>
+              </w:rPr>
+            </w:pPr>
+            <w:r>
+              <w:rPr>
+                <w:rFonts w:hint="cs"/>
+                <w:rtl/>
+              </w:rPr>
+              <w:t>.................................................................................................................................</w:t>
+            </w:r>
+          </w:p>
+          <w:p>
+            <w:pPr>
+              <w:spacing w:line="360" w:lineRule="auto"/>
+              <w:rPr>
+                <w:rtl/>
+              </w:rPr>
+            </w:pPr>
+            <w:r>
+              <w:rPr>
+                <w:rFonts w:hint="cs"/>
+                <w:rtl/>
+              </w:rPr>
+              <w:t xml:space="preserve">אין </w:t>
+            </w:r>
+            <w:proofErr w:type="spellStart"/>
+            <w:r>
+              <w:rPr>
+                <w:rFonts w:hint="cs"/>
+                <w:rtl/>
+              </w:rPr>
+              <w:t>חנ"ג</w:t>
+            </w:r>
+            <w:proofErr w:type="spellEnd"/>
+            <w:r>
+              <w:rPr>
+                <w:rFonts w:hint="cs"/>
+                <w:rtl/>
+              </w:rPr>
+              <w:t xml:space="preserve"> עם קרן</w:t>
+            </w:r>
+            <w:r>
+              <w:rPr>
+                <w:rFonts w:hint="cs"/>
+                <w:rtl/>
+              </w:rPr>
+              <w:t xml:space="preserve"> + סיון </w:t>
+            </w:r>
+            <w:r>
+              <w:rPr>
+                <w:rFonts w:hint="cs"/>
+                <w:rtl/>
+              </w:rPr>
+              <w:t xml:space="preserve"> שיעור1</w:t>
+            </w:r>
+          </w:p>
+          <w:p>
+            <w:pPr>
+              <w:spacing w:line="360" w:lineRule="auto"/>
+              <w:rPr>
+                <w:rtl/>
+              </w:rPr>
+            </w:pPr>
+            <w:r>
+              <w:rPr>
+                <w:rFonts w:hint="cs"/>
+                <w:rtl/>
+              </w:rPr>
+              <w:t xml:space="preserve">אין פיסיקה עם אופיר ק. + אריה -  שיעור3. </w:t>
+            </w:r>
+            <w:r>
+              <w:rPr>
+                <w:rFonts w:hint="cs"/>
+                <w:rtl/>
+              </w:rPr>
+              <w:t xml:space="preserve">  </w:t>
+            </w:r>
+          </w:p>
+          <w:p>
+            <w:pPr>
+              <w:spacing w:line="360" w:lineRule="auto"/>
+              <w:rPr>
+                <w:rtl/>
+              </w:rPr>
+            </w:pPr>
+            <w:r>
+              <w:rPr>
+                <w:rFonts w:hint="cs"/>
+                <w:rtl/>
+              </w:rPr>
+              <w:t>אין ערבית עם לילך.</w:t>
+            </w:r>
+          </w:p>
+          <w:p>
+            <w:pPr>
+              <w:spacing w:line="360" w:lineRule="auto"/>
+              <w:rPr>
+                <w:rtl/>
+              </w:rPr>
+            </w:pPr>
+            <w:r>
+              <w:rPr>
+                <w:rFonts w:hint="cs"/>
+                <w:rtl/>
+              </w:rPr>
+              <w:t xml:space="preserve">ביולוגיה עם חמוטל שיעור3 לומדים במעבדת פיסיקה. </w:t>
+            </w:r>
+          </w:p>
+          <w:p>
+            <w:pPr>
+              <w:spacing w:line="360" w:lineRule="auto"/>
+              <w:rPr>
+                <w:rtl/>
+              </w:rPr>
+            </w:pPr>
+            <w:r>
+              <w:rPr>
+                <w:rFonts w:hint="cs"/>
+                <w:rtl/>
+              </w:rPr>
+              <w:t>יב3 אזרחות שיעור4 לומדים בכיתה.</w:t>
+            </w:r>
+          </w:p>
+          <w:p>
+            <w:pPr>
+              <w:spacing w:line="360" w:lineRule="auto"/>
+              <w:rPr>
+                <w:rtl/>
+              </w:rPr>
+            </w:pPr>
+            <w:r>
+              <w:rPr>
+                <w:rFonts w:hint="cs"/>
+                <w:rtl/>
+              </w:rPr>
+              <w:t xml:space="preserve">יב5 מסיימים סוף שיעור3 </w:t>
+            </w:r>
+            <w:r>
+              <w:rPr>
+                <w:rtl/>
+              </w:rPr>
+              <w:t>–</w:t>
+            </w:r>
+            <w:r>
+              <w:rPr>
+                <w:rFonts w:hint="cs"/>
+                <w:rtl/>
+              </w:rPr>
+              <w:t xml:space="preserve"> מטלה א-סינכרונית אנגלית מהבית</w:t>
+            </w:r>
+          </w:p>
+          <w:p>
+            <w:pPr>
+              <w:spacing w:line="360" w:lineRule="auto"/>
+              <w:rPr>
+                <w:rtl/>
+              </w:rPr>
+            </w:pPr>
+            <w:r>
+              <w:rPr>
+                <w:rFonts w:hint="cs"/>
+                <w:rtl/>
+              </w:rPr>
+              <w:t>יב6 אין שיעור4 ספרות.</w:t>
+            </w:r>
+          </w:p>
+          <w:p>
+            <w:pPr>
+              <w:spacing w:line="360" w:lineRule="auto"/>
+              <w:rPr>
+                <w:rtl/>
+              </w:rPr>
+            </w:pPr>
+            <w:r>
+              <w:rPr>
+                <w:rFonts w:hint="cs"/>
+                <w:rtl/>
+              </w:rPr>
+              <w:lastRenderedPageBreak/>
+              <w:t xml:space="preserve">יב8-9 </w:t>
+            </w:r>
+            <w:r>
+              <w:rPr>
+                <w:rFonts w:hint="cs"/>
+                <w:rtl/>
+              </w:rPr>
+              <w:t xml:space="preserve">שיעור1 קב' קארן ספרות בחדר 233. שיעור2+3 כל הכיתה תנך עם סיגל בחדר יב9.  שיעור4 כרגיל, </w:t>
+            </w:r>
+            <w:r>
+              <w:rPr>
+                <w:rFonts w:hint="cs"/>
+                <w:rtl/>
+              </w:rPr>
+              <w:t>עבודות חקר עם ורדית עובדים בספריה.</w:t>
+            </w:r>
+          </w:p>
+          <w:p>
+            <w:pPr>
+              <w:spacing w:line="360" w:lineRule="auto"/>
+              <w:rPr>
+                <w:rtl/>
+              </w:rPr>
+            </w:pPr>
+            <w:r>
+              <w:rPr>
+                <w:rFonts w:hint="cs"/>
+                <w:rtl/>
+              </w:rPr>
+              <w:t xml:space="preserve">יב12 מתחילים שיעור2. </w:t>
+            </w:r>
+          </w:p>
+          <w:p>
+            <w:pPr>
+              <w:spacing w:line="360" w:lineRule="auto"/>
+              <w:rPr>
+                <w:rtl/>
+              </w:rPr>
+            </w:pPr>
+            <w:r>
+              <w:rPr>
+                <w:rFonts w:hint="cs"/>
+                <w:rtl/>
+              </w:rPr>
+              <w:t xml:space="preserve">מתמט' מואץ 4 יחל עם ליאורה יב8-9 </w:t>
+            </w:r>
+            <w:r>
+              <w:rPr>
+                <w:rFonts w:hint="cs"/>
+                <w:rtl/>
+              </w:rPr>
+              <w:t>ת</w:t>
+            </w:r>
+            <w:r>
+              <w:rPr>
+                <w:rFonts w:hint="cs"/>
+                <w:rtl/>
+              </w:rPr>
+              <w:t xml:space="preserve">גבור ב 11.00-13.00 </w:t>
+            </w:r>
+            <w:r>
+              <w:rPr>
+                <w:rFonts w:hint="cs"/>
+                <w:rtl/>
+              </w:rPr>
+              <w:t>בחדר 132</w:t>
+            </w:r>
+          </w:p>
+          <w:p>
+            <w:pPr>
+              <w:spacing w:line="360" w:lineRule="auto"/>
+              <w:rPr>
+                <w:rFonts w:ascii="Arial" w:eastAsia="Times New Roman" w:hAnsi="Arial" w:cs="Arial"/>
+                <w:color w:val="000000"/>
+                <w:rtl/>
+              </w:rPr>
+            </w:pPr>
+          </w:p>
+        </w:tc>
+      </w:tr>
+    </w:tbl>
+    <w:p/>
     <w:sectPr>
       <w:pgSz w:w="11906" w:h="16838"/>
-      <w:pgMar w:top="1440" w:right="1440" w:bottom="1440" w:left="1440" w:header="708" w:footer="708" w:gutter="0"/>
+      <w:pgMar w:top="720" w:right="720" w:bottom="720" w:left="720" w:header="708" w:footer="708" w:gutter="0"/>
       <w:cols w:space="708"/>
+      <w:bidi/>
+      <w:rtlGutter/>
       <w:docGrid w:linePitch="360"/>
     </w:sectPr>
   </w:body>
 </w:document>
 </file>
 
+<file path=word/numbering.xml><?xml version="1.0" encoding="utf-8"?>
+<w:numbering xmlns:wpc="http://schemas.microsoft.com/office/word/2010/wordprocessingCanvas" xmlns:cx="http://schemas.microsoft.com/office/drawing/2014/chartex" xmlns:mc="http://schemas.openxmlformats.org/markup-compatibility/2006" xmlns:o="urn:schemas-microsoft-com:office:office" xmlns:r="http://schemas.openxmlformats.org/officeDocument/2006/relationships" xmlns:m="http://schemas.openxmlformats.org/officeDocument/2006/math" xmlns:v="urn:schemas-microsoft-com:vml" xmlns:wp14="http://schemas.microsoft.com/office/word/2010/wordprocessingDrawing" xmlns:wp="http://schemas.openxmlformats.org/drawingml/2006/wordprocessingDrawing" xmlns:w10="urn:schemas-microsoft-com:office:word" xmlns:w="http://schemas.openxmlformats.org/wordprocessingml/2006/main" xmlns:w14="http://schemas.microsoft.com/office/word/2010/wordml" xmlns:w15="http://schemas.microsoft.com/office/word/2012/wordml" xmlns:w16se="http://schemas.microsoft.com/office/word/2015/wordml/symex" xmlns:wpg="http://schemas.microsoft.com/office/word/2010/wordprocessingGroup" xmlns:wpi="http://schemas.microsoft.com/office/word/2010/wordprocessingInk" xmlns:wne="http://schemas.microsoft.com/office/word/2006/wordml" xmlns:wps="http://schemas.microsoft.com/office/word/2010/wordprocessingShape" mc:Ignorable="w14 w15 w16se wp14">
+  <w:abstractNum w:abstractNumId="0" w15:restartNumberingAfterBreak="0">
+    <w:nsid w:val="32262333"/>
+    <w:multiLevelType w:val="hybridMultilevel"/>
+    <w:tmpl w:val="127C9A22"/>
+    <w:lvl w:ilvl="0" w:tplc="0409000D">
+      <w:start w:val="1"/>
+      <w:numFmt w:val="bullet"/>
+      <w:lvlText w:val=""/>
+      <w:lvlJc w:val="left"/>
+      <w:pPr>
+        <w:ind w:left="720" w:hanging="360"/>
+      </w:pPr>
+      <w:rPr>
+        <w:rFonts w:ascii="Wingdings" w:hAnsi="Wingdings" w:hint="default"/>
+      </w:rPr>
+    </w:lvl>
+    <w:lvl w:ilvl="1" w:tplc="04090003" w:tentative="1">
+      <w:start w:val="1"/>
+      <w:numFmt w:val="bullet"/>
+      <w:lvlText w:val="o"/>
+      <w:lvlJc w:val="left"/>
+      <w:pPr>
+        <w:ind w:left="1440" w:hanging="360"/>
+      </w:pPr>
+      <w:rPr>
+        <w:rFonts w:ascii="Courier New" w:hAnsi="Courier New" w:cs="Courier New" w:hint="default"/>
+      </w:rPr>
+    </w:lvl>
+    <w:lvl w:ilvl="2" w:tplc="04090005" w:tentative="1">
+      <w:start w:val="1"/>
+      <w:numFmt w:val="bullet"/>
+      <w:lvlText w:val=""/>
+      <w:lvlJc w:val="left"/>
+      <w:pPr>
+        <w:ind w:left="2160" w:hanging="360"/>
+      </w:pPr>
+      <w:rPr>
+        <w:rFonts w:ascii="Wingdings" w:hAnsi="Wingdings" w:hint="default"/>
+      </w:rPr>
+    </w:lvl>
+    <w:lvl w:ilvl="3" w:tplc="04090001" w:tentative="1">
+      <w:start w:val="1"/>
+      <w:numFmt w:val="bullet"/>
+      <w:lvlText w:val=""/>
+      <w:lvlJc w:val="left"/>
+      <w:pPr>
+        <w:ind w:left="2880" w:hanging="360"/>
+      </w:pPr>
+      <w:rPr>
+        <w:rFonts w:ascii="Symbol" w:hAnsi="Symbol" w:hint="default"/>
+      </w:rPr>
+    </w:lvl>
+    <w:lvl w:ilvl="4" w:tplc="04090003" w:tentative="1">
+      <w:start w:val="1"/>
+      <w:numFmt w:val="bullet"/>
+      <w:lvlText w:val="o"/>
+      <w:lvlJc w:val="left"/>
+      <w:pPr>
+        <w:ind w:left="3600" w:hanging="360"/>
+      </w:pPr>
+      <w:rPr>
+        <w:rFonts w:ascii="Courier New" w:hAnsi="Courier New" w:cs="Courier New" w:hint="default"/>
+      </w:rPr>
+    </w:lvl>
+    <w:lvl w:ilvl="5" w:tplc="04090005" w:tentative="1">
+      <w:start w:val="1"/>
+      <w:numFmt w:val="bullet"/>
+      <w:lvlText w:val=""/>
+      <w:lvlJc w:val="left"/>
+      <w:pPr>
+        <w:ind w:left="4320" w:hanging="360"/>
+      </w:pPr>
+      <w:rPr>
+        <w:rFonts w:ascii="Wingdings" w:hAnsi="Wingdings" w:hint="default"/>
+      </w:rPr>
+    </w:lvl>
+    <w:lvl w:ilvl="6" w:tplc="04090001" w:tentative="1">
+      <w:start w:val="1"/>
+      <w:numFmt w:val="bullet"/>
+      <w:lvlText w:val=""/>
+      <w:lvlJc w:val="left"/>
+      <w:pPr>
+        <w:ind w:left="5040" w:hanging="360"/>
+      </w:pPr>
+      <w:rPr>
+        <w:rFonts w:ascii="Symbol" w:hAnsi="Symbol" w:hint="default"/>
+      </w:rPr>
+    </w:lvl>
+    <w:lvl w:ilvl="7" w:tplc="04090003" w:tentative="1">
+      <w:start w:val="1"/>
+      <w:numFmt w:val="bullet"/>
+      <w:lvlText w:val="o"/>
+      <w:lvlJc w:val="left"/>
+      <w:pPr>
+        <w:ind w:left="5760" w:hanging="360"/>
+      </w:pPr>
+      <w:rPr>
+        <w:rFonts w:ascii="Courier New" w:hAnsi="Courier New" w:cs="Courier New" w:hint="default"/>
+      </w:rPr>
+    </w:lvl>
+    <w:lvl w:ilvl="8" w:tplc="04090005" w:tentative="1">
+      <w:start w:val="1"/>
+      <w:numFmt w:val="bullet"/>
+      <w:lvlText w:val=""/>
+      <w:lvlJc w:val="left"/>
+      <w:pPr>
+        <w:ind w:left="6480" w:hanging="360"/>
+      </w:pPr>
+      <w:rPr>
+        <w:rFonts w:ascii="Wingdings" w:hAnsi="Wingdings" w:hint="default"/>
+      </w:rPr>
+    </w:lvl>
+  </w:abstractNum>
+  <w:num w:numId="1">
+    <w:abstractNumId w:val="0"/>
+  </w:num>
+</w:numbering>
+</file>
+
 <file path=word/styles.xml><?xml version="1.0" encoding="utf-8"?>
-<w:styles xmlns:mc="http://schemas.openxmlformats.org/markup-compatibility/2006" xmlns:r="http://schemas.openxmlformats.org/officeDocument/2006/relationships" xmlns:w="http://schemas.openxmlformats.org/wordprocessingml/2006/main" xmlns:w14="http://schemas.microsoft.com/office/word/2010/wordml" xmlns:w15="http://schemas.microsoft.com/office/word/2012/wordml" xmlns:w16cex="http://schemas.microsoft.com/office/word/2018/wordml/cex" xmlns:w16cid="http://schemas.microsoft.com/office/word/2016/wordml/cid" xmlns:w16="http://schemas.microsoft.com/office/word/2018/wordml" xmlns:w16sdtdh="http://schemas.microsoft.com/office/word/2020/wordml/sdtdatahash" xmlns:w16se="http://schemas.microsoft.com/office/word/2015/wordml/symex" mc:Ignorable="w14 w15 w16se w16cid w16 w16cex w16sdtdh">
+<w:styles xmlns:mc="http://schemas.openxmlformats.org/markup-compatibility/2006" xmlns:r="http://schemas.openxmlformats.org/officeDocument/2006/relationships" xmlns:w="http://schemas.openxmlformats.org/wordprocessingml/2006/main" xmlns:w14="http://schemas.microsoft.com/office/word/2010/wordml" xmlns:w15="http://schemas.microsoft.com/office/word/2012/wordml" xmlns:w16se="http://schemas.microsoft.com/office/word/2015/wordml/symex" mc:Ignorable="w14 w15 w16se">
   <w:docDefaults>
     <w:rPrDefault>
       <w:rPr>
@@ -37,7 +2018,7 @@
       </w:pPr>
     </w:pPrDefault>
   </w:docDefaults>
-  <w:latentStyles w:defLockedState="0" w:defUIPriority="99" w:defSemiHidden="0" w:defUnhideWhenUsed="0" w:defQFormat="0" w:count="376">
+  <w:latentStyles w:defLockedState="0" w:defUIPriority="99" w:defSemiHidden="0" w:defUnhideWhenUsed="0" w:defQFormat="0" w:count="371">
     <w:lsdException w:name="Normal" w:uiPriority="0" w:qFormat="1"/>
     <w:lsdException w:name="heading 1" w:uiPriority="9" w:qFormat="1"/>
     <w:lsdException w:name="heading 2" w:semiHidden="1" w:uiPriority="9" w:unhideWhenUsed="1" w:qFormat="1"/>
@@ -409,15 +2390,14 @@
     <w:lsdException w:name="List Table 5 Dark Accent 6" w:uiPriority="50"/>
     <w:lsdException w:name="List Table 6 Colorful Accent 6" w:uiPriority="51"/>
     <w:lsdException w:name="List Table 7 Colorful Accent 6" w:uiPriority="52"/>
-    <w:lsdException w:name="Mention" w:semiHidden="1" w:unhideWhenUsed="1"/>
-    <w:lsdException w:name="Smart Hyperlink" w:semiHidden="1" w:unhideWhenUsed="1"/>
-    <w:lsdException w:name="Hashtag" w:semiHidden="1" w:unhideWhenUsed="1"/>
-    <w:lsdException w:name="Unresolved Mention" w:semiHidden="1" w:unhideWhenUsed="1"/>
-    <w:lsdException w:name="Smart Link" w:semiHidden="1" w:unhideWhenUsed="1"/>
   </w:latentStyles>
   <w:style w:type="paragraph" w:default="1" w:styleId="a">
     <w:name w:val="Normal"/>
     <w:qFormat/>
+    <w:rsid w:val="003003C7"/>
+    <w:pPr>
+      <w:bidi/>
+    </w:pPr>
   </w:style>
   <w:style w:type="character" w:default="1" w:styleId="a0">
     <w:name w:val="Default Paragraph Font"/>
@@ -446,6 +2426,36 @@
     <w:semiHidden/>
     <w:unhideWhenUsed/>
   </w:style>
+  <w:style w:type="table" w:styleId="a3">
+    <w:name w:val="Table Grid"/>
+    <w:basedOn w:val="a1"/>
+    <w:uiPriority w:val="39"/>
+    <w:rsid w:val="003003C7"/>
+    <w:pPr>
+      <w:spacing w:after="0" w:line="240" w:lineRule="auto"/>
+    </w:pPr>
+    <w:tblPr>
+      <w:tblBorders>
+        <w:top w:val="single" w:sz="4" w:space="0" w:color="auto"/>
+        <w:left w:val="single" w:sz="4" w:space="0" w:color="auto"/>
+        <w:bottom w:val="single" w:sz="4" w:space="0" w:color="auto"/>
+        <w:right w:val="single" w:sz="4" w:space="0" w:color="auto"/>
+        <w:insideH w:val="single" w:sz="4" w:space="0" w:color="auto"/>
+        <w:insideV w:val="single" w:sz="4" w:space="0" w:color="auto"/>
+      </w:tblBorders>
+    </w:tblPr>
+  </w:style>
+  <w:style w:type="paragraph" w:styleId="a4">
+    <w:name w:val="List Paragraph"/>
+    <w:basedOn w:val="a"/>
+    <w:uiPriority w:val="34"/>
+    <w:qFormat/>
+    <w:rsid w:val="003003C7"/>
+    <w:pPr>
+      <w:ind w:left="720"/>
+      <w:contextualSpacing/>
+    </w:pPr>
+  </w:style>
 </w:styles>
 </file>
 
@@ -466,7 +2476,7 @@
         <a:srgbClr val="E7E6E6"/>
       </a:lt2>
       <a:accent1>
-        <a:srgbClr val="4472C4"/>
+        <a:srgbClr val="5B9BD5"/>
       </a:accent1>
       <a:accent2>
         <a:srgbClr val="ED7D31"/>
@@ -478,7 +2488,7 @@
         <a:srgbClr val="FFC000"/>
       </a:accent4>
       <a:accent5>
-        <a:srgbClr val="5B9BD5"/>
+        <a:srgbClr val="4472C4"/>
       </a:accent5>
       <a:accent6>
         <a:srgbClr val="70AD47"/>

</xml_diff>

<commit_message>
updated first.docx. 7.12.2021, 18:51:11
</commit_message>
<xml_diff>
--- a/first.docx
+++ b/first.docx
@@ -1,6 +1,6 @@
 
 <file path=word/document.xml><?xml version="1.0" encoding="utf-8"?>
-<w:document xmlns:wpc="http://schemas.microsoft.com/office/word/2010/wordprocessingCanvas" xmlns:cx="http://schemas.microsoft.com/office/drawing/2014/chartex" xmlns:mc="http://schemas.openxmlformats.org/markup-compatibility/2006" xmlns:o="urn:schemas-microsoft-com:office:office" xmlns:r="http://schemas.openxmlformats.org/officeDocument/2006/relationships" xmlns:m="http://schemas.openxmlformats.org/officeDocument/2006/math" xmlns:v="urn:schemas-microsoft-com:vml" xmlns:wp14="http://schemas.microsoft.com/office/word/2010/wordprocessingDrawing" xmlns:wp="http://schemas.openxmlformats.org/drawingml/2006/wordprocessingDrawing" xmlns:w10="urn:schemas-microsoft-com:office:word" xmlns:w="http://schemas.openxmlformats.org/wordprocessingml/2006/main" xmlns:w14="http://schemas.microsoft.com/office/word/2010/wordml" xmlns:w15="http://schemas.microsoft.com/office/word/2012/wordml" xmlns:w16se="http://schemas.microsoft.com/office/word/2015/wordml/symex" xmlns:wpg="http://schemas.microsoft.com/office/word/2010/wordprocessingGroup" xmlns:wpi="http://schemas.microsoft.com/office/word/2010/wordprocessingInk" xmlns:wne="http://schemas.microsoft.com/office/word/2006/wordml" xmlns:wps="http://schemas.microsoft.com/office/word/2010/wordprocessingShape" mc:Ignorable="w14 w15 w16se wp14">
+<w:document xmlns:wpc="http://schemas.microsoft.com/office/word/2010/wordprocessingCanvas" xmlns:cx="http://schemas.microsoft.com/office/drawing/2014/chartex" xmlns:cx1="http://schemas.microsoft.com/office/drawing/2015/9/8/chartex" xmlns:cx2="http://schemas.microsoft.com/office/drawing/2015/10/21/chartex" xmlns:cx3="http://schemas.microsoft.com/office/drawing/2016/5/9/chartex" xmlns:cx4="http://schemas.microsoft.com/office/drawing/2016/5/10/chartex" xmlns:cx5="http://schemas.microsoft.com/office/drawing/2016/5/11/chartex" xmlns:cx6="http://schemas.microsoft.com/office/drawing/2016/5/12/chartex" xmlns:cx7="http://schemas.microsoft.com/office/drawing/2016/5/13/chartex" xmlns:cx8="http://schemas.microsoft.com/office/drawing/2016/5/14/chartex" xmlns:mc="http://schemas.openxmlformats.org/markup-compatibility/2006" xmlns:aink="http://schemas.microsoft.com/office/drawing/2016/ink" xmlns:am3d="http://schemas.microsoft.com/office/drawing/2017/model3d" xmlns:o="urn:schemas-microsoft-com:office:office" xmlns:r="http://schemas.openxmlformats.org/officeDocument/2006/relationships" xmlns:m="http://schemas.openxmlformats.org/officeDocument/2006/math" xmlns:v="urn:schemas-microsoft-com:vml" xmlns:wp14="http://schemas.microsoft.com/office/word/2010/wordprocessingDrawing" xmlns:wp="http://schemas.openxmlformats.org/drawingml/2006/wordprocessingDrawing" xmlns:w10="urn:schemas-microsoft-com:office:word" xmlns:w="http://schemas.openxmlformats.org/wordprocessingml/2006/main" xmlns:w14="http://schemas.microsoft.com/office/word/2010/wordml" xmlns:w15="http://schemas.microsoft.com/office/word/2012/wordml" xmlns:w16cex="http://schemas.microsoft.com/office/word/2018/wordml/cex" xmlns:w16cid="http://schemas.microsoft.com/office/word/2016/wordml/cid" xmlns:w16="http://schemas.microsoft.com/office/word/2018/wordml" xmlns:w16sdtdh="http://schemas.microsoft.com/office/word/2020/wordml/sdtdatahash" xmlns:w16se="http://schemas.microsoft.com/office/word/2015/wordml/symex" xmlns:wpg="http://schemas.microsoft.com/office/word/2010/wordprocessingGroup" xmlns:wpi="http://schemas.microsoft.com/office/word/2010/wordprocessingInk" xmlns:wne="http://schemas.microsoft.com/office/word/2006/wordml" xmlns:wps="http://schemas.microsoft.com/office/word/2010/wordprocessingShape" mc:Ignorable="w14 w15 w16se w16cid w16 w16cex w16sdtdh wp14">
   <w:body>
     <w:p>
       <w:pPr>
@@ -42,49 +42,23 @@
           <w:u w:val="single"/>
           <w:rtl/>
         </w:rPr>
-        <w:t xml:space="preserve"> מערכת יום שלישי </w:t>
-      </w:r>
-      <w:r>
-        <w:rPr>
-          <w:rFonts w:hint="cs"/>
-          <w:b/>
-          <w:bCs/>
-          <w:color w:val="2E74B5" w:themeColor="accent1" w:themeShade="BF"/>
-          <w:sz w:val="32"/>
-          <w:szCs w:val="32"/>
-          <w:u w:val="single"/>
-          <w:rtl/>
-        </w:rPr>
-        <w:t>7.12</w:t>
-      </w:r>
-      <w:r>
-        <w:rPr>
-          <w:rFonts w:hint="cs"/>
-          <w:b/>
-          <w:bCs/>
-          <w:color w:val="2E74B5" w:themeColor="accent1" w:themeShade="BF"/>
-          <w:sz w:val="32"/>
-          <w:szCs w:val="32"/>
-          <w:u w:val="single"/>
-          <w:rtl/>
-        </w:rPr>
-        <w:t>.2021</w:t>
+        <w:t xml:space="preserve"> מערכת יום רביעי 8.12.2021</w:t>
       </w:r>
     </w:p>
     <w:tbl>
       <w:tblPr>
         <w:tblStyle w:val="a3"/>
         <w:bidiVisual/>
-        <w:tblW w:w="10784" w:type="dxa"/>
-        <w:tblInd w:w="-19" w:type="dxa"/>
+        <w:tblW w:w="9776" w:type="dxa"/>
+        <w:tblInd w:w="140" w:type="dxa"/>
         <w:tblLook w:val="04A0" w:firstRow="1" w:lastRow="0" w:firstColumn="1" w:lastColumn="0" w:noHBand="0" w:noVBand="1"/>
       </w:tblPr>
       <w:tblGrid>
-        <w:gridCol w:w="983"/>
-        <w:gridCol w:w="3262"/>
+        <w:gridCol w:w="1134"/>
+        <w:gridCol w:w="2688"/>
         <w:gridCol w:w="1842"/>
-        <w:gridCol w:w="1909"/>
-        <w:gridCol w:w="2788"/>
+        <w:gridCol w:w="1984"/>
+        <w:gridCol w:w="2128"/>
       </w:tblGrid>
       <w:tr>
         <w:trPr>
@@ -92,13 +66,13 @@
         </w:trPr>
         <w:tc>
           <w:tcPr>
-            <w:tcW w:w="856" w:type="dxa"/>
+            <w:tcW w:w="1134" w:type="dxa"/>
             <w:tcBorders>
               <w:top w:val="thickThinSmallGap" w:sz="24" w:space="0" w:color="000000"/>
               <w:left w:val="thinThickSmallGap" w:sz="24" w:space="0" w:color="000000"/>
               <w:right w:val="thickThinSmallGap" w:sz="24" w:space="0" w:color="000000"/>
             </w:tcBorders>
-            <w:shd w:val="clear" w:color="auto" w:fill="D9E2F3" w:themeFill="accent5" w:themeFillTint="33"/>
+            <w:shd w:val="clear" w:color="auto" w:fill="BDD6EE" w:themeFill="accent1" w:themeFillTint="66"/>
           </w:tcPr>
           <w:p>
             <w:pPr>
@@ -117,14 +91,23 @@
         </w:tc>
         <w:tc>
           <w:tcPr>
-            <w:tcW w:w="9928" w:type="dxa"/>
+            <w:tcW w:w="8642" w:type="dxa"/>
             <w:gridSpan w:val="4"/>
             <w:tcBorders>
               <w:top w:val="thickThinSmallGap" w:sz="24" w:space="0" w:color="000000"/>
               <w:right w:val="thickThinSmallGap" w:sz="24" w:space="0" w:color="000000"/>
             </w:tcBorders>
-            <w:shd w:val="clear" w:color="auto" w:fill="D9E2F3" w:themeFill="accent5" w:themeFillTint="33"/>
+            <w:shd w:val="clear" w:color="auto" w:fill="BDD6EE" w:themeFill="accent1" w:themeFillTint="66"/>
           </w:tcPr>
+          <w:p>
+            <w:pPr>
+              <w:rPr>
+                <w:b/>
+                <w:bCs/>
+                <w:rtl/>
+              </w:rPr>
+            </w:pPr>
+          </w:p>
           <w:p>
             <w:pPr>
               <w:pStyle w:val="a4"/>
@@ -134,68 +117,58 @@
               </w:numPr>
               <w:spacing w:line="276" w:lineRule="auto"/>
               <w:rPr>
+                <w:b/>
+                <w:bCs/>
                 <w:sz w:val="24"/>
                 <w:szCs w:val="24"/>
               </w:rPr>
             </w:pPr>
             <w:r>
               <w:rPr>
-                <w:rFonts w:ascii="Arial" w:hAnsi="Arial" w:cs="Arial"/>
-                <w:color w:val="000000"/>
-                <w:sz w:val="24"/>
-                <w:szCs w:val="24"/>
-                <w:rtl/>
-              </w:rPr>
-              <w:t>מועצת תלמידים בבית קינן 8.</w:t>
-            </w:r>
-            <w:r>
-              <w:rPr>
-                <w:rFonts w:ascii="Arial" w:hAnsi="Arial" w:cs="Arial" w:hint="cs"/>
-                <w:color w:val="000000"/>
-                <w:sz w:val="24"/>
-                <w:szCs w:val="24"/>
-                <w:rtl/>
-              </w:rPr>
-              <w:t>45</w:t>
-            </w:r>
-            <w:r>
-              <w:rPr>
-                <w:rFonts w:ascii="Arial" w:hAnsi="Arial" w:cs="Arial"/>
-                <w:color w:val="000000"/>
-                <w:sz w:val="24"/>
-                <w:szCs w:val="24"/>
-                <w:rtl/>
-              </w:rPr>
-              <w:t>-</w:t>
-            </w:r>
-            <w:r>
-              <w:rPr>
-                <w:rFonts w:ascii="Arial" w:hAnsi="Arial" w:cs="Arial" w:hint="cs"/>
-                <w:color w:val="000000"/>
-                <w:sz w:val="24"/>
-                <w:szCs w:val="24"/>
-                <w:rtl/>
-              </w:rPr>
-              <w:t>12</w:t>
-            </w:r>
-            <w:r>
-              <w:rPr>
-                <w:rFonts w:ascii="Arial" w:hAnsi="Arial" w:cs="Arial"/>
-                <w:color w:val="000000"/>
-                <w:sz w:val="24"/>
-                <w:szCs w:val="24"/>
-                <w:rtl/>
-              </w:rPr>
-              <w:t>.00</w:t>
-            </w:r>
-            <w:r>
-              <w:rPr>
-                <w:rFonts w:hint="cs"/>
-                <w:sz w:val="24"/>
-                <w:szCs w:val="24"/>
-                <w:rtl/>
-              </w:rPr>
-              <w:t xml:space="preserve"> בליווי קרן ומתן.</w:t>
+                <w:rFonts w:hint="cs"/>
+                <w:b/>
+                <w:bCs/>
+                <w:rtl/>
+              </w:rPr>
+              <w:t xml:space="preserve">מתכונת בע"פ באנגלית לתלמידי </w:t>
+            </w:r>
+            <w:r>
+              <w:rPr>
+                <w:rFonts w:hint="cs"/>
+                <w:b/>
+                <w:bCs/>
+                <w:rtl/>
+              </w:rPr>
+              <w:t xml:space="preserve">יב5+12+7 </w:t>
+            </w:r>
+            <w:r>
+              <w:rPr>
+                <w:rFonts w:hint="cs"/>
+                <w:b/>
+                <w:bCs/>
+                <w:rtl/>
+              </w:rPr>
+              <w:t xml:space="preserve">ע"פ הזמנת המורה בחדרי מחשב </w:t>
+            </w:r>
+            <w:proofErr w:type="spellStart"/>
+            <w:r>
+              <w:rPr>
+                <w:rFonts w:hint="cs"/>
+                <w:b/>
+                <w:bCs/>
+                <w:rtl/>
+              </w:rPr>
+              <w:t>ג'+ד</w:t>
+            </w:r>
+            <w:proofErr w:type="spellEnd"/>
+            <w:r>
+              <w:rPr>
+                <w:rFonts w:hint="cs"/>
+                <w:b/>
+                <w:bCs/>
+                <w:rtl/>
+              </w:rPr>
+              <w:t>'.</w:t>
             </w:r>
           </w:p>
           <w:p>
@@ -207,216 +180,39 @@
               </w:numPr>
               <w:spacing w:line="276" w:lineRule="auto"/>
               <w:rPr>
-                <w:sz w:val="24"/>
-                <w:szCs w:val="24"/>
-                <w:rtl/>
-              </w:rPr>
-            </w:pPr>
-            <w:r>
-              <w:rPr>
-                <w:rFonts w:hint="cs"/>
-                <w:sz w:val="24"/>
-                <w:szCs w:val="24"/>
-                <w:rtl/>
-              </w:rPr>
-              <w:t xml:space="preserve">מתכונת בע"פ באנגלית לתלמידי יב3-6-11 ע"פ הזמנת המורה בחדרי מחשב </w:t>
-            </w:r>
-            <w:proofErr w:type="spellStart"/>
-            <w:r>
-              <w:rPr>
-                <w:rFonts w:hint="cs"/>
-                <w:sz w:val="24"/>
-                <w:szCs w:val="24"/>
-                <w:rtl/>
-              </w:rPr>
-              <w:t>ג'+ד</w:t>
-            </w:r>
-            <w:proofErr w:type="spellEnd"/>
-            <w:r>
-              <w:rPr>
-                <w:rFonts w:hint="cs"/>
-                <w:sz w:val="24"/>
-                <w:szCs w:val="24"/>
-                <w:rtl/>
-              </w:rPr>
-              <w:t>'.</w:t>
-            </w:r>
-          </w:p>
-          <w:p>
-            <w:pPr>
-              <w:pStyle w:val="a4"/>
-              <w:numPr>
-                <w:ilvl w:val="0"/>
-                <w:numId w:val="1"/>
-              </w:numPr>
-              <w:spacing w:line="276" w:lineRule="auto"/>
-              <w:rPr>
-                <w:sz w:val="24"/>
-                <w:szCs w:val="24"/>
-              </w:rPr>
-            </w:pPr>
-            <w:r>
-              <w:rPr>
-                <w:rFonts w:hint="cs"/>
-                <w:sz w:val="24"/>
-                <w:szCs w:val="24"/>
-                <w:rtl/>
-              </w:rPr>
-              <w:t>11.45</w:t>
-            </w:r>
-            <w:r>
-              <w:rPr>
-                <w:rFonts w:hint="cs"/>
-                <w:sz w:val="24"/>
-                <w:szCs w:val="24"/>
-                <w:rtl/>
-              </w:rPr>
-              <w:t>-13.00</w:t>
-            </w:r>
-            <w:r>
-              <w:rPr>
-                <w:rFonts w:hint="cs"/>
-                <w:sz w:val="24"/>
-                <w:szCs w:val="24"/>
-                <w:rtl/>
-              </w:rPr>
-              <w:t xml:space="preserve"> השתלמות </w:t>
-            </w:r>
-            <w:proofErr w:type="spellStart"/>
-            <w:r>
-              <w:rPr>
-                <w:rFonts w:hint="cs"/>
-                <w:sz w:val="24"/>
-                <w:szCs w:val="24"/>
-                <w:rtl/>
-              </w:rPr>
-              <w:t>מיינדפולנס</w:t>
-            </w:r>
-            <w:proofErr w:type="spellEnd"/>
-            <w:r>
-              <w:rPr>
-                <w:rFonts w:hint="cs"/>
-                <w:sz w:val="24"/>
-                <w:szCs w:val="24"/>
-                <w:rtl/>
-              </w:rPr>
-              <w:t xml:space="preserve"> בספריה</w:t>
-            </w:r>
-          </w:p>
-          <w:p>
-            <w:pPr>
-              <w:pStyle w:val="a4"/>
-              <w:numPr>
-                <w:ilvl w:val="0"/>
-                <w:numId w:val="1"/>
-              </w:numPr>
-              <w:spacing w:line="276" w:lineRule="auto"/>
-              <w:rPr>
-                <w:sz w:val="24"/>
-                <w:szCs w:val="24"/>
-              </w:rPr>
-            </w:pPr>
-            <w:r>
-              <w:rPr>
-                <w:rFonts w:hint="cs"/>
-                <w:sz w:val="24"/>
-                <w:szCs w:val="24"/>
-                <w:rtl/>
-              </w:rPr>
-              <w:t>13.00 יום המורה בחדר המורים</w:t>
-            </w:r>
-            <w:r>
-              <w:rPr>
-                <w:rFonts w:hint="cs"/>
-                <w:sz w:val="24"/>
-                <w:szCs w:val="24"/>
-                <w:rtl/>
-              </w:rPr>
-              <w:t>.</w:t>
-            </w:r>
-          </w:p>
-          <w:p>
-            <w:pPr>
-              <w:pStyle w:val="a4"/>
-              <w:numPr>
-                <w:ilvl w:val="0"/>
-                <w:numId w:val="1"/>
-              </w:numPr>
-              <w:spacing w:line="276" w:lineRule="auto"/>
-              <w:rPr>
-                <w:sz w:val="24"/>
-                <w:szCs w:val="24"/>
-                <w:rtl/>
-              </w:rPr>
-            </w:pPr>
-            <w:r>
-              <w:rPr>
-                <w:rFonts w:hint="cs"/>
-                <w:sz w:val="24"/>
-                <w:szCs w:val="24"/>
-                <w:rtl/>
-              </w:rPr>
-              <w:t xml:space="preserve">מועדון </w:t>
-            </w:r>
-            <w:r>
-              <w:rPr>
-                <w:rFonts w:hint="cs"/>
-                <w:sz w:val="24"/>
-                <w:szCs w:val="24"/>
-              </w:rPr>
-              <w:t>MUN</w:t>
-            </w:r>
-            <w:r>
-              <w:rPr>
-                <w:rFonts w:hint="cs"/>
-                <w:sz w:val="24"/>
-                <w:szCs w:val="24"/>
-                <w:rtl/>
-              </w:rPr>
-              <w:t xml:space="preserve"> מתקיים בשעה 12.10 בחדר 213. שחר טבנקין תלמיד ביה"ס וזוכה פרס </w:t>
-            </w:r>
-            <w:r>
-              <w:rPr>
-                <w:rFonts w:ascii="Arial" w:hAnsi="Arial" w:cs="Arial"/>
-                <w:b/>
-                <w:bCs/>
-                <w:color w:val="000000"/>
-                <w:sz w:val="18"/>
-                <w:szCs w:val="18"/>
-                <w:shd w:val="clear" w:color="auto" w:fill="FFFFFF"/>
-              </w:rPr>
-              <w:t>MOST DISTINGUISHED  DELEGATE</w:t>
-            </w:r>
-            <w:r>
-              <w:rPr>
-                <w:rFonts w:ascii="Arial" w:hAnsi="Arial" w:cs="Arial"/>
-                <w:b/>
-                <w:bCs/>
-                <w:color w:val="000000"/>
-                <w:shd w:val="clear" w:color="auto" w:fill="FFFFFF"/>
-              </w:rPr>
-              <w:t xml:space="preserve"> </w:t>
-            </w:r>
-            <w:r>
-              <w:rPr>
-                <w:rFonts w:ascii="Arial" w:hAnsi="Arial" w:cs="Arial" w:hint="cs"/>
-                <w:b/>
-                <w:bCs/>
-                <w:color w:val="000000"/>
-                <w:shd w:val="clear" w:color="auto" w:fill="FFFFFF"/>
-                <w:rtl/>
-              </w:rPr>
-              <w:t xml:space="preserve"> </w:t>
-            </w:r>
-            <w:r>
-              <w:rPr>
-                <w:rFonts w:hint="cs"/>
-                <w:sz w:val="24"/>
-                <w:szCs w:val="24"/>
-                <w:rtl/>
-              </w:rPr>
-              <w:t>ידריך ויסביר איך מצליחים וזוכים. ההשתתפות חובה למי שרוצה להיות חבר משלחת עתידית.</w:t>
-            </w:r>
+                <w:b/>
+                <w:bCs/>
+                <w:rtl/>
+              </w:rPr>
+            </w:pPr>
+            <w:r>
+              <w:rPr>
+                <w:rFonts w:hint="cs"/>
+                <w:b/>
+                <w:bCs/>
+                <w:rtl/>
+              </w:rPr>
+              <w:t xml:space="preserve">אין סמינר יוד ואין </w:t>
+            </w:r>
+            <w:r>
+              <w:rPr>
+                <w:rFonts w:hint="cs"/>
+                <w:b/>
+                <w:bCs/>
+                <w:rtl/>
+              </w:rPr>
+              <w:t>פעילות יא' מחוץ לביה"ס</w:t>
+            </w:r>
+          </w:p>
+          <w:p>
+            <w:pPr>
+              <w:spacing w:line="276" w:lineRule="auto"/>
+              <w:rPr>
+                <w:b/>
+                <w:bCs/>
+                <w:rtl/>
+              </w:rPr>
+            </w:pPr>
           </w:p>
         </w:tc>
       </w:tr>
@@ -426,13 +222,13 @@
         </w:trPr>
         <w:tc>
           <w:tcPr>
-            <w:tcW w:w="856" w:type="dxa"/>
+            <w:tcW w:w="1134" w:type="dxa"/>
             <w:tcBorders>
               <w:top w:val="thickThinSmallGap" w:sz="24" w:space="0" w:color="000000"/>
               <w:left w:val="thinThickSmallGap" w:sz="24" w:space="0" w:color="000000"/>
               <w:right w:val="thickThinSmallGap" w:sz="24" w:space="0" w:color="000000"/>
             </w:tcBorders>
-            <w:shd w:val="clear" w:color="auto" w:fill="D9E2F3" w:themeFill="accent5" w:themeFillTint="33"/>
+            <w:shd w:val="clear" w:color="auto" w:fill="BDD6EE" w:themeFill="accent1" w:themeFillTint="66"/>
           </w:tcPr>
           <w:p>
             <w:pPr>
@@ -463,12 +259,11 @@
         </w:tc>
         <w:tc>
           <w:tcPr>
-            <w:tcW w:w="3262" w:type="dxa"/>
+            <w:tcW w:w="2688" w:type="dxa"/>
             <w:tcBorders>
               <w:top w:val="thickThinSmallGap" w:sz="24" w:space="0" w:color="000000"/>
               <w:right w:val="thickThinSmallGap" w:sz="24" w:space="0" w:color="000000"/>
             </w:tcBorders>
-            <w:shd w:val="clear" w:color="auto" w:fill="auto"/>
           </w:tcPr>
           <w:p>
             <w:pPr>
@@ -538,20 +333,7 @@
                 <w:szCs w:val="20"/>
                 <w:rtl/>
               </w:rPr>
-              <w:t>חצר אחורית</w:t>
-            </w:r>
-            <w:bookmarkStart w:id="0" w:name="_GoBack"/>
-            <w:bookmarkEnd w:id="0"/>
-            <w:r>
-              <w:rPr>
-                <w:rFonts w:hint="cs"/>
-                <w:b/>
-                <w:bCs/>
-                <w:sz w:val="20"/>
-                <w:szCs w:val="20"/>
-                <w:rtl/>
-              </w:rPr>
-              <w:t xml:space="preserve"> וסביב האולם - </w:t>
+              <w:t xml:space="preserve">חצר אחורית וסביב האולם - </w:t>
             </w:r>
           </w:p>
           <w:p>
@@ -655,7 +437,6 @@
               <w:top w:val="thickThinSmallGap" w:sz="24" w:space="0" w:color="000000"/>
               <w:right w:val="thickThinSmallGap" w:sz="24" w:space="0" w:color="000000"/>
             </w:tcBorders>
-            <w:shd w:val="clear" w:color="auto" w:fill="auto"/>
           </w:tcPr>
           <w:p>
             <w:pPr>
@@ -702,110 +483,134 @@
                 <w:szCs w:val="20"/>
                 <w:rtl/>
               </w:rPr>
-              <w:t>אורלי חייט</w:t>
-            </w:r>
-          </w:p>
-          <w:p>
-            <w:pPr>
-              <w:spacing w:line="276" w:lineRule="auto"/>
-              <w:rPr>
-                <w:b/>
-                <w:bCs/>
-                <w:sz w:val="20"/>
-                <w:szCs w:val="20"/>
-                <w:rtl/>
-              </w:rPr>
-            </w:pPr>
-            <w:r>
-              <w:rPr>
-                <w:rFonts w:hint="cs"/>
-                <w:b/>
-                <w:bCs/>
-                <w:sz w:val="20"/>
-                <w:szCs w:val="20"/>
-                <w:rtl/>
-              </w:rPr>
-              <w:t>שרה יחיאל</w:t>
-            </w:r>
-          </w:p>
-          <w:p>
-            <w:pPr>
-              <w:spacing w:line="276" w:lineRule="auto"/>
-              <w:rPr>
-                <w:b/>
-                <w:bCs/>
-                <w:sz w:val="20"/>
-                <w:szCs w:val="20"/>
-                <w:rtl/>
-              </w:rPr>
-            </w:pPr>
-            <w:r>
-              <w:rPr>
-                <w:rFonts w:hint="cs"/>
-                <w:b/>
-                <w:bCs/>
-                <w:sz w:val="20"/>
-                <w:szCs w:val="20"/>
-                <w:rtl/>
-              </w:rPr>
-              <w:t>אורי נווה</w:t>
-            </w:r>
-          </w:p>
-          <w:p>
-            <w:pPr>
-              <w:spacing w:line="276" w:lineRule="auto"/>
-              <w:rPr>
-                <w:b/>
-                <w:bCs/>
-                <w:sz w:val="20"/>
-                <w:szCs w:val="20"/>
-                <w:rtl/>
-              </w:rPr>
-            </w:pPr>
-            <w:r>
-              <w:rPr>
-                <w:rFonts w:hint="cs"/>
-                <w:b/>
-                <w:bCs/>
-                <w:sz w:val="20"/>
-                <w:szCs w:val="20"/>
-                <w:rtl/>
-              </w:rPr>
-              <w:t>אשרת</w:t>
-            </w:r>
-          </w:p>
-          <w:p>
-            <w:pPr>
-              <w:spacing w:line="276" w:lineRule="auto"/>
-              <w:rPr>
-                <w:b/>
-                <w:bCs/>
-                <w:sz w:val="20"/>
-                <w:szCs w:val="20"/>
-                <w:rtl/>
-              </w:rPr>
-            </w:pPr>
-            <w:r>
-              <w:rPr>
-                <w:rFonts w:hint="cs"/>
-                <w:b/>
-                <w:bCs/>
-                <w:sz w:val="20"/>
-                <w:szCs w:val="20"/>
-                <w:rtl/>
-              </w:rPr>
-              <w:t>שונית</w:t>
-            </w:r>
+              <w:t>עדי תדהר</w:t>
+            </w:r>
+          </w:p>
+          <w:p>
+            <w:pPr>
+              <w:spacing w:line="276" w:lineRule="auto"/>
+              <w:rPr>
+                <w:b/>
+                <w:bCs/>
+                <w:sz w:val="20"/>
+                <w:szCs w:val="20"/>
+                <w:rtl/>
+              </w:rPr>
+            </w:pPr>
+            <w:r>
+              <w:rPr>
+                <w:rFonts w:hint="cs"/>
+                <w:b/>
+                <w:bCs/>
+                <w:sz w:val="20"/>
+                <w:szCs w:val="20"/>
+                <w:rtl/>
+              </w:rPr>
+              <w:t>ורד צרפתי</w:t>
+            </w:r>
+          </w:p>
+          <w:p>
+            <w:pPr>
+              <w:spacing w:line="276" w:lineRule="auto"/>
+              <w:rPr>
+                <w:b/>
+                <w:bCs/>
+                <w:sz w:val="20"/>
+                <w:szCs w:val="20"/>
+                <w:rtl/>
+              </w:rPr>
+            </w:pPr>
+            <w:r>
+              <w:rPr>
+                <w:rFonts w:hint="cs"/>
+                <w:b/>
+                <w:bCs/>
+                <w:sz w:val="20"/>
+                <w:szCs w:val="20"/>
+                <w:rtl/>
+              </w:rPr>
+              <w:t>ליה</w:t>
+            </w:r>
+          </w:p>
+          <w:p>
+            <w:pPr>
+              <w:spacing w:line="276" w:lineRule="auto"/>
+              <w:rPr>
+                <w:b/>
+                <w:bCs/>
+                <w:sz w:val="20"/>
+                <w:szCs w:val="20"/>
+                <w:rtl/>
+              </w:rPr>
+            </w:pPr>
+            <w:r>
+              <w:rPr>
+                <w:rFonts w:hint="cs"/>
+                <w:b/>
+                <w:bCs/>
+                <w:sz w:val="20"/>
+                <w:szCs w:val="20"/>
+                <w:rtl/>
+              </w:rPr>
+              <w:t>עמית רייכמן</w:t>
+            </w:r>
+          </w:p>
+          <w:p>
+            <w:pPr>
+              <w:spacing w:line="276" w:lineRule="auto"/>
+              <w:rPr>
+                <w:b/>
+                <w:bCs/>
+                <w:sz w:val="20"/>
+                <w:szCs w:val="20"/>
+                <w:rtl/>
+              </w:rPr>
+            </w:pPr>
+            <w:r>
+              <w:rPr>
+                <w:rFonts w:hint="cs"/>
+                <w:b/>
+                <w:bCs/>
+                <w:sz w:val="20"/>
+                <w:szCs w:val="20"/>
+                <w:rtl/>
+              </w:rPr>
+              <w:t xml:space="preserve">יעל </w:t>
+            </w:r>
+            <w:proofErr w:type="spellStart"/>
+            <w:r>
+              <w:rPr>
+                <w:rFonts w:hint="cs"/>
+                <w:b/>
+                <w:bCs/>
+                <w:sz w:val="20"/>
+                <w:szCs w:val="20"/>
+                <w:rtl/>
+              </w:rPr>
+              <w:t>פלישר</w:t>
+            </w:r>
+            <w:proofErr w:type="spellEnd"/>
+          </w:p>
+          <w:p>
+            <w:pPr>
+              <w:spacing w:line="276" w:lineRule="auto"/>
+              <w:rPr>
+                <w:b/>
+                <w:bCs/>
+                <w:sz w:val="20"/>
+                <w:szCs w:val="20"/>
+                <w:rtl/>
+              </w:rPr>
+            </w:pPr>
           </w:p>
         </w:tc>
         <w:tc>
           <w:tcPr>
-            <w:tcW w:w="1943" w:type="dxa"/>
+            <w:tcW w:w="1984" w:type="dxa"/>
             <w:tcBorders>
               <w:top w:val="thickThinSmallGap" w:sz="24" w:space="0" w:color="000000"/>
               <w:right w:val="thickThinSmallGap" w:sz="24" w:space="0" w:color="000000"/>
             </w:tcBorders>
-            <w:shd w:val="clear" w:color="auto" w:fill="auto"/>
           </w:tcPr>
           <w:p>
             <w:pPr>
@@ -815,19 +620,146 @@
                 <w:bCs/>
                 <w:sz w:val="20"/>
                 <w:szCs w:val="20"/>
-                <w:rtl/>
-              </w:rPr>
-            </w:pPr>
+                <w:u w:val="single"/>
+                <w:rtl/>
+              </w:rPr>
+            </w:pPr>
+            <w:r>
+              <w:rPr>
+                <w:rFonts w:hint="cs"/>
+                <w:b/>
+                <w:bCs/>
+                <w:sz w:val="20"/>
+                <w:szCs w:val="20"/>
+                <w:u w:val="single"/>
+                <w:rtl/>
+              </w:rPr>
+              <w:t>11.50-12.10</w:t>
+            </w:r>
+          </w:p>
+          <w:p>
+            <w:pPr>
+              <w:spacing w:line="276" w:lineRule="auto"/>
+              <w:rPr>
+                <w:b/>
+                <w:bCs/>
+                <w:sz w:val="20"/>
+                <w:szCs w:val="20"/>
+                <w:rtl/>
+              </w:rPr>
+            </w:pPr>
+            <w:r>
+              <w:rPr>
+                <w:rFonts w:hint="cs"/>
+                <w:b/>
+                <w:bCs/>
+                <w:sz w:val="20"/>
+                <w:szCs w:val="20"/>
+                <w:rtl/>
+              </w:rPr>
+              <w:t>שרית פונט</w:t>
+            </w:r>
+          </w:p>
+          <w:p>
+            <w:pPr>
+              <w:spacing w:line="276" w:lineRule="auto"/>
+              <w:rPr>
+                <w:b/>
+                <w:bCs/>
+                <w:sz w:val="20"/>
+                <w:szCs w:val="20"/>
+                <w:rtl/>
+              </w:rPr>
+            </w:pPr>
+            <w:r>
+              <w:rPr>
+                <w:rFonts w:hint="cs"/>
+                <w:b/>
+                <w:bCs/>
+                <w:sz w:val="20"/>
+                <w:szCs w:val="20"/>
+                <w:rtl/>
+              </w:rPr>
+              <w:t>יונית עמית</w:t>
+            </w:r>
+          </w:p>
+          <w:p>
+            <w:pPr>
+              <w:spacing w:line="276" w:lineRule="auto"/>
+              <w:rPr>
+                <w:b/>
+                <w:bCs/>
+                <w:sz w:val="20"/>
+                <w:szCs w:val="20"/>
+                <w:rtl/>
+              </w:rPr>
+            </w:pPr>
+            <w:r>
+              <w:rPr>
+                <w:rFonts w:hint="cs"/>
+                <w:b/>
+                <w:bCs/>
+                <w:sz w:val="20"/>
+                <w:szCs w:val="20"/>
+                <w:rtl/>
+              </w:rPr>
+              <w:t>מוטי מור</w:t>
+            </w:r>
+          </w:p>
+          <w:p>
+            <w:pPr>
+              <w:spacing w:line="276" w:lineRule="auto"/>
+              <w:rPr>
+                <w:b/>
+                <w:bCs/>
+                <w:sz w:val="20"/>
+                <w:szCs w:val="20"/>
+                <w:rtl/>
+              </w:rPr>
+            </w:pPr>
+            <w:r>
+              <w:rPr>
+                <w:rFonts w:hint="cs"/>
+                <w:b/>
+                <w:bCs/>
+                <w:sz w:val="20"/>
+                <w:szCs w:val="20"/>
+                <w:rtl/>
+              </w:rPr>
+              <w:t>חנה</w:t>
+            </w:r>
+          </w:p>
+          <w:p>
+            <w:pPr>
+              <w:spacing w:line="276" w:lineRule="auto"/>
+              <w:rPr>
+                <w:b/>
+                <w:bCs/>
+                <w:sz w:val="20"/>
+                <w:szCs w:val="20"/>
+                <w:rtl/>
+              </w:rPr>
+            </w:pPr>
+            <w:r>
+              <w:rPr>
+                <w:rFonts w:hint="cs"/>
+                <w:b/>
+                <w:bCs/>
+                <w:sz w:val="20"/>
+                <w:szCs w:val="20"/>
+                <w:rtl/>
+              </w:rPr>
+              <w:t xml:space="preserve">טליה </w:t>
+            </w:r>
           </w:p>
         </w:tc>
         <w:tc>
           <w:tcPr>
-            <w:tcW w:w="2881" w:type="dxa"/>
+            <w:tcW w:w="2128" w:type="dxa"/>
             <w:tcBorders>
               <w:top w:val="thickThinSmallGap" w:sz="24" w:space="0" w:color="000000"/>
               <w:right w:val="thickThinSmallGap" w:sz="24" w:space="0" w:color="000000"/>
             </w:tcBorders>
-            <w:shd w:val="clear" w:color="auto" w:fill="auto"/>
           </w:tcPr>
           <w:p>
             <w:pPr>
@@ -837,24 +769,178 @@
                 <w:bCs/>
                 <w:sz w:val="20"/>
                 <w:szCs w:val="20"/>
-                <w:rtl/>
-              </w:rPr>
-            </w:pPr>
+                <w:u w:val="single"/>
+                <w:rtl/>
+              </w:rPr>
+            </w:pPr>
+            <w:r>
+              <w:rPr>
+                <w:rFonts w:hint="cs"/>
+                <w:b/>
+                <w:bCs/>
+                <w:sz w:val="20"/>
+                <w:szCs w:val="20"/>
+                <w:u w:val="single"/>
+                <w:rtl/>
+              </w:rPr>
+              <w:t>13.45-13.55</w:t>
+            </w:r>
+          </w:p>
+          <w:p>
+            <w:pPr>
+              <w:spacing w:line="276" w:lineRule="auto"/>
+              <w:rPr>
+                <w:b/>
+                <w:bCs/>
+                <w:sz w:val="20"/>
+                <w:szCs w:val="20"/>
+                <w:rtl/>
+              </w:rPr>
+            </w:pPr>
+            <w:r>
+              <w:rPr>
+                <w:rFonts w:hint="cs"/>
+                <w:b/>
+                <w:bCs/>
+                <w:sz w:val="20"/>
+                <w:szCs w:val="20"/>
+                <w:rtl/>
+              </w:rPr>
+              <w:t xml:space="preserve">גליה </w:t>
+            </w:r>
+            <w:proofErr w:type="spellStart"/>
+            <w:r>
+              <w:rPr>
+                <w:rFonts w:hint="cs"/>
+                <w:b/>
+                <w:bCs/>
+                <w:sz w:val="20"/>
+                <w:szCs w:val="20"/>
+                <w:rtl/>
+              </w:rPr>
+              <w:t>ספז</w:t>
+            </w:r>
+            <w:proofErr w:type="spellEnd"/>
+          </w:p>
+          <w:p>
+            <w:pPr>
+              <w:spacing w:line="276" w:lineRule="auto"/>
+              <w:rPr>
+                <w:b/>
+                <w:bCs/>
+                <w:sz w:val="20"/>
+                <w:szCs w:val="20"/>
+                <w:rtl/>
+              </w:rPr>
+            </w:pPr>
+            <w:r>
+              <w:rPr>
+                <w:rFonts w:hint="cs"/>
+                <w:b/>
+                <w:bCs/>
+                <w:sz w:val="20"/>
+                <w:szCs w:val="20"/>
+                <w:rtl/>
+              </w:rPr>
+              <w:t>גל סגל</w:t>
+            </w:r>
+          </w:p>
+          <w:p>
+            <w:pPr>
+              <w:spacing w:line="276" w:lineRule="auto"/>
+              <w:rPr>
+                <w:b/>
+                <w:bCs/>
+                <w:sz w:val="20"/>
+                <w:szCs w:val="20"/>
+                <w:rtl/>
+              </w:rPr>
+            </w:pPr>
+            <w:r>
+              <w:rPr>
+                <w:rFonts w:hint="cs"/>
+                <w:b/>
+                <w:bCs/>
+                <w:sz w:val="20"/>
+                <w:szCs w:val="20"/>
+                <w:rtl/>
+              </w:rPr>
+              <w:t>איילה נאמני</w:t>
+            </w:r>
+          </w:p>
+          <w:p>
+            <w:pPr>
+              <w:spacing w:line="276" w:lineRule="auto"/>
+              <w:rPr>
+                <w:b/>
+                <w:bCs/>
+                <w:sz w:val="20"/>
+                <w:szCs w:val="20"/>
+                <w:rtl/>
+              </w:rPr>
+            </w:pPr>
+            <w:r>
+              <w:rPr>
+                <w:rFonts w:hint="cs"/>
+                <w:b/>
+                <w:bCs/>
+                <w:sz w:val="20"/>
+                <w:szCs w:val="20"/>
+                <w:rtl/>
+              </w:rPr>
+              <w:t xml:space="preserve">ערן </w:t>
+            </w:r>
+            <w:proofErr w:type="spellStart"/>
+            <w:r>
+              <w:rPr>
+                <w:rFonts w:hint="cs"/>
+                <w:b/>
+                <w:bCs/>
+                <w:sz w:val="20"/>
+                <w:szCs w:val="20"/>
+                <w:rtl/>
+              </w:rPr>
+              <w:t>רוזנק</w:t>
+            </w:r>
+            <w:proofErr w:type="spellEnd"/>
+          </w:p>
+          <w:p>
+            <w:pPr>
+              <w:spacing w:line="276" w:lineRule="auto"/>
+              <w:rPr>
+                <w:b/>
+                <w:bCs/>
+                <w:sz w:val="20"/>
+                <w:szCs w:val="20"/>
+                <w:rtl/>
+              </w:rPr>
+            </w:pPr>
+            <w:r>
+              <w:rPr>
+                <w:rFonts w:hint="cs"/>
+                <w:b/>
+                <w:bCs/>
+                <w:sz w:val="20"/>
+                <w:szCs w:val="20"/>
+                <w:rtl/>
+              </w:rPr>
+              <w:t>מאיה זאב</w:t>
+            </w:r>
           </w:p>
         </w:tc>
       </w:tr>
       <w:tr>
         <w:trPr>
-          <w:trHeight w:val="1121"/>
+          <w:trHeight w:val="791"/>
         </w:trPr>
         <w:tc>
           <w:tcPr>
-            <w:tcW w:w="856" w:type="dxa"/>
+            <w:tcW w:w="1134" w:type="dxa"/>
             <w:tcBorders>
               <w:left w:val="thinThickSmallGap" w:sz="24" w:space="0" w:color="000000"/>
               <w:right w:val="thickThinSmallGap" w:sz="24" w:space="0" w:color="000000"/>
             </w:tcBorders>
-            <w:shd w:val="clear" w:color="auto" w:fill="D9E2F3" w:themeFill="accent5" w:themeFillTint="33"/>
+            <w:shd w:val="clear" w:color="auto" w:fill="BDD6EE" w:themeFill="accent1" w:themeFillTint="66"/>
           </w:tcPr>
           <w:p>
             <w:pPr>
@@ -885,83 +971,41 @@
         </w:tc>
         <w:tc>
           <w:tcPr>
-            <w:tcW w:w="9928" w:type="dxa"/>
+            <w:tcW w:w="8642" w:type="dxa"/>
             <w:gridSpan w:val="4"/>
             <w:tcBorders>
               <w:right w:val="thickThinSmallGap" w:sz="24" w:space="0" w:color="000000"/>
             </w:tcBorders>
-            <w:shd w:val="clear" w:color="auto" w:fill="auto"/>
           </w:tcPr>
           <w:p>
             <w:pPr>
               <w:spacing w:line="360" w:lineRule="auto"/>
-            </w:pPr>
-            <w:r>
-              <w:rPr>
-                <w:rFonts w:ascii="Arial" w:hAnsi="Arial" w:cs="Arial"/>
-                <w:b/>
-                <w:bCs/>
-                <w:color w:val="000000"/>
-                <w:sz w:val="24"/>
-                <w:szCs w:val="24"/>
-                <w:rtl/>
-              </w:rPr>
-              <w:t>מבחן לשון</w:t>
-            </w:r>
-            <w:r>
-              <w:rPr>
-                <w:rFonts w:ascii="Arial" w:hAnsi="Arial" w:cs="Arial"/>
-                <w:color w:val="000000"/>
-                <w:sz w:val="24"/>
-                <w:szCs w:val="24"/>
-                <w:rtl/>
-              </w:rPr>
-              <w:t xml:space="preserve"> </w:t>
-            </w:r>
-            <w:r>
-              <w:rPr>
-                <w:rFonts w:ascii="Arial" w:hAnsi="Arial" w:cs="Arial" w:hint="cs"/>
-                <w:color w:val="000000"/>
-                <w:rtl/>
-              </w:rPr>
-              <w:t>(</w:t>
-            </w:r>
-            <w:r>
-              <w:rPr>
-                <w:rFonts w:ascii="Arial" w:hAnsi="Arial" w:cs="Arial"/>
-                <w:color w:val="000000"/>
-                <w:rtl/>
-              </w:rPr>
-              <w:t>לתלמידי יוד שהיו בכדוריד</w:t>
-            </w:r>
-            <w:r>
-              <w:rPr>
-                <w:rFonts w:ascii="Arial" w:hAnsi="Arial" w:cs="Arial" w:hint="cs"/>
-                <w:color w:val="000000"/>
-                <w:rtl/>
-              </w:rPr>
-              <w:t>)</w:t>
-            </w:r>
-            <w:r>
-              <w:rPr>
-                <w:rFonts w:hint="cs"/>
-                <w:rtl/>
-              </w:rPr>
-              <w:t xml:space="preserve"> </w:t>
-            </w:r>
-            <w:r>
-              <w:rPr>
-                <w:rFonts w:hint="cs"/>
-                <w:rtl/>
-              </w:rPr>
-              <w:t xml:space="preserve">בשעה 11.00 </w:t>
-            </w:r>
-            <w:r>
-              <w:rPr>
-                <w:rFonts w:hint="cs"/>
-                <w:rtl/>
-              </w:rPr>
-              <w:t>בחדר יא4 (121) עד 12.15. בהשגחת שחר</w:t>
+              <w:rPr>
+                <w:rtl/>
+              </w:rPr>
+            </w:pPr>
+            <w:r>
+              <w:rPr>
+                <w:rFonts w:hint="cs"/>
+                <w:rtl/>
+              </w:rPr>
+              <w:t xml:space="preserve">יוד1 </w:t>
+            </w:r>
+            <w:proofErr w:type="spellStart"/>
+            <w:r>
+              <w:rPr>
+                <w:rFonts w:hint="cs"/>
+                <w:rtl/>
+              </w:rPr>
+              <w:t>חנ"ג</w:t>
+            </w:r>
+            <w:proofErr w:type="spellEnd"/>
+            <w:r>
+              <w:rPr>
+                <w:rFonts w:hint="cs"/>
+                <w:rtl/>
+              </w:rPr>
+              <w:t xml:space="preserve"> רק לבנים שיעור 4.  שיעור 5 ספרות עם גל. </w:t>
             </w:r>
           </w:p>
           <w:p>
@@ -976,7 +1020,23 @@
                 <w:rFonts w:hint="cs"/>
                 <w:rtl/>
               </w:rPr>
-              <w:t>אין פיזיקה עם אריה שיעור 0+1+2.</w:t>
+              <w:t xml:space="preserve">יוד2 </w:t>
+            </w:r>
+            <w:proofErr w:type="spellStart"/>
+            <w:r>
+              <w:rPr>
+                <w:rFonts w:hint="cs"/>
+                <w:rtl/>
+              </w:rPr>
+              <w:t>חנ"ג</w:t>
+            </w:r>
+            <w:proofErr w:type="spellEnd"/>
+            <w:r>
+              <w:rPr>
+                <w:rFonts w:hint="cs"/>
+                <w:rtl/>
+              </w:rPr>
+              <w:t xml:space="preserve"> רק לבנים שיעור 4.  שיעור 5 חינוך עם לילך</w:t>
             </w:r>
           </w:p>
           <w:p>
@@ -991,7 +1051,24 @@
                 <w:rFonts w:hint="cs"/>
                 <w:rtl/>
               </w:rPr>
-              <w:t>אין ערבית עם לילך שיעור1+2.</w:t>
+              <w:t xml:space="preserve">יוד10 שיעור4 חינוך פיננסי עם חנה </w:t>
+            </w:r>
+            <w:r>
+              <w:rPr>
+                <w:rFonts w:hint="cs"/>
+                <w:b/>
+                <w:bCs/>
+                <w:u w:val="single"/>
+                <w:rtl/>
+              </w:rPr>
+              <w:t>לומדים בכיתה</w:t>
+            </w:r>
+            <w:r>
+              <w:rPr>
+                <w:rFonts w:hint="cs"/>
+                <w:rtl/>
+              </w:rPr>
+              <w:t xml:space="preserve">. מסיימים סוף שיעור5. </w:t>
             </w:r>
           </w:p>
           <w:p>
@@ -1006,23 +1083,34 @@
                 <w:rFonts w:hint="cs"/>
                 <w:rtl/>
               </w:rPr>
-              <w:t xml:space="preserve">אין דיפלומטיה עם </w:t>
-            </w:r>
-            <w:proofErr w:type="spellStart"/>
-            <w:r>
-              <w:rPr>
-                <w:rFonts w:hint="cs"/>
-                <w:rtl/>
-              </w:rPr>
-              <w:t>אוסי</w:t>
-            </w:r>
-            <w:proofErr w:type="spellEnd"/>
-            <w:r>
-              <w:rPr>
-                <w:rFonts w:hint="cs"/>
-                <w:rtl/>
-              </w:rPr>
-              <w:t xml:space="preserve"> שיעור 0+1+2.</w:t>
+              <w:t xml:space="preserve">יוד12 </w:t>
+            </w:r>
+            <w:r>
+              <w:rPr>
+                <w:rFonts w:hint="cs"/>
+                <w:rtl/>
+              </w:rPr>
+              <w:t>שיעור5 בנים עם גלית בכיתה. בנות עם שחר בחדר</w:t>
+            </w:r>
+            <w:r>
+              <w:rPr>
+                <w:rFonts w:hint="cs"/>
+                <w:rtl/>
+              </w:rPr>
+              <w:t xml:space="preserve"> יוד1 </w:t>
+            </w:r>
+            <w:r>
+              <w:rPr>
+                <w:rtl/>
+              </w:rPr>
+              <w:t>–</w:t>
+            </w:r>
+            <w:r>
+              <w:rPr>
+                <w:rFonts w:hint="cs"/>
+                <w:rtl/>
+              </w:rPr>
+              <w:t xml:space="preserve"> 231</w:t>
             </w:r>
           </w:p>
           <w:p>
@@ -1032,132 +1120,6 @@
                 <w:rtl/>
               </w:rPr>
             </w:pPr>
-            <w:r>
-              <w:rPr>
-                <w:rFonts w:hint="cs"/>
-                <w:rtl/>
-              </w:rPr>
-              <w:t xml:space="preserve">אין אנגלית לתלמידי </w:t>
-            </w:r>
-            <w:proofErr w:type="spellStart"/>
-            <w:r>
-              <w:rPr>
-                <w:rFonts w:hint="cs"/>
-                <w:rtl/>
-              </w:rPr>
-              <w:t>אוסי</w:t>
-            </w:r>
-            <w:proofErr w:type="spellEnd"/>
-            <w:r>
-              <w:rPr>
-                <w:rFonts w:hint="cs"/>
-                <w:rtl/>
-              </w:rPr>
-              <w:t xml:space="preserve"> </w:t>
-            </w:r>
-            <w:proofErr w:type="spellStart"/>
-            <w:r>
-              <w:rPr>
-                <w:rFonts w:hint="cs"/>
-                <w:rtl/>
-              </w:rPr>
-              <w:t>שלוסמן</w:t>
-            </w:r>
-            <w:proofErr w:type="spellEnd"/>
-            <w:r>
-              <w:rPr>
-                <w:rFonts w:hint="cs"/>
-                <w:rtl/>
-              </w:rPr>
-              <w:t xml:space="preserve"> שיעור 3+4.</w:t>
-            </w:r>
-          </w:p>
-          <w:p>
-            <w:pPr>
-              <w:spacing w:line="360" w:lineRule="auto"/>
-              <w:rPr>
-                <w:rtl/>
-              </w:rPr>
-            </w:pPr>
-            <w:r>
-              <w:rPr>
-                <w:rFonts w:hint="cs"/>
-                <w:rtl/>
-              </w:rPr>
-              <w:t xml:space="preserve">תקשוב </w:t>
-            </w:r>
-            <w:r>
-              <w:rPr>
-                <w:rFonts w:hint="cs"/>
-                <w:rtl/>
-              </w:rPr>
-              <w:t>עם אלי שיעור1+2 לומדים בחדר 214</w:t>
-            </w:r>
-          </w:p>
-          <w:p>
-            <w:pPr>
-              <w:spacing w:line="360" w:lineRule="auto"/>
-              <w:rPr>
-                <w:rtl/>
-              </w:rPr>
-            </w:pPr>
-            <w:r>
-              <w:rPr>
-                <w:rFonts w:hint="cs"/>
-                <w:rtl/>
-              </w:rPr>
-              <w:t xml:space="preserve">ביולוגיה עם יעקב שיעור 1+2 לומדים במעבדת פיסיקה. </w:t>
-            </w:r>
-          </w:p>
-          <w:p>
-            <w:pPr>
-              <w:spacing w:line="360" w:lineRule="auto"/>
-              <w:rPr>
-                <w:rtl/>
-              </w:rPr>
-            </w:pPr>
-            <w:r>
-              <w:rPr>
-                <w:rFonts w:hint="cs"/>
-                <w:rtl/>
-              </w:rPr>
-              <w:t xml:space="preserve">יוד5 שיעור4 </w:t>
-            </w:r>
-            <w:r>
-              <w:rPr>
-                <w:rtl/>
-              </w:rPr>
-              <w:t>–</w:t>
-            </w:r>
-            <w:r>
-              <w:rPr>
-                <w:rFonts w:hint="cs"/>
-                <w:rtl/>
-              </w:rPr>
-              <w:t xml:space="preserve"> חצי כיתה עם גלית בחדר 135,  חצי כיתה עם טופז בכיתה.</w:t>
-            </w:r>
-          </w:p>
-          <w:p>
-            <w:pPr>
-              <w:spacing w:line="360" w:lineRule="auto"/>
-              <w:rPr>
-                <w:rtl/>
-              </w:rPr>
-            </w:pPr>
-            <w:r>
-              <w:rPr>
-                <w:rFonts w:hint="cs"/>
-                <w:rtl/>
-              </w:rPr>
-              <w:t xml:space="preserve">יוד10 שיעור3 </w:t>
-            </w:r>
-            <w:r>
-              <w:rPr>
-                <w:rFonts w:hint="cs"/>
-                <w:rtl/>
-              </w:rPr>
-              <w:t>תעבורה עם ברוך</w:t>
-            </w:r>
           </w:p>
         </w:tc>
       </w:tr>
@@ -1167,12 +1129,12 @@
         </w:trPr>
         <w:tc>
           <w:tcPr>
-            <w:tcW w:w="856" w:type="dxa"/>
+            <w:tcW w:w="1134" w:type="dxa"/>
             <w:tcBorders>
               <w:left w:val="thinThickSmallGap" w:sz="24" w:space="0" w:color="000000"/>
               <w:right w:val="thickThinSmallGap" w:sz="24" w:space="0" w:color="000000"/>
             </w:tcBorders>
-            <w:shd w:val="clear" w:color="auto" w:fill="D9E2F3" w:themeFill="accent5" w:themeFillTint="33"/>
+            <w:shd w:val="clear" w:color="auto" w:fill="BDD6EE" w:themeFill="accent1" w:themeFillTint="66"/>
           </w:tcPr>
           <w:p>
             <w:pPr>
@@ -1187,12 +1149,9 @@
                 <w:rtl/>
               </w:rPr>
             </w:pPr>
-          </w:p>
-          <w:p>
-            <w:pPr>
-              <w:spacing w:line="360" w:lineRule="auto"/>
-              <w:jc w:val="center"/>
-              <w:rPr>
+            <w:r>
+              <w:rPr>
+                <w:rFonts w:hint="cs"/>
                 <w:b/>
                 <w:bCs/>
                 <w:color w:val="538135" w:themeColor="accent6" w:themeShade="BF"/>
@@ -1200,52 +1159,182 @@
                 <w:szCs w:val="28"/>
                 <w:rtl/>
               </w:rPr>
-            </w:pPr>
-            <w:r>
-              <w:rPr>
-                <w:rFonts w:hint="cs"/>
-                <w:b/>
-                <w:bCs/>
-                <w:color w:val="538135" w:themeColor="accent6" w:themeShade="BF"/>
-                <w:sz w:val="28"/>
-                <w:szCs w:val="28"/>
-                <w:rtl/>
-              </w:rPr>
               <w:t>שכבת יא'</w:t>
             </w:r>
           </w:p>
         </w:tc>
         <w:tc>
           <w:tcPr>
-            <w:tcW w:w="9928" w:type="dxa"/>
+            <w:tcW w:w="8642" w:type="dxa"/>
             <w:gridSpan w:val="4"/>
             <w:tcBorders>
               <w:right w:val="thickThinSmallGap" w:sz="24" w:space="0" w:color="000000"/>
             </w:tcBorders>
-            <w:shd w:val="clear" w:color="auto" w:fill="auto"/>
           </w:tcPr>
           <w:p>
             <w:pPr>
               <w:spacing w:line="360" w:lineRule="auto"/>
               <w:rPr>
-                <w:b/>
-                <w:bCs/>
-                <w:rtl/>
-              </w:rPr>
-            </w:pPr>
-            <w:r>
-              <w:rPr>
-                <w:rFonts w:hint="cs"/>
-                <w:b/>
-                <w:bCs/>
-                <w:rtl/>
-              </w:rPr>
-              <w:t xml:space="preserve">יא' ע"פ הודעת המורות ללשון </w:t>
-            </w:r>
-            <w:r>
-              <w:rPr>
-                <w:b/>
-                <w:bCs/>
+                <w:rtl/>
+              </w:rPr>
+            </w:pPr>
+            <w:r>
+              <w:rPr>
+                <w:rFonts w:hint="cs"/>
+                <w:rtl/>
+              </w:rPr>
+              <w:t xml:space="preserve">יא9 </w:t>
+            </w:r>
+            <w:r>
+              <w:rPr>
+                <w:rFonts w:hint="cs"/>
+                <w:b/>
+                <w:bCs/>
+                <w:rtl/>
+              </w:rPr>
+              <w:t>קב' א' -</w:t>
+            </w:r>
+            <w:r>
+              <w:rPr>
+                <w:rFonts w:hint="cs"/>
+                <w:rtl/>
+              </w:rPr>
+              <w:t xml:space="preserve"> </w:t>
+            </w:r>
+            <w:r>
+              <w:rPr>
+                <w:rFonts w:hint="cs"/>
+                <w:rtl/>
+              </w:rPr>
+              <w:t>שיעור</w:t>
+            </w:r>
+            <w:r>
+              <w:rPr>
+                <w:rFonts w:hint="cs"/>
+                <w:rtl/>
+              </w:rPr>
+              <w:t xml:space="preserve">2+3+4  </w:t>
+            </w:r>
+            <w:proofErr w:type="spellStart"/>
+            <w:r>
+              <w:rPr>
+                <w:rFonts w:hint="cs"/>
+                <w:rtl/>
+              </w:rPr>
+              <w:t>הסטוריה</w:t>
+            </w:r>
+            <w:proofErr w:type="spellEnd"/>
+            <w:r>
+              <w:rPr>
+                <w:rFonts w:hint="cs"/>
+                <w:rtl/>
+              </w:rPr>
+              <w:t xml:space="preserve"> עם אולגה (בחדר יא9)</w:t>
+            </w:r>
+            <w:r>
+              <w:rPr>
+                <w:rFonts w:hint="cs"/>
+                <w:rtl/>
+              </w:rPr>
+              <w:t>.   שאר היום כרגיל.</w:t>
+            </w:r>
+          </w:p>
+          <w:p>
+            <w:pPr>
+              <w:spacing w:line="360" w:lineRule="auto"/>
+              <w:rPr>
+                <w:rtl/>
+              </w:rPr>
+            </w:pPr>
+            <w:r>
+              <w:rPr>
+                <w:rFonts w:hint="cs"/>
+                <w:b/>
+                <w:bCs/>
+                <w:rtl/>
+              </w:rPr>
+              <w:t xml:space="preserve">      קב' ב'</w:t>
+            </w:r>
+            <w:r>
+              <w:rPr>
+                <w:rFonts w:hint="cs"/>
+                <w:rtl/>
+              </w:rPr>
+              <w:t xml:space="preserve"> -</w:t>
+            </w:r>
+            <w:r>
+              <w:rPr>
+                <w:rFonts w:hint="cs"/>
+                <w:rtl/>
+              </w:rPr>
+              <w:t xml:space="preserve">  </w:t>
+            </w:r>
+            <w:r>
+              <w:rPr>
+                <w:rFonts w:hint="cs"/>
+                <w:rtl/>
+              </w:rPr>
+              <w:t xml:space="preserve">עם </w:t>
+            </w:r>
+            <w:r>
+              <w:rPr>
+                <w:rFonts w:hint="cs"/>
+                <w:rtl/>
+              </w:rPr>
+              <w:t>מירי (</w:t>
+            </w:r>
+            <w:r>
+              <w:rPr>
+                <w:rFonts w:hint="cs"/>
+                <w:rtl/>
+              </w:rPr>
+              <w:t xml:space="preserve">שיעור2 </w:t>
+            </w:r>
+            <w:r>
+              <w:rPr>
+                <w:rFonts w:hint="cs"/>
+                <w:rtl/>
+              </w:rPr>
+              <w:t xml:space="preserve">בחדר </w:t>
+            </w:r>
+            <w:r>
+              <w:rPr>
+                <w:rFonts w:hint="cs"/>
+                <w:rtl/>
+              </w:rPr>
+              <w:t xml:space="preserve">313, שיעור 3 חדר יב3- 434. ) שיעור4 </w:t>
+            </w:r>
+            <w:r>
+              <w:rPr>
+                <w:rFonts w:hint="cs"/>
+                <w:rtl/>
+              </w:rPr>
+              <w:t xml:space="preserve">אזרחות עם אילנה      </w:t>
+            </w:r>
+          </w:p>
+          <w:p>
+            <w:pPr>
+              <w:spacing w:line="360" w:lineRule="auto"/>
+              <w:rPr>
+                <w:rtl/>
+              </w:rPr>
+            </w:pPr>
+            <w:r>
+              <w:rPr>
+                <w:rFonts w:hint="cs"/>
+                <w:rtl/>
+              </w:rPr>
+              <w:t xml:space="preserve">      בחדר</w:t>
+            </w:r>
+            <w:r>
+              <w:rPr>
+                <w:rFonts w:hint="cs"/>
+                <w:rtl/>
+              </w:rPr>
+              <w:t xml:space="preserve">  יוד2 </w:t>
+            </w:r>
+            <w:r>
+              <w:rPr>
                 <w:rtl/>
               </w:rPr>
               <w:t>–</w:t>
@@ -1253,11 +1342,9 @@
             <w:r>
               <w:rPr>
                 <w:rFonts w:hint="cs"/>
-                <w:b/>
-                <w:bCs/>
-                <w:rtl/>
-              </w:rPr>
-              <w:t xml:space="preserve"> מטלה א-סינכרונית בשיעור6.</w:t>
+                <w:rtl/>
+              </w:rPr>
+              <w:t xml:space="preserve"> 232.   שאר היום כרגיל.</w:t>
             </w:r>
           </w:p>
           <w:p>
@@ -1272,7 +1359,7 @@
                 <w:rFonts w:hint="cs"/>
                 <w:rtl/>
               </w:rPr>
-              <w:t xml:space="preserve">אין </w:t>
+              <w:t xml:space="preserve">יא3 שיעור6 </w:t>
             </w:r>
             <w:proofErr w:type="spellStart"/>
             <w:r>
@@ -1280,6 +1367,29 @@
                 <w:rFonts w:hint="cs"/>
                 <w:rtl/>
               </w:rPr>
+              <w:t>הסטוריה</w:t>
+            </w:r>
+            <w:proofErr w:type="spellEnd"/>
+            <w:r>
+              <w:rPr>
+                <w:rFonts w:hint="cs"/>
+                <w:rtl/>
+              </w:rPr>
+              <w:t xml:space="preserve"> עם עודד</w:t>
+            </w:r>
+            <w:r>
+              <w:rPr>
+                <w:rFonts w:hint="cs"/>
+                <w:rtl/>
+              </w:rPr>
+              <w:t xml:space="preserve">. אין </w:t>
+            </w:r>
+            <w:proofErr w:type="spellStart"/>
+            <w:r>
+              <w:rPr>
+                <w:rFonts w:hint="cs"/>
+                <w:rtl/>
+              </w:rPr>
               <w:t>חנ"ג</w:t>
             </w:r>
             <w:proofErr w:type="spellEnd"/>
@@ -1288,7 +1398,7 @@
                 <w:rFonts w:hint="cs"/>
                 <w:rtl/>
               </w:rPr>
-              <w:t xml:space="preserve"> עם קרן שיעור4</w:t>
+              <w:t xml:space="preserve"> לבנות עם סיון.</w:t>
             </w:r>
           </w:p>
           <w:p>
@@ -1303,7 +1413,23 @@
                 <w:rFonts w:hint="cs"/>
                 <w:rtl/>
               </w:rPr>
-              <w:t>יא6 - אין תנך עם מתן שיעור4</w:t>
+              <w:t xml:space="preserve">יא6 אין </w:t>
+            </w:r>
+            <w:proofErr w:type="spellStart"/>
+            <w:r>
+              <w:rPr>
+                <w:rFonts w:hint="cs"/>
+                <w:rtl/>
+              </w:rPr>
+              <w:t>חנ"ג</w:t>
+            </w:r>
+            <w:proofErr w:type="spellEnd"/>
+            <w:r>
+              <w:rPr>
+                <w:rFonts w:hint="cs"/>
+                <w:rtl/>
+              </w:rPr>
+              <w:t xml:space="preserve"> לבנות עם סיון.</w:t>
             </w:r>
           </w:p>
           <w:p>
@@ -1318,21 +1444,7 @@
                 <w:rFonts w:hint="cs"/>
                 <w:rtl/>
               </w:rPr>
-              <w:t xml:space="preserve">יא9 </w:t>
-            </w:r>
-            <w:r>
-              <w:rPr>
-                <w:rFonts w:hint="cs"/>
-                <w:rtl/>
-              </w:rPr>
-              <w:t xml:space="preserve">שיעור3 קב' </w:t>
-            </w:r>
-            <w:r>
-              <w:rPr>
-                <w:rFonts w:hint="cs"/>
-                <w:rtl/>
-              </w:rPr>
-              <w:t xml:space="preserve">א' </w:t>
+              <w:t xml:space="preserve">יא12 אין שיעורים עם סיון. שיעור6+7 </w:t>
             </w:r>
             <w:proofErr w:type="spellStart"/>
             <w:r>
@@ -1348,7 +1460,7 @@
                 <w:rFonts w:hint="cs"/>
                 <w:rtl/>
               </w:rPr>
-              <w:t xml:space="preserve"> עם אולגה</w:t>
+              <w:t xml:space="preserve"> עם מירי</w:t>
             </w:r>
           </w:p>
           <w:p>
@@ -1358,20 +1470,6 @@
                 <w:rtl/>
               </w:rPr>
             </w:pPr>
-            <w:r>
-              <w:rPr>
-                <w:rFonts w:hint="cs"/>
-                <w:rtl/>
-              </w:rPr>
-              <w:t xml:space="preserve">יא12 </w:t>
-            </w:r>
-            <w:r>
-              <w:rPr>
-                <w:rFonts w:hint="cs"/>
-                <w:rtl/>
-              </w:rPr>
-              <w:t>אין דיאלוג עם סיון.</w:t>
-            </w:r>
           </w:p>
         </w:tc>
       </w:tr>
@@ -1381,13 +1479,13 @@
         </w:trPr>
         <w:tc>
           <w:tcPr>
-            <w:tcW w:w="856" w:type="dxa"/>
+            <w:tcW w:w="1134" w:type="dxa"/>
             <w:tcBorders>
               <w:left w:val="thinThickSmallGap" w:sz="24" w:space="0" w:color="000000"/>
               <w:bottom w:val="thinThickSmallGap" w:sz="24" w:space="0" w:color="000000"/>
               <w:right w:val="thickThinSmallGap" w:sz="24" w:space="0" w:color="000000"/>
             </w:tcBorders>
-            <w:shd w:val="clear" w:color="auto" w:fill="D9E2F3" w:themeFill="accent5" w:themeFillTint="33"/>
+            <w:shd w:val="clear" w:color="auto" w:fill="BDD6EE" w:themeFill="accent1" w:themeFillTint="66"/>
           </w:tcPr>
           <w:p>
             <w:pPr>
@@ -1444,17 +1542,192 @@
         </w:tc>
         <w:tc>
           <w:tcPr>
-            <w:tcW w:w="9928" w:type="dxa"/>
+            <w:tcW w:w="8642" w:type="dxa"/>
             <w:gridSpan w:val="4"/>
             <w:tcBorders>
               <w:bottom w:val="thinThickSmallGap" w:sz="24" w:space="0" w:color="000000"/>
               <w:right w:val="thickThinSmallGap" w:sz="24" w:space="0" w:color="000000"/>
             </w:tcBorders>
-            <w:shd w:val="clear" w:color="auto" w:fill="auto"/>
           </w:tcPr>
           <w:p>
             <w:pPr>
               <w:spacing w:line="360" w:lineRule="auto"/>
+            </w:pPr>
+            <w:r>
+              <w:rPr>
+                <w:rFonts w:hint="cs"/>
+                <w:rtl/>
+              </w:rPr>
+              <w:t xml:space="preserve">שיעור מתמטיקה עם ליה במעבדת כימיה בשעות </w:t>
+            </w:r>
+            <w:r>
+              <w:rPr>
+                <w:rFonts w:hint="cs"/>
+                <w:rtl/>
+              </w:rPr>
+              <w:t xml:space="preserve">3+4 </w:t>
+            </w:r>
+          </w:p>
+          <w:p>
+            <w:pPr>
+              <w:spacing w:line="360" w:lineRule="auto"/>
+              <w:rPr>
+                <w:rtl/>
+              </w:rPr>
+            </w:pPr>
+            <w:r>
+              <w:rPr>
+                <w:rFonts w:hint="cs"/>
+                <w:rtl/>
+              </w:rPr>
+              <w:t>יב3 אין ספרות עם איילת</w:t>
+            </w:r>
+            <w:r>
+              <w:rPr>
+                <w:rFonts w:hint="cs"/>
+                <w:rtl/>
+              </w:rPr>
+              <w:t>.</w:t>
+            </w:r>
+          </w:p>
+          <w:p>
+            <w:pPr>
+              <w:spacing w:line="360" w:lineRule="auto"/>
+              <w:rPr>
+                <w:rtl/>
+              </w:rPr>
+            </w:pPr>
+            <w:r>
+              <w:rPr>
+                <w:rFonts w:hint="cs"/>
+                <w:rtl/>
+              </w:rPr>
+              <w:t xml:space="preserve">יב5  מתחילים בשעה 9:00 במתכונת אנגלית בע"פ, דיאלוג עם שגית לכל שאר התלמידים עד 10.00. </w:t>
+            </w:r>
+            <w:r>
+              <w:rPr>
+                <w:rFonts w:hint="cs"/>
+                <w:rtl/>
+              </w:rPr>
+              <w:t xml:space="preserve">אין </w:t>
+            </w:r>
+            <w:proofErr w:type="spellStart"/>
+            <w:r>
+              <w:rPr>
+                <w:rFonts w:hint="cs"/>
+                <w:rtl/>
+              </w:rPr>
+              <w:t>חנג</w:t>
+            </w:r>
+            <w:proofErr w:type="spellEnd"/>
+            <w:r>
+              <w:rPr>
+                <w:rFonts w:hint="cs"/>
+                <w:rtl/>
+              </w:rPr>
+              <w:t xml:space="preserve"> עם סיון לבנות.</w:t>
+            </w:r>
+            <w:r>
+              <w:rPr>
+                <w:rFonts w:hint="cs"/>
+                <w:rtl/>
+              </w:rPr>
+              <w:t xml:space="preserve"> אין שיעור8 ספרות.</w:t>
+            </w:r>
+          </w:p>
+          <w:p>
+            <w:pPr>
+              <w:spacing w:line="360" w:lineRule="auto"/>
+              <w:rPr>
+                <w:rtl/>
+              </w:rPr>
+            </w:pPr>
+            <w:r>
+              <w:rPr>
+                <w:rFonts w:hint="cs"/>
+                <w:rtl/>
+              </w:rPr>
+              <w:t xml:space="preserve">יב12 אין </w:t>
+            </w:r>
+            <w:proofErr w:type="spellStart"/>
+            <w:r>
+              <w:rPr>
+                <w:rFonts w:hint="cs"/>
+                <w:rtl/>
+              </w:rPr>
+              <w:t>חנג</w:t>
+            </w:r>
+            <w:proofErr w:type="spellEnd"/>
+            <w:r>
+              <w:rPr>
+                <w:rFonts w:hint="cs"/>
+                <w:rtl/>
+              </w:rPr>
+              <w:t xml:space="preserve"> עם סיון לבנות. אין שיעור8 דיאלוג.</w:t>
+            </w:r>
+          </w:p>
+          <w:p>
+            <w:pPr>
+              <w:spacing w:line="360" w:lineRule="auto"/>
+              <w:rPr>
+                <w:rtl/>
+              </w:rPr>
+            </w:pPr>
+            <w:r>
+              <w:rPr>
+                <w:rFonts w:hint="cs"/>
+                <w:rtl/>
+              </w:rPr>
+              <w:t xml:space="preserve">יב8-9 עבודות חקר עם ורדית </w:t>
+            </w:r>
+            <w:r>
+              <w:rPr>
+                <w:rFonts w:hint="cs"/>
+                <w:rtl/>
+              </w:rPr>
+              <w:t xml:space="preserve">שיעור6 </w:t>
+            </w:r>
+            <w:r>
+              <w:rPr>
+                <w:rFonts w:hint="cs"/>
+                <w:rtl/>
+              </w:rPr>
+              <w:t>עובדים בספריה.</w:t>
+            </w:r>
+          </w:p>
+          <w:p>
+            <w:pPr>
+              <w:spacing w:line="360" w:lineRule="auto"/>
+              <w:rPr>
+                <w:rtl/>
+              </w:rPr>
+            </w:pPr>
+            <w:r>
+              <w:rPr>
+                <w:rFonts w:hint="cs"/>
+                <w:rtl/>
+              </w:rPr>
+              <w:t>יב10 שיעור1+2 אזרחות עם ניצן.</w:t>
+            </w:r>
+            <w:r>
+              <w:rPr>
+                <w:rFonts w:hint="cs"/>
+                <w:rtl/>
+              </w:rPr>
+              <w:t xml:space="preserve"> מתמטיקה עם יונית שיעור 6+7</w:t>
+            </w:r>
+          </w:p>
+          <w:p>
+            <w:pPr>
+              <w:spacing w:line="360" w:lineRule="auto"/>
+              <w:rPr>
+                <w:rtl/>
+              </w:rPr>
+            </w:pPr>
+          </w:p>
+          <w:p>
+            <w:pPr>
+              <w:spacing w:line="360" w:lineRule="auto"/>
               <w:rPr>
                 <w:rtl/>
               </w:rPr>
@@ -1522,7 +1795,7 @@
           <w:p>
             <w:pPr>
               <w:shd w:val="clear" w:color="auto" w:fill="FFFFFF"/>
-              <w:spacing w:line="360" w:lineRule="auto"/>
+              <w:spacing w:line="276" w:lineRule="auto"/>
               <w:rPr>
                 <w:rFonts w:ascii="Arial" w:eastAsia="Times New Roman" w:hAnsi="Arial" w:cs="Arial"/>
                 <w:color w:val="000000"/>
@@ -1534,7 +1807,7 @@
                 <w:color w:val="000000"/>
                 <w:rtl/>
               </w:rPr>
-              <w:t>י"ב 3: 9:00-10:30</w:t>
+              <w:t>י"ב 5: 9:00-10:30</w:t>
             </w:r>
             <w:r>
               <w:rPr>
@@ -1542,13 +1815,13 @@
                 <w:color w:val="000000"/>
                 <w:rtl/>
               </w:rPr>
-              <w:t xml:space="preserve"> בליווי ערן.</w:t>
+              <w:t xml:space="preserve">  בליווי ריקי.</w:t>
             </w:r>
           </w:p>
           <w:p>
             <w:pPr>
               <w:shd w:val="clear" w:color="auto" w:fill="FFFFFF"/>
-              <w:spacing w:line="360" w:lineRule="auto"/>
+              <w:spacing w:line="276" w:lineRule="auto"/>
               <w:rPr>
                 <w:rFonts w:ascii="Arial" w:eastAsia="Times New Roman" w:hAnsi="Arial" w:cs="Arial"/>
                 <w:color w:val="000000"/>
@@ -1561,7 +1834,7 @@
                 <w:color w:val="000000"/>
                 <w:rtl/>
               </w:rPr>
-              <w:t>י"ב 6: 10:00-12:00</w:t>
+              <w:t>י"ב 12: 10:00-12:00</w:t>
             </w:r>
             <w:r>
               <w:rPr>
@@ -1569,23 +1842,26 @@
                 <w:color w:val="000000"/>
                 <w:rtl/>
               </w:rPr>
-              <w:t xml:space="preserve">  בליווי שלומית.</w:t>
-            </w:r>
-          </w:p>
-          <w:p>
-            <w:pPr>
-              <w:spacing w:line="360" w:lineRule="auto"/>
-              <w:rPr>
-                <w:rtl/>
-              </w:rPr>
-            </w:pPr>
-            <w:r>
+              <w:t xml:space="preserve">  בליווי רועי.</w:t>
+            </w:r>
+          </w:p>
+          <w:p>
+            <w:pPr>
+              <w:shd w:val="clear" w:color="auto" w:fill="FFFFFF"/>
+              <w:spacing w:line="276" w:lineRule="auto"/>
               <w:rPr>
                 <w:rFonts w:ascii="Arial" w:eastAsia="Times New Roman" w:hAnsi="Arial" w:cs="Arial"/>
                 <w:color w:val="000000"/>
                 <w:rtl/>
               </w:rPr>
-              <w:t>י"ב 11: 12:00-13:00</w:t>
+            </w:pPr>
+            <w:r>
+              <w:rPr>
+                <w:rFonts w:ascii="Arial" w:eastAsia="Times New Roman" w:hAnsi="Arial" w:cs="Arial"/>
+                <w:color w:val="000000"/>
+                <w:rtl/>
+              </w:rPr>
+              <w:t>י"ב 7: 11:30-13:30</w:t>
             </w:r>
             <w:r>
               <w:rPr>
@@ -1593,14 +1869,7 @@
                 <w:color w:val="000000"/>
                 <w:rtl/>
               </w:rPr>
-              <w:t xml:space="preserve">  בליווי זהר</w:t>
-            </w:r>
-            <w:r>
-              <w:rPr>
-                <w:rFonts w:hint="cs"/>
-                <w:rtl/>
-              </w:rPr>
-              <w:t xml:space="preserve"> </w:t>
+              <w:t xml:space="preserve"> בליווי שלומית ג.</w:t>
             </w:r>
           </w:p>
           <w:p>
@@ -1610,256 +1879,11 @@
                 <w:rtl/>
               </w:rPr>
             </w:pPr>
-            <w:r>
-              <w:rPr>
-                <w:rFonts w:hint="cs"/>
-                <w:rtl/>
-              </w:rPr>
-              <w:t>.................................................................................................................................</w:t>
-            </w:r>
           </w:p>
           <w:p>
             <w:pPr>
               <w:spacing w:line="360" w:lineRule="auto"/>
               <w:rPr>
-                <w:rtl/>
-              </w:rPr>
-            </w:pPr>
-            <w:r>
-              <w:rPr>
-                <w:rFonts w:hint="cs"/>
-                <w:rtl/>
-              </w:rPr>
-              <w:t xml:space="preserve">אין </w:t>
-            </w:r>
-            <w:proofErr w:type="spellStart"/>
-            <w:r>
-              <w:rPr>
-                <w:rFonts w:hint="cs"/>
-                <w:rtl/>
-              </w:rPr>
-              <w:t>חנ"ג</w:t>
-            </w:r>
-            <w:proofErr w:type="spellEnd"/>
-            <w:r>
-              <w:rPr>
-                <w:rFonts w:hint="cs"/>
-                <w:rtl/>
-              </w:rPr>
-              <w:t xml:space="preserve"> עם קרן</w:t>
-            </w:r>
-            <w:r>
-              <w:rPr>
-                <w:rFonts w:hint="cs"/>
-                <w:rtl/>
-              </w:rPr>
-              <w:t xml:space="preserve"> + סיון </w:t>
-            </w:r>
-            <w:r>
-              <w:rPr>
-                <w:rFonts w:hint="cs"/>
-                <w:rtl/>
-              </w:rPr>
-              <w:t xml:space="preserve"> שיעור1</w:t>
-            </w:r>
-          </w:p>
-          <w:p>
-            <w:pPr>
-              <w:spacing w:line="360" w:lineRule="auto"/>
-              <w:rPr>
-                <w:rtl/>
-              </w:rPr>
-            </w:pPr>
-            <w:r>
-              <w:rPr>
-                <w:rFonts w:hint="cs"/>
-                <w:rtl/>
-              </w:rPr>
-              <w:t xml:space="preserve">אין פיסיקה עם אופיר ק. + אריה -  שיעור3. </w:t>
-            </w:r>
-            <w:r>
-              <w:rPr>
-                <w:rFonts w:hint="cs"/>
-                <w:rtl/>
-              </w:rPr>
-              <w:t xml:space="preserve">  </w:t>
-            </w:r>
-          </w:p>
-          <w:p>
-            <w:pPr>
-              <w:spacing w:line="360" w:lineRule="auto"/>
-              <w:rPr>
-                <w:rtl/>
-              </w:rPr>
-            </w:pPr>
-            <w:r>
-              <w:rPr>
-                <w:rFonts w:hint="cs"/>
-                <w:rtl/>
-              </w:rPr>
-              <w:t>אין ערבית עם לילך.</w:t>
-            </w:r>
-          </w:p>
-          <w:p>
-            <w:pPr>
-              <w:spacing w:line="360" w:lineRule="auto"/>
-              <w:rPr>
-                <w:rtl/>
-              </w:rPr>
-            </w:pPr>
-            <w:r>
-              <w:rPr>
-                <w:rFonts w:hint="cs"/>
-                <w:rtl/>
-              </w:rPr>
-              <w:t xml:space="preserve">ביולוגיה עם חמוטל שיעור3 לומדים במעבדת פיסיקה. </w:t>
-            </w:r>
-          </w:p>
-          <w:p>
-            <w:pPr>
-              <w:spacing w:line="360" w:lineRule="auto"/>
-              <w:rPr>
-                <w:rtl/>
-              </w:rPr>
-            </w:pPr>
-            <w:r>
-              <w:rPr>
-                <w:rFonts w:hint="cs"/>
-                <w:rtl/>
-              </w:rPr>
-              <w:t>יב3 אזרחות שיעור4 לומדים בכיתה.</w:t>
-            </w:r>
-          </w:p>
-          <w:p>
-            <w:pPr>
-              <w:spacing w:line="360" w:lineRule="auto"/>
-              <w:rPr>
-                <w:rtl/>
-              </w:rPr>
-            </w:pPr>
-            <w:r>
-              <w:rPr>
-                <w:rFonts w:hint="cs"/>
-                <w:rtl/>
-              </w:rPr>
-              <w:t xml:space="preserve">יב5 מסיימים סוף שיעור3 </w:t>
-            </w:r>
-            <w:r>
-              <w:rPr>
-                <w:rtl/>
-              </w:rPr>
-              <w:t>–</w:t>
-            </w:r>
-            <w:r>
-              <w:rPr>
-                <w:rFonts w:hint="cs"/>
-                <w:rtl/>
-              </w:rPr>
-              <w:t xml:space="preserve"> מטלה א-סינכרונית אנגלית מהבית</w:t>
-            </w:r>
-          </w:p>
-          <w:p>
-            <w:pPr>
-              <w:spacing w:line="360" w:lineRule="auto"/>
-              <w:rPr>
-                <w:rtl/>
-              </w:rPr>
-            </w:pPr>
-            <w:r>
-              <w:rPr>
-                <w:rFonts w:hint="cs"/>
-                <w:rtl/>
-              </w:rPr>
-              <w:t>יב6 אין שיעור4 ספרות.</w:t>
-            </w:r>
-          </w:p>
-          <w:p>
-            <w:pPr>
-              <w:spacing w:line="360" w:lineRule="auto"/>
-              <w:rPr>
-                <w:rtl/>
-              </w:rPr>
-            </w:pPr>
-            <w:r>
-              <w:rPr>
-                <w:rFonts w:hint="cs"/>
-                <w:rtl/>
-              </w:rPr>
-              <w:lastRenderedPageBreak/>
-              <w:t xml:space="preserve">יב8-9 </w:t>
-            </w:r>
-            <w:r>
-              <w:rPr>
-                <w:rFonts w:hint="cs"/>
-                <w:rtl/>
-              </w:rPr>
-              <w:t xml:space="preserve">שיעור1 קב' קארן ספרות בחדר 233. שיעור2+3 כל הכיתה תנך עם סיגל בחדר יב9.  שיעור4 כרגיל, </w:t>
-            </w:r>
-            <w:r>
-              <w:rPr>
-                <w:rFonts w:hint="cs"/>
-                <w:rtl/>
-              </w:rPr>
-              <w:t>עבודות חקר עם ורדית עובדים בספריה.</w:t>
-            </w:r>
-          </w:p>
-          <w:p>
-            <w:pPr>
-              <w:spacing w:line="360" w:lineRule="auto"/>
-              <w:rPr>
-                <w:rtl/>
-              </w:rPr>
-            </w:pPr>
-            <w:r>
-              <w:rPr>
-                <w:rFonts w:hint="cs"/>
-                <w:rtl/>
-              </w:rPr>
-              <w:t xml:space="preserve">יב12 מתחילים שיעור2. </w:t>
-            </w:r>
-          </w:p>
-          <w:p>
-            <w:pPr>
-              <w:spacing w:line="360" w:lineRule="auto"/>
-              <w:rPr>
-                <w:rtl/>
-              </w:rPr>
-            </w:pPr>
-            <w:r>
-              <w:rPr>
-                <w:rFonts w:hint="cs"/>
-                <w:rtl/>
-              </w:rPr>
-              <w:t xml:space="preserve">מתמט' מואץ 4 יחל עם ליאורה יב8-9 </w:t>
-            </w:r>
-            <w:r>
-              <w:rPr>
-                <w:rFonts w:hint="cs"/>
-                <w:rtl/>
-              </w:rPr>
-              <w:t>ת</w:t>
-            </w:r>
-            <w:r>
-              <w:rPr>
-                <w:rFonts w:hint="cs"/>
-                <w:rtl/>
-              </w:rPr>
-              <w:t xml:space="preserve">גבור ב 11.00-13.00 </w:t>
-            </w:r>
-            <w:r>
-              <w:rPr>
-                <w:rFonts w:hint="cs"/>
-                <w:rtl/>
-              </w:rPr>
-              <w:t>בחדר 132</w:t>
-            </w:r>
-          </w:p>
-          <w:p>
-            <w:pPr>
-              <w:spacing w:line="360" w:lineRule="auto"/>
-              <w:rPr>
-                <w:rFonts w:ascii="Arial" w:eastAsia="Times New Roman" w:hAnsi="Arial" w:cs="Arial"/>
-                <w:color w:val="000000"/>
                 <w:rtl/>
               </w:rPr>
             </w:pPr>
@@ -1870,7 +1894,7 @@
     <w:p/>
     <w:sectPr>
       <w:pgSz w:w="11906" w:h="16838"/>
-      <w:pgMar w:top="720" w:right="720" w:bottom="720" w:left="720" w:header="708" w:footer="708" w:gutter="0"/>
+      <w:pgMar w:top="1440" w:right="1800" w:bottom="1440" w:left="1800" w:header="708" w:footer="708" w:gutter="0"/>
       <w:cols w:space="708"/>
       <w:bidi/>
       <w:rtlGutter/>
@@ -1881,18 +1905,18 @@
 </file>
 
 <file path=word/numbering.xml><?xml version="1.0" encoding="utf-8"?>
-<w:numbering xmlns:wpc="http://schemas.microsoft.com/office/word/2010/wordprocessingCanvas" xmlns:cx="http://schemas.microsoft.com/office/drawing/2014/chartex" xmlns:mc="http://schemas.openxmlformats.org/markup-compatibility/2006" xmlns:o="urn:schemas-microsoft-com:office:office" xmlns:r="http://schemas.openxmlformats.org/officeDocument/2006/relationships" xmlns:m="http://schemas.openxmlformats.org/officeDocument/2006/math" xmlns:v="urn:schemas-microsoft-com:vml" xmlns:wp14="http://schemas.microsoft.com/office/word/2010/wordprocessingDrawing" xmlns:wp="http://schemas.openxmlformats.org/drawingml/2006/wordprocessingDrawing" xmlns:w10="urn:schemas-microsoft-com:office:word" xmlns:w="http://schemas.openxmlformats.org/wordprocessingml/2006/main" xmlns:w14="http://schemas.microsoft.com/office/word/2010/wordml" xmlns:w15="http://schemas.microsoft.com/office/word/2012/wordml" xmlns:w16se="http://schemas.microsoft.com/office/word/2015/wordml/symex" xmlns:wpg="http://schemas.microsoft.com/office/word/2010/wordprocessingGroup" xmlns:wpi="http://schemas.microsoft.com/office/word/2010/wordprocessingInk" xmlns:wne="http://schemas.microsoft.com/office/word/2006/wordml" xmlns:wps="http://schemas.microsoft.com/office/word/2010/wordprocessingShape" mc:Ignorable="w14 w15 w16se wp14">
+<w:numbering xmlns:wpc="http://schemas.microsoft.com/office/word/2010/wordprocessingCanvas" xmlns:cx="http://schemas.microsoft.com/office/drawing/2014/chartex" xmlns:cx1="http://schemas.microsoft.com/office/drawing/2015/9/8/chartex" xmlns:cx2="http://schemas.microsoft.com/office/drawing/2015/10/21/chartex" xmlns:cx3="http://schemas.microsoft.com/office/drawing/2016/5/9/chartex" xmlns:cx4="http://schemas.microsoft.com/office/drawing/2016/5/10/chartex" xmlns:cx5="http://schemas.microsoft.com/office/drawing/2016/5/11/chartex" xmlns:cx6="http://schemas.microsoft.com/office/drawing/2016/5/12/chartex" xmlns:cx7="http://schemas.microsoft.com/office/drawing/2016/5/13/chartex" xmlns:cx8="http://schemas.microsoft.com/office/drawing/2016/5/14/chartex" xmlns:mc="http://schemas.openxmlformats.org/markup-compatibility/2006" xmlns:aink="http://schemas.microsoft.com/office/drawing/2016/ink" xmlns:am3d="http://schemas.microsoft.com/office/drawing/2017/model3d" xmlns:o="urn:schemas-microsoft-com:office:office" xmlns:r="http://schemas.openxmlformats.org/officeDocument/2006/relationships" xmlns:m="http://schemas.openxmlformats.org/officeDocument/2006/math" xmlns:v="urn:schemas-microsoft-com:vml" xmlns:wp14="http://schemas.microsoft.com/office/word/2010/wordprocessingDrawing" xmlns:wp="http://schemas.openxmlformats.org/drawingml/2006/wordprocessingDrawing" xmlns:w10="urn:schemas-microsoft-com:office:word" xmlns:w="http://schemas.openxmlformats.org/wordprocessingml/2006/main" xmlns:w14="http://schemas.microsoft.com/office/word/2010/wordml" xmlns:w15="http://schemas.microsoft.com/office/word/2012/wordml" xmlns:w16cex="http://schemas.microsoft.com/office/word/2018/wordml/cex" xmlns:w16cid="http://schemas.microsoft.com/office/word/2016/wordml/cid" xmlns:w16="http://schemas.microsoft.com/office/word/2018/wordml" xmlns:w16sdtdh="http://schemas.microsoft.com/office/word/2020/wordml/sdtdatahash" xmlns:w16se="http://schemas.microsoft.com/office/word/2015/wordml/symex" xmlns:wpg="http://schemas.microsoft.com/office/word/2010/wordprocessingGroup" xmlns:wpi="http://schemas.microsoft.com/office/word/2010/wordprocessingInk" xmlns:wne="http://schemas.microsoft.com/office/word/2006/wordml" xmlns:wps="http://schemas.microsoft.com/office/word/2010/wordprocessingShape" mc:Ignorable="w14 w15 w16se w16cid w16 w16cex w16sdtdh wp14">
   <w:abstractNum w:abstractNumId="0" w15:restartNumberingAfterBreak="0">
-    <w:nsid w:val="32262333"/>
+    <w:nsid w:val="400248D9"/>
     <w:multiLevelType w:val="hybridMultilevel"/>
-    <w:tmpl w:val="127C9A22"/>
+    <w:tmpl w:val="076AD514"/>
     <w:lvl w:ilvl="0" w:tplc="0409000D">
       <w:start w:val="1"/>
       <w:numFmt w:val="bullet"/>
       <w:lvlText w:val=""/>
       <w:lvlJc w:val="left"/>
       <w:pPr>
-        <w:ind w:left="720" w:hanging="360"/>
+        <w:ind w:left="360" w:hanging="360"/>
       </w:pPr>
       <w:rPr>
         <w:rFonts w:ascii="Wingdings" w:hAnsi="Wingdings" w:hint="default"/>
@@ -1904,7 +1928,7 @@
       <w:lvlText w:val="o"/>
       <w:lvlJc w:val="left"/>
       <w:pPr>
-        <w:ind w:left="1440" w:hanging="360"/>
+        <w:ind w:left="1080" w:hanging="360"/>
       </w:pPr>
       <w:rPr>
         <w:rFonts w:ascii="Courier New" w:hAnsi="Courier New" w:cs="Courier New" w:hint="default"/>
@@ -1916,7 +1940,7 @@
       <w:lvlText w:val=""/>
       <w:lvlJc w:val="left"/>
       <w:pPr>
-        <w:ind w:left="2160" w:hanging="360"/>
+        <w:ind w:left="1800" w:hanging="360"/>
       </w:pPr>
       <w:rPr>
         <w:rFonts w:ascii="Wingdings" w:hAnsi="Wingdings" w:hint="default"/>
@@ -1928,7 +1952,7 @@
       <w:lvlText w:val=""/>
       <w:lvlJc w:val="left"/>
       <w:pPr>
-        <w:ind w:left="2880" w:hanging="360"/>
+        <w:ind w:left="2520" w:hanging="360"/>
       </w:pPr>
       <w:rPr>
         <w:rFonts w:ascii="Symbol" w:hAnsi="Symbol" w:hint="default"/>
@@ -1940,7 +1964,7 @@
       <w:lvlText w:val="o"/>
       <w:lvlJc w:val="left"/>
       <w:pPr>
-        <w:ind w:left="3600" w:hanging="360"/>
+        <w:ind w:left="3240" w:hanging="360"/>
       </w:pPr>
       <w:rPr>
         <w:rFonts w:ascii="Courier New" w:hAnsi="Courier New" w:cs="Courier New" w:hint="default"/>
@@ -1952,7 +1976,7 @@
       <w:lvlText w:val=""/>
       <w:lvlJc w:val="left"/>
       <w:pPr>
-        <w:ind w:left="4320" w:hanging="360"/>
+        <w:ind w:left="3960" w:hanging="360"/>
       </w:pPr>
       <w:rPr>
         <w:rFonts w:ascii="Wingdings" w:hAnsi="Wingdings" w:hint="default"/>
@@ -1964,7 +1988,7 @@
       <w:lvlText w:val=""/>
       <w:lvlJc w:val="left"/>
       <w:pPr>
-        <w:ind w:left="5040" w:hanging="360"/>
+        <w:ind w:left="4680" w:hanging="360"/>
       </w:pPr>
       <w:rPr>
         <w:rFonts w:ascii="Symbol" w:hAnsi="Symbol" w:hint="default"/>
@@ -1976,7 +2000,7 @@
       <w:lvlText w:val="o"/>
       <w:lvlJc w:val="left"/>
       <w:pPr>
-        <w:ind w:left="5760" w:hanging="360"/>
+        <w:ind w:left="5400" w:hanging="360"/>
       </w:pPr>
       <w:rPr>
         <w:rFonts w:ascii="Courier New" w:hAnsi="Courier New" w:cs="Courier New" w:hint="default"/>
@@ -1988,7 +2012,7 @@
       <w:lvlText w:val=""/>
       <w:lvlJc w:val="left"/>
       <w:pPr>
-        <w:ind w:left="6480" w:hanging="360"/>
+        <w:ind w:left="6120" w:hanging="360"/>
       </w:pPr>
       <w:rPr>
         <w:rFonts w:ascii="Wingdings" w:hAnsi="Wingdings" w:hint="default"/>
@@ -2002,7 +2026,7 @@
 </file>
 
 <file path=word/styles.xml><?xml version="1.0" encoding="utf-8"?>
-<w:styles xmlns:mc="http://schemas.openxmlformats.org/markup-compatibility/2006" xmlns:r="http://schemas.openxmlformats.org/officeDocument/2006/relationships" xmlns:w="http://schemas.openxmlformats.org/wordprocessingml/2006/main" xmlns:w14="http://schemas.microsoft.com/office/word/2010/wordml" xmlns:w15="http://schemas.microsoft.com/office/word/2012/wordml" xmlns:w16se="http://schemas.microsoft.com/office/word/2015/wordml/symex" mc:Ignorable="w14 w15 w16se">
+<w:styles xmlns:mc="http://schemas.openxmlformats.org/markup-compatibility/2006" xmlns:r="http://schemas.openxmlformats.org/officeDocument/2006/relationships" xmlns:w="http://schemas.openxmlformats.org/wordprocessingml/2006/main" xmlns:w14="http://schemas.microsoft.com/office/word/2010/wordml" xmlns:w15="http://schemas.microsoft.com/office/word/2012/wordml" xmlns:w16cex="http://schemas.microsoft.com/office/word/2018/wordml/cex" xmlns:w16cid="http://schemas.microsoft.com/office/word/2016/wordml/cid" xmlns:w16="http://schemas.microsoft.com/office/word/2018/wordml" xmlns:w16sdtdh="http://schemas.microsoft.com/office/word/2020/wordml/sdtdatahash" xmlns:w16se="http://schemas.microsoft.com/office/word/2015/wordml/symex" mc:Ignorable="w14 w15 w16se w16cid w16 w16cex w16sdtdh">
   <w:docDefaults>
     <w:rPrDefault>
       <w:rPr>
@@ -2018,7 +2042,7 @@
       </w:pPr>
     </w:pPrDefault>
   </w:docDefaults>
-  <w:latentStyles w:defLockedState="0" w:defUIPriority="99" w:defSemiHidden="0" w:defUnhideWhenUsed="0" w:defQFormat="0" w:count="371">
+  <w:latentStyles w:defLockedState="0" w:defUIPriority="99" w:defSemiHidden="0" w:defUnhideWhenUsed="0" w:defQFormat="0" w:count="376">
     <w:lsdException w:name="Normal" w:uiPriority="0" w:qFormat="1"/>
     <w:lsdException w:name="heading 1" w:uiPriority="9" w:qFormat="1"/>
     <w:lsdException w:name="heading 2" w:semiHidden="1" w:uiPriority="9" w:unhideWhenUsed="1" w:qFormat="1"/>
@@ -2124,7 +2148,6 @@
     <w:lsdException w:name="HTML Sample" w:semiHidden="1" w:unhideWhenUsed="1"/>
     <w:lsdException w:name="HTML Typewriter" w:semiHidden="1" w:unhideWhenUsed="1"/>
     <w:lsdException w:name="HTML Variable" w:semiHidden="1" w:unhideWhenUsed="1"/>
-    <w:lsdException w:name="Normal Table" w:semiHidden="1" w:unhideWhenUsed="1"/>
     <w:lsdException w:name="annotation subject" w:semiHidden="1" w:unhideWhenUsed="1"/>
     <w:lsdException w:name="No List" w:semiHidden="1" w:unhideWhenUsed="1"/>
     <w:lsdException w:name="Outline List 1" w:semiHidden="1" w:unhideWhenUsed="1"/>
@@ -2167,11 +2190,8 @@
     <w:lsdException w:name="Table Contemporary" w:semiHidden="1" w:unhideWhenUsed="1"/>
     <w:lsdException w:name="Table Elegant" w:semiHidden="1" w:unhideWhenUsed="1"/>
     <w:lsdException w:name="Table Professional" w:semiHidden="1" w:unhideWhenUsed="1"/>
-    <w:lsdException w:name="Table Subtle 1" w:semiHidden="1" w:unhideWhenUsed="1"/>
     <w:lsdException w:name="Table Subtle 2" w:semiHidden="1" w:unhideWhenUsed="1"/>
     <w:lsdException w:name="Table Web 1" w:semiHidden="1" w:unhideWhenUsed="1"/>
-    <w:lsdException w:name="Table Web 2" w:semiHidden="1" w:unhideWhenUsed="1"/>
-    <w:lsdException w:name="Table Web 3" w:semiHidden="1" w:unhideWhenUsed="1"/>
     <w:lsdException w:name="Balloon Text" w:semiHidden="1" w:unhideWhenUsed="1"/>
     <w:lsdException w:name="Table Grid" w:uiPriority="39"/>
     <w:lsdException w:name="Table Theme" w:semiHidden="1" w:unhideWhenUsed="1"/>
@@ -2390,11 +2410,16 @@
     <w:lsdException w:name="List Table 5 Dark Accent 6" w:uiPriority="50"/>
     <w:lsdException w:name="List Table 6 Colorful Accent 6" w:uiPriority="51"/>
     <w:lsdException w:name="List Table 7 Colorful Accent 6" w:uiPriority="52"/>
+    <w:lsdException w:name="Mention" w:semiHidden="1" w:unhideWhenUsed="1"/>
+    <w:lsdException w:name="Smart Hyperlink" w:semiHidden="1" w:unhideWhenUsed="1"/>
+    <w:lsdException w:name="Hashtag" w:semiHidden="1" w:unhideWhenUsed="1"/>
+    <w:lsdException w:name="Unresolved Mention" w:semiHidden="1" w:unhideWhenUsed="1"/>
+    <w:lsdException w:name="Smart Link" w:semiHidden="1" w:unhideWhenUsed="1"/>
   </w:latentStyles>
   <w:style w:type="paragraph" w:default="1" w:styleId="a">
     <w:name w:val="Normal"/>
     <w:qFormat/>
-    <w:rsid w:val="003003C7"/>
+    <w:rsid w:val="00BA6AA0"/>
     <w:pPr>
       <w:bidi/>
     </w:pPr>
@@ -2430,7 +2455,7 @@
     <w:name w:val="Table Grid"/>
     <w:basedOn w:val="a1"/>
     <w:uiPriority w:val="39"/>
-    <w:rsid w:val="003003C7"/>
+    <w:rsid w:val="00BA6AA0"/>
     <w:pPr>
       <w:spacing w:after="0" w:line="240" w:lineRule="auto"/>
     </w:pPr>
@@ -2450,7 +2475,7 @@
     <w:basedOn w:val="a"/>
     <w:uiPriority w:val="34"/>
     <w:qFormat/>
-    <w:rsid w:val="003003C7"/>
+    <w:rsid w:val="00BA6AA0"/>
     <w:pPr>
       <w:ind w:left="720"/>
       <w:contextualSpacing/>

</xml_diff>

<commit_message>
updated first.docx. 7.12.2021, 21:21:39
</commit_message>
<xml_diff>
--- a/first.docx
+++ b/first.docx
@@ -527,9 +527,10 @@
                 <w:bCs/>
                 <w:sz w:val="20"/>
                 <w:szCs w:val="20"/>
-                <w:rtl/>
-              </w:rPr>
-              <w:t>ליה</w:t>
+                <w:highlight w:val="green"/>
+                <w:rtl/>
+              </w:rPr>
+              <w:t>אורי נווה</w:t>
             </w:r>
           </w:p>
           <w:p>
@@ -655,9 +656,10 @@
                 <w:bCs/>
                 <w:sz w:val="20"/>
                 <w:szCs w:val="20"/>
-                <w:rtl/>
-              </w:rPr>
-              <w:t>שרית פונט</w:t>
+                <w:highlight w:val="green"/>
+                <w:rtl/>
+              </w:rPr>
+              <w:t>שיר</w:t>
             </w:r>
           </w:p>
           <w:p>
@@ -1461,6 +1463,21 @@
                 <w:rtl/>
               </w:rPr>
               <w:t xml:space="preserve"> עם מירי</w:t>
+            </w:r>
+            <w:r>
+              <w:rPr>
+                <w:rFonts w:hint="cs"/>
+                <w:rtl/>
+              </w:rPr>
+              <w:t xml:space="preserve">. </w:t>
+            </w:r>
+            <w:r>
+              <w:rPr>
+                <w:rFonts w:hint="cs"/>
+                <w:highlight w:val="green"/>
+                <w:rtl/>
+              </w:rPr>
+              <w:t>מסיימים בסוף שיעור זה.</w:t>
             </w:r>
           </w:p>
           <w:p>
@@ -1556,16 +1573,25 @@
             <w:r>
               <w:rPr>
                 <w:rFonts w:hint="cs"/>
-                <w:rtl/>
-              </w:rPr>
-              <w:t xml:space="preserve">שיעור מתמטיקה עם ליה במעבדת כימיה בשעות </w:t>
-            </w:r>
-            <w:r>
-              <w:rPr>
-                <w:rFonts w:hint="cs"/>
-                <w:rtl/>
-              </w:rPr>
-              <w:t xml:space="preserve">3+4 </w:t>
+                <w:highlight w:val="green"/>
+                <w:rtl/>
+              </w:rPr>
+              <w:t xml:space="preserve">שיעור מתמטיקה עם ליה </w:t>
+            </w:r>
+            <w:r>
+              <w:rPr>
+                <w:rFonts w:hint="cs"/>
+                <w:highlight w:val="green"/>
+                <w:rtl/>
+              </w:rPr>
+              <w:t>התלמידים לומדים עם ליאורה ומורן ע"פ חלוקה של ליה.</w:t>
+            </w:r>
+            <w:r>
+              <w:rPr>
+                <w:rFonts w:hint="cs"/>
+                <w:rtl/>
+              </w:rPr>
+              <w:t xml:space="preserve"> </w:t>
             </w:r>
           </w:p>
           <w:p>

</xml_diff>

<commit_message>
updated first.docx. 9.12.2021, 7:46:56
</commit_message>
<xml_diff>
--- a/first.docx
+++ b/first.docx
@@ -1,6 +1,6 @@
 
 <file path=word/document.xml><?xml version="1.0" encoding="utf-8"?>
-<w:document xmlns:wpc="http://schemas.microsoft.com/office/word/2010/wordprocessingCanvas" xmlns:cx="http://schemas.microsoft.com/office/drawing/2014/chartex" xmlns:cx1="http://schemas.microsoft.com/office/drawing/2015/9/8/chartex" xmlns:cx2="http://schemas.microsoft.com/office/drawing/2015/10/21/chartex" xmlns:cx3="http://schemas.microsoft.com/office/drawing/2016/5/9/chartex" xmlns:cx4="http://schemas.microsoft.com/office/drawing/2016/5/10/chartex" xmlns:cx5="http://schemas.microsoft.com/office/drawing/2016/5/11/chartex" xmlns:cx6="http://schemas.microsoft.com/office/drawing/2016/5/12/chartex" xmlns:cx7="http://schemas.microsoft.com/office/drawing/2016/5/13/chartex" xmlns:cx8="http://schemas.microsoft.com/office/drawing/2016/5/14/chartex" xmlns:mc="http://schemas.openxmlformats.org/markup-compatibility/2006" xmlns:aink="http://schemas.microsoft.com/office/drawing/2016/ink" xmlns:am3d="http://schemas.microsoft.com/office/drawing/2017/model3d" xmlns:o="urn:schemas-microsoft-com:office:office" xmlns:r="http://schemas.openxmlformats.org/officeDocument/2006/relationships" xmlns:m="http://schemas.openxmlformats.org/officeDocument/2006/math" xmlns:v="urn:schemas-microsoft-com:vml" xmlns:wp14="http://schemas.microsoft.com/office/word/2010/wordprocessingDrawing" xmlns:wp="http://schemas.openxmlformats.org/drawingml/2006/wordprocessingDrawing" xmlns:w10="urn:schemas-microsoft-com:office:word" xmlns:w="http://schemas.openxmlformats.org/wordprocessingml/2006/main" xmlns:w14="http://schemas.microsoft.com/office/word/2010/wordml" xmlns:w15="http://schemas.microsoft.com/office/word/2012/wordml" xmlns:w16cex="http://schemas.microsoft.com/office/word/2018/wordml/cex" xmlns:w16cid="http://schemas.microsoft.com/office/word/2016/wordml/cid" xmlns:w16="http://schemas.microsoft.com/office/word/2018/wordml" xmlns:w16sdtdh="http://schemas.microsoft.com/office/word/2020/wordml/sdtdatahash" xmlns:w16se="http://schemas.microsoft.com/office/word/2015/wordml/symex" xmlns:wpg="http://schemas.microsoft.com/office/word/2010/wordprocessingGroup" xmlns:wpi="http://schemas.microsoft.com/office/word/2010/wordprocessingInk" xmlns:wne="http://schemas.microsoft.com/office/word/2006/wordml" xmlns:wps="http://schemas.microsoft.com/office/word/2010/wordprocessingShape" mc:Ignorable="w14 w15 w16se w16cid w16 w16cex w16sdtdh wp14">
+<w:document xmlns:wpc="http://schemas.microsoft.com/office/word/2010/wordprocessingCanvas" xmlns:cx="http://schemas.microsoft.com/office/drawing/2014/chartex" xmlns:mc="http://schemas.openxmlformats.org/markup-compatibility/2006" xmlns:o="urn:schemas-microsoft-com:office:office" xmlns:r="http://schemas.openxmlformats.org/officeDocument/2006/relationships" xmlns:m="http://schemas.openxmlformats.org/officeDocument/2006/math" xmlns:v="urn:schemas-microsoft-com:vml" xmlns:wp14="http://schemas.microsoft.com/office/word/2010/wordprocessingDrawing" xmlns:wp="http://schemas.openxmlformats.org/drawingml/2006/wordprocessingDrawing" xmlns:w10="urn:schemas-microsoft-com:office:word" xmlns:w="http://schemas.openxmlformats.org/wordprocessingml/2006/main" xmlns:w14="http://schemas.microsoft.com/office/word/2010/wordml" xmlns:w15="http://schemas.microsoft.com/office/word/2012/wordml" xmlns:w16se="http://schemas.microsoft.com/office/word/2015/wordml/symex" xmlns:wpg="http://schemas.microsoft.com/office/word/2010/wordprocessingGroup" xmlns:wpi="http://schemas.microsoft.com/office/word/2010/wordprocessingInk" xmlns:wne="http://schemas.microsoft.com/office/word/2006/wordml" xmlns:wps="http://schemas.microsoft.com/office/word/2010/wordprocessingShape" mc:Ignorable="w14 w15 w16se wp14">
   <w:body>
     <w:p>
       <w:pPr>
@@ -42,20 +42,72 @@
           <w:u w:val="single"/>
           <w:rtl/>
         </w:rPr>
-        <w:t xml:space="preserve"> מערכת יום רביעי 8.12.2021</w:t>
+        <w:t xml:space="preserve"> מערכת יום חמישי </w:t>
+      </w:r>
+      <w:r>
+        <w:rPr>
+          <w:rFonts w:hint="cs"/>
+          <w:b/>
+          <w:bCs/>
+          <w:color w:val="2E74B5" w:themeColor="accent1" w:themeShade="BF"/>
+          <w:sz w:val="32"/>
+          <w:szCs w:val="32"/>
+          <w:u w:val="single"/>
+          <w:rtl/>
+        </w:rPr>
+        <w:t>9</w:t>
+      </w:r>
+      <w:r>
+        <w:rPr>
+          <w:rFonts w:hint="cs"/>
+          <w:b/>
+          <w:bCs/>
+          <w:color w:val="2E74B5" w:themeColor="accent1" w:themeShade="BF"/>
+          <w:sz w:val="32"/>
+          <w:szCs w:val="32"/>
+          <w:u w:val="single"/>
+          <w:rtl/>
+        </w:rPr>
+        <w:t>.1</w:t>
+      </w:r>
+      <w:r>
+        <w:rPr>
+          <w:rFonts w:hint="cs"/>
+          <w:b/>
+          <w:bCs/>
+          <w:color w:val="2E74B5" w:themeColor="accent1" w:themeShade="BF"/>
+          <w:sz w:val="32"/>
+          <w:szCs w:val="32"/>
+          <w:u w:val="single"/>
+          <w:rtl/>
+        </w:rPr>
+        <w:t>2</w:t>
+      </w:r>
+      <w:r>
+        <w:rPr>
+          <w:rFonts w:hint="cs"/>
+          <w:b/>
+          <w:bCs/>
+          <w:color w:val="2E74B5" w:themeColor="accent1" w:themeShade="BF"/>
+          <w:sz w:val="32"/>
+          <w:szCs w:val="32"/>
+          <w:u w:val="single"/>
+          <w:rtl/>
+        </w:rPr>
+        <w:t>.2021</w:t>
       </w:r>
     </w:p>
     <w:tbl>
       <w:tblPr>
         <w:tblStyle w:val="a3"/>
         <w:bidiVisual/>
-        <w:tblW w:w="9776" w:type="dxa"/>
-        <w:tblInd w:w="140" w:type="dxa"/>
+        <w:tblW w:w="9634" w:type="dxa"/>
+        <w:tblInd w:w="282" w:type="dxa"/>
         <w:tblLook w:val="04A0" w:firstRow="1" w:lastRow="0" w:firstColumn="1" w:lastColumn="0" w:noHBand="0" w:noVBand="1"/>
       </w:tblPr>
       <w:tblGrid>
-        <w:gridCol w:w="1134"/>
-        <w:gridCol w:w="2688"/>
+        <w:gridCol w:w="1270"/>
+        <w:gridCol w:w="2410"/>
         <w:gridCol w:w="1842"/>
         <w:gridCol w:w="1984"/>
         <w:gridCol w:w="2128"/>
@@ -66,7 +118,7 @@
         </w:trPr>
         <w:tc>
           <w:tcPr>
-            <w:tcW w:w="1134" w:type="dxa"/>
+            <w:tcW w:w="1270" w:type="dxa"/>
             <w:tcBorders>
               <w:top w:val="thickThinSmallGap" w:sz="24" w:space="0" w:color="000000"/>
               <w:left w:val="thinThickSmallGap" w:sz="24" w:space="0" w:color="000000"/>
@@ -91,7 +143,7 @@
         </w:tc>
         <w:tc>
           <w:tcPr>
-            <w:tcW w:w="8642" w:type="dxa"/>
+            <w:tcW w:w="8364" w:type="dxa"/>
             <w:gridSpan w:val="4"/>
             <w:tcBorders>
               <w:top w:val="thickThinSmallGap" w:sz="24" w:space="0" w:color="000000"/>
@@ -101,54 +153,26 @@
           </w:tcPr>
           <w:p>
             <w:pPr>
-              <w:rPr>
-                <w:b/>
-                <w:bCs/>
-                <w:rtl/>
-              </w:rPr>
-            </w:pPr>
-          </w:p>
-          <w:p>
-            <w:pPr>
               <w:pStyle w:val="a4"/>
               <w:numPr>
                 <w:ilvl w:val="0"/>
                 <w:numId w:val="1"/>
               </w:numPr>
-              <w:spacing w:line="276" w:lineRule="auto"/>
-              <w:rPr>
-                <w:b/>
-                <w:bCs/>
-                <w:sz w:val="24"/>
-                <w:szCs w:val="24"/>
-              </w:rPr>
-            </w:pPr>
-            <w:r>
-              <w:rPr>
-                <w:rFonts w:hint="cs"/>
-                <w:b/>
-                <w:bCs/>
-                <w:rtl/>
-              </w:rPr>
-              <w:t xml:space="preserve">מתכונת בע"פ באנגלית לתלמידי </w:t>
-            </w:r>
-            <w:r>
-              <w:rPr>
-                <w:rFonts w:hint="cs"/>
-                <w:b/>
-                <w:bCs/>
-                <w:rtl/>
-              </w:rPr>
-              <w:t xml:space="preserve">יב5+12+7 </w:t>
-            </w:r>
-            <w:r>
-              <w:rPr>
-                <w:rFonts w:hint="cs"/>
-                <w:b/>
-                <w:bCs/>
-                <w:rtl/>
-              </w:rPr>
-              <w:t xml:space="preserve">ע"פ הזמנת המורה בחדרי מחשב </w:t>
+              <w:spacing w:line="360" w:lineRule="auto"/>
+              <w:rPr>
+                <w:rFonts w:hint="cs"/>
+                <w:b/>
+                <w:bCs/>
+              </w:rPr>
+            </w:pPr>
+            <w:r>
+              <w:rPr>
+                <w:rFonts w:hint="cs"/>
+                <w:b/>
+                <w:bCs/>
+                <w:rtl/>
+              </w:rPr>
+              <w:t xml:space="preserve">יום עיון באוניברסיטה  יב3+4+5+6+7+11 בליווי עומר ד. אייל א. תמר, </w:t>
             </w:r>
             <w:proofErr w:type="spellStart"/>
             <w:r>
@@ -158,7 +182,7 @@
                 <w:bCs/>
                 <w:rtl/>
               </w:rPr>
-              <w:t>ג'+ד</w:t>
+              <w:t>גשרמו</w:t>
             </w:r>
             <w:proofErr w:type="spellEnd"/>
             <w:r>
@@ -168,45 +192,23 @@
                 <w:bCs/>
                 <w:rtl/>
               </w:rPr>
-              <w:t>'.</w:t>
+              <w:t xml:space="preserve">, כרמלה וחניתה. </w:t>
+            </w:r>
+            <w:r>
+              <w:rPr>
+                <w:rFonts w:hint="cs"/>
+                <w:b/>
+                <w:bCs/>
+                <w:rtl/>
+              </w:rPr>
+              <w:t xml:space="preserve"> יוצאים ב 10.15. </w:t>
             </w:r>
           </w:p>
           <w:p>
             <w:pPr>
               <w:pStyle w:val="a4"/>
-              <w:numPr>
-                <w:ilvl w:val="0"/>
-                <w:numId w:val="1"/>
-              </w:numPr>
-              <w:spacing w:line="276" w:lineRule="auto"/>
-              <w:rPr>
-                <w:b/>
-                <w:bCs/>
-                <w:rtl/>
-              </w:rPr>
-            </w:pPr>
-            <w:r>
-              <w:rPr>
-                <w:rFonts w:hint="cs"/>
-                <w:b/>
-                <w:bCs/>
-                <w:rtl/>
-              </w:rPr>
-              <w:t xml:space="preserve">אין סמינר יוד ואין </w:t>
-            </w:r>
-            <w:r>
-              <w:rPr>
-                <w:rFonts w:hint="cs"/>
-                <w:b/>
-                <w:bCs/>
-                <w:rtl/>
-              </w:rPr>
-              <w:t>פעילות יא' מחוץ לביה"ס</w:t>
-            </w:r>
-          </w:p>
-          <w:p>
-            <w:pPr>
-              <w:spacing w:line="276" w:lineRule="auto"/>
+              <w:spacing w:line="360" w:lineRule="auto"/>
+              <w:ind w:left="360"/>
               <w:rPr>
                 <w:b/>
                 <w:bCs/>
@@ -218,11 +220,11 @@
       </w:tr>
       <w:tr>
         <w:trPr>
-          <w:trHeight w:val="1047"/>
+          <w:trHeight w:val="786"/>
         </w:trPr>
         <w:tc>
           <w:tcPr>
-            <w:tcW w:w="1134" w:type="dxa"/>
+            <w:tcW w:w="1270" w:type="dxa"/>
             <w:tcBorders>
               <w:top w:val="thickThinSmallGap" w:sz="24" w:space="0" w:color="000000"/>
               <w:left w:val="thinThickSmallGap" w:sz="24" w:space="0" w:color="000000"/>
@@ -259,7 +261,7 @@
         </w:tc>
         <w:tc>
           <w:tcPr>
-            <w:tcW w:w="2688" w:type="dxa"/>
+            <w:tcW w:w="2410" w:type="dxa"/>
             <w:tcBorders>
               <w:top w:val="thickThinSmallGap" w:sz="24" w:space="0" w:color="000000"/>
               <w:right w:val="thickThinSmallGap" w:sz="24" w:space="0" w:color="000000"/>
@@ -483,7 +485,7 @@
                 <w:szCs w:val="20"/>
                 <w:rtl/>
               </w:rPr>
-              <w:t>עדי תדהר</w:t>
+              <w:t>אילנה יפרח</w:t>
             </w:r>
           </w:p>
           <w:p>
@@ -506,7 +508,18 @@
                 <w:szCs w:val="20"/>
                 <w:rtl/>
               </w:rPr>
-              <w:t>ורד צרפתי</w:t>
+              <w:t>ליאורה</w:t>
+            </w:r>
+            <w:r>
+              <w:rPr>
+                <w:rFonts w:hint="cs"/>
+                <w:b/>
+                <w:bCs/>
+                <w:sz w:val="20"/>
+                <w:szCs w:val="20"/>
+                <w:rtl/>
+              </w:rPr>
+              <w:t xml:space="preserve"> אבל</w:t>
             </w:r>
           </w:p>
           <w:p>
@@ -527,10 +540,9 @@
                 <w:bCs/>
                 <w:sz w:val="20"/>
                 <w:szCs w:val="20"/>
-                <w:highlight w:val="green"/>
-                <w:rtl/>
-              </w:rPr>
-              <w:t>אורי נווה</w:t>
+                <w:rtl/>
+              </w:rPr>
+              <w:t>מרינה</w:t>
             </w:r>
           </w:p>
           <w:p>
@@ -553,8 +565,21 @@
                 <w:szCs w:val="20"/>
                 <w:rtl/>
               </w:rPr>
-              <w:t>עמית רייכמן</w:t>
-            </w:r>
+              <w:t xml:space="preserve">שלומית </w:t>
+            </w:r>
+            <w:proofErr w:type="spellStart"/>
+            <w:r>
+              <w:rPr>
+                <w:rFonts w:hint="cs"/>
+                <w:b/>
+                <w:bCs/>
+                <w:sz w:val="20"/>
+                <w:szCs w:val="20"/>
+                <w:rtl/>
+              </w:rPr>
+              <w:t>גרשקוביץ</w:t>
+            </w:r>
+            <w:proofErr w:type="spellEnd"/>
           </w:p>
           <w:p>
             <w:pPr>
@@ -576,7 +601,7 @@
                 <w:szCs w:val="20"/>
                 <w:rtl/>
               </w:rPr>
-              <w:t xml:space="preserve">יעל </w:t>
+              <w:t xml:space="preserve">רחל </w:t>
             </w:r>
             <w:proofErr w:type="spellStart"/>
             <w:r>
@@ -588,7 +613,7 @@
                 <w:szCs w:val="20"/>
                 <w:rtl/>
               </w:rPr>
-              <w:t>פלישר</w:t>
+              <w:t>בראל</w:t>
             </w:r>
             <w:proofErr w:type="spellEnd"/>
           </w:p>
@@ -656,10 +681,9 @@
                 <w:bCs/>
                 <w:sz w:val="20"/>
                 <w:szCs w:val="20"/>
-                <w:highlight w:val="green"/>
-                <w:rtl/>
-              </w:rPr>
-              <w:t>שיר</w:t>
+                <w:rtl/>
+              </w:rPr>
+              <w:t>שרית פונט</w:t>
             </w:r>
           </w:p>
           <w:p>
@@ -682,7 +706,7 @@
                 <w:szCs w:val="20"/>
                 <w:rtl/>
               </w:rPr>
-              <w:t>יונית עמית</w:t>
+              <w:t>אלי כזום</w:t>
             </w:r>
           </w:p>
           <w:p>
@@ -705,7 +729,7 @@
                 <w:szCs w:val="20"/>
                 <w:rtl/>
               </w:rPr>
-              <w:t>מוטי מור</w:t>
+              <w:t>שחר יפרח</w:t>
             </w:r>
           </w:p>
           <w:p>
@@ -728,7 +752,7 @@
                 <w:szCs w:val="20"/>
                 <w:rtl/>
               </w:rPr>
-              <w:t>חנה</w:t>
+              <w:t>שונית הרוש</w:t>
             </w:r>
           </w:p>
           <w:p>
@@ -751,8 +775,21 @@
                 <w:szCs w:val="20"/>
                 <w:rtl/>
               </w:rPr>
-              <w:t xml:space="preserve">טליה </w:t>
-            </w:r>
+              <w:t xml:space="preserve">ניצן </w:t>
+            </w:r>
+            <w:proofErr w:type="spellStart"/>
+            <w:r>
+              <w:rPr>
+                <w:rFonts w:hint="cs"/>
+                <w:b/>
+                <w:bCs/>
+                <w:sz w:val="20"/>
+                <w:szCs w:val="20"/>
+                <w:rtl/>
+              </w:rPr>
+              <w:t>גולדווין</w:t>
+            </w:r>
+            <w:proofErr w:type="spellEnd"/>
           </w:p>
         </w:tc>
         <w:tc>
@@ -808,7 +845,77 @@
                 <w:szCs w:val="20"/>
                 <w:rtl/>
               </w:rPr>
-              <w:t xml:space="preserve">גליה </w:t>
+              <w:t>גיא רשף</w:t>
+            </w:r>
+          </w:p>
+          <w:p>
+            <w:pPr>
+              <w:spacing w:line="276" w:lineRule="auto"/>
+              <w:rPr>
+                <w:rFonts w:hint="cs"/>
+                <w:b/>
+                <w:bCs/>
+                <w:sz w:val="20"/>
+                <w:szCs w:val="20"/>
+                <w:rtl/>
+              </w:rPr>
+            </w:pPr>
+            <w:r>
+              <w:rPr>
+                <w:rFonts w:hint="cs"/>
+                <w:b/>
+                <w:bCs/>
+                <w:sz w:val="20"/>
+                <w:szCs w:val="20"/>
+                <w:rtl/>
+              </w:rPr>
+              <w:t>זהר</w:t>
+            </w:r>
+          </w:p>
+          <w:p>
+            <w:pPr>
+              <w:spacing w:line="276" w:lineRule="auto"/>
+              <w:rPr>
+                <w:b/>
+                <w:bCs/>
+                <w:sz w:val="20"/>
+                <w:szCs w:val="20"/>
+                <w:rtl/>
+              </w:rPr>
+            </w:pPr>
+            <w:r>
+              <w:rPr>
+                <w:rFonts w:hint="cs"/>
+                <w:b/>
+                <w:bCs/>
+                <w:sz w:val="20"/>
+                <w:szCs w:val="20"/>
+                <w:rtl/>
+              </w:rPr>
+              <w:t>עדי תדהר</w:t>
+            </w:r>
+          </w:p>
+          <w:p>
+            <w:pPr>
+              <w:spacing w:line="276" w:lineRule="auto"/>
+              <w:rPr>
+                <w:b/>
+                <w:bCs/>
+                <w:sz w:val="20"/>
+                <w:szCs w:val="20"/>
+                <w:rtl/>
+              </w:rPr>
+            </w:pPr>
+            <w:r>
+              <w:rPr>
+                <w:rFonts w:hint="cs"/>
+                <w:b/>
+                <w:bCs/>
+                <w:sz w:val="20"/>
+                <w:szCs w:val="20"/>
+                <w:rtl/>
+              </w:rPr>
+              <w:t xml:space="preserve">ערן </w:t>
             </w:r>
             <w:proofErr w:type="spellStart"/>
             <w:r>
@@ -820,7 +927,7 @@
                 <w:szCs w:val="20"/>
                 <w:rtl/>
               </w:rPr>
-              <w:t>ספז</w:t>
+              <w:t>פרבשטיין</w:t>
             </w:r>
             <w:proofErr w:type="spellEnd"/>
           </w:p>
@@ -844,89 +951,17 @@
                 <w:szCs w:val="20"/>
                 <w:rtl/>
               </w:rPr>
-              <w:t>גל סגל</w:t>
-            </w:r>
-          </w:p>
-          <w:p>
-            <w:pPr>
-              <w:spacing w:line="276" w:lineRule="auto"/>
-              <w:rPr>
-                <w:b/>
-                <w:bCs/>
-                <w:sz w:val="20"/>
-                <w:szCs w:val="20"/>
-                <w:rtl/>
-              </w:rPr>
-            </w:pPr>
-            <w:r>
-              <w:rPr>
-                <w:rFonts w:hint="cs"/>
-                <w:b/>
-                <w:bCs/>
-                <w:sz w:val="20"/>
-                <w:szCs w:val="20"/>
-                <w:rtl/>
-              </w:rPr>
-              <w:t>איילה נאמני</w:t>
-            </w:r>
-          </w:p>
-          <w:p>
-            <w:pPr>
-              <w:spacing w:line="276" w:lineRule="auto"/>
-              <w:rPr>
-                <w:b/>
-                <w:bCs/>
-                <w:sz w:val="20"/>
-                <w:szCs w:val="20"/>
-                <w:rtl/>
-              </w:rPr>
-            </w:pPr>
-            <w:r>
-              <w:rPr>
-                <w:rFonts w:hint="cs"/>
-                <w:b/>
-                <w:bCs/>
-                <w:sz w:val="20"/>
-                <w:szCs w:val="20"/>
-                <w:rtl/>
-              </w:rPr>
-              <w:t xml:space="preserve">ערן </w:t>
-            </w:r>
-            <w:proofErr w:type="spellStart"/>
-            <w:r>
-              <w:rPr>
-                <w:rFonts w:hint="cs"/>
-                <w:b/>
-                <w:bCs/>
-                <w:sz w:val="20"/>
-                <w:szCs w:val="20"/>
-                <w:rtl/>
-              </w:rPr>
-              <w:t>רוזנק</w:t>
-            </w:r>
-            <w:proofErr w:type="spellEnd"/>
-          </w:p>
-          <w:p>
-            <w:pPr>
-              <w:spacing w:line="276" w:lineRule="auto"/>
-              <w:rPr>
-                <w:b/>
-                <w:bCs/>
-                <w:sz w:val="20"/>
-                <w:szCs w:val="20"/>
-                <w:rtl/>
-              </w:rPr>
-            </w:pPr>
-            <w:r>
-              <w:rPr>
-                <w:rFonts w:hint="cs"/>
-                <w:b/>
-                <w:bCs/>
-                <w:sz w:val="20"/>
-                <w:szCs w:val="20"/>
-                <w:rtl/>
-              </w:rPr>
-              <w:t>מאיה זאב</w:t>
+              <w:t>דור</w:t>
+            </w:r>
+            <w:r>
+              <w:rPr>
+                <w:b/>
+                <w:bCs/>
+                <w:sz w:val="20"/>
+                <w:szCs w:val="20"/>
+                <w:rtl/>
+              </w:rPr>
+              <w:t xml:space="preserve"> </w:t>
             </w:r>
           </w:p>
         </w:tc>
@@ -937,7 +972,7 @@
         </w:trPr>
         <w:tc>
           <w:tcPr>
-            <w:tcW w:w="1134" w:type="dxa"/>
+            <w:tcW w:w="1270" w:type="dxa"/>
             <w:tcBorders>
               <w:left w:val="thinThickSmallGap" w:sz="24" w:space="0" w:color="000000"/>
               <w:right w:val="thickThinSmallGap" w:sz="24" w:space="0" w:color="000000"/>
@@ -951,6 +986,20 @@
               <w:rPr>
                 <w:b/>
                 <w:bCs/>
+                <w:color w:val="0070C0"/>
+                <w:sz w:val="28"/>
+                <w:szCs w:val="28"/>
+                <w:rtl/>
+              </w:rPr>
+            </w:pPr>
+          </w:p>
+          <w:p>
+            <w:pPr>
+              <w:spacing w:line="360" w:lineRule="auto"/>
+              <w:jc w:val="center"/>
+              <w:rPr>
+                <w:b/>
+                <w:bCs/>
                 <w:color w:val="538135" w:themeColor="accent6" w:themeShade="BF"/>
                 <w:sz w:val="28"/>
                 <w:szCs w:val="28"/>
@@ -973,7 +1022,7 @@
         </w:tc>
         <w:tc>
           <w:tcPr>
-            <w:tcW w:w="8642" w:type="dxa"/>
+            <w:tcW w:w="8364" w:type="dxa"/>
             <w:gridSpan w:val="4"/>
             <w:tcBorders>
               <w:right w:val="thickThinSmallGap" w:sz="24" w:space="0" w:color="000000"/>
@@ -983,142 +1032,62 @@
             <w:pPr>
               <w:spacing w:line="360" w:lineRule="auto"/>
               <w:rPr>
-                <w:rtl/>
-              </w:rPr>
-            </w:pPr>
-            <w:r>
-              <w:rPr>
-                <w:rFonts w:hint="cs"/>
-                <w:rtl/>
-              </w:rPr>
-              <w:t xml:space="preserve">יוד1 </w:t>
-            </w:r>
-            <w:proofErr w:type="spellStart"/>
-            <w:r>
-              <w:rPr>
-                <w:rFonts w:hint="cs"/>
-                <w:rtl/>
-              </w:rPr>
-              <w:t>חנ"ג</w:t>
-            </w:r>
-            <w:proofErr w:type="spellEnd"/>
-            <w:r>
-              <w:rPr>
-                <w:rFonts w:hint="cs"/>
-                <w:rtl/>
-              </w:rPr>
-              <w:t xml:space="preserve"> רק לבנים שיעור 4.  שיעור 5 ספרות עם גל. </w:t>
+                <w:rFonts w:ascii="Arial" w:hAnsi="Arial" w:cs="Arial"/>
+                <w:color w:val="000000"/>
+                <w:rtl/>
+              </w:rPr>
+            </w:pPr>
+            <w:r>
+              <w:rPr>
+                <w:rFonts w:ascii="Arial" w:hAnsi="Arial" w:cs="Arial" w:hint="cs"/>
+                <w:color w:val="000000"/>
+                <w:rtl/>
+              </w:rPr>
+              <w:t>יוד4 מדעי המחשב עם שחר שיעור3+4 לומדים בחדר 121</w:t>
             </w:r>
           </w:p>
           <w:p>
             <w:pPr>
               <w:spacing w:line="360" w:lineRule="auto"/>
               <w:rPr>
-                <w:rtl/>
-              </w:rPr>
-            </w:pPr>
-            <w:r>
-              <w:rPr>
-                <w:rFonts w:hint="cs"/>
-                <w:rtl/>
-              </w:rPr>
-              <w:t xml:space="preserve">יוד2 </w:t>
-            </w:r>
-            <w:proofErr w:type="spellStart"/>
-            <w:r>
-              <w:rPr>
-                <w:rFonts w:hint="cs"/>
-                <w:rtl/>
-              </w:rPr>
-              <w:t>חנ"ג</w:t>
-            </w:r>
-            <w:proofErr w:type="spellEnd"/>
-            <w:r>
-              <w:rPr>
-                <w:rFonts w:hint="cs"/>
-                <w:rtl/>
-              </w:rPr>
-              <w:t xml:space="preserve"> רק לבנים שיעור 4.  שיעור 5 חינוך עם לילך</w:t>
+                <w:rFonts w:ascii="Arial" w:hAnsi="Arial" w:cs="Arial"/>
+                <w:color w:val="000000"/>
+                <w:rtl/>
+              </w:rPr>
+            </w:pPr>
+            <w:r>
+              <w:rPr>
+                <w:rFonts w:ascii="Arial" w:hAnsi="Arial" w:cs="Arial" w:hint="cs"/>
+                <w:color w:val="000000"/>
+                <w:highlight w:val="green"/>
+                <w:rtl/>
+              </w:rPr>
+              <w:t>יוד6 אין מתמטיקה שיעור1+2, 6</w:t>
             </w:r>
           </w:p>
           <w:p>
             <w:pPr>
               <w:spacing w:line="360" w:lineRule="auto"/>
               <w:rPr>
-                <w:rtl/>
-              </w:rPr>
-            </w:pPr>
-            <w:r>
-              <w:rPr>
-                <w:rFonts w:hint="cs"/>
-                <w:rtl/>
-              </w:rPr>
-              <w:t xml:space="preserve">יוד10 שיעור4 חינוך פיננסי עם חנה </w:t>
-            </w:r>
-            <w:r>
-              <w:rPr>
-                <w:rFonts w:hint="cs"/>
-                <w:b/>
-                <w:bCs/>
-                <w:u w:val="single"/>
-                <w:rtl/>
-              </w:rPr>
-              <w:t>לומדים בכיתה</w:t>
-            </w:r>
-            <w:r>
-              <w:rPr>
-                <w:rFonts w:hint="cs"/>
-                <w:rtl/>
-              </w:rPr>
-              <w:t xml:space="preserve">. מסיימים סוף שיעור5. </w:t>
+                <w:rFonts w:ascii="Arial" w:hAnsi="Arial" w:cs="Arial"/>
+                <w:color w:val="000000"/>
+                <w:rtl/>
+              </w:rPr>
+            </w:pPr>
+            <w:r>
+              <w:rPr>
+                <w:rFonts w:ascii="Arial" w:hAnsi="Arial" w:cs="Arial" w:hint="cs"/>
+                <w:color w:val="000000"/>
+                <w:rtl/>
+              </w:rPr>
+              <w:t>יוד10 מתחילים שיעור2.</w:t>
             </w:r>
           </w:p>
           <w:p>
             <w:pPr>
               <w:spacing w:line="360" w:lineRule="auto"/>
               <w:rPr>
-                <w:rtl/>
-              </w:rPr>
-            </w:pPr>
-            <w:r>
-              <w:rPr>
-                <w:rFonts w:hint="cs"/>
-                <w:rtl/>
-              </w:rPr>
-              <w:t xml:space="preserve">יוד12 </w:t>
-            </w:r>
-            <w:r>
-              <w:rPr>
-                <w:rFonts w:hint="cs"/>
-                <w:rtl/>
-              </w:rPr>
-              <w:t>שיעור5 בנים עם גלית בכיתה. בנות עם שחר בחדר</w:t>
-            </w:r>
-            <w:r>
-              <w:rPr>
-                <w:rFonts w:hint="cs"/>
-                <w:rtl/>
-              </w:rPr>
-              <w:t xml:space="preserve"> יוד1 </w:t>
-            </w:r>
-            <w:r>
-              <w:rPr>
-                <w:rtl/>
-              </w:rPr>
-              <w:t>–</w:t>
-            </w:r>
-            <w:r>
-              <w:rPr>
-                <w:rFonts w:hint="cs"/>
-                <w:rtl/>
-              </w:rPr>
-              <w:t xml:space="preserve"> 231</w:t>
-            </w:r>
-          </w:p>
-          <w:p>
-            <w:pPr>
-              <w:spacing w:line="360" w:lineRule="auto"/>
-              <w:rPr>
+                <w:rFonts w:asciiTheme="minorBidi" w:hAnsiTheme="minorBidi"/>
                 <w:rtl/>
               </w:rPr>
             </w:pPr>
@@ -1131,7 +1100,7 @@
         </w:trPr>
         <w:tc>
           <w:tcPr>
-            <w:tcW w:w="1134" w:type="dxa"/>
+            <w:tcW w:w="1270" w:type="dxa"/>
             <w:tcBorders>
               <w:left w:val="thinThickSmallGap" w:sz="24" w:space="0" w:color="000000"/>
               <w:right w:val="thickThinSmallGap" w:sz="24" w:space="0" w:color="000000"/>
@@ -1167,7 +1136,7 @@
         </w:tc>
         <w:tc>
           <w:tcPr>
-            <w:tcW w:w="8642" w:type="dxa"/>
+            <w:tcW w:w="8364" w:type="dxa"/>
             <w:gridSpan w:val="4"/>
             <w:tcBorders>
               <w:right w:val="thickThinSmallGap" w:sz="24" w:space="0" w:color="000000"/>
@@ -1177,50 +1146,517 @@
             <w:pPr>
               <w:spacing w:line="360" w:lineRule="auto"/>
               <w:rPr>
-                <w:rtl/>
-              </w:rPr>
-            </w:pPr>
-            <w:r>
-              <w:rPr>
-                <w:rFonts w:hint="cs"/>
-                <w:rtl/>
-              </w:rPr>
-              <w:t xml:space="preserve">יא9 </w:t>
-            </w:r>
-            <w:r>
-              <w:rPr>
-                <w:rFonts w:hint="cs"/>
-                <w:b/>
-                <w:bCs/>
-                <w:rtl/>
-              </w:rPr>
-              <w:t>קב' א' -</w:t>
-            </w:r>
-            <w:r>
-              <w:rPr>
-                <w:rFonts w:hint="cs"/>
+                <w:rFonts w:asciiTheme="minorBidi" w:hAnsiTheme="minorBidi" w:hint="cs"/>
+                <w:rtl/>
+              </w:rPr>
+            </w:pPr>
+            <w:r>
+              <w:rPr>
+                <w:rFonts w:asciiTheme="minorBidi" w:hAnsiTheme="minorBidi" w:hint="cs"/>
+                <w:rtl/>
+              </w:rPr>
+              <w:t xml:space="preserve">יא1 שיעור7 לשון עם </w:t>
+            </w:r>
+            <w:proofErr w:type="spellStart"/>
+            <w:r>
+              <w:rPr>
+                <w:rFonts w:asciiTheme="minorBidi" w:hAnsiTheme="minorBidi" w:hint="cs"/>
+                <w:rtl/>
+              </w:rPr>
+              <w:t>בילהה</w:t>
+            </w:r>
+            <w:proofErr w:type="spellEnd"/>
+            <w:r>
+              <w:rPr>
+                <w:rFonts w:asciiTheme="minorBidi" w:hAnsiTheme="minorBidi" w:hint="cs"/>
+                <w:rtl/>
+              </w:rPr>
+              <w:t>.</w:t>
+            </w:r>
+          </w:p>
+          <w:p>
+            <w:pPr>
+              <w:spacing w:line="360" w:lineRule="auto"/>
+              <w:rPr>
+                <w:rFonts w:asciiTheme="minorBidi" w:hAnsiTheme="minorBidi"/>
+                <w:b/>
+                <w:bCs/>
+                <w:sz w:val="24"/>
+                <w:szCs w:val="24"/>
+                <w:rtl/>
+              </w:rPr>
+            </w:pPr>
+          </w:p>
+          <w:p>
+            <w:pPr>
+              <w:spacing w:line="360" w:lineRule="auto"/>
+              <w:rPr>
+                <w:rFonts w:asciiTheme="minorBidi" w:hAnsiTheme="minorBidi" w:hint="cs"/>
+                <w:b/>
+                <w:bCs/>
+                <w:sz w:val="24"/>
+                <w:szCs w:val="24"/>
+                <w:rtl/>
+              </w:rPr>
+            </w:pPr>
+            <w:r>
+              <w:rPr>
+                <w:rFonts w:asciiTheme="minorBidi" w:hAnsiTheme="minorBidi" w:hint="cs"/>
+                <w:b/>
+                <w:bCs/>
+                <w:sz w:val="24"/>
+                <w:szCs w:val="24"/>
+                <w:rtl/>
+              </w:rPr>
+              <w:t>מבחן בחירה ב'</w:t>
+            </w:r>
+            <w:r>
+              <w:rPr>
+                <w:rFonts w:asciiTheme="minorBidi" w:hAnsiTheme="minorBidi" w:hint="cs"/>
+                <w:b/>
+                <w:bCs/>
+                <w:sz w:val="24"/>
+                <w:szCs w:val="24"/>
                 <w:rtl/>
               </w:rPr>
               <w:t xml:space="preserve"> </w:t>
             </w:r>
             <w:r>
               <w:rPr>
-                <w:rFonts w:hint="cs"/>
-                <w:rtl/>
-              </w:rPr>
-              <w:t>שיעור</w:t>
-            </w:r>
-            <w:r>
-              <w:rPr>
-                <w:rFonts w:hint="cs"/>
-                <w:rtl/>
-              </w:rPr>
-              <w:t xml:space="preserve">2+3+4  </w:t>
+                <w:rFonts w:asciiTheme="minorBidi" w:hAnsiTheme="minorBidi"/>
+                <w:b/>
+                <w:bCs/>
+                <w:sz w:val="24"/>
+                <w:szCs w:val="24"/>
+                <w:rtl/>
+              </w:rPr>
+              <w:t>–</w:t>
+            </w:r>
+            <w:r>
+              <w:rPr>
+                <w:rFonts w:asciiTheme="minorBidi" w:hAnsiTheme="minorBidi" w:hint="cs"/>
+                <w:b/>
+                <w:bCs/>
+                <w:sz w:val="24"/>
+                <w:szCs w:val="24"/>
+                <w:rtl/>
+              </w:rPr>
+              <w:t xml:space="preserve"> שיעור1+2</w:t>
+            </w:r>
+          </w:p>
+          <w:p>
+            <w:pPr>
+              <w:spacing w:line="360" w:lineRule="auto"/>
+              <w:rPr>
+                <w:rFonts w:asciiTheme="minorBidi" w:hAnsiTheme="minorBidi"/>
+                <w:rtl/>
+              </w:rPr>
+            </w:pPr>
+            <w:r>
+              <w:rPr>
+                <w:rFonts w:asciiTheme="minorBidi" w:hAnsiTheme="minorBidi" w:hint="cs"/>
+                <w:rtl/>
+              </w:rPr>
+              <w:t>פיסיקה עם אופיר בחדר  13</w:t>
+            </w:r>
+            <w:r>
+              <w:rPr>
+                <w:rFonts w:asciiTheme="minorBidi" w:hAnsiTheme="minorBidi" w:hint="cs"/>
+                <w:rtl/>
+              </w:rPr>
+              <w:t>1</w:t>
+            </w:r>
+            <w:r>
+              <w:rPr>
+                <w:rFonts w:asciiTheme="minorBidi" w:hAnsiTheme="minorBidi" w:hint="cs"/>
+                <w:rtl/>
+              </w:rPr>
+              <w:t>,                  עם יובל בחדר 13</w:t>
+            </w:r>
+            <w:r>
+              <w:rPr>
+                <w:rFonts w:asciiTheme="minorBidi" w:hAnsiTheme="minorBidi" w:hint="cs"/>
+                <w:rtl/>
+              </w:rPr>
+              <w:t>3</w:t>
+            </w:r>
+            <w:r>
+              <w:rPr>
+                <w:rFonts w:asciiTheme="minorBidi" w:hAnsiTheme="minorBidi" w:hint="cs"/>
+                <w:rtl/>
+              </w:rPr>
+              <w:t xml:space="preserve"> </w:t>
+            </w:r>
+            <w:r>
+              <w:rPr>
+                <w:rFonts w:asciiTheme="minorBidi" w:hAnsiTheme="minorBidi"/>
+                <w:rtl/>
+              </w:rPr>
+              <w:t>–</w:t>
+            </w:r>
+            <w:r>
+              <w:rPr>
+                <w:rFonts w:asciiTheme="minorBidi" w:hAnsiTheme="minorBidi" w:hint="cs"/>
+                <w:rtl/>
+              </w:rPr>
+              <w:t xml:space="preserve"> מתחילים ב 7.45</w:t>
+            </w:r>
+          </w:p>
+          <w:p>
+            <w:pPr>
+              <w:spacing w:line="360" w:lineRule="auto"/>
+              <w:rPr>
+                <w:rFonts w:asciiTheme="minorBidi" w:hAnsiTheme="minorBidi"/>
+                <w:rtl/>
+              </w:rPr>
+            </w:pPr>
+            <w:r>
+              <w:rPr>
+                <w:rFonts w:asciiTheme="minorBidi" w:hAnsiTheme="minorBidi" w:hint="cs"/>
+                <w:rtl/>
+              </w:rPr>
+              <w:t>ביולוגיה עם יאיר בחדר 130,  עם יעקב בחדר 121</w:t>
+            </w:r>
+          </w:p>
+          <w:p>
+            <w:pPr>
+              <w:spacing w:line="360" w:lineRule="auto"/>
+              <w:rPr>
+                <w:rFonts w:asciiTheme="minorBidi" w:hAnsiTheme="minorBidi"/>
+                <w:rtl/>
+              </w:rPr>
+            </w:pPr>
+            <w:r>
+              <w:rPr>
+                <w:rFonts w:asciiTheme="minorBidi" w:hAnsiTheme="minorBidi" w:hint="cs"/>
+                <w:rtl/>
+              </w:rPr>
+              <w:t xml:space="preserve">מדעי המחשב בחדר </w:t>
+            </w:r>
+            <w:r>
+              <w:rPr>
+                <w:rFonts w:asciiTheme="minorBidi" w:hAnsiTheme="minorBidi" w:hint="cs"/>
+                <w:rtl/>
+              </w:rPr>
+              <w:t>13</w:t>
+            </w:r>
+            <w:r>
+              <w:rPr>
+                <w:rFonts w:asciiTheme="minorBidi" w:hAnsiTheme="minorBidi" w:hint="cs"/>
+                <w:rtl/>
+              </w:rPr>
+              <w:t>5</w:t>
+            </w:r>
+            <w:r>
+              <w:rPr>
+                <w:rFonts w:asciiTheme="minorBidi" w:hAnsiTheme="minorBidi" w:hint="cs"/>
+                <w:rtl/>
+              </w:rPr>
+              <w:t xml:space="preserve"> </w:t>
+            </w:r>
+            <w:r>
+              <w:rPr>
+                <w:rFonts w:asciiTheme="minorBidi" w:hAnsiTheme="minorBidi" w:hint="cs"/>
+                <w:highlight w:val="green"/>
+                <w:rtl/>
+              </w:rPr>
+              <w:t>מתחילים ב 7.45</w:t>
+            </w:r>
+            <w:r>
+              <w:rPr>
+                <w:rFonts w:asciiTheme="minorBidi" w:hAnsiTheme="minorBidi" w:hint="cs"/>
+                <w:rtl/>
+              </w:rPr>
+              <w:t xml:space="preserve">  </w:t>
+            </w:r>
+            <w:r>
+              <w:rPr>
+                <w:rFonts w:asciiTheme="minorBidi" w:hAnsiTheme="minorBidi" w:hint="cs"/>
+                <w:rtl/>
+              </w:rPr>
+              <w:t xml:space="preserve">    </w:t>
+            </w:r>
+            <w:r>
+              <w:rPr>
+                <w:rFonts w:asciiTheme="minorBidi" w:hAnsiTheme="minorBidi" w:hint="cs"/>
+                <w:rtl/>
+              </w:rPr>
+              <w:t>ספרות עם דפי בחדר 31</w:t>
+            </w:r>
+            <w:r>
+              <w:rPr>
+                <w:rFonts w:asciiTheme="minorBidi" w:hAnsiTheme="minorBidi" w:hint="cs"/>
+                <w:rtl/>
+              </w:rPr>
+              <w:t>2</w:t>
+            </w:r>
+          </w:p>
+          <w:p>
+            <w:pPr>
+              <w:spacing w:line="360" w:lineRule="auto"/>
+              <w:rPr>
+                <w:rFonts w:asciiTheme="minorBidi" w:hAnsiTheme="minorBidi"/>
+                <w:rtl/>
+              </w:rPr>
+            </w:pPr>
+            <w:r>
+              <w:rPr>
+                <w:rFonts w:asciiTheme="minorBidi" w:hAnsiTheme="minorBidi" w:hint="cs"/>
+                <w:rtl/>
+              </w:rPr>
+              <w:t>...................................................................................................</w:t>
+            </w:r>
+          </w:p>
+          <w:p>
+            <w:pPr>
+              <w:spacing w:line="360" w:lineRule="auto"/>
+              <w:rPr>
+                <w:rFonts w:asciiTheme="minorBidi" w:hAnsiTheme="minorBidi"/>
+                <w:rtl/>
+              </w:rPr>
+            </w:pPr>
+            <w:r>
+              <w:rPr>
+                <w:rFonts w:asciiTheme="minorBidi" w:hAnsiTheme="minorBidi" w:hint="cs"/>
+                <w:b/>
+                <w:bCs/>
+                <w:sz w:val="24"/>
+                <w:szCs w:val="24"/>
+                <w:rtl/>
+              </w:rPr>
+              <w:t xml:space="preserve">מבחן </w:t>
             </w:r>
             <w:proofErr w:type="spellStart"/>
             <w:r>
               <w:rPr>
-                <w:rFonts w:hint="cs"/>
+                <w:rFonts w:asciiTheme="minorBidi" w:hAnsiTheme="minorBidi" w:hint="cs"/>
+                <w:b/>
+                <w:bCs/>
+                <w:sz w:val="24"/>
+                <w:szCs w:val="24"/>
+                <w:rtl/>
+              </w:rPr>
+              <w:t>בהסטורי</w:t>
+            </w:r>
+            <w:r>
+              <w:rPr>
+                <w:rFonts w:asciiTheme="minorBidi" w:hAnsiTheme="minorBidi" w:hint="cs"/>
+                <w:b/>
+                <w:bCs/>
+                <w:sz w:val="24"/>
+                <w:szCs w:val="24"/>
+                <w:rtl/>
+              </w:rPr>
+              <w:t>ה</w:t>
+            </w:r>
+            <w:proofErr w:type="spellEnd"/>
+            <w:r>
+              <w:rPr>
+                <w:rFonts w:asciiTheme="minorBidi" w:hAnsiTheme="minorBidi" w:hint="cs"/>
+                <w:b/>
+                <w:bCs/>
+                <w:sz w:val="24"/>
+                <w:szCs w:val="24"/>
+                <w:rtl/>
+              </w:rPr>
+              <w:t xml:space="preserve"> יא9-10  </w:t>
+            </w:r>
+          </w:p>
+          <w:p>
+            <w:pPr>
+              <w:spacing w:line="360" w:lineRule="auto"/>
+              <w:rPr>
+                <w:rFonts w:asciiTheme="minorBidi" w:hAnsiTheme="minorBidi"/>
+                <w:rtl/>
+              </w:rPr>
+            </w:pPr>
+            <w:r>
+              <w:rPr>
+                <w:rFonts w:asciiTheme="minorBidi" w:hAnsiTheme="minorBidi" w:hint="cs"/>
+                <w:highlight w:val="cyan"/>
+                <w:rtl/>
+              </w:rPr>
+              <w:t>יא10</w:t>
+            </w:r>
+            <w:r>
+              <w:rPr>
+                <w:rFonts w:asciiTheme="minorBidi" w:hAnsiTheme="minorBidi" w:hint="cs"/>
+                <w:rtl/>
+              </w:rPr>
+              <w:t xml:space="preserve"> בשעה 8.30-11.00 .    </w:t>
+            </w:r>
+            <w:r>
+              <w:rPr>
+                <w:rFonts w:asciiTheme="minorBidi" w:hAnsiTheme="minorBidi" w:hint="cs"/>
+                <w:b/>
+                <w:bCs/>
+                <w:rtl/>
+              </w:rPr>
+              <w:t>בוחנים בע"פ</w:t>
+            </w:r>
+            <w:r>
+              <w:rPr>
+                <w:rFonts w:asciiTheme="minorBidi" w:hAnsiTheme="minorBidi" w:hint="cs"/>
+                <w:rtl/>
+              </w:rPr>
+              <w:t xml:space="preserve">: תמר, אייל, אולגה , עודד. </w:t>
+            </w:r>
+          </w:p>
+          <w:p>
+            <w:pPr>
+              <w:spacing w:line="360" w:lineRule="auto"/>
+              <w:rPr>
+                <w:rFonts w:asciiTheme="minorBidi" w:hAnsiTheme="minorBidi"/>
+                <w:rtl/>
+              </w:rPr>
+            </w:pPr>
+            <w:r>
+              <w:rPr>
+                <w:rFonts w:asciiTheme="minorBidi" w:hAnsiTheme="minorBidi" w:hint="cs"/>
+                <w:b/>
+                <w:bCs/>
+                <w:rtl/>
+              </w:rPr>
+              <w:t xml:space="preserve">בוחנים </w:t>
+            </w:r>
+            <w:proofErr w:type="spellStart"/>
+            <w:r>
+              <w:rPr>
+                <w:rFonts w:asciiTheme="minorBidi" w:hAnsiTheme="minorBidi" w:hint="cs"/>
+                <w:b/>
+                <w:bCs/>
+                <w:rtl/>
+              </w:rPr>
+              <w:t>נטרליים</w:t>
+            </w:r>
+            <w:proofErr w:type="spellEnd"/>
+            <w:r>
+              <w:rPr>
+                <w:rFonts w:asciiTheme="minorBidi" w:hAnsiTheme="minorBidi" w:hint="cs"/>
+                <w:rtl/>
+              </w:rPr>
+              <w:t>/</w:t>
+            </w:r>
+            <w:r>
+              <w:rPr>
+                <w:rFonts w:asciiTheme="minorBidi" w:hAnsiTheme="minorBidi" w:hint="cs"/>
+                <w:b/>
+                <w:bCs/>
+                <w:rtl/>
+              </w:rPr>
+              <w:t>הקראה</w:t>
+            </w:r>
+            <w:r>
+              <w:rPr>
+                <w:rFonts w:asciiTheme="minorBidi" w:hAnsiTheme="minorBidi" w:hint="cs"/>
+                <w:rtl/>
+              </w:rPr>
+              <w:t xml:space="preserve"> </w:t>
+            </w:r>
+            <w:r>
+              <w:rPr>
+                <w:rFonts w:asciiTheme="minorBidi" w:hAnsiTheme="minorBidi" w:hint="cs"/>
+                <w:rtl/>
+              </w:rPr>
+              <w:t xml:space="preserve"> : קורין, </w:t>
+            </w:r>
+            <w:r>
+              <w:rPr>
+                <w:rFonts w:asciiTheme="minorBidi" w:hAnsiTheme="minorBidi" w:hint="cs"/>
+                <w:rtl/>
+              </w:rPr>
+              <w:t xml:space="preserve">ניצן , </w:t>
+            </w:r>
+            <w:r>
+              <w:rPr>
+                <w:rFonts w:asciiTheme="minorBidi" w:hAnsiTheme="minorBidi" w:hint="cs"/>
+                <w:rtl/>
+              </w:rPr>
+              <w:t xml:space="preserve">עומר ח.  </w:t>
+            </w:r>
+            <w:r>
+              <w:rPr>
+                <w:rFonts w:asciiTheme="minorBidi" w:hAnsiTheme="minorBidi" w:hint="cs"/>
+                <w:rtl/>
+              </w:rPr>
+              <w:t>נטע ב. , טופז (שיעור1),</w:t>
+            </w:r>
+          </w:p>
+          <w:p>
+            <w:pPr>
+              <w:spacing w:line="360" w:lineRule="auto"/>
+              <w:rPr>
+                <w:rFonts w:asciiTheme="minorBidi" w:hAnsiTheme="minorBidi"/>
+                <w:rtl/>
+              </w:rPr>
+            </w:pPr>
+          </w:p>
+          <w:p>
+            <w:pPr>
+              <w:spacing w:line="360" w:lineRule="auto"/>
+              <w:rPr>
+                <w:rFonts w:asciiTheme="minorBidi" w:hAnsiTheme="minorBidi" w:hint="cs"/>
+                <w:rtl/>
+              </w:rPr>
+            </w:pPr>
+            <w:r>
+              <w:rPr>
+                <w:rFonts w:asciiTheme="minorBidi" w:hAnsiTheme="minorBidi" w:hint="cs"/>
+                <w:highlight w:val="cyan"/>
+                <w:rtl/>
+              </w:rPr>
+              <w:t>יא9</w:t>
+            </w:r>
+            <w:r>
+              <w:rPr>
+                <w:rFonts w:asciiTheme="minorBidi" w:hAnsiTheme="minorBidi" w:hint="cs"/>
+                <w:rtl/>
+              </w:rPr>
+              <w:t xml:space="preserve"> שיעור2 פעילות עם בי"ס אופק</w:t>
+            </w:r>
+          </w:p>
+          <w:p>
+            <w:pPr>
+              <w:spacing w:line="360" w:lineRule="auto"/>
+              <w:rPr>
+                <w:rFonts w:asciiTheme="minorBidi" w:hAnsiTheme="minorBidi"/>
+                <w:rtl/>
+              </w:rPr>
+            </w:pPr>
+            <w:r>
+              <w:rPr>
+                <w:rFonts w:asciiTheme="minorBidi" w:hAnsiTheme="minorBidi" w:hint="cs"/>
+                <w:highlight w:val="cyan"/>
+                <w:rtl/>
+              </w:rPr>
+              <w:t>יא9</w:t>
+            </w:r>
+            <w:r>
+              <w:rPr>
+                <w:rFonts w:asciiTheme="minorBidi" w:hAnsiTheme="minorBidi" w:hint="cs"/>
+                <w:rtl/>
+              </w:rPr>
+              <w:t xml:space="preserve"> </w:t>
+            </w:r>
+            <w:r>
+              <w:rPr>
+                <w:rFonts w:asciiTheme="minorBidi" w:hAnsiTheme="minorBidi" w:hint="cs"/>
+                <w:b/>
+                <w:bCs/>
+                <w:sz w:val="24"/>
+                <w:szCs w:val="24"/>
+                <w:rtl/>
+              </w:rPr>
+              <w:t xml:space="preserve">מבחן </w:t>
+            </w:r>
+            <w:proofErr w:type="spellStart"/>
+            <w:r>
+              <w:rPr>
+                <w:rFonts w:asciiTheme="minorBidi" w:hAnsiTheme="minorBidi" w:hint="cs"/>
+                <w:b/>
+                <w:bCs/>
+                <w:sz w:val="24"/>
+                <w:szCs w:val="24"/>
                 <w:rtl/>
               </w:rPr>
               <w:t>הסטוריה</w:t>
@@ -1228,262 +1664,302 @@
             <w:proofErr w:type="spellEnd"/>
             <w:r>
               <w:rPr>
-                <w:rFonts w:hint="cs"/>
-                <w:rtl/>
-              </w:rPr>
-              <w:t xml:space="preserve"> עם אולגה (בחדר יא9)</w:t>
-            </w:r>
-            <w:r>
-              <w:rPr>
-                <w:rFonts w:hint="cs"/>
-                <w:rtl/>
-              </w:rPr>
-              <w:t>.   שאר היום כרגיל.</w:t>
+                <w:rFonts w:asciiTheme="minorBidi" w:hAnsiTheme="minorBidi" w:hint="cs"/>
+                <w:sz w:val="24"/>
+                <w:szCs w:val="24"/>
+                <w:rtl/>
+              </w:rPr>
+              <w:t xml:space="preserve"> </w:t>
+            </w:r>
+            <w:r>
+              <w:rPr>
+                <w:rFonts w:asciiTheme="minorBidi" w:hAnsiTheme="minorBidi" w:hint="cs"/>
+                <w:rtl/>
+              </w:rPr>
+              <w:t xml:space="preserve">בשעות </w:t>
+            </w:r>
+            <w:r>
+              <w:rPr>
+                <w:rFonts w:asciiTheme="minorBidi" w:hAnsiTheme="minorBidi" w:hint="cs"/>
+                <w:b/>
+                <w:bCs/>
+                <w:rtl/>
+              </w:rPr>
+              <w:t xml:space="preserve">10.15-12.15   </w:t>
+            </w:r>
+            <w:r>
+              <w:rPr>
+                <w:rFonts w:asciiTheme="minorBidi" w:hAnsiTheme="minorBidi" w:hint="cs"/>
+                <w:b/>
+                <w:bCs/>
+                <w:rtl/>
+              </w:rPr>
+              <w:t xml:space="preserve">ת. זמן עד </w:t>
+            </w:r>
+            <w:r>
+              <w:rPr>
+                <w:rFonts w:asciiTheme="minorBidi" w:hAnsiTheme="minorBidi" w:hint="cs"/>
+                <w:b/>
+                <w:bCs/>
+                <w:rtl/>
+              </w:rPr>
+              <w:t>12.45</w:t>
+            </w:r>
+            <w:r>
+              <w:rPr>
+                <w:rFonts w:asciiTheme="minorBidi" w:hAnsiTheme="minorBidi" w:hint="cs"/>
+                <w:rtl/>
+              </w:rPr>
+              <w:t xml:space="preserve"> . יא9 נבחנים בחדר 434  </w:t>
+            </w:r>
+            <w:r>
+              <w:rPr>
+                <w:rFonts w:asciiTheme="minorBidi" w:hAnsiTheme="minorBidi" w:hint="cs"/>
+                <w:b/>
+                <w:bCs/>
+                <w:rtl/>
+              </w:rPr>
+              <w:t>משגיח/ה</w:t>
+            </w:r>
+            <w:r>
+              <w:rPr>
+                <w:rFonts w:asciiTheme="minorBidi" w:hAnsiTheme="minorBidi" w:hint="cs"/>
+                <w:rtl/>
+              </w:rPr>
+              <w:t xml:space="preserve"> מירי קרן.  </w:t>
+            </w:r>
+            <w:r>
+              <w:rPr>
+                <w:rFonts w:asciiTheme="minorBidi" w:hAnsiTheme="minorBidi" w:hint="cs"/>
+                <w:b/>
+                <w:bCs/>
+                <w:rtl/>
+              </w:rPr>
+              <w:t>בוחנים בע"פ</w:t>
+            </w:r>
+            <w:r>
+              <w:rPr>
+                <w:rFonts w:asciiTheme="minorBidi" w:hAnsiTheme="minorBidi" w:hint="cs"/>
+                <w:rtl/>
+              </w:rPr>
+              <w:t xml:space="preserve">: נטע ב/ק.   </w:t>
+            </w:r>
+            <w:r>
+              <w:rPr>
+                <w:rFonts w:asciiTheme="minorBidi" w:hAnsiTheme="minorBidi" w:hint="cs"/>
+                <w:rtl/>
+              </w:rPr>
+              <w:t xml:space="preserve">בוחן נטרלי / הקראה </w:t>
+            </w:r>
+            <w:r>
+              <w:rPr>
+                <w:rFonts w:asciiTheme="minorBidi" w:hAnsiTheme="minorBidi"/>
+                <w:rtl/>
+              </w:rPr>
+              <w:t>–</w:t>
+            </w:r>
+            <w:r>
+              <w:rPr>
+                <w:rFonts w:asciiTheme="minorBidi" w:hAnsiTheme="minorBidi" w:hint="cs"/>
+                <w:rtl/>
+              </w:rPr>
+              <w:t xml:space="preserve"> יובל ג. </w:t>
             </w:r>
           </w:p>
           <w:p>
             <w:pPr>
               <w:spacing w:line="360" w:lineRule="auto"/>
               <w:rPr>
-                <w:rtl/>
-              </w:rPr>
-            </w:pPr>
-            <w:r>
-              <w:rPr>
-                <w:rFonts w:hint="cs"/>
-                <w:b/>
-                <w:bCs/>
-                <w:rtl/>
-              </w:rPr>
-              <w:t xml:space="preserve">      קב' ב'</w:t>
-            </w:r>
-            <w:r>
-              <w:rPr>
-                <w:rFonts w:hint="cs"/>
-                <w:rtl/>
-              </w:rPr>
-              <w:t xml:space="preserve"> -</w:t>
-            </w:r>
-            <w:r>
-              <w:rPr>
-                <w:rFonts w:hint="cs"/>
-                <w:rtl/>
-              </w:rPr>
-              <w:t xml:space="preserve">  </w:t>
-            </w:r>
-            <w:r>
-              <w:rPr>
-                <w:rFonts w:hint="cs"/>
-                <w:rtl/>
-              </w:rPr>
-              <w:t xml:space="preserve">עם </w:t>
-            </w:r>
-            <w:r>
-              <w:rPr>
-                <w:rFonts w:hint="cs"/>
-                <w:rtl/>
-              </w:rPr>
-              <w:t>מירי (</w:t>
-            </w:r>
-            <w:r>
-              <w:rPr>
-                <w:rFonts w:hint="cs"/>
-                <w:rtl/>
-              </w:rPr>
-              <w:t xml:space="preserve">שיעור2 </w:t>
-            </w:r>
-            <w:r>
-              <w:rPr>
-                <w:rFonts w:hint="cs"/>
-                <w:rtl/>
-              </w:rPr>
-              <w:t xml:space="preserve">בחדר </w:t>
-            </w:r>
-            <w:r>
-              <w:rPr>
-                <w:rFonts w:hint="cs"/>
-                <w:rtl/>
-              </w:rPr>
-              <w:t xml:space="preserve">313, שיעור 3 חדר יב3- 434. ) שיעור4 </w:t>
-            </w:r>
-            <w:r>
-              <w:rPr>
-                <w:rFonts w:hint="cs"/>
-                <w:rtl/>
-              </w:rPr>
-              <w:t xml:space="preserve">אזרחות עם אילנה      </w:t>
+                <w:rFonts w:asciiTheme="minorBidi" w:hAnsiTheme="minorBidi"/>
+                <w:rtl/>
+              </w:rPr>
+            </w:pPr>
+            <w:r>
+              <w:rPr>
+                <w:rFonts w:asciiTheme="minorBidi" w:hAnsiTheme="minorBidi" w:hint="cs"/>
+                <w:rtl/>
+              </w:rPr>
+              <w:t>שיעור5+6 אזרחות</w:t>
+            </w:r>
+            <w:r>
+              <w:rPr>
+                <w:rFonts w:asciiTheme="minorBidi" w:hAnsiTheme="minorBidi" w:hint="cs"/>
+                <w:rtl/>
+              </w:rPr>
+              <w:t xml:space="preserve"> עם אילנה</w:t>
+            </w:r>
+            <w:r>
+              <w:rPr>
+                <w:rFonts w:asciiTheme="minorBidi" w:hAnsiTheme="minorBidi" w:hint="cs"/>
+                <w:rtl/>
+              </w:rPr>
+              <w:t xml:space="preserve"> לקב' מתן.  </w:t>
+            </w:r>
+            <w:r>
+              <w:rPr>
+                <w:rFonts w:asciiTheme="minorBidi" w:hAnsiTheme="minorBidi" w:hint="cs"/>
+                <w:rtl/>
+              </w:rPr>
+              <w:t xml:space="preserve"> </w:t>
+            </w:r>
+            <w:r>
+              <w:rPr>
+                <w:rFonts w:asciiTheme="minorBidi" w:hAnsiTheme="minorBidi" w:hint="cs"/>
+                <w:rtl/>
+              </w:rPr>
+              <w:t xml:space="preserve">קב' יניב </w:t>
+            </w:r>
+            <w:r>
+              <w:rPr>
+                <w:rFonts w:asciiTheme="minorBidi" w:hAnsiTheme="minorBidi"/>
+                <w:rtl/>
+              </w:rPr>
+              <w:t>–</w:t>
+            </w:r>
+            <w:r>
+              <w:rPr>
+                <w:rFonts w:asciiTheme="minorBidi" w:hAnsiTheme="minorBidi" w:hint="cs"/>
+                <w:rtl/>
+              </w:rPr>
+              <w:t xml:space="preserve"> שיעור 5 עם יניב. שיעור6 אזרחות עם גליה. המשך היום מתמטיקה.</w:t>
             </w:r>
           </w:p>
           <w:p>
             <w:pPr>
               <w:spacing w:line="360" w:lineRule="auto"/>
               <w:rPr>
-                <w:rtl/>
-              </w:rPr>
-            </w:pPr>
-            <w:r>
-              <w:rPr>
-                <w:rFonts w:hint="cs"/>
-                <w:rtl/>
-              </w:rPr>
-              <w:t xml:space="preserve">      בחדר</w:t>
-            </w:r>
-            <w:r>
-              <w:rPr>
-                <w:rFonts w:hint="cs"/>
-                <w:rtl/>
-              </w:rPr>
-              <w:t xml:space="preserve">  יוד2 </w:t>
-            </w:r>
-            <w:r>
-              <w:rPr>
+                <w:rFonts w:asciiTheme="minorBidi" w:hAnsiTheme="minorBidi"/>
+                <w:rtl/>
+              </w:rPr>
+            </w:pPr>
+            <w:r>
+              <w:rPr>
+                <w:rFonts w:asciiTheme="minorBidi" w:hAnsiTheme="minorBidi" w:hint="cs"/>
+                <w:rtl/>
+              </w:rPr>
+              <w:t>יא10 אחרי המבחן לימודים כרגיל.</w:t>
+            </w:r>
+            <w:r>
+              <w:rPr>
+                <w:rFonts w:asciiTheme="minorBidi" w:hAnsiTheme="minorBidi" w:hint="cs"/>
+                <w:rtl/>
+              </w:rPr>
+              <w:t xml:space="preserve"> מסיימים סוף שיעור5.</w:t>
+            </w:r>
+          </w:p>
+          <w:p>
+            <w:pPr>
+              <w:spacing w:line="360" w:lineRule="auto"/>
+              <w:rPr>
+                <w:rFonts w:asciiTheme="minorBidi" w:hAnsiTheme="minorBidi"/>
+                <w:rtl/>
+              </w:rPr>
+            </w:pPr>
+            <w:r>
+              <w:rPr>
+                <w:rFonts w:asciiTheme="minorBidi" w:hAnsiTheme="minorBidi" w:hint="cs"/>
+                <w:rtl/>
+              </w:rPr>
+              <w:t>...................................................................................................</w:t>
+            </w:r>
+          </w:p>
+          <w:p>
+            <w:pPr>
+              <w:spacing w:line="360" w:lineRule="auto"/>
+              <w:rPr>
+                <w:rFonts w:asciiTheme="minorBidi" w:hAnsiTheme="minorBidi"/>
+                <w:rtl/>
+              </w:rPr>
+            </w:pPr>
+            <w:r>
+              <w:rPr>
+                <w:rFonts w:asciiTheme="minorBidi" w:hAnsiTheme="minorBidi" w:hint="cs"/>
+                <w:rtl/>
+              </w:rPr>
+              <w:t xml:space="preserve">יא8 </w:t>
+            </w:r>
+            <w:r>
+              <w:rPr>
+                <w:rFonts w:asciiTheme="minorBidi" w:hAnsiTheme="minorBidi" w:hint="cs"/>
+                <w:b/>
+                <w:bCs/>
+                <w:rtl/>
+              </w:rPr>
+              <w:t>שיעור3</w:t>
+            </w:r>
+            <w:r>
+              <w:rPr>
+                <w:rFonts w:asciiTheme="minorBidi" w:hAnsiTheme="minorBidi" w:hint="cs"/>
+                <w:rtl/>
+              </w:rPr>
+              <w:t>+4 אנגלית עם טופז 5 יחל</w:t>
+            </w:r>
+            <w:r>
+              <w:rPr>
+                <w:rFonts w:asciiTheme="minorBidi" w:hAnsiTheme="minorBidi" w:hint="cs"/>
+                <w:rtl/>
+              </w:rPr>
+              <w:t xml:space="preserve"> </w:t>
+            </w:r>
+            <w:r>
+              <w:rPr>
+                <w:rFonts w:asciiTheme="minorBidi" w:hAnsiTheme="minorBidi" w:hint="cs"/>
+                <w:highlight w:val="green"/>
+                <w:rtl/>
+              </w:rPr>
+              <w:t>(בחדר יב4 בספריה)</w:t>
+            </w:r>
+            <w:r>
+              <w:rPr>
+                <w:rFonts w:asciiTheme="minorBidi" w:hAnsiTheme="minorBidi" w:hint="cs"/>
+                <w:highlight w:val="green"/>
+                <w:rtl/>
+              </w:rPr>
+              <w:t>.</w:t>
+            </w:r>
+            <w:r>
+              <w:rPr>
+                <w:rFonts w:asciiTheme="minorBidi" w:hAnsiTheme="minorBidi" w:hint="cs"/>
+                <w:rtl/>
+              </w:rPr>
+              <w:t xml:space="preserve">    4 יחל </w:t>
+            </w:r>
+            <w:r>
+              <w:rPr>
+                <w:rFonts w:asciiTheme="minorBidi" w:hAnsiTheme="minorBidi"/>
                 <w:rtl/>
               </w:rPr>
               <w:t>–</w:t>
             </w:r>
             <w:r>
               <w:rPr>
-                <w:rFonts w:hint="cs"/>
-                <w:rtl/>
-              </w:rPr>
-              <w:t xml:space="preserve"> 232.   שאר היום כרגיל.</w:t>
+                <w:rFonts w:asciiTheme="minorBidi" w:hAnsiTheme="minorBidi" w:hint="cs"/>
+                <w:rtl/>
+              </w:rPr>
+              <w:t xml:space="preserve"> תלמידי </w:t>
+            </w:r>
+            <w:proofErr w:type="spellStart"/>
+            <w:r>
+              <w:rPr>
+                <w:rFonts w:asciiTheme="minorBidi" w:hAnsiTheme="minorBidi" w:hint="cs"/>
+                <w:rtl/>
+              </w:rPr>
+              <w:t>אוסי</w:t>
+            </w:r>
+            <w:proofErr w:type="spellEnd"/>
+            <w:r>
+              <w:rPr>
+                <w:rFonts w:asciiTheme="minorBidi" w:hAnsiTheme="minorBidi" w:hint="cs"/>
+                <w:rtl/>
+              </w:rPr>
+              <w:t xml:space="preserve"> לומדים עם ערן בחדר 311.  שיעור4 אנגלית. תלמידי 4 יחל לומדים עם ערן בחדר 311. </w:t>
             </w:r>
           </w:p>
           <w:p>
             <w:pPr>
               <w:spacing w:line="360" w:lineRule="auto"/>
               <w:rPr>
-                <w:rtl/>
-              </w:rPr>
-            </w:pPr>
-            <w:r>
-              <w:rPr>
-                <w:rFonts w:hint="cs"/>
-                <w:rtl/>
-              </w:rPr>
-              <w:t xml:space="preserve">יא3 שיעור6 </w:t>
-            </w:r>
-            <w:proofErr w:type="spellStart"/>
-            <w:r>
-              <w:rPr>
-                <w:rFonts w:hint="cs"/>
-                <w:rtl/>
-              </w:rPr>
-              <w:t>הסטוריה</w:t>
-            </w:r>
-            <w:proofErr w:type="spellEnd"/>
-            <w:r>
-              <w:rPr>
-                <w:rFonts w:hint="cs"/>
-                <w:rtl/>
-              </w:rPr>
-              <w:t xml:space="preserve"> עם עודד</w:t>
-            </w:r>
-            <w:r>
-              <w:rPr>
-                <w:rFonts w:hint="cs"/>
-                <w:rtl/>
-              </w:rPr>
-              <w:t xml:space="preserve">. אין </w:t>
-            </w:r>
-            <w:proofErr w:type="spellStart"/>
-            <w:r>
-              <w:rPr>
-                <w:rFonts w:hint="cs"/>
-                <w:rtl/>
-              </w:rPr>
-              <w:t>חנ"ג</w:t>
-            </w:r>
-            <w:proofErr w:type="spellEnd"/>
-            <w:r>
-              <w:rPr>
-                <w:rFonts w:hint="cs"/>
-                <w:rtl/>
-              </w:rPr>
-              <w:t xml:space="preserve"> לבנות עם סיון.</w:t>
-            </w:r>
-          </w:p>
-          <w:p>
-            <w:pPr>
-              <w:spacing w:line="360" w:lineRule="auto"/>
-              <w:rPr>
-                <w:rtl/>
-              </w:rPr>
-            </w:pPr>
-            <w:r>
-              <w:rPr>
-                <w:rFonts w:hint="cs"/>
-                <w:rtl/>
-              </w:rPr>
-              <w:t xml:space="preserve">יא6 אין </w:t>
-            </w:r>
-            <w:proofErr w:type="spellStart"/>
-            <w:r>
-              <w:rPr>
-                <w:rFonts w:hint="cs"/>
-                <w:rtl/>
-              </w:rPr>
-              <w:t>חנ"ג</w:t>
-            </w:r>
-            <w:proofErr w:type="spellEnd"/>
-            <w:r>
-              <w:rPr>
-                <w:rFonts w:hint="cs"/>
-                <w:rtl/>
-              </w:rPr>
-              <w:t xml:space="preserve"> לבנות עם סיון.</w:t>
-            </w:r>
-          </w:p>
-          <w:p>
-            <w:pPr>
-              <w:spacing w:line="360" w:lineRule="auto"/>
-              <w:rPr>
-                <w:rtl/>
-              </w:rPr>
-            </w:pPr>
-            <w:r>
-              <w:rPr>
-                <w:rFonts w:hint="cs"/>
-                <w:rtl/>
-              </w:rPr>
-              <w:t xml:space="preserve">יא12 אין שיעורים עם סיון. שיעור6+7 </w:t>
-            </w:r>
-            <w:proofErr w:type="spellStart"/>
-            <w:r>
-              <w:rPr>
-                <w:rFonts w:hint="cs"/>
-                <w:rtl/>
-              </w:rPr>
-              <w:t>הסטוריה</w:t>
-            </w:r>
-            <w:proofErr w:type="spellEnd"/>
-            <w:r>
-              <w:rPr>
-                <w:rFonts w:hint="cs"/>
-                <w:rtl/>
-              </w:rPr>
-              <w:t xml:space="preserve"> עם מירי</w:t>
-            </w:r>
-            <w:r>
-              <w:rPr>
-                <w:rFonts w:hint="cs"/>
-                <w:rtl/>
-              </w:rPr>
-              <w:t xml:space="preserve">. </w:t>
-            </w:r>
-            <w:r>
-              <w:rPr>
-                <w:rFonts w:hint="cs"/>
-                <w:highlight w:val="green"/>
-                <w:rtl/>
-              </w:rPr>
-              <w:t>מסיימים בסוף שיעור זה.</w:t>
-            </w:r>
-          </w:p>
-          <w:p>
-            <w:pPr>
-              <w:spacing w:line="360" w:lineRule="auto"/>
-              <w:rPr>
+                <w:rFonts w:asciiTheme="minorBidi" w:hAnsiTheme="minorBidi"/>
                 <w:rtl/>
               </w:rPr>
             </w:pPr>
@@ -1496,7 +1972,7 @@
         </w:trPr>
         <w:tc>
           <w:tcPr>
-            <w:tcW w:w="1134" w:type="dxa"/>
+            <w:tcW w:w="1270" w:type="dxa"/>
             <w:tcBorders>
               <w:left w:val="thinThickSmallGap" w:sz="24" w:space="0" w:color="000000"/>
               <w:bottom w:val="thinThickSmallGap" w:sz="24" w:space="0" w:color="000000"/>
@@ -1517,9 +1993,12 @@
                 <w:rtl/>
               </w:rPr>
             </w:pPr>
-            <w:r>
-              <w:rPr>
-                <w:rFonts w:hint="cs"/>
+          </w:p>
+          <w:p>
+            <w:pPr>
+              <w:spacing w:line="360" w:lineRule="auto"/>
+              <w:jc w:val="center"/>
+              <w:rPr>
                 <w:b/>
                 <w:bCs/>
                 <w:color w:val="FF00FF"/>
@@ -1527,9 +2006,7 @@
                 <w:szCs w:val="28"/>
                 <w:rtl/>
               </w:rPr>
-              <w:t xml:space="preserve">שכבת </w:t>
-            </w:r>
-            <w:proofErr w:type="spellStart"/>
+            </w:pPr>
             <w:r>
               <w:rPr>
                 <w:rFonts w:hint="cs"/>
@@ -1540,9 +2017,9 @@
                 <w:szCs w:val="28"/>
                 <w:rtl/>
               </w:rPr>
-              <w:t>יב</w:t>
-            </w:r>
-            <w:proofErr w:type="spellEnd"/>
+              <w:t xml:space="preserve">שכבת </w:t>
+            </w:r>
+            <w:proofErr w:type="spellStart"/>
             <w:r>
               <w:rPr>
                 <w:rFonts w:hint="cs"/>
@@ -1553,13 +2030,26 @@
                 <w:szCs w:val="28"/>
                 <w:rtl/>
               </w:rPr>
+              <w:t>יב</w:t>
+            </w:r>
+            <w:proofErr w:type="spellEnd"/>
+            <w:r>
+              <w:rPr>
+                <w:rFonts w:hint="cs"/>
+                <w:b/>
+                <w:bCs/>
+                <w:color w:val="FF00FF"/>
+                <w:sz w:val="28"/>
+                <w:szCs w:val="28"/>
+                <w:rtl/>
+              </w:rPr>
               <w:t>'</w:t>
             </w:r>
           </w:p>
         </w:tc>
         <w:tc>
           <w:tcPr>
-            <w:tcW w:w="8642" w:type="dxa"/>
+            <w:tcW w:w="8364" w:type="dxa"/>
             <w:gridSpan w:val="4"/>
             <w:tcBorders>
               <w:bottom w:val="thinThickSmallGap" w:sz="24" w:space="0" w:color="000000"/>
@@ -1568,23 +2058,630 @@
           </w:tcPr>
           <w:p>
             <w:pPr>
+              <w:pStyle w:val="NormalWeb"/>
+              <w:bidi/>
+              <w:spacing w:before="0" w:beforeAutospacing="0" w:after="0" w:afterAutospacing="0" w:line="360" w:lineRule="auto"/>
+              <w:rPr>
+                <w:rFonts w:asciiTheme="minorBidi" w:hAnsiTheme="minorBidi" w:cstheme="minorBidi"/>
+                <w:b/>
+                <w:bCs/>
+                <w:rtl/>
+              </w:rPr>
+            </w:pPr>
+            <w:r>
+              <w:rPr>
+                <w:rFonts w:asciiTheme="minorBidi" w:hAnsiTheme="minorBidi" w:cstheme="minorBidi" w:hint="cs"/>
+                <w:b/>
+                <w:bCs/>
+                <w:highlight w:val="green"/>
+                <w:rtl/>
+              </w:rPr>
+              <w:t xml:space="preserve">שיעורי אנגלית </w:t>
+            </w:r>
+            <w:proofErr w:type="spellStart"/>
+            <w:r>
+              <w:rPr>
+                <w:rFonts w:asciiTheme="minorBidi" w:hAnsiTheme="minorBidi" w:cstheme="minorBidi" w:hint="cs"/>
+                <w:b/>
+                <w:bCs/>
+                <w:highlight w:val="green"/>
+                <w:rtl/>
+              </w:rPr>
+              <w:t>יב</w:t>
+            </w:r>
+            <w:proofErr w:type="spellEnd"/>
+            <w:r>
+              <w:rPr>
+                <w:rFonts w:asciiTheme="minorBidi" w:hAnsiTheme="minorBidi" w:cstheme="minorBidi" w:hint="cs"/>
+                <w:b/>
+                <w:bCs/>
+                <w:highlight w:val="green"/>
+                <w:rtl/>
+              </w:rPr>
+              <w:t>' מתקיימים כסדרם</w:t>
+            </w:r>
+          </w:p>
+          <w:p>
+            <w:pPr>
+              <w:pStyle w:val="NormalWeb"/>
+              <w:bidi/>
+              <w:spacing w:before="0" w:beforeAutospacing="0" w:after="0" w:afterAutospacing="0" w:line="360" w:lineRule="auto"/>
+              <w:rPr>
+                <w:rFonts w:asciiTheme="minorBidi" w:hAnsiTheme="minorBidi" w:cstheme="minorBidi"/>
+                <w:b/>
+                <w:bCs/>
+                <w:rtl/>
+              </w:rPr>
+            </w:pPr>
+          </w:p>
+          <w:p>
+            <w:pPr>
+              <w:pStyle w:val="NormalWeb"/>
+              <w:bidi/>
+              <w:spacing w:before="0" w:beforeAutospacing="0" w:after="0" w:afterAutospacing="0" w:line="360" w:lineRule="auto"/>
+              <w:rPr>
+                <w:rFonts w:asciiTheme="minorBidi" w:hAnsiTheme="minorBidi" w:cstheme="minorBidi"/>
+                <w:b/>
+                <w:bCs/>
+                <w:rtl/>
+              </w:rPr>
+            </w:pPr>
+            <w:r>
+              <w:rPr>
+                <w:rFonts w:asciiTheme="minorBidi" w:hAnsiTheme="minorBidi" w:cstheme="minorBidi"/>
+                <w:b/>
+                <w:bCs/>
+                <w:rtl/>
+              </w:rPr>
+              <w:t xml:space="preserve">יב8-9-10 מבחן בתנך </w:t>
+            </w:r>
+            <w:r>
+              <w:rPr>
+                <w:rFonts w:asciiTheme="minorBidi" w:hAnsiTheme="minorBidi" w:cstheme="minorBidi" w:hint="cs"/>
+                <w:b/>
+                <w:bCs/>
+                <w:rtl/>
+              </w:rPr>
+              <w:t xml:space="preserve">.  </w:t>
+            </w:r>
+            <w:r>
+              <w:rPr>
+                <w:rFonts w:asciiTheme="minorBidi" w:hAnsiTheme="minorBidi" w:cstheme="minorBidi" w:hint="cs"/>
+                <w:b/>
+                <w:bCs/>
+                <w:rtl/>
+              </w:rPr>
+              <w:t>8.30-10.00</w:t>
+            </w:r>
+            <w:r>
+              <w:rPr>
+                <w:rFonts w:asciiTheme="minorBidi" w:hAnsiTheme="minorBidi" w:cstheme="minorBidi" w:hint="cs"/>
+                <w:b/>
+                <w:bCs/>
+                <w:rtl/>
+              </w:rPr>
+              <w:t xml:space="preserve"> </w:t>
+            </w:r>
+          </w:p>
+          <w:p>
+            <w:pPr>
+              <w:pStyle w:val="NormalWeb"/>
+              <w:bidi/>
+              <w:spacing w:before="0" w:beforeAutospacing="0" w:after="0" w:afterAutospacing="0" w:line="360" w:lineRule="auto"/>
+              <w:rPr>
+                <w:rFonts w:asciiTheme="minorBidi" w:hAnsiTheme="minorBidi" w:cstheme="minorBidi"/>
+                <w:b/>
+                <w:bCs/>
+                <w:sz w:val="22"/>
+                <w:szCs w:val="22"/>
+                <w:rtl/>
+              </w:rPr>
+            </w:pPr>
+            <w:r>
+              <w:rPr>
+                <w:rFonts w:asciiTheme="minorBidi" w:hAnsiTheme="minorBidi" w:cstheme="minorBidi" w:hint="cs"/>
+                <w:b/>
+                <w:bCs/>
+                <w:sz w:val="22"/>
+                <w:szCs w:val="22"/>
+                <w:highlight w:val="cyan"/>
+                <w:rtl/>
+              </w:rPr>
+              <w:t>יב8</w:t>
+            </w:r>
+            <w:r>
+              <w:rPr>
+                <w:rFonts w:asciiTheme="minorBidi" w:hAnsiTheme="minorBidi" w:cstheme="minorBidi" w:hint="cs"/>
+                <w:b/>
+                <w:bCs/>
+                <w:sz w:val="22"/>
+                <w:szCs w:val="22"/>
+                <w:rtl/>
+              </w:rPr>
+              <w:t xml:space="preserve"> משגיח/ה </w:t>
+            </w:r>
+            <w:r>
+              <w:rPr>
+                <w:rFonts w:asciiTheme="minorBidi" w:hAnsiTheme="minorBidi" w:cstheme="minorBidi"/>
+                <w:b/>
+                <w:bCs/>
+                <w:sz w:val="22"/>
+                <w:szCs w:val="22"/>
+                <w:rtl/>
+              </w:rPr>
+              <w:t>–</w:t>
+            </w:r>
+            <w:r>
+              <w:rPr>
+                <w:rFonts w:asciiTheme="minorBidi" w:hAnsiTheme="minorBidi" w:cstheme="minorBidi" w:hint="cs"/>
+                <w:b/>
+                <w:bCs/>
+                <w:sz w:val="22"/>
+                <w:szCs w:val="22"/>
+                <w:rtl/>
+              </w:rPr>
+              <w:t xml:space="preserve"> </w:t>
+            </w:r>
+            <w:r>
+              <w:rPr>
+                <w:rFonts w:asciiTheme="minorBidi" w:hAnsiTheme="minorBidi" w:cstheme="minorBidi" w:hint="cs"/>
+                <w:sz w:val="22"/>
+                <w:szCs w:val="22"/>
+                <w:rtl/>
+              </w:rPr>
+              <w:t>מימי</w:t>
+            </w:r>
+            <w:r>
+              <w:rPr>
+                <w:rFonts w:asciiTheme="minorBidi" w:hAnsiTheme="minorBidi" w:cstheme="minorBidi" w:hint="cs"/>
+                <w:b/>
+                <w:bCs/>
+                <w:sz w:val="22"/>
+                <w:szCs w:val="22"/>
+                <w:rtl/>
+              </w:rPr>
+              <w:t xml:space="preserve">.                </w:t>
+            </w:r>
+            <w:r>
+              <w:rPr>
+                <w:rFonts w:asciiTheme="minorBidi" w:hAnsiTheme="minorBidi" w:cstheme="minorBidi" w:hint="cs"/>
+                <w:b/>
+                <w:bCs/>
+                <w:sz w:val="22"/>
+                <w:szCs w:val="22"/>
+                <w:highlight w:val="cyan"/>
+                <w:rtl/>
+              </w:rPr>
+              <w:t>יב9</w:t>
+            </w:r>
+            <w:r>
+              <w:rPr>
+                <w:rFonts w:asciiTheme="minorBidi" w:hAnsiTheme="minorBidi" w:cstheme="minorBidi" w:hint="cs"/>
+                <w:b/>
+                <w:bCs/>
+                <w:sz w:val="22"/>
+                <w:szCs w:val="22"/>
+                <w:rtl/>
+              </w:rPr>
+              <w:t xml:space="preserve"> משגיח/ה </w:t>
+            </w:r>
+            <w:r>
+              <w:rPr>
+                <w:rFonts w:asciiTheme="minorBidi" w:hAnsiTheme="minorBidi" w:cstheme="minorBidi"/>
+                <w:b/>
+                <w:bCs/>
+                <w:sz w:val="22"/>
+                <w:szCs w:val="22"/>
+                <w:rtl/>
+              </w:rPr>
+              <w:t>–</w:t>
+            </w:r>
+            <w:r>
+              <w:rPr>
+                <w:rFonts w:asciiTheme="minorBidi" w:hAnsiTheme="minorBidi" w:cstheme="minorBidi" w:hint="cs"/>
+                <w:b/>
+                <w:bCs/>
+                <w:sz w:val="22"/>
+                <w:szCs w:val="22"/>
+                <w:rtl/>
+              </w:rPr>
+              <w:t xml:space="preserve"> </w:t>
+            </w:r>
+            <w:r>
+              <w:rPr>
+                <w:rFonts w:asciiTheme="minorBidi" w:hAnsiTheme="minorBidi" w:cstheme="minorBidi" w:hint="cs"/>
+                <w:sz w:val="22"/>
+                <w:szCs w:val="22"/>
+                <w:rtl/>
+              </w:rPr>
+              <w:t xml:space="preserve">מאיה זאב (שיעור1), </w:t>
+            </w:r>
+            <w:r>
+              <w:rPr>
+                <w:rFonts w:asciiTheme="minorBidi" w:hAnsiTheme="minorBidi" w:cstheme="minorBidi" w:hint="cs"/>
+                <w:sz w:val="22"/>
+                <w:szCs w:val="22"/>
+                <w:rtl/>
+              </w:rPr>
+              <w:t>טליה</w:t>
+            </w:r>
+            <w:r>
+              <w:rPr>
+                <w:rFonts w:asciiTheme="minorBidi" w:hAnsiTheme="minorBidi" w:cstheme="minorBidi" w:hint="cs"/>
+                <w:sz w:val="22"/>
+                <w:szCs w:val="22"/>
+                <w:rtl/>
+              </w:rPr>
+              <w:t xml:space="preserve"> </w:t>
+            </w:r>
+            <w:r>
+              <w:rPr>
+                <w:rFonts w:asciiTheme="minorBidi" w:hAnsiTheme="minorBidi" w:cstheme="minorBidi" w:hint="cs"/>
+                <w:sz w:val="22"/>
+                <w:szCs w:val="22"/>
+                <w:rtl/>
+              </w:rPr>
+              <w:t>(</w:t>
+            </w:r>
+            <w:r>
+              <w:rPr>
+                <w:rFonts w:asciiTheme="minorBidi" w:hAnsiTheme="minorBidi" w:cstheme="minorBidi" w:hint="cs"/>
+                <w:sz w:val="22"/>
+                <w:szCs w:val="22"/>
+                <w:rtl/>
+              </w:rPr>
+              <w:t>שיעור2</w:t>
+            </w:r>
+            <w:r>
+              <w:rPr>
+                <w:rFonts w:asciiTheme="minorBidi" w:hAnsiTheme="minorBidi" w:cstheme="minorBidi" w:hint="cs"/>
+                <w:sz w:val="22"/>
+                <w:szCs w:val="22"/>
+                <w:rtl/>
+              </w:rPr>
+              <w:t>)</w:t>
+            </w:r>
+            <w:r>
+              <w:rPr>
+                <w:rFonts w:asciiTheme="minorBidi" w:hAnsiTheme="minorBidi" w:cstheme="minorBidi" w:hint="cs"/>
+                <w:sz w:val="22"/>
+                <w:szCs w:val="22"/>
+                <w:rtl/>
+              </w:rPr>
+              <w:t>.</w:t>
+            </w:r>
+            <w:r>
+              <w:rPr>
+                <w:rFonts w:asciiTheme="minorBidi" w:hAnsiTheme="minorBidi" w:cstheme="minorBidi" w:hint="cs"/>
+                <w:b/>
+                <w:bCs/>
+                <w:sz w:val="22"/>
+                <w:szCs w:val="22"/>
+                <w:rtl/>
+              </w:rPr>
+              <w:t xml:space="preserve">  </w:t>
+            </w:r>
+          </w:p>
+          <w:p>
+            <w:pPr>
+              <w:pStyle w:val="NormalWeb"/>
+              <w:bidi/>
+              <w:spacing w:before="0" w:beforeAutospacing="0" w:after="0" w:afterAutospacing="0" w:line="360" w:lineRule="auto"/>
+              <w:rPr>
+                <w:rFonts w:asciiTheme="minorBidi" w:hAnsiTheme="minorBidi" w:cstheme="minorBidi"/>
+                <w:sz w:val="22"/>
+                <w:szCs w:val="22"/>
+                <w:rtl/>
+              </w:rPr>
+            </w:pPr>
+            <w:r>
+              <w:rPr>
+                <w:rFonts w:asciiTheme="minorBidi" w:hAnsiTheme="minorBidi" w:cstheme="minorBidi" w:hint="cs"/>
+                <w:b/>
+                <w:bCs/>
+                <w:sz w:val="22"/>
+                <w:szCs w:val="22"/>
+                <w:rtl/>
+              </w:rPr>
+              <w:t>בוחנים בע"פ</w:t>
+            </w:r>
+            <w:r>
+              <w:rPr>
+                <w:rFonts w:asciiTheme="minorBidi" w:hAnsiTheme="minorBidi" w:cstheme="minorBidi" w:hint="cs"/>
+                <w:sz w:val="22"/>
+                <w:szCs w:val="22"/>
+                <w:rtl/>
+              </w:rPr>
+              <w:t xml:space="preserve"> סימונה, אורלי, מתן, ורד וייס. </w:t>
+            </w:r>
+            <w:proofErr w:type="spellStart"/>
+            <w:r>
+              <w:rPr>
+                <w:rFonts w:asciiTheme="minorBidi" w:hAnsiTheme="minorBidi" w:cstheme="minorBidi" w:hint="cs"/>
+                <w:b/>
+                <w:bCs/>
+                <w:sz w:val="22"/>
+                <w:szCs w:val="22"/>
+                <w:rtl/>
+              </w:rPr>
+              <w:t>בוחנ</w:t>
+            </w:r>
+            <w:proofErr w:type="spellEnd"/>
+            <w:r>
+              <w:rPr>
+                <w:rFonts w:asciiTheme="minorBidi" w:hAnsiTheme="minorBidi" w:cstheme="minorBidi" w:hint="cs"/>
+                <w:b/>
+                <w:bCs/>
+                <w:sz w:val="22"/>
+                <w:szCs w:val="22"/>
+                <w:rtl/>
+              </w:rPr>
+              <w:t>/</w:t>
+            </w:r>
+            <w:proofErr w:type="spellStart"/>
+            <w:r>
+              <w:rPr>
+                <w:rFonts w:asciiTheme="minorBidi" w:hAnsiTheme="minorBidi" w:cstheme="minorBidi" w:hint="cs"/>
+                <w:b/>
+                <w:bCs/>
+                <w:sz w:val="22"/>
+                <w:szCs w:val="22"/>
+                <w:rtl/>
+              </w:rPr>
+              <w:t>ות</w:t>
+            </w:r>
+            <w:proofErr w:type="spellEnd"/>
+            <w:r>
+              <w:rPr>
+                <w:rFonts w:asciiTheme="minorBidi" w:hAnsiTheme="minorBidi" w:cstheme="minorBidi" w:hint="cs"/>
+                <w:b/>
+                <w:bCs/>
+                <w:sz w:val="22"/>
+                <w:szCs w:val="22"/>
+                <w:rtl/>
+              </w:rPr>
+              <w:t xml:space="preserve"> נטרלי :</w:t>
+            </w:r>
+            <w:r>
+              <w:rPr>
+                <w:rFonts w:asciiTheme="minorBidi" w:hAnsiTheme="minorBidi" w:cstheme="minorBidi" w:hint="cs"/>
+                <w:sz w:val="22"/>
+                <w:szCs w:val="22"/>
+                <w:rtl/>
+              </w:rPr>
+              <w:t xml:space="preserve"> נטלי, </w:t>
+            </w:r>
+            <w:r>
+              <w:rPr>
+                <w:rFonts w:asciiTheme="minorBidi" w:hAnsiTheme="minorBidi" w:cstheme="minorBidi" w:hint="cs"/>
+                <w:sz w:val="22"/>
+                <w:szCs w:val="22"/>
+                <w:rtl/>
+              </w:rPr>
+              <w:t>ורד מזרחי, אביבית</w:t>
+            </w:r>
+            <w:r>
+              <w:rPr>
+                <w:rFonts w:asciiTheme="minorBidi" w:hAnsiTheme="minorBidi" w:cstheme="minorBidi" w:hint="cs"/>
+                <w:sz w:val="22"/>
+                <w:szCs w:val="22"/>
+                <w:rtl/>
+              </w:rPr>
+              <w:t xml:space="preserve">, </w:t>
+            </w:r>
+            <w:r>
+              <w:rPr>
+                <w:rFonts w:asciiTheme="minorBidi" w:hAnsiTheme="minorBidi" w:cstheme="minorBidi" w:hint="cs"/>
+                <w:strike/>
+                <w:sz w:val="22"/>
+                <w:szCs w:val="22"/>
+                <w:highlight w:val="green"/>
+                <w:rtl/>
+              </w:rPr>
+              <w:t>שגית</w:t>
+            </w:r>
+            <w:r>
+              <w:rPr>
+                <w:rFonts w:asciiTheme="minorBidi" w:hAnsiTheme="minorBidi" w:cstheme="minorBidi" w:hint="cs"/>
+                <w:sz w:val="22"/>
+                <w:szCs w:val="22"/>
+                <w:rtl/>
+              </w:rPr>
+              <w:t>, עמית רייכמן.</w:t>
+            </w:r>
+          </w:p>
+          <w:p>
+            <w:pPr>
+              <w:pStyle w:val="NormalWeb"/>
+              <w:bidi/>
+              <w:spacing w:before="0" w:beforeAutospacing="0" w:after="0" w:afterAutospacing="0" w:line="360" w:lineRule="auto"/>
+              <w:rPr>
+                <w:rFonts w:asciiTheme="minorBidi" w:hAnsiTheme="minorBidi" w:cstheme="minorBidi" w:hint="cs"/>
+                <w:sz w:val="22"/>
+                <w:szCs w:val="22"/>
+                <w:rtl/>
+              </w:rPr>
+            </w:pPr>
+            <w:r>
+              <w:rPr>
+                <w:rFonts w:asciiTheme="minorBidi" w:hAnsiTheme="minorBidi" w:cstheme="minorBidi" w:hint="cs"/>
+                <w:sz w:val="22"/>
+                <w:szCs w:val="22"/>
+                <w:rtl/>
+              </w:rPr>
+              <w:t xml:space="preserve">יב8 - </w:t>
+            </w:r>
+            <w:r>
+              <w:rPr>
+                <w:rFonts w:asciiTheme="minorBidi" w:hAnsiTheme="minorBidi" w:cstheme="minorBidi" w:hint="cs"/>
+                <w:sz w:val="22"/>
+                <w:szCs w:val="22"/>
+                <w:highlight w:val="green"/>
+                <w:rtl/>
+              </w:rPr>
+              <w:t xml:space="preserve">שיעור 4+3 </w:t>
+            </w:r>
+            <w:r>
+              <w:rPr>
+                <w:rFonts w:asciiTheme="minorBidi" w:hAnsiTheme="minorBidi" w:cstheme="minorBidi" w:hint="cs"/>
+                <w:sz w:val="22"/>
+                <w:szCs w:val="22"/>
+                <w:highlight w:val="green"/>
+                <w:rtl/>
+              </w:rPr>
+              <w:t xml:space="preserve">ספרות.  שיעור5+7 מתמט' עם מורן. </w:t>
+            </w:r>
+            <w:r>
+              <w:rPr>
+                <w:rFonts w:asciiTheme="minorBidi" w:hAnsiTheme="minorBidi" w:cstheme="minorBidi" w:hint="cs"/>
+                <w:sz w:val="22"/>
+                <w:szCs w:val="22"/>
+                <w:highlight w:val="green"/>
+                <w:rtl/>
+              </w:rPr>
+              <w:t>שיעור6 /5 חצי כיתה חינוך .</w:t>
+            </w:r>
+            <w:r>
+              <w:rPr>
+                <w:rFonts w:asciiTheme="minorBidi" w:hAnsiTheme="minorBidi" w:cstheme="minorBidi" w:hint="cs"/>
+                <w:sz w:val="22"/>
+                <w:szCs w:val="22"/>
+                <w:rtl/>
+              </w:rPr>
+              <w:t xml:space="preserve"> </w:t>
+            </w:r>
+            <w:r>
+              <w:rPr>
+                <w:rFonts w:asciiTheme="minorBidi" w:hAnsiTheme="minorBidi" w:cstheme="minorBidi" w:hint="cs"/>
+                <w:sz w:val="22"/>
+                <w:szCs w:val="22"/>
+                <w:rtl/>
+              </w:rPr>
+              <w:t>שיעור6+7 מתמט' עם ליאורה .</w:t>
+            </w:r>
+          </w:p>
+          <w:p>
+            <w:pPr>
+              <w:pStyle w:val="NormalWeb"/>
+              <w:bidi/>
+              <w:spacing w:before="0" w:beforeAutospacing="0" w:after="0" w:afterAutospacing="0" w:line="360" w:lineRule="auto"/>
+              <w:rPr>
+                <w:rFonts w:asciiTheme="minorBidi" w:hAnsiTheme="minorBidi" w:cstheme="minorBidi"/>
+                <w:sz w:val="22"/>
+                <w:szCs w:val="22"/>
+                <w:rtl/>
+              </w:rPr>
+            </w:pPr>
+            <w:r>
+              <w:rPr>
+                <w:rFonts w:asciiTheme="minorBidi" w:hAnsiTheme="minorBidi" w:cstheme="minorBidi" w:hint="cs"/>
+                <w:sz w:val="22"/>
+                <w:szCs w:val="22"/>
+                <w:rtl/>
+              </w:rPr>
+              <w:t xml:space="preserve">יב9 - </w:t>
+            </w:r>
+            <w:r>
+              <w:rPr>
+                <w:rFonts w:asciiTheme="minorBidi" w:hAnsiTheme="minorBidi" w:cstheme="minorBidi" w:hint="cs"/>
+                <w:sz w:val="22"/>
+                <w:szCs w:val="22"/>
+                <w:highlight w:val="green"/>
+                <w:rtl/>
+              </w:rPr>
+              <w:t>שיעור3 חינוך לקב' רועי.</w:t>
+            </w:r>
+            <w:r>
+              <w:rPr>
+                <w:rFonts w:asciiTheme="minorBidi" w:hAnsiTheme="minorBidi" w:cstheme="minorBidi" w:hint="cs"/>
+                <w:sz w:val="22"/>
+                <w:szCs w:val="22"/>
+                <w:rtl/>
+              </w:rPr>
+              <w:t xml:space="preserve"> שיעור4 </w:t>
+            </w:r>
+            <w:r>
+              <w:rPr>
+                <w:rFonts w:asciiTheme="minorBidi" w:hAnsiTheme="minorBidi" w:cstheme="minorBidi" w:hint="cs"/>
+                <w:sz w:val="22"/>
+                <w:szCs w:val="22"/>
+                <w:rtl/>
+              </w:rPr>
+              <w:t>ספרות. שיעור5 תנך.  שיעור6+7 מתמט' עם ליאורה .</w:t>
+            </w:r>
+          </w:p>
+          <w:p>
+            <w:pPr>
+              <w:pStyle w:val="NormalWeb"/>
+              <w:bidi/>
+              <w:spacing w:before="0" w:beforeAutospacing="0" w:after="0" w:afterAutospacing="0" w:line="360" w:lineRule="auto"/>
+              <w:rPr>
+                <w:rFonts w:asciiTheme="minorBidi" w:hAnsiTheme="minorBidi" w:cstheme="minorBidi"/>
+                <w:sz w:val="22"/>
+                <w:szCs w:val="22"/>
+                <w:rtl/>
+              </w:rPr>
+            </w:pPr>
+            <w:r>
+              <w:rPr>
+                <w:rFonts w:asciiTheme="minorBidi" w:hAnsiTheme="minorBidi" w:cstheme="minorBidi" w:hint="cs"/>
+                <w:sz w:val="22"/>
+                <w:szCs w:val="22"/>
+                <w:rtl/>
+              </w:rPr>
+              <w:t>יב10 ה</w:t>
+            </w:r>
+            <w:bookmarkStart w:id="0" w:name="_GoBack"/>
+            <w:bookmarkEnd w:id="0"/>
+            <w:r>
+              <w:rPr>
+                <w:rFonts w:asciiTheme="minorBidi" w:hAnsiTheme="minorBidi" w:cstheme="minorBidi" w:hint="cs"/>
+                <w:sz w:val="22"/>
+                <w:szCs w:val="22"/>
+                <w:rtl/>
+              </w:rPr>
+              <w:t>משך היום כרגיל</w:t>
+            </w:r>
+          </w:p>
+          <w:p>
+            <w:pPr>
+              <w:pStyle w:val="NormalWeb"/>
+              <w:bidi/>
+              <w:spacing w:before="0" w:beforeAutospacing="0" w:after="0" w:afterAutospacing="0" w:line="360" w:lineRule="auto"/>
+              <w:rPr>
+                <w:rFonts w:asciiTheme="minorBidi" w:hAnsiTheme="minorBidi" w:cstheme="minorBidi"/>
+                <w:sz w:val="22"/>
+                <w:szCs w:val="22"/>
+                <w:rtl/>
+              </w:rPr>
+            </w:pPr>
+            <w:r>
+              <w:rPr>
+                <w:rFonts w:asciiTheme="minorBidi" w:hAnsiTheme="minorBidi" w:cstheme="minorBidi" w:hint="cs"/>
+                <w:sz w:val="22"/>
+                <w:szCs w:val="22"/>
+                <w:rtl/>
+              </w:rPr>
+              <w:t>...........................................................................................................................</w:t>
+            </w:r>
+          </w:p>
+          <w:p>
+            <w:pPr>
               <w:spacing w:line="360" w:lineRule="auto"/>
-            </w:pPr>
-            <w:r>
-              <w:rPr>
-                <w:rFonts w:hint="cs"/>
-                <w:highlight w:val="green"/>
-                <w:rtl/>
-              </w:rPr>
-              <w:t xml:space="preserve">שיעור מתמטיקה עם ליה </w:t>
-            </w:r>
-            <w:r>
-              <w:rPr>
-                <w:rFonts w:hint="cs"/>
-                <w:highlight w:val="green"/>
-                <w:rtl/>
-              </w:rPr>
-              <w:t>התלמידים לומדים עם ליאורה ומורן ע"פ חלוקה של ליה.</w:t>
+              <w:rPr>
+                <w:rFonts w:hint="cs"/>
+                <w:rtl/>
+              </w:rPr>
+            </w:pPr>
+            <w:r>
+              <w:rPr>
+                <w:rFonts w:hint="cs"/>
+                <w:b/>
+                <w:bCs/>
+                <w:u w:val="single"/>
+                <w:rtl/>
+              </w:rPr>
+              <w:t>מתכונת בע"פ אנגלית</w:t>
             </w:r>
             <w:r>
               <w:rPr>
@@ -1593,235 +2690,53 @@
               </w:rPr>
               <w:t xml:space="preserve"> </w:t>
             </w:r>
-          </w:p>
-          <w:p>
-            <w:pPr>
+            <w:r>
+              <w:rPr>
+                <w:rtl/>
+              </w:rPr>
+              <w:t>–</w:t>
+            </w:r>
+            <w:r>
+              <w:rPr>
+                <w:rFonts w:hint="cs"/>
+                <w:rtl/>
+              </w:rPr>
+              <w:t xml:space="preserve"> ע"פ הזמנת המורים </w:t>
+            </w:r>
+            <w:r>
+              <w:rPr>
+                <w:rtl/>
+              </w:rPr>
+              <w:t>–</w:t>
+            </w:r>
+            <w:r>
+              <w:rPr>
+                <w:rFonts w:hint="cs"/>
+                <w:rtl/>
+              </w:rPr>
+              <w:t xml:space="preserve"> בחדרי מחשב </w:t>
+            </w:r>
+            <w:proofErr w:type="spellStart"/>
+            <w:r>
+              <w:rPr>
+                <w:rFonts w:hint="cs"/>
+                <w:rtl/>
+              </w:rPr>
+              <w:t>ג'+ד</w:t>
+            </w:r>
+            <w:proofErr w:type="spellEnd"/>
+            <w:r>
+              <w:rPr>
+                <w:rFonts w:hint="cs"/>
+                <w:rtl/>
+              </w:rPr>
+              <w:t>'.</w:t>
+            </w:r>
+          </w:p>
+          <w:p>
+            <w:pPr>
+              <w:shd w:val="clear" w:color="auto" w:fill="FFFFFF"/>
               <w:spacing w:line="360" w:lineRule="auto"/>
-              <w:rPr>
-                <w:rtl/>
-              </w:rPr>
-            </w:pPr>
-            <w:r>
-              <w:rPr>
-                <w:rFonts w:hint="cs"/>
-                <w:rtl/>
-              </w:rPr>
-              <w:t>יב3 אין ספרות עם איילת</w:t>
-            </w:r>
-            <w:r>
-              <w:rPr>
-                <w:rFonts w:hint="cs"/>
-                <w:rtl/>
-              </w:rPr>
-              <w:t>.</w:t>
-            </w:r>
-          </w:p>
-          <w:p>
-            <w:pPr>
-              <w:spacing w:line="360" w:lineRule="auto"/>
-              <w:rPr>
-                <w:rtl/>
-              </w:rPr>
-            </w:pPr>
-            <w:r>
-              <w:rPr>
-                <w:rFonts w:hint="cs"/>
-                <w:rtl/>
-              </w:rPr>
-              <w:t xml:space="preserve">יב5  מתחילים בשעה 9:00 במתכונת אנגלית בע"פ, דיאלוג עם שגית לכל שאר התלמידים עד 10.00. </w:t>
-            </w:r>
-            <w:r>
-              <w:rPr>
-                <w:rFonts w:hint="cs"/>
-                <w:rtl/>
-              </w:rPr>
-              <w:t xml:space="preserve">אין </w:t>
-            </w:r>
-            <w:proofErr w:type="spellStart"/>
-            <w:r>
-              <w:rPr>
-                <w:rFonts w:hint="cs"/>
-                <w:rtl/>
-              </w:rPr>
-              <w:t>חנג</w:t>
-            </w:r>
-            <w:proofErr w:type="spellEnd"/>
-            <w:r>
-              <w:rPr>
-                <w:rFonts w:hint="cs"/>
-                <w:rtl/>
-              </w:rPr>
-              <w:t xml:space="preserve"> עם סיון לבנות.</w:t>
-            </w:r>
-            <w:r>
-              <w:rPr>
-                <w:rFonts w:hint="cs"/>
-                <w:rtl/>
-              </w:rPr>
-              <w:t xml:space="preserve"> אין שיעור8 ספרות.</w:t>
-            </w:r>
-          </w:p>
-          <w:p>
-            <w:pPr>
-              <w:spacing w:line="360" w:lineRule="auto"/>
-              <w:rPr>
-                <w:rtl/>
-              </w:rPr>
-            </w:pPr>
-            <w:r>
-              <w:rPr>
-                <w:rFonts w:hint="cs"/>
-                <w:rtl/>
-              </w:rPr>
-              <w:t xml:space="preserve">יב12 אין </w:t>
-            </w:r>
-            <w:proofErr w:type="spellStart"/>
-            <w:r>
-              <w:rPr>
-                <w:rFonts w:hint="cs"/>
-                <w:rtl/>
-              </w:rPr>
-              <w:t>חנג</w:t>
-            </w:r>
-            <w:proofErr w:type="spellEnd"/>
-            <w:r>
-              <w:rPr>
-                <w:rFonts w:hint="cs"/>
-                <w:rtl/>
-              </w:rPr>
-              <w:t xml:space="preserve"> עם סיון לבנות. אין שיעור8 דיאלוג.</w:t>
-            </w:r>
-          </w:p>
-          <w:p>
-            <w:pPr>
-              <w:spacing w:line="360" w:lineRule="auto"/>
-              <w:rPr>
-                <w:rtl/>
-              </w:rPr>
-            </w:pPr>
-            <w:r>
-              <w:rPr>
-                <w:rFonts w:hint="cs"/>
-                <w:rtl/>
-              </w:rPr>
-              <w:t xml:space="preserve">יב8-9 עבודות חקר עם ורדית </w:t>
-            </w:r>
-            <w:r>
-              <w:rPr>
-                <w:rFonts w:hint="cs"/>
-                <w:rtl/>
-              </w:rPr>
-              <w:t xml:space="preserve">שיעור6 </w:t>
-            </w:r>
-            <w:r>
-              <w:rPr>
-                <w:rFonts w:hint="cs"/>
-                <w:rtl/>
-              </w:rPr>
-              <w:t>עובדים בספריה.</w:t>
-            </w:r>
-          </w:p>
-          <w:p>
-            <w:pPr>
-              <w:spacing w:line="360" w:lineRule="auto"/>
-              <w:rPr>
-                <w:rtl/>
-              </w:rPr>
-            </w:pPr>
-            <w:r>
-              <w:rPr>
-                <w:rFonts w:hint="cs"/>
-                <w:rtl/>
-              </w:rPr>
-              <w:t>יב10 שיעור1+2 אזרחות עם ניצן.</w:t>
-            </w:r>
-            <w:r>
-              <w:rPr>
-                <w:rFonts w:hint="cs"/>
-                <w:rtl/>
-              </w:rPr>
-              <w:t xml:space="preserve"> מתמטיקה עם יונית שיעור 6+7</w:t>
-            </w:r>
-          </w:p>
-          <w:p>
-            <w:pPr>
-              <w:spacing w:line="360" w:lineRule="auto"/>
-              <w:rPr>
-                <w:rtl/>
-              </w:rPr>
-            </w:pPr>
-          </w:p>
-          <w:p>
-            <w:pPr>
-              <w:spacing w:line="360" w:lineRule="auto"/>
-              <w:rPr>
-                <w:rtl/>
-              </w:rPr>
-            </w:pPr>
-            <w:r>
-              <w:rPr>
-                <w:rFonts w:hint="cs"/>
-                <w:b/>
-                <w:bCs/>
-                <w:u w:val="single"/>
-                <w:rtl/>
-              </w:rPr>
-              <w:t>מתכונת בע"פ אנגלית</w:t>
-            </w:r>
-            <w:r>
-              <w:rPr>
-                <w:rFonts w:hint="cs"/>
-                <w:rtl/>
-              </w:rPr>
-              <w:t xml:space="preserve"> </w:t>
-            </w:r>
-            <w:r>
-              <w:rPr>
-                <w:rtl/>
-              </w:rPr>
-              <w:t>–</w:t>
-            </w:r>
-            <w:r>
-              <w:rPr>
-                <w:rFonts w:hint="cs"/>
-                <w:rtl/>
-              </w:rPr>
-              <w:t xml:space="preserve"> ע"פ הזמנת המורים </w:t>
-            </w:r>
-            <w:r>
-              <w:rPr>
-                <w:rtl/>
-              </w:rPr>
-              <w:t>–</w:t>
-            </w:r>
-            <w:r>
-              <w:rPr>
-                <w:rFonts w:hint="cs"/>
-                <w:rtl/>
-              </w:rPr>
-              <w:t xml:space="preserve"> בחדרי מחשב </w:t>
-            </w:r>
-            <w:proofErr w:type="spellStart"/>
-            <w:r>
-              <w:rPr>
-                <w:rFonts w:hint="cs"/>
-                <w:rtl/>
-              </w:rPr>
-              <w:t>ג'+ד</w:t>
-            </w:r>
-            <w:proofErr w:type="spellEnd"/>
-            <w:r>
-              <w:rPr>
-                <w:rFonts w:hint="cs"/>
-                <w:rtl/>
-              </w:rPr>
-              <w:t>'.</w:t>
-            </w:r>
-          </w:p>
-          <w:p>
-            <w:pPr>
-              <w:shd w:val="clear" w:color="auto" w:fill="FFFFFF"/>
-              <w:spacing w:line="276" w:lineRule="auto"/>
               <w:rPr>
                 <w:rFonts w:ascii="Arial" w:eastAsia="Times New Roman" w:hAnsi="Arial" w:cs="Arial"/>
                 <w:color w:val="000000"/>
@@ -1833,7 +2748,7 @@
                 <w:color w:val="000000"/>
                 <w:rtl/>
               </w:rPr>
-              <w:t>י"ב 5: 9:00-10:30</w:t>
+              <w:t>י"ב 1: 9:00-10:30</w:t>
             </w:r>
             <w:r>
               <w:rPr>
@@ -1841,13 +2756,13 @@
                 <w:color w:val="000000"/>
                 <w:rtl/>
               </w:rPr>
-              <w:t xml:space="preserve">  בליווי ריקי.</w:t>
+              <w:t xml:space="preserve">  בליווי שונית.</w:t>
             </w:r>
           </w:p>
           <w:p>
             <w:pPr>
               <w:shd w:val="clear" w:color="auto" w:fill="FFFFFF"/>
-              <w:spacing w:line="276" w:lineRule="auto"/>
+              <w:spacing w:line="360" w:lineRule="auto"/>
               <w:rPr>
                 <w:rFonts w:ascii="Arial" w:eastAsia="Times New Roman" w:hAnsi="Arial" w:cs="Arial"/>
                 <w:color w:val="000000"/>
@@ -1860,7 +2775,7 @@
                 <w:color w:val="000000"/>
                 <w:rtl/>
               </w:rPr>
-              <w:t>י"ב 12: 10:00-12:00</w:t>
+              <w:t>י"ב 2: 10:00-12:00</w:t>
             </w:r>
             <w:r>
               <w:rPr>
@@ -1868,13 +2783,13 @@
                 <w:color w:val="000000"/>
                 <w:rtl/>
               </w:rPr>
-              <w:t xml:space="preserve">  בליווי רועי.</w:t>
+              <w:t xml:space="preserve">  בליווי קארן.</w:t>
             </w:r>
           </w:p>
           <w:p>
             <w:pPr>
               <w:shd w:val="clear" w:color="auto" w:fill="FFFFFF"/>
-              <w:spacing w:line="276" w:lineRule="auto"/>
+              <w:spacing w:line="360" w:lineRule="auto"/>
               <w:rPr>
                 <w:rFonts w:ascii="Arial" w:eastAsia="Times New Roman" w:hAnsi="Arial" w:cs="Arial"/>
                 <w:color w:val="000000"/>
@@ -1887,7 +2802,7 @@
                 <w:color w:val="000000"/>
                 <w:rtl/>
               </w:rPr>
-              <w:t>י"ב 7: 11:30-13:30</w:t>
+              <w:t>י"ב</w:t>
             </w:r>
             <w:r>
               <w:rPr>
@@ -1895,13 +2810,48 @@
                 <w:color w:val="000000"/>
                 <w:rtl/>
               </w:rPr>
-              <w:t xml:space="preserve"> בליווי שלומית ג.</w:t>
+              <w:t xml:space="preserve">   </w:t>
+            </w:r>
+            <w:r>
+              <w:rPr>
+                <w:rFonts w:ascii="Arial" w:eastAsia="Times New Roman" w:hAnsi="Arial" w:cs="Arial"/>
+                <w:color w:val="000000"/>
+                <w:rtl/>
+              </w:rPr>
+              <w:t xml:space="preserve"> 4 </w:t>
+            </w:r>
+            <w:proofErr w:type="spellStart"/>
+            <w:r>
+              <w:rPr>
+                <w:rFonts w:ascii="Arial" w:eastAsia="Times New Roman" w:hAnsi="Arial" w:cs="Arial"/>
+                <w:color w:val="000000"/>
+                <w:rtl/>
+              </w:rPr>
+              <w:t>יח"ל</w:t>
+            </w:r>
+            <w:proofErr w:type="spellEnd"/>
+            <w:r>
+              <w:rPr>
+                <w:rFonts w:ascii="Arial" w:eastAsia="Times New Roman" w:hAnsi="Arial" w:cs="Arial"/>
+                <w:color w:val="000000"/>
+                <w:rtl/>
+              </w:rPr>
+              <w:t>: 11:30-12:30 (י"ב 1,2,5,12)</w:t>
+            </w:r>
+            <w:r>
+              <w:rPr>
+                <w:rFonts w:ascii="Arial" w:eastAsia="Times New Roman" w:hAnsi="Arial" w:cs="Arial" w:hint="cs"/>
+                <w:color w:val="000000"/>
+                <w:rtl/>
+              </w:rPr>
+              <w:t xml:space="preserve">  בליווי ריטה.</w:t>
             </w:r>
           </w:p>
           <w:p>
             <w:pPr>
               <w:spacing w:line="360" w:lineRule="auto"/>
               <w:rPr>
+                <w:rFonts w:asciiTheme="minorBidi" w:hAnsiTheme="minorBidi"/>
                 <w:rtl/>
               </w:rPr>
             </w:pPr>
@@ -1910,14 +2860,28 @@
             <w:pPr>
               <w:spacing w:line="360" w:lineRule="auto"/>
               <w:rPr>
-                <w:rtl/>
-              </w:rPr>
-            </w:pPr>
+                <w:rFonts w:asciiTheme="minorBidi" w:hAnsiTheme="minorBidi"/>
+                <w:rtl/>
+              </w:rPr>
+            </w:pPr>
+            <w:r>
+              <w:rPr>
+                <w:rFonts w:asciiTheme="minorBidi" w:hAnsiTheme="minorBidi" w:hint="cs"/>
+                <w:rtl/>
+              </w:rPr>
+              <w:t>יב5 אין אנגלית עם ריקי.</w:t>
+            </w:r>
           </w:p>
         </w:tc>
       </w:tr>
     </w:tbl>
-    <w:p/>
+    <w:p>
+      <w:pPr>
+        <w:rPr>
+          <w:rFonts w:hint="cs"/>
+        </w:rPr>
+      </w:pPr>
+    </w:p>
     <w:sectPr>
       <w:pgSz w:w="11906" w:h="16838"/>
       <w:pgMar w:top="1440" w:right="1800" w:bottom="1440" w:left="1800" w:header="708" w:footer="708" w:gutter="0"/>
@@ -1931,11 +2895,11 @@
 </file>
 
 <file path=word/numbering.xml><?xml version="1.0" encoding="utf-8"?>
-<w:numbering xmlns:wpc="http://schemas.microsoft.com/office/word/2010/wordprocessingCanvas" xmlns:cx="http://schemas.microsoft.com/office/drawing/2014/chartex" xmlns:cx1="http://schemas.microsoft.com/office/drawing/2015/9/8/chartex" xmlns:cx2="http://schemas.microsoft.com/office/drawing/2015/10/21/chartex" xmlns:cx3="http://schemas.microsoft.com/office/drawing/2016/5/9/chartex" xmlns:cx4="http://schemas.microsoft.com/office/drawing/2016/5/10/chartex" xmlns:cx5="http://schemas.microsoft.com/office/drawing/2016/5/11/chartex" xmlns:cx6="http://schemas.microsoft.com/office/drawing/2016/5/12/chartex" xmlns:cx7="http://schemas.microsoft.com/office/drawing/2016/5/13/chartex" xmlns:cx8="http://schemas.microsoft.com/office/drawing/2016/5/14/chartex" xmlns:mc="http://schemas.openxmlformats.org/markup-compatibility/2006" xmlns:aink="http://schemas.microsoft.com/office/drawing/2016/ink" xmlns:am3d="http://schemas.microsoft.com/office/drawing/2017/model3d" xmlns:o="urn:schemas-microsoft-com:office:office" xmlns:r="http://schemas.openxmlformats.org/officeDocument/2006/relationships" xmlns:m="http://schemas.openxmlformats.org/officeDocument/2006/math" xmlns:v="urn:schemas-microsoft-com:vml" xmlns:wp14="http://schemas.microsoft.com/office/word/2010/wordprocessingDrawing" xmlns:wp="http://schemas.openxmlformats.org/drawingml/2006/wordprocessingDrawing" xmlns:w10="urn:schemas-microsoft-com:office:word" xmlns:w="http://schemas.openxmlformats.org/wordprocessingml/2006/main" xmlns:w14="http://schemas.microsoft.com/office/word/2010/wordml" xmlns:w15="http://schemas.microsoft.com/office/word/2012/wordml" xmlns:w16cex="http://schemas.microsoft.com/office/word/2018/wordml/cex" xmlns:w16cid="http://schemas.microsoft.com/office/word/2016/wordml/cid" xmlns:w16="http://schemas.microsoft.com/office/word/2018/wordml" xmlns:w16sdtdh="http://schemas.microsoft.com/office/word/2020/wordml/sdtdatahash" xmlns:w16se="http://schemas.microsoft.com/office/word/2015/wordml/symex" xmlns:wpg="http://schemas.microsoft.com/office/word/2010/wordprocessingGroup" xmlns:wpi="http://schemas.microsoft.com/office/word/2010/wordprocessingInk" xmlns:wne="http://schemas.microsoft.com/office/word/2006/wordml" xmlns:wps="http://schemas.microsoft.com/office/word/2010/wordprocessingShape" mc:Ignorable="w14 w15 w16se w16cid w16 w16cex w16sdtdh wp14">
+<w:numbering xmlns:wpc="http://schemas.microsoft.com/office/word/2010/wordprocessingCanvas" xmlns:cx="http://schemas.microsoft.com/office/drawing/2014/chartex" xmlns:mc="http://schemas.openxmlformats.org/markup-compatibility/2006" xmlns:o="urn:schemas-microsoft-com:office:office" xmlns:r="http://schemas.openxmlformats.org/officeDocument/2006/relationships" xmlns:m="http://schemas.openxmlformats.org/officeDocument/2006/math" xmlns:v="urn:schemas-microsoft-com:vml" xmlns:wp14="http://schemas.microsoft.com/office/word/2010/wordprocessingDrawing" xmlns:wp="http://schemas.openxmlformats.org/drawingml/2006/wordprocessingDrawing" xmlns:w10="urn:schemas-microsoft-com:office:word" xmlns:w="http://schemas.openxmlformats.org/wordprocessingml/2006/main" xmlns:w14="http://schemas.microsoft.com/office/word/2010/wordml" xmlns:w15="http://schemas.microsoft.com/office/word/2012/wordml" xmlns:w16se="http://schemas.microsoft.com/office/word/2015/wordml/symex" xmlns:wpg="http://schemas.microsoft.com/office/word/2010/wordprocessingGroup" xmlns:wpi="http://schemas.microsoft.com/office/word/2010/wordprocessingInk" xmlns:wne="http://schemas.microsoft.com/office/word/2006/wordml" xmlns:wps="http://schemas.microsoft.com/office/word/2010/wordprocessingShape" mc:Ignorable="w14 w15 w16se wp14">
   <w:abstractNum w:abstractNumId="0" w15:restartNumberingAfterBreak="0">
-    <w:nsid w:val="400248D9"/>
+    <w:nsid w:val="3F014959"/>
     <w:multiLevelType w:val="hybridMultilevel"/>
-    <w:tmpl w:val="076AD514"/>
+    <w:tmpl w:val="2C5E79D6"/>
     <w:lvl w:ilvl="0" w:tplc="0409000D">
       <w:start w:val="1"/>
       <w:numFmt w:val="bullet"/>
@@ -2052,7 +3016,7 @@
 </file>
 
 <file path=word/styles.xml><?xml version="1.0" encoding="utf-8"?>
-<w:styles xmlns:mc="http://schemas.openxmlformats.org/markup-compatibility/2006" xmlns:r="http://schemas.openxmlformats.org/officeDocument/2006/relationships" xmlns:w="http://schemas.openxmlformats.org/wordprocessingml/2006/main" xmlns:w14="http://schemas.microsoft.com/office/word/2010/wordml" xmlns:w15="http://schemas.microsoft.com/office/word/2012/wordml" xmlns:w16cex="http://schemas.microsoft.com/office/word/2018/wordml/cex" xmlns:w16cid="http://schemas.microsoft.com/office/word/2016/wordml/cid" xmlns:w16="http://schemas.microsoft.com/office/word/2018/wordml" xmlns:w16sdtdh="http://schemas.microsoft.com/office/word/2020/wordml/sdtdatahash" xmlns:w16se="http://schemas.microsoft.com/office/word/2015/wordml/symex" mc:Ignorable="w14 w15 w16se w16cid w16 w16cex w16sdtdh">
+<w:styles xmlns:mc="http://schemas.openxmlformats.org/markup-compatibility/2006" xmlns:r="http://schemas.openxmlformats.org/officeDocument/2006/relationships" xmlns:w="http://schemas.openxmlformats.org/wordprocessingml/2006/main" xmlns:w14="http://schemas.microsoft.com/office/word/2010/wordml" xmlns:w15="http://schemas.microsoft.com/office/word/2012/wordml" xmlns:w16se="http://schemas.microsoft.com/office/word/2015/wordml/symex" mc:Ignorable="w14 w15 w16se">
   <w:docDefaults>
     <w:rPrDefault>
       <w:rPr>
@@ -2068,7 +3032,7 @@
       </w:pPr>
     </w:pPrDefault>
   </w:docDefaults>
-  <w:latentStyles w:defLockedState="0" w:defUIPriority="99" w:defSemiHidden="0" w:defUnhideWhenUsed="0" w:defQFormat="0" w:count="376">
+  <w:latentStyles w:defLockedState="0" w:defUIPriority="99" w:defSemiHidden="0" w:defUnhideWhenUsed="0" w:defQFormat="0" w:count="371">
     <w:lsdException w:name="Normal" w:uiPriority="0" w:qFormat="1"/>
     <w:lsdException w:name="heading 1" w:uiPriority="9" w:qFormat="1"/>
     <w:lsdException w:name="heading 2" w:semiHidden="1" w:uiPriority="9" w:unhideWhenUsed="1" w:qFormat="1"/>
@@ -2174,6 +3138,7 @@
     <w:lsdException w:name="HTML Sample" w:semiHidden="1" w:unhideWhenUsed="1"/>
     <w:lsdException w:name="HTML Typewriter" w:semiHidden="1" w:unhideWhenUsed="1"/>
     <w:lsdException w:name="HTML Variable" w:semiHidden="1" w:unhideWhenUsed="1"/>
+    <w:lsdException w:name="Normal Table" w:semiHidden="1" w:unhideWhenUsed="1"/>
     <w:lsdException w:name="annotation subject" w:semiHidden="1" w:unhideWhenUsed="1"/>
     <w:lsdException w:name="No List" w:semiHidden="1" w:unhideWhenUsed="1"/>
     <w:lsdException w:name="Outline List 1" w:semiHidden="1" w:unhideWhenUsed="1"/>
@@ -2216,8 +3181,11 @@
     <w:lsdException w:name="Table Contemporary" w:semiHidden="1" w:unhideWhenUsed="1"/>
     <w:lsdException w:name="Table Elegant" w:semiHidden="1" w:unhideWhenUsed="1"/>
     <w:lsdException w:name="Table Professional" w:semiHidden="1" w:unhideWhenUsed="1"/>
+    <w:lsdException w:name="Table Subtle 1" w:semiHidden="1" w:unhideWhenUsed="1"/>
     <w:lsdException w:name="Table Subtle 2" w:semiHidden="1" w:unhideWhenUsed="1"/>
     <w:lsdException w:name="Table Web 1" w:semiHidden="1" w:unhideWhenUsed="1"/>
+    <w:lsdException w:name="Table Web 2" w:semiHidden="1" w:unhideWhenUsed="1"/>
+    <w:lsdException w:name="Table Web 3" w:semiHidden="1" w:unhideWhenUsed="1"/>
     <w:lsdException w:name="Balloon Text" w:semiHidden="1" w:unhideWhenUsed="1"/>
     <w:lsdException w:name="Table Grid" w:uiPriority="39"/>
     <w:lsdException w:name="Table Theme" w:semiHidden="1" w:unhideWhenUsed="1"/>
@@ -2436,16 +3404,11 @@
     <w:lsdException w:name="List Table 5 Dark Accent 6" w:uiPriority="50"/>
     <w:lsdException w:name="List Table 6 Colorful Accent 6" w:uiPriority="51"/>
     <w:lsdException w:name="List Table 7 Colorful Accent 6" w:uiPriority="52"/>
-    <w:lsdException w:name="Mention" w:semiHidden="1" w:unhideWhenUsed="1"/>
-    <w:lsdException w:name="Smart Hyperlink" w:semiHidden="1" w:unhideWhenUsed="1"/>
-    <w:lsdException w:name="Hashtag" w:semiHidden="1" w:unhideWhenUsed="1"/>
-    <w:lsdException w:name="Unresolved Mention" w:semiHidden="1" w:unhideWhenUsed="1"/>
-    <w:lsdException w:name="Smart Link" w:semiHidden="1" w:unhideWhenUsed="1"/>
   </w:latentStyles>
   <w:style w:type="paragraph" w:default="1" w:styleId="a">
     <w:name w:val="Normal"/>
     <w:qFormat/>
-    <w:rsid w:val="00BA6AA0"/>
+    <w:rsid w:val="00740C25"/>
     <w:pPr>
       <w:bidi/>
     </w:pPr>
@@ -2481,7 +3444,7 @@
     <w:name w:val="Table Grid"/>
     <w:basedOn w:val="a1"/>
     <w:uiPriority w:val="39"/>
-    <w:rsid w:val="00BA6AA0"/>
+    <w:rsid w:val="00740C25"/>
     <w:pPr>
       <w:spacing w:after="0" w:line="240" w:lineRule="auto"/>
     </w:pPr>
@@ -2496,12 +3459,28 @@
       </w:tblBorders>
     </w:tblPr>
   </w:style>
+  <w:style w:type="paragraph" w:styleId="NormalWeb">
+    <w:name w:val="Normal (Web)"/>
+    <w:basedOn w:val="a"/>
+    <w:uiPriority w:val="99"/>
+    <w:unhideWhenUsed/>
+    <w:rsid w:val="00740C25"/>
+    <w:pPr>
+      <w:bidi w:val="0"/>
+      <w:spacing w:before="100" w:beforeAutospacing="1" w:after="100" w:afterAutospacing="1" w:line="240" w:lineRule="auto"/>
+    </w:pPr>
+    <w:rPr>
+      <w:rFonts w:ascii="Times New Roman" w:eastAsiaTheme="minorEastAsia" w:hAnsi="Times New Roman" w:cs="Times New Roman"/>
+      <w:sz w:val="24"/>
+      <w:szCs w:val="24"/>
+    </w:rPr>
+  </w:style>
   <w:style w:type="paragraph" w:styleId="a4">
     <w:name w:val="List Paragraph"/>
     <w:basedOn w:val="a"/>
     <w:uiPriority w:val="34"/>
     <w:qFormat/>
-    <w:rsid w:val="00BA6AA0"/>
+    <w:rsid w:val="00740C25"/>
     <w:pPr>
       <w:ind w:left="720"/>
       <w:contextualSpacing/>

</xml_diff>

<commit_message>
updated first.docx. 10.12.2021, 10:22:40
</commit_message>
<xml_diff>
--- a/first.docx
+++ b/first.docx
@@ -42,7 +42,7 @@
           <w:u w:val="single"/>
           <w:rtl/>
         </w:rPr>
-        <w:t xml:space="preserve"> מערכת יום שישי </w:t>
+        <w:t xml:space="preserve"> מערכת יום חמישי </w:t>
       </w:r>
       <w:r>
         <w:rPr>
@@ -55,7 +55,7 @@
           <w:u w:val="single"/>
           <w:rtl/>
         </w:rPr>
-        <w:t>10</w:t>
+        <w:t>9</w:t>
       </w:r>
       <w:r>
         <w:rPr>
@@ -101,12 +101,12 @@
       <w:tblPr>
         <w:tblStyle w:val="a3"/>
         <w:bidiVisual/>
-        <w:tblW w:w="9493" w:type="dxa"/>
-        <w:tblInd w:w="423" w:type="dxa"/>
+        <w:tblW w:w="9634" w:type="dxa"/>
+        <w:tblInd w:w="282" w:type="dxa"/>
         <w:tblLook w:val="04A0" w:firstRow="1" w:lastRow="0" w:firstColumn="1" w:lastColumn="0" w:noHBand="0" w:noVBand="1"/>
       </w:tblPr>
       <w:tblGrid>
-        <w:gridCol w:w="1129"/>
+        <w:gridCol w:w="1270"/>
         <w:gridCol w:w="2410"/>
         <w:gridCol w:w="1842"/>
         <w:gridCol w:w="1984"/>
@@ -118,7 +118,7 @@
         </w:trPr>
         <w:tc>
           <w:tcPr>
-            <w:tcW w:w="1129" w:type="dxa"/>
+            <w:tcW w:w="1270" w:type="dxa"/>
             <w:tcBorders>
               <w:top w:val="thickThinSmallGap" w:sz="24" w:space="0" w:color="000000"/>
               <w:left w:val="thinThickSmallGap" w:sz="24" w:space="0" w:color="000000"/>
@@ -153,12 +153,65 @@
           </w:tcPr>
           <w:p>
             <w:pPr>
+              <w:pStyle w:val="a4"/>
+              <w:numPr>
+                <w:ilvl w:val="0"/>
+                <w:numId w:val="1"/>
+              </w:numPr>
               <w:spacing w:line="360" w:lineRule="auto"/>
               <w:rPr>
-                <w:b/>
-                <w:bCs/>
-                <w:sz w:val="24"/>
-                <w:szCs w:val="24"/>
+                <w:rFonts w:hint="cs"/>
+                <w:b/>
+                <w:bCs/>
+              </w:rPr>
+            </w:pPr>
+            <w:r>
+              <w:rPr>
+                <w:rFonts w:hint="cs"/>
+                <w:b/>
+                <w:bCs/>
+                <w:rtl/>
+              </w:rPr>
+              <w:t xml:space="preserve">יום עיון באוניברסיטה  יב3+4+5+6+7+11 בליווי עומר ד. אייל א. תמר, </w:t>
+            </w:r>
+            <w:proofErr w:type="spellStart"/>
+            <w:r>
+              <w:rPr>
+                <w:rFonts w:hint="cs"/>
+                <w:b/>
+                <w:bCs/>
+                <w:rtl/>
+              </w:rPr>
+              <w:t>גשרמו</w:t>
+            </w:r>
+            <w:proofErr w:type="spellEnd"/>
+            <w:r>
+              <w:rPr>
+                <w:rFonts w:hint="cs"/>
+                <w:b/>
+                <w:bCs/>
+                <w:rtl/>
+              </w:rPr>
+              <w:t xml:space="preserve">, כרמלה וחניתה. </w:t>
+            </w:r>
+            <w:r>
+              <w:rPr>
+                <w:rFonts w:hint="cs"/>
+                <w:b/>
+                <w:bCs/>
+                <w:rtl/>
+              </w:rPr>
+              <w:t xml:space="preserve"> יוצאים ב 10.15. </w:t>
+            </w:r>
+          </w:p>
+          <w:p>
+            <w:pPr>
+              <w:pStyle w:val="a4"/>
+              <w:spacing w:line="360" w:lineRule="auto"/>
+              <w:ind w:left="360"/>
+              <w:rPr>
+                <w:b/>
+                <w:bCs/>
                 <w:rtl/>
               </w:rPr>
             </w:pPr>
@@ -167,11 +220,11 @@
       </w:tr>
       <w:tr>
         <w:trPr>
-          <w:trHeight w:val="1101"/>
+          <w:trHeight w:val="786"/>
         </w:trPr>
         <w:tc>
           <w:tcPr>
-            <w:tcW w:w="1129" w:type="dxa"/>
+            <w:tcW w:w="1270" w:type="dxa"/>
             <w:tcBorders>
               <w:top w:val="thickThinSmallGap" w:sz="24" w:space="0" w:color="000000"/>
               <w:left w:val="thinThickSmallGap" w:sz="24" w:space="0" w:color="000000"/>
@@ -282,7 +335,100 @@
                 <w:szCs w:val="20"/>
                 <w:rtl/>
               </w:rPr>
+              <w:t xml:space="preserve">חצר אחורית וסביב האולם - </w:t>
+            </w:r>
+          </w:p>
+          <w:p>
+            <w:pPr>
+              <w:spacing w:line="276" w:lineRule="auto"/>
+              <w:jc w:val="right"/>
+              <w:rPr>
+                <w:b/>
+                <w:bCs/>
+                <w:sz w:val="20"/>
+                <w:szCs w:val="20"/>
+                <w:rtl/>
+              </w:rPr>
+            </w:pPr>
+            <w:r>
+              <w:rPr>
+                <w:rFonts w:hint="cs"/>
+                <w:b/>
+                <w:bCs/>
+                <w:sz w:val="20"/>
+                <w:szCs w:val="20"/>
+                <w:rtl/>
+              </w:rPr>
               <w:t xml:space="preserve">מסדרונות בנין 200 - </w:t>
+            </w:r>
+          </w:p>
+          <w:p>
+            <w:pPr>
+              <w:spacing w:line="276" w:lineRule="auto"/>
+              <w:jc w:val="right"/>
+              <w:rPr>
+                <w:b/>
+                <w:bCs/>
+                <w:sz w:val="20"/>
+                <w:szCs w:val="20"/>
+                <w:rtl/>
+              </w:rPr>
+            </w:pPr>
+            <w:r>
+              <w:rPr>
+                <w:rFonts w:hint="cs"/>
+                <w:b/>
+                <w:bCs/>
+                <w:sz w:val="20"/>
+                <w:szCs w:val="20"/>
+                <w:rtl/>
+              </w:rPr>
+              <w:t xml:space="preserve">מסדרונות בנין 400 </w:t>
+            </w:r>
+            <w:r>
+              <w:rPr>
+                <w:b/>
+                <w:bCs/>
+                <w:sz w:val="20"/>
+                <w:szCs w:val="20"/>
+                <w:rtl/>
+              </w:rPr>
+              <w:t>–</w:t>
+            </w:r>
+            <w:r>
+              <w:rPr>
+                <w:rFonts w:hint="cs"/>
+                <w:b/>
+                <w:bCs/>
+                <w:sz w:val="20"/>
+                <w:szCs w:val="20"/>
+                <w:rtl/>
+              </w:rPr>
+              <w:t xml:space="preserve"> </w:t>
+            </w:r>
+          </w:p>
+          <w:p>
+            <w:pPr>
+              <w:spacing w:line="276" w:lineRule="auto"/>
+              <w:jc w:val="right"/>
+              <w:rPr>
+                <w:b/>
+                <w:bCs/>
+                <w:sz w:val="20"/>
+                <w:szCs w:val="20"/>
+                <w:rtl/>
+              </w:rPr>
+            </w:pPr>
+            <w:r>
+              <w:rPr>
+                <w:rFonts w:hint="cs"/>
+                <w:b/>
+                <w:bCs/>
+                <w:sz w:val="20"/>
+                <w:szCs w:val="20"/>
+                <w:rtl/>
+              </w:rPr>
+              <w:t>מסדרונות בנין 100 -</w:t>
             </w:r>
           </w:p>
         </w:tc>
@@ -316,7 +462,7 @@
                 <w:u w:val="single"/>
                 <w:rtl/>
               </w:rPr>
-              <w:t>9.30-9.45</w:t>
+              <w:t>10.00-10.15</w:t>
             </w:r>
           </w:p>
           <w:p>
@@ -339,7 +485,87 @@
                 <w:szCs w:val="20"/>
                 <w:rtl/>
               </w:rPr>
-              <w:t xml:space="preserve">יעקב </w:t>
+              <w:t>אילנה יפרח</w:t>
+            </w:r>
+          </w:p>
+          <w:p>
+            <w:pPr>
+              <w:spacing w:line="276" w:lineRule="auto"/>
+              <w:rPr>
+                <w:b/>
+                <w:bCs/>
+                <w:sz w:val="20"/>
+                <w:szCs w:val="20"/>
+                <w:rtl/>
+              </w:rPr>
+            </w:pPr>
+            <w:r>
+              <w:rPr>
+                <w:rFonts w:hint="cs"/>
+                <w:b/>
+                <w:bCs/>
+                <w:sz w:val="20"/>
+                <w:szCs w:val="20"/>
+                <w:rtl/>
+              </w:rPr>
+              <w:t>ליאורה</w:t>
+            </w:r>
+            <w:r>
+              <w:rPr>
+                <w:rFonts w:hint="cs"/>
+                <w:b/>
+                <w:bCs/>
+                <w:sz w:val="20"/>
+                <w:szCs w:val="20"/>
+                <w:rtl/>
+              </w:rPr>
+              <w:t xml:space="preserve"> אבל</w:t>
+            </w:r>
+          </w:p>
+          <w:p>
+            <w:pPr>
+              <w:spacing w:line="276" w:lineRule="auto"/>
+              <w:rPr>
+                <w:b/>
+                <w:bCs/>
+                <w:sz w:val="20"/>
+                <w:szCs w:val="20"/>
+                <w:rtl/>
+              </w:rPr>
+            </w:pPr>
+            <w:r>
+              <w:rPr>
+                <w:rFonts w:hint="cs"/>
+                <w:b/>
+                <w:bCs/>
+                <w:sz w:val="20"/>
+                <w:szCs w:val="20"/>
+                <w:rtl/>
+              </w:rPr>
+              <w:t>מרינה</w:t>
+            </w:r>
+          </w:p>
+          <w:p>
+            <w:pPr>
+              <w:spacing w:line="276" w:lineRule="auto"/>
+              <w:rPr>
+                <w:b/>
+                <w:bCs/>
+                <w:sz w:val="20"/>
+                <w:szCs w:val="20"/>
+                <w:rtl/>
+              </w:rPr>
+            </w:pPr>
+            <w:r>
+              <w:rPr>
+                <w:rFonts w:hint="cs"/>
+                <w:b/>
+                <w:bCs/>
+                <w:sz w:val="20"/>
+                <w:szCs w:val="20"/>
+                <w:rtl/>
+              </w:rPr>
+              <w:t xml:space="preserve">שלומית </w:t>
             </w:r>
             <w:proofErr w:type="spellStart"/>
             <w:r>
@@ -351,7 +577,7 @@
                 <w:szCs w:val="20"/>
                 <w:rtl/>
               </w:rPr>
-              <w:t>הרנוי</w:t>
+              <w:t>גרשקוביץ</w:t>
             </w:r>
             <w:proofErr w:type="spellEnd"/>
           </w:p>
@@ -375,8 +601,33 @@
                 <w:szCs w:val="20"/>
                 <w:rtl/>
               </w:rPr>
-              <w:t>מימי</w:t>
-            </w:r>
+              <w:t xml:space="preserve">רחל </w:t>
+            </w:r>
+            <w:proofErr w:type="spellStart"/>
+            <w:r>
+              <w:rPr>
+                <w:rFonts w:hint="cs"/>
+                <w:b/>
+                <w:bCs/>
+                <w:sz w:val="20"/>
+                <w:szCs w:val="20"/>
+                <w:rtl/>
+              </w:rPr>
+              <w:t>בראל</w:t>
+            </w:r>
+            <w:proofErr w:type="spellEnd"/>
+          </w:p>
+          <w:p>
+            <w:pPr>
+              <w:spacing w:line="276" w:lineRule="auto"/>
+              <w:rPr>
+                <w:b/>
+                <w:bCs/>
+                <w:sz w:val="20"/>
+                <w:szCs w:val="20"/>
+                <w:rtl/>
+              </w:rPr>
+            </w:pPr>
           </w:p>
         </w:tc>
         <w:tc>
@@ -409,19 +660,7 @@
                 <w:u w:val="single"/>
                 <w:rtl/>
               </w:rPr>
-              <w:t>1</w:t>
-            </w:r>
-            <w:r>
-              <w:rPr>
-                <w:rFonts w:hint="cs"/>
-                <w:b/>
-                <w:bCs/>
-                <w:sz w:val="20"/>
-                <w:szCs w:val="20"/>
-                <w:u w:val="single"/>
-                <w:rtl/>
-              </w:rPr>
-              <w:t>1.15-11.30</w:t>
+              <w:t>11.50-12.10</w:t>
             </w:r>
           </w:p>
           <w:p>
@@ -444,7 +683,7 @@
                 <w:szCs w:val="20"/>
                 <w:rtl/>
               </w:rPr>
-              <w:t>יובל גרינברג</w:t>
+              <w:t>שרית פונט</w:t>
             </w:r>
           </w:p>
           <w:p>
@@ -467,8 +706,90 @@
                 <w:szCs w:val="20"/>
                 <w:rtl/>
               </w:rPr>
-              <w:t xml:space="preserve">אילן </w:t>
-            </w:r>
+              <w:t>אלי כזום</w:t>
+            </w:r>
+          </w:p>
+          <w:p>
+            <w:pPr>
+              <w:spacing w:line="276" w:lineRule="auto"/>
+              <w:rPr>
+                <w:b/>
+                <w:bCs/>
+                <w:sz w:val="20"/>
+                <w:szCs w:val="20"/>
+                <w:rtl/>
+              </w:rPr>
+            </w:pPr>
+            <w:r>
+              <w:rPr>
+                <w:rFonts w:hint="cs"/>
+                <w:b/>
+                <w:bCs/>
+                <w:sz w:val="20"/>
+                <w:szCs w:val="20"/>
+                <w:rtl/>
+              </w:rPr>
+              <w:t>שחר יפרח</w:t>
+            </w:r>
+          </w:p>
+          <w:p>
+            <w:pPr>
+              <w:spacing w:line="276" w:lineRule="auto"/>
+              <w:rPr>
+                <w:b/>
+                <w:bCs/>
+                <w:sz w:val="20"/>
+                <w:szCs w:val="20"/>
+                <w:rtl/>
+              </w:rPr>
+            </w:pPr>
+            <w:r>
+              <w:rPr>
+                <w:rFonts w:hint="cs"/>
+                <w:b/>
+                <w:bCs/>
+                <w:sz w:val="20"/>
+                <w:szCs w:val="20"/>
+                <w:rtl/>
+              </w:rPr>
+              <w:t>שונית הרוש</w:t>
+            </w:r>
+          </w:p>
+          <w:p>
+            <w:pPr>
+              <w:spacing w:line="276" w:lineRule="auto"/>
+              <w:rPr>
+                <w:b/>
+                <w:bCs/>
+                <w:sz w:val="20"/>
+                <w:szCs w:val="20"/>
+                <w:rtl/>
+              </w:rPr>
+            </w:pPr>
+            <w:r>
+              <w:rPr>
+                <w:rFonts w:hint="cs"/>
+                <w:b/>
+                <w:bCs/>
+                <w:sz w:val="20"/>
+                <w:szCs w:val="20"/>
+                <w:rtl/>
+              </w:rPr>
+              <w:t xml:space="preserve">ניצן </w:t>
+            </w:r>
+            <w:proofErr w:type="spellStart"/>
+            <w:r>
+              <w:rPr>
+                <w:rFonts w:hint="cs"/>
+                <w:b/>
+                <w:bCs/>
+                <w:sz w:val="20"/>
+                <w:szCs w:val="20"/>
+                <w:rtl/>
+              </w:rPr>
+              <w:t>גולדווין</w:t>
+            </w:r>
+            <w:proofErr w:type="spellEnd"/>
           </w:p>
         </w:tc>
         <w:tc>
@@ -487,9 +808,161 @@
                 <w:bCs/>
                 <w:sz w:val="20"/>
                 <w:szCs w:val="20"/>
-                <w:rtl/>
-              </w:rPr>
-            </w:pPr>
+                <w:u w:val="single"/>
+                <w:rtl/>
+              </w:rPr>
+            </w:pPr>
+            <w:r>
+              <w:rPr>
+                <w:rFonts w:hint="cs"/>
+                <w:b/>
+                <w:bCs/>
+                <w:sz w:val="20"/>
+                <w:szCs w:val="20"/>
+                <w:u w:val="single"/>
+                <w:rtl/>
+              </w:rPr>
+              <w:t>13.45-13.55</w:t>
+            </w:r>
+          </w:p>
+          <w:p>
+            <w:pPr>
+              <w:spacing w:line="276" w:lineRule="auto"/>
+              <w:rPr>
+                <w:b/>
+                <w:bCs/>
+                <w:sz w:val="20"/>
+                <w:szCs w:val="20"/>
+                <w:rtl/>
+              </w:rPr>
+            </w:pPr>
+            <w:r>
+              <w:rPr>
+                <w:rFonts w:hint="cs"/>
+                <w:b/>
+                <w:bCs/>
+                <w:sz w:val="20"/>
+                <w:szCs w:val="20"/>
+                <w:rtl/>
+              </w:rPr>
+              <w:t>גיא רשף</w:t>
+            </w:r>
+          </w:p>
+          <w:p>
+            <w:pPr>
+              <w:spacing w:line="276" w:lineRule="auto"/>
+              <w:rPr>
+                <w:rFonts w:hint="cs"/>
+                <w:b/>
+                <w:bCs/>
+                <w:sz w:val="20"/>
+                <w:szCs w:val="20"/>
+                <w:rtl/>
+              </w:rPr>
+            </w:pPr>
+            <w:r>
+              <w:rPr>
+                <w:rFonts w:hint="cs"/>
+                <w:b/>
+                <w:bCs/>
+                <w:sz w:val="20"/>
+                <w:szCs w:val="20"/>
+                <w:rtl/>
+              </w:rPr>
+              <w:t>זהר</w:t>
+            </w:r>
+          </w:p>
+          <w:p>
+            <w:pPr>
+              <w:spacing w:line="276" w:lineRule="auto"/>
+              <w:rPr>
+                <w:b/>
+                <w:bCs/>
+                <w:sz w:val="20"/>
+                <w:szCs w:val="20"/>
+                <w:rtl/>
+              </w:rPr>
+            </w:pPr>
+            <w:r>
+              <w:rPr>
+                <w:rFonts w:hint="cs"/>
+                <w:b/>
+                <w:bCs/>
+                <w:sz w:val="20"/>
+                <w:szCs w:val="20"/>
+                <w:rtl/>
+              </w:rPr>
+              <w:t>עדי תדהר</w:t>
+            </w:r>
+          </w:p>
+          <w:p>
+            <w:pPr>
+              <w:spacing w:line="276" w:lineRule="auto"/>
+              <w:rPr>
+                <w:b/>
+                <w:bCs/>
+                <w:sz w:val="20"/>
+                <w:szCs w:val="20"/>
+                <w:rtl/>
+              </w:rPr>
+            </w:pPr>
+            <w:r>
+              <w:rPr>
+                <w:rFonts w:hint="cs"/>
+                <w:b/>
+                <w:bCs/>
+                <w:sz w:val="20"/>
+                <w:szCs w:val="20"/>
+                <w:rtl/>
+              </w:rPr>
+              <w:t xml:space="preserve">ערן </w:t>
+            </w:r>
+            <w:proofErr w:type="spellStart"/>
+            <w:r>
+              <w:rPr>
+                <w:rFonts w:hint="cs"/>
+                <w:b/>
+                <w:bCs/>
+                <w:sz w:val="20"/>
+                <w:szCs w:val="20"/>
+                <w:rtl/>
+              </w:rPr>
+              <w:t>פרבשטיין</w:t>
+            </w:r>
+            <w:proofErr w:type="spellEnd"/>
+          </w:p>
+          <w:p>
+            <w:pPr>
+              <w:spacing w:line="276" w:lineRule="auto"/>
+              <w:rPr>
+                <w:b/>
+                <w:bCs/>
+                <w:sz w:val="20"/>
+                <w:szCs w:val="20"/>
+                <w:rtl/>
+              </w:rPr>
+            </w:pPr>
+            <w:r>
+              <w:rPr>
+                <w:rFonts w:hint="cs"/>
+                <w:b/>
+                <w:bCs/>
+                <w:sz w:val="20"/>
+                <w:szCs w:val="20"/>
+                <w:rtl/>
+              </w:rPr>
+              <w:t>דור</w:t>
+            </w:r>
+            <w:r>
+              <w:rPr>
+                <w:b/>
+                <w:bCs/>
+                <w:sz w:val="20"/>
+                <w:szCs w:val="20"/>
+                <w:rtl/>
+              </w:rPr>
+              <w:t xml:space="preserve"> </w:t>
+            </w:r>
           </w:p>
         </w:tc>
       </w:tr>
@@ -499,13 +972,27 @@
         </w:trPr>
         <w:tc>
           <w:tcPr>
-            <w:tcW w:w="1129" w:type="dxa"/>
+            <w:tcW w:w="1270" w:type="dxa"/>
             <w:tcBorders>
               <w:left w:val="thinThickSmallGap" w:sz="24" w:space="0" w:color="000000"/>
               <w:right w:val="thickThinSmallGap" w:sz="24" w:space="0" w:color="000000"/>
             </w:tcBorders>
             <w:shd w:val="clear" w:color="auto" w:fill="BDD6EE" w:themeFill="accent1" w:themeFillTint="66"/>
           </w:tcPr>
+          <w:p>
+            <w:pPr>
+              <w:spacing w:line="360" w:lineRule="auto"/>
+              <w:jc w:val="center"/>
+              <w:rPr>
+                <w:b/>
+                <w:bCs/>
+                <w:color w:val="0070C0"/>
+                <w:sz w:val="28"/>
+                <w:szCs w:val="28"/>
+                <w:rtl/>
+              </w:rPr>
+            </w:pPr>
+          </w:p>
           <w:p>
             <w:pPr>
               <w:spacing w:line="360" w:lineRule="auto"/>
@@ -545,8 +1032,62 @@
             <w:pPr>
               <w:spacing w:line="360" w:lineRule="auto"/>
               <w:rPr>
-                <w:b/>
-                <w:bCs/>
+                <w:rFonts w:ascii="Arial" w:hAnsi="Arial" w:cs="Arial"/>
+                <w:color w:val="000000"/>
+                <w:rtl/>
+              </w:rPr>
+            </w:pPr>
+            <w:r>
+              <w:rPr>
+                <w:rFonts w:ascii="Arial" w:hAnsi="Arial" w:cs="Arial" w:hint="cs"/>
+                <w:color w:val="000000"/>
+                <w:rtl/>
+              </w:rPr>
+              <w:t>יוד4 מדעי המחשב עם שחר שיעור3+4 לומדים בחדר 121</w:t>
+            </w:r>
+          </w:p>
+          <w:p>
+            <w:pPr>
+              <w:spacing w:line="360" w:lineRule="auto"/>
+              <w:rPr>
+                <w:rFonts w:ascii="Arial" w:hAnsi="Arial" w:cs="Arial"/>
+                <w:color w:val="000000"/>
+                <w:rtl/>
+              </w:rPr>
+            </w:pPr>
+            <w:r>
+              <w:rPr>
+                <w:rFonts w:ascii="Arial" w:hAnsi="Arial" w:cs="Arial" w:hint="cs"/>
+                <w:color w:val="000000"/>
+                <w:highlight w:val="green"/>
+                <w:rtl/>
+              </w:rPr>
+              <w:t>יוד6 אין מתמטיקה שיעור1+2, 6</w:t>
+            </w:r>
+          </w:p>
+          <w:p>
+            <w:pPr>
+              <w:spacing w:line="360" w:lineRule="auto"/>
+              <w:rPr>
+                <w:rFonts w:ascii="Arial" w:hAnsi="Arial" w:cs="Arial"/>
+                <w:color w:val="000000"/>
+                <w:rtl/>
+              </w:rPr>
+            </w:pPr>
+            <w:r>
+              <w:rPr>
+                <w:rFonts w:ascii="Arial" w:hAnsi="Arial" w:cs="Arial" w:hint="cs"/>
+                <w:color w:val="000000"/>
+                <w:rtl/>
+              </w:rPr>
+              <w:t>יוד10 מתחילים שיעור2.</w:t>
+            </w:r>
+          </w:p>
+          <w:p>
+            <w:pPr>
+              <w:spacing w:line="360" w:lineRule="auto"/>
+              <w:rPr>
+                <w:rFonts w:asciiTheme="minorBidi" w:hAnsiTheme="minorBidi"/>
                 <w:rtl/>
               </w:rPr>
             </w:pPr>
@@ -559,7 +1100,7 @@
         </w:trPr>
         <w:tc>
           <w:tcPr>
-            <w:tcW w:w="1129" w:type="dxa"/>
+            <w:tcW w:w="1270" w:type="dxa"/>
             <w:tcBorders>
               <w:left w:val="thinThickSmallGap" w:sz="24" w:space="0" w:color="000000"/>
               <w:right w:val="thickThinSmallGap" w:sz="24" w:space="0" w:color="000000"/>
@@ -605,20 +1146,823 @@
             <w:pPr>
               <w:spacing w:line="360" w:lineRule="auto"/>
               <w:rPr>
-                <w:b/>
-                <w:bCs/>
-                <w:rtl/>
-              </w:rPr>
-            </w:pPr>
-            <w:r>
-              <w:rPr>
-                <w:rFonts w:hint="cs"/>
-                <w:b/>
-                <w:bCs/>
-                <w:rtl/>
-              </w:rPr>
-              <w:t>כימיה עם דרורה נבחנים בחדר 135</w:t>
-            </w:r>
+                <w:rFonts w:asciiTheme="minorBidi" w:hAnsiTheme="minorBidi" w:hint="cs"/>
+                <w:rtl/>
+              </w:rPr>
+            </w:pPr>
+            <w:r>
+              <w:rPr>
+                <w:rFonts w:asciiTheme="minorBidi" w:hAnsiTheme="minorBidi" w:hint="cs"/>
+                <w:rtl/>
+              </w:rPr>
+              <w:t xml:space="preserve">יא1 שיעור7 לשון עם </w:t>
+            </w:r>
+            <w:proofErr w:type="spellStart"/>
+            <w:r>
+              <w:rPr>
+                <w:rFonts w:asciiTheme="minorBidi" w:hAnsiTheme="minorBidi" w:hint="cs"/>
+                <w:rtl/>
+              </w:rPr>
+              <w:t>בילהה</w:t>
+            </w:r>
+            <w:proofErr w:type="spellEnd"/>
+            <w:r>
+              <w:rPr>
+                <w:rFonts w:asciiTheme="minorBidi" w:hAnsiTheme="minorBidi" w:hint="cs"/>
+                <w:rtl/>
+              </w:rPr>
+              <w:t>.</w:t>
+            </w:r>
+          </w:p>
+          <w:p>
+            <w:pPr>
+              <w:spacing w:line="360" w:lineRule="auto"/>
+              <w:rPr>
+                <w:rFonts w:asciiTheme="minorBidi" w:hAnsiTheme="minorBidi"/>
+                <w:b/>
+                <w:bCs/>
+                <w:sz w:val="24"/>
+                <w:szCs w:val="24"/>
+                <w:rtl/>
+              </w:rPr>
+            </w:pPr>
+          </w:p>
+          <w:p>
+            <w:pPr>
+              <w:spacing w:line="360" w:lineRule="auto"/>
+              <w:rPr>
+                <w:rFonts w:asciiTheme="minorBidi" w:hAnsiTheme="minorBidi" w:hint="cs"/>
+                <w:b/>
+                <w:bCs/>
+                <w:sz w:val="24"/>
+                <w:szCs w:val="24"/>
+                <w:rtl/>
+              </w:rPr>
+            </w:pPr>
+            <w:r>
+              <w:rPr>
+                <w:rFonts w:asciiTheme="minorBidi" w:hAnsiTheme="minorBidi" w:hint="cs"/>
+                <w:b/>
+                <w:bCs/>
+                <w:sz w:val="24"/>
+                <w:szCs w:val="24"/>
+                <w:rtl/>
+              </w:rPr>
+              <w:t>מבחן בחירה ב'</w:t>
+            </w:r>
+            <w:r>
+              <w:rPr>
+                <w:rFonts w:asciiTheme="minorBidi" w:hAnsiTheme="minorBidi" w:hint="cs"/>
+                <w:b/>
+                <w:bCs/>
+                <w:sz w:val="24"/>
+                <w:szCs w:val="24"/>
+                <w:rtl/>
+              </w:rPr>
+              <w:t xml:space="preserve"> </w:t>
+            </w:r>
+            <w:r>
+              <w:rPr>
+                <w:rFonts w:asciiTheme="minorBidi" w:hAnsiTheme="minorBidi"/>
+                <w:b/>
+                <w:bCs/>
+                <w:sz w:val="24"/>
+                <w:szCs w:val="24"/>
+                <w:rtl/>
+              </w:rPr>
+              <w:t>–</w:t>
+            </w:r>
+            <w:r>
+              <w:rPr>
+                <w:rFonts w:asciiTheme="minorBidi" w:hAnsiTheme="minorBidi" w:hint="cs"/>
+                <w:b/>
+                <w:bCs/>
+                <w:sz w:val="24"/>
+                <w:szCs w:val="24"/>
+                <w:rtl/>
+              </w:rPr>
+              <w:t xml:space="preserve"> שיעור1+2</w:t>
+            </w:r>
+          </w:p>
+          <w:p>
+            <w:pPr>
+              <w:spacing w:line="360" w:lineRule="auto"/>
+              <w:rPr>
+                <w:rFonts w:asciiTheme="minorBidi" w:hAnsiTheme="minorBidi"/>
+                <w:rtl/>
+              </w:rPr>
+            </w:pPr>
+            <w:r>
+              <w:rPr>
+                <w:rFonts w:asciiTheme="minorBidi" w:hAnsiTheme="minorBidi" w:hint="cs"/>
+                <w:rtl/>
+              </w:rPr>
+              <w:t>פיסיקה עם אופיר בחדר  13</w:t>
+            </w:r>
+            <w:r>
+              <w:rPr>
+                <w:rFonts w:asciiTheme="minorBidi" w:hAnsiTheme="minorBidi" w:hint="cs"/>
+                <w:rtl/>
+              </w:rPr>
+              <w:t>1</w:t>
+            </w:r>
+            <w:r>
+              <w:rPr>
+                <w:rFonts w:asciiTheme="minorBidi" w:hAnsiTheme="minorBidi" w:hint="cs"/>
+                <w:rtl/>
+              </w:rPr>
+              <w:t>,                  עם יובל בחדר 13</w:t>
+            </w:r>
+            <w:r>
+              <w:rPr>
+                <w:rFonts w:asciiTheme="minorBidi" w:hAnsiTheme="minorBidi" w:hint="cs"/>
+                <w:rtl/>
+              </w:rPr>
+              <w:t>3</w:t>
+            </w:r>
+            <w:r>
+              <w:rPr>
+                <w:rFonts w:asciiTheme="minorBidi" w:hAnsiTheme="minorBidi" w:hint="cs"/>
+                <w:rtl/>
+              </w:rPr>
+              <w:t xml:space="preserve"> </w:t>
+            </w:r>
+            <w:r>
+              <w:rPr>
+                <w:rFonts w:asciiTheme="minorBidi" w:hAnsiTheme="minorBidi"/>
+                <w:rtl/>
+              </w:rPr>
+              <w:t>–</w:t>
+            </w:r>
+            <w:r>
+              <w:rPr>
+                <w:rFonts w:asciiTheme="minorBidi" w:hAnsiTheme="minorBidi" w:hint="cs"/>
+                <w:rtl/>
+              </w:rPr>
+              <w:t xml:space="preserve"> מתחילים ב 7.45</w:t>
+            </w:r>
+          </w:p>
+          <w:p>
+            <w:pPr>
+              <w:spacing w:line="360" w:lineRule="auto"/>
+              <w:rPr>
+                <w:rFonts w:asciiTheme="minorBidi" w:hAnsiTheme="minorBidi"/>
+                <w:rtl/>
+              </w:rPr>
+            </w:pPr>
+            <w:r>
+              <w:rPr>
+                <w:rFonts w:asciiTheme="minorBidi" w:hAnsiTheme="minorBidi" w:hint="cs"/>
+                <w:rtl/>
+              </w:rPr>
+              <w:t>ביולוגיה עם יאיר בחדר 130,  עם יעקב בחדר 121</w:t>
+            </w:r>
+          </w:p>
+          <w:p>
+            <w:pPr>
+              <w:spacing w:line="360" w:lineRule="auto"/>
+              <w:rPr>
+                <w:rFonts w:asciiTheme="minorBidi" w:hAnsiTheme="minorBidi"/>
+                <w:rtl/>
+              </w:rPr>
+            </w:pPr>
+            <w:r>
+              <w:rPr>
+                <w:rFonts w:asciiTheme="minorBidi" w:hAnsiTheme="minorBidi" w:hint="cs"/>
+                <w:rtl/>
+              </w:rPr>
+              <w:t xml:space="preserve">מדעי המחשב בחדר </w:t>
+            </w:r>
+            <w:r>
+              <w:rPr>
+                <w:rFonts w:asciiTheme="minorBidi" w:hAnsiTheme="minorBidi" w:hint="cs"/>
+                <w:rtl/>
+              </w:rPr>
+              <w:t>13</w:t>
+            </w:r>
+            <w:r>
+              <w:rPr>
+                <w:rFonts w:asciiTheme="minorBidi" w:hAnsiTheme="minorBidi" w:hint="cs"/>
+                <w:rtl/>
+              </w:rPr>
+              <w:t>5</w:t>
+            </w:r>
+            <w:r>
+              <w:rPr>
+                <w:rFonts w:asciiTheme="minorBidi" w:hAnsiTheme="minorBidi" w:hint="cs"/>
+                <w:rtl/>
+              </w:rPr>
+              <w:t xml:space="preserve"> </w:t>
+            </w:r>
+            <w:r>
+              <w:rPr>
+                <w:rFonts w:asciiTheme="minorBidi" w:hAnsiTheme="minorBidi" w:hint="cs"/>
+                <w:highlight w:val="green"/>
+                <w:rtl/>
+              </w:rPr>
+              <w:t>מתחילים ב 7.45</w:t>
+            </w:r>
+            <w:r>
+              <w:rPr>
+                <w:rFonts w:asciiTheme="minorBidi" w:hAnsiTheme="minorBidi" w:hint="cs"/>
+                <w:rtl/>
+              </w:rPr>
+              <w:t xml:space="preserve">  </w:t>
+            </w:r>
+            <w:r>
+              <w:rPr>
+                <w:rFonts w:asciiTheme="minorBidi" w:hAnsiTheme="minorBidi" w:hint="cs"/>
+                <w:rtl/>
+              </w:rPr>
+              <w:t xml:space="preserve">    </w:t>
+            </w:r>
+            <w:r>
+              <w:rPr>
+                <w:rFonts w:asciiTheme="minorBidi" w:hAnsiTheme="minorBidi" w:hint="cs"/>
+                <w:rtl/>
+              </w:rPr>
+              <w:t>ספרות עם דפי בחדר 31</w:t>
+            </w:r>
+            <w:r>
+              <w:rPr>
+                <w:rFonts w:asciiTheme="minorBidi" w:hAnsiTheme="minorBidi" w:hint="cs"/>
+                <w:rtl/>
+              </w:rPr>
+              <w:t>2</w:t>
+            </w:r>
+          </w:p>
+          <w:p>
+            <w:pPr>
+              <w:spacing w:line="360" w:lineRule="auto"/>
+              <w:rPr>
+                <w:rFonts w:asciiTheme="minorBidi" w:hAnsiTheme="minorBidi"/>
+                <w:rtl/>
+              </w:rPr>
+            </w:pPr>
+            <w:r>
+              <w:rPr>
+                <w:rFonts w:asciiTheme="minorBidi" w:hAnsiTheme="minorBidi" w:hint="cs"/>
+                <w:rtl/>
+              </w:rPr>
+              <w:t>...................................................................................................</w:t>
+            </w:r>
+          </w:p>
+          <w:p>
+            <w:pPr>
+              <w:spacing w:line="360" w:lineRule="auto"/>
+              <w:rPr>
+                <w:rFonts w:asciiTheme="minorBidi" w:hAnsiTheme="minorBidi"/>
+                <w:rtl/>
+              </w:rPr>
+            </w:pPr>
+            <w:r>
+              <w:rPr>
+                <w:rFonts w:asciiTheme="minorBidi" w:hAnsiTheme="minorBidi" w:hint="cs"/>
+                <w:b/>
+                <w:bCs/>
+                <w:sz w:val="24"/>
+                <w:szCs w:val="24"/>
+                <w:rtl/>
+              </w:rPr>
+              <w:t xml:space="preserve">מבחן </w:t>
+            </w:r>
+            <w:proofErr w:type="spellStart"/>
+            <w:r>
+              <w:rPr>
+                <w:rFonts w:asciiTheme="minorBidi" w:hAnsiTheme="minorBidi" w:hint="cs"/>
+                <w:b/>
+                <w:bCs/>
+                <w:sz w:val="24"/>
+                <w:szCs w:val="24"/>
+                <w:rtl/>
+              </w:rPr>
+              <w:t>בהסטורי</w:t>
+            </w:r>
+            <w:r>
+              <w:rPr>
+                <w:rFonts w:asciiTheme="minorBidi" w:hAnsiTheme="minorBidi" w:hint="cs"/>
+                <w:b/>
+                <w:bCs/>
+                <w:sz w:val="24"/>
+                <w:szCs w:val="24"/>
+                <w:rtl/>
+              </w:rPr>
+              <w:t>ה</w:t>
+            </w:r>
+            <w:proofErr w:type="spellEnd"/>
+            <w:r>
+              <w:rPr>
+                <w:rFonts w:asciiTheme="minorBidi" w:hAnsiTheme="minorBidi" w:hint="cs"/>
+                <w:b/>
+                <w:bCs/>
+                <w:sz w:val="24"/>
+                <w:szCs w:val="24"/>
+                <w:rtl/>
+              </w:rPr>
+              <w:t xml:space="preserve"> יא9-10  </w:t>
+            </w:r>
+          </w:p>
+          <w:p>
+            <w:pPr>
+              <w:spacing w:line="360" w:lineRule="auto"/>
+              <w:rPr>
+                <w:rFonts w:asciiTheme="minorBidi" w:hAnsiTheme="minorBidi"/>
+                <w:rtl/>
+              </w:rPr>
+            </w:pPr>
+            <w:r>
+              <w:rPr>
+                <w:rFonts w:asciiTheme="minorBidi" w:hAnsiTheme="minorBidi" w:hint="cs"/>
+                <w:highlight w:val="cyan"/>
+                <w:rtl/>
+              </w:rPr>
+              <w:t>יא10</w:t>
+            </w:r>
+            <w:r>
+              <w:rPr>
+                <w:rFonts w:asciiTheme="minorBidi" w:hAnsiTheme="minorBidi" w:hint="cs"/>
+                <w:rtl/>
+              </w:rPr>
+              <w:t xml:space="preserve"> בשעה 8.30-11.00 .    </w:t>
+            </w:r>
+            <w:r>
+              <w:rPr>
+                <w:rFonts w:asciiTheme="minorBidi" w:hAnsiTheme="minorBidi" w:hint="cs"/>
+                <w:b/>
+                <w:bCs/>
+                <w:rtl/>
+              </w:rPr>
+              <w:t>בוחנים בע"פ</w:t>
+            </w:r>
+            <w:r>
+              <w:rPr>
+                <w:rFonts w:asciiTheme="minorBidi" w:hAnsiTheme="minorBidi" w:hint="cs"/>
+                <w:rtl/>
+              </w:rPr>
+              <w:t xml:space="preserve">: תמר, אייל, אולגה , עודד. </w:t>
+            </w:r>
+          </w:p>
+          <w:p>
+            <w:pPr>
+              <w:spacing w:line="360" w:lineRule="auto"/>
+              <w:rPr>
+                <w:rFonts w:asciiTheme="minorBidi" w:hAnsiTheme="minorBidi"/>
+                <w:rtl/>
+              </w:rPr>
+            </w:pPr>
+            <w:r>
+              <w:rPr>
+                <w:rFonts w:asciiTheme="minorBidi" w:hAnsiTheme="minorBidi" w:hint="cs"/>
+                <w:b/>
+                <w:bCs/>
+                <w:rtl/>
+              </w:rPr>
+              <w:t xml:space="preserve">בוחנים </w:t>
+            </w:r>
+            <w:proofErr w:type="spellStart"/>
+            <w:r>
+              <w:rPr>
+                <w:rFonts w:asciiTheme="minorBidi" w:hAnsiTheme="minorBidi" w:hint="cs"/>
+                <w:b/>
+                <w:bCs/>
+                <w:rtl/>
+              </w:rPr>
+              <w:t>נטרליים</w:t>
+            </w:r>
+            <w:proofErr w:type="spellEnd"/>
+            <w:r>
+              <w:rPr>
+                <w:rFonts w:asciiTheme="minorBidi" w:hAnsiTheme="minorBidi" w:hint="cs"/>
+                <w:rtl/>
+              </w:rPr>
+              <w:t>/</w:t>
+            </w:r>
+            <w:r>
+              <w:rPr>
+                <w:rFonts w:asciiTheme="minorBidi" w:hAnsiTheme="minorBidi" w:hint="cs"/>
+                <w:b/>
+                <w:bCs/>
+                <w:rtl/>
+              </w:rPr>
+              <w:t>הקראה</w:t>
+            </w:r>
+            <w:r>
+              <w:rPr>
+                <w:rFonts w:asciiTheme="minorBidi" w:hAnsiTheme="minorBidi" w:hint="cs"/>
+                <w:rtl/>
+              </w:rPr>
+              <w:t xml:space="preserve"> </w:t>
+            </w:r>
+            <w:r>
+              <w:rPr>
+                <w:rFonts w:asciiTheme="minorBidi" w:hAnsiTheme="minorBidi" w:hint="cs"/>
+                <w:rtl/>
+              </w:rPr>
+              <w:t xml:space="preserve"> : קורין, </w:t>
+            </w:r>
+            <w:r>
+              <w:rPr>
+                <w:rFonts w:asciiTheme="minorBidi" w:hAnsiTheme="minorBidi" w:hint="cs"/>
+                <w:rtl/>
+              </w:rPr>
+              <w:t xml:space="preserve">ניצן , </w:t>
+            </w:r>
+            <w:r>
+              <w:rPr>
+                <w:rFonts w:asciiTheme="minorBidi" w:hAnsiTheme="minorBidi" w:hint="cs"/>
+                <w:rtl/>
+              </w:rPr>
+              <w:t xml:space="preserve">עומר ח.  </w:t>
+            </w:r>
+            <w:r>
+              <w:rPr>
+                <w:rFonts w:asciiTheme="minorBidi" w:hAnsiTheme="minorBidi" w:hint="cs"/>
+                <w:rtl/>
+              </w:rPr>
+              <w:t>נטע ב. , טופז (שיעור1),</w:t>
+            </w:r>
+          </w:p>
+          <w:p>
+            <w:pPr>
+              <w:spacing w:line="360" w:lineRule="auto"/>
+              <w:rPr>
+                <w:rFonts w:asciiTheme="minorBidi" w:hAnsiTheme="minorBidi"/>
+                <w:rtl/>
+              </w:rPr>
+            </w:pPr>
+          </w:p>
+          <w:p>
+            <w:pPr>
+              <w:spacing w:line="360" w:lineRule="auto"/>
+              <w:rPr>
+                <w:rFonts w:asciiTheme="minorBidi" w:hAnsiTheme="minorBidi" w:hint="cs"/>
+                <w:rtl/>
+              </w:rPr>
+            </w:pPr>
+            <w:r>
+              <w:rPr>
+                <w:rFonts w:asciiTheme="minorBidi" w:hAnsiTheme="minorBidi" w:hint="cs"/>
+                <w:highlight w:val="cyan"/>
+                <w:rtl/>
+              </w:rPr>
+              <w:t>יא9</w:t>
+            </w:r>
+            <w:r>
+              <w:rPr>
+                <w:rFonts w:asciiTheme="minorBidi" w:hAnsiTheme="minorBidi" w:hint="cs"/>
+                <w:rtl/>
+              </w:rPr>
+              <w:t xml:space="preserve"> שיעור2 פעילות עם בי"ס אופק</w:t>
+            </w:r>
+          </w:p>
+          <w:p>
+            <w:pPr>
+              <w:spacing w:line="360" w:lineRule="auto"/>
+              <w:rPr>
+                <w:rFonts w:asciiTheme="minorBidi" w:hAnsiTheme="minorBidi"/>
+                <w:rtl/>
+              </w:rPr>
+            </w:pPr>
+            <w:r>
+              <w:rPr>
+                <w:rFonts w:asciiTheme="minorBidi" w:hAnsiTheme="minorBidi" w:hint="cs"/>
+                <w:highlight w:val="cyan"/>
+                <w:rtl/>
+              </w:rPr>
+              <w:t>יא9</w:t>
+            </w:r>
+            <w:r>
+              <w:rPr>
+                <w:rFonts w:asciiTheme="minorBidi" w:hAnsiTheme="minorBidi" w:hint="cs"/>
+                <w:rtl/>
+              </w:rPr>
+              <w:t xml:space="preserve"> </w:t>
+            </w:r>
+            <w:r>
+              <w:rPr>
+                <w:rFonts w:asciiTheme="minorBidi" w:hAnsiTheme="minorBidi" w:hint="cs"/>
+                <w:b/>
+                <w:bCs/>
+                <w:sz w:val="24"/>
+                <w:szCs w:val="24"/>
+                <w:rtl/>
+              </w:rPr>
+              <w:t xml:space="preserve">מבחן </w:t>
+            </w:r>
+            <w:proofErr w:type="spellStart"/>
+            <w:r>
+              <w:rPr>
+                <w:rFonts w:asciiTheme="minorBidi" w:hAnsiTheme="minorBidi" w:hint="cs"/>
+                <w:b/>
+                <w:bCs/>
+                <w:sz w:val="24"/>
+                <w:szCs w:val="24"/>
+                <w:rtl/>
+              </w:rPr>
+              <w:t>הסטוריה</w:t>
+            </w:r>
+            <w:proofErr w:type="spellEnd"/>
+            <w:r>
+              <w:rPr>
+                <w:rFonts w:asciiTheme="minorBidi" w:hAnsiTheme="minorBidi" w:hint="cs"/>
+                <w:sz w:val="24"/>
+                <w:szCs w:val="24"/>
+                <w:rtl/>
+              </w:rPr>
+              <w:t xml:space="preserve"> </w:t>
+            </w:r>
+            <w:r>
+              <w:rPr>
+                <w:rFonts w:asciiTheme="minorBidi" w:hAnsiTheme="minorBidi" w:hint="cs"/>
+                <w:rtl/>
+              </w:rPr>
+              <w:t xml:space="preserve">בשעות </w:t>
+            </w:r>
+            <w:r>
+              <w:rPr>
+                <w:rFonts w:asciiTheme="minorBidi" w:hAnsiTheme="minorBidi" w:hint="cs"/>
+                <w:b/>
+                <w:bCs/>
+                <w:rtl/>
+              </w:rPr>
+              <w:t xml:space="preserve">10.15-12.15   </w:t>
+            </w:r>
+            <w:r>
+              <w:rPr>
+                <w:rFonts w:asciiTheme="minorBidi" w:hAnsiTheme="minorBidi" w:hint="cs"/>
+                <w:b/>
+                <w:bCs/>
+                <w:rtl/>
+              </w:rPr>
+              <w:t xml:space="preserve">ת. זמן עד </w:t>
+            </w:r>
+            <w:r>
+              <w:rPr>
+                <w:rFonts w:asciiTheme="minorBidi" w:hAnsiTheme="minorBidi" w:hint="cs"/>
+                <w:b/>
+                <w:bCs/>
+                <w:rtl/>
+              </w:rPr>
+              <w:t>12.45</w:t>
+            </w:r>
+            <w:r>
+              <w:rPr>
+                <w:rFonts w:asciiTheme="minorBidi" w:hAnsiTheme="minorBidi" w:hint="cs"/>
+                <w:rtl/>
+              </w:rPr>
+              <w:t xml:space="preserve"> . יא9 נבחנים בחדר 434  </w:t>
+            </w:r>
+            <w:r>
+              <w:rPr>
+                <w:rFonts w:asciiTheme="minorBidi" w:hAnsiTheme="minorBidi" w:hint="cs"/>
+                <w:b/>
+                <w:bCs/>
+                <w:rtl/>
+              </w:rPr>
+              <w:t>משגיח/ה</w:t>
+            </w:r>
+            <w:r>
+              <w:rPr>
+                <w:rFonts w:asciiTheme="minorBidi" w:hAnsiTheme="minorBidi" w:hint="cs"/>
+                <w:rtl/>
+              </w:rPr>
+              <w:t xml:space="preserve"> מירי קרן.  </w:t>
+            </w:r>
+            <w:r>
+              <w:rPr>
+                <w:rFonts w:asciiTheme="minorBidi" w:hAnsiTheme="minorBidi" w:hint="cs"/>
+                <w:b/>
+                <w:bCs/>
+                <w:rtl/>
+              </w:rPr>
+              <w:t>בוחנים בע"פ</w:t>
+            </w:r>
+            <w:r>
+              <w:rPr>
+                <w:rFonts w:asciiTheme="minorBidi" w:hAnsiTheme="minorBidi" w:hint="cs"/>
+                <w:rtl/>
+              </w:rPr>
+              <w:t xml:space="preserve">: נטע ב/ק.   </w:t>
+            </w:r>
+            <w:r>
+              <w:rPr>
+                <w:rFonts w:asciiTheme="minorBidi" w:hAnsiTheme="minorBidi" w:hint="cs"/>
+                <w:rtl/>
+              </w:rPr>
+              <w:t xml:space="preserve">בוחן נטרלי / הקראה </w:t>
+            </w:r>
+            <w:r>
+              <w:rPr>
+                <w:rFonts w:asciiTheme="minorBidi" w:hAnsiTheme="minorBidi"/>
+                <w:rtl/>
+              </w:rPr>
+              <w:t>–</w:t>
+            </w:r>
+            <w:r>
+              <w:rPr>
+                <w:rFonts w:asciiTheme="minorBidi" w:hAnsiTheme="minorBidi" w:hint="cs"/>
+                <w:rtl/>
+              </w:rPr>
+              <w:t xml:space="preserve"> יובל ג. </w:t>
+            </w:r>
+          </w:p>
+          <w:p>
+            <w:pPr>
+              <w:spacing w:line="360" w:lineRule="auto"/>
+              <w:rPr>
+                <w:rFonts w:asciiTheme="minorBidi" w:hAnsiTheme="minorBidi"/>
+                <w:rtl/>
+              </w:rPr>
+            </w:pPr>
+            <w:r>
+              <w:rPr>
+                <w:rFonts w:asciiTheme="minorBidi" w:hAnsiTheme="minorBidi" w:hint="cs"/>
+                <w:rtl/>
+              </w:rPr>
+              <w:t>שיעור5+6 אזרחות</w:t>
+            </w:r>
+            <w:r>
+              <w:rPr>
+                <w:rFonts w:asciiTheme="minorBidi" w:hAnsiTheme="minorBidi" w:hint="cs"/>
+                <w:rtl/>
+              </w:rPr>
+              <w:t xml:space="preserve"> עם אילנה</w:t>
+            </w:r>
+            <w:r>
+              <w:rPr>
+                <w:rFonts w:asciiTheme="minorBidi" w:hAnsiTheme="minorBidi" w:hint="cs"/>
+                <w:rtl/>
+              </w:rPr>
+              <w:t xml:space="preserve"> לקב' מתן.  </w:t>
+            </w:r>
+            <w:r>
+              <w:rPr>
+                <w:rFonts w:asciiTheme="minorBidi" w:hAnsiTheme="minorBidi" w:hint="cs"/>
+                <w:rtl/>
+              </w:rPr>
+              <w:t xml:space="preserve"> </w:t>
+            </w:r>
+            <w:r>
+              <w:rPr>
+                <w:rFonts w:asciiTheme="minorBidi" w:hAnsiTheme="minorBidi" w:hint="cs"/>
+                <w:rtl/>
+              </w:rPr>
+              <w:t xml:space="preserve">קב' יניב </w:t>
+            </w:r>
+            <w:r>
+              <w:rPr>
+                <w:rFonts w:asciiTheme="minorBidi" w:hAnsiTheme="minorBidi"/>
+                <w:rtl/>
+              </w:rPr>
+              <w:t>–</w:t>
+            </w:r>
+            <w:r>
+              <w:rPr>
+                <w:rFonts w:asciiTheme="minorBidi" w:hAnsiTheme="minorBidi" w:hint="cs"/>
+                <w:rtl/>
+              </w:rPr>
+              <w:t xml:space="preserve"> שיעור 5 עם יניב. שיעור6 אזרחות עם גליה. המשך היום מתמטיקה.</w:t>
+            </w:r>
+          </w:p>
+          <w:p>
+            <w:pPr>
+              <w:spacing w:line="360" w:lineRule="auto"/>
+              <w:rPr>
+                <w:rFonts w:asciiTheme="minorBidi" w:hAnsiTheme="minorBidi"/>
+                <w:rtl/>
+              </w:rPr>
+            </w:pPr>
+            <w:r>
+              <w:rPr>
+                <w:rFonts w:asciiTheme="minorBidi" w:hAnsiTheme="minorBidi" w:hint="cs"/>
+                <w:rtl/>
+              </w:rPr>
+              <w:t>יא10 אחרי המבחן לימודים כרגיל.</w:t>
+            </w:r>
+            <w:r>
+              <w:rPr>
+                <w:rFonts w:asciiTheme="minorBidi" w:hAnsiTheme="minorBidi" w:hint="cs"/>
+                <w:rtl/>
+              </w:rPr>
+              <w:t xml:space="preserve"> מסיימים סוף שיעור5.</w:t>
+            </w:r>
+          </w:p>
+          <w:p>
+            <w:pPr>
+              <w:spacing w:line="360" w:lineRule="auto"/>
+              <w:rPr>
+                <w:rFonts w:asciiTheme="minorBidi" w:hAnsiTheme="minorBidi"/>
+                <w:rtl/>
+              </w:rPr>
+            </w:pPr>
+            <w:r>
+              <w:rPr>
+                <w:rFonts w:asciiTheme="minorBidi" w:hAnsiTheme="minorBidi" w:hint="cs"/>
+                <w:rtl/>
+              </w:rPr>
+              <w:t>...................................................................................................</w:t>
+            </w:r>
+          </w:p>
+          <w:p>
+            <w:pPr>
+              <w:spacing w:line="360" w:lineRule="auto"/>
+              <w:rPr>
+                <w:rFonts w:asciiTheme="minorBidi" w:hAnsiTheme="minorBidi"/>
+                <w:rtl/>
+              </w:rPr>
+            </w:pPr>
+            <w:r>
+              <w:rPr>
+                <w:rFonts w:asciiTheme="minorBidi" w:hAnsiTheme="minorBidi" w:hint="cs"/>
+                <w:rtl/>
+              </w:rPr>
+              <w:t xml:space="preserve">יא8 </w:t>
+            </w:r>
+            <w:r>
+              <w:rPr>
+                <w:rFonts w:asciiTheme="minorBidi" w:hAnsiTheme="minorBidi" w:hint="cs"/>
+                <w:b/>
+                <w:bCs/>
+                <w:rtl/>
+              </w:rPr>
+              <w:t>שיעור3</w:t>
+            </w:r>
+            <w:r>
+              <w:rPr>
+                <w:rFonts w:asciiTheme="minorBidi" w:hAnsiTheme="minorBidi" w:hint="cs"/>
+                <w:rtl/>
+              </w:rPr>
+              <w:t>+4 אנגלית עם טופז 5 יחל</w:t>
+            </w:r>
+            <w:r>
+              <w:rPr>
+                <w:rFonts w:asciiTheme="minorBidi" w:hAnsiTheme="minorBidi" w:hint="cs"/>
+                <w:rtl/>
+              </w:rPr>
+              <w:t xml:space="preserve"> </w:t>
+            </w:r>
+            <w:r>
+              <w:rPr>
+                <w:rFonts w:asciiTheme="minorBidi" w:hAnsiTheme="minorBidi" w:hint="cs"/>
+                <w:highlight w:val="green"/>
+                <w:rtl/>
+              </w:rPr>
+              <w:t>(בחדר יב4 בספריה)</w:t>
+            </w:r>
+            <w:r>
+              <w:rPr>
+                <w:rFonts w:asciiTheme="minorBidi" w:hAnsiTheme="minorBidi" w:hint="cs"/>
+                <w:highlight w:val="green"/>
+                <w:rtl/>
+              </w:rPr>
+              <w:t>.</w:t>
+            </w:r>
+            <w:r>
+              <w:rPr>
+                <w:rFonts w:asciiTheme="minorBidi" w:hAnsiTheme="minorBidi" w:hint="cs"/>
+                <w:rtl/>
+              </w:rPr>
+              <w:t xml:space="preserve">    4 יחל </w:t>
+            </w:r>
+            <w:r>
+              <w:rPr>
+                <w:rFonts w:asciiTheme="minorBidi" w:hAnsiTheme="minorBidi"/>
+                <w:rtl/>
+              </w:rPr>
+              <w:t>–</w:t>
+            </w:r>
+            <w:r>
+              <w:rPr>
+                <w:rFonts w:asciiTheme="minorBidi" w:hAnsiTheme="minorBidi" w:hint="cs"/>
+                <w:rtl/>
+              </w:rPr>
+              <w:t xml:space="preserve"> תלמידי </w:t>
+            </w:r>
+            <w:proofErr w:type="spellStart"/>
+            <w:r>
+              <w:rPr>
+                <w:rFonts w:asciiTheme="minorBidi" w:hAnsiTheme="minorBidi" w:hint="cs"/>
+                <w:rtl/>
+              </w:rPr>
+              <w:t>אוסי</w:t>
+            </w:r>
+            <w:proofErr w:type="spellEnd"/>
+            <w:r>
+              <w:rPr>
+                <w:rFonts w:asciiTheme="minorBidi" w:hAnsiTheme="minorBidi" w:hint="cs"/>
+                <w:rtl/>
+              </w:rPr>
+              <w:t xml:space="preserve"> לומדים עם ערן בחדר 311.  שיעור4 אנגלית. תלמידי 4 יחל לומדים עם ערן בחדר 311. </w:t>
+            </w:r>
+          </w:p>
+          <w:p>
+            <w:pPr>
+              <w:spacing w:line="360" w:lineRule="auto"/>
+              <w:rPr>
+                <w:rFonts w:asciiTheme="minorBidi" w:hAnsiTheme="minorBidi"/>
+                <w:rtl/>
+              </w:rPr>
+            </w:pPr>
           </w:p>
         </w:tc>
       </w:tr>
@@ -628,7 +1972,7 @@
         </w:trPr>
         <w:tc>
           <w:tcPr>
-            <w:tcW w:w="1129" w:type="dxa"/>
+            <w:tcW w:w="1270" w:type="dxa"/>
             <w:tcBorders>
               <w:left w:val="thinThickSmallGap" w:sz="24" w:space="0" w:color="000000"/>
               <w:bottom w:val="thinThickSmallGap" w:sz="24" w:space="0" w:color="000000"/>
@@ -636,6 +1980,20 @@
             </w:tcBorders>
             <w:shd w:val="clear" w:color="auto" w:fill="BDD6EE" w:themeFill="accent1" w:themeFillTint="66"/>
           </w:tcPr>
+          <w:p>
+            <w:pPr>
+              <w:spacing w:line="360" w:lineRule="auto"/>
+              <w:jc w:val="center"/>
+              <w:rPr>
+                <w:b/>
+                <w:bCs/>
+                <w:color w:val="FF00FF"/>
+                <w:sz w:val="28"/>
+                <w:szCs w:val="28"/>
+                <w:rtl/>
+              </w:rPr>
+            </w:pPr>
+          </w:p>
           <w:p>
             <w:pPr>
               <w:spacing w:line="360" w:lineRule="auto"/>
@@ -700,26 +2058,640 @@
           </w:tcPr>
           <w:p>
             <w:pPr>
+              <w:pStyle w:val="NormalWeb"/>
+              <w:bidi/>
+              <w:spacing w:before="0" w:beforeAutospacing="0" w:after="0" w:afterAutospacing="0" w:line="360" w:lineRule="auto"/>
+              <w:rPr>
+                <w:rFonts w:asciiTheme="minorBidi" w:hAnsiTheme="minorBidi" w:cstheme="minorBidi"/>
+                <w:b/>
+                <w:bCs/>
+                <w:rtl/>
+              </w:rPr>
+            </w:pPr>
+            <w:r>
+              <w:rPr>
+                <w:rFonts w:asciiTheme="minorBidi" w:hAnsiTheme="minorBidi" w:cstheme="minorBidi" w:hint="cs"/>
+                <w:b/>
+                <w:bCs/>
+                <w:highlight w:val="green"/>
+                <w:rtl/>
+              </w:rPr>
+              <w:t xml:space="preserve">שיעורי אנגלית </w:t>
+            </w:r>
+            <w:proofErr w:type="spellStart"/>
+            <w:r>
+              <w:rPr>
+                <w:rFonts w:asciiTheme="minorBidi" w:hAnsiTheme="minorBidi" w:cstheme="minorBidi" w:hint="cs"/>
+                <w:b/>
+                <w:bCs/>
+                <w:highlight w:val="green"/>
+                <w:rtl/>
+              </w:rPr>
+              <w:t>יב</w:t>
+            </w:r>
+            <w:proofErr w:type="spellEnd"/>
+            <w:r>
+              <w:rPr>
+                <w:rFonts w:asciiTheme="minorBidi" w:hAnsiTheme="minorBidi" w:cstheme="minorBidi" w:hint="cs"/>
+                <w:b/>
+                <w:bCs/>
+                <w:highlight w:val="green"/>
+                <w:rtl/>
+              </w:rPr>
+              <w:t>' מתקיימים כסדרם</w:t>
+            </w:r>
+          </w:p>
+          <w:p>
+            <w:pPr>
+              <w:pStyle w:val="NormalWeb"/>
+              <w:bidi/>
+              <w:spacing w:before="0" w:beforeAutospacing="0" w:after="0" w:afterAutospacing="0" w:line="360" w:lineRule="auto"/>
+              <w:rPr>
+                <w:rFonts w:asciiTheme="minorBidi" w:hAnsiTheme="minorBidi" w:cstheme="minorBidi"/>
+                <w:b/>
+                <w:bCs/>
+                <w:rtl/>
+              </w:rPr>
+            </w:pPr>
+          </w:p>
+          <w:p>
+            <w:pPr>
+              <w:pStyle w:val="NormalWeb"/>
+              <w:bidi/>
+              <w:spacing w:before="0" w:beforeAutospacing="0" w:after="0" w:afterAutospacing="0" w:line="360" w:lineRule="auto"/>
+              <w:rPr>
+                <w:rFonts w:asciiTheme="minorBidi" w:hAnsiTheme="minorBidi" w:cstheme="minorBidi"/>
+                <w:b/>
+                <w:bCs/>
+                <w:rtl/>
+              </w:rPr>
+            </w:pPr>
+            <w:r>
+              <w:rPr>
+                <w:rFonts w:asciiTheme="minorBidi" w:hAnsiTheme="minorBidi" w:cstheme="minorBidi"/>
+                <w:b/>
+                <w:bCs/>
+                <w:rtl/>
+              </w:rPr>
+              <w:t xml:space="preserve">יב8-9-10 מבחן בתנך </w:t>
+            </w:r>
+            <w:r>
+              <w:rPr>
+                <w:rFonts w:asciiTheme="minorBidi" w:hAnsiTheme="minorBidi" w:cstheme="minorBidi" w:hint="cs"/>
+                <w:b/>
+                <w:bCs/>
+                <w:rtl/>
+              </w:rPr>
+              <w:t xml:space="preserve">.  </w:t>
+            </w:r>
+            <w:r>
+              <w:rPr>
+                <w:rFonts w:asciiTheme="minorBidi" w:hAnsiTheme="minorBidi" w:cstheme="minorBidi" w:hint="cs"/>
+                <w:b/>
+                <w:bCs/>
+                <w:rtl/>
+              </w:rPr>
+              <w:t>8.30-10.00</w:t>
+            </w:r>
+            <w:r>
+              <w:rPr>
+                <w:rFonts w:asciiTheme="minorBidi" w:hAnsiTheme="minorBidi" w:cstheme="minorBidi" w:hint="cs"/>
+                <w:b/>
+                <w:bCs/>
+                <w:rtl/>
+              </w:rPr>
+              <w:t xml:space="preserve"> </w:t>
+            </w:r>
+          </w:p>
+          <w:p>
+            <w:pPr>
+              <w:pStyle w:val="NormalWeb"/>
+              <w:bidi/>
+              <w:spacing w:before="0" w:beforeAutospacing="0" w:after="0" w:afterAutospacing="0" w:line="360" w:lineRule="auto"/>
+              <w:rPr>
+                <w:rFonts w:asciiTheme="minorBidi" w:hAnsiTheme="minorBidi" w:cstheme="minorBidi"/>
+                <w:b/>
+                <w:bCs/>
+                <w:sz w:val="22"/>
+                <w:szCs w:val="22"/>
+                <w:rtl/>
+              </w:rPr>
+            </w:pPr>
+            <w:r>
+              <w:rPr>
+                <w:rFonts w:asciiTheme="minorBidi" w:hAnsiTheme="minorBidi" w:cstheme="minorBidi" w:hint="cs"/>
+                <w:b/>
+                <w:bCs/>
+                <w:sz w:val="22"/>
+                <w:szCs w:val="22"/>
+                <w:highlight w:val="cyan"/>
+                <w:rtl/>
+              </w:rPr>
+              <w:t>יב8</w:t>
+            </w:r>
+            <w:r>
+              <w:rPr>
+                <w:rFonts w:asciiTheme="minorBidi" w:hAnsiTheme="minorBidi" w:cstheme="minorBidi" w:hint="cs"/>
+                <w:b/>
+                <w:bCs/>
+                <w:sz w:val="22"/>
+                <w:szCs w:val="22"/>
+                <w:rtl/>
+              </w:rPr>
+              <w:t xml:space="preserve"> משגיח/ה </w:t>
+            </w:r>
+            <w:r>
+              <w:rPr>
+                <w:rFonts w:asciiTheme="minorBidi" w:hAnsiTheme="minorBidi" w:cstheme="minorBidi"/>
+                <w:b/>
+                <w:bCs/>
+                <w:sz w:val="22"/>
+                <w:szCs w:val="22"/>
+                <w:rtl/>
+              </w:rPr>
+              <w:t>–</w:t>
+            </w:r>
+            <w:r>
+              <w:rPr>
+                <w:rFonts w:asciiTheme="minorBidi" w:hAnsiTheme="minorBidi" w:cstheme="minorBidi" w:hint="cs"/>
+                <w:b/>
+                <w:bCs/>
+                <w:sz w:val="22"/>
+                <w:szCs w:val="22"/>
+                <w:rtl/>
+              </w:rPr>
+              <w:t xml:space="preserve"> </w:t>
+            </w:r>
+            <w:r>
+              <w:rPr>
+                <w:rFonts w:asciiTheme="minorBidi" w:hAnsiTheme="minorBidi" w:cstheme="minorBidi" w:hint="cs"/>
+                <w:sz w:val="22"/>
+                <w:szCs w:val="22"/>
+                <w:rtl/>
+              </w:rPr>
+              <w:t>מימי</w:t>
+            </w:r>
+            <w:r>
+              <w:rPr>
+                <w:rFonts w:asciiTheme="minorBidi" w:hAnsiTheme="minorBidi" w:cstheme="minorBidi" w:hint="cs"/>
+                <w:b/>
+                <w:bCs/>
+                <w:sz w:val="22"/>
+                <w:szCs w:val="22"/>
+                <w:rtl/>
+              </w:rPr>
+              <w:t xml:space="preserve">.                </w:t>
+            </w:r>
+            <w:r>
+              <w:rPr>
+                <w:rFonts w:asciiTheme="minorBidi" w:hAnsiTheme="minorBidi" w:cstheme="minorBidi" w:hint="cs"/>
+                <w:b/>
+                <w:bCs/>
+                <w:sz w:val="22"/>
+                <w:szCs w:val="22"/>
+                <w:highlight w:val="cyan"/>
+                <w:rtl/>
+              </w:rPr>
+              <w:t>יב9</w:t>
+            </w:r>
+            <w:r>
+              <w:rPr>
+                <w:rFonts w:asciiTheme="minorBidi" w:hAnsiTheme="minorBidi" w:cstheme="minorBidi" w:hint="cs"/>
+                <w:b/>
+                <w:bCs/>
+                <w:sz w:val="22"/>
+                <w:szCs w:val="22"/>
+                <w:rtl/>
+              </w:rPr>
+              <w:t xml:space="preserve"> משגיח/ה </w:t>
+            </w:r>
+            <w:r>
+              <w:rPr>
+                <w:rFonts w:asciiTheme="minorBidi" w:hAnsiTheme="minorBidi" w:cstheme="minorBidi"/>
+                <w:b/>
+                <w:bCs/>
+                <w:sz w:val="22"/>
+                <w:szCs w:val="22"/>
+                <w:rtl/>
+              </w:rPr>
+              <w:t>–</w:t>
+            </w:r>
+            <w:r>
+              <w:rPr>
+                <w:rFonts w:asciiTheme="minorBidi" w:hAnsiTheme="minorBidi" w:cstheme="minorBidi" w:hint="cs"/>
+                <w:b/>
+                <w:bCs/>
+                <w:sz w:val="22"/>
+                <w:szCs w:val="22"/>
+                <w:rtl/>
+              </w:rPr>
+              <w:t xml:space="preserve"> </w:t>
+            </w:r>
+            <w:r>
+              <w:rPr>
+                <w:rFonts w:asciiTheme="minorBidi" w:hAnsiTheme="minorBidi" w:cstheme="minorBidi" w:hint="cs"/>
+                <w:sz w:val="22"/>
+                <w:szCs w:val="22"/>
+                <w:rtl/>
+              </w:rPr>
+              <w:t xml:space="preserve">מאיה זאב (שיעור1), </w:t>
+            </w:r>
+            <w:r>
+              <w:rPr>
+                <w:rFonts w:asciiTheme="minorBidi" w:hAnsiTheme="minorBidi" w:cstheme="minorBidi" w:hint="cs"/>
+                <w:sz w:val="22"/>
+                <w:szCs w:val="22"/>
+                <w:rtl/>
+              </w:rPr>
+              <w:t>טליה</w:t>
+            </w:r>
+            <w:r>
+              <w:rPr>
+                <w:rFonts w:asciiTheme="minorBidi" w:hAnsiTheme="minorBidi" w:cstheme="minorBidi" w:hint="cs"/>
+                <w:sz w:val="22"/>
+                <w:szCs w:val="22"/>
+                <w:rtl/>
+              </w:rPr>
+              <w:t xml:space="preserve"> </w:t>
+            </w:r>
+            <w:r>
+              <w:rPr>
+                <w:rFonts w:asciiTheme="minorBidi" w:hAnsiTheme="minorBidi" w:cstheme="minorBidi" w:hint="cs"/>
+                <w:sz w:val="22"/>
+                <w:szCs w:val="22"/>
+                <w:rtl/>
+              </w:rPr>
+              <w:t>(</w:t>
+            </w:r>
+            <w:r>
+              <w:rPr>
+                <w:rFonts w:asciiTheme="minorBidi" w:hAnsiTheme="minorBidi" w:cstheme="minorBidi" w:hint="cs"/>
+                <w:sz w:val="22"/>
+                <w:szCs w:val="22"/>
+                <w:rtl/>
+              </w:rPr>
+              <w:t>שיעור2</w:t>
+            </w:r>
+            <w:r>
+              <w:rPr>
+                <w:rFonts w:asciiTheme="minorBidi" w:hAnsiTheme="minorBidi" w:cstheme="minorBidi" w:hint="cs"/>
+                <w:sz w:val="22"/>
+                <w:szCs w:val="22"/>
+                <w:rtl/>
+              </w:rPr>
+              <w:t>)</w:t>
+            </w:r>
+            <w:r>
+              <w:rPr>
+                <w:rFonts w:asciiTheme="minorBidi" w:hAnsiTheme="minorBidi" w:cstheme="minorBidi" w:hint="cs"/>
+                <w:sz w:val="22"/>
+                <w:szCs w:val="22"/>
+                <w:rtl/>
+              </w:rPr>
+              <w:t>.</w:t>
+            </w:r>
+            <w:r>
+              <w:rPr>
+                <w:rFonts w:asciiTheme="minorBidi" w:hAnsiTheme="minorBidi" w:cstheme="minorBidi" w:hint="cs"/>
+                <w:b/>
+                <w:bCs/>
+                <w:sz w:val="22"/>
+                <w:szCs w:val="22"/>
+                <w:rtl/>
+              </w:rPr>
+              <w:t xml:space="preserve">  </w:t>
+            </w:r>
+          </w:p>
+          <w:p>
+            <w:pPr>
+              <w:pStyle w:val="NormalWeb"/>
+              <w:bidi/>
+              <w:spacing w:before="0" w:beforeAutospacing="0" w:after="0" w:afterAutospacing="0" w:line="360" w:lineRule="auto"/>
+              <w:rPr>
+                <w:rFonts w:asciiTheme="minorBidi" w:hAnsiTheme="minorBidi" w:cstheme="minorBidi"/>
+                <w:sz w:val="22"/>
+                <w:szCs w:val="22"/>
+                <w:rtl/>
+              </w:rPr>
+            </w:pPr>
+            <w:r>
+              <w:rPr>
+                <w:rFonts w:asciiTheme="minorBidi" w:hAnsiTheme="minorBidi" w:cstheme="minorBidi" w:hint="cs"/>
+                <w:b/>
+                <w:bCs/>
+                <w:sz w:val="22"/>
+                <w:szCs w:val="22"/>
+                <w:rtl/>
+              </w:rPr>
+              <w:t>בוחנים בע"פ</w:t>
+            </w:r>
+            <w:r>
+              <w:rPr>
+                <w:rFonts w:asciiTheme="minorBidi" w:hAnsiTheme="minorBidi" w:cstheme="minorBidi" w:hint="cs"/>
+                <w:sz w:val="22"/>
+                <w:szCs w:val="22"/>
+                <w:rtl/>
+              </w:rPr>
+              <w:t xml:space="preserve"> סימונה, אורלי, מתן, ורד וייס. </w:t>
+            </w:r>
+            <w:proofErr w:type="spellStart"/>
+            <w:r>
+              <w:rPr>
+                <w:rFonts w:asciiTheme="minorBidi" w:hAnsiTheme="minorBidi" w:cstheme="minorBidi" w:hint="cs"/>
+                <w:b/>
+                <w:bCs/>
+                <w:sz w:val="22"/>
+                <w:szCs w:val="22"/>
+                <w:rtl/>
+              </w:rPr>
+              <w:t>בוחנ</w:t>
+            </w:r>
+            <w:proofErr w:type="spellEnd"/>
+            <w:r>
+              <w:rPr>
+                <w:rFonts w:asciiTheme="minorBidi" w:hAnsiTheme="minorBidi" w:cstheme="minorBidi" w:hint="cs"/>
+                <w:b/>
+                <w:bCs/>
+                <w:sz w:val="22"/>
+                <w:szCs w:val="22"/>
+                <w:rtl/>
+              </w:rPr>
+              <w:t>/</w:t>
+            </w:r>
+            <w:proofErr w:type="spellStart"/>
+            <w:r>
+              <w:rPr>
+                <w:rFonts w:asciiTheme="minorBidi" w:hAnsiTheme="minorBidi" w:cstheme="minorBidi" w:hint="cs"/>
+                <w:b/>
+                <w:bCs/>
+                <w:sz w:val="22"/>
+                <w:szCs w:val="22"/>
+                <w:rtl/>
+              </w:rPr>
+              <w:t>ות</w:t>
+            </w:r>
+            <w:proofErr w:type="spellEnd"/>
+            <w:r>
+              <w:rPr>
+                <w:rFonts w:asciiTheme="minorBidi" w:hAnsiTheme="minorBidi" w:cstheme="minorBidi" w:hint="cs"/>
+                <w:b/>
+                <w:bCs/>
+                <w:sz w:val="22"/>
+                <w:szCs w:val="22"/>
+                <w:rtl/>
+              </w:rPr>
+              <w:t xml:space="preserve"> נטרלי :</w:t>
+            </w:r>
+            <w:r>
+              <w:rPr>
+                <w:rFonts w:asciiTheme="minorBidi" w:hAnsiTheme="minorBidi" w:cstheme="minorBidi" w:hint="cs"/>
+                <w:sz w:val="22"/>
+                <w:szCs w:val="22"/>
+                <w:rtl/>
+              </w:rPr>
+              <w:t xml:space="preserve"> נטלי, </w:t>
+            </w:r>
+            <w:r>
+              <w:rPr>
+                <w:rFonts w:asciiTheme="minorBidi" w:hAnsiTheme="minorBidi" w:cstheme="minorBidi" w:hint="cs"/>
+                <w:sz w:val="22"/>
+                <w:szCs w:val="22"/>
+                <w:rtl/>
+              </w:rPr>
+              <w:t>ורד מזרחי, אביבית</w:t>
+            </w:r>
+            <w:r>
+              <w:rPr>
+                <w:rFonts w:asciiTheme="minorBidi" w:hAnsiTheme="minorBidi" w:cstheme="minorBidi" w:hint="cs"/>
+                <w:sz w:val="22"/>
+                <w:szCs w:val="22"/>
+                <w:rtl/>
+              </w:rPr>
+              <w:t xml:space="preserve">, </w:t>
+            </w:r>
+            <w:r>
+              <w:rPr>
+                <w:rFonts w:asciiTheme="minorBidi" w:hAnsiTheme="minorBidi" w:cstheme="minorBidi" w:hint="cs"/>
+                <w:strike/>
+                <w:sz w:val="22"/>
+                <w:szCs w:val="22"/>
+                <w:highlight w:val="green"/>
+                <w:rtl/>
+              </w:rPr>
+              <w:t>שגית</w:t>
+            </w:r>
+            <w:r>
+              <w:rPr>
+                <w:rFonts w:asciiTheme="minorBidi" w:hAnsiTheme="minorBidi" w:cstheme="minorBidi" w:hint="cs"/>
+                <w:sz w:val="22"/>
+                <w:szCs w:val="22"/>
+                <w:rtl/>
+              </w:rPr>
+              <w:t>, עמית רייכמן.</w:t>
+            </w:r>
+          </w:p>
+          <w:p>
+            <w:pPr>
+              <w:pStyle w:val="NormalWeb"/>
+              <w:bidi/>
+              <w:spacing w:before="0" w:beforeAutospacing="0" w:after="0" w:afterAutospacing="0" w:line="360" w:lineRule="auto"/>
+              <w:rPr>
+                <w:rFonts w:asciiTheme="minorBidi" w:hAnsiTheme="minorBidi" w:cstheme="minorBidi" w:hint="cs"/>
+                <w:sz w:val="22"/>
+                <w:szCs w:val="22"/>
+                <w:rtl/>
+              </w:rPr>
+            </w:pPr>
+            <w:r>
+              <w:rPr>
+                <w:rFonts w:asciiTheme="minorBidi" w:hAnsiTheme="minorBidi" w:cstheme="minorBidi" w:hint="cs"/>
+                <w:sz w:val="22"/>
+                <w:szCs w:val="22"/>
+                <w:rtl/>
+              </w:rPr>
+              <w:t xml:space="preserve">יב8 - </w:t>
+            </w:r>
+            <w:r>
+              <w:rPr>
+                <w:rFonts w:asciiTheme="minorBidi" w:hAnsiTheme="minorBidi" w:cstheme="minorBidi" w:hint="cs"/>
+                <w:sz w:val="22"/>
+                <w:szCs w:val="22"/>
+                <w:highlight w:val="green"/>
+                <w:rtl/>
+              </w:rPr>
+              <w:t xml:space="preserve">שיעור 4+3 </w:t>
+            </w:r>
+            <w:r>
+              <w:rPr>
+                <w:rFonts w:asciiTheme="minorBidi" w:hAnsiTheme="minorBidi" w:cstheme="minorBidi" w:hint="cs"/>
+                <w:sz w:val="22"/>
+                <w:szCs w:val="22"/>
+                <w:highlight w:val="green"/>
+                <w:rtl/>
+              </w:rPr>
+              <w:t xml:space="preserve">ספרות.  שיעור5+7 מתמט' עם מורן. </w:t>
+            </w:r>
+            <w:r>
+              <w:rPr>
+                <w:rFonts w:asciiTheme="minorBidi" w:hAnsiTheme="minorBidi" w:cstheme="minorBidi" w:hint="cs"/>
+                <w:sz w:val="22"/>
+                <w:szCs w:val="22"/>
+                <w:highlight w:val="green"/>
+                <w:rtl/>
+              </w:rPr>
+              <w:t>שיעור6 /5 חצי כיתה חינוך .</w:t>
+            </w:r>
+            <w:r>
+              <w:rPr>
+                <w:rFonts w:asciiTheme="minorBidi" w:hAnsiTheme="minorBidi" w:cstheme="minorBidi" w:hint="cs"/>
+                <w:sz w:val="22"/>
+                <w:szCs w:val="22"/>
+                <w:rtl/>
+              </w:rPr>
+              <w:t xml:space="preserve"> </w:t>
+            </w:r>
+            <w:r>
+              <w:rPr>
+                <w:rFonts w:asciiTheme="minorBidi" w:hAnsiTheme="minorBidi" w:cstheme="minorBidi" w:hint="cs"/>
+                <w:sz w:val="22"/>
+                <w:szCs w:val="22"/>
+                <w:rtl/>
+              </w:rPr>
+              <w:t>שיעור6+7 מתמט' עם ליאורה .</w:t>
+            </w:r>
+          </w:p>
+          <w:p>
+            <w:pPr>
+              <w:pStyle w:val="NormalWeb"/>
+              <w:bidi/>
+              <w:spacing w:before="0" w:beforeAutospacing="0" w:after="0" w:afterAutospacing="0" w:line="360" w:lineRule="auto"/>
+              <w:rPr>
+                <w:rFonts w:asciiTheme="minorBidi" w:hAnsiTheme="minorBidi" w:cstheme="minorBidi"/>
+                <w:sz w:val="22"/>
+                <w:szCs w:val="22"/>
+                <w:rtl/>
+              </w:rPr>
+            </w:pPr>
+            <w:r>
+              <w:rPr>
+                <w:rFonts w:asciiTheme="minorBidi" w:hAnsiTheme="minorBidi" w:cstheme="minorBidi" w:hint="cs"/>
+                <w:sz w:val="22"/>
+                <w:szCs w:val="22"/>
+                <w:rtl/>
+              </w:rPr>
+              <w:t xml:space="preserve">יב9 - </w:t>
+            </w:r>
+            <w:r>
+              <w:rPr>
+                <w:rFonts w:asciiTheme="minorBidi" w:hAnsiTheme="minorBidi" w:cstheme="minorBidi" w:hint="cs"/>
+                <w:sz w:val="22"/>
+                <w:szCs w:val="22"/>
+                <w:highlight w:val="green"/>
+                <w:rtl/>
+              </w:rPr>
+              <w:t>שיעור3 חינוך לקב' רועי.</w:t>
+            </w:r>
+            <w:r>
+              <w:rPr>
+                <w:rFonts w:asciiTheme="minorBidi" w:hAnsiTheme="minorBidi" w:cstheme="minorBidi" w:hint="cs"/>
+                <w:sz w:val="22"/>
+                <w:szCs w:val="22"/>
+                <w:rtl/>
+              </w:rPr>
+              <w:t xml:space="preserve"> שיעור4 </w:t>
+            </w:r>
+            <w:r>
+              <w:rPr>
+                <w:rFonts w:asciiTheme="minorBidi" w:hAnsiTheme="minorBidi" w:cstheme="minorBidi" w:hint="cs"/>
+                <w:sz w:val="22"/>
+                <w:szCs w:val="22"/>
+                <w:rtl/>
+              </w:rPr>
+              <w:t>ספרות. שיעור5 תנך.  שיעור6+7 מתמט' עם ליאורה .</w:t>
+            </w:r>
+          </w:p>
+          <w:p>
+            <w:pPr>
+              <w:pStyle w:val="NormalWeb"/>
+              <w:bidi/>
+              <w:spacing w:before="0" w:beforeAutospacing="0" w:after="0" w:afterAutospacing="0" w:line="360" w:lineRule="auto"/>
+              <w:rPr>
+                <w:rFonts w:asciiTheme="minorBidi" w:hAnsiTheme="minorBidi" w:cstheme="minorBidi"/>
+                <w:sz w:val="22"/>
+                <w:szCs w:val="22"/>
+                <w:rtl/>
+              </w:rPr>
+            </w:pPr>
+            <w:r>
+              <w:rPr>
+                <w:rFonts w:asciiTheme="minorBidi" w:hAnsiTheme="minorBidi" w:cstheme="minorBidi" w:hint="cs"/>
+                <w:sz w:val="22"/>
+                <w:szCs w:val="22"/>
+                <w:rtl/>
+              </w:rPr>
+              <w:t>יב10 ה</w:t>
+            </w:r>
+            <w:bookmarkStart w:id="0" w:name="_GoBack"/>
+            <w:bookmarkEnd w:id="0"/>
+            <w:r>
+              <w:rPr>
+                <w:rFonts w:asciiTheme="minorBidi" w:hAnsiTheme="minorBidi" w:cstheme="minorBidi" w:hint="cs"/>
+                <w:sz w:val="22"/>
+                <w:szCs w:val="22"/>
+                <w:rtl/>
+              </w:rPr>
+              <w:t>משך היום כרגיל</w:t>
+            </w:r>
+          </w:p>
+          <w:p>
+            <w:pPr>
+              <w:pStyle w:val="NormalWeb"/>
+              <w:bidi/>
+              <w:spacing w:before="0" w:beforeAutospacing="0" w:after="0" w:afterAutospacing="0" w:line="360" w:lineRule="auto"/>
+              <w:rPr>
+                <w:rFonts w:asciiTheme="minorBidi" w:hAnsiTheme="minorBidi" w:cstheme="minorBidi"/>
+                <w:sz w:val="22"/>
+                <w:szCs w:val="22"/>
+                <w:rtl/>
+              </w:rPr>
+            </w:pPr>
+            <w:r>
+              <w:rPr>
+                <w:rFonts w:asciiTheme="minorBidi" w:hAnsiTheme="minorBidi" w:cstheme="minorBidi" w:hint="cs"/>
+                <w:sz w:val="22"/>
+                <w:szCs w:val="22"/>
+                <w:rtl/>
+              </w:rPr>
+              <w:t>...........................................................................................................................</w:t>
+            </w:r>
+          </w:p>
+          <w:p>
+            <w:pPr>
               <w:spacing w:line="360" w:lineRule="auto"/>
               <w:rPr>
-                <w:b/>
-                <w:bCs/>
-                <w:rtl/>
-              </w:rPr>
-            </w:pPr>
-            <w:r>
-              <w:rPr>
-                <w:rFonts w:hint="cs"/>
-                <w:b/>
-                <w:bCs/>
-                <w:rtl/>
-              </w:rPr>
-              <w:t xml:space="preserve">ביולוגיה עם רבקה לומדים בחדר יב6 </w:t>
-            </w:r>
-            <w:r>
-              <w:rPr>
-                <w:b/>
-                <w:bCs/>
+                <w:rFonts w:hint="cs"/>
+                <w:rtl/>
+              </w:rPr>
+            </w:pPr>
+            <w:r>
+              <w:rPr>
+                <w:rFonts w:hint="cs"/>
+                <w:b/>
+                <w:bCs/>
+                <w:u w:val="single"/>
+                <w:rtl/>
+              </w:rPr>
+              <w:t>מתכונת בע"פ אנגלית</w:t>
+            </w:r>
+            <w:r>
+              <w:rPr>
+                <w:rFonts w:hint="cs"/>
+                <w:rtl/>
+              </w:rPr>
+              <w:t xml:space="preserve"> </w:t>
+            </w:r>
+            <w:r>
+              <w:rPr>
                 <w:rtl/>
               </w:rPr>
               <w:t>–</w:t>
@@ -727,38 +2699,188 @@
             <w:r>
               <w:rPr>
                 <w:rFonts w:hint="cs"/>
-                <w:b/>
-                <w:bCs/>
-                <w:rtl/>
-              </w:rPr>
-              <w:t xml:space="preserve"> 412</w:t>
-            </w:r>
-          </w:p>
-          <w:p>
-            <w:pPr>
+                <w:rtl/>
+              </w:rPr>
+              <w:t xml:space="preserve"> ע"פ הזמנת המורים </w:t>
+            </w:r>
+            <w:r>
+              <w:rPr>
+                <w:rtl/>
+              </w:rPr>
+              <w:t>–</w:t>
+            </w:r>
+            <w:r>
+              <w:rPr>
+                <w:rFonts w:hint="cs"/>
+                <w:rtl/>
+              </w:rPr>
+              <w:t xml:space="preserve"> בחדרי מחשב </w:t>
+            </w:r>
+            <w:proofErr w:type="spellStart"/>
+            <w:r>
+              <w:rPr>
+                <w:rFonts w:hint="cs"/>
+                <w:rtl/>
+              </w:rPr>
+              <w:t>ג'+ד</w:t>
+            </w:r>
+            <w:proofErr w:type="spellEnd"/>
+            <w:r>
+              <w:rPr>
+                <w:rFonts w:hint="cs"/>
+                <w:rtl/>
+              </w:rPr>
+              <w:t>'.</w:t>
+            </w:r>
+          </w:p>
+          <w:p>
+            <w:pPr>
+              <w:shd w:val="clear" w:color="auto" w:fill="FFFFFF"/>
               <w:spacing w:line="360" w:lineRule="auto"/>
               <w:rPr>
-                <w:b/>
-                <w:bCs/>
-                <w:rtl/>
-              </w:rPr>
-            </w:pPr>
-            <w:r>
-              <w:rPr>
-                <w:rFonts w:hint="cs"/>
-                <w:b/>
-                <w:bCs/>
-                <w:rtl/>
-              </w:rPr>
-              <w:t>ורדית שיעור4+5  מנע"ס בחדר מחשב ג'</w:t>
+                <w:rFonts w:ascii="Arial" w:eastAsia="Times New Roman" w:hAnsi="Arial" w:cs="Arial"/>
+                <w:color w:val="000000"/>
+              </w:rPr>
+            </w:pPr>
+            <w:r>
+              <w:rPr>
+                <w:rFonts w:ascii="Arial" w:eastAsia="Times New Roman" w:hAnsi="Arial" w:cs="Arial"/>
+                <w:color w:val="000000"/>
+                <w:rtl/>
+              </w:rPr>
+              <w:t>י"ב 1: 9:00-10:30</w:t>
+            </w:r>
+            <w:r>
+              <w:rPr>
+                <w:rFonts w:ascii="Arial" w:eastAsia="Times New Roman" w:hAnsi="Arial" w:cs="Arial" w:hint="cs"/>
+                <w:color w:val="000000"/>
+                <w:rtl/>
+              </w:rPr>
+              <w:t xml:space="preserve">  בליווי שונית.</w:t>
+            </w:r>
+          </w:p>
+          <w:p>
+            <w:pPr>
+              <w:shd w:val="clear" w:color="auto" w:fill="FFFFFF"/>
+              <w:spacing w:line="360" w:lineRule="auto"/>
+              <w:rPr>
+                <w:rFonts w:ascii="Arial" w:eastAsia="Times New Roman" w:hAnsi="Arial" w:cs="Arial"/>
+                <w:color w:val="000000"/>
+                <w:rtl/>
+              </w:rPr>
+            </w:pPr>
+            <w:r>
+              <w:rPr>
+                <w:rFonts w:ascii="Arial" w:eastAsia="Times New Roman" w:hAnsi="Arial" w:cs="Arial"/>
+                <w:color w:val="000000"/>
+                <w:rtl/>
+              </w:rPr>
+              <w:t>י"ב 2: 10:00-12:00</w:t>
+            </w:r>
+            <w:r>
+              <w:rPr>
+                <w:rFonts w:ascii="Arial" w:eastAsia="Times New Roman" w:hAnsi="Arial" w:cs="Arial" w:hint="cs"/>
+                <w:color w:val="000000"/>
+                <w:rtl/>
+              </w:rPr>
+              <w:t xml:space="preserve">  בליווי קארן.</w:t>
+            </w:r>
+          </w:p>
+          <w:p>
+            <w:pPr>
+              <w:shd w:val="clear" w:color="auto" w:fill="FFFFFF"/>
+              <w:spacing w:line="360" w:lineRule="auto"/>
+              <w:rPr>
+                <w:rFonts w:ascii="Arial" w:eastAsia="Times New Roman" w:hAnsi="Arial" w:cs="Arial"/>
+                <w:color w:val="000000"/>
+                <w:rtl/>
+              </w:rPr>
+            </w:pPr>
+            <w:r>
+              <w:rPr>
+                <w:rFonts w:ascii="Arial" w:eastAsia="Times New Roman" w:hAnsi="Arial" w:cs="Arial"/>
+                <w:color w:val="000000"/>
+                <w:rtl/>
+              </w:rPr>
+              <w:t>י"ב</w:t>
+            </w:r>
+            <w:r>
+              <w:rPr>
+                <w:rFonts w:ascii="Arial" w:eastAsia="Times New Roman" w:hAnsi="Arial" w:cs="Arial" w:hint="cs"/>
+                <w:color w:val="000000"/>
+                <w:rtl/>
+              </w:rPr>
+              <w:t xml:space="preserve">   </w:t>
+            </w:r>
+            <w:r>
+              <w:rPr>
+                <w:rFonts w:ascii="Arial" w:eastAsia="Times New Roman" w:hAnsi="Arial" w:cs="Arial"/>
+                <w:color w:val="000000"/>
+                <w:rtl/>
+              </w:rPr>
+              <w:t xml:space="preserve"> 4 </w:t>
+            </w:r>
+            <w:proofErr w:type="spellStart"/>
+            <w:r>
+              <w:rPr>
+                <w:rFonts w:ascii="Arial" w:eastAsia="Times New Roman" w:hAnsi="Arial" w:cs="Arial"/>
+                <w:color w:val="000000"/>
+                <w:rtl/>
+              </w:rPr>
+              <w:t>יח"ל</w:t>
+            </w:r>
+            <w:proofErr w:type="spellEnd"/>
+            <w:r>
+              <w:rPr>
+                <w:rFonts w:ascii="Arial" w:eastAsia="Times New Roman" w:hAnsi="Arial" w:cs="Arial"/>
+                <w:color w:val="000000"/>
+                <w:rtl/>
+              </w:rPr>
+              <w:t>: 11:30-12:30 (י"ב 1,2,5,12)</w:t>
+            </w:r>
+            <w:r>
+              <w:rPr>
+                <w:rFonts w:ascii="Arial" w:eastAsia="Times New Roman" w:hAnsi="Arial" w:cs="Arial" w:hint="cs"/>
+                <w:color w:val="000000"/>
+                <w:rtl/>
+              </w:rPr>
+              <w:t xml:space="preserve">  בליווי ריטה.</w:t>
+            </w:r>
+          </w:p>
+          <w:p>
+            <w:pPr>
+              <w:spacing w:line="360" w:lineRule="auto"/>
+              <w:rPr>
+                <w:rFonts w:asciiTheme="minorBidi" w:hAnsiTheme="minorBidi"/>
+                <w:rtl/>
+              </w:rPr>
+            </w:pPr>
+          </w:p>
+          <w:p>
+            <w:pPr>
+              <w:spacing w:line="360" w:lineRule="auto"/>
+              <w:rPr>
+                <w:rFonts w:asciiTheme="minorBidi" w:hAnsiTheme="minorBidi"/>
+                <w:rtl/>
+              </w:rPr>
+            </w:pPr>
+            <w:r>
+              <w:rPr>
+                <w:rFonts w:asciiTheme="minorBidi" w:hAnsiTheme="minorBidi" w:hint="cs"/>
+                <w:rtl/>
+              </w:rPr>
+              <w:t>יב5 אין אנגלית עם ריקי.</w:t>
             </w:r>
           </w:p>
         </w:tc>
       </w:tr>
     </w:tbl>
     <w:p>
-      <w:bookmarkStart w:id="0" w:name="_GoBack"/>
-      <w:bookmarkEnd w:id="0"/>
+      <w:pPr>
+        <w:rPr>
+          <w:rFonts w:hint="cs"/>
+        </w:rPr>
+      </w:pPr>
     </w:p>
     <w:sectPr>
       <w:pgSz w:w="11906" w:h="16838"/>
@@ -770,6 +2892,127 @@
     </w:sectPr>
   </w:body>
 </w:document>
+</file>
+
+<file path=word/numbering.xml><?xml version="1.0" encoding="utf-8"?>
+<w:numbering xmlns:wpc="http://schemas.microsoft.com/office/word/2010/wordprocessingCanvas" xmlns:cx="http://schemas.microsoft.com/office/drawing/2014/chartex" xmlns:mc="http://schemas.openxmlformats.org/markup-compatibility/2006" xmlns:o="urn:schemas-microsoft-com:office:office" xmlns:r="http://schemas.openxmlformats.org/officeDocument/2006/relationships" xmlns:m="http://schemas.openxmlformats.org/officeDocument/2006/math" xmlns:v="urn:schemas-microsoft-com:vml" xmlns:wp14="http://schemas.microsoft.com/office/word/2010/wordprocessingDrawing" xmlns:wp="http://schemas.openxmlformats.org/drawingml/2006/wordprocessingDrawing" xmlns:w10="urn:schemas-microsoft-com:office:word" xmlns:w="http://schemas.openxmlformats.org/wordprocessingml/2006/main" xmlns:w14="http://schemas.microsoft.com/office/word/2010/wordml" xmlns:w15="http://schemas.microsoft.com/office/word/2012/wordml" xmlns:w16se="http://schemas.microsoft.com/office/word/2015/wordml/symex" xmlns:wpg="http://schemas.microsoft.com/office/word/2010/wordprocessingGroup" xmlns:wpi="http://schemas.microsoft.com/office/word/2010/wordprocessingInk" xmlns:wne="http://schemas.microsoft.com/office/word/2006/wordml" xmlns:wps="http://schemas.microsoft.com/office/word/2010/wordprocessingShape" mc:Ignorable="w14 w15 w16se wp14">
+  <w:abstractNum w:abstractNumId="0" w15:restartNumberingAfterBreak="0">
+    <w:nsid w:val="3F014959"/>
+    <w:multiLevelType w:val="hybridMultilevel"/>
+    <w:tmpl w:val="2C5E79D6"/>
+    <w:lvl w:ilvl="0" w:tplc="0409000D">
+      <w:start w:val="1"/>
+      <w:numFmt w:val="bullet"/>
+      <w:lvlText w:val=""/>
+      <w:lvlJc w:val="left"/>
+      <w:pPr>
+        <w:ind w:left="360" w:hanging="360"/>
+      </w:pPr>
+      <w:rPr>
+        <w:rFonts w:ascii="Wingdings" w:hAnsi="Wingdings" w:hint="default"/>
+      </w:rPr>
+    </w:lvl>
+    <w:lvl w:ilvl="1" w:tplc="04090003" w:tentative="1">
+      <w:start w:val="1"/>
+      <w:numFmt w:val="bullet"/>
+      <w:lvlText w:val="o"/>
+      <w:lvlJc w:val="left"/>
+      <w:pPr>
+        <w:ind w:left="1080" w:hanging="360"/>
+      </w:pPr>
+      <w:rPr>
+        <w:rFonts w:ascii="Courier New" w:hAnsi="Courier New" w:cs="Courier New" w:hint="default"/>
+      </w:rPr>
+    </w:lvl>
+    <w:lvl w:ilvl="2" w:tplc="04090005" w:tentative="1">
+      <w:start w:val="1"/>
+      <w:numFmt w:val="bullet"/>
+      <w:lvlText w:val=""/>
+      <w:lvlJc w:val="left"/>
+      <w:pPr>
+        <w:ind w:left="1800" w:hanging="360"/>
+      </w:pPr>
+      <w:rPr>
+        <w:rFonts w:ascii="Wingdings" w:hAnsi="Wingdings" w:hint="default"/>
+      </w:rPr>
+    </w:lvl>
+    <w:lvl w:ilvl="3" w:tplc="04090001" w:tentative="1">
+      <w:start w:val="1"/>
+      <w:numFmt w:val="bullet"/>
+      <w:lvlText w:val=""/>
+      <w:lvlJc w:val="left"/>
+      <w:pPr>
+        <w:ind w:left="2520" w:hanging="360"/>
+      </w:pPr>
+      <w:rPr>
+        <w:rFonts w:ascii="Symbol" w:hAnsi="Symbol" w:hint="default"/>
+      </w:rPr>
+    </w:lvl>
+    <w:lvl w:ilvl="4" w:tplc="04090003" w:tentative="1">
+      <w:start w:val="1"/>
+      <w:numFmt w:val="bullet"/>
+      <w:lvlText w:val="o"/>
+      <w:lvlJc w:val="left"/>
+      <w:pPr>
+        <w:ind w:left="3240" w:hanging="360"/>
+      </w:pPr>
+      <w:rPr>
+        <w:rFonts w:ascii="Courier New" w:hAnsi="Courier New" w:cs="Courier New" w:hint="default"/>
+      </w:rPr>
+    </w:lvl>
+    <w:lvl w:ilvl="5" w:tplc="04090005" w:tentative="1">
+      <w:start w:val="1"/>
+      <w:numFmt w:val="bullet"/>
+      <w:lvlText w:val=""/>
+      <w:lvlJc w:val="left"/>
+      <w:pPr>
+        <w:ind w:left="3960" w:hanging="360"/>
+      </w:pPr>
+      <w:rPr>
+        <w:rFonts w:ascii="Wingdings" w:hAnsi="Wingdings" w:hint="default"/>
+      </w:rPr>
+    </w:lvl>
+    <w:lvl w:ilvl="6" w:tplc="04090001" w:tentative="1">
+      <w:start w:val="1"/>
+      <w:numFmt w:val="bullet"/>
+      <w:lvlText w:val=""/>
+      <w:lvlJc w:val="left"/>
+      <w:pPr>
+        <w:ind w:left="4680" w:hanging="360"/>
+      </w:pPr>
+      <w:rPr>
+        <w:rFonts w:ascii="Symbol" w:hAnsi="Symbol" w:hint="default"/>
+      </w:rPr>
+    </w:lvl>
+    <w:lvl w:ilvl="7" w:tplc="04090003" w:tentative="1">
+      <w:start w:val="1"/>
+      <w:numFmt w:val="bullet"/>
+      <w:lvlText w:val="o"/>
+      <w:lvlJc w:val="left"/>
+      <w:pPr>
+        <w:ind w:left="5400" w:hanging="360"/>
+      </w:pPr>
+      <w:rPr>
+        <w:rFonts w:ascii="Courier New" w:hAnsi="Courier New" w:cs="Courier New" w:hint="default"/>
+      </w:rPr>
+    </w:lvl>
+    <w:lvl w:ilvl="8" w:tplc="04090005" w:tentative="1">
+      <w:start w:val="1"/>
+      <w:numFmt w:val="bullet"/>
+      <w:lvlText w:val=""/>
+      <w:lvlJc w:val="left"/>
+      <w:pPr>
+        <w:ind w:left="6120" w:hanging="360"/>
+      </w:pPr>
+      <w:rPr>
+        <w:rFonts w:ascii="Wingdings" w:hAnsi="Wingdings" w:hint="default"/>
+      </w:rPr>
+    </w:lvl>
+  </w:abstractNum>
+  <w:num w:numId="1">
+    <w:abstractNumId w:val="0"/>
+  </w:num>
+</w:numbering>
 </file>
 
 <file path=word/styles.xml><?xml version="1.0" encoding="utf-8"?>
@@ -1165,7 +3408,7 @@
   <w:style w:type="paragraph" w:default="1" w:styleId="a">
     <w:name w:val="Normal"/>
     <w:qFormat/>
-    <w:rsid w:val="000D6852"/>
+    <w:rsid w:val="00740C25"/>
     <w:pPr>
       <w:bidi/>
     </w:pPr>
@@ -1201,7 +3444,7 @@
     <w:name w:val="Table Grid"/>
     <w:basedOn w:val="a1"/>
     <w:uiPriority w:val="39"/>
-    <w:rsid w:val="000D6852"/>
+    <w:rsid w:val="00740C25"/>
     <w:pPr>
       <w:spacing w:after="0" w:line="240" w:lineRule="auto"/>
     </w:pPr>
@@ -1215,6 +3458,33 @@
         <w:insideV w:val="single" w:sz="4" w:space="0" w:color="auto"/>
       </w:tblBorders>
     </w:tblPr>
+  </w:style>
+  <w:style w:type="paragraph" w:styleId="NormalWeb">
+    <w:name w:val="Normal (Web)"/>
+    <w:basedOn w:val="a"/>
+    <w:uiPriority w:val="99"/>
+    <w:unhideWhenUsed/>
+    <w:rsid w:val="00740C25"/>
+    <w:pPr>
+      <w:bidi w:val="0"/>
+      <w:spacing w:before="100" w:beforeAutospacing="1" w:after="100" w:afterAutospacing="1" w:line="240" w:lineRule="auto"/>
+    </w:pPr>
+    <w:rPr>
+      <w:rFonts w:ascii="Times New Roman" w:eastAsiaTheme="minorEastAsia" w:hAnsi="Times New Roman" w:cs="Times New Roman"/>
+      <w:sz w:val="24"/>
+      <w:szCs w:val="24"/>
+    </w:rPr>
+  </w:style>
+  <w:style w:type="paragraph" w:styleId="a4">
+    <w:name w:val="List Paragraph"/>
+    <w:basedOn w:val="a"/>
+    <w:uiPriority w:val="34"/>
+    <w:qFormat/>
+    <w:rsid w:val="00740C25"/>
+    <w:pPr>
+      <w:ind w:left="720"/>
+      <w:contextualSpacing/>
+    </w:pPr>
   </w:style>
 </w:styles>
 </file>

</xml_diff>

<commit_message>
updated first.docx. 13.12.2021, 14:03:25
</commit_message>
<xml_diff>
--- a/first.docx
+++ b/first.docx
@@ -9,104 +9,50 @@
         <w:rPr>
           <w:b/>
           <w:bCs/>
-          <w:color w:val="2E74B5" w:themeColor="accent1" w:themeShade="BF"/>
+          <w:color w:val="F4B083" w:themeColor="accent2" w:themeTint="99"/>
           <w:sz w:val="32"/>
           <w:szCs w:val="32"/>
           <w:u w:val="single"/>
           <w:rtl/>
         </w:rPr>
       </w:pPr>
-      <w:proofErr w:type="spellStart"/>
       <w:r>
         <w:rPr>
           <w:rFonts w:hint="cs"/>
           <w:b/>
           <w:bCs/>
-          <w:color w:val="2E74B5" w:themeColor="accent1" w:themeShade="BF"/>
+          <w:color w:val="F4B083" w:themeColor="accent2" w:themeTint="99"/>
           <w:sz w:val="32"/>
           <w:szCs w:val="32"/>
           <w:u w:val="single"/>
           <w:rtl/>
         </w:rPr>
-        <w:t>עידכוני</w:t>
-      </w:r>
-      <w:proofErr w:type="spellEnd"/>
-      <w:r>
-        <w:rPr>
-          <w:rFonts w:hint="cs"/>
-          <w:b/>
-          <w:bCs/>
-          <w:color w:val="2E74B5" w:themeColor="accent1" w:themeShade="BF"/>
-          <w:sz w:val="32"/>
-          <w:szCs w:val="32"/>
-          <w:u w:val="single"/>
-          <w:rtl/>
-        </w:rPr>
-        <w:t xml:space="preserve"> מערכת יום שישי </w:t>
+        <w:t>ע</w:t>
       </w:r>
       <w:r>
         <w:rPr>
           <w:rFonts w:hint="cs"/>
           <w:b/>
           <w:bCs/>
-          <w:color w:val="2E74B5" w:themeColor="accent1" w:themeShade="BF"/>
+          <w:color w:val="F4B083" w:themeColor="accent2" w:themeTint="99"/>
           <w:sz w:val="32"/>
           <w:szCs w:val="32"/>
           <w:u w:val="single"/>
           <w:rtl/>
         </w:rPr>
-        <w:t>10</w:t>
-      </w:r>
-      <w:r>
-        <w:rPr>
-          <w:rFonts w:hint="cs"/>
-          <w:b/>
-          <w:bCs/>
-          <w:color w:val="2E74B5" w:themeColor="accent1" w:themeShade="BF"/>
-          <w:sz w:val="32"/>
-          <w:szCs w:val="32"/>
-          <w:u w:val="single"/>
-          <w:rtl/>
-        </w:rPr>
-        <w:t>.1</w:t>
-      </w:r>
-      <w:r>
-        <w:rPr>
-          <w:rFonts w:hint="cs"/>
-          <w:b/>
-          <w:bCs/>
-          <w:color w:val="2E74B5" w:themeColor="accent1" w:themeShade="BF"/>
-          <w:sz w:val="32"/>
-          <w:szCs w:val="32"/>
-          <w:u w:val="single"/>
-          <w:rtl/>
-        </w:rPr>
-        <w:t>2</w:t>
-      </w:r>
-      <w:r>
-        <w:rPr>
-          <w:rFonts w:hint="cs"/>
-          <w:b/>
-          <w:bCs/>
-          <w:color w:val="2E74B5" w:themeColor="accent1" w:themeShade="BF"/>
-          <w:sz w:val="32"/>
-          <w:szCs w:val="32"/>
-          <w:u w:val="single"/>
-          <w:rtl/>
-        </w:rPr>
-        <w:t>.2021</w:t>
+        <w:t>דכוני מערכת יום שלישי 14.12.2021</w:t>
       </w:r>
     </w:p>
     <w:tbl>
       <w:tblPr>
         <w:tblStyle w:val="a3"/>
         <w:bidiVisual/>
-        <w:tblW w:w="9493" w:type="dxa"/>
-        <w:tblInd w:w="423" w:type="dxa"/>
+        <w:tblW w:w="9634" w:type="dxa"/>
+        <w:tblInd w:w="282" w:type="dxa"/>
         <w:tblLook w:val="04A0" w:firstRow="1" w:lastRow="0" w:firstColumn="1" w:lastColumn="0" w:noHBand="0" w:noVBand="1"/>
       </w:tblPr>
       <w:tblGrid>
-        <w:gridCol w:w="1129"/>
+        <w:gridCol w:w="1270"/>
         <w:gridCol w:w="2410"/>
         <w:gridCol w:w="1842"/>
         <w:gridCol w:w="1984"/>
@@ -118,13 +64,13 @@
         </w:trPr>
         <w:tc>
           <w:tcPr>
-            <w:tcW w:w="1129" w:type="dxa"/>
+            <w:tcW w:w="1270" w:type="dxa"/>
             <w:tcBorders>
               <w:top w:val="thickThinSmallGap" w:sz="24" w:space="0" w:color="000000"/>
               <w:left w:val="thinThickSmallGap" w:sz="24" w:space="0" w:color="000000"/>
               <w:right w:val="thickThinSmallGap" w:sz="24" w:space="0" w:color="000000"/>
             </w:tcBorders>
-            <w:shd w:val="clear" w:color="auto" w:fill="BDD6EE" w:themeFill="accent1" w:themeFillTint="66"/>
+            <w:shd w:val="clear" w:color="auto" w:fill="FFF2CC" w:themeFill="accent4" w:themeFillTint="33"/>
           </w:tcPr>
           <w:p>
             <w:pPr>
@@ -149,11 +95,306 @@
               <w:top w:val="thickThinSmallGap" w:sz="24" w:space="0" w:color="000000"/>
               <w:right w:val="thickThinSmallGap" w:sz="24" w:space="0" w:color="000000"/>
             </w:tcBorders>
-            <w:shd w:val="clear" w:color="auto" w:fill="BDD6EE" w:themeFill="accent1" w:themeFillTint="66"/>
+            <w:shd w:val="clear" w:color="auto" w:fill="FFF2CC" w:themeFill="accent4" w:themeFillTint="33"/>
           </w:tcPr>
           <w:p>
             <w:pPr>
-              <w:spacing w:line="360" w:lineRule="auto"/>
+              <w:pStyle w:val="a4"/>
+              <w:numPr>
+                <w:ilvl w:val="0"/>
+                <w:numId w:val="1"/>
+              </w:numPr>
+              <w:spacing w:line="276" w:lineRule="auto"/>
+              <w:rPr>
+                <w:b/>
+                <w:bCs/>
+                <w:sz w:val="24"/>
+                <w:szCs w:val="24"/>
+              </w:rPr>
+            </w:pPr>
+            <w:r>
+              <w:rPr>
+                <w:rFonts w:hint="cs"/>
+                <w:b/>
+                <w:bCs/>
+                <w:sz w:val="24"/>
+                <w:szCs w:val="24"/>
+                <w:rtl/>
+              </w:rPr>
+              <w:t>ערב הורים בשעות 12.00-15.30.</w:t>
+            </w:r>
+            <w:r>
+              <w:rPr>
+                <w:rFonts w:hint="cs"/>
+                <w:b/>
+                <w:bCs/>
+                <w:sz w:val="24"/>
+                <w:szCs w:val="24"/>
+                <w:rtl/>
+              </w:rPr>
+              <w:t xml:space="preserve">   </w:t>
+            </w:r>
+          </w:p>
+          <w:p>
+            <w:pPr>
+              <w:pStyle w:val="a4"/>
+              <w:numPr>
+                <w:ilvl w:val="0"/>
+                <w:numId w:val="1"/>
+              </w:numPr>
+              <w:spacing w:line="276" w:lineRule="auto"/>
+              <w:rPr>
+                <w:b/>
+                <w:bCs/>
+                <w:sz w:val="24"/>
+                <w:szCs w:val="24"/>
+              </w:rPr>
+            </w:pPr>
+            <w:r>
+              <w:rPr>
+                <w:rFonts w:hint="cs"/>
+                <w:b/>
+                <w:bCs/>
+                <w:sz w:val="24"/>
+                <w:szCs w:val="24"/>
+                <w:rtl/>
+              </w:rPr>
+              <w:t xml:space="preserve">סיור דיפלומטיה יוד </w:t>
+            </w:r>
+            <w:r>
+              <w:rPr>
+                <w:b/>
+                <w:bCs/>
+                <w:sz w:val="24"/>
+                <w:szCs w:val="24"/>
+                <w:rtl/>
+              </w:rPr>
+              <w:t>–</w:t>
+            </w:r>
+            <w:r>
+              <w:rPr>
+                <w:rFonts w:hint="cs"/>
+                <w:b/>
+                <w:bCs/>
+                <w:sz w:val="24"/>
+                <w:szCs w:val="24"/>
+                <w:rtl/>
+              </w:rPr>
+              <w:t xml:space="preserve"> 7.45-14.15  בליווי </w:t>
+            </w:r>
+            <w:proofErr w:type="spellStart"/>
+            <w:r>
+              <w:rPr>
+                <w:rFonts w:hint="cs"/>
+                <w:b/>
+                <w:bCs/>
+                <w:sz w:val="24"/>
+                <w:szCs w:val="24"/>
+                <w:rtl/>
+              </w:rPr>
+              <w:t>אוסי</w:t>
+            </w:r>
+            <w:proofErr w:type="spellEnd"/>
+            <w:r>
+              <w:rPr>
+                <w:rFonts w:hint="cs"/>
+                <w:b/>
+                <w:bCs/>
+                <w:sz w:val="24"/>
+                <w:szCs w:val="24"/>
+                <w:rtl/>
+              </w:rPr>
+              <w:t xml:space="preserve"> </w:t>
+            </w:r>
+            <w:proofErr w:type="spellStart"/>
+            <w:r>
+              <w:rPr>
+                <w:rFonts w:hint="cs"/>
+                <w:b/>
+                <w:bCs/>
+                <w:sz w:val="24"/>
+                <w:szCs w:val="24"/>
+                <w:rtl/>
+              </w:rPr>
+              <w:t>וושלומית</w:t>
+            </w:r>
+            <w:proofErr w:type="spellEnd"/>
+            <w:r>
+              <w:rPr>
+                <w:rFonts w:hint="cs"/>
+                <w:b/>
+                <w:bCs/>
+                <w:sz w:val="24"/>
+                <w:szCs w:val="24"/>
+                <w:rtl/>
+              </w:rPr>
+              <w:t xml:space="preserve"> </w:t>
+            </w:r>
+            <w:proofErr w:type="spellStart"/>
+            <w:r>
+              <w:rPr>
+                <w:rFonts w:hint="cs"/>
+                <w:b/>
+                <w:bCs/>
+                <w:sz w:val="24"/>
+                <w:szCs w:val="24"/>
+                <w:rtl/>
+              </w:rPr>
+              <w:t>גרשקוביץ</w:t>
+            </w:r>
+            <w:proofErr w:type="spellEnd"/>
+            <w:r>
+              <w:rPr>
+                <w:rFonts w:hint="cs"/>
+                <w:b/>
+                <w:bCs/>
+                <w:sz w:val="24"/>
+                <w:szCs w:val="24"/>
+                <w:rtl/>
+              </w:rPr>
+              <w:t>.</w:t>
+            </w:r>
+          </w:p>
+          <w:p>
+            <w:pPr>
+              <w:pStyle w:val="a4"/>
+              <w:numPr>
+                <w:ilvl w:val="0"/>
+                <w:numId w:val="1"/>
+              </w:numPr>
+              <w:spacing w:line="276" w:lineRule="auto"/>
+              <w:rPr>
+                <w:rFonts w:hint="cs"/>
+                <w:b/>
+                <w:bCs/>
+                <w:sz w:val="24"/>
+                <w:szCs w:val="24"/>
+              </w:rPr>
+            </w:pPr>
+            <w:r>
+              <w:rPr>
+                <w:rFonts w:hint="cs"/>
+                <w:b/>
+                <w:bCs/>
+                <w:sz w:val="24"/>
+                <w:szCs w:val="24"/>
+                <w:rtl/>
+              </w:rPr>
+              <w:t xml:space="preserve">מועדון </w:t>
+            </w:r>
+            <w:r>
+              <w:rPr>
+                <w:rFonts w:hint="cs"/>
+                <w:b/>
+                <w:bCs/>
+                <w:sz w:val="24"/>
+                <w:szCs w:val="24"/>
+              </w:rPr>
+              <w:t>MUN</w:t>
+            </w:r>
+            <w:r>
+              <w:rPr>
+                <w:rFonts w:hint="cs"/>
+                <w:b/>
+                <w:bCs/>
+                <w:sz w:val="24"/>
+                <w:szCs w:val="24"/>
+                <w:rtl/>
+              </w:rPr>
+              <w:t xml:space="preserve"> מתקיים בשעה 12.10 בחדר</w:t>
+            </w:r>
+            <w:r>
+              <w:rPr>
+                <w:rFonts w:hint="cs"/>
+                <w:b/>
+                <w:bCs/>
+                <w:sz w:val="24"/>
+                <w:szCs w:val="24"/>
+                <w:rtl/>
+              </w:rPr>
+              <w:t xml:space="preserve"> יב11 </w:t>
+            </w:r>
+            <w:r>
+              <w:rPr>
+                <w:b/>
+                <w:bCs/>
+                <w:sz w:val="24"/>
+                <w:szCs w:val="24"/>
+                <w:rtl/>
+              </w:rPr>
+              <w:t>–</w:t>
+            </w:r>
+            <w:r>
+              <w:rPr>
+                <w:rFonts w:hint="cs"/>
+                <w:b/>
+                <w:bCs/>
+                <w:sz w:val="24"/>
+                <w:szCs w:val="24"/>
+                <w:rtl/>
+              </w:rPr>
+              <w:t xml:space="preserve"> 413 </w:t>
+            </w:r>
+            <w:r>
+              <w:rPr>
+                <w:rFonts w:hint="cs"/>
+                <w:b/>
+                <w:bCs/>
+                <w:sz w:val="24"/>
+                <w:szCs w:val="24"/>
+                <w:rtl/>
+              </w:rPr>
+              <w:t xml:space="preserve">. שחר טבנקין תלמיד ביה"ס וזוכה פרס </w:t>
+            </w:r>
+            <w:r>
+              <w:rPr>
+                <w:rFonts w:ascii="Arial" w:hAnsi="Arial" w:cs="Arial"/>
+                <w:b/>
+                <w:bCs/>
+                <w:color w:val="000000"/>
+                <w:sz w:val="18"/>
+                <w:szCs w:val="18"/>
+                <w:shd w:val="clear" w:color="auto" w:fill="FFFFFF"/>
+              </w:rPr>
+              <w:t>MOST DISTINGUISHED  DELEGATE</w:t>
+            </w:r>
+            <w:r>
+              <w:rPr>
+                <w:rFonts w:ascii="Arial" w:hAnsi="Arial" w:cs="Arial"/>
+                <w:b/>
+                <w:bCs/>
+                <w:color w:val="000000"/>
+                <w:shd w:val="clear" w:color="auto" w:fill="FFFFFF"/>
+              </w:rPr>
+              <w:t xml:space="preserve"> </w:t>
+            </w:r>
+            <w:r>
+              <w:rPr>
+                <w:rFonts w:ascii="Arial" w:hAnsi="Arial" w:cs="Arial" w:hint="cs"/>
+                <w:b/>
+                <w:bCs/>
+                <w:color w:val="000000"/>
+                <w:shd w:val="clear" w:color="auto" w:fill="FFFFFF"/>
+                <w:rtl/>
+              </w:rPr>
+              <w:t xml:space="preserve"> </w:t>
+            </w:r>
+            <w:r>
+              <w:rPr>
+                <w:rFonts w:hint="cs"/>
+                <w:b/>
+                <w:bCs/>
+                <w:sz w:val="24"/>
+                <w:szCs w:val="24"/>
+                <w:rtl/>
+              </w:rPr>
+              <w:t>ידריך ויסביר איך מצליחים וזוכים. ההשתתפות חובה למי שרוצה להיות חבר משלחת עתידית.</w:t>
+            </w:r>
+          </w:p>
+          <w:p>
+            <w:pPr>
+              <w:pStyle w:val="a4"/>
+              <w:spacing w:line="276" w:lineRule="auto"/>
               <w:rPr>
                 <w:b/>
                 <w:bCs/>
@@ -167,17 +408,17 @@
       </w:tr>
       <w:tr>
         <w:trPr>
-          <w:trHeight w:val="1101"/>
+          <w:trHeight w:val="1047"/>
         </w:trPr>
         <w:tc>
           <w:tcPr>
-            <w:tcW w:w="1129" w:type="dxa"/>
+            <w:tcW w:w="1270" w:type="dxa"/>
             <w:tcBorders>
               <w:top w:val="thickThinSmallGap" w:sz="24" w:space="0" w:color="000000"/>
               <w:left w:val="thinThickSmallGap" w:sz="24" w:space="0" w:color="000000"/>
               <w:right w:val="thickThinSmallGap" w:sz="24" w:space="0" w:color="000000"/>
             </w:tcBorders>
-            <w:shd w:val="clear" w:color="auto" w:fill="BDD6EE" w:themeFill="accent1" w:themeFillTint="66"/>
+            <w:shd w:val="clear" w:color="auto" w:fill="FFF2CC" w:themeFill="accent4" w:themeFillTint="33"/>
           </w:tcPr>
           <w:p>
             <w:pPr>
@@ -213,6 +454,7 @@
               <w:top w:val="thickThinSmallGap" w:sz="24" w:space="0" w:color="000000"/>
               <w:right w:val="thickThinSmallGap" w:sz="24" w:space="0" w:color="000000"/>
             </w:tcBorders>
+            <w:shd w:val="clear" w:color="auto" w:fill="auto"/>
           </w:tcPr>
           <w:p>
             <w:pPr>
@@ -282,7 +524,100 @@
                 <w:szCs w:val="20"/>
                 <w:rtl/>
               </w:rPr>
+              <w:t xml:space="preserve">חצר אחורית וסביב האולם - </w:t>
+            </w:r>
+          </w:p>
+          <w:p>
+            <w:pPr>
+              <w:spacing w:line="276" w:lineRule="auto"/>
+              <w:jc w:val="right"/>
+              <w:rPr>
+                <w:b/>
+                <w:bCs/>
+                <w:sz w:val="20"/>
+                <w:szCs w:val="20"/>
+                <w:rtl/>
+              </w:rPr>
+            </w:pPr>
+            <w:r>
+              <w:rPr>
+                <w:rFonts w:hint="cs"/>
+                <w:b/>
+                <w:bCs/>
+                <w:sz w:val="20"/>
+                <w:szCs w:val="20"/>
+                <w:rtl/>
+              </w:rPr>
               <w:t xml:space="preserve">מסדרונות בנין 200 - </w:t>
+            </w:r>
+          </w:p>
+          <w:p>
+            <w:pPr>
+              <w:spacing w:line="276" w:lineRule="auto"/>
+              <w:jc w:val="right"/>
+              <w:rPr>
+                <w:b/>
+                <w:bCs/>
+                <w:sz w:val="20"/>
+                <w:szCs w:val="20"/>
+                <w:rtl/>
+              </w:rPr>
+            </w:pPr>
+            <w:r>
+              <w:rPr>
+                <w:rFonts w:hint="cs"/>
+                <w:b/>
+                <w:bCs/>
+                <w:sz w:val="20"/>
+                <w:szCs w:val="20"/>
+                <w:rtl/>
+              </w:rPr>
+              <w:t xml:space="preserve">מסדרונות בנין 400 </w:t>
+            </w:r>
+            <w:r>
+              <w:rPr>
+                <w:b/>
+                <w:bCs/>
+                <w:sz w:val="20"/>
+                <w:szCs w:val="20"/>
+                <w:rtl/>
+              </w:rPr>
+              <w:t>–</w:t>
+            </w:r>
+            <w:r>
+              <w:rPr>
+                <w:rFonts w:hint="cs"/>
+                <w:b/>
+                <w:bCs/>
+                <w:sz w:val="20"/>
+                <w:szCs w:val="20"/>
+                <w:rtl/>
+              </w:rPr>
+              <w:t xml:space="preserve"> </w:t>
+            </w:r>
+          </w:p>
+          <w:p>
+            <w:pPr>
+              <w:spacing w:line="276" w:lineRule="auto"/>
+              <w:jc w:val="right"/>
+              <w:rPr>
+                <w:b/>
+                <w:bCs/>
+                <w:sz w:val="20"/>
+                <w:szCs w:val="20"/>
+                <w:rtl/>
+              </w:rPr>
+            </w:pPr>
+            <w:r>
+              <w:rPr>
+                <w:rFonts w:hint="cs"/>
+                <w:b/>
+                <w:bCs/>
+                <w:sz w:val="20"/>
+                <w:szCs w:val="20"/>
+                <w:rtl/>
+              </w:rPr>
+              <w:t>מסדרונות בנין 100 -</w:t>
             </w:r>
           </w:p>
         </w:tc>
@@ -293,6 +628,7 @@
               <w:top w:val="thickThinSmallGap" w:sz="24" w:space="0" w:color="000000"/>
               <w:right w:val="thickThinSmallGap" w:sz="24" w:space="0" w:color="000000"/>
             </w:tcBorders>
+            <w:shd w:val="clear" w:color="auto" w:fill="auto"/>
           </w:tcPr>
           <w:p>
             <w:pPr>
@@ -316,7 +652,7 @@
                 <w:u w:val="single"/>
                 <w:rtl/>
               </w:rPr>
-              <w:t>9.30-9.45</w:t>
+              <w:t>10.00-10.15</w:t>
             </w:r>
           </w:p>
           <w:p>
@@ -339,7 +675,78 @@
                 <w:szCs w:val="20"/>
                 <w:rtl/>
               </w:rPr>
-              <w:t xml:space="preserve">יעקב </w:t>
+              <w:t>מאיה ז.</w:t>
+            </w:r>
+            <w:bookmarkStart w:id="0" w:name="_GoBack"/>
+            <w:bookmarkEnd w:id="0"/>
+          </w:p>
+          <w:p>
+            <w:pPr>
+              <w:spacing w:line="276" w:lineRule="auto"/>
+              <w:rPr>
+                <w:b/>
+                <w:bCs/>
+                <w:sz w:val="20"/>
+                <w:szCs w:val="20"/>
+                <w:rtl/>
+              </w:rPr>
+            </w:pPr>
+            <w:r>
+              <w:rPr>
+                <w:rFonts w:hint="cs"/>
+                <w:b/>
+                <w:bCs/>
+                <w:sz w:val="20"/>
+                <w:szCs w:val="20"/>
+                <w:rtl/>
+              </w:rPr>
+              <w:t>שרה יחיאל</w:t>
+            </w:r>
+          </w:p>
+          <w:p>
+            <w:pPr>
+              <w:spacing w:line="276" w:lineRule="auto"/>
+              <w:rPr>
+                <w:b/>
+                <w:bCs/>
+                <w:sz w:val="20"/>
+                <w:szCs w:val="20"/>
+                <w:rtl/>
+              </w:rPr>
+            </w:pPr>
+            <w:r>
+              <w:rPr>
+                <w:rFonts w:hint="cs"/>
+                <w:b/>
+                <w:bCs/>
+                <w:sz w:val="20"/>
+                <w:szCs w:val="20"/>
+                <w:rtl/>
+              </w:rPr>
+              <w:t>אורי נווה</w:t>
+            </w:r>
+          </w:p>
+          <w:p>
+            <w:pPr>
+              <w:spacing w:line="276" w:lineRule="auto"/>
+              <w:rPr>
+                <w:b/>
+                <w:bCs/>
+                <w:sz w:val="20"/>
+                <w:szCs w:val="20"/>
+                <w:rtl/>
+              </w:rPr>
+            </w:pPr>
+            <w:r>
+              <w:rPr>
+                <w:rFonts w:hint="cs"/>
+                <w:b/>
+                <w:bCs/>
+                <w:sz w:val="20"/>
+                <w:szCs w:val="20"/>
+                <w:rtl/>
+              </w:rPr>
+              <w:t xml:space="preserve">אופיר </w:t>
             </w:r>
             <w:proofErr w:type="spellStart"/>
             <w:r>
@@ -351,7 +758,7 @@
                 <w:szCs w:val="20"/>
                 <w:rtl/>
               </w:rPr>
-              <w:t>הרנוי</w:t>
+              <w:t>קוביצקי</w:t>
             </w:r>
             <w:proofErr w:type="spellEnd"/>
           </w:p>
@@ -375,7 +782,7 @@
                 <w:szCs w:val="20"/>
                 <w:rtl/>
               </w:rPr>
-              <w:t>מימי</w:t>
+              <w:t>שונית</w:t>
             </w:r>
           </w:p>
         </w:tc>
@@ -386,6 +793,7 @@
               <w:top w:val="thickThinSmallGap" w:sz="24" w:space="0" w:color="000000"/>
               <w:right w:val="thickThinSmallGap" w:sz="24" w:space="0" w:color="000000"/>
             </w:tcBorders>
+            <w:shd w:val="clear" w:color="auto" w:fill="auto"/>
           </w:tcPr>
           <w:p>
             <w:pPr>
@@ -395,80 +803,9 @@
                 <w:bCs/>
                 <w:sz w:val="20"/>
                 <w:szCs w:val="20"/>
-                <w:u w:val="single"/>
-                <w:rtl/>
-              </w:rPr>
-            </w:pPr>
-            <w:r>
-              <w:rPr>
-                <w:rFonts w:hint="cs"/>
-                <w:b/>
-                <w:bCs/>
-                <w:sz w:val="20"/>
-                <w:szCs w:val="20"/>
-                <w:u w:val="single"/>
-                <w:rtl/>
-              </w:rPr>
-              <w:t>1</w:t>
-            </w:r>
-            <w:r>
-              <w:rPr>
-                <w:rFonts w:hint="cs"/>
-                <w:b/>
-                <w:bCs/>
-                <w:sz w:val="20"/>
-                <w:szCs w:val="20"/>
-                <w:u w:val="single"/>
-                <w:rtl/>
-              </w:rPr>
-              <w:t>1.15-11.30</w:t>
-            </w:r>
-          </w:p>
-          <w:p>
-            <w:pPr>
-              <w:spacing w:line="276" w:lineRule="auto"/>
-              <w:rPr>
-                <w:b/>
-                <w:bCs/>
-                <w:sz w:val="20"/>
-                <w:szCs w:val="20"/>
-                <w:rtl/>
-              </w:rPr>
-            </w:pPr>
-            <w:r>
-              <w:rPr>
-                <w:rFonts w:hint="cs"/>
-                <w:b/>
-                <w:bCs/>
-                <w:sz w:val="20"/>
-                <w:szCs w:val="20"/>
-                <w:rtl/>
-              </w:rPr>
-              <w:t>יובל גרינברג</w:t>
-            </w:r>
-          </w:p>
-          <w:p>
-            <w:pPr>
-              <w:spacing w:line="276" w:lineRule="auto"/>
-              <w:rPr>
-                <w:b/>
-                <w:bCs/>
-                <w:sz w:val="20"/>
-                <w:szCs w:val="20"/>
-                <w:rtl/>
-              </w:rPr>
-            </w:pPr>
-            <w:r>
-              <w:rPr>
-                <w:rFonts w:hint="cs"/>
-                <w:b/>
-                <w:bCs/>
-                <w:sz w:val="20"/>
-                <w:szCs w:val="20"/>
-                <w:rtl/>
-              </w:rPr>
-              <w:t xml:space="preserve">אילן </w:t>
-            </w:r>
+                <w:rtl/>
+              </w:rPr>
+            </w:pPr>
           </w:p>
         </w:tc>
         <w:tc>
@@ -478,6 +815,7 @@
               <w:top w:val="thickThinSmallGap" w:sz="24" w:space="0" w:color="000000"/>
               <w:right w:val="thickThinSmallGap" w:sz="24" w:space="0" w:color="000000"/>
             </w:tcBorders>
+            <w:shd w:val="clear" w:color="auto" w:fill="auto"/>
           </w:tcPr>
           <w:p>
             <w:pPr>
@@ -495,16 +833,16 @@
       </w:tr>
       <w:tr>
         <w:trPr>
-          <w:trHeight w:val="791"/>
+          <w:trHeight w:val="1121"/>
         </w:trPr>
         <w:tc>
           <w:tcPr>
-            <w:tcW w:w="1129" w:type="dxa"/>
+            <w:tcW w:w="1270" w:type="dxa"/>
             <w:tcBorders>
               <w:left w:val="thinThickSmallGap" w:sz="24" w:space="0" w:color="000000"/>
               <w:right w:val="thickThinSmallGap" w:sz="24" w:space="0" w:color="000000"/>
             </w:tcBorders>
-            <w:shd w:val="clear" w:color="auto" w:fill="BDD6EE" w:themeFill="accent1" w:themeFillTint="66"/>
+            <w:shd w:val="clear" w:color="auto" w:fill="FFF2CC" w:themeFill="accent4" w:themeFillTint="33"/>
           </w:tcPr>
           <w:p>
             <w:pPr>
@@ -540,16 +878,198 @@
             <w:tcBorders>
               <w:right w:val="thickThinSmallGap" w:sz="24" w:space="0" w:color="000000"/>
             </w:tcBorders>
+            <w:shd w:val="clear" w:color="auto" w:fill="auto"/>
           </w:tcPr>
           <w:p>
             <w:pPr>
               <w:spacing w:line="360" w:lineRule="auto"/>
               <w:rPr>
-                <w:b/>
-                <w:bCs/>
-                <w:rtl/>
-              </w:rPr>
-            </w:pPr>
+                <w:rtl/>
+              </w:rPr>
+            </w:pPr>
+          </w:p>
+          <w:p>
+            <w:pPr>
+              <w:spacing w:line="360" w:lineRule="auto"/>
+            </w:pPr>
+            <w:r>
+              <w:rPr>
+                <w:rFonts w:hint="cs"/>
+                <w:b/>
+                <w:bCs/>
+                <w:u w:val="single"/>
+                <w:rtl/>
+              </w:rPr>
+              <w:t xml:space="preserve">מבחן באנגלית יוד 1-7-11-12  </w:t>
+            </w:r>
+            <w:r>
+              <w:rPr>
+                <w:rFonts w:hint="cs"/>
+                <w:rtl/>
+              </w:rPr>
+              <w:t xml:space="preserve">   10.15-11.30 </w:t>
+            </w:r>
+          </w:p>
+          <w:p>
+            <w:pPr>
+              <w:spacing w:line="360" w:lineRule="auto"/>
+              <w:rPr>
+                <w:rFonts w:hint="cs"/>
+                <w:rtl/>
+              </w:rPr>
+            </w:pPr>
+            <w:r>
+              <w:rPr>
+                <w:rFonts w:hint="cs"/>
+                <w:rtl/>
+              </w:rPr>
+              <w:t xml:space="preserve">יוד7  כיתה של </w:t>
+            </w:r>
+            <w:proofErr w:type="spellStart"/>
+            <w:r>
+              <w:rPr>
+                <w:rFonts w:hint="cs"/>
+                <w:rtl/>
+              </w:rPr>
+              <w:t>אוסי</w:t>
+            </w:r>
+            <w:proofErr w:type="spellEnd"/>
+            <w:r>
+              <w:rPr>
+                <w:rFonts w:hint="cs"/>
+                <w:rtl/>
+              </w:rPr>
+              <w:t xml:space="preserve"> ש. </w:t>
+            </w:r>
+            <w:r>
+              <w:rPr>
+                <w:rtl/>
+              </w:rPr>
+              <w:t>–</w:t>
+            </w:r>
+            <w:r>
+              <w:rPr>
+                <w:rFonts w:hint="cs"/>
+                <w:rtl/>
+              </w:rPr>
+              <w:t xml:space="preserve"> משגיח/ה שיעור3 רחל </w:t>
+            </w:r>
+            <w:proofErr w:type="spellStart"/>
+            <w:r>
+              <w:rPr>
+                <w:rFonts w:hint="cs"/>
+                <w:rtl/>
+              </w:rPr>
+              <w:t>בראל</w:t>
+            </w:r>
+            <w:proofErr w:type="spellEnd"/>
+            <w:r>
+              <w:rPr>
+                <w:rFonts w:hint="cs"/>
+                <w:rtl/>
+              </w:rPr>
+              <w:t>. שיעור4 ניצן.</w:t>
+            </w:r>
+          </w:p>
+          <w:p>
+            <w:pPr>
+              <w:spacing w:line="360" w:lineRule="auto"/>
+              <w:rPr>
+                <w:rtl/>
+              </w:rPr>
+            </w:pPr>
+            <w:r>
+              <w:rPr>
+                <w:rFonts w:hint="cs"/>
+                <w:rtl/>
+              </w:rPr>
+              <w:t>יוד</w:t>
+            </w:r>
+            <w:r>
+              <w:rPr>
+                <w:rFonts w:hint="cs"/>
+                <w:rtl/>
+              </w:rPr>
+              <w:t xml:space="preserve"> </w:t>
+            </w:r>
+            <w:r>
+              <w:rPr>
+                <w:rFonts w:hint="cs"/>
+                <w:rtl/>
+              </w:rPr>
+              <w:t xml:space="preserve">  4</w:t>
+            </w:r>
+            <w:r>
+              <w:rPr>
+                <w:rFonts w:hint="cs"/>
+                <w:rtl/>
+              </w:rPr>
+              <w:t xml:space="preserve">יחל עם אביעד </w:t>
+            </w:r>
+            <w:r>
+              <w:rPr>
+                <w:rFonts w:hint="cs"/>
+                <w:rtl/>
+              </w:rPr>
+              <w:t xml:space="preserve">שיעור 3+4 </w:t>
+            </w:r>
+            <w:r>
+              <w:rPr>
+                <w:rFonts w:hint="cs"/>
+                <w:rtl/>
+              </w:rPr>
+              <w:t xml:space="preserve">לומדים בכיתה יב1 </w:t>
+            </w:r>
+            <w:r>
+              <w:rPr>
+                <w:rFonts w:hint="cs"/>
+                <w:rtl/>
+              </w:rPr>
+              <w:t xml:space="preserve">כרגיל </w:t>
+            </w:r>
+            <w:r>
+              <w:rPr>
+                <w:rFonts w:hint="cs"/>
+                <w:rtl/>
+              </w:rPr>
+              <w:t>עם שונית</w:t>
+            </w:r>
+          </w:p>
+          <w:p>
+            <w:pPr>
+              <w:spacing w:line="360" w:lineRule="auto"/>
+              <w:rPr>
+                <w:rtl/>
+              </w:rPr>
+            </w:pPr>
+            <w:r>
+              <w:rPr>
+                <w:rFonts w:hint="cs"/>
+                <w:rtl/>
+              </w:rPr>
+              <w:t>קב' של אביעד שיעור</w:t>
+            </w:r>
+            <w:r>
+              <w:rPr>
+                <w:rFonts w:hint="cs"/>
+                <w:rtl/>
+              </w:rPr>
+              <w:t>2</w:t>
+            </w:r>
+            <w:r>
+              <w:rPr>
+                <w:rFonts w:hint="cs"/>
+                <w:rtl/>
+              </w:rPr>
+              <w:t xml:space="preserve"> בכיתה בליווי</w:t>
+            </w:r>
+            <w:r>
+              <w:rPr>
+                <w:rFonts w:hint="cs"/>
+                <w:rtl/>
+              </w:rPr>
+              <w:t xml:space="preserve"> ברוך.</w:t>
+            </w:r>
           </w:p>
         </w:tc>
       </w:tr>
@@ -559,13 +1079,27 @@
         </w:trPr>
         <w:tc>
           <w:tcPr>
-            <w:tcW w:w="1129" w:type="dxa"/>
+            <w:tcW w:w="1270" w:type="dxa"/>
             <w:tcBorders>
               <w:left w:val="thinThickSmallGap" w:sz="24" w:space="0" w:color="000000"/>
               <w:right w:val="thickThinSmallGap" w:sz="24" w:space="0" w:color="000000"/>
             </w:tcBorders>
-            <w:shd w:val="clear" w:color="auto" w:fill="BDD6EE" w:themeFill="accent1" w:themeFillTint="66"/>
+            <w:shd w:val="clear" w:color="auto" w:fill="FFF2CC" w:themeFill="accent4" w:themeFillTint="33"/>
           </w:tcPr>
+          <w:p>
+            <w:pPr>
+              <w:spacing w:line="360" w:lineRule="auto"/>
+              <w:jc w:val="center"/>
+              <w:rPr>
+                <w:b/>
+                <w:bCs/>
+                <w:color w:val="538135" w:themeColor="accent6" w:themeShade="BF"/>
+                <w:sz w:val="28"/>
+                <w:szCs w:val="28"/>
+                <w:rtl/>
+              </w:rPr>
+            </w:pPr>
+          </w:p>
           <w:p>
             <w:pPr>
               <w:spacing w:line="360" w:lineRule="auto"/>
@@ -600,24 +1134,182 @@
             <w:tcBorders>
               <w:right w:val="thickThinSmallGap" w:sz="24" w:space="0" w:color="000000"/>
             </w:tcBorders>
+            <w:shd w:val="clear" w:color="auto" w:fill="auto"/>
           </w:tcPr>
           <w:p>
             <w:pPr>
               <w:spacing w:line="360" w:lineRule="auto"/>
               <w:rPr>
-                <w:b/>
-                <w:bCs/>
-                <w:rtl/>
-              </w:rPr>
-            </w:pPr>
-            <w:r>
-              <w:rPr>
-                <w:rFonts w:hint="cs"/>
-                <w:b/>
-                <w:bCs/>
-                <w:rtl/>
-              </w:rPr>
-              <w:t>כימיה עם דרורה נבחנים בחדר 135</w:t>
+                <w:rtl/>
+              </w:rPr>
+            </w:pPr>
+          </w:p>
+          <w:p>
+            <w:pPr>
+              <w:spacing w:line="360" w:lineRule="auto"/>
+              <w:rPr>
+                <w:rtl/>
+              </w:rPr>
+            </w:pPr>
+            <w:r>
+              <w:rPr>
+                <w:rFonts w:hint="cs"/>
+                <w:rtl/>
+              </w:rPr>
+              <w:t xml:space="preserve">יא פסיכולוגיה </w:t>
+            </w:r>
+            <w:r>
+              <w:rPr>
+                <w:rtl/>
+              </w:rPr>
+              <w:t>–</w:t>
+            </w:r>
+            <w:r>
+              <w:rPr>
+                <w:rFonts w:hint="cs"/>
+                <w:rtl/>
+              </w:rPr>
+              <w:t xml:space="preserve"> מטלה א-סינכרונית 8.30-9.15 ואז יוצאים לביה"ס</w:t>
+            </w:r>
+          </w:p>
+          <w:p>
+            <w:pPr>
+              <w:spacing w:line="360" w:lineRule="auto"/>
+              <w:rPr>
+                <w:rtl/>
+              </w:rPr>
+            </w:pPr>
+            <w:r>
+              <w:rPr>
+                <w:rFonts w:hint="cs"/>
+                <w:rtl/>
+              </w:rPr>
+              <w:t xml:space="preserve">יא9 אין שעת0 אזרחות עם אילנה. קב ב' </w:t>
+            </w:r>
+            <w:proofErr w:type="spellStart"/>
+            <w:r>
+              <w:rPr>
+                <w:rFonts w:hint="cs"/>
+                <w:rtl/>
+              </w:rPr>
+              <w:t>הסטוריה</w:t>
+            </w:r>
+            <w:proofErr w:type="spellEnd"/>
+            <w:r>
+              <w:rPr>
+                <w:rFonts w:hint="cs"/>
+                <w:rtl/>
+              </w:rPr>
+              <w:t xml:space="preserve"> עם מירי שיעור 2+3.   קב' א' שיעור </w:t>
+            </w:r>
+            <w:proofErr w:type="spellStart"/>
+            <w:r>
+              <w:rPr>
+                <w:rFonts w:hint="cs"/>
+                <w:rtl/>
+              </w:rPr>
+              <w:t>הסטוריה</w:t>
+            </w:r>
+            <w:proofErr w:type="spellEnd"/>
+            <w:r>
+              <w:rPr>
+                <w:rFonts w:hint="cs"/>
+                <w:rtl/>
+              </w:rPr>
+              <w:t xml:space="preserve"> עם אולגה 1+2.  אין שיעור 4 עם אילנה. </w:t>
+            </w:r>
+          </w:p>
+          <w:p>
+            <w:pPr>
+              <w:spacing w:line="360" w:lineRule="auto"/>
+              <w:rPr>
+                <w:rtl/>
+              </w:rPr>
+            </w:pPr>
+            <w:r>
+              <w:rPr>
+                <w:rFonts w:hint="cs"/>
+                <w:rtl/>
+              </w:rPr>
+              <w:t xml:space="preserve">קב' ב' </w:t>
+            </w:r>
+            <w:proofErr w:type="spellStart"/>
+            <w:r>
+              <w:rPr>
+                <w:rFonts w:hint="cs"/>
+                <w:rtl/>
+              </w:rPr>
+              <w:t>הסטוריה</w:t>
+            </w:r>
+            <w:proofErr w:type="spellEnd"/>
+            <w:r>
+              <w:rPr>
+                <w:rFonts w:hint="cs"/>
+                <w:rtl/>
+              </w:rPr>
+              <w:t xml:space="preserve"> עם מירי שיעור 2+4.  קב' א' </w:t>
+            </w:r>
+            <w:proofErr w:type="spellStart"/>
+            <w:r>
+              <w:rPr>
+                <w:rFonts w:hint="cs"/>
+                <w:rtl/>
+              </w:rPr>
+              <w:t>הסטוריה</w:t>
+            </w:r>
+            <w:proofErr w:type="spellEnd"/>
+            <w:r>
+              <w:rPr>
+                <w:rFonts w:hint="cs"/>
+                <w:rtl/>
+              </w:rPr>
+              <w:t xml:space="preserve"> עם אולגה שיעור 1+2.</w:t>
+            </w:r>
+          </w:p>
+          <w:p>
+            <w:pPr>
+              <w:spacing w:line="360" w:lineRule="auto"/>
+              <w:rPr>
+                <w:rtl/>
+              </w:rPr>
+            </w:pPr>
+            <w:r>
+              <w:rPr>
+                <w:rFonts w:hint="cs"/>
+                <w:rtl/>
+              </w:rPr>
+              <w:t xml:space="preserve">יא10 שיעור3+5 </w:t>
+            </w:r>
+            <w:proofErr w:type="spellStart"/>
+            <w:r>
+              <w:rPr>
+                <w:rFonts w:hint="cs"/>
+                <w:rtl/>
+              </w:rPr>
+              <w:t>הסטוריה</w:t>
+            </w:r>
+            <w:proofErr w:type="spellEnd"/>
+            <w:r>
+              <w:rPr>
+                <w:rFonts w:hint="cs"/>
+                <w:rtl/>
+              </w:rPr>
+              <w:t xml:space="preserve"> עם אייל.</w:t>
+            </w:r>
+          </w:p>
+          <w:p>
+            <w:pPr>
+              <w:spacing w:line="360" w:lineRule="auto"/>
+              <w:rPr>
+                <w:rtl/>
+              </w:rPr>
+            </w:pPr>
+            <w:r>
+              <w:rPr>
+                <w:rFonts w:hint="cs"/>
+                <w:rtl/>
+              </w:rPr>
+              <w:t>אנגלית מואץ עם קארן שיעור4 בחדר 130</w:t>
             </w:r>
           </w:p>
         </w:tc>
@@ -628,13 +1320,13 @@
         </w:trPr>
         <w:tc>
           <w:tcPr>
-            <w:tcW w:w="1129" w:type="dxa"/>
+            <w:tcW w:w="1270" w:type="dxa"/>
             <w:tcBorders>
               <w:left w:val="thinThickSmallGap" w:sz="24" w:space="0" w:color="000000"/>
               <w:bottom w:val="thinThickSmallGap" w:sz="24" w:space="0" w:color="000000"/>
               <w:right w:val="thickThinSmallGap" w:sz="24" w:space="0" w:color="000000"/>
             </w:tcBorders>
-            <w:shd w:val="clear" w:color="auto" w:fill="BDD6EE" w:themeFill="accent1" w:themeFillTint="66"/>
+            <w:shd w:val="clear" w:color="auto" w:fill="FFF2CC" w:themeFill="accent4" w:themeFillTint="33"/>
           </w:tcPr>
           <w:p>
             <w:pPr>
@@ -697,29 +1389,24 @@
               <w:bottom w:val="thinThickSmallGap" w:sz="24" w:space="0" w:color="000000"/>
               <w:right w:val="thickThinSmallGap" w:sz="24" w:space="0" w:color="000000"/>
             </w:tcBorders>
+            <w:shd w:val="clear" w:color="auto" w:fill="auto"/>
           </w:tcPr>
           <w:p>
             <w:pPr>
               <w:spacing w:line="360" w:lineRule="auto"/>
               <w:rPr>
-                <w:b/>
-                <w:bCs/>
-                <w:rtl/>
-              </w:rPr>
-            </w:pPr>
-            <w:r>
-              <w:rPr>
-                <w:rFonts w:hint="cs"/>
-                <w:b/>
-                <w:bCs/>
-                <w:rtl/>
-              </w:rPr>
-              <w:t xml:space="preserve">ביולוגיה עם רבקה לומדים בחדר יב6 </w:t>
-            </w:r>
-            <w:r>
-              <w:rPr>
-                <w:b/>
-                <w:bCs/>
+                <w:rtl/>
+              </w:rPr>
+            </w:pPr>
+            <w:r>
+              <w:rPr>
+                <w:rFonts w:hint="cs"/>
+                <w:rtl/>
+              </w:rPr>
+              <w:t xml:space="preserve">סייבר שיעור3 </w:t>
+            </w:r>
+            <w:r>
+              <w:rPr>
                 <w:rtl/>
               </w:rPr>
               <w:t>–</w:t>
@@ -727,39 +1414,30 @@
             <w:r>
               <w:rPr>
                 <w:rFonts w:hint="cs"/>
-                <w:b/>
-                <w:bCs/>
-                <w:rtl/>
-              </w:rPr>
-              <w:t xml:space="preserve"> 412</w:t>
+                <w:rtl/>
+              </w:rPr>
+              <w:t xml:space="preserve"> אין שיעור עם שלומית.</w:t>
             </w:r>
           </w:p>
           <w:p>
             <w:pPr>
               <w:spacing w:line="360" w:lineRule="auto"/>
               <w:rPr>
-                <w:b/>
-                <w:bCs/>
-                <w:rtl/>
-              </w:rPr>
-            </w:pPr>
-            <w:r>
-              <w:rPr>
-                <w:rFonts w:hint="cs"/>
-                <w:b/>
-                <w:bCs/>
-                <w:rtl/>
-              </w:rPr>
-              <w:t>ורדית שיעור4+5  מנע"ס בחדר מחשב ג'</w:t>
+                <w:rtl/>
+              </w:rPr>
+            </w:pPr>
+            <w:r>
+              <w:rPr>
+                <w:rFonts w:hint="cs"/>
+                <w:rtl/>
+              </w:rPr>
+              <w:t>יב5 שיעור1+2 ספרות עם אורלי. מסיימים סוף שיעור3.</w:t>
             </w:r>
           </w:p>
         </w:tc>
       </w:tr>
     </w:tbl>
-    <w:p>
-      <w:bookmarkStart w:id="0" w:name="_GoBack"/>
-      <w:bookmarkEnd w:id="0"/>
-    </w:p>
+    <w:p/>
     <w:sectPr>
       <w:pgSz w:w="11906" w:h="16838"/>
       <w:pgMar w:top="1440" w:right="1800" w:bottom="1440" w:left="1800" w:header="708" w:footer="708" w:gutter="0"/>
@@ -770,6 +1448,127 @@
     </w:sectPr>
   </w:body>
 </w:document>
+</file>
+
+<file path=word/numbering.xml><?xml version="1.0" encoding="utf-8"?>
+<w:numbering xmlns:wpc="http://schemas.microsoft.com/office/word/2010/wordprocessingCanvas" xmlns:cx="http://schemas.microsoft.com/office/drawing/2014/chartex" xmlns:mc="http://schemas.openxmlformats.org/markup-compatibility/2006" xmlns:o="urn:schemas-microsoft-com:office:office" xmlns:r="http://schemas.openxmlformats.org/officeDocument/2006/relationships" xmlns:m="http://schemas.openxmlformats.org/officeDocument/2006/math" xmlns:v="urn:schemas-microsoft-com:vml" xmlns:wp14="http://schemas.microsoft.com/office/word/2010/wordprocessingDrawing" xmlns:wp="http://schemas.openxmlformats.org/drawingml/2006/wordprocessingDrawing" xmlns:w10="urn:schemas-microsoft-com:office:word" xmlns:w="http://schemas.openxmlformats.org/wordprocessingml/2006/main" xmlns:w14="http://schemas.microsoft.com/office/word/2010/wordml" xmlns:w15="http://schemas.microsoft.com/office/word/2012/wordml" xmlns:w16se="http://schemas.microsoft.com/office/word/2015/wordml/symex" xmlns:wpg="http://schemas.microsoft.com/office/word/2010/wordprocessingGroup" xmlns:wpi="http://schemas.microsoft.com/office/word/2010/wordprocessingInk" xmlns:wne="http://schemas.microsoft.com/office/word/2006/wordml" xmlns:wps="http://schemas.microsoft.com/office/word/2010/wordprocessingShape" mc:Ignorable="w14 w15 w16se wp14">
+  <w:abstractNum w:abstractNumId="0" w15:restartNumberingAfterBreak="0">
+    <w:nsid w:val="32262333"/>
+    <w:multiLevelType w:val="hybridMultilevel"/>
+    <w:tmpl w:val="127C9A22"/>
+    <w:lvl w:ilvl="0" w:tplc="0409000D">
+      <w:start w:val="1"/>
+      <w:numFmt w:val="bullet"/>
+      <w:lvlText w:val=""/>
+      <w:lvlJc w:val="left"/>
+      <w:pPr>
+        <w:ind w:left="720" w:hanging="360"/>
+      </w:pPr>
+      <w:rPr>
+        <w:rFonts w:ascii="Wingdings" w:hAnsi="Wingdings" w:hint="default"/>
+      </w:rPr>
+    </w:lvl>
+    <w:lvl w:ilvl="1" w:tplc="04090003" w:tentative="1">
+      <w:start w:val="1"/>
+      <w:numFmt w:val="bullet"/>
+      <w:lvlText w:val="o"/>
+      <w:lvlJc w:val="left"/>
+      <w:pPr>
+        <w:ind w:left="1440" w:hanging="360"/>
+      </w:pPr>
+      <w:rPr>
+        <w:rFonts w:ascii="Courier New" w:hAnsi="Courier New" w:cs="Courier New" w:hint="default"/>
+      </w:rPr>
+    </w:lvl>
+    <w:lvl w:ilvl="2" w:tplc="04090005" w:tentative="1">
+      <w:start w:val="1"/>
+      <w:numFmt w:val="bullet"/>
+      <w:lvlText w:val=""/>
+      <w:lvlJc w:val="left"/>
+      <w:pPr>
+        <w:ind w:left="2160" w:hanging="360"/>
+      </w:pPr>
+      <w:rPr>
+        <w:rFonts w:ascii="Wingdings" w:hAnsi="Wingdings" w:hint="default"/>
+      </w:rPr>
+    </w:lvl>
+    <w:lvl w:ilvl="3" w:tplc="04090001" w:tentative="1">
+      <w:start w:val="1"/>
+      <w:numFmt w:val="bullet"/>
+      <w:lvlText w:val=""/>
+      <w:lvlJc w:val="left"/>
+      <w:pPr>
+        <w:ind w:left="2880" w:hanging="360"/>
+      </w:pPr>
+      <w:rPr>
+        <w:rFonts w:ascii="Symbol" w:hAnsi="Symbol" w:hint="default"/>
+      </w:rPr>
+    </w:lvl>
+    <w:lvl w:ilvl="4" w:tplc="04090003" w:tentative="1">
+      <w:start w:val="1"/>
+      <w:numFmt w:val="bullet"/>
+      <w:lvlText w:val="o"/>
+      <w:lvlJc w:val="left"/>
+      <w:pPr>
+        <w:ind w:left="3600" w:hanging="360"/>
+      </w:pPr>
+      <w:rPr>
+        <w:rFonts w:ascii="Courier New" w:hAnsi="Courier New" w:cs="Courier New" w:hint="default"/>
+      </w:rPr>
+    </w:lvl>
+    <w:lvl w:ilvl="5" w:tplc="04090005" w:tentative="1">
+      <w:start w:val="1"/>
+      <w:numFmt w:val="bullet"/>
+      <w:lvlText w:val=""/>
+      <w:lvlJc w:val="left"/>
+      <w:pPr>
+        <w:ind w:left="4320" w:hanging="360"/>
+      </w:pPr>
+      <w:rPr>
+        <w:rFonts w:ascii="Wingdings" w:hAnsi="Wingdings" w:hint="default"/>
+      </w:rPr>
+    </w:lvl>
+    <w:lvl w:ilvl="6" w:tplc="04090001" w:tentative="1">
+      <w:start w:val="1"/>
+      <w:numFmt w:val="bullet"/>
+      <w:lvlText w:val=""/>
+      <w:lvlJc w:val="left"/>
+      <w:pPr>
+        <w:ind w:left="5040" w:hanging="360"/>
+      </w:pPr>
+      <w:rPr>
+        <w:rFonts w:ascii="Symbol" w:hAnsi="Symbol" w:hint="default"/>
+      </w:rPr>
+    </w:lvl>
+    <w:lvl w:ilvl="7" w:tplc="04090003" w:tentative="1">
+      <w:start w:val="1"/>
+      <w:numFmt w:val="bullet"/>
+      <w:lvlText w:val="o"/>
+      <w:lvlJc w:val="left"/>
+      <w:pPr>
+        <w:ind w:left="5760" w:hanging="360"/>
+      </w:pPr>
+      <w:rPr>
+        <w:rFonts w:ascii="Courier New" w:hAnsi="Courier New" w:cs="Courier New" w:hint="default"/>
+      </w:rPr>
+    </w:lvl>
+    <w:lvl w:ilvl="8" w:tplc="04090005" w:tentative="1">
+      <w:start w:val="1"/>
+      <w:numFmt w:val="bullet"/>
+      <w:lvlText w:val=""/>
+      <w:lvlJc w:val="left"/>
+      <w:pPr>
+        <w:ind w:left="6480" w:hanging="360"/>
+      </w:pPr>
+      <w:rPr>
+        <w:rFonts w:ascii="Wingdings" w:hAnsi="Wingdings" w:hint="default"/>
+      </w:rPr>
+    </w:lvl>
+  </w:abstractNum>
+  <w:num w:numId="1">
+    <w:abstractNumId w:val="0"/>
+  </w:num>
+</w:numbering>
 </file>
 
 <file path=word/styles.xml><?xml version="1.0" encoding="utf-8"?>
@@ -1165,7 +1964,7 @@
   <w:style w:type="paragraph" w:default="1" w:styleId="a">
     <w:name w:val="Normal"/>
     <w:qFormat/>
-    <w:rsid w:val="000D6852"/>
+    <w:rsid w:val="00224663"/>
     <w:pPr>
       <w:bidi/>
     </w:pPr>
@@ -1201,7 +2000,7 @@
     <w:name w:val="Table Grid"/>
     <w:basedOn w:val="a1"/>
     <w:uiPriority w:val="39"/>
-    <w:rsid w:val="000D6852"/>
+    <w:rsid w:val="00224663"/>
     <w:pPr>
       <w:spacing w:after="0" w:line="240" w:lineRule="auto"/>
     </w:pPr>
@@ -1215,6 +2014,17 @@
         <w:insideV w:val="single" w:sz="4" w:space="0" w:color="auto"/>
       </w:tblBorders>
     </w:tblPr>
+  </w:style>
+  <w:style w:type="paragraph" w:styleId="a4">
+    <w:name w:val="List Paragraph"/>
+    <w:basedOn w:val="a"/>
+    <w:uiPriority w:val="34"/>
+    <w:qFormat/>
+    <w:rsid w:val="00224663"/>
+    <w:pPr>
+      <w:ind w:left="720"/>
+      <w:contextualSpacing/>
+    </w:pPr>
   </w:style>
 </w:styles>
 </file>

</xml_diff>

<commit_message>
updated first.docx. 18/12/2021, 17:19:32
</commit_message>
<xml_diff>
--- a/first.docx
+++ b/first.docx
@@ -1,20 +1,1886 @@
 
 <file path=word/document.xml><?xml version="1.0" encoding="utf-8"?>
-<w:document xmlns:wpc="http://schemas.microsoft.com/office/word/2010/wordprocessingCanvas" xmlns:cx="http://schemas.microsoft.com/office/drawing/2014/chartex" xmlns:cx1="http://schemas.microsoft.com/office/drawing/2015/9/8/chartex" xmlns:cx2="http://schemas.microsoft.com/office/drawing/2015/10/21/chartex" xmlns:cx3="http://schemas.microsoft.com/office/drawing/2016/5/9/chartex" xmlns:cx4="http://schemas.microsoft.com/office/drawing/2016/5/10/chartex" xmlns:cx5="http://schemas.microsoft.com/office/drawing/2016/5/11/chartex" xmlns:cx6="http://schemas.microsoft.com/office/drawing/2016/5/12/chartex" xmlns:cx7="http://schemas.microsoft.com/office/drawing/2016/5/13/chartex" xmlns:cx8="http://schemas.microsoft.com/office/drawing/2016/5/14/chartex" xmlns:mc="http://schemas.openxmlformats.org/markup-compatibility/2006" xmlns:aink="http://schemas.microsoft.com/office/drawing/2016/ink" xmlns:am3d="http://schemas.microsoft.com/office/drawing/2017/model3d" xmlns:o="urn:schemas-microsoft-com:office:office" xmlns:r="http://schemas.openxmlformats.org/officeDocument/2006/relationships" xmlns:m="http://schemas.openxmlformats.org/officeDocument/2006/math" xmlns:v="urn:schemas-microsoft-com:vml" xmlns:wp14="http://schemas.microsoft.com/office/word/2010/wordprocessingDrawing" xmlns:wp="http://schemas.openxmlformats.org/drawingml/2006/wordprocessingDrawing" xmlns:w10="urn:schemas-microsoft-com:office:word" xmlns:w="http://schemas.openxmlformats.org/wordprocessingml/2006/main" xmlns:w14="http://schemas.microsoft.com/office/word/2010/wordml" xmlns:w15="http://schemas.microsoft.com/office/word/2012/wordml" xmlns:w16cex="http://schemas.microsoft.com/office/word/2018/wordml/cex" xmlns:w16cid="http://schemas.microsoft.com/office/word/2016/wordml/cid" xmlns:w16="http://schemas.microsoft.com/office/word/2018/wordml" xmlns:w16sdtdh="http://schemas.microsoft.com/office/word/2020/wordml/sdtdatahash" xmlns:w16se="http://schemas.microsoft.com/office/word/2015/wordml/symex" xmlns:wpg="http://schemas.microsoft.com/office/word/2010/wordprocessingGroup" xmlns:wpi="http://schemas.microsoft.com/office/word/2010/wordprocessingInk" xmlns:wne="http://schemas.microsoft.com/office/word/2006/wordml" xmlns:wps="http://schemas.microsoft.com/office/word/2010/wordprocessingShape" mc:Ignorable="w14 w15 w16se w16cid w16 w16cex w16sdtdh wp14">
+<w:document xmlns:wpc="http://schemas.microsoft.com/office/word/2010/wordprocessingCanvas" xmlns:cx="http://schemas.microsoft.com/office/drawing/2014/chartex" xmlns:mc="http://schemas.openxmlformats.org/markup-compatibility/2006" xmlns:o="urn:schemas-microsoft-com:office:office" xmlns:r="http://schemas.openxmlformats.org/officeDocument/2006/relationships" xmlns:m="http://schemas.openxmlformats.org/officeDocument/2006/math" xmlns:v="urn:schemas-microsoft-com:vml" xmlns:wp14="http://schemas.microsoft.com/office/word/2010/wordprocessingDrawing" xmlns:wp="http://schemas.openxmlformats.org/drawingml/2006/wordprocessingDrawing" xmlns:w10="urn:schemas-microsoft-com:office:word" xmlns:w="http://schemas.openxmlformats.org/wordprocessingml/2006/main" xmlns:w14="http://schemas.microsoft.com/office/word/2010/wordml" xmlns:w15="http://schemas.microsoft.com/office/word/2012/wordml" xmlns:w16se="http://schemas.microsoft.com/office/word/2015/wordml/symex" xmlns:wpg="http://schemas.microsoft.com/office/word/2010/wordprocessingGroup" xmlns:wpi="http://schemas.microsoft.com/office/word/2010/wordprocessingInk" xmlns:wne="http://schemas.microsoft.com/office/word/2006/wordml" xmlns:wps="http://schemas.microsoft.com/office/word/2010/wordprocessingShape" mc:Ignorable="w14 w15 w16se wp14">
   <w:body>
+    <w:p>
+      <w:pPr>
+        <w:spacing w:line="360" w:lineRule="auto"/>
+        <w:jc w:val="center"/>
+        <w:rPr>
+          <w:b/>
+          <w:bCs/>
+          <w:color w:val="00B050"/>
+          <w:sz w:val="32"/>
+          <w:szCs w:val="32"/>
+          <w:u w:val="single"/>
+          <w:rtl/>
+        </w:rPr>
+      </w:pPr>
+      <w:proofErr w:type="spellStart"/>
+      <w:r>
+        <w:rPr>
+          <w:rFonts w:hint="cs"/>
+          <w:b/>
+          <w:bCs/>
+          <w:color w:val="00B050"/>
+          <w:sz w:val="32"/>
+          <w:szCs w:val="32"/>
+          <w:u w:val="single"/>
+          <w:rtl/>
+        </w:rPr>
+        <w:t>עידכוני</w:t>
+      </w:r>
+      <w:proofErr w:type="spellEnd"/>
+      <w:r>
+        <w:rPr>
+          <w:rFonts w:hint="cs"/>
+          <w:b/>
+          <w:bCs/>
+          <w:color w:val="00B050"/>
+          <w:sz w:val="32"/>
+          <w:szCs w:val="32"/>
+          <w:u w:val="single"/>
+          <w:rtl/>
+        </w:rPr>
+        <w:t xml:space="preserve"> מערכת יום ראשון </w:t>
+      </w:r>
+      <w:r>
+        <w:rPr>
+          <w:rFonts w:hint="cs"/>
+          <w:b/>
+          <w:bCs/>
+          <w:color w:val="00B050"/>
+          <w:sz w:val="32"/>
+          <w:szCs w:val="32"/>
+          <w:u w:val="single"/>
+          <w:rtl/>
+        </w:rPr>
+        <w:t>19.12</w:t>
+      </w:r>
+      <w:r>
+        <w:rPr>
+          <w:rFonts w:hint="cs"/>
+          <w:b/>
+          <w:bCs/>
+          <w:color w:val="00B050"/>
+          <w:sz w:val="32"/>
+          <w:szCs w:val="32"/>
+          <w:u w:val="single"/>
+          <w:rtl/>
+        </w:rPr>
+        <w:t>.2021</w:t>
+      </w:r>
+    </w:p>
+    <w:tbl>
+      <w:tblPr>
+        <w:tblStyle w:val="a3"/>
+        <w:bidiVisual/>
+        <w:tblW w:w="9493" w:type="dxa"/>
+        <w:tblInd w:w="423" w:type="dxa"/>
+        <w:tblLook w:val="04A0" w:firstRow="1" w:lastRow="0" w:firstColumn="1" w:lastColumn="0" w:noHBand="0" w:noVBand="1"/>
+      </w:tblPr>
+      <w:tblGrid>
+        <w:gridCol w:w="1129"/>
+        <w:gridCol w:w="2410"/>
+        <w:gridCol w:w="1842"/>
+        <w:gridCol w:w="1984"/>
+        <w:gridCol w:w="2128"/>
+      </w:tblGrid>
+      <w:tr>
+        <w:trPr>
+          <w:trHeight w:val="622"/>
+        </w:trPr>
+        <w:tc>
+          <w:tcPr>
+            <w:tcW w:w="1129" w:type="dxa"/>
+            <w:tcBorders>
+              <w:top w:val="thickThinSmallGap" w:sz="24" w:space="0" w:color="000000"/>
+              <w:left w:val="thinThickSmallGap" w:sz="24" w:space="0" w:color="000000"/>
+              <w:right w:val="thickThinSmallGap" w:sz="24" w:space="0" w:color="000000"/>
+            </w:tcBorders>
+            <w:shd w:val="clear" w:color="auto" w:fill="C5E0B3" w:themeFill="accent6" w:themeFillTint="66"/>
+          </w:tcPr>
+          <w:p>
+            <w:pPr>
+              <w:spacing w:line="360" w:lineRule="auto"/>
+              <w:jc w:val="center"/>
+              <w:rPr>
+                <w:b/>
+                <w:bCs/>
+                <w:color w:val="0070C0"/>
+                <w:sz w:val="28"/>
+                <w:szCs w:val="28"/>
+                <w:rtl/>
+              </w:rPr>
+            </w:pPr>
+          </w:p>
+        </w:tc>
+        <w:tc>
+          <w:tcPr>
+            <w:tcW w:w="8364" w:type="dxa"/>
+            <w:gridSpan w:val="4"/>
+            <w:tcBorders>
+              <w:top w:val="thickThinSmallGap" w:sz="24" w:space="0" w:color="000000"/>
+              <w:right w:val="thickThinSmallGap" w:sz="24" w:space="0" w:color="000000"/>
+            </w:tcBorders>
+            <w:shd w:val="clear" w:color="auto" w:fill="C5E0B3" w:themeFill="accent6" w:themeFillTint="66"/>
+          </w:tcPr>
+          <w:p>
+            <w:pPr>
+              <w:pStyle w:val="a4"/>
+              <w:numPr>
+                <w:ilvl w:val="0"/>
+                <w:numId w:val="1"/>
+              </w:numPr>
+              <w:spacing w:line="360" w:lineRule="auto"/>
+              <w:rPr>
+                <w:sz w:val="24"/>
+                <w:szCs w:val="24"/>
+              </w:rPr>
+            </w:pPr>
+            <w:r>
+              <w:rPr>
+                <w:rFonts w:hint="cs"/>
+                <w:sz w:val="24"/>
+                <w:szCs w:val="24"/>
+                <w:rtl/>
+              </w:rPr>
+              <w:t>מגמת מוסיקה יוצאת ל-3 ימי סמינר בליווי מרינה שי וטל ג.</w:t>
+            </w:r>
+          </w:p>
+          <w:p>
+            <w:pPr>
+              <w:pStyle w:val="a4"/>
+              <w:numPr>
+                <w:ilvl w:val="0"/>
+                <w:numId w:val="1"/>
+              </w:numPr>
+              <w:spacing w:line="360" w:lineRule="auto"/>
+              <w:rPr>
+                <w:sz w:val="24"/>
+                <w:szCs w:val="24"/>
+              </w:rPr>
+            </w:pPr>
+            <w:proofErr w:type="spellStart"/>
+            <w:r>
+              <w:rPr>
+                <w:rFonts w:hint="cs"/>
+                <w:b/>
+                <w:bCs/>
+                <w:sz w:val="24"/>
+                <w:szCs w:val="24"/>
+                <w:rtl/>
+              </w:rPr>
+              <w:t>יב</w:t>
+            </w:r>
+            <w:proofErr w:type="spellEnd"/>
+            <w:r>
+              <w:rPr>
+                <w:rFonts w:hint="cs"/>
+                <w:b/>
+                <w:bCs/>
+                <w:sz w:val="24"/>
+                <w:szCs w:val="24"/>
+                <w:rtl/>
+              </w:rPr>
+              <w:t>' 8+9+10 בגרות אנגלית בע"פ</w:t>
+            </w:r>
+            <w:r>
+              <w:rPr>
+                <w:rFonts w:hint="cs"/>
+                <w:sz w:val="24"/>
+                <w:szCs w:val="24"/>
+                <w:rtl/>
+              </w:rPr>
+              <w:t xml:space="preserve"> ע"פ הזמנת המורה בחדרי מחשב ג' + ד'.</w:t>
+            </w:r>
+          </w:p>
+          <w:p>
+            <w:pPr>
+              <w:spacing w:line="360" w:lineRule="auto"/>
+              <w:rPr>
+                <w:sz w:val="24"/>
+                <w:szCs w:val="24"/>
+                <w:rtl/>
+              </w:rPr>
+            </w:pPr>
+            <w:r>
+              <w:rPr>
+                <w:rFonts w:hint="cs"/>
+                <w:sz w:val="24"/>
+                <w:szCs w:val="24"/>
+                <w:rtl/>
+              </w:rPr>
+              <w:t xml:space="preserve">    </w:t>
+            </w:r>
+            <w:r>
+              <w:rPr>
+                <w:rFonts w:hint="cs"/>
+                <w:sz w:val="24"/>
+                <w:szCs w:val="24"/>
+                <w:rtl/>
+              </w:rPr>
+              <w:t xml:space="preserve"> 9.00-12.00 </w:t>
+            </w:r>
+            <w:r>
+              <w:rPr>
+                <w:rFonts w:hint="cs"/>
+                <w:b/>
+                <w:bCs/>
+                <w:rtl/>
+              </w:rPr>
+              <w:t>(שלומית ורועי עד 10 , שונית 10-12)</w:t>
+            </w:r>
+            <w:r>
+              <w:rPr>
+                <w:rFonts w:hint="cs"/>
+                <w:rtl/>
+              </w:rPr>
+              <w:t xml:space="preserve"> </w:t>
+            </w:r>
+          </w:p>
+        </w:tc>
+      </w:tr>
+      <w:tr>
+        <w:trPr>
+          <w:trHeight w:val="1047"/>
+        </w:trPr>
+        <w:tc>
+          <w:tcPr>
+            <w:tcW w:w="1129" w:type="dxa"/>
+            <w:tcBorders>
+              <w:top w:val="thickThinSmallGap" w:sz="24" w:space="0" w:color="000000"/>
+              <w:left w:val="thinThickSmallGap" w:sz="24" w:space="0" w:color="000000"/>
+              <w:right w:val="thickThinSmallGap" w:sz="24" w:space="0" w:color="000000"/>
+            </w:tcBorders>
+            <w:shd w:val="clear" w:color="auto" w:fill="C5E0B3" w:themeFill="accent6" w:themeFillTint="66"/>
+          </w:tcPr>
+          <w:p>
+            <w:pPr>
+              <w:spacing w:line="360" w:lineRule="auto"/>
+              <w:jc w:val="center"/>
+              <w:rPr>
+                <w:b/>
+                <w:bCs/>
+                <w:color w:val="FF0000"/>
+                <w:sz w:val="28"/>
+                <w:szCs w:val="28"/>
+                <w:rtl/>
+              </w:rPr>
+            </w:pPr>
+            <w:r>
+              <w:rPr>
+                <w:rFonts w:hint="cs"/>
+                <w:b/>
+                <w:bCs/>
+                <w:color w:val="FFFF00"/>
+                <w:sz w:val="28"/>
+                <w:szCs w:val="28"/>
+                <w:rtl/>
+              </w:rPr>
+              <w:t>תורנים</w:t>
+            </w:r>
+          </w:p>
+        </w:tc>
+        <w:tc>
+          <w:tcPr>
+            <w:tcW w:w="2410" w:type="dxa"/>
+            <w:tcBorders>
+              <w:top w:val="thickThinSmallGap" w:sz="24" w:space="0" w:color="000000"/>
+              <w:right w:val="thickThinSmallGap" w:sz="24" w:space="0" w:color="000000"/>
+            </w:tcBorders>
+          </w:tcPr>
+          <w:p>
+            <w:pPr>
+              <w:spacing w:line="276" w:lineRule="auto"/>
+              <w:jc w:val="right"/>
+              <w:rPr>
+                <w:b/>
+                <w:bCs/>
+                <w:sz w:val="20"/>
+                <w:szCs w:val="20"/>
+                <w:rtl/>
+              </w:rPr>
+            </w:pPr>
+          </w:p>
+          <w:p>
+            <w:pPr>
+              <w:spacing w:line="276" w:lineRule="auto"/>
+              <w:jc w:val="right"/>
+              <w:rPr>
+                <w:b/>
+                <w:bCs/>
+                <w:sz w:val="20"/>
+                <w:szCs w:val="20"/>
+                <w:rtl/>
+              </w:rPr>
+            </w:pPr>
+            <w:r>
+              <w:rPr>
+                <w:rFonts w:hint="cs"/>
+                <w:b/>
+                <w:bCs/>
+                <w:sz w:val="20"/>
+                <w:szCs w:val="20"/>
+                <w:rtl/>
+              </w:rPr>
+              <w:t xml:space="preserve">חצר קדמית </w:t>
+            </w:r>
+            <w:r>
+              <w:rPr>
+                <w:b/>
+                <w:bCs/>
+                <w:sz w:val="20"/>
+                <w:szCs w:val="20"/>
+                <w:rtl/>
+              </w:rPr>
+              <w:t>–</w:t>
+            </w:r>
+          </w:p>
+          <w:p>
+            <w:pPr>
+              <w:spacing w:line="276" w:lineRule="auto"/>
+              <w:jc w:val="right"/>
+              <w:rPr>
+                <w:b/>
+                <w:bCs/>
+                <w:sz w:val="20"/>
+                <w:szCs w:val="20"/>
+                <w:rtl/>
+              </w:rPr>
+            </w:pPr>
+            <w:r>
+              <w:rPr>
+                <w:rFonts w:hint="cs"/>
+                <w:b/>
+                <w:bCs/>
+                <w:sz w:val="20"/>
+                <w:szCs w:val="20"/>
+                <w:rtl/>
+              </w:rPr>
+              <w:t xml:space="preserve">חצר אחורית וסביב האולם - </w:t>
+            </w:r>
+          </w:p>
+          <w:p>
+            <w:pPr>
+              <w:spacing w:line="276" w:lineRule="auto"/>
+              <w:jc w:val="right"/>
+              <w:rPr>
+                <w:b/>
+                <w:bCs/>
+                <w:sz w:val="20"/>
+                <w:szCs w:val="20"/>
+                <w:rtl/>
+              </w:rPr>
+            </w:pPr>
+            <w:r>
+              <w:rPr>
+                <w:rFonts w:hint="cs"/>
+                <w:b/>
+                <w:bCs/>
+                <w:sz w:val="20"/>
+                <w:szCs w:val="20"/>
+                <w:rtl/>
+              </w:rPr>
+              <w:t xml:space="preserve">מסדרונות בנין 200 - </w:t>
+            </w:r>
+          </w:p>
+          <w:p>
+            <w:pPr>
+              <w:spacing w:line="276" w:lineRule="auto"/>
+              <w:jc w:val="right"/>
+              <w:rPr>
+                <w:b/>
+                <w:bCs/>
+                <w:sz w:val="20"/>
+                <w:szCs w:val="20"/>
+                <w:rtl/>
+              </w:rPr>
+            </w:pPr>
+            <w:r>
+              <w:rPr>
+                <w:rFonts w:hint="cs"/>
+                <w:b/>
+                <w:bCs/>
+                <w:sz w:val="20"/>
+                <w:szCs w:val="20"/>
+                <w:rtl/>
+              </w:rPr>
+              <w:t xml:space="preserve">מסדרונות בנין 400 </w:t>
+            </w:r>
+            <w:r>
+              <w:rPr>
+                <w:b/>
+                <w:bCs/>
+                <w:sz w:val="20"/>
+                <w:szCs w:val="20"/>
+                <w:rtl/>
+              </w:rPr>
+              <w:t>–</w:t>
+            </w:r>
+            <w:r>
+              <w:rPr>
+                <w:rFonts w:hint="cs"/>
+                <w:b/>
+                <w:bCs/>
+                <w:sz w:val="20"/>
+                <w:szCs w:val="20"/>
+                <w:rtl/>
+              </w:rPr>
+              <w:t xml:space="preserve"> </w:t>
+            </w:r>
+          </w:p>
+          <w:p>
+            <w:pPr>
+              <w:spacing w:line="276" w:lineRule="auto"/>
+              <w:jc w:val="right"/>
+              <w:rPr>
+                <w:b/>
+                <w:bCs/>
+                <w:sz w:val="24"/>
+                <w:szCs w:val="24"/>
+                <w:rtl/>
+              </w:rPr>
+            </w:pPr>
+            <w:r>
+              <w:rPr>
+                <w:rFonts w:hint="cs"/>
+                <w:b/>
+                <w:bCs/>
+                <w:sz w:val="20"/>
+                <w:szCs w:val="20"/>
+                <w:rtl/>
+              </w:rPr>
+              <w:t>מסדרונות בנין 100 -</w:t>
+            </w:r>
+          </w:p>
+        </w:tc>
+        <w:tc>
+          <w:tcPr>
+            <w:tcW w:w="1842" w:type="dxa"/>
+            <w:tcBorders>
+              <w:top w:val="thickThinSmallGap" w:sz="24" w:space="0" w:color="000000"/>
+              <w:right w:val="thickThinSmallGap" w:sz="24" w:space="0" w:color="000000"/>
+            </w:tcBorders>
+          </w:tcPr>
+          <w:p>
+            <w:pPr>
+              <w:spacing w:line="276" w:lineRule="auto"/>
+              <w:rPr>
+                <w:b/>
+                <w:bCs/>
+                <w:sz w:val="20"/>
+                <w:szCs w:val="20"/>
+                <w:u w:val="single"/>
+                <w:rtl/>
+              </w:rPr>
+            </w:pPr>
+            <w:r>
+              <w:rPr>
+                <w:rFonts w:hint="cs"/>
+                <w:b/>
+                <w:bCs/>
+                <w:sz w:val="20"/>
+                <w:szCs w:val="20"/>
+                <w:u w:val="single"/>
+                <w:rtl/>
+              </w:rPr>
+              <w:t>10.00-10.15</w:t>
+            </w:r>
+          </w:p>
+          <w:p>
+            <w:pPr>
+              <w:spacing w:line="276" w:lineRule="auto"/>
+              <w:rPr>
+                <w:b/>
+                <w:bCs/>
+                <w:sz w:val="20"/>
+                <w:szCs w:val="20"/>
+                <w:rtl/>
+              </w:rPr>
+            </w:pPr>
+            <w:r>
+              <w:rPr>
+                <w:rFonts w:hint="cs"/>
+                <w:b/>
+                <w:bCs/>
+                <w:sz w:val="20"/>
+                <w:szCs w:val="20"/>
+                <w:rtl/>
+              </w:rPr>
+              <w:t>עמיר</w:t>
+            </w:r>
+          </w:p>
+          <w:p>
+            <w:pPr>
+              <w:spacing w:line="276" w:lineRule="auto"/>
+              <w:rPr>
+                <w:b/>
+                <w:bCs/>
+                <w:sz w:val="20"/>
+                <w:szCs w:val="20"/>
+                <w:rtl/>
+              </w:rPr>
+            </w:pPr>
+            <w:r>
+              <w:rPr>
+                <w:rFonts w:hint="cs"/>
+                <w:b/>
+                <w:bCs/>
+                <w:sz w:val="20"/>
+                <w:szCs w:val="20"/>
+                <w:rtl/>
+              </w:rPr>
+              <w:t>אלי כזום</w:t>
+            </w:r>
+          </w:p>
+          <w:p>
+            <w:pPr>
+              <w:spacing w:line="276" w:lineRule="auto"/>
+              <w:rPr>
+                <w:b/>
+                <w:bCs/>
+                <w:sz w:val="20"/>
+                <w:szCs w:val="20"/>
+                <w:rtl/>
+              </w:rPr>
+            </w:pPr>
+            <w:r>
+              <w:rPr>
+                <w:rFonts w:hint="cs"/>
+                <w:b/>
+                <w:bCs/>
+                <w:sz w:val="20"/>
+                <w:szCs w:val="20"/>
+                <w:rtl/>
+              </w:rPr>
+              <w:t xml:space="preserve">גליה </w:t>
+            </w:r>
+            <w:proofErr w:type="spellStart"/>
+            <w:r>
+              <w:rPr>
+                <w:rFonts w:hint="cs"/>
+                <w:b/>
+                <w:bCs/>
+                <w:sz w:val="20"/>
+                <w:szCs w:val="20"/>
+                <w:rtl/>
+              </w:rPr>
+              <w:t>ספז</w:t>
+            </w:r>
+            <w:proofErr w:type="spellEnd"/>
+          </w:p>
+          <w:p>
+            <w:pPr>
+              <w:spacing w:line="276" w:lineRule="auto"/>
+              <w:rPr>
+                <w:b/>
+                <w:bCs/>
+                <w:sz w:val="20"/>
+                <w:szCs w:val="20"/>
+                <w:rtl/>
+              </w:rPr>
+            </w:pPr>
+            <w:r>
+              <w:rPr>
+                <w:rFonts w:hint="cs"/>
+                <w:b/>
+                <w:bCs/>
+                <w:sz w:val="20"/>
+                <w:szCs w:val="20"/>
+                <w:rtl/>
+              </w:rPr>
+              <w:t xml:space="preserve">יעקב </w:t>
+            </w:r>
+            <w:proofErr w:type="spellStart"/>
+            <w:r>
+              <w:rPr>
+                <w:rFonts w:hint="cs"/>
+                <w:b/>
+                <w:bCs/>
+                <w:sz w:val="20"/>
+                <w:szCs w:val="20"/>
+                <w:rtl/>
+              </w:rPr>
+              <w:t>הרנוי</w:t>
+            </w:r>
+            <w:proofErr w:type="spellEnd"/>
+          </w:p>
+          <w:p>
+            <w:pPr>
+              <w:spacing w:line="276" w:lineRule="auto"/>
+              <w:rPr>
+                <w:b/>
+                <w:bCs/>
+                <w:sz w:val="20"/>
+                <w:szCs w:val="20"/>
+                <w:rtl/>
+              </w:rPr>
+            </w:pPr>
+            <w:r>
+              <w:rPr>
+                <w:rFonts w:hint="cs"/>
+                <w:b/>
+                <w:bCs/>
+                <w:sz w:val="20"/>
+                <w:szCs w:val="20"/>
+                <w:rtl/>
+              </w:rPr>
+              <w:t xml:space="preserve">שיר </w:t>
+            </w:r>
+            <w:proofErr w:type="spellStart"/>
+            <w:r>
+              <w:rPr>
+                <w:rFonts w:hint="cs"/>
+                <w:b/>
+                <w:bCs/>
+                <w:sz w:val="20"/>
+                <w:szCs w:val="20"/>
+                <w:rtl/>
+              </w:rPr>
+              <w:t>מאירוביץ</w:t>
+            </w:r>
+            <w:proofErr w:type="spellEnd"/>
+          </w:p>
+        </w:tc>
+        <w:tc>
+          <w:tcPr>
+            <w:tcW w:w="1984" w:type="dxa"/>
+            <w:tcBorders>
+              <w:top w:val="thickThinSmallGap" w:sz="24" w:space="0" w:color="000000"/>
+              <w:right w:val="thickThinSmallGap" w:sz="24" w:space="0" w:color="000000"/>
+            </w:tcBorders>
+          </w:tcPr>
+          <w:p>
+            <w:pPr>
+              <w:spacing w:line="276" w:lineRule="auto"/>
+              <w:rPr>
+                <w:b/>
+                <w:bCs/>
+                <w:sz w:val="20"/>
+                <w:szCs w:val="20"/>
+                <w:u w:val="single"/>
+                <w:rtl/>
+              </w:rPr>
+            </w:pPr>
+            <w:r>
+              <w:rPr>
+                <w:rFonts w:hint="cs"/>
+                <w:b/>
+                <w:bCs/>
+                <w:sz w:val="20"/>
+                <w:szCs w:val="20"/>
+                <w:u w:val="single"/>
+                <w:rtl/>
+              </w:rPr>
+              <w:t>11.50-12.10</w:t>
+            </w:r>
+          </w:p>
+          <w:p>
+            <w:pPr>
+              <w:spacing w:line="276" w:lineRule="auto"/>
+              <w:rPr>
+                <w:b/>
+                <w:bCs/>
+                <w:sz w:val="20"/>
+                <w:szCs w:val="20"/>
+                <w:rtl/>
+              </w:rPr>
+            </w:pPr>
+            <w:r>
+              <w:rPr>
+                <w:rFonts w:hint="cs"/>
+                <w:b/>
+                <w:bCs/>
+                <w:sz w:val="20"/>
+                <w:szCs w:val="20"/>
+                <w:rtl/>
+              </w:rPr>
+              <w:t>יובל ג.</w:t>
+            </w:r>
+          </w:p>
+          <w:p>
+            <w:pPr>
+              <w:spacing w:line="276" w:lineRule="auto"/>
+              <w:rPr>
+                <w:b/>
+                <w:bCs/>
+                <w:sz w:val="20"/>
+                <w:szCs w:val="20"/>
+                <w:rtl/>
+              </w:rPr>
+            </w:pPr>
+            <w:r>
+              <w:rPr>
+                <w:rFonts w:hint="cs"/>
+                <w:b/>
+                <w:bCs/>
+                <w:sz w:val="20"/>
+                <w:szCs w:val="20"/>
+                <w:rtl/>
+              </w:rPr>
+              <w:t>אשרת ניר</w:t>
+            </w:r>
+          </w:p>
+          <w:p>
+            <w:pPr>
+              <w:spacing w:line="276" w:lineRule="auto"/>
+              <w:rPr>
+                <w:b/>
+                <w:bCs/>
+                <w:sz w:val="20"/>
+                <w:szCs w:val="20"/>
+                <w:rtl/>
+              </w:rPr>
+            </w:pPr>
+            <w:r>
+              <w:rPr>
+                <w:rFonts w:hint="cs"/>
+                <w:b/>
+                <w:bCs/>
+                <w:sz w:val="20"/>
+                <w:szCs w:val="20"/>
+                <w:rtl/>
+              </w:rPr>
+              <w:t xml:space="preserve">אריה </w:t>
+            </w:r>
+            <w:proofErr w:type="spellStart"/>
+            <w:r>
+              <w:rPr>
+                <w:rFonts w:hint="cs"/>
+                <w:b/>
+                <w:bCs/>
+                <w:sz w:val="20"/>
+                <w:szCs w:val="20"/>
+                <w:rtl/>
+              </w:rPr>
+              <w:t>סולימני</w:t>
+            </w:r>
+            <w:proofErr w:type="spellEnd"/>
+          </w:p>
+          <w:p>
+            <w:pPr>
+              <w:spacing w:line="276" w:lineRule="auto"/>
+              <w:rPr>
+                <w:b/>
+                <w:bCs/>
+                <w:sz w:val="20"/>
+                <w:szCs w:val="20"/>
+                <w:rtl/>
+              </w:rPr>
+            </w:pPr>
+            <w:r>
+              <w:rPr>
+                <w:rFonts w:hint="cs"/>
+                <w:b/>
+                <w:bCs/>
+                <w:sz w:val="20"/>
+                <w:szCs w:val="20"/>
+                <w:rtl/>
+              </w:rPr>
+              <w:t>רן</w:t>
+            </w:r>
+          </w:p>
+          <w:p>
+            <w:pPr>
+              <w:spacing w:line="276" w:lineRule="auto"/>
+              <w:rPr>
+                <w:b/>
+                <w:bCs/>
+                <w:sz w:val="20"/>
+                <w:szCs w:val="20"/>
+                <w:rtl/>
+              </w:rPr>
+            </w:pPr>
+            <w:r>
+              <w:rPr>
+                <w:rFonts w:hint="cs"/>
+                <w:b/>
+                <w:bCs/>
+                <w:sz w:val="20"/>
+                <w:szCs w:val="20"/>
+                <w:rtl/>
+              </w:rPr>
+              <w:t>מימי פוקס</w:t>
+            </w:r>
+          </w:p>
+        </w:tc>
+        <w:tc>
+          <w:tcPr>
+            <w:tcW w:w="2128" w:type="dxa"/>
+            <w:tcBorders>
+              <w:top w:val="thickThinSmallGap" w:sz="24" w:space="0" w:color="000000"/>
+              <w:right w:val="thickThinSmallGap" w:sz="24" w:space="0" w:color="000000"/>
+            </w:tcBorders>
+          </w:tcPr>
+          <w:p>
+            <w:pPr>
+              <w:spacing w:line="276" w:lineRule="auto"/>
+              <w:rPr>
+                <w:b/>
+                <w:bCs/>
+                <w:sz w:val="20"/>
+                <w:szCs w:val="20"/>
+                <w:u w:val="single"/>
+                <w:rtl/>
+              </w:rPr>
+            </w:pPr>
+            <w:r>
+              <w:rPr>
+                <w:rFonts w:hint="cs"/>
+                <w:b/>
+                <w:bCs/>
+                <w:sz w:val="20"/>
+                <w:szCs w:val="20"/>
+                <w:u w:val="single"/>
+                <w:rtl/>
+              </w:rPr>
+              <w:t>13.45-13.55</w:t>
+            </w:r>
+          </w:p>
+          <w:p>
+            <w:pPr>
+              <w:spacing w:line="276" w:lineRule="auto"/>
+              <w:rPr>
+                <w:b/>
+                <w:bCs/>
+                <w:sz w:val="20"/>
+                <w:szCs w:val="20"/>
+                <w:rtl/>
+              </w:rPr>
+            </w:pPr>
+            <w:r>
+              <w:rPr>
+                <w:rFonts w:hint="cs"/>
+                <w:b/>
+                <w:bCs/>
+                <w:sz w:val="20"/>
+                <w:szCs w:val="20"/>
+                <w:rtl/>
+              </w:rPr>
+              <w:t>ערן פ.</w:t>
+            </w:r>
+          </w:p>
+          <w:p>
+            <w:pPr>
+              <w:spacing w:line="276" w:lineRule="auto"/>
+              <w:rPr>
+                <w:b/>
+                <w:bCs/>
+                <w:sz w:val="20"/>
+                <w:szCs w:val="20"/>
+                <w:rtl/>
+              </w:rPr>
+            </w:pPr>
+            <w:r>
+              <w:rPr>
+                <w:rFonts w:hint="cs"/>
+                <w:b/>
+                <w:bCs/>
+                <w:sz w:val="20"/>
+                <w:szCs w:val="20"/>
+                <w:rtl/>
+              </w:rPr>
+              <w:t>אילנה יפרח</w:t>
+            </w:r>
+          </w:p>
+          <w:p>
+            <w:pPr>
+              <w:spacing w:line="276" w:lineRule="auto"/>
+              <w:rPr>
+                <w:b/>
+                <w:bCs/>
+                <w:sz w:val="20"/>
+                <w:szCs w:val="20"/>
+                <w:rtl/>
+              </w:rPr>
+            </w:pPr>
+            <w:r>
+              <w:rPr>
+                <w:rFonts w:hint="cs"/>
+                <w:b/>
+                <w:bCs/>
+                <w:sz w:val="20"/>
+                <w:szCs w:val="20"/>
+                <w:rtl/>
+              </w:rPr>
+              <w:t xml:space="preserve">שרית פונט </w:t>
+            </w:r>
+          </w:p>
+          <w:p>
+            <w:pPr>
+              <w:spacing w:line="276" w:lineRule="auto"/>
+              <w:rPr>
+                <w:b/>
+                <w:bCs/>
+                <w:sz w:val="20"/>
+                <w:szCs w:val="20"/>
+                <w:rtl/>
+              </w:rPr>
+            </w:pPr>
+            <w:r>
+              <w:rPr>
+                <w:rFonts w:hint="cs"/>
+                <w:b/>
+                <w:bCs/>
+                <w:sz w:val="20"/>
+                <w:szCs w:val="20"/>
+                <w:rtl/>
+              </w:rPr>
+              <w:t>אביעד דניאלי</w:t>
+            </w:r>
+          </w:p>
+          <w:p>
+            <w:pPr>
+              <w:spacing w:line="276" w:lineRule="auto"/>
+              <w:rPr>
+                <w:b/>
+                <w:bCs/>
+                <w:sz w:val="20"/>
+                <w:szCs w:val="20"/>
+                <w:rtl/>
+              </w:rPr>
+            </w:pPr>
+            <w:r>
+              <w:rPr>
+                <w:rFonts w:hint="cs"/>
+                <w:b/>
+                <w:bCs/>
+                <w:sz w:val="20"/>
+                <w:szCs w:val="20"/>
+                <w:rtl/>
+              </w:rPr>
+              <w:t>ירדן מגור</w:t>
+            </w:r>
+          </w:p>
+          <w:p>
+            <w:pPr>
+              <w:spacing w:line="276" w:lineRule="auto"/>
+              <w:rPr>
+                <w:b/>
+                <w:bCs/>
+                <w:sz w:val="20"/>
+                <w:szCs w:val="20"/>
+                <w:rtl/>
+              </w:rPr>
+            </w:pPr>
+          </w:p>
+        </w:tc>
+      </w:tr>
+      <w:tr>
+        <w:trPr>
+          <w:trHeight w:val="791"/>
+        </w:trPr>
+        <w:tc>
+          <w:tcPr>
+            <w:tcW w:w="1129" w:type="dxa"/>
+            <w:tcBorders>
+              <w:left w:val="thinThickSmallGap" w:sz="24" w:space="0" w:color="000000"/>
+              <w:right w:val="thickThinSmallGap" w:sz="24" w:space="0" w:color="000000"/>
+            </w:tcBorders>
+            <w:shd w:val="clear" w:color="auto" w:fill="C5E0B3" w:themeFill="accent6" w:themeFillTint="66"/>
+          </w:tcPr>
+          <w:p>
+            <w:pPr>
+              <w:spacing w:line="360" w:lineRule="auto"/>
+              <w:jc w:val="center"/>
+              <w:rPr>
+                <w:b/>
+                <w:bCs/>
+                <w:color w:val="538135" w:themeColor="accent6" w:themeShade="BF"/>
+                <w:sz w:val="28"/>
+                <w:szCs w:val="28"/>
+                <w:rtl/>
+              </w:rPr>
+            </w:pPr>
+            <w:r>
+              <w:rPr>
+                <w:rFonts w:hint="cs"/>
+                <w:b/>
+                <w:bCs/>
+                <w:color w:val="0070C0"/>
+                <w:sz w:val="28"/>
+                <w:szCs w:val="28"/>
+                <w:rtl/>
+              </w:rPr>
+              <w:t>שכבת יוד</w:t>
+            </w:r>
+          </w:p>
+        </w:tc>
+        <w:tc>
+          <w:tcPr>
+            <w:tcW w:w="8364" w:type="dxa"/>
+            <w:gridSpan w:val="4"/>
+            <w:tcBorders>
+              <w:right w:val="thickThinSmallGap" w:sz="24" w:space="0" w:color="000000"/>
+            </w:tcBorders>
+          </w:tcPr>
+          <w:p>
+            <w:pPr>
+              <w:spacing w:line="360" w:lineRule="auto"/>
+              <w:rPr>
+                <w:rFonts w:asciiTheme="minorBidi" w:hAnsiTheme="minorBidi"/>
+                <w:rtl/>
+              </w:rPr>
+            </w:pPr>
+            <w:r>
+              <w:rPr>
+                <w:rFonts w:asciiTheme="minorBidi" w:hAnsiTheme="minorBidi" w:hint="cs"/>
+                <w:rtl/>
+              </w:rPr>
+              <w:t xml:space="preserve">יוד1 + יוד2  סדנת </w:t>
+            </w:r>
+            <w:proofErr w:type="spellStart"/>
+            <w:r>
+              <w:rPr>
+                <w:rFonts w:asciiTheme="minorBidi" w:hAnsiTheme="minorBidi" w:hint="cs"/>
+                <w:rtl/>
+              </w:rPr>
+              <w:t>דיבייט</w:t>
+            </w:r>
+            <w:proofErr w:type="spellEnd"/>
+            <w:r>
+              <w:rPr>
+                <w:rFonts w:asciiTheme="minorBidi" w:hAnsiTheme="minorBidi" w:hint="cs"/>
+                <w:rtl/>
+              </w:rPr>
+              <w:t xml:space="preserve"> בשעות 8.30-10.00  כל כיתה בכיתתה.</w:t>
+            </w:r>
+          </w:p>
+          <w:p>
+            <w:pPr>
+              <w:spacing w:line="360" w:lineRule="auto"/>
+              <w:rPr>
+                <w:rFonts w:asciiTheme="minorBidi" w:hAnsiTheme="minorBidi"/>
+                <w:rtl/>
+              </w:rPr>
+            </w:pPr>
+            <w:r>
+              <w:rPr>
+                <w:rFonts w:asciiTheme="minorBidi" w:hAnsiTheme="minorBidi" w:hint="cs"/>
+                <w:rtl/>
+              </w:rPr>
+              <w:t xml:space="preserve">יוד4 מדעי המחשב 0+1+2  עם שחר לומדים בחדר יא6 </w:t>
+            </w:r>
+            <w:r>
+              <w:rPr>
+                <w:rFonts w:asciiTheme="minorBidi" w:hAnsiTheme="minorBidi"/>
+                <w:rtl/>
+              </w:rPr>
+              <w:t>–</w:t>
+            </w:r>
+            <w:r>
+              <w:rPr>
+                <w:rFonts w:asciiTheme="minorBidi" w:hAnsiTheme="minorBidi" w:hint="cs"/>
+                <w:rtl/>
+              </w:rPr>
+              <w:t xml:space="preserve"> 135</w:t>
+            </w:r>
+          </w:p>
+          <w:p>
+            <w:pPr>
+              <w:spacing w:line="360" w:lineRule="auto"/>
+              <w:rPr>
+                <w:rFonts w:asciiTheme="minorBidi" w:hAnsiTheme="minorBidi"/>
+                <w:rtl/>
+              </w:rPr>
+            </w:pPr>
+            <w:r>
+              <w:rPr>
+                <w:rFonts w:asciiTheme="minorBidi" w:hAnsiTheme="minorBidi" w:hint="cs"/>
+                <w:rtl/>
+              </w:rPr>
+              <w:t>יוד8+9 בשיעור 1+2 תקשוב לתלמידי אלי כזום בחדר יוד9</w:t>
+            </w:r>
+          </w:p>
+          <w:p>
+            <w:pPr>
+              <w:spacing w:line="360" w:lineRule="auto"/>
+              <w:rPr>
+                <w:rFonts w:asciiTheme="minorBidi" w:hAnsiTheme="minorBidi"/>
+                <w:rtl/>
+              </w:rPr>
+            </w:pPr>
+            <w:r>
+              <w:rPr>
+                <w:rFonts w:asciiTheme="minorBidi" w:hAnsiTheme="minorBidi" w:hint="cs"/>
+                <w:rtl/>
+              </w:rPr>
+              <w:t xml:space="preserve">יוד8+9 אנגלית תלמידים של אביעד לומדים עם </w:t>
+            </w:r>
+            <w:proofErr w:type="spellStart"/>
+            <w:r>
+              <w:rPr>
+                <w:rFonts w:asciiTheme="minorBidi" w:hAnsiTheme="minorBidi" w:hint="cs"/>
+                <w:highlight w:val="cyan"/>
+                <w:rtl/>
+              </w:rPr>
+              <w:t>אוסי</w:t>
+            </w:r>
+            <w:proofErr w:type="spellEnd"/>
+            <w:r>
+              <w:rPr>
+                <w:rFonts w:asciiTheme="minorBidi" w:hAnsiTheme="minorBidi" w:hint="cs"/>
+                <w:rtl/>
+              </w:rPr>
+              <w:t xml:space="preserve"> </w:t>
+            </w:r>
+            <w:proofErr w:type="spellStart"/>
+            <w:r>
+              <w:rPr>
+                <w:rFonts w:asciiTheme="minorBidi" w:hAnsiTheme="minorBidi" w:hint="cs"/>
+                <w:rtl/>
+              </w:rPr>
+              <w:t>שלוסמן</w:t>
+            </w:r>
+            <w:proofErr w:type="spellEnd"/>
+            <w:r>
+              <w:rPr>
+                <w:rFonts w:asciiTheme="minorBidi" w:hAnsiTheme="minorBidi" w:hint="cs"/>
+                <w:rtl/>
+              </w:rPr>
+              <w:t xml:space="preserve"> בחדר יוד8</w:t>
+            </w:r>
+            <w:r>
+              <w:rPr>
+                <w:rFonts w:asciiTheme="minorBidi" w:hAnsiTheme="minorBidi" w:hint="cs"/>
+                <w:rtl/>
+              </w:rPr>
+              <w:t xml:space="preserve">, תלמידי זהר לומדים עם </w:t>
+            </w:r>
+            <w:r>
+              <w:rPr>
+                <w:rFonts w:asciiTheme="minorBidi" w:hAnsiTheme="minorBidi" w:hint="cs"/>
+                <w:highlight w:val="cyan"/>
+                <w:rtl/>
+              </w:rPr>
+              <w:t>ערן</w:t>
+            </w:r>
+            <w:r>
+              <w:rPr>
+                <w:rFonts w:asciiTheme="minorBidi" w:hAnsiTheme="minorBidi" w:hint="cs"/>
+                <w:rtl/>
+              </w:rPr>
+              <w:t xml:space="preserve"> בחדר יא6 </w:t>
+            </w:r>
+            <w:r>
+              <w:rPr>
+                <w:rFonts w:asciiTheme="minorBidi" w:hAnsiTheme="minorBidi"/>
+                <w:rtl/>
+              </w:rPr>
+              <w:t>–</w:t>
+            </w:r>
+            <w:r>
+              <w:rPr>
+                <w:rFonts w:asciiTheme="minorBidi" w:hAnsiTheme="minorBidi" w:hint="cs"/>
+                <w:rtl/>
+              </w:rPr>
+              <w:t xml:space="preserve"> 135.</w:t>
+            </w:r>
+          </w:p>
+          <w:p>
+            <w:pPr>
+              <w:spacing w:line="360" w:lineRule="auto"/>
+              <w:rPr>
+                <w:rFonts w:asciiTheme="minorBidi" w:hAnsiTheme="minorBidi"/>
+                <w:rtl/>
+              </w:rPr>
+            </w:pPr>
+            <w:r>
+              <w:rPr>
+                <w:rFonts w:asciiTheme="minorBidi" w:hAnsiTheme="minorBidi" w:hint="cs"/>
+                <w:rtl/>
+              </w:rPr>
+              <w:t xml:space="preserve">יוד10 שיעור2 אנגלית עם ורד וייס, שיעור4 </w:t>
+            </w:r>
+            <w:r>
+              <w:rPr>
+                <w:rFonts w:asciiTheme="minorBidi" w:hAnsiTheme="minorBidi" w:hint="cs"/>
+                <w:rtl/>
+              </w:rPr>
+              <w:t>ת</w:t>
+            </w:r>
+            <w:r>
+              <w:rPr>
+                <w:rFonts w:asciiTheme="minorBidi" w:hAnsiTheme="minorBidi" w:hint="cs"/>
+                <w:rtl/>
+              </w:rPr>
+              <w:t xml:space="preserve">רגול </w:t>
+            </w:r>
+            <w:proofErr w:type="spellStart"/>
+            <w:r>
+              <w:rPr>
+                <w:rFonts w:asciiTheme="minorBidi" w:hAnsiTheme="minorBidi" w:hint="cs"/>
+                <w:rtl/>
+              </w:rPr>
+              <w:t>הסטוריה</w:t>
+            </w:r>
+            <w:proofErr w:type="spellEnd"/>
+            <w:r>
+              <w:rPr>
+                <w:rFonts w:asciiTheme="minorBidi" w:hAnsiTheme="minorBidi" w:hint="cs"/>
+                <w:rtl/>
+              </w:rPr>
+              <w:t xml:space="preserve"> עם ורד מזרחי</w:t>
+            </w:r>
+            <w:r>
+              <w:rPr>
+                <w:rFonts w:asciiTheme="minorBidi" w:hAnsiTheme="minorBidi" w:hint="cs"/>
+                <w:rtl/>
+              </w:rPr>
+              <w:t xml:space="preserve"> </w:t>
+            </w:r>
+            <w:r>
+              <w:rPr>
+                <w:rFonts w:asciiTheme="minorBidi" w:hAnsiTheme="minorBidi" w:hint="cs"/>
+                <w:rtl/>
+              </w:rPr>
+              <w:t>+חיילות.</w:t>
+            </w:r>
+          </w:p>
+          <w:p>
+            <w:pPr>
+              <w:spacing w:line="360" w:lineRule="auto"/>
+              <w:rPr>
+                <w:rFonts w:asciiTheme="minorBidi" w:hAnsiTheme="minorBidi"/>
+                <w:rtl/>
+              </w:rPr>
+            </w:pPr>
+            <w:r>
+              <w:rPr>
+                <w:rFonts w:asciiTheme="minorBidi" w:hAnsiTheme="minorBidi" w:hint="cs"/>
+                <w:rtl/>
+              </w:rPr>
+              <w:t xml:space="preserve">יוד11 </w:t>
+            </w:r>
+            <w:r>
+              <w:rPr>
+                <w:rFonts w:asciiTheme="minorBidi" w:hAnsiTheme="minorBidi" w:hint="cs"/>
+                <w:rtl/>
+              </w:rPr>
+              <w:t xml:space="preserve">אנגלית עם זוהר אפיק שיעור 6+7 </w:t>
+            </w:r>
+            <w:r>
+              <w:rPr>
+                <w:rFonts w:asciiTheme="minorBidi" w:hAnsiTheme="minorBidi"/>
+                <w:rtl/>
+              </w:rPr>
+              <w:t>–</w:t>
+            </w:r>
+            <w:r>
+              <w:rPr>
+                <w:rFonts w:asciiTheme="minorBidi" w:hAnsiTheme="minorBidi" w:hint="cs"/>
+                <w:rtl/>
+              </w:rPr>
+              <w:t xml:space="preserve"> אין שיעור.</w:t>
+            </w:r>
+            <w:r>
+              <w:rPr>
+                <w:rFonts w:asciiTheme="minorBidi" w:hAnsiTheme="minorBidi" w:hint="cs"/>
+                <w:rtl/>
+              </w:rPr>
+              <w:t xml:space="preserve">   שיעור6 </w:t>
+            </w:r>
+            <w:r>
+              <w:rPr>
+                <w:rFonts w:asciiTheme="minorBidi" w:hAnsiTheme="minorBidi" w:hint="cs"/>
+                <w:rtl/>
+              </w:rPr>
+              <w:t xml:space="preserve">לשון עם שרית. שיעור7 </w:t>
+            </w:r>
+            <w:r>
+              <w:rPr>
+                <w:rFonts w:asciiTheme="minorBidi" w:hAnsiTheme="minorBidi" w:hint="cs"/>
+                <w:rtl/>
+              </w:rPr>
+              <w:t>תנך עם סימונה.</w:t>
+            </w:r>
+            <w:r>
+              <w:rPr>
+                <w:rFonts w:asciiTheme="minorBidi" w:hAnsiTheme="minorBidi" w:hint="cs"/>
+                <w:rtl/>
+              </w:rPr>
+              <w:t xml:space="preserve"> </w:t>
+            </w:r>
+          </w:p>
+          <w:p>
+            <w:pPr>
+              <w:spacing w:line="360" w:lineRule="auto"/>
+              <w:rPr>
+                <w:rFonts w:asciiTheme="minorBidi" w:hAnsiTheme="minorBidi"/>
+                <w:rtl/>
+              </w:rPr>
+            </w:pPr>
+            <w:r>
+              <w:rPr>
+                <w:rFonts w:asciiTheme="minorBidi" w:hAnsiTheme="minorBidi" w:hint="cs"/>
+                <w:rtl/>
+              </w:rPr>
+              <w:t>תלמידי אנגלית 4 יחל עם אביעד, אין שיעור.</w:t>
+            </w:r>
+          </w:p>
+        </w:tc>
+      </w:tr>
+      <w:tr>
+        <w:trPr>
+          <w:trHeight w:val="825"/>
+        </w:trPr>
+        <w:tc>
+          <w:tcPr>
+            <w:tcW w:w="1129" w:type="dxa"/>
+            <w:tcBorders>
+              <w:left w:val="thinThickSmallGap" w:sz="24" w:space="0" w:color="000000"/>
+              <w:right w:val="thickThinSmallGap" w:sz="24" w:space="0" w:color="000000"/>
+            </w:tcBorders>
+            <w:shd w:val="clear" w:color="auto" w:fill="C5E0B3" w:themeFill="accent6" w:themeFillTint="66"/>
+          </w:tcPr>
+          <w:p>
+            <w:pPr>
+              <w:spacing w:line="360" w:lineRule="auto"/>
+              <w:jc w:val="center"/>
+              <w:rPr>
+                <w:b/>
+                <w:bCs/>
+                <w:color w:val="538135" w:themeColor="accent6" w:themeShade="BF"/>
+                <w:sz w:val="28"/>
+                <w:szCs w:val="28"/>
+                <w:rtl/>
+              </w:rPr>
+            </w:pPr>
+            <w:r>
+              <w:rPr>
+                <w:rFonts w:hint="cs"/>
+                <w:b/>
+                <w:bCs/>
+                <w:color w:val="538135" w:themeColor="accent6" w:themeShade="BF"/>
+                <w:sz w:val="28"/>
+                <w:szCs w:val="28"/>
+                <w:rtl/>
+              </w:rPr>
+              <w:t>שכבת יא'</w:t>
+            </w:r>
+          </w:p>
+        </w:tc>
+        <w:tc>
+          <w:tcPr>
+            <w:tcW w:w="8364" w:type="dxa"/>
+            <w:gridSpan w:val="4"/>
+            <w:tcBorders>
+              <w:right w:val="thickThinSmallGap" w:sz="24" w:space="0" w:color="000000"/>
+            </w:tcBorders>
+          </w:tcPr>
+          <w:p>
+            <w:pPr>
+              <w:spacing w:line="360" w:lineRule="auto"/>
+              <w:rPr>
+                <w:rFonts w:asciiTheme="minorBidi" w:hAnsiTheme="minorBidi"/>
+                <w:rtl/>
+              </w:rPr>
+            </w:pPr>
+            <w:r>
+              <w:rPr>
+                <w:rFonts w:asciiTheme="minorBidi" w:hAnsiTheme="minorBidi" w:hint="cs"/>
+                <w:rtl/>
+              </w:rPr>
+              <w:t xml:space="preserve">מדעי המחשב שיעור 3+4+7 עם שחר לומדים בחדר יא5 </w:t>
+            </w:r>
+            <w:r>
+              <w:rPr>
+                <w:rFonts w:asciiTheme="minorBidi" w:hAnsiTheme="minorBidi"/>
+                <w:rtl/>
+              </w:rPr>
+              <w:t>–</w:t>
+            </w:r>
+            <w:r>
+              <w:rPr>
+                <w:rFonts w:asciiTheme="minorBidi" w:hAnsiTheme="minorBidi" w:hint="cs"/>
+                <w:rtl/>
+              </w:rPr>
+              <w:t xml:space="preserve"> 133.</w:t>
+            </w:r>
+          </w:p>
+          <w:p>
+            <w:pPr>
+              <w:spacing w:line="360" w:lineRule="auto"/>
+              <w:rPr>
+                <w:rFonts w:asciiTheme="minorBidi" w:hAnsiTheme="minorBidi"/>
+                <w:rtl/>
+              </w:rPr>
+            </w:pPr>
+            <w:r>
+              <w:rPr>
+                <w:rFonts w:asciiTheme="minorBidi" w:hAnsiTheme="minorBidi" w:hint="cs"/>
+                <w:rtl/>
+              </w:rPr>
+              <w:t xml:space="preserve">ביולוגיה עם חמוטל לומדים שיעור3 בחדר יב5 </w:t>
+            </w:r>
+            <w:r>
+              <w:rPr>
+                <w:rFonts w:asciiTheme="minorBidi" w:hAnsiTheme="minorBidi"/>
+                <w:rtl/>
+              </w:rPr>
+              <w:t>–</w:t>
+            </w:r>
+            <w:r>
+              <w:rPr>
+                <w:rFonts w:asciiTheme="minorBidi" w:hAnsiTheme="minorBidi" w:hint="cs"/>
+                <w:rtl/>
+              </w:rPr>
+              <w:t xml:space="preserve"> 411.</w:t>
+            </w:r>
+          </w:p>
+          <w:p>
+            <w:pPr>
+              <w:spacing w:line="360" w:lineRule="auto"/>
+              <w:rPr>
+                <w:rFonts w:asciiTheme="minorBidi" w:hAnsiTheme="minorBidi"/>
+                <w:rtl/>
+              </w:rPr>
+            </w:pPr>
+            <w:r>
+              <w:rPr>
+                <w:rFonts w:asciiTheme="minorBidi" w:hAnsiTheme="minorBidi" w:hint="cs"/>
+                <w:rtl/>
+              </w:rPr>
+              <w:t xml:space="preserve">יא1 שיעור0+1 לשון עם </w:t>
+            </w:r>
+            <w:proofErr w:type="spellStart"/>
+            <w:r>
+              <w:rPr>
+                <w:rFonts w:asciiTheme="minorBidi" w:hAnsiTheme="minorBidi" w:hint="cs"/>
+                <w:rtl/>
+              </w:rPr>
+              <w:t>בילהה</w:t>
+            </w:r>
+            <w:proofErr w:type="spellEnd"/>
+            <w:r>
+              <w:rPr>
+                <w:rFonts w:asciiTheme="minorBidi" w:hAnsiTheme="minorBidi" w:hint="cs"/>
+                <w:rtl/>
+              </w:rPr>
+              <w:t>.</w:t>
+            </w:r>
+          </w:p>
+          <w:p>
+            <w:pPr>
+              <w:spacing w:line="360" w:lineRule="auto"/>
+              <w:rPr>
+                <w:rFonts w:asciiTheme="minorBidi" w:hAnsiTheme="minorBidi" w:hint="cs"/>
+                <w:rtl/>
+              </w:rPr>
+            </w:pPr>
+            <w:r>
+              <w:rPr>
+                <w:rFonts w:asciiTheme="minorBidi" w:hAnsiTheme="minorBidi" w:hint="cs"/>
+                <w:rtl/>
+              </w:rPr>
+              <w:t>יא8 שיעור2 לשון עם תמי.</w:t>
+            </w:r>
+          </w:p>
+          <w:p>
+            <w:pPr>
+              <w:spacing w:line="360" w:lineRule="auto"/>
+              <w:rPr>
+                <w:rFonts w:asciiTheme="minorBidi" w:hAnsiTheme="minorBidi"/>
+                <w:rtl/>
+              </w:rPr>
+            </w:pPr>
+            <w:r>
+              <w:rPr>
+                <w:rFonts w:asciiTheme="minorBidi" w:hAnsiTheme="minorBidi" w:hint="cs"/>
+                <w:rtl/>
+              </w:rPr>
+              <w:t xml:space="preserve">יא9 </w:t>
+            </w:r>
+            <w:r>
+              <w:rPr>
+                <w:rFonts w:asciiTheme="minorBidi" w:hAnsiTheme="minorBidi" w:hint="cs"/>
+                <w:rtl/>
+              </w:rPr>
+              <w:t>מתחילים</w:t>
+            </w:r>
+            <w:r>
+              <w:rPr>
+                <w:rFonts w:asciiTheme="minorBidi" w:hAnsiTheme="minorBidi" w:hint="cs"/>
+                <w:rtl/>
+              </w:rPr>
+              <w:t xml:space="preserve"> שיעור2. שיעור3 </w:t>
+            </w:r>
+            <w:proofErr w:type="spellStart"/>
+            <w:r>
+              <w:rPr>
+                <w:rFonts w:asciiTheme="minorBidi" w:hAnsiTheme="minorBidi" w:hint="cs"/>
+                <w:rtl/>
+              </w:rPr>
+              <w:t>הסטוריה</w:t>
+            </w:r>
+            <w:proofErr w:type="spellEnd"/>
+            <w:r>
+              <w:rPr>
+                <w:rFonts w:asciiTheme="minorBidi" w:hAnsiTheme="minorBidi" w:hint="cs"/>
+                <w:rtl/>
+              </w:rPr>
+              <w:t xml:space="preserve"> עם מירי בחדר יא2 (125) ועם אולגה בחדר יא9. המשך היום כרגיל.</w:t>
+            </w:r>
+          </w:p>
+        </w:tc>
+      </w:tr>
+      <w:tr>
+        <w:trPr>
+          <w:trHeight w:val="969"/>
+        </w:trPr>
+        <w:tc>
+          <w:tcPr>
+            <w:tcW w:w="1129" w:type="dxa"/>
+            <w:tcBorders>
+              <w:left w:val="thinThickSmallGap" w:sz="24" w:space="0" w:color="000000"/>
+              <w:bottom w:val="thinThickSmallGap" w:sz="24" w:space="0" w:color="000000"/>
+              <w:right w:val="thickThinSmallGap" w:sz="24" w:space="0" w:color="000000"/>
+            </w:tcBorders>
+            <w:shd w:val="clear" w:color="auto" w:fill="C5E0B3" w:themeFill="accent6" w:themeFillTint="66"/>
+          </w:tcPr>
+          <w:p>
+            <w:pPr>
+              <w:spacing w:line="360" w:lineRule="auto"/>
+              <w:jc w:val="center"/>
+              <w:rPr>
+                <w:b/>
+                <w:bCs/>
+                <w:color w:val="FF00FF"/>
+                <w:sz w:val="28"/>
+                <w:szCs w:val="28"/>
+                <w:rtl/>
+              </w:rPr>
+            </w:pPr>
+            <w:r>
+              <w:rPr>
+                <w:rFonts w:hint="cs"/>
+                <w:b/>
+                <w:bCs/>
+                <w:color w:val="FF00FF"/>
+                <w:sz w:val="28"/>
+                <w:szCs w:val="28"/>
+                <w:rtl/>
+              </w:rPr>
+              <w:t xml:space="preserve">שכבת </w:t>
+            </w:r>
+            <w:proofErr w:type="spellStart"/>
+            <w:r>
+              <w:rPr>
+                <w:rFonts w:hint="cs"/>
+                <w:b/>
+                <w:bCs/>
+                <w:color w:val="FF00FF"/>
+                <w:sz w:val="28"/>
+                <w:szCs w:val="28"/>
+                <w:rtl/>
+              </w:rPr>
+              <w:t>יב</w:t>
+            </w:r>
+            <w:proofErr w:type="spellEnd"/>
+            <w:r>
+              <w:rPr>
+                <w:rFonts w:hint="cs"/>
+                <w:b/>
+                <w:bCs/>
+                <w:color w:val="FF00FF"/>
+                <w:sz w:val="28"/>
+                <w:szCs w:val="28"/>
+                <w:rtl/>
+              </w:rPr>
+              <w:t>'</w:t>
+            </w:r>
+          </w:p>
+        </w:tc>
+        <w:tc>
+          <w:tcPr>
+            <w:tcW w:w="8364" w:type="dxa"/>
+            <w:gridSpan w:val="4"/>
+            <w:tcBorders>
+              <w:bottom w:val="thinThickSmallGap" w:sz="24" w:space="0" w:color="000000"/>
+              <w:right w:val="thickThinSmallGap" w:sz="24" w:space="0" w:color="000000"/>
+            </w:tcBorders>
+          </w:tcPr>
+          <w:p>
+            <w:pPr>
+              <w:spacing w:line="360" w:lineRule="auto"/>
+              <w:rPr>
+                <w:rFonts w:asciiTheme="minorBidi" w:eastAsia="Times New Roman" w:hAnsiTheme="minorBidi"/>
+                <w:b/>
+                <w:bCs/>
+                <w:rtl/>
+              </w:rPr>
+            </w:pPr>
+            <w:proofErr w:type="spellStart"/>
+            <w:r>
+              <w:rPr>
+                <w:rFonts w:hint="cs"/>
+                <w:b/>
+                <w:bCs/>
+                <w:sz w:val="24"/>
+                <w:szCs w:val="24"/>
+                <w:rtl/>
+              </w:rPr>
+              <w:t>יב</w:t>
+            </w:r>
+            <w:proofErr w:type="spellEnd"/>
+            <w:r>
+              <w:rPr>
+                <w:rFonts w:hint="cs"/>
+                <w:b/>
+                <w:bCs/>
+                <w:sz w:val="24"/>
+                <w:szCs w:val="24"/>
+                <w:rtl/>
+              </w:rPr>
+              <w:t xml:space="preserve">' </w:t>
+            </w:r>
+            <w:r>
+              <w:rPr>
+                <w:rFonts w:hint="cs"/>
+                <w:b/>
+                <w:bCs/>
+                <w:sz w:val="24"/>
+                <w:szCs w:val="24"/>
+                <w:rtl/>
+              </w:rPr>
+              <w:t xml:space="preserve">8+9+10 </w:t>
+            </w:r>
+            <w:bookmarkStart w:id="0" w:name="_GoBack"/>
+            <w:bookmarkEnd w:id="0"/>
+            <w:r>
+              <w:rPr>
+                <w:rFonts w:hint="cs"/>
+                <w:b/>
+                <w:bCs/>
+                <w:sz w:val="24"/>
+                <w:szCs w:val="24"/>
+                <w:rtl/>
+              </w:rPr>
+              <w:t>בגרות אנגלית בע"פ ע"פ הזמנת המורה בחדרי מחשב ג' + ד'.</w:t>
+            </w:r>
+          </w:p>
+          <w:p>
+            <w:pPr>
+              <w:spacing w:line="360" w:lineRule="auto"/>
+              <w:rPr>
+                <w:rFonts w:asciiTheme="minorBidi" w:eastAsia="Times New Roman" w:hAnsiTheme="minorBidi"/>
+                <w:rtl/>
+              </w:rPr>
+            </w:pPr>
+            <w:r>
+              <w:rPr>
+                <w:rFonts w:asciiTheme="minorBidi" w:eastAsia="Times New Roman" w:hAnsiTheme="minorBidi" w:hint="cs"/>
+                <w:rtl/>
+              </w:rPr>
+              <w:t>יב8 שיעור 5+6 תנך עם סימונה.</w:t>
+            </w:r>
+            <w:r>
+              <w:rPr>
+                <w:rFonts w:asciiTheme="minorBidi" w:eastAsia="Times New Roman" w:hAnsiTheme="minorBidi" w:hint="cs"/>
+                <w:rtl/>
+              </w:rPr>
+              <w:t xml:space="preserve"> שיעור4 תרגול תנך לתלמידי גלי </w:t>
+            </w:r>
+            <w:r>
+              <w:rPr>
+                <w:rFonts w:asciiTheme="minorBidi" w:eastAsia="Times New Roman" w:hAnsiTheme="minorBidi"/>
+                <w:rtl/>
+              </w:rPr>
+              <w:t>–</w:t>
+            </w:r>
+            <w:r>
+              <w:rPr>
+                <w:rFonts w:asciiTheme="minorBidi" w:eastAsia="Times New Roman" w:hAnsiTheme="minorBidi" w:hint="cs"/>
+                <w:rtl/>
+              </w:rPr>
+              <w:t xml:space="preserve"> עם סימונה.</w:t>
+            </w:r>
+          </w:p>
+          <w:p>
+            <w:pPr>
+              <w:spacing w:line="360" w:lineRule="auto"/>
+              <w:rPr>
+                <w:rFonts w:asciiTheme="minorBidi" w:eastAsia="Times New Roman" w:hAnsiTheme="minorBidi"/>
+              </w:rPr>
+            </w:pPr>
+            <w:r>
+              <w:rPr>
+                <w:rFonts w:asciiTheme="minorBidi" w:eastAsia="Times New Roman" w:hAnsiTheme="minorBidi" w:hint="cs"/>
+                <w:rtl/>
+              </w:rPr>
+              <w:t xml:space="preserve">יב9 עבודות חקר + פרויקט משאבי אנוש שיעור 3 עם ורדית </w:t>
+            </w:r>
+            <w:r>
+              <w:rPr>
+                <w:rFonts w:asciiTheme="minorBidi" w:eastAsia="Times New Roman" w:hAnsiTheme="minorBidi"/>
+                <w:rtl/>
+              </w:rPr>
+              <w:t>–</w:t>
+            </w:r>
+            <w:r>
+              <w:rPr>
+                <w:rFonts w:asciiTheme="minorBidi" w:eastAsia="Times New Roman" w:hAnsiTheme="minorBidi" w:hint="cs"/>
+                <w:rtl/>
+              </w:rPr>
+              <w:t xml:space="preserve"> עובדים בספריה. שיעור 4+5 </w:t>
+            </w:r>
+            <w:r>
+              <w:rPr>
+                <w:rFonts w:asciiTheme="minorBidi" w:eastAsia="Times New Roman" w:hAnsiTheme="minorBidi" w:hint="cs"/>
+                <w:rtl/>
+              </w:rPr>
+              <w:t>תנך עם סיגל</w:t>
+            </w:r>
+          </w:p>
+          <w:p>
+            <w:pPr>
+              <w:spacing w:line="360" w:lineRule="auto"/>
+              <w:rPr>
+                <w:rFonts w:asciiTheme="minorBidi" w:hAnsiTheme="minorBidi"/>
+                <w:rtl/>
+              </w:rPr>
+            </w:pPr>
+          </w:p>
+        </w:tc>
+      </w:tr>
+    </w:tbl>
     <w:p/>
     <w:sectPr>
       <w:pgSz w:w="11906" w:h="16838"/>
-      <w:pgMar w:top="1440" w:right="1440" w:bottom="1440" w:left="1440" w:header="708" w:footer="708" w:gutter="0"/>
+      <w:pgMar w:top="1440" w:right="1800" w:bottom="1440" w:left="1800" w:header="708" w:footer="708" w:gutter="0"/>
       <w:cols w:space="708"/>
+      <w:bidi/>
+      <w:rtlGutter/>
       <w:docGrid w:linePitch="360"/>
     </w:sectPr>
   </w:body>
 </w:document>
 </file>
 
+<file path=word/numbering.xml><?xml version="1.0" encoding="utf-8"?>
+<w:numbering xmlns:wpc="http://schemas.microsoft.com/office/word/2010/wordprocessingCanvas" xmlns:cx="http://schemas.microsoft.com/office/drawing/2014/chartex" xmlns:mc="http://schemas.openxmlformats.org/markup-compatibility/2006" xmlns:o="urn:schemas-microsoft-com:office:office" xmlns:r="http://schemas.openxmlformats.org/officeDocument/2006/relationships" xmlns:m="http://schemas.openxmlformats.org/officeDocument/2006/math" xmlns:v="urn:schemas-microsoft-com:vml" xmlns:wp14="http://schemas.microsoft.com/office/word/2010/wordprocessingDrawing" xmlns:wp="http://schemas.openxmlformats.org/drawingml/2006/wordprocessingDrawing" xmlns:w10="urn:schemas-microsoft-com:office:word" xmlns:w="http://schemas.openxmlformats.org/wordprocessingml/2006/main" xmlns:w14="http://schemas.microsoft.com/office/word/2010/wordml" xmlns:w15="http://schemas.microsoft.com/office/word/2012/wordml" xmlns:w16se="http://schemas.microsoft.com/office/word/2015/wordml/symex" xmlns:wpg="http://schemas.microsoft.com/office/word/2010/wordprocessingGroup" xmlns:wpi="http://schemas.microsoft.com/office/word/2010/wordprocessingInk" xmlns:wne="http://schemas.microsoft.com/office/word/2006/wordml" xmlns:wps="http://schemas.microsoft.com/office/word/2010/wordprocessingShape" mc:Ignorable="w14 w15 w16se wp14">
+  <w:abstractNum w:abstractNumId="0" w15:restartNumberingAfterBreak="0">
+    <w:nsid w:val="6FC539BF"/>
+    <w:multiLevelType w:val="hybridMultilevel"/>
+    <w:tmpl w:val="4CACF67A"/>
+    <w:lvl w:ilvl="0" w:tplc="0409000D">
+      <w:start w:val="1"/>
+      <w:numFmt w:val="bullet"/>
+      <w:lvlText w:val=""/>
+      <w:lvlJc w:val="left"/>
+      <w:pPr>
+        <w:ind w:left="360" w:hanging="360"/>
+      </w:pPr>
+      <w:rPr>
+        <w:rFonts w:ascii="Wingdings" w:hAnsi="Wingdings" w:hint="default"/>
+      </w:rPr>
+    </w:lvl>
+    <w:lvl w:ilvl="1" w:tplc="04090003" w:tentative="1">
+      <w:start w:val="1"/>
+      <w:numFmt w:val="bullet"/>
+      <w:lvlText w:val="o"/>
+      <w:lvlJc w:val="left"/>
+      <w:pPr>
+        <w:ind w:left="1080" w:hanging="360"/>
+      </w:pPr>
+      <w:rPr>
+        <w:rFonts w:ascii="Courier New" w:hAnsi="Courier New" w:cs="Courier New" w:hint="default"/>
+      </w:rPr>
+    </w:lvl>
+    <w:lvl w:ilvl="2" w:tplc="04090005" w:tentative="1">
+      <w:start w:val="1"/>
+      <w:numFmt w:val="bullet"/>
+      <w:lvlText w:val=""/>
+      <w:lvlJc w:val="left"/>
+      <w:pPr>
+        <w:ind w:left="1800" w:hanging="360"/>
+      </w:pPr>
+      <w:rPr>
+        <w:rFonts w:ascii="Wingdings" w:hAnsi="Wingdings" w:hint="default"/>
+      </w:rPr>
+    </w:lvl>
+    <w:lvl w:ilvl="3" w:tplc="04090001" w:tentative="1">
+      <w:start w:val="1"/>
+      <w:numFmt w:val="bullet"/>
+      <w:lvlText w:val=""/>
+      <w:lvlJc w:val="left"/>
+      <w:pPr>
+        <w:ind w:left="2520" w:hanging="360"/>
+      </w:pPr>
+      <w:rPr>
+        <w:rFonts w:ascii="Symbol" w:hAnsi="Symbol" w:hint="default"/>
+      </w:rPr>
+    </w:lvl>
+    <w:lvl w:ilvl="4" w:tplc="04090003" w:tentative="1">
+      <w:start w:val="1"/>
+      <w:numFmt w:val="bullet"/>
+      <w:lvlText w:val="o"/>
+      <w:lvlJc w:val="left"/>
+      <w:pPr>
+        <w:ind w:left="3240" w:hanging="360"/>
+      </w:pPr>
+      <w:rPr>
+        <w:rFonts w:ascii="Courier New" w:hAnsi="Courier New" w:cs="Courier New" w:hint="default"/>
+      </w:rPr>
+    </w:lvl>
+    <w:lvl w:ilvl="5" w:tplc="04090005" w:tentative="1">
+      <w:start w:val="1"/>
+      <w:numFmt w:val="bullet"/>
+      <w:lvlText w:val=""/>
+      <w:lvlJc w:val="left"/>
+      <w:pPr>
+        <w:ind w:left="3960" w:hanging="360"/>
+      </w:pPr>
+      <w:rPr>
+        <w:rFonts w:ascii="Wingdings" w:hAnsi="Wingdings" w:hint="default"/>
+      </w:rPr>
+    </w:lvl>
+    <w:lvl w:ilvl="6" w:tplc="04090001" w:tentative="1">
+      <w:start w:val="1"/>
+      <w:numFmt w:val="bullet"/>
+      <w:lvlText w:val=""/>
+      <w:lvlJc w:val="left"/>
+      <w:pPr>
+        <w:ind w:left="4680" w:hanging="360"/>
+      </w:pPr>
+      <w:rPr>
+        <w:rFonts w:ascii="Symbol" w:hAnsi="Symbol" w:hint="default"/>
+      </w:rPr>
+    </w:lvl>
+    <w:lvl w:ilvl="7" w:tplc="04090003" w:tentative="1">
+      <w:start w:val="1"/>
+      <w:numFmt w:val="bullet"/>
+      <w:lvlText w:val="o"/>
+      <w:lvlJc w:val="left"/>
+      <w:pPr>
+        <w:ind w:left="5400" w:hanging="360"/>
+      </w:pPr>
+      <w:rPr>
+        <w:rFonts w:ascii="Courier New" w:hAnsi="Courier New" w:cs="Courier New" w:hint="default"/>
+      </w:rPr>
+    </w:lvl>
+    <w:lvl w:ilvl="8" w:tplc="04090005" w:tentative="1">
+      <w:start w:val="1"/>
+      <w:numFmt w:val="bullet"/>
+      <w:lvlText w:val=""/>
+      <w:lvlJc w:val="left"/>
+      <w:pPr>
+        <w:ind w:left="6120" w:hanging="360"/>
+      </w:pPr>
+      <w:rPr>
+        <w:rFonts w:ascii="Wingdings" w:hAnsi="Wingdings" w:hint="default"/>
+      </w:rPr>
+    </w:lvl>
+  </w:abstractNum>
+  <w:num w:numId="1">
+    <w:abstractNumId w:val="0"/>
+  </w:num>
+</w:numbering>
+</file>
+
 <file path=word/styles.xml><?xml version="1.0" encoding="utf-8"?>
-<w:styles xmlns:mc="http://schemas.openxmlformats.org/markup-compatibility/2006" xmlns:r="http://schemas.openxmlformats.org/officeDocument/2006/relationships" xmlns:w="http://schemas.openxmlformats.org/wordprocessingml/2006/main" xmlns:w14="http://schemas.microsoft.com/office/word/2010/wordml" xmlns:w15="http://schemas.microsoft.com/office/word/2012/wordml" xmlns:w16cex="http://schemas.microsoft.com/office/word/2018/wordml/cex" xmlns:w16cid="http://schemas.microsoft.com/office/word/2016/wordml/cid" xmlns:w16="http://schemas.microsoft.com/office/word/2018/wordml" xmlns:w16sdtdh="http://schemas.microsoft.com/office/word/2020/wordml/sdtdatahash" xmlns:w16se="http://schemas.microsoft.com/office/word/2015/wordml/symex" mc:Ignorable="w14 w15 w16se w16cid w16 w16cex w16sdtdh">
+<w:styles xmlns:mc="http://schemas.openxmlformats.org/markup-compatibility/2006" xmlns:r="http://schemas.openxmlformats.org/officeDocument/2006/relationships" xmlns:w="http://schemas.openxmlformats.org/wordprocessingml/2006/main" xmlns:w14="http://schemas.microsoft.com/office/word/2010/wordml" xmlns:w15="http://schemas.microsoft.com/office/word/2012/wordml" xmlns:w16se="http://schemas.microsoft.com/office/word/2015/wordml/symex" mc:Ignorable="w14 w15 w16se">
   <w:docDefaults>
     <w:rPrDefault>
       <w:rPr>
@@ -30,7 +1896,7 @@
       </w:pPr>
     </w:pPrDefault>
   </w:docDefaults>
-  <w:latentStyles w:defLockedState="0" w:defUIPriority="99" w:defSemiHidden="0" w:defUnhideWhenUsed="0" w:defQFormat="0" w:count="376">
+  <w:latentStyles w:defLockedState="0" w:defUIPriority="99" w:defSemiHidden="0" w:defUnhideWhenUsed="0" w:defQFormat="0" w:count="371">
     <w:lsdException w:name="Normal" w:uiPriority="0" w:qFormat="1"/>
     <w:lsdException w:name="heading 1" w:uiPriority="9" w:qFormat="1"/>
     <w:lsdException w:name="heading 2" w:semiHidden="1" w:uiPriority="9" w:unhideWhenUsed="1" w:qFormat="1"/>
@@ -402,15 +2268,14 @@
     <w:lsdException w:name="List Table 5 Dark Accent 6" w:uiPriority="50"/>
     <w:lsdException w:name="List Table 6 Colorful Accent 6" w:uiPriority="51"/>
     <w:lsdException w:name="List Table 7 Colorful Accent 6" w:uiPriority="52"/>
-    <w:lsdException w:name="Mention" w:semiHidden="1" w:unhideWhenUsed="1"/>
-    <w:lsdException w:name="Smart Hyperlink" w:semiHidden="1" w:unhideWhenUsed="1"/>
-    <w:lsdException w:name="Hashtag" w:semiHidden="1" w:unhideWhenUsed="1"/>
-    <w:lsdException w:name="Unresolved Mention" w:semiHidden="1" w:unhideWhenUsed="1"/>
-    <w:lsdException w:name="Smart Link" w:semiHidden="1" w:unhideWhenUsed="1"/>
   </w:latentStyles>
   <w:style w:type="paragraph" w:default="1" w:styleId="a">
     <w:name w:val="Normal"/>
     <w:qFormat/>
+    <w:rsid w:val="00757E51"/>
+    <w:pPr>
+      <w:bidi/>
+    </w:pPr>
   </w:style>
   <w:style w:type="character" w:default="1" w:styleId="a0">
     <w:name w:val="Default Paragraph Font"/>
@@ -439,6 +2304,36 @@
     <w:semiHidden/>
     <w:unhideWhenUsed/>
   </w:style>
+  <w:style w:type="table" w:styleId="a3">
+    <w:name w:val="Table Grid"/>
+    <w:basedOn w:val="a1"/>
+    <w:uiPriority w:val="39"/>
+    <w:rsid w:val="00757E51"/>
+    <w:pPr>
+      <w:spacing w:after="0" w:line="240" w:lineRule="auto"/>
+    </w:pPr>
+    <w:tblPr>
+      <w:tblBorders>
+        <w:top w:val="single" w:sz="4" w:space="0" w:color="auto"/>
+        <w:left w:val="single" w:sz="4" w:space="0" w:color="auto"/>
+        <w:bottom w:val="single" w:sz="4" w:space="0" w:color="auto"/>
+        <w:right w:val="single" w:sz="4" w:space="0" w:color="auto"/>
+        <w:insideH w:val="single" w:sz="4" w:space="0" w:color="auto"/>
+        <w:insideV w:val="single" w:sz="4" w:space="0" w:color="auto"/>
+      </w:tblBorders>
+    </w:tblPr>
+  </w:style>
+  <w:style w:type="paragraph" w:styleId="a4">
+    <w:name w:val="List Paragraph"/>
+    <w:basedOn w:val="a"/>
+    <w:uiPriority w:val="34"/>
+    <w:qFormat/>
+    <w:rsid w:val="00757E51"/>
+    <w:pPr>
+      <w:ind w:left="720"/>
+      <w:contextualSpacing/>
+    </w:pPr>
+  </w:style>
 </w:styles>
 </file>
 
@@ -459,7 +2354,7 @@
         <a:srgbClr val="E7E6E6"/>
       </a:lt2>
       <a:accent1>
-        <a:srgbClr val="4472C4"/>
+        <a:srgbClr val="5B9BD5"/>
       </a:accent1>
       <a:accent2>
         <a:srgbClr val="ED7D31"/>
@@ -471,7 +2366,7 @@
         <a:srgbClr val="FFC000"/>
       </a:accent4>
       <a:accent5>
-        <a:srgbClr val="5B9BD5"/>
+        <a:srgbClr val="4472C4"/>
       </a:accent5>
       <a:accent6>
         <a:srgbClr val="70AD47"/>

</xml_diff>

<commit_message>
updated first.docx. 19.12.2021, 15:08:18
</commit_message>
<xml_diff>
--- a/first.docx
+++ b/first.docx
@@ -16,7 +16,6 @@
           <w:rtl/>
         </w:rPr>
       </w:pPr>
-      <w:proofErr w:type="spellStart"/>
       <w:r>
         <w:rPr>
           <w:rFonts w:hint="cs"/>
@@ -28,21 +27,7 @@
           <w:u w:val="single"/>
           <w:rtl/>
         </w:rPr>
-        <w:t>עידכוני</w:t>
-      </w:r>
-      <w:proofErr w:type="spellEnd"/>
-      <w:r>
-        <w:rPr>
-          <w:rFonts w:hint="cs"/>
-          <w:b/>
-          <w:bCs/>
-          <w:color w:val="00B050"/>
-          <w:sz w:val="32"/>
-          <w:szCs w:val="32"/>
-          <w:u w:val="single"/>
-          <w:rtl/>
-        </w:rPr>
-        <w:t xml:space="preserve"> מערכת יום ראשון </w:t>
+        <w:t xml:space="preserve">עידכוני מערכת יום שני </w:t>
       </w:r>
       <w:r>
         <w:rPr>
@@ -55,7 +40,7 @@
           <w:u w:val="single"/>
           <w:rtl/>
         </w:rPr>
-        <w:t>19.12</w:t>
+        <w:t>20.12.</w:t>
       </w:r>
       <w:r>
         <w:rPr>
@@ -68,19 +53,19 @@
           <w:u w:val="single"/>
           <w:rtl/>
         </w:rPr>
-        <w:t>.2021</w:t>
+        <w:t>2021</w:t>
       </w:r>
     </w:p>
     <w:tbl>
       <w:tblPr>
         <w:tblStyle w:val="a3"/>
         <w:bidiVisual/>
-        <w:tblW w:w="9493" w:type="dxa"/>
-        <w:tblInd w:w="423" w:type="dxa"/>
+        <w:tblW w:w="9634" w:type="dxa"/>
+        <w:tblInd w:w="282" w:type="dxa"/>
         <w:tblLook w:val="04A0" w:firstRow="1" w:lastRow="0" w:firstColumn="1" w:lastColumn="0" w:noHBand="0" w:noVBand="1"/>
       </w:tblPr>
       <w:tblGrid>
-        <w:gridCol w:w="1129"/>
+        <w:gridCol w:w="1270"/>
         <w:gridCol w:w="2410"/>
         <w:gridCol w:w="1842"/>
         <w:gridCol w:w="1984"/>
@@ -92,7 +77,7 @@
         </w:trPr>
         <w:tc>
           <w:tcPr>
-            <w:tcW w:w="1129" w:type="dxa"/>
+            <w:tcW w:w="1270" w:type="dxa"/>
             <w:tcBorders>
               <w:top w:val="thickThinSmallGap" w:sz="24" w:space="0" w:color="000000"/>
               <w:left w:val="thinThickSmallGap" w:sz="24" w:space="0" w:color="000000"/>
@@ -134,6 +119,8 @@
               </w:numPr>
               <w:spacing w:line="360" w:lineRule="auto"/>
               <w:rPr>
+                <w:b/>
+                <w:bCs/>
                 <w:sz w:val="24"/>
                 <w:szCs w:val="24"/>
               </w:rPr>
@@ -141,11 +128,13 @@
             <w:r>
               <w:rPr>
                 <w:rFonts w:hint="cs"/>
+                <w:b/>
+                <w:bCs/>
                 <w:sz w:val="24"/>
                 <w:szCs w:val="24"/>
                 <w:rtl/>
               </w:rPr>
-              <w:t>מגמת מוסיקה יוצאת ל-3 ימי סמינר בליווי מרינה שי וטל ג.</w:t>
+              <w:t>סמינר מגמת מוסיקה</w:t>
             </w:r>
           </w:p>
           <w:p>
@@ -157,23 +146,22 @@
               </w:numPr>
               <w:spacing w:line="360" w:lineRule="auto"/>
               <w:rPr>
+                <w:rFonts w:hint="cs"/>
+                <w:b/>
+                <w:bCs/>
                 <w:sz w:val="24"/>
                 <w:szCs w:val="24"/>
               </w:rPr>
             </w:pPr>
-            <w:proofErr w:type="spellStart"/>
-            <w:r>
-              <w:rPr>
-                <w:rFonts w:hint="cs"/>
-                <w:b/>
-                <w:bCs/>
+            <w:r>
+              <w:rPr>
+                <w:rFonts w:hint="cs"/>
                 <w:sz w:val="24"/>
                 <w:szCs w:val="24"/>
                 <w:rtl/>
               </w:rPr>
-              <w:t>יב</w:t>
-            </w:r>
-            <w:proofErr w:type="spellEnd"/>
+              <w:t>יב'1+2+5 5 יח"ל ובנוסף קב' יב' 4 יח"ל בגרות אנגלית בע"פ ע"פ הזמנת המורה בחדרי מחשב ג' + ד'   9.00-14.30.</w:t>
+            </w:r>
             <w:r>
               <w:rPr>
                 <w:rFonts w:hint="cs"/>
@@ -183,60 +171,143 @@
                 <w:szCs w:val="24"/>
                 <w:rtl/>
               </w:rPr>
-              <w:t>' 8+9+10 בגרות אנגלית בע"פ</w:t>
-            </w:r>
-            <w:r>
-              <w:rPr>
-                <w:rFonts w:hint="cs"/>
+              <w:t xml:space="preserve">   ריטה 9-10  ,  </w:t>
+            </w:r>
+            <w:r>
+              <w:rPr>
+                <w:rFonts w:hint="cs"/>
+                <w:b/>
+                <w:bCs/>
                 <w:sz w:val="24"/>
                 <w:szCs w:val="24"/>
                 <w:rtl/>
               </w:rPr>
-              <w:t xml:space="preserve"> ע"פ הזמנת המורה בחדרי מחשב ג' + ד'.</w:t>
-            </w:r>
-          </w:p>
-          <w:p>
-            <w:pPr>
-              <w:spacing w:line="360" w:lineRule="auto"/>
-              <w:rPr>
+              <w:t>קארן</w:t>
+            </w:r>
+            <w:r>
+              <w:rPr>
+                <w:rFonts w:hint="cs"/>
+                <w:b/>
+                <w:bCs/>
                 <w:sz w:val="24"/>
                 <w:szCs w:val="24"/>
                 <w:rtl/>
               </w:rPr>
-            </w:pPr>
-            <w:r>
-              <w:rPr>
-                <w:rFonts w:hint="cs"/>
+              <w:t xml:space="preserve"> 10-</w:t>
+            </w:r>
+            <w:r>
+              <w:rPr>
+                <w:rFonts w:hint="cs"/>
+                <w:b/>
+                <w:bCs/>
                 <w:sz w:val="24"/>
                 <w:szCs w:val="24"/>
                 <w:rtl/>
               </w:rPr>
-              <w:t xml:space="preserve">    </w:t>
-            </w:r>
-            <w:r>
-              <w:rPr>
-                <w:rFonts w:hint="cs"/>
+              <w:t>12</w:t>
+            </w:r>
+            <w:r>
+              <w:rPr>
+                <w:rFonts w:hint="cs"/>
+                <w:b/>
+                <w:bCs/>
                 <w:sz w:val="24"/>
                 <w:szCs w:val="24"/>
                 <w:rtl/>
               </w:rPr>
-              <w:t xml:space="preserve"> 9.00-12.00 </w:t>
-            </w:r>
-            <w:r>
-              <w:rPr>
-                <w:rFonts w:hint="cs"/>
-                <w:b/>
-                <w:bCs/>
-                <w:rtl/>
-              </w:rPr>
-              <w:t>(שלומית ורועי עד 10 , שונית 10-12)</w:t>
-            </w:r>
-            <w:r>
-              <w:rPr>
-                <w:rFonts w:hint="cs"/>
-                <w:rtl/>
-              </w:rPr>
-              <w:t xml:space="preserve"> </w:t>
+              <w:t xml:space="preserve"> , </w:t>
+            </w:r>
+            <w:r>
+              <w:rPr>
+                <w:rFonts w:hint="cs"/>
+                <w:b/>
+                <w:bCs/>
+                <w:sz w:val="24"/>
+                <w:szCs w:val="24"/>
+                <w:rtl/>
+              </w:rPr>
+              <w:t xml:space="preserve">                                 </w:t>
+            </w:r>
+          </w:p>
+          <w:p>
+            <w:pPr>
+              <w:spacing w:line="360" w:lineRule="auto"/>
+              <w:rPr>
+                <w:b/>
+                <w:bCs/>
+                <w:sz w:val="24"/>
+                <w:szCs w:val="24"/>
+                <w:rtl/>
+              </w:rPr>
+            </w:pPr>
+            <w:r>
+              <w:rPr>
+                <w:rFonts w:hint="cs"/>
+                <w:b/>
+                <w:bCs/>
+                <w:sz w:val="24"/>
+                <w:szCs w:val="24"/>
+                <w:rtl/>
+              </w:rPr>
+              <w:t xml:space="preserve">                                                          </w:t>
+            </w:r>
+            <w:r>
+              <w:rPr>
+                <w:rFonts w:hint="cs"/>
+                <w:b/>
+                <w:bCs/>
+                <w:sz w:val="24"/>
+                <w:szCs w:val="24"/>
+                <w:rtl/>
+              </w:rPr>
+              <w:t>שונית 1</w:t>
+            </w:r>
+            <w:r>
+              <w:rPr>
+                <w:rFonts w:hint="cs"/>
+                <w:b/>
+                <w:bCs/>
+                <w:sz w:val="24"/>
+                <w:szCs w:val="24"/>
+                <w:rtl/>
+              </w:rPr>
+              <w:t>2</w:t>
+            </w:r>
+            <w:r>
+              <w:rPr>
+                <w:rFonts w:hint="cs"/>
+                <w:b/>
+                <w:bCs/>
+                <w:sz w:val="24"/>
+                <w:szCs w:val="24"/>
+                <w:rtl/>
+              </w:rPr>
+              <w:t>-13.30,   ריטה 13.30-14.30</w:t>
+            </w:r>
+          </w:p>
+          <w:p>
+            <w:pPr>
+              <w:pStyle w:val="a4"/>
+              <w:numPr>
+                <w:ilvl w:val="0"/>
+                <w:numId w:val="2"/>
+              </w:numPr>
+              <w:spacing w:line="360" w:lineRule="auto"/>
+              <w:rPr>
+                <w:rFonts w:hint="cs"/>
+                <w:sz w:val="24"/>
+                <w:szCs w:val="24"/>
+                <w:rtl/>
+              </w:rPr>
+            </w:pPr>
+            <w:r>
+              <w:rPr>
+                <w:rFonts w:hint="cs"/>
+                <w:sz w:val="24"/>
+                <w:szCs w:val="24"/>
+                <w:rtl/>
+              </w:rPr>
+              <w:t>מעבדות כימיה/ביולוגיה עובדות כסדרן</w:t>
             </w:r>
           </w:p>
         </w:tc>
@@ -247,7 +318,7 @@
         </w:trPr>
         <w:tc>
           <w:tcPr>
-            <w:tcW w:w="1129" w:type="dxa"/>
+            <w:tcW w:w="1270" w:type="dxa"/>
             <w:tcBorders>
               <w:top w:val="thickThinSmallGap" w:sz="24" w:space="0" w:color="000000"/>
               <w:left w:val="thinThickSmallGap" w:sz="24" w:space="0" w:color="000000"/>
@@ -289,6 +360,7 @@
               <w:top w:val="thickThinSmallGap" w:sz="24" w:space="0" w:color="000000"/>
               <w:right w:val="thickThinSmallGap" w:sz="24" w:space="0" w:color="000000"/>
             </w:tcBorders>
+            <w:shd w:val="clear" w:color="auto" w:fill="auto"/>
           </w:tcPr>
           <w:p>
             <w:pPr>
@@ -437,8 +509,8 @@
               <w:rPr>
                 <w:b/>
                 <w:bCs/>
-                <w:sz w:val="24"/>
-                <w:szCs w:val="24"/>
+                <w:sz w:val="20"/>
+                <w:szCs w:val="20"/>
                 <w:rtl/>
               </w:rPr>
             </w:pPr>
@@ -508,7 +580,7 @@
                 <w:szCs w:val="20"/>
                 <w:rtl/>
               </w:rPr>
-              <w:t>עמיר</w:t>
+              <w:t>רבקה כהן</w:t>
             </w:r>
           </w:p>
           <w:p>
@@ -531,7 +603,7 @@
                 <w:szCs w:val="20"/>
                 <w:rtl/>
               </w:rPr>
-              <w:t>אלי כזום</w:t>
+              <w:t>יעל פלישר</w:t>
             </w:r>
           </w:p>
           <w:p>
@@ -554,21 +626,8 @@
                 <w:szCs w:val="20"/>
                 <w:rtl/>
               </w:rPr>
-              <w:t xml:space="preserve">גליה </w:t>
-            </w:r>
-            <w:proofErr w:type="spellStart"/>
-            <w:r>
-              <w:rPr>
-                <w:rFonts w:hint="cs"/>
-                <w:b/>
-                <w:bCs/>
-                <w:sz w:val="20"/>
-                <w:szCs w:val="20"/>
-                <w:rtl/>
-              </w:rPr>
-              <w:t>ספז</w:t>
-            </w:r>
-            <w:proofErr w:type="spellEnd"/>
+              <w:t>אתי ש.</w:t>
+            </w:r>
           </w:p>
           <w:p>
             <w:pPr>
@@ -590,21 +649,8 @@
                 <w:szCs w:val="20"/>
                 <w:rtl/>
               </w:rPr>
-              <w:t xml:space="preserve">יעקב </w:t>
-            </w:r>
-            <w:proofErr w:type="spellStart"/>
-            <w:r>
-              <w:rPr>
-                <w:rFonts w:hint="cs"/>
-                <w:b/>
-                <w:bCs/>
-                <w:sz w:val="20"/>
-                <w:szCs w:val="20"/>
-                <w:rtl/>
-              </w:rPr>
-              <w:t>הרנוי</w:t>
-            </w:r>
-            <w:proofErr w:type="spellEnd"/>
+              <w:t>מוטי מור</w:t>
+            </w:r>
           </w:p>
           <w:p>
             <w:pPr>
@@ -626,21 +672,8 @@
                 <w:szCs w:val="20"/>
                 <w:rtl/>
               </w:rPr>
-              <w:t xml:space="preserve">שיר </w:t>
-            </w:r>
-            <w:proofErr w:type="spellStart"/>
-            <w:r>
-              <w:rPr>
-                <w:rFonts w:hint="cs"/>
-                <w:b/>
-                <w:bCs/>
-                <w:sz w:val="20"/>
-                <w:szCs w:val="20"/>
-                <w:rtl/>
-              </w:rPr>
-              <w:t>מאירוביץ</w:t>
-            </w:r>
-            <w:proofErr w:type="spellEnd"/>
+              <w:t>עמיר מנדל</w:t>
+            </w:r>
           </w:p>
         </w:tc>
         <w:tc>
@@ -696,7 +729,7 @@
                 <w:szCs w:val="20"/>
                 <w:rtl/>
               </w:rPr>
-              <w:t>יובל ג.</w:t>
+              <w:t>ערן קוזנק</w:t>
             </w:r>
           </w:p>
           <w:p>
@@ -719,7 +752,7 @@
                 <w:szCs w:val="20"/>
                 <w:rtl/>
               </w:rPr>
-              <w:t>אשרת ניר</w:t>
+              <w:t xml:space="preserve"> יונית עמית</w:t>
             </w:r>
           </w:p>
           <w:p>
@@ -742,21 +775,8 @@
                 <w:szCs w:val="20"/>
                 <w:rtl/>
               </w:rPr>
-              <w:t xml:space="preserve">אריה </w:t>
-            </w:r>
-            <w:proofErr w:type="spellStart"/>
-            <w:r>
-              <w:rPr>
-                <w:rFonts w:hint="cs"/>
-                <w:b/>
-                <w:bCs/>
-                <w:sz w:val="20"/>
-                <w:szCs w:val="20"/>
-                <w:rtl/>
-              </w:rPr>
-              <w:t>סולימני</w:t>
-            </w:r>
-            <w:proofErr w:type="spellEnd"/>
+              <w:t>דרורה</w:t>
+            </w:r>
           </w:p>
           <w:p>
             <w:pPr>
@@ -778,7 +798,7 @@
                 <w:szCs w:val="20"/>
                 <w:rtl/>
               </w:rPr>
-              <w:t>רן</w:t>
+              <w:t>אופיר פז</w:t>
             </w:r>
           </w:p>
           <w:p>
@@ -801,7 +821,7 @@
                 <w:szCs w:val="20"/>
                 <w:rtl/>
               </w:rPr>
-              <w:t>מימי פוקס</w:t>
+              <w:t>טליה</w:t>
             </w:r>
           </w:p>
         </w:tc>
@@ -858,7 +878,7 @@
                 <w:szCs w:val="20"/>
                 <w:rtl/>
               </w:rPr>
-              <w:t>ערן פ.</w:t>
+              <w:t>עודד</w:t>
             </w:r>
           </w:p>
           <w:p>
@@ -881,7 +901,7 @@
                 <w:szCs w:val="20"/>
                 <w:rtl/>
               </w:rPr>
-              <w:t>אילנה יפרח</w:t>
+              <w:t>אתי שוורצמן</w:t>
             </w:r>
           </w:p>
           <w:p>
@@ -904,7 +924,7 @@
                 <w:szCs w:val="20"/>
                 <w:rtl/>
               </w:rPr>
-              <w:t xml:space="preserve">שרית פונט </w:t>
+              <w:t>ניצן</w:t>
             </w:r>
           </w:p>
           <w:p>
@@ -927,7 +947,7 @@
                 <w:szCs w:val="20"/>
                 <w:rtl/>
               </w:rPr>
-              <w:t>אביעד דניאלי</w:t>
+              <w:t>ריטה זלצמן</w:t>
             </w:r>
           </w:p>
           <w:p>
@@ -950,20 +970,8 @@
                 <w:szCs w:val="20"/>
                 <w:rtl/>
               </w:rPr>
-              <w:t>ירדן מגור</w:t>
-            </w:r>
-          </w:p>
-          <w:p>
-            <w:pPr>
-              <w:spacing w:line="276" w:lineRule="auto"/>
-              <w:rPr>
-                <w:b/>
-                <w:bCs/>
-                <w:sz w:val="20"/>
-                <w:szCs w:val="20"/>
-                <w:rtl/>
-              </w:rPr>
-            </w:pPr>
+              <w:t>ורדית</w:t>
+            </w:r>
           </w:p>
         </w:tc>
       </w:tr>
@@ -973,7 +981,7 @@
         </w:trPr>
         <w:tc>
           <w:tcPr>
-            <w:tcW w:w="1129" w:type="dxa"/>
+            <w:tcW w:w="1270" w:type="dxa"/>
             <w:tcBorders>
               <w:left w:val="thinThickSmallGap" w:sz="24" w:space="0" w:color="000000"/>
               <w:right w:val="thickThinSmallGap" w:sz="24" w:space="0" w:color="000000"/>
@@ -1014,309 +1022,239 @@
             <w:tcBorders>
               <w:right w:val="thickThinSmallGap" w:sz="24" w:space="0" w:color="000000"/>
             </w:tcBorders>
+            <w:shd w:val="clear" w:color="auto" w:fill="auto"/>
           </w:tcPr>
           <w:p>
             <w:pPr>
               <w:spacing w:line="360" w:lineRule="auto"/>
               <w:rPr>
-                <w:rFonts w:asciiTheme="minorBidi" w:hAnsiTheme="minorBidi"/>
-                <w:rtl/>
-              </w:rPr>
-            </w:pPr>
-            <w:r>
-              <w:rPr>
-                <w:rFonts w:asciiTheme="minorBidi" w:hAnsiTheme="minorBidi" w:hint="cs"/>
-                <w:rtl/>
-              </w:rPr>
-              <w:t xml:space="preserve">יוד1 + יוד2  סדנת </w:t>
-            </w:r>
-            <w:proofErr w:type="spellStart"/>
-            <w:r>
-              <w:rPr>
-                <w:rFonts w:asciiTheme="minorBidi" w:hAnsiTheme="minorBidi" w:hint="cs"/>
-                <w:rtl/>
-              </w:rPr>
-              <w:t>דיבייט</w:t>
-            </w:r>
-            <w:proofErr w:type="spellEnd"/>
-            <w:r>
-              <w:rPr>
-                <w:rFonts w:asciiTheme="minorBidi" w:hAnsiTheme="minorBidi" w:hint="cs"/>
-                <w:rtl/>
-              </w:rPr>
-              <w:t xml:space="preserve"> בשעות 8.30-10.00  כל כיתה בכיתתה.</w:t>
+                <w:rtl/>
+              </w:rPr>
+            </w:pPr>
+            <w:r>
+              <w:rPr>
+                <w:rFonts w:hint="cs"/>
+                <w:b/>
+                <w:bCs/>
+                <w:sz w:val="24"/>
+                <w:szCs w:val="24"/>
+                <w:u w:val="single"/>
+                <w:rtl/>
+              </w:rPr>
+              <w:t>מבחן מקצוע בחירה ב'</w:t>
+            </w:r>
+            <w:r>
+              <w:rPr>
+                <w:rFonts w:hint="cs"/>
+                <w:sz w:val="24"/>
+                <w:szCs w:val="24"/>
+                <w:rtl/>
+              </w:rPr>
+              <w:t xml:space="preserve"> </w:t>
+            </w:r>
+            <w:r>
+              <w:rPr>
+                <w:rFonts w:hint="cs"/>
+                <w:rtl/>
+              </w:rPr>
+              <w:t>בשעות השיעורים.</w:t>
             </w:r>
           </w:p>
           <w:p>
             <w:pPr>
               <w:spacing w:line="360" w:lineRule="auto"/>
               <w:rPr>
-                <w:rFonts w:asciiTheme="minorBidi" w:hAnsiTheme="minorBidi"/>
-                <w:rtl/>
-              </w:rPr>
-            </w:pPr>
-            <w:r>
-              <w:rPr>
-                <w:rFonts w:asciiTheme="minorBidi" w:hAnsiTheme="minorBidi" w:hint="cs"/>
-                <w:rtl/>
-              </w:rPr>
-              <w:t xml:space="preserve">יוד4 מדעי המחשב 0+1+2  עם שחר לומדים בחדר יא6 </w:t>
-            </w:r>
-            <w:r>
-              <w:rPr>
-                <w:rFonts w:asciiTheme="minorBidi" w:hAnsiTheme="minorBidi"/>
+                <w:rtl/>
+              </w:rPr>
+            </w:pPr>
+            <w:r>
+              <w:rPr>
+                <w:rFonts w:hint="cs"/>
+                <w:rtl/>
+              </w:rPr>
+              <w:t xml:space="preserve">ביולוגיה עם רבקה בחדר יא4 </w:t>
+            </w:r>
+            <w:r>
+              <w:rPr>
                 <w:rtl/>
               </w:rPr>
               <w:t>–</w:t>
             </w:r>
             <w:r>
               <w:rPr>
-                <w:rFonts w:asciiTheme="minorBidi" w:hAnsiTheme="minorBidi" w:hint="cs"/>
-                <w:rtl/>
-              </w:rPr>
-              <w:t xml:space="preserve"> 135</w:t>
+                <w:rFonts w:hint="cs"/>
+                <w:rtl/>
+              </w:rPr>
+              <w:t xml:space="preserve"> 121. (מתחילים ב8)     פיסיקה עם אתי </w:t>
+            </w:r>
+            <w:r>
+              <w:rPr>
+                <w:rFonts w:hint="cs"/>
+                <w:rtl/>
+              </w:rPr>
+              <w:t>ב</w:t>
+            </w:r>
+            <w:r>
+              <w:rPr>
+                <w:rFonts w:hint="cs"/>
+                <w:rtl/>
+              </w:rPr>
+              <w:t>מעבדות (מתחילים ב8)      (בוחן נטרלי</w:t>
+            </w:r>
+            <w:r>
+              <w:rPr>
+                <w:rFonts w:hint="cs"/>
+                <w:rtl/>
+              </w:rPr>
+              <w:t xml:space="preserve"> </w:t>
+            </w:r>
+            <w:r>
+              <w:rPr>
+                <w:rFonts w:hint="cs"/>
+                <w:highlight w:val="cyan"/>
+                <w:rtl/>
+              </w:rPr>
+              <w:t>אופיר ק.</w:t>
+            </w:r>
+            <w:r>
+              <w:rPr>
+                <w:rFonts w:hint="cs"/>
+                <w:rtl/>
+              </w:rPr>
+              <w:t xml:space="preserve"> ). </w:t>
+            </w:r>
+            <w:r>
+              <w:rPr>
+                <w:rFonts w:hint="cs"/>
+                <w:rtl/>
+              </w:rPr>
+              <w:t xml:space="preserve">  מבחן בחנ"ג (מתחיל ב8.00) </w:t>
+            </w:r>
+            <w:r>
+              <w:rPr>
+                <w:rFonts w:hint="cs"/>
+                <w:rtl/>
+              </w:rPr>
+              <w:t>בהשגחת סיון</w:t>
+            </w:r>
+            <w:r>
+              <w:rPr>
+                <w:rFonts w:hint="cs"/>
+                <w:rtl/>
+              </w:rPr>
+              <w:t xml:space="preserve"> וקרן .</w:t>
             </w:r>
           </w:p>
           <w:p>
             <w:pPr>
               <w:spacing w:line="360" w:lineRule="auto"/>
               <w:rPr>
-                <w:rFonts w:asciiTheme="minorBidi" w:hAnsiTheme="minorBidi"/>
-                <w:rtl/>
-              </w:rPr>
-            </w:pPr>
-            <w:r>
-              <w:rPr>
-                <w:rFonts w:asciiTheme="minorBidi" w:hAnsiTheme="minorBidi" w:hint="cs"/>
-                <w:rtl/>
-              </w:rPr>
-              <w:t>יוד8+9 בשיעור 1+2 תקשוב לתלמידי אלי כזום בחדר יוד9</w:t>
+                <w:rtl/>
+              </w:rPr>
+            </w:pPr>
+            <w:r>
+              <w:rPr>
+                <w:rFonts w:hint="cs"/>
+                <w:rtl/>
+              </w:rPr>
+              <w:t xml:space="preserve">כימיה עם אילן </w:t>
+            </w:r>
+            <w:r>
+              <w:rPr>
+                <w:rFonts w:hint="cs"/>
+                <w:rtl/>
+              </w:rPr>
+              <w:t xml:space="preserve"> (8.30) </w:t>
+            </w:r>
+            <w:r>
+              <w:rPr>
+                <w:rFonts w:hint="cs"/>
+                <w:rtl/>
+              </w:rPr>
+              <w:t xml:space="preserve">בחדר יוד5 </w:t>
+            </w:r>
+            <w:r>
+              <w:rPr>
+                <w:rtl/>
+              </w:rPr>
+              <w:t>–</w:t>
+            </w:r>
+            <w:r>
+              <w:rPr>
+                <w:rFonts w:hint="cs"/>
+                <w:rtl/>
+              </w:rPr>
+              <w:t xml:space="preserve"> 312          מדעי המחשב</w:t>
+            </w:r>
+            <w:r>
+              <w:rPr>
+                <w:rFonts w:hint="cs"/>
+                <w:rtl/>
+              </w:rPr>
+              <w:t xml:space="preserve"> (7:45) </w:t>
+            </w:r>
+            <w:r>
+              <w:rPr>
+                <w:rFonts w:hint="cs"/>
+                <w:rtl/>
+              </w:rPr>
+              <w:t xml:space="preserve"> בחדר יא6 </w:t>
+            </w:r>
+            <w:r>
+              <w:rPr>
+                <w:rtl/>
+              </w:rPr>
+              <w:t>–</w:t>
+            </w:r>
+            <w:r>
+              <w:rPr>
+                <w:rFonts w:hint="cs"/>
+                <w:rtl/>
+              </w:rPr>
+              <w:t xml:space="preserve"> 135.</w:t>
             </w:r>
           </w:p>
           <w:p>
             <w:pPr>
               <w:spacing w:line="360" w:lineRule="auto"/>
               <w:rPr>
-                <w:rFonts w:asciiTheme="minorBidi" w:hAnsiTheme="minorBidi"/>
-                <w:rtl/>
-              </w:rPr>
-            </w:pPr>
-            <w:r>
-              <w:rPr>
-                <w:rFonts w:asciiTheme="minorBidi" w:hAnsiTheme="minorBidi" w:hint="cs"/>
-                <w:rtl/>
-              </w:rPr>
-              <w:t xml:space="preserve">יוד8+9 אנגלית תלמידים של אביעד לומדים עם </w:t>
-            </w:r>
-            <w:proofErr w:type="spellStart"/>
-            <w:r>
-              <w:rPr>
-                <w:rFonts w:asciiTheme="minorBidi" w:hAnsiTheme="minorBidi" w:hint="cs"/>
-                <w:highlight w:val="cyan"/>
-                <w:rtl/>
-              </w:rPr>
-              <w:t>אוסי</w:t>
-            </w:r>
-            <w:proofErr w:type="spellEnd"/>
-            <w:r>
-              <w:rPr>
-                <w:rFonts w:asciiTheme="minorBidi" w:hAnsiTheme="minorBidi" w:hint="cs"/>
-                <w:rtl/>
-              </w:rPr>
-              <w:t xml:space="preserve"> </w:t>
-            </w:r>
-            <w:proofErr w:type="spellStart"/>
-            <w:r>
-              <w:rPr>
-                <w:rFonts w:asciiTheme="minorBidi" w:hAnsiTheme="minorBidi" w:hint="cs"/>
-                <w:rtl/>
-              </w:rPr>
-              <w:t>שלוסמן</w:t>
-            </w:r>
-            <w:proofErr w:type="spellEnd"/>
-            <w:r>
-              <w:rPr>
-                <w:rFonts w:asciiTheme="minorBidi" w:hAnsiTheme="minorBidi" w:hint="cs"/>
-                <w:rtl/>
-              </w:rPr>
-              <w:t xml:space="preserve"> בחדר יוד8</w:t>
-            </w:r>
-            <w:r>
-              <w:rPr>
-                <w:rFonts w:asciiTheme="minorBidi" w:hAnsiTheme="minorBidi" w:hint="cs"/>
-                <w:rtl/>
-              </w:rPr>
-              <w:t xml:space="preserve">, תלמידי זהר לומדים עם </w:t>
-            </w:r>
-            <w:r>
-              <w:rPr>
-                <w:rFonts w:asciiTheme="minorBidi" w:hAnsiTheme="minorBidi" w:hint="cs"/>
-                <w:highlight w:val="cyan"/>
-                <w:rtl/>
-              </w:rPr>
-              <w:t>ערן</w:t>
-            </w:r>
-            <w:r>
-              <w:rPr>
-                <w:rFonts w:asciiTheme="minorBidi" w:hAnsiTheme="minorBidi" w:hint="cs"/>
-                <w:rtl/>
-              </w:rPr>
-              <w:t xml:space="preserve"> בחדר יא6 </w:t>
-            </w:r>
-            <w:r>
-              <w:rPr>
-                <w:rFonts w:asciiTheme="minorBidi" w:hAnsiTheme="minorBidi"/>
-                <w:rtl/>
-              </w:rPr>
-              <w:t>–</w:t>
-            </w:r>
-            <w:r>
-              <w:rPr>
-                <w:rFonts w:asciiTheme="minorBidi" w:hAnsiTheme="minorBidi" w:hint="cs"/>
-                <w:rtl/>
-              </w:rPr>
-              <w:t xml:space="preserve"> 135.</w:t>
+                <w:rtl/>
+              </w:rPr>
+            </w:pPr>
+            <w:r>
+              <w:rPr>
+                <w:rFonts w:hint="cs"/>
+                <w:rtl/>
+              </w:rPr>
+              <w:t>יוד8+9+10 מבחן בתקשוב עם אלי בחדר יוד8.</w:t>
             </w:r>
           </w:p>
           <w:p>
             <w:pPr>
               <w:spacing w:line="360" w:lineRule="auto"/>
               <w:rPr>
-                <w:rFonts w:asciiTheme="minorBidi" w:hAnsiTheme="minorBidi"/>
-                <w:rtl/>
-              </w:rPr>
-            </w:pPr>
-            <w:r>
-              <w:rPr>
-                <w:rFonts w:asciiTheme="minorBidi" w:hAnsiTheme="minorBidi" w:hint="cs"/>
-                <w:rtl/>
-              </w:rPr>
-              <w:t xml:space="preserve">יוד10 שיעור2 אנגלית עם ורד וייס, שיעור4 </w:t>
-            </w:r>
-            <w:r>
-              <w:rPr>
-                <w:rFonts w:asciiTheme="minorBidi" w:hAnsiTheme="minorBidi" w:hint="cs"/>
-                <w:rtl/>
-              </w:rPr>
-              <w:t>ת</w:t>
-            </w:r>
-            <w:r>
-              <w:rPr>
-                <w:rFonts w:asciiTheme="minorBidi" w:hAnsiTheme="minorBidi" w:hint="cs"/>
-                <w:rtl/>
-              </w:rPr>
-              <w:t xml:space="preserve">רגול </w:t>
-            </w:r>
-            <w:proofErr w:type="spellStart"/>
-            <w:r>
-              <w:rPr>
-                <w:rFonts w:asciiTheme="minorBidi" w:hAnsiTheme="minorBidi" w:hint="cs"/>
-                <w:rtl/>
-              </w:rPr>
-              <w:t>הסטוריה</w:t>
-            </w:r>
-            <w:proofErr w:type="spellEnd"/>
-            <w:r>
-              <w:rPr>
-                <w:rFonts w:asciiTheme="minorBidi" w:hAnsiTheme="minorBidi" w:hint="cs"/>
-                <w:rtl/>
-              </w:rPr>
-              <w:t xml:space="preserve"> עם ורד מזרחי</w:t>
-            </w:r>
-            <w:r>
-              <w:rPr>
-                <w:rFonts w:asciiTheme="minorBidi" w:hAnsiTheme="minorBidi" w:hint="cs"/>
-                <w:rtl/>
-              </w:rPr>
-              <w:t xml:space="preserve"> </w:t>
-            </w:r>
-            <w:r>
-              <w:rPr>
-                <w:rFonts w:asciiTheme="minorBidi" w:hAnsiTheme="minorBidi" w:hint="cs"/>
-                <w:rtl/>
-              </w:rPr>
-              <w:t>+חיילות.</w:t>
+                <w:rFonts w:hint="cs"/>
+                <w:rtl/>
+              </w:rPr>
+            </w:pPr>
+            <w:r>
+              <w:rPr>
+                <w:rFonts w:hint="cs"/>
+                <w:rtl/>
+              </w:rPr>
+              <w:t>כלכלה עם ורדית שיעור 1+2 לומדים בחדר יוד9.</w:t>
             </w:r>
           </w:p>
           <w:p>
             <w:pPr>
               <w:spacing w:line="360" w:lineRule="auto"/>
-              <w:rPr>
-                <w:rFonts w:asciiTheme="minorBidi" w:hAnsiTheme="minorBidi"/>
-                <w:rtl/>
-              </w:rPr>
-            </w:pPr>
-            <w:r>
-              <w:rPr>
-                <w:rFonts w:asciiTheme="minorBidi" w:hAnsiTheme="minorBidi" w:hint="cs"/>
-                <w:rtl/>
-              </w:rPr>
-              <w:t xml:space="preserve">יוד11 </w:t>
-            </w:r>
-            <w:r>
-              <w:rPr>
-                <w:rFonts w:asciiTheme="minorBidi" w:hAnsiTheme="minorBidi" w:hint="cs"/>
-                <w:rtl/>
-              </w:rPr>
-              <w:t xml:space="preserve">אנגלית עם זוהר אפיק שיעור 6+7 </w:t>
-            </w:r>
-            <w:r>
-              <w:rPr>
-                <w:rFonts w:asciiTheme="minorBidi" w:hAnsiTheme="minorBidi"/>
-                <w:rtl/>
-              </w:rPr>
-              <w:t>–</w:t>
-            </w:r>
-            <w:r>
-              <w:rPr>
-                <w:rFonts w:asciiTheme="minorBidi" w:hAnsiTheme="minorBidi" w:hint="cs"/>
-                <w:rtl/>
-              </w:rPr>
-              <w:t xml:space="preserve"> אין שיעור.</w:t>
-            </w:r>
-            <w:r>
-              <w:rPr>
-                <w:rFonts w:asciiTheme="minorBidi" w:hAnsiTheme="minorBidi" w:hint="cs"/>
-                <w:rtl/>
-              </w:rPr>
-              <w:t xml:space="preserve">   שיעור6 </w:t>
-            </w:r>
-            <w:r>
-              <w:rPr>
-                <w:rFonts w:asciiTheme="minorBidi" w:hAnsiTheme="minorBidi" w:hint="cs"/>
-                <w:rtl/>
-              </w:rPr>
-              <w:t xml:space="preserve">לשון עם שרית. שיעור7 </w:t>
-            </w:r>
-            <w:r>
-              <w:rPr>
-                <w:rFonts w:asciiTheme="minorBidi" w:hAnsiTheme="minorBidi" w:hint="cs"/>
-                <w:rtl/>
-              </w:rPr>
-              <w:t>תנך עם סימונה.</w:t>
-            </w:r>
-            <w:r>
-              <w:rPr>
-                <w:rFonts w:asciiTheme="minorBidi" w:hAnsiTheme="minorBidi" w:hint="cs"/>
-                <w:rtl/>
-              </w:rPr>
-              <w:t xml:space="preserve"> </w:t>
-            </w:r>
-          </w:p>
-          <w:p>
-            <w:pPr>
-              <w:spacing w:line="360" w:lineRule="auto"/>
-              <w:rPr>
-                <w:rFonts w:asciiTheme="minorBidi" w:hAnsiTheme="minorBidi"/>
-                <w:rtl/>
-              </w:rPr>
-            </w:pPr>
-            <w:r>
-              <w:rPr>
-                <w:rFonts w:asciiTheme="minorBidi" w:hAnsiTheme="minorBidi" w:hint="cs"/>
-                <w:rtl/>
-              </w:rPr>
-              <w:t>תלמידי אנגלית 4 יחל עם אביעד, אין שיעור.</w:t>
+            </w:pPr>
+            <w:r>
+              <w:rPr>
+                <w:rFonts w:hint="cs"/>
+                <w:rtl/>
+              </w:rPr>
+              <w:t>יוד1 אין שיעור8 לשון עם שרית</w:t>
             </w:r>
           </w:p>
         </w:tc>
@@ -1327,7 +1265,7 @@
         </w:trPr>
         <w:tc>
           <w:tcPr>
-            <w:tcW w:w="1129" w:type="dxa"/>
+            <w:tcW w:w="1270" w:type="dxa"/>
             <w:tcBorders>
               <w:left w:val="thinThickSmallGap" w:sz="24" w:space="0" w:color="000000"/>
               <w:right w:val="thickThinSmallGap" w:sz="24" w:space="0" w:color="000000"/>
@@ -1368,11 +1306,56 @@
             <w:tcBorders>
               <w:right w:val="thickThinSmallGap" w:sz="24" w:space="0" w:color="000000"/>
             </w:tcBorders>
+            <w:shd w:val="clear" w:color="auto" w:fill="auto"/>
           </w:tcPr>
           <w:p>
             <w:pPr>
               <w:spacing w:line="360" w:lineRule="auto"/>
               <w:rPr>
+                <w:rtl/>
+              </w:rPr>
+            </w:pPr>
+            <w:r>
+              <w:rPr>
+                <w:rFonts w:hint="cs"/>
+                <w:rtl/>
+              </w:rPr>
+              <w:t xml:space="preserve">אנגלית מואץ עם מימי שיעור1+2 לומדים </w:t>
+            </w:r>
+            <w:r>
+              <w:rPr>
+                <w:rFonts w:asciiTheme="minorBidi" w:hAnsiTheme="minorBidi" w:hint="cs"/>
+                <w:rtl/>
+              </w:rPr>
+              <w:t>במעבדת כימיה</w:t>
+            </w:r>
+            <w:r>
+              <w:rPr>
+                <w:rFonts w:hint="cs"/>
+                <w:rtl/>
+              </w:rPr>
+              <w:t xml:space="preserve"> </w:t>
+            </w:r>
+          </w:p>
+          <w:p>
+            <w:pPr>
+              <w:spacing w:line="360" w:lineRule="auto"/>
+              <w:rPr>
+                <w:rtl/>
+              </w:rPr>
+            </w:pPr>
+            <w:r>
+              <w:rPr>
+                <w:rFonts w:hint="cs"/>
+                <w:rtl/>
+              </w:rPr>
+              <w:t>אנגלית עם אוסי שלוסמן שיעור 1+2 לומדים במעבדת ביולוגיה1.</w:t>
+            </w:r>
+          </w:p>
+          <w:p>
+            <w:pPr>
+              <w:spacing w:line="360" w:lineRule="auto"/>
+              <w:rPr>
                 <w:rFonts w:asciiTheme="minorBidi" w:hAnsiTheme="minorBidi"/>
                 <w:rtl/>
               </w:rPr>
@@ -1380,148 +1363,137 @@
             <w:r>
               <w:rPr>
                 <w:rFonts w:asciiTheme="minorBidi" w:hAnsiTheme="minorBidi" w:hint="cs"/>
-                <w:rtl/>
-              </w:rPr>
-              <w:t xml:space="preserve">מדעי המחשב שיעור 3+4+7 עם שחר לומדים בחדר יא5 </w:t>
-            </w:r>
-            <w:r>
-              <w:rPr>
-                <w:rFonts w:asciiTheme="minorBidi" w:hAnsiTheme="minorBidi"/>
-                <w:rtl/>
-              </w:rPr>
-              <w:t>–</w:t>
+                <w:b/>
+                <w:bCs/>
+                <w:sz w:val="24"/>
+                <w:szCs w:val="24"/>
+                <w:u w:val="single"/>
+                <w:rtl/>
+              </w:rPr>
+              <w:t>מבחן בלשון יא 8</w:t>
             </w:r>
             <w:r>
               <w:rPr>
                 <w:rFonts w:asciiTheme="minorBidi" w:hAnsiTheme="minorBidi" w:hint="cs"/>
-                <w:rtl/>
-              </w:rPr>
-              <w:t xml:space="preserve"> 133.</w:t>
+                <w:sz w:val="24"/>
+                <w:szCs w:val="24"/>
+                <w:rtl/>
+              </w:rPr>
+              <w:t xml:space="preserve">   </w:t>
+            </w:r>
+            <w:r>
+              <w:rPr>
+                <w:rFonts w:asciiTheme="minorBidi" w:hAnsiTheme="minorBidi" w:hint="cs"/>
+                <w:rtl/>
+              </w:rPr>
+              <w:t xml:space="preserve">שיעור 1+2  (8.15-10.00 ת. זמן עד 10.15) .  </w:t>
+            </w:r>
+            <w:r>
+              <w:rPr>
+                <w:rFonts w:asciiTheme="minorBidi" w:hAnsiTheme="minorBidi" w:hint="cs"/>
+                <w:rtl/>
+              </w:rPr>
+              <w:t xml:space="preserve">חדר 128  משגיח/ה </w:t>
+            </w:r>
+            <w:r>
+              <w:rPr>
+                <w:rFonts w:asciiTheme="minorBidi" w:hAnsiTheme="minorBidi" w:hint="cs"/>
+                <w:highlight w:val="cyan"/>
+                <w:rtl/>
+              </w:rPr>
+              <w:t>ליטל</w:t>
+            </w:r>
+            <w:r>
+              <w:rPr>
+                <w:rFonts w:asciiTheme="minorBidi" w:hAnsiTheme="minorBidi" w:hint="cs"/>
+                <w:rtl/>
+              </w:rPr>
+              <w:t xml:space="preserve"> שיעור1. שיעור2 </w:t>
+            </w:r>
+            <w:r>
+              <w:rPr>
+                <w:rFonts w:asciiTheme="minorBidi" w:hAnsiTheme="minorBidi" w:hint="cs"/>
+                <w:highlight w:val="cyan"/>
+                <w:rtl/>
+              </w:rPr>
+              <w:t>דנה</w:t>
+            </w:r>
+            <w:r>
+              <w:rPr>
+                <w:rFonts w:asciiTheme="minorBidi" w:hAnsiTheme="minorBidi" w:hint="cs"/>
+                <w:rtl/>
+              </w:rPr>
+              <w:t xml:space="preserve">    בוחנת נטרלית </w:t>
+            </w:r>
+            <w:r>
+              <w:rPr>
+                <w:rFonts w:asciiTheme="minorBidi" w:hAnsiTheme="minorBidi" w:hint="cs"/>
+                <w:highlight w:val="cyan"/>
+                <w:rtl/>
+              </w:rPr>
+              <w:t>אביבית</w:t>
+            </w:r>
+            <w:r>
+              <w:rPr>
+                <w:rFonts w:asciiTheme="minorBidi" w:hAnsiTheme="minorBidi" w:hint="cs"/>
+                <w:rtl/>
+              </w:rPr>
+              <w:t>.</w:t>
             </w:r>
           </w:p>
           <w:p>
             <w:pPr>
               <w:spacing w:line="360" w:lineRule="auto"/>
               <w:rPr>
-                <w:rFonts w:asciiTheme="minorBidi" w:hAnsiTheme="minorBidi"/>
-                <w:rtl/>
-              </w:rPr>
-            </w:pPr>
-            <w:r>
-              <w:rPr>
-                <w:rFonts w:asciiTheme="minorBidi" w:hAnsiTheme="minorBidi" w:hint="cs"/>
-                <w:rtl/>
-              </w:rPr>
-              <w:t xml:space="preserve">ביולוגיה עם חמוטל לומדים שיעור3 בחדר יב5 </w:t>
-            </w:r>
-            <w:r>
-              <w:rPr>
-                <w:rFonts w:asciiTheme="minorBidi" w:hAnsiTheme="minorBidi"/>
-                <w:rtl/>
-              </w:rPr>
-              <w:t>–</w:t>
-            </w:r>
-            <w:r>
-              <w:rPr>
-                <w:rFonts w:asciiTheme="minorBidi" w:hAnsiTheme="minorBidi" w:hint="cs"/>
-                <w:rtl/>
-              </w:rPr>
-              <w:t xml:space="preserve"> 411.</w:t>
+                <w:rtl/>
+              </w:rPr>
+            </w:pPr>
+            <w:r>
+              <w:rPr>
+                <w:rFonts w:hint="cs"/>
+                <w:rtl/>
+              </w:rPr>
+              <w:t>הסטוריה מוגבר עם אמיר לומדים שיעור 5+6 בספריה.</w:t>
             </w:r>
           </w:p>
           <w:p>
             <w:pPr>
               <w:spacing w:line="360" w:lineRule="auto"/>
               <w:rPr>
-                <w:rFonts w:asciiTheme="minorBidi" w:hAnsiTheme="minorBidi"/>
-                <w:rtl/>
-              </w:rPr>
-            </w:pPr>
-            <w:r>
-              <w:rPr>
-                <w:rFonts w:asciiTheme="minorBidi" w:hAnsiTheme="minorBidi" w:hint="cs"/>
-                <w:rtl/>
-              </w:rPr>
-              <w:t xml:space="preserve">יא1 שיעור0+1 לשון עם </w:t>
-            </w:r>
-            <w:proofErr w:type="spellStart"/>
-            <w:r>
-              <w:rPr>
-                <w:rFonts w:asciiTheme="minorBidi" w:hAnsiTheme="minorBidi" w:hint="cs"/>
-                <w:rtl/>
-              </w:rPr>
-              <w:t>בילהה</w:t>
-            </w:r>
-            <w:proofErr w:type="spellEnd"/>
-            <w:r>
-              <w:rPr>
-                <w:rFonts w:asciiTheme="minorBidi" w:hAnsiTheme="minorBidi" w:hint="cs"/>
-                <w:rtl/>
-              </w:rPr>
-              <w:t>.</w:t>
+                <w:rtl/>
+              </w:rPr>
+            </w:pPr>
+            <w:r>
+              <w:rPr>
+                <w:rFonts w:hint="cs"/>
+                <w:rtl/>
+              </w:rPr>
+              <w:t>יא1 שיעור4 אזרחות עם ניצן.</w:t>
             </w:r>
           </w:p>
           <w:p>
             <w:pPr>
               <w:spacing w:line="360" w:lineRule="auto"/>
               <w:rPr>
-                <w:rFonts w:asciiTheme="minorBidi" w:hAnsiTheme="minorBidi" w:hint="cs"/>
-                <w:rtl/>
-              </w:rPr>
-            </w:pPr>
-            <w:r>
-              <w:rPr>
-                <w:rFonts w:asciiTheme="minorBidi" w:hAnsiTheme="minorBidi" w:hint="cs"/>
-                <w:rtl/>
-              </w:rPr>
-              <w:t>יא8 שיעור2 לשון עם תמי.</w:t>
+                <w:rFonts w:hint="cs"/>
+                <w:rtl/>
+              </w:rPr>
+            </w:pPr>
+            <w:r>
+              <w:rPr>
+                <w:rFonts w:hint="cs"/>
+                <w:rtl/>
+              </w:rPr>
+              <w:t>יא10 הסטוריה עם אייל בשיעורים 1+2+4. מסיימים סוף שיעור5.</w:t>
             </w:r>
           </w:p>
           <w:p>
             <w:pPr>
               <w:spacing w:line="360" w:lineRule="auto"/>
               <w:rPr>
-                <w:rFonts w:asciiTheme="minorBidi" w:hAnsiTheme="minorBidi"/>
-                <w:rtl/>
-              </w:rPr>
-            </w:pPr>
-            <w:r>
-              <w:rPr>
-                <w:rFonts w:asciiTheme="minorBidi" w:hAnsiTheme="minorBidi" w:hint="cs"/>
-                <w:rtl/>
-              </w:rPr>
-              <w:t xml:space="preserve">יא9 </w:t>
-            </w:r>
-            <w:r>
-              <w:rPr>
-                <w:rFonts w:asciiTheme="minorBidi" w:hAnsiTheme="minorBidi" w:hint="cs"/>
-                <w:rtl/>
-              </w:rPr>
-              <w:t>מתחילים</w:t>
-            </w:r>
-            <w:r>
-              <w:rPr>
-                <w:rFonts w:asciiTheme="minorBidi" w:hAnsiTheme="minorBidi" w:hint="cs"/>
-                <w:rtl/>
-              </w:rPr>
-              <w:t xml:space="preserve"> שיעור2. שיעור3 </w:t>
-            </w:r>
-            <w:proofErr w:type="spellStart"/>
-            <w:r>
-              <w:rPr>
-                <w:rFonts w:asciiTheme="minorBidi" w:hAnsiTheme="minorBidi" w:hint="cs"/>
-                <w:rtl/>
-              </w:rPr>
-              <w:t>הסטוריה</w:t>
-            </w:r>
-            <w:proofErr w:type="spellEnd"/>
-            <w:r>
-              <w:rPr>
-                <w:rFonts w:asciiTheme="minorBidi" w:hAnsiTheme="minorBidi" w:hint="cs"/>
-                <w:rtl/>
-              </w:rPr>
-              <w:t xml:space="preserve"> עם מירי בחדר יא2 (125) ועם אולגה בחדר יא9. המשך היום כרגיל.</w:t>
-            </w:r>
+                <w:rtl/>
+              </w:rPr>
+            </w:pPr>
           </w:p>
         </w:tc>
       </w:tr>
@@ -1531,7 +1503,7 @@
         </w:trPr>
         <w:tc>
           <w:tcPr>
-            <w:tcW w:w="1129" w:type="dxa"/>
+            <w:tcW w:w="1270" w:type="dxa"/>
             <w:tcBorders>
               <w:left w:val="thinThickSmallGap" w:sz="24" w:space="0" w:color="000000"/>
               <w:bottom w:val="thinThickSmallGap" w:sz="24" w:space="0" w:color="000000"/>
@@ -1562,33 +1534,7 @@
                 <w:szCs w:val="28"/>
                 <w:rtl/>
               </w:rPr>
-              <w:t xml:space="preserve">שכבת </w:t>
-            </w:r>
-            <w:proofErr w:type="spellStart"/>
-            <w:r>
-              <w:rPr>
-                <w:rFonts w:hint="cs"/>
-                <w:b/>
-                <w:bCs/>
-                <w:color w:val="FF00FF"/>
-                <w:sz w:val="28"/>
-                <w:szCs w:val="28"/>
-                <w:rtl/>
-              </w:rPr>
-              <w:t>יב</w:t>
-            </w:r>
-            <w:proofErr w:type="spellEnd"/>
-            <w:r>
-              <w:rPr>
-                <w:rFonts w:hint="cs"/>
-                <w:b/>
-                <w:bCs/>
-                <w:color w:val="FF00FF"/>
-                <w:sz w:val="28"/>
-                <w:szCs w:val="28"/>
-                <w:rtl/>
-              </w:rPr>
-              <w:t>'</w:t>
+              <w:t>שכבת יב'</w:t>
             </w:r>
           </w:p>
         </w:tc>
@@ -1600,144 +1546,87 @@
               <w:bottom w:val="thinThickSmallGap" w:sz="24" w:space="0" w:color="000000"/>
               <w:right w:val="thickThinSmallGap" w:sz="24" w:space="0" w:color="000000"/>
             </w:tcBorders>
+            <w:shd w:val="clear" w:color="auto" w:fill="auto"/>
           </w:tcPr>
           <w:p>
             <w:pPr>
               <w:spacing w:line="360" w:lineRule="auto"/>
               <w:rPr>
+                <w:rtl/>
+              </w:rPr>
+            </w:pPr>
+            <w:r>
+              <w:rPr>
+                <w:rFonts w:hint="cs"/>
+                <w:rtl/>
+              </w:rPr>
+              <w:t xml:space="preserve"> </w:t>
+            </w:r>
+          </w:p>
+          <w:p>
+            <w:pPr>
+              <w:spacing w:line="360" w:lineRule="auto"/>
+              <w:rPr>
+                <w:rtl/>
+              </w:rPr>
+            </w:pPr>
+            <w:r>
+              <w:rPr>
+                <w:rFonts w:hint="cs"/>
+                <w:rtl/>
+              </w:rPr>
+              <w:t>יב8 שיעור 1+2+4 תנך עם סימונה. אין מינהל עסקים עם גלי.</w:t>
+            </w:r>
+          </w:p>
+          <w:p>
+            <w:pPr>
+              <w:spacing w:line="360" w:lineRule="auto"/>
+              <w:rPr>
                 <w:rFonts w:asciiTheme="minorBidi" w:eastAsia="Times New Roman" w:hAnsiTheme="minorBidi"/>
-                <w:b/>
-                <w:bCs/>
-                <w:rtl/>
-              </w:rPr>
-            </w:pPr>
-            <w:proofErr w:type="spellStart"/>
-            <w:r>
-              <w:rPr>
-                <w:rFonts w:hint="cs"/>
-                <w:b/>
-                <w:bCs/>
-                <w:sz w:val="24"/>
-                <w:szCs w:val="24"/>
-                <w:rtl/>
-              </w:rPr>
-              <w:t>יב</w:t>
-            </w:r>
-            <w:proofErr w:type="spellEnd"/>
-            <w:r>
-              <w:rPr>
-                <w:rFonts w:hint="cs"/>
-                <w:b/>
-                <w:bCs/>
-                <w:sz w:val="24"/>
-                <w:szCs w:val="24"/>
-                <w:rtl/>
-              </w:rPr>
-              <w:t xml:space="preserve">' </w:t>
-            </w:r>
-            <w:r>
-              <w:rPr>
-                <w:rFonts w:hint="cs"/>
-                <w:b/>
-                <w:bCs/>
-                <w:sz w:val="24"/>
-                <w:szCs w:val="24"/>
-                <w:rtl/>
-              </w:rPr>
-              <w:t xml:space="preserve">8+9+10 </w:t>
+              </w:rPr>
+            </w:pPr>
+            <w:r>
+              <w:rPr>
+                <w:rFonts w:asciiTheme="minorBidi" w:eastAsia="Times New Roman" w:hAnsiTheme="minorBidi" w:hint="cs"/>
+                <w:rtl/>
+              </w:rPr>
+              <w:t>יב9 שיעור 1+2</w:t>
+            </w:r>
+            <w:r>
+              <w:rPr>
+                <w:rFonts w:asciiTheme="minorBidi" w:eastAsia="Times New Roman" w:hAnsiTheme="minorBidi" w:hint="cs"/>
+                <w:rtl/>
+              </w:rPr>
+              <w:t xml:space="preserve"> </w:t>
             </w:r>
             <w:bookmarkStart w:id="0" w:name="_GoBack"/>
             <w:bookmarkEnd w:id="0"/>
             <w:r>
               <w:rPr>
-                <w:rFonts w:hint="cs"/>
-                <w:b/>
-                <w:bCs/>
-                <w:sz w:val="24"/>
-                <w:szCs w:val="24"/>
-                <w:rtl/>
-              </w:rPr>
-              <w:t>בגרות אנגלית בע"פ ע"פ הזמנת המורה בחדרי מחשב ג' + ד'.</w:t>
+                <w:rFonts w:asciiTheme="minorBidi" w:eastAsia="Times New Roman" w:hAnsiTheme="minorBidi" w:hint="cs"/>
+                <w:rtl/>
+              </w:rPr>
+              <w:t xml:space="preserve"> תנך עם סיגל .   פרויקט משאבי אנוש שיעור 3+4 עם ורדית </w:t>
+            </w:r>
+            <w:r>
+              <w:rPr>
+                <w:rFonts w:asciiTheme="minorBidi" w:eastAsia="Times New Roman" w:hAnsiTheme="minorBidi"/>
+                <w:rtl/>
+              </w:rPr>
+              <w:t>–</w:t>
+            </w:r>
+            <w:r>
+              <w:rPr>
+                <w:rFonts w:asciiTheme="minorBidi" w:eastAsia="Times New Roman" w:hAnsiTheme="minorBidi" w:hint="cs"/>
+                <w:rtl/>
+              </w:rPr>
+              <w:t xml:space="preserve"> עובדים בספריה.</w:t>
             </w:r>
           </w:p>
           <w:p>
             <w:pPr>
               <w:spacing w:line="360" w:lineRule="auto"/>
               <w:rPr>
-                <w:rFonts w:asciiTheme="minorBidi" w:eastAsia="Times New Roman" w:hAnsiTheme="minorBidi"/>
-                <w:rtl/>
-              </w:rPr>
-            </w:pPr>
-            <w:r>
-              <w:rPr>
-                <w:rFonts w:asciiTheme="minorBidi" w:eastAsia="Times New Roman" w:hAnsiTheme="minorBidi" w:hint="cs"/>
-                <w:rtl/>
-              </w:rPr>
-              <w:t>יב8 שיעור 5+6 תנך עם סימונה.</w:t>
-            </w:r>
-            <w:r>
-              <w:rPr>
-                <w:rFonts w:asciiTheme="minorBidi" w:eastAsia="Times New Roman" w:hAnsiTheme="minorBidi" w:hint="cs"/>
-                <w:rtl/>
-              </w:rPr>
-              <w:t xml:space="preserve"> שיעור4 תרגול תנך לתלמידי גלי </w:t>
-            </w:r>
-            <w:r>
-              <w:rPr>
-                <w:rFonts w:asciiTheme="minorBidi" w:eastAsia="Times New Roman" w:hAnsiTheme="minorBidi"/>
-                <w:rtl/>
-              </w:rPr>
-              <w:t>–</w:t>
-            </w:r>
-            <w:r>
-              <w:rPr>
-                <w:rFonts w:asciiTheme="minorBidi" w:eastAsia="Times New Roman" w:hAnsiTheme="minorBidi" w:hint="cs"/>
-                <w:rtl/>
-              </w:rPr>
-              <w:t xml:space="preserve"> עם סימונה.</w:t>
-            </w:r>
-          </w:p>
-          <w:p>
-            <w:pPr>
-              <w:spacing w:line="360" w:lineRule="auto"/>
-              <w:rPr>
-                <w:rFonts w:asciiTheme="minorBidi" w:eastAsia="Times New Roman" w:hAnsiTheme="minorBidi"/>
-              </w:rPr>
-            </w:pPr>
-            <w:r>
-              <w:rPr>
-                <w:rFonts w:asciiTheme="minorBidi" w:eastAsia="Times New Roman" w:hAnsiTheme="minorBidi" w:hint="cs"/>
-                <w:rtl/>
-              </w:rPr>
-              <w:t xml:space="preserve">יב9 עבודות חקר + פרויקט משאבי אנוש שיעור 3 עם ורדית </w:t>
-            </w:r>
-            <w:r>
-              <w:rPr>
-                <w:rFonts w:asciiTheme="minorBidi" w:eastAsia="Times New Roman" w:hAnsiTheme="minorBidi"/>
-                <w:rtl/>
-              </w:rPr>
-              <w:t>–</w:t>
-            </w:r>
-            <w:r>
-              <w:rPr>
-                <w:rFonts w:asciiTheme="minorBidi" w:eastAsia="Times New Roman" w:hAnsiTheme="minorBidi" w:hint="cs"/>
-                <w:rtl/>
-              </w:rPr>
-              <w:t xml:space="preserve"> עובדים בספריה. שיעור 4+5 </w:t>
-            </w:r>
-            <w:r>
-              <w:rPr>
-                <w:rFonts w:asciiTheme="minorBidi" w:eastAsia="Times New Roman" w:hAnsiTheme="minorBidi" w:hint="cs"/>
-                <w:rtl/>
-              </w:rPr>
-              <w:t>תנך עם סיגל</w:t>
-            </w:r>
-          </w:p>
-          <w:p>
-            <w:pPr>
-              <w:spacing w:line="360" w:lineRule="auto"/>
-              <w:rPr>
-                <w:rFonts w:asciiTheme="minorBidi" w:hAnsiTheme="minorBidi"/>
                 <w:rtl/>
               </w:rPr>
             </w:pPr>
@@ -1761,9 +1650,122 @@
 <file path=word/numbering.xml><?xml version="1.0" encoding="utf-8"?>
 <w:numbering xmlns:wpc="http://schemas.microsoft.com/office/word/2010/wordprocessingCanvas" xmlns:cx="http://schemas.microsoft.com/office/drawing/2014/chartex" xmlns:mc="http://schemas.openxmlformats.org/markup-compatibility/2006" xmlns:o="urn:schemas-microsoft-com:office:office" xmlns:r="http://schemas.openxmlformats.org/officeDocument/2006/relationships" xmlns:m="http://schemas.openxmlformats.org/officeDocument/2006/math" xmlns:v="urn:schemas-microsoft-com:vml" xmlns:wp14="http://schemas.microsoft.com/office/word/2010/wordprocessingDrawing" xmlns:wp="http://schemas.openxmlformats.org/drawingml/2006/wordprocessingDrawing" xmlns:w10="urn:schemas-microsoft-com:office:word" xmlns:w="http://schemas.openxmlformats.org/wordprocessingml/2006/main" xmlns:w14="http://schemas.microsoft.com/office/word/2010/wordml" xmlns:w15="http://schemas.microsoft.com/office/word/2012/wordml" xmlns:w16se="http://schemas.microsoft.com/office/word/2015/wordml/symex" xmlns:wpg="http://schemas.microsoft.com/office/word/2010/wordprocessingGroup" xmlns:wpi="http://schemas.microsoft.com/office/word/2010/wordprocessingInk" xmlns:wne="http://schemas.microsoft.com/office/word/2006/wordml" xmlns:wps="http://schemas.microsoft.com/office/word/2010/wordprocessingShape" mc:Ignorable="w14 w15 w16se wp14">
   <w:abstractNum w:abstractNumId="0" w15:restartNumberingAfterBreak="0">
-    <w:nsid w:val="6FC539BF"/>
+    <w:nsid w:val="0F8B0BD1"/>
     <w:multiLevelType w:val="hybridMultilevel"/>
-    <w:tmpl w:val="4CACF67A"/>
+    <w:tmpl w:val="FA98346E"/>
+    <w:lvl w:ilvl="0" w:tplc="0409000D">
+      <w:start w:val="1"/>
+      <w:numFmt w:val="bullet"/>
+      <w:lvlText w:val=""/>
+      <w:lvlJc w:val="left"/>
+      <w:pPr>
+        <w:ind w:left="360" w:hanging="360"/>
+      </w:pPr>
+      <w:rPr>
+        <w:rFonts w:ascii="Wingdings" w:hAnsi="Wingdings" w:hint="default"/>
+      </w:rPr>
+    </w:lvl>
+    <w:lvl w:ilvl="1" w:tplc="04090003" w:tentative="1">
+      <w:start w:val="1"/>
+      <w:numFmt w:val="bullet"/>
+      <w:lvlText w:val="o"/>
+      <w:lvlJc w:val="left"/>
+      <w:pPr>
+        <w:ind w:left="1080" w:hanging="360"/>
+      </w:pPr>
+      <w:rPr>
+        <w:rFonts w:ascii="Courier New" w:hAnsi="Courier New" w:cs="Courier New" w:hint="default"/>
+      </w:rPr>
+    </w:lvl>
+    <w:lvl w:ilvl="2" w:tplc="04090005" w:tentative="1">
+      <w:start w:val="1"/>
+      <w:numFmt w:val="bullet"/>
+      <w:lvlText w:val=""/>
+      <w:lvlJc w:val="left"/>
+      <w:pPr>
+        <w:ind w:left="1800" w:hanging="360"/>
+      </w:pPr>
+      <w:rPr>
+        <w:rFonts w:ascii="Wingdings" w:hAnsi="Wingdings" w:hint="default"/>
+      </w:rPr>
+    </w:lvl>
+    <w:lvl w:ilvl="3" w:tplc="04090001" w:tentative="1">
+      <w:start w:val="1"/>
+      <w:numFmt w:val="bullet"/>
+      <w:lvlText w:val=""/>
+      <w:lvlJc w:val="left"/>
+      <w:pPr>
+        <w:ind w:left="2520" w:hanging="360"/>
+      </w:pPr>
+      <w:rPr>
+        <w:rFonts w:ascii="Symbol" w:hAnsi="Symbol" w:hint="default"/>
+      </w:rPr>
+    </w:lvl>
+    <w:lvl w:ilvl="4" w:tplc="04090003" w:tentative="1">
+      <w:start w:val="1"/>
+      <w:numFmt w:val="bullet"/>
+      <w:lvlText w:val="o"/>
+      <w:lvlJc w:val="left"/>
+      <w:pPr>
+        <w:ind w:left="3240" w:hanging="360"/>
+      </w:pPr>
+      <w:rPr>
+        <w:rFonts w:ascii="Courier New" w:hAnsi="Courier New" w:cs="Courier New" w:hint="default"/>
+      </w:rPr>
+    </w:lvl>
+    <w:lvl w:ilvl="5" w:tplc="04090005" w:tentative="1">
+      <w:start w:val="1"/>
+      <w:numFmt w:val="bullet"/>
+      <w:lvlText w:val=""/>
+      <w:lvlJc w:val="left"/>
+      <w:pPr>
+        <w:ind w:left="3960" w:hanging="360"/>
+      </w:pPr>
+      <w:rPr>
+        <w:rFonts w:ascii="Wingdings" w:hAnsi="Wingdings" w:hint="default"/>
+      </w:rPr>
+    </w:lvl>
+    <w:lvl w:ilvl="6" w:tplc="04090001" w:tentative="1">
+      <w:start w:val="1"/>
+      <w:numFmt w:val="bullet"/>
+      <w:lvlText w:val=""/>
+      <w:lvlJc w:val="left"/>
+      <w:pPr>
+        <w:ind w:left="4680" w:hanging="360"/>
+      </w:pPr>
+      <w:rPr>
+        <w:rFonts w:ascii="Symbol" w:hAnsi="Symbol" w:hint="default"/>
+      </w:rPr>
+    </w:lvl>
+    <w:lvl w:ilvl="7" w:tplc="04090003" w:tentative="1">
+      <w:start w:val="1"/>
+      <w:numFmt w:val="bullet"/>
+      <w:lvlText w:val="o"/>
+      <w:lvlJc w:val="left"/>
+      <w:pPr>
+        <w:ind w:left="5400" w:hanging="360"/>
+      </w:pPr>
+      <w:rPr>
+        <w:rFonts w:ascii="Courier New" w:hAnsi="Courier New" w:cs="Courier New" w:hint="default"/>
+      </w:rPr>
+    </w:lvl>
+    <w:lvl w:ilvl="8" w:tplc="04090005" w:tentative="1">
+      <w:start w:val="1"/>
+      <w:numFmt w:val="bullet"/>
+      <w:lvlText w:val=""/>
+      <w:lvlJc w:val="left"/>
+      <w:pPr>
+        <w:ind w:left="6120" w:hanging="360"/>
+      </w:pPr>
+      <w:rPr>
+        <w:rFonts w:ascii="Wingdings" w:hAnsi="Wingdings" w:hint="default"/>
+      </w:rPr>
+    </w:lvl>
+  </w:abstractNum>
+  <w:abstractNum w:abstractNumId="1" w15:restartNumberingAfterBreak="0">
+    <w:nsid w:val="78BB01D0"/>
+    <w:multiLevelType w:val="hybridMultilevel"/>
+    <w:tmpl w:val="4BEE7028"/>
     <w:lvl w:ilvl="0" w:tplc="0409000D">
       <w:start w:val="1"/>
       <w:numFmt w:val="bullet"/>
@@ -1875,6 +1877,9 @@
   </w:abstractNum>
   <w:num w:numId="1">
     <w:abstractNumId w:val="0"/>
+  </w:num>
+  <w:num w:numId="2">
+    <w:abstractNumId w:val="1"/>
   </w:num>
 </w:numbering>
 </file>
@@ -2272,7 +2277,7 @@
   <w:style w:type="paragraph" w:default="1" w:styleId="a">
     <w:name w:val="Normal"/>
     <w:qFormat/>
-    <w:rsid w:val="00757E51"/>
+    <w:rsid w:val="00F33263"/>
     <w:pPr>
       <w:bidi/>
     </w:pPr>
@@ -2308,7 +2313,7 @@
     <w:name w:val="Table Grid"/>
     <w:basedOn w:val="a1"/>
     <w:uiPriority w:val="39"/>
-    <w:rsid w:val="00757E51"/>
+    <w:rsid w:val="00F33263"/>
     <w:pPr>
       <w:spacing w:after="0" w:line="240" w:lineRule="auto"/>
     </w:pPr>
@@ -2328,7 +2333,7 @@
     <w:basedOn w:val="a"/>
     <w:uiPriority w:val="34"/>
     <w:qFormat/>
-    <w:rsid w:val="00757E51"/>
+    <w:rsid w:val="00F33263"/>
     <w:pPr>
       <w:ind w:left="720"/>
       <w:contextualSpacing/>

</xml_diff>

<commit_message>
updated first.docx. 20.12.2021, 15:10:42
</commit_message>
<xml_diff>
--- a/first.docx
+++ b/first.docx
@@ -1,6 +1,6 @@
 
 <file path=word/document.xml><?xml version="1.0" encoding="utf-8"?>
-<w:document xmlns:wpc="http://schemas.microsoft.com/office/word/2010/wordprocessingCanvas" xmlns:cx="http://schemas.microsoft.com/office/drawing/2014/chartex" xmlns:mc="http://schemas.openxmlformats.org/markup-compatibility/2006" xmlns:o="urn:schemas-microsoft-com:office:office" xmlns:r="http://schemas.openxmlformats.org/officeDocument/2006/relationships" xmlns:m="http://schemas.openxmlformats.org/officeDocument/2006/math" xmlns:v="urn:schemas-microsoft-com:vml" xmlns:wp14="http://schemas.microsoft.com/office/word/2010/wordprocessingDrawing" xmlns:wp="http://schemas.openxmlformats.org/drawingml/2006/wordprocessingDrawing" xmlns:w10="urn:schemas-microsoft-com:office:word" xmlns:w="http://schemas.openxmlformats.org/wordprocessingml/2006/main" xmlns:w14="http://schemas.microsoft.com/office/word/2010/wordml" xmlns:w15="http://schemas.microsoft.com/office/word/2012/wordml" xmlns:w16se="http://schemas.microsoft.com/office/word/2015/wordml/symex" xmlns:wpg="http://schemas.microsoft.com/office/word/2010/wordprocessingGroup" xmlns:wpi="http://schemas.microsoft.com/office/word/2010/wordprocessingInk" xmlns:wne="http://schemas.microsoft.com/office/word/2006/wordml" xmlns:wps="http://schemas.microsoft.com/office/word/2010/wordprocessingShape" mc:Ignorable="w14 w15 w16se wp14">
+<w:document xmlns:wpc="http://schemas.microsoft.com/office/word/2010/wordprocessingCanvas" xmlns:cx="http://schemas.microsoft.com/office/drawing/2014/chartex" xmlns:cx1="http://schemas.microsoft.com/office/drawing/2015/9/8/chartex" xmlns:cx2="http://schemas.microsoft.com/office/drawing/2015/10/21/chartex" xmlns:cx3="http://schemas.microsoft.com/office/drawing/2016/5/9/chartex" xmlns:cx4="http://schemas.microsoft.com/office/drawing/2016/5/10/chartex" xmlns:cx5="http://schemas.microsoft.com/office/drawing/2016/5/11/chartex" xmlns:cx6="http://schemas.microsoft.com/office/drawing/2016/5/12/chartex" xmlns:cx7="http://schemas.microsoft.com/office/drawing/2016/5/13/chartex" xmlns:cx8="http://schemas.microsoft.com/office/drawing/2016/5/14/chartex" xmlns:mc="http://schemas.openxmlformats.org/markup-compatibility/2006" xmlns:aink="http://schemas.microsoft.com/office/drawing/2016/ink" xmlns:am3d="http://schemas.microsoft.com/office/drawing/2017/model3d" xmlns:o="urn:schemas-microsoft-com:office:office" xmlns:r="http://schemas.openxmlformats.org/officeDocument/2006/relationships" xmlns:m="http://schemas.openxmlformats.org/officeDocument/2006/math" xmlns:v="urn:schemas-microsoft-com:vml" xmlns:wp14="http://schemas.microsoft.com/office/word/2010/wordprocessingDrawing" xmlns:wp="http://schemas.openxmlformats.org/drawingml/2006/wordprocessingDrawing" xmlns:w10="urn:schemas-microsoft-com:office:word" xmlns:w="http://schemas.openxmlformats.org/wordprocessingml/2006/main" xmlns:w14="http://schemas.microsoft.com/office/word/2010/wordml" xmlns:w15="http://schemas.microsoft.com/office/word/2012/wordml" xmlns:w16cex="http://schemas.microsoft.com/office/word/2018/wordml/cex" xmlns:w16cid="http://schemas.microsoft.com/office/word/2016/wordml/cid" xmlns:w16="http://schemas.microsoft.com/office/word/2018/wordml" xmlns:w16sdtdh="http://schemas.microsoft.com/office/word/2020/wordml/sdtdatahash" xmlns:w16se="http://schemas.microsoft.com/office/word/2015/wordml/symex" xmlns:wpg="http://schemas.microsoft.com/office/word/2010/wordprocessingGroup" xmlns:wpi="http://schemas.microsoft.com/office/word/2010/wordprocessingInk" xmlns:wne="http://schemas.microsoft.com/office/word/2006/wordml" xmlns:wps="http://schemas.microsoft.com/office/word/2010/wordprocessingShape" mc:Ignorable="w14 w15 w16se w16cid w16 w16cex w16sdtdh wp14">
   <w:body>
     <w:p>
       <w:pPr>
@@ -16,6 +16,7 @@
           <w:rtl/>
         </w:rPr>
       </w:pPr>
+      <w:proofErr w:type="spellStart"/>
       <w:r>
         <w:rPr>
           <w:rFonts w:hint="cs"/>
@@ -27,7 +28,21 @@
           <w:u w:val="single"/>
           <w:rtl/>
         </w:rPr>
-        <w:t xml:space="preserve">עידכוני מערכת יום שני </w:t>
+        <w:t>עידכוני</w:t>
+      </w:r>
+      <w:proofErr w:type="spellEnd"/>
+      <w:r>
+        <w:rPr>
+          <w:rFonts w:hint="cs"/>
+          <w:b/>
+          <w:bCs/>
+          <w:color w:val="00B050"/>
+          <w:sz w:val="32"/>
+          <w:szCs w:val="32"/>
+          <w:u w:val="single"/>
+          <w:rtl/>
+        </w:rPr>
+        <w:t xml:space="preserve"> מערכת יום שלישי </w:t>
       </w:r>
       <w:r>
         <w:rPr>
@@ -40,7 +55,7 @@
           <w:u w:val="single"/>
           <w:rtl/>
         </w:rPr>
-        <w:t>20.12.</w:t>
+        <w:t>21.12</w:t>
       </w:r>
       <w:r>
         <w:rPr>
@@ -53,7 +68,7 @@
           <w:u w:val="single"/>
           <w:rtl/>
         </w:rPr>
-        <w:t>2021</w:t>
+        <w:t>.2021</w:t>
       </w:r>
     </w:p>
     <w:tbl>
@@ -117,7 +132,7 @@
                 <w:ilvl w:val="0"/>
                 <w:numId w:val="1"/>
               </w:numPr>
-              <w:spacing w:line="360" w:lineRule="auto"/>
+              <w:spacing w:line="276" w:lineRule="auto"/>
               <w:rPr>
                 <w:b/>
                 <w:bCs/>
@@ -146,22 +161,26 @@
               </w:numPr>
               <w:spacing w:line="360" w:lineRule="auto"/>
               <w:rPr>
-                <w:rFonts w:hint="cs"/>
                 <w:b/>
                 <w:bCs/>
                 <w:sz w:val="24"/>
                 <w:szCs w:val="24"/>
-              </w:rPr>
-            </w:pPr>
-            <w:r>
-              <w:rPr>
-                <w:rFonts w:hint="cs"/>
+                <w:rtl/>
+              </w:rPr>
+            </w:pPr>
+            <w:proofErr w:type="spellStart"/>
+            <w:r>
+              <w:rPr>
+                <w:rFonts w:hint="cs"/>
+                <w:b/>
+                <w:bCs/>
                 <w:sz w:val="24"/>
                 <w:szCs w:val="24"/>
                 <w:rtl/>
               </w:rPr>
-              <w:t>יב'1+2+5 5 יח"ל ובנוסף קב' יב' 4 יח"ל בגרות אנגלית בע"פ ע"פ הזמנת המורה בחדרי מחשב ג' + ד'   9.00-14.30.</w:t>
-            </w:r>
+              <w:t>יב</w:t>
+            </w:r>
+            <w:proofErr w:type="spellEnd"/>
             <w:r>
               <w:rPr>
                 <w:rFonts w:hint="cs"/>
@@ -171,7 +190,7 @@
                 <w:szCs w:val="24"/>
                 <w:rtl/>
               </w:rPr>
-              <w:t xml:space="preserve">   ריטה 9-10  ,  </w:t>
+              <w:t>' 3+7+11 בגרות אנגלית בע"פ ע"פ הזמנת המורה בחדרי מחשב ג' + ד'.</w:t>
             </w:r>
             <w:r>
               <w:rPr>
@@ -182,7 +201,7 @@
                 <w:szCs w:val="24"/>
                 <w:rtl/>
               </w:rPr>
-              <w:t>קארן</w:t>
+              <w:t xml:space="preserve"> </w:t>
             </w:r>
             <w:r>
               <w:rPr>
@@ -193,7 +212,7 @@
                 <w:szCs w:val="24"/>
                 <w:rtl/>
               </w:rPr>
-              <w:t xml:space="preserve"> 10-</w:t>
+              <w:t xml:space="preserve"> </w:t>
             </w:r>
             <w:r>
               <w:rPr>
@@ -204,7 +223,7 @@
                 <w:szCs w:val="24"/>
                 <w:rtl/>
               </w:rPr>
-              <w:t>12</w:t>
+              <w:t>9.00</w:t>
             </w:r>
             <w:r>
               <w:rPr>
@@ -215,7 +234,7 @@
                 <w:szCs w:val="24"/>
                 <w:rtl/>
               </w:rPr>
-              <w:t xml:space="preserve"> , </w:t>
+              <w:t>-14.30.</w:t>
             </w:r>
             <w:r>
               <w:rPr>
@@ -226,63 +245,7 @@
                 <w:szCs w:val="24"/>
                 <w:rtl/>
               </w:rPr>
-              <w:t xml:space="preserve">                                 </w:t>
-            </w:r>
-          </w:p>
-          <w:p>
-            <w:pPr>
-              <w:spacing w:line="360" w:lineRule="auto"/>
-              <w:rPr>
-                <w:b/>
-                <w:bCs/>
-                <w:sz w:val="24"/>
-                <w:szCs w:val="24"/>
-                <w:rtl/>
-              </w:rPr>
-            </w:pPr>
-            <w:r>
-              <w:rPr>
-                <w:rFonts w:hint="cs"/>
-                <w:b/>
-                <w:bCs/>
-                <w:sz w:val="24"/>
-                <w:szCs w:val="24"/>
-                <w:rtl/>
-              </w:rPr>
-              <w:t xml:space="preserve">                                                          </w:t>
-            </w:r>
-            <w:r>
-              <w:rPr>
-                <w:rFonts w:hint="cs"/>
-                <w:b/>
-                <w:bCs/>
-                <w:sz w:val="24"/>
-                <w:szCs w:val="24"/>
-                <w:rtl/>
-              </w:rPr>
-              <w:t>שונית 1</w:t>
-            </w:r>
-            <w:r>
-              <w:rPr>
-                <w:rFonts w:hint="cs"/>
-                <w:b/>
-                <w:bCs/>
-                <w:sz w:val="24"/>
-                <w:szCs w:val="24"/>
-                <w:rtl/>
-              </w:rPr>
-              <w:t>2</w:t>
-            </w:r>
-            <w:r>
-              <w:rPr>
-                <w:rFonts w:hint="cs"/>
-                <w:b/>
-                <w:bCs/>
-                <w:sz w:val="24"/>
-                <w:szCs w:val="24"/>
-                <w:rtl/>
-              </w:rPr>
-              <w:t>-13.30,   ריטה 13.30-14.30</w:t>
+              <w:t xml:space="preserve">   ערן 9-10.    שונית 10-12.    שלומית 12-13.30.</w:t>
             </w:r>
           </w:p>
           <w:p>
@@ -290,24 +253,65 @@
               <w:pStyle w:val="a4"/>
               <w:numPr>
                 <w:ilvl w:val="0"/>
-                <w:numId w:val="2"/>
+                <w:numId w:val="1"/>
               </w:numPr>
-              <w:spacing w:line="360" w:lineRule="auto"/>
-              <w:rPr>
-                <w:rFonts w:hint="cs"/>
+              <w:spacing w:line="276" w:lineRule="auto"/>
+              <w:rPr>
+                <w:b/>
+                <w:bCs/>
                 <w:sz w:val="24"/>
                 <w:szCs w:val="24"/>
-                <w:rtl/>
-              </w:rPr>
-            </w:pPr>
-            <w:r>
-              <w:rPr>
-                <w:rFonts w:hint="cs"/>
+              </w:rPr>
+            </w:pPr>
+            <w:r>
+              <w:rPr>
+                <w:rFonts w:hint="cs"/>
+                <w:b/>
+                <w:bCs/>
                 <w:sz w:val="24"/>
                 <w:szCs w:val="24"/>
                 <w:rtl/>
               </w:rPr>
-              <w:t>מעבדות כימיה/ביולוגיה עובדות כסדרן</w:t>
+              <w:t>12.10 .</w:t>
+            </w:r>
+            <w:r>
+              <w:rPr>
+                <w:rFonts w:hint="cs"/>
+                <w:b/>
+                <w:bCs/>
+                <w:sz w:val="24"/>
+                <w:szCs w:val="24"/>
+                <w:rtl/>
+              </w:rPr>
+              <w:t xml:space="preserve">מועצה פדגוגית </w:t>
+            </w:r>
+          </w:p>
+          <w:p>
+            <w:pPr>
+              <w:pStyle w:val="a4"/>
+              <w:numPr>
+                <w:ilvl w:val="0"/>
+                <w:numId w:val="1"/>
+              </w:numPr>
+              <w:spacing w:line="276" w:lineRule="auto"/>
+              <w:rPr>
+                <w:b/>
+                <w:bCs/>
+                <w:sz w:val="24"/>
+                <w:szCs w:val="24"/>
+                <w:rtl/>
+              </w:rPr>
+            </w:pPr>
+            <w:r>
+              <w:rPr>
+                <w:rFonts w:hint="cs"/>
+                <w:b/>
+                <w:bCs/>
+                <w:sz w:val="24"/>
+                <w:szCs w:val="24"/>
+                <w:rtl/>
+              </w:rPr>
+              <w:t>13.45 ישיבות צוותים / שיחות אישיות בצוותי המקצוע ע"פ הזמנת הרכז.</w:t>
             </w:r>
           </w:p>
         </w:tc>
@@ -534,6 +538,7 @@
               <w:top w:val="thickThinSmallGap" w:sz="24" w:space="0" w:color="000000"/>
               <w:right w:val="thickThinSmallGap" w:sz="24" w:space="0" w:color="000000"/>
             </w:tcBorders>
+            <w:shd w:val="clear" w:color="auto" w:fill="auto"/>
           </w:tcPr>
           <w:p>
             <w:pPr>
@@ -580,7 +585,7 @@
                 <w:szCs w:val="20"/>
                 <w:rtl/>
               </w:rPr>
-              <w:t>רבקה כהן</w:t>
+              <w:t xml:space="preserve">מאיה </w:t>
             </w:r>
           </w:p>
           <w:p>
@@ -603,7 +608,7 @@
                 <w:szCs w:val="20"/>
                 <w:rtl/>
               </w:rPr>
-              <w:t>יעל פלישר</w:t>
+              <w:t>שרה יחיאל</w:t>
             </w:r>
           </w:p>
           <w:p>
@@ -626,7 +631,7 @@
                 <w:szCs w:val="20"/>
                 <w:rtl/>
               </w:rPr>
-              <w:t>אתי ש.</w:t>
+              <w:t>אורי נווה</w:t>
             </w:r>
           </w:p>
           <w:p>
@@ -649,8 +654,21 @@
                 <w:szCs w:val="20"/>
                 <w:rtl/>
               </w:rPr>
-              <w:t>מוטי מור</w:t>
-            </w:r>
+              <w:t xml:space="preserve">אופיר </w:t>
+            </w:r>
+            <w:proofErr w:type="spellStart"/>
+            <w:r>
+              <w:rPr>
+                <w:rFonts w:hint="cs"/>
+                <w:b/>
+                <w:bCs/>
+                <w:sz w:val="20"/>
+                <w:szCs w:val="20"/>
+                <w:rtl/>
+              </w:rPr>
+              <w:t>קוביצקי</w:t>
+            </w:r>
+            <w:proofErr w:type="spellEnd"/>
           </w:p>
           <w:p>
             <w:pPr>
@@ -672,7 +690,7 @@
                 <w:szCs w:val="20"/>
                 <w:rtl/>
               </w:rPr>
-              <w:t>עמיר מנדל</w:t>
+              <w:t>שונית</w:t>
             </w:r>
           </w:p>
         </w:tc>
@@ -683,6 +701,7 @@
               <w:top w:val="thickThinSmallGap" w:sz="24" w:space="0" w:color="000000"/>
               <w:right w:val="thickThinSmallGap" w:sz="24" w:space="0" w:color="000000"/>
             </w:tcBorders>
+            <w:shd w:val="clear" w:color="auto" w:fill="auto"/>
           </w:tcPr>
           <w:p>
             <w:pPr>
@@ -692,137 +711,9 @@
                 <w:bCs/>
                 <w:sz w:val="20"/>
                 <w:szCs w:val="20"/>
-                <w:u w:val="single"/>
-                <w:rtl/>
-              </w:rPr>
-            </w:pPr>
-            <w:r>
-              <w:rPr>
-                <w:rFonts w:hint="cs"/>
-                <w:b/>
-                <w:bCs/>
-                <w:sz w:val="20"/>
-                <w:szCs w:val="20"/>
-                <w:u w:val="single"/>
-                <w:rtl/>
-              </w:rPr>
-              <w:t>11.50-12.10</w:t>
-            </w:r>
-          </w:p>
-          <w:p>
-            <w:pPr>
-              <w:spacing w:line="276" w:lineRule="auto"/>
-              <w:rPr>
-                <w:b/>
-                <w:bCs/>
-                <w:sz w:val="20"/>
-                <w:szCs w:val="20"/>
-                <w:rtl/>
-              </w:rPr>
-            </w:pPr>
-            <w:r>
-              <w:rPr>
-                <w:rFonts w:hint="cs"/>
-                <w:b/>
-                <w:bCs/>
-                <w:sz w:val="20"/>
-                <w:szCs w:val="20"/>
-                <w:rtl/>
-              </w:rPr>
-              <w:t>ערן קוזנק</w:t>
-            </w:r>
-          </w:p>
-          <w:p>
-            <w:pPr>
-              <w:spacing w:line="276" w:lineRule="auto"/>
-              <w:rPr>
-                <w:b/>
-                <w:bCs/>
-                <w:sz w:val="20"/>
-                <w:szCs w:val="20"/>
-                <w:rtl/>
-              </w:rPr>
-            </w:pPr>
-            <w:r>
-              <w:rPr>
-                <w:rFonts w:hint="cs"/>
-                <w:b/>
-                <w:bCs/>
-                <w:sz w:val="20"/>
-                <w:szCs w:val="20"/>
-                <w:rtl/>
-              </w:rPr>
-              <w:t xml:space="preserve"> יונית עמית</w:t>
-            </w:r>
-          </w:p>
-          <w:p>
-            <w:pPr>
-              <w:spacing w:line="276" w:lineRule="auto"/>
-              <w:rPr>
-                <w:b/>
-                <w:bCs/>
-                <w:sz w:val="20"/>
-                <w:szCs w:val="20"/>
-                <w:rtl/>
-              </w:rPr>
-            </w:pPr>
-            <w:r>
-              <w:rPr>
-                <w:rFonts w:hint="cs"/>
-                <w:b/>
-                <w:bCs/>
-                <w:sz w:val="20"/>
-                <w:szCs w:val="20"/>
-                <w:rtl/>
-              </w:rPr>
-              <w:t>דרורה</w:t>
-            </w:r>
-          </w:p>
-          <w:p>
-            <w:pPr>
-              <w:spacing w:line="276" w:lineRule="auto"/>
-              <w:rPr>
-                <w:b/>
-                <w:bCs/>
-                <w:sz w:val="20"/>
-                <w:szCs w:val="20"/>
-                <w:rtl/>
-              </w:rPr>
-            </w:pPr>
-            <w:r>
-              <w:rPr>
-                <w:rFonts w:hint="cs"/>
-                <w:b/>
-                <w:bCs/>
-                <w:sz w:val="20"/>
-                <w:szCs w:val="20"/>
-                <w:rtl/>
-              </w:rPr>
-              <w:t>אופיר פז</w:t>
-            </w:r>
-          </w:p>
-          <w:p>
-            <w:pPr>
-              <w:spacing w:line="276" w:lineRule="auto"/>
-              <w:rPr>
-                <w:b/>
-                <w:bCs/>
-                <w:sz w:val="20"/>
-                <w:szCs w:val="20"/>
-                <w:rtl/>
-              </w:rPr>
-            </w:pPr>
-            <w:r>
-              <w:rPr>
-                <w:rFonts w:hint="cs"/>
-                <w:b/>
-                <w:bCs/>
-                <w:sz w:val="20"/>
-                <w:szCs w:val="20"/>
-                <w:rtl/>
-              </w:rPr>
-              <w:t>טליה</w:t>
-            </w:r>
+                <w:rtl/>
+              </w:rPr>
+            </w:pPr>
           </w:p>
         </w:tc>
         <w:tc>
@@ -832,6 +723,7 @@
               <w:top w:val="thickThinSmallGap" w:sz="24" w:space="0" w:color="000000"/>
               <w:right w:val="thickThinSmallGap" w:sz="24" w:space="0" w:color="000000"/>
             </w:tcBorders>
+            <w:shd w:val="clear" w:color="auto" w:fill="auto"/>
           </w:tcPr>
           <w:p>
             <w:pPr>
@@ -841,143 +733,15 @@
                 <w:bCs/>
                 <w:sz w:val="20"/>
                 <w:szCs w:val="20"/>
-                <w:u w:val="single"/>
-                <w:rtl/>
-              </w:rPr>
-            </w:pPr>
-            <w:r>
-              <w:rPr>
-                <w:rFonts w:hint="cs"/>
-                <w:b/>
-                <w:bCs/>
-                <w:sz w:val="20"/>
-                <w:szCs w:val="20"/>
-                <w:u w:val="single"/>
-                <w:rtl/>
-              </w:rPr>
-              <w:t>13.45-13.55</w:t>
-            </w:r>
-          </w:p>
-          <w:p>
-            <w:pPr>
-              <w:spacing w:line="276" w:lineRule="auto"/>
-              <w:rPr>
-                <w:b/>
-                <w:bCs/>
-                <w:sz w:val="20"/>
-                <w:szCs w:val="20"/>
-                <w:rtl/>
-              </w:rPr>
-            </w:pPr>
-            <w:r>
-              <w:rPr>
-                <w:rFonts w:hint="cs"/>
-                <w:b/>
-                <w:bCs/>
-                <w:sz w:val="20"/>
-                <w:szCs w:val="20"/>
-                <w:rtl/>
-              </w:rPr>
-              <w:t>עודד</w:t>
-            </w:r>
-          </w:p>
-          <w:p>
-            <w:pPr>
-              <w:spacing w:line="276" w:lineRule="auto"/>
-              <w:rPr>
-                <w:b/>
-                <w:bCs/>
-                <w:sz w:val="20"/>
-                <w:szCs w:val="20"/>
-                <w:rtl/>
-              </w:rPr>
-            </w:pPr>
-            <w:r>
-              <w:rPr>
-                <w:rFonts w:hint="cs"/>
-                <w:b/>
-                <w:bCs/>
-                <w:sz w:val="20"/>
-                <w:szCs w:val="20"/>
-                <w:rtl/>
-              </w:rPr>
-              <w:t>אתי שוורצמן</w:t>
-            </w:r>
-          </w:p>
-          <w:p>
-            <w:pPr>
-              <w:spacing w:line="276" w:lineRule="auto"/>
-              <w:rPr>
-                <w:b/>
-                <w:bCs/>
-                <w:sz w:val="20"/>
-                <w:szCs w:val="20"/>
-                <w:rtl/>
-              </w:rPr>
-            </w:pPr>
-            <w:r>
-              <w:rPr>
-                <w:rFonts w:hint="cs"/>
-                <w:b/>
-                <w:bCs/>
-                <w:sz w:val="20"/>
-                <w:szCs w:val="20"/>
-                <w:rtl/>
-              </w:rPr>
-              <w:t>ניצן</w:t>
-            </w:r>
-          </w:p>
-          <w:p>
-            <w:pPr>
-              <w:spacing w:line="276" w:lineRule="auto"/>
-              <w:rPr>
-                <w:b/>
-                <w:bCs/>
-                <w:sz w:val="20"/>
-                <w:szCs w:val="20"/>
-                <w:rtl/>
-              </w:rPr>
-            </w:pPr>
-            <w:r>
-              <w:rPr>
-                <w:rFonts w:hint="cs"/>
-                <w:b/>
-                <w:bCs/>
-                <w:sz w:val="20"/>
-                <w:szCs w:val="20"/>
-                <w:rtl/>
-              </w:rPr>
-              <w:t>ריטה זלצמן</w:t>
-            </w:r>
-          </w:p>
-          <w:p>
-            <w:pPr>
-              <w:spacing w:line="276" w:lineRule="auto"/>
-              <w:rPr>
-                <w:b/>
-                <w:bCs/>
-                <w:sz w:val="20"/>
-                <w:szCs w:val="20"/>
-                <w:rtl/>
-              </w:rPr>
-            </w:pPr>
-            <w:r>
-              <w:rPr>
-                <w:rFonts w:hint="cs"/>
-                <w:b/>
-                <w:bCs/>
-                <w:sz w:val="20"/>
-                <w:szCs w:val="20"/>
-                <w:rtl/>
-              </w:rPr>
-              <w:t>ורדית</w:t>
-            </w:r>
+                <w:rtl/>
+              </w:rPr>
+            </w:pPr>
           </w:p>
         </w:tc>
       </w:tr>
       <w:tr>
         <w:trPr>
-          <w:trHeight w:val="791"/>
+          <w:trHeight w:val="1121"/>
         </w:trPr>
         <w:tc>
           <w:tcPr>
@@ -995,6 +759,20 @@
               <w:rPr>
                 <w:b/>
                 <w:bCs/>
+                <w:color w:val="0070C0"/>
+                <w:sz w:val="28"/>
+                <w:szCs w:val="28"/>
+                <w:rtl/>
+              </w:rPr>
+            </w:pPr>
+          </w:p>
+          <w:p>
+            <w:pPr>
+              <w:spacing w:line="360" w:lineRule="auto"/>
+              <w:jc w:val="center"/>
+              <w:rPr>
+                <w:b/>
+                <w:bCs/>
                 <w:color w:val="538135" w:themeColor="accent6" w:themeShade="BF"/>
                 <w:sz w:val="28"/>
                 <w:szCs w:val="28"/>
@@ -1028,54 +806,76 @@
             <w:pPr>
               <w:spacing w:line="360" w:lineRule="auto"/>
               <w:rPr>
-                <w:rtl/>
-              </w:rPr>
-            </w:pPr>
-            <w:r>
-              <w:rPr>
-                <w:rFonts w:hint="cs"/>
-                <w:b/>
-                <w:bCs/>
-                <w:sz w:val="24"/>
-                <w:szCs w:val="24"/>
-                <w:u w:val="single"/>
-                <w:rtl/>
-              </w:rPr>
-              <w:t>מבחן מקצוע בחירה ב'</w:t>
-            </w:r>
-            <w:r>
-              <w:rPr>
-                <w:rFonts w:hint="cs"/>
-                <w:sz w:val="24"/>
-                <w:szCs w:val="24"/>
+                <w:rFonts w:ascii="Arial" w:hAnsi="Arial" w:cs="Arial"/>
+                <w:color w:val="222222"/>
+                <w:shd w:val="clear" w:color="auto" w:fill="FFFFFF"/>
+                <w:rtl/>
+              </w:rPr>
+            </w:pPr>
+          </w:p>
+          <w:p>
+            <w:pPr>
+              <w:spacing w:line="360" w:lineRule="auto"/>
+              <w:rPr>
+                <w:rFonts w:ascii="Arial" w:hAnsi="Arial" w:cs="Arial"/>
+                <w:color w:val="222222"/>
+                <w:shd w:val="clear" w:color="auto" w:fill="FFFFFF"/>
+              </w:rPr>
+            </w:pPr>
+            <w:r>
+              <w:rPr>
+                <w:rFonts w:ascii="Arial" w:hAnsi="Arial" w:cs="Arial"/>
+                <w:color w:val="222222"/>
+                <w:shd w:val="clear" w:color="auto" w:fill="FFFFFF"/>
+                <w:rtl/>
+              </w:rPr>
+              <w:t xml:space="preserve">10:15-11:50 </w:t>
+            </w:r>
+            <w:r>
+              <w:rPr>
+                <w:rFonts w:ascii="Arial" w:hAnsi="Arial" w:cs="Arial" w:hint="cs"/>
+                <w:color w:val="222222"/>
+                <w:shd w:val="clear" w:color="auto" w:fill="FFFFFF"/>
+                <w:rtl/>
+              </w:rPr>
+              <w:t xml:space="preserve"> - </w:t>
+            </w:r>
+            <w:r>
+              <w:rPr>
+                <w:rFonts w:ascii="Arial" w:hAnsi="Arial" w:cs="Arial"/>
+                <w:color w:val="222222"/>
+                <w:shd w:val="clear" w:color="auto" w:fill="FFFFFF"/>
+                <w:rtl/>
+              </w:rPr>
+              <w:t>כיתות  י2,י</w:t>
+            </w:r>
+            <w:r>
+              <w:rPr>
+                <w:rFonts w:ascii="Arial" w:hAnsi="Arial" w:cs="Arial" w:hint="cs"/>
+                <w:color w:val="222222"/>
+                <w:shd w:val="clear" w:color="auto" w:fill="FFFFFF"/>
+                <w:rtl/>
+              </w:rPr>
+              <w:t>6</w:t>
+            </w:r>
+            <w:r>
+              <w:rPr>
+                <w:rFonts w:ascii="Arial" w:hAnsi="Arial" w:cs="Arial"/>
+                <w:color w:val="222222"/>
+                <w:shd w:val="clear" w:color="auto" w:fill="FFFFFF"/>
+                <w:rtl/>
+              </w:rPr>
+              <w:t>, י9, י5, י10</w:t>
+            </w:r>
+            <w:r>
+              <w:rPr>
+                <w:rFonts w:hint="cs"/>
                 <w:rtl/>
               </w:rPr>
               <w:t xml:space="preserve"> </w:t>
             </w:r>
             <w:r>
               <w:rPr>
-                <w:rFonts w:hint="cs"/>
-                <w:rtl/>
-              </w:rPr>
-              <w:t>בשעות השיעורים.</w:t>
-            </w:r>
-          </w:p>
-          <w:p>
-            <w:pPr>
-              <w:spacing w:line="360" w:lineRule="auto"/>
-              <w:rPr>
-                <w:rtl/>
-              </w:rPr>
-            </w:pPr>
-            <w:r>
-              <w:rPr>
-                <w:rFonts w:hint="cs"/>
-                <w:rtl/>
-              </w:rPr>
-              <w:t xml:space="preserve">ביולוגיה עם רבקה בחדר יא4 </w:t>
-            </w:r>
-            <w:r>
-              <w:rPr>
                 <w:rtl/>
               </w:rPr>
               <w:t>–</w:t>
@@ -1085,93 +885,7 @@
                 <w:rFonts w:hint="cs"/>
                 <w:rtl/>
               </w:rPr>
-              <w:t xml:space="preserve"> 121. (מתחילים ב8)     פיסיקה עם אתי </w:t>
-            </w:r>
-            <w:r>
-              <w:rPr>
-                <w:rFonts w:hint="cs"/>
-                <w:rtl/>
-              </w:rPr>
-              <w:t>ב</w:t>
-            </w:r>
-            <w:r>
-              <w:rPr>
-                <w:rFonts w:hint="cs"/>
-                <w:rtl/>
-              </w:rPr>
-              <w:t>מעבדות (מתחילים ב8)      (בוחן נטרלי</w:t>
-            </w:r>
-            <w:r>
-              <w:rPr>
-                <w:rFonts w:hint="cs"/>
-                <w:rtl/>
-              </w:rPr>
-              <w:t xml:space="preserve"> </w:t>
-            </w:r>
-            <w:r>
-              <w:rPr>
-                <w:rFonts w:hint="cs"/>
-                <w:highlight w:val="cyan"/>
-                <w:rtl/>
-              </w:rPr>
-              <w:t>אופיר ק.</w:t>
-            </w:r>
-            <w:r>
-              <w:rPr>
-                <w:rFonts w:hint="cs"/>
-                <w:rtl/>
-              </w:rPr>
-              <w:t xml:space="preserve"> ). </w:t>
-            </w:r>
-            <w:r>
-              <w:rPr>
-                <w:rFonts w:hint="cs"/>
-                <w:rtl/>
-              </w:rPr>
-              <w:t xml:space="preserve">  מבחן בחנ"ג (מתחיל ב8.00) </w:t>
-            </w:r>
-            <w:r>
-              <w:rPr>
-                <w:rFonts w:hint="cs"/>
-                <w:rtl/>
-              </w:rPr>
-              <w:t>בהשגחת סיון</w:t>
-            </w:r>
-            <w:r>
-              <w:rPr>
-                <w:rFonts w:hint="cs"/>
-                <w:rtl/>
-              </w:rPr>
-              <w:t xml:space="preserve"> וקרן .</w:t>
-            </w:r>
-          </w:p>
-          <w:p>
-            <w:pPr>
-              <w:spacing w:line="360" w:lineRule="auto"/>
-              <w:rPr>
-                <w:rtl/>
-              </w:rPr>
-            </w:pPr>
-            <w:r>
-              <w:rPr>
-                <w:rFonts w:hint="cs"/>
-                <w:rtl/>
-              </w:rPr>
-              <w:t xml:space="preserve">כימיה עם אילן </w:t>
-            </w:r>
-            <w:r>
-              <w:rPr>
-                <w:rFonts w:hint="cs"/>
-                <w:rtl/>
-              </w:rPr>
-              <w:t xml:space="preserve"> (8.30) </w:t>
-            </w:r>
-            <w:r>
-              <w:rPr>
-                <w:rFonts w:hint="cs"/>
-                <w:rtl/>
-              </w:rPr>
-              <w:t xml:space="preserve">בחדר יוד5 </w:t>
+              <w:t xml:space="preserve"> הרצאה </w:t>
             </w:r>
             <w:r>
               <w:rPr>
@@ -1184,21 +898,14 @@
                 <w:rFonts w:hint="cs"/>
                 <w:rtl/>
               </w:rPr>
-              <w:t xml:space="preserve"> 312          מדעי המחשב</w:t>
-            </w:r>
-            <w:r>
-              <w:rPr>
-                <w:rFonts w:hint="cs"/>
-                <w:rtl/>
-              </w:rPr>
-              <w:t xml:space="preserve"> (7:45) </w:t>
-            </w:r>
-            <w:r>
-              <w:rPr>
-                <w:rFonts w:hint="cs"/>
-                <w:rtl/>
-              </w:rPr>
-              <w:t xml:space="preserve"> בחדר יא6 </w:t>
+              <w:t xml:space="preserve"> "למתוח את החוט"  הרצאה בנושא מתיחת הגבול האישי</w:t>
+            </w:r>
+            <w:r>
+              <w:rPr>
+                <w:rFonts w:hint="cs"/>
+                <w:rtl/>
+              </w:rPr>
+              <w:t xml:space="preserve"> בליווי מורים מלמדים </w:t>
             </w:r>
             <w:r>
               <w:rPr>
@@ -1211,51 +918,74 @@
                 <w:rFonts w:hint="cs"/>
                 <w:rtl/>
               </w:rPr>
-              <w:t xml:space="preserve"> 135.</w:t>
-            </w:r>
-          </w:p>
-          <w:p>
-            <w:pPr>
-              <w:spacing w:line="360" w:lineRule="auto"/>
-              <w:rPr>
-                <w:rtl/>
-              </w:rPr>
-            </w:pPr>
-            <w:r>
-              <w:rPr>
-                <w:rFonts w:hint="cs"/>
-                <w:rtl/>
-              </w:rPr>
-              <w:t>יוד8+9+10 מבחן בתקשוב עם אלי בחדר יוד8.</w:t>
-            </w:r>
-          </w:p>
-          <w:p>
-            <w:pPr>
-              <w:spacing w:line="360" w:lineRule="auto"/>
-              <w:rPr>
-                <w:rFonts w:hint="cs"/>
-                <w:rtl/>
-              </w:rPr>
-            </w:pPr>
-            <w:r>
-              <w:rPr>
-                <w:rFonts w:hint="cs"/>
-                <w:rtl/>
-              </w:rPr>
-              <w:t>כלכלה עם ורדית שיעור 1+2 לומדים בחדר יוד9.</w:t>
-            </w:r>
-          </w:p>
-          <w:p>
-            <w:pPr>
-              <w:spacing w:line="360" w:lineRule="auto"/>
-            </w:pPr>
-            <w:r>
-              <w:rPr>
-                <w:rFonts w:hint="cs"/>
-                <w:rtl/>
-              </w:rPr>
-              <w:t>יוד1 אין שיעור8 לשון עם שרית</w:t>
-            </w:r>
+              <w:t xml:space="preserve"> שיעור3 - </w:t>
+            </w:r>
+          </w:p>
+          <w:p>
+            <w:pPr>
+              <w:spacing w:line="360" w:lineRule="auto"/>
+              <w:rPr>
+                <w:rtl/>
+              </w:rPr>
+            </w:pPr>
+            <w:r>
+              <w:rPr>
+                <w:rFonts w:hint="cs"/>
+                <w:rtl/>
+              </w:rPr>
+              <w:t xml:space="preserve">תקשוב עם אלי שיעור 1+2 לומדים בחדר יוד1 </w:t>
+            </w:r>
+            <w:r>
+              <w:rPr>
+                <w:rtl/>
+              </w:rPr>
+              <w:t>–</w:t>
+            </w:r>
+            <w:r>
+              <w:rPr>
+                <w:rFonts w:hint="cs"/>
+                <w:rtl/>
+              </w:rPr>
+              <w:t xml:space="preserve"> 231.</w:t>
+            </w:r>
+          </w:p>
+          <w:p>
+            <w:pPr>
+              <w:spacing w:line="360" w:lineRule="auto"/>
+              <w:rPr>
+                <w:rtl/>
+              </w:rPr>
+            </w:pPr>
+            <w:r>
+              <w:rPr>
+                <w:rFonts w:hint="cs"/>
+                <w:rtl/>
+              </w:rPr>
+              <w:t>כימיה עם עמיר לומדים בחדר יב3  434.</w:t>
+            </w:r>
+          </w:p>
+          <w:p>
+            <w:pPr>
+              <w:spacing w:line="360" w:lineRule="auto"/>
+              <w:rPr>
+                <w:rtl/>
+              </w:rPr>
+            </w:pPr>
+            <w:r>
+              <w:rPr>
+                <w:rFonts w:hint="cs"/>
+                <w:rtl/>
+              </w:rPr>
+              <w:t>יוד8 מבוא לביולוגיה עם יאיר לומדים בחדר יוד9    218.</w:t>
+            </w:r>
+          </w:p>
+          <w:p>
+            <w:pPr>
+              <w:spacing w:line="360" w:lineRule="auto"/>
+              <w:rPr>
+                <w:rtl/>
+              </w:rPr>
+            </w:pPr>
           </w:p>
         </w:tc>
       </w:tr>
@@ -1285,6 +1015,20 @@
                 <w:rtl/>
               </w:rPr>
             </w:pPr>
+          </w:p>
+          <w:p>
+            <w:pPr>
+              <w:spacing w:line="360" w:lineRule="auto"/>
+              <w:jc w:val="center"/>
+              <w:rPr>
+                <w:b/>
+                <w:bCs/>
+                <w:color w:val="538135" w:themeColor="accent6" w:themeShade="BF"/>
+                <w:sz w:val="28"/>
+                <w:szCs w:val="28"/>
+                <w:rtl/>
+              </w:rPr>
+            </w:pPr>
             <w:r>
               <w:rPr>
                 <w:rFonts w:hint="cs"/>
@@ -1312,57 +1056,15 @@
             <w:pPr>
               <w:spacing w:line="360" w:lineRule="auto"/>
               <w:rPr>
-                <w:rtl/>
-              </w:rPr>
-            </w:pPr>
-            <w:r>
-              <w:rPr>
-                <w:rFonts w:hint="cs"/>
-                <w:rtl/>
-              </w:rPr>
-              <w:t xml:space="preserve">אנגלית מואץ עם מימי שיעור1+2 לומדים </w:t>
-            </w:r>
-            <w:r>
-              <w:rPr>
-                <w:rFonts w:asciiTheme="minorBidi" w:hAnsiTheme="minorBidi" w:hint="cs"/>
-                <w:rtl/>
-              </w:rPr>
-              <w:t>במעבדת כימיה</w:t>
-            </w:r>
-            <w:r>
-              <w:rPr>
-                <w:rFonts w:hint="cs"/>
-                <w:rtl/>
-              </w:rPr>
-              <w:t xml:space="preserve"> </w:t>
-            </w:r>
-          </w:p>
-          <w:p>
-            <w:pPr>
-              <w:spacing w:line="360" w:lineRule="auto"/>
-              <w:rPr>
-                <w:rtl/>
-              </w:rPr>
-            </w:pPr>
-            <w:r>
-              <w:rPr>
-                <w:rFonts w:hint="cs"/>
-                <w:rtl/>
-              </w:rPr>
-              <w:t>אנגלית עם אוסי שלוסמן שיעור 1+2 לומדים במעבדת ביולוגיה1.</w:t>
-            </w:r>
-          </w:p>
-          <w:p>
-            <w:pPr>
-              <w:spacing w:line="360" w:lineRule="auto"/>
-              <w:rPr>
-                <w:rFonts w:asciiTheme="minorBidi" w:hAnsiTheme="minorBidi"/>
-                <w:rtl/>
-              </w:rPr>
-            </w:pPr>
-            <w:r>
-              <w:rPr>
-                <w:rFonts w:asciiTheme="minorBidi" w:hAnsiTheme="minorBidi" w:hint="cs"/>
+                <w:color w:val="000000" w:themeColor="text1"/>
+                <w:sz w:val="24"/>
+                <w:szCs w:val="24"/>
+                <w:rtl/>
+              </w:rPr>
+            </w:pPr>
+            <w:r>
+              <w:rPr>
+                <w:rFonts w:hint="cs"/>
                 <w:b/>
                 <w:bCs/>
                 <w:sz w:val="24"/>
@@ -1370,121 +1072,329 @@
                 <w:u w:val="single"/>
                 <w:rtl/>
               </w:rPr>
-              <w:t>מבחן בלשון יא 8</w:t>
-            </w:r>
-            <w:r>
-              <w:rPr>
-                <w:rFonts w:asciiTheme="minorBidi" w:hAnsiTheme="minorBidi" w:hint="cs"/>
+              <w:t xml:space="preserve">מבחן </w:t>
+            </w:r>
+            <w:r>
+              <w:rPr>
+                <w:rFonts w:hint="cs"/>
+                <w:b/>
+                <w:bCs/>
+                <w:color w:val="000000" w:themeColor="text1"/>
                 <w:sz w:val="24"/>
                 <w:szCs w:val="24"/>
+                <w:u w:val="single"/>
+                <w:rtl/>
+              </w:rPr>
+              <w:t>מתמט' יא' 1-7-11-12</w:t>
+            </w:r>
+            <w:r>
+              <w:rPr>
+                <w:rFonts w:hint="cs"/>
+                <w:color w:val="000000" w:themeColor="text1"/>
+                <w:sz w:val="24"/>
+                <w:szCs w:val="24"/>
                 <w:rtl/>
               </w:rPr>
               <w:t xml:space="preserve">   </w:t>
             </w:r>
-            <w:r>
-              <w:rPr>
-                <w:rFonts w:asciiTheme="minorBidi" w:hAnsiTheme="minorBidi" w:hint="cs"/>
-                <w:rtl/>
-              </w:rPr>
-              <w:t xml:space="preserve">שיעור 1+2  (8.15-10.00 ת. זמן עד 10.15) .  </w:t>
-            </w:r>
-            <w:r>
-              <w:rPr>
-                <w:rFonts w:asciiTheme="minorBidi" w:hAnsiTheme="minorBidi" w:hint="cs"/>
-                <w:rtl/>
-              </w:rPr>
-              <w:t xml:space="preserve">חדר 128  משגיח/ה </w:t>
-            </w:r>
-            <w:r>
-              <w:rPr>
-                <w:rFonts w:asciiTheme="minorBidi" w:hAnsiTheme="minorBidi" w:hint="cs"/>
-                <w:highlight w:val="cyan"/>
-                <w:rtl/>
-              </w:rPr>
-              <w:t>ליטל</w:t>
-            </w:r>
-            <w:r>
-              <w:rPr>
-                <w:rFonts w:asciiTheme="minorBidi" w:hAnsiTheme="minorBidi" w:hint="cs"/>
-                <w:rtl/>
-              </w:rPr>
-              <w:t xml:space="preserve"> שיעור1. שיעור2 </w:t>
-            </w:r>
-            <w:r>
-              <w:rPr>
-                <w:rFonts w:asciiTheme="minorBidi" w:hAnsiTheme="minorBidi" w:hint="cs"/>
-                <w:highlight w:val="cyan"/>
-                <w:rtl/>
-              </w:rPr>
-              <w:t>דנה</w:t>
-            </w:r>
-            <w:r>
-              <w:rPr>
-                <w:rFonts w:asciiTheme="minorBidi" w:hAnsiTheme="minorBidi" w:hint="cs"/>
-                <w:rtl/>
-              </w:rPr>
-              <w:t xml:space="preserve">    בוחנת נטרלית </w:t>
-            </w:r>
-            <w:r>
-              <w:rPr>
-                <w:rFonts w:asciiTheme="minorBidi" w:hAnsiTheme="minorBidi" w:hint="cs"/>
-                <w:highlight w:val="cyan"/>
-                <w:rtl/>
-              </w:rPr>
-              <w:t>אביבית</w:t>
-            </w:r>
-            <w:r>
-              <w:rPr>
-                <w:rFonts w:asciiTheme="minorBidi" w:hAnsiTheme="minorBidi" w:hint="cs"/>
-                <w:rtl/>
-              </w:rPr>
-              <w:t>.</w:t>
-            </w:r>
-          </w:p>
-          <w:p>
-            <w:pPr>
-              <w:spacing w:line="360" w:lineRule="auto"/>
-              <w:rPr>
-                <w:rtl/>
-              </w:rPr>
-            </w:pPr>
-            <w:r>
-              <w:rPr>
-                <w:rFonts w:hint="cs"/>
-                <w:rtl/>
-              </w:rPr>
-              <w:t>הסטוריה מוגבר עם אמיר לומדים שיעור 5+6 בספריה.</w:t>
-            </w:r>
-          </w:p>
-          <w:p>
-            <w:pPr>
-              <w:spacing w:line="360" w:lineRule="auto"/>
-              <w:rPr>
-                <w:rtl/>
-              </w:rPr>
-            </w:pPr>
-            <w:r>
-              <w:rPr>
-                <w:rFonts w:hint="cs"/>
-                <w:rtl/>
-              </w:rPr>
-              <w:t>יא1 שיעור4 אזרחות עם ניצן.</w:t>
-            </w:r>
-          </w:p>
-          <w:p>
-            <w:pPr>
-              <w:spacing w:line="360" w:lineRule="auto"/>
-              <w:rPr>
-                <w:rFonts w:hint="cs"/>
-                <w:rtl/>
-              </w:rPr>
-            </w:pPr>
-            <w:r>
-              <w:rPr>
-                <w:rFonts w:hint="cs"/>
-                <w:rtl/>
-              </w:rPr>
-              <w:t>יא10 הסטוריה עם אייל בשיעורים 1+2+4. מסיימים סוף שיעור5.</w:t>
+          </w:p>
+          <w:p>
+            <w:pPr>
+              <w:spacing w:line="360" w:lineRule="auto"/>
+              <w:rPr>
+                <w:rtl/>
+              </w:rPr>
+            </w:pPr>
+            <w:r>
+              <w:rPr>
+                <w:rFonts w:hint="cs"/>
+                <w:color w:val="000000" w:themeColor="text1"/>
+                <w:sz w:val="24"/>
+                <w:szCs w:val="24"/>
+                <w:rtl/>
+              </w:rPr>
+              <w:t xml:space="preserve">  </w:t>
+            </w:r>
+            <w:r>
+              <w:rPr>
+                <w:rFonts w:hint="cs"/>
+                <w:b/>
+                <w:bCs/>
+                <w:color w:val="5B9BD5" w:themeColor="accent1"/>
+                <w:rtl/>
+              </w:rPr>
+              <w:t>8.15 מגיעים התלמידים עם ת. זמן. 8.45 מצטרפים כל הילדים.</w:t>
+            </w:r>
+            <w:r>
+              <w:rPr>
+                <w:rFonts w:hint="cs"/>
+                <w:color w:val="5B9BD5" w:themeColor="accent1"/>
+                <w:rtl/>
+              </w:rPr>
+              <w:t xml:space="preserve"> </w:t>
+            </w:r>
+          </w:p>
+          <w:p>
+            <w:pPr>
+              <w:spacing w:line="360" w:lineRule="auto"/>
+              <w:rPr>
+                <w:rtl/>
+              </w:rPr>
+            </w:pPr>
+            <w:r>
+              <w:rPr>
+                <w:rFonts w:hint="cs"/>
+                <w:rtl/>
+              </w:rPr>
+              <w:t xml:space="preserve">תלמידי שגית בחדר 135.  תלמידי ערן 134. </w:t>
+            </w:r>
+            <w:r>
+              <w:rPr>
+                <w:rFonts w:hint="cs"/>
+                <w:rtl/>
+              </w:rPr>
+              <w:t xml:space="preserve">        </w:t>
+            </w:r>
+            <w:r>
+              <w:rPr>
+                <w:rFonts w:hint="cs"/>
+                <w:rtl/>
+              </w:rPr>
+              <w:t xml:space="preserve">תלמידי עדי 133. תלמידי יעל 132. </w:t>
+            </w:r>
+          </w:p>
+          <w:p>
+            <w:pPr>
+              <w:spacing w:line="360" w:lineRule="auto"/>
+              <w:rPr>
+                <w:rtl/>
+              </w:rPr>
+            </w:pPr>
+            <w:r>
+              <w:rPr>
+                <w:rFonts w:hint="cs"/>
+                <w:rtl/>
+              </w:rPr>
+              <w:t xml:space="preserve">תלמידי שיר 126. </w:t>
+            </w:r>
+            <w:r>
+              <w:rPr>
+                <w:rFonts w:hint="cs"/>
+                <w:rtl/>
+              </w:rPr>
+              <w:t xml:space="preserve">            </w:t>
+            </w:r>
+            <w:r>
+              <w:rPr>
+                <w:rFonts w:hint="cs"/>
+                <w:rtl/>
+              </w:rPr>
+              <w:t xml:space="preserve">תלמידי ליאורה 125.  </w:t>
+            </w:r>
+            <w:r>
+              <w:rPr>
+                <w:rFonts w:hint="cs"/>
+                <w:rtl/>
+              </w:rPr>
+              <w:t xml:space="preserve">  </w:t>
+            </w:r>
+            <w:r>
+              <w:rPr>
+                <w:rFonts w:hint="cs"/>
+                <w:rtl/>
+              </w:rPr>
+              <w:t xml:space="preserve">תלמידי </w:t>
+            </w:r>
+            <w:r>
+              <w:rPr>
+                <w:rFonts w:hint="cs"/>
+                <w:rtl/>
+              </w:rPr>
+              <w:t xml:space="preserve">רימה נבחנת בחדר 128 </w:t>
+            </w:r>
+            <w:r>
+              <w:rPr>
+                <w:rFonts w:hint="cs"/>
+                <w:rtl/>
+              </w:rPr>
+              <w:t xml:space="preserve">. </w:t>
+            </w:r>
+          </w:p>
+          <w:p>
+            <w:pPr>
+              <w:spacing w:line="360" w:lineRule="auto"/>
+              <w:rPr>
+                <w:rtl/>
+              </w:rPr>
+            </w:pPr>
+            <w:r>
+              <w:rPr>
+                <w:rFonts w:hint="cs"/>
+                <w:rtl/>
+              </w:rPr>
+              <w:t>תלמידי יונית 131 ת. זמן מגיעים ב8.00, ללא ת. זמן מצטרפים 8.20.</w:t>
+            </w:r>
+          </w:p>
+          <w:p>
+            <w:pPr>
+              <w:spacing w:line="360" w:lineRule="auto"/>
+              <w:rPr>
+                <w:rtl/>
+              </w:rPr>
+            </w:pPr>
+            <w:r>
+              <w:rPr>
+                <w:rFonts w:hint="cs"/>
+                <w:rtl/>
+              </w:rPr>
+              <w:t xml:space="preserve">תלמידי ורד 130 </w:t>
+            </w:r>
+            <w:r>
+              <w:rPr>
+                <w:rFonts w:hint="cs"/>
+                <w:rtl/>
+              </w:rPr>
+              <w:t xml:space="preserve">כולם </w:t>
+            </w:r>
+            <w:r>
+              <w:rPr>
+                <w:rFonts w:hint="cs"/>
+                <w:rtl/>
+              </w:rPr>
+              <w:t>מתחילים 9.00.</w:t>
+            </w:r>
+          </w:p>
+          <w:p>
+            <w:pPr>
+              <w:spacing w:line="360" w:lineRule="auto"/>
+              <w:rPr>
+                <w:rtl/>
+              </w:rPr>
+            </w:pPr>
+            <w:r>
+              <w:rPr>
+                <w:rFonts w:hint="cs"/>
+                <w:rtl/>
+              </w:rPr>
+              <w:t>........................................................................................................</w:t>
+            </w:r>
+          </w:p>
+          <w:p>
+            <w:pPr>
+              <w:spacing w:line="360" w:lineRule="auto"/>
+              <w:rPr>
+                <w:rtl/>
+              </w:rPr>
+            </w:pPr>
+            <w:r>
+              <w:rPr>
+                <w:rFonts w:hint="cs"/>
+                <w:rtl/>
+              </w:rPr>
+              <w:t xml:space="preserve">יא8 לומדת שיעור 1+2+3 בחדר 121.  שיעור4 </w:t>
+            </w:r>
+            <w:proofErr w:type="spellStart"/>
+            <w:r>
+              <w:rPr>
+                <w:rFonts w:hint="cs"/>
+                <w:rtl/>
+              </w:rPr>
+              <w:t>הסטוריה</w:t>
+            </w:r>
+            <w:proofErr w:type="spellEnd"/>
+            <w:r>
+              <w:rPr>
+                <w:rFonts w:hint="cs"/>
+                <w:rtl/>
+              </w:rPr>
+              <w:t xml:space="preserve"> עם נטע ב.</w:t>
+            </w:r>
+          </w:p>
+          <w:p>
+            <w:pPr>
+              <w:spacing w:line="360" w:lineRule="auto"/>
+              <w:rPr>
+                <w:rtl/>
+              </w:rPr>
+            </w:pPr>
+            <w:r>
+              <w:rPr>
+                <w:rFonts w:hint="cs"/>
+                <w:rtl/>
+              </w:rPr>
+              <w:t>יא9 אזרחות עם אילנה שעת 0 לומדים בחדר</w:t>
+            </w:r>
+            <w:r>
+              <w:rPr>
+                <w:rFonts w:hint="cs"/>
+                <w:rtl/>
+              </w:rPr>
+              <w:t xml:space="preserve"> 312, </w:t>
+            </w:r>
+            <w:r>
+              <w:rPr>
+                <w:rFonts w:hint="cs"/>
+                <w:rtl/>
+              </w:rPr>
+              <w:t xml:space="preserve">ובשיעור4 בחדר יוד5 </w:t>
+            </w:r>
+            <w:r>
+              <w:rPr>
+                <w:rtl/>
+              </w:rPr>
+              <w:t>–</w:t>
+            </w:r>
+            <w:r>
+              <w:rPr>
+                <w:rFonts w:hint="cs"/>
+                <w:rtl/>
+              </w:rPr>
+              <w:t xml:space="preserve"> 312.</w:t>
+            </w:r>
+          </w:p>
+          <w:p>
+            <w:pPr>
+              <w:spacing w:line="360" w:lineRule="auto"/>
+              <w:rPr>
+                <w:rtl/>
+              </w:rPr>
+            </w:pPr>
+            <w:r>
+              <w:rPr>
+                <w:rFonts w:hint="cs"/>
+                <w:rtl/>
+              </w:rPr>
+              <w:t xml:space="preserve">יא10 </w:t>
+            </w:r>
+            <w:r>
+              <w:rPr>
+                <w:rFonts w:hint="cs"/>
+                <w:rtl/>
+              </w:rPr>
+              <w:t xml:space="preserve">שיעור 1 מתמט' לומדים בחדר 312. שיעור2 לשון לומדים בחדר 233.  </w:t>
+            </w:r>
+            <w:proofErr w:type="spellStart"/>
+            <w:r>
+              <w:rPr>
+                <w:rFonts w:hint="cs"/>
+                <w:rtl/>
+              </w:rPr>
+              <w:t>הסטוריה</w:t>
+            </w:r>
+            <w:proofErr w:type="spellEnd"/>
+            <w:r>
+              <w:rPr>
+                <w:rFonts w:hint="cs"/>
+                <w:rtl/>
+              </w:rPr>
+              <w:t xml:space="preserve"> עם אייל שיעור 3+4</w:t>
+            </w:r>
+            <w:r>
+              <w:rPr>
+                <w:rFonts w:hint="cs"/>
+                <w:rtl/>
+              </w:rPr>
+              <w:t xml:space="preserve"> לומדים בחדר 237</w:t>
             </w:r>
           </w:p>
           <w:p>
@@ -1534,7 +1444,33 @@
                 <w:szCs w:val="28"/>
                 <w:rtl/>
               </w:rPr>
-              <w:t>שכבת יב'</w:t>
+              <w:t xml:space="preserve">שכבת </w:t>
+            </w:r>
+            <w:proofErr w:type="spellStart"/>
+            <w:r>
+              <w:rPr>
+                <w:rFonts w:hint="cs"/>
+                <w:b/>
+                <w:bCs/>
+                <w:color w:val="FF00FF"/>
+                <w:sz w:val="28"/>
+                <w:szCs w:val="28"/>
+                <w:rtl/>
+              </w:rPr>
+              <w:t>יב</w:t>
+            </w:r>
+            <w:proofErr w:type="spellEnd"/>
+            <w:r>
+              <w:rPr>
+                <w:rFonts w:hint="cs"/>
+                <w:b/>
+                <w:bCs/>
+                <w:color w:val="FF00FF"/>
+                <w:sz w:val="28"/>
+                <w:szCs w:val="28"/>
+                <w:rtl/>
+              </w:rPr>
+              <w:t>'</w:t>
             </w:r>
           </w:p>
         </w:tc>
@@ -1560,80 +1496,169 @@
                 <w:rFonts w:hint="cs"/>
                 <w:rtl/>
               </w:rPr>
-              <w:t xml:space="preserve"> </w:t>
-            </w:r>
-          </w:p>
-          <w:p>
-            <w:pPr>
-              <w:spacing w:line="360" w:lineRule="auto"/>
-              <w:rPr>
-                <w:rtl/>
-              </w:rPr>
-            </w:pPr>
-            <w:r>
-              <w:rPr>
-                <w:rFonts w:hint="cs"/>
-                <w:rtl/>
-              </w:rPr>
-              <w:t>יב8 שיעור 1+2+4 תנך עם סימונה. אין מינהל עסקים עם גלי.</w:t>
-            </w:r>
-          </w:p>
-          <w:p>
-            <w:pPr>
-              <w:spacing w:line="360" w:lineRule="auto"/>
-              <w:rPr>
-                <w:rFonts w:asciiTheme="minorBidi" w:eastAsia="Times New Roman" w:hAnsiTheme="minorBidi"/>
-              </w:rPr>
-            </w:pPr>
-            <w:r>
-              <w:rPr>
-                <w:rFonts w:asciiTheme="minorBidi" w:eastAsia="Times New Roman" w:hAnsiTheme="minorBidi" w:hint="cs"/>
-                <w:rtl/>
-              </w:rPr>
-              <w:t>יב9 שיעור 1+2</w:t>
-            </w:r>
-            <w:r>
-              <w:rPr>
-                <w:rFonts w:asciiTheme="minorBidi" w:eastAsia="Times New Roman" w:hAnsiTheme="minorBidi" w:hint="cs"/>
-                <w:rtl/>
-              </w:rPr>
-              <w:t xml:space="preserve"> </w:t>
-            </w:r>
-            <w:bookmarkStart w:id="0" w:name="_GoBack"/>
-            <w:bookmarkEnd w:id="0"/>
-            <w:r>
-              <w:rPr>
-                <w:rFonts w:asciiTheme="minorBidi" w:eastAsia="Times New Roman" w:hAnsiTheme="minorBidi" w:hint="cs"/>
-                <w:rtl/>
-              </w:rPr>
-              <w:t xml:space="preserve"> תנך עם סיגל .   פרויקט משאבי אנוש שיעור 3+4 עם ורדית </w:t>
-            </w:r>
-            <w:r>
-              <w:rPr>
-                <w:rFonts w:asciiTheme="minorBidi" w:eastAsia="Times New Roman" w:hAnsiTheme="minorBidi"/>
-                <w:rtl/>
-              </w:rPr>
-              <w:t>–</w:t>
-            </w:r>
-            <w:r>
-              <w:rPr>
-                <w:rFonts w:asciiTheme="minorBidi" w:eastAsia="Times New Roman" w:hAnsiTheme="minorBidi" w:hint="cs"/>
-                <w:rtl/>
-              </w:rPr>
-              <w:t xml:space="preserve"> עובדים בספריה.</w:t>
-            </w:r>
-          </w:p>
-          <w:p>
-            <w:pPr>
-              <w:spacing w:line="360" w:lineRule="auto"/>
-              <w:rPr>
-                <w:rtl/>
-              </w:rPr>
-            </w:pPr>
+              <w:t>יב3 שיעור4 אזרחות לומדים בכיתה.</w:t>
+            </w:r>
+          </w:p>
+          <w:p>
+            <w:pPr>
+              <w:spacing w:line="360" w:lineRule="auto"/>
+              <w:rPr>
+                <w:rtl/>
+              </w:rPr>
+            </w:pPr>
+            <w:r>
+              <w:rPr>
+                <w:rFonts w:hint="cs"/>
+                <w:rtl/>
+              </w:rPr>
+              <w:t>יב4 מסיימים סוף שיעור3.</w:t>
+            </w:r>
+          </w:p>
+          <w:p>
+            <w:pPr>
+              <w:spacing w:line="360" w:lineRule="auto"/>
+              <w:rPr>
+                <w:rtl/>
+              </w:rPr>
+            </w:pPr>
+            <w:r>
+              <w:rPr>
+                <w:rFonts w:hint="cs"/>
+                <w:rtl/>
+              </w:rPr>
+              <w:t>יב8 תנך שיעור1-3.  שיעור4 ספרות עם איילת.</w:t>
+            </w:r>
+          </w:p>
+          <w:p>
+            <w:pPr>
+              <w:spacing w:line="360" w:lineRule="auto"/>
+              <w:rPr>
+                <w:rtl/>
+              </w:rPr>
+            </w:pPr>
+            <w:r>
+              <w:rPr>
+                <w:rFonts w:hint="cs"/>
+                <w:rtl/>
+              </w:rPr>
+              <w:t xml:space="preserve">יב9 </w:t>
+            </w:r>
+            <w:r>
+              <w:rPr>
+                <w:rFonts w:hint="cs"/>
+                <w:rtl/>
+              </w:rPr>
+              <w:t xml:space="preserve">שיעור1 ספרות.   תנך שיעור 2+3+4 </w:t>
+            </w:r>
+            <w:r>
+              <w:rPr>
+                <w:rFonts w:hint="cs"/>
+                <w:rtl/>
+              </w:rPr>
+              <w:t>עם סיגל לכל הכיתה.</w:t>
+            </w:r>
+            <w:r>
+              <w:rPr>
+                <w:rFonts w:hint="cs"/>
+                <w:rtl/>
+              </w:rPr>
+              <w:t xml:space="preserve">  </w:t>
+            </w:r>
+          </w:p>
+          <w:p>
+            <w:pPr>
+              <w:spacing w:line="360" w:lineRule="auto"/>
+              <w:rPr>
+                <w:rtl/>
+              </w:rPr>
+            </w:pPr>
+            <w:proofErr w:type="spellStart"/>
+            <w:r>
+              <w:rPr>
+                <w:rFonts w:hint="cs"/>
+                <w:rtl/>
+              </w:rPr>
+              <w:t>יב</w:t>
+            </w:r>
+            <w:proofErr w:type="spellEnd"/>
+            <w:r>
+              <w:rPr>
+                <w:rFonts w:hint="cs"/>
+                <w:rtl/>
+              </w:rPr>
+              <w:t>'</w:t>
+            </w:r>
+            <w:r>
+              <w:rPr>
+                <w:rFonts w:hint="cs"/>
+                <w:rtl/>
+              </w:rPr>
+              <w:t xml:space="preserve"> כימיה אילן </w:t>
+            </w:r>
+            <w:r>
+              <w:rPr>
+                <w:rFonts w:hint="cs"/>
+                <w:rtl/>
+              </w:rPr>
+              <w:t xml:space="preserve">שיעור 3 לומדים  </w:t>
+            </w:r>
+            <w:r>
+              <w:rPr>
+                <w:rFonts w:hint="cs"/>
+                <w:rtl/>
+              </w:rPr>
+              <w:t>בחדר  215.</w:t>
+            </w:r>
+          </w:p>
+          <w:p>
+            <w:pPr>
+              <w:spacing w:line="360" w:lineRule="auto"/>
+              <w:rPr>
+                <w:rtl/>
+              </w:rPr>
+            </w:pPr>
+            <w:proofErr w:type="spellStart"/>
+            <w:r>
+              <w:rPr>
+                <w:rFonts w:hint="cs"/>
+                <w:rtl/>
+              </w:rPr>
+              <w:t>יב</w:t>
+            </w:r>
+            <w:proofErr w:type="spellEnd"/>
+            <w:r>
+              <w:rPr>
+                <w:rFonts w:hint="cs"/>
+                <w:rtl/>
+              </w:rPr>
+              <w:t>' ביולוגיה עם חמוטל שיעור 3 לומדים בחדר 232.</w:t>
+            </w:r>
           </w:p>
         </w:tc>
       </w:tr>
     </w:tbl>
+    <w:p>
+      <w:pPr>
+        <w:rPr>
+          <w:rtl/>
+        </w:rPr>
+      </w:pPr>
+    </w:p>
+    <w:p>
+      <w:pPr>
+        <w:spacing w:line="360" w:lineRule="auto"/>
+        <w:jc w:val="center"/>
+        <w:rPr>
+          <w:b/>
+          <w:bCs/>
+          <w:color w:val="FF00FF"/>
+          <w:sz w:val="32"/>
+          <w:szCs w:val="32"/>
+          <w:u w:val="single"/>
+          <w:rtl/>
+        </w:rPr>
+      </w:pPr>
+    </w:p>
     <w:p/>
     <w:sectPr>
       <w:pgSz w:w="11906" w:h="16838"/>
@@ -1648,124 +1673,11 @@
 </file>
 
 <file path=word/numbering.xml><?xml version="1.0" encoding="utf-8"?>
-<w:numbering xmlns:wpc="http://schemas.microsoft.com/office/word/2010/wordprocessingCanvas" xmlns:cx="http://schemas.microsoft.com/office/drawing/2014/chartex" xmlns:mc="http://schemas.openxmlformats.org/markup-compatibility/2006" xmlns:o="urn:schemas-microsoft-com:office:office" xmlns:r="http://schemas.openxmlformats.org/officeDocument/2006/relationships" xmlns:m="http://schemas.openxmlformats.org/officeDocument/2006/math" xmlns:v="urn:schemas-microsoft-com:vml" xmlns:wp14="http://schemas.microsoft.com/office/word/2010/wordprocessingDrawing" xmlns:wp="http://schemas.openxmlformats.org/drawingml/2006/wordprocessingDrawing" xmlns:w10="urn:schemas-microsoft-com:office:word" xmlns:w="http://schemas.openxmlformats.org/wordprocessingml/2006/main" xmlns:w14="http://schemas.microsoft.com/office/word/2010/wordml" xmlns:w15="http://schemas.microsoft.com/office/word/2012/wordml" xmlns:w16se="http://schemas.microsoft.com/office/word/2015/wordml/symex" xmlns:wpg="http://schemas.microsoft.com/office/word/2010/wordprocessingGroup" xmlns:wpi="http://schemas.microsoft.com/office/word/2010/wordprocessingInk" xmlns:wne="http://schemas.microsoft.com/office/word/2006/wordml" xmlns:wps="http://schemas.microsoft.com/office/word/2010/wordprocessingShape" mc:Ignorable="w14 w15 w16se wp14">
+<w:numbering xmlns:wpc="http://schemas.microsoft.com/office/word/2010/wordprocessingCanvas" xmlns:cx="http://schemas.microsoft.com/office/drawing/2014/chartex" xmlns:cx1="http://schemas.microsoft.com/office/drawing/2015/9/8/chartex" xmlns:cx2="http://schemas.microsoft.com/office/drawing/2015/10/21/chartex" xmlns:cx3="http://schemas.microsoft.com/office/drawing/2016/5/9/chartex" xmlns:cx4="http://schemas.microsoft.com/office/drawing/2016/5/10/chartex" xmlns:cx5="http://schemas.microsoft.com/office/drawing/2016/5/11/chartex" xmlns:cx6="http://schemas.microsoft.com/office/drawing/2016/5/12/chartex" xmlns:cx7="http://schemas.microsoft.com/office/drawing/2016/5/13/chartex" xmlns:cx8="http://schemas.microsoft.com/office/drawing/2016/5/14/chartex" xmlns:mc="http://schemas.openxmlformats.org/markup-compatibility/2006" xmlns:aink="http://schemas.microsoft.com/office/drawing/2016/ink" xmlns:am3d="http://schemas.microsoft.com/office/drawing/2017/model3d" xmlns:o="urn:schemas-microsoft-com:office:office" xmlns:r="http://schemas.openxmlformats.org/officeDocument/2006/relationships" xmlns:m="http://schemas.openxmlformats.org/officeDocument/2006/math" xmlns:v="urn:schemas-microsoft-com:vml" xmlns:wp14="http://schemas.microsoft.com/office/word/2010/wordprocessingDrawing" xmlns:wp="http://schemas.openxmlformats.org/drawingml/2006/wordprocessingDrawing" xmlns:w10="urn:schemas-microsoft-com:office:word" xmlns:w="http://schemas.openxmlformats.org/wordprocessingml/2006/main" xmlns:w14="http://schemas.microsoft.com/office/word/2010/wordml" xmlns:w15="http://schemas.microsoft.com/office/word/2012/wordml" xmlns:w16cex="http://schemas.microsoft.com/office/word/2018/wordml/cex" xmlns:w16cid="http://schemas.microsoft.com/office/word/2016/wordml/cid" xmlns:w16="http://schemas.microsoft.com/office/word/2018/wordml" xmlns:w16sdtdh="http://schemas.microsoft.com/office/word/2020/wordml/sdtdatahash" xmlns:w16se="http://schemas.microsoft.com/office/word/2015/wordml/symex" xmlns:wpg="http://schemas.microsoft.com/office/word/2010/wordprocessingGroup" xmlns:wpi="http://schemas.microsoft.com/office/word/2010/wordprocessingInk" xmlns:wne="http://schemas.microsoft.com/office/word/2006/wordml" xmlns:wps="http://schemas.microsoft.com/office/word/2010/wordprocessingShape" mc:Ignorable="w14 w15 w16se w16cid w16 w16cex w16sdtdh wp14">
   <w:abstractNum w:abstractNumId="0" w15:restartNumberingAfterBreak="0">
-    <w:nsid w:val="0F8B0BD1"/>
+    <w:nsid w:val="32262333"/>
     <w:multiLevelType w:val="hybridMultilevel"/>
-    <w:tmpl w:val="FA98346E"/>
-    <w:lvl w:ilvl="0" w:tplc="0409000D">
-      <w:start w:val="1"/>
-      <w:numFmt w:val="bullet"/>
-      <w:lvlText w:val=""/>
-      <w:lvlJc w:val="left"/>
-      <w:pPr>
-        <w:ind w:left="360" w:hanging="360"/>
-      </w:pPr>
-      <w:rPr>
-        <w:rFonts w:ascii="Wingdings" w:hAnsi="Wingdings" w:hint="default"/>
-      </w:rPr>
-    </w:lvl>
-    <w:lvl w:ilvl="1" w:tplc="04090003" w:tentative="1">
-      <w:start w:val="1"/>
-      <w:numFmt w:val="bullet"/>
-      <w:lvlText w:val="o"/>
-      <w:lvlJc w:val="left"/>
-      <w:pPr>
-        <w:ind w:left="1080" w:hanging="360"/>
-      </w:pPr>
-      <w:rPr>
-        <w:rFonts w:ascii="Courier New" w:hAnsi="Courier New" w:cs="Courier New" w:hint="default"/>
-      </w:rPr>
-    </w:lvl>
-    <w:lvl w:ilvl="2" w:tplc="04090005" w:tentative="1">
-      <w:start w:val="1"/>
-      <w:numFmt w:val="bullet"/>
-      <w:lvlText w:val=""/>
-      <w:lvlJc w:val="left"/>
-      <w:pPr>
-        <w:ind w:left="1800" w:hanging="360"/>
-      </w:pPr>
-      <w:rPr>
-        <w:rFonts w:ascii="Wingdings" w:hAnsi="Wingdings" w:hint="default"/>
-      </w:rPr>
-    </w:lvl>
-    <w:lvl w:ilvl="3" w:tplc="04090001" w:tentative="1">
-      <w:start w:val="1"/>
-      <w:numFmt w:val="bullet"/>
-      <w:lvlText w:val=""/>
-      <w:lvlJc w:val="left"/>
-      <w:pPr>
-        <w:ind w:left="2520" w:hanging="360"/>
-      </w:pPr>
-      <w:rPr>
-        <w:rFonts w:ascii="Symbol" w:hAnsi="Symbol" w:hint="default"/>
-      </w:rPr>
-    </w:lvl>
-    <w:lvl w:ilvl="4" w:tplc="04090003" w:tentative="1">
-      <w:start w:val="1"/>
-      <w:numFmt w:val="bullet"/>
-      <w:lvlText w:val="o"/>
-      <w:lvlJc w:val="left"/>
-      <w:pPr>
-        <w:ind w:left="3240" w:hanging="360"/>
-      </w:pPr>
-      <w:rPr>
-        <w:rFonts w:ascii="Courier New" w:hAnsi="Courier New" w:cs="Courier New" w:hint="default"/>
-      </w:rPr>
-    </w:lvl>
-    <w:lvl w:ilvl="5" w:tplc="04090005" w:tentative="1">
-      <w:start w:val="1"/>
-      <w:numFmt w:val="bullet"/>
-      <w:lvlText w:val=""/>
-      <w:lvlJc w:val="left"/>
-      <w:pPr>
-        <w:ind w:left="3960" w:hanging="360"/>
-      </w:pPr>
-      <w:rPr>
-        <w:rFonts w:ascii="Wingdings" w:hAnsi="Wingdings" w:hint="default"/>
-      </w:rPr>
-    </w:lvl>
-    <w:lvl w:ilvl="6" w:tplc="04090001" w:tentative="1">
-      <w:start w:val="1"/>
-      <w:numFmt w:val="bullet"/>
-      <w:lvlText w:val=""/>
-      <w:lvlJc w:val="left"/>
-      <w:pPr>
-        <w:ind w:left="4680" w:hanging="360"/>
-      </w:pPr>
-      <w:rPr>
-        <w:rFonts w:ascii="Symbol" w:hAnsi="Symbol" w:hint="default"/>
-      </w:rPr>
-    </w:lvl>
-    <w:lvl w:ilvl="7" w:tplc="04090003" w:tentative="1">
-      <w:start w:val="1"/>
-      <w:numFmt w:val="bullet"/>
-      <w:lvlText w:val="o"/>
-      <w:lvlJc w:val="left"/>
-      <w:pPr>
-        <w:ind w:left="5400" w:hanging="360"/>
-      </w:pPr>
-      <w:rPr>
-        <w:rFonts w:ascii="Courier New" w:hAnsi="Courier New" w:cs="Courier New" w:hint="default"/>
-      </w:rPr>
-    </w:lvl>
-    <w:lvl w:ilvl="8" w:tplc="04090005" w:tentative="1">
-      <w:start w:val="1"/>
-      <w:numFmt w:val="bullet"/>
-      <w:lvlText w:val=""/>
-      <w:lvlJc w:val="left"/>
-      <w:pPr>
-        <w:ind w:left="6120" w:hanging="360"/>
-      </w:pPr>
-      <w:rPr>
-        <w:rFonts w:ascii="Wingdings" w:hAnsi="Wingdings" w:hint="default"/>
-      </w:rPr>
-    </w:lvl>
-  </w:abstractNum>
-  <w:abstractNum w:abstractNumId="1" w15:restartNumberingAfterBreak="0">
-    <w:nsid w:val="78BB01D0"/>
-    <w:multiLevelType w:val="hybridMultilevel"/>
-    <w:tmpl w:val="4BEE7028"/>
+    <w:tmpl w:val="11AEC41A"/>
     <w:lvl w:ilvl="0" w:tplc="0409000D">
       <w:start w:val="1"/>
       <w:numFmt w:val="bullet"/>
@@ -1878,14 +1790,11 @@
   <w:num w:numId="1">
     <w:abstractNumId w:val="0"/>
   </w:num>
-  <w:num w:numId="2">
-    <w:abstractNumId w:val="1"/>
-  </w:num>
 </w:numbering>
 </file>
 
 <file path=word/styles.xml><?xml version="1.0" encoding="utf-8"?>
-<w:styles xmlns:mc="http://schemas.openxmlformats.org/markup-compatibility/2006" xmlns:r="http://schemas.openxmlformats.org/officeDocument/2006/relationships" xmlns:w="http://schemas.openxmlformats.org/wordprocessingml/2006/main" xmlns:w14="http://schemas.microsoft.com/office/word/2010/wordml" xmlns:w15="http://schemas.microsoft.com/office/word/2012/wordml" xmlns:w16se="http://schemas.microsoft.com/office/word/2015/wordml/symex" mc:Ignorable="w14 w15 w16se">
+<w:styles xmlns:mc="http://schemas.openxmlformats.org/markup-compatibility/2006" xmlns:r="http://schemas.openxmlformats.org/officeDocument/2006/relationships" xmlns:w="http://schemas.openxmlformats.org/wordprocessingml/2006/main" xmlns:w14="http://schemas.microsoft.com/office/word/2010/wordml" xmlns:w15="http://schemas.microsoft.com/office/word/2012/wordml" xmlns:w16cex="http://schemas.microsoft.com/office/word/2018/wordml/cex" xmlns:w16cid="http://schemas.microsoft.com/office/word/2016/wordml/cid" xmlns:w16="http://schemas.microsoft.com/office/word/2018/wordml" xmlns:w16sdtdh="http://schemas.microsoft.com/office/word/2020/wordml/sdtdatahash" xmlns:w16se="http://schemas.microsoft.com/office/word/2015/wordml/symex" mc:Ignorable="w14 w15 w16se w16cid w16 w16cex w16sdtdh">
   <w:docDefaults>
     <w:rPrDefault>
       <w:rPr>
@@ -1901,7 +1810,7 @@
       </w:pPr>
     </w:pPrDefault>
   </w:docDefaults>
-  <w:latentStyles w:defLockedState="0" w:defUIPriority="99" w:defSemiHidden="0" w:defUnhideWhenUsed="0" w:defQFormat="0" w:count="371">
+  <w:latentStyles w:defLockedState="0" w:defUIPriority="99" w:defSemiHidden="0" w:defUnhideWhenUsed="0" w:defQFormat="0" w:count="376">
     <w:lsdException w:name="Normal" w:uiPriority="0" w:qFormat="1"/>
     <w:lsdException w:name="heading 1" w:uiPriority="9" w:qFormat="1"/>
     <w:lsdException w:name="heading 2" w:semiHidden="1" w:uiPriority="9" w:unhideWhenUsed="1" w:qFormat="1"/>
@@ -2007,7 +1916,6 @@
     <w:lsdException w:name="HTML Sample" w:semiHidden="1" w:unhideWhenUsed="1"/>
     <w:lsdException w:name="HTML Typewriter" w:semiHidden="1" w:unhideWhenUsed="1"/>
     <w:lsdException w:name="HTML Variable" w:semiHidden="1" w:unhideWhenUsed="1"/>
-    <w:lsdException w:name="Normal Table" w:semiHidden="1" w:unhideWhenUsed="1"/>
     <w:lsdException w:name="annotation subject" w:semiHidden="1" w:unhideWhenUsed="1"/>
     <w:lsdException w:name="No List" w:semiHidden="1" w:unhideWhenUsed="1"/>
     <w:lsdException w:name="Outline List 1" w:semiHidden="1" w:unhideWhenUsed="1"/>
@@ -2050,11 +1958,8 @@
     <w:lsdException w:name="Table Contemporary" w:semiHidden="1" w:unhideWhenUsed="1"/>
     <w:lsdException w:name="Table Elegant" w:semiHidden="1" w:unhideWhenUsed="1"/>
     <w:lsdException w:name="Table Professional" w:semiHidden="1" w:unhideWhenUsed="1"/>
-    <w:lsdException w:name="Table Subtle 1" w:semiHidden="1" w:unhideWhenUsed="1"/>
     <w:lsdException w:name="Table Subtle 2" w:semiHidden="1" w:unhideWhenUsed="1"/>
     <w:lsdException w:name="Table Web 1" w:semiHidden="1" w:unhideWhenUsed="1"/>
-    <w:lsdException w:name="Table Web 2" w:semiHidden="1" w:unhideWhenUsed="1"/>
-    <w:lsdException w:name="Table Web 3" w:semiHidden="1" w:unhideWhenUsed="1"/>
     <w:lsdException w:name="Balloon Text" w:semiHidden="1" w:unhideWhenUsed="1"/>
     <w:lsdException w:name="Table Grid" w:uiPriority="39"/>
     <w:lsdException w:name="Table Theme" w:semiHidden="1" w:unhideWhenUsed="1"/>
@@ -2273,11 +2178,16 @@
     <w:lsdException w:name="List Table 5 Dark Accent 6" w:uiPriority="50"/>
     <w:lsdException w:name="List Table 6 Colorful Accent 6" w:uiPriority="51"/>
     <w:lsdException w:name="List Table 7 Colorful Accent 6" w:uiPriority="52"/>
+    <w:lsdException w:name="Mention" w:semiHidden="1" w:unhideWhenUsed="1"/>
+    <w:lsdException w:name="Smart Hyperlink" w:semiHidden="1" w:unhideWhenUsed="1"/>
+    <w:lsdException w:name="Hashtag" w:semiHidden="1" w:unhideWhenUsed="1"/>
+    <w:lsdException w:name="Unresolved Mention" w:semiHidden="1" w:unhideWhenUsed="1"/>
+    <w:lsdException w:name="Smart Link" w:semiHidden="1" w:unhideWhenUsed="1"/>
   </w:latentStyles>
   <w:style w:type="paragraph" w:default="1" w:styleId="a">
     <w:name w:val="Normal"/>
     <w:qFormat/>
-    <w:rsid w:val="00F33263"/>
+    <w:rsid w:val="0093425F"/>
     <w:pPr>
       <w:bidi/>
     </w:pPr>
@@ -2313,7 +2223,7 @@
     <w:name w:val="Table Grid"/>
     <w:basedOn w:val="a1"/>
     <w:uiPriority w:val="39"/>
-    <w:rsid w:val="00F33263"/>
+    <w:rsid w:val="0093425F"/>
     <w:pPr>
       <w:spacing w:after="0" w:line="240" w:lineRule="auto"/>
     </w:pPr>
@@ -2333,7 +2243,7 @@
     <w:basedOn w:val="a"/>
     <w:uiPriority w:val="34"/>
     <w:qFormat/>
-    <w:rsid w:val="00F33263"/>
+    <w:rsid w:val="0093425F"/>
     <w:pPr>
       <w:ind w:left="720"/>
       <w:contextualSpacing/>

</xml_diff>

<commit_message>
updated first.docx. 21.12.2021, 16:59:24
</commit_message>
<xml_diff>
--- a/first.docx
+++ b/first.docx
@@ -42,7 +42,7 @@
           <w:u w:val="single"/>
           <w:rtl/>
         </w:rPr>
-        <w:t xml:space="preserve"> מערכת יום שלישי </w:t>
+        <w:t xml:space="preserve"> מערכת יום רביעי </w:t>
       </w:r>
       <w:r>
         <w:rPr>
@@ -55,7 +55,7 @@
           <w:u w:val="single"/>
           <w:rtl/>
         </w:rPr>
-        <w:t>21.12</w:t>
+        <w:t>22.12.</w:t>
       </w:r>
       <w:r>
         <w:rPr>
@@ -68,23 +68,23 @@
           <w:u w:val="single"/>
           <w:rtl/>
         </w:rPr>
-        <w:t>.2021</w:t>
+        <w:t>2021</w:t>
       </w:r>
     </w:p>
     <w:tbl>
       <w:tblPr>
         <w:tblStyle w:val="a3"/>
         <w:bidiVisual/>
-        <w:tblW w:w="9634" w:type="dxa"/>
-        <w:tblInd w:w="282" w:type="dxa"/>
+        <w:tblW w:w="10638" w:type="dxa"/>
+        <w:tblInd w:w="140" w:type="dxa"/>
         <w:tblLook w:val="04A0" w:firstRow="1" w:lastRow="0" w:firstColumn="1" w:lastColumn="0" w:noHBand="0" w:noVBand="1"/>
       </w:tblPr>
       <w:tblGrid>
-        <w:gridCol w:w="1270"/>
-        <w:gridCol w:w="2410"/>
+        <w:gridCol w:w="1134"/>
+        <w:gridCol w:w="2688"/>
         <w:gridCol w:w="1842"/>
         <w:gridCol w:w="1984"/>
-        <w:gridCol w:w="2128"/>
+        <w:gridCol w:w="2990"/>
       </w:tblGrid>
       <w:tr>
         <w:trPr>
@@ -92,7 +92,7 @@
         </w:trPr>
         <w:tc>
           <w:tcPr>
-            <w:tcW w:w="1270" w:type="dxa"/>
+            <w:tcW w:w="1134" w:type="dxa"/>
             <w:tcBorders>
               <w:top w:val="thickThinSmallGap" w:sz="24" w:space="0" w:color="000000"/>
               <w:left w:val="thinThickSmallGap" w:sz="24" w:space="0" w:color="000000"/>
@@ -117,7 +117,7 @@
         </w:tc>
         <w:tc>
           <w:tcPr>
-            <w:tcW w:w="8364" w:type="dxa"/>
+            <w:tcW w:w="9504" w:type="dxa"/>
             <w:gridSpan w:val="4"/>
             <w:tcBorders>
               <w:top w:val="thickThinSmallGap" w:sz="24" w:space="0" w:color="000000"/>
@@ -130,26 +130,42 @@
               <w:pStyle w:val="a4"/>
               <w:numPr>
                 <w:ilvl w:val="0"/>
-                <w:numId w:val="1"/>
+                <w:numId w:val="2"/>
               </w:numPr>
-              <w:spacing w:line="276" w:lineRule="auto"/>
-              <w:rPr>
-                <w:b/>
-                <w:bCs/>
-                <w:sz w:val="24"/>
-                <w:szCs w:val="24"/>
-              </w:rPr>
-            </w:pPr>
-            <w:r>
-              <w:rPr>
-                <w:rFonts w:hint="cs"/>
-                <w:b/>
-                <w:bCs/>
-                <w:sz w:val="24"/>
-                <w:szCs w:val="24"/>
-                <w:rtl/>
-              </w:rPr>
-              <w:t>סמינר מגמת מוסיקה</w:t>
+              <w:spacing w:line="360" w:lineRule="auto"/>
+              <w:rPr>
+                <w:rtl/>
+              </w:rPr>
+            </w:pPr>
+            <w:proofErr w:type="spellStart"/>
+            <w:r>
+              <w:rPr>
+                <w:rFonts w:hint="cs"/>
+                <w:rtl/>
+              </w:rPr>
+              <w:t>יב</w:t>
+            </w:r>
+            <w:proofErr w:type="spellEnd"/>
+            <w:r>
+              <w:rPr>
+                <w:rFonts w:hint="cs"/>
+                <w:rtl/>
+              </w:rPr>
+              <w:t xml:space="preserve">' 6+12 בגרות אנגלית בע"פ ע"פ הזמנת המורה בחדרי מחשב ג' + ד'.           8.30-12.30.       </w:t>
+            </w:r>
+            <w:r>
+              <w:rPr>
+                <w:rFonts w:hint="cs"/>
+                <w:rtl/>
+              </w:rPr>
+              <w:t xml:space="preserve">     </w:t>
+            </w:r>
+            <w:r>
+              <w:rPr>
+                <w:rFonts w:hint="cs"/>
+                <w:rtl/>
+              </w:rPr>
+              <w:t>שלומית 9.00-10.30 .      רועי ט. 10.30-12.30.</w:t>
             </w:r>
           </w:p>
           <w:p>
@@ -160,92 +176,13 @@
                 <w:numId w:val="1"/>
               </w:numPr>
               <w:spacing w:line="360" w:lineRule="auto"/>
-              <w:rPr>
-                <w:b/>
-                <w:bCs/>
-                <w:sz w:val="24"/>
-                <w:szCs w:val="24"/>
-                <w:rtl/>
-              </w:rPr>
-            </w:pPr>
-            <w:proofErr w:type="spellStart"/>
-            <w:r>
-              <w:rPr>
-                <w:rFonts w:hint="cs"/>
-                <w:b/>
-                <w:bCs/>
-                <w:sz w:val="24"/>
-                <w:szCs w:val="24"/>
-                <w:rtl/>
-              </w:rPr>
-              <w:t>יב</w:t>
-            </w:r>
-            <w:proofErr w:type="spellEnd"/>
-            <w:r>
-              <w:rPr>
-                <w:rFonts w:hint="cs"/>
-                <w:b/>
-                <w:bCs/>
-                <w:sz w:val="24"/>
-                <w:szCs w:val="24"/>
-                <w:rtl/>
-              </w:rPr>
-              <w:t>' 3+7+11 בגרות אנגלית בע"פ ע"פ הזמנת המורה בחדרי מחשב ג' + ד'.</w:t>
-            </w:r>
-            <w:r>
-              <w:rPr>
-                <w:rFonts w:hint="cs"/>
-                <w:b/>
-                <w:bCs/>
-                <w:sz w:val="24"/>
-                <w:szCs w:val="24"/>
-                <w:rtl/>
-              </w:rPr>
-              <w:t xml:space="preserve"> </w:t>
-            </w:r>
-            <w:r>
-              <w:rPr>
-                <w:rFonts w:hint="cs"/>
-                <w:b/>
-                <w:bCs/>
-                <w:sz w:val="24"/>
-                <w:szCs w:val="24"/>
-                <w:rtl/>
-              </w:rPr>
-              <w:t xml:space="preserve"> </w:t>
-            </w:r>
-            <w:r>
-              <w:rPr>
-                <w:rFonts w:hint="cs"/>
-                <w:b/>
-                <w:bCs/>
-                <w:sz w:val="24"/>
-                <w:szCs w:val="24"/>
-                <w:rtl/>
-              </w:rPr>
-              <w:t>9.00</w:t>
-            </w:r>
-            <w:r>
-              <w:rPr>
-                <w:rFonts w:hint="cs"/>
-                <w:b/>
-                <w:bCs/>
-                <w:sz w:val="24"/>
-                <w:szCs w:val="24"/>
-                <w:rtl/>
-              </w:rPr>
-              <w:t>-14.30.</w:t>
-            </w:r>
-            <w:r>
-              <w:rPr>
-                <w:rFonts w:hint="cs"/>
-                <w:b/>
-                <w:bCs/>
-                <w:sz w:val="24"/>
-                <w:szCs w:val="24"/>
-                <w:rtl/>
-              </w:rPr>
-              <w:t xml:space="preserve">   ערן 9-10.    שונית 10-12.    שלומית 12-13.30.</w:t>
+            </w:pPr>
+            <w:r>
+              <w:rPr>
+                <w:rFonts w:hint="cs"/>
+                <w:rtl/>
+              </w:rPr>
+              <w:t>מבחן מסכם תנך יב8+9+10.</w:t>
             </w:r>
           </w:p>
           <w:p>
@@ -253,37 +190,21 @@
               <w:pStyle w:val="a4"/>
               <w:numPr>
                 <w:ilvl w:val="0"/>
-                <w:numId w:val="1"/>
+                <w:numId w:val="3"/>
               </w:numPr>
-              <w:spacing w:line="276" w:lineRule="auto"/>
-              <w:rPr>
-                <w:b/>
-                <w:bCs/>
-                <w:sz w:val="24"/>
-                <w:szCs w:val="24"/>
-              </w:rPr>
-            </w:pPr>
-            <w:r>
-              <w:rPr>
-                <w:rFonts w:hint="cs"/>
-                <w:b/>
-                <w:bCs/>
-                <w:sz w:val="24"/>
-                <w:szCs w:val="24"/>
-                <w:rtl/>
-              </w:rPr>
-              <w:t>12.10 .</w:t>
-            </w:r>
-            <w:r>
-              <w:rPr>
-                <w:rFonts w:hint="cs"/>
-                <w:b/>
-                <w:bCs/>
-                <w:sz w:val="24"/>
-                <w:szCs w:val="24"/>
-                <w:rtl/>
-              </w:rPr>
-              <w:t xml:space="preserve">מועצה פדגוגית </w:t>
+              <w:spacing w:line="360" w:lineRule="auto"/>
+              <w:rPr>
+                <w:highlight w:val="yellow"/>
+                <w:rtl/>
+              </w:rPr>
+            </w:pPr>
+            <w:r>
+              <w:rPr>
+                <w:rFonts w:hint="cs"/>
+                <w:highlight w:val="yellow"/>
+                <w:rtl/>
+              </w:rPr>
+              <w:t>כיתה יוד7 לומדת כל היום בחדר 128 (יא8)</w:t>
             </w:r>
           </w:p>
           <w:p>
@@ -291,27 +212,21 @@
               <w:pStyle w:val="a4"/>
               <w:numPr>
                 <w:ilvl w:val="0"/>
-                <w:numId w:val="1"/>
+                <w:numId w:val="3"/>
               </w:numPr>
-              <w:spacing w:line="276" w:lineRule="auto"/>
-              <w:rPr>
-                <w:b/>
-                <w:bCs/>
-                <w:sz w:val="24"/>
-                <w:szCs w:val="24"/>
-                <w:rtl/>
-              </w:rPr>
-            </w:pPr>
-            <w:r>
-              <w:rPr>
-                <w:rFonts w:hint="cs"/>
-                <w:b/>
-                <w:bCs/>
-                <w:sz w:val="24"/>
-                <w:szCs w:val="24"/>
-                <w:rtl/>
-              </w:rPr>
-              <w:t>13.45 ישיבות צוותים / שיחות אישיות בצוותי המקצוע ע"פ הזמנת הרכז.</w:t>
+              <w:spacing w:line="360" w:lineRule="auto"/>
+              <w:rPr>
+                <w:highlight w:val="yellow"/>
+                <w:rtl/>
+              </w:rPr>
+            </w:pPr>
+            <w:r>
+              <w:rPr>
+                <w:rFonts w:hint="cs"/>
+                <w:highlight w:val="yellow"/>
+                <w:rtl/>
+              </w:rPr>
+              <w:t>כיתה יא8 לומדת כל היום בחדר 311 (יוד7)</w:t>
             </w:r>
           </w:p>
         </w:tc>
@@ -322,7 +237,7 @@
         </w:trPr>
         <w:tc>
           <w:tcPr>
-            <w:tcW w:w="1270" w:type="dxa"/>
+            <w:tcW w:w="1134" w:type="dxa"/>
             <w:tcBorders>
               <w:top w:val="thickThinSmallGap" w:sz="24" w:space="0" w:color="000000"/>
               <w:left w:val="thinThickSmallGap" w:sz="24" w:space="0" w:color="000000"/>
@@ -359,12 +274,11 @@
         </w:tc>
         <w:tc>
           <w:tcPr>
-            <w:tcW w:w="2410" w:type="dxa"/>
+            <w:tcW w:w="2688" w:type="dxa"/>
             <w:tcBorders>
               <w:top w:val="thickThinSmallGap" w:sz="24" w:space="0" w:color="000000"/>
               <w:right w:val="thickThinSmallGap" w:sz="24" w:space="0" w:color="000000"/>
             </w:tcBorders>
-            <w:shd w:val="clear" w:color="auto" w:fill="auto"/>
           </w:tcPr>
           <w:p>
             <w:pPr>
@@ -538,7 +452,6 @@
               <w:top w:val="thickThinSmallGap" w:sz="24" w:space="0" w:color="000000"/>
               <w:right w:val="thickThinSmallGap" w:sz="24" w:space="0" w:color="000000"/>
             </w:tcBorders>
-            <w:shd w:val="clear" w:color="auto" w:fill="auto"/>
           </w:tcPr>
           <w:p>
             <w:pPr>
@@ -585,7 +498,7 @@
                 <w:szCs w:val="20"/>
                 <w:rtl/>
               </w:rPr>
-              <w:t xml:space="preserve">מאיה </w:t>
+              <w:t>עדי תדהר</w:t>
             </w:r>
           </w:p>
           <w:p>
@@ -608,7 +521,7 @@
                 <w:szCs w:val="20"/>
                 <w:rtl/>
               </w:rPr>
-              <w:t>שרה יחיאל</w:t>
+              <w:t>ורד צרפתי</w:t>
             </w:r>
           </w:p>
           <w:p>
@@ -631,7 +544,7 @@
                 <w:szCs w:val="20"/>
                 <w:rtl/>
               </w:rPr>
-              <w:t>אורי נווה</w:t>
+              <w:t>ליה</w:t>
             </w:r>
           </w:p>
           <w:p>
@@ -654,21 +567,8 @@
                 <w:szCs w:val="20"/>
                 <w:rtl/>
               </w:rPr>
-              <w:t xml:space="preserve">אופיר </w:t>
-            </w:r>
-            <w:proofErr w:type="spellStart"/>
-            <w:r>
-              <w:rPr>
-                <w:rFonts w:hint="cs"/>
-                <w:b/>
-                <w:bCs/>
-                <w:sz w:val="20"/>
-                <w:szCs w:val="20"/>
-                <w:rtl/>
-              </w:rPr>
-              <w:t>קוביצקי</w:t>
-            </w:r>
-            <w:proofErr w:type="spellEnd"/>
+              <w:t>שרית פ.</w:t>
+            </w:r>
           </w:p>
           <w:p>
             <w:pPr>
@@ -690,8 +590,20 @@
                 <w:szCs w:val="20"/>
                 <w:rtl/>
               </w:rPr>
-              <w:t>שונית</w:t>
-            </w:r>
+              <w:t>גיא</w:t>
+            </w:r>
+          </w:p>
+          <w:p>
+            <w:pPr>
+              <w:spacing w:line="276" w:lineRule="auto"/>
+              <w:rPr>
+                <w:b/>
+                <w:bCs/>
+                <w:sz w:val="20"/>
+                <w:szCs w:val="20"/>
+                <w:rtl/>
+              </w:rPr>
+            </w:pPr>
           </w:p>
         </w:tc>
         <w:tc>
@@ -701,7 +613,6 @@
               <w:top w:val="thickThinSmallGap" w:sz="24" w:space="0" w:color="000000"/>
               <w:right w:val="thickThinSmallGap" w:sz="24" w:space="0" w:color="000000"/>
             </w:tcBorders>
-            <w:shd w:val="clear" w:color="auto" w:fill="auto"/>
           </w:tcPr>
           <w:p>
             <w:pPr>
@@ -711,19 +622,146 @@
                 <w:bCs/>
                 <w:sz w:val="20"/>
                 <w:szCs w:val="20"/>
-                <w:rtl/>
-              </w:rPr>
-            </w:pPr>
+                <w:u w:val="single"/>
+                <w:rtl/>
+              </w:rPr>
+            </w:pPr>
+            <w:r>
+              <w:rPr>
+                <w:rFonts w:hint="cs"/>
+                <w:b/>
+                <w:bCs/>
+                <w:sz w:val="20"/>
+                <w:szCs w:val="20"/>
+                <w:u w:val="single"/>
+                <w:rtl/>
+              </w:rPr>
+              <w:t>11.50-12.10</w:t>
+            </w:r>
+          </w:p>
+          <w:p>
+            <w:pPr>
+              <w:spacing w:line="276" w:lineRule="auto"/>
+              <w:rPr>
+                <w:b/>
+                <w:bCs/>
+                <w:sz w:val="20"/>
+                <w:szCs w:val="20"/>
+                <w:rtl/>
+              </w:rPr>
+            </w:pPr>
+            <w:r>
+              <w:rPr>
+                <w:rFonts w:hint="cs"/>
+                <w:b/>
+                <w:bCs/>
+                <w:sz w:val="20"/>
+                <w:szCs w:val="20"/>
+                <w:rtl/>
+              </w:rPr>
+              <w:t>עמית רייכמן</w:t>
+            </w:r>
+          </w:p>
+          <w:p>
+            <w:pPr>
+              <w:spacing w:line="276" w:lineRule="auto"/>
+              <w:rPr>
+                <w:b/>
+                <w:bCs/>
+                <w:sz w:val="20"/>
+                <w:szCs w:val="20"/>
+                <w:rtl/>
+              </w:rPr>
+            </w:pPr>
+            <w:r>
+              <w:rPr>
+                <w:rFonts w:hint="cs"/>
+                <w:b/>
+                <w:bCs/>
+                <w:sz w:val="20"/>
+                <w:szCs w:val="20"/>
+                <w:rtl/>
+              </w:rPr>
+              <w:t>יונית עמית</w:t>
+            </w:r>
+          </w:p>
+          <w:p>
+            <w:pPr>
+              <w:spacing w:line="276" w:lineRule="auto"/>
+              <w:rPr>
+                <w:b/>
+                <w:bCs/>
+                <w:sz w:val="20"/>
+                <w:szCs w:val="20"/>
+                <w:rtl/>
+              </w:rPr>
+            </w:pPr>
+            <w:r>
+              <w:rPr>
+                <w:rFonts w:hint="cs"/>
+                <w:b/>
+                <w:bCs/>
+                <w:sz w:val="20"/>
+                <w:szCs w:val="20"/>
+                <w:rtl/>
+              </w:rPr>
+              <w:t>מוטי מור</w:t>
+            </w:r>
+          </w:p>
+          <w:p>
+            <w:pPr>
+              <w:spacing w:line="276" w:lineRule="auto"/>
+              <w:rPr>
+                <w:b/>
+                <w:bCs/>
+                <w:sz w:val="20"/>
+                <w:szCs w:val="20"/>
+                <w:rtl/>
+              </w:rPr>
+            </w:pPr>
+            <w:r>
+              <w:rPr>
+                <w:rFonts w:hint="cs"/>
+                <w:b/>
+                <w:bCs/>
+                <w:sz w:val="20"/>
+                <w:szCs w:val="20"/>
+                <w:rtl/>
+              </w:rPr>
+              <w:t>ליאורה</w:t>
+            </w:r>
+          </w:p>
+          <w:p>
+            <w:pPr>
+              <w:spacing w:line="276" w:lineRule="auto"/>
+              <w:rPr>
+                <w:b/>
+                <w:bCs/>
+                <w:sz w:val="20"/>
+                <w:szCs w:val="20"/>
+                <w:rtl/>
+              </w:rPr>
+            </w:pPr>
+            <w:r>
+              <w:rPr>
+                <w:rFonts w:hint="cs"/>
+                <w:b/>
+                <w:bCs/>
+                <w:sz w:val="20"/>
+                <w:szCs w:val="20"/>
+                <w:rtl/>
+              </w:rPr>
+              <w:t xml:space="preserve">טליה </w:t>
+            </w:r>
           </w:p>
         </w:tc>
         <w:tc>
           <w:tcPr>
-            <w:tcW w:w="2128" w:type="dxa"/>
+            <w:tcW w:w="2990" w:type="dxa"/>
             <w:tcBorders>
               <w:top w:val="thickThinSmallGap" w:sz="24" w:space="0" w:color="000000"/>
               <w:right w:val="thickThinSmallGap" w:sz="24" w:space="0" w:color="000000"/>
             </w:tcBorders>
-            <w:shd w:val="clear" w:color="auto" w:fill="auto"/>
           </w:tcPr>
           <w:p>
             <w:pPr>
@@ -733,19 +771,173 @@
                 <w:bCs/>
                 <w:sz w:val="20"/>
                 <w:szCs w:val="20"/>
-                <w:rtl/>
-              </w:rPr>
-            </w:pPr>
+                <w:u w:val="single"/>
+                <w:rtl/>
+              </w:rPr>
+            </w:pPr>
+            <w:r>
+              <w:rPr>
+                <w:rFonts w:hint="cs"/>
+                <w:b/>
+                <w:bCs/>
+                <w:sz w:val="20"/>
+                <w:szCs w:val="20"/>
+                <w:u w:val="single"/>
+                <w:rtl/>
+              </w:rPr>
+              <w:t>13.45-13.55</w:t>
+            </w:r>
+          </w:p>
+          <w:p>
+            <w:pPr>
+              <w:spacing w:line="276" w:lineRule="auto"/>
+              <w:rPr>
+                <w:b/>
+                <w:bCs/>
+                <w:sz w:val="20"/>
+                <w:szCs w:val="20"/>
+                <w:rtl/>
+              </w:rPr>
+            </w:pPr>
+            <w:r>
+              <w:rPr>
+                <w:rFonts w:hint="cs"/>
+                <w:b/>
+                <w:bCs/>
+                <w:sz w:val="20"/>
+                <w:szCs w:val="20"/>
+                <w:rtl/>
+              </w:rPr>
+              <w:t xml:space="preserve">גליה </w:t>
+            </w:r>
+            <w:proofErr w:type="spellStart"/>
+            <w:r>
+              <w:rPr>
+                <w:rFonts w:hint="cs"/>
+                <w:b/>
+                <w:bCs/>
+                <w:sz w:val="20"/>
+                <w:szCs w:val="20"/>
+                <w:rtl/>
+              </w:rPr>
+              <w:t>ספז</w:t>
+            </w:r>
+            <w:proofErr w:type="spellEnd"/>
+          </w:p>
+          <w:p>
+            <w:pPr>
+              <w:spacing w:line="276" w:lineRule="auto"/>
+              <w:rPr>
+                <w:b/>
+                <w:bCs/>
+                <w:sz w:val="20"/>
+                <w:szCs w:val="20"/>
+                <w:rtl/>
+              </w:rPr>
+            </w:pPr>
+            <w:r>
+              <w:rPr>
+                <w:rFonts w:hint="cs"/>
+                <w:b/>
+                <w:bCs/>
+                <w:sz w:val="20"/>
+                <w:szCs w:val="20"/>
+                <w:rtl/>
+              </w:rPr>
+              <w:t>גל סגל</w:t>
+            </w:r>
+          </w:p>
+          <w:p>
+            <w:pPr>
+              <w:spacing w:line="276" w:lineRule="auto"/>
+              <w:rPr>
+                <w:b/>
+                <w:bCs/>
+                <w:sz w:val="20"/>
+                <w:szCs w:val="20"/>
+                <w:rtl/>
+              </w:rPr>
+            </w:pPr>
+            <w:r>
+              <w:rPr>
+                <w:rFonts w:hint="cs"/>
+                <w:b/>
+                <w:bCs/>
+                <w:sz w:val="20"/>
+                <w:szCs w:val="20"/>
+                <w:rtl/>
+              </w:rPr>
+              <w:t>איילה נאמני</w:t>
+            </w:r>
+          </w:p>
+          <w:p>
+            <w:pPr>
+              <w:spacing w:line="276" w:lineRule="auto"/>
+              <w:rPr>
+                <w:b/>
+                <w:bCs/>
+                <w:sz w:val="20"/>
+                <w:szCs w:val="20"/>
+                <w:rtl/>
+              </w:rPr>
+            </w:pPr>
+            <w:r>
+              <w:rPr>
+                <w:rFonts w:hint="cs"/>
+                <w:b/>
+                <w:bCs/>
+                <w:sz w:val="20"/>
+                <w:szCs w:val="20"/>
+                <w:rtl/>
+              </w:rPr>
+              <w:t xml:space="preserve">ערן </w:t>
+            </w:r>
+            <w:proofErr w:type="spellStart"/>
+            <w:r>
+              <w:rPr>
+                <w:rFonts w:hint="cs"/>
+                <w:b/>
+                <w:bCs/>
+                <w:sz w:val="20"/>
+                <w:szCs w:val="20"/>
+                <w:rtl/>
+              </w:rPr>
+              <w:t>רוזנק</w:t>
+            </w:r>
+            <w:proofErr w:type="spellEnd"/>
+          </w:p>
+          <w:p>
+            <w:pPr>
+              <w:spacing w:line="276" w:lineRule="auto"/>
+              <w:rPr>
+                <w:b/>
+                <w:bCs/>
+                <w:sz w:val="20"/>
+                <w:szCs w:val="20"/>
+                <w:rtl/>
+              </w:rPr>
+            </w:pPr>
+            <w:r>
+              <w:rPr>
+                <w:rFonts w:hint="cs"/>
+                <w:b/>
+                <w:bCs/>
+                <w:sz w:val="20"/>
+                <w:szCs w:val="20"/>
+                <w:rtl/>
+              </w:rPr>
+              <w:t>מאיה זאב</w:t>
+            </w:r>
           </w:p>
         </w:tc>
       </w:tr>
       <w:tr>
         <w:trPr>
-          <w:trHeight w:val="1121"/>
+          <w:trHeight w:val="791"/>
         </w:trPr>
         <w:tc>
           <w:tcPr>
-            <w:tcW w:w="1270" w:type="dxa"/>
+            <w:tcW w:w="1134" w:type="dxa"/>
             <w:tcBorders>
               <w:left w:val="thinThickSmallGap" w:sz="24" w:space="0" w:color="000000"/>
               <w:right w:val="thickThinSmallGap" w:sz="24" w:space="0" w:color="000000"/>
@@ -759,113 +951,105 @@
               <w:rPr>
                 <w:b/>
                 <w:bCs/>
+                <w:color w:val="538135" w:themeColor="accent6" w:themeShade="BF"/>
+                <w:sz w:val="28"/>
+                <w:szCs w:val="28"/>
+                <w:rtl/>
+              </w:rPr>
+            </w:pPr>
+            <w:r>
+              <w:rPr>
+                <w:rFonts w:hint="cs"/>
+                <w:b/>
+                <w:bCs/>
                 <w:color w:val="0070C0"/>
                 <w:sz w:val="28"/>
                 <w:szCs w:val="28"/>
                 <w:rtl/>
               </w:rPr>
-            </w:pPr>
-          </w:p>
-          <w:p>
-            <w:pPr>
-              <w:spacing w:line="360" w:lineRule="auto"/>
-              <w:jc w:val="center"/>
-              <w:rPr>
-                <w:b/>
-                <w:bCs/>
-                <w:color w:val="538135" w:themeColor="accent6" w:themeShade="BF"/>
-                <w:sz w:val="28"/>
-                <w:szCs w:val="28"/>
-                <w:rtl/>
-              </w:rPr>
-            </w:pPr>
-            <w:r>
-              <w:rPr>
-                <w:rFonts w:hint="cs"/>
-                <w:b/>
-                <w:bCs/>
-                <w:color w:val="0070C0"/>
-                <w:sz w:val="28"/>
-                <w:szCs w:val="28"/>
-                <w:rtl/>
-              </w:rPr>
               <w:t>שכבת יוד</w:t>
             </w:r>
           </w:p>
         </w:tc>
         <w:tc>
           <w:tcPr>
-            <w:tcW w:w="8364" w:type="dxa"/>
+            <w:tcW w:w="9504" w:type="dxa"/>
             <w:gridSpan w:val="4"/>
             <w:tcBorders>
               <w:right w:val="thickThinSmallGap" w:sz="24" w:space="0" w:color="000000"/>
             </w:tcBorders>
-            <w:shd w:val="clear" w:color="auto" w:fill="auto"/>
           </w:tcPr>
           <w:p>
             <w:pPr>
               <w:spacing w:line="360" w:lineRule="auto"/>
               <w:rPr>
-                <w:rFonts w:ascii="Arial" w:hAnsi="Arial" w:cs="Arial"/>
-                <w:color w:val="222222"/>
-                <w:shd w:val="clear" w:color="auto" w:fill="FFFFFF"/>
-                <w:rtl/>
-              </w:rPr>
-            </w:pPr>
-          </w:p>
-          <w:p>
-            <w:pPr>
-              <w:spacing w:line="360" w:lineRule="auto"/>
-              <w:rPr>
-                <w:rFonts w:ascii="Arial" w:hAnsi="Arial" w:cs="Arial"/>
-                <w:color w:val="222222"/>
-                <w:shd w:val="clear" w:color="auto" w:fill="FFFFFF"/>
-              </w:rPr>
-            </w:pPr>
-            <w:r>
-              <w:rPr>
-                <w:rFonts w:ascii="Arial" w:hAnsi="Arial" w:cs="Arial"/>
-                <w:color w:val="222222"/>
-                <w:shd w:val="clear" w:color="auto" w:fill="FFFFFF"/>
-                <w:rtl/>
-              </w:rPr>
-              <w:t xml:space="preserve">10:15-11:50 </w:t>
-            </w:r>
-            <w:r>
-              <w:rPr>
-                <w:rFonts w:ascii="Arial" w:hAnsi="Arial" w:cs="Arial" w:hint="cs"/>
-                <w:color w:val="222222"/>
-                <w:shd w:val="clear" w:color="auto" w:fill="FFFFFF"/>
-                <w:rtl/>
-              </w:rPr>
-              <w:t xml:space="preserve"> - </w:t>
-            </w:r>
-            <w:r>
-              <w:rPr>
-                <w:rFonts w:ascii="Arial" w:hAnsi="Arial" w:cs="Arial"/>
-                <w:color w:val="222222"/>
-                <w:shd w:val="clear" w:color="auto" w:fill="FFFFFF"/>
-                <w:rtl/>
-              </w:rPr>
-              <w:t>כיתות  י2,י</w:t>
-            </w:r>
-            <w:r>
-              <w:rPr>
-                <w:rFonts w:ascii="Arial" w:hAnsi="Arial" w:cs="Arial" w:hint="cs"/>
-                <w:color w:val="222222"/>
-                <w:shd w:val="clear" w:color="auto" w:fill="FFFFFF"/>
-                <w:rtl/>
-              </w:rPr>
-              <w:t>6</w:t>
-            </w:r>
-            <w:r>
-              <w:rPr>
-                <w:rFonts w:ascii="Arial" w:hAnsi="Arial" w:cs="Arial"/>
-                <w:color w:val="222222"/>
-                <w:shd w:val="clear" w:color="auto" w:fill="FFFFFF"/>
-                <w:rtl/>
-              </w:rPr>
-              <w:t>, י9, י5, י10</w:t>
+                <w:rtl/>
+              </w:rPr>
+            </w:pPr>
+            <w:r>
+              <w:rPr>
+                <w:rFonts w:hint="cs"/>
+                <w:rtl/>
+              </w:rPr>
+              <w:t>מתמטיקה עם יונית לומדים בחדר 128 (יא8)</w:t>
+            </w:r>
+          </w:p>
+          <w:p>
+            <w:pPr>
+              <w:spacing w:line="360" w:lineRule="auto"/>
+              <w:rPr>
+                <w:rtl/>
+              </w:rPr>
+            </w:pPr>
+            <w:r>
+              <w:rPr>
+                <w:rFonts w:hint="cs"/>
+                <w:highlight w:val="green"/>
+                <w:rtl/>
+              </w:rPr>
+              <w:t xml:space="preserve">יוד1 שיעור </w:t>
+            </w:r>
+            <w:r>
+              <w:rPr>
+                <w:rFonts w:hint="cs"/>
+                <w:highlight w:val="green"/>
+                <w:rtl/>
+              </w:rPr>
+              <w:t xml:space="preserve">שיעור4 אין </w:t>
+            </w:r>
+            <w:proofErr w:type="spellStart"/>
+            <w:r>
+              <w:rPr>
+                <w:rFonts w:hint="cs"/>
+                <w:highlight w:val="green"/>
+                <w:rtl/>
+              </w:rPr>
+              <w:t>חנ"ג</w:t>
+            </w:r>
+            <w:proofErr w:type="spellEnd"/>
+            <w:r>
+              <w:rPr>
+                <w:rFonts w:hint="cs"/>
+                <w:highlight w:val="green"/>
+                <w:rtl/>
+              </w:rPr>
+              <w:t xml:space="preserve"> לבנים עם עמית. בנות כרגיל.  שיעור5 ספרות עם גל. מסיימים סוף שיעור8</w:t>
+            </w:r>
+          </w:p>
+          <w:p>
+            <w:pPr>
+              <w:spacing w:line="360" w:lineRule="auto"/>
+              <w:rPr>
+                <w:rtl/>
+              </w:rPr>
+            </w:pPr>
+            <w:r>
+              <w:rPr>
+                <w:rFonts w:hint="cs"/>
+                <w:highlight w:val="green"/>
+                <w:rtl/>
+              </w:rPr>
+              <w:t>יוד2</w:t>
             </w:r>
             <w:r>
               <w:rPr>
@@ -876,116 +1060,118 @@
             </w:r>
             <w:r>
               <w:rPr>
-                <w:rtl/>
-              </w:rPr>
-              <w:t>–</w:t>
-            </w:r>
-            <w:r>
-              <w:rPr>
-                <w:rFonts w:hint="cs"/>
-                <w:rtl/>
-              </w:rPr>
-              <w:t xml:space="preserve"> הרצאה </w:t>
-            </w:r>
-            <w:r>
-              <w:rPr>
-                <w:rtl/>
-              </w:rPr>
-              <w:t>–</w:t>
-            </w:r>
-            <w:r>
-              <w:rPr>
-                <w:rFonts w:hint="cs"/>
-                <w:rtl/>
-              </w:rPr>
-              <w:t xml:space="preserve"> "למתוח את החוט"  הרצאה בנושא מתיחת הגבול האישי</w:t>
-            </w:r>
-            <w:r>
-              <w:rPr>
-                <w:rFonts w:hint="cs"/>
-                <w:rtl/>
-              </w:rPr>
-              <w:t xml:space="preserve"> בליווי מורים מלמדים </w:t>
-            </w:r>
-            <w:r>
-              <w:rPr>
-                <w:rtl/>
-              </w:rPr>
-              <w:t>–</w:t>
-            </w:r>
-            <w:r>
-              <w:rPr>
-                <w:rFonts w:hint="cs"/>
-                <w:rtl/>
-              </w:rPr>
-              <w:t xml:space="preserve"> שיעור3 - </w:t>
-            </w:r>
-          </w:p>
-          <w:p>
-            <w:pPr>
-              <w:spacing w:line="360" w:lineRule="auto"/>
-              <w:rPr>
-                <w:rtl/>
-              </w:rPr>
-            </w:pPr>
-            <w:r>
-              <w:rPr>
-                <w:rFonts w:hint="cs"/>
-                <w:rtl/>
-              </w:rPr>
-              <w:t xml:space="preserve">תקשוב עם אלי שיעור 1+2 לומדים בחדר יוד1 </w:t>
-            </w:r>
-            <w:r>
-              <w:rPr>
-                <w:rtl/>
-              </w:rPr>
-              <w:t>–</w:t>
-            </w:r>
-            <w:r>
-              <w:rPr>
-                <w:rFonts w:hint="cs"/>
-                <w:rtl/>
-              </w:rPr>
-              <w:t xml:space="preserve"> 231.</w:t>
-            </w:r>
-          </w:p>
-          <w:p>
-            <w:pPr>
-              <w:spacing w:line="360" w:lineRule="auto"/>
-              <w:rPr>
-                <w:rtl/>
-              </w:rPr>
-            </w:pPr>
-            <w:r>
-              <w:rPr>
-                <w:rFonts w:hint="cs"/>
-                <w:rtl/>
-              </w:rPr>
-              <w:t>כימיה עם עמיר לומדים בחדר יב3  434.</w:t>
-            </w:r>
-          </w:p>
-          <w:p>
-            <w:pPr>
-              <w:spacing w:line="360" w:lineRule="auto"/>
-              <w:rPr>
-                <w:rtl/>
-              </w:rPr>
-            </w:pPr>
-            <w:r>
-              <w:rPr>
-                <w:rFonts w:hint="cs"/>
-                <w:rtl/>
-              </w:rPr>
-              <w:t>יוד8 מבוא לביולוגיה עם יאיר לומדים בחדר יוד9    218.</w:t>
-            </w:r>
-          </w:p>
-          <w:p>
-            <w:pPr>
-              <w:spacing w:line="360" w:lineRule="auto"/>
-              <w:rPr>
-                <w:rtl/>
-              </w:rPr>
-            </w:pPr>
+                <w:rFonts w:hint="cs"/>
+                <w:highlight w:val="green"/>
+                <w:rtl/>
+              </w:rPr>
+              <w:t xml:space="preserve">שיעור שיעור4 אין </w:t>
+            </w:r>
+            <w:proofErr w:type="spellStart"/>
+            <w:r>
+              <w:rPr>
+                <w:rFonts w:hint="cs"/>
+                <w:highlight w:val="green"/>
+                <w:rtl/>
+              </w:rPr>
+              <w:t>חנ"ג</w:t>
+            </w:r>
+            <w:proofErr w:type="spellEnd"/>
+            <w:r>
+              <w:rPr>
+                <w:rFonts w:hint="cs"/>
+                <w:highlight w:val="green"/>
+                <w:rtl/>
+              </w:rPr>
+              <w:t xml:space="preserve"> לבנים עם עמית. בנות כרגיל.  שיעור5 חינוך עם לילך, מסיימים סוף שיעור8.</w:t>
+            </w:r>
+          </w:p>
+          <w:p>
+            <w:pPr>
+              <w:spacing w:line="360" w:lineRule="auto"/>
+              <w:rPr>
+                <w:rtl/>
+              </w:rPr>
+            </w:pPr>
+            <w:r>
+              <w:rPr>
+                <w:rFonts w:hint="cs"/>
+                <w:rtl/>
+              </w:rPr>
+              <w:t>יוד6 מ</w:t>
+            </w:r>
+            <w:r>
+              <w:rPr>
+                <w:rFonts w:hint="cs"/>
+                <w:rtl/>
+              </w:rPr>
+              <w:t>ת</w:t>
+            </w:r>
+            <w:r>
+              <w:rPr>
+                <w:rFonts w:hint="cs"/>
+                <w:rtl/>
+              </w:rPr>
+              <w:t>חילים שיעור2.</w:t>
+            </w:r>
+          </w:p>
+          <w:p>
+            <w:pPr>
+              <w:spacing w:line="360" w:lineRule="auto"/>
+              <w:rPr>
+                <w:rtl/>
+              </w:rPr>
+            </w:pPr>
+            <w:r>
+              <w:rPr>
+                <w:rFonts w:hint="cs"/>
+                <w:rtl/>
+              </w:rPr>
+              <w:t>יוד7 מסיימים סוף שיעור 8.</w:t>
+            </w:r>
+          </w:p>
+          <w:p>
+            <w:pPr>
+              <w:spacing w:line="360" w:lineRule="auto"/>
+              <w:rPr>
+                <w:rtl/>
+              </w:rPr>
+            </w:pPr>
+            <w:r>
+              <w:rPr>
+                <w:rFonts w:hint="cs"/>
+                <w:rtl/>
+              </w:rPr>
+              <w:t>יוד10 מסיימים סוף שיעור 5</w:t>
+            </w:r>
+          </w:p>
+          <w:p>
+            <w:pPr>
+              <w:spacing w:line="360" w:lineRule="auto"/>
+              <w:rPr>
+                <w:rtl/>
+              </w:rPr>
+            </w:pPr>
+            <w:r>
+              <w:rPr>
+                <w:rFonts w:hint="cs"/>
+                <w:rtl/>
+              </w:rPr>
+              <w:t xml:space="preserve">יוד12 </w:t>
+            </w:r>
+            <w:r>
+              <w:rPr>
+                <w:rFonts w:hint="cs"/>
+                <w:rtl/>
+              </w:rPr>
+              <w:t xml:space="preserve">שיעור3 </w:t>
+            </w:r>
+            <w:r>
+              <w:rPr>
+                <w:rFonts w:hint="cs"/>
+                <w:rtl/>
+              </w:rPr>
+              <w:t>חלון</w:t>
+            </w:r>
           </w:p>
         </w:tc>
       </w:tr>
@@ -995,7 +1181,7 @@
         </w:trPr>
         <w:tc>
           <w:tcPr>
-            <w:tcW w:w="1270" w:type="dxa"/>
+            <w:tcW w:w="1134" w:type="dxa"/>
             <w:tcBorders>
               <w:left w:val="thinThickSmallGap" w:sz="24" w:space="0" w:color="000000"/>
               <w:right w:val="thickThinSmallGap" w:sz="24" w:space="0" w:color="000000"/>
@@ -1015,12 +1201,9 @@
                 <w:rtl/>
               </w:rPr>
             </w:pPr>
-          </w:p>
-          <w:p>
-            <w:pPr>
-              <w:spacing w:line="360" w:lineRule="auto"/>
-              <w:jc w:val="center"/>
-              <w:rPr>
+            <w:r>
+              <w:rPr>
+                <w:rFonts w:hint="cs"/>
                 <w:b/>
                 <w:bCs/>
                 <w:color w:val="538135" w:themeColor="accent6" w:themeShade="BF"/>
@@ -1028,373 +1211,385 @@
                 <w:szCs w:val="28"/>
                 <w:rtl/>
               </w:rPr>
-            </w:pPr>
-            <w:r>
-              <w:rPr>
-                <w:rFonts w:hint="cs"/>
-                <w:b/>
-                <w:bCs/>
-                <w:color w:val="538135" w:themeColor="accent6" w:themeShade="BF"/>
-                <w:sz w:val="28"/>
-                <w:szCs w:val="28"/>
-                <w:rtl/>
-              </w:rPr>
               <w:t>שכבת יא'</w:t>
             </w:r>
           </w:p>
         </w:tc>
         <w:tc>
           <w:tcPr>
-            <w:tcW w:w="8364" w:type="dxa"/>
+            <w:tcW w:w="9504" w:type="dxa"/>
             <w:gridSpan w:val="4"/>
             <w:tcBorders>
               <w:right w:val="thickThinSmallGap" w:sz="24" w:space="0" w:color="000000"/>
             </w:tcBorders>
-            <w:shd w:val="clear" w:color="auto" w:fill="auto"/>
           </w:tcPr>
           <w:p>
             <w:pPr>
               <w:spacing w:line="360" w:lineRule="auto"/>
               <w:rPr>
-                <w:color w:val="000000" w:themeColor="text1"/>
-                <w:sz w:val="24"/>
-                <w:szCs w:val="24"/>
-                <w:rtl/>
-              </w:rPr>
-            </w:pPr>
-            <w:r>
-              <w:rPr>
-                <w:rFonts w:hint="cs"/>
-                <w:b/>
-                <w:bCs/>
-                <w:sz w:val="24"/>
-                <w:szCs w:val="24"/>
-                <w:u w:val="single"/>
-                <w:rtl/>
-              </w:rPr>
-              <w:t xml:space="preserve">מבחן </w:t>
-            </w:r>
-            <w:r>
-              <w:rPr>
-                <w:rFonts w:hint="cs"/>
-                <w:b/>
-                <w:bCs/>
-                <w:color w:val="000000" w:themeColor="text1"/>
-                <w:sz w:val="24"/>
-                <w:szCs w:val="24"/>
-                <w:u w:val="single"/>
-                <w:rtl/>
-              </w:rPr>
-              <w:t>מתמט' יא' 1-7-11-12</w:t>
-            </w:r>
-            <w:r>
-              <w:rPr>
-                <w:rFonts w:hint="cs"/>
-                <w:color w:val="000000" w:themeColor="text1"/>
-                <w:sz w:val="24"/>
-                <w:szCs w:val="24"/>
-                <w:rtl/>
-              </w:rPr>
-              <w:t xml:space="preserve">   </w:t>
-            </w:r>
-          </w:p>
-          <w:p>
-            <w:pPr>
-              <w:spacing w:line="360" w:lineRule="auto"/>
-              <w:rPr>
-                <w:rtl/>
-              </w:rPr>
-            </w:pPr>
-            <w:r>
-              <w:rPr>
-                <w:rFonts w:hint="cs"/>
-                <w:color w:val="000000" w:themeColor="text1"/>
-                <w:sz w:val="24"/>
-                <w:szCs w:val="24"/>
-                <w:rtl/>
-              </w:rPr>
-              <w:t xml:space="preserve">  </w:t>
-            </w:r>
-            <w:r>
-              <w:rPr>
-                <w:rFonts w:hint="cs"/>
-                <w:b/>
-                <w:bCs/>
-                <w:color w:val="5B9BD5" w:themeColor="accent1"/>
-                <w:rtl/>
-              </w:rPr>
-              <w:t>8.15 מגיעים התלמידים עם ת. זמן. 8.45 מצטרפים כל הילדים.</w:t>
-            </w:r>
-            <w:r>
-              <w:rPr>
-                <w:rFonts w:hint="cs"/>
-                <w:color w:val="5B9BD5" w:themeColor="accent1"/>
+                <w:rtl/>
+              </w:rPr>
+            </w:pPr>
+            <w:proofErr w:type="spellStart"/>
+            <w:r>
+              <w:rPr>
+                <w:rFonts w:hint="cs"/>
+                <w:rtl/>
+              </w:rPr>
+              <w:t>הסטוריה</w:t>
+            </w:r>
+            <w:proofErr w:type="spellEnd"/>
+            <w:r>
+              <w:rPr>
+                <w:rFonts w:hint="cs"/>
+                <w:rtl/>
+              </w:rPr>
+              <w:t xml:space="preserve"> עולים עם </w:t>
+            </w:r>
+            <w:r>
+              <w:rPr>
+                <w:rFonts w:hint="cs"/>
+                <w:rtl/>
+              </w:rPr>
+              <w:t>משה</w:t>
+            </w:r>
+            <w:r>
+              <w:rPr>
+                <w:rFonts w:hint="cs"/>
+                <w:rtl/>
+              </w:rPr>
+              <w:t>, אין שיעור</w:t>
+            </w:r>
+          </w:p>
+          <w:p>
+            <w:pPr>
+              <w:spacing w:line="360" w:lineRule="auto"/>
+              <w:rPr>
+                <w:rtl/>
+              </w:rPr>
+            </w:pPr>
+            <w:r>
+              <w:rPr>
+                <w:rFonts w:hint="cs"/>
+                <w:rtl/>
+              </w:rPr>
+              <w:t>יא1 מתחילים שיעור3.</w:t>
+            </w:r>
+          </w:p>
+          <w:p>
+            <w:pPr>
+              <w:spacing w:line="360" w:lineRule="auto"/>
+              <w:rPr>
+                <w:rtl/>
+              </w:rPr>
+            </w:pPr>
+            <w:r>
+              <w:rPr>
+                <w:rFonts w:hint="cs"/>
+                <w:highlight w:val="green"/>
+                <w:rtl/>
+              </w:rPr>
+              <w:t xml:space="preserve">יא5 יום נחשון מתחיל </w:t>
+            </w:r>
+            <w:r>
+              <w:rPr>
+                <w:rFonts w:hint="cs"/>
+                <w:highlight w:val="green"/>
+                <w:rtl/>
+              </w:rPr>
+              <w:t>שיעור2</w:t>
+            </w:r>
+            <w:r>
+              <w:rPr>
+                <w:rFonts w:hint="cs"/>
+                <w:highlight w:val="green"/>
+                <w:rtl/>
+              </w:rPr>
+              <w:t xml:space="preserve"> מסיימים סוף שיעור6.</w:t>
+            </w:r>
+          </w:p>
+          <w:p>
+            <w:pPr>
+              <w:spacing w:line="360" w:lineRule="auto"/>
+              <w:rPr>
+                <w:rtl/>
+              </w:rPr>
+            </w:pPr>
+            <w:r>
+              <w:rPr>
+                <w:rFonts w:hint="cs"/>
+                <w:rtl/>
+              </w:rPr>
+              <w:t>יא7 שיעור 1+2 לשון. אין שיעור9.</w:t>
+            </w:r>
+          </w:p>
+          <w:p>
+            <w:pPr>
+              <w:spacing w:line="360" w:lineRule="auto"/>
+              <w:rPr>
+                <w:rtl/>
+              </w:rPr>
+            </w:pPr>
+            <w:r>
+              <w:rPr>
+                <w:rFonts w:hint="cs"/>
+                <w:rtl/>
+              </w:rPr>
+              <w:t xml:space="preserve">יא8 </w:t>
+            </w:r>
+            <w:r>
+              <w:rPr>
+                <w:rFonts w:hint="cs"/>
+                <w:rtl/>
+              </w:rPr>
+              <w:t>מתמטיקה עם שיר לומדים בחדר 311 (</w:t>
+            </w:r>
+            <w:r>
+              <w:rPr>
+                <w:rFonts w:hint="cs"/>
+                <w:rtl/>
+              </w:rPr>
+              <w:t>יוד7)</w:t>
+            </w:r>
+          </w:p>
+          <w:p>
+            <w:pPr>
+              <w:spacing w:line="360" w:lineRule="auto"/>
+              <w:rPr>
+                <w:rtl/>
+              </w:rPr>
+            </w:pPr>
+            <w:r>
+              <w:rPr>
+                <w:rFonts w:hint="cs"/>
+                <w:rtl/>
+              </w:rPr>
+              <w:t xml:space="preserve">יא9 </w:t>
+            </w:r>
+            <w:proofErr w:type="spellStart"/>
+            <w:r>
+              <w:rPr>
+                <w:rFonts w:hint="cs"/>
+                <w:rtl/>
+              </w:rPr>
+              <w:t>הסטוריה</w:t>
+            </w:r>
+            <w:proofErr w:type="spellEnd"/>
+            <w:r>
+              <w:rPr>
+                <w:rFonts w:hint="cs"/>
+                <w:rtl/>
+              </w:rPr>
+              <w:t xml:space="preserve"> עם מירי שיעור2 לומדים ב-יוד5 </w:t>
+            </w:r>
+            <w:r>
+              <w:rPr>
+                <w:rtl/>
+              </w:rPr>
+              <w:t>–</w:t>
+            </w:r>
+            <w:r>
+              <w:rPr>
+                <w:rFonts w:hint="cs"/>
+                <w:rtl/>
+              </w:rPr>
+              <w:t xml:space="preserve"> 312</w:t>
+            </w:r>
+            <w:r>
+              <w:rPr>
+                <w:rFonts w:hint="cs"/>
+                <w:rtl/>
+              </w:rPr>
+              <w:t xml:space="preserve"> . קב' א' שיעור </w:t>
+            </w:r>
+            <w:proofErr w:type="spellStart"/>
+            <w:r>
+              <w:rPr>
+                <w:rFonts w:hint="cs"/>
+                <w:rtl/>
+              </w:rPr>
+              <w:t>הסטוריה</w:t>
+            </w:r>
+            <w:proofErr w:type="spellEnd"/>
+            <w:r>
+              <w:rPr>
+                <w:rFonts w:hint="cs"/>
                 <w:rtl/>
               </w:rPr>
               <w:t xml:space="preserve"> </w:t>
             </w:r>
-          </w:p>
-          <w:p>
-            <w:pPr>
-              <w:spacing w:line="360" w:lineRule="auto"/>
-              <w:rPr>
-                <w:rtl/>
-              </w:rPr>
-            </w:pPr>
-            <w:r>
-              <w:rPr>
-                <w:rFonts w:hint="cs"/>
-                <w:rtl/>
-              </w:rPr>
-              <w:t xml:space="preserve">תלמידי שגית בחדר 135.  תלמידי ערן 134. </w:t>
-            </w:r>
-            <w:r>
-              <w:rPr>
-                <w:rFonts w:hint="cs"/>
-                <w:rtl/>
-              </w:rPr>
-              <w:t xml:space="preserve">        </w:t>
-            </w:r>
-            <w:r>
-              <w:rPr>
-                <w:rFonts w:hint="cs"/>
-                <w:rtl/>
-              </w:rPr>
-              <w:t xml:space="preserve">תלמידי עדי 133. תלמידי יעל 132. </w:t>
-            </w:r>
-          </w:p>
-          <w:p>
-            <w:pPr>
-              <w:spacing w:line="360" w:lineRule="auto"/>
-              <w:rPr>
-                <w:rtl/>
-              </w:rPr>
-            </w:pPr>
-            <w:r>
-              <w:rPr>
-                <w:rFonts w:hint="cs"/>
-                <w:rtl/>
-              </w:rPr>
-              <w:t xml:space="preserve">תלמידי שיר 126. </w:t>
-            </w:r>
-            <w:r>
-              <w:rPr>
-                <w:rFonts w:hint="cs"/>
-                <w:rtl/>
-              </w:rPr>
-              <w:t xml:space="preserve">            </w:t>
-            </w:r>
-            <w:r>
-              <w:rPr>
-                <w:rFonts w:hint="cs"/>
-                <w:rtl/>
-              </w:rPr>
-              <w:t xml:space="preserve">תלמידי ליאורה 125.  </w:t>
-            </w:r>
-            <w:r>
-              <w:rPr>
-                <w:rFonts w:hint="cs"/>
-                <w:rtl/>
-              </w:rPr>
-              <w:t xml:space="preserve">  </w:t>
-            </w:r>
-            <w:r>
-              <w:rPr>
-                <w:rFonts w:hint="cs"/>
-                <w:rtl/>
-              </w:rPr>
-              <w:t xml:space="preserve">תלמידי </w:t>
-            </w:r>
-            <w:r>
-              <w:rPr>
-                <w:rFonts w:hint="cs"/>
-                <w:rtl/>
-              </w:rPr>
-              <w:t xml:space="preserve">רימה נבחנת בחדר 128 </w:t>
-            </w:r>
-            <w:r>
-              <w:rPr>
-                <w:rFonts w:hint="cs"/>
-                <w:rtl/>
-              </w:rPr>
-              <w:t xml:space="preserve">. </w:t>
-            </w:r>
-          </w:p>
-          <w:p>
-            <w:pPr>
-              <w:spacing w:line="360" w:lineRule="auto"/>
-              <w:rPr>
-                <w:rtl/>
-              </w:rPr>
-            </w:pPr>
-            <w:r>
-              <w:rPr>
-                <w:rFonts w:hint="cs"/>
-                <w:rtl/>
-              </w:rPr>
-              <w:t>תלמידי יונית 131 ת. זמן מגיעים ב8.00, ללא ת. זמן מצטרפים 8.20.</w:t>
-            </w:r>
-          </w:p>
-          <w:p>
-            <w:pPr>
-              <w:spacing w:line="360" w:lineRule="auto"/>
-              <w:rPr>
-                <w:rtl/>
-              </w:rPr>
-            </w:pPr>
-            <w:r>
-              <w:rPr>
-                <w:rFonts w:hint="cs"/>
-                <w:rtl/>
-              </w:rPr>
-              <w:t xml:space="preserve">תלמידי ורד 130 </w:t>
-            </w:r>
-            <w:r>
-              <w:rPr>
-                <w:rFonts w:hint="cs"/>
-                <w:rtl/>
-              </w:rPr>
-              <w:t xml:space="preserve">כולם </w:t>
-            </w:r>
-            <w:r>
-              <w:rPr>
-                <w:rFonts w:hint="cs"/>
-                <w:rtl/>
-              </w:rPr>
-              <w:t>מתחילים 9.00.</w:t>
-            </w:r>
-          </w:p>
-          <w:p>
-            <w:pPr>
-              <w:spacing w:line="360" w:lineRule="auto"/>
-              <w:rPr>
-                <w:rtl/>
-              </w:rPr>
-            </w:pPr>
-            <w:r>
-              <w:rPr>
-                <w:rFonts w:hint="cs"/>
-                <w:rtl/>
-              </w:rPr>
-              <w:t>........................................................................................................</w:t>
-            </w:r>
-          </w:p>
-          <w:p>
-            <w:pPr>
-              <w:spacing w:line="360" w:lineRule="auto"/>
-              <w:rPr>
-                <w:rtl/>
-              </w:rPr>
-            </w:pPr>
-            <w:r>
-              <w:rPr>
-                <w:rFonts w:hint="cs"/>
-                <w:rtl/>
-              </w:rPr>
-              <w:t xml:space="preserve">יא8 לומדת שיעור 1+2+3 בחדר 121.  שיעור4 </w:t>
+            <w:r>
+              <w:rPr>
+                <w:rFonts w:hint="cs"/>
+                <w:rtl/>
+              </w:rPr>
+              <w:t xml:space="preserve">עם אולגה שיעור2 בכיתה + שיעור7 בחדר יב5 </w:t>
+            </w:r>
+            <w:r>
+              <w:rPr>
+                <w:rtl/>
+              </w:rPr>
+              <w:t>–</w:t>
+            </w:r>
+            <w:r>
+              <w:rPr>
+                <w:rFonts w:hint="cs"/>
+                <w:rtl/>
+              </w:rPr>
+              <w:t xml:space="preserve"> 411.</w:t>
+            </w:r>
+          </w:p>
+          <w:p>
+            <w:pPr>
+              <w:spacing w:line="360" w:lineRule="auto"/>
+              <w:rPr>
+                <w:rtl/>
+              </w:rPr>
+            </w:pPr>
+            <w:r>
+              <w:rPr>
+                <w:rFonts w:hint="cs"/>
+                <w:highlight w:val="green"/>
+                <w:rtl/>
+              </w:rPr>
+              <w:t xml:space="preserve">יא3+6 אין </w:t>
             </w:r>
             <w:proofErr w:type="spellStart"/>
             <w:r>
               <w:rPr>
                 <w:rFonts w:hint="cs"/>
-                <w:rtl/>
-              </w:rPr>
-              <w:t>הסטוריה</w:t>
+                <w:highlight w:val="green"/>
+                <w:rtl/>
+              </w:rPr>
+              <w:t>חנג</w:t>
             </w:r>
             <w:proofErr w:type="spellEnd"/>
             <w:r>
               <w:rPr>
                 <w:rFonts w:hint="cs"/>
-                <w:rtl/>
-              </w:rPr>
-              <w:t xml:space="preserve"> עם נטע ב.</w:t>
-            </w:r>
-          </w:p>
-          <w:p>
-            <w:pPr>
-              <w:spacing w:line="360" w:lineRule="auto"/>
-              <w:rPr>
-                <w:rtl/>
-              </w:rPr>
-            </w:pPr>
-            <w:r>
-              <w:rPr>
-                <w:rFonts w:hint="cs"/>
-                <w:rtl/>
-              </w:rPr>
-              <w:t>יא9 אזרחות עם אילנה שעת 0 לומדים בחדר</w:t>
-            </w:r>
-            <w:r>
-              <w:rPr>
-                <w:rFonts w:hint="cs"/>
-                <w:rtl/>
-              </w:rPr>
-              <w:t xml:space="preserve"> 312, </w:t>
-            </w:r>
-            <w:r>
-              <w:rPr>
-                <w:rFonts w:hint="cs"/>
-                <w:rtl/>
-              </w:rPr>
-              <w:t xml:space="preserve">ובשיעור4 בחדר יוד5 </w:t>
-            </w:r>
-            <w:r>
-              <w:rPr>
-                <w:rtl/>
-              </w:rPr>
-              <w:t>–</w:t>
-            </w:r>
-            <w:r>
-              <w:rPr>
-                <w:rFonts w:hint="cs"/>
-                <w:rtl/>
-              </w:rPr>
-              <w:t xml:space="preserve"> 312.</w:t>
-            </w:r>
-          </w:p>
-          <w:p>
-            <w:pPr>
-              <w:spacing w:line="360" w:lineRule="auto"/>
-              <w:rPr>
-                <w:rtl/>
-              </w:rPr>
-            </w:pPr>
-            <w:r>
-              <w:rPr>
-                <w:rFonts w:hint="cs"/>
-                <w:rtl/>
-              </w:rPr>
-              <w:t xml:space="preserve">יא10 </w:t>
-            </w:r>
-            <w:r>
-              <w:rPr>
-                <w:rFonts w:hint="cs"/>
-                <w:rtl/>
-              </w:rPr>
-              <w:t xml:space="preserve">שיעור 1 מתמט' לומדים בחדר 312. שיעור2 לשון לומדים בחדר 233.  </w:t>
-            </w:r>
-            <w:proofErr w:type="spellStart"/>
-            <w:r>
-              <w:rPr>
-                <w:rFonts w:hint="cs"/>
-                <w:rtl/>
-              </w:rPr>
-              <w:t>הסטוריה</w:t>
-            </w:r>
-            <w:proofErr w:type="spellEnd"/>
-            <w:r>
-              <w:rPr>
-                <w:rFonts w:hint="cs"/>
-                <w:rtl/>
-              </w:rPr>
-              <w:t xml:space="preserve"> עם אייל שיעור 3+4</w:t>
-            </w:r>
-            <w:r>
-              <w:rPr>
-                <w:rFonts w:hint="cs"/>
-                <w:rtl/>
-              </w:rPr>
-              <w:t xml:space="preserve"> לומדים בחדר 237</w:t>
+                <w:highlight w:val="green"/>
+                <w:rtl/>
+              </w:rPr>
+              <w:t xml:space="preserve"> </w:t>
+            </w:r>
+            <w:r>
+              <w:rPr>
+                <w:rFonts w:hint="cs"/>
+                <w:highlight w:val="green"/>
+                <w:rtl/>
+              </w:rPr>
+              <w:t xml:space="preserve">לבנים </w:t>
+            </w:r>
+            <w:r>
+              <w:rPr>
+                <w:rFonts w:hint="cs"/>
+                <w:highlight w:val="green"/>
+                <w:rtl/>
+              </w:rPr>
+              <w:t>עם עמית שיעור8+9</w:t>
+            </w:r>
+          </w:p>
+          <w:p>
+            <w:pPr>
+              <w:spacing w:line="360" w:lineRule="auto"/>
+              <w:rPr>
+                <w:rtl/>
+              </w:rPr>
+            </w:pPr>
+            <w:r>
+              <w:rPr>
+                <w:rFonts w:hint="cs"/>
+                <w:highlight w:val="green"/>
+                <w:rtl/>
+              </w:rPr>
+              <w:t xml:space="preserve">יא12 שיעור2 </w:t>
+            </w:r>
+            <w:r>
+              <w:rPr>
+                <w:rFonts w:hint="cs"/>
+                <w:highlight w:val="green"/>
+                <w:rtl/>
+              </w:rPr>
+              <w:t>חלון</w:t>
+            </w:r>
+            <w:r>
+              <w:rPr>
+                <w:rFonts w:hint="cs"/>
+                <w:highlight w:val="green"/>
+                <w:rtl/>
+              </w:rPr>
+              <w:t xml:space="preserve"> שיעור 7 תנך עם מתן, שיעור8 כרגיל</w:t>
+            </w:r>
+          </w:p>
+          <w:p>
+            <w:pPr>
+              <w:spacing w:line="360" w:lineRule="auto"/>
+              <w:rPr>
+                <w:rtl/>
+              </w:rPr>
+            </w:pPr>
+            <w:r>
+              <w:rPr>
+                <w:rFonts w:hint="cs"/>
+                <w:highlight w:val="green"/>
+                <w:rtl/>
+              </w:rPr>
+              <w:t>יא11 שיעור4</w:t>
+            </w:r>
+            <w:r>
+              <w:rPr>
+                <w:rFonts w:hint="cs"/>
+                <w:highlight w:val="green"/>
+                <w:rtl/>
+              </w:rPr>
+              <w:t xml:space="preserve"> אזרחות עם אורי. שיעור5 </w:t>
+            </w:r>
+            <w:r>
+              <w:rPr>
+                <w:rFonts w:hint="cs"/>
+                <w:highlight w:val="green"/>
+                <w:rtl/>
+              </w:rPr>
+              <w:t>תנך עם יהודית</w:t>
+            </w:r>
+            <w:r>
+              <w:rPr>
+                <w:rFonts w:hint="cs"/>
+                <w:highlight w:val="green"/>
+                <w:rtl/>
+              </w:rPr>
+              <w:t>.</w:t>
+            </w:r>
+            <w:r>
+              <w:rPr>
+                <w:rFonts w:hint="cs"/>
+                <w:highlight w:val="green"/>
+                <w:rtl/>
+              </w:rPr>
+              <w:t xml:space="preserve"> </w:t>
+            </w:r>
+            <w:r>
+              <w:rPr>
+                <w:rFonts w:hint="cs"/>
+                <w:highlight w:val="green"/>
+                <w:rtl/>
+              </w:rPr>
+              <w:t xml:space="preserve">אין </w:t>
+            </w:r>
+            <w:r>
+              <w:rPr>
+                <w:rFonts w:hint="cs"/>
+                <w:highlight w:val="green"/>
+                <w:rtl/>
+              </w:rPr>
+              <w:t>שיעור6</w:t>
+            </w:r>
+            <w:r>
+              <w:rPr>
+                <w:rFonts w:hint="cs"/>
+                <w:rtl/>
+              </w:rPr>
+              <w:t xml:space="preserve"> המשך היום כרגיל</w:t>
             </w:r>
           </w:p>
           <w:p>
@@ -1413,7 +1608,7 @@
         </w:trPr>
         <w:tc>
           <w:tcPr>
-            <w:tcW w:w="1270" w:type="dxa"/>
+            <w:tcW w:w="1134" w:type="dxa"/>
             <w:tcBorders>
               <w:left w:val="thinThickSmallGap" w:sz="24" w:space="0" w:color="000000"/>
               <w:bottom w:val="thinThickSmallGap" w:sz="24" w:space="0" w:color="000000"/>
@@ -1476,13 +1671,12 @@
         </w:tc>
         <w:tc>
           <w:tcPr>
-            <w:tcW w:w="8364" w:type="dxa"/>
+            <w:tcW w:w="9504" w:type="dxa"/>
             <w:gridSpan w:val="4"/>
             <w:tcBorders>
               <w:bottom w:val="thinThickSmallGap" w:sz="24" w:space="0" w:color="000000"/>
               <w:right w:val="thickThinSmallGap" w:sz="24" w:space="0" w:color="000000"/>
             </w:tcBorders>
-            <w:shd w:val="clear" w:color="auto" w:fill="auto"/>
           </w:tcPr>
           <w:p>
             <w:pPr>
@@ -1496,66 +1690,336 @@
                 <w:rFonts w:hint="cs"/>
                 <w:rtl/>
               </w:rPr>
-              <w:t>יב3 שיעור4 אזרחות לומדים בכיתה.</w:t>
-            </w:r>
-          </w:p>
-          <w:p>
-            <w:pPr>
-              <w:spacing w:line="360" w:lineRule="auto"/>
-              <w:rPr>
-                <w:rtl/>
-              </w:rPr>
-            </w:pPr>
-            <w:r>
-              <w:rPr>
-                <w:rFonts w:hint="cs"/>
-                <w:rtl/>
-              </w:rPr>
-              <w:t>יב4 מסיימים סוף שיעור3.</w:t>
-            </w:r>
-          </w:p>
-          <w:p>
-            <w:pPr>
-              <w:spacing w:line="360" w:lineRule="auto"/>
-              <w:rPr>
-                <w:rtl/>
-              </w:rPr>
-            </w:pPr>
-            <w:r>
-              <w:rPr>
-                <w:rFonts w:hint="cs"/>
-                <w:rtl/>
-              </w:rPr>
-              <w:t>יב8 תנך שיעור1-3.  שיעור4 ספרות עם איילת.</w:t>
-            </w:r>
-          </w:p>
-          <w:p>
-            <w:pPr>
-              <w:spacing w:line="360" w:lineRule="auto"/>
-              <w:rPr>
-                <w:rtl/>
-              </w:rPr>
-            </w:pPr>
-            <w:r>
-              <w:rPr>
-                <w:rFonts w:hint="cs"/>
-                <w:rtl/>
-              </w:rPr>
-              <w:t xml:space="preserve">יב9 </w:t>
-            </w:r>
-            <w:r>
-              <w:rPr>
-                <w:rFonts w:hint="cs"/>
-                <w:rtl/>
-              </w:rPr>
-              <w:t xml:space="preserve">שיעור1 ספרות.   תנך שיעור 2+3+4 </w:t>
-            </w:r>
-            <w:r>
-              <w:rPr>
-                <w:rFonts w:hint="cs"/>
-                <w:rtl/>
-              </w:rPr>
-              <w:t>עם סיגל לכל הכיתה.</w:t>
+              <w:t xml:space="preserve">יב1 שיעור2 אזרחות. מסיימים בסוף שיעור5. </w:t>
+            </w:r>
+          </w:p>
+          <w:p>
+            <w:pPr>
+              <w:spacing w:line="360" w:lineRule="auto"/>
+              <w:rPr>
+                <w:rtl/>
+              </w:rPr>
+            </w:pPr>
+            <w:r>
+              <w:rPr>
+                <w:rFonts w:hint="cs"/>
+                <w:highlight w:val="green"/>
+                <w:rtl/>
+              </w:rPr>
+              <w:t xml:space="preserve">יב3/7 אין </w:t>
+            </w:r>
+            <w:proofErr w:type="spellStart"/>
+            <w:r>
+              <w:rPr>
+                <w:rFonts w:hint="cs"/>
+                <w:highlight w:val="green"/>
+                <w:rtl/>
+              </w:rPr>
+              <w:t>חנג</w:t>
+            </w:r>
+            <w:proofErr w:type="spellEnd"/>
+            <w:r>
+              <w:rPr>
+                <w:rFonts w:hint="cs"/>
+                <w:highlight w:val="green"/>
+                <w:rtl/>
+              </w:rPr>
+              <w:t xml:space="preserve"> לבנים עם עמית</w:t>
+            </w:r>
+          </w:p>
+          <w:p>
+            <w:pPr>
+              <w:spacing w:line="360" w:lineRule="auto"/>
+              <w:rPr>
+                <w:rtl/>
+              </w:rPr>
+            </w:pPr>
+            <w:r>
+              <w:rPr>
+                <w:rFonts w:hint="cs"/>
+                <w:highlight w:val="green"/>
+                <w:rtl/>
+              </w:rPr>
+              <w:t xml:space="preserve">יב5 שיעור6 אזרחות עם ניצן. שיעור7 </w:t>
+            </w:r>
+            <w:proofErr w:type="spellStart"/>
+            <w:r>
+              <w:rPr>
+                <w:rFonts w:hint="cs"/>
+                <w:highlight w:val="green"/>
+                <w:rtl/>
+              </w:rPr>
+              <w:t>חנ"ג</w:t>
+            </w:r>
+            <w:proofErr w:type="spellEnd"/>
+            <w:r>
+              <w:rPr>
+                <w:rFonts w:hint="cs"/>
+                <w:highlight w:val="green"/>
+                <w:rtl/>
+              </w:rPr>
+              <w:t xml:space="preserve"> רק לבנות. אין שיעור לבנים עם עמית.</w:t>
+            </w:r>
+          </w:p>
+          <w:p>
+            <w:pPr>
+              <w:spacing w:line="360" w:lineRule="auto"/>
+              <w:rPr>
+                <w:rtl/>
+              </w:rPr>
+            </w:pPr>
+            <w:r>
+              <w:rPr>
+                <w:rFonts w:hint="cs"/>
+                <w:highlight w:val="green"/>
+                <w:rtl/>
+              </w:rPr>
+              <w:t xml:space="preserve">יב12 אין </w:t>
+            </w:r>
+            <w:proofErr w:type="spellStart"/>
+            <w:r>
+              <w:rPr>
+                <w:rFonts w:hint="cs"/>
+                <w:highlight w:val="green"/>
+                <w:rtl/>
+              </w:rPr>
+              <w:t>חנג</w:t>
+            </w:r>
+            <w:proofErr w:type="spellEnd"/>
+            <w:r>
+              <w:rPr>
+                <w:rFonts w:hint="cs"/>
+                <w:highlight w:val="green"/>
+                <w:rtl/>
+              </w:rPr>
+              <w:t xml:space="preserve"> לבנים עם עמית. בנות שיעור כרגיל.</w:t>
+            </w:r>
+          </w:p>
+          <w:p>
+            <w:pPr>
+              <w:spacing w:line="360" w:lineRule="auto"/>
+              <w:rPr>
+                <w:rtl/>
+              </w:rPr>
+            </w:pPr>
+            <w:r>
+              <w:rPr>
+                <w:rFonts w:hint="cs"/>
+                <w:rtl/>
+              </w:rPr>
+              <w:t>יב10 לומדים מתמט' עם יונית בשיעור 5+6</w:t>
+            </w:r>
+          </w:p>
+          <w:p>
+            <w:pPr>
+              <w:spacing w:line="360" w:lineRule="auto"/>
+              <w:rPr>
+                <w:rtl/>
+              </w:rPr>
+            </w:pPr>
+            <w:r>
+              <w:rPr>
+                <w:rFonts w:hint="cs"/>
+                <w:rtl/>
+              </w:rPr>
+              <w:t>יב11 מסיימים סוף שיעור 6.</w:t>
+            </w:r>
+          </w:p>
+          <w:p>
+            <w:pPr>
+              <w:spacing w:line="360" w:lineRule="auto"/>
+              <w:rPr>
+                <w:rtl/>
+              </w:rPr>
+            </w:pPr>
+          </w:p>
+          <w:p>
+            <w:pPr>
+              <w:spacing w:line="360" w:lineRule="auto"/>
+              <w:rPr>
+                <w:rtl/>
+              </w:rPr>
+            </w:pPr>
+            <w:r>
+              <w:rPr>
+                <w:rFonts w:hint="cs"/>
+                <w:b/>
+                <w:bCs/>
+                <w:sz w:val="24"/>
+                <w:szCs w:val="24"/>
+                <w:u w:val="single"/>
+                <w:rtl/>
+              </w:rPr>
+              <w:t>מבחן מסכם תנ"ך יב8+יב9+יב10</w:t>
+            </w:r>
+            <w:r>
+              <w:rPr>
+                <w:rFonts w:hint="cs"/>
+                <w:sz w:val="24"/>
+                <w:szCs w:val="24"/>
+                <w:rtl/>
+              </w:rPr>
+              <w:t xml:space="preserve">   </w:t>
+            </w:r>
+            <w:r>
+              <w:rPr>
+                <w:rFonts w:hint="cs"/>
+                <w:rtl/>
+              </w:rPr>
+              <w:t>בשעות 8.30-11.40.</w:t>
+            </w:r>
+          </w:p>
+          <w:p>
+            <w:pPr>
+              <w:spacing w:line="360" w:lineRule="auto"/>
+              <w:rPr>
+                <w:rtl/>
+              </w:rPr>
+            </w:pPr>
+            <w:r>
+              <w:rPr>
+                <w:rFonts w:hint="cs"/>
+                <w:b/>
+                <w:bCs/>
+                <w:rtl/>
+              </w:rPr>
+              <w:t>בוחנים/</w:t>
+            </w:r>
+            <w:proofErr w:type="spellStart"/>
+            <w:r>
+              <w:rPr>
+                <w:rFonts w:hint="cs"/>
+                <w:b/>
+                <w:bCs/>
+                <w:rtl/>
+              </w:rPr>
+              <w:t>ות</w:t>
+            </w:r>
+            <w:proofErr w:type="spellEnd"/>
+            <w:r>
+              <w:rPr>
+                <w:rFonts w:hint="cs"/>
+                <w:b/>
+                <w:bCs/>
+                <w:rtl/>
+              </w:rPr>
+              <w:t xml:space="preserve"> בע"פ</w:t>
+            </w:r>
+            <w:r>
+              <w:rPr>
+                <w:rFonts w:hint="cs"/>
+                <w:rtl/>
+              </w:rPr>
+              <w:t xml:space="preserve"> </w:t>
+            </w:r>
+            <w:r>
+              <w:rPr>
+                <w:rtl/>
+              </w:rPr>
+              <w:t>–</w:t>
+            </w:r>
+            <w:r>
+              <w:rPr>
+                <w:rFonts w:hint="cs"/>
+                <w:rtl/>
+              </w:rPr>
+              <w:t xml:space="preserve"> סימונה, מתן, אורלי ל. ורד ו.  עו</w:t>
+            </w:r>
+            <w:r>
+              <w:rPr>
+                <w:rFonts w:hint="cs"/>
+                <w:rtl/>
+              </w:rPr>
+              <w:t xml:space="preserve">נות על שאלות סיגל פרדו ויהודית </w:t>
+            </w:r>
+          </w:p>
+          <w:p>
+            <w:pPr>
+              <w:spacing w:line="360" w:lineRule="auto"/>
+              <w:rPr>
+                <w:rtl/>
+              </w:rPr>
+            </w:pPr>
+            <w:r>
+              <w:rPr>
+                <w:rFonts w:hint="cs"/>
+                <w:b/>
+                <w:bCs/>
+                <w:rtl/>
+              </w:rPr>
+              <w:lastRenderedPageBreak/>
+              <w:t xml:space="preserve">בוחנים </w:t>
+            </w:r>
+            <w:proofErr w:type="spellStart"/>
+            <w:r>
+              <w:rPr>
+                <w:rFonts w:hint="cs"/>
+                <w:b/>
+                <w:bCs/>
+                <w:rtl/>
+              </w:rPr>
+              <w:t>נטרליים</w:t>
+            </w:r>
+            <w:proofErr w:type="spellEnd"/>
+            <w:r>
+              <w:rPr>
+                <w:rFonts w:hint="cs"/>
+                <w:rtl/>
+              </w:rPr>
+              <w:t>/</w:t>
+            </w:r>
+            <w:r>
+              <w:rPr>
+                <w:rFonts w:hint="cs"/>
+                <w:b/>
+                <w:bCs/>
+                <w:rtl/>
+              </w:rPr>
+              <w:t xml:space="preserve">הקראה </w:t>
+            </w:r>
+            <w:r>
+              <w:rPr>
+                <w:rtl/>
+              </w:rPr>
+              <w:t>–</w:t>
+            </w:r>
+            <w:r>
+              <w:rPr>
+                <w:rFonts w:hint="cs"/>
+                <w:rtl/>
+              </w:rPr>
+              <w:t xml:space="preserve"> נטלי, קורין, ורד , ליאורה, ורדית, אופיר, יאיר פ. שיעור1-3 , יניב מ10, אפרת מ9.15,  שונית ,  </w:t>
+            </w:r>
+            <w:r>
+              <w:rPr>
+                <w:rFonts w:hint="cs"/>
+                <w:highlight w:val="green"/>
+                <w:rtl/>
+              </w:rPr>
+              <w:t>טופז</w:t>
+            </w:r>
+            <w:r>
+              <w:rPr>
+                <w:rFonts w:hint="cs"/>
+                <w:highlight w:val="green"/>
+                <w:rtl/>
+              </w:rPr>
+              <w:t xml:space="preserve"> עד 11</w:t>
+            </w:r>
+            <w:r>
+              <w:rPr>
+                <w:rFonts w:hint="cs"/>
+                <w:highlight w:val="green"/>
+                <w:rtl/>
+              </w:rPr>
+              <w:t>,</w:t>
+            </w:r>
+            <w:r>
+              <w:rPr>
+                <w:rFonts w:hint="cs"/>
+                <w:rtl/>
+              </w:rPr>
+              <w:t xml:space="preserve"> </w:t>
             </w:r>
             <w:r>
               <w:rPr>
@@ -1564,21 +2028,84 @@
               </w:rPr>
               <w:t xml:space="preserve">  </w:t>
             </w:r>
-          </w:p>
-          <w:p>
-            <w:pPr>
-              <w:spacing w:line="360" w:lineRule="auto"/>
-              <w:rPr>
-                <w:rtl/>
-              </w:rPr>
-            </w:pPr>
+            <w:r>
+              <w:rPr>
+                <w:rFonts w:hint="cs"/>
+                <w:rtl/>
+              </w:rPr>
+              <w:t>מיכל אילון</w:t>
+            </w:r>
+            <w:r>
+              <w:rPr>
+                <w:rFonts w:hint="cs"/>
+                <w:rtl/>
+              </w:rPr>
+              <w:t xml:space="preserve"> מ9.15</w:t>
+            </w:r>
+            <w:r>
+              <w:rPr>
+                <w:rFonts w:hint="cs"/>
+                <w:rtl/>
+              </w:rPr>
+              <w:t xml:space="preserve">, עומר חורש 2+3 </w:t>
+            </w:r>
+            <w:r>
+              <w:rPr>
+                <w:rFonts w:hint="cs"/>
+                <w:rtl/>
+              </w:rPr>
+              <w:t xml:space="preserve">, </w:t>
+            </w:r>
+            <w:r>
+              <w:rPr>
+                <w:rFonts w:hint="cs"/>
+                <w:rtl/>
+              </w:rPr>
+              <w:t>מוטי 1+2</w:t>
+            </w:r>
+          </w:p>
+          <w:p>
+            <w:pPr>
+              <w:spacing w:line="360" w:lineRule="auto"/>
+              <w:rPr>
+                <w:rtl/>
+              </w:rPr>
+            </w:pPr>
+          </w:p>
+          <w:p>
+            <w:pPr>
+              <w:spacing w:line="360" w:lineRule="auto"/>
+              <w:rPr>
+                <w:rtl/>
+              </w:rPr>
+            </w:pPr>
+            <w:r>
+              <w:rPr>
+                <w:rFonts w:hint="cs"/>
+                <w:rtl/>
+              </w:rPr>
+              <w:t xml:space="preserve">משגיח/ה </w:t>
+            </w:r>
+            <w:r>
+              <w:rPr>
+                <w:rtl/>
+              </w:rPr>
+              <w:t>–</w:t>
+            </w:r>
+            <w:r>
+              <w:rPr>
+                <w:rFonts w:hint="cs"/>
+                <w:rtl/>
+              </w:rPr>
+              <w:t xml:space="preserve"> יב8 חדר 313  - שיעור 1+2 </w:t>
+            </w:r>
             <w:proofErr w:type="spellStart"/>
             <w:r>
               <w:rPr>
                 <w:rFonts w:hint="cs"/>
                 <w:rtl/>
               </w:rPr>
-              <w:t>יב</w:t>
+              <w:t>אוסי</w:t>
             </w:r>
             <w:proofErr w:type="spellEnd"/>
             <w:r>
@@ -1586,44 +2113,43 @@
                 <w:rFonts w:hint="cs"/>
                 <w:rtl/>
               </w:rPr>
-              <w:t>'</w:t>
-            </w:r>
-            <w:r>
-              <w:rPr>
-                <w:rFonts w:hint="cs"/>
-                <w:rtl/>
-              </w:rPr>
-              <w:t xml:space="preserve"> כימיה אילן </w:t>
-            </w:r>
-            <w:r>
-              <w:rPr>
-                <w:rFonts w:hint="cs"/>
-                <w:rtl/>
-              </w:rPr>
-              <w:t xml:space="preserve">שיעור 3 לומדים  </w:t>
-            </w:r>
-            <w:r>
-              <w:rPr>
-                <w:rFonts w:hint="cs"/>
-                <w:rtl/>
-              </w:rPr>
-              <w:t>בחדר  215.</w:t>
-            </w:r>
-          </w:p>
-          <w:p>
-            <w:pPr>
-              <w:spacing w:line="360" w:lineRule="auto"/>
-              <w:rPr>
-                <w:rtl/>
-              </w:rPr>
-            </w:pPr>
+              <w:t xml:space="preserve"> ש.   שיעור 3+4 טליה. </w:t>
+            </w:r>
+          </w:p>
+          <w:p>
+            <w:pPr>
+              <w:spacing w:line="360" w:lineRule="auto"/>
+              <w:rPr>
+                <w:rtl/>
+              </w:rPr>
+            </w:pPr>
+            <w:r>
+              <w:rPr>
+                <w:rFonts w:hint="cs"/>
+                <w:rtl/>
+              </w:rPr>
+              <w:t xml:space="preserve">משגיח/ה </w:t>
+            </w:r>
+            <w:r>
+              <w:rPr>
+                <w:rtl/>
+              </w:rPr>
+              <w:t>–</w:t>
+            </w:r>
+            <w:r>
+              <w:rPr>
+                <w:rFonts w:hint="cs"/>
+                <w:rtl/>
+              </w:rPr>
+              <w:t xml:space="preserve"> יב9 חדר 314 - רועי </w:t>
+            </w:r>
             <w:proofErr w:type="spellStart"/>
             <w:r>
               <w:rPr>
                 <w:rFonts w:hint="cs"/>
                 <w:rtl/>
               </w:rPr>
-              <w:t>יב</w:t>
+              <w:t>טאוב</w:t>
             </w:r>
             <w:proofErr w:type="spellEnd"/>
             <w:r>
@@ -1631,38 +2157,29 @@
                 <w:rFonts w:hint="cs"/>
                 <w:rtl/>
               </w:rPr>
-              <w:t>' ביולוגיה עם חמוטל שיעור 3 לומדים בחדר 232.</w:t>
+              <w:t xml:space="preserve">  (ברוך מחליף שיעור2)</w:t>
+            </w:r>
+            <w:r>
+              <w:rPr>
+                <w:rtl/>
+              </w:rPr>
+              <w:br/>
+            </w:r>
+            <w:r>
+              <w:rPr>
+                <w:rFonts w:hint="cs"/>
+                <w:rtl/>
+              </w:rPr>
+              <w:t>יב8 + יב9 מסיימים בסוף הבחינה</w:t>
             </w:r>
           </w:p>
         </w:tc>
       </w:tr>
     </w:tbl>
-    <w:p>
-      <w:pPr>
-        <w:rPr>
-          <w:rtl/>
-        </w:rPr>
-      </w:pPr>
-    </w:p>
-    <w:p>
-      <w:pPr>
-        <w:spacing w:line="360" w:lineRule="auto"/>
-        <w:jc w:val="center"/>
-        <w:rPr>
-          <w:b/>
-          <w:bCs/>
-          <w:color w:val="FF00FF"/>
-          <w:sz w:val="32"/>
-          <w:szCs w:val="32"/>
-          <w:u w:val="single"/>
-          <w:rtl/>
-        </w:rPr>
-      </w:pPr>
-    </w:p>
     <w:p/>
     <w:sectPr>
       <w:pgSz w:w="11906" w:h="16838"/>
-      <w:pgMar w:top="1440" w:right="1800" w:bottom="1440" w:left="1800" w:header="708" w:footer="708" w:gutter="0"/>
+      <w:pgMar w:top="720" w:right="720" w:bottom="720" w:left="720" w:header="708" w:footer="708" w:gutter="0"/>
       <w:cols w:space="708"/>
       <w:bidi/>
       <w:rtlGutter/>
@@ -1675,9 +2192,235 @@
 <file path=word/numbering.xml><?xml version="1.0" encoding="utf-8"?>
 <w:numbering xmlns:wpc="http://schemas.microsoft.com/office/word/2010/wordprocessingCanvas" xmlns:cx="http://schemas.microsoft.com/office/drawing/2014/chartex" xmlns:cx1="http://schemas.microsoft.com/office/drawing/2015/9/8/chartex" xmlns:cx2="http://schemas.microsoft.com/office/drawing/2015/10/21/chartex" xmlns:cx3="http://schemas.microsoft.com/office/drawing/2016/5/9/chartex" xmlns:cx4="http://schemas.microsoft.com/office/drawing/2016/5/10/chartex" xmlns:cx5="http://schemas.microsoft.com/office/drawing/2016/5/11/chartex" xmlns:cx6="http://schemas.microsoft.com/office/drawing/2016/5/12/chartex" xmlns:cx7="http://schemas.microsoft.com/office/drawing/2016/5/13/chartex" xmlns:cx8="http://schemas.microsoft.com/office/drawing/2016/5/14/chartex" xmlns:mc="http://schemas.openxmlformats.org/markup-compatibility/2006" xmlns:aink="http://schemas.microsoft.com/office/drawing/2016/ink" xmlns:am3d="http://schemas.microsoft.com/office/drawing/2017/model3d" xmlns:o="urn:schemas-microsoft-com:office:office" xmlns:r="http://schemas.openxmlformats.org/officeDocument/2006/relationships" xmlns:m="http://schemas.openxmlformats.org/officeDocument/2006/math" xmlns:v="urn:schemas-microsoft-com:vml" xmlns:wp14="http://schemas.microsoft.com/office/word/2010/wordprocessingDrawing" xmlns:wp="http://schemas.openxmlformats.org/drawingml/2006/wordprocessingDrawing" xmlns:w10="urn:schemas-microsoft-com:office:word" xmlns:w="http://schemas.openxmlformats.org/wordprocessingml/2006/main" xmlns:w14="http://schemas.microsoft.com/office/word/2010/wordml" xmlns:w15="http://schemas.microsoft.com/office/word/2012/wordml" xmlns:w16cex="http://schemas.microsoft.com/office/word/2018/wordml/cex" xmlns:w16cid="http://schemas.microsoft.com/office/word/2016/wordml/cid" xmlns:w16="http://schemas.microsoft.com/office/word/2018/wordml" xmlns:w16sdtdh="http://schemas.microsoft.com/office/word/2020/wordml/sdtdatahash" xmlns:w16se="http://schemas.microsoft.com/office/word/2015/wordml/symex" xmlns:wpg="http://schemas.microsoft.com/office/word/2010/wordprocessingGroup" xmlns:wpi="http://schemas.microsoft.com/office/word/2010/wordprocessingInk" xmlns:wne="http://schemas.microsoft.com/office/word/2006/wordml" xmlns:wps="http://schemas.microsoft.com/office/word/2010/wordprocessingShape" mc:Ignorable="w14 w15 w16se w16cid w16 w16cex w16sdtdh wp14">
   <w:abstractNum w:abstractNumId="0" w15:restartNumberingAfterBreak="0">
-    <w:nsid w:val="32262333"/>
+    <w:nsid w:val="400248D9"/>
     <w:multiLevelType w:val="hybridMultilevel"/>
-    <w:tmpl w:val="11AEC41A"/>
+    <w:tmpl w:val="076AD514"/>
+    <w:lvl w:ilvl="0" w:tplc="0409000D">
+      <w:start w:val="1"/>
+      <w:numFmt w:val="bullet"/>
+      <w:lvlText w:val=""/>
+      <w:lvlJc w:val="left"/>
+      <w:pPr>
+        <w:ind w:left="360" w:hanging="360"/>
+      </w:pPr>
+      <w:rPr>
+        <w:rFonts w:ascii="Wingdings" w:hAnsi="Wingdings" w:hint="default"/>
+      </w:rPr>
+    </w:lvl>
+    <w:lvl w:ilvl="1" w:tplc="04090003" w:tentative="1">
+      <w:start w:val="1"/>
+      <w:numFmt w:val="bullet"/>
+      <w:lvlText w:val="o"/>
+      <w:lvlJc w:val="left"/>
+      <w:pPr>
+        <w:ind w:left="1080" w:hanging="360"/>
+      </w:pPr>
+      <w:rPr>
+        <w:rFonts w:ascii="Courier New" w:hAnsi="Courier New" w:cs="Courier New" w:hint="default"/>
+      </w:rPr>
+    </w:lvl>
+    <w:lvl w:ilvl="2" w:tplc="04090005" w:tentative="1">
+      <w:start w:val="1"/>
+      <w:numFmt w:val="bullet"/>
+      <w:lvlText w:val=""/>
+      <w:lvlJc w:val="left"/>
+      <w:pPr>
+        <w:ind w:left="1800" w:hanging="360"/>
+      </w:pPr>
+      <w:rPr>
+        <w:rFonts w:ascii="Wingdings" w:hAnsi="Wingdings" w:hint="default"/>
+      </w:rPr>
+    </w:lvl>
+    <w:lvl w:ilvl="3" w:tplc="04090001" w:tentative="1">
+      <w:start w:val="1"/>
+      <w:numFmt w:val="bullet"/>
+      <w:lvlText w:val=""/>
+      <w:lvlJc w:val="left"/>
+      <w:pPr>
+        <w:ind w:left="2520" w:hanging="360"/>
+      </w:pPr>
+      <w:rPr>
+        <w:rFonts w:ascii="Symbol" w:hAnsi="Symbol" w:hint="default"/>
+      </w:rPr>
+    </w:lvl>
+    <w:lvl w:ilvl="4" w:tplc="04090003" w:tentative="1">
+      <w:start w:val="1"/>
+      <w:numFmt w:val="bullet"/>
+      <w:lvlText w:val="o"/>
+      <w:lvlJc w:val="left"/>
+      <w:pPr>
+        <w:ind w:left="3240" w:hanging="360"/>
+      </w:pPr>
+      <w:rPr>
+        <w:rFonts w:ascii="Courier New" w:hAnsi="Courier New" w:cs="Courier New" w:hint="default"/>
+      </w:rPr>
+    </w:lvl>
+    <w:lvl w:ilvl="5" w:tplc="04090005" w:tentative="1">
+      <w:start w:val="1"/>
+      <w:numFmt w:val="bullet"/>
+      <w:lvlText w:val=""/>
+      <w:lvlJc w:val="left"/>
+      <w:pPr>
+        <w:ind w:left="3960" w:hanging="360"/>
+      </w:pPr>
+      <w:rPr>
+        <w:rFonts w:ascii="Wingdings" w:hAnsi="Wingdings" w:hint="default"/>
+      </w:rPr>
+    </w:lvl>
+    <w:lvl w:ilvl="6" w:tplc="04090001" w:tentative="1">
+      <w:start w:val="1"/>
+      <w:numFmt w:val="bullet"/>
+      <w:lvlText w:val=""/>
+      <w:lvlJc w:val="left"/>
+      <w:pPr>
+        <w:ind w:left="4680" w:hanging="360"/>
+      </w:pPr>
+      <w:rPr>
+        <w:rFonts w:ascii="Symbol" w:hAnsi="Symbol" w:hint="default"/>
+      </w:rPr>
+    </w:lvl>
+    <w:lvl w:ilvl="7" w:tplc="04090003" w:tentative="1">
+      <w:start w:val="1"/>
+      <w:numFmt w:val="bullet"/>
+      <w:lvlText w:val="o"/>
+      <w:lvlJc w:val="left"/>
+      <w:pPr>
+        <w:ind w:left="5400" w:hanging="360"/>
+      </w:pPr>
+      <w:rPr>
+        <w:rFonts w:ascii="Courier New" w:hAnsi="Courier New" w:cs="Courier New" w:hint="default"/>
+      </w:rPr>
+    </w:lvl>
+    <w:lvl w:ilvl="8" w:tplc="04090005" w:tentative="1">
+      <w:start w:val="1"/>
+      <w:numFmt w:val="bullet"/>
+      <w:lvlText w:val=""/>
+      <w:lvlJc w:val="left"/>
+      <w:pPr>
+        <w:ind w:left="6120" w:hanging="360"/>
+      </w:pPr>
+      <w:rPr>
+        <w:rFonts w:ascii="Wingdings" w:hAnsi="Wingdings" w:hint="default"/>
+      </w:rPr>
+    </w:lvl>
+  </w:abstractNum>
+  <w:abstractNum w:abstractNumId="1" w15:restartNumberingAfterBreak="0">
+    <w:nsid w:val="5A443DB2"/>
+    <w:multiLevelType w:val="hybridMultilevel"/>
+    <w:tmpl w:val="48E6F98C"/>
+    <w:lvl w:ilvl="0" w:tplc="0409000D">
+      <w:start w:val="1"/>
+      <w:numFmt w:val="bullet"/>
+      <w:lvlText w:val=""/>
+      <w:lvlJc w:val="left"/>
+      <w:pPr>
+        <w:ind w:left="360" w:hanging="360"/>
+      </w:pPr>
+      <w:rPr>
+        <w:rFonts w:ascii="Wingdings" w:hAnsi="Wingdings" w:hint="default"/>
+      </w:rPr>
+    </w:lvl>
+    <w:lvl w:ilvl="1" w:tplc="04090003" w:tentative="1">
+      <w:start w:val="1"/>
+      <w:numFmt w:val="bullet"/>
+      <w:lvlText w:val="o"/>
+      <w:lvlJc w:val="left"/>
+      <w:pPr>
+        <w:ind w:left="1080" w:hanging="360"/>
+      </w:pPr>
+      <w:rPr>
+        <w:rFonts w:ascii="Courier New" w:hAnsi="Courier New" w:cs="Courier New" w:hint="default"/>
+      </w:rPr>
+    </w:lvl>
+    <w:lvl w:ilvl="2" w:tplc="04090005" w:tentative="1">
+      <w:start w:val="1"/>
+      <w:numFmt w:val="bullet"/>
+      <w:lvlText w:val=""/>
+      <w:lvlJc w:val="left"/>
+      <w:pPr>
+        <w:ind w:left="1800" w:hanging="360"/>
+      </w:pPr>
+      <w:rPr>
+        <w:rFonts w:ascii="Wingdings" w:hAnsi="Wingdings" w:hint="default"/>
+      </w:rPr>
+    </w:lvl>
+    <w:lvl w:ilvl="3" w:tplc="04090001" w:tentative="1">
+      <w:start w:val="1"/>
+      <w:numFmt w:val="bullet"/>
+      <w:lvlText w:val=""/>
+      <w:lvlJc w:val="left"/>
+      <w:pPr>
+        <w:ind w:left="2520" w:hanging="360"/>
+      </w:pPr>
+      <w:rPr>
+        <w:rFonts w:ascii="Symbol" w:hAnsi="Symbol" w:hint="default"/>
+      </w:rPr>
+    </w:lvl>
+    <w:lvl w:ilvl="4" w:tplc="04090003" w:tentative="1">
+      <w:start w:val="1"/>
+      <w:numFmt w:val="bullet"/>
+      <w:lvlText w:val="o"/>
+      <w:lvlJc w:val="left"/>
+      <w:pPr>
+        <w:ind w:left="3240" w:hanging="360"/>
+      </w:pPr>
+      <w:rPr>
+        <w:rFonts w:ascii="Courier New" w:hAnsi="Courier New" w:cs="Courier New" w:hint="default"/>
+      </w:rPr>
+    </w:lvl>
+    <w:lvl w:ilvl="5" w:tplc="04090005" w:tentative="1">
+      <w:start w:val="1"/>
+      <w:numFmt w:val="bullet"/>
+      <w:lvlText w:val=""/>
+      <w:lvlJc w:val="left"/>
+      <w:pPr>
+        <w:ind w:left="3960" w:hanging="360"/>
+      </w:pPr>
+      <w:rPr>
+        <w:rFonts w:ascii="Wingdings" w:hAnsi="Wingdings" w:hint="default"/>
+      </w:rPr>
+    </w:lvl>
+    <w:lvl w:ilvl="6" w:tplc="04090001" w:tentative="1">
+      <w:start w:val="1"/>
+      <w:numFmt w:val="bullet"/>
+      <w:lvlText w:val=""/>
+      <w:lvlJc w:val="left"/>
+      <w:pPr>
+        <w:ind w:left="4680" w:hanging="360"/>
+      </w:pPr>
+      <w:rPr>
+        <w:rFonts w:ascii="Symbol" w:hAnsi="Symbol" w:hint="default"/>
+      </w:rPr>
+    </w:lvl>
+    <w:lvl w:ilvl="7" w:tplc="04090003" w:tentative="1">
+      <w:start w:val="1"/>
+      <w:numFmt w:val="bullet"/>
+      <w:lvlText w:val="o"/>
+      <w:lvlJc w:val="left"/>
+      <w:pPr>
+        <w:ind w:left="5400" w:hanging="360"/>
+      </w:pPr>
+      <w:rPr>
+        <w:rFonts w:ascii="Courier New" w:hAnsi="Courier New" w:cs="Courier New" w:hint="default"/>
+      </w:rPr>
+    </w:lvl>
+    <w:lvl w:ilvl="8" w:tplc="04090005" w:tentative="1">
+      <w:start w:val="1"/>
+      <w:numFmt w:val="bullet"/>
+      <w:lvlText w:val=""/>
+      <w:lvlJc w:val="left"/>
+      <w:pPr>
+        <w:ind w:left="6120" w:hanging="360"/>
+      </w:pPr>
+      <w:rPr>
+        <w:rFonts w:ascii="Wingdings" w:hAnsi="Wingdings" w:hint="default"/>
+      </w:rPr>
+    </w:lvl>
+  </w:abstractNum>
+  <w:abstractNum w:abstractNumId="2" w15:restartNumberingAfterBreak="0">
+    <w:nsid w:val="5D873D3C"/>
+    <w:multiLevelType w:val="hybridMultilevel"/>
+    <w:tmpl w:val="CE5C5DF2"/>
     <w:lvl w:ilvl="0" w:tplc="0409000D">
       <w:start w:val="1"/>
       <w:numFmt w:val="bullet"/>
@@ -1789,6 +2532,12 @@
   </w:abstractNum>
   <w:num w:numId="1">
     <w:abstractNumId w:val="0"/>
+  </w:num>
+  <w:num w:numId="2">
+    <w:abstractNumId w:val="2"/>
+  </w:num>
+  <w:num w:numId="3">
+    <w:abstractNumId w:val="1"/>
   </w:num>
 </w:numbering>
 </file>
@@ -2187,7 +2936,7 @@
   <w:style w:type="paragraph" w:default="1" w:styleId="a">
     <w:name w:val="Normal"/>
     <w:qFormat/>
-    <w:rsid w:val="0093425F"/>
+    <w:rsid w:val="00C30A1C"/>
     <w:pPr>
       <w:bidi/>
     </w:pPr>
@@ -2223,7 +2972,7 @@
     <w:name w:val="Table Grid"/>
     <w:basedOn w:val="a1"/>
     <w:uiPriority w:val="39"/>
-    <w:rsid w:val="0093425F"/>
+    <w:rsid w:val="00C30A1C"/>
     <w:pPr>
       <w:spacing w:after="0" w:line="240" w:lineRule="auto"/>
     </w:pPr>
@@ -2243,7 +2992,7 @@
     <w:basedOn w:val="a"/>
     <w:uiPriority w:val="34"/>
     <w:qFormat/>
-    <w:rsid w:val="0093425F"/>
+    <w:rsid w:val="00C30A1C"/>
     <w:pPr>
       <w:ind w:left="720"/>
       <w:contextualSpacing/>

</xml_diff>

<commit_message>
updated first.docx. 22.12.2021, 21:11:21
</commit_message>
<xml_diff>
--- a/first.docx
+++ b/first.docx
@@ -190,46 +190,7 @@
                 <w:highlight w:val="cyan"/>
                 <w:rtl/>
               </w:rPr>
-              <w:t xml:space="preserve">כיתות יא8 / </w:t>
-            </w:r>
-            <w:r>
-              <w:rPr>
-                <w:rFonts w:hint="cs"/>
-                <w:b/>
-                <w:bCs/>
-                <w:highlight w:val="cyan"/>
-                <w:rtl/>
-              </w:rPr>
-              <w:t>יוד7</w:t>
-            </w:r>
-            <w:r>
-              <w:rPr>
-                <w:rFonts w:hint="cs"/>
-                <w:b/>
-                <w:bCs/>
-                <w:highlight w:val="cyan"/>
-                <w:rtl/>
-              </w:rPr>
-              <w:t xml:space="preserve"> האם יא9 משוחררים?</w:t>
-            </w:r>
-            <w:r>
-              <w:rPr>
-                <w:rFonts w:hint="cs"/>
-                <w:b/>
-                <w:bCs/>
-                <w:rtl/>
-              </w:rPr>
-              <w:t xml:space="preserve"> </w:t>
-            </w:r>
-            <w:r>
-              <w:rPr>
-                <w:rFonts w:hint="cs"/>
-                <w:b/>
-                <w:bCs/>
-                <w:highlight w:val="cyan"/>
-                <w:rtl/>
-              </w:rPr>
-              <w:t>מעבדות</w:t>
+              <w:t xml:space="preserve">כיתה יב8 לומדת כל היום בחדר 128.   כיתה יא8 לומדת כל היום בחדר 313.  </w:t>
             </w:r>
           </w:p>
         </w:tc>
@@ -615,10 +576,23 @@
                 <w:bCs/>
                 <w:sz w:val="20"/>
                 <w:szCs w:val="20"/>
-                <w:rtl/>
-              </w:rPr>
-              <w:t>דור</w:t>
-            </w:r>
+                <w:highlight w:val="green"/>
+                <w:rtl/>
+              </w:rPr>
+              <w:t>אלי כזום</w:t>
+            </w:r>
+          </w:p>
+          <w:p>
+            <w:pPr>
+              <w:spacing w:line="276" w:lineRule="auto"/>
+              <w:rPr>
+                <w:b/>
+                <w:bCs/>
+                <w:sz w:val="20"/>
+                <w:szCs w:val="20"/>
+                <w:rtl/>
+              </w:rPr>
+            </w:pPr>
           </w:p>
         </w:tc>
         <w:tc>
@@ -695,9 +669,10 @@
                 <w:bCs/>
                 <w:sz w:val="20"/>
                 <w:szCs w:val="20"/>
-                <w:rtl/>
-              </w:rPr>
-              <w:t>אלי כזום</w:t>
+                <w:highlight w:val="green"/>
+                <w:rtl/>
+              </w:rPr>
+              <w:t>דור</w:t>
             </w:r>
           </w:p>
           <w:p>
@@ -741,9 +716,10 @@
                 <w:bCs/>
                 <w:sz w:val="20"/>
                 <w:szCs w:val="20"/>
-                <w:rtl/>
-              </w:rPr>
-              <w:t>שונית הרוש</w:t>
+                <w:highlight w:val="green"/>
+                <w:rtl/>
+              </w:rPr>
+              <w:t>ירדן</w:t>
             </w:r>
           </w:p>
           <w:p>
@@ -1097,6 +1073,47 @@
             <w:r>
               <w:rPr>
                 <w:rFonts w:hint="cs"/>
+                <w:highlight w:val="green"/>
+                <w:rtl/>
+              </w:rPr>
+              <w:t xml:space="preserve">יוד8 שיעור5 </w:t>
+            </w:r>
+            <w:proofErr w:type="spellStart"/>
+            <w:r>
+              <w:rPr>
+                <w:rFonts w:hint="cs"/>
+                <w:highlight w:val="green"/>
+                <w:rtl/>
+              </w:rPr>
+              <w:t>חנ"ג</w:t>
+            </w:r>
+            <w:proofErr w:type="spellEnd"/>
+            <w:r>
+              <w:rPr>
+                <w:rFonts w:hint="cs"/>
+                <w:highlight w:val="green"/>
+                <w:rtl/>
+              </w:rPr>
+              <w:t xml:space="preserve"> בנות עם קרן</w:t>
+            </w:r>
+            <w:r>
+              <w:rPr>
+                <w:rFonts w:hint="cs"/>
+                <w:rtl/>
+              </w:rPr>
+              <w:t>. בנים כרגיל עם ברוך</w:t>
+            </w:r>
+          </w:p>
+          <w:p>
+            <w:pPr>
+              <w:spacing w:line="360" w:lineRule="auto"/>
+              <w:rPr>
+                <w:rtl/>
+              </w:rPr>
+            </w:pPr>
+            <w:r>
+              <w:rPr>
+                <w:rFonts w:hint="cs"/>
                 <w:rtl/>
               </w:rPr>
               <w:t xml:space="preserve">יוד9 שיעור5 עם אודי. </w:t>
@@ -1121,70 +1138,115 @@
                 <w:rFonts w:hint="cs"/>
                 <w:rtl/>
               </w:rPr>
-              <w:t xml:space="preserve">יוד10 שיעור 1+2 לשון עם מאיה. שיעור3 מתמטיקה עם שרית. שיעור5 </w:t>
-            </w:r>
-            <w:r>
-              <w:rPr>
-                <w:rFonts w:hint="cs"/>
-                <w:rtl/>
-              </w:rPr>
-              <w:t>תרגול עם ורד מזרחי. תלמידי אלי כזום לומדים משיעור6.</w:t>
-            </w:r>
-          </w:p>
-          <w:p>
-            <w:pPr>
-              <w:spacing w:line="360" w:lineRule="auto"/>
-              <w:rPr>
-                <w:rtl/>
-              </w:rPr>
-            </w:pPr>
-            <w:r>
-              <w:rPr>
-                <w:rFonts w:hint="cs"/>
-                <w:rtl/>
-              </w:rPr>
-              <w:t xml:space="preserve">יוד6 שיעור </w:t>
-            </w:r>
-            <w:r>
-              <w:rPr>
-                <w:rFonts w:hint="cs"/>
-                <w:rtl/>
-              </w:rPr>
-              <w:t>3+4 אנגלית עם ערן</w:t>
-            </w:r>
-            <w:r>
-              <w:rPr>
-                <w:rFonts w:hint="cs"/>
-                <w:rtl/>
-              </w:rPr>
-              <w:t xml:space="preserve"> פ.</w:t>
-            </w:r>
-            <w:r>
-              <w:rPr>
-                <w:rFonts w:hint="cs"/>
-                <w:rtl/>
-              </w:rPr>
-              <w:t>. שיעור5 חלון.</w:t>
-            </w:r>
-          </w:p>
-          <w:p>
-            <w:pPr>
-              <w:spacing w:line="360" w:lineRule="auto"/>
-              <w:rPr>
-                <w:rtl/>
-              </w:rPr>
-            </w:pPr>
-            <w:r>
-              <w:rPr>
-                <w:rFonts w:hint="cs"/>
-                <w:rtl/>
-              </w:rPr>
-              <w:t xml:space="preserve">יוד11 שיעור3 תנך עם סימונה, שיעור4 </w:t>
+              <w:t xml:space="preserve">יוד10 שיעור 1+2 לשון עם מאיה. שיעור3 מתמטיקה עם שרית. </w:t>
+            </w:r>
+            <w:r>
+              <w:rPr>
+                <w:rFonts w:hint="cs"/>
+                <w:highlight w:val="green"/>
+                <w:rtl/>
+              </w:rPr>
+              <w:t xml:space="preserve">שיעור5 </w:t>
             </w:r>
             <w:proofErr w:type="spellStart"/>
             <w:r>
               <w:rPr>
                 <w:rFonts w:hint="cs"/>
+                <w:highlight w:val="green"/>
+                <w:rtl/>
+              </w:rPr>
+              <w:t>חנ</w:t>
+            </w:r>
+            <w:r>
+              <w:rPr>
+                <w:rFonts w:hint="cs"/>
+                <w:highlight w:val="green"/>
+                <w:rtl/>
+              </w:rPr>
+              <w:t>"</w:t>
+            </w:r>
+            <w:r>
+              <w:rPr>
+                <w:rFonts w:hint="cs"/>
+                <w:highlight w:val="green"/>
+                <w:rtl/>
+              </w:rPr>
+              <w:t>ג</w:t>
+            </w:r>
+            <w:proofErr w:type="spellEnd"/>
+            <w:r>
+              <w:rPr>
+                <w:rFonts w:hint="cs"/>
+                <w:highlight w:val="green"/>
+                <w:rtl/>
+              </w:rPr>
+              <w:t xml:space="preserve"> </w:t>
+            </w:r>
+            <w:r>
+              <w:rPr>
+                <w:rFonts w:hint="cs"/>
+                <w:highlight w:val="green"/>
+                <w:rtl/>
+              </w:rPr>
+              <w:t xml:space="preserve">בנים </w:t>
+            </w:r>
+            <w:r>
+              <w:rPr>
+                <w:rFonts w:hint="cs"/>
+                <w:highlight w:val="green"/>
+                <w:rtl/>
+              </w:rPr>
+              <w:t>עם ברוך ובנות עם קרן</w:t>
+            </w:r>
+            <w:r>
+              <w:rPr>
+                <w:rFonts w:hint="cs"/>
+                <w:highlight w:val="green"/>
+                <w:rtl/>
+              </w:rPr>
+              <w:t>.</w:t>
+            </w:r>
+            <w:r>
+              <w:rPr>
+                <w:rFonts w:hint="cs"/>
+                <w:rtl/>
+              </w:rPr>
+              <w:t xml:space="preserve"> תלמידי אלי כזום לומדים משיעור6.</w:t>
+            </w:r>
+          </w:p>
+          <w:p>
+            <w:pPr>
+              <w:spacing w:line="360" w:lineRule="auto"/>
+              <w:rPr>
+                <w:highlight w:val="green"/>
+                <w:rtl/>
+              </w:rPr>
+            </w:pPr>
+            <w:r>
+              <w:rPr>
+                <w:rFonts w:hint="cs"/>
+                <w:rtl/>
+              </w:rPr>
+              <w:t>יוד12 שיעור</w:t>
+            </w:r>
+            <w:r>
+              <w:rPr>
+                <w:rFonts w:hint="cs"/>
+                <w:rtl/>
+              </w:rPr>
+              <w:t>5</w:t>
+            </w:r>
+            <w:r>
+              <w:rPr>
+                <w:rFonts w:hint="cs"/>
+                <w:rtl/>
+              </w:rPr>
+              <w:t xml:space="preserve"> </w:t>
+            </w:r>
+            <w:proofErr w:type="spellStart"/>
+            <w:r>
+              <w:rPr>
+                <w:rFonts w:hint="cs"/>
                 <w:rtl/>
               </w:rPr>
               <w:t>הסטוריה</w:t>
@@ -1195,30 +1257,63 @@
                 <w:rFonts w:hint="cs"/>
                 <w:rtl/>
               </w:rPr>
-              <w:t xml:space="preserve"> עם נטע</w:t>
-            </w:r>
-          </w:p>
-          <w:p>
-            <w:pPr>
-              <w:spacing w:line="360" w:lineRule="auto"/>
-              <w:rPr>
-                <w:rtl/>
-              </w:rPr>
-            </w:pPr>
-            <w:r>
-              <w:rPr>
-                <w:rFonts w:hint="cs"/>
-                <w:rtl/>
-              </w:rPr>
-              <w:t xml:space="preserve">יוד12 שיעור3 </w:t>
+              <w:t xml:space="preserve"> עם אמיר </w:t>
+            </w:r>
+            <w:r>
+              <w:rPr>
+                <w:rFonts w:hint="cs"/>
+                <w:rtl/>
+              </w:rPr>
+              <w:t xml:space="preserve">.  </w:t>
+            </w:r>
+            <w:r>
+              <w:rPr>
+                <w:rFonts w:hint="cs"/>
+                <w:rtl/>
+              </w:rPr>
+              <w:t xml:space="preserve"> </w:t>
+            </w:r>
+          </w:p>
+          <w:p>
+            <w:pPr>
+              <w:spacing w:line="360" w:lineRule="auto"/>
+              <w:rPr>
+                <w:highlight w:val="green"/>
+                <w:rtl/>
+              </w:rPr>
+            </w:pPr>
+            <w:r>
+              <w:rPr>
+                <w:rFonts w:hint="cs"/>
+                <w:highlight w:val="green"/>
+                <w:rtl/>
+              </w:rPr>
+              <w:t xml:space="preserve">יוד/11/12/6 שיעור 3+4 </w:t>
             </w:r>
             <w:proofErr w:type="spellStart"/>
             <w:r>
               <w:rPr>
                 <w:rFonts w:hint="cs"/>
-                <w:rtl/>
-              </w:rPr>
-              <w:t>הסטוריה</w:t>
+                <w:highlight w:val="green"/>
+                <w:rtl/>
+              </w:rPr>
+              <w:t>חנ</w:t>
+            </w:r>
+            <w:r>
+              <w:rPr>
+                <w:rFonts w:hint="cs"/>
+                <w:highlight w:val="green"/>
+                <w:rtl/>
+              </w:rPr>
+              <w:t>"</w:t>
+            </w:r>
+            <w:r>
+              <w:rPr>
+                <w:rFonts w:hint="cs"/>
+                <w:highlight w:val="green"/>
+                <w:rtl/>
+              </w:rPr>
+              <w:t>ג</w:t>
             </w:r>
             <w:proofErr w:type="spellEnd"/>
             <w:r>
@@ -1226,16 +1321,85 @@
                 <w:rFonts w:hint="cs"/>
                 <w:rtl/>
               </w:rPr>
-              <w:t xml:space="preserve"> עם אמיר + מטלה שיעור4 בליווי יניב. שיעור5 חלון.</w:t>
-            </w:r>
-          </w:p>
-          <w:p>
-            <w:pPr>
-              <w:spacing w:line="360" w:lineRule="auto"/>
-              <w:rPr>
-                <w:rtl/>
-              </w:rPr>
-            </w:pPr>
+              <w:t xml:space="preserve"> :</w:t>
+            </w:r>
+            <w:r>
+              <w:rPr>
+                <w:rFonts w:hint="cs"/>
+                <w:rtl/>
+              </w:rPr>
+              <w:t xml:space="preserve"> </w:t>
+            </w:r>
+            <w:r>
+              <w:rPr>
+                <w:rFonts w:hint="cs"/>
+                <w:highlight w:val="green"/>
+                <w:rtl/>
+              </w:rPr>
+              <w:t xml:space="preserve">בנות עם קרן. </w:t>
+            </w:r>
+          </w:p>
+          <w:p>
+            <w:pPr>
+              <w:spacing w:line="360" w:lineRule="auto"/>
+              <w:rPr>
+                <w:highlight w:val="green"/>
+                <w:rtl/>
+              </w:rPr>
+            </w:pPr>
+            <w:r>
+              <w:rPr>
+                <w:rFonts w:hint="cs"/>
+                <w:rtl/>
+              </w:rPr>
+              <w:t xml:space="preserve">                                           </w:t>
+            </w:r>
+            <w:r>
+              <w:rPr>
+                <w:rFonts w:hint="cs"/>
+                <w:highlight w:val="green"/>
+                <w:rtl/>
+              </w:rPr>
+              <w:t xml:space="preserve">בנים </w:t>
+            </w:r>
+            <w:r>
+              <w:rPr>
+                <w:rFonts w:hint="cs"/>
+                <w:highlight w:val="green"/>
+                <w:rtl/>
+              </w:rPr>
+              <w:t xml:space="preserve">: קב' של יניב מתאמנת שיעור3. </w:t>
+            </w:r>
+          </w:p>
+          <w:p>
+            <w:pPr>
+              <w:spacing w:line="360" w:lineRule="auto"/>
+              <w:rPr>
+                <w:rtl/>
+              </w:rPr>
+            </w:pPr>
+            <w:r>
+              <w:rPr>
+                <w:rFonts w:hint="cs"/>
+                <w:rtl/>
+              </w:rPr>
+              <w:t xml:space="preserve"> </w:t>
+            </w:r>
+            <w:r>
+              <w:rPr>
+                <w:rFonts w:hint="cs"/>
+                <w:rtl/>
+              </w:rPr>
+              <w:t xml:space="preserve">                                                   </w:t>
+            </w:r>
+            <w:r>
+              <w:rPr>
+                <w:rFonts w:hint="cs"/>
+                <w:highlight w:val="green"/>
+                <w:rtl/>
+              </w:rPr>
+              <w:t>קב' של עמית מתאמנת עם יניב שיעור4</w:t>
+            </w:r>
           </w:p>
         </w:tc>
       </w:tr>
@@ -1294,6 +1458,73 @@
               </w:tabs>
               <w:spacing w:line="360" w:lineRule="auto"/>
               <w:rPr>
+                <w:b/>
+                <w:bCs/>
+                <w:sz w:val="28"/>
+                <w:szCs w:val="28"/>
+                <w:u w:val="single"/>
+                <w:rtl/>
+              </w:rPr>
+            </w:pPr>
+            <w:r>
+              <w:rPr>
+                <w:rFonts w:hint="cs"/>
+                <w:b/>
+                <w:bCs/>
+                <w:sz w:val="24"/>
+                <w:szCs w:val="24"/>
+                <w:highlight w:val="green"/>
+                <w:rtl/>
+              </w:rPr>
+              <w:t xml:space="preserve">כיתה יא8 לומדת כל היום בחדר 313 </w:t>
+            </w:r>
+            <w:r>
+              <w:rPr>
+                <w:b/>
+                <w:bCs/>
+                <w:sz w:val="24"/>
+                <w:szCs w:val="24"/>
+                <w:highlight w:val="green"/>
+                <w:rtl/>
+              </w:rPr>
+              <w:t>–</w:t>
+            </w:r>
+            <w:r>
+              <w:rPr>
+                <w:rFonts w:hint="cs"/>
+                <w:b/>
+                <w:bCs/>
+                <w:sz w:val="24"/>
+                <w:szCs w:val="24"/>
+                <w:highlight w:val="green"/>
+                <w:rtl/>
+              </w:rPr>
+              <w:t xml:space="preserve"> כולל קב' לימוד</w:t>
+            </w:r>
+          </w:p>
+          <w:p>
+            <w:pPr>
+              <w:tabs>
+                <w:tab w:val="left" w:pos="6166"/>
+              </w:tabs>
+              <w:spacing w:line="360" w:lineRule="auto"/>
+              <w:rPr>
+                <w:b/>
+                <w:bCs/>
+                <w:sz w:val="28"/>
+                <w:szCs w:val="28"/>
+                <w:u w:val="single"/>
+                <w:rtl/>
+              </w:rPr>
+            </w:pPr>
+          </w:p>
+          <w:p>
+            <w:pPr>
+              <w:tabs>
+                <w:tab w:val="left" w:pos="6166"/>
+              </w:tabs>
+              <w:spacing w:line="360" w:lineRule="auto"/>
+              <w:rPr>
                 <w:rtl/>
               </w:rPr>
             </w:pPr>
@@ -1656,17 +1887,16 @@
                 <w:rFonts w:hint="cs"/>
                 <w:rtl/>
               </w:rPr>
-              <w:t xml:space="preserve">., שיעור4 ריטה </w:t>
-            </w:r>
-            <w:proofErr w:type="spellStart"/>
-            <w:r>
-              <w:rPr>
-                <w:rFonts w:hint="cs"/>
-                <w:rtl/>
-              </w:rPr>
-              <w:t>זלצמן</w:t>
-            </w:r>
-            <w:proofErr w:type="spellEnd"/>
+              <w:t xml:space="preserve">., שיעור4 </w:t>
+            </w:r>
+            <w:r>
+              <w:rPr>
+                <w:rFonts w:hint="cs"/>
+                <w:highlight w:val="cyan"/>
+                <w:rtl/>
+              </w:rPr>
+              <w:t>אילנה יפרח</w:t>
+            </w:r>
             <w:r>
               <w:rPr>
                 <w:rFonts w:hint="cs"/>
@@ -1746,6 +1976,47 @@
                 <w:rtl/>
               </w:rPr>
               <w:t xml:space="preserve">(כולל ת. זמן) </w:t>
+            </w:r>
+          </w:p>
+          <w:p>
+            <w:pPr>
+              <w:spacing w:line="360" w:lineRule="auto"/>
+              <w:rPr>
+                <w:rtl/>
+              </w:rPr>
+            </w:pPr>
+            <w:r>
+              <w:rPr>
+                <w:rFonts w:hint="cs"/>
+                <w:rtl/>
+              </w:rPr>
+              <w:t xml:space="preserve">מבחן באנגלית שיעור6+7 בכיתה יא2 משגיח/ה </w:t>
+            </w:r>
+            <w:r>
+              <w:rPr>
+                <w:rFonts w:hint="cs"/>
+                <w:highlight w:val="green"/>
+                <w:rtl/>
+              </w:rPr>
+              <w:t xml:space="preserve">יעקב </w:t>
+            </w:r>
+            <w:proofErr w:type="spellStart"/>
+            <w:r>
+              <w:rPr>
+                <w:rFonts w:hint="cs"/>
+                <w:highlight w:val="green"/>
+                <w:rtl/>
+              </w:rPr>
+              <w:t>הרנוי</w:t>
+            </w:r>
+            <w:proofErr w:type="spellEnd"/>
+            <w:r>
+              <w:rPr>
+                <w:rFonts w:hint="cs"/>
+                <w:highlight w:val="green"/>
+                <w:rtl/>
+              </w:rPr>
+              <w:t>.</w:t>
             </w:r>
           </w:p>
           <w:p>
@@ -1908,20 +2179,34 @@
               <w:spacing w:before="0" w:beforeAutospacing="0" w:after="0" w:afterAutospacing="0" w:line="360" w:lineRule="auto"/>
               <w:rPr>
                 <w:rFonts w:asciiTheme="minorBidi" w:hAnsiTheme="minorBidi" w:cstheme="minorBidi"/>
-                <w:sz w:val="22"/>
-                <w:szCs w:val="22"/>
-                <w:rtl/>
-              </w:rPr>
-            </w:pPr>
-            <w:r>
+                <w:b/>
+                <w:bCs/>
+                <w:rtl/>
+              </w:rPr>
+            </w:pPr>
+            <w:r>
+              <w:rPr>
+                <w:rFonts w:asciiTheme="minorBidi" w:hAnsiTheme="minorBidi" w:cstheme="minorBidi"/>
+                <w:b/>
+                <w:bCs/>
+                <w:highlight w:val="green"/>
+                <w:rtl/>
+              </w:rPr>
+              <w:t>כיתה יב8 לומדת כל היום בחדר 128.   כולל קבוצות לימוד.</w:t>
+            </w:r>
+          </w:p>
+          <w:p>
+            <w:pPr>
+              <w:pStyle w:val="NormalWeb"/>
+              <w:bidi/>
+              <w:spacing w:before="0" w:beforeAutospacing="0" w:after="0" w:afterAutospacing="0" w:line="360" w:lineRule="auto"/>
               <w:rPr>
                 <w:rFonts w:asciiTheme="minorBidi" w:hAnsiTheme="minorBidi" w:cstheme="minorBidi"/>
                 <w:sz w:val="22"/>
                 <w:szCs w:val="22"/>
                 <w:rtl/>
               </w:rPr>
-              <w:t xml:space="preserve"> </w:t>
-            </w:r>
+            </w:pPr>
           </w:p>
           <w:p>
             <w:pPr>
@@ -1937,12 +2222,63 @@
             </w:pPr>
             <w:r>
               <w:rPr>
+                <w:rFonts w:asciiTheme="minorBidi" w:hAnsiTheme="minorBidi" w:cstheme="minorBidi"/>
+                <w:sz w:val="22"/>
+                <w:szCs w:val="22"/>
+                <w:rtl/>
+              </w:rPr>
+              <w:t xml:space="preserve"> </w:t>
+            </w:r>
+            <w:r>
+              <w:rPr>
                 <w:rFonts w:asciiTheme="minorBidi" w:hAnsiTheme="minorBidi" w:cstheme="minorBidi" w:hint="cs"/>
                 <w:sz w:val="22"/>
                 <w:szCs w:val="22"/>
-                <w:rtl/>
-              </w:rPr>
-              <w:t>יב2 שיעור3+4 אזרחות עם ליטל. שיעור5 אזרחות במעבדה ג'</w:t>
+                <w:highlight w:val="green"/>
+                <w:rtl/>
+              </w:rPr>
+              <w:t>יב1</w:t>
+            </w:r>
+            <w:r>
+              <w:rPr>
+                <w:rFonts w:asciiTheme="minorBidi" w:hAnsiTheme="minorBidi" w:cstheme="minorBidi" w:hint="cs"/>
+                <w:sz w:val="22"/>
+                <w:szCs w:val="22"/>
+                <w:rtl/>
+              </w:rPr>
+              <w:t xml:space="preserve"> </w:t>
+            </w:r>
+            <w:r>
+              <w:rPr>
+                <w:rFonts w:asciiTheme="minorBidi" w:hAnsiTheme="minorBidi" w:cstheme="minorBidi" w:hint="cs"/>
+                <w:sz w:val="22"/>
+                <w:szCs w:val="22"/>
+                <w:highlight w:val="green"/>
+                <w:rtl/>
+              </w:rPr>
+              <w:t xml:space="preserve">אין אנגלית עם שונית.   </w:t>
+            </w:r>
+            <w:proofErr w:type="spellStart"/>
+            <w:r>
+              <w:rPr>
+                <w:rFonts w:asciiTheme="minorBidi" w:hAnsiTheme="minorBidi" w:cstheme="minorBidi" w:hint="cs"/>
+                <w:sz w:val="22"/>
+                <w:szCs w:val="22"/>
+                <w:highlight w:val="green"/>
+                <w:rtl/>
+              </w:rPr>
+              <w:t>חנג</w:t>
+            </w:r>
+            <w:proofErr w:type="spellEnd"/>
+            <w:r>
+              <w:rPr>
+                <w:rFonts w:asciiTheme="minorBidi" w:hAnsiTheme="minorBidi" w:cstheme="minorBidi" w:hint="cs"/>
+                <w:sz w:val="22"/>
+                <w:szCs w:val="22"/>
+                <w:highlight w:val="green"/>
+                <w:rtl/>
+              </w:rPr>
+              <w:t xml:space="preserve"> לבנים כרגיל. לבנות אין שיעור.</w:t>
             </w:r>
           </w:p>
           <w:p>
@@ -1954,6 +2290,7 @@
                 <w:rFonts w:asciiTheme="minorBidi" w:hAnsiTheme="minorBidi" w:cstheme="minorBidi"/>
                 <w:sz w:val="22"/>
                 <w:szCs w:val="22"/>
+                <w:rtl/>
               </w:rPr>
             </w:pPr>
             <w:r>
@@ -1963,11 +2300,151 @@
                 <w:szCs w:val="22"/>
                 <w:rtl/>
               </w:rPr>
+              <w:t>יב2 שיעור3+4 אזרחות עם ליטל. שיעור5 אזרחות במעבדה ג'</w:t>
+            </w:r>
+            <w:r>
+              <w:rPr>
+                <w:rFonts w:asciiTheme="minorBidi" w:hAnsiTheme="minorBidi" w:cstheme="minorBidi" w:hint="cs"/>
+                <w:sz w:val="22"/>
+                <w:szCs w:val="22"/>
+                <w:rtl/>
+              </w:rPr>
+              <w:t xml:space="preserve">. </w:t>
+            </w:r>
+            <w:proofErr w:type="spellStart"/>
+            <w:r>
+              <w:rPr>
+                <w:rFonts w:asciiTheme="minorBidi" w:hAnsiTheme="minorBidi" w:cstheme="minorBidi" w:hint="cs"/>
+                <w:sz w:val="22"/>
+                <w:szCs w:val="22"/>
+                <w:highlight w:val="green"/>
+                <w:rtl/>
+              </w:rPr>
+              <w:t>חנג</w:t>
+            </w:r>
+            <w:proofErr w:type="spellEnd"/>
+            <w:r>
+              <w:rPr>
+                <w:rFonts w:asciiTheme="minorBidi" w:hAnsiTheme="minorBidi" w:cstheme="minorBidi" w:hint="cs"/>
+                <w:sz w:val="22"/>
+                <w:szCs w:val="22"/>
+                <w:highlight w:val="green"/>
+                <w:rtl/>
+              </w:rPr>
+              <w:t xml:space="preserve"> לבנים כרגיל. לבנות אין שיעור.</w:t>
+            </w:r>
+          </w:p>
+          <w:p>
+            <w:pPr>
+              <w:pStyle w:val="NormalWeb"/>
+              <w:bidi/>
+              <w:spacing w:before="0" w:beforeAutospacing="0" w:after="0" w:afterAutospacing="0" w:line="360" w:lineRule="auto"/>
+              <w:rPr>
+                <w:rFonts w:asciiTheme="minorBidi" w:hAnsiTheme="minorBidi" w:cstheme="minorBidi"/>
+                <w:sz w:val="22"/>
+                <w:szCs w:val="22"/>
+                <w:rtl/>
+              </w:rPr>
+            </w:pPr>
+            <w:r>
+              <w:rPr>
+                <w:rFonts w:asciiTheme="minorBidi" w:hAnsiTheme="minorBidi" w:cstheme="minorBidi" w:hint="cs"/>
+                <w:sz w:val="22"/>
+                <w:szCs w:val="22"/>
+                <w:highlight w:val="green"/>
+                <w:rtl/>
+              </w:rPr>
+              <w:lastRenderedPageBreak/>
+              <w:t>יב3 שיעור7+8 אזרחות במעבדת מחשב ד'</w:t>
+            </w:r>
+          </w:p>
+          <w:p>
+            <w:pPr>
+              <w:pStyle w:val="NormalWeb"/>
+              <w:bidi/>
+              <w:spacing w:before="0" w:beforeAutospacing="0" w:after="0" w:afterAutospacing="0" w:line="360" w:lineRule="auto"/>
+              <w:rPr>
+                <w:rFonts w:asciiTheme="minorBidi" w:hAnsiTheme="minorBidi" w:cstheme="minorBidi"/>
+                <w:sz w:val="22"/>
+                <w:szCs w:val="22"/>
+                <w:rtl/>
+              </w:rPr>
+            </w:pPr>
+            <w:r>
+              <w:rPr>
+                <w:rFonts w:asciiTheme="minorBidi" w:hAnsiTheme="minorBidi" w:cstheme="minorBidi" w:hint="cs"/>
+                <w:sz w:val="22"/>
+                <w:szCs w:val="22"/>
+                <w:highlight w:val="green"/>
+                <w:rtl/>
+              </w:rPr>
+              <w:t>יב4 מתחילים את היום ביום רמון.</w:t>
+            </w:r>
+            <w:r>
+              <w:rPr>
+                <w:rFonts w:asciiTheme="minorBidi" w:hAnsiTheme="minorBidi" w:cstheme="minorBidi" w:hint="cs"/>
+                <w:sz w:val="22"/>
+                <w:szCs w:val="22"/>
+                <w:rtl/>
+              </w:rPr>
+              <w:t xml:space="preserve"> </w:t>
+            </w:r>
+          </w:p>
+          <w:p>
+            <w:pPr>
+              <w:pStyle w:val="NormalWeb"/>
+              <w:bidi/>
+              <w:spacing w:before="0" w:beforeAutospacing="0" w:after="0" w:afterAutospacing="0" w:line="360" w:lineRule="auto"/>
+              <w:rPr>
+                <w:rFonts w:asciiTheme="minorBidi" w:hAnsiTheme="minorBidi" w:cstheme="minorBidi"/>
+                <w:sz w:val="22"/>
+                <w:szCs w:val="22"/>
+                <w:rtl/>
+              </w:rPr>
+            </w:pPr>
+            <w:r>
+              <w:rPr>
+                <w:rFonts w:asciiTheme="minorBidi" w:hAnsiTheme="minorBidi" w:cstheme="minorBidi" w:hint="cs"/>
+                <w:sz w:val="22"/>
+                <w:szCs w:val="22"/>
+                <w:rtl/>
+              </w:rPr>
               <w:t>יב5 שיעור 3+4 אזרחות. שיעור 5+6+7 ספרות</w:t>
             </w:r>
           </w:p>
           <w:p>
             <w:pPr>
+              <w:pStyle w:val="NormalWeb"/>
+              <w:bidi/>
+              <w:spacing w:before="0" w:beforeAutospacing="0" w:after="0" w:afterAutospacing="0" w:line="360" w:lineRule="auto"/>
+              <w:rPr>
+                <w:rFonts w:asciiTheme="minorBidi" w:hAnsiTheme="minorBidi" w:cstheme="minorBidi"/>
+                <w:sz w:val="22"/>
+                <w:szCs w:val="22"/>
+              </w:rPr>
+            </w:pPr>
+            <w:r>
+              <w:rPr>
+                <w:rFonts w:asciiTheme="minorBidi" w:hAnsiTheme="minorBidi" w:cstheme="minorBidi" w:hint="cs"/>
+                <w:sz w:val="22"/>
+                <w:szCs w:val="22"/>
+                <w:highlight w:val="green"/>
+                <w:rtl/>
+              </w:rPr>
+              <w:t>יב7 אין שיעור ספרות שיעור7.</w:t>
+            </w:r>
+            <w:r>
+              <w:rPr>
+                <w:rFonts w:asciiTheme="minorBidi" w:hAnsiTheme="minorBidi" w:cstheme="minorBidi" w:hint="cs"/>
+                <w:sz w:val="22"/>
+                <w:szCs w:val="22"/>
+                <w:rtl/>
+              </w:rPr>
+              <w:t xml:space="preserve"> </w:t>
+            </w:r>
+          </w:p>
+          <w:p>
+            <w:pPr>
               <w:spacing w:line="360" w:lineRule="auto"/>
               <w:rPr>
                 <w:rFonts w:asciiTheme="minorBidi" w:hAnsiTheme="minorBidi"/>
@@ -1981,6 +2458,37 @@
               </w:rPr>
               <w:t>יב8 שיעור1 ספרות. שיעור2 חינוך. שיעור3-5 ספרות.</w:t>
             </w:r>
+            <w:r>
+              <w:rPr>
+                <w:rFonts w:asciiTheme="minorBidi" w:hAnsiTheme="minorBidi" w:hint="cs"/>
+                <w:rtl/>
+              </w:rPr>
+              <w:t xml:space="preserve">  </w:t>
+            </w:r>
+            <w:r>
+              <w:rPr>
+                <w:rFonts w:asciiTheme="minorBidi" w:hAnsiTheme="minorBidi" w:hint="cs"/>
+                <w:highlight w:val="green"/>
+                <w:rtl/>
+              </w:rPr>
+              <w:t xml:space="preserve">מתמט' עם מורן </w:t>
+            </w:r>
+            <w:r>
+              <w:rPr>
+                <w:rFonts w:asciiTheme="minorBidi" w:hAnsiTheme="minorBidi" w:hint="cs"/>
+                <w:highlight w:val="green"/>
+                <w:rtl/>
+              </w:rPr>
+              <w:t xml:space="preserve">+ ליאורה </w:t>
+            </w:r>
+            <w:r>
+              <w:rPr>
+                <w:rFonts w:asciiTheme="minorBidi" w:hAnsiTheme="minorBidi" w:hint="cs"/>
+                <w:highlight w:val="green"/>
+                <w:rtl/>
+              </w:rPr>
+              <w:t>כרגיל בשיעור 7-8</w:t>
+            </w:r>
           </w:p>
           <w:p>
             <w:pPr>
@@ -2003,6 +2511,21 @@
                 <w:rtl/>
               </w:rPr>
               <w:t>מרתון ספרות עם טליה מהשעה 9.15 עד 14.00</w:t>
+            </w:r>
+            <w:r>
+              <w:rPr>
+                <w:rFonts w:asciiTheme="minorBidi" w:hAnsiTheme="minorBidi" w:hint="cs"/>
+                <w:rtl/>
+              </w:rPr>
+              <w:t xml:space="preserve">.  </w:t>
+            </w:r>
+            <w:r>
+              <w:rPr>
+                <w:rFonts w:asciiTheme="minorBidi" w:hAnsiTheme="minorBidi" w:hint="cs"/>
+                <w:highlight w:val="green"/>
+                <w:rtl/>
+              </w:rPr>
+              <w:t>מתמט' עם ליאורה כרגיל בשיעור 7-8</w:t>
             </w:r>
           </w:p>
           <w:p>

</xml_diff>

<commit_message>
updated first.docx. 24.12.2021, 12:23:39
</commit_message>
<xml_diff>
--- a/first.docx
+++ b/first.docx
@@ -1,6 +1,6 @@
 
 <file path=word/document.xml><?xml version="1.0" encoding="utf-8"?>
-<w:document xmlns:wpc="http://schemas.microsoft.com/office/word/2010/wordprocessingCanvas" xmlns:cx="http://schemas.microsoft.com/office/drawing/2014/chartex" xmlns:mc="http://schemas.openxmlformats.org/markup-compatibility/2006" xmlns:o="urn:schemas-microsoft-com:office:office" xmlns:r="http://schemas.openxmlformats.org/officeDocument/2006/relationships" xmlns:m="http://schemas.openxmlformats.org/officeDocument/2006/math" xmlns:v="urn:schemas-microsoft-com:vml" xmlns:wp14="http://schemas.microsoft.com/office/word/2010/wordprocessingDrawing" xmlns:wp="http://schemas.openxmlformats.org/drawingml/2006/wordprocessingDrawing" xmlns:w10="urn:schemas-microsoft-com:office:word" xmlns:w="http://schemas.openxmlformats.org/wordprocessingml/2006/main" xmlns:w14="http://schemas.microsoft.com/office/word/2010/wordml" xmlns:w15="http://schemas.microsoft.com/office/word/2012/wordml" xmlns:w16se="http://schemas.microsoft.com/office/word/2015/wordml/symex" xmlns:wpg="http://schemas.microsoft.com/office/word/2010/wordprocessingGroup" xmlns:wpi="http://schemas.microsoft.com/office/word/2010/wordprocessingInk" xmlns:wne="http://schemas.microsoft.com/office/word/2006/wordml" xmlns:wps="http://schemas.microsoft.com/office/word/2010/wordprocessingShape" mc:Ignorable="w14 w15 w16se wp14">
+<w:document xmlns:wpc="http://schemas.microsoft.com/office/word/2010/wordprocessingCanvas" xmlns:cx="http://schemas.microsoft.com/office/drawing/2014/chartex" xmlns:cx1="http://schemas.microsoft.com/office/drawing/2015/9/8/chartex" xmlns:cx2="http://schemas.microsoft.com/office/drawing/2015/10/21/chartex" xmlns:cx3="http://schemas.microsoft.com/office/drawing/2016/5/9/chartex" xmlns:cx4="http://schemas.microsoft.com/office/drawing/2016/5/10/chartex" xmlns:cx5="http://schemas.microsoft.com/office/drawing/2016/5/11/chartex" xmlns:cx6="http://schemas.microsoft.com/office/drawing/2016/5/12/chartex" xmlns:cx7="http://schemas.microsoft.com/office/drawing/2016/5/13/chartex" xmlns:cx8="http://schemas.microsoft.com/office/drawing/2016/5/14/chartex" xmlns:mc="http://schemas.openxmlformats.org/markup-compatibility/2006" xmlns:aink="http://schemas.microsoft.com/office/drawing/2016/ink" xmlns:am3d="http://schemas.microsoft.com/office/drawing/2017/model3d" xmlns:o="urn:schemas-microsoft-com:office:office" xmlns:r="http://schemas.openxmlformats.org/officeDocument/2006/relationships" xmlns:m="http://schemas.openxmlformats.org/officeDocument/2006/math" xmlns:v="urn:schemas-microsoft-com:vml" xmlns:wp14="http://schemas.microsoft.com/office/word/2010/wordprocessingDrawing" xmlns:wp="http://schemas.openxmlformats.org/drawingml/2006/wordprocessingDrawing" xmlns:w10="urn:schemas-microsoft-com:office:word" xmlns:w="http://schemas.openxmlformats.org/wordprocessingml/2006/main" xmlns:w14="http://schemas.microsoft.com/office/word/2010/wordml" xmlns:w15="http://schemas.microsoft.com/office/word/2012/wordml" xmlns:w16cex="http://schemas.microsoft.com/office/word/2018/wordml/cex" xmlns:w16cid="http://schemas.microsoft.com/office/word/2016/wordml/cid" xmlns:w16="http://schemas.microsoft.com/office/word/2018/wordml" xmlns:w16sdtdh="http://schemas.microsoft.com/office/word/2020/wordml/sdtdatahash" xmlns:w16se="http://schemas.microsoft.com/office/word/2015/wordml/symex" xmlns:wpg="http://schemas.microsoft.com/office/word/2010/wordprocessingGroup" xmlns:wpi="http://schemas.microsoft.com/office/word/2010/wordprocessingInk" xmlns:wne="http://schemas.microsoft.com/office/word/2006/wordml" xmlns:wps="http://schemas.microsoft.com/office/word/2010/wordprocessingShape" mc:Ignorable="w14 w15 w16se w16cid w16 w16cex w16sdtdh wp14">
   <w:body>
     <w:p>
       <w:pPr>
@@ -16,6 +16,7 @@
           <w:rtl/>
         </w:rPr>
       </w:pPr>
+      <w:proofErr w:type="spellStart"/>
       <w:r>
         <w:rPr>
           <w:rFonts w:hint="cs"/>
@@ -27,7 +28,21 @@
           <w:u w:val="single"/>
           <w:rtl/>
         </w:rPr>
-        <w:t xml:space="preserve">עידכוני מערכת יום שישי </w:t>
+        <w:t>עידכוני</w:t>
+      </w:r>
+      <w:proofErr w:type="spellEnd"/>
+      <w:r>
+        <w:rPr>
+          <w:rFonts w:hint="cs"/>
+          <w:b/>
+          <w:bCs/>
+          <w:color w:val="00B050"/>
+          <w:sz w:val="32"/>
+          <w:szCs w:val="32"/>
+          <w:u w:val="single"/>
+          <w:rtl/>
+        </w:rPr>
+        <w:t xml:space="preserve"> מערכת יום ראשון </w:t>
       </w:r>
       <w:r>
         <w:rPr>
@@ -40,7 +55,7 @@
           <w:u w:val="single"/>
           <w:rtl/>
         </w:rPr>
-        <w:t>24.12</w:t>
+        <w:t>26.12</w:t>
       </w:r>
       <w:r>
         <w:rPr>
@@ -114,8 +129,6 @@
             <w:pPr>
               <w:spacing w:line="360" w:lineRule="auto"/>
               <w:rPr>
-                <w:b/>
-                <w:bCs/>
                 <w:sz w:val="24"/>
                 <w:szCs w:val="24"/>
                 <w:rtl/>
@@ -126,7 +139,7 @@
       </w:tr>
       <w:tr>
         <w:trPr>
-          <w:trHeight w:val="1101"/>
+          <w:trHeight w:val="1047"/>
         </w:trPr>
         <w:tc>
           <w:tcPr>
@@ -241,7 +254,100 @@
                 <w:szCs w:val="20"/>
                 <w:rtl/>
               </w:rPr>
+              <w:t xml:space="preserve">חצר אחורית וסביב האולם - </w:t>
+            </w:r>
+          </w:p>
+          <w:p>
+            <w:pPr>
+              <w:spacing w:line="276" w:lineRule="auto"/>
+              <w:jc w:val="right"/>
+              <w:rPr>
+                <w:b/>
+                <w:bCs/>
+                <w:sz w:val="20"/>
+                <w:szCs w:val="20"/>
+                <w:rtl/>
+              </w:rPr>
+            </w:pPr>
+            <w:r>
+              <w:rPr>
+                <w:rFonts w:hint="cs"/>
+                <w:b/>
+                <w:bCs/>
+                <w:sz w:val="20"/>
+                <w:szCs w:val="20"/>
+                <w:rtl/>
+              </w:rPr>
               <w:t xml:space="preserve">מסדרונות בנין 200 - </w:t>
+            </w:r>
+          </w:p>
+          <w:p>
+            <w:pPr>
+              <w:spacing w:line="276" w:lineRule="auto"/>
+              <w:jc w:val="right"/>
+              <w:rPr>
+                <w:b/>
+                <w:bCs/>
+                <w:sz w:val="20"/>
+                <w:szCs w:val="20"/>
+                <w:rtl/>
+              </w:rPr>
+            </w:pPr>
+            <w:r>
+              <w:rPr>
+                <w:rFonts w:hint="cs"/>
+                <w:b/>
+                <w:bCs/>
+                <w:sz w:val="20"/>
+                <w:szCs w:val="20"/>
+                <w:rtl/>
+              </w:rPr>
+              <w:t xml:space="preserve">מסדרונות בנין 400 </w:t>
+            </w:r>
+            <w:r>
+              <w:rPr>
+                <w:b/>
+                <w:bCs/>
+                <w:sz w:val="20"/>
+                <w:szCs w:val="20"/>
+                <w:rtl/>
+              </w:rPr>
+              <w:t>–</w:t>
+            </w:r>
+            <w:r>
+              <w:rPr>
+                <w:rFonts w:hint="cs"/>
+                <w:b/>
+                <w:bCs/>
+                <w:sz w:val="20"/>
+                <w:szCs w:val="20"/>
+                <w:rtl/>
+              </w:rPr>
+              <w:t xml:space="preserve"> </w:t>
+            </w:r>
+          </w:p>
+          <w:p>
+            <w:pPr>
+              <w:spacing w:line="276" w:lineRule="auto"/>
+              <w:jc w:val="right"/>
+              <w:rPr>
+                <w:b/>
+                <w:bCs/>
+                <w:sz w:val="24"/>
+                <w:szCs w:val="24"/>
+                <w:rtl/>
+              </w:rPr>
+            </w:pPr>
+            <w:r>
+              <w:rPr>
+                <w:rFonts w:hint="cs"/>
+                <w:b/>
+                <w:bCs/>
+                <w:sz w:val="20"/>
+                <w:szCs w:val="20"/>
+                <w:rtl/>
+              </w:rPr>
+              <w:t>מסדרונות בנין 100 -</w:t>
             </w:r>
           </w:p>
         </w:tc>
@@ -275,54 +381,149 @@
                 <w:u w:val="single"/>
                 <w:rtl/>
               </w:rPr>
-              <w:t>9.30-9.45</w:t>
-            </w:r>
-          </w:p>
-          <w:p>
-            <w:pPr>
-              <w:spacing w:line="276" w:lineRule="auto"/>
-              <w:rPr>
-                <w:b/>
-                <w:bCs/>
-                <w:sz w:val="20"/>
-                <w:szCs w:val="20"/>
-                <w:rtl/>
-              </w:rPr>
-            </w:pPr>
-            <w:r>
-              <w:rPr>
-                <w:rFonts w:hint="cs"/>
-                <w:b/>
-                <w:bCs/>
-                <w:sz w:val="20"/>
-                <w:szCs w:val="20"/>
-                <w:rtl/>
-              </w:rPr>
-              <w:t>יעקב הרנוי</w:t>
-            </w:r>
-          </w:p>
-          <w:p>
-            <w:pPr>
-              <w:spacing w:line="276" w:lineRule="auto"/>
-              <w:rPr>
-                <w:b/>
-                <w:bCs/>
-                <w:sz w:val="20"/>
-                <w:szCs w:val="20"/>
-                <w:rtl/>
-              </w:rPr>
-            </w:pPr>
-            <w:r>
-              <w:rPr>
-                <w:rFonts w:hint="cs"/>
-                <w:b/>
-                <w:bCs/>
-                <w:sz w:val="20"/>
-                <w:szCs w:val="20"/>
-                <w:rtl/>
-              </w:rPr>
-              <w:t>מימי</w:t>
-            </w:r>
+              <w:t>10.00-10.15</w:t>
+            </w:r>
+          </w:p>
+          <w:p>
+            <w:pPr>
+              <w:spacing w:line="276" w:lineRule="auto"/>
+              <w:rPr>
+                <w:b/>
+                <w:bCs/>
+                <w:sz w:val="20"/>
+                <w:szCs w:val="20"/>
+                <w:rtl/>
+              </w:rPr>
+            </w:pPr>
+            <w:r>
+              <w:rPr>
+                <w:rFonts w:hint="cs"/>
+                <w:b/>
+                <w:bCs/>
+                <w:sz w:val="20"/>
+                <w:szCs w:val="20"/>
+                <w:rtl/>
+              </w:rPr>
+              <w:t>חניתה הראל</w:t>
+            </w:r>
+          </w:p>
+          <w:p>
+            <w:pPr>
+              <w:spacing w:line="276" w:lineRule="auto"/>
+              <w:rPr>
+                <w:b/>
+                <w:bCs/>
+                <w:sz w:val="20"/>
+                <w:szCs w:val="20"/>
+                <w:rtl/>
+              </w:rPr>
+            </w:pPr>
+            <w:r>
+              <w:rPr>
+                <w:rFonts w:hint="cs"/>
+                <w:b/>
+                <w:bCs/>
+                <w:sz w:val="20"/>
+                <w:szCs w:val="20"/>
+                <w:rtl/>
+              </w:rPr>
+              <w:t>אלי כזום</w:t>
+            </w:r>
+          </w:p>
+          <w:p>
+            <w:pPr>
+              <w:spacing w:line="276" w:lineRule="auto"/>
+              <w:rPr>
+                <w:b/>
+                <w:bCs/>
+                <w:sz w:val="20"/>
+                <w:szCs w:val="20"/>
+                <w:rtl/>
+              </w:rPr>
+            </w:pPr>
+            <w:r>
+              <w:rPr>
+                <w:rFonts w:hint="cs"/>
+                <w:b/>
+                <w:bCs/>
+                <w:sz w:val="20"/>
+                <w:szCs w:val="20"/>
+                <w:rtl/>
+              </w:rPr>
+              <w:t>עמיר</w:t>
+            </w:r>
+          </w:p>
+          <w:p>
+            <w:pPr>
+              <w:spacing w:line="276" w:lineRule="auto"/>
+              <w:rPr>
+                <w:b/>
+                <w:bCs/>
+                <w:sz w:val="20"/>
+                <w:szCs w:val="20"/>
+                <w:rtl/>
+              </w:rPr>
+            </w:pPr>
+            <w:r>
+              <w:rPr>
+                <w:rFonts w:hint="cs"/>
+                <w:b/>
+                <w:bCs/>
+                <w:sz w:val="20"/>
+                <w:szCs w:val="20"/>
+                <w:rtl/>
+              </w:rPr>
+              <w:t xml:space="preserve">יעקב </w:t>
+            </w:r>
+            <w:proofErr w:type="spellStart"/>
+            <w:r>
+              <w:rPr>
+                <w:rFonts w:hint="cs"/>
+                <w:b/>
+                <w:bCs/>
+                <w:sz w:val="20"/>
+                <w:szCs w:val="20"/>
+                <w:rtl/>
+              </w:rPr>
+              <w:t>הרנוי</w:t>
+            </w:r>
+            <w:proofErr w:type="spellEnd"/>
+          </w:p>
+          <w:p>
+            <w:pPr>
+              <w:spacing w:line="276" w:lineRule="auto"/>
+              <w:rPr>
+                <w:b/>
+                <w:bCs/>
+                <w:sz w:val="20"/>
+                <w:szCs w:val="20"/>
+                <w:rtl/>
+              </w:rPr>
+            </w:pPr>
+            <w:r>
+              <w:rPr>
+                <w:rFonts w:hint="cs"/>
+                <w:b/>
+                <w:bCs/>
+                <w:sz w:val="20"/>
+                <w:szCs w:val="20"/>
+                <w:rtl/>
+              </w:rPr>
+              <w:t xml:space="preserve">שיר </w:t>
+            </w:r>
+            <w:proofErr w:type="spellStart"/>
+            <w:r>
+              <w:rPr>
+                <w:rFonts w:hint="cs"/>
+                <w:b/>
+                <w:bCs/>
+                <w:sz w:val="20"/>
+                <w:szCs w:val="20"/>
+                <w:rtl/>
+              </w:rPr>
+              <w:t>מאירוביץ</w:t>
+            </w:r>
+            <w:proofErr w:type="spellEnd"/>
           </w:p>
         </w:tc>
         <w:tc>
@@ -355,65 +556,135 @@
                 <w:u w:val="single"/>
                 <w:rtl/>
               </w:rPr>
-              <w:t>1</w:t>
-            </w:r>
-            <w:r>
-              <w:rPr>
-                <w:rFonts w:hint="cs"/>
-                <w:b/>
-                <w:bCs/>
-                <w:sz w:val="20"/>
-                <w:szCs w:val="20"/>
-                <w:u w:val="single"/>
-                <w:rtl/>
-              </w:rPr>
-              <w:t>1.15-11.30</w:t>
-            </w:r>
-          </w:p>
-          <w:p>
-            <w:pPr>
-              <w:spacing w:line="276" w:lineRule="auto"/>
-              <w:rPr>
-                <w:b/>
-                <w:bCs/>
-                <w:sz w:val="20"/>
-                <w:szCs w:val="20"/>
-                <w:rtl/>
-              </w:rPr>
-            </w:pPr>
-            <w:r>
-              <w:rPr>
-                <w:rFonts w:hint="cs"/>
-                <w:b/>
-                <w:bCs/>
-                <w:sz w:val="20"/>
-                <w:szCs w:val="20"/>
-                <w:rtl/>
-              </w:rPr>
-              <w:t>יובל גרינברג</w:t>
-            </w:r>
-          </w:p>
-          <w:p>
-            <w:pPr>
-              <w:spacing w:line="276" w:lineRule="auto"/>
-              <w:rPr>
-                <w:b/>
-                <w:bCs/>
-                <w:sz w:val="20"/>
-                <w:szCs w:val="20"/>
-                <w:rtl/>
-              </w:rPr>
-            </w:pPr>
-            <w:r>
-              <w:rPr>
-                <w:rFonts w:hint="cs"/>
-                <w:b/>
-                <w:bCs/>
-                <w:sz w:val="20"/>
-                <w:szCs w:val="20"/>
-                <w:rtl/>
-              </w:rPr>
-              <w:t xml:space="preserve">אילן </w:t>
+              <w:t>11.50-12.10</w:t>
+            </w:r>
+          </w:p>
+          <w:p>
+            <w:pPr>
+              <w:spacing w:line="276" w:lineRule="auto"/>
+              <w:rPr>
+                <w:b/>
+                <w:bCs/>
+                <w:sz w:val="20"/>
+                <w:szCs w:val="20"/>
+                <w:rtl/>
+              </w:rPr>
+            </w:pPr>
+            <w:r>
+              <w:rPr>
+                <w:rFonts w:hint="cs"/>
+                <w:b/>
+                <w:bCs/>
+                <w:sz w:val="20"/>
+                <w:szCs w:val="20"/>
+                <w:rtl/>
+              </w:rPr>
+              <w:t>טל גרינברג</w:t>
+            </w:r>
+          </w:p>
+          <w:p>
+            <w:pPr>
+              <w:spacing w:line="276" w:lineRule="auto"/>
+              <w:rPr>
+                <w:b/>
+                <w:bCs/>
+                <w:sz w:val="20"/>
+                <w:szCs w:val="20"/>
+                <w:rtl/>
+              </w:rPr>
+            </w:pPr>
+            <w:r>
+              <w:rPr>
+                <w:rFonts w:hint="cs"/>
+                <w:b/>
+                <w:bCs/>
+                <w:sz w:val="20"/>
+                <w:szCs w:val="20"/>
+                <w:rtl/>
+              </w:rPr>
+              <w:t>אשרת ניר</w:t>
+            </w:r>
+          </w:p>
+          <w:p>
+            <w:pPr>
+              <w:spacing w:line="276" w:lineRule="auto"/>
+              <w:rPr>
+                <w:b/>
+                <w:bCs/>
+                <w:sz w:val="20"/>
+                <w:szCs w:val="20"/>
+                <w:rtl/>
+              </w:rPr>
+            </w:pPr>
+            <w:r>
+              <w:rPr>
+                <w:rFonts w:hint="cs"/>
+                <w:b/>
+                <w:bCs/>
+                <w:sz w:val="20"/>
+                <w:szCs w:val="20"/>
+                <w:rtl/>
+              </w:rPr>
+              <w:t xml:space="preserve">אריה </w:t>
+            </w:r>
+            <w:proofErr w:type="spellStart"/>
+            <w:r>
+              <w:rPr>
+                <w:rFonts w:hint="cs"/>
+                <w:b/>
+                <w:bCs/>
+                <w:sz w:val="20"/>
+                <w:szCs w:val="20"/>
+                <w:rtl/>
+              </w:rPr>
+              <w:t>סולימני</w:t>
+            </w:r>
+            <w:proofErr w:type="spellEnd"/>
+          </w:p>
+          <w:p>
+            <w:pPr>
+              <w:spacing w:line="276" w:lineRule="auto"/>
+              <w:rPr>
+                <w:b/>
+                <w:bCs/>
+                <w:sz w:val="20"/>
+                <w:szCs w:val="20"/>
+                <w:rtl/>
+              </w:rPr>
+            </w:pPr>
+            <w:r>
+              <w:rPr>
+                <w:rFonts w:hint="cs"/>
+                <w:b/>
+                <w:bCs/>
+                <w:sz w:val="20"/>
+                <w:szCs w:val="20"/>
+                <w:rtl/>
+              </w:rPr>
+              <w:t>רן</w:t>
+            </w:r>
+          </w:p>
+          <w:p>
+            <w:pPr>
+              <w:spacing w:line="276" w:lineRule="auto"/>
+              <w:rPr>
+                <w:b/>
+                <w:bCs/>
+                <w:sz w:val="20"/>
+                <w:szCs w:val="20"/>
+                <w:rtl/>
+              </w:rPr>
+            </w:pPr>
+            <w:r>
+              <w:rPr>
+                <w:rFonts w:hint="cs"/>
+                <w:b/>
+                <w:bCs/>
+                <w:sz w:val="20"/>
+                <w:szCs w:val="20"/>
+                <w:rtl/>
+              </w:rPr>
+              <w:t>מימי פוקס</w:t>
             </w:r>
           </w:p>
         </w:tc>
@@ -425,6 +696,146 @@
               <w:right w:val="thickThinSmallGap" w:sz="24" w:space="0" w:color="000000"/>
             </w:tcBorders>
           </w:tcPr>
+          <w:p>
+            <w:pPr>
+              <w:spacing w:line="276" w:lineRule="auto"/>
+              <w:rPr>
+                <w:b/>
+                <w:bCs/>
+                <w:sz w:val="20"/>
+                <w:szCs w:val="20"/>
+                <w:u w:val="single"/>
+                <w:rtl/>
+              </w:rPr>
+            </w:pPr>
+            <w:r>
+              <w:rPr>
+                <w:rFonts w:hint="cs"/>
+                <w:b/>
+                <w:bCs/>
+                <w:sz w:val="20"/>
+                <w:szCs w:val="20"/>
+                <w:u w:val="single"/>
+                <w:rtl/>
+              </w:rPr>
+              <w:t>13.45-13.55</w:t>
+            </w:r>
+          </w:p>
+          <w:p>
+            <w:pPr>
+              <w:spacing w:line="276" w:lineRule="auto"/>
+              <w:rPr>
+                <w:b/>
+                <w:bCs/>
+                <w:sz w:val="20"/>
+                <w:szCs w:val="20"/>
+                <w:rtl/>
+              </w:rPr>
+            </w:pPr>
+            <w:r>
+              <w:rPr>
+                <w:rFonts w:hint="cs"/>
+                <w:b/>
+                <w:bCs/>
+                <w:sz w:val="20"/>
+                <w:szCs w:val="20"/>
+                <w:rtl/>
+              </w:rPr>
+              <w:t>ערן פ.</w:t>
+            </w:r>
+          </w:p>
+          <w:p>
+            <w:pPr>
+              <w:spacing w:line="276" w:lineRule="auto"/>
+              <w:rPr>
+                <w:b/>
+                <w:bCs/>
+                <w:sz w:val="20"/>
+                <w:szCs w:val="20"/>
+                <w:rtl/>
+              </w:rPr>
+            </w:pPr>
+            <w:r>
+              <w:rPr>
+                <w:rFonts w:hint="cs"/>
+                <w:b/>
+                <w:bCs/>
+                <w:sz w:val="20"/>
+                <w:szCs w:val="20"/>
+                <w:rtl/>
+              </w:rPr>
+              <w:t>אילנה יפרח</w:t>
+            </w:r>
+          </w:p>
+          <w:p>
+            <w:pPr>
+              <w:spacing w:line="276" w:lineRule="auto"/>
+              <w:rPr>
+                <w:b/>
+                <w:bCs/>
+                <w:sz w:val="20"/>
+                <w:szCs w:val="20"/>
+                <w:rtl/>
+              </w:rPr>
+            </w:pPr>
+            <w:r>
+              <w:rPr>
+                <w:rFonts w:hint="cs"/>
+                <w:b/>
+                <w:bCs/>
+                <w:sz w:val="20"/>
+                <w:szCs w:val="20"/>
+                <w:rtl/>
+              </w:rPr>
+              <w:t xml:space="preserve">שרית פונט </w:t>
+            </w:r>
+          </w:p>
+          <w:p>
+            <w:pPr>
+              <w:spacing w:line="276" w:lineRule="auto"/>
+              <w:rPr>
+                <w:b/>
+                <w:bCs/>
+                <w:sz w:val="20"/>
+                <w:szCs w:val="20"/>
+                <w:rtl/>
+              </w:rPr>
+            </w:pPr>
+            <w:r>
+              <w:rPr>
+                <w:rFonts w:hint="cs"/>
+                <w:b/>
+                <w:bCs/>
+                <w:sz w:val="20"/>
+                <w:szCs w:val="20"/>
+                <w:rtl/>
+              </w:rPr>
+              <w:t>אביעד דניאלי</w:t>
+            </w:r>
+          </w:p>
+          <w:p>
+            <w:pPr>
+              <w:spacing w:line="276" w:lineRule="auto"/>
+              <w:rPr>
+                <w:b/>
+                <w:bCs/>
+                <w:sz w:val="20"/>
+                <w:szCs w:val="20"/>
+                <w:rtl/>
+              </w:rPr>
+            </w:pPr>
+            <w:r>
+              <w:rPr>
+                <w:rFonts w:hint="cs"/>
+                <w:b/>
+                <w:bCs/>
+                <w:sz w:val="20"/>
+                <w:szCs w:val="20"/>
+                <w:rtl/>
+              </w:rPr>
+              <w:t>ירדן מגור</w:t>
+            </w:r>
+          </w:p>
           <w:p>
             <w:pPr>
               <w:spacing w:line="276" w:lineRule="auto"/>
@@ -491,83 +902,186 @@
             <w:pPr>
               <w:spacing w:line="360" w:lineRule="auto"/>
               <w:rPr>
-                <w:b/>
-                <w:bCs/>
-                <w:rtl/>
-              </w:rPr>
-            </w:pPr>
-            <w:r>
-              <w:rPr>
-                <w:rFonts w:hint="cs"/>
-                <w:b/>
-                <w:bCs/>
-                <w:rtl/>
-              </w:rPr>
-              <w:t>מבחן סייבר לכל התלמידים</w:t>
-            </w:r>
-            <w:r>
-              <w:rPr>
-                <w:rFonts w:hint="cs"/>
-                <w:b/>
-                <w:bCs/>
-                <w:rtl/>
-              </w:rPr>
-              <w:t xml:space="preserve"> מתחיל בשעה 8.00 </w:t>
-            </w:r>
-            <w:r>
-              <w:rPr>
-                <w:rFonts w:hint="cs"/>
-                <w:b/>
-                <w:bCs/>
+                <w:rFonts w:asciiTheme="minorBidi" w:hAnsiTheme="minorBidi"/>
+                <w:rtl/>
+              </w:rPr>
+            </w:pPr>
+            <w:r>
+              <w:rPr>
+                <w:rFonts w:asciiTheme="minorBidi" w:hAnsiTheme="minorBidi" w:hint="cs"/>
+                <w:rtl/>
+              </w:rPr>
+              <w:t xml:space="preserve">יוד1+2 סדנת </w:t>
+            </w:r>
+            <w:proofErr w:type="spellStart"/>
+            <w:r>
+              <w:rPr>
+                <w:rFonts w:asciiTheme="minorBidi" w:hAnsiTheme="minorBidi" w:hint="cs"/>
+                <w:rtl/>
+              </w:rPr>
+              <w:t>דיבייט</w:t>
+            </w:r>
+            <w:proofErr w:type="spellEnd"/>
+            <w:r>
+              <w:rPr>
+                <w:rFonts w:asciiTheme="minorBidi" w:hAnsiTheme="minorBidi" w:hint="cs"/>
+                <w:rtl/>
+              </w:rPr>
+              <w:t xml:space="preserve"> שיעור1+2 כל כיתה בכיתתה.</w:t>
+            </w:r>
+          </w:p>
+          <w:p>
+            <w:pPr>
+              <w:spacing w:line="360" w:lineRule="auto"/>
+              <w:rPr>
+                <w:rFonts w:asciiTheme="minorBidi" w:hAnsiTheme="minorBidi"/>
+                <w:rtl/>
+              </w:rPr>
+            </w:pPr>
+            <w:r>
+              <w:rPr>
+                <w:rFonts w:ascii="Arial" w:hAnsi="Arial" w:cs="Arial" w:hint="cs"/>
+                <w:color w:val="222222"/>
+                <w:shd w:val="clear" w:color="auto" w:fill="FFFFFF"/>
+                <w:rtl/>
+              </w:rPr>
+              <w:t xml:space="preserve">13.00-14.30 </w:t>
+            </w:r>
+            <w:r>
+              <w:rPr>
+                <w:rFonts w:ascii="Arial" w:hAnsi="Arial" w:cs="Arial" w:hint="cs"/>
+                <w:color w:val="222222"/>
+                <w:shd w:val="clear" w:color="auto" w:fill="FFFFFF"/>
+                <w:rtl/>
+              </w:rPr>
+              <w:t xml:space="preserve">הרצאה </w:t>
+            </w:r>
+            <w:r>
+              <w:rPr>
+                <w:rFonts w:ascii="Arial" w:hAnsi="Arial" w:cs="Arial"/>
+                <w:color w:val="222222"/>
+                <w:shd w:val="clear" w:color="auto" w:fill="FFFFFF"/>
+                <w:rtl/>
+              </w:rPr>
+              <w:t xml:space="preserve"> מעורבות חברתית</w:t>
+            </w:r>
+            <w:r>
+              <w:rPr>
+                <w:rFonts w:ascii="Arial" w:hAnsi="Arial" w:cs="Arial" w:hint="cs"/>
+                <w:color w:val="222222"/>
+                <w:shd w:val="clear" w:color="auto" w:fill="FFFFFF"/>
+                <w:rtl/>
+              </w:rPr>
+              <w:t xml:space="preserve"> בספריה  </w:t>
+            </w:r>
+            <w:r>
+              <w:rPr>
+                <w:rFonts w:ascii="Arial" w:hAnsi="Arial" w:cs="Arial"/>
+                <w:color w:val="222222"/>
+                <w:shd w:val="clear" w:color="auto" w:fill="FFFFFF"/>
+                <w:rtl/>
+              </w:rPr>
+              <w:t>שעה 13:00- 14:30 כיתות י1, י4, י7, י11</w:t>
+            </w:r>
+            <w:r>
+              <w:rPr>
+                <w:rFonts w:asciiTheme="minorBidi" w:hAnsiTheme="minorBidi" w:hint="cs"/>
                 <w:rtl/>
               </w:rPr>
               <w:t xml:space="preserve"> </w:t>
             </w:r>
             <w:r>
               <w:rPr>
-                <w:b/>
-                <w:bCs/>
+                <w:rFonts w:asciiTheme="minorBidi" w:hAnsiTheme="minorBidi" w:hint="cs"/>
+                <w:rtl/>
+              </w:rPr>
+              <w:t xml:space="preserve">בליווי המורים המלמדים בשעות אלו </w:t>
+            </w:r>
+            <w:r>
+              <w:rPr>
+                <w:rFonts w:asciiTheme="minorBidi" w:hAnsiTheme="minorBidi"/>
                 <w:rtl/>
               </w:rPr>
               <w:t>–</w:t>
             </w:r>
             <w:r>
               <w:rPr>
-                <w:rFonts w:hint="cs"/>
-                <w:b/>
-                <w:bCs/>
-                <w:rtl/>
-              </w:rPr>
-              <w:t xml:space="preserve"> </w:t>
+                <w:rFonts w:asciiTheme="minorBidi" w:hAnsiTheme="minorBidi" w:hint="cs"/>
+                <w:rtl/>
+              </w:rPr>
+              <w:t xml:space="preserve"> דנית, </w:t>
+            </w:r>
+            <w:proofErr w:type="spellStart"/>
+            <w:r>
+              <w:rPr>
+                <w:rFonts w:asciiTheme="minorBidi" w:hAnsiTheme="minorBidi" w:hint="cs"/>
+                <w:rtl/>
+              </w:rPr>
+              <w:t>אוסי</w:t>
+            </w:r>
+            <w:proofErr w:type="spellEnd"/>
+            <w:r>
+              <w:rPr>
+                <w:rFonts w:asciiTheme="minorBidi" w:hAnsiTheme="minorBidi" w:hint="cs"/>
+                <w:rtl/>
+              </w:rPr>
+              <w:t xml:space="preserve"> ש. זהר, ריקי</w:t>
             </w:r>
           </w:p>
           <w:p>
             <w:pPr>
               <w:spacing w:line="360" w:lineRule="auto"/>
               <w:rPr>
-                <w:b/>
-                <w:bCs/>
-                <w:rtl/>
-              </w:rPr>
-            </w:pPr>
-            <w:r>
-              <w:rPr>
-                <w:rFonts w:hint="cs"/>
-                <w:b/>
-                <w:bCs/>
-                <w:rtl/>
-              </w:rPr>
-              <w:t xml:space="preserve">בכיתות : </w:t>
-            </w:r>
-            <w:r>
-              <w:rPr>
-                <w:rFonts w:hint="cs"/>
-                <w:b/>
-                <w:bCs/>
-                <w:rtl/>
-              </w:rPr>
-              <w:t>135  בהשגחת שרה.   134 בהשגחת שלומית.</w:t>
-            </w:r>
+                <w:rFonts w:asciiTheme="minorBidi" w:hAnsiTheme="minorBidi"/>
+                <w:rtl/>
+              </w:rPr>
+            </w:pPr>
+            <w:r>
+              <w:rPr>
+                <w:rFonts w:asciiTheme="minorBidi" w:hAnsiTheme="minorBidi" w:hint="cs"/>
+                <w:rtl/>
+              </w:rPr>
+              <w:t xml:space="preserve">יוד10 </w:t>
+            </w:r>
+            <w:r>
+              <w:rPr>
+                <w:rFonts w:asciiTheme="minorBidi" w:hAnsiTheme="minorBidi"/>
+                <w:rtl/>
+              </w:rPr>
+              <w:t>–</w:t>
+            </w:r>
+            <w:r>
+              <w:rPr>
+                <w:rFonts w:asciiTheme="minorBidi" w:hAnsiTheme="minorBidi" w:hint="cs"/>
+                <w:rtl/>
+              </w:rPr>
+              <w:t xml:space="preserve"> שיעור2 ביולוגיה עם יעקב. שיעור3 תרגול </w:t>
+            </w:r>
+            <w:proofErr w:type="spellStart"/>
+            <w:r>
+              <w:rPr>
+                <w:rFonts w:asciiTheme="minorBidi" w:hAnsiTheme="minorBidi" w:hint="cs"/>
+                <w:rtl/>
+              </w:rPr>
+              <w:t>הסטוריה</w:t>
+            </w:r>
+            <w:proofErr w:type="spellEnd"/>
+            <w:r>
+              <w:rPr>
+                <w:rFonts w:asciiTheme="minorBidi" w:hAnsiTheme="minorBidi" w:hint="cs"/>
+                <w:rtl/>
+              </w:rPr>
+              <w:t xml:space="preserve"> עם ורד. מסיימים סוף שיעור4.</w:t>
+            </w:r>
+          </w:p>
+          <w:p>
+            <w:pPr>
+              <w:spacing w:line="360" w:lineRule="auto"/>
+              <w:rPr>
+                <w:rFonts w:asciiTheme="minorBidi" w:hAnsiTheme="minorBidi"/>
+                <w:rtl/>
+              </w:rPr>
+            </w:pPr>
           </w:p>
         </w:tc>
       </w:tr>
@@ -623,8 +1137,98 @@
             <w:pPr>
               <w:spacing w:line="360" w:lineRule="auto"/>
               <w:rPr>
-                <w:b/>
-                <w:bCs/>
+                <w:rFonts w:asciiTheme="minorBidi" w:hAnsiTheme="minorBidi"/>
+                <w:rtl/>
+              </w:rPr>
+            </w:pPr>
+            <w:r>
+              <w:rPr>
+                <w:rFonts w:asciiTheme="minorBidi" w:hAnsiTheme="minorBidi" w:hint="cs"/>
+                <w:b/>
+                <w:bCs/>
+                <w:sz w:val="24"/>
+                <w:szCs w:val="24"/>
+                <w:rtl/>
+              </w:rPr>
+              <w:t xml:space="preserve">יא8+יא9 בשיעור4 </w:t>
+            </w:r>
+            <w:r>
+              <w:rPr>
+                <w:rFonts w:asciiTheme="minorBidi" w:hAnsiTheme="minorBidi" w:hint="cs"/>
+                <w:rtl/>
+              </w:rPr>
+              <w:t xml:space="preserve">אנגלית עם ריטה בחדר יא5, טופז בחדר יא8, ערן בחדר יא9.  </w:t>
+            </w:r>
+            <w:proofErr w:type="spellStart"/>
+            <w:r>
+              <w:rPr>
+                <w:rFonts w:asciiTheme="minorBidi" w:hAnsiTheme="minorBidi" w:hint="cs"/>
+                <w:rtl/>
+              </w:rPr>
+              <w:t>ואוסי</w:t>
+            </w:r>
+            <w:proofErr w:type="spellEnd"/>
+            <w:r>
+              <w:rPr>
+                <w:rFonts w:asciiTheme="minorBidi" w:hAnsiTheme="minorBidi" w:hint="cs"/>
+                <w:rtl/>
+              </w:rPr>
+              <w:t xml:space="preserve"> בחדר יא12.  </w:t>
+            </w:r>
+          </w:p>
+          <w:p>
+            <w:pPr>
+              <w:spacing w:line="360" w:lineRule="auto"/>
+              <w:rPr>
+                <w:rFonts w:asciiTheme="minorBidi" w:hAnsiTheme="minorBidi"/>
+                <w:rtl/>
+              </w:rPr>
+            </w:pPr>
+            <w:r>
+              <w:rPr>
+                <w:rFonts w:asciiTheme="minorBidi" w:hAnsiTheme="minorBidi" w:hint="cs"/>
+                <w:rtl/>
+              </w:rPr>
+              <w:t xml:space="preserve">יא1 לשון עם </w:t>
+            </w:r>
+            <w:proofErr w:type="spellStart"/>
+            <w:r>
+              <w:rPr>
+                <w:rFonts w:asciiTheme="minorBidi" w:hAnsiTheme="minorBidi" w:hint="cs"/>
+                <w:rtl/>
+              </w:rPr>
+              <w:t>בילהה</w:t>
+            </w:r>
+            <w:proofErr w:type="spellEnd"/>
+            <w:r>
+              <w:rPr>
+                <w:rFonts w:asciiTheme="minorBidi" w:hAnsiTheme="minorBidi" w:hint="cs"/>
+                <w:rtl/>
+              </w:rPr>
+              <w:t xml:space="preserve"> שיעור0+1.</w:t>
+            </w:r>
+          </w:p>
+          <w:p>
+            <w:pPr>
+              <w:spacing w:line="360" w:lineRule="auto"/>
+              <w:rPr>
+                <w:rFonts w:asciiTheme="minorBidi" w:hAnsiTheme="minorBidi"/>
+                <w:rtl/>
+              </w:rPr>
+            </w:pPr>
+            <w:r>
+              <w:rPr>
+                <w:rFonts w:asciiTheme="minorBidi" w:hAnsiTheme="minorBidi" w:hint="cs"/>
+                <w:rtl/>
+              </w:rPr>
+              <w:t>יא9    שיעור5+6 קב' א' לשון עם עינת.   קב' ב' שיעור2 חינוך עם יניב.     המשך היום כרגיל.     אין אזרחות עם גליה בסוף היום.</w:t>
+            </w:r>
+          </w:p>
+          <w:p>
+            <w:pPr>
+              <w:spacing w:line="360" w:lineRule="auto"/>
+              <w:rPr>
+                <w:rFonts w:asciiTheme="minorBidi" w:hAnsiTheme="minorBidi"/>
                 <w:rtl/>
               </w:rPr>
             </w:pPr>
@@ -668,7 +1272,33 @@
                 <w:szCs w:val="28"/>
                 <w:rtl/>
               </w:rPr>
-              <w:t>שכבת יב'</w:t>
+              <w:t xml:space="preserve">שכבת </w:t>
+            </w:r>
+            <w:proofErr w:type="spellStart"/>
+            <w:r>
+              <w:rPr>
+                <w:rFonts w:hint="cs"/>
+                <w:b/>
+                <w:bCs/>
+                <w:color w:val="FF00FF"/>
+                <w:sz w:val="28"/>
+                <w:szCs w:val="28"/>
+                <w:rtl/>
+              </w:rPr>
+              <w:t>יב</w:t>
+            </w:r>
+            <w:proofErr w:type="spellEnd"/>
+            <w:r>
+              <w:rPr>
+                <w:rFonts w:hint="cs"/>
+                <w:b/>
+                <w:bCs/>
+                <w:color w:val="FF00FF"/>
+                <w:sz w:val="28"/>
+                <w:szCs w:val="28"/>
+                <w:rtl/>
+              </w:rPr>
+              <w:t>'</w:t>
             </w:r>
           </w:p>
         </w:tc>
@@ -685,64 +1315,150 @@
             <w:pPr>
               <w:spacing w:line="360" w:lineRule="auto"/>
               <w:rPr>
-                <w:b/>
-                <w:bCs/>
-                <w:rtl/>
-              </w:rPr>
-            </w:pPr>
+                <w:rFonts w:asciiTheme="minorBidi" w:eastAsia="Times New Roman" w:hAnsiTheme="minorBidi"/>
+                <w:rtl/>
+              </w:rPr>
+            </w:pPr>
+            <w:r>
+              <w:rPr>
+                <w:rFonts w:asciiTheme="minorBidi" w:eastAsia="Times New Roman" w:hAnsiTheme="minorBidi" w:hint="cs"/>
+                <w:rtl/>
+              </w:rPr>
+              <w:t xml:space="preserve">יב8 </w:t>
+            </w:r>
+            <w:r>
+              <w:rPr>
+                <w:rFonts w:asciiTheme="minorBidi" w:eastAsia="Times New Roman" w:hAnsiTheme="minorBidi"/>
+                <w:rtl/>
+              </w:rPr>
+              <w:t>–</w:t>
+            </w:r>
+            <w:r>
+              <w:rPr>
+                <w:rFonts w:asciiTheme="minorBidi" w:eastAsia="Times New Roman" w:hAnsiTheme="minorBidi" w:hint="cs"/>
+                <w:rtl/>
+              </w:rPr>
+              <w:t xml:space="preserve"> ספרות עם </w:t>
+            </w:r>
+            <w:r>
+              <w:rPr>
+                <w:rFonts w:asciiTheme="minorBidi" w:eastAsia="Times New Roman" w:hAnsiTheme="minorBidi" w:hint="cs"/>
+                <w:rtl/>
+              </w:rPr>
+              <w:t>איילת</w:t>
+            </w:r>
+            <w:r>
+              <w:rPr>
+                <w:rFonts w:asciiTheme="minorBidi" w:eastAsia="Times New Roman" w:hAnsiTheme="minorBidi" w:hint="cs"/>
+                <w:rtl/>
+              </w:rPr>
+              <w:t xml:space="preserve"> שיעור4-5  </w:t>
+            </w:r>
+          </w:p>
+          <w:p>
+            <w:pPr>
+              <w:spacing w:line="360" w:lineRule="auto"/>
+              <w:rPr>
+                <w:rFonts w:asciiTheme="minorBidi" w:eastAsia="Times New Roman" w:hAnsiTheme="minorBidi"/>
+                <w:rtl/>
+              </w:rPr>
+            </w:pPr>
+            <w:r>
+              <w:rPr>
+                <w:rFonts w:asciiTheme="minorBidi" w:eastAsia="Times New Roman" w:hAnsiTheme="minorBidi" w:hint="cs"/>
+                <w:rtl/>
+              </w:rPr>
+              <w:t xml:space="preserve">יב9 </w:t>
+            </w:r>
+            <w:r>
+              <w:rPr>
+                <w:rFonts w:asciiTheme="minorBidi" w:eastAsia="Times New Roman" w:hAnsiTheme="minorBidi"/>
+                <w:rtl/>
+              </w:rPr>
+              <w:t>–</w:t>
+            </w:r>
+            <w:r>
+              <w:rPr>
+                <w:rFonts w:asciiTheme="minorBidi" w:eastAsia="Times New Roman" w:hAnsiTheme="minorBidi" w:hint="cs"/>
+                <w:rtl/>
+              </w:rPr>
+              <w:t xml:space="preserve"> ספרות עם טליה שיעור 3-4. </w:t>
+            </w:r>
+          </w:p>
+          <w:p>
+            <w:pPr>
+              <w:spacing w:line="360" w:lineRule="auto"/>
+              <w:rPr>
+                <w:rFonts w:asciiTheme="minorBidi" w:eastAsia="Times New Roman" w:hAnsiTheme="minorBidi"/>
+              </w:rPr>
+            </w:pPr>
+            <w:r>
+              <w:rPr>
+                <w:rFonts w:asciiTheme="minorBidi" w:eastAsia="Times New Roman" w:hAnsiTheme="minorBidi" w:hint="cs"/>
+                <w:rtl/>
+              </w:rPr>
+              <w:t xml:space="preserve">יב10 </w:t>
+            </w:r>
+            <w:r>
+              <w:rPr>
+                <w:rFonts w:asciiTheme="minorBidi" w:eastAsia="Times New Roman" w:hAnsiTheme="minorBidi"/>
+                <w:rtl/>
+              </w:rPr>
+              <w:t>–</w:t>
+            </w:r>
+            <w:r>
+              <w:rPr>
+                <w:rFonts w:asciiTheme="minorBidi" w:eastAsia="Times New Roman" w:hAnsiTheme="minorBidi" w:hint="cs"/>
+                <w:rtl/>
+              </w:rPr>
+              <w:t xml:space="preserve"> ספרות עם אולגה שיעור2-5</w:t>
+            </w:r>
+          </w:p>
+          <w:p>
+            <w:pPr>
+              <w:spacing w:line="360" w:lineRule="auto"/>
+              <w:rPr>
+                <w:rFonts w:asciiTheme="minorBidi" w:hAnsiTheme="minorBidi"/>
+                <w:rtl/>
+              </w:rPr>
+            </w:pPr>
+            <w:r>
+              <w:rPr>
+                <w:rFonts w:asciiTheme="minorBidi" w:hAnsiTheme="minorBidi" w:hint="cs"/>
+                <w:rtl/>
+              </w:rPr>
+              <w:t xml:space="preserve">יב3 שיעור5 עם עומר ד. </w:t>
+            </w:r>
+          </w:p>
+          <w:p>
+            <w:pPr>
+              <w:spacing w:line="360" w:lineRule="auto"/>
+              <w:rPr>
+                <w:rFonts w:asciiTheme="minorBidi" w:hAnsiTheme="minorBidi"/>
+                <w:rtl/>
+              </w:rPr>
+            </w:pPr>
+            <w:proofErr w:type="spellStart"/>
+            <w:r>
+              <w:rPr>
+                <w:rFonts w:asciiTheme="minorBidi" w:hAnsiTheme="minorBidi" w:hint="cs"/>
+                <w:rtl/>
+              </w:rPr>
+              <w:t>יב</w:t>
+            </w:r>
+            <w:proofErr w:type="spellEnd"/>
+            <w:r>
+              <w:rPr>
+                <w:rFonts w:asciiTheme="minorBidi" w:hAnsiTheme="minorBidi" w:hint="cs"/>
+                <w:rtl/>
+              </w:rPr>
+              <w:t xml:space="preserve"> משפטים שיעור6+7 מחשב ג'</w:t>
+            </w:r>
           </w:p>
         </w:tc>
       </w:tr>
     </w:tbl>
-    <w:p>
-      <w:pPr>
-        <w:rPr>
-          <w:rtl/>
-        </w:rPr>
-      </w:pPr>
-    </w:p>
-    <w:p>
-      <w:pPr>
-        <w:rPr>
-          <w:rtl/>
-        </w:rPr>
-      </w:pPr>
-    </w:p>
-    <w:p>
-      <w:pPr>
-        <w:jc w:val="center"/>
-        <w:rPr>
-          <w:b/>
-          <w:bCs/>
-          <w:sz w:val="40"/>
-          <w:szCs w:val="40"/>
-        </w:rPr>
-      </w:pPr>
-      <w:r>
-        <w:rPr>
-          <w:rFonts w:hint="cs"/>
-          <w:b/>
-          <w:bCs/>
-          <w:sz w:val="40"/>
-          <w:szCs w:val="40"/>
-          <w:rtl/>
-        </w:rPr>
-        <w:t>סופשבוע נעים</w:t>
-      </w:r>
-      <w:r>
-        <w:rPr>
-          <w:rFonts w:hint="cs"/>
-          <w:b/>
-          <w:bCs/>
-          <w:sz w:val="40"/>
-          <w:szCs w:val="40"/>
-          <w:rtl/>
-        </w:rPr>
-        <w:t xml:space="preserve">   !!!</w:t>
-      </w:r>
-      <w:bookmarkStart w:id="0" w:name="_GoBack"/>
-      <w:bookmarkEnd w:id="0"/>
-    </w:p>
+    <w:p/>
     <w:sectPr>
       <w:pgSz w:w="11906" w:h="16838"/>
       <w:pgMar w:top="1440" w:right="1800" w:bottom="1440" w:left="1800" w:header="708" w:footer="708" w:gutter="0"/>
@@ -756,7 +1472,7 @@
 </file>
 
 <file path=word/styles.xml><?xml version="1.0" encoding="utf-8"?>
-<w:styles xmlns:mc="http://schemas.openxmlformats.org/markup-compatibility/2006" xmlns:r="http://schemas.openxmlformats.org/officeDocument/2006/relationships" xmlns:w="http://schemas.openxmlformats.org/wordprocessingml/2006/main" xmlns:w14="http://schemas.microsoft.com/office/word/2010/wordml" xmlns:w15="http://schemas.microsoft.com/office/word/2012/wordml" xmlns:w16se="http://schemas.microsoft.com/office/word/2015/wordml/symex" mc:Ignorable="w14 w15 w16se">
+<w:styles xmlns:mc="http://schemas.openxmlformats.org/markup-compatibility/2006" xmlns:r="http://schemas.openxmlformats.org/officeDocument/2006/relationships" xmlns:w="http://schemas.openxmlformats.org/wordprocessingml/2006/main" xmlns:w14="http://schemas.microsoft.com/office/word/2010/wordml" xmlns:w15="http://schemas.microsoft.com/office/word/2012/wordml" xmlns:w16cex="http://schemas.microsoft.com/office/word/2018/wordml/cex" xmlns:w16cid="http://schemas.microsoft.com/office/word/2016/wordml/cid" xmlns:w16="http://schemas.microsoft.com/office/word/2018/wordml" xmlns:w16sdtdh="http://schemas.microsoft.com/office/word/2020/wordml/sdtdatahash" xmlns:w16se="http://schemas.microsoft.com/office/word/2015/wordml/symex" mc:Ignorable="w14 w15 w16se w16cid w16 w16cex w16sdtdh">
   <w:docDefaults>
     <w:rPrDefault>
       <w:rPr>
@@ -772,7 +1488,7 @@
       </w:pPr>
     </w:pPrDefault>
   </w:docDefaults>
-  <w:latentStyles w:defLockedState="0" w:defUIPriority="99" w:defSemiHidden="0" w:defUnhideWhenUsed="0" w:defQFormat="0" w:count="371">
+  <w:latentStyles w:defLockedState="0" w:defUIPriority="99" w:defSemiHidden="0" w:defUnhideWhenUsed="0" w:defQFormat="0" w:count="376">
     <w:lsdException w:name="Normal" w:uiPriority="0" w:qFormat="1"/>
     <w:lsdException w:name="heading 1" w:uiPriority="9" w:qFormat="1"/>
     <w:lsdException w:name="heading 2" w:semiHidden="1" w:uiPriority="9" w:unhideWhenUsed="1" w:qFormat="1"/>
@@ -878,7 +1594,6 @@
     <w:lsdException w:name="HTML Sample" w:semiHidden="1" w:unhideWhenUsed="1"/>
     <w:lsdException w:name="HTML Typewriter" w:semiHidden="1" w:unhideWhenUsed="1"/>
     <w:lsdException w:name="HTML Variable" w:semiHidden="1" w:unhideWhenUsed="1"/>
-    <w:lsdException w:name="Normal Table" w:semiHidden="1" w:unhideWhenUsed="1"/>
     <w:lsdException w:name="annotation subject" w:semiHidden="1" w:unhideWhenUsed="1"/>
     <w:lsdException w:name="No List" w:semiHidden="1" w:unhideWhenUsed="1"/>
     <w:lsdException w:name="Outline List 1" w:semiHidden="1" w:unhideWhenUsed="1"/>
@@ -921,11 +1636,8 @@
     <w:lsdException w:name="Table Contemporary" w:semiHidden="1" w:unhideWhenUsed="1"/>
     <w:lsdException w:name="Table Elegant" w:semiHidden="1" w:unhideWhenUsed="1"/>
     <w:lsdException w:name="Table Professional" w:semiHidden="1" w:unhideWhenUsed="1"/>
-    <w:lsdException w:name="Table Subtle 1" w:semiHidden="1" w:unhideWhenUsed="1"/>
     <w:lsdException w:name="Table Subtle 2" w:semiHidden="1" w:unhideWhenUsed="1"/>
     <w:lsdException w:name="Table Web 1" w:semiHidden="1" w:unhideWhenUsed="1"/>
-    <w:lsdException w:name="Table Web 2" w:semiHidden="1" w:unhideWhenUsed="1"/>
-    <w:lsdException w:name="Table Web 3" w:semiHidden="1" w:unhideWhenUsed="1"/>
     <w:lsdException w:name="Balloon Text" w:semiHidden="1" w:unhideWhenUsed="1"/>
     <w:lsdException w:name="Table Grid" w:uiPriority="39"/>
     <w:lsdException w:name="Table Theme" w:semiHidden="1" w:unhideWhenUsed="1"/>
@@ -1144,11 +1856,16 @@
     <w:lsdException w:name="List Table 5 Dark Accent 6" w:uiPriority="50"/>
     <w:lsdException w:name="List Table 6 Colorful Accent 6" w:uiPriority="51"/>
     <w:lsdException w:name="List Table 7 Colorful Accent 6" w:uiPriority="52"/>
+    <w:lsdException w:name="Mention" w:semiHidden="1" w:unhideWhenUsed="1"/>
+    <w:lsdException w:name="Smart Hyperlink" w:semiHidden="1" w:unhideWhenUsed="1"/>
+    <w:lsdException w:name="Hashtag" w:semiHidden="1" w:unhideWhenUsed="1"/>
+    <w:lsdException w:name="Unresolved Mention" w:semiHidden="1" w:unhideWhenUsed="1"/>
+    <w:lsdException w:name="Smart Link" w:semiHidden="1" w:unhideWhenUsed="1"/>
   </w:latentStyles>
   <w:style w:type="paragraph" w:default="1" w:styleId="a">
     <w:name w:val="Normal"/>
     <w:qFormat/>
-    <w:rsid w:val="00582F5A"/>
+    <w:rsid w:val="001E0ABF"/>
     <w:pPr>
       <w:bidi/>
     </w:pPr>
@@ -1184,7 +1901,7 @@
     <w:name w:val="Table Grid"/>
     <w:basedOn w:val="a1"/>
     <w:uiPriority w:val="39"/>
-    <w:rsid w:val="00582F5A"/>
+    <w:rsid w:val="001E0ABF"/>
     <w:pPr>
       <w:spacing w:after="0" w:line="240" w:lineRule="auto"/>
     </w:pPr>

</xml_diff>

<commit_message>
updated first.docx. 25.12.2021, 19:17:23
</commit_message>
<xml_diff>
--- a/first.docx
+++ b/first.docx
@@ -75,7 +75,7 @@
       <w:tblPr>
         <w:tblStyle w:val="a3"/>
         <w:bidiVisual/>
-        <w:tblW w:w="9493" w:type="dxa"/>
+        <w:tblW w:w="9936" w:type="dxa"/>
         <w:tblInd w:w="423" w:type="dxa"/>
         <w:tblLook w:val="04A0" w:firstRow="1" w:lastRow="0" w:firstColumn="1" w:lastColumn="0" w:noHBand="0" w:noVBand="1"/>
       </w:tblPr>
@@ -84,7 +84,7 @@
         <w:gridCol w:w="2410"/>
         <w:gridCol w:w="1842"/>
         <w:gridCol w:w="1984"/>
-        <w:gridCol w:w="2128"/>
+        <w:gridCol w:w="2571"/>
       </w:tblGrid>
       <w:tr>
         <w:trPr>
@@ -117,7 +117,7 @@
         </w:tc>
         <w:tc>
           <w:tcPr>
-            <w:tcW w:w="8364" w:type="dxa"/>
+            <w:tcW w:w="8807" w:type="dxa"/>
             <w:gridSpan w:val="4"/>
             <w:tcBorders>
               <w:top w:val="thickThinSmallGap" w:sz="24" w:space="0" w:color="000000"/>
@@ -690,7 +690,7 @@
         </w:tc>
         <w:tc>
           <w:tcPr>
-            <w:tcW w:w="2128" w:type="dxa"/>
+            <w:tcW w:w="2571" w:type="dxa"/>
             <w:tcBorders>
               <w:top w:val="thickThinSmallGap" w:sz="24" w:space="0" w:color="000000"/>
               <w:right w:val="thickThinSmallGap" w:sz="24" w:space="0" w:color="000000"/>
@@ -892,7 +892,7 @@
         </w:tc>
         <w:tc>
           <w:tcPr>
-            <w:tcW w:w="8364" w:type="dxa"/>
+            <w:tcW w:w="8807" w:type="dxa"/>
             <w:gridSpan w:val="4"/>
             <w:tcBorders>
               <w:right w:val="thickThinSmallGap" w:sz="24" w:space="0" w:color="000000"/>
@@ -908,38 +908,6 @@
             </w:pPr>
             <w:r>
               <w:rPr>
-                <w:rFonts w:asciiTheme="minorBidi" w:hAnsiTheme="minorBidi" w:hint="cs"/>
-                <w:rtl/>
-              </w:rPr>
-              <w:t xml:space="preserve">יוד1+2 סדנת </w:t>
-            </w:r>
-            <w:proofErr w:type="spellStart"/>
-            <w:r>
-              <w:rPr>
-                <w:rFonts w:asciiTheme="minorBidi" w:hAnsiTheme="minorBidi" w:hint="cs"/>
-                <w:rtl/>
-              </w:rPr>
-              <w:t>דיבייט</w:t>
-            </w:r>
-            <w:proofErr w:type="spellEnd"/>
-            <w:r>
-              <w:rPr>
-                <w:rFonts w:asciiTheme="minorBidi" w:hAnsiTheme="minorBidi" w:hint="cs"/>
-                <w:rtl/>
-              </w:rPr>
-              <w:t xml:space="preserve"> שיעור1+2 כל כיתה בכיתתה.</w:t>
-            </w:r>
-          </w:p>
-          <w:p>
-            <w:pPr>
-              <w:spacing w:line="360" w:lineRule="auto"/>
-              <w:rPr>
-                <w:rFonts w:asciiTheme="minorBidi" w:hAnsiTheme="minorBidi"/>
-                <w:rtl/>
-              </w:rPr>
-            </w:pPr>
-            <w:r>
-              <w:rPr>
                 <w:rFonts w:ascii="Arial" w:hAnsi="Arial" w:cs="Arial" w:hint="cs"/>
                 <w:color w:val="222222"/>
                 <w:shd w:val="clear" w:color="auto" w:fill="FFFFFF"/>
@@ -1041,6 +1009,55 @@
                 <w:rFonts w:asciiTheme="minorBidi" w:hAnsiTheme="minorBidi" w:hint="cs"/>
                 <w:rtl/>
               </w:rPr>
+              <w:t xml:space="preserve">יוד1+2 סדנת </w:t>
+            </w:r>
+            <w:proofErr w:type="spellStart"/>
+            <w:r>
+              <w:rPr>
+                <w:rFonts w:asciiTheme="minorBidi" w:hAnsiTheme="minorBidi" w:hint="cs"/>
+                <w:rtl/>
+              </w:rPr>
+              <w:t>דיבייט</w:t>
+            </w:r>
+            <w:proofErr w:type="spellEnd"/>
+            <w:r>
+              <w:rPr>
+                <w:rFonts w:asciiTheme="minorBidi" w:hAnsiTheme="minorBidi" w:hint="cs"/>
+                <w:rtl/>
+              </w:rPr>
+              <w:t xml:space="preserve"> שיעור1+2 כל כיתה בכיתתה.</w:t>
+            </w:r>
+          </w:p>
+          <w:p>
+            <w:pPr>
+              <w:spacing w:line="360" w:lineRule="auto"/>
+              <w:rPr>
+                <w:rFonts w:asciiTheme="minorBidi" w:hAnsiTheme="minorBidi"/>
+                <w:rtl/>
+              </w:rPr>
+            </w:pPr>
+            <w:r>
+              <w:rPr>
+                <w:rFonts w:asciiTheme="minorBidi" w:hAnsiTheme="minorBidi" w:hint="cs"/>
+                <w:highlight w:val="green"/>
+                <w:rtl/>
+              </w:rPr>
+              <w:t>יוד6 שיעור2+6 אנגלית עם ערן, שיעור7 שיעור עם עינת. מסיימים סוף שיעור זה.</w:t>
+            </w:r>
+          </w:p>
+          <w:p>
+            <w:pPr>
+              <w:spacing w:line="360" w:lineRule="auto"/>
+              <w:rPr>
+                <w:rFonts w:asciiTheme="minorBidi" w:hAnsiTheme="minorBidi"/>
+                <w:rtl/>
+              </w:rPr>
+            </w:pPr>
+            <w:r>
+              <w:rPr>
+                <w:rFonts w:asciiTheme="minorBidi" w:hAnsiTheme="minorBidi" w:hint="cs"/>
+                <w:rtl/>
+              </w:rPr>
               <w:t xml:space="preserve">יוד10 </w:t>
             </w:r>
             <w:r>
@@ -1055,7 +1072,14 @@
                 <w:rFonts w:asciiTheme="minorBidi" w:hAnsiTheme="minorBidi" w:hint="cs"/>
                 <w:rtl/>
               </w:rPr>
-              <w:t xml:space="preserve"> שיעור2 ביולוגיה עם יעקב. שיעור3 תרגול </w:t>
+              <w:t xml:space="preserve">שיעור2 ביולוגיה עם יעקב. </w:t>
+            </w:r>
+            <w:r>
+              <w:rPr>
+                <w:rFonts w:asciiTheme="minorBidi" w:hAnsiTheme="minorBidi" w:hint="cs"/>
+                <w:rtl/>
+              </w:rPr>
+              <w:t xml:space="preserve">שיעור3 תרגול </w:t>
             </w:r>
             <w:proofErr w:type="spellStart"/>
             <w:r>
@@ -1063,7 +1087,14 @@
                 <w:rFonts w:asciiTheme="minorBidi" w:hAnsiTheme="minorBidi" w:hint="cs"/>
                 <w:rtl/>
               </w:rPr>
-              <w:t>הסטוריה</w:t>
+              <w:t>הסטורי</w:t>
+            </w:r>
+            <w:r>
+              <w:rPr>
+                <w:rFonts w:asciiTheme="minorBidi" w:hAnsiTheme="minorBidi" w:hint="cs"/>
+                <w:rtl/>
+              </w:rPr>
+              <w:t>ה</w:t>
             </w:r>
             <w:proofErr w:type="spellEnd"/>
             <w:r>
@@ -1071,7 +1102,14 @@
                 <w:rFonts w:asciiTheme="minorBidi" w:hAnsiTheme="minorBidi" w:hint="cs"/>
                 <w:rtl/>
               </w:rPr>
-              <w:t xml:space="preserve"> עם ורד. מסיימים סוף שיעור4.</w:t>
+              <w:t xml:space="preserve"> עם ורד. </w:t>
+            </w:r>
+            <w:r>
+              <w:rPr>
+                <w:rFonts w:asciiTheme="minorBidi" w:hAnsiTheme="minorBidi" w:hint="cs"/>
+                <w:rtl/>
+              </w:rPr>
+              <w:t>מסיימים סוף שיעור4.</w:t>
             </w:r>
           </w:p>
           <w:p>
@@ -1082,6 +1120,30 @@
                 <w:rtl/>
               </w:rPr>
             </w:pPr>
+            <w:r>
+              <w:rPr>
+                <w:rFonts w:asciiTheme="minorBidi" w:hAnsiTheme="minorBidi" w:hint="cs"/>
+                <w:highlight w:val="green"/>
+                <w:rtl/>
+              </w:rPr>
+              <w:t xml:space="preserve">יוד11 </w:t>
+            </w:r>
+            <w:r>
+              <w:rPr>
+                <w:rFonts w:asciiTheme="minorBidi" w:hAnsiTheme="minorBidi" w:hint="cs"/>
+                <w:highlight w:val="green"/>
+                <w:rtl/>
+              </w:rPr>
+              <w:t xml:space="preserve">שיעור 2 קב' עם גלית בחדר 313.     </w:t>
+            </w:r>
+            <w:r>
+              <w:rPr>
+                <w:rFonts w:asciiTheme="minorBidi" w:hAnsiTheme="minorBidi" w:hint="cs"/>
+                <w:highlight w:val="green"/>
+                <w:rtl/>
+              </w:rPr>
+              <w:t>אין תנך שיעור8.</w:t>
+            </w:r>
           </w:p>
         </w:tc>
       </w:tr>
@@ -1127,7 +1189,7 @@
         </w:tc>
         <w:tc>
           <w:tcPr>
-            <w:tcW w:w="8364" w:type="dxa"/>
+            <w:tcW w:w="8807" w:type="dxa"/>
             <w:gridSpan w:val="4"/>
             <w:tcBorders>
               <w:right w:val="thickThinSmallGap" w:sz="24" w:space="0" w:color="000000"/>
@@ -1184,6 +1246,15 @@
                 <w:rtl/>
               </w:rPr>
             </w:pPr>
+          </w:p>
+          <w:p>
+            <w:pPr>
+              <w:spacing w:line="360" w:lineRule="auto"/>
+              <w:rPr>
+                <w:rFonts w:asciiTheme="minorBidi" w:hAnsiTheme="minorBidi"/>
+                <w:rtl/>
+              </w:rPr>
+            </w:pPr>
             <w:r>
               <w:rPr>
                 <w:rFonts w:asciiTheme="minorBidi" w:hAnsiTheme="minorBidi" w:hint="cs"/>
@@ -1219,9 +1290,549 @@
             <w:r>
               <w:rPr>
                 <w:rFonts w:asciiTheme="minorBidi" w:hAnsiTheme="minorBidi" w:hint="cs"/>
-                <w:rtl/>
-              </w:rPr>
-              <w:t>יא9    שיעור5+6 קב' א' לשון עם עינת.   קב' ב' שיעור2 חינוך עם יניב.     המשך היום כרגיל.     אין אזרחות עם גליה בסוף היום.</w:t>
+                <w:highlight w:val="green"/>
+                <w:rtl/>
+              </w:rPr>
+              <w:t>יא4 מתחילים שיעור2.</w:t>
+            </w:r>
+          </w:p>
+          <w:p>
+            <w:pPr>
+              <w:spacing w:line="360" w:lineRule="auto"/>
+              <w:rPr>
+                <w:rFonts w:asciiTheme="minorBidi" w:hAnsiTheme="minorBidi"/>
+                <w:rtl/>
+              </w:rPr>
+            </w:pPr>
+            <w:r>
+              <w:rPr>
+                <w:rFonts w:asciiTheme="minorBidi" w:hAnsiTheme="minorBidi" w:hint="cs"/>
+                <w:highlight w:val="green"/>
+                <w:rtl/>
+              </w:rPr>
+              <w:t xml:space="preserve">יא4+5 שיעור8 אין </w:t>
+            </w:r>
+            <w:proofErr w:type="spellStart"/>
+            <w:r>
+              <w:rPr>
+                <w:rFonts w:asciiTheme="minorBidi" w:hAnsiTheme="minorBidi" w:hint="cs"/>
+                <w:highlight w:val="green"/>
+                <w:rtl/>
+              </w:rPr>
+              <w:t>חנ"ג</w:t>
+            </w:r>
+            <w:proofErr w:type="spellEnd"/>
+            <w:r>
+              <w:rPr>
+                <w:rFonts w:asciiTheme="minorBidi" w:hAnsiTheme="minorBidi" w:hint="cs"/>
+                <w:highlight w:val="green"/>
+                <w:rtl/>
+              </w:rPr>
+              <w:t xml:space="preserve"> לבנים. השיעור לבנות מתקיים כסדרו</w:t>
+            </w:r>
+          </w:p>
+          <w:p>
+            <w:pPr>
+              <w:spacing w:line="360" w:lineRule="auto"/>
+              <w:rPr>
+                <w:rFonts w:asciiTheme="minorBidi" w:hAnsiTheme="minorBidi"/>
+                <w:rtl/>
+              </w:rPr>
+            </w:pPr>
+            <w:r>
+              <w:rPr>
+                <w:rFonts w:asciiTheme="minorBidi" w:hAnsiTheme="minorBidi" w:hint="cs"/>
+                <w:highlight w:val="green"/>
+                <w:rtl/>
+              </w:rPr>
+              <w:t xml:space="preserve">יא6 אין שיעור8 </w:t>
+            </w:r>
+            <w:proofErr w:type="spellStart"/>
+            <w:r>
+              <w:rPr>
+                <w:rFonts w:asciiTheme="minorBidi" w:hAnsiTheme="minorBidi" w:hint="cs"/>
+                <w:highlight w:val="green"/>
+                <w:rtl/>
+              </w:rPr>
+              <w:t>הסטוריה</w:t>
+            </w:r>
+            <w:proofErr w:type="spellEnd"/>
+            <w:r>
+              <w:rPr>
+                <w:rFonts w:asciiTheme="minorBidi" w:hAnsiTheme="minorBidi" w:hint="cs"/>
+                <w:highlight w:val="green"/>
+                <w:rtl/>
+              </w:rPr>
+              <w:t xml:space="preserve"> עם מירי</w:t>
+            </w:r>
+          </w:p>
+          <w:p>
+            <w:pPr>
+              <w:spacing w:line="360" w:lineRule="auto"/>
+              <w:rPr>
+                <w:rFonts w:asciiTheme="minorBidi" w:hAnsiTheme="minorBidi"/>
+                <w:rtl/>
+              </w:rPr>
+            </w:pPr>
+            <w:r>
+              <w:rPr>
+                <w:rFonts w:asciiTheme="minorBidi" w:hAnsiTheme="minorBidi" w:hint="cs"/>
+                <w:highlight w:val="green"/>
+                <w:rtl/>
+              </w:rPr>
+              <w:t>יא12 מתחילים שיעור2.</w:t>
+            </w:r>
+          </w:p>
+          <w:p>
+            <w:pPr>
+              <w:spacing w:line="360" w:lineRule="auto"/>
+              <w:rPr>
+                <w:rFonts w:asciiTheme="minorBidi" w:hAnsiTheme="minorBidi"/>
+                <w:rtl/>
+              </w:rPr>
+            </w:pPr>
+            <w:r>
+              <w:rPr>
+                <w:rFonts w:asciiTheme="minorBidi" w:hAnsiTheme="minorBidi" w:hint="cs"/>
+                <w:rtl/>
+              </w:rPr>
+              <w:t>.................................................................................................</w:t>
+            </w:r>
+          </w:p>
+          <w:p>
+            <w:pPr>
+              <w:spacing w:line="360" w:lineRule="auto"/>
+              <w:rPr>
+                <w:rFonts w:asciiTheme="minorBidi" w:hAnsiTheme="minorBidi"/>
+                <w:highlight w:val="green"/>
+                <w:rtl/>
+              </w:rPr>
+            </w:pPr>
+            <w:r>
+              <w:rPr>
+                <w:rFonts w:asciiTheme="minorBidi" w:hAnsiTheme="minorBidi" w:hint="cs"/>
+                <w:b/>
+                <w:bCs/>
+                <w:sz w:val="24"/>
+                <w:szCs w:val="24"/>
+                <w:highlight w:val="green"/>
+                <w:rtl/>
+              </w:rPr>
+              <w:t>יא9</w:t>
+            </w:r>
+            <w:r>
+              <w:rPr>
+                <w:rFonts w:asciiTheme="minorBidi" w:hAnsiTheme="minorBidi" w:hint="cs"/>
+                <w:sz w:val="24"/>
+                <w:szCs w:val="24"/>
+                <w:highlight w:val="green"/>
+                <w:rtl/>
+              </w:rPr>
+              <w:t xml:space="preserve">    </w:t>
+            </w:r>
+            <w:r>
+              <w:rPr>
+                <w:rFonts w:asciiTheme="minorBidi" w:hAnsiTheme="minorBidi" w:hint="cs"/>
+                <w:highlight w:val="green"/>
+                <w:rtl/>
+              </w:rPr>
+              <w:t xml:space="preserve">תלמידי חניתה לומדים מתמט' שיעור 1+2+3. </w:t>
+            </w:r>
+            <w:r>
+              <w:rPr>
+                <w:rFonts w:asciiTheme="minorBidi" w:hAnsiTheme="minorBidi" w:hint="cs"/>
+                <w:highlight w:val="green"/>
+                <w:rtl/>
+              </w:rPr>
+              <w:t>תלמידי שרית מגיעים ב 11.00.</w:t>
+            </w:r>
+            <w:r>
+              <w:rPr>
+                <w:rFonts w:asciiTheme="minorBidi" w:hAnsiTheme="minorBidi" w:hint="cs"/>
+                <w:highlight w:val="green"/>
+                <w:rtl/>
+              </w:rPr>
+              <w:t xml:space="preserve">  </w:t>
+            </w:r>
+          </w:p>
+          <w:p>
+            <w:pPr>
+              <w:spacing w:line="360" w:lineRule="auto"/>
+              <w:rPr>
+                <w:rFonts w:asciiTheme="minorBidi" w:hAnsiTheme="minorBidi"/>
+                <w:highlight w:val="green"/>
+                <w:rtl/>
+              </w:rPr>
+            </w:pPr>
+            <w:r>
+              <w:rPr>
+                <w:rFonts w:asciiTheme="minorBidi" w:hAnsiTheme="minorBidi" w:hint="cs"/>
+                <w:highlight w:val="green"/>
+                <w:rtl/>
+              </w:rPr>
+              <w:t xml:space="preserve">שיעור 4 - </w:t>
+            </w:r>
+            <w:r>
+              <w:rPr>
+                <w:rFonts w:asciiTheme="minorBidi" w:hAnsiTheme="minorBidi" w:hint="cs"/>
+                <w:highlight w:val="green"/>
+                <w:rtl/>
+              </w:rPr>
+              <w:t xml:space="preserve">אנגלית עם ריטה בחדר יא5, טופז בחדר יא8, ערן בחדר יא9.  </w:t>
+            </w:r>
+            <w:proofErr w:type="spellStart"/>
+            <w:r>
+              <w:rPr>
+                <w:rFonts w:asciiTheme="minorBidi" w:hAnsiTheme="minorBidi" w:hint="cs"/>
+                <w:highlight w:val="green"/>
+                <w:rtl/>
+              </w:rPr>
+              <w:t>ואוסי</w:t>
+            </w:r>
+            <w:proofErr w:type="spellEnd"/>
+            <w:r>
+              <w:rPr>
+                <w:rFonts w:asciiTheme="minorBidi" w:hAnsiTheme="minorBidi" w:hint="cs"/>
+                <w:highlight w:val="green"/>
+                <w:rtl/>
+              </w:rPr>
+              <w:t xml:space="preserve"> בחדר יא12.</w:t>
+            </w:r>
+            <w:r>
+              <w:rPr>
+                <w:rFonts w:asciiTheme="minorBidi" w:hAnsiTheme="minorBidi" w:hint="cs"/>
+                <w:rtl/>
+              </w:rPr>
+              <w:t xml:space="preserve">  </w:t>
+            </w:r>
+          </w:p>
+          <w:p>
+            <w:pPr>
+              <w:spacing w:line="360" w:lineRule="auto"/>
+              <w:rPr>
+                <w:rFonts w:asciiTheme="minorBidi" w:hAnsiTheme="minorBidi"/>
+                <w:highlight w:val="green"/>
+                <w:rtl/>
+              </w:rPr>
+            </w:pPr>
+            <w:r>
+              <w:rPr>
+                <w:rFonts w:asciiTheme="minorBidi" w:hAnsiTheme="minorBidi" w:hint="cs"/>
+                <w:highlight w:val="green"/>
+                <w:rtl/>
+              </w:rPr>
+              <w:t xml:space="preserve">שיעור5  </w:t>
+            </w:r>
+            <w:r>
+              <w:rPr>
+                <w:rFonts w:asciiTheme="minorBidi" w:hAnsiTheme="minorBidi" w:hint="cs"/>
+                <w:b/>
+                <w:bCs/>
+                <w:sz w:val="24"/>
+                <w:szCs w:val="24"/>
+                <w:highlight w:val="green"/>
+                <w:rtl/>
+              </w:rPr>
+              <w:t xml:space="preserve">קב' </w:t>
+            </w:r>
+            <w:r>
+              <w:rPr>
+                <w:rFonts w:asciiTheme="minorBidi" w:hAnsiTheme="minorBidi" w:hint="cs"/>
+                <w:b/>
+                <w:bCs/>
+                <w:sz w:val="24"/>
+                <w:szCs w:val="24"/>
+                <w:highlight w:val="green"/>
+                <w:rtl/>
+              </w:rPr>
+              <w:t>א'</w:t>
+            </w:r>
+            <w:r>
+              <w:rPr>
+                <w:rFonts w:asciiTheme="minorBidi" w:hAnsiTheme="minorBidi" w:hint="cs"/>
+                <w:sz w:val="24"/>
+                <w:szCs w:val="24"/>
+                <w:highlight w:val="green"/>
+                <w:rtl/>
+              </w:rPr>
+              <w:t xml:space="preserve"> </w:t>
+            </w:r>
+            <w:r>
+              <w:rPr>
+                <w:rFonts w:asciiTheme="minorBidi" w:hAnsiTheme="minorBidi"/>
+                <w:highlight w:val="green"/>
+                <w:rtl/>
+              </w:rPr>
+              <w:t>–</w:t>
+            </w:r>
+            <w:r>
+              <w:rPr>
+                <w:rFonts w:asciiTheme="minorBidi" w:hAnsiTheme="minorBidi" w:hint="cs"/>
+                <w:highlight w:val="green"/>
+                <w:rtl/>
+              </w:rPr>
+              <w:t xml:space="preserve"> </w:t>
+            </w:r>
+            <w:proofErr w:type="spellStart"/>
+            <w:r>
+              <w:rPr>
+                <w:rFonts w:asciiTheme="minorBidi" w:hAnsiTheme="minorBidi" w:hint="cs"/>
+                <w:highlight w:val="green"/>
+                <w:rtl/>
+              </w:rPr>
+              <w:t>הסטוריה</w:t>
+            </w:r>
+            <w:proofErr w:type="spellEnd"/>
+            <w:r>
+              <w:rPr>
+                <w:rFonts w:asciiTheme="minorBidi" w:hAnsiTheme="minorBidi" w:hint="cs"/>
+                <w:highlight w:val="green"/>
+                <w:rtl/>
+              </w:rPr>
+              <w:t xml:space="preserve"> </w:t>
+            </w:r>
+            <w:r>
+              <w:rPr>
+                <w:rFonts w:asciiTheme="minorBidi" w:hAnsiTheme="minorBidi" w:hint="cs"/>
+                <w:highlight w:val="green"/>
+                <w:rtl/>
+              </w:rPr>
+              <w:t xml:space="preserve">עם </w:t>
+            </w:r>
+            <w:r>
+              <w:rPr>
+                <w:rFonts w:asciiTheme="minorBidi" w:hAnsiTheme="minorBidi" w:hint="cs"/>
+                <w:highlight w:val="green"/>
+                <w:rtl/>
+              </w:rPr>
+              <w:t>אולגה</w:t>
+            </w:r>
+            <w:r>
+              <w:rPr>
+                <w:rFonts w:asciiTheme="minorBidi" w:hAnsiTheme="minorBidi" w:hint="cs"/>
+                <w:highlight w:val="green"/>
+                <w:rtl/>
+              </w:rPr>
+              <w:t xml:space="preserve">    </w:t>
+            </w:r>
+            <w:r>
+              <w:rPr>
+                <w:rFonts w:asciiTheme="minorBidi" w:hAnsiTheme="minorBidi" w:hint="cs"/>
+                <w:b/>
+                <w:bCs/>
+                <w:sz w:val="24"/>
+                <w:szCs w:val="24"/>
+                <w:highlight w:val="green"/>
+                <w:rtl/>
+              </w:rPr>
+              <w:t>וקב' ב'</w:t>
+            </w:r>
+            <w:r>
+              <w:rPr>
+                <w:rFonts w:asciiTheme="minorBidi" w:hAnsiTheme="minorBidi" w:hint="cs"/>
+                <w:sz w:val="24"/>
+                <w:szCs w:val="24"/>
+                <w:highlight w:val="green"/>
+                <w:rtl/>
+              </w:rPr>
+              <w:t xml:space="preserve"> </w:t>
+            </w:r>
+            <w:r>
+              <w:rPr>
+                <w:rFonts w:asciiTheme="minorBidi" w:hAnsiTheme="minorBidi" w:hint="cs"/>
+                <w:highlight w:val="green"/>
+                <w:rtl/>
+              </w:rPr>
+              <w:t xml:space="preserve">לשון עם שרית. </w:t>
+            </w:r>
+          </w:p>
+          <w:p>
+            <w:pPr>
+              <w:spacing w:line="360" w:lineRule="auto"/>
+              <w:rPr>
+                <w:rFonts w:asciiTheme="minorBidi" w:hAnsiTheme="minorBidi"/>
+                <w:rtl/>
+              </w:rPr>
+            </w:pPr>
+            <w:r>
+              <w:rPr>
+                <w:rFonts w:asciiTheme="minorBidi" w:hAnsiTheme="minorBidi" w:hint="cs"/>
+                <w:highlight w:val="green"/>
+                <w:rtl/>
+              </w:rPr>
+              <w:t xml:space="preserve">שיעור6 </w:t>
+            </w:r>
+            <w:r>
+              <w:rPr>
+                <w:rFonts w:asciiTheme="minorBidi" w:hAnsiTheme="minorBidi" w:hint="cs"/>
+                <w:b/>
+                <w:bCs/>
+                <w:sz w:val="24"/>
+                <w:szCs w:val="24"/>
+                <w:highlight w:val="green"/>
+                <w:rtl/>
+              </w:rPr>
+              <w:t xml:space="preserve">קב' </w:t>
+            </w:r>
+            <w:r>
+              <w:rPr>
+                <w:rFonts w:asciiTheme="minorBidi" w:hAnsiTheme="minorBidi" w:hint="cs"/>
+                <w:b/>
+                <w:bCs/>
+                <w:sz w:val="24"/>
+                <w:szCs w:val="24"/>
+                <w:highlight w:val="green"/>
+                <w:rtl/>
+              </w:rPr>
+              <w:t>א'</w:t>
+            </w:r>
+            <w:r>
+              <w:rPr>
+                <w:rFonts w:asciiTheme="minorBidi" w:hAnsiTheme="minorBidi" w:hint="cs"/>
+                <w:sz w:val="24"/>
+                <w:szCs w:val="24"/>
+                <w:highlight w:val="green"/>
+                <w:rtl/>
+              </w:rPr>
+              <w:t xml:space="preserve"> </w:t>
+            </w:r>
+            <w:r>
+              <w:rPr>
+                <w:rFonts w:asciiTheme="minorBidi" w:hAnsiTheme="minorBidi" w:hint="cs"/>
+                <w:highlight w:val="green"/>
+                <w:rtl/>
+              </w:rPr>
+              <w:t xml:space="preserve">- </w:t>
+            </w:r>
+            <w:proofErr w:type="spellStart"/>
+            <w:r>
+              <w:rPr>
+                <w:rFonts w:asciiTheme="minorBidi" w:hAnsiTheme="minorBidi" w:hint="cs"/>
+                <w:highlight w:val="green"/>
+                <w:rtl/>
+              </w:rPr>
+              <w:t>הסטוריה</w:t>
+            </w:r>
+            <w:proofErr w:type="spellEnd"/>
+            <w:r>
+              <w:rPr>
+                <w:rFonts w:asciiTheme="minorBidi" w:hAnsiTheme="minorBidi" w:hint="cs"/>
+                <w:highlight w:val="green"/>
+                <w:rtl/>
+              </w:rPr>
+              <w:t xml:space="preserve"> </w:t>
+            </w:r>
+            <w:r>
+              <w:rPr>
+                <w:rFonts w:asciiTheme="minorBidi" w:hAnsiTheme="minorBidi" w:hint="cs"/>
+                <w:highlight w:val="green"/>
+                <w:rtl/>
+              </w:rPr>
+              <w:t xml:space="preserve">עם </w:t>
+            </w:r>
+            <w:r>
+              <w:rPr>
+                <w:rFonts w:asciiTheme="minorBidi" w:hAnsiTheme="minorBidi" w:hint="cs"/>
+                <w:highlight w:val="green"/>
+                <w:rtl/>
+              </w:rPr>
+              <w:t>אולגה</w:t>
+            </w:r>
+            <w:r>
+              <w:rPr>
+                <w:rFonts w:asciiTheme="minorBidi" w:hAnsiTheme="minorBidi" w:hint="cs"/>
+                <w:highlight w:val="green"/>
+                <w:rtl/>
+              </w:rPr>
+              <w:t xml:space="preserve">, </w:t>
+            </w:r>
+            <w:r>
+              <w:rPr>
+                <w:rFonts w:asciiTheme="minorBidi" w:hAnsiTheme="minorBidi" w:hint="cs"/>
+                <w:highlight w:val="green"/>
+                <w:rtl/>
+              </w:rPr>
+              <w:t xml:space="preserve">    </w:t>
+            </w:r>
+            <w:r>
+              <w:rPr>
+                <w:rFonts w:asciiTheme="minorBidi" w:hAnsiTheme="minorBidi" w:hint="cs"/>
+                <w:b/>
+                <w:bCs/>
+                <w:sz w:val="24"/>
+                <w:szCs w:val="24"/>
+                <w:highlight w:val="green"/>
+                <w:rtl/>
+              </w:rPr>
+              <w:t xml:space="preserve">וקב' ב' </w:t>
+            </w:r>
+            <w:r>
+              <w:rPr>
+                <w:rFonts w:asciiTheme="minorBidi" w:hAnsiTheme="minorBidi" w:hint="cs"/>
+                <w:highlight w:val="green"/>
+                <w:rtl/>
+              </w:rPr>
+              <w:t>לשון עם שרית.</w:t>
+            </w:r>
+          </w:p>
+          <w:p>
+            <w:pPr>
+              <w:spacing w:line="360" w:lineRule="auto"/>
+              <w:rPr>
+                <w:rFonts w:asciiTheme="minorBidi" w:hAnsiTheme="minorBidi"/>
+                <w:rtl/>
+              </w:rPr>
+            </w:pPr>
+            <w:r>
+              <w:rPr>
+                <w:rFonts w:asciiTheme="minorBidi" w:hAnsiTheme="minorBidi" w:hint="cs"/>
+                <w:highlight w:val="green"/>
+                <w:rtl/>
+              </w:rPr>
+              <w:t xml:space="preserve">שיעור </w:t>
+            </w:r>
+            <w:proofErr w:type="spellStart"/>
+            <w:r>
+              <w:rPr>
+                <w:rFonts w:asciiTheme="minorBidi" w:hAnsiTheme="minorBidi" w:hint="cs"/>
+                <w:highlight w:val="green"/>
+                <w:rtl/>
+              </w:rPr>
+              <w:t>חנ"ג</w:t>
+            </w:r>
+            <w:proofErr w:type="spellEnd"/>
+            <w:r>
+              <w:rPr>
+                <w:rFonts w:asciiTheme="minorBidi" w:hAnsiTheme="minorBidi" w:hint="cs"/>
+                <w:highlight w:val="green"/>
+                <w:rtl/>
+              </w:rPr>
+              <w:t xml:space="preserve"> לבנות עם קרן. אין לבנים </w:t>
+            </w:r>
+            <w:proofErr w:type="spellStart"/>
+            <w:r>
+              <w:rPr>
+                <w:rFonts w:asciiTheme="minorBidi" w:hAnsiTheme="minorBidi" w:hint="cs"/>
+                <w:highlight w:val="green"/>
+                <w:rtl/>
+              </w:rPr>
+              <w:t>חנ"ג</w:t>
+            </w:r>
+            <w:proofErr w:type="spellEnd"/>
+            <w:r>
+              <w:rPr>
+                <w:rFonts w:asciiTheme="minorBidi" w:hAnsiTheme="minorBidi" w:hint="cs"/>
+                <w:highlight w:val="green"/>
+                <w:rtl/>
+              </w:rPr>
+              <w:t xml:space="preserve"> עם יניב.</w:t>
+            </w:r>
+            <w:r>
+              <w:rPr>
+                <w:rFonts w:asciiTheme="minorBidi" w:hAnsiTheme="minorBidi" w:hint="cs"/>
+                <w:rtl/>
+              </w:rPr>
+              <w:t xml:space="preserve">    מסיימים סוף שיעור זה.</w:t>
             </w:r>
           </w:p>
           <w:p>
@@ -1304,7 +1915,7 @@
         </w:tc>
         <w:tc>
           <w:tcPr>
-            <w:tcW w:w="8364" w:type="dxa"/>
+            <w:tcW w:w="8807" w:type="dxa"/>
             <w:gridSpan w:val="4"/>
             <w:tcBorders>
               <w:bottom w:val="thinThickSmallGap" w:sz="24" w:space="0" w:color="000000"/>
@@ -1322,6 +1933,56 @@
             <w:r>
               <w:rPr>
                 <w:rFonts w:asciiTheme="minorBidi" w:eastAsia="Times New Roman" w:hAnsiTheme="minorBidi" w:hint="cs"/>
+                <w:highlight w:val="green"/>
+                <w:rtl/>
+              </w:rPr>
+              <w:t>אין מתמט' לתלמידי מתמטיקה של שרית פונט שיעור 1+2.</w:t>
+            </w:r>
+          </w:p>
+          <w:p>
+            <w:pPr>
+              <w:spacing w:line="360" w:lineRule="auto"/>
+              <w:rPr>
+                <w:rFonts w:asciiTheme="minorBidi" w:eastAsia="Times New Roman" w:hAnsiTheme="minorBidi"/>
+                <w:rtl/>
+              </w:rPr>
+            </w:pPr>
+            <w:r>
+              <w:rPr>
+                <w:rFonts w:asciiTheme="minorBidi" w:eastAsia="Times New Roman" w:hAnsiTheme="minorBidi" w:hint="cs"/>
+                <w:highlight w:val="green"/>
+                <w:rtl/>
+              </w:rPr>
+              <w:t>יב1 אין שיעור5 עם מירי.</w:t>
+            </w:r>
+          </w:p>
+          <w:p>
+            <w:pPr>
+              <w:spacing w:line="360" w:lineRule="auto"/>
+              <w:rPr>
+                <w:rFonts w:asciiTheme="minorBidi" w:hAnsiTheme="minorBidi"/>
+                <w:rtl/>
+              </w:rPr>
+            </w:pPr>
+            <w:r>
+              <w:rPr>
+                <w:rFonts w:asciiTheme="minorBidi" w:hAnsiTheme="minorBidi" w:hint="cs"/>
+                <w:rtl/>
+              </w:rPr>
+              <w:t xml:space="preserve">יב3 שיעור5 עם עומר ד. </w:t>
+            </w:r>
+          </w:p>
+          <w:p>
+            <w:pPr>
+              <w:spacing w:line="360" w:lineRule="auto"/>
+              <w:rPr>
+                <w:rFonts w:asciiTheme="minorBidi" w:eastAsia="Times New Roman" w:hAnsiTheme="minorBidi"/>
+                <w:rtl/>
+              </w:rPr>
+            </w:pPr>
+            <w:r>
+              <w:rPr>
+                <w:rFonts w:asciiTheme="minorBidi" w:eastAsia="Times New Roman" w:hAnsiTheme="minorBidi" w:hint="cs"/>
                 <w:rtl/>
               </w:rPr>
               <w:t xml:space="preserve">יב8 </w:t>
@@ -1382,7 +2043,15 @@
                 <w:rFonts w:asciiTheme="minorBidi" w:eastAsia="Times New Roman" w:hAnsiTheme="minorBidi" w:hint="cs"/>
                 <w:rtl/>
               </w:rPr>
-              <w:t xml:space="preserve"> ספרות עם טליה שיעור 3-4. </w:t>
+              <w:t xml:space="preserve"> </w:t>
+            </w:r>
+            <w:r>
+              <w:rPr>
+                <w:rFonts w:asciiTheme="minorBidi" w:eastAsia="Times New Roman" w:hAnsiTheme="minorBidi" w:hint="cs"/>
+                <w:highlight w:val="green"/>
+                <w:rtl/>
+              </w:rPr>
+              <w:t>ספרות עם טליה שיעור 5-6.</w:t>
             </w:r>
           </w:p>
           <w:p>
@@ -1411,7 +2080,38 @@
                 <w:rFonts w:asciiTheme="minorBidi" w:eastAsia="Times New Roman" w:hAnsiTheme="minorBidi" w:hint="cs"/>
                 <w:rtl/>
               </w:rPr>
-              <w:t xml:space="preserve"> ספרות עם אולגה שיעור2-5</w:t>
+              <w:t xml:space="preserve"> ספרות </w:t>
+            </w:r>
+            <w:r>
+              <w:rPr>
+                <w:rFonts w:asciiTheme="minorBidi" w:eastAsia="Times New Roman" w:hAnsiTheme="minorBidi" w:hint="cs"/>
+                <w:rtl/>
+              </w:rPr>
+              <w:t xml:space="preserve">עם </w:t>
+            </w:r>
+            <w:r>
+              <w:rPr>
+                <w:rFonts w:asciiTheme="minorBidi" w:eastAsia="Times New Roman" w:hAnsiTheme="minorBidi" w:hint="cs"/>
+                <w:highlight w:val="green"/>
+                <w:rtl/>
+              </w:rPr>
+              <w:t>אולגה שיעו</w:t>
+            </w:r>
+            <w:r>
+              <w:rPr>
+                <w:rFonts w:asciiTheme="minorBidi" w:eastAsia="Times New Roman" w:hAnsiTheme="minorBidi" w:hint="cs"/>
+                <w:highlight w:val="green"/>
+                <w:rtl/>
+              </w:rPr>
+              <w:t>ר</w:t>
+            </w:r>
+            <w:r>
+              <w:rPr>
+                <w:rFonts w:asciiTheme="minorBidi" w:eastAsia="Times New Roman" w:hAnsiTheme="minorBidi" w:hint="cs"/>
+                <w:highlight w:val="green"/>
+                <w:rtl/>
+              </w:rPr>
+              <w:t>2-4</w:t>
             </w:r>
           </w:p>
           <w:p>
@@ -1422,12 +2122,35 @@
                 <w:rtl/>
               </w:rPr>
             </w:pPr>
-            <w:r>
-              <w:rPr>
-                <w:rFonts w:asciiTheme="minorBidi" w:hAnsiTheme="minorBidi" w:hint="cs"/>
-                <w:rtl/>
-              </w:rPr>
-              <w:t xml:space="preserve">יב3 שיעור5 עם עומר ד. </w:t>
+            <w:proofErr w:type="spellStart"/>
+            <w:r>
+              <w:rPr>
+                <w:rFonts w:asciiTheme="minorBidi" w:hAnsiTheme="minorBidi" w:hint="cs"/>
+                <w:rtl/>
+              </w:rPr>
+              <w:t>יב</w:t>
+            </w:r>
+            <w:proofErr w:type="spellEnd"/>
+            <w:r>
+              <w:rPr>
+                <w:rFonts w:asciiTheme="minorBidi" w:hAnsiTheme="minorBidi" w:hint="cs"/>
+                <w:rtl/>
+              </w:rPr>
+              <w:t xml:space="preserve"> משפטים שיעור6+7 </w:t>
+            </w:r>
+            <w:r>
+              <w:rPr>
+                <w:rFonts w:asciiTheme="minorBidi" w:hAnsiTheme="minorBidi" w:hint="cs"/>
+                <w:rtl/>
+              </w:rPr>
+              <w:t>ב</w:t>
+            </w:r>
+            <w:r>
+              <w:rPr>
+                <w:rFonts w:asciiTheme="minorBidi" w:hAnsiTheme="minorBidi" w:hint="cs"/>
+                <w:rtl/>
+              </w:rPr>
+              <w:t>מחשב ג'</w:t>
             </w:r>
           </w:p>
           <w:p>
@@ -1435,6 +2158,16 @@
               <w:spacing w:line="360" w:lineRule="auto"/>
               <w:rPr>
                 <w:rFonts w:asciiTheme="minorBidi" w:hAnsiTheme="minorBidi"/>
+                <w:highlight w:val="green"/>
+                <w:rtl/>
+              </w:rPr>
+            </w:pPr>
+          </w:p>
+          <w:p>
+            <w:pPr>
+              <w:spacing w:line="360" w:lineRule="auto"/>
+              <w:rPr>
+                <w:rFonts w:asciiTheme="minorBidi" w:hAnsiTheme="minorBidi"/>
                 <w:rtl/>
               </w:rPr>
             </w:pPr>
@@ -1442,17 +2175,35 @@
             <w:r>
               <w:rPr>
                 <w:rFonts w:asciiTheme="minorBidi" w:hAnsiTheme="minorBidi" w:hint="cs"/>
-                <w:rtl/>
-              </w:rPr>
-              <w:t>יב</w:t>
+                <w:highlight w:val="green"/>
+                <w:rtl/>
+              </w:rPr>
+              <w:t>חנ"ג</w:t>
             </w:r>
             <w:proofErr w:type="spellEnd"/>
             <w:r>
               <w:rPr>
                 <w:rFonts w:asciiTheme="minorBidi" w:hAnsiTheme="minorBidi" w:hint="cs"/>
-                <w:rtl/>
-              </w:rPr>
-              <w:t xml:space="preserve"> משפטים שיעור6+7 מחשב ג'</w:t>
+                <w:highlight w:val="green"/>
+                <w:rtl/>
+              </w:rPr>
+              <w:t xml:space="preserve"> מגמה עם יניב </w:t>
+            </w:r>
+            <w:r>
+              <w:rPr>
+                <w:rFonts w:asciiTheme="minorBidi" w:hAnsiTheme="minorBidi"/>
+                <w:highlight w:val="green"/>
+                <w:rtl/>
+              </w:rPr>
+              <w:t>–</w:t>
+            </w:r>
+            <w:r>
+              <w:rPr>
+                <w:rFonts w:asciiTheme="minorBidi" w:hAnsiTheme="minorBidi" w:hint="cs"/>
+                <w:highlight w:val="green"/>
+                <w:rtl/>
+              </w:rPr>
+              <w:t xml:space="preserve"> אין שיעור 3+4</w:t>
             </w:r>
           </w:p>
         </w:tc>
@@ -1461,7 +2212,7 @@
     <w:p/>
     <w:sectPr>
       <w:pgSz w:w="11906" w:h="16838"/>
-      <w:pgMar w:top="1440" w:right="1800" w:bottom="1440" w:left="1800" w:header="708" w:footer="708" w:gutter="0"/>
+      <w:pgMar w:top="720" w:right="720" w:bottom="720" w:left="720" w:header="708" w:footer="708" w:gutter="0"/>
       <w:cols w:space="708"/>
       <w:bidi/>
       <w:rtlGutter/>

</xml_diff>

<commit_message>
updated first.docx. 26.12.2021, 18:45:56
</commit_message>
<xml_diff>
--- a/first.docx
+++ b/first.docx
@@ -1115,31 +1115,39 @@
             </w:r>
             <w:r>
               <w:rPr>
-                <w:rFonts w:asciiTheme="minorBidi" w:hAnsiTheme="minorBidi" w:hint="cs"/>
-                <w:rtl/>
-              </w:rPr>
-              <w:t xml:space="preserve">מיכל אילון, </w:t>
-            </w:r>
-            <w:r>
-              <w:rPr>
-                <w:rFonts w:asciiTheme="minorBidi" w:hAnsiTheme="minorBidi" w:hint="cs"/>
-                <w:rtl/>
-              </w:rPr>
-              <w:t xml:space="preserve">   </w:t>
-            </w:r>
-            <w:r>
-              <w:rPr>
-                <w:rFonts w:hint="cs"/>
-                <w:rtl/>
-              </w:rPr>
-              <w:t xml:space="preserve">נטע ב. ,  שחר (שיעור3)  בתיה (שיעור3) </w:t>
-            </w:r>
-            <w:r>
-              <w:rPr>
-                <w:rFonts w:hint="cs"/>
-                <w:rtl/>
-              </w:rPr>
-              <w:t xml:space="preserve">     </w:t>
+                <w:rFonts w:hint="cs"/>
+                <w:rtl/>
+              </w:rPr>
+              <w:t xml:space="preserve">נטע ב. ,  </w:t>
+            </w:r>
+            <w:r>
+              <w:rPr>
+                <w:rFonts w:hint="cs"/>
+                <w:highlight w:val="green"/>
+                <w:rtl/>
+              </w:rPr>
+              <w:t>עטרת</w:t>
+            </w:r>
+            <w:r>
+              <w:rPr>
+                <w:rFonts w:hint="cs"/>
+                <w:rtl/>
+              </w:rPr>
+              <w:t xml:space="preserve">.  </w:t>
+            </w:r>
+            <w:r>
+              <w:rPr>
+                <w:rFonts w:hint="cs"/>
+                <w:rtl/>
+              </w:rPr>
+              <w:t xml:space="preserve">שחר (שיעור3)  בתיה (שיעור3) </w:t>
+            </w:r>
+            <w:r>
+              <w:rPr>
+                <w:rFonts w:hint="cs"/>
+                <w:rtl/>
+              </w:rPr>
+              <w:t xml:space="preserve">  </w:t>
             </w:r>
           </w:p>
           <w:p>
@@ -1268,10 +1276,19 @@
                 <w:rFonts w:hint="cs"/>
                 <w:rtl/>
               </w:rPr>
-              <w:t xml:space="preserve">יוד6 שיעור4 </w:t>
-            </w:r>
-            <w:r>
-              <w:rPr>
+              <w:t xml:space="preserve">יוד6 </w:t>
+            </w:r>
+            <w:r>
+              <w:rPr>
+                <w:rFonts w:hint="cs"/>
+                <w:highlight w:val="green"/>
+                <w:rtl/>
+              </w:rPr>
+              <w:t>שיעור3+4</w:t>
+            </w:r>
+            <w:r>
+              <w:rPr>
+                <w:highlight w:val="green"/>
                 <w:rtl/>
               </w:rPr>
               <w:t>–</w:t>
@@ -1406,6 +1423,9 @@
           <w:p>
             <w:pPr>
               <w:spacing w:line="360" w:lineRule="auto"/>
+              <w:rPr>
+                <w:rtl/>
+              </w:rPr>
             </w:pPr>
             <w:r>
               <w:rPr>
@@ -1426,6 +1446,34 @@
                 <w:rtl/>
               </w:rPr>
               <w:t xml:space="preserve"> אין שיעור 1+2.</w:t>
+            </w:r>
+          </w:p>
+          <w:p>
+            <w:pPr>
+              <w:spacing w:line="360" w:lineRule="auto"/>
+            </w:pPr>
+            <w:r>
+              <w:rPr>
+                <w:rFonts w:hint="cs"/>
+                <w:highlight w:val="green"/>
+                <w:rtl/>
+              </w:rPr>
+              <w:t xml:space="preserve">תלמידי ספרות מוגבר עם דפי </w:t>
+            </w:r>
+            <w:r>
+              <w:rPr>
+                <w:highlight w:val="green"/>
+                <w:rtl/>
+              </w:rPr>
+              <w:t>–</w:t>
+            </w:r>
+            <w:r>
+              <w:rPr>
+                <w:rFonts w:hint="cs"/>
+                <w:highlight w:val="green"/>
+                <w:rtl/>
+              </w:rPr>
+              <w:t xml:space="preserve"> אין שיעור 1+2</w:t>
             </w:r>
           </w:p>
         </w:tc>
@@ -1937,7 +1985,14 @@
                 <w:rFonts w:hint="cs"/>
                 <w:rtl/>
               </w:rPr>
-              <w:t xml:space="preserve"> אפרת, אורלי ח.  טליה, אולגה, דפי.</w:t>
+              <w:t xml:space="preserve"> א</w:t>
+            </w:r>
+            <w:r>
+              <w:rPr>
+                <w:rFonts w:hint="cs"/>
+                <w:rtl/>
+              </w:rPr>
+              <w:t>פרת, אורלי ח.  טליה, אולגה, דפי, ורד ו.</w:t>
             </w:r>
           </w:p>
           <w:p>
@@ -1972,22 +2027,65 @@
                 <w:rFonts w:hint="cs"/>
                 <w:rtl/>
               </w:rPr>
-              <w:t xml:space="preserve"> : קורין, נטלי, ורד מ. זהר אפיק, רועי ט. שונית, ערן פ. עינת (עד11), תמר, אודי .   </w:t>
-            </w:r>
-          </w:p>
-          <w:p>
-            <w:pPr>
-              <w:spacing w:line="360" w:lineRule="auto"/>
-              <w:rPr>
-                <w:rtl/>
-              </w:rPr>
-            </w:pPr>
-            <w:r>
-              <w:rPr>
-                <w:rFonts w:hint="cs"/>
-                <w:rtl/>
-              </w:rPr>
-              <w:t xml:space="preserve">ורד ו. (עד10)   ניצן מ10.     </w:t>
+              <w:t xml:space="preserve"> : קורין, נטלי, ורד מ. זהר אפיק, רועי ט. שונית, ערן פ. תמר,</w:t>
+            </w:r>
+            <w:r>
+              <w:rPr>
+                <w:rFonts w:hint="cs"/>
+                <w:rtl/>
+              </w:rPr>
+              <w:t xml:space="preserve"> </w:t>
+            </w:r>
+            <w:r>
+              <w:rPr>
+                <w:rFonts w:hint="cs"/>
+                <w:highlight w:val="green"/>
+                <w:rtl/>
+              </w:rPr>
+              <w:t>סימונה</w:t>
+            </w:r>
+            <w:r>
+              <w:rPr>
+                <w:rFonts w:hint="cs"/>
+                <w:rtl/>
+              </w:rPr>
+              <w:t xml:space="preserve">,  </w:t>
+            </w:r>
+            <w:r>
+              <w:rPr>
+                <w:rFonts w:hint="cs"/>
+                <w:highlight w:val="green"/>
+                <w:rtl/>
+              </w:rPr>
+              <w:t>עומר דולב</w:t>
+            </w:r>
+            <w:r>
+              <w:rPr>
+                <w:rFonts w:hint="cs"/>
+                <w:rtl/>
+              </w:rPr>
+              <w:t xml:space="preserve"> אודי</w:t>
+            </w:r>
+            <w:r>
+              <w:rPr>
+                <w:rFonts w:hint="cs"/>
+                <w:rtl/>
+              </w:rPr>
+              <w:t xml:space="preserve"> (עד10)</w:t>
+            </w:r>
+            <w:r>
+              <w:rPr>
+                <w:rFonts w:hint="cs"/>
+                <w:rtl/>
+              </w:rPr>
+              <w:t xml:space="preserve"> .   </w:t>
+            </w:r>
+            <w:r>
+              <w:rPr>
+                <w:rFonts w:hint="cs"/>
+                <w:rtl/>
+              </w:rPr>
+              <w:t xml:space="preserve">ניצן מ10. </w:t>
             </w:r>
           </w:p>
           <w:p>
@@ -2015,7 +2113,6 @@
                 <w:u w:val="single"/>
                 <w:rtl/>
               </w:rPr>
-              <w:lastRenderedPageBreak/>
               <w:t>יב1-7+11+12 מבחן מקצוע בחירה ב'</w:t>
             </w:r>
             <w:r>
@@ -2167,56 +2264,65 @@
             <w:r>
               <w:rPr>
                 <w:rFonts w:hint="cs"/>
+                <w:highlight w:val="green"/>
+                <w:rtl/>
+              </w:rPr>
+              <w:t>אלי כזום</w:t>
+            </w:r>
+            <w:r>
+              <w:rPr>
+                <w:rFonts w:hint="cs"/>
+                <w:rtl/>
+              </w:rPr>
+              <w:t xml:space="preserve"> </w:t>
+            </w:r>
+            <w:r>
+              <w:rPr>
+                <w:rFonts w:hint="cs"/>
+                <w:rtl/>
+              </w:rPr>
+              <w:t xml:space="preserve">שיעור5 </w:t>
+            </w:r>
+            <w:proofErr w:type="spellStart"/>
+            <w:r>
+              <w:rPr>
+                <w:rFonts w:hint="cs"/>
+                <w:highlight w:val="green"/>
+                <w:rtl/>
+              </w:rPr>
+              <w:t>גשרמו</w:t>
+            </w:r>
+            <w:proofErr w:type="spellEnd"/>
+          </w:p>
+          <w:p>
+            <w:pPr>
+              <w:spacing w:line="360" w:lineRule="auto"/>
+              <w:rPr>
+                <w:rtl/>
+              </w:rPr>
+            </w:pPr>
+            <w:r>
+              <w:rPr>
+                <w:rFonts w:hint="cs"/>
+                <w:b/>
+                <w:bCs/>
+                <w:rtl/>
+              </w:rPr>
+              <w:t>פיסיקה</w:t>
+            </w:r>
+            <w:r>
+              <w:rPr>
+                <w:rFonts w:hint="cs"/>
+                <w:rtl/>
+              </w:rPr>
+              <w:t xml:space="preserve"> עם דנה בחדר 134   משגיח/ה </w:t>
+            </w:r>
+            <w:r>
+              <w:rPr>
+                <w:rFonts w:hint="cs"/>
                 <w:highlight w:val="cyan"/>
                 <w:rtl/>
               </w:rPr>
-              <w:t>עידית כהן.</w:t>
-            </w:r>
-            <w:r>
-              <w:rPr>
-                <w:rFonts w:hint="cs"/>
-                <w:rtl/>
-              </w:rPr>
-              <w:t xml:space="preserve"> שיעור5 </w:t>
-            </w:r>
-            <w:r>
-              <w:rPr>
-                <w:rFonts w:hint="cs"/>
-                <w:highlight w:val="cyan"/>
-                <w:rtl/>
-              </w:rPr>
-              <w:t>עומר דולב</w:t>
-            </w:r>
-          </w:p>
-          <w:p>
-            <w:pPr>
-              <w:spacing w:line="360" w:lineRule="auto"/>
-              <w:rPr>
-                <w:rtl/>
-              </w:rPr>
-            </w:pPr>
-            <w:r>
-              <w:rPr>
-                <w:rFonts w:hint="cs"/>
-                <w:b/>
-                <w:bCs/>
-                <w:rtl/>
-              </w:rPr>
-              <w:t>פיסיקה</w:t>
-            </w:r>
-            <w:r>
-              <w:rPr>
-                <w:rFonts w:hint="cs"/>
-                <w:rtl/>
-              </w:rPr>
-              <w:t xml:space="preserve"> עם דנה בחדר 134   משגיח/ה </w:t>
-            </w:r>
-            <w:r>
-              <w:rPr>
-                <w:rFonts w:hint="cs"/>
-                <w:highlight w:val="cyan"/>
-                <w:rtl/>
-              </w:rPr>
               <w:t>עדית גולדשטיין</w:t>
             </w:r>
             <w:r>
@@ -2226,6 +2332,23 @@
               </w:rPr>
               <w:t xml:space="preserve">.   </w:t>
             </w:r>
+            <w:r>
+              <w:rPr>
+                <w:rFonts w:hint="cs"/>
+                <w:rtl/>
+              </w:rPr>
+              <w:t xml:space="preserve">  </w:t>
+            </w:r>
+            <w:r>
+              <w:rPr>
+                <w:rFonts w:hint="cs"/>
+                <w:b/>
+                <w:bCs/>
+                <w:u w:val="single"/>
+                <w:rtl/>
+              </w:rPr>
+              <w:t>עונה על שאלות דנה</w:t>
+            </w:r>
           </w:p>
           <w:p>
             <w:pPr>
@@ -2240,7 +2363,14 @@
                 <w:rFonts w:hint="cs"/>
                 <w:rtl/>
               </w:rPr>
-              <w:t>חנ"ג</w:t>
+              <w:t>חנ"</w:t>
+            </w:r>
+            <w:r>
+              <w:rPr>
+                <w:rFonts w:hint="cs"/>
+                <w:rtl/>
+              </w:rPr>
+              <w:t>ג</w:t>
             </w:r>
             <w:proofErr w:type="spellEnd"/>
             <w:r>
@@ -2248,7 +2378,22 @@
                 <w:rFonts w:hint="cs"/>
                 <w:rtl/>
               </w:rPr>
-              <w:t xml:space="preserve"> מגמה בהשגחת ברוך שיעור3+4.    </w:t>
+              <w:t xml:space="preserve"> מג</w:t>
+            </w:r>
+            <w:r>
+              <w:rPr>
+                <w:rFonts w:hint="cs"/>
+                <w:rtl/>
+              </w:rPr>
+              <w:t xml:space="preserve">מה בהשגחת ברוך שיעור3+4 </w:t>
+            </w:r>
+            <w:r>
+              <w:rPr>
+                <w:rFonts w:hint="cs"/>
+                <w:highlight w:val="green"/>
+                <w:rtl/>
+              </w:rPr>
+              <w:t>בחדר 132</w:t>
             </w:r>
           </w:p>
           <w:p>
@@ -2343,30 +2488,6 @@
                 <w:rtl/>
               </w:rPr>
               <w:t xml:space="preserve"> אין שיעור.</w:t>
-            </w:r>
-          </w:p>
-          <w:p>
-            <w:pPr>
-              <w:spacing w:line="360" w:lineRule="auto"/>
-              <w:rPr>
-                <w:rtl/>
-              </w:rPr>
-            </w:pPr>
-            <w:proofErr w:type="spellStart"/>
-            <w:r>
-              <w:rPr>
-                <w:rFonts w:hint="cs"/>
-                <w:rtl/>
-              </w:rPr>
-              <w:t>חנ"ג</w:t>
-            </w:r>
-            <w:proofErr w:type="spellEnd"/>
-            <w:r>
-              <w:rPr>
-                <w:rFonts w:hint="cs"/>
-                <w:rtl/>
-              </w:rPr>
-              <w:t xml:space="preserve"> מגמה עם יניב אין שיעור4.</w:t>
             </w:r>
           </w:p>
           <w:p>
@@ -2559,6 +2680,7 @@
         <w:tc>
           <w:tcPr>
             <w:tcW w:w="2640" w:type="dxa"/>
+            <w:shd w:val="clear" w:color="auto" w:fill="00FF00"/>
           </w:tcPr>
           <w:p>
             <w:pPr>
@@ -2570,18 +2692,15 @@
                 <w:rtl/>
               </w:rPr>
             </w:pPr>
-            <w:proofErr w:type="spellStart"/>
-            <w:r>
-              <w:rPr>
-                <w:rFonts w:hint="cs"/>
-                <w:sz w:val="24"/>
-                <w:szCs w:val="24"/>
-                <w:highlight w:val="cyan"/>
-                <w:rtl/>
-              </w:rPr>
-              <w:t>גשרמו</w:t>
-            </w:r>
-            <w:proofErr w:type="spellEnd"/>
+            <w:r>
+              <w:rPr>
+                <w:rFonts w:hint="cs"/>
+                <w:sz w:val="24"/>
+                <w:szCs w:val="24"/>
+                <w:rtl/>
+              </w:rPr>
+              <w:t>קארן</w:t>
+            </w:r>
           </w:p>
         </w:tc>
       </w:tr>
@@ -2654,6 +2773,7 @@
         <w:tc>
           <w:tcPr>
             <w:tcW w:w="2640" w:type="dxa"/>
+            <w:shd w:val="clear" w:color="auto" w:fill="00FF00"/>
           </w:tcPr>
           <w:p>
             <w:pPr>

</xml_diff>

<commit_message>
updated first.docx. 27.12.2021, 16:36:08
</commit_message>
<xml_diff>
--- a/first.docx
+++ b/first.docx
@@ -215,7 +215,14 @@
                 <w:rFonts w:hint="cs"/>
                 <w:rtl/>
               </w:rPr>
-              <w:t>מיינדפולנס</w:t>
+              <w:t>מי</w:t>
+            </w:r>
+            <w:r>
+              <w:rPr>
+                <w:rFonts w:hint="cs"/>
+                <w:rtl/>
+              </w:rPr>
+              <w:t>ינדפולנס</w:t>
             </w:r>
             <w:proofErr w:type="spellEnd"/>
             <w:r>
@@ -969,23 +976,21 @@
                 <w:rFonts w:hint="cs"/>
                 <w:rtl/>
               </w:rPr>
-              <w:t xml:space="preserve">יוד8 שיעור4 </w:t>
-            </w:r>
-            <w:proofErr w:type="spellStart"/>
-            <w:r>
-              <w:rPr>
-                <w:rFonts w:hint="cs"/>
-                <w:rtl/>
-              </w:rPr>
-              <w:t>הסטוריה</w:t>
-            </w:r>
-            <w:proofErr w:type="spellEnd"/>
-            <w:r>
-              <w:rPr>
-                <w:rFonts w:hint="cs"/>
-                <w:rtl/>
-              </w:rPr>
-              <w:t xml:space="preserve"> עם אילה</w:t>
+              <w:t>יוד8 שיעור4 ה</w:t>
+            </w:r>
+            <w:r>
+              <w:rPr>
+                <w:rFonts w:hint="cs"/>
+                <w:rtl/>
+              </w:rPr>
+              <w:t>י</w:t>
+            </w:r>
+            <w:r>
+              <w:rPr>
+                <w:rFonts w:hint="cs"/>
+                <w:rtl/>
+              </w:rPr>
+              <w:t>סטוריה עם אילה</w:t>
             </w:r>
           </w:p>
           <w:p>
@@ -1006,6 +1011,9 @@
           <w:p>
             <w:pPr>
               <w:spacing w:line="360" w:lineRule="auto"/>
+              <w:rPr>
+                <w:rtl/>
+              </w:rPr>
             </w:pPr>
             <w:r>
               <w:rPr>
@@ -1026,6 +1034,27 @@
                 <w:rtl/>
               </w:rPr>
               <w:t xml:space="preserve"> אין שיעור</w:t>
+            </w:r>
+          </w:p>
+          <w:p>
+            <w:pPr>
+              <w:spacing w:line="360" w:lineRule="auto"/>
+            </w:pPr>
+            <w:r>
+              <w:rPr>
+                <w:rFonts w:hint="cs"/>
+                <w:b/>
+                <w:bCs/>
+                <w:rtl/>
+              </w:rPr>
+              <w:t xml:space="preserve">יוד 12- </w:t>
+            </w:r>
+            <w:r>
+              <w:rPr>
+                <w:rFonts w:hint="cs"/>
+                <w:rtl/>
+              </w:rPr>
+              <w:t>שיעורים שלישי ורביעי היסטוריה עם אמיר רובינזון.</w:t>
             </w:r>
           </w:p>
           <w:p>
@@ -1352,7 +1381,21 @@
                 <w:rFonts w:hint="cs"/>
                 <w:rtl/>
               </w:rPr>
-              <w:t xml:space="preserve"> פיתוח חוסן מנטלי - בשעה 11.00 בספריה בליווי : אורלי חייט, טליה, אורי נווה. </w:t>
+              <w:t xml:space="preserve"> פיתוח חוסן מנטלי - בשעה 11.00 בספריה בליווי :</w:t>
+            </w:r>
+            <w:r>
+              <w:rPr>
+                <w:rFonts w:hint="cs"/>
+                <w:rtl/>
+              </w:rPr>
+              <w:t>מירי קרן</w:t>
+            </w:r>
+            <w:r>
+              <w:rPr>
+                <w:rFonts w:hint="cs"/>
+                <w:rtl/>
+              </w:rPr>
+              <w:t xml:space="preserve">, טליה, אורי נווה. </w:t>
             </w:r>
           </w:p>
           <w:p>
@@ -1447,6 +1490,7 @@
                 <w:rFonts w:hint="cs"/>
                 <w:rtl/>
               </w:rPr>
+              <w:lastRenderedPageBreak/>
               <w:t>יב4 מסיימים בסוף שיעור3.</w:t>
             </w:r>
           </w:p>
@@ -1462,7 +1506,6 @@
                 <w:rFonts w:hint="cs"/>
                 <w:rtl/>
               </w:rPr>
-              <w:lastRenderedPageBreak/>
               <w:t>יב5 מתחילים שיעור2. שיעור2 אזרחות עם ניצן. שיעור4 חינוך עם שגית.</w:t>
             </w:r>
           </w:p>
@@ -1582,7 +1625,21 @@
                 <w:rFonts w:hint="cs"/>
                 <w:rtl/>
               </w:rPr>
-              <w:t>מתמטיקה עם מוטי מור בשיעורים ראשון ושני. שיעורים שלישי ורביעי משאבי אנוש עם ורדית.</w:t>
+              <w:t xml:space="preserve">מתמטיקה עם מוטי מור בשיעורים ראשון ושני. </w:t>
+            </w:r>
+            <w:r>
+              <w:rPr>
+                <w:rFonts w:hint="cs"/>
+                <w:rtl/>
+              </w:rPr>
+              <w:t xml:space="preserve">שיעור </w:t>
+            </w:r>
+            <w:r>
+              <w:rPr>
+                <w:rFonts w:hint="cs"/>
+                <w:rtl/>
+              </w:rPr>
+              <w:t>רביעי משאבי אנוש עם ורדית.</w:t>
             </w:r>
           </w:p>
           <w:p>

</xml_diff>

<commit_message>
updated first.docx. 29.12.2021, 19:54:42
</commit_message>
<xml_diff>
--- a/first.docx
+++ b/first.docx
@@ -140,6 +140,7 @@
                 <w:bCs/>
                 <w:sz w:val="24"/>
                 <w:szCs w:val="24"/>
+                <w:rtl/>
               </w:rPr>
             </w:pPr>
             <w:r>
@@ -282,19 +283,6 @@
               </w:rPr>
               <w:t>' ריטה ז.</w:t>
             </w:r>
-          </w:p>
-          <w:p>
-            <w:pPr>
-              <w:shd w:val="clear" w:color="auto" w:fill="FFFFFF" w:themeFill="background1"/>
-              <w:spacing w:line="276" w:lineRule="auto"/>
-              <w:rPr>
-                <w:b/>
-                <w:bCs/>
-                <w:sz w:val="24"/>
-                <w:szCs w:val="24"/>
-                <w:rtl/>
-              </w:rPr>
-            </w:pPr>
           </w:p>
         </w:tc>
       </w:tr>
@@ -563,66 +551,58 @@
                 <w:bCs/>
                 <w:sz w:val="20"/>
                 <w:szCs w:val="20"/>
-                <w:rtl/>
-              </w:rPr>
-              <w:t>אילנה יפרח</w:t>
-            </w:r>
-          </w:p>
-          <w:p>
-            <w:pPr>
-              <w:spacing w:line="276" w:lineRule="auto"/>
-              <w:rPr>
-                <w:b/>
-                <w:bCs/>
-                <w:sz w:val="20"/>
-                <w:szCs w:val="20"/>
-                <w:rtl/>
-              </w:rPr>
-            </w:pPr>
-            <w:r>
-              <w:rPr>
-                <w:rFonts w:hint="cs"/>
-                <w:b/>
-                <w:bCs/>
-                <w:sz w:val="20"/>
-                <w:szCs w:val="20"/>
-                <w:rtl/>
-              </w:rPr>
-              <w:t>ליאורה</w:t>
-            </w:r>
-            <w:r>
-              <w:rPr>
-                <w:rFonts w:hint="cs"/>
-                <w:b/>
-                <w:bCs/>
-                <w:sz w:val="20"/>
-                <w:szCs w:val="20"/>
-                <w:rtl/>
-              </w:rPr>
-              <w:t xml:space="preserve"> אבל</w:t>
-            </w:r>
-          </w:p>
-          <w:p>
-            <w:pPr>
-              <w:spacing w:line="276" w:lineRule="auto"/>
-              <w:rPr>
-                <w:b/>
-                <w:bCs/>
-                <w:sz w:val="20"/>
-                <w:szCs w:val="20"/>
-                <w:rtl/>
-              </w:rPr>
-            </w:pPr>
-            <w:r>
-              <w:rPr>
-                <w:rFonts w:hint="cs"/>
-                <w:b/>
-                <w:bCs/>
-                <w:sz w:val="20"/>
-                <w:szCs w:val="20"/>
-                <w:rtl/>
-              </w:rPr>
-              <w:t>מרינה</w:t>
+                <w:highlight w:val="green"/>
+                <w:rtl/>
+              </w:rPr>
+              <w:t>מאיה זאב</w:t>
+            </w:r>
+          </w:p>
+          <w:p>
+            <w:pPr>
+              <w:spacing w:line="276" w:lineRule="auto"/>
+              <w:rPr>
+                <w:b/>
+                <w:bCs/>
+                <w:sz w:val="20"/>
+                <w:szCs w:val="20"/>
+                <w:highlight w:val="green"/>
+                <w:rtl/>
+              </w:rPr>
+            </w:pPr>
+            <w:r>
+              <w:rPr>
+                <w:rFonts w:hint="cs"/>
+                <w:b/>
+                <w:bCs/>
+                <w:sz w:val="20"/>
+                <w:szCs w:val="20"/>
+                <w:rtl/>
+              </w:rPr>
+              <w:t>אלי כזום</w:t>
+            </w:r>
+          </w:p>
+          <w:p>
+            <w:pPr>
+              <w:spacing w:line="276" w:lineRule="auto"/>
+              <w:rPr>
+                <w:b/>
+                <w:bCs/>
+                <w:sz w:val="20"/>
+                <w:szCs w:val="20"/>
+                <w:rtl/>
+              </w:rPr>
+            </w:pPr>
+            <w:r>
+              <w:rPr>
+                <w:rFonts w:hint="cs"/>
+                <w:b/>
+                <w:bCs/>
+                <w:sz w:val="20"/>
+                <w:szCs w:val="20"/>
+                <w:highlight w:val="green"/>
+                <w:rtl/>
+              </w:rPr>
+              <w:t>ערן ר.</w:t>
             </w:r>
           </w:p>
           <w:p>
@@ -772,9 +752,10 @@
                 <w:bCs/>
                 <w:sz w:val="20"/>
                 <w:szCs w:val="20"/>
-                <w:rtl/>
-              </w:rPr>
-              <w:t>אלי כזום</w:t>
+                <w:highlight w:val="green"/>
+                <w:rtl/>
+              </w:rPr>
+              <w:t>ליאורה אבל</w:t>
             </w:r>
           </w:p>
           <w:p>
@@ -1016,23 +997,11 @@
                 <w:bCs/>
                 <w:sz w:val="20"/>
                 <w:szCs w:val="20"/>
-                <w:rtl/>
-              </w:rPr>
-              <w:t xml:space="preserve">רחל </w:t>
-            </w:r>
-            <w:proofErr w:type="spellStart"/>
-            <w:r>
-              <w:rPr>
-                <w:rFonts w:hint="cs"/>
-                <w:b/>
-                <w:bCs/>
-                <w:sz w:val="20"/>
-                <w:szCs w:val="20"/>
-                <w:rtl/>
-              </w:rPr>
-              <w:t>בראל</w:t>
-            </w:r>
-            <w:proofErr w:type="spellEnd"/>
+                <w:highlight w:val="green"/>
+                <w:rtl/>
+              </w:rPr>
+              <w:t>דור</w:t>
+            </w:r>
           </w:p>
         </w:tc>
       </w:tr>
@@ -1092,6 +1061,74 @@
               </w:rPr>
             </w:pPr>
           </w:p>
+          <w:p>
+            <w:pPr>
+              <w:spacing w:line="360" w:lineRule="auto"/>
+              <w:rPr>
+                <w:rtl/>
+              </w:rPr>
+            </w:pPr>
+            <w:r>
+              <w:rPr>
+                <w:rFonts w:hint="cs"/>
+                <w:highlight w:val="green"/>
+                <w:rtl/>
+              </w:rPr>
+              <w:t xml:space="preserve">אין שיעורי אנגלית עם שלומית </w:t>
+            </w:r>
+            <w:r>
+              <w:rPr>
+                <w:rFonts w:hint="cs"/>
+                <w:highlight w:val="green"/>
+                <w:rtl/>
+              </w:rPr>
+              <w:t>גורמן</w:t>
+            </w:r>
+            <w:r>
+              <w:rPr>
+                <w:rFonts w:hint="cs"/>
+                <w:highlight w:val="green"/>
+                <w:rtl/>
+              </w:rPr>
+              <w:t xml:space="preserve"> </w:t>
+            </w:r>
+            <w:proofErr w:type="spellStart"/>
+            <w:r>
+              <w:rPr>
+                <w:rFonts w:hint="cs"/>
+                <w:highlight w:val="green"/>
+                <w:rtl/>
+              </w:rPr>
+              <w:t>ואוסי</w:t>
+            </w:r>
+            <w:proofErr w:type="spellEnd"/>
+            <w:r>
+              <w:rPr>
+                <w:rFonts w:hint="cs"/>
+                <w:highlight w:val="green"/>
+                <w:rtl/>
+              </w:rPr>
+              <w:t xml:space="preserve"> </w:t>
+            </w:r>
+            <w:proofErr w:type="spellStart"/>
+            <w:r>
+              <w:rPr>
+                <w:rFonts w:hint="cs"/>
+                <w:highlight w:val="green"/>
+                <w:rtl/>
+              </w:rPr>
+              <w:t>שלוסמן</w:t>
+            </w:r>
+            <w:proofErr w:type="spellEnd"/>
+            <w:r>
+              <w:rPr>
+                <w:rFonts w:hint="cs"/>
+                <w:highlight w:val="green"/>
+                <w:rtl/>
+              </w:rPr>
+              <w:t>.</w:t>
+            </w:r>
+          </w:p>
         </w:tc>
       </w:tr>
       <w:tr>
@@ -1187,6 +1224,13 @@
               </w:rPr>
               <w:t>אין שיעור מוסיקה עם מרינה שיעור1+2.</w:t>
             </w:r>
+            <w:r>
+              <w:rPr>
+                <w:rFonts w:hint="cs"/>
+                <w:rtl/>
+              </w:rPr>
+              <w:t xml:space="preserve"> </w:t>
+            </w:r>
           </w:p>
           <w:p>
             <w:pPr>
@@ -1195,6 +1239,153 @@
                 <w:rtl/>
               </w:rPr>
             </w:pPr>
+            <w:r>
+              <w:rPr>
+                <w:rFonts w:hint="cs"/>
+                <w:highlight w:val="green"/>
+                <w:rtl/>
+              </w:rPr>
+              <w:t xml:space="preserve">פיסיקה עם אופיר שיעור 1+2 לומדים </w:t>
+            </w:r>
+            <w:r>
+              <w:rPr>
+                <w:rFonts w:hint="cs"/>
+                <w:highlight w:val="green"/>
+                <w:rtl/>
+              </w:rPr>
+              <w:t>בחדר</w:t>
+            </w:r>
+            <w:r>
+              <w:rPr>
+                <w:rFonts w:hint="cs"/>
+                <w:highlight w:val="green"/>
+                <w:rtl/>
+              </w:rPr>
+              <w:t xml:space="preserve"> יב6 412</w:t>
+            </w:r>
+          </w:p>
+          <w:p>
+            <w:pPr>
+              <w:spacing w:line="360" w:lineRule="auto"/>
+              <w:rPr>
+                <w:rtl/>
+              </w:rPr>
+            </w:pPr>
+            <w:r>
+              <w:rPr>
+                <w:rFonts w:hint="cs"/>
+                <w:highlight w:val="green"/>
+                <w:rtl/>
+              </w:rPr>
+              <w:t>יא3 מסיימים סוף שיעור 7.</w:t>
+            </w:r>
+          </w:p>
+          <w:p>
+            <w:pPr>
+              <w:spacing w:line="360" w:lineRule="auto"/>
+              <w:rPr>
+                <w:rtl/>
+              </w:rPr>
+            </w:pPr>
+            <w:r>
+              <w:rPr>
+                <w:rFonts w:hint="cs"/>
+                <w:highlight w:val="green"/>
+                <w:rtl/>
+              </w:rPr>
+              <w:t xml:space="preserve">יא6 אין שיעור אנגלית עם </w:t>
+            </w:r>
+            <w:proofErr w:type="spellStart"/>
+            <w:r>
+              <w:rPr>
+                <w:rFonts w:hint="cs"/>
+                <w:highlight w:val="green"/>
+                <w:rtl/>
+              </w:rPr>
+              <w:t>אוסי</w:t>
+            </w:r>
+            <w:proofErr w:type="spellEnd"/>
+            <w:r>
+              <w:rPr>
+                <w:rFonts w:hint="cs"/>
+                <w:highlight w:val="green"/>
+                <w:rtl/>
+              </w:rPr>
+              <w:t xml:space="preserve"> ש. תנך מתקיים בשיעור 6. מסיימים בסוף שיעור זה.</w:t>
+            </w:r>
+          </w:p>
+          <w:p>
+            <w:pPr>
+              <w:spacing w:line="360" w:lineRule="auto"/>
+              <w:rPr>
+                <w:rtl/>
+              </w:rPr>
+            </w:pPr>
+            <w:r>
+              <w:rPr>
+                <w:rFonts w:hint="cs"/>
+                <w:highlight w:val="green"/>
+                <w:rtl/>
+              </w:rPr>
+              <w:t xml:space="preserve">יא7 </w:t>
+            </w:r>
+            <w:r>
+              <w:rPr>
+                <w:rFonts w:hint="cs"/>
+                <w:highlight w:val="green"/>
+                <w:rtl/>
+              </w:rPr>
+              <w:t xml:space="preserve"> אין </w:t>
+            </w:r>
+            <w:r>
+              <w:rPr>
+                <w:rFonts w:hint="cs"/>
+                <w:highlight w:val="green"/>
+                <w:rtl/>
+              </w:rPr>
+              <w:t xml:space="preserve">שיעורי אנגלית עם שלומית </w:t>
+            </w:r>
+            <w:r>
+              <w:rPr>
+                <w:rFonts w:hint="cs"/>
+                <w:highlight w:val="green"/>
+                <w:rtl/>
+              </w:rPr>
+              <w:t xml:space="preserve">גורמן </w:t>
+            </w:r>
+            <w:r>
+              <w:rPr>
+                <w:highlight w:val="green"/>
+                <w:rtl/>
+              </w:rPr>
+              <w:t>–</w:t>
+            </w:r>
+            <w:r>
+              <w:rPr>
+                <w:rFonts w:hint="cs"/>
+                <w:highlight w:val="green"/>
+                <w:rtl/>
+              </w:rPr>
+              <w:t xml:space="preserve"> שיעור 6 חלון. שיעור7 </w:t>
+            </w:r>
+            <w:proofErr w:type="spellStart"/>
+            <w:r>
+              <w:rPr>
+                <w:rFonts w:hint="cs"/>
+                <w:highlight w:val="green"/>
+                <w:rtl/>
+              </w:rPr>
+              <w:t>הסטוריה</w:t>
+            </w:r>
+            <w:proofErr w:type="spellEnd"/>
+            <w:r>
+              <w:rPr>
+                <w:rFonts w:hint="cs"/>
+                <w:highlight w:val="green"/>
+                <w:rtl/>
+              </w:rPr>
+              <w:t xml:space="preserve"> עם אודי. מסיימים סוף שיעור8.</w:t>
+            </w:r>
           </w:p>
         </w:tc>
       </w:tr>
@@ -1318,6 +1509,14 @@
                 <w:rtl/>
               </w:rPr>
             </w:pPr>
+            <w:r>
+              <w:rPr>
+                <w:rFonts w:hint="cs"/>
+                <w:highlight w:val="green"/>
+                <w:rtl/>
+              </w:rPr>
+              <w:t>אין שיעורי אנגלית עם שלומית גורמן</w:t>
+            </w:r>
           </w:p>
           <w:p>
             <w:pPr>
@@ -1357,11 +1556,29 @@
               </w:rPr>
               <w:t>יב1 שיעור 3-5 לומדים בחדר 314.</w:t>
             </w:r>
+            <w:r>
+              <w:rPr>
+                <w:rFonts w:hint="cs"/>
+                <w:rtl/>
+              </w:rPr>
+              <w:t xml:space="preserve">  </w:t>
+            </w:r>
+            <w:r>
+              <w:rPr>
+                <w:rFonts w:hint="cs"/>
+                <w:highlight w:val="green"/>
+                <w:rtl/>
+              </w:rPr>
+              <w:t>המשך היום לימודים בכיתה כרגיל .</w:t>
+            </w:r>
           </w:p>
           <w:p>
             <w:pPr>
               <w:shd w:val="clear" w:color="auto" w:fill="FFFFFF" w:themeFill="background1"/>
               <w:spacing w:line="360" w:lineRule="auto"/>
+              <w:rPr>
+                <w:rtl/>
+              </w:rPr>
             </w:pPr>
             <w:r>
               <w:rPr>
@@ -1369,6 +1586,35 @@
                 <w:rtl/>
               </w:rPr>
               <w:t>יב2 לומדת בשיעור 3+4 בחדר 313</w:t>
+            </w:r>
+            <w:r>
+              <w:rPr>
+                <w:rFonts w:hint="cs"/>
+                <w:rtl/>
+              </w:rPr>
+              <w:t xml:space="preserve">   </w:t>
+            </w:r>
+            <w:r>
+              <w:rPr>
+                <w:rFonts w:hint="cs"/>
+                <w:highlight w:val="green"/>
+                <w:rtl/>
+              </w:rPr>
+              <w:t>המשך היום לימודים בכיתה כרגיל .</w:t>
+            </w:r>
+          </w:p>
+          <w:p>
+            <w:pPr>
+              <w:shd w:val="clear" w:color="auto" w:fill="FFFFFF" w:themeFill="background1"/>
+              <w:spacing w:line="360" w:lineRule="auto"/>
+            </w:pPr>
+            <w:r>
+              <w:rPr>
+                <w:rFonts w:hint="cs"/>
+                <w:highlight w:val="green"/>
+                <w:rtl/>
+              </w:rPr>
+              <w:t>יב4 יום רמון מתחיל בשיעור3. מסיימים סוף שיעור5.</w:t>
             </w:r>
           </w:p>
           <w:p>
@@ -1420,7 +1666,25 @@
                 <w:szCs w:val="22"/>
                 <w:rtl/>
               </w:rPr>
-              <w:t>יב6 שיעור שישי במחשב ג'</w:t>
+              <w:t xml:space="preserve">יב6 שיעור </w:t>
+            </w:r>
+            <w:r>
+              <w:rPr>
+                <w:rFonts w:asciiTheme="minorBidi" w:hAnsiTheme="minorBidi" w:cstheme="minorBidi" w:hint="cs"/>
+                <w:sz w:val="22"/>
+                <w:szCs w:val="22"/>
+                <w:rtl/>
+              </w:rPr>
+              <w:t xml:space="preserve">6 </w:t>
+            </w:r>
+            <w:r>
+              <w:rPr>
+                <w:rFonts w:asciiTheme="minorBidi" w:hAnsiTheme="minorBidi" w:cstheme="minorBidi" w:hint="cs"/>
+                <w:sz w:val="22"/>
+                <w:szCs w:val="22"/>
+                <w:rtl/>
+              </w:rPr>
+              <w:t>במחשב ג'</w:t>
             </w:r>
           </w:p>
           <w:p>
@@ -1487,6 +1751,21 @@
               </w:rPr>
               <w:t>יב11 לומדים שיעור 3+4+5 בחדר 414.</w:t>
             </w:r>
+            <w:r>
+              <w:rPr>
+                <w:rFonts w:hint="cs"/>
+                <w:rtl/>
+              </w:rPr>
+              <w:t xml:space="preserve"> </w:t>
+            </w:r>
+            <w:r>
+              <w:rPr>
+                <w:rFonts w:hint="cs"/>
+                <w:highlight w:val="green"/>
+                <w:rtl/>
+              </w:rPr>
+              <w:t>המשך היום לימודים בכיתה כרגיל .</w:t>
+            </w:r>
           </w:p>
           <w:p>
             <w:pPr>
@@ -1507,7 +1786,22 @@
                 <w:rFonts w:hint="cs"/>
                 <w:rtl/>
               </w:rPr>
-              <w:t xml:space="preserve"> לומדים בחדר 314</w:t>
+              <w:t xml:space="preserve"> בחדר 314</w:t>
+            </w:r>
+            <w:r>
+              <w:rPr>
+                <w:rFonts w:hint="cs"/>
+                <w:rtl/>
+              </w:rPr>
+              <w:t xml:space="preserve">. </w:t>
+            </w:r>
+            <w:r>
+              <w:rPr>
+                <w:rFonts w:hint="cs"/>
+                <w:highlight w:val="green"/>
+                <w:rtl/>
+              </w:rPr>
+              <w:t>המשך היום לימודים בכיתה כרגיל .</w:t>
             </w:r>
           </w:p>
         </w:tc>
@@ -1565,7 +1859,18 @@
           <w:szCs w:val="24"/>
           <w:rtl/>
         </w:rPr>
-        <w:t xml:space="preserve"> תלמידי יא10 אנגלית עם ריקי מגיעים לכיתה בשעה 8.30</w:t>
+        <w:t xml:space="preserve"> תלמידי יא10 אנגלית עם ריקי מגיעים לכיתה בשעה </w:t>
+      </w:r>
+      <w:r>
+        <w:rPr>
+          <w:rFonts w:hint="cs"/>
+          <w:b/>
+          <w:bCs/>
+          <w:sz w:val="24"/>
+          <w:szCs w:val="24"/>
+          <w:rtl/>
+        </w:rPr>
+        <w:t>10.15</w:t>
       </w:r>
     </w:p>
     <w:p>
@@ -1632,7 +1937,7 @@
       </w:tblGrid>
       <w:tr>
         <w:trPr>
-          <w:trHeight w:val="1700"/>
+          <w:trHeight w:val="1531"/>
         </w:trPr>
         <w:tc>
           <w:tcPr>
@@ -1727,24 +2032,6 @@
               </w:rPr>
               <w:t>)</w:t>
             </w:r>
-          </w:p>
-          <w:p>
-            <w:pPr>
-              <w:shd w:val="clear" w:color="auto" w:fill="FFFFFF" w:themeFill="background1"/>
-              <w:spacing w:line="276" w:lineRule="auto"/>
-              <w:rPr>
-                <w:rtl/>
-              </w:rPr>
-            </w:pPr>
-          </w:p>
-          <w:p>
-            <w:pPr>
-              <w:shd w:val="clear" w:color="auto" w:fill="FFFFFF" w:themeFill="background1"/>
-              <w:spacing w:line="276" w:lineRule="auto"/>
-              <w:rPr>
-                <w:rtl/>
-              </w:rPr>
-            </w:pPr>
           </w:p>
           <w:p>
             <w:pPr>
@@ -1857,26 +2144,6 @@
             <w:pPr>
               <w:shd w:val="clear" w:color="auto" w:fill="FFFFFF" w:themeFill="background1"/>
               <w:spacing w:line="276" w:lineRule="auto"/>
-              <w:jc w:val="center"/>
-              <w:rPr>
-                <w:rtl/>
-              </w:rPr>
-            </w:pPr>
-          </w:p>
-          <w:p>
-            <w:pPr>
-              <w:shd w:val="clear" w:color="auto" w:fill="FFFFFF" w:themeFill="background1"/>
-              <w:spacing w:line="276" w:lineRule="auto"/>
-              <w:rPr>
-                <w:rtl/>
-              </w:rPr>
-            </w:pPr>
-          </w:p>
-          <w:p>
-            <w:pPr>
-              <w:shd w:val="clear" w:color="auto" w:fill="FFFFFF" w:themeFill="background1"/>
-              <w:spacing w:line="276" w:lineRule="auto"/>
-              <w:jc w:val="center"/>
               <w:rPr>
                 <w:rtl/>
               </w:rPr>
@@ -1972,26 +2239,6 @@
             <w:pPr>
               <w:shd w:val="clear" w:color="auto" w:fill="FFFFFF" w:themeFill="background1"/>
               <w:spacing w:line="276" w:lineRule="auto"/>
-              <w:jc w:val="center"/>
-              <w:rPr>
-                <w:rtl/>
-              </w:rPr>
-            </w:pPr>
-          </w:p>
-          <w:p>
-            <w:pPr>
-              <w:shd w:val="clear" w:color="auto" w:fill="FFFFFF" w:themeFill="background1"/>
-              <w:spacing w:line="276" w:lineRule="auto"/>
-              <w:rPr>
-                <w:rtl/>
-              </w:rPr>
-            </w:pPr>
-          </w:p>
-          <w:p>
-            <w:pPr>
-              <w:shd w:val="clear" w:color="auto" w:fill="FFFFFF" w:themeFill="background1"/>
-              <w:spacing w:line="276" w:lineRule="auto"/>
-              <w:jc w:val="center"/>
               <w:rPr>
                 <w:rtl/>
               </w:rPr>
@@ -2091,6 +2338,20 @@
               </w:rPr>
               <w:t>(ריטה)</w:t>
             </w:r>
+            <w:r>
+              <w:rPr>
+                <w:rFonts w:hint="cs"/>
+                <w:rtl/>
+              </w:rPr>
+              <w:t xml:space="preserve">    </w:t>
+            </w:r>
+            <w:r>
+              <w:rPr>
+                <w:rFonts w:hint="cs"/>
+                <w:rtl/>
+              </w:rPr>
+              <w:t xml:space="preserve">+ </w:t>
+            </w:r>
           </w:p>
           <w:p>
             <w:pPr>
@@ -2101,23 +2362,6 @@
                 <w:rtl/>
               </w:rPr>
             </w:pPr>
-            <w:r>
-              <w:rPr>
-                <w:rFonts w:hint="cs"/>
-                <w:rtl/>
-              </w:rPr>
-              <w:t xml:space="preserve">+ </w:t>
-            </w:r>
-          </w:p>
-          <w:p>
-            <w:pPr>
-              <w:shd w:val="clear" w:color="auto" w:fill="FFFFFF" w:themeFill="background1"/>
-              <w:spacing w:line="276" w:lineRule="auto"/>
-              <w:jc w:val="center"/>
-              <w:rPr>
-                <w:rtl/>
-              </w:rPr>
-            </w:pPr>
             <w:proofErr w:type="spellStart"/>
             <w:r>
               <w:rPr>
@@ -2143,16 +2387,6 @@
               <w:t>יח"ל</w:t>
             </w:r>
             <w:proofErr w:type="spellEnd"/>
-          </w:p>
-          <w:p>
-            <w:pPr>
-              <w:shd w:val="clear" w:color="auto" w:fill="FFFFFF" w:themeFill="background1"/>
-              <w:spacing w:line="276" w:lineRule="auto"/>
-              <w:jc w:val="center"/>
-              <w:rPr>
-                <w:rtl/>
-              </w:rPr>
-            </w:pPr>
           </w:p>
           <w:p>
             <w:pPr>
@@ -2444,21 +2678,30 @@
             <w:tcBorders>
               <w:right w:val="single" w:sz="4" w:space="0" w:color="auto"/>
             </w:tcBorders>
-          </w:tcPr>
-          <w:p>
-            <w:pPr>
-              <w:spacing w:line="276" w:lineRule="auto"/>
-              <w:jc w:val="center"/>
-              <w:rPr>
-                <w:rtl/>
-              </w:rPr>
-            </w:pPr>
-            <w:r>
-              <w:rPr>
-                <w:rFonts w:hint="cs"/>
-                <w:rtl/>
-              </w:rPr>
-              <w:t>סימונה</w:t>
+            <w:shd w:val="clear" w:color="auto" w:fill="00FF00"/>
+          </w:tcPr>
+          <w:p>
+            <w:pPr>
+              <w:spacing w:line="276" w:lineRule="auto"/>
+              <w:jc w:val="center"/>
+              <w:rPr>
+                <w:rtl/>
+              </w:rPr>
+            </w:pPr>
+            <w:r>
+              <w:rPr>
+                <w:rFonts w:hint="cs"/>
+                <w:rtl/>
+              </w:rPr>
+              <w:t xml:space="preserve">אלי </w:t>
+            </w:r>
+            <w:r>
+              <w:rPr>
+                <w:rFonts w:hint="cs"/>
+                <w:shd w:val="clear" w:color="auto" w:fill="00FF00"/>
+                <w:rtl/>
+              </w:rPr>
+              <w:t>כזום</w:t>
             </w:r>
           </w:p>
         </w:tc>
@@ -2686,6 +2929,7 @@
                 <w:rFonts w:hint="cs"/>
                 <w:rtl/>
               </w:rPr>
+              <w:lastRenderedPageBreak/>
               <w:t>שיעור5</w:t>
             </w:r>
           </w:p>
@@ -2877,9 +3121,8 @@
           <w:szCs w:val="24"/>
           <w:rtl/>
         </w:rPr>
-        <w:t xml:space="preserve">, רועי, ריקי, </w:t>
+        <w:t>, רועי, ריקי</w:t>
       </w:r>
-      <w:proofErr w:type="spellStart"/>
       <w:r>
         <w:rPr>
           <w:rFonts w:hint="cs"/>
@@ -2889,9 +3132,8 @@
           <w:szCs w:val="24"/>
           <w:rtl/>
         </w:rPr>
-        <w:t>אוסי</w:t>
+        <w:t>, ריטה</w:t>
       </w:r>
-      <w:proofErr w:type="spellEnd"/>
       <w:r>
         <w:rPr>
           <w:rFonts w:hint="cs"/>
@@ -2901,7 +3143,41 @@
           <w:szCs w:val="24"/>
           <w:rtl/>
         </w:rPr>
-        <w:t>, ריטה, ערן פ</w:t>
+        <w:t xml:space="preserve">, </w:t>
+      </w:r>
+      <w:r>
+        <w:rPr>
+          <w:rFonts w:hint="cs"/>
+          <w:b/>
+          <w:bCs/>
+          <w:sz w:val="24"/>
+          <w:szCs w:val="24"/>
+          <w:highlight w:val="green"/>
+          <w:rtl/>
+        </w:rPr>
+        <w:t>קארן</w:t>
+      </w:r>
+      <w:r>
+        <w:rPr>
+          <w:rFonts w:hint="cs"/>
+          <w:b/>
+          <w:bCs/>
+          <w:sz w:val="24"/>
+          <w:szCs w:val="24"/>
+          <w:rtl/>
+        </w:rPr>
+        <w:t>, ערן פ</w:t>
+      </w:r>
+      <w:r>
+        <w:rPr>
+          <w:rFonts w:hint="cs"/>
+          <w:b/>
+          <w:bCs/>
+          <w:sz w:val="24"/>
+          <w:szCs w:val="24"/>
+          <w:rtl/>
+        </w:rPr>
+        <w:t>.</w:t>
       </w:r>
     </w:p>
     <w:sectPr>

</xml_diff>

<commit_message>
updated first.docx. 1.1.2022, 19:00:39
</commit_message>
<xml_diff>
--- a/first.docx
+++ b/first.docx
@@ -177,6 +177,13 @@
               </w:rPr>
               <w:t xml:space="preserve"> השלמה בשעה 12.10</w:t>
             </w:r>
+            <w:r>
+              <w:rPr>
+                <w:rFonts w:hint="cs"/>
+                <w:rtl/>
+              </w:rPr>
+              <w:t xml:space="preserve">   </w:t>
+            </w:r>
           </w:p>
         </w:tc>
       </w:tr>
@@ -470,7 +477,7 @@
                 <w:szCs w:val="20"/>
                 <w:rtl/>
               </w:rPr>
-              <w:t>אלי כזום</w:t>
+              <w:t>ורד צרפתי</w:t>
             </w:r>
           </w:p>
           <w:p>
@@ -817,21 +824,8 @@
                 <w:szCs w:val="20"/>
                 <w:rtl/>
               </w:rPr>
-              <w:t xml:space="preserve">גליה </w:t>
-            </w:r>
-            <w:proofErr w:type="spellStart"/>
-            <w:r>
-              <w:rPr>
-                <w:rFonts w:hint="cs"/>
-                <w:b/>
-                <w:bCs/>
-                <w:sz w:val="20"/>
-                <w:szCs w:val="20"/>
-                <w:rtl/>
-              </w:rPr>
-              <w:t>ספז</w:t>
-            </w:r>
-            <w:proofErr w:type="spellEnd"/>
+              <w:t>אלי כזום</w:t>
+            </w:r>
           </w:p>
           <w:p>
             <w:pPr>
@@ -1329,6 +1323,22 @@
               </w:rPr>
               <w:t xml:space="preserve"> שיעורים ע"פ המערכת.</w:t>
             </w:r>
+            <w:r>
+              <w:rPr>
+                <w:rFonts w:asciiTheme="minorBidi" w:hAnsiTheme="minorBidi" w:hint="cs"/>
+                <w:b/>
+                <w:bCs/>
+                <w:rtl/>
+              </w:rPr>
+              <w:t xml:space="preserve">     </w:t>
+            </w:r>
+            <w:r>
+              <w:rPr>
+                <w:rFonts w:asciiTheme="minorBidi" w:hAnsiTheme="minorBidi" w:hint="cs"/>
+                <w:rtl/>
+              </w:rPr>
+              <w:t>יוד11 אקטואליה עם ליטל.</w:t>
+            </w:r>
           </w:p>
           <w:p>
             <w:pPr>
@@ -1389,7 +1399,14 @@
                 <w:rFonts w:asciiTheme="minorBidi" w:hAnsiTheme="minorBidi" w:hint="cs"/>
                 <w:rtl/>
               </w:rPr>
-              <w:t xml:space="preserve">עם טלי בחדר 314    יוד2 לשון עם ורד.    יוד3 ספרות עם אורלי.    יוד4  אקטואליה עם דנית.    יוד5 </w:t>
+              <w:t>תנך עם מתן</w:t>
+            </w:r>
+            <w:r>
+              <w:rPr>
+                <w:rFonts w:asciiTheme="minorBidi" w:hAnsiTheme="minorBidi" w:hint="cs"/>
+                <w:rtl/>
+              </w:rPr>
+              <w:t xml:space="preserve"> בחדר 314    יוד2 לשון עם ורד.    יוד3 ספרות עם אורלי.    יוד4  אקטואליה עם דנית.    יוד5 </w:t>
             </w:r>
             <w:proofErr w:type="spellStart"/>
             <w:r>
@@ -1767,6 +1784,8 @@
               <w:spacing w:line="360" w:lineRule="auto"/>
               <w:rPr>
                 <w:rFonts w:asciiTheme="minorBidi" w:hAnsiTheme="minorBidi"/>
+                <w:b/>
+                <w:bCs/>
                 <w:rtl/>
               </w:rPr>
             </w:pPr>
@@ -1789,7 +1808,35 @@
                 <w:rFonts w:asciiTheme="minorBidi" w:hAnsiTheme="minorBidi" w:hint="cs"/>
                 <w:rtl/>
               </w:rPr>
-              <w:t xml:space="preserve"> במהלך היום מוטי לוקח לפרטני </w:t>
+              <w:t xml:space="preserve"> במהלך היום מוטי</w:t>
+            </w:r>
+            <w:r>
+              <w:rPr>
+                <w:rFonts w:asciiTheme="minorBidi" w:hAnsiTheme="minorBidi" w:hint="cs"/>
+                <w:rtl/>
+              </w:rPr>
+              <w:t xml:space="preserve">/אודי/יונית </w:t>
+            </w:r>
+            <w:r>
+              <w:rPr>
+                <w:rFonts w:asciiTheme="minorBidi" w:hAnsiTheme="minorBidi" w:hint="cs"/>
+                <w:rtl/>
+              </w:rPr>
+              <w:t xml:space="preserve"> לוקח</w:t>
+            </w:r>
+            <w:r>
+              <w:rPr>
+                <w:rFonts w:asciiTheme="minorBidi" w:hAnsiTheme="minorBidi" w:hint="cs"/>
+                <w:rtl/>
+              </w:rPr>
+              <w:t>ים</w:t>
+            </w:r>
+            <w:r>
+              <w:rPr>
+                <w:rFonts w:asciiTheme="minorBidi" w:hAnsiTheme="minorBidi" w:hint="cs"/>
+                <w:rtl/>
+              </w:rPr>
+              <w:t xml:space="preserve"> לפרטני </w:t>
             </w:r>
             <w:proofErr w:type="spellStart"/>
             <w:r>
@@ -1807,6 +1854,13 @@
               </w:rPr>
               <w:t>'.</w:t>
             </w:r>
+            <w:r>
+              <w:rPr>
+                <w:rFonts w:asciiTheme="minorBidi" w:hAnsiTheme="minorBidi" w:hint="cs"/>
+                <w:rtl/>
+              </w:rPr>
+              <w:t xml:space="preserve">    </w:t>
+            </w:r>
           </w:p>
           <w:p>
             <w:pPr>
@@ -1819,6 +1873,40 @@
             <w:r>
               <w:rPr>
                 <w:rFonts w:asciiTheme="minorBidi" w:hAnsiTheme="minorBidi" w:hint="cs"/>
+                <w:b/>
+                <w:bCs/>
+                <w:rtl/>
+              </w:rPr>
+              <w:t xml:space="preserve">יוד8+9 - </w:t>
+            </w:r>
+            <w:r>
+              <w:rPr>
+                <w:rFonts w:asciiTheme="minorBidi" w:hAnsiTheme="minorBidi" w:hint="cs"/>
+                <w:b/>
+                <w:bCs/>
+                <w:rtl/>
+              </w:rPr>
+              <w:t>שיעור3+4 אנגלית עם טלי</w:t>
+            </w:r>
+            <w:r>
+              <w:rPr>
+                <w:rFonts w:asciiTheme="minorBidi" w:hAnsiTheme="minorBidi" w:hint="cs"/>
+                <w:rtl/>
+              </w:rPr>
+              <w:t xml:space="preserve"> בחדר 314</w:t>
+            </w:r>
+          </w:p>
+          <w:p>
+            <w:pPr>
+              <w:spacing w:line="360" w:lineRule="auto"/>
+              <w:rPr>
+                <w:rFonts w:asciiTheme="minorBidi" w:hAnsiTheme="minorBidi"/>
+                <w:rtl/>
+              </w:rPr>
+            </w:pPr>
+            <w:r>
+              <w:rPr>
+                <w:rFonts w:asciiTheme="minorBidi" w:hAnsiTheme="minorBidi" w:hint="cs"/>
                 <w:rtl/>
               </w:rPr>
               <w:t>יוד10 שיעור2 אנגלית עם ורד ו.  שיעור4 לשון עם מאיה.  המשך היום כרגיל.</w:t>
@@ -1837,7 +1925,21 @@
                 <w:rFonts w:asciiTheme="minorBidi" w:hAnsiTheme="minorBidi" w:hint="cs"/>
                 <w:rtl/>
               </w:rPr>
-              <w:t>יוד11 מתחילים שיעור 1 .  אין תנך שיעור8.</w:t>
+              <w:t>יוד11 מתחילים שיעור</w:t>
+            </w:r>
+            <w:r>
+              <w:rPr>
+                <w:rFonts w:asciiTheme="minorBidi" w:hAnsiTheme="minorBidi" w:hint="cs"/>
+                <w:rtl/>
+              </w:rPr>
+              <w:t>1</w:t>
+            </w:r>
+            <w:r>
+              <w:rPr>
+                <w:rFonts w:asciiTheme="minorBidi" w:hAnsiTheme="minorBidi" w:hint="cs"/>
+                <w:rtl/>
+              </w:rPr>
+              <w:t xml:space="preserve"> .  אין תנך שיעור8.</w:t>
             </w:r>
           </w:p>
           <w:p>
@@ -2189,6 +2291,100 @@
                 <w:rFonts w:asciiTheme="minorBidi" w:hAnsiTheme="minorBidi" w:hint="cs"/>
                 <w:rtl/>
               </w:rPr>
+              <w:t>יא2 שיעור2 מטלה לעבודה עצמית בלשון בספריה</w:t>
+            </w:r>
+            <w:r>
+              <w:rPr>
+                <w:rFonts w:asciiTheme="minorBidi" w:hAnsiTheme="minorBidi" w:hint="cs"/>
+                <w:rtl/>
+              </w:rPr>
+              <w:t xml:space="preserve"> לפי הנחיה של שרית.</w:t>
+            </w:r>
+          </w:p>
+          <w:p>
+            <w:pPr>
+              <w:spacing w:line="360" w:lineRule="auto"/>
+              <w:rPr>
+                <w:rFonts w:asciiTheme="minorBidi" w:hAnsiTheme="minorBidi"/>
+                <w:rtl/>
+              </w:rPr>
+            </w:pPr>
+            <w:r>
+              <w:rPr>
+                <w:rFonts w:asciiTheme="minorBidi" w:hAnsiTheme="minorBidi" w:hint="cs"/>
+                <w:rtl/>
+              </w:rPr>
+              <w:t xml:space="preserve">יא3 </w:t>
+            </w:r>
+            <w:r>
+              <w:rPr>
+                <w:rFonts w:asciiTheme="minorBidi" w:hAnsiTheme="minorBidi" w:hint="cs"/>
+                <w:rtl/>
+              </w:rPr>
+              <w:t xml:space="preserve">שיעור1+2 תנך יקבלו מטלה א-סינכרונית מסיגל. יגיעו </w:t>
+            </w:r>
+            <w:proofErr w:type="spellStart"/>
+            <w:r>
+              <w:rPr>
+                <w:rFonts w:asciiTheme="minorBidi" w:hAnsiTheme="minorBidi" w:hint="cs"/>
+                <w:rtl/>
+              </w:rPr>
+              <w:t>לביהס</w:t>
+            </w:r>
+            <w:proofErr w:type="spellEnd"/>
+            <w:r>
+              <w:rPr>
+                <w:rFonts w:asciiTheme="minorBidi" w:hAnsiTheme="minorBidi" w:hint="cs"/>
+                <w:rtl/>
+              </w:rPr>
+              <w:t xml:space="preserve"> שיעור 3.</w:t>
+            </w:r>
+          </w:p>
+          <w:p>
+            <w:pPr>
+              <w:spacing w:line="360" w:lineRule="auto"/>
+              <w:rPr>
+                <w:rFonts w:asciiTheme="minorBidi" w:hAnsiTheme="minorBidi"/>
+                <w:rtl/>
+              </w:rPr>
+            </w:pPr>
+            <w:r>
+              <w:rPr>
+                <w:rFonts w:asciiTheme="minorBidi" w:hAnsiTheme="minorBidi" w:hint="cs"/>
+                <w:rtl/>
+              </w:rPr>
+              <w:t xml:space="preserve">יא11 שיעור2 </w:t>
+            </w:r>
+            <w:proofErr w:type="spellStart"/>
+            <w:r>
+              <w:rPr>
+                <w:rFonts w:asciiTheme="minorBidi" w:hAnsiTheme="minorBidi" w:hint="cs"/>
+                <w:rtl/>
+              </w:rPr>
+              <w:t>הסטוריה</w:t>
+            </w:r>
+            <w:proofErr w:type="spellEnd"/>
+            <w:r>
+              <w:rPr>
+                <w:rFonts w:asciiTheme="minorBidi" w:hAnsiTheme="minorBidi" w:hint="cs"/>
+                <w:rtl/>
+              </w:rPr>
+              <w:t xml:space="preserve"> עם נטע ק.</w:t>
+            </w:r>
+          </w:p>
+          <w:p>
+            <w:pPr>
+              <w:spacing w:line="360" w:lineRule="auto"/>
+              <w:rPr>
+                <w:rFonts w:asciiTheme="minorBidi" w:hAnsiTheme="minorBidi"/>
+                <w:rtl/>
+              </w:rPr>
+            </w:pPr>
+            <w:r>
+              <w:rPr>
+                <w:rFonts w:asciiTheme="minorBidi" w:hAnsiTheme="minorBidi" w:hint="cs"/>
+                <w:rtl/>
+              </w:rPr>
               <w:t xml:space="preserve">כלכלה עם </w:t>
             </w:r>
             <w:proofErr w:type="spellStart"/>
@@ -2435,7 +2631,37 @@
                 <w:rFonts w:asciiTheme="minorBidi" w:hAnsiTheme="minorBidi" w:hint="cs"/>
                 <w:rtl/>
               </w:rPr>
-              <w:t xml:space="preserve"> עם אולגה, קב' ב' עם מירי בחדר 433.  שיעור5+6 מתמט' עם חניתה ושרית.</w:t>
+              <w:t xml:space="preserve"> עם אולגה, קב' ב' עם מירי בחדר 433. </w:t>
+            </w:r>
+            <w:r>
+              <w:rPr>
+                <w:rFonts w:asciiTheme="minorBidi" w:hAnsiTheme="minorBidi" w:hint="cs"/>
+                <w:rtl/>
+              </w:rPr>
+              <w:t xml:space="preserve">   שיעור4 קב' ב' </w:t>
+            </w:r>
+            <w:proofErr w:type="spellStart"/>
+            <w:r>
+              <w:rPr>
+                <w:rFonts w:asciiTheme="minorBidi" w:hAnsiTheme="minorBidi" w:hint="cs"/>
+                <w:rtl/>
+              </w:rPr>
+              <w:t>הסטוריה</w:t>
+            </w:r>
+            <w:proofErr w:type="spellEnd"/>
+            <w:r>
+              <w:rPr>
+                <w:rFonts w:asciiTheme="minorBidi" w:hAnsiTheme="minorBidi" w:hint="cs"/>
+                <w:rtl/>
+              </w:rPr>
+              <w:t xml:space="preserve"> עם מירי.  </w:t>
+            </w:r>
+            <w:r>
+              <w:rPr>
+                <w:rFonts w:asciiTheme="minorBidi" w:hAnsiTheme="minorBidi" w:hint="cs"/>
+                <w:rtl/>
+              </w:rPr>
+              <w:t xml:space="preserve"> שיעור5+6 מתמט' עם חניתה ושרית.</w:t>
             </w:r>
             <w:r>
               <w:rPr>
@@ -2588,8 +2814,6 @@
               <w:spacing w:line="360" w:lineRule="auto"/>
               <w:rPr>
                 <w:rFonts w:asciiTheme="minorBidi" w:eastAsia="Times New Roman" w:hAnsiTheme="minorBidi"/>
-                <w:b/>
-                <w:bCs/>
                 <w:rtl/>
               </w:rPr>
             </w:pPr>
@@ -2618,7 +2842,7 @@
                 <w:rFonts w:asciiTheme="minorBidi" w:eastAsia="Times New Roman" w:hAnsiTheme="minorBidi" w:hint="cs"/>
                 <w:rtl/>
               </w:rPr>
-              <w:t>תלמידי כימיה (דרורה), כלכלה (</w:t>
+              <w:t>כלכלה (</w:t>
             </w:r>
             <w:proofErr w:type="spellStart"/>
             <w:r>
@@ -2663,23 +2887,74 @@
               </w:rPr>
               <w:t xml:space="preserve">הלימודים. </w:t>
             </w:r>
+            <w:r>
+              <w:rPr>
+                <w:rFonts w:asciiTheme="minorBidi" w:eastAsia="Times New Roman" w:hAnsiTheme="minorBidi" w:hint="cs"/>
+                <w:b/>
+                <w:bCs/>
+                <w:rtl/>
+              </w:rPr>
+              <w:t xml:space="preserve"> </w:t>
+            </w:r>
+            <w:r>
+              <w:rPr>
+                <w:rFonts w:asciiTheme="minorBidi" w:eastAsia="Times New Roman" w:hAnsiTheme="minorBidi" w:hint="cs"/>
+                <w:b/>
+                <w:bCs/>
+                <w:rtl/>
+              </w:rPr>
+              <w:t>כימיה ב' עם דרורה</w:t>
+            </w:r>
+            <w:r>
+              <w:rPr>
+                <w:rFonts w:asciiTheme="minorBidi" w:eastAsia="Times New Roman" w:hAnsiTheme="minorBidi" w:hint="cs"/>
+                <w:rtl/>
+              </w:rPr>
+              <w:t xml:space="preserve"> לומדים במעבדת ביולוגיה.</w:t>
+            </w:r>
           </w:p>
           <w:p>
             <w:pPr>
               <w:spacing w:line="360" w:lineRule="auto"/>
               <w:rPr>
                 <w:rFonts w:asciiTheme="minorBidi" w:eastAsia="Times New Roman" w:hAnsiTheme="minorBidi"/>
-                <w:b/>
-                <w:bCs/>
-                <w:rtl/>
-              </w:rPr>
-            </w:pPr>
+                <w:rtl/>
+              </w:rPr>
+            </w:pPr>
+            <w:r>
+              <w:rPr>
+                <w:rFonts w:asciiTheme="minorBidi" w:eastAsia="Times New Roman" w:hAnsiTheme="minorBidi" w:hint="cs"/>
+                <w:b/>
+                <w:bCs/>
+                <w:highlight w:val="yellow"/>
+                <w:rtl/>
+              </w:rPr>
+              <w:t>שיעור 3+4</w:t>
+            </w:r>
+            <w:r>
+              <w:rPr>
+                <w:rFonts w:asciiTheme="minorBidi" w:eastAsia="Times New Roman" w:hAnsiTheme="minorBidi" w:hint="cs"/>
+                <w:b/>
+                <w:bCs/>
+                <w:rtl/>
+              </w:rPr>
+              <w:t xml:space="preserve"> מתמט'.</w:t>
+            </w:r>
+            <w:r>
+              <w:rPr>
+                <w:rFonts w:asciiTheme="minorBidi" w:eastAsia="Times New Roman" w:hAnsiTheme="minorBidi" w:hint="cs"/>
+                <w:rtl/>
+              </w:rPr>
+              <w:t xml:space="preserve">     אין מתמט' לתלמידי רימה.</w:t>
+            </w:r>
           </w:p>
           <w:p>
             <w:pPr>
               <w:spacing w:line="360" w:lineRule="auto"/>
               <w:rPr>
                 <w:rFonts w:asciiTheme="minorBidi" w:eastAsia="Times New Roman" w:hAnsiTheme="minorBidi"/>
+                <w:b/>
+                <w:bCs/>
                 <w:rtl/>
               </w:rPr>
             </w:pPr>
@@ -2691,23 +2966,32 @@
                 <w:highlight w:val="yellow"/>
                 <w:rtl/>
               </w:rPr>
-              <w:t>שיעור 3+4</w:t>
+              <w:t>שיעור 5+6+7</w:t>
             </w:r>
             <w:r>
               <w:rPr>
                 <w:rFonts w:asciiTheme="minorBidi" w:eastAsia="Times New Roman" w:hAnsiTheme="minorBidi" w:hint="cs"/>
-                <w:b/>
-                <w:bCs/>
-                <w:rtl/>
-              </w:rPr>
-              <w:t xml:space="preserve"> מתמט'.</w:t>
+                <w:rtl/>
+              </w:rPr>
+              <w:t xml:space="preserve"> </w:t>
             </w:r>
             <w:r>
               <w:rPr>
                 <w:rFonts w:asciiTheme="minorBidi" w:eastAsia="Times New Roman" w:hAnsiTheme="minorBidi" w:hint="cs"/>
-                <w:rtl/>
-              </w:rPr>
-              <w:t xml:space="preserve">     אין מתמט' לתלמידי רימה.</w:t>
+                <w:b/>
+                <w:bCs/>
+                <w:rtl/>
+              </w:rPr>
+              <w:t>מקצועות</w:t>
+            </w:r>
+            <w:r>
+              <w:rPr>
+                <w:rFonts w:asciiTheme="minorBidi" w:eastAsia="Times New Roman" w:hAnsiTheme="minorBidi" w:hint="cs"/>
+                <w:b/>
+                <w:bCs/>
+                <w:rtl/>
+              </w:rPr>
+              <w:t xml:space="preserve"> בחירה א'.</w:t>
             </w:r>
           </w:p>
           <w:p>
@@ -2715,24 +2999,41 @@
               <w:spacing w:line="360" w:lineRule="auto"/>
               <w:rPr>
                 <w:rFonts w:asciiTheme="minorBidi" w:eastAsia="Times New Roman" w:hAnsiTheme="minorBidi"/>
-                <w:b/>
-                <w:bCs/>
                 <w:rtl/>
               </w:rPr>
             </w:pPr>
             <w:r>
               <w:rPr>
                 <w:rFonts w:asciiTheme="minorBidi" w:eastAsia="Times New Roman" w:hAnsiTheme="minorBidi" w:hint="cs"/>
-                <w:b/>
-                <w:bCs/>
-                <w:highlight w:val="yellow"/>
-                <w:rtl/>
-              </w:rPr>
-              <w:t>שיעור 5+6+7</w:t>
-            </w:r>
+                <w:rtl/>
+              </w:rPr>
+              <w:t>שיעור6+7 מפגש חקר לתלמידי אביבית יתקיים בספריה עם אילנה יפרח.</w:t>
+            </w:r>
+          </w:p>
+          <w:p>
+            <w:pPr>
+              <w:spacing w:line="360" w:lineRule="auto"/>
+              <w:rPr>
+                <w:rFonts w:asciiTheme="minorBidi" w:eastAsia="Times New Roman" w:hAnsiTheme="minorBidi"/>
+                <w:rtl/>
+              </w:rPr>
+            </w:pPr>
             <w:r>
               <w:rPr>
                 <w:rFonts w:asciiTheme="minorBidi" w:eastAsia="Times New Roman" w:hAnsiTheme="minorBidi" w:hint="cs"/>
+                <w:b/>
+                <w:bCs/>
+                <w:u w:val="single"/>
+                <w:rtl/>
+              </w:rPr>
+              <w:t xml:space="preserve">יב8+9 </w:t>
+            </w:r>
+            <w:r>
+              <w:rPr>
+                <w:rFonts w:asciiTheme="minorBidi" w:eastAsia="Times New Roman" w:hAnsiTheme="minorBidi" w:hint="cs"/>
+                <w:b/>
+                <w:bCs/>
+                <w:u w:val="single"/>
                 <w:rtl/>
               </w:rPr>
               <w:t xml:space="preserve"> </w:t>
@@ -2740,97 +3041,51 @@
             <w:r>
               <w:rPr>
                 <w:rFonts w:asciiTheme="minorBidi" w:eastAsia="Times New Roman" w:hAnsiTheme="minorBidi" w:hint="cs"/>
-                <w:b/>
-                <w:bCs/>
-                <w:rtl/>
-              </w:rPr>
-              <w:t>מקצועות</w:t>
+                <w:rtl/>
+              </w:rPr>
+              <w:t>שיעור 1+2 אנגלית.</w:t>
             </w:r>
             <w:r>
               <w:rPr>
                 <w:rFonts w:asciiTheme="minorBidi" w:eastAsia="Times New Roman" w:hAnsiTheme="minorBidi" w:hint="cs"/>
-                <w:b/>
-                <w:bCs/>
-                <w:rtl/>
-              </w:rPr>
-              <w:t xml:space="preserve"> בחירה א'.</w:t>
-            </w:r>
-          </w:p>
-          <w:p>
-            <w:pPr>
-              <w:spacing w:line="360" w:lineRule="auto"/>
+                <w:rtl/>
+              </w:rPr>
+              <w:t xml:space="preserve"> תלמידי שלומית אין שיעור </w:t>
+            </w:r>
+            <w:r>
               <w:rPr>
                 <w:rFonts w:asciiTheme="minorBidi" w:eastAsia="Times New Roman" w:hAnsiTheme="minorBidi"/>
                 <w:rtl/>
               </w:rPr>
-            </w:pPr>
+              <w:t>–</w:t>
+            </w:r>
             <w:r>
               <w:rPr>
                 <w:rFonts w:asciiTheme="minorBidi" w:eastAsia="Times New Roman" w:hAnsiTheme="minorBidi" w:hint="cs"/>
-                <w:b/>
-                <w:bCs/>
-                <w:rtl/>
-              </w:rPr>
-              <w:t>כימיה ב' עם דרורה</w:t>
+                <w:rtl/>
+              </w:rPr>
+              <w:t xml:space="preserve"> יקבלו מטלה לתרגול.</w:t>
             </w:r>
             <w:r>
               <w:rPr>
                 <w:rFonts w:asciiTheme="minorBidi" w:eastAsia="Times New Roman" w:hAnsiTheme="minorBidi" w:hint="cs"/>
                 <w:rtl/>
               </w:rPr>
-              <w:t xml:space="preserve"> לומדים שיעור 7+8</w:t>
-            </w:r>
-          </w:p>
-          <w:p>
-            <w:pPr>
-              <w:spacing w:line="360" w:lineRule="auto"/>
-              <w:rPr>
-                <w:rFonts w:asciiTheme="minorBidi" w:eastAsia="Times New Roman" w:hAnsiTheme="minorBidi"/>
-                <w:rtl/>
-              </w:rPr>
-            </w:pPr>
-          </w:p>
-          <w:p>
-            <w:pPr>
-              <w:spacing w:line="360" w:lineRule="auto"/>
-              <w:rPr>
-                <w:rFonts w:asciiTheme="minorBidi" w:eastAsia="Times New Roman" w:hAnsiTheme="minorBidi"/>
-                <w:rtl/>
-              </w:rPr>
-            </w:pPr>
+              <w:t xml:space="preserve">   </w:t>
+            </w:r>
             <w:r>
               <w:rPr>
                 <w:rFonts w:asciiTheme="minorBidi" w:eastAsia="Times New Roman" w:hAnsiTheme="minorBidi" w:hint="cs"/>
-                <w:b/>
-                <w:bCs/>
-                <w:u w:val="single"/>
-                <w:rtl/>
-              </w:rPr>
-              <w:t xml:space="preserve">יב8+9 </w:t>
+                <w:rtl/>
+              </w:rPr>
+              <w:t xml:space="preserve">שיעור3+4 </w:t>
             </w:r>
             <w:r>
               <w:rPr>
                 <w:rFonts w:asciiTheme="minorBidi" w:eastAsia="Times New Roman" w:hAnsiTheme="minorBidi" w:hint="cs"/>
-                <w:b/>
-                <w:bCs/>
-                <w:u w:val="single"/>
-                <w:rtl/>
-              </w:rPr>
-              <w:t xml:space="preserve"> </w:t>
-            </w:r>
-            <w:r>
-              <w:rPr>
-                <w:rFonts w:asciiTheme="minorBidi" w:eastAsia="Times New Roman" w:hAnsiTheme="minorBidi" w:hint="cs"/>
-                <w:rtl/>
-              </w:rPr>
-              <w:t>שיעור 1+2 אנגלית.   שיעור3+4 תקשוב עם אלי</w:t>
-            </w:r>
-            <w:r>
-              <w:rPr>
-                <w:rFonts w:asciiTheme="minorBidi" w:eastAsia="Times New Roman" w:hAnsiTheme="minorBidi" w:hint="cs"/>
-                <w:rtl/>
-              </w:rPr>
-              <w:t>, במקביל מוטי לוקח לפרטני</w:t>
+                <w:rtl/>
+              </w:rPr>
+              <w:t>מוטי לוקח לפרטני</w:t>
             </w:r>
             <w:r>
               <w:rPr>
@@ -3950,7 +4205,6 @@
           <w:szCs w:val="28"/>
           <w:rtl/>
         </w:rPr>
-        <w:lastRenderedPageBreak/>
         <w:t>מתכונת אנגלית</w:t>
       </w:r>
     </w:p>

</xml_diff>

<commit_message>
updated first.docx. 2.1.2022, 21:06:46
</commit_message>
<xml_diff>
--- a/first.docx
+++ b/first.docx
@@ -110,7 +110,6 @@
               <w:rPr>
                 <w:b/>
                 <w:bCs/>
-                <w:rtl/>
               </w:rPr>
             </w:pPr>
             <w:r>
@@ -176,6 +175,30 @@
                 <w:rtl/>
               </w:rPr>
               <w:t>10.15-12.00</w:t>
+            </w:r>
+          </w:p>
+          <w:p>
+            <w:pPr>
+              <w:pStyle w:val="a4"/>
+              <w:numPr>
+                <w:ilvl w:val="0"/>
+                <w:numId w:val="1"/>
+              </w:numPr>
+              <w:spacing w:line="360" w:lineRule="auto"/>
+              <w:rPr>
+                <w:b/>
+                <w:bCs/>
+                <w:rtl/>
+              </w:rPr>
+            </w:pPr>
+            <w:r>
+              <w:rPr>
+                <w:rFonts w:hint="cs"/>
+                <w:b/>
+                <w:bCs/>
+                <w:rtl/>
+              </w:rPr>
+              <w:t>אין שיעורי קולנוע עם אבישג ואופיר.</w:t>
             </w:r>
           </w:p>
         </w:tc>
@@ -446,9 +469,10 @@
                 <w:bCs/>
                 <w:sz w:val="20"/>
                 <w:szCs w:val="20"/>
-                <w:rtl/>
-              </w:rPr>
-              <w:t>רבקה כהן</w:t>
+                <w:highlight w:val="green"/>
+                <w:rtl/>
+              </w:rPr>
+              <w:t>יעקב</w:t>
             </w:r>
           </w:p>
           <w:p>
@@ -507,7 +531,18 @@
                 <w:szCs w:val="20"/>
                 <w:rtl/>
               </w:rPr>
-              <w:t>אתי ש.</w:t>
+              <w:t xml:space="preserve">אתי </w:t>
+            </w:r>
+            <w:r>
+              <w:rPr>
+                <w:rFonts w:hint="cs"/>
+                <w:b/>
+                <w:bCs/>
+                <w:sz w:val="20"/>
+                <w:szCs w:val="20"/>
+                <w:rtl/>
+              </w:rPr>
+              <w:t>שוורצמן</w:t>
             </w:r>
           </w:p>
           <w:p>
@@ -521,6 +556,17 @@
                 <w:rtl/>
               </w:rPr>
             </w:pPr>
+            <w:r>
+              <w:rPr>
+                <w:rFonts w:hint="cs"/>
+                <w:b/>
+                <w:bCs/>
+                <w:sz w:val="20"/>
+                <w:szCs w:val="20"/>
+                <w:rtl/>
+              </w:rPr>
+              <w:t xml:space="preserve"> </w:t>
+            </w:r>
             <w:r>
               <w:rPr>
                 <w:rFonts w:hint="cs"/>
@@ -631,20 +677,10 @@
                 <w:bCs/>
                 <w:sz w:val="20"/>
                 <w:szCs w:val="20"/>
-                <w:rtl/>
-              </w:rPr>
-              <w:t xml:space="preserve"> </w:t>
-            </w:r>
-            <w:r>
-              <w:rPr>
-                <w:rFonts w:hint="cs"/>
-                <w:b/>
-                <w:bCs/>
-                <w:sz w:val="20"/>
-                <w:szCs w:val="20"/>
-                <w:rtl/>
-              </w:rPr>
-              <w:t>ורדית</w:t>
+                <w:highlight w:val="green"/>
+                <w:rtl/>
+              </w:rPr>
+              <w:t>רבקה כהן</w:t>
             </w:r>
           </w:p>
           <w:p>
@@ -688,9 +724,10 @@
                 <w:bCs/>
                 <w:sz w:val="20"/>
                 <w:szCs w:val="20"/>
-                <w:rtl/>
-              </w:rPr>
-              <w:t>אופיר פז</w:t>
+                <w:highlight w:val="green"/>
+                <w:rtl/>
+              </w:rPr>
+              <w:t>מימי</w:t>
             </w:r>
           </w:p>
           <w:p>
@@ -791,9 +828,10 @@
                 <w:bCs/>
                 <w:sz w:val="20"/>
                 <w:szCs w:val="20"/>
-                <w:rtl/>
-              </w:rPr>
-              <w:t>אתי שוורצמן</w:t>
+                <w:highlight w:val="green"/>
+                <w:rtl/>
+              </w:rPr>
+              <w:t>ערן פ.</w:t>
             </w:r>
           </w:p>
           <w:p>
@@ -971,6 +1009,29 @@
             <w:pPr>
               <w:spacing w:line="276" w:lineRule="auto"/>
             </w:pPr>
+            <w:r>
+              <w:rPr>
+                <w:rFonts w:hint="cs"/>
+                <w:rtl/>
+              </w:rPr>
+              <w:t xml:space="preserve">יוד8  שיעור5+6 לשון עם שחר.שיעור7 </w:t>
+            </w:r>
+            <w:proofErr w:type="spellStart"/>
+            <w:r>
+              <w:rPr>
+                <w:rFonts w:hint="cs"/>
+                <w:rtl/>
+              </w:rPr>
+              <w:t>הסטוריה</w:t>
+            </w:r>
+            <w:proofErr w:type="spellEnd"/>
+            <w:r>
+              <w:rPr>
+                <w:rFonts w:hint="cs"/>
+                <w:rtl/>
+              </w:rPr>
+              <w:t>.</w:t>
+            </w:r>
           </w:p>
         </w:tc>
       </w:tr>
@@ -1058,6 +1119,90 @@
                 <w:rtl/>
               </w:rPr>
             </w:pPr>
+            <w:r>
+              <w:rPr>
+                <w:rFonts w:hint="cs"/>
+                <w:highlight w:val="green"/>
+                <w:rtl/>
+              </w:rPr>
+              <w:t xml:space="preserve">יא1 שיעור 3+4 </w:t>
+            </w:r>
+            <w:proofErr w:type="spellStart"/>
+            <w:r>
+              <w:rPr>
+                <w:rFonts w:hint="cs"/>
+                <w:highlight w:val="green"/>
+                <w:rtl/>
+              </w:rPr>
+              <w:t>הסטוריה</w:t>
+            </w:r>
+            <w:proofErr w:type="spellEnd"/>
+          </w:p>
+          <w:p>
+            <w:pPr>
+              <w:spacing w:line="360" w:lineRule="auto"/>
+              <w:rPr>
+                <w:rtl/>
+              </w:rPr>
+            </w:pPr>
+            <w:r>
+              <w:rPr>
+                <w:rFonts w:hint="cs"/>
+                <w:highlight w:val="green"/>
+                <w:rtl/>
+              </w:rPr>
+              <w:t>יא7 לומדים שיעור 3+4 בחדר 216. המשך היום כרגיל.</w:t>
+            </w:r>
+          </w:p>
+          <w:p>
+            <w:pPr>
+              <w:spacing w:line="360" w:lineRule="auto"/>
+              <w:rPr>
+                <w:rtl/>
+              </w:rPr>
+            </w:pPr>
+            <w:r>
+              <w:rPr>
+                <w:rFonts w:hint="cs"/>
+                <w:highlight w:val="green"/>
+                <w:rtl/>
+              </w:rPr>
+              <w:t xml:space="preserve">יא11 שיעור3 </w:t>
+            </w:r>
+            <w:proofErr w:type="spellStart"/>
+            <w:r>
+              <w:rPr>
+                <w:rFonts w:hint="cs"/>
+                <w:highlight w:val="green"/>
+                <w:rtl/>
+              </w:rPr>
+              <w:t>חנ"ג</w:t>
+            </w:r>
+            <w:proofErr w:type="spellEnd"/>
+            <w:r>
+              <w:rPr>
+                <w:rFonts w:hint="cs"/>
+                <w:highlight w:val="green"/>
+                <w:rtl/>
+              </w:rPr>
+              <w:t xml:space="preserve"> לבנים ולבנות (יניב ועטרת).  שיעור4 תנך עם סימונה</w:t>
+            </w:r>
+            <w:r>
+              <w:rPr>
+                <w:rFonts w:hint="cs"/>
+                <w:highlight w:val="green"/>
+                <w:rtl/>
+              </w:rPr>
+              <w:t>.</w:t>
+            </w:r>
+            <w:r>
+              <w:rPr>
+                <w:rFonts w:hint="cs"/>
+                <w:highlight w:val="green"/>
+                <w:rtl/>
+              </w:rPr>
+              <w:t xml:space="preserve">  שיעור8 מתקיים כסדרו.</w:t>
+            </w:r>
           </w:p>
         </w:tc>
       </w:tr>
@@ -1192,6 +1337,13 @@
                 <w:rFonts w:hint="cs"/>
                 <w:rtl/>
               </w:rPr>
+              <w:t xml:space="preserve"> (בחדר יב4) </w:t>
+            </w:r>
+            <w:r>
+              <w:rPr>
+                <w:rFonts w:hint="cs"/>
+                <w:rtl/>
+              </w:rPr>
               <w:t xml:space="preserve"> ומורן</w:t>
             </w:r>
             <w:r>
@@ -1199,14 +1351,90 @@
                 <w:rFonts w:hint="cs"/>
                 <w:rtl/>
               </w:rPr>
-              <w:t xml:space="preserve"> לומדים בשיעורים 3-5.</w:t>
-            </w:r>
-            <w:r>
-              <w:rPr>
-                <w:rFonts w:hint="cs"/>
-                <w:rtl/>
-              </w:rPr>
               <w:t xml:space="preserve"> </w:t>
+            </w:r>
+            <w:r>
+              <w:rPr>
+                <w:rFonts w:hint="cs"/>
+                <w:rtl/>
+              </w:rPr>
+              <w:t>(</w:t>
+            </w:r>
+            <w:r>
+              <w:rPr>
+                <w:rFonts w:hint="cs"/>
+                <w:rtl/>
+              </w:rPr>
+              <w:t xml:space="preserve">ש' 3+4 </w:t>
+            </w:r>
+            <w:r>
+              <w:rPr>
+                <w:rFonts w:hint="cs"/>
+                <w:rtl/>
+              </w:rPr>
+              <w:t>בחדר יב</w:t>
+            </w:r>
+            <w:r>
+              <w:rPr>
+                <w:rFonts w:hint="cs"/>
+                <w:rtl/>
+              </w:rPr>
+              <w:t>3</w:t>
+            </w:r>
+            <w:r>
+              <w:rPr>
+                <w:rFonts w:hint="cs"/>
+                <w:rtl/>
+              </w:rPr>
+              <w:t xml:space="preserve">, שיעור5 </w:t>
+            </w:r>
+            <w:r>
+              <w:rPr>
+                <w:rFonts w:hint="cs"/>
+                <w:rtl/>
+              </w:rPr>
+              <w:t>ביב'1)</w:t>
+            </w:r>
+            <w:r>
+              <w:rPr>
+                <w:rFonts w:hint="cs"/>
+                <w:rtl/>
+              </w:rPr>
+              <w:t xml:space="preserve"> </w:t>
+            </w:r>
+            <w:r>
+              <w:rPr>
+                <w:rFonts w:hint="cs"/>
+                <w:rtl/>
+              </w:rPr>
+              <w:t xml:space="preserve">לומדים </w:t>
+            </w:r>
+            <w:r>
+              <w:rPr>
+                <w:rFonts w:hint="cs"/>
+                <w:b/>
+                <w:bCs/>
+                <w:sz w:val="24"/>
+                <w:szCs w:val="24"/>
+                <w:rtl/>
+              </w:rPr>
+              <w:t>בשיעורים 3-5.</w:t>
+            </w:r>
+            <w:r>
+              <w:rPr>
+                <w:rFonts w:hint="cs"/>
+                <w:sz w:val="24"/>
+                <w:szCs w:val="24"/>
+                <w:rtl/>
+              </w:rPr>
+              <w:t xml:space="preserve"> </w:t>
+            </w:r>
+            <w:r>
+              <w:rPr>
+                <w:rFonts w:hint="cs"/>
+                <w:rtl/>
+              </w:rPr>
+              <w:t>אין עבודת חקר עם ורדית.</w:t>
             </w:r>
           </w:p>
           <w:p>
@@ -1511,7 +1739,43 @@
                 <w:szCs w:val="24"/>
                 <w:rtl/>
               </w:rPr>
-              <w:t>חדר יוד8</w:t>
+              <w:t>חדר</w:t>
+            </w:r>
+            <w:r>
+              <w:rPr>
+                <w:rFonts w:hint="cs"/>
+                <w:b/>
+                <w:bCs/>
+                <w:color w:val="FF00FF"/>
+                <w:sz w:val="24"/>
+                <w:szCs w:val="24"/>
+                <w:rtl/>
+              </w:rPr>
+              <w:t xml:space="preserve"> יא7</w:t>
+            </w:r>
+            <w:r>
+              <w:rPr>
+                <w:rFonts w:hint="cs"/>
+                <w:b/>
+                <w:bCs/>
+                <w:color w:val="FF00FF"/>
+                <w:sz w:val="24"/>
+                <w:szCs w:val="24"/>
+                <w:rtl/>
+              </w:rPr>
+              <w:t xml:space="preserve"> </w:t>
+            </w:r>
+            <w:r>
+              <w:rPr>
+                <w:rFonts w:hint="cs"/>
+                <w:b/>
+                <w:bCs/>
+                <w:color w:val="FF00FF"/>
+                <w:sz w:val="24"/>
+                <w:szCs w:val="24"/>
+                <w:rtl/>
+              </w:rPr>
+              <w:t>134</w:t>
             </w:r>
           </w:p>
         </w:tc>
@@ -1649,13 +1913,33 @@
                 <w:rFonts w:hint="cs"/>
                 <w:rtl/>
               </w:rPr>
+              <w:t>מוטי</w:t>
+            </w:r>
+          </w:p>
+        </w:tc>
+        <w:tc>
+          <w:tcPr>
+            <w:tcW w:w="1848" w:type="dxa"/>
+          </w:tcPr>
+          <w:p>
+            <w:pPr>
+              <w:jc w:val="center"/>
+              <w:rPr>
+                <w:rtl/>
+              </w:rPr>
+            </w:pPr>
+            <w:r>
+              <w:rPr>
+                <w:rFonts w:hint="cs"/>
+                <w:rtl/>
+              </w:rPr>
               <w:t>ערן ר.</w:t>
             </w:r>
           </w:p>
         </w:tc>
         <w:tc>
           <w:tcPr>
-            <w:tcW w:w="1848" w:type="dxa"/>
+            <w:tcW w:w="1984" w:type="dxa"/>
           </w:tcPr>
           <w:p>
             <w:pPr>
@@ -1669,13 +1953,13 @@
                 <w:rFonts w:hint="cs"/>
                 <w:rtl/>
               </w:rPr>
-              <w:t>מוטי</w:t>
-            </w:r>
-          </w:p>
-        </w:tc>
-        <w:tc>
-          <w:tcPr>
-            <w:tcW w:w="1984" w:type="dxa"/>
+              <w:t>שרית פ.</w:t>
+            </w:r>
+          </w:p>
+        </w:tc>
+        <w:tc>
+          <w:tcPr>
+            <w:tcW w:w="1971" w:type="dxa"/>
           </w:tcPr>
           <w:p>
             <w:pPr>
@@ -1690,26 +1974,6 @@
                 <w:rtl/>
               </w:rPr>
               <w:t>יונית</w:t>
-            </w:r>
-          </w:p>
-        </w:tc>
-        <w:tc>
-          <w:tcPr>
-            <w:tcW w:w="1971" w:type="dxa"/>
-          </w:tcPr>
-          <w:p>
-            <w:pPr>
-              <w:jc w:val="center"/>
-              <w:rPr>
-                <w:rtl/>
-              </w:rPr>
-            </w:pPr>
-            <w:r>
-              <w:rPr>
-                <w:rFonts w:hint="cs"/>
-                <w:rtl/>
-              </w:rPr>
-              <w:t>שרית פ.</w:t>
             </w:r>
           </w:p>
         </w:tc>
@@ -1754,13 +2018,33 @@
                 <w:rFonts w:hint="cs"/>
                 <w:rtl/>
               </w:rPr>
+              <w:t xml:space="preserve">מוטי </w:t>
+            </w:r>
+          </w:p>
+        </w:tc>
+        <w:tc>
+          <w:tcPr>
+            <w:tcW w:w="1848" w:type="dxa"/>
+          </w:tcPr>
+          <w:p>
+            <w:pPr>
+              <w:jc w:val="center"/>
+              <w:rPr>
+                <w:rtl/>
+              </w:rPr>
+            </w:pPr>
+            <w:r>
+              <w:rPr>
+                <w:rFonts w:hint="cs"/>
+                <w:rtl/>
+              </w:rPr>
               <w:t xml:space="preserve">ערן ר. </w:t>
             </w:r>
           </w:p>
         </w:tc>
         <w:tc>
           <w:tcPr>
-            <w:tcW w:w="1848" w:type="dxa"/>
+            <w:tcW w:w="1984" w:type="dxa"/>
           </w:tcPr>
           <w:p>
             <w:pPr>
@@ -1774,13 +2058,13 @@
                 <w:rFonts w:hint="cs"/>
                 <w:rtl/>
               </w:rPr>
-              <w:t>מוטי</w:t>
-            </w:r>
-          </w:p>
-        </w:tc>
-        <w:tc>
-          <w:tcPr>
-            <w:tcW w:w="1984" w:type="dxa"/>
+              <w:t>שרית פ.</w:t>
+            </w:r>
+          </w:p>
+        </w:tc>
+        <w:tc>
+          <w:tcPr>
+            <w:tcW w:w="1971" w:type="dxa"/>
           </w:tcPr>
           <w:p>
             <w:pPr>
@@ -1795,26 +2079,6 @@
                 <w:rtl/>
               </w:rPr>
               <w:t>יונית</w:t>
-            </w:r>
-          </w:p>
-        </w:tc>
-        <w:tc>
-          <w:tcPr>
-            <w:tcW w:w="1971" w:type="dxa"/>
-          </w:tcPr>
-          <w:p>
-            <w:pPr>
-              <w:jc w:val="center"/>
-              <w:rPr>
-                <w:rtl/>
-              </w:rPr>
-            </w:pPr>
-            <w:r>
-              <w:rPr>
-                <w:rFonts w:hint="cs"/>
-                <w:rtl/>
-              </w:rPr>
-              <w:t>שרית פ.</w:t>
             </w:r>
           </w:p>
         </w:tc>
@@ -1822,10 +2086,61 @@
     </w:tbl>
     <w:p>
       <w:pPr>
+        <w:jc w:val="center"/>
+        <w:rPr>
+          <w:highlight w:val="green"/>
+          <w:rtl/>
+        </w:rPr>
+      </w:pPr>
+    </w:p>
+    <w:p>
+      <w:pPr>
+        <w:jc w:val="center"/>
         <w:rPr>
           <w:rtl/>
         </w:rPr>
       </w:pPr>
+      <w:r>
+        <w:rPr>
+          <w:rFonts w:hint="cs"/>
+          <w:highlight w:val="green"/>
+          <w:rtl/>
+        </w:rPr>
+        <w:t>הקראה</w:t>
+      </w:r>
+      <w:r>
+        <w:rPr>
+          <w:rFonts w:hint="cs"/>
+          <w:highlight w:val="green"/>
+          <w:rtl/>
+        </w:rPr>
+        <w:t xml:space="preserve"> : עם ורד מזרחי, נטלי, טלי </w:t>
+      </w:r>
+      <w:proofErr w:type="spellStart"/>
+      <w:r>
+        <w:rPr>
+          <w:rFonts w:hint="cs"/>
+          <w:highlight w:val="green"/>
+          <w:rtl/>
+        </w:rPr>
+        <w:t>שפירו</w:t>
+      </w:r>
+      <w:proofErr w:type="spellEnd"/>
+      <w:r>
+        <w:rPr>
+          <w:rFonts w:hint="cs"/>
+          <w:highlight w:val="green"/>
+          <w:rtl/>
+        </w:rPr>
+        <w:t>, אתי שוורצמן, עמיר מנדל,</w:t>
+      </w:r>
+      <w:r>
+        <w:rPr>
+          <w:rFonts w:hint="cs"/>
+          <w:rtl/>
+        </w:rPr>
+        <w:t xml:space="preserve"> </w:t>
+      </w:r>
     </w:p>
     <w:p>
       <w:pPr>

</xml_diff>

<commit_message>
updated first.docx. 3.1.2022, 19:06:30
</commit_message>
<xml_diff>
--- a/first.docx
+++ b/first.docx
@@ -877,9 +877,18 @@
             <w:r>
               <w:rPr>
                 <w:rFonts w:hint="cs"/>
-                <w:rtl/>
-              </w:rPr>
-              <w:t>יוד10 מגיעים שיעור2. לומדים שיעור 3+4 מתמט' עם שרית.</w:t>
+                <w:highlight w:val="green"/>
+                <w:rtl/>
+              </w:rPr>
+              <w:t xml:space="preserve">יוד10 מגיעים </w:t>
+            </w:r>
+            <w:r>
+              <w:rPr>
+                <w:rFonts w:hint="cs"/>
+                <w:highlight w:val="green"/>
+                <w:rtl/>
+              </w:rPr>
+              <w:t>לשיעור3 תעבורה עם ברוך, המשך היום כרגיל.</w:t>
             </w:r>
           </w:p>
         </w:tc>
@@ -1105,14 +1114,17 @@
               <w:rPr>
                 <w:b/>
                 <w:bCs/>
-                <w:rtl/>
-              </w:rPr>
-            </w:pPr>
-            <w:r>
-              <w:rPr>
-                <w:rFonts w:hint="cs"/>
-                <w:b/>
-                <w:bCs/>
+                <w:strike/>
+                <w:rtl/>
+              </w:rPr>
+            </w:pPr>
+            <w:r>
+              <w:rPr>
+                <w:rFonts w:hint="cs"/>
+                <w:b/>
+                <w:bCs/>
+                <w:strike/>
+                <w:highlight w:val="green"/>
                 <w:rtl/>
               </w:rPr>
               <w:t>מתמטיקה עם שרית פונט שיעור 5+6.</w:t>
@@ -1201,6 +1213,57 @@
             <w:pPr>
               <w:spacing w:line="360" w:lineRule="auto"/>
               <w:rPr>
+                <w:highlight w:val="green"/>
+                <w:rtl/>
+              </w:rPr>
+            </w:pPr>
+            <w:r>
+              <w:rPr>
+                <w:rFonts w:hint="cs"/>
+                <w:highlight w:val="green"/>
+                <w:rtl/>
+              </w:rPr>
+              <w:t xml:space="preserve">תלמידי 3 </w:t>
+            </w:r>
+            <w:proofErr w:type="spellStart"/>
+            <w:r>
+              <w:rPr>
+                <w:rFonts w:hint="cs"/>
+                <w:highlight w:val="green"/>
+                <w:rtl/>
+              </w:rPr>
+              <w:t>יח"ל</w:t>
+            </w:r>
+            <w:proofErr w:type="spellEnd"/>
+            <w:r>
+              <w:rPr>
+                <w:rFonts w:hint="cs"/>
+                <w:highlight w:val="green"/>
+                <w:rtl/>
+              </w:rPr>
+              <w:t xml:space="preserve"> מתמט נמצאים בחופשת מתכונת. </w:t>
+            </w:r>
+          </w:p>
+          <w:p>
+            <w:pPr>
+              <w:spacing w:line="360" w:lineRule="auto"/>
+              <w:rPr>
+                <w:rtl/>
+              </w:rPr>
+            </w:pPr>
+            <w:r>
+              <w:rPr>
+                <w:rFonts w:hint="cs"/>
+                <w:highlight w:val="green"/>
+                <w:rtl/>
+              </w:rPr>
+              <w:t>יב2 מגיעים 9.15</w:t>
+            </w:r>
+          </w:p>
+          <w:p>
+            <w:pPr>
+              <w:spacing w:line="360" w:lineRule="auto"/>
+              <w:rPr>
                 <w:rtl/>
               </w:rPr>
             </w:pPr>
@@ -1224,7 +1287,87 @@
                 <w:rFonts w:hint="cs"/>
                 <w:rtl/>
               </w:rPr>
+              <w:t>יב3 אזרחות מטלת ביצוע עבודה עצמאית על העבודה.</w:t>
+            </w:r>
+          </w:p>
+          <w:p>
+            <w:pPr>
+              <w:spacing w:line="360" w:lineRule="auto"/>
+              <w:rPr>
+                <w:rtl/>
+              </w:rPr>
+            </w:pPr>
+            <w:r>
+              <w:rPr>
+                <w:rFonts w:hint="cs"/>
+                <w:rtl/>
+              </w:rPr>
               <w:t>יב8-9 מואץ עם ליאורה שיעור מ-11.00.</w:t>
+            </w:r>
+            <w:r>
+              <w:rPr>
+                <w:rFonts w:hint="cs"/>
+                <w:rtl/>
+              </w:rPr>
+              <w:t xml:space="preserve"> </w:t>
+            </w:r>
+            <w:r>
+              <w:rPr>
+                <w:rFonts w:hint="cs"/>
+                <w:highlight w:val="green"/>
+                <w:rtl/>
+              </w:rPr>
+              <w:t>בחדר 418</w:t>
+            </w:r>
+          </w:p>
+          <w:p>
+            <w:pPr>
+              <w:spacing w:line="360" w:lineRule="auto"/>
+              <w:rPr>
+                <w:rtl/>
+              </w:rPr>
+            </w:pPr>
+            <w:r>
+              <w:rPr>
+                <w:rFonts w:hint="cs"/>
+                <w:highlight w:val="green"/>
+                <w:rtl/>
+              </w:rPr>
+              <w:t xml:space="preserve">יב10 שיעור2 תרגול עם נטלי </w:t>
+            </w:r>
+            <w:proofErr w:type="spellStart"/>
+            <w:r>
+              <w:rPr>
+                <w:rFonts w:hint="cs"/>
+                <w:highlight w:val="green"/>
+                <w:rtl/>
+              </w:rPr>
+              <w:t>במתמט</w:t>
+            </w:r>
+            <w:proofErr w:type="spellEnd"/>
+            <w:r>
+              <w:rPr>
+                <w:rFonts w:hint="cs"/>
+                <w:highlight w:val="green"/>
+                <w:rtl/>
+              </w:rPr>
+              <w:t>', שיעור3 אז</w:t>
+            </w:r>
+            <w:r>
+              <w:rPr>
+                <w:rFonts w:hint="cs"/>
+                <w:highlight w:val="green"/>
+                <w:rtl/>
+              </w:rPr>
+              <w:t xml:space="preserve">רחות, שיעור4+5 </w:t>
+            </w:r>
+            <w:r>
+              <w:rPr>
+                <w:rFonts w:hint="cs"/>
+                <w:highlight w:val="green"/>
+                <w:rtl/>
+              </w:rPr>
+              <w:t>עם יונית</w:t>
             </w:r>
           </w:p>
         </w:tc>
@@ -2229,25 +2372,26 @@
         <w:tc>
           <w:tcPr>
             <w:tcW w:w="1743" w:type="dxa"/>
-          </w:tcPr>
-          <w:p>
-            <w:pPr>
-              <w:spacing w:line="360" w:lineRule="auto"/>
-              <w:jc w:val="center"/>
-              <w:rPr>
-                <w:sz w:val="24"/>
-                <w:szCs w:val="24"/>
-                <w:rtl/>
-              </w:rPr>
-            </w:pPr>
-            <w:r>
-              <w:rPr>
-                <w:rFonts w:hint="cs"/>
-                <w:sz w:val="24"/>
-                <w:szCs w:val="24"/>
-                <w:rtl/>
-              </w:rPr>
-              <w:t>אשרת ניר</w:t>
+            <w:shd w:val="clear" w:color="auto" w:fill="00FF00"/>
+          </w:tcPr>
+          <w:p>
+            <w:pPr>
+              <w:spacing w:line="360" w:lineRule="auto"/>
+              <w:jc w:val="center"/>
+              <w:rPr>
+                <w:sz w:val="24"/>
+                <w:szCs w:val="24"/>
+                <w:rtl/>
+              </w:rPr>
+            </w:pPr>
+            <w:r>
+              <w:rPr>
+                <w:rFonts w:hint="cs"/>
+                <w:sz w:val="24"/>
+                <w:szCs w:val="24"/>
+                <w:rtl/>
+              </w:rPr>
+              <w:t>ורד צ</w:t>
             </w:r>
           </w:p>
         </w:tc>

</xml_diff>

<commit_message>
updated first.docx. 4.1.2022, 14:53:59
</commit_message>
<xml_diff>
--- a/first.docx
+++ b/first.docx
@@ -251,7 +251,25 @@
                 <w:bCs/>
                 <w:rtl/>
               </w:rPr>
-              <w:t>' עיונית (ורד+ שרית) + יב8+9 (מורן ומוטי)  11.00-13.00 (כולל ת. זמן)</w:t>
+              <w:t>' עיונית (ורד+ שרית) + יב8+9 (מורן ומוטי)  11.00-1</w:t>
+            </w:r>
+            <w:r>
+              <w:rPr>
+                <w:rFonts w:hint="cs"/>
+                <w:b/>
+                <w:bCs/>
+                <w:rtl/>
+              </w:rPr>
+              <w:t>4</w:t>
+            </w:r>
+            <w:r>
+              <w:rPr>
+                <w:rFonts w:hint="cs"/>
+                <w:b/>
+                <w:bCs/>
+                <w:rtl/>
+              </w:rPr>
+              <w:t>.00 (כולל ת. זמן)</w:t>
             </w:r>
           </w:p>
           <w:p>
@@ -1312,9 +1330,25 @@
             <w:r>
               <w:rPr>
                 <w:rFonts w:hint="cs"/>
-                <w:rtl/>
-              </w:rPr>
-              <w:t xml:space="preserve">יוד7 לתלמידי יונית אין שיעור. </w:t>
+                <w:highlight w:val="green"/>
+                <w:rtl/>
+              </w:rPr>
+              <w:t xml:space="preserve">יוד7 </w:t>
+            </w:r>
+            <w:r>
+              <w:rPr>
+                <w:rFonts w:hint="cs"/>
+                <w:highlight w:val="green"/>
+                <w:rtl/>
+              </w:rPr>
+              <w:t>מתמט' עם יונית שיעור 1+2</w:t>
+            </w:r>
+            <w:r>
+              <w:rPr>
+                <w:rFonts w:hint="cs"/>
+                <w:rtl/>
+              </w:rPr>
+              <w:t xml:space="preserve"> </w:t>
             </w:r>
           </w:p>
           <w:p>
@@ -1455,6 +1489,40 @@
                 <w:rtl/>
               </w:rPr>
               <w:t>יא1 שיעור 9 דיאלוג עם אורלי.</w:t>
+            </w:r>
+          </w:p>
+          <w:p>
+            <w:pPr>
+              <w:spacing w:line="360" w:lineRule="auto"/>
+              <w:rPr>
+                <w:rtl/>
+              </w:rPr>
+            </w:pPr>
+            <w:r>
+              <w:rPr>
+                <w:rFonts w:hint="cs"/>
+                <w:highlight w:val="green"/>
+                <w:rtl/>
+              </w:rPr>
+              <w:t xml:space="preserve">יא3 שיעור 4 </w:t>
+            </w:r>
+            <w:proofErr w:type="spellStart"/>
+            <w:r>
+              <w:rPr>
+                <w:rFonts w:hint="cs"/>
+                <w:highlight w:val="green"/>
+                <w:rtl/>
+              </w:rPr>
+              <w:t>הסטוריה</w:t>
+            </w:r>
+            <w:proofErr w:type="spellEnd"/>
+            <w:r>
+              <w:rPr>
+                <w:rFonts w:hint="cs"/>
+                <w:highlight w:val="green"/>
+                <w:rtl/>
+              </w:rPr>
+              <w:t xml:space="preserve"> , רמון 5+6+7</w:t>
             </w:r>
           </w:p>
           <w:p>
@@ -1705,6 +1773,21 @@
                 <w:rFonts w:hint="cs"/>
                 <w:rtl/>
               </w:rPr>
+              <w:t>יב1 / יב2 /  יב12  שאינם במתכונת מתמט',  מגיעים לשיעורי מתמט' כרגיל.  לימודים כרגיל לאחר המתכונת.</w:t>
+            </w:r>
+          </w:p>
+          <w:p>
+            <w:pPr>
+              <w:spacing w:line="360" w:lineRule="auto"/>
+              <w:rPr>
+                <w:rtl/>
+              </w:rPr>
+            </w:pPr>
+            <w:r>
+              <w:rPr>
+                <w:rFonts w:hint="cs"/>
+                <w:rtl/>
+              </w:rPr>
               <w:t>יב1 לומדים כל היום בחדר 314.</w:t>
             </w:r>
           </w:p>
@@ -1920,7 +2003,6 @@
                 <w:rFonts w:hint="cs"/>
                 <w:rtl/>
               </w:rPr>
-              <w:lastRenderedPageBreak/>
               <w:t>מתמט' עם יעל פ. שיעור3+4+5 יתקיים במעבדת ביולוגיה.</w:t>
             </w:r>
           </w:p>
@@ -1951,7 +2033,14 @@
                 <w:rFonts w:hint="cs"/>
                 <w:rtl/>
               </w:rPr>
-              <w:t>יב8+9+10   שיעור3+4 אנגלית.</w:t>
+              <w:t>יב8+9+10   שיעור</w:t>
+            </w:r>
+            <w:r>
+              <w:rPr>
+                <w:rFonts w:hint="cs"/>
+                <w:rtl/>
+              </w:rPr>
+              <w:t xml:space="preserve"> 3 פרטני באנגלית. שיעור4 מתקיים כסדרו.</w:t>
             </w:r>
           </w:p>
           <w:p>
@@ -1961,26 +2050,6 @@
                 <w:rtl/>
               </w:rPr>
             </w:pPr>
-            <w:r>
-              <w:rPr>
-                <w:rFonts w:hint="cs"/>
-                <w:rtl/>
-              </w:rPr>
-              <w:t xml:space="preserve">יב10 </w:t>
-            </w:r>
-            <w:r>
-              <w:rPr>
-                <w:rtl/>
-              </w:rPr>
-              <w:t>–</w:t>
-            </w:r>
-            <w:r>
-              <w:rPr>
-                <w:rFonts w:hint="cs"/>
-                <w:rtl/>
-              </w:rPr>
-              <w:t xml:space="preserve"> שיעור3+4 אנגלית (לתלמידי שונית ושלומית).  שיעור5+6 אזרחות עם ניצן</w:t>
-            </w:r>
           </w:p>
         </w:tc>
       </w:tr>
@@ -2052,42 +2121,39 @@
         <w:tblStyle w:val="a3"/>
         <w:bidiVisual/>
         <w:tblW w:w="0" w:type="auto"/>
+        <w:jc w:val="center"/>
         <w:tblLook w:val="04A0" w:firstRow="1" w:lastRow="0" w:firstColumn="1" w:lastColumn="0" w:noHBand="0" w:noVBand="1"/>
       </w:tblPr>
       <w:tblGrid>
-        <w:gridCol w:w="1177"/>
-        <w:gridCol w:w="1177"/>
-        <w:gridCol w:w="1175"/>
-        <w:gridCol w:w="1175"/>
-        <w:gridCol w:w="297"/>
-        <w:gridCol w:w="1068"/>
-        <w:gridCol w:w="1134"/>
-        <w:gridCol w:w="1134"/>
-        <w:gridCol w:w="993"/>
-        <w:gridCol w:w="1126"/>
+        <w:gridCol w:w="1449"/>
+        <w:gridCol w:w="1460"/>
+        <w:gridCol w:w="1460"/>
+        <w:gridCol w:w="1576"/>
+        <w:gridCol w:w="1499"/>
       </w:tblGrid>
       <w:tr>
         <w:trPr>
-          <w:trHeight w:val="1056"/>
+          <w:trHeight w:val="1221"/>
+          <w:jc w:val="center"/>
         </w:trPr>
         <w:tc>
           <w:tcPr>
-            <w:tcW w:w="1177" w:type="dxa"/>
-          </w:tcPr>
-          <w:p>
-            <w:pPr>
-              <w:jc w:val="center"/>
-              <w:rPr>
-                <w:b/>
-                <w:bCs/>
-                <w:rtl/>
-              </w:rPr>
-            </w:pPr>
-          </w:p>
-        </w:tc>
-        <w:tc>
-          <w:tcPr>
-            <w:tcW w:w="1177" w:type="dxa"/>
+            <w:tcW w:w="1449" w:type="dxa"/>
+          </w:tcPr>
+          <w:p>
+            <w:pPr>
+              <w:jc w:val="center"/>
+              <w:rPr>
+                <w:b/>
+                <w:bCs/>
+                <w:rtl/>
+              </w:rPr>
+            </w:pPr>
+          </w:p>
+        </w:tc>
+        <w:tc>
+          <w:tcPr>
+            <w:tcW w:w="1460" w:type="dxa"/>
             <w:shd w:val="clear" w:color="auto" w:fill="FFFF00"/>
           </w:tcPr>
           <w:p>
@@ -2131,7 +2197,7 @@
         </w:tc>
         <w:tc>
           <w:tcPr>
-            <w:tcW w:w="1175" w:type="dxa"/>
+            <w:tcW w:w="1460" w:type="dxa"/>
             <w:shd w:val="clear" w:color="auto" w:fill="FFFF00"/>
           </w:tcPr>
           <w:p>
@@ -2175,7 +2241,7 @@
         </w:tc>
         <w:tc>
           <w:tcPr>
-            <w:tcW w:w="1175" w:type="dxa"/>
+            <w:tcW w:w="1576" w:type="dxa"/>
             <w:tcBorders>
               <w:right w:val="single" w:sz="4" w:space="0" w:color="auto"/>
             </w:tcBorders>
@@ -2200,234 +2266,43 @@
               <w:t>תלמידי יב8+9 של ליאורה</w:t>
             </w:r>
           </w:p>
-        </w:tc>
-        <w:tc>
-          <w:tcPr>
-            <w:tcW w:w="297" w:type="dxa"/>
+          <w:p>
+            <w:pPr>
+              <w:jc w:val="center"/>
+              <w:rPr>
+                <w:b/>
+                <w:bCs/>
+                <w:rtl/>
+              </w:rPr>
+            </w:pPr>
+          </w:p>
+          <w:p>
+            <w:pPr>
+              <w:jc w:val="center"/>
+              <w:rPr>
+                <w:b/>
+                <w:bCs/>
+                <w:rtl/>
+              </w:rPr>
+            </w:pPr>
+            <w:r>
+              <w:rPr>
+                <w:rFonts w:hint="cs"/>
+                <w:b/>
+                <w:bCs/>
+                <w:rtl/>
+              </w:rPr>
+              <w:t>מואץ</w:t>
+            </w:r>
+          </w:p>
+        </w:tc>
+        <w:tc>
+          <w:tcPr>
+            <w:tcW w:w="1499" w:type="dxa"/>
             <w:tcBorders>
-              <w:top w:val="nil"/>
-              <w:left w:val="single" w:sz="4" w:space="0" w:color="auto"/>
-              <w:bottom w:val="nil"/>
               <w:right w:val="single" w:sz="4" w:space="0" w:color="auto"/>
             </w:tcBorders>
-          </w:tcPr>
-          <w:p>
-            <w:pPr>
-              <w:jc w:val="center"/>
-              <w:rPr>
-                <w:b/>
-                <w:bCs/>
-                <w:rtl/>
-              </w:rPr>
-            </w:pPr>
-          </w:p>
-        </w:tc>
-        <w:tc>
-          <w:tcPr>
-            <w:tcW w:w="1068" w:type="dxa"/>
-            <w:tcBorders>
-              <w:left w:val="single" w:sz="4" w:space="0" w:color="auto"/>
-            </w:tcBorders>
-          </w:tcPr>
-          <w:p>
-            <w:pPr>
-              <w:jc w:val="center"/>
-              <w:rPr>
-                <w:b/>
-                <w:bCs/>
-                <w:rtl/>
-              </w:rPr>
-            </w:pPr>
-          </w:p>
-        </w:tc>
-        <w:tc>
-          <w:tcPr>
-            <w:tcW w:w="1134" w:type="dxa"/>
-            <w:shd w:val="clear" w:color="auto" w:fill="FFE599" w:themeFill="accent4" w:themeFillTint="66"/>
-          </w:tcPr>
-          <w:p>
-            <w:pPr>
-              <w:jc w:val="center"/>
-              <w:rPr>
-                <w:b/>
-                <w:bCs/>
-                <w:rtl/>
-              </w:rPr>
-            </w:pPr>
-            <w:r>
-              <w:rPr>
-                <w:rFonts w:hint="cs"/>
-                <w:b/>
-                <w:bCs/>
-                <w:rtl/>
-              </w:rPr>
-              <w:t>תלמידי שרית</w:t>
-            </w:r>
-          </w:p>
-          <w:p>
-            <w:pPr>
-              <w:jc w:val="center"/>
-              <w:rPr>
-                <w:b/>
-                <w:bCs/>
-                <w:rtl/>
-              </w:rPr>
-            </w:pPr>
-            <w:proofErr w:type="spellStart"/>
-            <w:r>
-              <w:rPr>
-                <w:rFonts w:hint="cs"/>
-                <w:b/>
-                <w:bCs/>
-                <w:rtl/>
-              </w:rPr>
-              <w:t>יב</w:t>
-            </w:r>
-            <w:proofErr w:type="spellEnd"/>
-            <w:r>
-              <w:rPr>
-                <w:rFonts w:hint="cs"/>
-                <w:b/>
-                <w:bCs/>
-                <w:rtl/>
-              </w:rPr>
-              <w:t>' עיוניות</w:t>
-            </w:r>
-          </w:p>
-        </w:tc>
-        <w:tc>
-          <w:tcPr>
-            <w:tcW w:w="1134" w:type="dxa"/>
-            <w:shd w:val="clear" w:color="auto" w:fill="FFE599" w:themeFill="accent4" w:themeFillTint="66"/>
-          </w:tcPr>
-          <w:p>
-            <w:pPr>
-              <w:jc w:val="center"/>
-              <w:rPr>
-                <w:b/>
-                <w:bCs/>
-                <w:rtl/>
-              </w:rPr>
-            </w:pPr>
-            <w:r>
-              <w:rPr>
-                <w:rFonts w:hint="cs"/>
-                <w:b/>
-                <w:bCs/>
-                <w:rtl/>
-              </w:rPr>
-              <w:t xml:space="preserve">תלמידי </w:t>
-            </w:r>
-          </w:p>
-          <w:p>
-            <w:pPr>
-              <w:jc w:val="center"/>
-              <w:rPr>
-                <w:b/>
-                <w:bCs/>
-                <w:rtl/>
-              </w:rPr>
-            </w:pPr>
-            <w:r>
-              <w:rPr>
-                <w:rFonts w:hint="cs"/>
-                <w:b/>
-                <w:bCs/>
-                <w:rtl/>
-              </w:rPr>
-              <w:t>ורד + שרית</w:t>
-            </w:r>
-          </w:p>
-          <w:p>
-            <w:pPr>
-              <w:jc w:val="center"/>
-              <w:rPr>
-                <w:b/>
-                <w:bCs/>
-                <w:rtl/>
-              </w:rPr>
-            </w:pPr>
-            <w:proofErr w:type="spellStart"/>
-            <w:r>
-              <w:rPr>
-                <w:rFonts w:hint="cs"/>
-                <w:b/>
-                <w:bCs/>
-                <w:rtl/>
-              </w:rPr>
-              <w:t>יב</w:t>
-            </w:r>
-            <w:proofErr w:type="spellEnd"/>
-            <w:r>
-              <w:rPr>
-                <w:rFonts w:hint="cs"/>
-                <w:b/>
-                <w:bCs/>
-                <w:rtl/>
-              </w:rPr>
-              <w:t>' עיוניות</w:t>
-            </w:r>
-          </w:p>
-        </w:tc>
-        <w:tc>
-          <w:tcPr>
-            <w:tcW w:w="993" w:type="dxa"/>
-            <w:shd w:val="clear" w:color="auto" w:fill="FFE599" w:themeFill="accent4" w:themeFillTint="66"/>
-          </w:tcPr>
-          <w:p>
-            <w:pPr>
-              <w:jc w:val="center"/>
-              <w:rPr>
-                <w:b/>
-                <w:bCs/>
-                <w:rtl/>
-              </w:rPr>
-            </w:pPr>
-            <w:r>
-              <w:rPr>
-                <w:rFonts w:hint="cs"/>
-                <w:b/>
-                <w:bCs/>
-                <w:rtl/>
-              </w:rPr>
-              <w:t>תלמידי ורד</w:t>
-            </w:r>
-          </w:p>
-          <w:p>
-            <w:pPr>
-              <w:jc w:val="center"/>
-              <w:rPr>
-                <w:b/>
-                <w:bCs/>
-                <w:rtl/>
-              </w:rPr>
-            </w:pPr>
-            <w:proofErr w:type="spellStart"/>
-            <w:r>
-              <w:rPr>
-                <w:rFonts w:hint="cs"/>
-                <w:b/>
-                <w:bCs/>
-                <w:rtl/>
-              </w:rPr>
-              <w:t>יב</w:t>
-            </w:r>
-            <w:proofErr w:type="spellEnd"/>
-            <w:r>
-              <w:rPr>
-                <w:rFonts w:hint="cs"/>
-                <w:b/>
-                <w:bCs/>
-                <w:rtl/>
-              </w:rPr>
-              <w:t>' עיוניות</w:t>
-            </w:r>
-          </w:p>
-        </w:tc>
-        <w:tc>
-          <w:tcPr>
-            <w:tcW w:w="1126" w:type="dxa"/>
-            <w:shd w:val="clear" w:color="auto" w:fill="FFE599" w:themeFill="accent4" w:themeFillTint="66"/>
+            <w:shd w:val="clear" w:color="auto" w:fill="FFFF00"/>
           </w:tcPr>
           <w:p>
             <w:pPr>
@@ -2471,11 +2346,12 @@
       </w:tr>
       <w:tr>
         <w:trPr>
-          <w:trHeight w:val="352"/>
+          <w:trHeight w:val="406"/>
+          <w:jc w:val="center"/>
         </w:trPr>
         <w:tc>
           <w:tcPr>
-            <w:tcW w:w="1177" w:type="dxa"/>
+            <w:tcW w:w="1449" w:type="dxa"/>
           </w:tcPr>
           <w:p>
             <w:pPr>
@@ -2505,7 +2381,7 @@
         </w:tc>
         <w:tc>
           <w:tcPr>
-            <w:tcW w:w="1177" w:type="dxa"/>
+            <w:tcW w:w="1460" w:type="dxa"/>
           </w:tcPr>
           <w:p>
             <w:pPr>
@@ -2535,7 +2411,7 @@
         </w:tc>
         <w:tc>
           <w:tcPr>
-            <w:tcW w:w="1175" w:type="dxa"/>
+            <w:tcW w:w="1460" w:type="dxa"/>
           </w:tcPr>
           <w:p>
             <w:pPr>
@@ -2565,7 +2441,7 @@
         </w:tc>
         <w:tc>
           <w:tcPr>
-            <w:tcW w:w="1175" w:type="dxa"/>
+            <w:tcW w:w="1576" w:type="dxa"/>
             <w:tcBorders>
               <w:right w:val="single" w:sz="4" w:space="0" w:color="auto"/>
             </w:tcBorders>
@@ -2600,34 +2476,24 @@
         </w:tc>
         <w:tc>
           <w:tcPr>
-            <w:tcW w:w="297" w:type="dxa"/>
+            <w:tcW w:w="1499" w:type="dxa"/>
             <w:tcBorders>
-              <w:top w:val="nil"/>
-              <w:left w:val="single" w:sz="4" w:space="0" w:color="auto"/>
-              <w:bottom w:val="nil"/>
               <w:right w:val="single" w:sz="4" w:space="0" w:color="auto"/>
             </w:tcBorders>
-          </w:tcPr>
-          <w:p>
-            <w:pPr>
-              <w:jc w:val="center"/>
-              <w:rPr>
-                <w:rtl/>
-              </w:rPr>
-            </w:pPr>
-          </w:p>
-        </w:tc>
-        <w:tc>
-          <w:tcPr>
-            <w:tcW w:w="1068" w:type="dxa"/>
-            <w:tcBorders>
-              <w:left w:val="single" w:sz="4" w:space="0" w:color="auto"/>
-            </w:tcBorders>
-          </w:tcPr>
-          <w:p>
-            <w:pPr>
-              <w:jc w:val="center"/>
-              <w:rPr>
+            <w:shd w:val="clear" w:color="auto" w:fill="00FF00"/>
+          </w:tcPr>
+          <w:p>
+            <w:pPr>
+              <w:jc w:val="center"/>
+              <w:rPr>
+                <w:b/>
+                <w:bCs/>
+                <w:rtl/>
+              </w:rPr>
+            </w:pPr>
+            <w:r>
+              <w:rPr>
+                <w:rFonts w:hint="cs"/>
                 <w:b/>
                 <w:bCs/>
                 <w:color w:val="7030A0"/>
@@ -2635,149 +2501,19 @@
                 <w:szCs w:val="28"/>
                 <w:rtl/>
               </w:rPr>
-            </w:pPr>
-            <w:r>
-              <w:rPr>
-                <w:rFonts w:hint="cs"/>
-                <w:b/>
-                <w:bCs/>
-                <w:color w:val="7030A0"/>
-                <w:sz w:val="28"/>
-                <w:szCs w:val="28"/>
-                <w:rtl/>
-              </w:rPr>
-              <w:t xml:space="preserve">חדר </w:t>
-            </w:r>
-          </w:p>
-        </w:tc>
-        <w:tc>
-          <w:tcPr>
-            <w:tcW w:w="1134" w:type="dxa"/>
-          </w:tcPr>
-          <w:p>
-            <w:pPr>
-              <w:jc w:val="center"/>
-              <w:rPr>
-                <w:b/>
-                <w:bCs/>
-                <w:color w:val="7030A0"/>
-                <w:sz w:val="28"/>
-                <w:szCs w:val="28"/>
-                <w:rtl/>
-              </w:rPr>
-            </w:pPr>
-            <w:r>
-              <w:rPr>
-                <w:rFonts w:hint="cs"/>
-                <w:b/>
-                <w:bCs/>
-                <w:color w:val="7030A0"/>
-                <w:sz w:val="28"/>
-                <w:szCs w:val="28"/>
-                <w:rtl/>
-              </w:rPr>
-              <w:t>431</w:t>
-            </w:r>
-          </w:p>
-        </w:tc>
-        <w:tc>
-          <w:tcPr>
-            <w:tcW w:w="1134" w:type="dxa"/>
-          </w:tcPr>
-          <w:p>
-            <w:pPr>
-              <w:jc w:val="center"/>
-              <w:rPr>
-                <w:b/>
-                <w:bCs/>
-                <w:color w:val="7030A0"/>
-                <w:sz w:val="28"/>
-                <w:szCs w:val="28"/>
-                <w:rtl/>
-              </w:rPr>
-            </w:pPr>
-            <w:r>
-              <w:rPr>
-                <w:rFonts w:hint="cs"/>
-                <w:b/>
-                <w:bCs/>
-                <w:color w:val="7030A0"/>
-                <w:sz w:val="28"/>
-                <w:szCs w:val="28"/>
-                <w:rtl/>
-              </w:rPr>
-              <w:t>432</w:t>
-            </w:r>
-          </w:p>
-        </w:tc>
-        <w:tc>
-          <w:tcPr>
-            <w:tcW w:w="993" w:type="dxa"/>
-          </w:tcPr>
-          <w:p>
-            <w:pPr>
-              <w:jc w:val="center"/>
-              <w:rPr>
-                <w:b/>
-                <w:bCs/>
-                <w:color w:val="7030A0"/>
-                <w:sz w:val="28"/>
-                <w:szCs w:val="28"/>
-                <w:rtl/>
-              </w:rPr>
-            </w:pPr>
-            <w:r>
-              <w:rPr>
-                <w:rFonts w:hint="cs"/>
-                <w:b/>
-                <w:bCs/>
-                <w:color w:val="7030A0"/>
-                <w:sz w:val="28"/>
-                <w:szCs w:val="28"/>
-                <w:rtl/>
-              </w:rPr>
-              <w:t>434</w:t>
-            </w:r>
-          </w:p>
-        </w:tc>
-        <w:tc>
-          <w:tcPr>
-            <w:tcW w:w="1126" w:type="dxa"/>
-          </w:tcPr>
-          <w:p>
-            <w:pPr>
-              <w:jc w:val="center"/>
-              <w:rPr>
-                <w:b/>
-                <w:bCs/>
-                <w:color w:val="7030A0"/>
-                <w:sz w:val="28"/>
-                <w:szCs w:val="28"/>
-                <w:rtl/>
-              </w:rPr>
-            </w:pPr>
-            <w:r>
-              <w:rPr>
-                <w:rFonts w:hint="cs"/>
-                <w:b/>
-                <w:bCs/>
-                <w:color w:val="7030A0"/>
-                <w:sz w:val="28"/>
-                <w:szCs w:val="28"/>
-                <w:rtl/>
-              </w:rPr>
-              <w:t>433</w:t>
+              <w:t>414</w:t>
             </w:r>
           </w:p>
         </w:tc>
       </w:tr>
       <w:tr>
         <w:trPr>
-          <w:trHeight w:val="328"/>
+          <w:trHeight w:val="378"/>
+          <w:jc w:val="center"/>
         </w:trPr>
         <w:tc>
           <w:tcPr>
-            <w:tcW w:w="1177" w:type="dxa"/>
+            <w:tcW w:w="1449" w:type="dxa"/>
             <w:shd w:val="clear" w:color="auto" w:fill="FFFF00"/>
           </w:tcPr>
           <w:p>
@@ -2798,7 +2534,7 @@
         </w:tc>
         <w:tc>
           <w:tcPr>
-            <w:tcW w:w="1177" w:type="dxa"/>
+            <w:tcW w:w="1460" w:type="dxa"/>
           </w:tcPr>
           <w:p>
             <w:pPr>
@@ -2818,7 +2554,7 @@
         </w:tc>
         <w:tc>
           <w:tcPr>
-            <w:tcW w:w="1175" w:type="dxa"/>
+            <w:tcW w:w="1460" w:type="dxa"/>
           </w:tcPr>
           <w:p>
             <w:pPr>
@@ -2838,7 +2574,7 @@
         </w:tc>
         <w:tc>
           <w:tcPr>
-            <w:tcW w:w="1175" w:type="dxa"/>
+            <w:tcW w:w="1576" w:type="dxa"/>
             <w:tcBorders>
               <w:right w:val="single" w:sz="4" w:space="0" w:color="auto"/>
             </w:tcBorders>
@@ -2861,135 +2597,37 @@
         </w:tc>
         <w:tc>
           <w:tcPr>
-            <w:tcW w:w="297" w:type="dxa"/>
+            <w:tcW w:w="1499" w:type="dxa"/>
             <w:tcBorders>
-              <w:top w:val="nil"/>
-              <w:left w:val="single" w:sz="4" w:space="0" w:color="auto"/>
-              <w:bottom w:val="nil"/>
               <w:right w:val="single" w:sz="4" w:space="0" w:color="auto"/>
             </w:tcBorders>
-          </w:tcPr>
-          <w:p>
-            <w:pPr>
-              <w:jc w:val="center"/>
-              <w:rPr>
-                <w:rtl/>
-              </w:rPr>
-            </w:pPr>
-          </w:p>
-        </w:tc>
-        <w:tc>
-          <w:tcPr>
-            <w:tcW w:w="1068" w:type="dxa"/>
-            <w:tcBorders>
-              <w:left w:val="single" w:sz="4" w:space="0" w:color="auto"/>
-            </w:tcBorders>
-            <w:shd w:val="clear" w:color="auto" w:fill="FFE599" w:themeFill="accent4" w:themeFillTint="66"/>
-          </w:tcPr>
-          <w:p>
-            <w:pPr>
-              <w:jc w:val="center"/>
-              <w:rPr>
-                <w:rtl/>
-              </w:rPr>
-            </w:pPr>
-            <w:r>
-              <w:rPr>
-                <w:rFonts w:hint="cs"/>
-                <w:rtl/>
-              </w:rPr>
-              <w:t>שיעור4</w:t>
-            </w:r>
-          </w:p>
-        </w:tc>
-        <w:tc>
-          <w:tcPr>
-            <w:tcW w:w="1134" w:type="dxa"/>
-          </w:tcPr>
-          <w:p>
-            <w:pPr>
-              <w:jc w:val="center"/>
-              <w:rPr>
-                <w:rtl/>
-              </w:rPr>
-            </w:pPr>
-            <w:r>
-              <w:rPr>
-                <w:rFonts w:hint="cs"/>
-                <w:rtl/>
-              </w:rPr>
-              <w:t>ערן פ.</w:t>
-            </w:r>
-          </w:p>
-        </w:tc>
-        <w:tc>
-          <w:tcPr>
-            <w:tcW w:w="1134" w:type="dxa"/>
-          </w:tcPr>
-          <w:p>
-            <w:pPr>
-              <w:jc w:val="center"/>
-              <w:rPr>
-                <w:rtl/>
-              </w:rPr>
-            </w:pPr>
-            <w:r>
-              <w:rPr>
-                <w:rFonts w:hint="cs"/>
-                <w:rtl/>
-              </w:rPr>
-              <w:t>שרית פ.</w:t>
-            </w:r>
-          </w:p>
-        </w:tc>
-        <w:tc>
-          <w:tcPr>
-            <w:tcW w:w="993" w:type="dxa"/>
-          </w:tcPr>
-          <w:p>
-            <w:pPr>
-              <w:jc w:val="center"/>
-              <w:rPr>
-                <w:rtl/>
-              </w:rPr>
-            </w:pPr>
-            <w:r>
-              <w:rPr>
-                <w:rFonts w:hint="cs"/>
-                <w:rtl/>
-              </w:rPr>
-              <w:t>ורד</w:t>
-            </w:r>
-          </w:p>
-        </w:tc>
-        <w:tc>
-          <w:tcPr>
-            <w:tcW w:w="1126" w:type="dxa"/>
-          </w:tcPr>
-          <w:p>
-            <w:pPr>
-              <w:jc w:val="center"/>
-              <w:rPr>
-                <w:rtl/>
-              </w:rPr>
-            </w:pPr>
-            <w:r>
-              <w:rPr>
-                <w:rFonts w:hint="cs"/>
-                <w:rtl/>
-              </w:rPr>
-              <w:t>גיא</w:t>
+            <w:shd w:val="clear" w:color="auto" w:fill="00FF00"/>
+          </w:tcPr>
+          <w:p>
+            <w:pPr>
+              <w:jc w:val="center"/>
+              <w:rPr>
+                <w:rtl/>
+              </w:rPr>
+            </w:pPr>
+            <w:r>
+              <w:rPr>
+                <w:rFonts w:hint="cs"/>
+                <w:rtl/>
+              </w:rPr>
+              <w:t>חניתה</w:t>
             </w:r>
           </w:p>
         </w:tc>
       </w:tr>
       <w:tr>
         <w:trPr>
-          <w:trHeight w:val="352"/>
+          <w:trHeight w:val="406"/>
+          <w:jc w:val="center"/>
         </w:trPr>
         <w:tc>
           <w:tcPr>
-            <w:tcW w:w="1177" w:type="dxa"/>
+            <w:tcW w:w="1449" w:type="dxa"/>
             <w:shd w:val="clear" w:color="auto" w:fill="FFFF00"/>
           </w:tcPr>
           <w:p>
@@ -3010,7 +2648,7 @@
         </w:tc>
         <w:tc>
           <w:tcPr>
-            <w:tcW w:w="1177" w:type="dxa"/>
+            <w:tcW w:w="1460" w:type="dxa"/>
           </w:tcPr>
           <w:p>
             <w:pPr>
@@ -3030,7 +2668,7 @@
         </w:tc>
         <w:tc>
           <w:tcPr>
-            <w:tcW w:w="1175" w:type="dxa"/>
+            <w:tcW w:w="1460" w:type="dxa"/>
           </w:tcPr>
           <w:p>
             <w:pPr>
@@ -3050,7 +2688,7 @@
         </w:tc>
         <w:tc>
           <w:tcPr>
-            <w:tcW w:w="1175" w:type="dxa"/>
+            <w:tcW w:w="1576" w:type="dxa"/>
             <w:tcBorders>
               <w:right w:val="single" w:sz="4" w:space="0" w:color="auto"/>
             </w:tcBorders>
@@ -3073,135 +2711,37 @@
         </w:tc>
         <w:tc>
           <w:tcPr>
-            <w:tcW w:w="297" w:type="dxa"/>
+            <w:tcW w:w="1499" w:type="dxa"/>
             <w:tcBorders>
-              <w:top w:val="nil"/>
-              <w:left w:val="single" w:sz="4" w:space="0" w:color="auto"/>
-              <w:bottom w:val="nil"/>
               <w:right w:val="single" w:sz="4" w:space="0" w:color="auto"/>
             </w:tcBorders>
-          </w:tcPr>
-          <w:p>
-            <w:pPr>
-              <w:jc w:val="center"/>
-              <w:rPr>
-                <w:rtl/>
-              </w:rPr>
-            </w:pPr>
-          </w:p>
-        </w:tc>
-        <w:tc>
-          <w:tcPr>
-            <w:tcW w:w="1068" w:type="dxa"/>
-            <w:tcBorders>
-              <w:left w:val="single" w:sz="4" w:space="0" w:color="auto"/>
-            </w:tcBorders>
-            <w:shd w:val="clear" w:color="auto" w:fill="FFE599" w:themeFill="accent4" w:themeFillTint="66"/>
-          </w:tcPr>
-          <w:p>
-            <w:pPr>
-              <w:jc w:val="center"/>
-              <w:rPr>
-                <w:rtl/>
-              </w:rPr>
-            </w:pPr>
-            <w:r>
-              <w:rPr>
-                <w:rFonts w:hint="cs"/>
-                <w:rtl/>
-              </w:rPr>
-              <w:t>שיעור5</w:t>
-            </w:r>
-          </w:p>
-        </w:tc>
-        <w:tc>
-          <w:tcPr>
-            <w:tcW w:w="1134" w:type="dxa"/>
-          </w:tcPr>
-          <w:p>
-            <w:pPr>
-              <w:jc w:val="center"/>
-              <w:rPr>
-                <w:rtl/>
-              </w:rPr>
-            </w:pPr>
-            <w:r>
-              <w:rPr>
-                <w:rFonts w:hint="cs"/>
-                <w:rtl/>
-              </w:rPr>
-              <w:t>שרית פ.</w:t>
-            </w:r>
-          </w:p>
-        </w:tc>
-        <w:tc>
-          <w:tcPr>
-            <w:tcW w:w="1134" w:type="dxa"/>
-          </w:tcPr>
-          <w:p>
-            <w:pPr>
-              <w:jc w:val="center"/>
-              <w:rPr>
-                <w:rtl/>
-              </w:rPr>
-            </w:pPr>
-            <w:r>
-              <w:rPr>
-                <w:rFonts w:hint="cs"/>
-                <w:rtl/>
-              </w:rPr>
-              <w:t>ערן פ.</w:t>
-            </w:r>
-          </w:p>
-        </w:tc>
-        <w:tc>
-          <w:tcPr>
-            <w:tcW w:w="993" w:type="dxa"/>
-          </w:tcPr>
-          <w:p>
-            <w:pPr>
-              <w:jc w:val="center"/>
-              <w:rPr>
-                <w:rtl/>
-              </w:rPr>
-            </w:pPr>
-            <w:r>
-              <w:rPr>
-                <w:rFonts w:hint="cs"/>
-                <w:rtl/>
-              </w:rPr>
-              <w:t>ורד</w:t>
-            </w:r>
-          </w:p>
-        </w:tc>
-        <w:tc>
-          <w:tcPr>
-            <w:tcW w:w="1126" w:type="dxa"/>
-          </w:tcPr>
-          <w:p>
-            <w:pPr>
-              <w:jc w:val="center"/>
-              <w:rPr>
-                <w:rtl/>
-              </w:rPr>
-            </w:pPr>
-            <w:r>
-              <w:rPr>
-                <w:rFonts w:hint="cs"/>
-                <w:rtl/>
-              </w:rPr>
-              <w:t>מוטי</w:t>
+            <w:shd w:val="clear" w:color="auto" w:fill="00FF00"/>
+          </w:tcPr>
+          <w:p>
+            <w:pPr>
+              <w:jc w:val="center"/>
+              <w:rPr>
+                <w:rtl/>
+              </w:rPr>
+            </w:pPr>
+            <w:r>
+              <w:rPr>
+                <w:rFonts w:hint="cs"/>
+                <w:rtl/>
+              </w:rPr>
+              <w:t>חניתה</w:t>
             </w:r>
           </w:p>
         </w:tc>
       </w:tr>
       <w:tr>
         <w:trPr>
-          <w:trHeight w:val="352"/>
+          <w:trHeight w:val="406"/>
+          <w:jc w:val="center"/>
         </w:trPr>
         <w:tc>
           <w:tcPr>
-            <w:tcW w:w="1177" w:type="dxa"/>
+            <w:tcW w:w="1449" w:type="dxa"/>
             <w:shd w:val="clear" w:color="auto" w:fill="FFFF00"/>
           </w:tcPr>
           <w:p>
@@ -3222,7 +2762,7 @@
         </w:tc>
         <w:tc>
           <w:tcPr>
-            <w:tcW w:w="1177" w:type="dxa"/>
+            <w:tcW w:w="1460" w:type="dxa"/>
           </w:tcPr>
           <w:p>
             <w:pPr>
@@ -3242,7 +2782,7 @@
         </w:tc>
         <w:tc>
           <w:tcPr>
-            <w:tcW w:w="1175" w:type="dxa"/>
+            <w:tcW w:w="1460" w:type="dxa"/>
           </w:tcPr>
           <w:p>
             <w:pPr>
@@ -3262,7 +2802,7 @@
         </w:tc>
         <w:tc>
           <w:tcPr>
-            <w:tcW w:w="1175" w:type="dxa"/>
+            <w:tcW w:w="1576" w:type="dxa"/>
             <w:tcBorders>
               <w:right w:val="single" w:sz="4" w:space="0" w:color="auto"/>
             </w:tcBorders>
@@ -3285,135 +2825,37 @@
         </w:tc>
         <w:tc>
           <w:tcPr>
-            <w:tcW w:w="297" w:type="dxa"/>
+            <w:tcW w:w="1499" w:type="dxa"/>
             <w:tcBorders>
-              <w:top w:val="nil"/>
-              <w:left w:val="single" w:sz="4" w:space="0" w:color="auto"/>
-              <w:bottom w:val="nil"/>
               <w:right w:val="single" w:sz="4" w:space="0" w:color="auto"/>
             </w:tcBorders>
-          </w:tcPr>
-          <w:p>
-            <w:pPr>
-              <w:jc w:val="center"/>
-              <w:rPr>
-                <w:rtl/>
-              </w:rPr>
-            </w:pPr>
-          </w:p>
-        </w:tc>
-        <w:tc>
-          <w:tcPr>
-            <w:tcW w:w="1068" w:type="dxa"/>
-            <w:tcBorders>
-              <w:left w:val="single" w:sz="4" w:space="0" w:color="auto"/>
-            </w:tcBorders>
-            <w:shd w:val="clear" w:color="auto" w:fill="FFE599" w:themeFill="accent4" w:themeFillTint="66"/>
-          </w:tcPr>
-          <w:p>
-            <w:pPr>
-              <w:jc w:val="center"/>
-              <w:rPr>
-                <w:rtl/>
-              </w:rPr>
-            </w:pPr>
-            <w:r>
-              <w:rPr>
-                <w:rFonts w:hint="cs"/>
-                <w:rtl/>
-              </w:rPr>
-              <w:t>שיעור6</w:t>
-            </w:r>
-          </w:p>
-        </w:tc>
-        <w:tc>
-          <w:tcPr>
-            <w:tcW w:w="1134" w:type="dxa"/>
-          </w:tcPr>
-          <w:p>
-            <w:pPr>
-              <w:jc w:val="center"/>
-              <w:rPr>
-                <w:rtl/>
-              </w:rPr>
-            </w:pPr>
-            <w:r>
-              <w:rPr>
-                <w:rFonts w:hint="cs"/>
-                <w:rtl/>
-              </w:rPr>
-              <w:t>לילך</w:t>
-            </w:r>
-          </w:p>
-        </w:tc>
-        <w:tc>
-          <w:tcPr>
-            <w:tcW w:w="1134" w:type="dxa"/>
-          </w:tcPr>
-          <w:p>
-            <w:pPr>
-              <w:jc w:val="center"/>
-              <w:rPr>
-                <w:rtl/>
-              </w:rPr>
-            </w:pPr>
-            <w:r>
-              <w:rPr>
-                <w:rFonts w:hint="cs"/>
-                <w:rtl/>
-              </w:rPr>
-              <w:t>שרית פ.</w:t>
-            </w:r>
-          </w:p>
-        </w:tc>
-        <w:tc>
-          <w:tcPr>
-            <w:tcW w:w="993" w:type="dxa"/>
-          </w:tcPr>
-          <w:p>
-            <w:pPr>
-              <w:jc w:val="center"/>
-              <w:rPr>
-                <w:rtl/>
-              </w:rPr>
-            </w:pPr>
-            <w:r>
-              <w:rPr>
-                <w:rFonts w:hint="cs"/>
-                <w:rtl/>
-              </w:rPr>
-              <w:t>ורד</w:t>
-            </w:r>
-          </w:p>
-        </w:tc>
-        <w:tc>
-          <w:tcPr>
-            <w:tcW w:w="1126" w:type="dxa"/>
-          </w:tcPr>
-          <w:p>
-            <w:pPr>
-              <w:jc w:val="center"/>
-              <w:rPr>
-                <w:rtl/>
-              </w:rPr>
-            </w:pPr>
-            <w:r>
-              <w:rPr>
-                <w:rFonts w:hint="cs"/>
-                <w:rtl/>
-              </w:rPr>
-              <w:t>מוטי</w:t>
+            <w:shd w:val="clear" w:color="auto" w:fill="00FF00"/>
+          </w:tcPr>
+          <w:p>
+            <w:pPr>
+              <w:jc w:val="center"/>
+              <w:rPr>
+                <w:rtl/>
+              </w:rPr>
+            </w:pPr>
+            <w:r>
+              <w:rPr>
+                <w:rFonts w:hint="cs"/>
+                <w:rtl/>
+              </w:rPr>
+              <w:t>חמוטל</w:t>
             </w:r>
           </w:p>
         </w:tc>
       </w:tr>
       <w:tr>
         <w:trPr>
-          <w:trHeight w:val="328"/>
+          <w:trHeight w:val="378"/>
+          <w:jc w:val="center"/>
         </w:trPr>
         <w:tc>
           <w:tcPr>
-            <w:tcW w:w="1177" w:type="dxa"/>
+            <w:tcW w:w="1449" w:type="dxa"/>
             <w:shd w:val="clear" w:color="auto" w:fill="FFFF00"/>
           </w:tcPr>
           <w:p>
@@ -3434,130 +2876,61 @@
         </w:tc>
         <w:tc>
           <w:tcPr>
-            <w:tcW w:w="1177" w:type="dxa"/>
-          </w:tcPr>
-          <w:p>
-            <w:pPr>
-              <w:jc w:val="center"/>
-              <w:rPr>
-                <w:rtl/>
-              </w:rPr>
-            </w:pPr>
-          </w:p>
-        </w:tc>
-        <w:tc>
-          <w:tcPr>
-            <w:tcW w:w="1175" w:type="dxa"/>
-          </w:tcPr>
-          <w:p>
-            <w:pPr>
-              <w:jc w:val="center"/>
-              <w:rPr>
-                <w:rtl/>
-              </w:rPr>
-            </w:pPr>
-          </w:p>
-        </w:tc>
-        <w:tc>
-          <w:tcPr>
-            <w:tcW w:w="1175" w:type="dxa"/>
+            <w:tcW w:w="1460" w:type="dxa"/>
+          </w:tcPr>
+          <w:p>
+            <w:pPr>
+              <w:jc w:val="center"/>
+              <w:rPr>
+                <w:rtl/>
+              </w:rPr>
+            </w:pPr>
+          </w:p>
+        </w:tc>
+        <w:tc>
+          <w:tcPr>
+            <w:tcW w:w="1460" w:type="dxa"/>
+          </w:tcPr>
+          <w:p>
+            <w:pPr>
+              <w:jc w:val="center"/>
+              <w:rPr>
+                <w:rtl/>
+              </w:rPr>
+            </w:pPr>
+          </w:p>
+        </w:tc>
+        <w:tc>
+          <w:tcPr>
+            <w:tcW w:w="1576" w:type="dxa"/>
             <w:tcBorders>
               <w:right w:val="single" w:sz="4" w:space="0" w:color="auto"/>
             </w:tcBorders>
-          </w:tcPr>
-          <w:p>
-            <w:pPr>
-              <w:jc w:val="center"/>
-              <w:rPr>
-                <w:rtl/>
-              </w:rPr>
-            </w:pPr>
-            <w:r>
-              <w:rPr>
-                <w:rFonts w:hint="cs"/>
-                <w:rtl/>
-              </w:rPr>
-              <w:t>טליה</w:t>
-            </w:r>
-          </w:p>
-        </w:tc>
-        <w:tc>
-          <w:tcPr>
-            <w:tcW w:w="297" w:type="dxa"/>
+            <w:shd w:val="clear" w:color="auto" w:fill="00FF00"/>
+          </w:tcPr>
+          <w:p>
+            <w:pPr>
+              <w:jc w:val="center"/>
+              <w:rPr>
+                <w:rtl/>
+              </w:rPr>
+            </w:pPr>
+            <w:r>
+              <w:rPr>
+                <w:rFonts w:hint="cs"/>
+                <w:rtl/>
+              </w:rPr>
+              <w:t>חניתה</w:t>
+            </w:r>
+          </w:p>
+        </w:tc>
+        <w:tc>
+          <w:tcPr>
+            <w:tcW w:w="1499" w:type="dxa"/>
             <w:tcBorders>
-              <w:top w:val="nil"/>
-              <w:left w:val="single" w:sz="4" w:space="0" w:color="auto"/>
-              <w:bottom w:val="nil"/>
               <w:right w:val="single" w:sz="4" w:space="0" w:color="auto"/>
             </w:tcBorders>
-          </w:tcPr>
-          <w:p>
-            <w:pPr>
-              <w:jc w:val="center"/>
-              <w:rPr>
-                <w:rtl/>
-              </w:rPr>
-            </w:pPr>
-          </w:p>
-        </w:tc>
-        <w:tc>
-          <w:tcPr>
-            <w:tcW w:w="1068" w:type="dxa"/>
-            <w:tcBorders>
-              <w:left w:val="single" w:sz="4" w:space="0" w:color="auto"/>
-            </w:tcBorders>
-          </w:tcPr>
-          <w:p>
-            <w:pPr>
-              <w:jc w:val="center"/>
-              <w:rPr>
-                <w:rtl/>
-              </w:rPr>
-            </w:pPr>
-          </w:p>
-        </w:tc>
-        <w:tc>
-          <w:tcPr>
-            <w:tcW w:w="1134" w:type="dxa"/>
-          </w:tcPr>
-          <w:p>
-            <w:pPr>
-              <w:jc w:val="center"/>
-              <w:rPr>
-                <w:rtl/>
-              </w:rPr>
-            </w:pPr>
-          </w:p>
-        </w:tc>
-        <w:tc>
-          <w:tcPr>
-            <w:tcW w:w="1134" w:type="dxa"/>
-          </w:tcPr>
-          <w:p>
-            <w:pPr>
-              <w:jc w:val="center"/>
-              <w:rPr>
-                <w:rtl/>
-              </w:rPr>
-            </w:pPr>
-          </w:p>
-        </w:tc>
-        <w:tc>
-          <w:tcPr>
-            <w:tcW w:w="993" w:type="dxa"/>
-          </w:tcPr>
-          <w:p>
-            <w:pPr>
-              <w:jc w:val="center"/>
-              <w:rPr>
-                <w:rtl/>
-              </w:rPr>
-            </w:pPr>
-          </w:p>
-        </w:tc>
-        <w:tc>
-          <w:tcPr>
-            <w:tcW w:w="1126" w:type="dxa"/>
+            <w:shd w:val="clear" w:color="auto" w:fill="00FF00"/>
           </w:tcPr>
           <w:p>
             <w:pPr>
@@ -3571,11 +2944,12 @@
       </w:tr>
       <w:tr>
         <w:trPr>
-          <w:trHeight w:val="328"/>
+          <w:trHeight w:val="378"/>
+          <w:jc w:val="center"/>
         </w:trPr>
         <w:tc>
           <w:tcPr>
-            <w:tcW w:w="1177" w:type="dxa"/>
+            <w:tcW w:w="1449" w:type="dxa"/>
             <w:shd w:val="clear" w:color="auto" w:fill="FFFF00"/>
           </w:tcPr>
           <w:p>
@@ -3596,130 +2970,61 @@
         </w:tc>
         <w:tc>
           <w:tcPr>
-            <w:tcW w:w="1177" w:type="dxa"/>
-          </w:tcPr>
-          <w:p>
-            <w:pPr>
-              <w:jc w:val="center"/>
-              <w:rPr>
-                <w:rtl/>
-              </w:rPr>
-            </w:pPr>
-          </w:p>
-        </w:tc>
-        <w:tc>
-          <w:tcPr>
-            <w:tcW w:w="1175" w:type="dxa"/>
-          </w:tcPr>
-          <w:p>
-            <w:pPr>
-              <w:jc w:val="center"/>
-              <w:rPr>
-                <w:rtl/>
-              </w:rPr>
-            </w:pPr>
-          </w:p>
-        </w:tc>
-        <w:tc>
-          <w:tcPr>
-            <w:tcW w:w="1175" w:type="dxa"/>
+            <w:tcW w:w="1460" w:type="dxa"/>
+          </w:tcPr>
+          <w:p>
+            <w:pPr>
+              <w:jc w:val="center"/>
+              <w:rPr>
+                <w:rtl/>
+              </w:rPr>
+            </w:pPr>
+          </w:p>
+        </w:tc>
+        <w:tc>
+          <w:tcPr>
+            <w:tcW w:w="1460" w:type="dxa"/>
+          </w:tcPr>
+          <w:p>
+            <w:pPr>
+              <w:jc w:val="center"/>
+              <w:rPr>
+                <w:rtl/>
+              </w:rPr>
+            </w:pPr>
+          </w:p>
+        </w:tc>
+        <w:tc>
+          <w:tcPr>
+            <w:tcW w:w="1576" w:type="dxa"/>
             <w:tcBorders>
               <w:right w:val="single" w:sz="4" w:space="0" w:color="auto"/>
             </w:tcBorders>
-          </w:tcPr>
-          <w:p>
-            <w:pPr>
-              <w:jc w:val="center"/>
-              <w:rPr>
-                <w:rtl/>
-              </w:rPr>
-            </w:pPr>
-            <w:r>
-              <w:rPr>
-                <w:rFonts w:hint="cs"/>
-                <w:rtl/>
-              </w:rPr>
-              <w:t>טליה</w:t>
-            </w:r>
-          </w:p>
-        </w:tc>
-        <w:tc>
-          <w:tcPr>
-            <w:tcW w:w="297" w:type="dxa"/>
+            <w:shd w:val="clear" w:color="auto" w:fill="00FF00"/>
+          </w:tcPr>
+          <w:p>
+            <w:pPr>
+              <w:jc w:val="center"/>
+              <w:rPr>
+                <w:rtl/>
+              </w:rPr>
+            </w:pPr>
+            <w:r>
+              <w:rPr>
+                <w:rFonts w:hint="cs"/>
+                <w:rtl/>
+              </w:rPr>
+              <w:t>חנה</w:t>
+            </w:r>
+          </w:p>
+        </w:tc>
+        <w:tc>
+          <w:tcPr>
+            <w:tcW w:w="1499" w:type="dxa"/>
             <w:tcBorders>
-              <w:top w:val="nil"/>
-              <w:left w:val="single" w:sz="4" w:space="0" w:color="auto"/>
-              <w:bottom w:val="nil"/>
               <w:right w:val="single" w:sz="4" w:space="0" w:color="auto"/>
             </w:tcBorders>
-          </w:tcPr>
-          <w:p>
-            <w:pPr>
-              <w:jc w:val="center"/>
-              <w:rPr>
-                <w:rtl/>
-              </w:rPr>
-            </w:pPr>
-          </w:p>
-        </w:tc>
-        <w:tc>
-          <w:tcPr>
-            <w:tcW w:w="1068" w:type="dxa"/>
-            <w:tcBorders>
-              <w:left w:val="single" w:sz="4" w:space="0" w:color="auto"/>
-            </w:tcBorders>
-          </w:tcPr>
-          <w:p>
-            <w:pPr>
-              <w:jc w:val="center"/>
-              <w:rPr>
-                <w:rtl/>
-              </w:rPr>
-            </w:pPr>
-          </w:p>
-        </w:tc>
-        <w:tc>
-          <w:tcPr>
-            <w:tcW w:w="1134" w:type="dxa"/>
-          </w:tcPr>
-          <w:p>
-            <w:pPr>
-              <w:jc w:val="center"/>
-              <w:rPr>
-                <w:rtl/>
-              </w:rPr>
-            </w:pPr>
-          </w:p>
-        </w:tc>
-        <w:tc>
-          <w:tcPr>
-            <w:tcW w:w="1134" w:type="dxa"/>
-          </w:tcPr>
-          <w:p>
-            <w:pPr>
-              <w:jc w:val="center"/>
-              <w:rPr>
-                <w:rtl/>
-              </w:rPr>
-            </w:pPr>
-          </w:p>
-        </w:tc>
-        <w:tc>
-          <w:tcPr>
-            <w:tcW w:w="993" w:type="dxa"/>
-          </w:tcPr>
-          <w:p>
-            <w:pPr>
-              <w:jc w:val="center"/>
-              <w:rPr>
-                <w:rtl/>
-              </w:rPr>
-            </w:pPr>
-          </w:p>
-        </w:tc>
-        <w:tc>
-          <w:tcPr>
-            <w:tcW w:w="1126" w:type="dxa"/>
+            <w:shd w:val="clear" w:color="auto" w:fill="00FF00"/>
           </w:tcPr>
           <w:p>
             <w:pPr>
@@ -3756,6 +3061,15 @@
           <w:bCs/>
           <w:rtl/>
         </w:rPr>
+        <w:t xml:space="preserve">         </w:t>
+      </w:r>
+      <w:r>
+        <w:rPr>
+          <w:rFonts w:hint="cs"/>
+          <w:b/>
+          <w:bCs/>
+          <w:rtl/>
+        </w:rPr>
         <w:t xml:space="preserve">שיעור2 עונה על שאלות בחדר 431+432 </w:t>
       </w:r>
       <w:r>
@@ -3768,14 +3082,24 @@
         </w:rPr>
         <w:t>מוטי מור</w:t>
       </w:r>
-    </w:p>
-    <w:p>
-      <w:pPr>
+      <w:r>
         <w:rPr>
-          <w:highlight w:val="yellow"/>
+          <w:rFonts w:hint="cs"/>
+          <w:b/>
+          <w:bCs/>
           <w:rtl/>
         </w:rPr>
-      </w:pPr>
+        <w:t xml:space="preserve">      </w:t>
+      </w:r>
+      <w:r>
+        <w:rPr>
+          <w:rFonts w:hint="cs"/>
+          <w:b/>
+          <w:bCs/>
+          <w:rtl/>
+        </w:rPr>
+        <w:t xml:space="preserve">     </w:t>
+      </w:r>
       <w:r>
         <w:rPr>
           <w:rFonts w:hint="cs"/>
@@ -3804,6 +3128,25 @@
           <w:rtl/>
         </w:rPr>
         <w:t>, קורין, נטלי</w:t>
+      </w:r>
+      <w:r>
+        <w:rPr>
+          <w:rFonts w:hint="cs"/>
+          <w:b/>
+          <w:bCs/>
+          <w:rtl/>
+        </w:rPr>
+        <w:t xml:space="preserve">, </w:t>
+      </w:r>
+      <w:r>
+        <w:rPr>
+          <w:rFonts w:hint="cs"/>
+          <w:b/>
+          <w:bCs/>
+          <w:highlight w:val="green"/>
+          <w:rtl/>
+        </w:rPr>
+        <w:t>חלי</w:t>
       </w:r>
       <w:r>
         <w:rPr>
@@ -3854,81 +3197,6 @@
           <w:rFonts w:hint="cs"/>
           <w:b/>
           <w:bCs/>
-          <w:highlight w:val="yellow"/>
-          <w:rtl/>
-        </w:rPr>
-        <w:t>יב10</w:t>
-      </w:r>
-      <w:r>
-        <w:rPr>
-          <w:rFonts w:hint="cs"/>
-          <w:b/>
-          <w:bCs/>
-          <w:rtl/>
-        </w:rPr>
-        <w:t xml:space="preserve"> נבחנים </w:t>
-      </w:r>
-      <w:r>
-        <w:rPr>
-          <w:rFonts w:hint="cs"/>
-          <w:b/>
-          <w:bCs/>
-          <w:highlight w:val="yellow"/>
-          <w:rtl/>
-        </w:rPr>
-        <w:t>שיעור5+6</w:t>
-      </w:r>
-      <w:r>
-        <w:rPr>
-          <w:rFonts w:hint="cs"/>
-          <w:b/>
-          <w:bCs/>
-          <w:rtl/>
-        </w:rPr>
-        <w:t xml:space="preserve"> </w:t>
-      </w:r>
-      <w:r>
-        <w:rPr>
-          <w:rFonts w:hint="cs"/>
-          <w:b/>
-          <w:bCs/>
-          <w:rtl/>
-        </w:rPr>
-        <w:t xml:space="preserve"> בחדר יב10: השגחה : </w:t>
-      </w:r>
-      <w:r>
-        <w:rPr>
-          <w:rFonts w:hint="cs"/>
-          <w:b/>
-          <w:bCs/>
-          <w:highlight w:val="cyan"/>
-          <w:rtl/>
-        </w:rPr>
-        <w:t>יונית וניצן</w:t>
-      </w:r>
-      <w:r>
-        <w:rPr>
-          <w:rFonts w:hint="cs"/>
-          <w:b/>
-          <w:bCs/>
-          <w:rtl/>
-        </w:rPr>
-        <w:t xml:space="preserve"> (שיעור6)</w:t>
-      </w:r>
-    </w:p>
-    <w:p>
-      <w:pPr>
-        <w:rPr>
-          <w:b/>
-          <w:bCs/>
-          <w:rtl/>
-        </w:rPr>
-      </w:pPr>
-      <w:r>
-        <w:rPr>
-          <w:rFonts w:hint="cs"/>
-          <w:b/>
-          <w:bCs/>
           <w:rtl/>
         </w:rPr>
         <w:t xml:space="preserve">    </w:t>
@@ -3959,6 +3227,924 @@
           <w:rtl/>
         </w:rPr>
         <w:t xml:space="preserve">  </w:t>
+      </w:r>
+    </w:p>
+    <w:tbl>
+      <w:tblPr>
+        <w:tblStyle w:val="a3"/>
+        <w:bidiVisual/>
+        <w:tblW w:w="0" w:type="auto"/>
+        <w:jc w:val="center"/>
+        <w:tblLook w:val="04A0" w:firstRow="1" w:lastRow="0" w:firstColumn="1" w:lastColumn="0" w:noHBand="0" w:noVBand="1"/>
+      </w:tblPr>
+      <w:tblGrid>
+        <w:gridCol w:w="1173"/>
+        <w:gridCol w:w="1473"/>
+        <w:gridCol w:w="1473"/>
+        <w:gridCol w:w="1562"/>
+        <w:gridCol w:w="1562"/>
+      </w:tblGrid>
+      <w:tr>
+        <w:trPr>
+          <w:trHeight w:val="1203"/>
+          <w:jc w:val="center"/>
+        </w:trPr>
+        <w:tc>
+          <w:tcPr>
+            <w:tcW w:w="1173" w:type="dxa"/>
+            <w:tcBorders>
+              <w:left w:val="single" w:sz="4" w:space="0" w:color="auto"/>
+            </w:tcBorders>
+          </w:tcPr>
+          <w:p>
+            <w:pPr>
+              <w:jc w:val="center"/>
+              <w:rPr>
+                <w:b/>
+                <w:bCs/>
+                <w:rtl/>
+              </w:rPr>
+            </w:pPr>
+          </w:p>
+        </w:tc>
+        <w:tc>
+          <w:tcPr>
+            <w:tcW w:w="1473" w:type="dxa"/>
+            <w:shd w:val="clear" w:color="auto" w:fill="FFE599" w:themeFill="accent4" w:themeFillTint="66"/>
+          </w:tcPr>
+          <w:p>
+            <w:pPr>
+              <w:jc w:val="center"/>
+              <w:rPr>
+                <w:b/>
+                <w:bCs/>
+                <w:rtl/>
+              </w:rPr>
+            </w:pPr>
+            <w:r>
+              <w:rPr>
+                <w:rFonts w:hint="cs"/>
+                <w:b/>
+                <w:bCs/>
+                <w:rtl/>
+              </w:rPr>
+              <w:t>תלמידי שרית</w:t>
+            </w:r>
+          </w:p>
+          <w:p>
+            <w:pPr>
+              <w:jc w:val="center"/>
+              <w:rPr>
+                <w:b/>
+                <w:bCs/>
+                <w:rtl/>
+              </w:rPr>
+            </w:pPr>
+            <w:proofErr w:type="spellStart"/>
+            <w:r>
+              <w:rPr>
+                <w:rFonts w:hint="cs"/>
+                <w:b/>
+                <w:bCs/>
+                <w:rtl/>
+              </w:rPr>
+              <w:t>יב</w:t>
+            </w:r>
+            <w:proofErr w:type="spellEnd"/>
+            <w:r>
+              <w:rPr>
+                <w:rFonts w:hint="cs"/>
+                <w:b/>
+                <w:bCs/>
+                <w:rtl/>
+              </w:rPr>
+              <w:t>' עיוניות</w:t>
+            </w:r>
+          </w:p>
+        </w:tc>
+        <w:tc>
+          <w:tcPr>
+            <w:tcW w:w="1473" w:type="dxa"/>
+            <w:shd w:val="clear" w:color="auto" w:fill="FFE599" w:themeFill="accent4" w:themeFillTint="66"/>
+          </w:tcPr>
+          <w:p>
+            <w:pPr>
+              <w:jc w:val="center"/>
+              <w:rPr>
+                <w:b/>
+                <w:bCs/>
+                <w:rtl/>
+              </w:rPr>
+            </w:pPr>
+            <w:r>
+              <w:rPr>
+                <w:rFonts w:hint="cs"/>
+                <w:b/>
+                <w:bCs/>
+                <w:rtl/>
+              </w:rPr>
+              <w:t xml:space="preserve">תלמידי </w:t>
+            </w:r>
+          </w:p>
+          <w:p>
+            <w:pPr>
+              <w:jc w:val="center"/>
+              <w:rPr>
+                <w:b/>
+                <w:bCs/>
+                <w:rtl/>
+              </w:rPr>
+            </w:pPr>
+            <w:r>
+              <w:rPr>
+                <w:rFonts w:hint="cs"/>
+                <w:b/>
+                <w:bCs/>
+                <w:rtl/>
+              </w:rPr>
+              <w:t>ורד + שרית</w:t>
+            </w:r>
+          </w:p>
+          <w:p>
+            <w:pPr>
+              <w:jc w:val="center"/>
+              <w:rPr>
+                <w:b/>
+                <w:bCs/>
+                <w:rtl/>
+              </w:rPr>
+            </w:pPr>
+            <w:proofErr w:type="spellStart"/>
+            <w:r>
+              <w:rPr>
+                <w:rFonts w:hint="cs"/>
+                <w:b/>
+                <w:bCs/>
+                <w:rtl/>
+              </w:rPr>
+              <w:t>יב</w:t>
+            </w:r>
+            <w:proofErr w:type="spellEnd"/>
+            <w:r>
+              <w:rPr>
+                <w:rFonts w:hint="cs"/>
+                <w:b/>
+                <w:bCs/>
+                <w:rtl/>
+              </w:rPr>
+              <w:t>' עיוניות</w:t>
+            </w:r>
+          </w:p>
+        </w:tc>
+        <w:tc>
+          <w:tcPr>
+            <w:tcW w:w="1562" w:type="dxa"/>
+            <w:shd w:val="clear" w:color="auto" w:fill="FFE599" w:themeFill="accent4" w:themeFillTint="66"/>
+          </w:tcPr>
+          <w:p>
+            <w:pPr>
+              <w:jc w:val="center"/>
+              <w:rPr>
+                <w:b/>
+                <w:bCs/>
+                <w:rtl/>
+              </w:rPr>
+            </w:pPr>
+            <w:r>
+              <w:rPr>
+                <w:rFonts w:hint="cs"/>
+                <w:b/>
+                <w:bCs/>
+                <w:rtl/>
+              </w:rPr>
+              <w:t>תלמידי ורד</w:t>
+            </w:r>
+          </w:p>
+          <w:p>
+            <w:pPr>
+              <w:jc w:val="center"/>
+              <w:rPr>
+                <w:b/>
+                <w:bCs/>
+                <w:rtl/>
+              </w:rPr>
+            </w:pPr>
+            <w:proofErr w:type="spellStart"/>
+            <w:r>
+              <w:rPr>
+                <w:rFonts w:hint="cs"/>
+                <w:b/>
+                <w:bCs/>
+                <w:rtl/>
+              </w:rPr>
+              <w:t>יב</w:t>
+            </w:r>
+            <w:proofErr w:type="spellEnd"/>
+            <w:r>
+              <w:rPr>
+                <w:rFonts w:hint="cs"/>
+                <w:b/>
+                <w:bCs/>
+                <w:rtl/>
+              </w:rPr>
+              <w:t>' עיוניות</w:t>
+            </w:r>
+          </w:p>
+        </w:tc>
+        <w:tc>
+          <w:tcPr>
+            <w:tcW w:w="1562" w:type="dxa"/>
+            <w:shd w:val="clear" w:color="auto" w:fill="FFE599" w:themeFill="accent4" w:themeFillTint="66"/>
+          </w:tcPr>
+          <w:p>
+            <w:pPr>
+              <w:jc w:val="center"/>
+              <w:rPr>
+                <w:b/>
+                <w:bCs/>
+                <w:rtl/>
+              </w:rPr>
+            </w:pPr>
+            <w:r>
+              <w:rPr>
+                <w:rFonts w:hint="cs"/>
+                <w:b/>
+                <w:bCs/>
+                <w:rtl/>
+              </w:rPr>
+              <w:t>תלמידי יונית יב'10</w:t>
+            </w:r>
+          </w:p>
+        </w:tc>
+      </w:tr>
+      <w:tr>
+        <w:trPr>
+          <w:trHeight w:val="400"/>
+          <w:jc w:val="center"/>
+        </w:trPr>
+        <w:tc>
+          <w:tcPr>
+            <w:tcW w:w="1173" w:type="dxa"/>
+            <w:tcBorders>
+              <w:left w:val="single" w:sz="4" w:space="0" w:color="auto"/>
+            </w:tcBorders>
+          </w:tcPr>
+          <w:p>
+            <w:pPr>
+              <w:jc w:val="center"/>
+              <w:rPr>
+                <w:b/>
+                <w:bCs/>
+                <w:color w:val="7030A0"/>
+                <w:sz w:val="28"/>
+                <w:szCs w:val="28"/>
+                <w:rtl/>
+              </w:rPr>
+            </w:pPr>
+            <w:r>
+              <w:rPr>
+                <w:rFonts w:hint="cs"/>
+                <w:b/>
+                <w:bCs/>
+                <w:color w:val="7030A0"/>
+                <w:sz w:val="28"/>
+                <w:szCs w:val="28"/>
+                <w:rtl/>
+              </w:rPr>
+              <w:t xml:space="preserve">חדר </w:t>
+            </w:r>
+          </w:p>
+        </w:tc>
+        <w:tc>
+          <w:tcPr>
+            <w:tcW w:w="1473" w:type="dxa"/>
+          </w:tcPr>
+          <w:p>
+            <w:pPr>
+              <w:jc w:val="center"/>
+              <w:rPr>
+                <w:b/>
+                <w:bCs/>
+                <w:color w:val="7030A0"/>
+                <w:sz w:val="28"/>
+                <w:szCs w:val="28"/>
+                <w:rtl/>
+              </w:rPr>
+            </w:pPr>
+            <w:r>
+              <w:rPr>
+                <w:rFonts w:hint="cs"/>
+                <w:b/>
+                <w:bCs/>
+                <w:color w:val="7030A0"/>
+                <w:sz w:val="28"/>
+                <w:szCs w:val="28"/>
+                <w:rtl/>
+              </w:rPr>
+              <w:t>431</w:t>
+            </w:r>
+          </w:p>
+        </w:tc>
+        <w:tc>
+          <w:tcPr>
+            <w:tcW w:w="1473" w:type="dxa"/>
+          </w:tcPr>
+          <w:p>
+            <w:pPr>
+              <w:jc w:val="center"/>
+              <w:rPr>
+                <w:b/>
+                <w:bCs/>
+                <w:color w:val="7030A0"/>
+                <w:sz w:val="28"/>
+                <w:szCs w:val="28"/>
+                <w:rtl/>
+              </w:rPr>
+            </w:pPr>
+            <w:r>
+              <w:rPr>
+                <w:rFonts w:hint="cs"/>
+                <w:b/>
+                <w:bCs/>
+                <w:color w:val="7030A0"/>
+                <w:sz w:val="28"/>
+                <w:szCs w:val="28"/>
+                <w:rtl/>
+              </w:rPr>
+              <w:t>432</w:t>
+            </w:r>
+          </w:p>
+        </w:tc>
+        <w:tc>
+          <w:tcPr>
+            <w:tcW w:w="1562" w:type="dxa"/>
+          </w:tcPr>
+          <w:p>
+            <w:pPr>
+              <w:jc w:val="center"/>
+              <w:rPr>
+                <w:b/>
+                <w:bCs/>
+                <w:color w:val="7030A0"/>
+                <w:sz w:val="28"/>
+                <w:szCs w:val="28"/>
+                <w:rtl/>
+              </w:rPr>
+            </w:pPr>
+            <w:r>
+              <w:rPr>
+                <w:rFonts w:hint="cs"/>
+                <w:b/>
+                <w:bCs/>
+                <w:color w:val="7030A0"/>
+                <w:sz w:val="28"/>
+                <w:szCs w:val="28"/>
+                <w:rtl/>
+              </w:rPr>
+              <w:t>434</w:t>
+            </w:r>
+          </w:p>
+        </w:tc>
+        <w:tc>
+          <w:tcPr>
+            <w:tcW w:w="1562" w:type="dxa"/>
+          </w:tcPr>
+          <w:p>
+            <w:pPr>
+              <w:jc w:val="center"/>
+              <w:rPr>
+                <w:b/>
+                <w:bCs/>
+                <w:color w:val="7030A0"/>
+                <w:sz w:val="28"/>
+                <w:szCs w:val="28"/>
+                <w:rtl/>
+              </w:rPr>
+            </w:pPr>
+            <w:r>
+              <w:rPr>
+                <w:rFonts w:hint="cs"/>
+                <w:b/>
+                <w:bCs/>
+                <w:color w:val="7030A0"/>
+                <w:sz w:val="28"/>
+                <w:szCs w:val="28"/>
+                <w:rtl/>
+              </w:rPr>
+              <w:t>חדר יב10</w:t>
+            </w:r>
+          </w:p>
+        </w:tc>
+      </w:tr>
+      <w:tr>
+        <w:trPr>
+          <w:trHeight w:val="373"/>
+          <w:jc w:val="center"/>
+        </w:trPr>
+        <w:tc>
+          <w:tcPr>
+            <w:tcW w:w="1173" w:type="dxa"/>
+            <w:tcBorders>
+              <w:left w:val="single" w:sz="4" w:space="0" w:color="auto"/>
+            </w:tcBorders>
+            <w:shd w:val="clear" w:color="auto" w:fill="FFE599" w:themeFill="accent4" w:themeFillTint="66"/>
+          </w:tcPr>
+          <w:p>
+            <w:pPr>
+              <w:jc w:val="center"/>
+              <w:rPr>
+                <w:rtl/>
+              </w:rPr>
+            </w:pPr>
+            <w:r>
+              <w:rPr>
+                <w:rFonts w:hint="cs"/>
+                <w:rtl/>
+              </w:rPr>
+              <w:t>שיעור4</w:t>
+            </w:r>
+          </w:p>
+        </w:tc>
+        <w:tc>
+          <w:tcPr>
+            <w:tcW w:w="1473" w:type="dxa"/>
+          </w:tcPr>
+          <w:p>
+            <w:pPr>
+              <w:jc w:val="center"/>
+              <w:rPr>
+                <w:rtl/>
+              </w:rPr>
+            </w:pPr>
+            <w:r>
+              <w:rPr>
+                <w:rFonts w:hint="cs"/>
+                <w:rtl/>
+              </w:rPr>
+              <w:t>ערן פ.</w:t>
+            </w:r>
+          </w:p>
+        </w:tc>
+        <w:tc>
+          <w:tcPr>
+            <w:tcW w:w="1473" w:type="dxa"/>
+          </w:tcPr>
+          <w:p>
+            <w:pPr>
+              <w:jc w:val="center"/>
+              <w:rPr>
+                <w:rtl/>
+              </w:rPr>
+            </w:pPr>
+            <w:r>
+              <w:rPr>
+                <w:rFonts w:hint="cs"/>
+                <w:rtl/>
+              </w:rPr>
+              <w:t>שרית פ.</w:t>
+            </w:r>
+          </w:p>
+        </w:tc>
+        <w:tc>
+          <w:tcPr>
+            <w:tcW w:w="1562" w:type="dxa"/>
+          </w:tcPr>
+          <w:p>
+            <w:pPr>
+              <w:jc w:val="center"/>
+              <w:rPr>
+                <w:rtl/>
+              </w:rPr>
+            </w:pPr>
+            <w:r>
+              <w:rPr>
+                <w:rFonts w:hint="cs"/>
+                <w:rtl/>
+              </w:rPr>
+              <w:t>ורד</w:t>
+            </w:r>
+          </w:p>
+        </w:tc>
+        <w:tc>
+          <w:tcPr>
+            <w:tcW w:w="1562" w:type="dxa"/>
+            <w:shd w:val="clear" w:color="auto" w:fill="00FF00"/>
+          </w:tcPr>
+          <w:p>
+            <w:pPr>
+              <w:jc w:val="center"/>
+              <w:rPr>
+                <w:rtl/>
+              </w:rPr>
+            </w:pPr>
+            <w:r>
+              <w:rPr>
+                <w:rFonts w:hint="cs"/>
+                <w:rtl/>
+              </w:rPr>
+              <w:t xml:space="preserve">טלי </w:t>
+            </w:r>
+            <w:proofErr w:type="spellStart"/>
+            <w:r>
+              <w:rPr>
+                <w:rFonts w:hint="cs"/>
+                <w:rtl/>
+              </w:rPr>
+              <w:t>שפירו</w:t>
+            </w:r>
+            <w:proofErr w:type="spellEnd"/>
+          </w:p>
+        </w:tc>
+      </w:tr>
+      <w:tr>
+        <w:trPr>
+          <w:trHeight w:val="400"/>
+          <w:jc w:val="center"/>
+        </w:trPr>
+        <w:tc>
+          <w:tcPr>
+            <w:tcW w:w="1173" w:type="dxa"/>
+            <w:tcBorders>
+              <w:left w:val="single" w:sz="4" w:space="0" w:color="auto"/>
+            </w:tcBorders>
+            <w:shd w:val="clear" w:color="auto" w:fill="FFE599" w:themeFill="accent4" w:themeFillTint="66"/>
+          </w:tcPr>
+          <w:p>
+            <w:pPr>
+              <w:jc w:val="center"/>
+              <w:rPr>
+                <w:rtl/>
+              </w:rPr>
+            </w:pPr>
+            <w:r>
+              <w:rPr>
+                <w:rFonts w:hint="cs"/>
+                <w:rtl/>
+              </w:rPr>
+              <w:t>שיעור5</w:t>
+            </w:r>
+          </w:p>
+        </w:tc>
+        <w:tc>
+          <w:tcPr>
+            <w:tcW w:w="1473" w:type="dxa"/>
+          </w:tcPr>
+          <w:p>
+            <w:pPr>
+              <w:jc w:val="center"/>
+              <w:rPr>
+                <w:rtl/>
+              </w:rPr>
+            </w:pPr>
+            <w:r>
+              <w:rPr>
+                <w:rFonts w:hint="cs"/>
+                <w:rtl/>
+              </w:rPr>
+              <w:t>שרית פ.</w:t>
+            </w:r>
+          </w:p>
+        </w:tc>
+        <w:tc>
+          <w:tcPr>
+            <w:tcW w:w="1473" w:type="dxa"/>
+          </w:tcPr>
+          <w:p>
+            <w:pPr>
+              <w:jc w:val="center"/>
+              <w:rPr>
+                <w:rtl/>
+              </w:rPr>
+            </w:pPr>
+            <w:r>
+              <w:rPr>
+                <w:rFonts w:hint="cs"/>
+                <w:rtl/>
+              </w:rPr>
+              <w:t>ערן פ.</w:t>
+            </w:r>
+          </w:p>
+        </w:tc>
+        <w:tc>
+          <w:tcPr>
+            <w:tcW w:w="1562" w:type="dxa"/>
+          </w:tcPr>
+          <w:p>
+            <w:pPr>
+              <w:jc w:val="center"/>
+              <w:rPr>
+                <w:rtl/>
+              </w:rPr>
+            </w:pPr>
+            <w:r>
+              <w:rPr>
+                <w:rFonts w:hint="cs"/>
+                <w:rtl/>
+              </w:rPr>
+              <w:t>ורד</w:t>
+            </w:r>
+          </w:p>
+        </w:tc>
+        <w:tc>
+          <w:tcPr>
+            <w:tcW w:w="1562" w:type="dxa"/>
+            <w:shd w:val="clear" w:color="auto" w:fill="00FF00"/>
+          </w:tcPr>
+          <w:p>
+            <w:pPr>
+              <w:jc w:val="center"/>
+              <w:rPr>
+                <w:rtl/>
+              </w:rPr>
+            </w:pPr>
+            <w:r>
+              <w:rPr>
+                <w:rFonts w:hint="cs"/>
+                <w:rtl/>
+              </w:rPr>
+              <w:t>יונית</w:t>
+            </w:r>
+          </w:p>
+        </w:tc>
+      </w:tr>
+      <w:tr>
+        <w:trPr>
+          <w:trHeight w:val="400"/>
+          <w:jc w:val="center"/>
+        </w:trPr>
+        <w:tc>
+          <w:tcPr>
+            <w:tcW w:w="1173" w:type="dxa"/>
+            <w:tcBorders>
+              <w:left w:val="single" w:sz="4" w:space="0" w:color="auto"/>
+            </w:tcBorders>
+            <w:shd w:val="clear" w:color="auto" w:fill="FFE599" w:themeFill="accent4" w:themeFillTint="66"/>
+          </w:tcPr>
+          <w:p>
+            <w:pPr>
+              <w:jc w:val="center"/>
+              <w:rPr>
+                <w:rtl/>
+              </w:rPr>
+            </w:pPr>
+            <w:r>
+              <w:rPr>
+                <w:rFonts w:hint="cs"/>
+                <w:rtl/>
+              </w:rPr>
+              <w:t>שיעור6</w:t>
+            </w:r>
+          </w:p>
+        </w:tc>
+        <w:tc>
+          <w:tcPr>
+            <w:tcW w:w="1473" w:type="dxa"/>
+          </w:tcPr>
+          <w:p>
+            <w:pPr>
+              <w:jc w:val="center"/>
+              <w:rPr>
+                <w:rtl/>
+              </w:rPr>
+            </w:pPr>
+            <w:r>
+              <w:rPr>
+                <w:rFonts w:hint="cs"/>
+                <w:rtl/>
+              </w:rPr>
+              <w:t>לילך</w:t>
+            </w:r>
+          </w:p>
+        </w:tc>
+        <w:tc>
+          <w:tcPr>
+            <w:tcW w:w="1473" w:type="dxa"/>
+          </w:tcPr>
+          <w:p>
+            <w:pPr>
+              <w:jc w:val="center"/>
+              <w:rPr>
+                <w:rtl/>
+              </w:rPr>
+            </w:pPr>
+            <w:r>
+              <w:rPr>
+                <w:rFonts w:hint="cs"/>
+                <w:rtl/>
+              </w:rPr>
+              <w:t>שרית פ.</w:t>
+            </w:r>
+          </w:p>
+        </w:tc>
+        <w:tc>
+          <w:tcPr>
+            <w:tcW w:w="1562" w:type="dxa"/>
+          </w:tcPr>
+          <w:p>
+            <w:pPr>
+              <w:jc w:val="center"/>
+              <w:rPr>
+                <w:rtl/>
+              </w:rPr>
+            </w:pPr>
+            <w:r>
+              <w:rPr>
+                <w:rFonts w:hint="cs"/>
+                <w:rtl/>
+              </w:rPr>
+              <w:t>ורד</w:t>
+            </w:r>
+          </w:p>
+        </w:tc>
+        <w:tc>
+          <w:tcPr>
+            <w:tcW w:w="1562" w:type="dxa"/>
+            <w:shd w:val="clear" w:color="auto" w:fill="00FF00"/>
+          </w:tcPr>
+          <w:p>
+            <w:pPr>
+              <w:jc w:val="center"/>
+              <w:rPr>
+                <w:rtl/>
+              </w:rPr>
+            </w:pPr>
+            <w:r>
+              <w:rPr>
+                <w:rFonts w:hint="cs"/>
+                <w:rtl/>
+              </w:rPr>
+              <w:t>ניצן</w:t>
+            </w:r>
+          </w:p>
+        </w:tc>
+      </w:tr>
+      <w:tr>
+        <w:trPr>
+          <w:trHeight w:val="373"/>
+          <w:jc w:val="center"/>
+        </w:trPr>
+        <w:tc>
+          <w:tcPr>
+            <w:tcW w:w="1173" w:type="dxa"/>
+            <w:tcBorders>
+              <w:left w:val="single" w:sz="4" w:space="0" w:color="auto"/>
+            </w:tcBorders>
+          </w:tcPr>
+          <w:p>
+            <w:pPr>
+              <w:jc w:val="center"/>
+              <w:rPr>
+                <w:rtl/>
+              </w:rPr>
+            </w:pPr>
+          </w:p>
+        </w:tc>
+        <w:tc>
+          <w:tcPr>
+            <w:tcW w:w="1473" w:type="dxa"/>
+          </w:tcPr>
+          <w:p>
+            <w:pPr>
+              <w:jc w:val="center"/>
+              <w:rPr>
+                <w:rtl/>
+              </w:rPr>
+            </w:pPr>
+          </w:p>
+        </w:tc>
+        <w:tc>
+          <w:tcPr>
+            <w:tcW w:w="1473" w:type="dxa"/>
+          </w:tcPr>
+          <w:p>
+            <w:pPr>
+              <w:jc w:val="center"/>
+              <w:rPr>
+                <w:rtl/>
+              </w:rPr>
+            </w:pPr>
+          </w:p>
+        </w:tc>
+        <w:tc>
+          <w:tcPr>
+            <w:tcW w:w="1562" w:type="dxa"/>
+          </w:tcPr>
+          <w:p>
+            <w:pPr>
+              <w:jc w:val="center"/>
+              <w:rPr>
+                <w:rtl/>
+              </w:rPr>
+            </w:pPr>
+          </w:p>
+        </w:tc>
+        <w:tc>
+          <w:tcPr>
+            <w:tcW w:w="1562" w:type="dxa"/>
+          </w:tcPr>
+          <w:p>
+            <w:pPr>
+              <w:jc w:val="center"/>
+              <w:rPr>
+                <w:rtl/>
+              </w:rPr>
+            </w:pPr>
+          </w:p>
+        </w:tc>
+      </w:tr>
+      <w:tr>
+        <w:trPr>
+          <w:trHeight w:val="373"/>
+          <w:jc w:val="center"/>
+        </w:trPr>
+        <w:tc>
+          <w:tcPr>
+            <w:tcW w:w="1173" w:type="dxa"/>
+            <w:tcBorders>
+              <w:left w:val="single" w:sz="4" w:space="0" w:color="auto"/>
+            </w:tcBorders>
+          </w:tcPr>
+          <w:p>
+            <w:pPr>
+              <w:jc w:val="center"/>
+              <w:rPr>
+                <w:rtl/>
+              </w:rPr>
+            </w:pPr>
+          </w:p>
+        </w:tc>
+        <w:tc>
+          <w:tcPr>
+            <w:tcW w:w="1473" w:type="dxa"/>
+          </w:tcPr>
+          <w:p>
+            <w:pPr>
+              <w:jc w:val="center"/>
+              <w:rPr>
+                <w:rtl/>
+              </w:rPr>
+            </w:pPr>
+          </w:p>
+        </w:tc>
+        <w:tc>
+          <w:tcPr>
+            <w:tcW w:w="1473" w:type="dxa"/>
+          </w:tcPr>
+          <w:p>
+            <w:pPr>
+              <w:jc w:val="center"/>
+              <w:rPr>
+                <w:rtl/>
+              </w:rPr>
+            </w:pPr>
+          </w:p>
+        </w:tc>
+        <w:tc>
+          <w:tcPr>
+            <w:tcW w:w="1562" w:type="dxa"/>
+          </w:tcPr>
+          <w:p>
+            <w:pPr>
+              <w:jc w:val="center"/>
+              <w:rPr>
+                <w:rtl/>
+              </w:rPr>
+            </w:pPr>
+          </w:p>
+        </w:tc>
+        <w:tc>
+          <w:tcPr>
+            <w:tcW w:w="1562" w:type="dxa"/>
+          </w:tcPr>
+          <w:p>
+            <w:pPr>
+              <w:jc w:val="center"/>
+              <w:rPr>
+                <w:rtl/>
+              </w:rPr>
+            </w:pPr>
+          </w:p>
+        </w:tc>
+      </w:tr>
+    </w:tbl>
+    <w:p>
+      <w:pPr>
+        <w:rPr>
+          <w:b/>
+          <w:bCs/>
+          <w:rtl/>
+        </w:rPr>
+      </w:pPr>
+    </w:p>
+    <w:p>
+      <w:r>
+        <w:rPr>
+          <w:rFonts w:hint="cs"/>
+          <w:b/>
+          <w:bCs/>
+          <w:rtl/>
+        </w:rPr>
+        <w:t xml:space="preserve">                                                        </w:t>
       </w:r>
       <w:r>
         <w:rPr>
@@ -4016,7 +4202,6 @@
         <w:t xml:space="preserve">                  </w:t>
       </w:r>
     </w:p>
-    <w:p/>
     <w:sectPr>
       <w:pgSz w:w="11906" w:h="16838"/>
       <w:pgMar w:top="720" w:right="720" w:bottom="720" w:left="720" w:header="708" w:footer="708" w:gutter="0"/>

</xml_diff>

<commit_message>
updated first.docx. 5.1.2022, 20:47:57
</commit_message>
<xml_diff>
--- a/first.docx
+++ b/first.docx
@@ -1133,6 +1133,16 @@
             <w:pPr>
               <w:spacing w:line="360" w:lineRule="auto"/>
               <w:rPr>
+                <w:b/>
+                <w:bCs/>
+                <w:rtl/>
+              </w:rPr>
+            </w:pPr>
+          </w:p>
+          <w:p>
+            <w:pPr>
+              <w:spacing w:line="360" w:lineRule="auto"/>
+              <w:rPr>
                 <w:rtl/>
               </w:rPr>
             </w:pPr>
@@ -1201,7 +1211,23 @@
                 <w:rFonts w:hint="cs"/>
                 <w:rtl/>
               </w:rPr>
-              <w:t xml:space="preserve"> מהשעה 8.00 נטע ב.   </w:t>
+              <w:t xml:space="preserve"> מהשעה 8.00 </w:t>
+            </w:r>
+            <w:r>
+              <w:rPr>
+                <w:rFonts w:hint="cs"/>
+                <w:highlight w:val="green"/>
+                <w:rtl/>
+              </w:rPr>
+              <w:t xml:space="preserve"> </w:t>
+            </w:r>
+            <w:r>
+              <w:rPr>
+                <w:rFonts w:hint="cs"/>
+                <w:highlight w:val="green"/>
+                <w:rtl/>
+              </w:rPr>
+              <w:t>שחר יפרח.</w:t>
             </w:r>
           </w:p>
           <w:p>
@@ -1251,16 +1277,49 @@
                 <w:rFonts w:hint="cs"/>
                 <w:rtl/>
               </w:rPr>
-              <w:t xml:space="preserve"> עומר ח.  שחר יפרח. </w:t>
-            </w:r>
-          </w:p>
-          <w:p>
-            <w:pPr>
-              <w:spacing w:line="360" w:lineRule="auto"/>
-              <w:rPr>
-                <w:rtl/>
-              </w:rPr>
-            </w:pPr>
+              <w:t xml:space="preserve"> עומר ח.  </w:t>
+            </w:r>
+          </w:p>
+          <w:p>
+            <w:pPr>
+              <w:spacing w:line="360" w:lineRule="auto"/>
+              <w:rPr>
+                <w:rtl/>
+              </w:rPr>
+            </w:pPr>
+            <w:r>
+              <w:rPr>
+                <w:rFonts w:hint="cs"/>
+                <w:highlight w:val="green"/>
+                <w:rtl/>
+              </w:rPr>
+              <w:t xml:space="preserve">יוד6+11+12 בנות </w:t>
+            </w:r>
+            <w:proofErr w:type="spellStart"/>
+            <w:r>
+              <w:rPr>
+                <w:rFonts w:hint="cs"/>
+                <w:highlight w:val="green"/>
+                <w:rtl/>
+              </w:rPr>
+              <w:t>חנ"ג</w:t>
+            </w:r>
+            <w:proofErr w:type="spellEnd"/>
+            <w:r>
+              <w:rPr>
+                <w:rFonts w:hint="cs"/>
+                <w:highlight w:val="green"/>
+                <w:rtl/>
+              </w:rPr>
+              <w:t xml:space="preserve"> לומדות עם קרן בשיעור 4 בלבד</w:t>
+            </w:r>
+            <w:r>
+              <w:rPr>
+                <w:rFonts w:hint="cs"/>
+                <w:rtl/>
+              </w:rPr>
+              <w:t>. בנים, שיעורים כרגיל.</w:t>
+            </w:r>
           </w:p>
           <w:p>
             <w:pPr>
@@ -1369,6 +1428,32 @@
                 <w:rtl/>
               </w:rPr>
               <w:t xml:space="preserve"> לתלמידים של ירדן ואשרת בשעות 10.15-12.00 בחדרים יוד8/9.</w:t>
+            </w:r>
+          </w:p>
+          <w:p>
+            <w:pPr>
+              <w:spacing w:line="360" w:lineRule="auto"/>
+              <w:rPr>
+                <w:rtl/>
+              </w:rPr>
+            </w:pPr>
+            <w:proofErr w:type="spellStart"/>
+            <w:r>
+              <w:rPr>
+                <w:rFonts w:hint="cs"/>
+                <w:highlight w:val="green"/>
+                <w:rtl/>
+              </w:rPr>
+              <w:t>חנ"ג</w:t>
+            </w:r>
+            <w:proofErr w:type="spellEnd"/>
+            <w:r>
+              <w:rPr>
+                <w:rFonts w:hint="cs"/>
+                <w:highlight w:val="green"/>
+                <w:rtl/>
+              </w:rPr>
+              <w:t xml:space="preserve"> בנות יוד8-9 אין שיעור 5. לבנים שיעורים כרגיל.</w:t>
             </w:r>
           </w:p>
           <w:p>
@@ -1528,24 +1613,61 @@
             <w:r>
               <w:rPr>
                 <w:rFonts w:hint="cs"/>
-                <w:rtl/>
-              </w:rPr>
-              <w:t>אנגלית עם שונית יתקיים בחדר 313</w:t>
-            </w:r>
-          </w:p>
-          <w:p>
-            <w:pPr>
-              <w:spacing w:line="360" w:lineRule="auto"/>
-              <w:rPr>
-                <w:rtl/>
-              </w:rPr>
-            </w:pPr>
-            <w:r>
-              <w:rPr>
-                <w:rFonts w:hint="cs"/>
-                <w:rtl/>
-              </w:rPr>
-              <w:t xml:space="preserve">שיעור 3+4 מתמטיקה עם שיר </w:t>
+                <w:highlight w:val="green"/>
+                <w:rtl/>
+              </w:rPr>
+              <w:t>אנגלית</w:t>
+            </w:r>
+            <w:r>
+              <w:rPr>
+                <w:rFonts w:hint="cs"/>
+                <w:highlight w:val="green"/>
+                <w:rtl/>
+              </w:rPr>
+              <w:t xml:space="preserve"> שיעור 6+7</w:t>
+            </w:r>
+            <w:r>
+              <w:rPr>
+                <w:rFonts w:hint="cs"/>
+                <w:rtl/>
+              </w:rPr>
+              <w:t xml:space="preserve"> עם שונית יתקיים בחדר </w:t>
+            </w:r>
+            <w:r>
+              <w:rPr>
+                <w:rFonts w:hint="cs"/>
+                <w:rtl/>
+              </w:rPr>
+              <w:t>314</w:t>
+            </w:r>
+          </w:p>
+          <w:p>
+            <w:pPr>
+              <w:spacing w:line="360" w:lineRule="auto"/>
+              <w:rPr>
+                <w:rtl/>
+              </w:rPr>
+            </w:pPr>
+            <w:r>
+              <w:rPr>
+                <w:rFonts w:hint="cs"/>
+                <w:rtl/>
+              </w:rPr>
+              <w:t>שיעור 3+4 מתמטיקה</w:t>
+            </w:r>
+            <w:r>
+              <w:rPr>
+                <w:rFonts w:hint="cs"/>
+                <w:rtl/>
+              </w:rPr>
+              <w:t xml:space="preserve"> </w:t>
+            </w:r>
+            <w:r>
+              <w:rPr>
+                <w:rFonts w:hint="cs"/>
+                <w:rtl/>
+              </w:rPr>
+              <w:t xml:space="preserve"> עם שיר </w:t>
             </w:r>
             <w:proofErr w:type="spellStart"/>
             <w:r>
@@ -1575,6 +1697,55 @@
                 <w:rtl/>
               </w:rPr>
               <w:t xml:space="preserve"> לומדים בחדר 314</w:t>
+            </w:r>
+          </w:p>
+          <w:p>
+            <w:pPr>
+              <w:spacing w:line="360" w:lineRule="auto"/>
+              <w:rPr>
+                <w:rtl/>
+              </w:rPr>
+            </w:pPr>
+            <w:r>
+              <w:rPr>
+                <w:rFonts w:hint="cs"/>
+                <w:rtl/>
+              </w:rPr>
+              <w:t>...............................................................</w:t>
+            </w:r>
+          </w:p>
+          <w:p>
+            <w:pPr>
+              <w:spacing w:line="360" w:lineRule="auto"/>
+              <w:rPr>
+                <w:rtl/>
+              </w:rPr>
+            </w:pPr>
+            <w:r>
+              <w:rPr>
+                <w:rFonts w:hint="cs"/>
+                <w:highlight w:val="green"/>
+                <w:rtl/>
+              </w:rPr>
+              <w:t xml:space="preserve">יא8 אין שיעור5 </w:t>
+            </w:r>
+            <w:proofErr w:type="spellStart"/>
+            <w:r>
+              <w:rPr>
+                <w:rFonts w:hint="cs"/>
+                <w:highlight w:val="green"/>
+                <w:rtl/>
+              </w:rPr>
+              <w:t>הסטוריה</w:t>
+            </w:r>
+            <w:proofErr w:type="spellEnd"/>
+            <w:r>
+              <w:rPr>
+                <w:rFonts w:hint="cs"/>
+                <w:highlight w:val="green"/>
+                <w:rtl/>
+              </w:rPr>
+              <w:t xml:space="preserve"> עם נטע</w:t>
             </w:r>
           </w:p>
           <w:p>
@@ -1700,7 +1871,36 @@
                 <w:bCs/>
                 <w:rtl/>
               </w:rPr>
-              <w:t xml:space="preserve">שיעור3 אנגלית.  </w:t>
+              <w:t xml:space="preserve">        </w:t>
+            </w:r>
+            <w:r>
+              <w:rPr>
+                <w:rFonts w:hint="cs"/>
+                <w:b/>
+                <w:bCs/>
+                <w:highlight w:val="green"/>
+                <w:rtl/>
+              </w:rPr>
+              <w:t xml:space="preserve">שיעור3+4 </w:t>
+            </w:r>
+            <w:r>
+              <w:rPr>
+                <w:rFonts w:hint="cs"/>
+                <w:b/>
+                <w:bCs/>
+                <w:highlight w:val="green"/>
+                <w:rtl/>
+              </w:rPr>
+              <w:t>אנגלית</w:t>
+            </w:r>
+            <w:r>
+              <w:rPr>
+                <w:rFonts w:hint="cs"/>
+                <w:b/>
+                <w:bCs/>
+                <w:rtl/>
+              </w:rPr>
+              <w:t xml:space="preserve">.  </w:t>
             </w:r>
             <w:r>
               <w:rPr>
@@ -1732,22 +1932,58 @@
               </w:rPr>
               <w:t>213</w:t>
             </w:r>
-          </w:p>
-          <w:p>
-            <w:pPr>
-              <w:spacing w:line="360" w:lineRule="auto"/>
-              <w:rPr>
-                <w:rtl/>
-              </w:rPr>
-            </w:pPr>
-            <w:r>
-              <w:rPr>
-                <w:rFonts w:hint="cs"/>
-                <w:b/>
-                <w:bCs/>
-                <w:rtl/>
-              </w:rPr>
-              <w:t xml:space="preserve">שיעור4-6 </w:t>
+            <w:r>
+              <w:rPr>
+                <w:rFonts w:hint="cs"/>
+                <w:rtl/>
+              </w:rPr>
+              <w:t xml:space="preserve"> בשיעור3.  שיעור4 לומדים בחדר 233.</w:t>
+            </w:r>
+          </w:p>
+          <w:p>
+            <w:pPr>
+              <w:spacing w:line="360" w:lineRule="auto"/>
+              <w:rPr>
+                <w:rtl/>
+              </w:rPr>
+            </w:pPr>
+            <w:r>
+              <w:rPr>
+                <w:rFonts w:hint="cs"/>
+                <w:b/>
+                <w:bCs/>
+                <w:rtl/>
+              </w:rPr>
+              <w:t xml:space="preserve">        </w:t>
+            </w:r>
+            <w:r>
+              <w:rPr>
+                <w:rFonts w:hint="cs"/>
+                <w:b/>
+                <w:bCs/>
+                <w:highlight w:val="green"/>
+                <w:rtl/>
+              </w:rPr>
+              <w:t>שיעור</w:t>
+            </w:r>
+            <w:r>
+              <w:rPr>
+                <w:rFonts w:hint="cs"/>
+                <w:b/>
+                <w:bCs/>
+                <w:highlight w:val="green"/>
+                <w:rtl/>
+              </w:rPr>
+              <w:t>5-6</w:t>
+            </w:r>
+            <w:r>
+              <w:rPr>
+                <w:rFonts w:hint="cs"/>
+                <w:b/>
+                <w:bCs/>
+                <w:rtl/>
+              </w:rPr>
+              <w:t xml:space="preserve"> </w:t>
             </w:r>
             <w:r>
               <w:rPr>
@@ -1787,6 +2023,36 @@
                 <w:rtl/>
               </w:rPr>
               <w:t xml:space="preserve"> עם מירי בחדר כימיה2.</w:t>
+            </w:r>
+          </w:p>
+          <w:p>
+            <w:pPr>
+              <w:spacing w:line="360" w:lineRule="auto"/>
+              <w:rPr>
+                <w:rtl/>
+              </w:rPr>
+            </w:pPr>
+            <w:r>
+              <w:rPr>
+                <w:rFonts w:hint="cs"/>
+                <w:rtl/>
+              </w:rPr>
+              <w:t xml:space="preserve">       המשך היום מתמט' עם שרית</w:t>
+            </w:r>
+          </w:p>
+          <w:p>
+            <w:pPr>
+              <w:spacing w:line="360" w:lineRule="auto"/>
+              <w:rPr>
+                <w:rtl/>
+              </w:rPr>
+            </w:pPr>
+            <w:r>
+              <w:rPr>
+                <w:rFonts w:hint="cs"/>
+                <w:rtl/>
+              </w:rPr>
+              <w:t>........................................................................</w:t>
             </w:r>
           </w:p>
           <w:p>
@@ -1955,61 +2221,92 @@
                 <w:rtl/>
               </w:rPr>
             </w:pPr>
-            <w:r>
+          </w:p>
+          <w:p>
+            <w:pPr>
+              <w:pStyle w:val="NormalWeb"/>
+              <w:bidi/>
+              <w:spacing w:before="0" w:beforeAutospacing="0" w:after="0" w:afterAutospacing="0" w:line="360" w:lineRule="auto"/>
               <w:rPr>
                 <w:rFonts w:asciiTheme="minorBidi" w:hAnsiTheme="minorBidi" w:cstheme="minorBidi"/>
                 <w:sz w:val="22"/>
                 <w:szCs w:val="22"/>
                 <w:rtl/>
               </w:rPr>
-              <w:t xml:space="preserve">יב8+9 </w:t>
-            </w:r>
+            </w:pPr>
             <w:r>
               <w:rPr>
                 <w:rFonts w:asciiTheme="minorBidi" w:hAnsiTheme="minorBidi" w:cstheme="minorBidi" w:hint="cs"/>
                 <w:sz w:val="22"/>
                 <w:szCs w:val="22"/>
-                <w:rtl/>
-              </w:rPr>
-              <w:t xml:space="preserve"> </w:t>
-            </w:r>
-            <w:r>
-              <w:rPr>
-                <w:rFonts w:asciiTheme="minorBidi" w:hAnsiTheme="minorBidi" w:cstheme="minorBidi"/>
-                <w:b/>
-                <w:bCs/>
+                <w:highlight w:val="green"/>
+                <w:rtl/>
+              </w:rPr>
+              <w:t xml:space="preserve">יב1+2 בנות </w:t>
+            </w:r>
+            <w:proofErr w:type="spellStart"/>
+            <w:r>
+              <w:rPr>
+                <w:rFonts w:asciiTheme="minorBidi" w:hAnsiTheme="minorBidi" w:cstheme="minorBidi" w:hint="cs"/>
                 <w:sz w:val="22"/>
                 <w:szCs w:val="22"/>
-                <w:rtl/>
-              </w:rPr>
-              <w:t>שיעור 1+2.</w:t>
+                <w:highlight w:val="green"/>
+                <w:rtl/>
+              </w:rPr>
+              <w:t>חנ"ג</w:t>
+            </w:r>
+            <w:proofErr w:type="spellEnd"/>
+            <w:r>
+              <w:rPr>
+                <w:rFonts w:asciiTheme="minorBidi" w:hAnsiTheme="minorBidi" w:cstheme="minorBidi" w:hint="cs"/>
+                <w:sz w:val="22"/>
+                <w:szCs w:val="22"/>
+                <w:highlight w:val="green"/>
+                <w:rtl/>
+              </w:rPr>
+              <w:t xml:space="preserve"> שיעור6 </w:t>
             </w:r>
             <w:r>
               <w:rPr>
                 <w:rFonts w:asciiTheme="minorBidi" w:hAnsiTheme="minorBidi" w:cstheme="minorBidi"/>
                 <w:sz w:val="22"/>
                 <w:szCs w:val="22"/>
-                <w:rtl/>
-              </w:rPr>
-              <w:t xml:space="preserve"> </w:t>
+                <w:highlight w:val="green"/>
+                <w:rtl/>
+              </w:rPr>
+              <w:t>–</w:t>
             </w:r>
             <w:r>
               <w:rPr>
                 <w:rFonts w:asciiTheme="minorBidi" w:hAnsiTheme="minorBidi" w:cstheme="minorBidi" w:hint="cs"/>
                 <w:sz w:val="22"/>
                 <w:szCs w:val="22"/>
-                <w:rtl/>
-              </w:rPr>
-              <w:t xml:space="preserve"> </w:t>
-            </w:r>
-            <w:r>
+                <w:highlight w:val="green"/>
+                <w:rtl/>
+              </w:rPr>
+              <w:t xml:space="preserve"> לומדות עם קרן. בנים שיעורים כרגיל.</w:t>
+            </w:r>
+          </w:p>
+          <w:p>
+            <w:pPr>
+              <w:pStyle w:val="NormalWeb"/>
+              <w:bidi/>
+              <w:spacing w:before="0" w:beforeAutospacing="0" w:after="0" w:afterAutospacing="0" w:line="360" w:lineRule="auto"/>
               <w:rPr>
                 <w:rFonts w:asciiTheme="minorBidi" w:hAnsiTheme="minorBidi" w:cstheme="minorBidi"/>
                 <w:sz w:val="22"/>
                 <w:szCs w:val="22"/>
                 <w:rtl/>
               </w:rPr>
-              <w:t xml:space="preserve">מתמטיקה עם ליאורה </w:t>
+            </w:pPr>
+            <w:r>
+              <w:rPr>
+                <w:rFonts w:asciiTheme="minorBidi" w:hAnsiTheme="minorBidi" w:cstheme="minorBidi"/>
+                <w:sz w:val="22"/>
+                <w:szCs w:val="22"/>
+                <w:rtl/>
+              </w:rPr>
+              <w:t xml:space="preserve">יב8+9 </w:t>
             </w:r>
             <w:r>
               <w:rPr>
@@ -2018,6 +2315,53 @@
                 <w:szCs w:val="22"/>
                 <w:rtl/>
               </w:rPr>
+              <w:t xml:space="preserve"> </w:t>
+            </w:r>
+            <w:r>
+              <w:rPr>
+                <w:rFonts w:asciiTheme="minorBidi" w:hAnsiTheme="minorBidi" w:cstheme="minorBidi"/>
+                <w:b/>
+                <w:bCs/>
+                <w:sz w:val="22"/>
+                <w:szCs w:val="22"/>
+                <w:rtl/>
+              </w:rPr>
+              <w:t>שיעור 1+2.</w:t>
+            </w:r>
+            <w:r>
+              <w:rPr>
+                <w:rFonts w:asciiTheme="minorBidi" w:hAnsiTheme="minorBidi" w:cstheme="minorBidi"/>
+                <w:sz w:val="22"/>
+                <w:szCs w:val="22"/>
+                <w:rtl/>
+              </w:rPr>
+              <w:t xml:space="preserve"> </w:t>
+            </w:r>
+            <w:r>
+              <w:rPr>
+                <w:rFonts w:asciiTheme="minorBidi" w:hAnsiTheme="minorBidi" w:cstheme="minorBidi" w:hint="cs"/>
+                <w:sz w:val="22"/>
+                <w:szCs w:val="22"/>
+                <w:rtl/>
+              </w:rPr>
+              <w:t xml:space="preserve"> </w:t>
+            </w:r>
+            <w:r>
+              <w:rPr>
+                <w:rFonts w:asciiTheme="minorBidi" w:hAnsiTheme="minorBidi" w:cstheme="minorBidi"/>
+                <w:sz w:val="22"/>
+                <w:szCs w:val="22"/>
+                <w:rtl/>
+              </w:rPr>
+              <w:t xml:space="preserve">מתמטיקה עם ליאורה </w:t>
+            </w:r>
+            <w:r>
+              <w:rPr>
+                <w:rFonts w:asciiTheme="minorBidi" w:hAnsiTheme="minorBidi" w:cstheme="minorBidi" w:hint="cs"/>
+                <w:sz w:val="22"/>
+                <w:szCs w:val="22"/>
+                <w:rtl/>
+              </w:rPr>
               <w:t>בחדר 314</w:t>
             </w:r>
           </w:p>
@@ -2126,6 +2470,7 @@
                 <w:rFonts w:asciiTheme="minorBidi" w:hAnsiTheme="minorBidi" w:cstheme="minorBidi"/>
                 <w:sz w:val="22"/>
                 <w:szCs w:val="22"/>
+                <w:rtl/>
               </w:rPr>
             </w:pPr>
             <w:r>
@@ -2136,6 +2481,48 @@
                 <w:rtl/>
               </w:rPr>
               <w:t>יב3 שיעור 7-9 לומדים בחדר 432</w:t>
+            </w:r>
+          </w:p>
+          <w:p>
+            <w:pPr>
+              <w:pStyle w:val="NormalWeb"/>
+              <w:bidi/>
+              <w:spacing w:before="0" w:beforeAutospacing="0" w:after="0" w:afterAutospacing="0" w:line="360" w:lineRule="auto"/>
+              <w:rPr>
+                <w:rFonts w:asciiTheme="minorBidi" w:hAnsiTheme="minorBidi" w:cstheme="minorBidi"/>
+                <w:sz w:val="22"/>
+                <w:szCs w:val="22"/>
+              </w:rPr>
+            </w:pPr>
+            <w:r>
+              <w:rPr>
+                <w:rFonts w:asciiTheme="minorBidi" w:hAnsiTheme="minorBidi" w:cstheme="minorBidi" w:hint="cs"/>
+                <w:sz w:val="22"/>
+                <w:szCs w:val="22"/>
+                <w:highlight w:val="green"/>
+                <w:rtl/>
+              </w:rPr>
+              <w:t xml:space="preserve">יב10 </w:t>
+            </w:r>
+            <w:r>
+              <w:rPr>
+                <w:rFonts w:asciiTheme="minorBidi" w:hAnsiTheme="minorBidi" w:cstheme="minorBidi"/>
+                <w:sz w:val="22"/>
+                <w:szCs w:val="22"/>
+                <w:highlight w:val="green"/>
+                <w:rtl/>
+              </w:rPr>
+              <w:t>–</w:t>
+            </w:r>
+            <w:r>
+              <w:rPr>
+                <w:rFonts w:asciiTheme="minorBidi" w:hAnsiTheme="minorBidi" w:cstheme="minorBidi" w:hint="cs"/>
+                <w:sz w:val="22"/>
+                <w:szCs w:val="22"/>
+                <w:highlight w:val="green"/>
+                <w:rtl/>
+              </w:rPr>
+              <w:t xml:space="preserve"> נטלי מתגברת פרטני מתמט' ע"פ הזמנה.</w:t>
             </w:r>
           </w:p>
           <w:p>

</xml_diff>

<commit_message>
updated first.docx. 7.1.2022, 10:01:51
</commit_message>
<xml_diff>
--- a/first.docx
+++ b/first.docx
@@ -1,6 +1,6 @@
 
 <file path=word/document.xml><?xml version="1.0" encoding="utf-8"?>
-<w:document xmlns:wpc="http://schemas.microsoft.com/office/word/2010/wordprocessingCanvas" xmlns:cx="http://schemas.microsoft.com/office/drawing/2014/chartex" xmlns:cx1="http://schemas.microsoft.com/office/drawing/2015/9/8/chartex" xmlns:cx2="http://schemas.microsoft.com/office/drawing/2015/10/21/chartex" xmlns:cx3="http://schemas.microsoft.com/office/drawing/2016/5/9/chartex" xmlns:cx4="http://schemas.microsoft.com/office/drawing/2016/5/10/chartex" xmlns:cx5="http://schemas.microsoft.com/office/drawing/2016/5/11/chartex" xmlns:cx6="http://schemas.microsoft.com/office/drawing/2016/5/12/chartex" xmlns:cx7="http://schemas.microsoft.com/office/drawing/2016/5/13/chartex" xmlns:cx8="http://schemas.microsoft.com/office/drawing/2016/5/14/chartex" xmlns:mc="http://schemas.openxmlformats.org/markup-compatibility/2006" xmlns:aink="http://schemas.microsoft.com/office/drawing/2016/ink" xmlns:am3d="http://schemas.microsoft.com/office/drawing/2017/model3d" xmlns:o="urn:schemas-microsoft-com:office:office" xmlns:r="http://schemas.openxmlformats.org/officeDocument/2006/relationships" xmlns:m="http://schemas.openxmlformats.org/officeDocument/2006/math" xmlns:v="urn:schemas-microsoft-com:vml" xmlns:wp14="http://schemas.microsoft.com/office/word/2010/wordprocessingDrawing" xmlns:wp="http://schemas.openxmlformats.org/drawingml/2006/wordprocessingDrawing" xmlns:w10="urn:schemas-microsoft-com:office:word" xmlns:w="http://schemas.openxmlformats.org/wordprocessingml/2006/main" xmlns:w14="http://schemas.microsoft.com/office/word/2010/wordml" xmlns:w15="http://schemas.microsoft.com/office/word/2012/wordml" xmlns:w16cex="http://schemas.microsoft.com/office/word/2018/wordml/cex" xmlns:w16cid="http://schemas.microsoft.com/office/word/2016/wordml/cid" xmlns:w16="http://schemas.microsoft.com/office/word/2018/wordml" xmlns:w16sdtdh="http://schemas.microsoft.com/office/word/2020/wordml/sdtdatahash" xmlns:w16se="http://schemas.microsoft.com/office/word/2015/wordml/symex" xmlns:wpg="http://schemas.microsoft.com/office/word/2010/wordprocessingGroup" xmlns:wpi="http://schemas.microsoft.com/office/word/2010/wordprocessingInk" xmlns:wne="http://schemas.microsoft.com/office/word/2006/wordml" xmlns:wps="http://schemas.microsoft.com/office/word/2010/wordprocessingShape" mc:Ignorable="w14 w15 w16se w16cid w16 w16cex w16sdtdh wp14">
+<w:document xmlns:wpc="http://schemas.microsoft.com/office/word/2010/wordprocessingCanvas" xmlns:cx="http://schemas.microsoft.com/office/drawing/2014/chartex" xmlns:mc="http://schemas.openxmlformats.org/markup-compatibility/2006" xmlns:o="urn:schemas-microsoft-com:office:office" xmlns:r="http://schemas.openxmlformats.org/officeDocument/2006/relationships" xmlns:m="http://schemas.openxmlformats.org/officeDocument/2006/math" xmlns:v="urn:schemas-microsoft-com:vml" xmlns:wp14="http://schemas.microsoft.com/office/word/2010/wordprocessingDrawing" xmlns:wp="http://schemas.openxmlformats.org/drawingml/2006/wordprocessingDrawing" xmlns:w10="urn:schemas-microsoft-com:office:word" xmlns:w="http://schemas.openxmlformats.org/wordprocessingml/2006/main" xmlns:w14="http://schemas.microsoft.com/office/word/2010/wordml" xmlns:w15="http://schemas.microsoft.com/office/word/2012/wordml" xmlns:w16se="http://schemas.microsoft.com/office/word/2015/wordml/symex" xmlns:wpg="http://schemas.microsoft.com/office/word/2010/wordprocessingGroup" xmlns:wpi="http://schemas.microsoft.com/office/word/2010/wordprocessingInk" xmlns:wne="http://schemas.microsoft.com/office/word/2006/wordml" xmlns:wps="http://schemas.microsoft.com/office/word/2010/wordprocessingShape" mc:Ignorable="w14 w15 w16se wp14">
   <w:body>
     <w:p>
       <w:pPr>
@@ -9,7 +9,7 @@
         <w:rPr>
           <w:b/>
           <w:bCs/>
-          <w:color w:val="9D3E13"/>
+          <w:color w:val="00B050"/>
           <w:sz w:val="32"/>
           <w:szCs w:val="32"/>
           <w:u w:val="single"/>
@@ -22,7 +22,7 @@
           <w:rFonts w:hint="cs"/>
           <w:b/>
           <w:bCs/>
-          <w:color w:val="9D3E13"/>
+          <w:color w:val="00B050"/>
           <w:sz w:val="32"/>
           <w:szCs w:val="32"/>
           <w:u w:val="single"/>
@@ -36,29 +36,42 @@
           <w:rFonts w:hint="cs"/>
           <w:b/>
           <w:bCs/>
-          <w:color w:val="9D3E13"/>
+          <w:color w:val="00B050"/>
           <w:sz w:val="32"/>
           <w:szCs w:val="32"/>
           <w:u w:val="single"/>
           <w:rtl/>
         </w:rPr>
-        <w:t xml:space="preserve"> מערכת יום שישי 7.1.2022</w:t>
+        <w:t xml:space="preserve"> מערכת יום ראשון </w:t>
+      </w:r>
+      <w:r>
+        <w:rPr>
+          <w:rFonts w:hint="cs"/>
+          <w:b/>
+          <w:bCs/>
+          <w:color w:val="00B050"/>
+          <w:sz w:val="32"/>
+          <w:szCs w:val="32"/>
+          <w:u w:val="single"/>
+          <w:rtl/>
+        </w:rPr>
+        <w:t>9.1.2022</w:t>
       </w:r>
     </w:p>
     <w:tbl>
       <w:tblPr>
         <w:tblStyle w:val="a3"/>
         <w:bidiVisual/>
-        <w:tblW w:w="9493" w:type="dxa"/>
-        <w:tblInd w:w="423" w:type="dxa"/>
+        <w:tblW w:w="10628" w:type="dxa"/>
+        <w:tblInd w:w="141" w:type="dxa"/>
         <w:tblLook w:val="04A0" w:firstRow="1" w:lastRow="0" w:firstColumn="1" w:lastColumn="0" w:noHBand="0" w:noVBand="1"/>
       </w:tblPr>
       <w:tblGrid>
-        <w:gridCol w:w="1129"/>
-        <w:gridCol w:w="2410"/>
+        <w:gridCol w:w="1137"/>
+        <w:gridCol w:w="2684"/>
         <w:gridCol w:w="1842"/>
         <w:gridCol w:w="1984"/>
-        <w:gridCol w:w="2128"/>
+        <w:gridCol w:w="2981"/>
       </w:tblGrid>
       <w:tr>
         <w:trPr>
@@ -66,13 +79,13 @@
         </w:trPr>
         <w:tc>
           <w:tcPr>
-            <w:tcW w:w="1129" w:type="dxa"/>
+            <w:tcW w:w="1137" w:type="dxa"/>
             <w:tcBorders>
               <w:top w:val="thickThinSmallGap" w:sz="24" w:space="0" w:color="000000"/>
               <w:left w:val="thinThickSmallGap" w:sz="24" w:space="0" w:color="000000"/>
               <w:right w:val="thickThinSmallGap" w:sz="24" w:space="0" w:color="000000"/>
             </w:tcBorders>
-            <w:shd w:val="clear" w:color="auto" w:fill="F7CAAC" w:themeFill="accent2" w:themeFillTint="66"/>
+            <w:shd w:val="clear" w:color="auto" w:fill="C5E0B3" w:themeFill="accent6" w:themeFillTint="66"/>
           </w:tcPr>
           <w:p>
             <w:pPr>
@@ -91,20 +104,96 @@
         </w:tc>
         <w:tc>
           <w:tcPr>
-            <w:tcW w:w="8364" w:type="dxa"/>
+            <w:tcW w:w="9491" w:type="dxa"/>
             <w:gridSpan w:val="4"/>
             <w:tcBorders>
               <w:top w:val="thickThinSmallGap" w:sz="24" w:space="0" w:color="000000"/>
               <w:right w:val="thickThinSmallGap" w:sz="24" w:space="0" w:color="000000"/>
             </w:tcBorders>
-            <w:shd w:val="clear" w:color="auto" w:fill="F7CAAC" w:themeFill="accent2" w:themeFillTint="66"/>
+            <w:shd w:val="clear" w:color="auto" w:fill="C5E0B3" w:themeFill="accent6" w:themeFillTint="66"/>
           </w:tcPr>
           <w:p>
             <w:pPr>
-              <w:spacing w:line="360" w:lineRule="auto"/>
-              <w:rPr>
-                <w:b/>
-                <w:bCs/>
+              <w:pStyle w:val="a4"/>
+              <w:numPr>
+                <w:ilvl w:val="0"/>
+                <w:numId w:val="1"/>
+              </w:numPr>
+              <w:spacing w:line="360" w:lineRule="auto"/>
+              <w:rPr>
+                <w:sz w:val="24"/>
+                <w:szCs w:val="24"/>
+                <w:rtl/>
+              </w:rPr>
+            </w:pPr>
+            <w:r>
+              <w:rPr>
+                <w:rFonts w:hint="cs"/>
+                <w:sz w:val="24"/>
+                <w:szCs w:val="24"/>
+                <w:rtl/>
+              </w:rPr>
+              <w:t xml:space="preserve">החלפת </w:t>
+            </w:r>
+            <w:r>
+              <w:rPr>
+                <w:rFonts w:hint="cs"/>
+                <w:sz w:val="24"/>
+                <w:szCs w:val="24"/>
+                <w:rtl/>
+              </w:rPr>
+              <w:t xml:space="preserve">מקרנים- </w:t>
+            </w:r>
+            <w:r>
+              <w:rPr>
+                <w:rFonts w:hint="cs"/>
+                <w:sz w:val="24"/>
+                <w:szCs w:val="24"/>
+                <w:rtl/>
+              </w:rPr>
+              <w:t xml:space="preserve"> חדר 132 שיעור 1+2.     חדר 133 שיעור3+4. </w:t>
+            </w:r>
+            <w:r>
+              <w:rPr>
+                <w:rFonts w:hint="cs"/>
+                <w:sz w:val="24"/>
+                <w:szCs w:val="24"/>
+                <w:rtl/>
+              </w:rPr>
+              <w:t xml:space="preserve">     חדר 434  שיעור4+5. </w:t>
+            </w:r>
+            <w:r>
+              <w:rPr>
+                <w:rFonts w:hint="cs"/>
+                <w:sz w:val="24"/>
+                <w:szCs w:val="24"/>
+                <w:rtl/>
+              </w:rPr>
+              <w:t xml:space="preserve">    חדר 131 שיעור 5+6</w:t>
+            </w:r>
+            <w:r>
+              <w:rPr>
+                <w:rFonts w:hint="cs"/>
+                <w:sz w:val="24"/>
+                <w:szCs w:val="24"/>
+                <w:rtl/>
+              </w:rPr>
+              <w:t xml:space="preserve">.              </w:t>
+            </w:r>
+            <w:r>
+              <w:rPr>
+                <w:rFonts w:hint="cs"/>
+                <w:sz w:val="24"/>
+                <w:szCs w:val="24"/>
+                <w:rtl/>
+              </w:rPr>
+              <w:t xml:space="preserve">חדר 134 שיעור 7+8. </w:t>
+            </w:r>
+          </w:p>
+          <w:p>
+            <w:pPr>
+              <w:spacing w:line="360" w:lineRule="auto"/>
+              <w:rPr>
                 <w:sz w:val="24"/>
                 <w:szCs w:val="24"/>
                 <w:rtl/>
@@ -115,17 +204,17 @@
       </w:tr>
       <w:tr>
         <w:trPr>
-          <w:trHeight w:val="1101"/>
+          <w:trHeight w:val="1047"/>
         </w:trPr>
         <w:tc>
           <w:tcPr>
-            <w:tcW w:w="1129" w:type="dxa"/>
+            <w:tcW w:w="1137" w:type="dxa"/>
             <w:tcBorders>
               <w:top w:val="thickThinSmallGap" w:sz="24" w:space="0" w:color="000000"/>
               <w:left w:val="thinThickSmallGap" w:sz="24" w:space="0" w:color="000000"/>
               <w:right w:val="thickThinSmallGap" w:sz="24" w:space="0" w:color="000000"/>
             </w:tcBorders>
-            <w:shd w:val="clear" w:color="auto" w:fill="F7CAAC" w:themeFill="accent2" w:themeFillTint="66"/>
+            <w:shd w:val="clear" w:color="auto" w:fill="C5E0B3" w:themeFill="accent6" w:themeFillTint="66"/>
           </w:tcPr>
           <w:p>
             <w:pPr>
@@ -156,7 +245,7 @@
         </w:tc>
         <w:tc>
           <w:tcPr>
-            <w:tcW w:w="2410" w:type="dxa"/>
+            <w:tcW w:w="2684" w:type="dxa"/>
             <w:tcBorders>
               <w:top w:val="thickThinSmallGap" w:sz="24" w:space="0" w:color="000000"/>
               <w:right w:val="thickThinSmallGap" w:sz="24" w:space="0" w:color="000000"/>
@@ -230,7 +319,100 @@
                 <w:szCs w:val="20"/>
                 <w:rtl/>
               </w:rPr>
+              <w:t xml:space="preserve">חצר אחורית וסביב האולם - </w:t>
+            </w:r>
+          </w:p>
+          <w:p>
+            <w:pPr>
+              <w:spacing w:line="276" w:lineRule="auto"/>
+              <w:jc w:val="right"/>
+              <w:rPr>
+                <w:b/>
+                <w:bCs/>
+                <w:sz w:val="20"/>
+                <w:szCs w:val="20"/>
+                <w:rtl/>
+              </w:rPr>
+            </w:pPr>
+            <w:r>
+              <w:rPr>
+                <w:rFonts w:hint="cs"/>
+                <w:b/>
+                <w:bCs/>
+                <w:sz w:val="20"/>
+                <w:szCs w:val="20"/>
+                <w:rtl/>
+              </w:rPr>
               <w:t xml:space="preserve">מסדרונות בנין 200 - </w:t>
+            </w:r>
+          </w:p>
+          <w:p>
+            <w:pPr>
+              <w:spacing w:line="276" w:lineRule="auto"/>
+              <w:jc w:val="right"/>
+              <w:rPr>
+                <w:b/>
+                <w:bCs/>
+                <w:sz w:val="20"/>
+                <w:szCs w:val="20"/>
+                <w:rtl/>
+              </w:rPr>
+            </w:pPr>
+            <w:r>
+              <w:rPr>
+                <w:rFonts w:hint="cs"/>
+                <w:b/>
+                <w:bCs/>
+                <w:sz w:val="20"/>
+                <w:szCs w:val="20"/>
+                <w:rtl/>
+              </w:rPr>
+              <w:t xml:space="preserve">מסדרונות בנין 400 </w:t>
+            </w:r>
+            <w:r>
+              <w:rPr>
+                <w:b/>
+                <w:bCs/>
+                <w:sz w:val="20"/>
+                <w:szCs w:val="20"/>
+                <w:rtl/>
+              </w:rPr>
+              <w:t>–</w:t>
+            </w:r>
+            <w:r>
+              <w:rPr>
+                <w:rFonts w:hint="cs"/>
+                <w:b/>
+                <w:bCs/>
+                <w:sz w:val="20"/>
+                <w:szCs w:val="20"/>
+                <w:rtl/>
+              </w:rPr>
+              <w:t xml:space="preserve"> </w:t>
+            </w:r>
+          </w:p>
+          <w:p>
+            <w:pPr>
+              <w:spacing w:line="276" w:lineRule="auto"/>
+              <w:jc w:val="right"/>
+              <w:rPr>
+                <w:b/>
+                <w:bCs/>
+                <w:sz w:val="24"/>
+                <w:szCs w:val="24"/>
+                <w:rtl/>
+              </w:rPr>
+            </w:pPr>
+            <w:r>
+              <w:rPr>
+                <w:rFonts w:hint="cs"/>
+                <w:b/>
+                <w:bCs/>
+                <w:sz w:val="20"/>
+                <w:szCs w:val="20"/>
+                <w:rtl/>
+              </w:rPr>
+              <w:t>מסדרונות בנין 100 -</w:t>
             </w:r>
           </w:p>
         </w:tc>
@@ -264,7 +446,7 @@
                 <w:u w:val="single"/>
                 <w:rtl/>
               </w:rPr>
-              <w:t>9.30-9.45</w:t>
+              <w:t>10.00-10.15</w:t>
             </w:r>
           </w:p>
           <w:p>
@@ -287,6 +469,88 @@
                 <w:szCs w:val="20"/>
                 <w:rtl/>
               </w:rPr>
+              <w:t>חניתה הראל</w:t>
+            </w:r>
+          </w:p>
+          <w:p>
+            <w:pPr>
+              <w:spacing w:line="276" w:lineRule="auto"/>
+              <w:rPr>
+                <w:b/>
+                <w:bCs/>
+                <w:sz w:val="20"/>
+                <w:szCs w:val="20"/>
+                <w:rtl/>
+              </w:rPr>
+            </w:pPr>
+            <w:r>
+              <w:rPr>
+                <w:rFonts w:hint="cs"/>
+                <w:b/>
+                <w:bCs/>
+                <w:sz w:val="20"/>
+                <w:szCs w:val="20"/>
+                <w:rtl/>
+              </w:rPr>
+              <w:t>אלי כזום</w:t>
+            </w:r>
+          </w:p>
+          <w:p>
+            <w:pPr>
+              <w:spacing w:line="276" w:lineRule="auto"/>
+              <w:rPr>
+                <w:b/>
+                <w:bCs/>
+                <w:sz w:val="20"/>
+                <w:szCs w:val="20"/>
+                <w:rtl/>
+              </w:rPr>
+            </w:pPr>
+            <w:r>
+              <w:rPr>
+                <w:rFonts w:hint="cs"/>
+                <w:b/>
+                <w:bCs/>
+                <w:sz w:val="20"/>
+                <w:szCs w:val="20"/>
+                <w:rtl/>
+              </w:rPr>
+              <w:t xml:space="preserve">גליה </w:t>
+            </w:r>
+            <w:proofErr w:type="spellStart"/>
+            <w:r>
+              <w:rPr>
+                <w:rFonts w:hint="cs"/>
+                <w:b/>
+                <w:bCs/>
+                <w:sz w:val="20"/>
+                <w:szCs w:val="20"/>
+                <w:rtl/>
+              </w:rPr>
+              <w:t>ספז</w:t>
+            </w:r>
+            <w:proofErr w:type="spellEnd"/>
+          </w:p>
+          <w:p>
+            <w:pPr>
+              <w:spacing w:line="276" w:lineRule="auto"/>
+              <w:rPr>
+                <w:b/>
+                <w:bCs/>
+                <w:sz w:val="20"/>
+                <w:szCs w:val="20"/>
+                <w:rtl/>
+              </w:rPr>
+            </w:pPr>
+            <w:r>
+              <w:rPr>
+                <w:rFonts w:hint="cs"/>
+                <w:b/>
+                <w:bCs/>
+                <w:sz w:val="20"/>
+                <w:szCs w:val="20"/>
+                <w:rtl/>
+              </w:rPr>
               <w:t xml:space="preserve">יעקב </w:t>
             </w:r>
             <w:proofErr w:type="spellStart"/>
@@ -323,8 +587,21 @@
                 <w:szCs w:val="20"/>
                 <w:rtl/>
               </w:rPr>
-              <w:t>מימי</w:t>
-            </w:r>
+              <w:t xml:space="preserve">שיר </w:t>
+            </w:r>
+            <w:proofErr w:type="spellStart"/>
+            <w:r>
+              <w:rPr>
+                <w:rFonts w:hint="cs"/>
+                <w:b/>
+                <w:bCs/>
+                <w:sz w:val="20"/>
+                <w:szCs w:val="20"/>
+                <w:rtl/>
+              </w:rPr>
+              <w:t>מאירוביץ</w:t>
+            </w:r>
+            <w:proofErr w:type="spellEnd"/>
           </w:p>
         </w:tc>
         <w:tc>
@@ -357,19 +634,7 @@
                 <w:u w:val="single"/>
                 <w:rtl/>
               </w:rPr>
-              <w:t>1</w:t>
-            </w:r>
-            <w:r>
-              <w:rPr>
-                <w:rFonts w:hint="cs"/>
-                <w:b/>
-                <w:bCs/>
-                <w:sz w:val="20"/>
-                <w:szCs w:val="20"/>
-                <w:u w:val="single"/>
-                <w:rtl/>
-              </w:rPr>
-              <w:t>1.15-11.30</w:t>
+              <w:t>11.50-12.10</w:t>
             </w:r>
           </w:p>
           <w:p>
@@ -392,7 +657,7 @@
                 <w:szCs w:val="20"/>
                 <w:rtl/>
               </w:rPr>
-              <w:t>יובל גרינברג</w:t>
+              <w:t>טל גרינברג</w:t>
             </w:r>
           </w:p>
           <w:p>
@@ -415,18 +680,240 @@
                 <w:szCs w:val="20"/>
                 <w:rtl/>
               </w:rPr>
-              <w:t xml:space="preserve">אילן </w:t>
+              <w:t>אשרת ניר</w:t>
+            </w:r>
+          </w:p>
+          <w:p>
+            <w:pPr>
+              <w:spacing w:line="276" w:lineRule="auto"/>
+              <w:rPr>
+                <w:b/>
+                <w:bCs/>
+                <w:sz w:val="20"/>
+                <w:szCs w:val="20"/>
+                <w:rtl/>
+              </w:rPr>
+            </w:pPr>
+            <w:r>
+              <w:rPr>
+                <w:rFonts w:hint="cs"/>
+                <w:b/>
+                <w:bCs/>
+                <w:sz w:val="20"/>
+                <w:szCs w:val="20"/>
+                <w:rtl/>
+              </w:rPr>
+              <w:t xml:space="preserve">אריה </w:t>
+            </w:r>
+            <w:proofErr w:type="spellStart"/>
+            <w:r>
+              <w:rPr>
+                <w:rFonts w:hint="cs"/>
+                <w:b/>
+                <w:bCs/>
+                <w:sz w:val="20"/>
+                <w:szCs w:val="20"/>
+                <w:rtl/>
+              </w:rPr>
+              <w:t>סולימני</w:t>
+            </w:r>
+            <w:proofErr w:type="spellEnd"/>
+          </w:p>
+          <w:p>
+            <w:pPr>
+              <w:spacing w:line="276" w:lineRule="auto"/>
+              <w:rPr>
+                <w:b/>
+                <w:bCs/>
+                <w:sz w:val="20"/>
+                <w:szCs w:val="20"/>
+                <w:rtl/>
+              </w:rPr>
+            </w:pPr>
+            <w:r>
+              <w:rPr>
+                <w:rFonts w:hint="cs"/>
+                <w:b/>
+                <w:bCs/>
+                <w:sz w:val="20"/>
+                <w:szCs w:val="20"/>
+                <w:rtl/>
+              </w:rPr>
+              <w:t>רן</w:t>
+            </w:r>
+          </w:p>
+          <w:p>
+            <w:pPr>
+              <w:spacing w:line="276" w:lineRule="auto"/>
+              <w:rPr>
+                <w:b/>
+                <w:bCs/>
+                <w:sz w:val="20"/>
+                <w:szCs w:val="20"/>
+                <w:rtl/>
+              </w:rPr>
+            </w:pPr>
+            <w:r>
+              <w:rPr>
+                <w:rFonts w:hint="cs"/>
+                <w:b/>
+                <w:bCs/>
+                <w:sz w:val="20"/>
+                <w:szCs w:val="20"/>
+                <w:rtl/>
+              </w:rPr>
+              <w:t>מימי פוקס</w:t>
             </w:r>
           </w:p>
         </w:tc>
         <w:tc>
           <w:tcPr>
-            <w:tcW w:w="2128" w:type="dxa"/>
+            <w:tcW w:w="2981" w:type="dxa"/>
             <w:tcBorders>
               <w:top w:val="thickThinSmallGap" w:sz="24" w:space="0" w:color="000000"/>
               <w:right w:val="thickThinSmallGap" w:sz="24" w:space="0" w:color="000000"/>
             </w:tcBorders>
           </w:tcPr>
+          <w:p>
+            <w:pPr>
+              <w:spacing w:line="276" w:lineRule="auto"/>
+              <w:rPr>
+                <w:b/>
+                <w:bCs/>
+                <w:sz w:val="20"/>
+                <w:szCs w:val="20"/>
+                <w:u w:val="single"/>
+                <w:rtl/>
+              </w:rPr>
+            </w:pPr>
+            <w:r>
+              <w:rPr>
+                <w:rFonts w:hint="cs"/>
+                <w:b/>
+                <w:bCs/>
+                <w:sz w:val="20"/>
+                <w:szCs w:val="20"/>
+                <w:u w:val="single"/>
+                <w:rtl/>
+              </w:rPr>
+              <w:t>13.45-13.55</w:t>
+            </w:r>
+          </w:p>
+          <w:p>
+            <w:pPr>
+              <w:spacing w:line="276" w:lineRule="auto"/>
+              <w:rPr>
+                <w:b/>
+                <w:bCs/>
+                <w:sz w:val="20"/>
+                <w:szCs w:val="20"/>
+                <w:rtl/>
+              </w:rPr>
+            </w:pPr>
+            <w:r>
+              <w:rPr>
+                <w:rFonts w:hint="cs"/>
+                <w:b/>
+                <w:bCs/>
+                <w:sz w:val="20"/>
+                <w:szCs w:val="20"/>
+                <w:rtl/>
+              </w:rPr>
+              <w:t>ערן פ.</w:t>
+            </w:r>
+          </w:p>
+          <w:p>
+            <w:pPr>
+              <w:spacing w:line="276" w:lineRule="auto"/>
+              <w:rPr>
+                <w:b/>
+                <w:bCs/>
+                <w:sz w:val="20"/>
+                <w:szCs w:val="20"/>
+                <w:rtl/>
+              </w:rPr>
+            </w:pPr>
+            <w:r>
+              <w:rPr>
+                <w:rFonts w:hint="cs"/>
+                <w:b/>
+                <w:bCs/>
+                <w:sz w:val="20"/>
+                <w:szCs w:val="20"/>
+                <w:rtl/>
+              </w:rPr>
+              <w:t>אילנה יפרח</w:t>
+            </w:r>
+          </w:p>
+          <w:p>
+            <w:pPr>
+              <w:spacing w:line="276" w:lineRule="auto"/>
+              <w:rPr>
+                <w:b/>
+                <w:bCs/>
+                <w:sz w:val="20"/>
+                <w:szCs w:val="20"/>
+                <w:rtl/>
+              </w:rPr>
+            </w:pPr>
+            <w:r>
+              <w:rPr>
+                <w:rFonts w:hint="cs"/>
+                <w:b/>
+                <w:bCs/>
+                <w:sz w:val="20"/>
+                <w:szCs w:val="20"/>
+                <w:rtl/>
+              </w:rPr>
+              <w:t xml:space="preserve">שרית פונט </w:t>
+            </w:r>
+          </w:p>
+          <w:p>
+            <w:pPr>
+              <w:spacing w:line="276" w:lineRule="auto"/>
+              <w:rPr>
+                <w:b/>
+                <w:bCs/>
+                <w:sz w:val="20"/>
+                <w:szCs w:val="20"/>
+                <w:rtl/>
+              </w:rPr>
+            </w:pPr>
+            <w:r>
+              <w:rPr>
+                <w:rFonts w:hint="cs"/>
+                <w:b/>
+                <w:bCs/>
+                <w:sz w:val="20"/>
+                <w:szCs w:val="20"/>
+                <w:rtl/>
+              </w:rPr>
+              <w:t>אביעד דניאלי</w:t>
+            </w:r>
+          </w:p>
+          <w:p>
+            <w:pPr>
+              <w:spacing w:line="276" w:lineRule="auto"/>
+              <w:rPr>
+                <w:b/>
+                <w:bCs/>
+                <w:sz w:val="20"/>
+                <w:szCs w:val="20"/>
+                <w:rtl/>
+              </w:rPr>
+            </w:pPr>
+            <w:r>
+              <w:rPr>
+                <w:rFonts w:hint="cs"/>
+                <w:b/>
+                <w:bCs/>
+                <w:sz w:val="20"/>
+                <w:szCs w:val="20"/>
+                <w:rtl/>
+              </w:rPr>
+              <w:t>ירדן מגור</w:t>
+            </w:r>
+          </w:p>
           <w:p>
             <w:pPr>
               <w:spacing w:line="276" w:lineRule="auto"/>
@@ -447,12 +934,12 @@
         </w:trPr>
         <w:tc>
           <w:tcPr>
-            <w:tcW w:w="1129" w:type="dxa"/>
+            <w:tcW w:w="1137" w:type="dxa"/>
             <w:tcBorders>
               <w:left w:val="thinThickSmallGap" w:sz="24" w:space="0" w:color="000000"/>
               <w:right w:val="thickThinSmallGap" w:sz="24" w:space="0" w:color="000000"/>
             </w:tcBorders>
-            <w:shd w:val="clear" w:color="auto" w:fill="F7CAAC" w:themeFill="accent2" w:themeFillTint="66"/>
+            <w:shd w:val="clear" w:color="auto" w:fill="C5E0B3" w:themeFill="accent6" w:themeFillTint="66"/>
           </w:tcPr>
           <w:p>
             <w:pPr>
@@ -483,7 +970,7 @@
         </w:tc>
         <w:tc>
           <w:tcPr>
-            <w:tcW w:w="8364" w:type="dxa"/>
+            <w:tcW w:w="9491" w:type="dxa"/>
             <w:gridSpan w:val="4"/>
             <w:tcBorders>
               <w:right w:val="thickThinSmallGap" w:sz="24" w:space="0" w:color="000000"/>
@@ -493,8 +980,352 @@
             <w:pPr>
               <w:spacing w:line="360" w:lineRule="auto"/>
               <w:rPr>
-                <w:b/>
-                <w:bCs/>
+                <w:rFonts w:asciiTheme="minorBidi" w:hAnsiTheme="minorBidi"/>
+                <w:b/>
+                <w:bCs/>
+                <w:rtl/>
+              </w:rPr>
+            </w:pPr>
+            <w:r>
+              <w:rPr>
+                <w:rFonts w:asciiTheme="minorBidi" w:hAnsiTheme="minorBidi" w:hint="cs"/>
+                <w:b/>
+                <w:bCs/>
+                <w:rtl/>
+              </w:rPr>
+              <w:t xml:space="preserve">מתכונת מתמטיקה שאלון פנימי </w:t>
+            </w:r>
+            <w:r>
+              <w:rPr>
+                <w:rFonts w:asciiTheme="minorBidi" w:hAnsiTheme="minorBidi"/>
+                <w:b/>
+                <w:bCs/>
+                <w:rtl/>
+              </w:rPr>
+              <w:t>–</w:t>
+            </w:r>
+            <w:r>
+              <w:rPr>
+                <w:rFonts w:asciiTheme="minorBidi" w:hAnsiTheme="minorBidi" w:hint="cs"/>
+                <w:b/>
+                <w:bCs/>
+                <w:rtl/>
+              </w:rPr>
+              <w:t xml:space="preserve"> יוד1+2 (קב' של ורד)</w:t>
+            </w:r>
+            <w:r>
+              <w:rPr>
+                <w:rFonts w:asciiTheme="minorBidi" w:hAnsiTheme="minorBidi" w:hint="cs"/>
+                <w:b/>
+                <w:bCs/>
+                <w:rtl/>
+              </w:rPr>
+              <w:t xml:space="preserve"> במהלך השיעור בכיתה.</w:t>
+            </w:r>
+          </w:p>
+          <w:p>
+            <w:pPr>
+              <w:spacing w:line="360" w:lineRule="auto"/>
+              <w:rPr>
+                <w:rFonts w:ascii="Times New Roman" w:eastAsia="Times New Roman" w:hAnsi="Times New Roman" w:cs="Times New Roman"/>
+                <w:rtl/>
+              </w:rPr>
+            </w:pPr>
+            <w:r>
+              <w:rPr>
+                <w:rFonts w:ascii="Arial" w:eastAsia="Times New Roman" w:hAnsi="Arial" w:cs="Arial" w:hint="cs"/>
+                <w:color w:val="000000"/>
+                <w:rtl/>
+              </w:rPr>
+              <w:t xml:space="preserve">יוד4 - </w:t>
+            </w:r>
+            <w:r>
+              <w:rPr>
+                <w:rFonts w:ascii="Arial" w:eastAsia="Times New Roman" w:hAnsi="Arial" w:cs="Arial"/>
+                <w:color w:val="000000"/>
+                <w:rtl/>
+              </w:rPr>
+              <w:t>שיעור7 גלית ואמיר בחדר</w:t>
+            </w:r>
+            <w:r>
+              <w:rPr>
+                <w:rFonts w:ascii="Arial" w:eastAsia="Times New Roman" w:hAnsi="Arial" w:cs="Arial" w:hint="cs"/>
+                <w:color w:val="000000"/>
+                <w:rtl/>
+              </w:rPr>
+              <w:t xml:space="preserve"> </w:t>
+            </w:r>
+            <w:r>
+              <w:rPr>
+                <w:rFonts w:ascii="Arial" w:eastAsia="Times New Roman" w:hAnsi="Arial" w:cs="Arial" w:hint="cs"/>
+                <w:color w:val="000000"/>
+                <w:rtl/>
+              </w:rPr>
+              <w:t>213</w:t>
+            </w:r>
+            <w:r>
+              <w:rPr>
+                <w:rFonts w:ascii="Arial" w:eastAsia="Times New Roman" w:hAnsi="Arial" w:cs="Arial" w:hint="cs"/>
+                <w:color w:val="000000"/>
+                <w:rtl/>
+              </w:rPr>
+              <w:t>.</w:t>
+            </w:r>
+          </w:p>
+          <w:p>
+            <w:pPr>
+              <w:spacing w:line="360" w:lineRule="auto"/>
+              <w:rPr>
+                <w:rFonts w:asciiTheme="minorBidi" w:eastAsia="Times New Roman" w:hAnsiTheme="minorBidi" w:hint="cs"/>
+                <w:rtl/>
+              </w:rPr>
+            </w:pPr>
+            <w:r>
+              <w:rPr>
+                <w:rFonts w:asciiTheme="minorBidi" w:eastAsia="Times New Roman" w:hAnsiTheme="minorBidi"/>
+                <w:rtl/>
+              </w:rPr>
+              <w:t>יוד5 מגיעים לשיעור</w:t>
+            </w:r>
+            <w:r>
+              <w:rPr>
+                <w:rFonts w:asciiTheme="minorBidi" w:eastAsia="Times New Roman" w:hAnsiTheme="minorBidi" w:hint="cs"/>
+                <w:rtl/>
+              </w:rPr>
+              <w:t xml:space="preserve"> ספרות עם אורלי.</w:t>
+            </w:r>
+          </w:p>
+          <w:p>
+            <w:pPr>
+              <w:spacing w:line="360" w:lineRule="auto"/>
+              <w:rPr>
+                <w:rFonts w:asciiTheme="minorBidi" w:eastAsia="Times New Roman" w:hAnsiTheme="minorBidi"/>
+                <w:rtl/>
+              </w:rPr>
+            </w:pPr>
+            <w:r>
+              <w:rPr>
+                <w:rFonts w:ascii="Arial" w:eastAsia="Times New Roman" w:hAnsi="Arial" w:cs="Arial"/>
+                <w:color w:val="000000"/>
+                <w:rtl/>
+              </w:rPr>
+              <w:t xml:space="preserve">יוד6 </w:t>
+            </w:r>
+            <w:r>
+              <w:rPr>
+                <w:rFonts w:ascii="Arial" w:eastAsia="Times New Roman" w:hAnsi="Arial" w:cs="Arial" w:hint="cs"/>
+                <w:color w:val="000000"/>
+                <w:rtl/>
+              </w:rPr>
+              <w:t xml:space="preserve"> - </w:t>
+            </w:r>
+            <w:r>
+              <w:rPr>
+                <w:rFonts w:ascii="Arial" w:eastAsia="Times New Roman" w:hAnsi="Arial" w:cs="Arial"/>
+                <w:color w:val="000000"/>
+                <w:rtl/>
+              </w:rPr>
+              <w:t xml:space="preserve">שיעור1 </w:t>
+            </w:r>
+            <w:r>
+              <w:rPr>
+                <w:rFonts w:ascii="Arial" w:eastAsia="Times New Roman" w:hAnsi="Arial" w:cs="Arial" w:hint="cs"/>
+                <w:color w:val="000000"/>
+                <w:rtl/>
+              </w:rPr>
+              <w:t xml:space="preserve">עם </w:t>
+            </w:r>
+            <w:r>
+              <w:rPr>
+                <w:rFonts w:ascii="Arial" w:eastAsia="Times New Roman" w:hAnsi="Arial" w:cs="Arial"/>
+                <w:color w:val="000000"/>
+                <w:rtl/>
+              </w:rPr>
+              <w:t xml:space="preserve">גלית ואמיר </w:t>
+            </w:r>
+            <w:r>
+              <w:rPr>
+                <w:rFonts w:asciiTheme="minorBidi" w:eastAsia="Times New Roman" w:hAnsiTheme="minorBidi"/>
+                <w:rtl/>
+              </w:rPr>
+              <w:t xml:space="preserve">.  גלית בחדר </w:t>
+            </w:r>
+            <w:r>
+              <w:rPr>
+                <w:rFonts w:asciiTheme="minorBidi" w:eastAsia="Times New Roman" w:hAnsiTheme="minorBidi" w:hint="cs"/>
+                <w:rtl/>
+              </w:rPr>
+              <w:t>יוד6.   אמיר בחדר 213.</w:t>
+            </w:r>
+          </w:p>
+          <w:p>
+            <w:pPr>
+              <w:spacing w:line="360" w:lineRule="auto"/>
+              <w:rPr>
+                <w:rFonts w:asciiTheme="minorBidi" w:hAnsiTheme="minorBidi"/>
+                <w:rtl/>
+              </w:rPr>
+            </w:pPr>
+            <w:r>
+              <w:rPr>
+                <w:rFonts w:asciiTheme="minorBidi" w:hAnsiTheme="minorBidi" w:hint="cs"/>
+                <w:rtl/>
+              </w:rPr>
+              <w:t xml:space="preserve">יוד9 </w:t>
+            </w:r>
+            <w:r>
+              <w:rPr>
+                <w:rFonts w:asciiTheme="minorBidi" w:hAnsiTheme="minorBidi"/>
+                <w:rtl/>
+              </w:rPr>
+              <w:t>–</w:t>
+            </w:r>
+            <w:r>
+              <w:rPr>
+                <w:rFonts w:asciiTheme="minorBidi" w:hAnsiTheme="minorBidi" w:hint="cs"/>
+                <w:rtl/>
+              </w:rPr>
+              <w:t xml:space="preserve"> שיעור5 לשון </w:t>
+            </w:r>
+            <w:r>
+              <w:rPr>
+                <w:rFonts w:asciiTheme="minorBidi" w:hAnsiTheme="minorBidi"/>
+                <w:rtl/>
+              </w:rPr>
+              <w:t>–</w:t>
+            </w:r>
+            <w:r>
+              <w:rPr>
+                <w:rFonts w:asciiTheme="minorBidi" w:hAnsiTheme="minorBidi" w:hint="cs"/>
+                <w:rtl/>
+              </w:rPr>
+              <w:t xml:space="preserve"> מאיה בזום, </w:t>
+            </w:r>
+            <w:r>
+              <w:rPr>
+                <w:rFonts w:asciiTheme="minorBidi" w:hAnsiTheme="minorBidi" w:hint="cs"/>
+                <w:highlight w:val="cyan"/>
+                <w:rtl/>
+              </w:rPr>
+              <w:t>סיון</w:t>
+            </w:r>
+            <w:r>
+              <w:rPr>
+                <w:rFonts w:asciiTheme="minorBidi" w:hAnsiTheme="minorBidi" w:hint="cs"/>
+                <w:rtl/>
+              </w:rPr>
+              <w:t xml:space="preserve"> בכיתה עם מחשב.</w:t>
+            </w:r>
+          </w:p>
+          <w:p>
+            <w:pPr>
+              <w:spacing w:line="360" w:lineRule="auto"/>
+              <w:rPr>
+                <w:rFonts w:asciiTheme="minorBidi" w:hAnsiTheme="minorBidi"/>
+                <w:rtl/>
+              </w:rPr>
+            </w:pPr>
+            <w:r>
+              <w:rPr>
+                <w:rFonts w:asciiTheme="minorBidi" w:hAnsiTheme="minorBidi" w:hint="cs"/>
+                <w:rtl/>
+              </w:rPr>
+              <w:t xml:space="preserve">יוד11 </w:t>
+            </w:r>
+            <w:r>
+              <w:rPr>
+                <w:rFonts w:asciiTheme="minorBidi" w:hAnsiTheme="minorBidi" w:hint="cs"/>
+                <w:rtl/>
+              </w:rPr>
+              <w:t xml:space="preserve">שיעור1 תנך עם סימונה. </w:t>
+            </w:r>
+            <w:r>
+              <w:rPr>
+                <w:rFonts w:asciiTheme="minorBidi" w:hAnsiTheme="minorBidi" w:hint="cs"/>
+                <w:rtl/>
+              </w:rPr>
+              <w:t>שיעור</w:t>
+            </w:r>
+            <w:r>
+              <w:rPr>
+                <w:rFonts w:asciiTheme="minorBidi" w:hAnsiTheme="minorBidi" w:hint="cs"/>
+                <w:rtl/>
+              </w:rPr>
+              <w:t>2</w:t>
+            </w:r>
+            <w:r>
+              <w:rPr>
+                <w:rFonts w:asciiTheme="minorBidi" w:hAnsiTheme="minorBidi" w:hint="cs"/>
+                <w:rtl/>
+              </w:rPr>
+              <w:t xml:space="preserve"> דיאלוג עם נטע. קב' נוספת עם גלית בחדר 213</w:t>
+            </w:r>
+          </w:p>
+          <w:p>
+            <w:pPr>
+              <w:spacing w:line="360" w:lineRule="auto"/>
+              <w:rPr>
+                <w:rFonts w:asciiTheme="minorBidi" w:hAnsiTheme="minorBidi"/>
+                <w:rtl/>
+              </w:rPr>
+            </w:pPr>
+            <w:r>
+              <w:rPr>
+                <w:rFonts w:asciiTheme="minorBidi" w:hAnsiTheme="minorBidi" w:hint="cs"/>
+                <w:rtl/>
+              </w:rPr>
+              <w:t xml:space="preserve">יוד12 - 4+5 מתמטיקה עם גיא רשף </w:t>
+            </w:r>
+            <w:r>
+              <w:rPr>
+                <w:rFonts w:asciiTheme="minorBidi" w:hAnsiTheme="minorBidi"/>
+                <w:rtl/>
+              </w:rPr>
+              <w:t>–</w:t>
+            </w:r>
+            <w:r>
+              <w:rPr>
+                <w:rFonts w:asciiTheme="minorBidi" w:hAnsiTheme="minorBidi" w:hint="cs"/>
+                <w:rtl/>
+              </w:rPr>
+              <w:t xml:space="preserve"> השיעור יתנהל בזום בכיתה בליווי </w:t>
+            </w:r>
+            <w:r>
+              <w:rPr>
+                <w:rFonts w:asciiTheme="minorBidi" w:hAnsiTheme="minorBidi" w:hint="cs"/>
+                <w:highlight w:val="cyan"/>
+                <w:rtl/>
+              </w:rPr>
+              <w:t>נטע ק.</w:t>
+            </w:r>
+            <w:r>
+              <w:rPr>
+                <w:rFonts w:asciiTheme="minorBidi" w:hAnsiTheme="minorBidi" w:hint="cs"/>
+                <w:rtl/>
+              </w:rPr>
+              <w:t xml:space="preserve"> שיעור4. </w:t>
+            </w:r>
+            <w:r>
+              <w:rPr>
+                <w:rFonts w:asciiTheme="minorBidi" w:hAnsiTheme="minorBidi" w:hint="cs"/>
+                <w:highlight w:val="cyan"/>
+                <w:rtl/>
+              </w:rPr>
+              <w:t>אורלי לוי</w:t>
+            </w:r>
+            <w:r>
+              <w:rPr>
+                <w:rFonts w:asciiTheme="minorBidi" w:hAnsiTheme="minorBidi" w:hint="cs"/>
+                <w:rtl/>
+              </w:rPr>
+              <w:t xml:space="preserve"> שיעור5.</w:t>
+            </w:r>
+          </w:p>
+          <w:p>
+            <w:pPr>
+              <w:spacing w:line="360" w:lineRule="auto"/>
+              <w:rPr>
+                <w:rFonts w:asciiTheme="minorBidi" w:hAnsiTheme="minorBidi"/>
                 <w:rtl/>
               </w:rPr>
             </w:pPr>
@@ -507,12 +1338,12 @@
         </w:trPr>
         <w:tc>
           <w:tcPr>
-            <w:tcW w:w="1129" w:type="dxa"/>
+            <w:tcW w:w="1137" w:type="dxa"/>
             <w:tcBorders>
               <w:left w:val="thinThickSmallGap" w:sz="24" w:space="0" w:color="000000"/>
               <w:right w:val="thickThinSmallGap" w:sz="24" w:space="0" w:color="000000"/>
             </w:tcBorders>
-            <w:shd w:val="clear" w:color="auto" w:fill="F7CAAC" w:themeFill="accent2" w:themeFillTint="66"/>
+            <w:shd w:val="clear" w:color="auto" w:fill="C5E0B3" w:themeFill="accent6" w:themeFillTint="66"/>
           </w:tcPr>
           <w:p>
             <w:pPr>
@@ -543,7 +1374,7 @@
         </w:tc>
         <w:tc>
           <w:tcPr>
-            <w:tcW w:w="8364" w:type="dxa"/>
+            <w:tcW w:w="9491" w:type="dxa"/>
             <w:gridSpan w:val="4"/>
             <w:tcBorders>
               <w:right w:val="thickThinSmallGap" w:sz="24" w:space="0" w:color="000000"/>
@@ -553,26 +1384,446 @@
             <w:pPr>
               <w:spacing w:line="360" w:lineRule="auto"/>
               <w:rPr>
-                <w:b/>
-                <w:bCs/>
-                <w:rtl/>
-              </w:rPr>
-            </w:pPr>
-            <w:r>
-              <w:rPr>
-                <w:rFonts w:hint="cs"/>
-                <w:b/>
-                <w:bCs/>
-                <w:rtl/>
-              </w:rPr>
-              <w:t xml:space="preserve">תלמידי </w:t>
+                <w:rFonts w:asciiTheme="minorBidi" w:hAnsiTheme="minorBidi"/>
+                <w:b/>
+                <w:bCs/>
+                <w:rtl/>
+              </w:rPr>
+            </w:pPr>
+            <w:r>
+              <w:rPr>
+                <w:rFonts w:asciiTheme="minorBidi" w:hAnsiTheme="minorBidi" w:hint="cs"/>
+                <w:b/>
+                <w:bCs/>
+                <w:rtl/>
+              </w:rPr>
+              <w:t>תלמידי אנגלית מואץ בחופשת בגרות.</w:t>
+            </w:r>
+          </w:p>
+          <w:p>
+            <w:pPr>
+              <w:spacing w:line="360" w:lineRule="auto"/>
+              <w:rPr>
+                <w:rFonts w:asciiTheme="minorBidi" w:hAnsiTheme="minorBidi"/>
+                <w:rtl/>
+              </w:rPr>
+            </w:pPr>
+            <w:r>
+              <w:rPr>
+                <w:rFonts w:asciiTheme="minorBidi" w:hAnsiTheme="minorBidi" w:hint="cs"/>
+                <w:b/>
+                <w:bCs/>
+                <w:rtl/>
+              </w:rPr>
+              <w:t xml:space="preserve">לשון עולים עם מאיה יתקיים שיעור בזום מהשעה 8.30 . </w:t>
+            </w:r>
+            <w:r>
+              <w:rPr>
+                <w:rFonts w:asciiTheme="minorBidi" w:hAnsiTheme="minorBidi" w:hint="cs"/>
+                <w:rtl/>
+              </w:rPr>
+              <w:t>התלמידים יצאו לביה"ס בזמן להגיע לשיעור 3.</w:t>
+            </w:r>
+            <w:r>
+              <w:rPr>
+                <w:rFonts w:asciiTheme="minorBidi" w:hAnsiTheme="minorBidi" w:hint="cs"/>
+                <w:rtl/>
+              </w:rPr>
+              <w:t xml:space="preserve"> </w:t>
+            </w:r>
+          </w:p>
+          <w:p>
+            <w:pPr>
+              <w:spacing w:line="360" w:lineRule="auto"/>
+              <w:rPr>
+                <w:rFonts w:asciiTheme="minorBidi" w:hAnsiTheme="minorBidi"/>
+                <w:rtl/>
+              </w:rPr>
+            </w:pPr>
+            <w:r>
+              <w:rPr>
+                <w:rFonts w:asciiTheme="minorBidi" w:hAnsiTheme="minorBidi" w:hint="cs"/>
+                <w:rtl/>
+              </w:rPr>
+              <w:t>יא1 שעת0 לשון. שיעור1 אזרחות.</w:t>
+            </w:r>
+          </w:p>
+          <w:p>
+            <w:pPr>
+              <w:spacing w:line="360" w:lineRule="auto"/>
+              <w:rPr>
+                <w:rFonts w:asciiTheme="minorBidi" w:hAnsiTheme="minorBidi"/>
+                <w:rtl/>
+              </w:rPr>
+            </w:pPr>
+            <w:r>
+              <w:rPr>
+                <w:rFonts w:asciiTheme="minorBidi" w:hAnsiTheme="minorBidi" w:hint="cs"/>
+                <w:rtl/>
+              </w:rPr>
+              <w:t>יא5 ביולוג' עם חמוטל שיעור3 לומדים בחדר 213.</w:t>
+            </w:r>
+          </w:p>
+          <w:p>
+            <w:pPr>
+              <w:spacing w:line="360" w:lineRule="auto"/>
+              <w:rPr>
+                <w:rFonts w:asciiTheme="minorBidi" w:hAnsiTheme="minorBidi"/>
+                <w:rtl/>
+              </w:rPr>
+            </w:pPr>
+            <w:r>
+              <w:rPr>
+                <w:rFonts w:asciiTheme="minorBidi" w:hAnsiTheme="minorBidi" w:hint="cs"/>
+                <w:rtl/>
+              </w:rPr>
+              <w:t>יא7 שיעור 8+9 לומדים בחדר 121</w:t>
+            </w:r>
+          </w:p>
+          <w:p>
+            <w:pPr>
+              <w:spacing w:line="360" w:lineRule="auto"/>
+              <w:rPr>
+                <w:rFonts w:asciiTheme="minorBidi" w:hAnsiTheme="minorBidi"/>
+                <w:rtl/>
+              </w:rPr>
+            </w:pPr>
+            <w:r>
+              <w:rPr>
+                <w:rFonts w:asciiTheme="minorBidi" w:hAnsiTheme="minorBidi" w:hint="cs"/>
+                <w:rtl/>
+              </w:rPr>
+              <w:t>יא12 לומדים שיעור1+2 בחדר 121</w:t>
+            </w:r>
+          </w:p>
+          <w:p>
+            <w:pPr>
+              <w:spacing w:line="360" w:lineRule="auto"/>
+              <w:rPr>
+                <w:rFonts w:asciiTheme="minorBidi" w:hAnsiTheme="minorBidi"/>
+                <w:rtl/>
+              </w:rPr>
+            </w:pPr>
+            <w:r>
+              <w:rPr>
+                <w:rFonts w:asciiTheme="minorBidi" w:hAnsiTheme="minorBidi" w:hint="cs"/>
+                <w:rtl/>
+              </w:rPr>
+              <w:t>משפטים עם מיכל שיעור5 לומדים בחדר 412</w:t>
+            </w:r>
+          </w:p>
+          <w:p>
+            <w:pPr>
+              <w:spacing w:line="360" w:lineRule="auto"/>
+              <w:rPr>
+                <w:rFonts w:asciiTheme="minorBidi" w:hAnsiTheme="minorBidi"/>
+                <w:rtl/>
+              </w:rPr>
+            </w:pPr>
+            <w:r>
+              <w:rPr>
+                <w:rFonts w:asciiTheme="minorBidi" w:hAnsiTheme="minorBidi" w:hint="cs"/>
+                <w:rtl/>
+              </w:rPr>
+              <w:t>מתמטיקה עם יונית שיעור 6+7 ילמדו בחדר 128.</w:t>
+            </w:r>
+          </w:p>
+          <w:p>
+            <w:pPr>
+              <w:spacing w:line="360" w:lineRule="auto"/>
+              <w:rPr>
+                <w:rFonts w:asciiTheme="minorBidi" w:hAnsiTheme="minorBidi"/>
+                <w:rtl/>
+              </w:rPr>
+            </w:pPr>
+            <w:r>
+              <w:rPr>
+                <w:rFonts w:asciiTheme="minorBidi" w:hAnsiTheme="minorBidi" w:hint="cs"/>
+                <w:rtl/>
+              </w:rPr>
+              <w:t>מתמט' עם ערן שיעור7 לומדים בחדר 121</w:t>
+            </w:r>
+          </w:p>
+          <w:p>
+            <w:pPr>
+              <w:spacing w:line="360" w:lineRule="auto"/>
+              <w:rPr>
+                <w:rFonts w:asciiTheme="minorBidi" w:hAnsiTheme="minorBidi"/>
+                <w:rtl/>
+              </w:rPr>
+            </w:pPr>
+          </w:p>
+          <w:p>
+            <w:pPr>
+              <w:spacing w:line="360" w:lineRule="auto"/>
+              <w:rPr>
+                <w:rFonts w:asciiTheme="minorBidi" w:hAnsiTheme="minorBidi"/>
+                <w:rtl/>
+              </w:rPr>
+            </w:pPr>
+            <w:r>
+              <w:rPr>
+                <w:rFonts w:asciiTheme="minorBidi" w:hAnsiTheme="minorBidi" w:hint="cs"/>
+                <w:b/>
+                <w:bCs/>
+                <w:sz w:val="24"/>
+                <w:szCs w:val="24"/>
+                <w:rtl/>
+              </w:rPr>
+              <w:t>יא8</w:t>
+            </w:r>
+            <w:r>
+              <w:rPr>
+                <w:rFonts w:asciiTheme="minorBidi" w:hAnsiTheme="minorBidi" w:hint="cs"/>
+                <w:sz w:val="24"/>
+                <w:szCs w:val="24"/>
+                <w:rtl/>
+              </w:rPr>
+              <w:t xml:space="preserve"> </w:t>
+            </w:r>
+            <w:r>
+              <w:rPr>
+                <w:rFonts w:asciiTheme="minorBidi" w:hAnsiTheme="minorBidi" w:hint="cs"/>
+                <w:rtl/>
+              </w:rPr>
+              <w:t xml:space="preserve">כל הכיתה לומדת מתמט' יחד </w:t>
+            </w:r>
+            <w:r>
+              <w:rPr>
+                <w:rFonts w:asciiTheme="minorBidi" w:hAnsiTheme="minorBidi"/>
+                <w:rtl/>
+              </w:rPr>
+              <w:t>–</w:t>
+            </w:r>
+            <w:r>
+              <w:rPr>
+                <w:rFonts w:asciiTheme="minorBidi" w:hAnsiTheme="minorBidi" w:hint="cs"/>
+                <w:rtl/>
+              </w:rPr>
+              <w:t xml:space="preserve"> עם שיר שיעור 1+3 בחדר יא8. </w:t>
+            </w:r>
+            <w:r>
+              <w:rPr>
+                <w:rFonts w:asciiTheme="minorBidi" w:hAnsiTheme="minorBidi" w:hint="cs"/>
+                <w:b/>
+                <w:bCs/>
+                <w:color w:val="7030A0"/>
+                <w:rtl/>
+              </w:rPr>
+              <w:t>שיעור4</w:t>
+            </w:r>
+            <w:r>
+              <w:rPr>
+                <w:rFonts w:asciiTheme="minorBidi" w:hAnsiTheme="minorBidi" w:hint="cs"/>
+                <w:color w:val="7030A0"/>
+                <w:rtl/>
+              </w:rPr>
+              <w:t xml:space="preserve"> </w:t>
+            </w:r>
+            <w:r>
+              <w:rPr>
+                <w:rFonts w:asciiTheme="minorBidi" w:hAnsiTheme="minorBidi" w:hint="cs"/>
+                <w:color w:val="7030A0"/>
+                <w:rtl/>
+              </w:rPr>
+              <w:t xml:space="preserve"> </w:t>
+            </w:r>
+            <w:r>
+              <w:rPr>
+                <w:rFonts w:asciiTheme="minorBidi" w:hAnsiTheme="minorBidi" w:hint="cs"/>
+                <w:b/>
+                <w:bCs/>
+                <w:rtl/>
+              </w:rPr>
+              <w:t>אנגלית</w:t>
+            </w:r>
+            <w:r>
+              <w:rPr>
+                <w:rFonts w:asciiTheme="minorBidi" w:hAnsiTheme="minorBidi" w:hint="cs"/>
+                <w:color w:val="7030A0"/>
+                <w:rtl/>
+              </w:rPr>
+              <w:t xml:space="preserve"> : </w:t>
+            </w:r>
+            <w:r>
+              <w:rPr>
+                <w:rFonts w:asciiTheme="minorBidi" w:hAnsiTheme="minorBidi" w:hint="cs"/>
+                <w:rtl/>
+              </w:rPr>
+              <w:t xml:space="preserve">טופז 128, </w:t>
             </w:r>
             <w:proofErr w:type="spellStart"/>
             <w:r>
               <w:rPr>
-                <w:rFonts w:hint="cs"/>
-                <w:b/>
-                <w:bCs/>
+                <w:rFonts w:asciiTheme="minorBidi" w:hAnsiTheme="minorBidi" w:hint="cs"/>
+                <w:rtl/>
+              </w:rPr>
+              <w:t>אוסי</w:t>
+            </w:r>
+            <w:proofErr w:type="spellEnd"/>
+            <w:r>
+              <w:rPr>
+                <w:rFonts w:asciiTheme="minorBidi" w:hAnsiTheme="minorBidi" w:hint="cs"/>
+                <w:rtl/>
+              </w:rPr>
+              <w:t xml:space="preserve"> </w:t>
+            </w:r>
+            <w:r>
+              <w:rPr>
+                <w:rFonts w:asciiTheme="minorBidi" w:hAnsiTheme="minorBidi"/>
+                <w:rtl/>
+              </w:rPr>
+              <w:t>–</w:t>
+            </w:r>
+            <w:r>
+              <w:rPr>
+                <w:rFonts w:asciiTheme="minorBidi" w:hAnsiTheme="minorBidi" w:hint="cs"/>
+                <w:rtl/>
+              </w:rPr>
+              <w:t xml:space="preserve"> 124.  ערן </w:t>
+            </w:r>
+            <w:r>
+              <w:rPr>
+                <w:rFonts w:asciiTheme="minorBidi" w:hAnsiTheme="minorBidi"/>
+                <w:rtl/>
+              </w:rPr>
+              <w:t>–</w:t>
+            </w:r>
+            <w:r>
+              <w:rPr>
+                <w:rFonts w:asciiTheme="minorBidi" w:hAnsiTheme="minorBidi" w:hint="cs"/>
+                <w:rtl/>
+              </w:rPr>
+              <w:t xml:space="preserve"> </w:t>
+            </w:r>
+            <w:r>
+              <w:rPr>
+                <w:rFonts w:asciiTheme="minorBidi" w:hAnsiTheme="minorBidi" w:hint="cs"/>
+                <w:rtl/>
+              </w:rPr>
+              <w:t>434.</w:t>
+            </w:r>
+            <w:r>
+              <w:rPr>
+                <w:rFonts w:asciiTheme="minorBidi" w:hAnsiTheme="minorBidi" w:hint="cs"/>
+                <w:rtl/>
+              </w:rPr>
+              <w:t xml:space="preserve">.  ריטה </w:t>
+            </w:r>
+            <w:r>
+              <w:rPr>
+                <w:rFonts w:asciiTheme="minorBidi" w:hAnsiTheme="minorBidi"/>
+                <w:rtl/>
+              </w:rPr>
+              <w:t>–</w:t>
+            </w:r>
+            <w:r>
+              <w:rPr>
+                <w:rFonts w:asciiTheme="minorBidi" w:hAnsiTheme="minorBidi" w:hint="cs"/>
+                <w:rtl/>
+              </w:rPr>
+              <w:t xml:space="preserve"> 132</w:t>
+            </w:r>
+            <w:r>
+              <w:rPr>
+                <w:rFonts w:asciiTheme="minorBidi" w:hAnsiTheme="minorBidi" w:hint="cs"/>
+                <w:rtl/>
+              </w:rPr>
+              <w:t xml:space="preserve">.    התלמידים הולכים הביתה סוף שיעור 4 ומתחברים לזום בשעה 13.00 </w:t>
+            </w:r>
+            <w:proofErr w:type="spellStart"/>
+            <w:r>
+              <w:rPr>
+                <w:rFonts w:asciiTheme="minorBidi" w:hAnsiTheme="minorBidi" w:hint="cs"/>
+                <w:rtl/>
+              </w:rPr>
+              <w:t>להסטוריה</w:t>
+            </w:r>
+            <w:proofErr w:type="spellEnd"/>
+            <w:r>
+              <w:rPr>
+                <w:rFonts w:asciiTheme="minorBidi" w:hAnsiTheme="minorBidi" w:hint="cs"/>
+                <w:rtl/>
+              </w:rPr>
+              <w:t xml:space="preserve"> עם נטע. </w:t>
+            </w:r>
+          </w:p>
+          <w:p>
+            <w:pPr>
+              <w:spacing w:line="360" w:lineRule="auto"/>
+              <w:rPr>
+                <w:rFonts w:asciiTheme="minorBidi" w:hAnsiTheme="minorBidi"/>
+                <w:rtl/>
+              </w:rPr>
+            </w:pPr>
+          </w:p>
+          <w:p>
+            <w:pPr>
+              <w:spacing w:line="360" w:lineRule="auto"/>
+              <w:rPr>
+                <w:rFonts w:asciiTheme="minorBidi" w:hAnsiTheme="minorBidi"/>
+                <w:rtl/>
+              </w:rPr>
+            </w:pPr>
+            <w:r>
+              <w:rPr>
+                <w:rFonts w:asciiTheme="minorBidi" w:hAnsiTheme="minorBidi" w:hint="cs"/>
+                <w:b/>
+                <w:bCs/>
+                <w:sz w:val="24"/>
+                <w:szCs w:val="24"/>
+                <w:rtl/>
+              </w:rPr>
+              <w:t>יא9</w:t>
+            </w:r>
+            <w:r>
+              <w:rPr>
+                <w:rFonts w:asciiTheme="minorBidi" w:hAnsiTheme="minorBidi" w:hint="cs"/>
+                <w:sz w:val="24"/>
+                <w:szCs w:val="24"/>
+                <w:rtl/>
+              </w:rPr>
+              <w:t xml:space="preserve"> </w:t>
+            </w:r>
+            <w:r>
+              <w:rPr>
+                <w:rFonts w:asciiTheme="minorBidi" w:hAnsiTheme="minorBidi" w:hint="cs"/>
+                <w:b/>
+                <w:bCs/>
+                <w:color w:val="7030A0"/>
+                <w:rtl/>
+              </w:rPr>
+              <w:t>שיעור1</w:t>
+            </w:r>
+            <w:r>
+              <w:rPr>
+                <w:rFonts w:asciiTheme="minorBidi" w:hAnsiTheme="minorBidi" w:hint="cs"/>
+                <w:color w:val="7030A0"/>
+                <w:rtl/>
+              </w:rPr>
+              <w:t xml:space="preserve"> </w:t>
+            </w:r>
+            <w:r>
+              <w:rPr>
+                <w:rFonts w:asciiTheme="minorBidi" w:hAnsiTheme="minorBidi" w:hint="cs"/>
+                <w:rtl/>
+              </w:rPr>
+              <w:t xml:space="preserve">מתמט' חניתה (124) ושרית (יב4). </w:t>
+            </w:r>
+            <w:r>
+              <w:rPr>
+                <w:rFonts w:asciiTheme="minorBidi" w:hAnsiTheme="minorBidi" w:hint="cs"/>
+                <w:b/>
+                <w:bCs/>
+                <w:color w:val="7030A0"/>
+                <w:rtl/>
+              </w:rPr>
+              <w:t xml:space="preserve">שיעור2 </w:t>
+            </w:r>
+            <w:proofErr w:type="spellStart"/>
+            <w:r>
+              <w:rPr>
+                <w:rFonts w:asciiTheme="minorBidi" w:hAnsiTheme="minorBidi" w:hint="cs"/>
                 <w:rtl/>
               </w:rPr>
               <w:t>הסטוריה</w:t>
@@ -580,48 +1831,250 @@
             <w:proofErr w:type="spellEnd"/>
             <w:r>
               <w:rPr>
-                <w:rFonts w:hint="cs"/>
-                <w:b/>
-                <w:bCs/>
-                <w:rtl/>
-              </w:rPr>
-              <w:t xml:space="preserve"> יא9 </w:t>
-            </w:r>
-            <w:r>
-              <w:rPr>
-                <w:b/>
-                <w:bCs/>
+                <w:rFonts w:asciiTheme="minorBidi" w:hAnsiTheme="minorBidi" w:hint="cs"/>
+                <w:rtl/>
+              </w:rPr>
+              <w:t xml:space="preserve">  מירי 233, אולגה 124. </w:t>
+            </w:r>
+            <w:r>
+              <w:rPr>
+                <w:rFonts w:asciiTheme="minorBidi" w:hAnsiTheme="minorBidi" w:hint="cs"/>
+                <w:b/>
+                <w:bCs/>
+                <w:color w:val="7030A0"/>
+                <w:rtl/>
+              </w:rPr>
+              <w:t>שיעור3</w:t>
+            </w:r>
+            <w:r>
+              <w:rPr>
+                <w:rFonts w:asciiTheme="minorBidi" w:hAnsiTheme="minorBidi" w:hint="cs"/>
+                <w:color w:val="7030A0"/>
+                <w:rtl/>
+              </w:rPr>
+              <w:t xml:space="preserve"> </w:t>
+            </w:r>
+            <w:r>
+              <w:rPr>
+                <w:rFonts w:asciiTheme="minorBidi" w:hAnsiTheme="minorBidi" w:hint="cs"/>
+                <w:rtl/>
+              </w:rPr>
+              <w:t xml:space="preserve">מתמט' חניתה 125.  </w:t>
+            </w:r>
+            <w:r>
+              <w:rPr>
+                <w:rFonts w:asciiTheme="minorBidi" w:hAnsiTheme="minorBidi" w:hint="cs"/>
+                <w:b/>
+                <w:bCs/>
+                <w:color w:val="7030A0"/>
+                <w:rtl/>
+              </w:rPr>
+              <w:t>שיעור4</w:t>
+            </w:r>
+            <w:r>
+              <w:rPr>
+                <w:rFonts w:asciiTheme="minorBidi" w:hAnsiTheme="minorBidi" w:hint="cs"/>
+                <w:color w:val="7030A0"/>
+                <w:rtl/>
+              </w:rPr>
+              <w:t xml:space="preserve"> </w:t>
+            </w:r>
+            <w:r>
+              <w:rPr>
+                <w:rFonts w:asciiTheme="minorBidi" w:hAnsiTheme="minorBidi" w:hint="cs"/>
+                <w:rtl/>
+              </w:rPr>
+              <w:t xml:space="preserve">טופז 128, </w:t>
+            </w:r>
+            <w:proofErr w:type="spellStart"/>
+            <w:r>
+              <w:rPr>
+                <w:rFonts w:asciiTheme="minorBidi" w:hAnsiTheme="minorBidi" w:hint="cs"/>
+                <w:rtl/>
+              </w:rPr>
+              <w:t>אוסי</w:t>
+            </w:r>
+            <w:proofErr w:type="spellEnd"/>
+            <w:r>
+              <w:rPr>
+                <w:rFonts w:asciiTheme="minorBidi" w:hAnsiTheme="minorBidi" w:hint="cs"/>
+                <w:rtl/>
+              </w:rPr>
+              <w:t xml:space="preserve"> </w:t>
+            </w:r>
+            <w:r>
+              <w:rPr>
+                <w:rFonts w:asciiTheme="minorBidi" w:hAnsiTheme="minorBidi"/>
                 <w:rtl/>
               </w:rPr>
               <w:t>–</w:t>
             </w:r>
             <w:r>
               <w:rPr>
-                <w:rFonts w:hint="cs"/>
-                <w:b/>
-                <w:bCs/>
-                <w:rtl/>
-              </w:rPr>
-              <w:t xml:space="preserve"> עם אולגה לומדים 8.15 עד 11.30.</w:t>
-            </w:r>
-          </w:p>
-          <w:p>
-            <w:pPr>
-              <w:spacing w:line="360" w:lineRule="auto"/>
-              <w:rPr>
-                <w:b/>
-                <w:bCs/>
-                <w:rtl/>
-              </w:rPr>
-            </w:pPr>
-            <w:r>
-              <w:rPr>
-                <w:rFonts w:hint="cs"/>
-                <w:b/>
-                <w:bCs/>
-                <w:rtl/>
-              </w:rPr>
-              <w:t>המשך היום כרגיל.</w:t>
+                <w:rFonts w:asciiTheme="minorBidi" w:hAnsiTheme="minorBidi" w:hint="cs"/>
+                <w:rtl/>
+              </w:rPr>
+              <w:t xml:space="preserve"> 124.  ערן </w:t>
+            </w:r>
+            <w:r>
+              <w:rPr>
+                <w:rFonts w:asciiTheme="minorBidi" w:hAnsiTheme="minorBidi"/>
+                <w:rtl/>
+              </w:rPr>
+              <w:t>–</w:t>
+            </w:r>
+            <w:r>
+              <w:rPr>
+                <w:rFonts w:asciiTheme="minorBidi" w:hAnsiTheme="minorBidi" w:hint="cs"/>
+                <w:rtl/>
+              </w:rPr>
+              <w:t xml:space="preserve"> </w:t>
+            </w:r>
+            <w:r>
+              <w:rPr>
+                <w:rFonts w:asciiTheme="minorBidi" w:hAnsiTheme="minorBidi" w:hint="cs"/>
+                <w:rtl/>
+              </w:rPr>
+              <w:t>434</w:t>
+            </w:r>
+            <w:r>
+              <w:rPr>
+                <w:rFonts w:asciiTheme="minorBidi" w:hAnsiTheme="minorBidi" w:hint="cs"/>
+                <w:rtl/>
+              </w:rPr>
+              <w:t>.  ריטה - 132</w:t>
+            </w:r>
+            <w:r>
+              <w:rPr>
+                <w:rFonts w:asciiTheme="minorBidi" w:hAnsiTheme="minorBidi" w:hint="cs"/>
+                <w:rtl/>
+              </w:rPr>
+              <w:t xml:space="preserve">. </w:t>
+            </w:r>
+            <w:r>
+              <w:rPr>
+                <w:rFonts w:asciiTheme="minorBidi" w:hAnsiTheme="minorBidi" w:hint="cs"/>
+                <w:b/>
+                <w:bCs/>
+                <w:color w:val="7030A0"/>
+                <w:rtl/>
+              </w:rPr>
+              <w:t>שיעור5</w:t>
+            </w:r>
+            <w:r>
+              <w:rPr>
+                <w:rFonts w:asciiTheme="minorBidi" w:hAnsiTheme="minorBidi" w:hint="cs"/>
+                <w:color w:val="7030A0"/>
+                <w:rtl/>
+              </w:rPr>
+              <w:t xml:space="preserve">  </w:t>
+            </w:r>
+            <w:proofErr w:type="spellStart"/>
+            <w:r>
+              <w:rPr>
+                <w:rFonts w:asciiTheme="minorBidi" w:hAnsiTheme="minorBidi" w:hint="cs"/>
+                <w:rtl/>
+              </w:rPr>
+              <w:t>הסטוריה</w:t>
+            </w:r>
+            <w:proofErr w:type="spellEnd"/>
+            <w:r>
+              <w:rPr>
+                <w:rFonts w:asciiTheme="minorBidi" w:hAnsiTheme="minorBidi" w:hint="cs"/>
+                <w:rtl/>
+              </w:rPr>
+              <w:t xml:space="preserve"> </w:t>
+            </w:r>
+            <w:r>
+              <w:rPr>
+                <w:rFonts w:asciiTheme="minorBidi" w:hAnsiTheme="minorBidi"/>
+                <w:rtl/>
+              </w:rPr>
+              <w:t>–</w:t>
+            </w:r>
+            <w:r>
+              <w:rPr>
+                <w:rFonts w:asciiTheme="minorBidi" w:hAnsiTheme="minorBidi" w:hint="cs"/>
+                <w:rtl/>
+              </w:rPr>
+              <w:t xml:space="preserve"> אולגה 124,  מירי 133.   </w:t>
+            </w:r>
+            <w:r>
+              <w:rPr>
+                <w:rFonts w:asciiTheme="minorBidi" w:hAnsiTheme="minorBidi" w:hint="cs"/>
+                <w:b/>
+                <w:bCs/>
+                <w:color w:val="7030A0"/>
+                <w:rtl/>
+              </w:rPr>
+              <w:t>שיעור6</w:t>
+            </w:r>
+            <w:r>
+              <w:rPr>
+                <w:rFonts w:asciiTheme="minorBidi" w:hAnsiTheme="minorBidi" w:hint="cs"/>
+                <w:color w:val="7030A0"/>
+                <w:rtl/>
+              </w:rPr>
+              <w:t xml:space="preserve"> </w:t>
+            </w:r>
+            <w:r>
+              <w:rPr>
+                <w:rFonts w:asciiTheme="minorBidi" w:hAnsiTheme="minorBidi" w:hint="cs"/>
+                <w:rtl/>
+              </w:rPr>
+              <w:t>לשון עינת 124. שרית 411.</w:t>
+            </w:r>
+          </w:p>
+          <w:p>
+            <w:pPr>
+              <w:spacing w:line="360" w:lineRule="auto"/>
+              <w:rPr>
+                <w:rFonts w:asciiTheme="minorBidi" w:hAnsiTheme="minorBidi"/>
+                <w:rtl/>
+              </w:rPr>
+            </w:pPr>
+          </w:p>
+          <w:p>
+            <w:pPr>
+              <w:spacing w:line="360" w:lineRule="auto"/>
+              <w:rPr>
+                <w:rFonts w:asciiTheme="minorBidi" w:hAnsiTheme="minorBidi"/>
+                <w:sz w:val="20"/>
+                <w:szCs w:val="20"/>
+                <w:rtl/>
+              </w:rPr>
+            </w:pPr>
+            <w:r>
+              <w:rPr>
+                <w:rFonts w:ascii="Arial" w:eastAsia="Times New Roman" w:hAnsi="Arial" w:cs="Arial"/>
+                <w:color w:val="000000"/>
+                <w:rtl/>
+              </w:rPr>
+              <w:t>יא10 שיעור4</w:t>
+            </w:r>
+            <w:r>
+              <w:rPr>
+                <w:rFonts w:ascii="Arial" w:eastAsia="Times New Roman" w:hAnsi="Arial" w:cs="Arial" w:hint="cs"/>
+                <w:color w:val="000000"/>
+                <w:rtl/>
+              </w:rPr>
+              <w:t>+3 לשון עם מאיה, יתקיים בזום, תלמידים בכיתה ומאיה מרחוק.</w:t>
+            </w:r>
+          </w:p>
+          <w:p>
+            <w:pPr>
+              <w:spacing w:line="360" w:lineRule="auto"/>
+              <w:rPr>
+                <w:rFonts w:asciiTheme="minorBidi" w:hAnsiTheme="minorBidi"/>
+                <w:rtl/>
+              </w:rPr>
+            </w:pPr>
+            <w:r>
+              <w:rPr>
+                <w:rFonts w:asciiTheme="minorBidi" w:hAnsiTheme="minorBidi" w:hint="cs"/>
+                <w:rtl/>
+              </w:rPr>
+              <w:t xml:space="preserve"> </w:t>
             </w:r>
           </w:p>
         </w:tc>
@@ -632,13 +2085,13 @@
         </w:trPr>
         <w:tc>
           <w:tcPr>
-            <w:tcW w:w="1129" w:type="dxa"/>
+            <w:tcW w:w="1137" w:type="dxa"/>
             <w:tcBorders>
               <w:left w:val="thinThickSmallGap" w:sz="24" w:space="0" w:color="000000"/>
               <w:bottom w:val="thinThickSmallGap" w:sz="24" w:space="0" w:color="000000"/>
               <w:right w:val="thickThinSmallGap" w:sz="24" w:space="0" w:color="000000"/>
             </w:tcBorders>
-            <w:shd w:val="clear" w:color="auto" w:fill="F7CAAC" w:themeFill="accent2" w:themeFillTint="66"/>
+            <w:shd w:val="clear" w:color="auto" w:fill="C5E0B3" w:themeFill="accent6" w:themeFillTint="66"/>
           </w:tcPr>
           <w:p>
             <w:pPr>
@@ -663,6 +2116,7 @@
                 <w:szCs w:val="28"/>
                 <w:rtl/>
               </w:rPr>
+              <w:lastRenderedPageBreak/>
               <w:t xml:space="preserve">שכבת </w:t>
             </w:r>
             <w:proofErr w:type="spellStart"/>
@@ -695,7 +2149,7 @@
         </w:tc>
         <w:tc>
           <w:tcPr>
-            <w:tcW w:w="8364" w:type="dxa"/>
+            <w:tcW w:w="9491" w:type="dxa"/>
             <w:gridSpan w:val="4"/>
             <w:tcBorders>
               <w:bottom w:val="thinThickSmallGap" w:sz="24" w:space="0" w:color="000000"/>
@@ -706,29 +2160,179 @@
             <w:pPr>
               <w:spacing w:line="360" w:lineRule="auto"/>
               <w:rPr>
-                <w:b/>
-                <w:bCs/>
-                <w:rtl/>
-              </w:rPr>
-            </w:pPr>
-            <w:r>
-              <w:rPr>
-                <w:rFonts w:hint="cs"/>
-                <w:b/>
-                <w:bCs/>
-                <w:rtl/>
-              </w:rPr>
-              <w:t>קולנוע עם דור 1-3 נפגשים בחדר 215</w:t>
-            </w:r>
+                <w:rFonts w:asciiTheme="minorBidi" w:eastAsia="Times New Roman" w:hAnsiTheme="minorBidi"/>
+                <w:rtl/>
+              </w:rPr>
+            </w:pPr>
+            <w:r>
+              <w:rPr>
+                <w:rFonts w:asciiTheme="minorBidi" w:eastAsia="Times New Roman" w:hAnsiTheme="minorBidi" w:hint="cs"/>
+                <w:rtl/>
+              </w:rPr>
+              <w:t>מתמט' 4 יחל עם שרית מתחילים שיעור2.</w:t>
+            </w:r>
+          </w:p>
+          <w:p>
+            <w:pPr>
+              <w:spacing w:line="360" w:lineRule="auto"/>
+              <w:rPr>
+                <w:rFonts w:asciiTheme="minorBidi" w:eastAsia="Times New Roman" w:hAnsiTheme="minorBidi"/>
+                <w:rtl/>
+              </w:rPr>
+            </w:pPr>
+            <w:r>
+              <w:rPr>
+                <w:rFonts w:asciiTheme="minorBidi" w:eastAsia="Times New Roman" w:hAnsiTheme="minorBidi" w:hint="cs"/>
+                <w:rtl/>
+              </w:rPr>
+              <w:t xml:space="preserve">יב1 שיעור5 ספרות עם אורלי. </w:t>
+            </w:r>
+          </w:p>
+          <w:p>
+            <w:pPr>
+              <w:spacing w:line="360" w:lineRule="auto"/>
+              <w:rPr>
+                <w:rFonts w:asciiTheme="minorBidi" w:eastAsia="Times New Roman" w:hAnsiTheme="minorBidi" w:hint="cs"/>
+                <w:rtl/>
+              </w:rPr>
+            </w:pPr>
+            <w:r>
+              <w:rPr>
+                <w:rFonts w:asciiTheme="minorBidi" w:eastAsia="Times New Roman" w:hAnsiTheme="minorBidi" w:hint="cs"/>
+                <w:rtl/>
+              </w:rPr>
+              <w:t>יב3 אזרחות שיעור5  במחשב ד'.</w:t>
+            </w:r>
+          </w:p>
+          <w:p>
+            <w:pPr>
+              <w:spacing w:line="360" w:lineRule="auto"/>
+              <w:rPr>
+                <w:rFonts w:asciiTheme="minorBidi" w:eastAsia="Times New Roman" w:hAnsiTheme="minorBidi"/>
+                <w:rtl/>
+              </w:rPr>
+            </w:pPr>
+            <w:bookmarkStart w:id="0" w:name="_GoBack"/>
+            <w:bookmarkEnd w:id="0"/>
+          </w:p>
+          <w:p>
+            <w:pPr>
+              <w:spacing w:line="360" w:lineRule="auto"/>
+              <w:rPr>
+                <w:rFonts w:asciiTheme="minorBidi" w:eastAsia="Times New Roman" w:hAnsiTheme="minorBidi"/>
+                <w:rtl/>
+              </w:rPr>
+            </w:pPr>
+            <w:r>
+              <w:rPr>
+                <w:rFonts w:asciiTheme="minorBidi" w:eastAsia="Times New Roman" w:hAnsiTheme="minorBidi" w:hint="cs"/>
+                <w:rtl/>
+              </w:rPr>
+              <w:t xml:space="preserve">יב8-9-10  שיעור1+2 אנגלית כרגיל. </w:t>
+            </w:r>
+          </w:p>
+          <w:p>
+            <w:pPr>
+              <w:spacing w:line="360" w:lineRule="auto"/>
+              <w:rPr>
+                <w:rFonts w:asciiTheme="minorBidi" w:eastAsia="Times New Roman" w:hAnsiTheme="minorBidi"/>
+                <w:rtl/>
+              </w:rPr>
+            </w:pPr>
+            <w:r>
+              <w:rPr>
+                <w:rFonts w:asciiTheme="minorBidi" w:eastAsia="Times New Roman" w:hAnsiTheme="minorBidi" w:hint="cs"/>
+                <w:rtl/>
+              </w:rPr>
+              <w:t>במהלך היום ורדית תזמין קבוצות לכתיבת עבודות החקר ופרויקטים</w:t>
+            </w:r>
+          </w:p>
+          <w:p>
+            <w:pPr>
+              <w:spacing w:line="360" w:lineRule="auto"/>
+              <w:rPr>
+                <w:rFonts w:asciiTheme="minorBidi" w:eastAsia="Times New Roman" w:hAnsiTheme="minorBidi"/>
+                <w:rtl/>
+              </w:rPr>
+            </w:pPr>
+            <w:r>
+              <w:rPr>
+                <w:rFonts w:asciiTheme="minorBidi" w:eastAsia="Times New Roman" w:hAnsiTheme="minorBidi" w:hint="cs"/>
+                <w:rtl/>
+              </w:rPr>
+              <w:t>מואץ 4 יחל עם ליאורה לומדים בשעות 10.30-12.30.</w:t>
+            </w:r>
+          </w:p>
+          <w:p>
+            <w:pPr>
+              <w:spacing w:line="360" w:lineRule="auto"/>
+              <w:rPr>
+                <w:rFonts w:asciiTheme="minorBidi" w:eastAsia="Times New Roman" w:hAnsiTheme="minorBidi"/>
+                <w:rtl/>
+              </w:rPr>
+            </w:pPr>
+            <w:r>
+              <w:rPr>
+                <w:rFonts w:asciiTheme="minorBidi" w:eastAsia="Times New Roman" w:hAnsiTheme="minorBidi" w:hint="cs"/>
+                <w:rtl/>
+              </w:rPr>
+              <w:t>יב10 במהלך היום בתגבורי מתמטיקה עם יונית ונטלי.</w:t>
+            </w:r>
+            <w:r>
+              <w:rPr>
+                <w:rFonts w:asciiTheme="minorBidi" w:eastAsia="Times New Roman" w:hAnsiTheme="minorBidi" w:hint="cs"/>
+                <w:rtl/>
+              </w:rPr>
+              <w:t xml:space="preserve"> </w:t>
+            </w:r>
+          </w:p>
+          <w:p>
+            <w:pPr>
+              <w:spacing w:line="360" w:lineRule="auto"/>
+              <w:rPr>
+                <w:rFonts w:asciiTheme="minorBidi" w:eastAsia="Times New Roman" w:hAnsiTheme="minorBidi"/>
+              </w:rPr>
+            </w:pPr>
+            <w:r>
+              <w:rPr>
+                <w:rFonts w:asciiTheme="minorBidi" w:eastAsia="Times New Roman" w:hAnsiTheme="minorBidi" w:hint="cs"/>
+                <w:rtl/>
+              </w:rPr>
+              <w:t xml:space="preserve">יב8-9-10  </w:t>
+            </w:r>
+            <w:r>
+              <w:rPr>
+                <w:rFonts w:asciiTheme="minorBidi" w:eastAsia="Times New Roman" w:hAnsiTheme="minorBidi" w:hint="cs"/>
+                <w:rtl/>
+              </w:rPr>
+              <w:t xml:space="preserve">שיעור6+7 </w:t>
+            </w:r>
+            <w:proofErr w:type="spellStart"/>
+            <w:r>
+              <w:rPr>
+                <w:rFonts w:asciiTheme="minorBidi" w:eastAsia="Times New Roman" w:hAnsiTheme="minorBidi" w:hint="cs"/>
+                <w:rtl/>
+              </w:rPr>
+              <w:t>חנ"ג</w:t>
+            </w:r>
+            <w:proofErr w:type="spellEnd"/>
+          </w:p>
+          <w:p>
+            <w:pPr>
+              <w:spacing w:line="360" w:lineRule="auto"/>
+              <w:rPr>
+                <w:rFonts w:asciiTheme="minorBidi" w:hAnsiTheme="minorBidi"/>
+                <w:rtl/>
+              </w:rPr>
+            </w:pPr>
           </w:p>
         </w:tc>
       </w:tr>
     </w:tbl>
     <w:p/>
-    <w:p/>
     <w:sectPr>
       <w:pgSz w:w="11906" w:h="16838"/>
-      <w:pgMar w:top="1440" w:right="1800" w:bottom="1440" w:left="1800" w:header="708" w:footer="708" w:gutter="0"/>
+      <w:pgMar w:top="720" w:right="720" w:bottom="720" w:left="720" w:header="708" w:footer="708" w:gutter="0"/>
       <w:cols w:space="708"/>
       <w:bidi/>
       <w:rtlGutter/>
@@ -738,8 +2342,129 @@
 </w:document>
 </file>
 
+<file path=word/numbering.xml><?xml version="1.0" encoding="utf-8"?>
+<w:numbering xmlns:wpc="http://schemas.microsoft.com/office/word/2010/wordprocessingCanvas" xmlns:cx="http://schemas.microsoft.com/office/drawing/2014/chartex" xmlns:mc="http://schemas.openxmlformats.org/markup-compatibility/2006" xmlns:o="urn:schemas-microsoft-com:office:office" xmlns:r="http://schemas.openxmlformats.org/officeDocument/2006/relationships" xmlns:m="http://schemas.openxmlformats.org/officeDocument/2006/math" xmlns:v="urn:schemas-microsoft-com:vml" xmlns:wp14="http://schemas.microsoft.com/office/word/2010/wordprocessingDrawing" xmlns:wp="http://schemas.openxmlformats.org/drawingml/2006/wordprocessingDrawing" xmlns:w10="urn:schemas-microsoft-com:office:word" xmlns:w="http://schemas.openxmlformats.org/wordprocessingml/2006/main" xmlns:w14="http://schemas.microsoft.com/office/word/2010/wordml" xmlns:w15="http://schemas.microsoft.com/office/word/2012/wordml" xmlns:w16se="http://schemas.microsoft.com/office/word/2015/wordml/symex" xmlns:wpg="http://schemas.microsoft.com/office/word/2010/wordprocessingGroup" xmlns:wpi="http://schemas.microsoft.com/office/word/2010/wordprocessingInk" xmlns:wne="http://schemas.microsoft.com/office/word/2006/wordml" xmlns:wps="http://schemas.microsoft.com/office/word/2010/wordprocessingShape" mc:Ignorable="w14 w15 w16se wp14">
+  <w:abstractNum w:abstractNumId="0" w15:restartNumberingAfterBreak="0">
+    <w:nsid w:val="6FC539BF"/>
+    <w:multiLevelType w:val="hybridMultilevel"/>
+    <w:tmpl w:val="4CACF67A"/>
+    <w:lvl w:ilvl="0" w:tplc="0409000D">
+      <w:start w:val="1"/>
+      <w:numFmt w:val="bullet"/>
+      <w:lvlText w:val=""/>
+      <w:lvlJc w:val="left"/>
+      <w:pPr>
+        <w:ind w:left="360" w:hanging="360"/>
+      </w:pPr>
+      <w:rPr>
+        <w:rFonts w:ascii="Wingdings" w:hAnsi="Wingdings" w:hint="default"/>
+      </w:rPr>
+    </w:lvl>
+    <w:lvl w:ilvl="1" w:tplc="04090003" w:tentative="1">
+      <w:start w:val="1"/>
+      <w:numFmt w:val="bullet"/>
+      <w:lvlText w:val="o"/>
+      <w:lvlJc w:val="left"/>
+      <w:pPr>
+        <w:ind w:left="1080" w:hanging="360"/>
+      </w:pPr>
+      <w:rPr>
+        <w:rFonts w:ascii="Courier New" w:hAnsi="Courier New" w:cs="Courier New" w:hint="default"/>
+      </w:rPr>
+    </w:lvl>
+    <w:lvl w:ilvl="2" w:tplc="04090005" w:tentative="1">
+      <w:start w:val="1"/>
+      <w:numFmt w:val="bullet"/>
+      <w:lvlText w:val=""/>
+      <w:lvlJc w:val="left"/>
+      <w:pPr>
+        <w:ind w:left="1800" w:hanging="360"/>
+      </w:pPr>
+      <w:rPr>
+        <w:rFonts w:ascii="Wingdings" w:hAnsi="Wingdings" w:hint="default"/>
+      </w:rPr>
+    </w:lvl>
+    <w:lvl w:ilvl="3" w:tplc="04090001" w:tentative="1">
+      <w:start w:val="1"/>
+      <w:numFmt w:val="bullet"/>
+      <w:lvlText w:val=""/>
+      <w:lvlJc w:val="left"/>
+      <w:pPr>
+        <w:ind w:left="2520" w:hanging="360"/>
+      </w:pPr>
+      <w:rPr>
+        <w:rFonts w:ascii="Symbol" w:hAnsi="Symbol" w:hint="default"/>
+      </w:rPr>
+    </w:lvl>
+    <w:lvl w:ilvl="4" w:tplc="04090003" w:tentative="1">
+      <w:start w:val="1"/>
+      <w:numFmt w:val="bullet"/>
+      <w:lvlText w:val="o"/>
+      <w:lvlJc w:val="left"/>
+      <w:pPr>
+        <w:ind w:left="3240" w:hanging="360"/>
+      </w:pPr>
+      <w:rPr>
+        <w:rFonts w:ascii="Courier New" w:hAnsi="Courier New" w:cs="Courier New" w:hint="default"/>
+      </w:rPr>
+    </w:lvl>
+    <w:lvl w:ilvl="5" w:tplc="04090005" w:tentative="1">
+      <w:start w:val="1"/>
+      <w:numFmt w:val="bullet"/>
+      <w:lvlText w:val=""/>
+      <w:lvlJc w:val="left"/>
+      <w:pPr>
+        <w:ind w:left="3960" w:hanging="360"/>
+      </w:pPr>
+      <w:rPr>
+        <w:rFonts w:ascii="Wingdings" w:hAnsi="Wingdings" w:hint="default"/>
+      </w:rPr>
+    </w:lvl>
+    <w:lvl w:ilvl="6" w:tplc="04090001" w:tentative="1">
+      <w:start w:val="1"/>
+      <w:numFmt w:val="bullet"/>
+      <w:lvlText w:val=""/>
+      <w:lvlJc w:val="left"/>
+      <w:pPr>
+        <w:ind w:left="4680" w:hanging="360"/>
+      </w:pPr>
+      <w:rPr>
+        <w:rFonts w:ascii="Symbol" w:hAnsi="Symbol" w:hint="default"/>
+      </w:rPr>
+    </w:lvl>
+    <w:lvl w:ilvl="7" w:tplc="04090003" w:tentative="1">
+      <w:start w:val="1"/>
+      <w:numFmt w:val="bullet"/>
+      <w:lvlText w:val="o"/>
+      <w:lvlJc w:val="left"/>
+      <w:pPr>
+        <w:ind w:left="5400" w:hanging="360"/>
+      </w:pPr>
+      <w:rPr>
+        <w:rFonts w:ascii="Courier New" w:hAnsi="Courier New" w:cs="Courier New" w:hint="default"/>
+      </w:rPr>
+    </w:lvl>
+    <w:lvl w:ilvl="8" w:tplc="04090005" w:tentative="1">
+      <w:start w:val="1"/>
+      <w:numFmt w:val="bullet"/>
+      <w:lvlText w:val=""/>
+      <w:lvlJc w:val="left"/>
+      <w:pPr>
+        <w:ind w:left="6120" w:hanging="360"/>
+      </w:pPr>
+      <w:rPr>
+        <w:rFonts w:ascii="Wingdings" w:hAnsi="Wingdings" w:hint="default"/>
+      </w:rPr>
+    </w:lvl>
+  </w:abstractNum>
+  <w:num w:numId="1">
+    <w:abstractNumId w:val="0"/>
+  </w:num>
+</w:numbering>
+</file>
+
 <file path=word/styles.xml><?xml version="1.0" encoding="utf-8"?>
-<w:styles xmlns:mc="http://schemas.openxmlformats.org/markup-compatibility/2006" xmlns:r="http://schemas.openxmlformats.org/officeDocument/2006/relationships" xmlns:w="http://schemas.openxmlformats.org/wordprocessingml/2006/main" xmlns:w14="http://schemas.microsoft.com/office/word/2010/wordml" xmlns:w15="http://schemas.microsoft.com/office/word/2012/wordml" xmlns:w16cex="http://schemas.microsoft.com/office/word/2018/wordml/cex" xmlns:w16cid="http://schemas.microsoft.com/office/word/2016/wordml/cid" xmlns:w16="http://schemas.microsoft.com/office/word/2018/wordml" xmlns:w16sdtdh="http://schemas.microsoft.com/office/word/2020/wordml/sdtdatahash" xmlns:w16se="http://schemas.microsoft.com/office/word/2015/wordml/symex" mc:Ignorable="w14 w15 w16se w16cid w16 w16cex w16sdtdh">
+<w:styles xmlns:mc="http://schemas.openxmlformats.org/markup-compatibility/2006" xmlns:r="http://schemas.openxmlformats.org/officeDocument/2006/relationships" xmlns:w="http://schemas.openxmlformats.org/wordprocessingml/2006/main" xmlns:w14="http://schemas.microsoft.com/office/word/2010/wordml" xmlns:w15="http://schemas.microsoft.com/office/word/2012/wordml" xmlns:w16se="http://schemas.microsoft.com/office/word/2015/wordml/symex" mc:Ignorable="w14 w15 w16se">
   <w:docDefaults>
     <w:rPrDefault>
       <w:rPr>
@@ -755,7 +2480,7 @@
       </w:pPr>
     </w:pPrDefault>
   </w:docDefaults>
-  <w:latentStyles w:defLockedState="0" w:defUIPriority="99" w:defSemiHidden="0" w:defUnhideWhenUsed="0" w:defQFormat="0" w:count="376">
+  <w:latentStyles w:defLockedState="0" w:defUIPriority="99" w:defSemiHidden="0" w:defUnhideWhenUsed="0" w:defQFormat="0" w:count="371">
     <w:lsdException w:name="Normal" w:uiPriority="0" w:qFormat="1"/>
     <w:lsdException w:name="heading 1" w:uiPriority="9" w:qFormat="1"/>
     <w:lsdException w:name="heading 2" w:semiHidden="1" w:uiPriority="9" w:unhideWhenUsed="1" w:qFormat="1"/>
@@ -861,6 +2586,7 @@
     <w:lsdException w:name="HTML Sample" w:semiHidden="1" w:unhideWhenUsed="1"/>
     <w:lsdException w:name="HTML Typewriter" w:semiHidden="1" w:unhideWhenUsed="1"/>
     <w:lsdException w:name="HTML Variable" w:semiHidden="1" w:unhideWhenUsed="1"/>
+    <w:lsdException w:name="Normal Table" w:semiHidden="1" w:unhideWhenUsed="1"/>
     <w:lsdException w:name="annotation subject" w:semiHidden="1" w:unhideWhenUsed="1"/>
     <w:lsdException w:name="No List" w:semiHidden="1" w:unhideWhenUsed="1"/>
     <w:lsdException w:name="Outline List 1" w:semiHidden="1" w:unhideWhenUsed="1"/>
@@ -903,8 +2629,11 @@
     <w:lsdException w:name="Table Contemporary" w:semiHidden="1" w:unhideWhenUsed="1"/>
     <w:lsdException w:name="Table Elegant" w:semiHidden="1" w:unhideWhenUsed="1"/>
     <w:lsdException w:name="Table Professional" w:semiHidden="1" w:unhideWhenUsed="1"/>
+    <w:lsdException w:name="Table Subtle 1" w:semiHidden="1" w:unhideWhenUsed="1"/>
     <w:lsdException w:name="Table Subtle 2" w:semiHidden="1" w:unhideWhenUsed="1"/>
     <w:lsdException w:name="Table Web 1" w:semiHidden="1" w:unhideWhenUsed="1"/>
+    <w:lsdException w:name="Table Web 2" w:semiHidden="1" w:unhideWhenUsed="1"/>
+    <w:lsdException w:name="Table Web 3" w:semiHidden="1" w:unhideWhenUsed="1"/>
     <w:lsdException w:name="Balloon Text" w:semiHidden="1" w:unhideWhenUsed="1"/>
     <w:lsdException w:name="Table Grid" w:uiPriority="39"/>
     <w:lsdException w:name="Table Theme" w:semiHidden="1" w:unhideWhenUsed="1"/>
@@ -1123,16 +2852,11 @@
     <w:lsdException w:name="List Table 5 Dark Accent 6" w:uiPriority="50"/>
     <w:lsdException w:name="List Table 6 Colorful Accent 6" w:uiPriority="51"/>
     <w:lsdException w:name="List Table 7 Colorful Accent 6" w:uiPriority="52"/>
-    <w:lsdException w:name="Mention" w:semiHidden="1" w:unhideWhenUsed="1"/>
-    <w:lsdException w:name="Smart Hyperlink" w:semiHidden="1" w:unhideWhenUsed="1"/>
-    <w:lsdException w:name="Hashtag" w:semiHidden="1" w:unhideWhenUsed="1"/>
-    <w:lsdException w:name="Unresolved Mention" w:semiHidden="1" w:unhideWhenUsed="1"/>
-    <w:lsdException w:name="Smart Link" w:semiHidden="1" w:unhideWhenUsed="1"/>
   </w:latentStyles>
   <w:style w:type="paragraph" w:default="1" w:styleId="a">
     <w:name w:val="Normal"/>
     <w:qFormat/>
-    <w:rsid w:val="00BF7E95"/>
+    <w:rsid w:val="002400EC"/>
     <w:pPr>
       <w:bidi/>
     </w:pPr>
@@ -1168,7 +2892,7 @@
     <w:name w:val="Table Grid"/>
     <w:basedOn w:val="a1"/>
     <w:uiPriority w:val="39"/>
-    <w:rsid w:val="00BF7E95"/>
+    <w:rsid w:val="002400EC"/>
     <w:pPr>
       <w:spacing w:after="0" w:line="240" w:lineRule="auto"/>
     </w:pPr>
@@ -1182,6 +2906,17 @@
         <w:insideV w:val="single" w:sz="4" w:space="0" w:color="auto"/>
       </w:tblBorders>
     </w:tblPr>
+  </w:style>
+  <w:style w:type="paragraph" w:styleId="a4">
+    <w:name w:val="List Paragraph"/>
+    <w:basedOn w:val="a"/>
+    <w:uiPriority w:val="34"/>
+    <w:qFormat/>
+    <w:rsid w:val="002400EC"/>
+    <w:pPr>
+      <w:ind w:left="720"/>
+      <w:contextualSpacing/>
+    </w:pPr>
   </w:style>
 </w:styles>
 </file>

</xml_diff>

<commit_message>
updated first.docx. 8.1.2022, 19:56:39
</commit_message>
<xml_diff>
--- a/first.docx
+++ b/first.docx
@@ -1,6 +1,6 @@
 
 <file path=word/document.xml><?xml version="1.0" encoding="utf-8"?>
-<w:document xmlns:wpc="http://schemas.microsoft.com/office/word/2010/wordprocessingCanvas" xmlns:cx="http://schemas.microsoft.com/office/drawing/2014/chartex" xmlns:mc="http://schemas.openxmlformats.org/markup-compatibility/2006" xmlns:o="urn:schemas-microsoft-com:office:office" xmlns:r="http://schemas.openxmlformats.org/officeDocument/2006/relationships" xmlns:m="http://schemas.openxmlformats.org/officeDocument/2006/math" xmlns:v="urn:schemas-microsoft-com:vml" xmlns:wp14="http://schemas.microsoft.com/office/word/2010/wordprocessingDrawing" xmlns:wp="http://schemas.openxmlformats.org/drawingml/2006/wordprocessingDrawing" xmlns:w10="urn:schemas-microsoft-com:office:word" xmlns:w="http://schemas.openxmlformats.org/wordprocessingml/2006/main" xmlns:w14="http://schemas.microsoft.com/office/word/2010/wordml" xmlns:w15="http://schemas.microsoft.com/office/word/2012/wordml" xmlns:w16se="http://schemas.microsoft.com/office/word/2015/wordml/symex" xmlns:wpg="http://schemas.microsoft.com/office/word/2010/wordprocessingGroup" xmlns:wpi="http://schemas.microsoft.com/office/word/2010/wordprocessingInk" xmlns:wne="http://schemas.microsoft.com/office/word/2006/wordml" xmlns:wps="http://schemas.microsoft.com/office/word/2010/wordprocessingShape" mc:Ignorable="w14 w15 w16se wp14">
+<w:document xmlns:wpc="http://schemas.microsoft.com/office/word/2010/wordprocessingCanvas" xmlns:cx="http://schemas.microsoft.com/office/drawing/2014/chartex" xmlns:cx1="http://schemas.microsoft.com/office/drawing/2015/9/8/chartex" xmlns:cx2="http://schemas.microsoft.com/office/drawing/2015/10/21/chartex" xmlns:cx3="http://schemas.microsoft.com/office/drawing/2016/5/9/chartex" xmlns:cx4="http://schemas.microsoft.com/office/drawing/2016/5/10/chartex" xmlns:cx5="http://schemas.microsoft.com/office/drawing/2016/5/11/chartex" xmlns:cx6="http://schemas.microsoft.com/office/drawing/2016/5/12/chartex" xmlns:cx7="http://schemas.microsoft.com/office/drawing/2016/5/13/chartex" xmlns:cx8="http://schemas.microsoft.com/office/drawing/2016/5/14/chartex" xmlns:mc="http://schemas.openxmlformats.org/markup-compatibility/2006" xmlns:aink="http://schemas.microsoft.com/office/drawing/2016/ink" xmlns:am3d="http://schemas.microsoft.com/office/drawing/2017/model3d" xmlns:o="urn:schemas-microsoft-com:office:office" xmlns:r="http://schemas.openxmlformats.org/officeDocument/2006/relationships" xmlns:m="http://schemas.openxmlformats.org/officeDocument/2006/math" xmlns:v="urn:schemas-microsoft-com:vml" xmlns:wp14="http://schemas.microsoft.com/office/word/2010/wordprocessingDrawing" xmlns:wp="http://schemas.openxmlformats.org/drawingml/2006/wordprocessingDrawing" xmlns:w10="urn:schemas-microsoft-com:office:word" xmlns:w="http://schemas.openxmlformats.org/wordprocessingml/2006/main" xmlns:w14="http://schemas.microsoft.com/office/word/2010/wordml" xmlns:w15="http://schemas.microsoft.com/office/word/2012/wordml" xmlns:w16cex="http://schemas.microsoft.com/office/word/2018/wordml/cex" xmlns:w16cid="http://schemas.microsoft.com/office/word/2016/wordml/cid" xmlns:w16="http://schemas.microsoft.com/office/word/2018/wordml" xmlns:w16sdtdh="http://schemas.microsoft.com/office/word/2020/wordml/sdtdatahash" xmlns:w16se="http://schemas.microsoft.com/office/word/2015/wordml/symex" xmlns:wpg="http://schemas.microsoft.com/office/word/2010/wordprocessingGroup" xmlns:wpi="http://schemas.microsoft.com/office/word/2010/wordprocessingInk" xmlns:wne="http://schemas.microsoft.com/office/word/2006/wordml" xmlns:wps="http://schemas.microsoft.com/office/word/2010/wordprocessingShape" mc:Ignorable="w14 w15 w16se w16cid w16 w16cex w16sdtdh wp14">
   <w:body>
     <w:p>
       <w:pPr>
@@ -67,8 +67,8 @@
         <w:tblLook w:val="04A0" w:firstRow="1" w:lastRow="0" w:firstColumn="1" w:lastColumn="0" w:noHBand="0" w:noVBand="1"/>
       </w:tblPr>
       <w:tblGrid>
-        <w:gridCol w:w="1137"/>
-        <w:gridCol w:w="2684"/>
+        <w:gridCol w:w="996"/>
+        <w:gridCol w:w="2825"/>
         <w:gridCol w:w="1842"/>
         <w:gridCol w:w="1984"/>
         <w:gridCol w:w="2981"/>
@@ -79,7 +79,7 @@
         </w:trPr>
         <w:tc>
           <w:tcPr>
-            <w:tcW w:w="1137" w:type="dxa"/>
+            <w:tcW w:w="996" w:type="dxa"/>
             <w:tcBorders>
               <w:top w:val="thickThinSmallGap" w:sz="24" w:space="0" w:color="000000"/>
               <w:left w:val="thinThickSmallGap" w:sz="24" w:space="0" w:color="000000"/>
@@ -104,7 +104,7 @@
         </w:tc>
         <w:tc>
           <w:tcPr>
-            <w:tcW w:w="9491" w:type="dxa"/>
+            <w:tcW w:w="9632" w:type="dxa"/>
             <w:gridSpan w:val="4"/>
             <w:tcBorders>
               <w:top w:val="thickThinSmallGap" w:sz="24" w:space="0" w:color="000000"/>
@@ -123,7 +123,6 @@
               <w:rPr>
                 <w:sz w:val="24"/>
                 <w:szCs w:val="24"/>
-                <w:rtl/>
               </w:rPr>
             </w:pPr>
             <w:r>
@@ -133,7 +132,7 @@
                 <w:szCs w:val="24"/>
                 <w:rtl/>
               </w:rPr>
-              <w:t xml:space="preserve">החלפת </w:t>
+              <w:t xml:space="preserve">החלפת מקרנים-  חדר 132 שיעור 1+2.     חדר 133 שיעור3+4. </w:t>
             </w:r>
             <w:r>
               <w:rPr>
@@ -142,7 +141,7 @@
                 <w:szCs w:val="24"/>
                 <w:rtl/>
               </w:rPr>
-              <w:t xml:space="preserve">מקרנים- </w:t>
+              <w:t xml:space="preserve">     חדר 434  שיעור4+5. </w:t>
             </w:r>
             <w:r>
               <w:rPr>
@@ -151,7 +150,7 @@
                 <w:szCs w:val="24"/>
                 <w:rtl/>
               </w:rPr>
-              <w:t xml:space="preserve"> חדר 132 שיעור 1+2.     חדר 133 שיעור3+4. </w:t>
+              <w:t xml:space="preserve">    </w:t>
             </w:r>
             <w:r>
               <w:rPr>
@@ -160,17 +159,18 @@
                 <w:szCs w:val="24"/>
                 <w:rtl/>
               </w:rPr>
-              <w:t xml:space="preserve">     חדר 434  שיעור4+5. </w:t>
-            </w:r>
-            <w:r>
-              <w:rPr>
-                <w:rFonts w:hint="cs"/>
+              <w:t xml:space="preserve">        </w:t>
+            </w:r>
+          </w:p>
+          <w:p>
+            <w:pPr>
+              <w:spacing w:line="360" w:lineRule="auto"/>
+              <w:rPr>
                 <w:sz w:val="24"/>
                 <w:szCs w:val="24"/>
                 <w:rtl/>
               </w:rPr>
-              <w:t xml:space="preserve">    חדר 131 שיעור 5+6</w:t>
-            </w:r>
+            </w:pPr>
             <w:r>
               <w:rPr>
                 <w:rFonts w:hint="cs"/>
@@ -178,7 +178,43 @@
                 <w:szCs w:val="24"/>
                 <w:rtl/>
               </w:rPr>
-              <w:t xml:space="preserve">.              </w:t>
+              <w:t xml:space="preserve">                              </w:t>
+            </w:r>
+            <w:r>
+              <w:rPr>
+                <w:rFonts w:hint="cs"/>
+                <w:sz w:val="24"/>
+                <w:szCs w:val="24"/>
+                <w:rtl/>
+              </w:rPr>
+              <w:t>חדר 131 שיעור 5+6</w:t>
+            </w:r>
+            <w:r>
+              <w:rPr>
+                <w:rFonts w:hint="cs"/>
+                <w:sz w:val="24"/>
+                <w:szCs w:val="24"/>
+                <w:rtl/>
+              </w:rPr>
+              <w:t xml:space="preserve">.           </w:t>
+            </w:r>
+            <w:r>
+              <w:rPr>
+                <w:rFonts w:hint="cs"/>
+                <w:sz w:val="24"/>
+                <w:szCs w:val="24"/>
+                <w:rtl/>
+              </w:rPr>
+              <w:t xml:space="preserve">                          </w:t>
+            </w:r>
+            <w:r>
+              <w:rPr>
+                <w:rFonts w:hint="cs"/>
+                <w:sz w:val="24"/>
+                <w:szCs w:val="24"/>
+                <w:rtl/>
+              </w:rPr>
+              <w:t xml:space="preserve">   </w:t>
             </w:r>
             <w:r>
               <w:rPr>
@@ -208,7 +244,7 @@
         </w:trPr>
         <w:tc>
           <w:tcPr>
-            <w:tcW w:w="1137" w:type="dxa"/>
+            <w:tcW w:w="996" w:type="dxa"/>
             <w:tcBorders>
               <w:top w:val="thickThinSmallGap" w:sz="24" w:space="0" w:color="000000"/>
               <w:left w:val="thinThickSmallGap" w:sz="24" w:space="0" w:color="000000"/>
@@ -245,7 +281,7 @@
         </w:tc>
         <w:tc>
           <w:tcPr>
-            <w:tcW w:w="2684" w:type="dxa"/>
+            <w:tcW w:w="2825" w:type="dxa"/>
             <w:tcBorders>
               <w:top w:val="thickThinSmallGap" w:sz="24" w:space="0" w:color="000000"/>
               <w:right w:val="thickThinSmallGap" w:sz="24" w:space="0" w:color="000000"/>
@@ -701,23 +737,11 @@
                 <w:bCs/>
                 <w:sz w:val="20"/>
                 <w:szCs w:val="20"/>
-                <w:rtl/>
-              </w:rPr>
-              <w:t xml:space="preserve">אריה </w:t>
-            </w:r>
-            <w:proofErr w:type="spellStart"/>
-            <w:r>
-              <w:rPr>
-                <w:rFonts w:hint="cs"/>
-                <w:b/>
-                <w:bCs/>
-                <w:sz w:val="20"/>
-                <w:szCs w:val="20"/>
-                <w:rtl/>
-              </w:rPr>
-              <w:t>סולימני</w:t>
-            </w:r>
-            <w:proofErr w:type="spellEnd"/>
+                <w:highlight w:val="green"/>
+                <w:rtl/>
+              </w:rPr>
+              <w:t>רבקה כהן</w:t>
+            </w:r>
           </w:p>
           <w:p>
             <w:pPr>
@@ -934,7 +958,7 @@
         </w:trPr>
         <w:tc>
           <w:tcPr>
-            <w:tcW w:w="1137" w:type="dxa"/>
+            <w:tcW w:w="996" w:type="dxa"/>
             <w:tcBorders>
               <w:left w:val="thinThickSmallGap" w:sz="24" w:space="0" w:color="000000"/>
               <w:right w:val="thickThinSmallGap" w:sz="24" w:space="0" w:color="000000"/>
@@ -970,7 +994,7 @@
         </w:tc>
         <w:tc>
           <w:tcPr>
-            <w:tcW w:w="9491" w:type="dxa"/>
+            <w:tcW w:w="9632" w:type="dxa"/>
             <w:gridSpan w:val="4"/>
             <w:tcBorders>
               <w:right w:val="thickThinSmallGap" w:sz="24" w:space="0" w:color="000000"/>
@@ -1027,6 +1051,73 @@
             <w:pPr>
               <w:spacing w:line="360" w:lineRule="auto"/>
               <w:rPr>
+                <w:rFonts w:asciiTheme="minorBidi" w:hAnsiTheme="minorBidi"/>
+                <w:b/>
+                <w:bCs/>
+                <w:rtl/>
+              </w:rPr>
+            </w:pPr>
+            <w:r>
+              <w:rPr>
+                <w:rFonts w:asciiTheme="minorBidi" w:hAnsiTheme="minorBidi" w:hint="cs"/>
+                <w:b/>
+                <w:bCs/>
+                <w:highlight w:val="green"/>
+                <w:rtl/>
+              </w:rPr>
+              <w:t>יוד5 (312)  מחליפה חדר עם יוד11 (214) כולל קב' לימוד.</w:t>
+            </w:r>
+          </w:p>
+          <w:p>
+            <w:pPr>
+              <w:spacing w:line="360" w:lineRule="auto"/>
+              <w:rPr>
+                <w:rFonts w:asciiTheme="minorBidi" w:hAnsiTheme="minorBidi"/>
+                <w:sz w:val="20"/>
+                <w:szCs w:val="20"/>
+                <w:rtl/>
+              </w:rPr>
+            </w:pPr>
+            <w:r>
+              <w:rPr>
+                <w:rFonts w:asciiTheme="minorBidi" w:hAnsiTheme="minorBidi" w:hint="cs"/>
+                <w:sz w:val="20"/>
+                <w:szCs w:val="20"/>
+                <w:rtl/>
+              </w:rPr>
+              <w:t>(מתמט' עם שרית לומדים ב214, טופז אנגלית מלמדת ב214. שיר מלמדת מתמט' ב312</w:t>
+            </w:r>
+            <w:r>
+              <w:rPr>
+                <w:rFonts w:asciiTheme="minorBidi" w:hAnsiTheme="minorBidi" w:hint="cs"/>
+                <w:sz w:val="20"/>
+                <w:szCs w:val="20"/>
+                <w:rtl/>
+              </w:rPr>
+              <w:t xml:space="preserve"> וזהר מלמדת אנגלית ב312)</w:t>
+            </w:r>
+          </w:p>
+          <w:p>
+            <w:pPr>
+              <w:spacing w:line="360" w:lineRule="auto"/>
+              <w:rPr>
+                <w:rFonts w:asciiTheme="minorBidi" w:hAnsiTheme="minorBidi"/>
+                <w:rtl/>
+              </w:rPr>
+            </w:pPr>
+            <w:r>
+              <w:rPr>
+                <w:rFonts w:asciiTheme="minorBidi" w:hAnsiTheme="minorBidi" w:hint="cs"/>
+                <w:highlight w:val="green"/>
+                <w:rtl/>
+              </w:rPr>
+              <w:t>יוד3 מגיעים למדעי המחשב עם נועם ב8.30.</w:t>
+            </w:r>
+          </w:p>
+          <w:p>
+            <w:pPr>
+              <w:spacing w:line="360" w:lineRule="auto"/>
+              <w:rPr>
                 <w:rFonts w:ascii="Times New Roman" w:eastAsia="Times New Roman" w:hAnsi="Times New Roman" w:cs="Times New Roman"/>
                 <w:rtl/>
               </w:rPr>
@@ -1053,7 +1144,123 @@
                 <w:color w:val="000000"/>
                 <w:rtl/>
               </w:rPr>
+              <w:t xml:space="preserve"> 213.</w:t>
+            </w:r>
+          </w:p>
+          <w:p>
+            <w:pPr>
+              <w:spacing w:line="360" w:lineRule="auto"/>
+              <w:rPr>
+                <w:rFonts w:asciiTheme="minorBidi" w:eastAsia="Times New Roman" w:hAnsiTheme="minorBidi"/>
+                <w:rtl/>
+              </w:rPr>
+            </w:pPr>
+            <w:r>
+              <w:rPr>
+                <w:rFonts w:asciiTheme="minorBidi" w:eastAsia="Times New Roman" w:hAnsiTheme="minorBidi"/>
+                <w:highlight w:val="green"/>
+                <w:rtl/>
+              </w:rPr>
+              <w:t xml:space="preserve">יוד5 </w:t>
+            </w:r>
+            <w:r>
+              <w:rPr>
+                <w:rFonts w:asciiTheme="minorBidi" w:eastAsia="Times New Roman" w:hAnsiTheme="minorBidi" w:hint="cs"/>
+                <w:highlight w:val="green"/>
+                <w:rtl/>
+              </w:rPr>
+              <w:t>- לומדים מרחוק</w:t>
+            </w:r>
+            <w:r>
+              <w:rPr>
+                <w:rFonts w:asciiTheme="minorBidi" w:eastAsia="Times New Roman" w:hAnsiTheme="minorBidi" w:hint="cs"/>
+                <w:highlight w:val="green"/>
+                <w:rtl/>
+              </w:rPr>
+              <w:t xml:space="preserve"> מהבית</w:t>
+            </w:r>
+            <w:r>
+              <w:rPr>
+                <w:rFonts w:asciiTheme="minorBidi" w:eastAsia="Times New Roman" w:hAnsiTheme="minorBidi" w:hint="cs"/>
+                <w:highlight w:val="green"/>
+                <w:rtl/>
+              </w:rPr>
               <w:t xml:space="preserve"> </w:t>
+            </w:r>
+            <w:proofErr w:type="spellStart"/>
+            <w:r>
+              <w:rPr>
+                <w:rFonts w:asciiTheme="minorBidi" w:eastAsia="Times New Roman" w:hAnsiTheme="minorBidi" w:hint="cs"/>
+                <w:highlight w:val="green"/>
+                <w:rtl/>
+              </w:rPr>
+              <w:t>הסטוריה</w:t>
+            </w:r>
+            <w:proofErr w:type="spellEnd"/>
+            <w:r>
+              <w:rPr>
+                <w:rFonts w:asciiTheme="minorBidi" w:eastAsia="Times New Roman" w:hAnsiTheme="minorBidi" w:hint="cs"/>
+                <w:highlight w:val="green"/>
+                <w:rtl/>
+              </w:rPr>
+              <w:t xml:space="preserve"> עם נטע  9.15-10.</w:t>
+            </w:r>
+            <w:r>
+              <w:rPr>
+                <w:rFonts w:asciiTheme="minorBidi" w:eastAsia="Times New Roman" w:hAnsiTheme="minorBidi" w:hint="cs"/>
+                <w:highlight w:val="green"/>
+                <w:rtl/>
+              </w:rPr>
+              <w:t>20</w:t>
+            </w:r>
+            <w:r>
+              <w:rPr>
+                <w:rFonts w:asciiTheme="minorBidi" w:eastAsia="Times New Roman" w:hAnsiTheme="minorBidi" w:hint="cs"/>
+                <w:highlight w:val="green"/>
+                <w:rtl/>
+              </w:rPr>
+              <w:t xml:space="preserve"> . יוצאים לביה"ס </w:t>
+            </w:r>
+            <w:r>
+              <w:rPr>
+                <w:rFonts w:asciiTheme="minorBidi" w:eastAsia="Times New Roman" w:hAnsiTheme="minorBidi"/>
+                <w:highlight w:val="green"/>
+                <w:rtl/>
+              </w:rPr>
+              <w:t>מגיעים לשיעור</w:t>
+            </w:r>
+            <w:r>
+              <w:rPr>
+                <w:rFonts w:asciiTheme="minorBidi" w:eastAsia="Times New Roman" w:hAnsiTheme="minorBidi" w:hint="cs"/>
+                <w:highlight w:val="green"/>
+                <w:rtl/>
+              </w:rPr>
+              <w:t xml:space="preserve"> </w:t>
+            </w:r>
+            <w:r>
+              <w:rPr>
+                <w:rFonts w:asciiTheme="minorBidi" w:eastAsia="Times New Roman" w:hAnsiTheme="minorBidi" w:hint="cs"/>
+                <w:highlight w:val="green"/>
+                <w:rtl/>
+              </w:rPr>
+              <w:t>מתמט'. מסיימים סוף שיעור 6.</w:t>
+            </w:r>
+          </w:p>
+          <w:p>
+            <w:pPr>
+              <w:spacing w:line="360" w:lineRule="auto"/>
+              <w:rPr>
+                <w:rFonts w:asciiTheme="minorBidi" w:eastAsia="Times New Roman" w:hAnsiTheme="minorBidi"/>
+                <w:rtl/>
+              </w:rPr>
+            </w:pPr>
+            <w:r>
+              <w:rPr>
+                <w:rFonts w:ascii="Arial" w:eastAsia="Times New Roman" w:hAnsi="Arial" w:cs="Arial"/>
+                <w:color w:val="000000"/>
+                <w:rtl/>
+              </w:rPr>
+              <w:t xml:space="preserve">יוד6 </w:t>
             </w:r>
             <w:r>
               <w:rPr>
@@ -1061,7 +1268,15 @@
                 <w:color w:val="000000"/>
                 <w:rtl/>
               </w:rPr>
-              <w:t>213</w:t>
+              <w:t xml:space="preserve"> - </w:t>
+            </w:r>
+            <w:r>
+              <w:rPr>
+                <w:rFonts w:ascii="Arial" w:eastAsia="Times New Roman" w:hAnsi="Arial" w:cs="Arial"/>
+                <w:color w:val="000000"/>
+                <w:rtl/>
+              </w:rPr>
+              <w:t xml:space="preserve">שיעור1 </w:t>
             </w:r>
             <w:r>
               <w:rPr>
@@ -1069,78 +1284,14 @@
                 <w:color w:val="000000"/>
                 <w:rtl/>
               </w:rPr>
-              <w:t>.</w:t>
-            </w:r>
-          </w:p>
-          <w:p>
-            <w:pPr>
-              <w:spacing w:line="360" w:lineRule="auto"/>
-              <w:rPr>
-                <w:rFonts w:asciiTheme="minorBidi" w:eastAsia="Times New Roman" w:hAnsiTheme="minorBidi" w:hint="cs"/>
-                <w:rtl/>
-              </w:rPr>
-            </w:pPr>
-            <w:r>
-              <w:rPr>
-                <w:rFonts w:asciiTheme="minorBidi" w:eastAsia="Times New Roman" w:hAnsiTheme="minorBidi"/>
-                <w:rtl/>
-              </w:rPr>
-              <w:t>יוד5 מגיעים לשיעור</w:t>
-            </w:r>
-            <w:r>
-              <w:rPr>
-                <w:rFonts w:asciiTheme="minorBidi" w:eastAsia="Times New Roman" w:hAnsiTheme="minorBidi" w:hint="cs"/>
-                <w:rtl/>
-              </w:rPr>
-              <w:t xml:space="preserve"> ספרות עם אורלי.</w:t>
-            </w:r>
-          </w:p>
-          <w:p>
-            <w:pPr>
-              <w:spacing w:line="360" w:lineRule="auto"/>
-              <w:rPr>
-                <w:rFonts w:asciiTheme="minorBidi" w:eastAsia="Times New Roman" w:hAnsiTheme="minorBidi"/>
-                <w:rtl/>
-              </w:rPr>
-            </w:pPr>
+              <w:t xml:space="preserve">עם </w:t>
+            </w:r>
             <w:r>
               <w:rPr>
                 <w:rFonts w:ascii="Arial" w:eastAsia="Times New Roman" w:hAnsi="Arial" w:cs="Arial"/>
                 <w:color w:val="000000"/>
                 <w:rtl/>
               </w:rPr>
-              <w:t xml:space="preserve">יוד6 </w:t>
-            </w:r>
-            <w:r>
-              <w:rPr>
-                <w:rFonts w:ascii="Arial" w:eastAsia="Times New Roman" w:hAnsi="Arial" w:cs="Arial" w:hint="cs"/>
-                <w:color w:val="000000"/>
-                <w:rtl/>
-              </w:rPr>
-              <w:t xml:space="preserve"> - </w:t>
-            </w:r>
-            <w:r>
-              <w:rPr>
-                <w:rFonts w:ascii="Arial" w:eastAsia="Times New Roman" w:hAnsi="Arial" w:cs="Arial"/>
-                <w:color w:val="000000"/>
-                <w:rtl/>
-              </w:rPr>
-              <w:t xml:space="preserve">שיעור1 </w:t>
-            </w:r>
-            <w:r>
-              <w:rPr>
-                <w:rFonts w:ascii="Arial" w:eastAsia="Times New Roman" w:hAnsi="Arial" w:cs="Arial" w:hint="cs"/>
-                <w:color w:val="000000"/>
-                <w:rtl/>
-              </w:rPr>
-              <w:t xml:space="preserve">עם </w:t>
-            </w:r>
-            <w:r>
-              <w:rPr>
-                <w:rFonts w:ascii="Arial" w:eastAsia="Times New Roman" w:hAnsi="Arial" w:cs="Arial"/>
-                <w:color w:val="000000"/>
-                <w:rtl/>
-              </w:rPr>
               <w:t xml:space="preserve">גלית ואמיר </w:t>
             </w:r>
             <w:r>
@@ -1199,22 +1350,15 @@
                 <w:rFonts w:asciiTheme="minorBidi" w:hAnsiTheme="minorBidi" w:hint="cs"/>
                 <w:rtl/>
               </w:rPr>
-              <w:t xml:space="preserve"> מאיה בזום, </w:t>
-            </w:r>
-            <w:r>
-              <w:rPr>
-                <w:rFonts w:asciiTheme="minorBidi" w:hAnsiTheme="minorBidi" w:hint="cs"/>
-                <w:highlight w:val="cyan"/>
-                <w:rtl/>
-              </w:rPr>
-              <w:t>סיון</w:t>
-            </w:r>
-            <w:r>
-              <w:rPr>
-                <w:rFonts w:asciiTheme="minorBidi" w:hAnsiTheme="minorBidi" w:hint="cs"/>
-                <w:rtl/>
-              </w:rPr>
-              <w:t xml:space="preserve"> בכיתה עם מחשב.</w:t>
+              <w:t xml:space="preserve"> </w:t>
+            </w:r>
+            <w:r>
+              <w:rPr>
+                <w:rFonts w:asciiTheme="minorBidi" w:hAnsiTheme="minorBidi" w:hint="cs"/>
+                <w:highlight w:val="green"/>
+                <w:rtl/>
+              </w:rPr>
+              <w:t>מתקיים בכיתה.</w:t>
             </w:r>
           </w:p>
           <w:p>
@@ -1228,37 +1372,10 @@
             <w:r>
               <w:rPr>
                 <w:rFonts w:asciiTheme="minorBidi" w:hAnsiTheme="minorBidi" w:hint="cs"/>
-                <w:rtl/>
-              </w:rPr>
-              <w:t xml:space="preserve">יוד11 </w:t>
-            </w:r>
-            <w:r>
-              <w:rPr>
-                <w:rFonts w:asciiTheme="minorBidi" w:hAnsiTheme="minorBidi" w:hint="cs"/>
-                <w:rtl/>
-              </w:rPr>
-              <w:t xml:space="preserve">שיעור1 תנך עם סימונה. </w:t>
-            </w:r>
-            <w:r>
-              <w:rPr>
-                <w:rFonts w:asciiTheme="minorBidi" w:hAnsiTheme="minorBidi" w:hint="cs"/>
-                <w:rtl/>
-              </w:rPr>
-              <w:t>שיעור</w:t>
-            </w:r>
-            <w:r>
-              <w:rPr>
-                <w:rFonts w:asciiTheme="minorBidi" w:hAnsiTheme="minorBidi" w:hint="cs"/>
-                <w:rtl/>
-              </w:rPr>
-              <w:t>2</w:t>
-            </w:r>
-            <w:r>
-              <w:rPr>
-                <w:rFonts w:asciiTheme="minorBidi" w:hAnsiTheme="minorBidi" w:hint="cs"/>
-                <w:rtl/>
-              </w:rPr>
-              <w:t xml:space="preserve"> דיאלוג עם נטע. קב' נוספת עם גלית בחדר 213</w:t>
+                <w:highlight w:val="green"/>
+                <w:rtl/>
+              </w:rPr>
+              <w:t>יוד10 שיעור2 ביולוגיה עם יעקב, מסיימים סוף שיעור 4</w:t>
             </w:r>
           </w:p>
           <w:p>
@@ -1274,6 +1391,36 @@
                 <w:rFonts w:asciiTheme="minorBidi" w:hAnsiTheme="minorBidi" w:hint="cs"/>
                 <w:rtl/>
               </w:rPr>
+              <w:t xml:space="preserve">יוד11 שיעור1 תנך עם סימונה. שיעור2 דיאלוג עם </w:t>
+            </w:r>
+            <w:r>
+              <w:rPr>
+                <w:rFonts w:asciiTheme="minorBidi" w:hAnsiTheme="minorBidi" w:hint="cs"/>
+                <w:rtl/>
+              </w:rPr>
+              <w:t>ליטל</w:t>
+            </w:r>
+            <w:r>
+              <w:rPr>
+                <w:rFonts w:asciiTheme="minorBidi" w:hAnsiTheme="minorBidi" w:hint="cs"/>
+                <w:rtl/>
+              </w:rPr>
+              <w:t>. קב' נוספת עם גלית בחדר 213</w:t>
+            </w:r>
+          </w:p>
+          <w:p>
+            <w:pPr>
+              <w:spacing w:line="360" w:lineRule="auto"/>
+              <w:rPr>
+                <w:rFonts w:asciiTheme="minorBidi" w:hAnsiTheme="minorBidi"/>
+                <w:rtl/>
+              </w:rPr>
+            </w:pPr>
+            <w:r>
+              <w:rPr>
+                <w:rFonts w:asciiTheme="minorBidi" w:hAnsiTheme="minorBidi" w:hint="cs"/>
+                <w:rtl/>
+              </w:rPr>
               <w:t xml:space="preserve">יוד12 - 4+5 מתמטיקה עם גיא רשף </w:t>
             </w:r>
             <w:r>
@@ -1288,7 +1435,32 @@
                 <w:rFonts w:asciiTheme="minorBidi" w:hAnsiTheme="minorBidi" w:hint="cs"/>
                 <w:rtl/>
               </w:rPr>
-              <w:t xml:space="preserve"> השיעור יתנהל בזום בכיתה בליווי </w:t>
+              <w:t xml:space="preserve"> השיעור </w:t>
+            </w:r>
+            <w:proofErr w:type="spellStart"/>
+            <w:r>
+              <w:rPr>
+                <w:rFonts w:asciiTheme="minorBidi" w:hAnsiTheme="minorBidi" w:hint="cs"/>
+                <w:rtl/>
+              </w:rPr>
+              <w:t>ית</w:t>
+            </w:r>
+            <w:proofErr w:type="spellEnd"/>
+          </w:p>
+          <w:p>
+            <w:pPr>
+              <w:spacing w:line="360" w:lineRule="auto"/>
+              <w:rPr>
+                <w:rFonts w:asciiTheme="minorBidi" w:hAnsiTheme="minorBidi"/>
+                <w:rtl/>
+              </w:rPr>
+            </w:pPr>
+            <w:r>
+              <w:rPr>
+                <w:rFonts w:asciiTheme="minorBidi" w:hAnsiTheme="minorBidi" w:hint="cs"/>
+                <w:rtl/>
+              </w:rPr>
+              <w:t xml:space="preserve">נהל בזום בכיתה בליווי </w:t>
             </w:r>
             <w:r>
               <w:rPr>
@@ -1338,7 +1510,7 @@
         </w:trPr>
         <w:tc>
           <w:tcPr>
-            <w:tcW w:w="1137" w:type="dxa"/>
+            <w:tcW w:w="996" w:type="dxa"/>
             <w:tcBorders>
               <w:left w:val="thinThickSmallGap" w:sz="24" w:space="0" w:color="000000"/>
               <w:right w:val="thickThinSmallGap" w:sz="24" w:space="0" w:color="000000"/>
@@ -1374,7 +1546,7 @@
         </w:tc>
         <w:tc>
           <w:tcPr>
-            <w:tcW w:w="9491" w:type="dxa"/>
+            <w:tcW w:w="9632" w:type="dxa"/>
             <w:gridSpan w:val="4"/>
             <w:tcBorders>
               <w:right w:val="thickThinSmallGap" w:sz="24" w:space="0" w:color="000000"/>
@@ -1415,21 +1587,26 @@
                 <w:bCs/>
                 <w:rtl/>
               </w:rPr>
-              <w:t xml:space="preserve">לשון עולים עם מאיה יתקיים שיעור בזום מהשעה 8.30 . </w:t>
-            </w:r>
-            <w:r>
-              <w:rPr>
-                <w:rFonts w:asciiTheme="minorBidi" w:hAnsiTheme="minorBidi" w:hint="cs"/>
-                <w:rtl/>
-              </w:rPr>
-              <w:t>התלמידים יצאו לביה"ס בזמן להגיע לשיעור 3.</w:t>
-            </w:r>
-            <w:r>
-              <w:rPr>
-                <w:rFonts w:asciiTheme="minorBidi" w:hAnsiTheme="minorBidi" w:hint="cs"/>
-                <w:rtl/>
-              </w:rPr>
-              <w:t xml:space="preserve"> </w:t>
+              <w:t xml:space="preserve">לשון עולים </w:t>
+            </w:r>
+            <w:r>
+              <w:rPr>
+                <w:rFonts w:asciiTheme="minorBidi" w:hAnsiTheme="minorBidi" w:hint="cs"/>
+                <w:b/>
+                <w:bCs/>
+                <w:highlight w:val="green"/>
+                <w:rtl/>
+              </w:rPr>
+              <w:t>לומדים בביה"ס</w:t>
+            </w:r>
+            <w:r>
+              <w:rPr>
+                <w:rFonts w:asciiTheme="minorBidi" w:hAnsiTheme="minorBidi" w:hint="cs"/>
+                <w:b/>
+                <w:bCs/>
+                <w:rtl/>
+              </w:rPr>
+              <w:t xml:space="preserve"> מהשעה 8.30 . </w:t>
             </w:r>
           </w:p>
           <w:p>
@@ -1446,22 +1623,6 @@
                 <w:rtl/>
               </w:rPr>
               <w:t>יא1 שעת0 לשון. שיעור1 אזרחות.</w:t>
-            </w:r>
-          </w:p>
-          <w:p>
-            <w:pPr>
-              <w:spacing w:line="360" w:lineRule="auto"/>
-              <w:rPr>
-                <w:rFonts w:asciiTheme="minorBidi" w:hAnsiTheme="minorBidi"/>
-                <w:rtl/>
-              </w:rPr>
-            </w:pPr>
-            <w:r>
-              <w:rPr>
-                <w:rFonts w:asciiTheme="minorBidi" w:hAnsiTheme="minorBidi" w:hint="cs"/>
-                <w:rtl/>
-              </w:rPr>
-              <w:t>יא5 ביולוג' עם חמוטל שיעור3 לומדים בחדר 213.</w:t>
             </w:r>
           </w:p>
           <w:p>
@@ -1610,6 +1771,101 @@
                 <w:color w:val="7030A0"/>
                 <w:rtl/>
               </w:rPr>
+              <w:t>שיעור2</w:t>
+            </w:r>
+            <w:r>
+              <w:rPr>
+                <w:rFonts w:asciiTheme="minorBidi" w:hAnsiTheme="minorBidi" w:hint="cs"/>
+                <w:b/>
+                <w:bCs/>
+                <w:color w:val="7030A0"/>
+                <w:rtl/>
+              </w:rPr>
+              <w:t xml:space="preserve"> </w:t>
+            </w:r>
+            <w:r>
+              <w:rPr>
+                <w:rFonts w:asciiTheme="minorBidi" w:hAnsiTheme="minorBidi" w:hint="cs"/>
+                <w:b/>
+                <w:bCs/>
+                <w:color w:val="7030A0"/>
+                <w:rtl/>
+              </w:rPr>
+              <w:t xml:space="preserve"> </w:t>
+            </w:r>
+            <w:r>
+              <w:rPr>
+                <w:rFonts w:asciiTheme="minorBidi" w:hAnsiTheme="minorBidi" w:hint="cs"/>
+                <w:highlight w:val="green"/>
+                <w:rtl/>
+              </w:rPr>
+              <w:t>אנגלית עם טופז</w:t>
+            </w:r>
+            <w:r>
+              <w:rPr>
+                <w:rFonts w:asciiTheme="minorBidi" w:hAnsiTheme="minorBidi" w:hint="cs"/>
+                <w:highlight w:val="green"/>
+                <w:rtl/>
+              </w:rPr>
+              <w:t xml:space="preserve"> 128</w:t>
+            </w:r>
+            <w:r>
+              <w:rPr>
+                <w:rFonts w:asciiTheme="minorBidi" w:hAnsiTheme="minorBidi" w:hint="cs"/>
+                <w:highlight w:val="green"/>
+                <w:rtl/>
+              </w:rPr>
+              <w:t xml:space="preserve"> </w:t>
+            </w:r>
+            <w:r>
+              <w:rPr>
+                <w:rFonts w:asciiTheme="minorBidi" w:hAnsiTheme="minorBidi" w:hint="cs"/>
+                <w:highlight w:val="green"/>
+                <w:rtl/>
+              </w:rPr>
+              <w:t>ו</w:t>
+            </w:r>
+            <w:r>
+              <w:rPr>
+                <w:rFonts w:asciiTheme="minorBidi" w:hAnsiTheme="minorBidi" w:hint="cs"/>
+                <w:highlight w:val="green"/>
+                <w:rtl/>
+              </w:rPr>
+              <w:t>ערן</w:t>
+            </w:r>
+            <w:r>
+              <w:rPr>
+                <w:rFonts w:asciiTheme="minorBidi" w:hAnsiTheme="minorBidi" w:hint="cs"/>
+                <w:highlight w:val="green"/>
+                <w:rtl/>
+              </w:rPr>
+              <w:t xml:space="preserve"> ב130</w:t>
+            </w:r>
+            <w:r>
+              <w:rPr>
+                <w:rFonts w:asciiTheme="minorBidi" w:hAnsiTheme="minorBidi" w:hint="cs"/>
+                <w:highlight w:val="green"/>
+                <w:rtl/>
+              </w:rPr>
+              <w:t>.</w:t>
+            </w:r>
+            <w:r>
+              <w:rPr>
+                <w:rFonts w:asciiTheme="minorBidi" w:hAnsiTheme="minorBidi" w:hint="cs"/>
+                <w:b/>
+                <w:bCs/>
+                <w:rtl/>
+              </w:rPr>
+              <w:t xml:space="preserve"> </w:t>
+            </w:r>
+            <w:r>
+              <w:rPr>
+                <w:rFonts w:asciiTheme="minorBidi" w:hAnsiTheme="minorBidi" w:hint="cs"/>
+                <w:b/>
+                <w:bCs/>
+                <w:color w:val="7030A0"/>
+                <w:rtl/>
+              </w:rPr>
               <w:t>שיעור4</w:t>
             </w:r>
             <w:r>
@@ -1729,7 +1985,14 @@
                 <w:rFonts w:asciiTheme="minorBidi" w:hAnsiTheme="minorBidi" w:hint="cs"/>
                 <w:rtl/>
               </w:rPr>
-              <w:t xml:space="preserve">.    התלמידים הולכים הביתה סוף שיעור 4 ומתחברים לזום בשעה 13.00 </w:t>
+              <w:t xml:space="preserve">.    התלמידים </w:t>
+            </w:r>
+            <w:r>
+              <w:rPr>
+                <w:rFonts w:asciiTheme="minorBidi" w:hAnsiTheme="minorBidi" w:hint="cs"/>
+                <w:rtl/>
+              </w:rPr>
+              <w:t xml:space="preserve">הולכים אחרי אזרחות הביתה ומתחברים לזום לשיעור </w:t>
             </w:r>
             <w:proofErr w:type="spellStart"/>
             <w:r>
@@ -1737,7 +2000,7 @@
                 <w:rFonts w:asciiTheme="minorBidi" w:hAnsiTheme="minorBidi" w:hint="cs"/>
                 <w:rtl/>
               </w:rPr>
-              <w:t>להסטוריה</w:t>
+              <w:t>הסטוריה</w:t>
             </w:r>
             <w:proofErr w:type="spellEnd"/>
             <w:r>
@@ -1745,7 +2008,7 @@
                 <w:rFonts w:asciiTheme="minorBidi" w:hAnsiTheme="minorBidi" w:hint="cs"/>
                 <w:rtl/>
               </w:rPr>
-              <w:t xml:space="preserve"> עם נטע. </w:t>
+              <w:t xml:space="preserve"> בשעה 13.00</w:t>
             </w:r>
           </w:p>
           <w:p>
@@ -1774,6 +2037,7 @@
                 <w:szCs w:val="24"/>
                 <w:rtl/>
               </w:rPr>
+              <w:lastRenderedPageBreak/>
               <w:t>יא9</w:t>
             </w:r>
             <w:r>
@@ -1859,7 +2123,21 @@
                 <w:rFonts w:asciiTheme="minorBidi" w:hAnsiTheme="minorBidi" w:hint="cs"/>
                 <w:rtl/>
               </w:rPr>
-              <w:t xml:space="preserve">מתמט' חניתה 125.  </w:t>
+              <w:t xml:space="preserve">מתמט' חניתה 125. </w:t>
+            </w:r>
+            <w:r>
+              <w:rPr>
+                <w:rFonts w:asciiTheme="minorBidi" w:hAnsiTheme="minorBidi" w:hint="cs"/>
+                <w:rtl/>
+              </w:rPr>
+              <w:t xml:space="preserve">שרית 124. </w:t>
+            </w:r>
+            <w:r>
+              <w:rPr>
+                <w:rFonts w:asciiTheme="minorBidi" w:hAnsiTheme="minorBidi" w:hint="cs"/>
+                <w:rtl/>
+              </w:rPr>
+              <w:t xml:space="preserve"> </w:t>
             </w:r>
             <w:r>
               <w:rPr>
@@ -2058,7 +2336,24 @@
                 <w:color w:val="000000"/>
                 <w:rtl/>
               </w:rPr>
-              <w:t>+3 לשון עם מאיה, יתקיים בזום, תלמידים בכיתה ומאיה מרחוק.</w:t>
+              <w:t xml:space="preserve">+3 לשון עם מאיה, יתקיים </w:t>
+            </w:r>
+            <w:r>
+              <w:rPr>
+                <w:rFonts w:ascii="Arial" w:eastAsia="Times New Roman" w:hAnsi="Arial" w:cs="Arial" w:hint="cs"/>
+                <w:color w:val="000000"/>
+                <w:highlight w:val="green"/>
+                <w:rtl/>
+              </w:rPr>
+              <w:t>בכיתה</w:t>
+            </w:r>
+            <w:r>
+              <w:rPr>
+                <w:rFonts w:ascii="Arial" w:eastAsia="Times New Roman" w:hAnsi="Arial" w:cs="Arial" w:hint="cs"/>
+                <w:color w:val="000000"/>
+                <w:rtl/>
+              </w:rPr>
+              <w:t>.</w:t>
             </w:r>
           </w:p>
           <w:p>
@@ -2085,7 +2380,7 @@
         </w:trPr>
         <w:tc>
           <w:tcPr>
-            <w:tcW w:w="1137" w:type="dxa"/>
+            <w:tcW w:w="996" w:type="dxa"/>
             <w:tcBorders>
               <w:left w:val="thinThickSmallGap" w:sz="24" w:space="0" w:color="000000"/>
               <w:bottom w:val="thinThickSmallGap" w:sz="24" w:space="0" w:color="000000"/>
@@ -2149,7 +2444,7 @@
         </w:tc>
         <w:tc>
           <w:tcPr>
-            <w:tcW w:w="9491" w:type="dxa"/>
+            <w:tcW w:w="9632" w:type="dxa"/>
             <w:gridSpan w:val="4"/>
             <w:tcBorders>
               <w:bottom w:val="thinThickSmallGap" w:sz="24" w:space="0" w:color="000000"/>
@@ -2167,6 +2462,79 @@
             <w:r>
               <w:rPr>
                 <w:rFonts w:asciiTheme="minorBidi" w:eastAsia="Times New Roman" w:hAnsiTheme="minorBidi" w:hint="cs"/>
+                <w:sz w:val="28"/>
+                <w:szCs w:val="28"/>
+                <w:highlight w:val="green"/>
+                <w:rtl/>
+              </w:rPr>
+              <w:t xml:space="preserve">יב1 ויב2 </w:t>
+            </w:r>
+            <w:r>
+              <w:rPr>
+                <w:rFonts w:asciiTheme="minorBidi" w:eastAsia="Times New Roman" w:hAnsiTheme="minorBidi" w:hint="cs"/>
+                <w:highlight w:val="green"/>
+                <w:rtl/>
+              </w:rPr>
+              <w:t xml:space="preserve">מחליפות חדרי לימוד לכל </w:t>
+            </w:r>
+            <w:r>
+              <w:rPr>
+                <w:rFonts w:asciiTheme="minorBidi" w:eastAsia="Times New Roman" w:hAnsiTheme="minorBidi" w:hint="cs"/>
+                <w:highlight w:val="green"/>
+                <w:u w:val="single"/>
+                <w:rtl/>
+              </w:rPr>
+              <w:t>השיעורים הכיתתיים</w:t>
+            </w:r>
+            <w:r>
+              <w:rPr>
+                <w:rFonts w:asciiTheme="minorBidi" w:eastAsia="Times New Roman" w:hAnsiTheme="minorBidi" w:hint="cs"/>
+                <w:highlight w:val="green"/>
+                <w:rtl/>
+              </w:rPr>
+              <w:t xml:space="preserve"> ושיעורי אנגלית </w:t>
+            </w:r>
+            <w:r>
+              <w:rPr>
+                <w:rFonts w:asciiTheme="minorBidi" w:eastAsia="Times New Roman" w:hAnsiTheme="minorBidi" w:hint="cs"/>
+                <w:highlight w:val="green"/>
+                <w:rtl/>
+              </w:rPr>
+              <w:t xml:space="preserve"> של קארן ושונית </w:t>
+            </w:r>
+            <w:r>
+              <w:rPr>
+                <w:rFonts w:asciiTheme="minorBidi" w:eastAsia="Times New Roman" w:hAnsiTheme="minorBidi" w:hint="cs"/>
+                <w:b/>
+                <w:bCs/>
+                <w:highlight w:val="green"/>
+                <w:rtl/>
+              </w:rPr>
+              <w:t>החל מהיום.</w:t>
+            </w:r>
+          </w:p>
+          <w:p>
+            <w:pPr>
+              <w:spacing w:line="360" w:lineRule="auto"/>
+              <w:rPr>
+                <w:rFonts w:asciiTheme="minorBidi" w:eastAsia="Times New Roman" w:hAnsiTheme="minorBidi"/>
+                <w:sz w:val="16"/>
+                <w:szCs w:val="16"/>
+                <w:rtl/>
+              </w:rPr>
+            </w:pPr>
+          </w:p>
+          <w:p>
+            <w:pPr>
+              <w:spacing w:line="360" w:lineRule="auto"/>
+              <w:rPr>
+                <w:rFonts w:asciiTheme="minorBidi" w:eastAsia="Times New Roman" w:hAnsiTheme="minorBidi"/>
+                <w:rtl/>
+              </w:rPr>
+            </w:pPr>
+            <w:r>
+              <w:rPr>
+                <w:rFonts w:asciiTheme="minorBidi" w:eastAsia="Times New Roman" w:hAnsiTheme="minorBidi" w:hint="cs"/>
                 <w:rtl/>
               </w:rPr>
               <w:t>מתמט' 4 יחל עם שרית מתחילים שיעור2.</w:t>
@@ -2192,16 +2560,41 @@
             <w:pPr>
               <w:spacing w:line="360" w:lineRule="auto"/>
               <w:rPr>
+                <w:rFonts w:asciiTheme="minorBidi" w:eastAsia="Times New Roman" w:hAnsiTheme="minorBidi"/>
+                <w:rtl/>
+              </w:rPr>
+            </w:pPr>
+            <w:r>
+              <w:rPr>
                 <w:rFonts w:asciiTheme="minorBidi" w:eastAsia="Times New Roman" w:hAnsiTheme="minorBidi" w:hint="cs"/>
                 <w:rtl/>
               </w:rPr>
+              <w:t>יב3 אזרחות שיעור5  במחשב ד'.</w:t>
+            </w:r>
+          </w:p>
+          <w:p>
+            <w:pPr>
+              <w:spacing w:line="360" w:lineRule="auto"/>
+              <w:rPr>
+                <w:rFonts w:asciiTheme="minorBidi" w:eastAsia="Times New Roman" w:hAnsiTheme="minorBidi"/>
+                <w:rtl/>
+              </w:rPr>
+            </w:pPr>
+          </w:p>
+          <w:p>
+            <w:pPr>
+              <w:spacing w:line="360" w:lineRule="auto"/>
+              <w:rPr>
+                <w:rFonts w:asciiTheme="minorBidi" w:eastAsia="Times New Roman" w:hAnsiTheme="minorBidi"/>
+                <w:rtl/>
+              </w:rPr>
             </w:pPr>
             <w:r>
               <w:rPr>
                 <w:rFonts w:asciiTheme="minorBidi" w:eastAsia="Times New Roman" w:hAnsiTheme="minorBidi" w:hint="cs"/>
                 <w:rtl/>
               </w:rPr>
-              <w:t>יב3 אזרחות שיעור5  במחשב ד'.</w:t>
+              <w:t xml:space="preserve">יב8-9-10  שיעור1+2 אנגלית כרגיל. </w:t>
             </w:r>
           </w:p>
           <w:p>
@@ -2212,8 +2605,13 @@
                 <w:rtl/>
               </w:rPr>
             </w:pPr>
-            <w:bookmarkStart w:id="0" w:name="_GoBack"/>
-            <w:bookmarkEnd w:id="0"/>
+            <w:r>
+              <w:rPr>
+                <w:rFonts w:asciiTheme="minorBidi" w:eastAsia="Times New Roman" w:hAnsiTheme="minorBidi" w:hint="cs"/>
+                <w:rtl/>
+              </w:rPr>
+              <w:t>במהלך היום ורדית תזמין קבוצות לכתיבת עבודות החקר ופרויקטים</w:t>
+            </w:r>
           </w:p>
           <w:p>
             <w:pPr>
@@ -2228,7 +2626,22 @@
                 <w:rFonts w:asciiTheme="minorBidi" w:eastAsia="Times New Roman" w:hAnsiTheme="minorBidi" w:hint="cs"/>
                 <w:rtl/>
               </w:rPr>
-              <w:t xml:space="preserve">יב8-9-10  שיעור1+2 אנגלית כרגיל. </w:t>
+              <w:t xml:space="preserve">מואץ 4 יחל עם </w:t>
+            </w:r>
+            <w:r>
+              <w:rPr>
+                <w:rFonts w:asciiTheme="minorBidi" w:eastAsia="Times New Roman" w:hAnsiTheme="minorBidi" w:hint="cs"/>
+                <w:highlight w:val="cyan"/>
+                <w:rtl/>
+              </w:rPr>
+              <w:t>ליאורה</w:t>
+            </w:r>
+            <w:r>
+              <w:rPr>
+                <w:rFonts w:asciiTheme="minorBidi" w:eastAsia="Times New Roman" w:hAnsiTheme="minorBidi" w:hint="cs"/>
+                <w:rtl/>
+              </w:rPr>
+              <w:t xml:space="preserve"> לומדים בשעות 10.30-12.30.</w:t>
             </w:r>
           </w:p>
           <w:p>
@@ -2244,7 +2657,7 @@
                 <w:rFonts w:asciiTheme="minorBidi" w:eastAsia="Times New Roman" w:hAnsiTheme="minorBidi" w:hint="cs"/>
                 <w:rtl/>
               </w:rPr>
-              <w:t>במהלך היום ורדית תזמין קבוצות לכתיבת עבודות החקר ופרויקטים</w:t>
+              <w:t>יב8 קב' של מורן שיעור3 תרגול מתמט' חדר 314</w:t>
             </w:r>
           </w:p>
           <w:p>
@@ -2260,7 +2673,14 @@
                 <w:rFonts w:asciiTheme="minorBidi" w:eastAsia="Times New Roman" w:hAnsiTheme="minorBidi" w:hint="cs"/>
                 <w:rtl/>
               </w:rPr>
-              <w:t>מואץ 4 יחל עם ליאורה לומדים בשעות 10.30-12.30.</w:t>
+              <w:t>יב10 במהלך היום בתגבורי מתמטיקה עם יונית ונטלי.</w:t>
+            </w:r>
+            <w:r>
+              <w:rPr>
+                <w:rFonts w:asciiTheme="minorBidi" w:eastAsia="Times New Roman" w:hAnsiTheme="minorBidi" w:hint="cs"/>
+                <w:rtl/>
+              </w:rPr>
+              <w:t xml:space="preserve"> </w:t>
             </w:r>
           </w:p>
           <w:p>
@@ -2268,7 +2688,6 @@
               <w:spacing w:line="360" w:lineRule="auto"/>
               <w:rPr>
                 <w:rFonts w:asciiTheme="minorBidi" w:eastAsia="Times New Roman" w:hAnsiTheme="minorBidi"/>
-                <w:rtl/>
               </w:rPr>
             </w:pPr>
             <w:r>
@@ -2276,36 +2695,7 @@
                 <w:rFonts w:asciiTheme="minorBidi" w:eastAsia="Times New Roman" w:hAnsiTheme="minorBidi" w:hint="cs"/>
                 <w:rtl/>
               </w:rPr>
-              <w:t>יב10 במהלך היום בתגבורי מתמטיקה עם יונית ונטלי.</w:t>
-            </w:r>
-            <w:r>
-              <w:rPr>
-                <w:rFonts w:asciiTheme="minorBidi" w:eastAsia="Times New Roman" w:hAnsiTheme="minorBidi" w:hint="cs"/>
-                <w:rtl/>
-              </w:rPr>
-              <w:t xml:space="preserve"> </w:t>
-            </w:r>
-          </w:p>
-          <w:p>
-            <w:pPr>
-              <w:spacing w:line="360" w:lineRule="auto"/>
-              <w:rPr>
-                <w:rFonts w:asciiTheme="minorBidi" w:eastAsia="Times New Roman" w:hAnsiTheme="minorBidi"/>
-              </w:rPr>
-            </w:pPr>
-            <w:r>
-              <w:rPr>
-                <w:rFonts w:asciiTheme="minorBidi" w:eastAsia="Times New Roman" w:hAnsiTheme="minorBidi" w:hint="cs"/>
-                <w:rtl/>
-              </w:rPr>
-              <w:t xml:space="preserve">יב8-9-10  </w:t>
-            </w:r>
-            <w:r>
-              <w:rPr>
-                <w:rFonts w:asciiTheme="minorBidi" w:eastAsia="Times New Roman" w:hAnsiTheme="minorBidi" w:hint="cs"/>
-                <w:rtl/>
-              </w:rPr>
-              <w:t xml:space="preserve">שיעור6+7 </w:t>
+              <w:t xml:space="preserve">יב8-9-10  שיעור6+7 </w:t>
             </w:r>
             <w:proofErr w:type="spellStart"/>
             <w:r>
@@ -2343,7 +2733,7 @@
 </file>
 
 <file path=word/numbering.xml><?xml version="1.0" encoding="utf-8"?>
-<w:numbering xmlns:wpc="http://schemas.microsoft.com/office/word/2010/wordprocessingCanvas" xmlns:cx="http://schemas.microsoft.com/office/drawing/2014/chartex" xmlns:mc="http://schemas.openxmlformats.org/markup-compatibility/2006" xmlns:o="urn:schemas-microsoft-com:office:office" xmlns:r="http://schemas.openxmlformats.org/officeDocument/2006/relationships" xmlns:m="http://schemas.openxmlformats.org/officeDocument/2006/math" xmlns:v="urn:schemas-microsoft-com:vml" xmlns:wp14="http://schemas.microsoft.com/office/word/2010/wordprocessingDrawing" xmlns:wp="http://schemas.openxmlformats.org/drawingml/2006/wordprocessingDrawing" xmlns:w10="urn:schemas-microsoft-com:office:word" xmlns:w="http://schemas.openxmlformats.org/wordprocessingml/2006/main" xmlns:w14="http://schemas.microsoft.com/office/word/2010/wordml" xmlns:w15="http://schemas.microsoft.com/office/word/2012/wordml" xmlns:w16se="http://schemas.microsoft.com/office/word/2015/wordml/symex" xmlns:wpg="http://schemas.microsoft.com/office/word/2010/wordprocessingGroup" xmlns:wpi="http://schemas.microsoft.com/office/word/2010/wordprocessingInk" xmlns:wne="http://schemas.microsoft.com/office/word/2006/wordml" xmlns:wps="http://schemas.microsoft.com/office/word/2010/wordprocessingShape" mc:Ignorable="w14 w15 w16se wp14">
+<w:numbering xmlns:wpc="http://schemas.microsoft.com/office/word/2010/wordprocessingCanvas" xmlns:cx="http://schemas.microsoft.com/office/drawing/2014/chartex" xmlns:cx1="http://schemas.microsoft.com/office/drawing/2015/9/8/chartex" xmlns:cx2="http://schemas.microsoft.com/office/drawing/2015/10/21/chartex" xmlns:cx3="http://schemas.microsoft.com/office/drawing/2016/5/9/chartex" xmlns:cx4="http://schemas.microsoft.com/office/drawing/2016/5/10/chartex" xmlns:cx5="http://schemas.microsoft.com/office/drawing/2016/5/11/chartex" xmlns:cx6="http://schemas.microsoft.com/office/drawing/2016/5/12/chartex" xmlns:cx7="http://schemas.microsoft.com/office/drawing/2016/5/13/chartex" xmlns:cx8="http://schemas.microsoft.com/office/drawing/2016/5/14/chartex" xmlns:mc="http://schemas.openxmlformats.org/markup-compatibility/2006" xmlns:aink="http://schemas.microsoft.com/office/drawing/2016/ink" xmlns:am3d="http://schemas.microsoft.com/office/drawing/2017/model3d" xmlns:o="urn:schemas-microsoft-com:office:office" xmlns:r="http://schemas.openxmlformats.org/officeDocument/2006/relationships" xmlns:m="http://schemas.openxmlformats.org/officeDocument/2006/math" xmlns:v="urn:schemas-microsoft-com:vml" xmlns:wp14="http://schemas.microsoft.com/office/word/2010/wordprocessingDrawing" xmlns:wp="http://schemas.openxmlformats.org/drawingml/2006/wordprocessingDrawing" xmlns:w10="urn:schemas-microsoft-com:office:word" xmlns:w="http://schemas.openxmlformats.org/wordprocessingml/2006/main" xmlns:w14="http://schemas.microsoft.com/office/word/2010/wordml" xmlns:w15="http://schemas.microsoft.com/office/word/2012/wordml" xmlns:w16cex="http://schemas.microsoft.com/office/word/2018/wordml/cex" xmlns:w16cid="http://schemas.microsoft.com/office/word/2016/wordml/cid" xmlns:w16="http://schemas.microsoft.com/office/word/2018/wordml" xmlns:w16sdtdh="http://schemas.microsoft.com/office/word/2020/wordml/sdtdatahash" xmlns:w16se="http://schemas.microsoft.com/office/word/2015/wordml/symex" xmlns:wpg="http://schemas.microsoft.com/office/word/2010/wordprocessingGroup" xmlns:wpi="http://schemas.microsoft.com/office/word/2010/wordprocessingInk" xmlns:wne="http://schemas.microsoft.com/office/word/2006/wordml" xmlns:wps="http://schemas.microsoft.com/office/word/2010/wordprocessingShape" mc:Ignorable="w14 w15 w16se w16cid w16 w16cex w16sdtdh wp14">
   <w:abstractNum w:abstractNumId="0" w15:restartNumberingAfterBreak="0">
     <w:nsid w:val="6FC539BF"/>
     <w:multiLevelType w:val="hybridMultilevel"/>
@@ -2464,7 +2854,7 @@
 </file>
 
 <file path=word/styles.xml><?xml version="1.0" encoding="utf-8"?>
-<w:styles xmlns:mc="http://schemas.openxmlformats.org/markup-compatibility/2006" xmlns:r="http://schemas.openxmlformats.org/officeDocument/2006/relationships" xmlns:w="http://schemas.openxmlformats.org/wordprocessingml/2006/main" xmlns:w14="http://schemas.microsoft.com/office/word/2010/wordml" xmlns:w15="http://schemas.microsoft.com/office/word/2012/wordml" xmlns:w16se="http://schemas.microsoft.com/office/word/2015/wordml/symex" mc:Ignorable="w14 w15 w16se">
+<w:styles xmlns:mc="http://schemas.openxmlformats.org/markup-compatibility/2006" xmlns:r="http://schemas.openxmlformats.org/officeDocument/2006/relationships" xmlns:w="http://schemas.openxmlformats.org/wordprocessingml/2006/main" xmlns:w14="http://schemas.microsoft.com/office/word/2010/wordml" xmlns:w15="http://schemas.microsoft.com/office/word/2012/wordml" xmlns:w16cex="http://schemas.microsoft.com/office/word/2018/wordml/cex" xmlns:w16cid="http://schemas.microsoft.com/office/word/2016/wordml/cid" xmlns:w16="http://schemas.microsoft.com/office/word/2018/wordml" xmlns:w16sdtdh="http://schemas.microsoft.com/office/word/2020/wordml/sdtdatahash" xmlns:w16se="http://schemas.microsoft.com/office/word/2015/wordml/symex" mc:Ignorable="w14 w15 w16se w16cid w16 w16cex w16sdtdh">
   <w:docDefaults>
     <w:rPrDefault>
       <w:rPr>
@@ -2480,7 +2870,7 @@
       </w:pPr>
     </w:pPrDefault>
   </w:docDefaults>
-  <w:latentStyles w:defLockedState="0" w:defUIPriority="99" w:defSemiHidden="0" w:defUnhideWhenUsed="0" w:defQFormat="0" w:count="371">
+  <w:latentStyles w:defLockedState="0" w:defUIPriority="99" w:defSemiHidden="0" w:defUnhideWhenUsed="0" w:defQFormat="0" w:count="376">
     <w:lsdException w:name="Normal" w:uiPriority="0" w:qFormat="1"/>
     <w:lsdException w:name="heading 1" w:uiPriority="9" w:qFormat="1"/>
     <w:lsdException w:name="heading 2" w:semiHidden="1" w:uiPriority="9" w:unhideWhenUsed="1" w:qFormat="1"/>
@@ -2586,7 +2976,6 @@
     <w:lsdException w:name="HTML Sample" w:semiHidden="1" w:unhideWhenUsed="1"/>
     <w:lsdException w:name="HTML Typewriter" w:semiHidden="1" w:unhideWhenUsed="1"/>
     <w:lsdException w:name="HTML Variable" w:semiHidden="1" w:unhideWhenUsed="1"/>
-    <w:lsdException w:name="Normal Table" w:semiHidden="1" w:unhideWhenUsed="1"/>
     <w:lsdException w:name="annotation subject" w:semiHidden="1" w:unhideWhenUsed="1"/>
     <w:lsdException w:name="No List" w:semiHidden="1" w:unhideWhenUsed="1"/>
     <w:lsdException w:name="Outline List 1" w:semiHidden="1" w:unhideWhenUsed="1"/>
@@ -2629,11 +3018,8 @@
     <w:lsdException w:name="Table Contemporary" w:semiHidden="1" w:unhideWhenUsed="1"/>
     <w:lsdException w:name="Table Elegant" w:semiHidden="1" w:unhideWhenUsed="1"/>
     <w:lsdException w:name="Table Professional" w:semiHidden="1" w:unhideWhenUsed="1"/>
-    <w:lsdException w:name="Table Subtle 1" w:semiHidden="1" w:unhideWhenUsed="1"/>
     <w:lsdException w:name="Table Subtle 2" w:semiHidden="1" w:unhideWhenUsed="1"/>
     <w:lsdException w:name="Table Web 1" w:semiHidden="1" w:unhideWhenUsed="1"/>
-    <w:lsdException w:name="Table Web 2" w:semiHidden="1" w:unhideWhenUsed="1"/>
-    <w:lsdException w:name="Table Web 3" w:semiHidden="1" w:unhideWhenUsed="1"/>
     <w:lsdException w:name="Balloon Text" w:semiHidden="1" w:unhideWhenUsed="1"/>
     <w:lsdException w:name="Table Grid" w:uiPriority="39"/>
     <w:lsdException w:name="Table Theme" w:semiHidden="1" w:unhideWhenUsed="1"/>
@@ -2852,6 +3238,11 @@
     <w:lsdException w:name="List Table 5 Dark Accent 6" w:uiPriority="50"/>
     <w:lsdException w:name="List Table 6 Colorful Accent 6" w:uiPriority="51"/>
     <w:lsdException w:name="List Table 7 Colorful Accent 6" w:uiPriority="52"/>
+    <w:lsdException w:name="Mention" w:semiHidden="1" w:unhideWhenUsed="1"/>
+    <w:lsdException w:name="Smart Hyperlink" w:semiHidden="1" w:unhideWhenUsed="1"/>
+    <w:lsdException w:name="Hashtag" w:semiHidden="1" w:unhideWhenUsed="1"/>
+    <w:lsdException w:name="Unresolved Mention" w:semiHidden="1" w:unhideWhenUsed="1"/>
+    <w:lsdException w:name="Smart Link" w:semiHidden="1" w:unhideWhenUsed="1"/>
   </w:latentStyles>
   <w:style w:type="paragraph" w:default="1" w:styleId="a">
     <w:name w:val="Normal"/>

</xml_diff>

<commit_message>
updated first.docx. 9.1.2022, 18:31:28
</commit_message>
<xml_diff>
--- a/first.docx
+++ b/first.docx
@@ -62,16 +62,16 @@
       <w:tblPr>
         <w:tblStyle w:val="a3"/>
         <w:bidiVisual/>
-        <w:tblW w:w="10339" w:type="dxa"/>
-        <w:tblInd w:w="282" w:type="dxa"/>
+        <w:tblW w:w="10770" w:type="dxa"/>
+        <w:tblInd w:w="-149" w:type="dxa"/>
         <w:tblLook w:val="04A0" w:firstRow="1" w:lastRow="0" w:firstColumn="1" w:lastColumn="0" w:noHBand="0" w:noVBand="1"/>
       </w:tblPr>
       <w:tblGrid>
-        <w:gridCol w:w="1270"/>
-        <w:gridCol w:w="2410"/>
-        <w:gridCol w:w="1842"/>
-        <w:gridCol w:w="1984"/>
-        <w:gridCol w:w="2833"/>
+        <w:gridCol w:w="1131"/>
+        <w:gridCol w:w="3074"/>
+        <w:gridCol w:w="1819"/>
+        <w:gridCol w:w="1957"/>
+        <w:gridCol w:w="2789"/>
       </w:tblGrid>
       <w:tr>
         <w:trPr>
@@ -79,7 +79,7 @@
         </w:trPr>
         <w:tc>
           <w:tcPr>
-            <w:tcW w:w="1270" w:type="dxa"/>
+            <w:tcW w:w="1131" w:type="dxa"/>
             <w:tcBorders>
               <w:top w:val="thickThinSmallGap" w:sz="24" w:space="0" w:color="000000"/>
               <w:left w:val="thinThickSmallGap" w:sz="24" w:space="0" w:color="000000"/>
@@ -104,7 +104,7 @@
         </w:tc>
         <w:tc>
           <w:tcPr>
-            <w:tcW w:w="9069" w:type="dxa"/>
+            <w:tcW w:w="9639" w:type="dxa"/>
             <w:gridSpan w:val="4"/>
             <w:tcBorders>
               <w:top w:val="thickThinSmallGap" w:sz="24" w:space="0" w:color="000000"/>
@@ -555,7 +555,7 @@
         </w:trPr>
         <w:tc>
           <w:tcPr>
-            <w:tcW w:w="1270" w:type="dxa"/>
+            <w:tcW w:w="1131" w:type="dxa"/>
             <w:tcBorders>
               <w:top w:val="thickThinSmallGap" w:sz="24" w:space="0" w:color="000000"/>
               <w:left w:val="thinThickSmallGap" w:sz="24" w:space="0" w:color="000000"/>
@@ -592,7 +592,7 @@
         </w:tc>
         <w:tc>
           <w:tcPr>
-            <w:tcW w:w="2410" w:type="dxa"/>
+            <w:tcW w:w="3074" w:type="dxa"/>
             <w:tcBorders>
               <w:top w:val="thickThinSmallGap" w:sz="24" w:space="0" w:color="000000"/>
               <w:right w:val="thickThinSmallGap" w:sz="24" w:space="0" w:color="000000"/>
@@ -766,7 +766,7 @@
         </w:tc>
         <w:tc>
           <w:tcPr>
-            <w:tcW w:w="1842" w:type="dxa"/>
+            <w:tcW w:w="1819" w:type="dxa"/>
             <w:tcBorders>
               <w:top w:val="thickThinSmallGap" w:sz="24" w:space="0" w:color="000000"/>
               <w:right w:val="thickThinSmallGap" w:sz="24" w:space="0" w:color="000000"/>
@@ -840,21 +840,8 @@
                 <w:szCs w:val="20"/>
                 <w:rtl/>
               </w:rPr>
-              <w:t xml:space="preserve">יעל </w:t>
-            </w:r>
-            <w:proofErr w:type="spellStart"/>
-            <w:r>
-              <w:rPr>
-                <w:rFonts w:hint="cs"/>
-                <w:b/>
-                <w:bCs/>
-                <w:sz w:val="20"/>
-                <w:szCs w:val="20"/>
-                <w:rtl/>
-              </w:rPr>
-              <w:t>פלישר</w:t>
-            </w:r>
-            <w:proofErr w:type="spellEnd"/>
+              <w:t>אבישג</w:t>
+            </w:r>
           </w:p>
           <w:p>
             <w:pPr>
@@ -876,7 +863,18 @@
                 <w:szCs w:val="20"/>
                 <w:rtl/>
               </w:rPr>
-              <w:t>אתי ש.</w:t>
+              <w:t xml:space="preserve">אתי </w:t>
+            </w:r>
+            <w:r>
+              <w:rPr>
+                <w:rFonts w:hint="cs"/>
+                <w:b/>
+                <w:bCs/>
+                <w:sz w:val="20"/>
+                <w:szCs w:val="20"/>
+                <w:rtl/>
+              </w:rPr>
+              <w:t>שוורצמן</w:t>
             </w:r>
           </w:p>
           <w:p>
@@ -928,7 +926,7 @@
         </w:tc>
         <w:tc>
           <w:tcPr>
-            <w:tcW w:w="1984" w:type="dxa"/>
+            <w:tcW w:w="1957" w:type="dxa"/>
             <w:tcBorders>
               <w:top w:val="thickThinSmallGap" w:sz="24" w:space="0" w:color="000000"/>
               <w:right w:val="thickThinSmallGap" w:sz="24" w:space="0" w:color="000000"/>
@@ -991,7 +989,18 @@
                 <w:szCs w:val="20"/>
                 <w:rtl/>
               </w:rPr>
-              <w:t>קוזנק</w:t>
+              <w:t>ר</w:t>
+            </w:r>
+            <w:r>
+              <w:rPr>
+                <w:rFonts w:hint="cs"/>
+                <w:b/>
+                <w:bCs/>
+                <w:sz w:val="20"/>
+                <w:szCs w:val="20"/>
+                <w:rtl/>
+              </w:rPr>
+              <w:t>וזנק</w:t>
             </w:r>
             <w:proofErr w:type="spellEnd"/>
           </w:p>
@@ -1090,7 +1099,7 @@
         </w:tc>
         <w:tc>
           <w:tcPr>
-            <w:tcW w:w="2833" w:type="dxa"/>
+            <w:tcW w:w="2789" w:type="dxa"/>
             <w:tcBorders>
               <w:top w:val="thickThinSmallGap" w:sz="24" w:space="0" w:color="000000"/>
               <w:right w:val="thickThinSmallGap" w:sz="24" w:space="0" w:color="000000"/>
@@ -1164,7 +1173,7 @@
                 <w:szCs w:val="20"/>
                 <w:rtl/>
               </w:rPr>
-              <w:t>אתי שוורצמן</w:t>
+              <w:t>ערן פ.</w:t>
             </w:r>
           </w:p>
           <w:p>
@@ -1269,7 +1278,7 @@
         </w:trPr>
         <w:tc>
           <w:tcPr>
-            <w:tcW w:w="1270" w:type="dxa"/>
+            <w:tcW w:w="1131" w:type="dxa"/>
             <w:tcBorders>
               <w:left w:val="thinThickSmallGap" w:sz="24" w:space="0" w:color="000000"/>
               <w:right w:val="thickThinSmallGap" w:sz="24" w:space="0" w:color="000000"/>
@@ -1305,7 +1314,7 @@
         </w:tc>
         <w:tc>
           <w:tcPr>
-            <w:tcW w:w="9069" w:type="dxa"/>
+            <w:tcW w:w="9639" w:type="dxa"/>
             <w:gridSpan w:val="4"/>
             <w:tcBorders>
               <w:right w:val="thickThinSmallGap" w:sz="24" w:space="0" w:color="000000"/>
@@ -1487,9 +1496,66 @@
             <w:pPr>
               <w:spacing w:line="360" w:lineRule="auto"/>
               <w:rPr>
-                <w:rtl/>
-              </w:rPr>
-            </w:pPr>
+                <w:b/>
+                <w:bCs/>
+                <w:sz w:val="20"/>
+                <w:szCs w:val="20"/>
+                <w:rtl/>
+              </w:rPr>
+            </w:pPr>
+            <w:r>
+              <w:rPr>
+                <w:rFonts w:hint="cs"/>
+                <w:b/>
+                <w:bCs/>
+                <w:sz w:val="20"/>
+                <w:szCs w:val="20"/>
+                <w:highlight w:val="green"/>
+                <w:rtl/>
+              </w:rPr>
+              <w:t>מגמת ספרות עם דפי יוד נפגשים בספריה.</w:t>
+            </w:r>
+          </w:p>
+          <w:p>
+            <w:pPr>
+              <w:spacing w:line="360" w:lineRule="auto"/>
+              <w:rPr>
+                <w:rtl/>
+              </w:rPr>
+            </w:pPr>
+            <w:r>
+              <w:rPr>
+                <w:rFonts w:hint="cs"/>
+                <w:highlight w:val="green"/>
+                <w:rtl/>
+              </w:rPr>
+              <w:t xml:space="preserve">יוד1 שיעור5 </w:t>
+            </w:r>
+            <w:proofErr w:type="spellStart"/>
+            <w:r>
+              <w:rPr>
+                <w:rFonts w:hint="cs"/>
+                <w:highlight w:val="green"/>
+                <w:rtl/>
+              </w:rPr>
+              <w:t>הסטוריה</w:t>
+            </w:r>
+            <w:proofErr w:type="spellEnd"/>
+            <w:r>
+              <w:rPr>
+                <w:rFonts w:hint="cs"/>
+                <w:highlight w:val="green"/>
+                <w:rtl/>
+              </w:rPr>
+              <w:t xml:space="preserve"> עם אילה בחדר 231.</w:t>
+            </w:r>
+            <w:r>
+              <w:rPr>
+                <w:rFonts w:hint="cs"/>
+                <w:rtl/>
+              </w:rPr>
+              <w:t xml:space="preserve">  (שיעור6 ב 313)</w:t>
+            </w:r>
           </w:p>
           <w:p>
             <w:pPr>
@@ -1547,6 +1613,21 @@
             <w:pPr>
               <w:spacing w:line="360" w:lineRule="auto"/>
               <w:rPr>
+                <w:rtl/>
+              </w:rPr>
+            </w:pPr>
+            <w:r>
+              <w:rPr>
+                <w:rFonts w:hint="cs"/>
+                <w:rtl/>
+              </w:rPr>
+              <w:t>יוד7 שיעור6 תנך עם סימונה לומדים בחדר 130</w:t>
+            </w:r>
+          </w:p>
+          <w:p>
+            <w:pPr>
+              <w:spacing w:line="360" w:lineRule="auto"/>
+              <w:rPr>
                 <w:rFonts w:asciiTheme="minorBidi" w:hAnsiTheme="minorBidi"/>
                 <w:rtl/>
               </w:rPr>
@@ -1587,7 +1668,23 @@
                 <w:rFonts w:hint="cs"/>
                 <w:rtl/>
               </w:rPr>
-              <w:t>יוד7 שיעור6 תנך עם סימונה לומדים בחדר 130</w:t>
+              <w:t>יוד9 מתמט עם מוטי לומדים בחדר 434.</w:t>
+            </w:r>
+          </w:p>
+          <w:p>
+            <w:pPr>
+              <w:spacing w:line="360" w:lineRule="auto"/>
+              <w:rPr>
+                <w:rtl/>
+              </w:rPr>
+            </w:pPr>
+            <w:r>
+              <w:rPr>
+                <w:rFonts w:hint="cs"/>
+                <w:highlight w:val="green"/>
+                <w:rtl/>
+              </w:rPr>
+              <w:t>יוד10 לשון עם מאיה שיעור 3+4, מסיימים סוף שיעור4.</w:t>
             </w:r>
           </w:p>
           <w:p>
@@ -1674,7 +1771,7 @@
         </w:trPr>
         <w:tc>
           <w:tcPr>
-            <w:tcW w:w="1270" w:type="dxa"/>
+            <w:tcW w:w="1131" w:type="dxa"/>
             <w:tcBorders>
               <w:left w:val="thinThickSmallGap" w:sz="24" w:space="0" w:color="000000"/>
               <w:right w:val="thickThinSmallGap" w:sz="24" w:space="0" w:color="000000"/>
@@ -1710,7 +1807,7 @@
         </w:tc>
         <w:tc>
           <w:tcPr>
-            <w:tcW w:w="9069" w:type="dxa"/>
+            <w:tcW w:w="9639" w:type="dxa"/>
             <w:gridSpan w:val="4"/>
             <w:tcBorders>
               <w:right w:val="thickThinSmallGap" w:sz="24" w:space="0" w:color="000000"/>
@@ -1721,6 +1818,54 @@
             <w:pPr>
               <w:spacing w:line="360" w:lineRule="auto"/>
               <w:rPr>
+                <w:b/>
+                <w:bCs/>
+                <w:sz w:val="20"/>
+                <w:szCs w:val="20"/>
+                <w:rtl/>
+              </w:rPr>
+            </w:pPr>
+            <w:r>
+              <w:rPr>
+                <w:rFonts w:hint="cs"/>
+                <w:b/>
+                <w:bCs/>
+                <w:sz w:val="20"/>
+                <w:szCs w:val="20"/>
+                <w:highlight w:val="green"/>
+                <w:rtl/>
+              </w:rPr>
+              <w:t xml:space="preserve">מגמת ספרות עם דפי </w:t>
+            </w:r>
+            <w:r>
+              <w:rPr>
+                <w:rFonts w:hint="cs"/>
+                <w:b/>
+                <w:bCs/>
+                <w:sz w:val="20"/>
+                <w:szCs w:val="20"/>
+                <w:highlight w:val="green"/>
+                <w:rtl/>
+              </w:rPr>
+              <w:t>יא'</w:t>
+            </w:r>
+            <w:r>
+              <w:rPr>
+                <w:rFonts w:hint="cs"/>
+                <w:b/>
+                <w:bCs/>
+                <w:sz w:val="20"/>
+                <w:szCs w:val="20"/>
+                <w:highlight w:val="green"/>
+                <w:rtl/>
+              </w:rPr>
+              <w:t xml:space="preserve"> נפגשים בספריה.</w:t>
+            </w:r>
+          </w:p>
+          <w:p>
+            <w:pPr>
+              <w:spacing w:line="360" w:lineRule="auto"/>
+              <w:rPr>
                 <w:rtl/>
               </w:rPr>
             </w:pPr>
@@ -1744,7 +1889,59 @@
                 <w:rFonts w:hint="cs"/>
                 <w:rtl/>
               </w:rPr>
-              <w:t xml:space="preserve">יא3 שיעור8 </w:t>
+              <w:t>יא5  שיעור8 לשון עם עינת לומדים בחדר  312</w:t>
+            </w:r>
+          </w:p>
+          <w:p>
+            <w:pPr>
+              <w:spacing w:line="360" w:lineRule="auto"/>
+              <w:rPr>
+                <w:rtl/>
+              </w:rPr>
+            </w:pPr>
+            <w:r>
+              <w:rPr>
+                <w:rFonts w:hint="cs"/>
+                <w:rtl/>
+              </w:rPr>
+              <w:t>יא6 שיעור 8+9 לומדים בחדר 130</w:t>
+            </w:r>
+          </w:p>
+          <w:p>
+            <w:pPr>
+              <w:spacing w:line="360" w:lineRule="auto"/>
+              <w:rPr>
+                <w:rtl/>
+              </w:rPr>
+            </w:pPr>
+            <w:r>
+              <w:rPr>
+                <w:rFonts w:hint="cs"/>
+                <w:rtl/>
+              </w:rPr>
+              <w:t>יא7 שיעור8 לשון לומדים בחדר 215</w:t>
+            </w:r>
+          </w:p>
+          <w:p>
+            <w:pPr>
+              <w:spacing w:line="360" w:lineRule="auto"/>
+              <w:rPr>
+                <w:rtl/>
+              </w:rPr>
+            </w:pPr>
+            <w:r>
+              <w:rPr>
+                <w:rFonts w:hint="cs"/>
+                <w:rtl/>
+              </w:rPr>
+              <w:t xml:space="preserve">יא11 </w:t>
+            </w:r>
+            <w:r>
+              <w:rPr>
+                <w:rFonts w:hint="cs"/>
+                <w:rtl/>
+              </w:rPr>
+              <w:t xml:space="preserve">שיעור2 </w:t>
             </w:r>
             <w:proofErr w:type="spellStart"/>
             <w:r>
@@ -1760,74 +1957,36 @@
                 <w:rFonts w:hint="cs"/>
                 <w:rtl/>
               </w:rPr>
-              <w:t xml:space="preserve"> עם עודד לומדים בחדר 312</w:t>
-            </w:r>
-          </w:p>
-          <w:p>
-            <w:pPr>
-              <w:spacing w:line="360" w:lineRule="auto"/>
-              <w:rPr>
-                <w:rtl/>
-              </w:rPr>
-            </w:pPr>
-            <w:r>
-              <w:rPr>
-                <w:rFonts w:hint="cs"/>
-                <w:rtl/>
-              </w:rPr>
-              <w:t>יא5  שיעור8 לשון עם עינת לומדים בחדר  312</w:t>
-            </w:r>
-          </w:p>
-          <w:p>
-            <w:pPr>
-              <w:spacing w:line="360" w:lineRule="auto"/>
-              <w:rPr>
-                <w:rtl/>
-              </w:rPr>
-            </w:pPr>
-            <w:r>
-              <w:rPr>
-                <w:rFonts w:hint="cs"/>
-                <w:rtl/>
-              </w:rPr>
-              <w:t>יא6 שיעור 8+9 לומדים בחדר 130</w:t>
-            </w:r>
-          </w:p>
-          <w:p>
-            <w:pPr>
-              <w:spacing w:line="360" w:lineRule="auto"/>
-              <w:rPr>
-                <w:rtl/>
-              </w:rPr>
-            </w:pPr>
-            <w:r>
-              <w:rPr>
-                <w:rFonts w:hint="cs"/>
-                <w:rtl/>
-              </w:rPr>
-              <w:t>יא7 שיעור8 לשון לומדים בחדר 215</w:t>
-            </w:r>
-          </w:p>
-          <w:p>
-            <w:pPr>
-              <w:spacing w:line="360" w:lineRule="auto"/>
-              <w:rPr>
-                <w:rtl/>
-              </w:rPr>
-            </w:pPr>
-            <w:r>
-              <w:rPr>
-                <w:rFonts w:hint="cs"/>
-                <w:rtl/>
-              </w:rPr>
-              <w:t xml:space="preserve">יא11 </w:t>
-            </w:r>
-            <w:r>
-              <w:rPr>
-                <w:rFonts w:hint="cs"/>
-                <w:rtl/>
-              </w:rPr>
-              <w:t xml:space="preserve">שיעור2 </w:t>
+              <w:t xml:space="preserve"> עם נטע. </w:t>
+            </w:r>
+            <w:r>
+              <w:rPr>
+                <w:rFonts w:hint="cs"/>
+                <w:rtl/>
+              </w:rPr>
+              <w:t>שיעור4 תנך עם סימונה לומדים בחדר 121</w:t>
+            </w:r>
+            <w:r>
+              <w:rPr>
+                <w:rFonts w:hint="cs"/>
+                <w:rtl/>
+              </w:rPr>
+              <w:t xml:space="preserve"> . </w:t>
+            </w:r>
+          </w:p>
+          <w:p>
+            <w:pPr>
+              <w:spacing w:line="360" w:lineRule="auto"/>
+              <w:rPr>
+                <w:rtl/>
+              </w:rPr>
+            </w:pPr>
+            <w:r>
+              <w:rPr>
+                <w:rFonts w:hint="cs"/>
+                <w:rtl/>
+              </w:rPr>
+              <w:t xml:space="preserve">כלכלה עם </w:t>
             </w:r>
             <w:proofErr w:type="spellStart"/>
             <w:r>
@@ -1835,52 +1994,80 @@
                 <w:rFonts w:hint="cs"/>
                 <w:rtl/>
               </w:rPr>
+              <w:t>גרשמו</w:t>
+            </w:r>
+            <w:proofErr w:type="spellEnd"/>
+            <w:r>
+              <w:rPr>
+                <w:rFonts w:hint="cs"/>
+                <w:rtl/>
+              </w:rPr>
+              <w:t xml:space="preserve"> 5-6-7 לומדים במעבדת כימיה1.</w:t>
+            </w:r>
+          </w:p>
+          <w:p>
+            <w:pPr>
+              <w:spacing w:line="360" w:lineRule="auto"/>
+              <w:rPr>
+                <w:rtl/>
+              </w:rPr>
+            </w:pPr>
+            <w:proofErr w:type="spellStart"/>
+            <w:r>
+              <w:rPr>
+                <w:rFonts w:hint="cs"/>
+                <w:highlight w:val="green"/>
+                <w:rtl/>
+              </w:rPr>
               <w:t>הסטוריה</w:t>
             </w:r>
             <w:proofErr w:type="spellEnd"/>
             <w:r>
               <w:rPr>
                 <w:rFonts w:hint="cs"/>
-                <w:rtl/>
-              </w:rPr>
-              <w:t xml:space="preserve"> עם נטע. </w:t>
-            </w:r>
-            <w:r>
-              <w:rPr>
-                <w:rFonts w:hint="cs"/>
-                <w:rtl/>
-              </w:rPr>
-              <w:t>שיעור4 תנך עם סימונה לומדים בחדר 121</w:t>
-            </w:r>
-            <w:r>
-              <w:rPr>
-                <w:rFonts w:hint="cs"/>
-                <w:rtl/>
-              </w:rPr>
-              <w:t xml:space="preserve"> . </w:t>
-            </w:r>
-          </w:p>
-          <w:p>
-            <w:pPr>
-              <w:spacing w:line="360" w:lineRule="auto"/>
-              <w:rPr>
-                <w:rtl/>
-              </w:rPr>
-            </w:pPr>
-            <w:r>
-              <w:rPr>
-                <w:rFonts w:hint="cs"/>
-                <w:rtl/>
-              </w:rPr>
-              <w:t xml:space="preserve">כלכלה עם </w:t>
-            </w:r>
+                <w:highlight w:val="green"/>
+                <w:rtl/>
+              </w:rPr>
+              <w:t xml:space="preserve"> מוגבר</w:t>
+            </w:r>
+            <w:r>
+              <w:rPr>
+                <w:rFonts w:hint="cs"/>
+                <w:highlight w:val="green"/>
+                <w:rtl/>
+              </w:rPr>
+              <w:t xml:space="preserve"> עם אמיר אין שיעור 6.</w:t>
+            </w:r>
+          </w:p>
+          <w:p>
+            <w:pPr>
+              <w:spacing w:line="360" w:lineRule="auto"/>
+              <w:rPr>
+                <w:rtl/>
+              </w:rPr>
+            </w:pPr>
+            <w:r>
+              <w:rPr>
+                <w:rFonts w:hint="cs"/>
+                <w:rtl/>
+              </w:rPr>
+              <w:t>מוסיקה עם מרינה שיעור 5-6 לומדים בחדר 121</w:t>
+            </w:r>
+          </w:p>
+          <w:p>
+            <w:pPr>
+              <w:spacing w:line="360" w:lineRule="auto"/>
+              <w:rPr>
+                <w:rtl/>
+              </w:rPr>
+            </w:pPr>
             <w:proofErr w:type="spellStart"/>
             <w:r>
               <w:rPr>
                 <w:rFonts w:hint="cs"/>
                 <w:rtl/>
               </w:rPr>
-              <w:t>גרשמו</w:t>
+              <w:t>חנ"ג</w:t>
             </w:r>
             <w:proofErr w:type="spellEnd"/>
             <w:r>
@@ -1888,46 +2075,23 @@
                 <w:rFonts w:hint="cs"/>
                 <w:rtl/>
               </w:rPr>
-              <w:t xml:space="preserve"> 5-6-7 לומדים במעבדת כימיה1.</w:t>
-            </w:r>
-          </w:p>
-          <w:p>
-            <w:pPr>
-              <w:spacing w:line="360" w:lineRule="auto"/>
-              <w:rPr>
-                <w:rtl/>
-              </w:rPr>
-            </w:pPr>
-            <w:r>
-              <w:rPr>
-                <w:rFonts w:hint="cs"/>
-                <w:rtl/>
-              </w:rPr>
-              <w:t>מוסיקה עם מרינה שיעור 5-6 לומדים בחדר 121</w:t>
-            </w:r>
-          </w:p>
-          <w:p>
-            <w:pPr>
-              <w:spacing w:line="360" w:lineRule="auto"/>
-              <w:rPr>
-                <w:rtl/>
-              </w:rPr>
-            </w:pPr>
-            <w:proofErr w:type="spellStart"/>
-            <w:r>
-              <w:rPr>
-                <w:rFonts w:hint="cs"/>
-                <w:rtl/>
-              </w:rPr>
-              <w:t>חנ"ג</w:t>
-            </w:r>
-            <w:proofErr w:type="spellEnd"/>
-            <w:r>
-              <w:rPr>
-                <w:rFonts w:hint="cs"/>
-                <w:rtl/>
-              </w:rPr>
-              <w:t xml:space="preserve"> מגמה עם ברוך, שיעור 5 לומדים בחדר 231</w:t>
+              <w:t xml:space="preserve"> מגמה עם ברוך, שיעור 5 לומדים </w:t>
+            </w:r>
+            <w:r>
+              <w:rPr>
+                <w:rFonts w:hint="cs"/>
+                <w:highlight w:val="green"/>
+                <w:rtl/>
+              </w:rPr>
+              <w:t xml:space="preserve">בחדר </w:t>
+            </w:r>
+            <w:r>
+              <w:rPr>
+                <w:rFonts w:hint="cs"/>
+                <w:highlight w:val="green"/>
+                <w:rtl/>
+              </w:rPr>
+              <w:t>313</w:t>
             </w:r>
           </w:p>
           <w:p>
@@ -1946,7 +2110,7 @@
         </w:trPr>
         <w:tc>
           <w:tcPr>
-            <w:tcW w:w="1270" w:type="dxa"/>
+            <w:tcW w:w="1131" w:type="dxa"/>
             <w:tcBorders>
               <w:left w:val="thinThickSmallGap" w:sz="24" w:space="0" w:color="000000"/>
               <w:bottom w:val="thinThickSmallGap" w:sz="24" w:space="0" w:color="000000"/>
@@ -2009,7 +2173,7 @@
         </w:tc>
         <w:tc>
           <w:tcPr>
-            <w:tcW w:w="9069" w:type="dxa"/>
+            <w:tcW w:w="9639" w:type="dxa"/>
             <w:gridSpan w:val="4"/>
             <w:tcBorders>
               <w:bottom w:val="thinThickSmallGap" w:sz="24" w:space="0" w:color="000000"/>
@@ -2020,22 +2184,277 @@
           <w:p>
             <w:pPr>
               <w:spacing w:line="360" w:lineRule="auto"/>
-            </w:pPr>
-            <w:r>
-              <w:rPr>
-                <w:rFonts w:hint="cs"/>
-                <w:rtl/>
-              </w:rPr>
-              <w:t xml:space="preserve"> סייבר עם צביקה לומדים מרחוק.</w:t>
-            </w:r>
-          </w:p>
-          <w:p>
-            <w:pPr>
-              <w:spacing w:line="360" w:lineRule="auto"/>
-              <w:rPr>
-                <w:rtl/>
-              </w:rPr>
-            </w:pPr>
+              <w:rPr>
+                <w:b/>
+                <w:bCs/>
+                <w:rtl/>
+              </w:rPr>
+            </w:pPr>
+            <w:r>
+              <w:rPr>
+                <w:rFonts w:hint="cs"/>
+                <w:b/>
+                <w:bCs/>
+                <w:highlight w:val="green"/>
+                <w:rtl/>
+              </w:rPr>
+              <w:t xml:space="preserve">כיתה יב'3 </w:t>
+            </w:r>
+            <w:r>
+              <w:rPr>
+                <w:rFonts w:hint="cs"/>
+                <w:b/>
+                <w:bCs/>
+                <w:highlight w:val="green"/>
+                <w:rtl/>
+              </w:rPr>
+              <w:t xml:space="preserve">-434 תתחלף עם יב5 </w:t>
+            </w:r>
+            <w:r>
+              <w:rPr>
+                <w:b/>
+                <w:bCs/>
+                <w:highlight w:val="green"/>
+                <w:rtl/>
+              </w:rPr>
+              <w:t>–</w:t>
+            </w:r>
+            <w:r>
+              <w:rPr>
+                <w:rFonts w:hint="cs"/>
+                <w:b/>
+                <w:bCs/>
+                <w:highlight w:val="green"/>
+                <w:rtl/>
+              </w:rPr>
+              <w:t xml:space="preserve"> 411 עד להודעה חדשה כולל קב' לימוד.</w:t>
+            </w:r>
+          </w:p>
+          <w:p>
+            <w:pPr>
+              <w:spacing w:line="360" w:lineRule="auto"/>
+              <w:rPr>
+                <w:b/>
+                <w:bCs/>
+                <w:sz w:val="20"/>
+                <w:szCs w:val="20"/>
+                <w:rtl/>
+              </w:rPr>
+            </w:pPr>
+            <w:r>
+              <w:rPr>
+                <w:rFonts w:hint="cs"/>
+                <w:b/>
+                <w:bCs/>
+                <w:sz w:val="20"/>
+                <w:szCs w:val="20"/>
+                <w:rtl/>
+              </w:rPr>
+              <w:t>(מתמט' עם ערן, משפטים עם אביבית, יעברו ל 411, מתמט' עם שגית</w:t>
+            </w:r>
+            <w:r>
+              <w:rPr>
+                <w:rFonts w:hint="cs"/>
+                <w:b/>
+                <w:bCs/>
+                <w:sz w:val="20"/>
+                <w:szCs w:val="20"/>
+                <w:rtl/>
+              </w:rPr>
+              <w:t xml:space="preserve"> יעלו ל434</w:t>
+            </w:r>
+            <w:r>
+              <w:rPr>
+                <w:rFonts w:hint="cs"/>
+                <w:b/>
+                <w:bCs/>
+                <w:sz w:val="20"/>
+                <w:szCs w:val="20"/>
+                <w:rtl/>
+              </w:rPr>
+              <w:t>)</w:t>
+            </w:r>
+          </w:p>
+          <w:p>
+            <w:pPr>
+              <w:spacing w:line="360" w:lineRule="auto"/>
+              <w:rPr>
+                <w:rtl/>
+              </w:rPr>
+            </w:pPr>
+            <w:r>
+              <w:rPr>
+                <w:rFonts w:hint="cs"/>
+                <w:rtl/>
+              </w:rPr>
+              <w:t>סייבר עם צביקה לומדים מרחוק.</w:t>
+            </w:r>
+          </w:p>
+          <w:p>
+            <w:pPr>
+              <w:spacing w:line="360" w:lineRule="auto"/>
+              <w:rPr>
+                <w:rtl/>
+              </w:rPr>
+            </w:pPr>
+            <w:r>
+              <w:rPr>
+                <w:rFonts w:hint="cs"/>
+                <w:highlight w:val="green"/>
+                <w:rtl/>
+              </w:rPr>
+              <w:lastRenderedPageBreak/>
+              <w:t>אין מתמט' שיעור1+2 לתלמידי שרית פונט</w:t>
+            </w:r>
+          </w:p>
+          <w:p>
+            <w:pPr>
+              <w:spacing w:line="360" w:lineRule="auto"/>
+              <w:rPr>
+                <w:rtl/>
+              </w:rPr>
+            </w:pPr>
+            <w:r>
+              <w:rPr>
+                <w:rFonts w:hint="cs"/>
+                <w:highlight w:val="green"/>
+                <w:rtl/>
+              </w:rPr>
+              <w:t xml:space="preserve">יב1+2 בנות </w:t>
+            </w:r>
+            <w:r>
+              <w:rPr>
+                <w:highlight w:val="green"/>
+                <w:rtl/>
+              </w:rPr>
+              <w:t>–</w:t>
+            </w:r>
+            <w:r>
+              <w:rPr>
+                <w:rFonts w:hint="cs"/>
+                <w:highlight w:val="green"/>
+                <w:rtl/>
+              </w:rPr>
+              <w:t xml:space="preserve"> אין שיעור עם עטרת</w:t>
+            </w:r>
+            <w:r>
+              <w:rPr>
+                <w:rFonts w:hint="cs"/>
+                <w:highlight w:val="green"/>
+                <w:rtl/>
+              </w:rPr>
+              <w:t xml:space="preserve"> </w:t>
+            </w:r>
+            <w:r>
+              <w:rPr>
+                <w:rFonts w:hint="cs"/>
+                <w:highlight w:val="green"/>
+                <w:rtl/>
+              </w:rPr>
+              <w:t>.</w:t>
+            </w:r>
+            <w:r>
+              <w:rPr>
+                <w:rFonts w:hint="cs"/>
+                <w:rtl/>
+              </w:rPr>
+              <w:t xml:space="preserve"> </w:t>
+            </w:r>
+          </w:p>
+          <w:p>
+            <w:pPr>
+              <w:spacing w:line="360" w:lineRule="auto"/>
+              <w:rPr>
+                <w:rtl/>
+              </w:rPr>
+            </w:pPr>
+            <w:r>
+              <w:rPr>
+                <w:rFonts w:hint="cs"/>
+                <w:highlight w:val="green"/>
+                <w:rtl/>
+              </w:rPr>
+              <w:t xml:space="preserve">יב4+6 אין שיעור </w:t>
+            </w:r>
+            <w:proofErr w:type="spellStart"/>
+            <w:r>
+              <w:rPr>
+                <w:rFonts w:hint="cs"/>
+                <w:highlight w:val="green"/>
+                <w:rtl/>
+              </w:rPr>
+              <w:t>חנ"ג</w:t>
+            </w:r>
+            <w:proofErr w:type="spellEnd"/>
+            <w:r>
+              <w:rPr>
+                <w:rFonts w:hint="cs"/>
+                <w:highlight w:val="green"/>
+                <w:rtl/>
+              </w:rPr>
+              <w:t xml:space="preserve"> לבנות עם עטרת. </w:t>
+            </w:r>
+          </w:p>
+          <w:p>
+            <w:pPr>
+              <w:spacing w:line="360" w:lineRule="auto"/>
+            </w:pPr>
+            <w:r>
+              <w:rPr>
+                <w:rFonts w:hint="cs"/>
+                <w:rtl/>
+              </w:rPr>
+              <w:t xml:space="preserve">יב3 </w:t>
+            </w:r>
+            <w:r>
+              <w:rPr>
+                <w:rtl/>
+              </w:rPr>
+              <w:t>–</w:t>
+            </w:r>
+            <w:r>
+              <w:rPr>
+                <w:rFonts w:hint="cs"/>
+                <w:rtl/>
+              </w:rPr>
+              <w:t xml:space="preserve"> אנגלית עם ערן </w:t>
+            </w:r>
+            <w:r>
+              <w:rPr>
+                <w:rFonts w:hint="cs"/>
+                <w:rtl/>
+              </w:rPr>
+              <w:t xml:space="preserve">פ. </w:t>
+            </w:r>
+            <w:r>
+              <w:rPr>
+                <w:rFonts w:hint="cs"/>
+                <w:rtl/>
+              </w:rPr>
+              <w:t>יתקיים בשיעורים 6+7. שיעור5 חלון.</w:t>
+            </w:r>
+            <w:r>
+              <w:rPr>
+                <w:rFonts w:hint="cs"/>
+                <w:rtl/>
+              </w:rPr>
+              <w:t xml:space="preserve"> מסיימים סוף שיעור 7.</w:t>
+            </w:r>
+          </w:p>
+          <w:p>
+            <w:pPr>
+              <w:spacing w:line="360" w:lineRule="auto"/>
+              <w:rPr>
+                <w:rtl/>
+              </w:rPr>
+            </w:pPr>
+            <w:r>
+              <w:rPr>
+                <w:rFonts w:hint="cs"/>
+                <w:rtl/>
+              </w:rPr>
+              <w:t xml:space="preserve">יב8-9 </w:t>
+            </w:r>
             <w:r>
               <w:rPr>
                 <w:rFonts w:hint="cs"/>
@@ -2056,7 +2475,7 @@
                 <w:rFonts w:hint="cs"/>
                 <w:rtl/>
               </w:rPr>
-              <w:t xml:space="preserve"> יב8-9 לומדים 11-13 </w:t>
+              <w:t xml:space="preserve"> לומדים 11-13 </w:t>
             </w:r>
             <w:r>
               <w:rPr>
@@ -2071,6 +2490,22 @@
                 <w:rtl/>
               </w:rPr>
               <w:t>בחן)</w:t>
+            </w:r>
+          </w:p>
+          <w:p>
+            <w:pPr>
+              <w:spacing w:line="360" w:lineRule="auto"/>
+              <w:rPr>
+                <w:rtl/>
+              </w:rPr>
+            </w:pPr>
+            <w:r>
+              <w:rPr>
+                <w:rFonts w:hint="cs"/>
+                <w:highlight w:val="green"/>
+                <w:rtl/>
+              </w:rPr>
+              <w:t>יב10 שיעור 2+5+6 מתמט' עם יונית. שיעור3+4 עם ורד.</w:t>
             </w:r>
           </w:p>
         </w:tc>

</xml_diff>

<commit_message>
updated first.docx. 12.1.2022, 20:24:27
</commit_message>
<xml_diff>
--- a/first.docx
+++ b/first.docx
@@ -1084,7 +1084,6 @@
                 <w:rtl/>
               </w:rPr>
             </w:pPr>
-            <w:proofErr w:type="spellStart"/>
             <w:r>
               <w:rPr>
                 <w:rFonts w:hint="cs"/>
@@ -1092,35 +1091,11 @@
                 <w:bCs/>
                 <w:sz w:val="20"/>
                 <w:szCs w:val="20"/>
-                <w:rtl/>
-              </w:rPr>
-              <w:t>אוסי</w:t>
-            </w:r>
-            <w:proofErr w:type="spellEnd"/>
-            <w:r>
-              <w:rPr>
-                <w:rFonts w:hint="cs"/>
-                <w:b/>
-                <w:bCs/>
-                <w:sz w:val="20"/>
-                <w:szCs w:val="20"/>
-                <w:rtl/>
-              </w:rPr>
-              <w:t xml:space="preserve"> </w:t>
-            </w:r>
-            <w:proofErr w:type="spellStart"/>
-            <w:r>
-              <w:rPr>
-                <w:rFonts w:hint="cs"/>
-                <w:b/>
-                <w:bCs/>
-                <w:sz w:val="20"/>
-                <w:szCs w:val="20"/>
-                <w:rtl/>
-              </w:rPr>
-              <w:t>שלוסמן</w:t>
-            </w:r>
-            <w:proofErr w:type="spellEnd"/>
+                <w:highlight w:val="green"/>
+                <w:rtl/>
+              </w:rPr>
+              <w:t>רימה</w:t>
+            </w:r>
           </w:p>
         </w:tc>
       </w:tr>
@@ -1296,16 +1271,62 @@
             <w:pPr>
               <w:spacing w:line="360" w:lineRule="auto"/>
               <w:rPr>
+                <w:rFonts w:asciiTheme="minorBidi" w:hAnsiTheme="minorBidi" w:cs="Arial"/>
+                <w:highlight w:val="green"/>
+                <w:rtl/>
+              </w:rPr>
+            </w:pPr>
+            <w:r>
+              <w:rPr>
+                <w:rFonts w:asciiTheme="minorBidi" w:hAnsiTheme="minorBidi" w:cs="Arial"/>
+                <w:highlight w:val="green"/>
+                <w:rtl/>
+              </w:rPr>
+              <w:t xml:space="preserve">מבחן </w:t>
+            </w:r>
+            <w:proofErr w:type="spellStart"/>
+            <w:r>
+              <w:rPr>
+                <w:rFonts w:asciiTheme="minorBidi" w:hAnsiTheme="minorBidi" w:cs="Arial"/>
+                <w:highlight w:val="green"/>
+                <w:rtl/>
+              </w:rPr>
+              <w:t>בנהול</w:t>
+            </w:r>
+            <w:proofErr w:type="spellEnd"/>
+            <w:r>
+              <w:rPr>
+                <w:rFonts w:asciiTheme="minorBidi" w:hAnsiTheme="minorBidi" w:cs="Arial"/>
+                <w:highlight w:val="green"/>
+                <w:rtl/>
+              </w:rPr>
+              <w:t xml:space="preserve"> עסקי י9-י10 </w:t>
+            </w:r>
+          </w:p>
+          <w:p>
+            <w:pPr>
+              <w:spacing w:line="360" w:lineRule="auto"/>
+              <w:rPr>
                 <w:rFonts w:asciiTheme="minorBidi" w:hAnsiTheme="minorBidi"/>
-                <w:rtl/>
-              </w:rPr>
-            </w:pPr>
-            <w:r>
-              <w:rPr>
-                <w:rFonts w:asciiTheme="minorBidi" w:hAnsiTheme="minorBidi" w:hint="cs"/>
-                <w:rtl/>
-              </w:rPr>
-              <w:t xml:space="preserve">חצי כיתה  בחדר יוד9 השגחה יעקב(3), אשרת (4) </w:t>
+                <w:highlight w:val="green"/>
+                <w:rtl/>
+              </w:rPr>
+            </w:pPr>
+            <w:r>
+              <w:rPr>
+                <w:rFonts w:asciiTheme="minorBidi" w:hAnsiTheme="minorBidi" w:cs="Arial" w:hint="cs"/>
+                <w:highlight w:val="green"/>
+                <w:rtl/>
+              </w:rPr>
+              <w:t xml:space="preserve">יוד9 </w:t>
+            </w:r>
+            <w:r>
+              <w:rPr>
+                <w:rFonts w:asciiTheme="minorBidi" w:hAnsiTheme="minorBidi" w:cs="Arial"/>
+                <w:highlight w:val="green"/>
+                <w:rtl/>
+              </w:rPr>
+              <w:t>בשיעורים 3,4 בחדר י9. השגחה אודי שעה 3, אושרת שעה 4 .</w:t>
             </w:r>
           </w:p>
           <w:p>
@@ -1318,16 +1339,33 @@
             </w:pPr>
             <w:r>
               <w:rPr>
-                <w:rFonts w:asciiTheme="minorBidi" w:hAnsiTheme="minorBidi" w:hint="cs"/>
-                <w:rtl/>
-              </w:rPr>
-              <w:t xml:space="preserve">חצי כיתה במעבדת כימיה2  השגחה </w:t>
-            </w:r>
-            <w:r>
+                <w:rFonts w:asciiTheme="minorBidi" w:hAnsiTheme="minorBidi" w:cs="Arial"/>
+                <w:highlight w:val="green"/>
+                <w:rtl/>
+              </w:rPr>
+              <w:t>תלמידי שאר המגמות שיעור 3 לשון עם מאיה זאב במעבדת כימיה 2.</w:t>
+            </w:r>
+          </w:p>
+          <w:p>
+            <w:pPr>
+              <w:spacing w:line="360" w:lineRule="auto"/>
               <w:rPr>
                 <w:rFonts w:asciiTheme="minorBidi" w:hAnsiTheme="minorBidi"/>
                 <w:rtl/>
               </w:rPr>
+            </w:pPr>
+            <w:r>
+              <w:rPr>
+                <w:rFonts w:asciiTheme="minorBidi" w:hAnsiTheme="minorBidi" w:hint="cs"/>
+                <w:rtl/>
+              </w:rPr>
+              <w:t xml:space="preserve">יוד10 בכיתתה </w:t>
+            </w:r>
+            <w:r>
+              <w:rPr>
+                <w:rFonts w:asciiTheme="minorBidi" w:hAnsiTheme="minorBidi"/>
+                <w:rtl/>
+              </w:rPr>
               <w:t>–</w:t>
             </w:r>
             <w:r>
@@ -1335,7 +1373,35 @@
                 <w:rFonts w:asciiTheme="minorBidi" w:hAnsiTheme="minorBidi" w:hint="cs"/>
                 <w:rtl/>
               </w:rPr>
-              <w:t xml:space="preserve"> מאיה(3) ירדן (4).   </w:t>
+              <w:t xml:space="preserve"> השגחה </w:t>
+            </w:r>
+            <w:r>
+              <w:rPr>
+                <w:rFonts w:asciiTheme="minorBidi" w:hAnsiTheme="minorBidi"/>
+                <w:rtl/>
+              </w:rPr>
+              <w:t>–</w:t>
+            </w:r>
+            <w:r>
+              <w:rPr>
+                <w:rFonts w:asciiTheme="minorBidi" w:hAnsiTheme="minorBidi" w:hint="cs"/>
+                <w:rtl/>
+              </w:rPr>
+              <w:t xml:space="preserve"> ורד</w:t>
+            </w:r>
+            <w:r>
+              <w:rPr>
+                <w:rFonts w:asciiTheme="minorBidi" w:hAnsiTheme="minorBidi" w:hint="cs"/>
+                <w:rtl/>
+              </w:rPr>
+              <w:t xml:space="preserve"> ו.</w:t>
+            </w:r>
+            <w:r>
+              <w:rPr>
+                <w:rFonts w:asciiTheme="minorBidi" w:hAnsiTheme="minorBidi" w:hint="cs"/>
+                <w:rtl/>
+              </w:rPr>
+              <w:t xml:space="preserve"> . מסיימים סוף שיעור5.</w:t>
             </w:r>
           </w:p>
           <w:p>
@@ -1349,51 +1415,79 @@
             <w:r>
               <w:rPr>
                 <w:rFonts w:asciiTheme="minorBidi" w:hAnsiTheme="minorBidi" w:hint="cs"/>
-                <w:rtl/>
-              </w:rPr>
-              <w:t xml:space="preserve">יוד10 בכיתתה </w:t>
-            </w:r>
-            <w:r>
+                <w:highlight w:val="green"/>
+                <w:rtl/>
+              </w:rPr>
+              <w:t>יוד8 מבוא לביולוגיה שיעור 5. אין שיעור6</w:t>
+            </w:r>
+          </w:p>
+          <w:p>
+            <w:pPr>
+              <w:spacing w:line="360" w:lineRule="auto"/>
               <w:rPr>
                 <w:rFonts w:asciiTheme="minorBidi" w:hAnsiTheme="minorBidi"/>
                 <w:rtl/>
               </w:rPr>
-              <w:t>–</w:t>
-            </w:r>
-            <w:r>
-              <w:rPr>
-                <w:rFonts w:asciiTheme="minorBidi" w:hAnsiTheme="minorBidi" w:hint="cs"/>
-                <w:rtl/>
-              </w:rPr>
-              <w:t xml:space="preserve"> השגחה </w:t>
-            </w:r>
-            <w:r>
+            </w:pPr>
+            <w:r>
+              <w:rPr>
+                <w:rFonts w:asciiTheme="minorBidi" w:hAnsiTheme="minorBidi" w:hint="cs"/>
+                <w:rtl/>
+              </w:rPr>
+              <w:t>יוד</w:t>
+            </w:r>
+            <w:r>
+              <w:rPr>
+                <w:rFonts w:asciiTheme="minorBidi" w:hAnsiTheme="minorBidi" w:hint="cs"/>
+                <w:rtl/>
+              </w:rPr>
+              <w:t>-</w:t>
+            </w:r>
+            <w:r>
+              <w:rPr>
+                <w:rFonts w:asciiTheme="minorBidi" w:hAnsiTheme="minorBidi" w:hint="cs"/>
+                <w:rtl/>
+              </w:rPr>
+              <w:t>8-</w:t>
+            </w:r>
+            <w:r>
+              <w:rPr>
+                <w:rFonts w:asciiTheme="minorBidi" w:hAnsiTheme="minorBidi" w:hint="cs"/>
+                <w:rtl/>
+              </w:rPr>
+              <w:t xml:space="preserve">9-10 אין </w:t>
+            </w:r>
+            <w:proofErr w:type="spellStart"/>
+            <w:r>
+              <w:rPr>
+                <w:rFonts w:asciiTheme="minorBidi" w:hAnsiTheme="minorBidi" w:hint="cs"/>
+                <w:rtl/>
+              </w:rPr>
+              <w:t>חנג</w:t>
+            </w:r>
+            <w:proofErr w:type="spellEnd"/>
+            <w:r>
+              <w:rPr>
+                <w:rFonts w:asciiTheme="minorBidi" w:hAnsiTheme="minorBidi" w:hint="cs"/>
+                <w:rtl/>
+              </w:rPr>
+              <w:t xml:space="preserve"> </w:t>
+            </w:r>
+          </w:p>
+          <w:p>
+            <w:pPr>
+              <w:spacing w:line="360" w:lineRule="auto"/>
               <w:rPr>
                 <w:rFonts w:asciiTheme="minorBidi" w:hAnsiTheme="minorBidi"/>
                 <w:rtl/>
               </w:rPr>
-              <w:t>–</w:t>
-            </w:r>
-            <w:r>
-              <w:rPr>
-                <w:rFonts w:asciiTheme="minorBidi" w:hAnsiTheme="minorBidi" w:hint="cs"/>
-                <w:rtl/>
-              </w:rPr>
-              <w:t xml:space="preserve"> ורד</w:t>
-            </w:r>
-            <w:r>
-              <w:rPr>
-                <w:rFonts w:asciiTheme="minorBidi" w:hAnsiTheme="minorBidi" w:hint="cs"/>
-                <w:rtl/>
-              </w:rPr>
-              <w:t xml:space="preserve"> ו.</w:t>
-            </w:r>
-            <w:r>
-              <w:rPr>
-                <w:rFonts w:asciiTheme="minorBidi" w:hAnsiTheme="minorBidi" w:hint="cs"/>
-                <w:rtl/>
-              </w:rPr>
-              <w:t xml:space="preserve"> . מסיימים סוף שיעור5.</w:t>
+            </w:pPr>
+            <w:r>
+              <w:rPr>
+                <w:rFonts w:asciiTheme="minorBidi" w:hAnsiTheme="minorBidi" w:hint="cs"/>
+                <w:rtl/>
+              </w:rPr>
+              <w:t>מתמטיקה עם רימה שיעור 0-1-2 יתקיים בחדר 411</w:t>
             </w:r>
           </w:p>
           <w:p>
@@ -1407,25 +1501,25 @@
             <w:r>
               <w:rPr>
                 <w:rFonts w:asciiTheme="minorBidi" w:hAnsiTheme="minorBidi" w:hint="cs"/>
-                <w:rtl/>
-              </w:rPr>
-              <w:t xml:space="preserve">יוד9-10 אין </w:t>
-            </w:r>
-            <w:proofErr w:type="spellStart"/>
-            <w:r>
-              <w:rPr>
-                <w:rFonts w:asciiTheme="minorBidi" w:hAnsiTheme="minorBidi" w:hint="cs"/>
-                <w:rtl/>
-              </w:rPr>
-              <w:t>חנג</w:t>
-            </w:r>
-            <w:proofErr w:type="spellEnd"/>
-            <w:r>
-              <w:rPr>
-                <w:rFonts w:asciiTheme="minorBidi" w:hAnsiTheme="minorBidi" w:hint="cs"/>
-                <w:rtl/>
-              </w:rPr>
-              <w:t xml:space="preserve"> לבנים עם עמית.</w:t>
+                <w:highlight w:val="green"/>
+                <w:rtl/>
+              </w:rPr>
+              <w:t>מתמטיקה עם ערן שיעור 0-1-2</w:t>
+            </w:r>
+            <w:r>
+              <w:rPr>
+                <w:rFonts w:asciiTheme="minorBidi" w:hAnsiTheme="minorBidi" w:hint="cs"/>
+                <w:rtl/>
+              </w:rPr>
+              <w:t xml:space="preserve"> </w:t>
+            </w:r>
+            <w:r>
+              <w:rPr>
+                <w:rFonts w:asciiTheme="minorBidi" w:hAnsiTheme="minorBidi" w:hint="cs"/>
+                <w:highlight w:val="green"/>
+                <w:rtl/>
+              </w:rPr>
+              <w:t xml:space="preserve"> ילמדו בחדר 413</w:t>
             </w:r>
           </w:p>
           <w:p>
@@ -1441,7 +1535,7 @@
                 <w:rFonts w:asciiTheme="minorBidi" w:hAnsiTheme="minorBidi" w:hint="cs"/>
                 <w:rtl/>
               </w:rPr>
-              <w:t>מתמטיקה עם רימה שיעור 0-1-2 יתקיים בחדר 411</w:t>
+              <w:t>מתמט' עם שיר אין שיעורים.</w:t>
             </w:r>
           </w:p>
           <w:p>
@@ -1457,7 +1551,29 @@
                 <w:rFonts w:asciiTheme="minorBidi" w:hAnsiTheme="minorBidi" w:hint="cs"/>
                 <w:rtl/>
               </w:rPr>
-              <w:t>מתמט' עם שיר אין שיעורים.</w:t>
+              <w:t xml:space="preserve">יוד8-9-10 תקשוב עם אלי, </w:t>
+            </w:r>
+            <w:r>
+              <w:rPr>
+                <w:rFonts w:asciiTheme="minorBidi" w:hAnsiTheme="minorBidi" w:hint="cs"/>
+                <w:highlight w:val="green"/>
+                <w:rtl/>
+              </w:rPr>
+              <w:t>מתחיל שיעור6</w:t>
+            </w:r>
+            <w:r>
+              <w:rPr>
+                <w:rFonts w:asciiTheme="minorBidi" w:hAnsiTheme="minorBidi" w:hint="cs"/>
+                <w:rtl/>
+              </w:rPr>
+              <w:t xml:space="preserve"> </w:t>
+            </w:r>
+            <w:r>
+              <w:rPr>
+                <w:rFonts w:asciiTheme="minorBidi" w:hAnsiTheme="minorBidi" w:hint="cs"/>
+                <w:rtl/>
+              </w:rPr>
+              <w:t>לומדים בחדר 311.</w:t>
             </w:r>
           </w:p>
           <w:p>
@@ -1471,9 +1587,18 @@
             <w:r>
               <w:rPr>
                 <w:rFonts w:asciiTheme="minorBidi" w:hAnsiTheme="minorBidi" w:hint="cs"/>
-                <w:rtl/>
-              </w:rPr>
-              <w:t>יוד8-9-10 תקשוב עם אלי, שיעור 7-9 לומדים בחדר 311.</w:t>
+                <w:highlight w:val="green"/>
+                <w:rtl/>
+              </w:rPr>
+              <w:t xml:space="preserve">אנגלית עם שלומית, </w:t>
+            </w:r>
+            <w:r>
+              <w:rPr>
+                <w:rFonts w:asciiTheme="minorBidi" w:hAnsiTheme="minorBidi" w:hint="cs"/>
+                <w:highlight w:val="green"/>
+                <w:rtl/>
+              </w:rPr>
+              <w:t>שיעור 5 עבודה עצמית בספריה.</w:t>
             </w:r>
           </w:p>
         </w:tc>
@@ -1576,19 +1701,18 @@
               </w:rPr>
               <w:t xml:space="preserve">יא8-9 מתכונת מתמטיקה שיעור 1-3. </w:t>
             </w:r>
-          </w:p>
-          <w:p>
-            <w:pPr>
-              <w:spacing w:line="360" w:lineRule="auto"/>
-              <w:rPr>
-                <w:rFonts w:asciiTheme="minorBidi" w:hAnsiTheme="minorBidi"/>
+            <w:r>
+              <w:rPr>
+                <w:rFonts w:asciiTheme="minorBidi" w:hAnsiTheme="minorBidi" w:hint="cs"/>
                 <w:b/>
                 <w:bCs/>
                 <w:sz w:val="24"/>
                 <w:szCs w:val="24"/>
-                <w:rtl/>
-              </w:rPr>
-            </w:pPr>
+                <w:highlight w:val="green"/>
+                <w:rtl/>
+              </w:rPr>
+              <w:t>(תלמידי יא9 שאינם נבחנים מגיעים</w:t>
+            </w:r>
             <w:r>
               <w:rPr>
                 <w:rFonts w:asciiTheme="minorBidi" w:hAnsiTheme="minorBidi" w:hint="cs"/>
@@ -1596,23 +1720,25 @@
                 <w:bCs/>
                 <w:sz w:val="24"/>
                 <w:szCs w:val="24"/>
-                <w:rtl/>
-              </w:rPr>
-              <w:t>יא8 משיעור4</w:t>
-            </w:r>
-          </w:p>
-          <w:p>
-            <w:pPr>
-              <w:spacing w:line="360" w:lineRule="auto"/>
-              <w:rPr>
-                <w:rFonts w:asciiTheme="minorBidi" w:hAnsiTheme="minorBidi"/>
+                <w:highlight w:val="green"/>
+                <w:rtl/>
+              </w:rPr>
+              <w:t xml:space="preserve"> 10.15 ולומדים עם תמר ואולגה במרכז </w:t>
+            </w:r>
+            <w:proofErr w:type="spellStart"/>
+            <w:r>
+              <w:rPr>
+                <w:rFonts w:asciiTheme="minorBidi" w:hAnsiTheme="minorBidi" w:hint="cs"/>
                 <w:b/>
                 <w:bCs/>
                 <w:sz w:val="24"/>
                 <w:szCs w:val="24"/>
-                <w:rtl/>
-              </w:rPr>
-            </w:pPr>
+                <w:highlight w:val="green"/>
+                <w:rtl/>
+              </w:rPr>
+              <w:t>מהו"ת</w:t>
+            </w:r>
+            <w:proofErr w:type="spellEnd"/>
             <w:r>
               <w:rPr>
                 <w:rFonts w:asciiTheme="minorBidi" w:hAnsiTheme="minorBidi" w:hint="cs"/>
@@ -1620,120 +1746,189 @@
                 <w:bCs/>
                 <w:sz w:val="24"/>
                 <w:szCs w:val="24"/>
-                <w:rtl/>
-              </w:rPr>
-              <w:t xml:space="preserve">יא9 קב' א' שיעור 4+5+6  </w:t>
-            </w:r>
-            <w:proofErr w:type="spellStart"/>
-            <w:r>
-              <w:rPr>
-                <w:rFonts w:asciiTheme="minorBidi" w:hAnsiTheme="minorBidi" w:hint="cs"/>
-                <w:b/>
-                <w:bCs/>
-                <w:sz w:val="24"/>
-                <w:szCs w:val="24"/>
-                <w:rtl/>
-              </w:rPr>
-              <w:t>הסטוריה</w:t>
-            </w:r>
-            <w:proofErr w:type="spellEnd"/>
-            <w:r>
-              <w:rPr>
-                <w:rFonts w:asciiTheme="minorBidi" w:hAnsiTheme="minorBidi" w:hint="cs"/>
-                <w:b/>
-                <w:bCs/>
-                <w:sz w:val="24"/>
-                <w:szCs w:val="24"/>
-                <w:rtl/>
-              </w:rPr>
-              <w:t xml:space="preserve"> עם אולגה.  קב' ב' </w:t>
-            </w:r>
-            <w:r>
-              <w:rPr>
-                <w:rFonts w:asciiTheme="minorBidi" w:hAnsiTheme="minorBidi" w:hint="cs"/>
-                <w:b/>
-                <w:bCs/>
-                <w:sz w:val="24"/>
-                <w:szCs w:val="24"/>
-                <w:rtl/>
-              </w:rPr>
-              <w:t xml:space="preserve">שיעור4 </w:t>
-            </w:r>
-            <w:proofErr w:type="spellStart"/>
-            <w:r>
-              <w:rPr>
-                <w:rFonts w:asciiTheme="minorBidi" w:hAnsiTheme="minorBidi" w:hint="cs"/>
-                <w:b/>
-                <w:bCs/>
-                <w:sz w:val="24"/>
-                <w:szCs w:val="24"/>
-                <w:rtl/>
-              </w:rPr>
-              <w:t>הסטוריה</w:t>
-            </w:r>
-            <w:proofErr w:type="spellEnd"/>
-            <w:r>
-              <w:rPr>
-                <w:rFonts w:asciiTheme="minorBidi" w:hAnsiTheme="minorBidi" w:hint="cs"/>
-                <w:b/>
-                <w:bCs/>
-                <w:sz w:val="24"/>
-                <w:szCs w:val="24"/>
-                <w:rtl/>
-              </w:rPr>
-              <w:t xml:space="preserve"> עם מירי+שיעור5 אזרחות (חדר כימיה). מסיימים סוף שיעור זה.</w:t>
+                <w:highlight w:val="green"/>
+                <w:rtl/>
+              </w:rPr>
+              <w:t>)</w:t>
             </w:r>
           </w:p>
           <w:p>
             <w:pPr>
               <w:spacing w:line="360" w:lineRule="auto"/>
-              <w:rPr>
-                <w:rFonts w:asciiTheme="minorBidi" w:hAnsiTheme="minorBidi"/>
-                <w:rtl/>
-              </w:rPr>
-            </w:pPr>
-            <w:r>
-              <w:rPr>
-                <w:rFonts w:asciiTheme="minorBidi" w:hAnsiTheme="minorBidi"/>
-                <w:b/>
-                <w:bCs/>
-                <w:sz w:val="24"/>
-                <w:szCs w:val="24"/>
-                <w:rtl/>
-              </w:rPr>
-              <w:t xml:space="preserve">מבחן </w:t>
-            </w:r>
-            <w:proofErr w:type="spellStart"/>
-            <w:r>
-              <w:rPr>
-                <w:rFonts w:asciiTheme="minorBidi" w:hAnsiTheme="minorBidi"/>
-                <w:b/>
-                <w:bCs/>
-                <w:sz w:val="24"/>
-                <w:szCs w:val="24"/>
-                <w:rtl/>
-              </w:rPr>
-              <w:t>בהסטוריה</w:t>
-            </w:r>
-            <w:proofErr w:type="spellEnd"/>
-            <w:r>
-              <w:rPr>
-                <w:rFonts w:asciiTheme="minorBidi" w:hAnsiTheme="minorBidi"/>
-                <w:b/>
-                <w:bCs/>
-                <w:sz w:val="24"/>
-                <w:szCs w:val="24"/>
-                <w:rtl/>
-              </w:rPr>
-              <w:t xml:space="preserve"> יא1-7+11+12</w:t>
-            </w:r>
-            <w:r>
               <w:rPr>
                 <w:rFonts w:asciiTheme="minorBidi" w:hAnsiTheme="minorBidi"/>
                 <w:sz w:val="24"/>
                 <w:szCs w:val="24"/>
                 <w:rtl/>
               </w:rPr>
+            </w:pPr>
+            <w:r>
+              <w:rPr>
+                <w:rFonts w:asciiTheme="minorBidi" w:hAnsiTheme="minorBidi" w:hint="cs"/>
+                <w:sz w:val="24"/>
+                <w:szCs w:val="24"/>
+                <w:rtl/>
+              </w:rPr>
+              <w:t xml:space="preserve">יא8 </w:t>
+            </w:r>
+            <w:r>
+              <w:rPr>
+                <w:rFonts w:asciiTheme="minorBidi" w:hAnsiTheme="minorBidi" w:hint="cs"/>
+                <w:sz w:val="24"/>
+                <w:szCs w:val="24"/>
+                <w:rtl/>
+              </w:rPr>
+              <w:t>שיעור4</w:t>
+            </w:r>
+            <w:r>
+              <w:rPr>
+                <w:rFonts w:asciiTheme="minorBidi" w:hAnsiTheme="minorBidi" w:hint="cs"/>
+                <w:sz w:val="24"/>
+                <w:szCs w:val="24"/>
+                <w:rtl/>
+              </w:rPr>
+              <w:t xml:space="preserve"> אזרחות עם ליטל. בסוף השיעור יוצאים הביתה ומתחברים ב 13.00 בזום </w:t>
+            </w:r>
+            <w:proofErr w:type="spellStart"/>
+            <w:r>
+              <w:rPr>
+                <w:rFonts w:asciiTheme="minorBidi" w:hAnsiTheme="minorBidi" w:hint="cs"/>
+                <w:sz w:val="24"/>
+                <w:szCs w:val="24"/>
+                <w:rtl/>
+              </w:rPr>
+              <w:t>להסטוריה</w:t>
+            </w:r>
+            <w:proofErr w:type="spellEnd"/>
+            <w:r>
+              <w:rPr>
+                <w:rFonts w:asciiTheme="minorBidi" w:hAnsiTheme="minorBidi" w:hint="cs"/>
+                <w:sz w:val="24"/>
+                <w:szCs w:val="24"/>
+                <w:rtl/>
+              </w:rPr>
+              <w:t xml:space="preserve"> עם נטע.</w:t>
+            </w:r>
+          </w:p>
+          <w:p>
+            <w:pPr>
+              <w:spacing w:line="360" w:lineRule="auto"/>
+              <w:rPr>
+                <w:rFonts w:asciiTheme="minorBidi" w:hAnsiTheme="minorBidi"/>
+                <w:sz w:val="24"/>
+                <w:szCs w:val="24"/>
+                <w:rtl/>
+              </w:rPr>
+            </w:pPr>
+            <w:r>
+              <w:rPr>
+                <w:rFonts w:asciiTheme="minorBidi" w:hAnsiTheme="minorBidi" w:hint="cs"/>
+                <w:sz w:val="24"/>
+                <w:szCs w:val="24"/>
+                <w:rtl/>
+              </w:rPr>
+              <w:t xml:space="preserve">יא9 קב' א' שיעור 4+5+6  </w:t>
+            </w:r>
+            <w:proofErr w:type="spellStart"/>
+            <w:r>
+              <w:rPr>
+                <w:rFonts w:asciiTheme="minorBidi" w:hAnsiTheme="minorBidi" w:hint="cs"/>
+                <w:sz w:val="24"/>
+                <w:szCs w:val="24"/>
+                <w:rtl/>
+              </w:rPr>
+              <w:t>הסטוריה</w:t>
+            </w:r>
+            <w:proofErr w:type="spellEnd"/>
+            <w:r>
+              <w:rPr>
+                <w:rFonts w:asciiTheme="minorBidi" w:hAnsiTheme="minorBidi" w:hint="cs"/>
+                <w:sz w:val="24"/>
+                <w:szCs w:val="24"/>
+                <w:rtl/>
+              </w:rPr>
+              <w:t xml:space="preserve"> עם אולגה.  קב' ב' </w:t>
+            </w:r>
+            <w:r>
+              <w:rPr>
+                <w:rFonts w:asciiTheme="minorBidi" w:hAnsiTheme="minorBidi" w:hint="cs"/>
+                <w:sz w:val="24"/>
+                <w:szCs w:val="24"/>
+                <w:rtl/>
+              </w:rPr>
+              <w:t xml:space="preserve">שיעור4 </w:t>
+            </w:r>
+            <w:proofErr w:type="spellStart"/>
+            <w:r>
+              <w:rPr>
+                <w:rFonts w:asciiTheme="minorBidi" w:hAnsiTheme="minorBidi" w:hint="cs"/>
+                <w:sz w:val="24"/>
+                <w:szCs w:val="24"/>
+                <w:rtl/>
+              </w:rPr>
+              <w:t>הסטוריה</w:t>
+            </w:r>
+            <w:proofErr w:type="spellEnd"/>
+            <w:r>
+              <w:rPr>
+                <w:rFonts w:asciiTheme="minorBidi" w:hAnsiTheme="minorBidi" w:hint="cs"/>
+                <w:sz w:val="24"/>
+                <w:szCs w:val="24"/>
+                <w:rtl/>
+              </w:rPr>
+              <w:t xml:space="preserve"> עם מירי+שיעור5 אזרחות (חדר כימיה). מסיימים סוף שיעור זה.</w:t>
+            </w:r>
+          </w:p>
+          <w:p>
+            <w:pPr>
+              <w:spacing w:line="360" w:lineRule="auto"/>
+              <w:rPr>
+                <w:rFonts w:asciiTheme="minorBidi" w:hAnsiTheme="minorBidi"/>
+                <w:rtl/>
+              </w:rPr>
+            </w:pPr>
+            <w:r>
+              <w:rPr>
+                <w:rFonts w:asciiTheme="minorBidi" w:hAnsiTheme="minorBidi"/>
+                <w:b/>
+                <w:bCs/>
+                <w:sz w:val="24"/>
+                <w:szCs w:val="24"/>
+                <w:rtl/>
+              </w:rPr>
+              <w:t xml:space="preserve">מבחן </w:t>
+            </w:r>
+            <w:proofErr w:type="spellStart"/>
+            <w:r>
+              <w:rPr>
+                <w:rFonts w:asciiTheme="minorBidi" w:hAnsiTheme="minorBidi"/>
+                <w:b/>
+                <w:bCs/>
+                <w:sz w:val="24"/>
+                <w:szCs w:val="24"/>
+                <w:rtl/>
+              </w:rPr>
+              <w:t>בהסטוריה</w:t>
+            </w:r>
+            <w:proofErr w:type="spellEnd"/>
+            <w:r>
+              <w:rPr>
+                <w:rFonts w:asciiTheme="minorBidi" w:hAnsiTheme="minorBidi"/>
+                <w:b/>
+                <w:bCs/>
+                <w:sz w:val="24"/>
+                <w:szCs w:val="24"/>
+                <w:rtl/>
+              </w:rPr>
+              <w:t xml:space="preserve"> יא1-7+11+12</w:t>
+            </w:r>
+            <w:r>
+              <w:rPr>
+                <w:rFonts w:asciiTheme="minorBidi" w:hAnsiTheme="minorBidi"/>
+                <w:sz w:val="24"/>
+                <w:szCs w:val="24"/>
+                <w:rtl/>
+              </w:rPr>
               <w:t xml:space="preserve"> </w:t>
             </w:r>
             <w:r>
@@ -1816,6 +2011,177 @@
                 <w:rtl/>
               </w:rPr>
               <w:t>- נא להצטייד באזניות.</w:t>
+            </w:r>
+          </w:p>
+          <w:p>
+            <w:pPr>
+              <w:spacing w:line="360" w:lineRule="auto"/>
+              <w:rPr>
+                <w:rFonts w:asciiTheme="minorBidi" w:hAnsiTheme="minorBidi"/>
+                <w:rtl/>
+              </w:rPr>
+            </w:pPr>
+            <w:r>
+              <w:rPr>
+                <w:rFonts w:asciiTheme="minorBidi" w:hAnsiTheme="minorBidi" w:hint="cs"/>
+                <w:rtl/>
+              </w:rPr>
+              <w:t xml:space="preserve">קולנוע עם דור השיעורים יתקיימו בחדר </w:t>
+            </w:r>
+            <w:r>
+              <w:rPr>
+                <w:rFonts w:asciiTheme="minorBidi" w:hAnsiTheme="minorBidi" w:hint="cs"/>
+                <w:rtl/>
+              </w:rPr>
+              <w:t>412</w:t>
+            </w:r>
+          </w:p>
+          <w:p>
+            <w:pPr>
+              <w:spacing w:line="360" w:lineRule="auto"/>
+              <w:rPr>
+                <w:rFonts w:asciiTheme="minorBidi" w:hAnsiTheme="minorBidi"/>
+                <w:rtl/>
+              </w:rPr>
+            </w:pPr>
+            <w:proofErr w:type="spellStart"/>
+            <w:r>
+              <w:rPr>
+                <w:rFonts w:asciiTheme="minorBidi" w:hAnsiTheme="minorBidi" w:hint="cs"/>
+                <w:highlight w:val="green"/>
+                <w:rtl/>
+              </w:rPr>
+              <w:t>חנ"ג</w:t>
+            </w:r>
+            <w:proofErr w:type="spellEnd"/>
+            <w:r>
+              <w:rPr>
+                <w:rFonts w:asciiTheme="minorBidi" w:hAnsiTheme="minorBidi" w:hint="cs"/>
+                <w:highlight w:val="green"/>
+                <w:rtl/>
+              </w:rPr>
+              <w:t xml:space="preserve"> מגמה עם ברוך יתקיים בשעה 8.30-9.30 בזום, </w:t>
+            </w:r>
+            <w:proofErr w:type="spellStart"/>
+            <w:r>
+              <w:rPr>
+                <w:rFonts w:asciiTheme="minorBidi" w:hAnsiTheme="minorBidi" w:hint="cs"/>
+                <w:highlight w:val="green"/>
+                <w:rtl/>
+              </w:rPr>
+              <w:t>אחכ</w:t>
+            </w:r>
+            <w:proofErr w:type="spellEnd"/>
+            <w:r>
+              <w:rPr>
+                <w:rFonts w:asciiTheme="minorBidi" w:hAnsiTheme="minorBidi" w:hint="cs"/>
+                <w:highlight w:val="green"/>
+                <w:rtl/>
+              </w:rPr>
+              <w:t xml:space="preserve"> יוצאים </w:t>
+            </w:r>
+            <w:proofErr w:type="spellStart"/>
+            <w:r>
+              <w:rPr>
+                <w:rFonts w:asciiTheme="minorBidi" w:hAnsiTheme="minorBidi" w:hint="cs"/>
+                <w:highlight w:val="green"/>
+                <w:rtl/>
+              </w:rPr>
+              <w:t>לביהס</w:t>
+            </w:r>
+            <w:proofErr w:type="spellEnd"/>
+            <w:r>
+              <w:rPr>
+                <w:rFonts w:asciiTheme="minorBidi" w:hAnsiTheme="minorBidi" w:hint="cs"/>
+                <w:highlight w:val="green"/>
+                <w:rtl/>
+              </w:rPr>
+              <w:t>.</w:t>
+            </w:r>
+          </w:p>
+          <w:p>
+            <w:pPr>
+              <w:spacing w:line="360" w:lineRule="auto"/>
+              <w:rPr>
+                <w:rFonts w:asciiTheme="minorBidi" w:hAnsiTheme="minorBidi"/>
+                <w:rtl/>
+              </w:rPr>
+            </w:pPr>
+            <w:r>
+              <w:rPr>
+                <w:rFonts w:asciiTheme="minorBidi" w:hAnsiTheme="minorBidi" w:hint="cs"/>
+                <w:highlight w:val="green"/>
+                <w:rtl/>
+              </w:rPr>
+              <w:lastRenderedPageBreak/>
+              <w:t xml:space="preserve">ביולוגיה ב' עם יעקב </w:t>
+            </w:r>
+            <w:r>
+              <w:rPr>
+                <w:rFonts w:asciiTheme="minorBidi" w:hAnsiTheme="minorBidi"/>
+                <w:highlight w:val="green"/>
+                <w:rtl/>
+              </w:rPr>
+              <w:t>–</w:t>
+            </w:r>
+            <w:r>
+              <w:rPr>
+                <w:rFonts w:asciiTheme="minorBidi" w:hAnsiTheme="minorBidi" w:hint="cs"/>
+                <w:highlight w:val="green"/>
+                <w:rtl/>
+              </w:rPr>
+              <w:t xml:space="preserve"> אין </w:t>
+            </w:r>
+            <w:r>
+              <w:rPr>
+                <w:rFonts w:asciiTheme="minorBidi" w:hAnsiTheme="minorBidi" w:hint="cs"/>
+                <w:highlight w:val="green"/>
+                <w:rtl/>
+              </w:rPr>
+              <w:t>ש</w:t>
+            </w:r>
+            <w:r>
+              <w:rPr>
+                <w:rFonts w:asciiTheme="minorBidi" w:hAnsiTheme="minorBidi" w:hint="cs"/>
+                <w:highlight w:val="green"/>
+                <w:rtl/>
+              </w:rPr>
+              <w:t>יעור1+2</w:t>
+            </w:r>
+          </w:p>
+          <w:p>
+            <w:pPr>
+              <w:spacing w:line="360" w:lineRule="auto"/>
+              <w:rPr>
+                <w:rFonts w:asciiTheme="minorBidi" w:hAnsiTheme="minorBidi"/>
+                <w:rtl/>
+              </w:rPr>
+            </w:pPr>
+            <w:r>
+              <w:rPr>
+                <w:rFonts w:asciiTheme="minorBidi" w:hAnsiTheme="minorBidi" w:hint="cs"/>
+                <w:highlight w:val="green"/>
+                <w:rtl/>
+              </w:rPr>
+              <w:t xml:space="preserve">פיסיקה עם יובל לומדים 8.15-9.30 מהבית ובאים </w:t>
+            </w:r>
+            <w:proofErr w:type="spellStart"/>
+            <w:r>
+              <w:rPr>
+                <w:rFonts w:asciiTheme="minorBidi" w:hAnsiTheme="minorBidi" w:hint="cs"/>
+                <w:highlight w:val="green"/>
+                <w:rtl/>
+              </w:rPr>
+              <w:t>לביהס</w:t>
+            </w:r>
+            <w:proofErr w:type="spellEnd"/>
+            <w:r>
+              <w:rPr>
+                <w:rFonts w:asciiTheme="minorBidi" w:hAnsiTheme="minorBidi" w:hint="cs"/>
+                <w:highlight w:val="green"/>
+                <w:rtl/>
+              </w:rPr>
+              <w:t xml:space="preserve"> לשיעור3</w:t>
             </w:r>
           </w:p>
         </w:tc>
@@ -1857,6 +2223,7 @@
                 <w:szCs w:val="28"/>
                 <w:rtl/>
               </w:rPr>
+              <w:lastRenderedPageBreak/>
               <w:t xml:space="preserve">שכבת </w:t>
             </w:r>
             <w:proofErr w:type="spellStart"/>
@@ -1942,7 +2309,67 @@
                 <w:rFonts w:asciiTheme="minorBidi" w:hAnsiTheme="minorBidi" w:hint="cs"/>
                 <w:rtl/>
               </w:rPr>
-              <w:t>שיעור4 אנגלית כרגיל. מסיימים סוף שיעור זה.</w:t>
+              <w:t>שיעור4 אנגלית כרגיל</w:t>
+            </w:r>
+            <w:r>
+              <w:rPr>
+                <w:rFonts w:asciiTheme="minorBidi" w:hAnsiTheme="minorBidi" w:hint="cs"/>
+                <w:rtl/>
+              </w:rPr>
+              <w:t xml:space="preserve"> </w:t>
+            </w:r>
+            <w:r>
+              <w:rPr>
+                <w:rFonts w:asciiTheme="minorBidi" w:hAnsiTheme="minorBidi" w:hint="cs"/>
+                <w:rtl/>
+              </w:rPr>
+              <w:t xml:space="preserve">. </w:t>
+            </w:r>
+            <w:r>
+              <w:rPr>
+                <w:rFonts w:asciiTheme="minorBidi" w:hAnsiTheme="minorBidi" w:hint="cs"/>
+                <w:highlight w:val="green"/>
+                <w:rtl/>
+              </w:rPr>
+              <w:t>לתלמידי שלומית אין</w:t>
+            </w:r>
+            <w:r>
+              <w:rPr>
+                <w:rFonts w:asciiTheme="minorBidi" w:hAnsiTheme="minorBidi" w:hint="cs"/>
+                <w:rtl/>
+              </w:rPr>
+              <w:t xml:space="preserve"> </w:t>
+            </w:r>
+            <w:proofErr w:type="spellStart"/>
+            <w:r>
+              <w:rPr>
+                <w:rFonts w:asciiTheme="minorBidi" w:hAnsiTheme="minorBidi" w:hint="cs"/>
+                <w:highlight w:val="green"/>
+                <w:rtl/>
+              </w:rPr>
+              <w:t>שיעור</w:t>
+            </w:r>
+            <w:r>
+              <w:rPr>
+                <w:rFonts w:asciiTheme="minorBidi" w:hAnsiTheme="minorBidi" w:hint="cs"/>
+                <w:rtl/>
+              </w:rPr>
+              <w:t>.</w:t>
+            </w:r>
+            <w:r>
+              <w:rPr>
+                <w:rFonts w:asciiTheme="minorBidi" w:hAnsiTheme="minorBidi" w:hint="cs"/>
+                <w:rtl/>
+              </w:rPr>
+              <w:t>מסיימים</w:t>
+            </w:r>
+            <w:proofErr w:type="spellEnd"/>
+            <w:r>
+              <w:rPr>
+                <w:rFonts w:asciiTheme="minorBidi" w:hAnsiTheme="minorBidi" w:hint="cs"/>
+                <w:rtl/>
+              </w:rPr>
+              <w:t xml:space="preserve"> סוף שיעור זה.</w:t>
             </w:r>
           </w:p>
           <w:p>
@@ -1978,6 +2405,83 @@
                 <w:rtl/>
               </w:rPr>
               <w:t>ספרות עולים חדשים עם ורד שיעור 5+6</w:t>
+            </w:r>
+          </w:p>
+          <w:p>
+            <w:pPr>
+              <w:pStyle w:val="NormalWeb"/>
+              <w:bidi/>
+              <w:spacing w:before="0" w:beforeAutospacing="0" w:after="0" w:afterAutospacing="0" w:line="360" w:lineRule="auto"/>
+              <w:rPr>
+                <w:rFonts w:asciiTheme="minorBidi" w:hAnsiTheme="minorBidi" w:cstheme="minorBidi"/>
+                <w:sz w:val="22"/>
+                <w:szCs w:val="22"/>
+                <w:rtl/>
+              </w:rPr>
+            </w:pPr>
+            <w:r>
+              <w:rPr>
+                <w:rFonts w:asciiTheme="minorBidi" w:hAnsiTheme="minorBidi" w:cstheme="minorBidi" w:hint="cs"/>
+                <w:sz w:val="22"/>
+                <w:szCs w:val="22"/>
+                <w:highlight w:val="green"/>
+                <w:rtl/>
+              </w:rPr>
+              <w:t xml:space="preserve">יב2 מגיעים לביה"ס לשיעור 5 ולומדים : אזרחות, </w:t>
+            </w:r>
+            <w:proofErr w:type="spellStart"/>
+            <w:r>
+              <w:rPr>
+                <w:rFonts w:asciiTheme="minorBidi" w:hAnsiTheme="minorBidi" w:cstheme="minorBidi" w:hint="cs"/>
+                <w:sz w:val="22"/>
+                <w:szCs w:val="22"/>
+                <w:highlight w:val="green"/>
+                <w:rtl/>
+              </w:rPr>
+              <w:t>חנ"ג</w:t>
+            </w:r>
+            <w:proofErr w:type="spellEnd"/>
+            <w:r>
+              <w:rPr>
+                <w:rFonts w:asciiTheme="minorBidi" w:hAnsiTheme="minorBidi" w:cstheme="minorBidi" w:hint="cs"/>
+                <w:sz w:val="22"/>
+                <w:szCs w:val="22"/>
+                <w:highlight w:val="green"/>
+                <w:rtl/>
+              </w:rPr>
+              <w:t>, אזרחות. מסיימים בסוף שיעור7.</w:t>
+            </w:r>
+          </w:p>
+          <w:p>
+            <w:pPr>
+              <w:pStyle w:val="NormalWeb"/>
+              <w:bidi/>
+              <w:spacing w:before="0" w:beforeAutospacing="0" w:after="0" w:afterAutospacing="0" w:line="360" w:lineRule="auto"/>
+              <w:rPr>
+                <w:rFonts w:asciiTheme="minorBidi" w:hAnsiTheme="minorBidi" w:cstheme="minorBidi"/>
+                <w:sz w:val="22"/>
+                <w:szCs w:val="22"/>
+                <w:rtl/>
+              </w:rPr>
+            </w:pPr>
+            <w:r>
+              <w:rPr>
+                <w:rFonts w:asciiTheme="minorBidi" w:hAnsiTheme="minorBidi" w:cstheme="minorBidi" w:hint="cs"/>
+                <w:sz w:val="22"/>
+                <w:szCs w:val="22"/>
+                <w:rtl/>
+              </w:rPr>
+              <w:t xml:space="preserve">יב6 </w:t>
+            </w:r>
+            <w:r>
+              <w:rPr>
+                <w:rFonts w:asciiTheme="minorBidi" w:hAnsiTheme="minorBidi" w:cstheme="minorBidi" w:hint="cs"/>
+                <w:sz w:val="22"/>
+                <w:szCs w:val="22"/>
+                <w:highlight w:val="green"/>
+                <w:rtl/>
+              </w:rPr>
+              <w:t>שיעור6 ספרות עם אפרת.  מסיימים סוף שיעור 8.</w:t>
             </w:r>
           </w:p>
           <w:p>
@@ -2033,62 +2537,6 @@
         <w:rPr>
           <w:b/>
           <w:bCs/>
-          <w:rtl/>
-        </w:rPr>
-      </w:pPr>
-    </w:p>
-    <w:p>
-      <w:pPr>
-        <w:jc w:val="center"/>
-        <w:rPr>
-          <w:b/>
-          <w:bCs/>
-          <w:color w:val="7030A0"/>
-          <w:sz w:val="28"/>
-          <w:szCs w:val="28"/>
-          <w:u w:val="single"/>
-          <w:rtl/>
-        </w:rPr>
-      </w:pPr>
-    </w:p>
-    <w:p>
-      <w:pPr>
-        <w:jc w:val="center"/>
-        <w:rPr>
-          <w:b/>
-          <w:bCs/>
-          <w:color w:val="7030A0"/>
-          <w:sz w:val="28"/>
-          <w:szCs w:val="28"/>
-          <w:u w:val="single"/>
-          <w:rtl/>
-        </w:rPr>
-      </w:pPr>
-    </w:p>
-    <w:p>
-      <w:pPr>
-        <w:jc w:val="center"/>
-        <w:rPr>
-          <w:b/>
-          <w:bCs/>
-          <w:color w:val="7030A0"/>
-          <w:sz w:val="28"/>
-          <w:szCs w:val="28"/>
-          <w:u w:val="single"/>
-          <w:rtl/>
-        </w:rPr>
-      </w:pPr>
-    </w:p>
-    <w:p>
-      <w:pPr>
-        <w:jc w:val="center"/>
-        <w:rPr>
-          <w:b/>
-          <w:bCs/>
-          <w:color w:val="7030A0"/>
-          <w:sz w:val="28"/>
-          <w:szCs w:val="28"/>
-          <w:u w:val="single"/>
           <w:rtl/>
         </w:rPr>
       </w:pPr>
@@ -2208,6 +2656,7 @@
         <w:gridCol w:w="1449"/>
         <w:gridCol w:w="1460"/>
         <w:gridCol w:w="1460"/>
+        <w:gridCol w:w="1460"/>
         <w:gridCol w:w="1576"/>
         <w:gridCol w:w="1499"/>
         <w:gridCol w:w="1499"/>
@@ -2273,7 +2722,7 @@
                 <w:bCs/>
                 <w:rtl/>
               </w:rPr>
-              <w:t>שיר ושרית</w:t>
+              <w:t>שרית</w:t>
             </w:r>
           </w:p>
         </w:tc>
@@ -2317,7 +2766,51 @@
                 <w:bCs/>
                 <w:rtl/>
               </w:rPr>
-              <w:t>גיא ושרית</w:t>
+              <w:t xml:space="preserve">שיר </w:t>
+            </w:r>
+          </w:p>
+        </w:tc>
+        <w:tc>
+          <w:tcPr>
+            <w:tcW w:w="1460" w:type="dxa"/>
+            <w:shd w:val="clear" w:color="auto" w:fill="F2F2F2" w:themeFill="background1" w:themeFillShade="F2"/>
+          </w:tcPr>
+          <w:p>
+            <w:pPr>
+              <w:jc w:val="center"/>
+              <w:rPr>
+                <w:b/>
+                <w:bCs/>
+                <w:rtl/>
+              </w:rPr>
+            </w:pPr>
+            <w:r>
+              <w:rPr>
+                <w:rFonts w:hint="cs"/>
+                <w:b/>
+                <w:bCs/>
+                <w:rtl/>
+              </w:rPr>
+              <w:t>תלמידי יא8+9</w:t>
+            </w:r>
+          </w:p>
+          <w:p>
+            <w:pPr>
+              <w:jc w:val="center"/>
+              <w:rPr>
+                <w:b/>
+                <w:bCs/>
+                <w:rtl/>
+              </w:rPr>
+            </w:pPr>
+            <w:r>
+              <w:rPr>
+                <w:rFonts w:hint="cs"/>
+                <w:b/>
+                <w:bCs/>
+                <w:rtl/>
+              </w:rPr>
+              <w:t xml:space="preserve">גיא </w:t>
             </w:r>
           </w:p>
         </w:tc>
@@ -2528,6 +3021,36 @@
                 <w:szCs w:val="28"/>
                 <w:rtl/>
               </w:rPr>
+              <w:t>414</w:t>
+            </w:r>
+          </w:p>
+        </w:tc>
+        <w:tc>
+          <w:tcPr>
+            <w:tcW w:w="1460" w:type="dxa"/>
+          </w:tcPr>
+          <w:p>
+            <w:pPr>
+              <w:jc w:val="center"/>
+              <w:rPr>
+                <w:b/>
+                <w:bCs/>
+                <w:color w:val="7030A0"/>
+                <w:sz w:val="28"/>
+                <w:szCs w:val="28"/>
+                <w:rtl/>
+              </w:rPr>
+            </w:pPr>
+            <w:r>
+              <w:rPr>
+                <w:rFonts w:hint="cs"/>
+                <w:b/>
+                <w:bCs/>
+                <w:color w:val="7030A0"/>
+                <w:sz w:val="28"/>
+                <w:szCs w:val="28"/>
+                <w:rtl/>
+              </w:rPr>
               <w:t>431</w:t>
             </w:r>
           </w:p>
@@ -2711,6 +3234,27 @@
         <w:tc>
           <w:tcPr>
             <w:tcW w:w="1460" w:type="dxa"/>
+            <w:shd w:val="clear" w:color="auto" w:fill="30EC04"/>
+          </w:tcPr>
+          <w:p>
+            <w:pPr>
+              <w:jc w:val="center"/>
+              <w:rPr>
+                <w:rtl/>
+              </w:rPr>
+            </w:pPr>
+            <w:r>
+              <w:rPr>
+                <w:rFonts w:hint="cs"/>
+                <w:rtl/>
+              </w:rPr>
+              <w:t>דנית</w:t>
+            </w:r>
+          </w:p>
+        </w:tc>
+        <w:tc>
+          <w:tcPr>
+            <w:tcW w:w="1460" w:type="dxa"/>
           </w:tcPr>
           <w:p>
             <w:pPr>
@@ -2843,6 +3387,27 @@
                 <w:rFonts w:hint="cs"/>
                 <w:rtl/>
               </w:rPr>
+              <w:t>זהר</w:t>
+            </w:r>
+          </w:p>
+        </w:tc>
+        <w:tc>
+          <w:tcPr>
+            <w:tcW w:w="1460" w:type="dxa"/>
+            <w:shd w:val="clear" w:color="auto" w:fill="30EC04"/>
+          </w:tcPr>
+          <w:p>
+            <w:pPr>
+              <w:jc w:val="center"/>
+              <w:rPr>
+                <w:rtl/>
+              </w:rPr>
+            </w:pPr>
+            <w:r>
+              <w:rPr>
+                <w:rFonts w:hint="cs"/>
+                <w:rtl/>
+              </w:rPr>
               <w:t>דנית</w:t>
             </w:r>
           </w:p>
@@ -2969,29 +3534,42 @@
         <w:tc>
           <w:tcPr>
             <w:tcW w:w="1460" w:type="dxa"/>
-          </w:tcPr>
-          <w:p>
-            <w:pPr>
-              <w:jc w:val="center"/>
-              <w:rPr>
-                <w:rtl/>
-              </w:rPr>
-            </w:pPr>
-            <w:proofErr w:type="spellStart"/>
-            <w:r>
-              <w:rPr>
-                <w:rFonts w:hint="cs"/>
-                <w:rtl/>
-              </w:rPr>
-              <w:t>אוסי</w:t>
-            </w:r>
-            <w:proofErr w:type="spellEnd"/>
-            <w:r>
-              <w:rPr>
-                <w:rFonts w:hint="cs"/>
-                <w:rtl/>
-              </w:rPr>
-              <w:t xml:space="preserve"> ש.</w:t>
+            <w:shd w:val="clear" w:color="auto" w:fill="30EC04"/>
+          </w:tcPr>
+          <w:p>
+            <w:pPr>
+              <w:jc w:val="center"/>
+              <w:rPr>
+                <w:rtl/>
+              </w:rPr>
+            </w:pPr>
+            <w:r>
+              <w:rPr>
+                <w:rFonts w:hint="cs"/>
+                <w:rtl/>
+              </w:rPr>
+              <w:t>אפרת</w:t>
+            </w:r>
+          </w:p>
+        </w:tc>
+        <w:tc>
+          <w:tcPr>
+            <w:tcW w:w="1460" w:type="dxa"/>
+            <w:shd w:val="clear" w:color="auto" w:fill="30EC04"/>
+          </w:tcPr>
+          <w:p>
+            <w:pPr>
+              <w:jc w:val="center"/>
+              <w:rPr>
+                <w:rtl/>
+              </w:rPr>
+            </w:pPr>
+            <w:r>
+              <w:rPr>
+                <w:rFonts w:hint="cs"/>
+                <w:rtl/>
+              </w:rPr>
+              <w:t>אורלי לוי</w:t>
             </w:r>
           </w:p>
         </w:tc>
@@ -3145,6 +3723,19 @@
                 <w:rtl/>
               </w:rPr>
             </w:pPr>
+          </w:p>
+        </w:tc>
+        <w:tc>
+          <w:tcPr>
+            <w:tcW w:w="1460" w:type="dxa"/>
+          </w:tcPr>
+          <w:p>
+            <w:pPr>
+              <w:jc w:val="center"/>
+              <w:rPr>
+                <w:rtl/>
+              </w:rPr>
+            </w:pPr>
             <w:r>
               <w:rPr>
                 <w:rFonts w:hint="cs"/>
@@ -3271,6 +3862,19 @@
               </w:rPr>
               <w:t>----</w:t>
             </w:r>
+          </w:p>
+        </w:tc>
+        <w:tc>
+          <w:tcPr>
+            <w:tcW w:w="1460" w:type="dxa"/>
+          </w:tcPr>
+          <w:p>
+            <w:pPr>
+              <w:jc w:val="center"/>
+              <w:rPr>
+                <w:rtl/>
+              </w:rPr>
+            </w:pPr>
           </w:p>
         </w:tc>
         <w:tc>
@@ -3394,7 +3998,7 @@
           <w:rFonts w:hint="cs"/>
           <w:rtl/>
         </w:rPr>
-        <w:t xml:space="preserve"> : שיעור1-4 </w:t>
+        <w:t xml:space="preserve"> : שיעור1-2 </w:t>
       </w:r>
       <w:r>
         <w:rPr>
@@ -3431,23 +4035,7 @@
           <w:rFonts w:hint="cs"/>
           <w:rtl/>
         </w:rPr>
-        <w:t xml:space="preserve"> : סימונה, נטלי, קורין,  אלי כזום, </w:t>
-      </w:r>
-      <w:proofErr w:type="spellStart"/>
-      <w:r>
-        <w:rPr>
-          <w:rFonts w:hint="cs"/>
-          <w:rtl/>
-        </w:rPr>
-        <w:t>אוסי</w:t>
-      </w:r>
-      <w:proofErr w:type="spellEnd"/>
-      <w:r>
-        <w:rPr>
-          <w:rFonts w:hint="cs"/>
-          <w:rtl/>
-        </w:rPr>
-        <w:t xml:space="preserve"> יעל, מאיה זאב (שיעור1), ורד וייס (שיעור2)</w:t>
+        <w:t xml:space="preserve"> : סימונה, נטלי, קורין,  אלי כזום, מאיה זאב (שיעור1), ורד וייס (שיעור2)</w:t>
       </w:r>
       <w:r>
         <w:rPr>
@@ -3926,20 +4514,21 @@
         <w:tc>
           <w:tcPr>
             <w:tcW w:w="964" w:type="dxa"/>
-          </w:tcPr>
-          <w:p>
-            <w:pPr>
-              <w:jc w:val="center"/>
-              <w:rPr>
-                <w:rtl/>
-              </w:rPr>
-            </w:pPr>
-            <w:r>
-              <w:rPr>
-                <w:rFonts w:hint="cs"/>
-                <w:rtl/>
-              </w:rPr>
-              <w:t>עטרת</w:t>
+            <w:shd w:val="clear" w:color="auto" w:fill="30EC04"/>
+          </w:tcPr>
+          <w:p>
+            <w:pPr>
+              <w:jc w:val="center"/>
+              <w:rPr>
+                <w:rtl/>
+              </w:rPr>
+            </w:pPr>
+            <w:r>
+              <w:rPr>
+                <w:rFonts w:hint="cs"/>
+                <w:rtl/>
+              </w:rPr>
+              <w:t>עינת</w:t>
             </w:r>
           </w:p>
         </w:tc>
@@ -4132,20 +4721,21 @@
         <w:tc>
           <w:tcPr>
             <w:tcW w:w="964" w:type="dxa"/>
-          </w:tcPr>
-          <w:p>
-            <w:pPr>
-              <w:jc w:val="center"/>
-              <w:rPr>
-                <w:rtl/>
-              </w:rPr>
-            </w:pPr>
-            <w:r>
-              <w:rPr>
-                <w:rFonts w:hint="cs"/>
-                <w:rtl/>
-              </w:rPr>
-              <w:t>עטרת</w:t>
+            <w:shd w:val="clear" w:color="auto" w:fill="30EC04"/>
+          </w:tcPr>
+          <w:p>
+            <w:pPr>
+              <w:jc w:val="center"/>
+              <w:rPr>
+                <w:rtl/>
+              </w:rPr>
+            </w:pPr>
+            <w:r>
+              <w:rPr>
+                <w:rFonts w:hint="cs"/>
+                <w:rtl/>
+              </w:rPr>
+              <w:t>אביבית</w:t>
             </w:r>
           </w:p>
         </w:tc>
@@ -4222,7 +4812,36 @@
           <w:rFonts w:hint="cs"/>
           <w:rtl/>
         </w:rPr>
-        <w:t>עונות על שאלות : שרית, עינת, בתיה, שחר</w:t>
+        <w:t>עונות על שאלות</w:t>
+      </w:r>
+      <w:r>
+        <w:rPr>
+          <w:rFonts w:hint="cs"/>
+          <w:rtl/>
+        </w:rPr>
+        <w:t xml:space="preserve"> </w:t>
+      </w:r>
+      <w:r>
+        <w:rPr>
+          <w:rFonts w:hint="cs"/>
+          <w:highlight w:val="green"/>
+          <w:rtl/>
+        </w:rPr>
+        <w:t>ומקריאות</w:t>
+      </w:r>
+      <w:r>
+        <w:rPr>
+          <w:rFonts w:hint="cs"/>
+          <w:rtl/>
+        </w:rPr>
+        <w:t xml:space="preserve"> : שרית, עינת, בתיה, שחר</w:t>
+      </w:r>
+      <w:r>
+        <w:rPr>
+          <w:rFonts w:hint="cs"/>
+          <w:rtl/>
+        </w:rPr>
+        <w:t>.</w:t>
       </w:r>
     </w:p>
     <w:p>
@@ -4600,40 +5219,42 @@
         <w:tc>
           <w:tcPr>
             <w:tcW w:w="1052" w:type="dxa"/>
-          </w:tcPr>
-          <w:p>
-            <w:pPr>
-              <w:jc w:val="center"/>
-              <w:rPr>
-                <w:rtl/>
-              </w:rPr>
-            </w:pPr>
-            <w:r>
-              <w:rPr>
-                <w:rFonts w:hint="cs"/>
-                <w:rtl/>
-              </w:rPr>
-              <w:t>יעקב</w:t>
+            <w:shd w:val="clear" w:color="auto" w:fill="30EC04"/>
+          </w:tcPr>
+          <w:p>
+            <w:pPr>
+              <w:jc w:val="center"/>
+              <w:rPr>
+                <w:rtl/>
+              </w:rPr>
+            </w:pPr>
+            <w:r>
+              <w:rPr>
+                <w:rFonts w:hint="cs"/>
+                <w:rtl/>
+              </w:rPr>
+              <w:t>קארן</w:t>
             </w:r>
           </w:p>
         </w:tc>
         <w:tc>
           <w:tcPr>
             <w:tcW w:w="1053" w:type="dxa"/>
-          </w:tcPr>
-          <w:p>
-            <w:pPr>
-              <w:jc w:val="center"/>
-              <w:rPr>
-                <w:rtl/>
-              </w:rPr>
-            </w:pPr>
-            <w:r>
-              <w:rPr>
-                <w:rFonts w:hint="cs"/>
-                <w:rtl/>
-              </w:rPr>
-              <w:t>רימה</w:t>
+            <w:shd w:val="clear" w:color="auto" w:fill="30EC04"/>
+          </w:tcPr>
+          <w:p>
+            <w:pPr>
+              <w:jc w:val="center"/>
+              <w:rPr>
+                <w:rtl/>
+              </w:rPr>
+            </w:pPr>
+            <w:r>
+              <w:rPr>
+                <w:rFonts w:hint="cs"/>
+                <w:rtl/>
+              </w:rPr>
+              <w:t>דור</w:t>
             </w:r>
           </w:p>
         </w:tc>
@@ -4680,6 +5301,7 @@
         <w:tc>
           <w:tcPr>
             <w:tcW w:w="1142" w:type="dxa"/>
+            <w:shd w:val="clear" w:color="auto" w:fill="30EC04"/>
           </w:tcPr>
           <w:p>
             <w:pPr>
@@ -4874,50 +5496,36 @@
         <w:tc>
           <w:tcPr>
             <w:tcW w:w="964" w:type="dxa"/>
-          </w:tcPr>
-          <w:p>
-            <w:pPr>
-              <w:jc w:val="center"/>
-              <w:rPr>
-                <w:rtl/>
-              </w:rPr>
-            </w:pPr>
-            <w:proofErr w:type="spellStart"/>
-            <w:r>
-              <w:rPr>
-                <w:rFonts w:hint="cs"/>
-                <w:rtl/>
-              </w:rPr>
-              <w:t>אוסי</w:t>
-            </w:r>
-            <w:proofErr w:type="spellEnd"/>
-            <w:r>
-              <w:rPr>
-                <w:rFonts w:hint="cs"/>
-                <w:rtl/>
-              </w:rPr>
-              <w:t xml:space="preserve"> ש.</w:t>
+            <w:shd w:val="clear" w:color="auto" w:fill="30EC04"/>
+          </w:tcPr>
+          <w:p>
+            <w:pPr>
+              <w:jc w:val="center"/>
+              <w:rPr>
+                <w:rtl/>
+              </w:rPr>
+            </w:pPr>
+            <w:r>
+              <w:rPr>
+                <w:rFonts w:hint="cs"/>
+                <w:rtl/>
+              </w:rPr>
+              <w:t>גל סגל</w:t>
             </w:r>
           </w:p>
         </w:tc>
         <w:tc>
           <w:tcPr>
             <w:tcW w:w="1142" w:type="dxa"/>
-          </w:tcPr>
-          <w:p>
-            <w:pPr>
-              <w:jc w:val="center"/>
-              <w:rPr>
-                <w:rtl/>
-              </w:rPr>
-            </w:pPr>
-            <w:r>
-              <w:rPr>
-                <w:rFonts w:hint="cs"/>
-                <w:rtl/>
-              </w:rPr>
-              <w:t>שלומית ג.</w:t>
-            </w:r>
+            <w:shd w:val="clear" w:color="auto" w:fill="30EC04"/>
+          </w:tcPr>
+          <w:p>
+            <w:pPr>
+              <w:jc w:val="center"/>
+              <w:rPr>
+                <w:rtl/>
+              </w:rPr>
+            </w:pPr>
           </w:p>
         </w:tc>
         <w:tc>
@@ -5028,20 +5636,21 @@
         <w:tc>
           <w:tcPr>
             <w:tcW w:w="1052" w:type="dxa"/>
-          </w:tcPr>
-          <w:p>
-            <w:pPr>
-              <w:jc w:val="center"/>
-              <w:rPr>
-                <w:rtl/>
-              </w:rPr>
-            </w:pPr>
-            <w:r>
-              <w:rPr>
-                <w:rFonts w:hint="cs"/>
-                <w:rtl/>
-              </w:rPr>
-              <w:t>טלי ש.</w:t>
+            <w:shd w:val="clear" w:color="auto" w:fill="30EC04"/>
+          </w:tcPr>
+          <w:p>
+            <w:pPr>
+              <w:jc w:val="center"/>
+              <w:rPr>
+                <w:rtl/>
+              </w:rPr>
+            </w:pPr>
+            <w:r>
+              <w:rPr>
+                <w:rFonts w:hint="cs"/>
+                <w:rtl/>
+              </w:rPr>
+              <w:t>גיא  רשף</w:t>
             </w:r>
           </w:p>
         </w:tc>
@@ -5088,29 +5697,21 @@
         <w:tc>
           <w:tcPr>
             <w:tcW w:w="964" w:type="dxa"/>
-          </w:tcPr>
-          <w:p>
-            <w:pPr>
-              <w:jc w:val="center"/>
-              <w:rPr>
-                <w:rtl/>
-              </w:rPr>
-            </w:pPr>
-            <w:proofErr w:type="spellStart"/>
-            <w:r>
-              <w:rPr>
-                <w:rFonts w:hint="cs"/>
-                <w:rtl/>
-              </w:rPr>
-              <w:t>אוסי</w:t>
-            </w:r>
-            <w:proofErr w:type="spellEnd"/>
-            <w:r>
-              <w:rPr>
-                <w:rFonts w:hint="cs"/>
-                <w:rtl/>
-              </w:rPr>
-              <w:t xml:space="preserve"> ש</w:t>
+            <w:shd w:val="clear" w:color="auto" w:fill="30EC04"/>
+          </w:tcPr>
+          <w:p>
+            <w:pPr>
+              <w:jc w:val="center"/>
+              <w:rPr>
+                <w:rtl/>
+              </w:rPr>
+            </w:pPr>
+            <w:r>
+              <w:rPr>
+                <w:rFonts w:hint="cs"/>
+                <w:rtl/>
+              </w:rPr>
+              <w:t>גל סגל</w:t>
             </w:r>
           </w:p>
         </w:tc>
@@ -5380,13 +5981,6 @@
         </w:rPr>
         <w:t>מירי</w:t>
       </w:r>
-    </w:p>
-    <w:p>
-      <w:pPr>
-        <w:rPr>
-          <w:rtl/>
-        </w:rPr>
-      </w:pPr>
     </w:p>
     <w:p/>
     <w:sectPr>

</xml_diff>

<commit_message>
updated first.docx. 19.1.2022, 20:34:42
</commit_message>
<xml_diff>
--- a/first.docx
+++ b/first.docx
@@ -197,7 +197,27 @@
                 <w:color w:val="1F4E79" w:themeColor="accent1" w:themeShade="80"/>
                 <w:rtl/>
               </w:rPr>
-              <w:t>10.30-14.00 חדר 121.133.134.135.124.125.126.</w:t>
+              <w:t xml:space="preserve">10.30-14.00 </w:t>
+            </w:r>
+            <w:r>
+              <w:rPr>
+                <w:rFonts w:hint="cs"/>
+                <w:b/>
+                <w:bCs/>
+                <w:color w:val="1F4E79" w:themeColor="accent1" w:themeShade="80"/>
+                <w:rtl/>
+              </w:rPr>
+              <w:t xml:space="preserve">   </w:t>
+            </w:r>
+            <w:r>
+              <w:rPr>
+                <w:rFonts w:hint="cs"/>
+                <w:b/>
+                <w:bCs/>
+                <w:color w:val="1F4E79" w:themeColor="accent1" w:themeShade="80"/>
+                <w:rtl/>
+              </w:rPr>
+              <w:t>חדר 121.133.134.135.124.125.126.</w:t>
             </w:r>
           </w:p>
           <w:p>
@@ -250,7 +270,27 @@
                 <w:color w:val="1F4E79" w:themeColor="accent1" w:themeShade="80"/>
                 <w:rtl/>
               </w:rPr>
-              <w:t>13.30-16.30 חדר 128.130.131</w:t>
+              <w:t xml:space="preserve">13.30-16.30 </w:t>
+            </w:r>
+            <w:r>
+              <w:rPr>
+                <w:rFonts w:hint="cs"/>
+                <w:b/>
+                <w:bCs/>
+                <w:color w:val="1F4E79" w:themeColor="accent1" w:themeShade="80"/>
+                <w:rtl/>
+              </w:rPr>
+              <w:t xml:space="preserve">   </w:t>
+            </w:r>
+            <w:r>
+              <w:rPr>
+                <w:rFonts w:hint="cs"/>
+                <w:b/>
+                <w:bCs/>
+                <w:color w:val="1F4E79" w:themeColor="accent1" w:themeShade="80"/>
+                <w:rtl/>
+              </w:rPr>
+              <w:t>חדר 128.130.131</w:t>
             </w:r>
           </w:p>
           <w:p>
@@ -286,6 +326,8 @@
                 <w:rFonts w:hint="cs"/>
                 <w:b/>
                 <w:bCs/>
+                <w:highlight w:val="yellow"/>
+                <w:u w:val="single"/>
                 <w:rtl/>
               </w:rPr>
               <w:t>מבחני מילואים</w:t>
@@ -295,19 +337,11 @@
                 <w:rFonts w:hint="cs"/>
                 <w:b/>
                 <w:bCs/>
-                <w:rtl/>
-              </w:rPr>
-              <w:t xml:space="preserve"> </w:t>
-            </w:r>
-            <w:r>
-              <w:rPr>
-                <w:rFonts w:hint="cs"/>
-                <w:b/>
-                <w:bCs/>
                 <w:highlight w:val="yellow"/>
-                <w:rtl/>
-              </w:rPr>
-              <w:t>מקצועות</w:t>
+                <w:u w:val="single"/>
+                <w:rtl/>
+              </w:rPr>
+              <w:t xml:space="preserve"> מקצועות</w:t>
             </w:r>
             <w:r>
               <w:rPr>
@@ -315,6 +349,7 @@
                 <w:b/>
                 <w:bCs/>
                 <w:highlight w:val="yellow"/>
+                <w:u w:val="single"/>
                 <w:rtl/>
               </w:rPr>
               <w:t xml:space="preserve"> בחירה</w:t>
@@ -342,6 +377,117 @@
           </w:p>
           <w:p>
             <w:pPr>
+              <w:pStyle w:val="a4"/>
+              <w:spacing w:line="360" w:lineRule="auto"/>
+              <w:ind w:left="776"/>
+              <w:rPr>
+                <w:b/>
+                <w:bCs/>
+                <w:sz w:val="20"/>
+                <w:szCs w:val="20"/>
+              </w:rPr>
+            </w:pPr>
+            <w:r>
+              <w:rPr>
+                <w:rFonts w:hint="cs"/>
+                <w:b/>
+                <w:bCs/>
+                <w:highlight w:val="green"/>
+                <w:rtl/>
+              </w:rPr>
+              <w:t>חדר</w:t>
+            </w:r>
+            <w:r>
+              <w:rPr>
+                <w:rFonts w:hint="cs"/>
+                <w:b/>
+                <w:bCs/>
+                <w:sz w:val="16"/>
+                <w:szCs w:val="16"/>
+                <w:highlight w:val="green"/>
+                <w:rtl/>
+              </w:rPr>
+              <w:t xml:space="preserve">  </w:t>
+            </w:r>
+            <w:r>
+              <w:rPr>
+                <w:rFonts w:hint="cs"/>
+                <w:b/>
+                <w:bCs/>
+                <w:highlight w:val="green"/>
+                <w:rtl/>
+              </w:rPr>
+              <w:t xml:space="preserve">215  </w:t>
+            </w:r>
+            <w:r>
+              <w:rPr>
+                <w:rFonts w:hint="cs"/>
+                <w:b/>
+                <w:bCs/>
+                <w:highlight w:val="green"/>
+                <w:rtl/>
+              </w:rPr>
+              <w:t xml:space="preserve"> ביולוגיה</w:t>
+            </w:r>
+            <w:r>
+              <w:rPr>
+                <w:rFonts w:hint="cs"/>
+                <w:b/>
+                <w:bCs/>
+                <w:sz w:val="16"/>
+                <w:szCs w:val="16"/>
+                <w:highlight w:val="green"/>
+                <w:rtl/>
+              </w:rPr>
+              <w:t xml:space="preserve"> </w:t>
+            </w:r>
+            <w:r>
+              <w:rPr>
+                <w:rFonts w:hint="cs"/>
+                <w:b/>
+                <w:bCs/>
+                <w:sz w:val="20"/>
+                <w:szCs w:val="20"/>
+                <w:highlight w:val="green"/>
+                <w:rtl/>
+              </w:rPr>
+              <w:t xml:space="preserve"> </w:t>
+            </w:r>
+            <w:r>
+              <w:rPr>
+                <w:rFonts w:hint="cs"/>
+                <w:b/>
+                <w:bCs/>
+                <w:sz w:val="16"/>
+                <w:szCs w:val="16"/>
+                <w:rtl/>
+              </w:rPr>
+              <w:t xml:space="preserve">8.00-10.15   </w:t>
+            </w:r>
+            <w:r>
+              <w:rPr>
+                <w:rFonts w:hint="cs"/>
+                <w:b/>
+                <w:bCs/>
+                <w:rtl/>
+              </w:rPr>
+              <w:t xml:space="preserve"> </w:t>
+            </w:r>
+            <w:r>
+              <w:rPr>
+                <w:rFonts w:hint="cs"/>
+                <w:b/>
+                <w:bCs/>
+                <w:sz w:val="20"/>
+                <w:szCs w:val="20"/>
+                <w:highlight w:val="green"/>
+                <w:rtl/>
+              </w:rPr>
+              <w:t xml:space="preserve">     בהשגחת יאיר</w:t>
+            </w:r>
+          </w:p>
+          <w:p>
+            <w:pPr>
               <w:spacing w:line="360" w:lineRule="auto"/>
               <w:ind w:left="416"/>
               <w:rPr>
@@ -509,11 +655,126 @@
                 <w:rFonts w:hint="cs"/>
                 <w:b/>
                 <w:bCs/>
+                <w:sz w:val="20"/>
+                <w:szCs w:val="20"/>
+                <w:rtl/>
+              </w:rPr>
+              <w:t xml:space="preserve">בהשגחת  </w:t>
+            </w:r>
+            <w:r>
+              <w:rPr>
+                <w:rFonts w:hint="cs"/>
+                <w:b/>
+                <w:bCs/>
+                <w:sz w:val="20"/>
+                <w:szCs w:val="20"/>
+                <w:rtl/>
+              </w:rPr>
+              <w:t xml:space="preserve">ענת </w:t>
+            </w:r>
+            <w:r>
+              <w:rPr>
+                <w:rFonts w:hint="cs"/>
+                <w:b/>
+                <w:bCs/>
+                <w:sz w:val="20"/>
+                <w:szCs w:val="20"/>
+                <w:rtl/>
+              </w:rPr>
+              <w:t xml:space="preserve"> </w:t>
+            </w:r>
+          </w:p>
+          <w:p>
+            <w:pPr>
+              <w:spacing w:line="360" w:lineRule="auto"/>
+              <w:rPr>
+                <w:b/>
+                <w:bCs/>
+                <w:sz w:val="20"/>
+                <w:szCs w:val="20"/>
+              </w:rPr>
+            </w:pPr>
+            <w:r>
+              <w:rPr>
+                <w:rFonts w:hint="cs"/>
+                <w:b/>
+                <w:bCs/>
+                <w:sz w:val="10"/>
+                <w:szCs w:val="10"/>
+                <w:rtl/>
+              </w:rPr>
+              <w:t xml:space="preserve">                      </w:t>
+            </w:r>
+            <w:r>
+              <w:rPr>
+                <w:rFonts w:hint="cs"/>
+                <w:b/>
+                <w:bCs/>
+                <w:sz w:val="10"/>
+                <w:szCs w:val="10"/>
+                <w:rtl/>
+              </w:rPr>
+              <w:t xml:space="preserve"> </w:t>
+            </w:r>
+            <w:r>
+              <w:rPr>
+                <w:rFonts w:hint="cs"/>
+                <w:b/>
+                <w:bCs/>
+                <w:sz w:val="10"/>
+                <w:szCs w:val="10"/>
+                <w:rtl/>
+              </w:rPr>
+              <w:t xml:space="preserve">     </w:t>
+            </w:r>
+            <w:r>
+              <w:rPr>
+                <w:rFonts w:hint="cs"/>
+                <w:b/>
+                <w:bCs/>
+                <w:highlight w:val="green"/>
+                <w:rtl/>
+              </w:rPr>
+              <w:t>חדר</w:t>
+            </w:r>
+            <w:r>
+              <w:rPr>
+                <w:rFonts w:hint="cs"/>
+                <w:b/>
+                <w:bCs/>
+                <w:highlight w:val="green"/>
+                <w:rtl/>
+              </w:rPr>
+              <w:t xml:space="preserve"> 135</w:t>
+            </w:r>
+            <w:r>
+              <w:rPr>
+                <w:rFonts w:hint="cs"/>
+                <w:b/>
+                <w:bCs/>
+                <w:rtl/>
+              </w:rPr>
+              <w:t xml:space="preserve"> - </w:t>
+            </w:r>
+            <w:r>
+              <w:rPr>
+                <w:rFonts w:hint="cs"/>
+                <w:b/>
+                <w:bCs/>
                 <w:sz w:val="16"/>
                 <w:szCs w:val="16"/>
                 <w:rtl/>
               </w:rPr>
-              <w:t xml:space="preserve">בהשגחת </w:t>
+              <w:t xml:space="preserve">8.00-10.15   </w:t>
+            </w:r>
+            <w:r>
+              <w:rPr>
+                <w:rFonts w:hint="cs"/>
+                <w:b/>
+                <w:bCs/>
+                <w:rtl/>
+              </w:rPr>
+              <w:t>מדעי המחשב</w:t>
             </w:r>
             <w:r>
               <w:rPr>
@@ -524,7 +785,7 @@
                 <w:szCs w:val="16"/>
                 <w:rtl/>
               </w:rPr>
-              <w:t xml:space="preserve"> </w:t>
+              <w:t xml:space="preserve">        </w:t>
             </w:r>
             <w:r>
               <w:rPr>
@@ -535,135 +796,40 @@
                 <w:szCs w:val="16"/>
                 <w:rtl/>
               </w:rPr>
-              <w:t xml:space="preserve">ענת </w:t>
-            </w:r>
-            <w:r>
-              <w:rPr>
-                <w:rFonts w:hint="cs"/>
-                <w:b/>
-                <w:bCs/>
-                <w:sz w:val="16"/>
-                <w:szCs w:val="16"/>
-                <w:rtl/>
-              </w:rPr>
               <w:t xml:space="preserve"> </w:t>
             </w:r>
-          </w:p>
-          <w:p>
-            <w:pPr>
-              <w:spacing w:line="360" w:lineRule="auto"/>
-              <w:rPr>
-                <w:b/>
-                <w:bCs/>
-                <w:sz w:val="16"/>
-                <w:szCs w:val="16"/>
-              </w:rPr>
-            </w:pPr>
-            <w:r>
-              <w:rPr>
-                <w:rFonts w:hint="cs"/>
-                <w:b/>
-                <w:bCs/>
-                <w:sz w:val="10"/>
-                <w:szCs w:val="10"/>
-                <w:rtl/>
-              </w:rPr>
-              <w:t xml:space="preserve">                      </w:t>
-            </w:r>
-            <w:r>
-              <w:rPr>
-                <w:rFonts w:hint="cs"/>
-                <w:b/>
-                <w:bCs/>
-                <w:sz w:val="10"/>
-                <w:szCs w:val="10"/>
-                <w:rtl/>
-              </w:rPr>
-              <w:t xml:space="preserve"> </w:t>
-            </w:r>
-            <w:r>
-              <w:rPr>
-                <w:rFonts w:hint="cs"/>
-                <w:b/>
-                <w:bCs/>
-                <w:sz w:val="10"/>
-                <w:szCs w:val="10"/>
-                <w:rtl/>
-              </w:rPr>
-              <w:t xml:space="preserve">     </w:t>
-            </w:r>
-            <w:r>
-              <w:rPr>
-                <w:rFonts w:hint="cs"/>
-                <w:b/>
-                <w:bCs/>
-                <w:rtl/>
-              </w:rPr>
-              <w:t xml:space="preserve">מעבדת סייבר - </w:t>
-            </w:r>
-            <w:r>
-              <w:rPr>
-                <w:rFonts w:hint="cs"/>
-                <w:b/>
-                <w:bCs/>
-                <w:sz w:val="16"/>
-                <w:szCs w:val="16"/>
-                <w:rtl/>
-              </w:rPr>
-              <w:t xml:space="preserve">8.00-10.15   </w:t>
-            </w:r>
-            <w:r>
-              <w:rPr>
-                <w:rFonts w:hint="cs"/>
-                <w:b/>
-                <w:bCs/>
-                <w:rtl/>
-              </w:rPr>
-              <w:t>מדעי המחשב</w:t>
-            </w:r>
-            <w:r>
-              <w:rPr>
-                <w:rFonts w:hint="cs"/>
-                <w:b/>
-                <w:bCs/>
-                <w:sz w:val="16"/>
-                <w:szCs w:val="16"/>
-                <w:rtl/>
-              </w:rPr>
-              <w:t xml:space="preserve">        </w:t>
-            </w:r>
-            <w:r>
-              <w:rPr>
-                <w:rFonts w:hint="cs"/>
-                <w:b/>
-                <w:bCs/>
-                <w:sz w:val="16"/>
-                <w:szCs w:val="16"/>
-                <w:rtl/>
-              </w:rPr>
-              <w:t xml:space="preserve"> </w:t>
-            </w:r>
-            <w:r>
-              <w:rPr>
-                <w:rFonts w:hint="cs"/>
-                <w:b/>
-                <w:bCs/>
-                <w:sz w:val="16"/>
-                <w:szCs w:val="16"/>
-                <w:rtl/>
-              </w:rPr>
-              <w:t>(</w:t>
-            </w:r>
-            <w:r>
-              <w:rPr>
-                <w:rFonts w:hint="cs"/>
-                <w:b/>
-                <w:bCs/>
-                <w:sz w:val="16"/>
-                <w:szCs w:val="16"/>
-                <w:rtl/>
-              </w:rPr>
-              <w:t>בהשגחת שלומית)</w:t>
+            <w:r>
+              <w:rPr>
+                <w:rFonts w:hint="cs"/>
+                <w:b/>
+                <w:bCs/>
+                <w:sz w:val="20"/>
+                <w:szCs w:val="20"/>
+                <w:rtl/>
+              </w:rPr>
+              <w:t>(בהשגחת שלומית</w:t>
+            </w:r>
+            <w:r>
+              <w:rPr>
+                <w:rFonts w:hint="cs"/>
+                <w:b/>
+                <w:bCs/>
+                <w:sz w:val="20"/>
+                <w:szCs w:val="20"/>
+                <w:rtl/>
+              </w:rPr>
+              <w:t>/שחר</w:t>
+            </w:r>
+            <w:r>
+              <w:rPr>
+                <w:rFonts w:hint="cs"/>
+                <w:b/>
+                <w:bCs/>
+                <w:sz w:val="20"/>
+                <w:szCs w:val="20"/>
+                <w:rtl/>
+              </w:rPr>
+              <w:t>)</w:t>
             </w:r>
           </w:p>
           <w:p>
@@ -796,8 +962,8 @@
                 <w:rFonts w:hint="cs"/>
                 <w:b/>
                 <w:bCs/>
-                <w:sz w:val="16"/>
-                <w:szCs w:val="16"/>
+                <w:sz w:val="18"/>
+                <w:szCs w:val="18"/>
                 <w:rtl/>
               </w:rPr>
               <w:t>(בהשגחת מתן, סימונה וסיגל)</w:t>
@@ -1241,6 +1407,115 @@
                 <w:rtl/>
               </w:rPr>
             </w:pPr>
+          </w:p>
+          <w:p>
+            <w:pPr>
+              <w:spacing w:line="360" w:lineRule="auto"/>
+              <w:jc w:val="center"/>
+              <w:rPr>
+                <w:b/>
+                <w:bCs/>
+                <w:sz w:val="24"/>
+                <w:szCs w:val="24"/>
+                <w:highlight w:val="green"/>
+                <w:u w:val="single"/>
+                <w:rtl/>
+              </w:rPr>
+            </w:pPr>
+            <w:r>
+              <w:rPr>
+                <w:rFonts w:hint="cs"/>
+                <w:b/>
+                <w:bCs/>
+                <w:sz w:val="24"/>
+                <w:szCs w:val="24"/>
+                <w:highlight w:val="green"/>
+                <w:u w:val="single"/>
+                <w:rtl/>
+              </w:rPr>
+              <w:t>מקריאים/</w:t>
+            </w:r>
+            <w:proofErr w:type="spellStart"/>
+            <w:r>
+              <w:rPr>
+                <w:rFonts w:hint="cs"/>
+                <w:b/>
+                <w:bCs/>
+                <w:sz w:val="24"/>
+                <w:szCs w:val="24"/>
+                <w:highlight w:val="green"/>
+                <w:u w:val="single"/>
+                <w:rtl/>
+              </w:rPr>
+              <w:t>ות</w:t>
+            </w:r>
+            <w:proofErr w:type="spellEnd"/>
+            <w:r>
+              <w:rPr>
+                <w:rFonts w:hint="cs"/>
+                <w:b/>
+                <w:bCs/>
+                <w:sz w:val="24"/>
+                <w:szCs w:val="24"/>
+                <w:highlight w:val="green"/>
+                <w:u w:val="single"/>
+                <w:rtl/>
+              </w:rPr>
+              <w:t xml:space="preserve">  לבחינת הבגרות בשעה 11-13:</w:t>
+            </w:r>
+          </w:p>
+          <w:p>
+            <w:pPr>
+              <w:spacing w:line="360" w:lineRule="auto"/>
+              <w:jc w:val="center"/>
+              <w:rPr>
+                <w:sz w:val="24"/>
+                <w:szCs w:val="24"/>
+                <w:rtl/>
+              </w:rPr>
+            </w:pPr>
+            <w:r>
+              <w:rPr>
+                <w:rFonts w:hint="cs"/>
+                <w:sz w:val="24"/>
+                <w:szCs w:val="24"/>
+                <w:highlight w:val="green"/>
+                <w:rtl/>
+              </w:rPr>
+              <w:t xml:space="preserve">נטלי, קורין, אודי נבו, אלי כזום, סימונה, קארן </w:t>
+            </w:r>
+            <w:proofErr w:type="spellStart"/>
+            <w:r>
+              <w:rPr>
+                <w:rFonts w:hint="cs"/>
+                <w:sz w:val="24"/>
+                <w:szCs w:val="24"/>
+                <w:highlight w:val="green"/>
+                <w:rtl/>
+              </w:rPr>
+              <w:t>ויזל</w:t>
+            </w:r>
+            <w:proofErr w:type="spellEnd"/>
+            <w:r>
+              <w:rPr>
+                <w:rFonts w:hint="cs"/>
+                <w:sz w:val="24"/>
+                <w:szCs w:val="24"/>
+                <w:highlight w:val="green"/>
+                <w:rtl/>
+              </w:rPr>
+              <w:t xml:space="preserve">, ורד וייס, אילנה יפרח, </w:t>
+            </w:r>
+            <w:r>
+              <w:rPr>
+                <w:rFonts w:hint="cs"/>
+                <w:sz w:val="24"/>
+                <w:szCs w:val="24"/>
+                <w:highlight w:val="green"/>
+                <w:rtl/>
+              </w:rPr>
+              <w:t>נטע ביצור, טופז</w:t>
+            </w:r>
           </w:p>
         </w:tc>
       </w:tr>
@@ -2251,7 +2526,29 @@
                 <w:rFonts w:hint="cs"/>
                 <w:rtl/>
               </w:rPr>
-              <w:t xml:space="preserve"> עם עמית.</w:t>
+              <w:t xml:space="preserve"> עם עמית</w:t>
+            </w:r>
+            <w:r>
+              <w:rPr>
+                <w:rFonts w:hint="cs"/>
+                <w:rtl/>
+              </w:rPr>
+              <w:t xml:space="preserve"> </w:t>
+            </w:r>
+            <w:r>
+              <w:rPr>
+                <w:rFonts w:hint="cs"/>
+                <w:highlight w:val="green"/>
+                <w:rtl/>
+              </w:rPr>
+              <w:t>ויניב</w:t>
+            </w:r>
+            <w:r>
+              <w:rPr>
+                <w:rFonts w:hint="cs"/>
+                <w:rtl/>
+              </w:rPr>
+              <w:t>.</w:t>
             </w:r>
           </w:p>
           <w:p>
@@ -2297,14 +2594,21 @@
                 <w:rFonts w:hint="cs"/>
                 <w:rtl/>
               </w:rPr>
-              <w:t xml:space="preserve"> בנים.  הקב' של יניב לומדת שיעור 3. הקב' של עמית לומ</w:t>
-            </w:r>
-            <w:r>
-              <w:rPr>
-                <w:rFonts w:hint="cs"/>
-                <w:rtl/>
-              </w:rPr>
-              <w:t>דת עם יניב שיעור4. בנות שיעור כ</w:t>
+              <w:t xml:space="preserve"> בנים.  </w:t>
+            </w:r>
+            <w:r>
+              <w:rPr>
+                <w:rFonts w:hint="cs"/>
+                <w:rtl/>
+              </w:rPr>
+              <w:t>בנים שיעור3 בליווי אמיר ר. באולם</w:t>
+            </w:r>
+            <w:r>
+              <w:rPr>
+                <w:rFonts w:hint="cs"/>
+                <w:rtl/>
+              </w:rPr>
+              <w:t>. בנות שיעור כ</w:t>
             </w:r>
             <w:r>
               <w:rPr>
@@ -2327,6 +2631,40 @@
                 <w:rtl/>
               </w:rPr>
               <w:t>תלמידי שיר לומדים עם שגית בחדר יוד11.</w:t>
+            </w:r>
+          </w:p>
+          <w:p>
+            <w:pPr>
+              <w:spacing w:line="360" w:lineRule="auto"/>
+              <w:rPr>
+                <w:rtl/>
+              </w:rPr>
+            </w:pPr>
+            <w:r>
+              <w:rPr>
+                <w:rFonts w:hint="cs"/>
+                <w:highlight w:val="green"/>
+                <w:rtl/>
+              </w:rPr>
+              <w:t xml:space="preserve">אין מגמת </w:t>
+            </w:r>
+            <w:proofErr w:type="spellStart"/>
+            <w:r>
+              <w:rPr>
+                <w:rFonts w:hint="cs"/>
+                <w:highlight w:val="green"/>
+                <w:rtl/>
+              </w:rPr>
+              <w:t>חנ"ג</w:t>
+            </w:r>
+            <w:proofErr w:type="spellEnd"/>
+            <w:r>
+              <w:rPr>
+                <w:rFonts w:hint="cs"/>
+                <w:highlight w:val="green"/>
+                <w:rtl/>
+              </w:rPr>
+              <w:t xml:space="preserve"> עם יניב שיעור 7-9</w:t>
             </w:r>
           </w:p>
         </w:tc>
@@ -2441,11 +2779,64 @@
             </w:pPr>
             <w:r>
               <w:rPr>
+                <w:rFonts w:asciiTheme="minorBidi" w:hAnsiTheme="minorBidi" w:hint="cs"/>
+                <w:highlight w:val="green"/>
+                <w:rtl/>
+              </w:rPr>
+              <w:t>אין ביולוגיה עם יאיר שיעור 1+2</w:t>
+            </w:r>
+          </w:p>
+          <w:p>
+            <w:pPr>
+              <w:spacing w:line="360" w:lineRule="auto"/>
+              <w:rPr>
                 <w:rFonts w:asciiTheme="minorBidi" w:hAnsiTheme="minorBidi"/>
-                <w:b/>
-                <w:bCs/>
-                <w:rtl/>
-              </w:rPr>
+                <w:rtl/>
+              </w:rPr>
+            </w:pPr>
+            <w:r>
+              <w:rPr>
+                <w:rFonts w:asciiTheme="minorBidi" w:hAnsiTheme="minorBidi" w:hint="cs"/>
+                <w:highlight w:val="green"/>
+                <w:rtl/>
+              </w:rPr>
+              <w:t xml:space="preserve">כלכלה עם </w:t>
+            </w:r>
+            <w:proofErr w:type="spellStart"/>
+            <w:r>
+              <w:rPr>
+                <w:rFonts w:asciiTheme="minorBidi" w:hAnsiTheme="minorBidi" w:hint="cs"/>
+                <w:highlight w:val="green"/>
+                <w:rtl/>
+              </w:rPr>
+              <w:t>גשרמו</w:t>
+            </w:r>
+            <w:proofErr w:type="spellEnd"/>
+            <w:r>
+              <w:rPr>
+                <w:rFonts w:asciiTheme="minorBidi" w:hAnsiTheme="minorBidi" w:hint="cs"/>
+                <w:highlight w:val="green"/>
+                <w:rtl/>
+              </w:rPr>
+              <w:t xml:space="preserve"> מתחילים שיעור2.</w:t>
+            </w:r>
+          </w:p>
+          <w:p>
+            <w:pPr>
+              <w:spacing w:line="360" w:lineRule="auto"/>
+              <w:rPr>
+                <w:rFonts w:asciiTheme="minorBidi" w:hAnsiTheme="minorBidi"/>
+                <w:rtl/>
+              </w:rPr>
+            </w:pPr>
+            <w:r>
+              <w:rPr>
+                <w:rFonts w:asciiTheme="minorBidi" w:hAnsiTheme="minorBidi"/>
+                <w:b/>
+                <w:bCs/>
+                <w:rtl/>
+              </w:rPr>
+              <w:lastRenderedPageBreak/>
               <w:t>שיעורי מתמט' שיעור3-4-5  לומדים בחדרים</w:t>
             </w:r>
             <w:r>
@@ -2525,6 +2916,63 @@
               </w:rPr>
               <w:t xml:space="preserve">תלמידי יעל 128. </w:t>
             </w:r>
+            <w:r>
+              <w:rPr>
+                <w:rFonts w:asciiTheme="minorBidi" w:hAnsiTheme="minorBidi" w:hint="cs"/>
+                <w:rtl/>
+              </w:rPr>
+              <w:t xml:space="preserve"> </w:t>
+            </w:r>
+            <w:r>
+              <w:rPr>
+                <w:rFonts w:asciiTheme="minorBidi" w:hAnsiTheme="minorBidi" w:hint="cs"/>
+                <w:highlight w:val="green"/>
+                <w:rtl/>
+              </w:rPr>
+              <w:t>יונית 214</w:t>
+            </w:r>
+            <w:r>
+              <w:rPr>
+                <w:rFonts w:asciiTheme="minorBidi" w:hAnsiTheme="minorBidi" w:hint="cs"/>
+                <w:highlight w:val="green"/>
+                <w:rtl/>
+              </w:rPr>
+              <w:t xml:space="preserve">. </w:t>
+            </w:r>
+            <w:r>
+              <w:rPr>
+                <w:rFonts w:asciiTheme="minorBidi" w:hAnsiTheme="minorBidi" w:hint="cs"/>
+                <w:highlight w:val="green"/>
+                <w:rtl/>
+              </w:rPr>
+              <w:t xml:space="preserve">   ליאורה </w:t>
+            </w:r>
+            <w:proofErr w:type="spellStart"/>
+            <w:r>
+              <w:rPr>
+                <w:rFonts w:asciiTheme="minorBidi" w:hAnsiTheme="minorBidi" w:hint="cs"/>
+                <w:highlight w:val="green"/>
+                <w:rtl/>
+              </w:rPr>
+              <w:t>ב</w:t>
+            </w:r>
+            <w:r>
+              <w:rPr>
+                <w:rFonts w:asciiTheme="minorBidi" w:hAnsiTheme="minorBidi" w:hint="cs"/>
+                <w:highlight w:val="green"/>
+                <w:rtl/>
+              </w:rPr>
+              <w:t>מעב</w:t>
+            </w:r>
+            <w:proofErr w:type="spellEnd"/>
+            <w:r>
+              <w:rPr>
+                <w:rFonts w:asciiTheme="minorBidi" w:hAnsiTheme="minorBidi" w:hint="cs"/>
+                <w:highlight w:val="green"/>
+                <w:rtl/>
+              </w:rPr>
+              <w:t>' פיסיקה</w:t>
+            </w:r>
           </w:p>
           <w:p>
             <w:pPr>
@@ -2584,7 +3032,6 @@
               <w:spacing w:line="360" w:lineRule="auto"/>
               <w:rPr>
                 <w:rFonts w:asciiTheme="minorBidi" w:hAnsiTheme="minorBidi"/>
-                <w:rtl/>
               </w:rPr>
             </w:pPr>
             <w:r>
@@ -2715,9 +3162,36 @@
             <w:r>
               <w:rPr>
                 <w:rFonts w:asciiTheme="minorBidi" w:hAnsiTheme="minorBidi"/>
-                <w:rtl/>
-              </w:rPr>
-              <w:t>יא9 ?</w:t>
+                <w:highlight w:val="green"/>
+                <w:rtl/>
+              </w:rPr>
+              <w:t xml:space="preserve">יא9 </w:t>
+            </w:r>
+            <w:r>
+              <w:rPr>
+                <w:rFonts w:asciiTheme="minorBidi" w:hAnsiTheme="minorBidi" w:hint="cs"/>
+                <w:highlight w:val="green"/>
+                <w:rtl/>
+              </w:rPr>
+              <w:t xml:space="preserve">תלמידי </w:t>
+            </w:r>
+            <w:proofErr w:type="spellStart"/>
+            <w:r>
+              <w:rPr>
+                <w:rFonts w:asciiTheme="minorBidi" w:hAnsiTheme="minorBidi" w:hint="cs"/>
+                <w:highlight w:val="green"/>
+                <w:rtl/>
+              </w:rPr>
+              <w:t>הסטוריה</w:t>
+            </w:r>
+            <w:proofErr w:type="spellEnd"/>
+            <w:r>
+              <w:rPr>
+                <w:rFonts w:asciiTheme="minorBidi" w:hAnsiTheme="minorBidi" w:hint="cs"/>
+                <w:highlight w:val="green"/>
+                <w:rtl/>
+              </w:rPr>
+              <w:t xml:space="preserve"> עם אולגה מגיעים לתגבור בשעות 12-14</w:t>
             </w:r>
           </w:p>
           <w:p>
@@ -2733,7 +3207,6 @@
                 <w:rFonts w:asciiTheme="minorBidi" w:hAnsiTheme="minorBidi" w:hint="cs"/>
                 <w:rtl/>
               </w:rPr>
-              <w:lastRenderedPageBreak/>
               <w:t>יא7 מסיימים סוף שיעור7.</w:t>
             </w:r>
           </w:p>
@@ -2750,7 +3223,14 @@
                 <w:rFonts w:asciiTheme="minorBidi" w:hAnsiTheme="minorBidi" w:hint="cs"/>
                 <w:rtl/>
               </w:rPr>
-              <w:t>יא12 אין אזרחות שיעור8.</w:t>
+              <w:t xml:space="preserve">יא12 </w:t>
+            </w:r>
+            <w:r>
+              <w:rPr>
+                <w:rFonts w:asciiTheme="minorBidi" w:hAnsiTheme="minorBidi" w:hint="cs"/>
+                <w:rtl/>
+              </w:rPr>
+              <w:t>מסיימים סוף שיעור7.</w:t>
             </w:r>
           </w:p>
         </w:tc>

</xml_diff>

<commit_message>
updated first.docx. 20.1.2022, 19:10:04
</commit_message>
<xml_diff>
--- a/first.docx
+++ b/first.docx
@@ -644,7 +644,30 @@
                 <w:szCs w:val="24"/>
                 <w:rtl/>
               </w:rPr>
-              <w:t xml:space="preserve">  8.00-10.15</w:t>
+              <w:t xml:space="preserve">  </w:t>
+            </w:r>
+            <w:r>
+              <w:rPr>
+                <w:rFonts w:hint="cs"/>
+                <w:b/>
+                <w:bCs/>
+                <w:sz w:val="24"/>
+                <w:szCs w:val="24"/>
+                <w:rtl/>
+              </w:rPr>
+              <w:t>1</w:t>
+            </w:r>
+            <w:r>
+              <w:rPr>
+                <w:rFonts w:hint="cs"/>
+                <w:b/>
+                <w:bCs/>
+                <w:sz w:val="24"/>
+                <w:szCs w:val="24"/>
+                <w:highlight w:val="green"/>
+                <w:rtl/>
+              </w:rPr>
+              <w:t>0.30-12.45</w:t>
             </w:r>
           </w:p>
           <w:p>
@@ -667,6 +690,108 @@
                 <w:szCs w:val="24"/>
                 <w:rtl/>
               </w:rPr>
+              <w:t xml:space="preserve">חדר </w:t>
+            </w:r>
+            <w:r>
+              <w:rPr>
+                <w:rFonts w:hint="cs"/>
+                <w:b/>
+                <w:bCs/>
+                <w:sz w:val="24"/>
+                <w:szCs w:val="24"/>
+                <w:rtl/>
+              </w:rPr>
+              <w:t xml:space="preserve">232  </w:t>
+            </w:r>
+            <w:r>
+              <w:rPr>
+                <w:rFonts w:hint="cs"/>
+                <w:b/>
+                <w:bCs/>
+                <w:sz w:val="24"/>
+                <w:szCs w:val="24"/>
+                <w:rtl/>
+              </w:rPr>
+              <w:t xml:space="preserve">השגחת </w:t>
+            </w:r>
+            <w:r>
+              <w:rPr>
+                <w:rFonts w:hint="cs"/>
+                <w:b/>
+                <w:bCs/>
+                <w:sz w:val="24"/>
+                <w:szCs w:val="24"/>
+                <w:rtl/>
+              </w:rPr>
+              <w:t>אופיר</w:t>
+            </w:r>
+            <w:r>
+              <w:rPr>
+                <w:rFonts w:hint="cs"/>
+                <w:b/>
+                <w:bCs/>
+                <w:sz w:val="24"/>
+                <w:szCs w:val="24"/>
+                <w:rtl/>
+              </w:rPr>
+              <w:t xml:space="preserve"> שיעור 4+5+6 </w:t>
+            </w:r>
+            <w:r>
+              <w:rPr>
+                <w:rFonts w:hint="cs"/>
+                <w:b/>
+                <w:bCs/>
+                <w:sz w:val="24"/>
+                <w:szCs w:val="24"/>
+                <w:highlight w:val="yellow"/>
+                <w:rtl/>
+              </w:rPr>
+              <w:t>פיסיקה</w:t>
+            </w:r>
+            <w:r>
+              <w:rPr>
+                <w:rFonts w:hint="cs"/>
+                <w:b/>
+                <w:bCs/>
+                <w:sz w:val="24"/>
+                <w:szCs w:val="24"/>
+                <w:rtl/>
+              </w:rPr>
+              <w:t xml:space="preserve">   1</w:t>
+            </w:r>
+            <w:r>
+              <w:rPr>
+                <w:rFonts w:hint="cs"/>
+                <w:b/>
+                <w:bCs/>
+                <w:sz w:val="24"/>
+                <w:szCs w:val="24"/>
+                <w:highlight w:val="green"/>
+                <w:rtl/>
+              </w:rPr>
+              <w:t>0.30-12.45</w:t>
+            </w:r>
+          </w:p>
+          <w:p>
+            <w:pPr>
+              <w:spacing w:line="360" w:lineRule="auto"/>
+              <w:rPr>
+                <w:b/>
+                <w:bCs/>
+                <w:sz w:val="24"/>
+                <w:szCs w:val="24"/>
+                <w:rtl/>
+              </w:rPr>
+            </w:pPr>
+            <w:r>
+              <w:rPr>
+                <w:rFonts w:hint="cs"/>
+                <w:b/>
+                <w:bCs/>
+                <w:sz w:val="24"/>
+                <w:szCs w:val="24"/>
+                <w:rtl/>
+              </w:rPr>
               <w:t xml:space="preserve">חדר 213 עם דפי </w:t>
             </w:r>
             <w:r>
@@ -713,6 +838,18 @@
               </w:rPr>
               <w:t xml:space="preserve"> 8-10.30.</w:t>
             </w:r>
+          </w:p>
+          <w:p>
+            <w:pPr>
+              <w:spacing w:line="360" w:lineRule="auto"/>
+              <w:rPr>
+                <w:b/>
+                <w:bCs/>
+                <w:sz w:val="24"/>
+                <w:szCs w:val="24"/>
+                <w:rtl/>
+              </w:rPr>
+            </w:pPr>
           </w:p>
         </w:tc>
       </w:tr>
@@ -876,13 +1013,15 @@
             </w:pPr>
             <w:r>
               <w:rPr>
+                <w:rFonts w:hint="cs"/>
                 <w:b/>
                 <w:bCs/>
                 <w:sz w:val="20"/>
                 <w:szCs w:val="20"/>
-                <w:rtl/>
-              </w:rPr>
-              <w:t>מימי</w:t>
+                <w:highlight w:val="green"/>
+                <w:rtl/>
+              </w:rPr>
+              <w:t>עמיר</w:t>
             </w:r>
           </w:p>
           <w:p>
@@ -896,6 +1035,18 @@
                 <w:rtl/>
               </w:rPr>
             </w:pPr>
+            <w:r>
+              <w:rPr>
+                <w:rFonts w:hint="cs"/>
+                <w:b/>
+                <w:bCs/>
+                <w:sz w:val="20"/>
+                <w:szCs w:val="20"/>
+                <w:highlight w:val="green"/>
+                <w:rtl/>
+              </w:rPr>
+              <w:t>מרינה</w:t>
+            </w:r>
           </w:p>
         </w:tc>
         <w:tc>
@@ -1299,6 +1450,21 @@
                 <w:rtl/>
               </w:rPr>
               <w:t xml:space="preserve"> עם אולגה מ8.15 ביא9.</w:t>
+            </w:r>
+          </w:p>
+          <w:p>
+            <w:pPr>
+              <w:spacing w:line="360" w:lineRule="auto"/>
+              <w:rPr>
+                <w:rtl/>
+              </w:rPr>
+            </w:pPr>
+            <w:r>
+              <w:rPr>
+                <w:rFonts w:hint="cs"/>
+                <w:rtl/>
+              </w:rPr>
+              <w:t>פיסיקה ב' עם יובל לומדים שיעור4 במעבדת פיסיקה</w:t>
             </w:r>
           </w:p>
         </w:tc>

</xml_diff>

<commit_message>
updated first.docx. 22.1.2022, 17:37:41
</commit_message>
<xml_diff>
--- a/first.docx
+++ b/first.docx
@@ -13,11 +13,13 @@
           <w:sz w:val="32"/>
           <w:szCs w:val="32"/>
           <w:u w:val="single"/>
+          <w:rtl/>
         </w:rPr>
       </w:pPr>
       <w:proofErr w:type="spellStart"/>
       <w:r>
         <w:rPr>
+          <w:rFonts w:hint="cs"/>
           <w:b/>
           <w:bCs/>
           <w:color w:val="00B050"/>
@@ -31,6 +33,7 @@
       <w:proofErr w:type="spellEnd"/>
       <w:r>
         <w:rPr>
+          <w:rFonts w:hint="cs"/>
           <w:b/>
           <w:bCs/>
           <w:color w:val="00B050"/>
@@ -39,7 +42,7 @@
           <w:u w:val="single"/>
           <w:rtl/>
         </w:rPr>
-        <w:t xml:space="preserve"> מערכת יום שישי </w:t>
+        <w:t xml:space="preserve"> מערכת יום ראשון </w:t>
       </w:r>
       <w:r>
         <w:rPr>
@@ -52,9 +55,459 @@
           <w:u w:val="single"/>
           <w:rtl/>
         </w:rPr>
-        <w:t>21</w:t>
+        <w:t>23.1.2022</w:t>
+      </w:r>
+    </w:p>
+    <w:p>
+      <w:pPr>
+        <w:spacing w:line="360" w:lineRule="auto"/>
+        <w:jc w:val="center"/>
+        <w:rPr>
+          <w:b/>
+          <w:bCs/>
+          <w:color w:val="00B050"/>
+          <w:sz w:val="36"/>
+          <w:szCs w:val="36"/>
+          <w:u w:val="single"/>
+          <w:rtl/>
+        </w:rPr>
+      </w:pPr>
+      <w:r>
+        <w:rPr>
+          <w:rFonts w:hint="cs"/>
+          <w:b/>
+          <w:bCs/>
+          <w:sz w:val="28"/>
+          <w:szCs w:val="28"/>
+          <w:u w:val="single"/>
+          <w:rtl/>
+        </w:rPr>
+        <w:t xml:space="preserve">ישיבות הערכה </w:t>
       </w:r>
       <w:r>
+        <w:rPr>
+          <w:rFonts w:hint="cs"/>
+          <w:b/>
+          <w:bCs/>
+          <w:sz w:val="28"/>
+          <w:szCs w:val="28"/>
+          <w:u w:val="single"/>
+          <w:rtl/>
+        </w:rPr>
+        <w:t xml:space="preserve">בזום </w:t>
+      </w:r>
+      <w:r>
+        <w:rPr>
+          <w:rFonts w:hint="cs"/>
+          <w:b/>
+          <w:bCs/>
+          <w:sz w:val="28"/>
+          <w:szCs w:val="28"/>
+          <w:u w:val="single"/>
+          <w:rtl/>
+        </w:rPr>
+        <w:t xml:space="preserve">:  </w:t>
+      </w:r>
+    </w:p>
+    <w:tbl>
+      <w:tblPr>
+        <w:tblStyle w:val="a3"/>
+        <w:bidiVisual/>
+        <w:tblW w:w="9756" w:type="dxa"/>
+        <w:jc w:val="center"/>
+        <w:tblLook w:val="04A0" w:firstRow="1" w:lastRow="0" w:firstColumn="1" w:lastColumn="0" w:noHBand="0" w:noVBand="1"/>
+      </w:tblPr>
+      <w:tblGrid>
+        <w:gridCol w:w="1393"/>
+        <w:gridCol w:w="1393"/>
+        <w:gridCol w:w="1394"/>
+        <w:gridCol w:w="1394"/>
+        <w:gridCol w:w="1394"/>
+        <w:gridCol w:w="1394"/>
+        <w:gridCol w:w="1394"/>
+      </w:tblGrid>
+      <w:tr>
+        <w:trPr>
+          <w:trHeight w:val="571"/>
+          <w:jc w:val="center"/>
+        </w:trPr>
+        <w:tc>
+          <w:tcPr>
+            <w:tcW w:w="1393" w:type="dxa"/>
+          </w:tcPr>
+          <w:p>
+            <w:pPr>
+              <w:jc w:val="center"/>
+              <w:rPr>
+                <w:b/>
+                <w:bCs/>
+                <w:rtl/>
+              </w:rPr>
+            </w:pPr>
+            <w:r>
+              <w:rPr>
+                <w:rFonts w:hint="cs"/>
+                <w:b/>
+                <w:bCs/>
+                <w:rtl/>
+              </w:rPr>
+              <w:t>7.45-8.45</w:t>
+            </w:r>
+          </w:p>
+          <w:p>
+            <w:pPr>
+              <w:jc w:val="center"/>
+              <w:rPr>
+                <w:b/>
+                <w:bCs/>
+                <w:rtl/>
+              </w:rPr>
+            </w:pPr>
+          </w:p>
+        </w:tc>
+        <w:tc>
+          <w:tcPr>
+            <w:tcW w:w="1393" w:type="dxa"/>
+          </w:tcPr>
+          <w:p>
+            <w:pPr>
+              <w:jc w:val="center"/>
+              <w:rPr>
+                <w:b/>
+                <w:bCs/>
+                <w:rtl/>
+              </w:rPr>
+            </w:pPr>
+            <w:r>
+              <w:rPr>
+                <w:rFonts w:hint="cs"/>
+                <w:b/>
+                <w:bCs/>
+                <w:rtl/>
+              </w:rPr>
+              <w:t>10.00-11.00</w:t>
+            </w:r>
+          </w:p>
+        </w:tc>
+        <w:tc>
+          <w:tcPr>
+            <w:tcW w:w="1394" w:type="dxa"/>
+          </w:tcPr>
+          <w:p>
+            <w:pPr>
+              <w:jc w:val="center"/>
+              <w:rPr>
+                <w:b/>
+                <w:bCs/>
+                <w:rtl/>
+              </w:rPr>
+            </w:pPr>
+            <w:r>
+              <w:rPr>
+                <w:rFonts w:hint="cs"/>
+                <w:b/>
+                <w:bCs/>
+                <w:rtl/>
+              </w:rPr>
+              <w:t>11.00-12.00</w:t>
+            </w:r>
+          </w:p>
+        </w:tc>
+        <w:tc>
+          <w:tcPr>
+            <w:tcW w:w="1394" w:type="dxa"/>
+          </w:tcPr>
+          <w:p>
+            <w:pPr>
+              <w:jc w:val="center"/>
+              <w:rPr>
+                <w:b/>
+                <w:bCs/>
+                <w:rtl/>
+              </w:rPr>
+            </w:pPr>
+            <w:r>
+              <w:rPr>
+                <w:rFonts w:hint="cs"/>
+                <w:b/>
+                <w:bCs/>
+                <w:rtl/>
+              </w:rPr>
+              <w:t>12.00-13.00</w:t>
+            </w:r>
+          </w:p>
+        </w:tc>
+        <w:tc>
+          <w:tcPr>
+            <w:tcW w:w="1394" w:type="dxa"/>
+          </w:tcPr>
+          <w:p>
+            <w:pPr>
+              <w:jc w:val="center"/>
+              <w:rPr>
+                <w:b/>
+                <w:bCs/>
+                <w:rtl/>
+              </w:rPr>
+            </w:pPr>
+            <w:r>
+              <w:rPr>
+                <w:rFonts w:hint="cs"/>
+                <w:b/>
+                <w:bCs/>
+                <w:rtl/>
+              </w:rPr>
+              <w:t>13.00-14.00</w:t>
+            </w:r>
+          </w:p>
+        </w:tc>
+        <w:tc>
+          <w:tcPr>
+            <w:tcW w:w="1394" w:type="dxa"/>
+          </w:tcPr>
+          <w:p>
+            <w:pPr>
+              <w:jc w:val="center"/>
+              <w:rPr>
+                <w:b/>
+                <w:bCs/>
+                <w:rtl/>
+              </w:rPr>
+            </w:pPr>
+            <w:r>
+              <w:rPr>
+                <w:rFonts w:hint="cs"/>
+                <w:b/>
+                <w:bCs/>
+                <w:rtl/>
+              </w:rPr>
+              <w:t>14.00-15.00</w:t>
+            </w:r>
+          </w:p>
+        </w:tc>
+        <w:tc>
+          <w:tcPr>
+            <w:tcW w:w="1394" w:type="dxa"/>
+          </w:tcPr>
+          <w:p>
+            <w:pPr>
+              <w:jc w:val="center"/>
+              <w:rPr>
+                <w:b/>
+                <w:bCs/>
+                <w:rtl/>
+              </w:rPr>
+            </w:pPr>
+            <w:r>
+              <w:rPr>
+                <w:rFonts w:hint="cs"/>
+                <w:b/>
+                <w:bCs/>
+                <w:rtl/>
+              </w:rPr>
+              <w:t>15.00-16.00</w:t>
+            </w:r>
+          </w:p>
+        </w:tc>
+      </w:tr>
+      <w:tr>
+        <w:trPr>
+          <w:trHeight w:val="482"/>
+          <w:jc w:val="center"/>
+        </w:trPr>
+        <w:tc>
+          <w:tcPr>
+            <w:tcW w:w="1393" w:type="dxa"/>
+          </w:tcPr>
+          <w:p>
+            <w:pPr>
+              <w:jc w:val="center"/>
+              <w:rPr>
+                <w:b/>
+                <w:bCs/>
+                <w:rtl/>
+              </w:rPr>
+            </w:pPr>
+            <w:r>
+              <w:rPr>
+                <w:rFonts w:hint="cs"/>
+                <w:b/>
+                <w:bCs/>
+                <w:rtl/>
+              </w:rPr>
+              <w:t>יוד5 + יא1</w:t>
+            </w:r>
+          </w:p>
+        </w:tc>
+        <w:tc>
+          <w:tcPr>
+            <w:tcW w:w="1393" w:type="dxa"/>
+          </w:tcPr>
+          <w:p>
+            <w:pPr>
+              <w:jc w:val="center"/>
+              <w:rPr>
+                <w:b/>
+                <w:bCs/>
+                <w:rtl/>
+              </w:rPr>
+            </w:pPr>
+            <w:r>
+              <w:rPr>
+                <w:rFonts w:hint="cs"/>
+                <w:b/>
+                <w:bCs/>
+                <w:rtl/>
+              </w:rPr>
+              <w:t>יוד1</w:t>
+            </w:r>
+          </w:p>
+        </w:tc>
+        <w:tc>
+          <w:tcPr>
+            <w:tcW w:w="1394" w:type="dxa"/>
+          </w:tcPr>
+          <w:p>
+            <w:pPr>
+              <w:jc w:val="center"/>
+              <w:rPr>
+                <w:b/>
+                <w:bCs/>
+                <w:rtl/>
+              </w:rPr>
+            </w:pPr>
+            <w:r>
+              <w:rPr>
+                <w:rFonts w:hint="cs"/>
+                <w:b/>
+                <w:bCs/>
+                <w:rtl/>
+              </w:rPr>
+              <w:t>יוד12</w:t>
+            </w:r>
+          </w:p>
+        </w:tc>
+        <w:tc>
+          <w:tcPr>
+            <w:tcW w:w="1394" w:type="dxa"/>
+          </w:tcPr>
+          <w:p>
+            <w:pPr>
+              <w:jc w:val="center"/>
+              <w:rPr>
+                <w:b/>
+                <w:bCs/>
+                <w:rtl/>
+              </w:rPr>
+            </w:pPr>
+            <w:r>
+              <w:rPr>
+                <w:rFonts w:hint="cs"/>
+                <w:b/>
+                <w:bCs/>
+                <w:rtl/>
+              </w:rPr>
+              <w:t>יא7</w:t>
+            </w:r>
+          </w:p>
+        </w:tc>
+        <w:tc>
+          <w:tcPr>
+            <w:tcW w:w="1394" w:type="dxa"/>
+          </w:tcPr>
+          <w:p>
+            <w:pPr>
+              <w:jc w:val="center"/>
+              <w:rPr>
+                <w:b/>
+                <w:bCs/>
+                <w:rtl/>
+              </w:rPr>
+            </w:pPr>
+            <w:r>
+              <w:rPr>
+                <w:rFonts w:hint="cs"/>
+                <w:b/>
+                <w:bCs/>
+                <w:rtl/>
+              </w:rPr>
+              <w:t>יוד10</w:t>
+            </w:r>
+          </w:p>
+        </w:tc>
+        <w:tc>
+          <w:tcPr>
+            <w:tcW w:w="1394" w:type="dxa"/>
+          </w:tcPr>
+          <w:p>
+            <w:pPr>
+              <w:jc w:val="center"/>
+              <w:rPr>
+                <w:b/>
+                <w:bCs/>
+                <w:rtl/>
+              </w:rPr>
+            </w:pPr>
+            <w:r>
+              <w:rPr>
+                <w:rFonts w:hint="cs"/>
+                <w:b/>
+                <w:bCs/>
+                <w:rtl/>
+              </w:rPr>
+              <w:t>יא10+יב3</w:t>
+            </w:r>
+          </w:p>
+          <w:p>
+            <w:pPr>
+              <w:jc w:val="center"/>
+              <w:rPr>
+                <w:b/>
+                <w:bCs/>
+                <w:rtl/>
+              </w:rPr>
+            </w:pPr>
+            <w:r>
+              <w:rPr>
+                <w:rFonts w:hint="cs"/>
+                <w:b/>
+                <w:bCs/>
+                <w:highlight w:val="yellow"/>
+                <w:rtl/>
+              </w:rPr>
+              <w:t>(יב3 14.10)</w:t>
+            </w:r>
+          </w:p>
+        </w:tc>
+        <w:tc>
+          <w:tcPr>
+            <w:tcW w:w="1394" w:type="dxa"/>
+          </w:tcPr>
+          <w:p>
+            <w:pPr>
+              <w:jc w:val="center"/>
+              <w:rPr>
+                <w:b/>
+                <w:bCs/>
+                <w:rtl/>
+              </w:rPr>
+            </w:pPr>
+            <w:r>
+              <w:rPr>
+                <w:rFonts w:hint="cs"/>
+                <w:b/>
+                <w:bCs/>
+                <w:rtl/>
+              </w:rPr>
+              <w:t>יב4</w:t>
+            </w:r>
+          </w:p>
+        </w:tc>
+      </w:tr>
+    </w:tbl>
+    <w:p>
+      <w:pPr>
+        <w:spacing w:line="360" w:lineRule="auto"/>
         <w:rPr>
           <w:b/>
           <w:bCs/>
@@ -64,23 +517,22 @@
           <w:u w:val="single"/>
           <w:rtl/>
         </w:rPr>
-        <w:t>.1.2022</w:t>
-      </w:r>
+      </w:pPr>
     </w:p>
     <w:tbl>
       <w:tblPr>
         <w:tblStyle w:val="a3"/>
         <w:bidiVisual/>
-        <w:tblW w:w="9493" w:type="dxa"/>
-        <w:tblInd w:w="423" w:type="dxa"/>
+        <w:tblW w:w="10487" w:type="dxa"/>
+        <w:tblInd w:w="13" w:type="dxa"/>
         <w:tblLook w:val="04A0" w:firstRow="1" w:lastRow="0" w:firstColumn="1" w:lastColumn="0" w:noHBand="0" w:noVBand="1"/>
       </w:tblPr>
       <w:tblGrid>
-        <w:gridCol w:w="1129"/>
-        <w:gridCol w:w="2410"/>
+        <w:gridCol w:w="1122"/>
+        <w:gridCol w:w="2827"/>
         <w:gridCol w:w="1842"/>
         <w:gridCol w:w="1984"/>
-        <w:gridCol w:w="2128"/>
+        <w:gridCol w:w="2712"/>
       </w:tblGrid>
       <w:tr>
         <w:trPr>
@@ -88,11 +540,10 @@
         </w:trPr>
         <w:tc>
           <w:tcPr>
-            <w:tcW w:w="1129" w:type="dxa"/>
+            <w:tcW w:w="1122" w:type="dxa"/>
             <w:tcBorders>
               <w:top w:val="thickThinSmallGap" w:sz="24" w:space="0" w:color="000000"/>
               <w:left w:val="thinThickSmallGap" w:sz="24" w:space="0" w:color="000000"/>
-              <w:bottom w:val="single" w:sz="4" w:space="0" w:color="auto"/>
               <w:right w:val="thickThinSmallGap" w:sz="24" w:space="0" w:color="000000"/>
             </w:tcBorders>
             <w:shd w:val="clear" w:color="auto" w:fill="C5E0B3" w:themeFill="accent6" w:themeFillTint="66"/>
@@ -114,112 +565,27 @@
         </w:tc>
         <w:tc>
           <w:tcPr>
-            <w:tcW w:w="8364" w:type="dxa"/>
+            <w:tcW w:w="9365" w:type="dxa"/>
             <w:gridSpan w:val="4"/>
             <w:tcBorders>
               <w:top w:val="thickThinSmallGap" w:sz="24" w:space="0" w:color="000000"/>
-              <w:left w:val="single" w:sz="4" w:space="0" w:color="auto"/>
-              <w:bottom w:val="single" w:sz="4" w:space="0" w:color="auto"/>
               <w:right w:val="thickThinSmallGap" w:sz="24" w:space="0" w:color="000000"/>
             </w:tcBorders>
             <w:shd w:val="clear" w:color="auto" w:fill="C5E0B3" w:themeFill="accent6" w:themeFillTint="66"/>
           </w:tcPr>
           <w:p>
             <w:pPr>
-              <w:spacing w:line="360" w:lineRule="auto"/>
-              <w:rPr>
-                <w:b/>
-                <w:bCs/>
-                <w:sz w:val="28"/>
-                <w:szCs w:val="28"/>
-                <w:u w:val="single"/>
-                <w:rtl/>
-              </w:rPr>
-            </w:pPr>
-            <w:r>
-              <w:rPr>
-                <w:rFonts w:hint="cs"/>
-                <w:b/>
-                <w:bCs/>
-                <w:sz w:val="28"/>
-                <w:szCs w:val="28"/>
-                <w:u w:val="single"/>
-                <w:rtl/>
-              </w:rPr>
-              <w:t>מבחני מילואים מקצועות בחירה</w:t>
-            </w:r>
-            <w:r>
-              <w:rPr>
-                <w:rFonts w:hint="cs"/>
-                <w:b/>
-                <w:bCs/>
-                <w:sz w:val="28"/>
-                <w:szCs w:val="28"/>
-                <w:u w:val="single"/>
-                <w:rtl/>
-              </w:rPr>
-              <w:t xml:space="preserve"> א' (</w:t>
-            </w:r>
-            <w:proofErr w:type="spellStart"/>
-            <w:r>
-              <w:rPr>
-                <w:rFonts w:hint="cs"/>
-                <w:b/>
-                <w:bCs/>
-                <w:sz w:val="28"/>
-                <w:szCs w:val="28"/>
-                <w:u w:val="single"/>
-                <w:rtl/>
-              </w:rPr>
-              <w:t>יא+יב</w:t>
-            </w:r>
-            <w:proofErr w:type="spellEnd"/>
-            <w:r>
-              <w:rPr>
-                <w:rFonts w:hint="cs"/>
-                <w:b/>
-                <w:bCs/>
-                <w:sz w:val="28"/>
-                <w:szCs w:val="28"/>
-                <w:u w:val="single"/>
-                <w:rtl/>
-              </w:rPr>
-              <w:t>)</w:t>
-            </w:r>
-            <w:r>
-              <w:rPr>
-                <w:rFonts w:hint="cs"/>
-                <w:b/>
-                <w:bCs/>
-                <w:sz w:val="28"/>
-                <w:szCs w:val="28"/>
-                <w:u w:val="single"/>
-                <w:rtl/>
-              </w:rPr>
-              <w:t xml:space="preserve">  מהשעה 10.30 /  8.</w:t>
-            </w:r>
-            <w:r>
-              <w:rPr>
-                <w:rFonts w:hint="cs"/>
-                <w:b/>
-                <w:bCs/>
-                <w:sz w:val="28"/>
-                <w:szCs w:val="28"/>
-                <w:u w:val="single"/>
-                <w:rtl/>
-              </w:rPr>
-              <w:t>00</w:t>
-            </w:r>
-          </w:p>
-          <w:p>
-            <w:pPr>
+              <w:pStyle w:val="a4"/>
+              <w:numPr>
+                <w:ilvl w:val="0"/>
+                <w:numId w:val="1"/>
+              </w:numPr>
               <w:spacing w:line="360" w:lineRule="auto"/>
               <w:rPr>
                 <w:b/>
                 <w:bCs/>
                 <w:sz w:val="24"/>
                 <w:szCs w:val="24"/>
-                <w:rtl/>
               </w:rPr>
             </w:pPr>
             <w:r>
@@ -231,7 +597,7 @@
                 <w:szCs w:val="24"/>
                 <w:rtl/>
               </w:rPr>
-              <w:t>חדר</w:t>
+              <w:t>מבחן מילואים בתנך יא'</w:t>
             </w:r>
             <w:r>
               <w:rPr>
@@ -242,19 +608,24 @@
                 <w:szCs w:val="24"/>
                 <w:rtl/>
               </w:rPr>
-              <w:t xml:space="preserve"> </w:t>
-            </w:r>
-            <w:r>
-              <w:rPr>
-                <w:rFonts w:hint="cs"/>
+              <w:t xml:space="preserve"> 8.00-9.15.  בחדר  130, 121,  134.   בהשגחת סיגל, ורד ו. סימונה.</w:t>
+            </w:r>
+          </w:p>
+          <w:p>
+            <w:pPr>
+              <w:pStyle w:val="a4"/>
+              <w:numPr>
+                <w:ilvl w:val="0"/>
+                <w:numId w:val="1"/>
+              </w:numPr>
+              <w:spacing w:line="360" w:lineRule="auto"/>
+              <w:rPr>
                 <w:b/>
                 <w:bCs/>
                 <w:sz w:val="24"/>
                 <w:szCs w:val="24"/>
-                <w:rtl/>
-              </w:rPr>
-              <w:t xml:space="preserve">413 </w:t>
-            </w:r>
+              </w:rPr>
+            </w:pPr>
             <w:r>
               <w:rPr>
                 <w:rFonts w:hint="cs"/>
@@ -264,8 +635,9 @@
                 <w:szCs w:val="24"/>
                 <w:rtl/>
               </w:rPr>
-              <w:t xml:space="preserve">השגחת </w:t>
-            </w:r>
+              <w:t xml:space="preserve">מועד מיוחד </w:t>
+            </w:r>
+            <w:proofErr w:type="spellStart"/>
             <w:r>
               <w:rPr>
                 <w:rFonts w:hint="cs"/>
@@ -275,8 +647,9 @@
                 <w:szCs w:val="24"/>
                 <w:rtl/>
               </w:rPr>
-              <w:t>חמוטל</w:t>
-            </w:r>
+              <w:t>בהסטוריה</w:t>
+            </w:r>
+            <w:proofErr w:type="spellEnd"/>
             <w:r>
               <w:rPr>
                 <w:rFonts w:hint="cs"/>
@@ -286,7 +659,7 @@
                 <w:szCs w:val="24"/>
                 <w:rtl/>
               </w:rPr>
-              <w:t xml:space="preserve"> </w:t>
+              <w:t xml:space="preserve"> (נבצרים יוד) 8.00-10.00 בחדר יב4 (בספריה) משגיח/ה </w:t>
             </w:r>
             <w:r>
               <w:rPr>
@@ -297,19 +670,19 @@
                 <w:szCs w:val="24"/>
                 <w:rtl/>
               </w:rPr>
-              <w:t xml:space="preserve"> </w:t>
-            </w:r>
-            <w:r>
-              <w:rPr>
-                <w:rFonts w:hint="cs"/>
+              <w:t>:</w:t>
+            </w:r>
+          </w:p>
+          <w:p>
+            <w:pPr>
+              <w:spacing w:line="360" w:lineRule="auto"/>
+              <w:rPr>
                 <w:b/>
                 <w:bCs/>
                 <w:sz w:val="24"/>
                 <w:szCs w:val="24"/>
-                <w:rtl/>
-              </w:rPr>
-              <w:t>שיעור</w:t>
-            </w:r>
+              </w:rPr>
+            </w:pPr>
             <w:r>
               <w:rPr>
                 <w:rFonts w:hint="cs"/>
@@ -319,7 +692,7 @@
                 <w:szCs w:val="24"/>
                 <w:rtl/>
               </w:rPr>
-              <w:t>3+</w:t>
+              <w:t xml:space="preserve">                                           </w:t>
             </w:r>
             <w:r>
               <w:rPr>
@@ -330,7 +703,7 @@
                 <w:szCs w:val="24"/>
                 <w:rtl/>
               </w:rPr>
-              <w:t xml:space="preserve">4+5 </w:t>
+              <w:t>8.00-8.</w:t>
             </w:r>
             <w:r>
               <w:rPr>
@@ -341,7 +714,7 @@
                 <w:szCs w:val="24"/>
                 <w:rtl/>
               </w:rPr>
-              <w:t xml:space="preserve"> </w:t>
+              <w:t>45</w:t>
             </w:r>
             <w:r>
               <w:rPr>
@@ -350,10 +723,9 @@
                 <w:bCs/>
                 <w:sz w:val="24"/>
                 <w:szCs w:val="24"/>
-                <w:highlight w:val="yellow"/>
-                <w:rtl/>
-              </w:rPr>
-              <w:t>ביולוגיה</w:t>
+                <w:rtl/>
+              </w:rPr>
+              <w:t xml:space="preserve"> אייל,</w:t>
             </w:r>
             <w:r>
               <w:rPr>
@@ -364,7 +736,7 @@
                 <w:szCs w:val="24"/>
                 <w:rtl/>
               </w:rPr>
-              <w:t xml:space="preserve">.    </w:t>
+              <w:t xml:space="preserve">   </w:t>
             </w:r>
             <w:r>
               <w:rPr>
@@ -375,20 +747,19 @@
                 <w:szCs w:val="24"/>
                 <w:rtl/>
               </w:rPr>
-              <w:t>10.45-12.30</w:t>
-            </w:r>
-          </w:p>
-          <w:p>
-            <w:pPr>
-              <w:spacing w:line="360" w:lineRule="auto"/>
-              <w:rPr>
+              <w:t xml:space="preserve"> </w:t>
+            </w:r>
+            <w:r>
+              <w:rPr>
+                <w:rFonts w:hint="cs"/>
                 <w:b/>
                 <w:bCs/>
                 <w:sz w:val="24"/>
                 <w:szCs w:val="24"/>
                 <w:rtl/>
               </w:rPr>
-            </w:pPr>
+              <w:t xml:space="preserve">נטע ב. 8.45-9.15     </w:t>
+            </w:r>
             <w:r>
               <w:rPr>
                 <w:rFonts w:hint="cs"/>
@@ -398,7 +769,7 @@
                 <w:szCs w:val="24"/>
                 <w:rtl/>
               </w:rPr>
-              <w:t>חדר</w:t>
+              <w:t xml:space="preserve"> אמיר ר.  9.</w:t>
             </w:r>
             <w:r>
               <w:rPr>
@@ -409,7 +780,7 @@
                 <w:szCs w:val="24"/>
                 <w:rtl/>
               </w:rPr>
-              <w:t xml:space="preserve"> 431 </w:t>
+              <w:t>15</w:t>
             </w:r>
             <w:r>
               <w:rPr>
@@ -420,19 +791,25 @@
                 <w:szCs w:val="24"/>
                 <w:rtl/>
               </w:rPr>
-              <w:t xml:space="preserve"> השגחת </w:t>
-            </w:r>
-            <w:r>
-              <w:rPr>
-                <w:rFonts w:hint="cs"/>
+              <w:t xml:space="preserve">-10.00. </w:t>
+            </w:r>
+          </w:p>
+          <w:p>
+            <w:pPr>
+              <w:pStyle w:val="a4"/>
+              <w:numPr>
+                <w:ilvl w:val="0"/>
+                <w:numId w:val="1"/>
+              </w:numPr>
+              <w:spacing w:line="360" w:lineRule="auto"/>
+              <w:rPr>
                 <w:b/>
                 <w:bCs/>
                 <w:sz w:val="24"/>
                 <w:szCs w:val="24"/>
                 <w:rtl/>
               </w:rPr>
-              <w:t>עומר דולב</w:t>
-            </w:r>
+            </w:pPr>
             <w:r>
               <w:rPr>
                 <w:rFonts w:hint="cs"/>
@@ -442,8 +819,9 @@
                 <w:szCs w:val="24"/>
                 <w:rtl/>
               </w:rPr>
-              <w:t xml:space="preserve"> שיעור4+5  </w:t>
-            </w:r>
+              <w:t xml:space="preserve">פעילות </w:t>
+            </w:r>
+            <w:proofErr w:type="spellStart"/>
             <w:r>
               <w:rPr>
                 <w:rFonts w:hint="cs"/>
@@ -451,11 +829,11 @@
                 <w:bCs/>
                 <w:sz w:val="24"/>
                 <w:szCs w:val="24"/>
-                <w:highlight w:val="yellow"/>
-                <w:rtl/>
-              </w:rPr>
-              <w:t>מנהל עסקים</w:t>
-            </w:r>
+                <w:rtl/>
+              </w:rPr>
+              <w:t>חוש"ן</w:t>
+            </w:r>
+            <w:proofErr w:type="spellEnd"/>
             <w:r>
               <w:rPr>
                 <w:rFonts w:hint="cs"/>
@@ -465,20 +843,19 @@
                 <w:szCs w:val="24"/>
                 <w:rtl/>
               </w:rPr>
-              <w:t xml:space="preserve">   10.45-12.45</w:t>
-            </w:r>
-          </w:p>
-          <w:p>
-            <w:pPr>
-              <w:spacing w:line="360" w:lineRule="auto"/>
-              <w:rPr>
+              <w:t xml:space="preserve"> בכיתות </w:t>
+            </w:r>
+            <w:r>
+              <w:rPr>
+                <w:rFonts w:hint="cs"/>
                 <w:b/>
                 <w:bCs/>
                 <w:sz w:val="24"/>
                 <w:szCs w:val="24"/>
                 <w:rtl/>
               </w:rPr>
-            </w:pPr>
+              <w:t xml:space="preserve"> </w:t>
+            </w:r>
             <w:r>
               <w:rPr>
                 <w:rFonts w:hint="cs"/>
@@ -488,386 +865,24 @@
                 <w:szCs w:val="24"/>
                 <w:rtl/>
               </w:rPr>
-              <w:t xml:space="preserve">חדר 412 (יב6) השגחת אילן כהן שיעור1+2+3 </w:t>
-            </w:r>
-            <w:r>
-              <w:rPr>
-                <w:b/>
-                <w:bCs/>
-                <w:sz w:val="24"/>
-                <w:szCs w:val="24"/>
-                <w:rtl/>
-              </w:rPr>
-              <w:t>–</w:t>
-            </w:r>
-            <w:r>
-              <w:rPr>
-                <w:rFonts w:hint="cs"/>
-                <w:b/>
-                <w:bCs/>
-                <w:sz w:val="24"/>
-                <w:szCs w:val="24"/>
-                <w:rtl/>
-              </w:rPr>
-              <w:t xml:space="preserve"> </w:t>
-            </w:r>
-            <w:r>
-              <w:rPr>
-                <w:rFonts w:hint="cs"/>
-                <w:b/>
-                <w:bCs/>
-                <w:sz w:val="24"/>
-                <w:szCs w:val="24"/>
-                <w:highlight w:val="yellow"/>
-                <w:rtl/>
-              </w:rPr>
-              <w:t>כימיה</w:t>
-            </w:r>
-            <w:r>
-              <w:rPr>
-                <w:rFonts w:hint="cs"/>
-                <w:b/>
-                <w:bCs/>
-                <w:sz w:val="24"/>
-                <w:szCs w:val="24"/>
-                <w:rtl/>
-              </w:rPr>
-              <w:t>.    8-10.30.</w:t>
-            </w:r>
-          </w:p>
-          <w:p>
-            <w:pPr>
-              <w:spacing w:line="360" w:lineRule="auto"/>
-              <w:rPr>
-                <w:b/>
-                <w:bCs/>
-                <w:sz w:val="24"/>
-                <w:szCs w:val="24"/>
-                <w:rtl/>
-              </w:rPr>
-            </w:pPr>
-            <w:r>
-              <w:rPr>
-                <w:rFonts w:hint="cs"/>
-                <w:b/>
-                <w:bCs/>
-                <w:sz w:val="24"/>
-                <w:szCs w:val="24"/>
-                <w:rtl/>
-              </w:rPr>
-              <w:t>חדר</w:t>
-            </w:r>
-            <w:r>
-              <w:rPr>
-                <w:rFonts w:hint="cs"/>
-                <w:b/>
-                <w:bCs/>
-                <w:sz w:val="24"/>
-                <w:szCs w:val="24"/>
-                <w:rtl/>
-              </w:rPr>
-              <w:t xml:space="preserve"> 217</w:t>
-            </w:r>
-            <w:r>
-              <w:rPr>
-                <w:rFonts w:hint="cs"/>
-                <w:b/>
-                <w:bCs/>
-                <w:sz w:val="24"/>
-                <w:szCs w:val="24"/>
-                <w:rtl/>
-              </w:rPr>
-              <w:t xml:space="preserve"> השגחת </w:t>
-            </w:r>
-            <w:r>
-              <w:rPr>
-                <w:rFonts w:hint="cs"/>
-                <w:b/>
-                <w:bCs/>
-                <w:sz w:val="24"/>
-                <w:szCs w:val="24"/>
-                <w:rtl/>
-              </w:rPr>
-              <w:t>ענת</w:t>
-            </w:r>
-            <w:r>
-              <w:rPr>
-                <w:rFonts w:hint="cs"/>
-                <w:b/>
-                <w:bCs/>
-                <w:sz w:val="24"/>
-                <w:szCs w:val="24"/>
-                <w:rtl/>
-              </w:rPr>
-              <w:t xml:space="preserve"> שיעור</w:t>
-            </w:r>
-            <w:r>
-              <w:rPr>
-                <w:rFonts w:hint="cs"/>
-                <w:b/>
-                <w:bCs/>
-                <w:sz w:val="24"/>
-                <w:szCs w:val="24"/>
-                <w:rtl/>
-              </w:rPr>
-              <w:t xml:space="preserve">1+2+3  </w:t>
-            </w:r>
-            <w:r>
-              <w:rPr>
-                <w:rFonts w:hint="cs"/>
-                <w:b/>
-                <w:bCs/>
-                <w:sz w:val="24"/>
-                <w:szCs w:val="24"/>
-                <w:highlight w:val="yellow"/>
-                <w:rtl/>
-              </w:rPr>
-              <w:t>פיסיקה</w:t>
-            </w:r>
-            <w:r>
-              <w:rPr>
-                <w:rFonts w:hint="cs"/>
-                <w:b/>
-                <w:bCs/>
-                <w:sz w:val="24"/>
-                <w:szCs w:val="24"/>
-                <w:rtl/>
-              </w:rPr>
-              <w:t xml:space="preserve"> </w:t>
-            </w:r>
-            <w:r>
-              <w:rPr>
-                <w:rFonts w:hint="cs"/>
-                <w:b/>
-                <w:bCs/>
-                <w:sz w:val="24"/>
-                <w:szCs w:val="24"/>
-                <w:rtl/>
-              </w:rPr>
-              <w:t xml:space="preserve">  </w:t>
-            </w:r>
-            <w:r>
-              <w:rPr>
-                <w:rFonts w:hint="cs"/>
-                <w:b/>
-                <w:bCs/>
-                <w:sz w:val="24"/>
-                <w:szCs w:val="24"/>
-                <w:rtl/>
-              </w:rPr>
-              <w:t>1</w:t>
-            </w:r>
-            <w:r>
-              <w:rPr>
-                <w:rFonts w:hint="cs"/>
-                <w:b/>
-                <w:bCs/>
-                <w:sz w:val="24"/>
-                <w:szCs w:val="24"/>
-                <w:highlight w:val="green"/>
-                <w:rtl/>
-              </w:rPr>
-              <w:t>0.30-12.45</w:t>
-            </w:r>
-          </w:p>
-          <w:p>
-            <w:pPr>
-              <w:spacing w:line="360" w:lineRule="auto"/>
-              <w:rPr>
-                <w:b/>
-                <w:bCs/>
-                <w:sz w:val="24"/>
-                <w:szCs w:val="24"/>
-                <w:rtl/>
-              </w:rPr>
-            </w:pPr>
-            <w:r>
-              <w:rPr>
-                <w:rFonts w:hint="cs"/>
-                <w:b/>
-                <w:bCs/>
-                <w:sz w:val="24"/>
-                <w:szCs w:val="24"/>
-                <w:rtl/>
-              </w:rPr>
-              <w:t xml:space="preserve">חדר </w:t>
-            </w:r>
-            <w:r>
-              <w:rPr>
-                <w:rFonts w:hint="cs"/>
-                <w:b/>
-                <w:bCs/>
-                <w:sz w:val="24"/>
-                <w:szCs w:val="24"/>
-                <w:rtl/>
-              </w:rPr>
-              <w:t xml:space="preserve">232  </w:t>
-            </w:r>
-            <w:r>
-              <w:rPr>
-                <w:rFonts w:hint="cs"/>
-                <w:b/>
-                <w:bCs/>
-                <w:sz w:val="24"/>
-                <w:szCs w:val="24"/>
-                <w:rtl/>
-              </w:rPr>
-              <w:t xml:space="preserve">השגחת </w:t>
-            </w:r>
-            <w:r>
-              <w:rPr>
-                <w:rFonts w:hint="cs"/>
-                <w:b/>
-                <w:bCs/>
-                <w:sz w:val="24"/>
-                <w:szCs w:val="24"/>
-                <w:rtl/>
-              </w:rPr>
-              <w:t>אופיר</w:t>
-            </w:r>
-            <w:r>
-              <w:rPr>
-                <w:rFonts w:hint="cs"/>
-                <w:b/>
-                <w:bCs/>
-                <w:sz w:val="24"/>
-                <w:szCs w:val="24"/>
-                <w:rtl/>
-              </w:rPr>
-              <w:t xml:space="preserve"> שיעור 4+5+6 </w:t>
-            </w:r>
-            <w:r>
-              <w:rPr>
-                <w:rFonts w:hint="cs"/>
-                <w:b/>
-                <w:bCs/>
-                <w:sz w:val="24"/>
-                <w:szCs w:val="24"/>
-                <w:highlight w:val="yellow"/>
-                <w:rtl/>
-              </w:rPr>
-              <w:t>פיסיקה</w:t>
-            </w:r>
-            <w:r>
-              <w:rPr>
-                <w:rFonts w:hint="cs"/>
-                <w:b/>
-                <w:bCs/>
-                <w:sz w:val="24"/>
-                <w:szCs w:val="24"/>
-                <w:rtl/>
-              </w:rPr>
-              <w:t xml:space="preserve">   1</w:t>
-            </w:r>
-            <w:r>
-              <w:rPr>
-                <w:rFonts w:hint="cs"/>
-                <w:b/>
-                <w:bCs/>
-                <w:sz w:val="24"/>
-                <w:szCs w:val="24"/>
-                <w:highlight w:val="green"/>
-                <w:rtl/>
-              </w:rPr>
-              <w:t>0.30-12.45</w:t>
-            </w:r>
-          </w:p>
-          <w:p>
-            <w:pPr>
-              <w:spacing w:line="360" w:lineRule="auto"/>
-              <w:rPr>
-                <w:b/>
-                <w:bCs/>
-                <w:sz w:val="24"/>
-                <w:szCs w:val="24"/>
-                <w:rtl/>
-              </w:rPr>
-            </w:pPr>
-            <w:r>
-              <w:rPr>
-                <w:rFonts w:hint="cs"/>
-                <w:b/>
-                <w:bCs/>
-                <w:sz w:val="24"/>
-                <w:szCs w:val="24"/>
-                <w:rtl/>
-              </w:rPr>
-              <w:t xml:space="preserve">חדר 213 עם דפי </w:t>
-            </w:r>
-            <w:r>
-              <w:rPr>
-                <w:b/>
-                <w:bCs/>
-                <w:sz w:val="24"/>
-                <w:szCs w:val="24"/>
-                <w:rtl/>
-              </w:rPr>
-              <w:t>–</w:t>
-            </w:r>
-            <w:r>
-              <w:rPr>
-                <w:rFonts w:hint="cs"/>
-                <w:b/>
-                <w:bCs/>
-                <w:sz w:val="24"/>
-                <w:szCs w:val="24"/>
-                <w:rtl/>
-              </w:rPr>
-              <w:t xml:space="preserve"> </w:t>
-            </w:r>
-            <w:r>
-              <w:rPr>
-                <w:rFonts w:hint="cs"/>
-                <w:b/>
-                <w:bCs/>
-                <w:sz w:val="24"/>
-                <w:szCs w:val="24"/>
-                <w:highlight w:val="yellow"/>
-                <w:rtl/>
-              </w:rPr>
-              <w:t>פסיכולוגיה + דיפלומטיה + ערבית</w:t>
-            </w:r>
-            <w:r>
-              <w:rPr>
-                <w:rFonts w:hint="cs"/>
-                <w:b/>
-                <w:bCs/>
-                <w:sz w:val="24"/>
-                <w:szCs w:val="24"/>
-                <w:rtl/>
-              </w:rPr>
-              <w:t xml:space="preserve"> 8-10.30.</w:t>
-            </w:r>
-          </w:p>
-          <w:p>
-            <w:pPr>
-              <w:spacing w:line="360" w:lineRule="auto"/>
-              <w:rPr>
-                <w:b/>
-                <w:bCs/>
-                <w:sz w:val="24"/>
-                <w:szCs w:val="24"/>
-                <w:rtl/>
-              </w:rPr>
-            </w:pPr>
+              <w:t xml:space="preserve">יא'.   </w:t>
+            </w:r>
           </w:p>
         </w:tc>
       </w:tr>
       <w:tr>
         <w:trPr>
-          <w:trHeight w:val="1101"/>
+          <w:trHeight w:val="1047"/>
         </w:trPr>
         <w:tc>
           <w:tcPr>
-            <w:tcW w:w="1129" w:type="dxa"/>
+            <w:tcW w:w="1122" w:type="dxa"/>
             <w:tcBorders>
               <w:top w:val="thickThinSmallGap" w:sz="24" w:space="0" w:color="000000"/>
               <w:left w:val="thinThickSmallGap" w:sz="24" w:space="0" w:color="000000"/>
-              <w:bottom w:val="single" w:sz="4" w:space="0" w:color="auto"/>
               <w:right w:val="thickThinSmallGap" w:sz="24" w:space="0" w:color="000000"/>
             </w:tcBorders>
             <w:shd w:val="clear" w:color="auto" w:fill="C5E0B3" w:themeFill="accent6" w:themeFillTint="66"/>
-            <w:hideMark/>
           </w:tcPr>
           <w:p>
             <w:pPr>
@@ -884,6 +899,7 @@
             </w:pPr>
             <w:r>
               <w:rPr>
+                <w:rFonts w:hint="cs"/>
                 <w:b/>
                 <w:bCs/>
                 <w:color w:val="FFFF00"/>
@@ -897,11 +913,9 @@
         </w:tc>
         <w:tc>
           <w:tcPr>
-            <w:tcW w:w="2410" w:type="dxa"/>
+            <w:tcW w:w="2827" w:type="dxa"/>
             <w:tcBorders>
               <w:top w:val="thickThinSmallGap" w:sz="24" w:space="0" w:color="000000"/>
-              <w:left w:val="single" w:sz="4" w:space="0" w:color="auto"/>
-              <w:bottom w:val="single" w:sz="4" w:space="0" w:color="auto"/>
               <w:right w:val="thickThinSmallGap" w:sz="24" w:space="0" w:color="000000"/>
             </w:tcBorders>
           </w:tcPr>
@@ -932,13 +946,24 @@
             </w:pPr>
             <w:r>
               <w:rPr>
-                <w:b/>
-                <w:bCs/>
-                <w:sz w:val="20"/>
-                <w:szCs w:val="20"/>
-                <w:rtl/>
-              </w:rPr>
-              <w:t>חצר קדמית –</w:t>
+                <w:rFonts w:hint="cs"/>
+                <w:b/>
+                <w:bCs/>
+                <w:sz w:val="20"/>
+                <w:szCs w:val="20"/>
+                <w:rtl/>
+              </w:rPr>
+              <w:t xml:space="preserve">חצר קדמית </w:t>
+            </w:r>
+            <w:r>
+              <w:rPr>
+                <w:b/>
+                <w:bCs/>
+                <w:sz w:val="20"/>
+                <w:szCs w:val="20"/>
+                <w:rtl/>
+              </w:rPr>
+              <w:t>–</w:t>
             </w:r>
           </w:p>
           <w:p>
@@ -955,6 +980,31 @@
             </w:pPr>
             <w:r>
               <w:rPr>
+                <w:rFonts w:hint="cs"/>
+                <w:b/>
+                <w:bCs/>
+                <w:sz w:val="20"/>
+                <w:szCs w:val="20"/>
+                <w:rtl/>
+              </w:rPr>
+              <w:t xml:space="preserve">חצר אחורית וסביב האולם - </w:t>
+            </w:r>
+          </w:p>
+          <w:p>
+            <w:pPr>
+              <w:spacing w:line="276" w:lineRule="auto"/>
+              <w:jc w:val="right"/>
+              <w:rPr>
+                <w:b/>
+                <w:bCs/>
+                <w:sz w:val="20"/>
+                <w:szCs w:val="20"/>
+                <w:rtl/>
+              </w:rPr>
+            </w:pPr>
+            <w:r>
+              <w:rPr>
+                <w:rFonts w:hint="cs"/>
                 <w:b/>
                 <w:bCs/>
                 <w:sz w:val="20"/>
@@ -962,6 +1012,75 @@
                 <w:rtl/>
               </w:rPr>
               <w:t xml:space="preserve">מסדרונות בנין 200 - </w:t>
+            </w:r>
+          </w:p>
+          <w:p>
+            <w:pPr>
+              <w:spacing w:line="276" w:lineRule="auto"/>
+              <w:jc w:val="right"/>
+              <w:rPr>
+                <w:b/>
+                <w:bCs/>
+                <w:sz w:val="20"/>
+                <w:szCs w:val="20"/>
+                <w:rtl/>
+              </w:rPr>
+            </w:pPr>
+            <w:r>
+              <w:rPr>
+                <w:rFonts w:hint="cs"/>
+                <w:b/>
+                <w:bCs/>
+                <w:sz w:val="20"/>
+                <w:szCs w:val="20"/>
+                <w:rtl/>
+              </w:rPr>
+              <w:t xml:space="preserve">מסדרונות בנין 400 </w:t>
+            </w:r>
+            <w:r>
+              <w:rPr>
+                <w:b/>
+                <w:bCs/>
+                <w:sz w:val="20"/>
+                <w:szCs w:val="20"/>
+                <w:rtl/>
+              </w:rPr>
+              <w:t>–</w:t>
+            </w:r>
+            <w:r>
+              <w:rPr>
+                <w:rFonts w:hint="cs"/>
+                <w:b/>
+                <w:bCs/>
+                <w:sz w:val="20"/>
+                <w:szCs w:val="20"/>
+                <w:rtl/>
+              </w:rPr>
+              <w:t xml:space="preserve"> </w:t>
+            </w:r>
+          </w:p>
+          <w:p>
+            <w:pPr>
+              <w:spacing w:line="276" w:lineRule="auto"/>
+              <w:jc w:val="right"/>
+              <w:rPr>
+                <w:b/>
+                <w:bCs/>
+                <w:sz w:val="24"/>
+                <w:szCs w:val="24"/>
+                <w:rtl/>
+              </w:rPr>
+            </w:pPr>
+            <w:r>
+              <w:rPr>
+                <w:rFonts w:hint="cs"/>
+                <w:b/>
+                <w:bCs/>
+                <w:sz w:val="20"/>
+                <w:szCs w:val="20"/>
+                <w:rtl/>
+              </w:rPr>
+              <w:t>מסדרונות בנין 100 -</w:t>
             </w:r>
           </w:p>
         </w:tc>
@@ -970,11 +1089,8 @@
             <w:tcW w:w="1842" w:type="dxa"/>
             <w:tcBorders>
               <w:top w:val="thickThinSmallGap" w:sz="24" w:space="0" w:color="000000"/>
-              <w:left w:val="single" w:sz="4" w:space="0" w:color="auto"/>
-              <w:bottom w:val="single" w:sz="4" w:space="0" w:color="auto"/>
               <w:right w:val="thickThinSmallGap" w:sz="24" w:space="0" w:color="000000"/>
             </w:tcBorders>
-            <w:hideMark/>
           </w:tcPr>
           <w:p>
             <w:pPr>
@@ -990,6 +1106,7 @@
             </w:pPr>
             <w:r>
               <w:rPr>
+                <w:rFonts w:hint="cs"/>
                 <w:b/>
                 <w:bCs/>
                 <w:sz w:val="20"/>
@@ -997,7 +1114,7 @@
                 <w:u w:val="single"/>
                 <w:rtl/>
               </w:rPr>
-              <w:t>9.30-9.45</w:t>
+              <w:t>10.00-10.15</w:t>
             </w:r>
           </w:p>
           <w:p>
@@ -1018,10 +1135,9 @@
                 <w:bCs/>
                 <w:sz w:val="20"/>
                 <w:szCs w:val="20"/>
-                <w:highlight w:val="green"/>
-                <w:rtl/>
-              </w:rPr>
-              <w:t>עמיר</w:t>
+                <w:rtl/>
+              </w:rPr>
+              <w:t>חניתה הראל</w:t>
             </w:r>
           </w:p>
           <w:p>
@@ -1042,10 +1158,104 @@
                 <w:bCs/>
                 <w:sz w:val="20"/>
                 <w:szCs w:val="20"/>
-                <w:highlight w:val="green"/>
-                <w:rtl/>
-              </w:rPr>
-              <w:t>מרינה</w:t>
+                <w:rtl/>
+              </w:rPr>
+              <w:t>אלי כזום</w:t>
+            </w:r>
+          </w:p>
+          <w:p>
+            <w:pPr>
+              <w:spacing w:line="276" w:lineRule="auto"/>
+              <w:rPr>
+                <w:b/>
+                <w:bCs/>
+                <w:sz w:val="20"/>
+                <w:szCs w:val="20"/>
+                <w:rtl/>
+              </w:rPr>
+            </w:pPr>
+            <w:r>
+              <w:rPr>
+                <w:rFonts w:hint="cs"/>
+                <w:b/>
+                <w:bCs/>
+                <w:sz w:val="20"/>
+                <w:szCs w:val="20"/>
+                <w:rtl/>
+              </w:rPr>
+              <w:t xml:space="preserve">גליה </w:t>
+            </w:r>
+            <w:proofErr w:type="spellStart"/>
+            <w:r>
+              <w:rPr>
+                <w:rFonts w:hint="cs"/>
+                <w:b/>
+                <w:bCs/>
+                <w:sz w:val="20"/>
+                <w:szCs w:val="20"/>
+                <w:rtl/>
+              </w:rPr>
+              <w:t>ספז</w:t>
+            </w:r>
+            <w:proofErr w:type="spellEnd"/>
+          </w:p>
+          <w:p>
+            <w:pPr>
+              <w:spacing w:line="276" w:lineRule="auto"/>
+              <w:rPr>
+                <w:b/>
+                <w:bCs/>
+                <w:sz w:val="20"/>
+                <w:szCs w:val="20"/>
+                <w:rtl/>
+              </w:rPr>
+            </w:pPr>
+            <w:r>
+              <w:rPr>
+                <w:rFonts w:hint="cs"/>
+                <w:b/>
+                <w:bCs/>
+                <w:sz w:val="20"/>
+                <w:szCs w:val="20"/>
+                <w:rtl/>
+              </w:rPr>
+              <w:t xml:space="preserve">יעקב </w:t>
+            </w:r>
+            <w:proofErr w:type="spellStart"/>
+            <w:r>
+              <w:rPr>
+                <w:rFonts w:hint="cs"/>
+                <w:b/>
+                <w:bCs/>
+                <w:sz w:val="20"/>
+                <w:szCs w:val="20"/>
+                <w:rtl/>
+              </w:rPr>
+              <w:t>הרנוי</w:t>
+            </w:r>
+            <w:proofErr w:type="spellEnd"/>
+          </w:p>
+          <w:p>
+            <w:pPr>
+              <w:spacing w:line="276" w:lineRule="auto"/>
+              <w:rPr>
+                <w:b/>
+                <w:bCs/>
+                <w:sz w:val="20"/>
+                <w:szCs w:val="20"/>
+                <w:rtl/>
+              </w:rPr>
+            </w:pPr>
+            <w:r>
+              <w:rPr>
+                <w:rFonts w:hint="cs"/>
+                <w:b/>
+                <w:bCs/>
+                <w:sz w:val="20"/>
+                <w:szCs w:val="20"/>
+                <w:rtl/>
+              </w:rPr>
+              <w:t>יונית</w:t>
             </w:r>
           </w:p>
         </w:tc>
@@ -1054,11 +1264,8 @@
             <w:tcW w:w="1984" w:type="dxa"/>
             <w:tcBorders>
               <w:top w:val="thickThinSmallGap" w:sz="24" w:space="0" w:color="000000"/>
-              <w:left w:val="single" w:sz="4" w:space="0" w:color="auto"/>
-              <w:bottom w:val="single" w:sz="4" w:space="0" w:color="auto"/>
               <w:right w:val="thickThinSmallGap" w:sz="24" w:space="0" w:color="000000"/>
             </w:tcBorders>
-            <w:hideMark/>
           </w:tcPr>
           <w:p>
             <w:pPr>
@@ -1074,6 +1281,7 @@
             </w:pPr>
             <w:r>
               <w:rPr>
+                <w:rFonts w:hint="cs"/>
                 <w:b/>
                 <w:bCs/>
                 <w:sz w:val="20"/>
@@ -1081,7 +1289,7 @@
                 <w:u w:val="single"/>
                 <w:rtl/>
               </w:rPr>
-              <w:t>11.15-11.30</w:t>
+              <w:t>11.50-12.10</w:t>
             </w:r>
           </w:p>
           <w:p>
@@ -1097,13 +1305,14 @@
             </w:pPr>
             <w:r>
               <w:rPr>
-                <w:b/>
-                <w:bCs/>
-                <w:sz w:val="20"/>
-                <w:szCs w:val="20"/>
-                <w:rtl/>
-              </w:rPr>
-              <w:t>יובל גרינברג</w:t>
+                <w:rFonts w:hint="cs"/>
+                <w:b/>
+                <w:bCs/>
+                <w:sz w:val="20"/>
+                <w:szCs w:val="20"/>
+                <w:rtl/>
+              </w:rPr>
+              <w:t>טל גרינברג</w:t>
             </w:r>
           </w:p>
           <w:p>
@@ -1119,26 +1328,271 @@
             </w:pPr>
             <w:r>
               <w:rPr>
-                <w:b/>
-                <w:bCs/>
-                <w:sz w:val="20"/>
-                <w:szCs w:val="20"/>
-                <w:rtl/>
-              </w:rPr>
-              <w:t xml:space="preserve">אילן </w:t>
+                <w:rFonts w:hint="cs"/>
+                <w:b/>
+                <w:bCs/>
+                <w:sz w:val="20"/>
+                <w:szCs w:val="20"/>
+                <w:rtl/>
+              </w:rPr>
+              <w:t>אשרת ניר</w:t>
+            </w:r>
+          </w:p>
+          <w:p>
+            <w:pPr>
+              <w:spacing w:line="276" w:lineRule="auto"/>
+              <w:rPr>
+                <w:b/>
+                <w:bCs/>
+                <w:sz w:val="20"/>
+                <w:szCs w:val="20"/>
+                <w:rtl/>
+              </w:rPr>
+            </w:pPr>
+            <w:r>
+              <w:rPr>
+                <w:rFonts w:hint="cs"/>
+                <w:b/>
+                <w:bCs/>
+                <w:sz w:val="20"/>
+                <w:szCs w:val="20"/>
+                <w:rtl/>
+              </w:rPr>
+              <w:t xml:space="preserve">אריה </w:t>
+            </w:r>
+            <w:proofErr w:type="spellStart"/>
+            <w:r>
+              <w:rPr>
+                <w:rFonts w:hint="cs"/>
+                <w:b/>
+                <w:bCs/>
+                <w:sz w:val="20"/>
+                <w:szCs w:val="20"/>
+                <w:rtl/>
+              </w:rPr>
+              <w:t>סולימני</w:t>
+            </w:r>
+            <w:proofErr w:type="spellEnd"/>
+          </w:p>
+          <w:p>
+            <w:pPr>
+              <w:spacing w:line="276" w:lineRule="auto"/>
+              <w:rPr>
+                <w:b/>
+                <w:bCs/>
+                <w:sz w:val="20"/>
+                <w:szCs w:val="20"/>
+                <w:rtl/>
+              </w:rPr>
+            </w:pPr>
+            <w:r>
+              <w:rPr>
+                <w:rFonts w:hint="cs"/>
+                <w:b/>
+                <w:bCs/>
+                <w:sz w:val="20"/>
+                <w:szCs w:val="20"/>
+                <w:rtl/>
+              </w:rPr>
+              <w:t>רן</w:t>
+            </w:r>
+          </w:p>
+          <w:p>
+            <w:pPr>
+              <w:spacing w:line="276" w:lineRule="auto"/>
+              <w:rPr>
+                <w:b/>
+                <w:bCs/>
+                <w:sz w:val="20"/>
+                <w:szCs w:val="20"/>
+                <w:rtl/>
+              </w:rPr>
+            </w:pPr>
+            <w:r>
+              <w:rPr>
+                <w:rFonts w:hint="cs"/>
+                <w:b/>
+                <w:bCs/>
+                <w:sz w:val="20"/>
+                <w:szCs w:val="20"/>
+                <w:rtl/>
+              </w:rPr>
+              <w:t>מימי פוקס</w:t>
             </w:r>
           </w:p>
         </w:tc>
         <w:tc>
           <w:tcPr>
-            <w:tcW w:w="2128" w:type="dxa"/>
+            <w:tcW w:w="2712" w:type="dxa"/>
             <w:tcBorders>
               <w:top w:val="thickThinSmallGap" w:sz="24" w:space="0" w:color="000000"/>
-              <w:left w:val="single" w:sz="4" w:space="0" w:color="auto"/>
-              <w:bottom w:val="single" w:sz="4" w:space="0" w:color="auto"/>
               <w:right w:val="thickThinSmallGap" w:sz="24" w:space="0" w:color="000000"/>
             </w:tcBorders>
           </w:tcPr>
+          <w:p>
+            <w:pPr>
+              <w:spacing w:line="276" w:lineRule="auto"/>
+              <w:rPr>
+                <w:b/>
+                <w:bCs/>
+                <w:sz w:val="20"/>
+                <w:szCs w:val="20"/>
+                <w:u w:val="single"/>
+                <w:rtl/>
+              </w:rPr>
+            </w:pPr>
+            <w:r>
+              <w:rPr>
+                <w:rFonts w:hint="cs"/>
+                <w:b/>
+                <w:bCs/>
+                <w:sz w:val="20"/>
+                <w:szCs w:val="20"/>
+                <w:u w:val="single"/>
+                <w:rtl/>
+              </w:rPr>
+              <w:t>13.45-13.55</w:t>
+            </w:r>
+          </w:p>
+          <w:p>
+            <w:pPr>
+              <w:spacing w:line="276" w:lineRule="auto"/>
+              <w:rPr>
+                <w:b/>
+                <w:bCs/>
+                <w:sz w:val="20"/>
+                <w:szCs w:val="20"/>
+                <w:rtl/>
+              </w:rPr>
+            </w:pPr>
+            <w:r>
+              <w:rPr>
+                <w:rFonts w:hint="cs"/>
+                <w:b/>
+                <w:bCs/>
+                <w:sz w:val="20"/>
+                <w:szCs w:val="20"/>
+                <w:rtl/>
+              </w:rPr>
+              <w:t>ערן פ.</w:t>
+            </w:r>
+          </w:p>
+          <w:p>
+            <w:pPr>
+              <w:spacing w:line="276" w:lineRule="auto"/>
+              <w:rPr>
+                <w:b/>
+                <w:bCs/>
+                <w:sz w:val="20"/>
+                <w:szCs w:val="20"/>
+                <w:rtl/>
+              </w:rPr>
+            </w:pPr>
+            <w:r>
+              <w:rPr>
+                <w:rFonts w:hint="cs"/>
+                <w:b/>
+                <w:bCs/>
+                <w:sz w:val="20"/>
+                <w:szCs w:val="20"/>
+                <w:rtl/>
+              </w:rPr>
+              <w:t>אילנה יפרח</w:t>
+            </w:r>
+          </w:p>
+          <w:p>
+            <w:pPr>
+              <w:spacing w:line="276" w:lineRule="auto"/>
+              <w:rPr>
+                <w:b/>
+                <w:bCs/>
+                <w:sz w:val="20"/>
+                <w:szCs w:val="20"/>
+                <w:rtl/>
+              </w:rPr>
+            </w:pPr>
+            <w:r>
+              <w:rPr>
+                <w:rFonts w:hint="cs"/>
+                <w:b/>
+                <w:bCs/>
+                <w:sz w:val="20"/>
+                <w:szCs w:val="20"/>
+                <w:rtl/>
+              </w:rPr>
+              <w:t xml:space="preserve">שלומית </w:t>
+            </w:r>
+            <w:proofErr w:type="spellStart"/>
+            <w:r>
+              <w:rPr>
+                <w:rFonts w:hint="cs"/>
+                <w:b/>
+                <w:bCs/>
+                <w:sz w:val="20"/>
+                <w:szCs w:val="20"/>
+                <w:rtl/>
+              </w:rPr>
+              <w:t>גרשקוביץ</w:t>
+            </w:r>
+            <w:proofErr w:type="spellEnd"/>
+            <w:r>
+              <w:rPr>
+                <w:rFonts w:hint="cs"/>
+                <w:b/>
+                <w:bCs/>
+                <w:sz w:val="20"/>
+                <w:szCs w:val="20"/>
+                <w:rtl/>
+              </w:rPr>
+              <w:t>.</w:t>
+            </w:r>
+          </w:p>
+          <w:p>
+            <w:pPr>
+              <w:spacing w:line="276" w:lineRule="auto"/>
+              <w:rPr>
+                <w:b/>
+                <w:bCs/>
+                <w:sz w:val="20"/>
+                <w:szCs w:val="20"/>
+                <w:rtl/>
+              </w:rPr>
+            </w:pPr>
+            <w:r>
+              <w:rPr>
+                <w:rFonts w:hint="cs"/>
+                <w:b/>
+                <w:bCs/>
+                <w:sz w:val="20"/>
+                <w:szCs w:val="20"/>
+                <w:rtl/>
+              </w:rPr>
+              <w:t>אביעד דניאלי</w:t>
+            </w:r>
+          </w:p>
+          <w:p>
+            <w:pPr>
+              <w:spacing w:line="276" w:lineRule="auto"/>
+              <w:rPr>
+                <w:b/>
+                <w:bCs/>
+                <w:sz w:val="20"/>
+                <w:szCs w:val="20"/>
+                <w:rtl/>
+              </w:rPr>
+            </w:pPr>
+            <w:r>
+              <w:rPr>
+                <w:rFonts w:hint="cs"/>
+                <w:b/>
+                <w:bCs/>
+                <w:sz w:val="20"/>
+                <w:szCs w:val="20"/>
+                <w:rtl/>
+              </w:rPr>
+              <w:t>ירדן מגור</w:t>
+            </w:r>
+          </w:p>
           <w:p>
             <w:pPr>
               <w:spacing w:line="276" w:lineRule="auto"/>
@@ -1159,15 +1613,12 @@
         </w:trPr>
         <w:tc>
           <w:tcPr>
-            <w:tcW w:w="1129" w:type="dxa"/>
+            <w:tcW w:w="1122" w:type="dxa"/>
             <w:tcBorders>
-              <w:top w:val="single" w:sz="4" w:space="0" w:color="auto"/>
               <w:left w:val="thinThickSmallGap" w:sz="24" w:space="0" w:color="000000"/>
-              <w:bottom w:val="single" w:sz="4" w:space="0" w:color="auto"/>
               <w:right w:val="thickThinSmallGap" w:sz="24" w:space="0" w:color="000000"/>
             </w:tcBorders>
             <w:shd w:val="clear" w:color="auto" w:fill="C5E0B3" w:themeFill="accent6" w:themeFillTint="66"/>
-            <w:hideMark/>
           </w:tcPr>
           <w:p>
             <w:pPr>
@@ -1184,6 +1635,7 @@
             </w:pPr>
             <w:r>
               <w:rPr>
+                <w:rFonts w:hint="cs"/>
                 <w:b/>
                 <w:bCs/>
                 <w:color w:val="0070C0"/>
@@ -1197,12 +1649,9 @@
         </w:tc>
         <w:tc>
           <w:tcPr>
-            <w:tcW w:w="8364" w:type="dxa"/>
+            <w:tcW w:w="9365" w:type="dxa"/>
             <w:gridSpan w:val="4"/>
             <w:tcBorders>
-              <w:top w:val="single" w:sz="4" w:space="0" w:color="auto"/>
-              <w:left w:val="single" w:sz="4" w:space="0" w:color="auto"/>
-              <w:bottom w:val="single" w:sz="4" w:space="0" w:color="auto"/>
               <w:right w:val="thickThinSmallGap" w:sz="24" w:space="0" w:color="000000"/>
             </w:tcBorders>
           </w:tcPr>
@@ -1210,8 +1659,265 @@
             <w:pPr>
               <w:spacing w:line="360" w:lineRule="auto"/>
               <w:rPr>
-                <w:b/>
-                <w:bCs/>
+                <w:rFonts w:asciiTheme="minorBidi" w:hAnsiTheme="minorBidi"/>
+                <w:rtl/>
+              </w:rPr>
+            </w:pPr>
+            <w:r>
+              <w:rPr>
+                <w:rFonts w:asciiTheme="minorBidi" w:hAnsiTheme="minorBidi" w:hint="cs"/>
+                <w:rtl/>
+              </w:rPr>
+              <w:t xml:space="preserve">יוד1 מגיעים לשיעור חינוך ב 8.45. </w:t>
+            </w:r>
+          </w:p>
+          <w:p>
+            <w:pPr>
+              <w:spacing w:line="360" w:lineRule="auto"/>
+              <w:rPr>
+                <w:rFonts w:asciiTheme="minorBidi" w:hAnsiTheme="minorBidi"/>
+                <w:rtl/>
+              </w:rPr>
+            </w:pPr>
+            <w:r>
+              <w:rPr>
+                <w:rFonts w:asciiTheme="minorBidi" w:hAnsiTheme="minorBidi" w:hint="cs"/>
+                <w:rtl/>
+              </w:rPr>
+              <w:t>יוד3 מגיעים שיעור 3.</w:t>
+            </w:r>
+          </w:p>
+          <w:p>
+            <w:pPr>
+              <w:spacing w:line="360" w:lineRule="auto"/>
+              <w:rPr>
+                <w:rFonts w:asciiTheme="minorBidi" w:hAnsiTheme="minorBidi"/>
+                <w:rtl/>
+              </w:rPr>
+            </w:pPr>
+            <w:r>
+              <w:rPr>
+                <w:rFonts w:asciiTheme="minorBidi" w:hAnsiTheme="minorBidi" w:hint="cs"/>
+                <w:rtl/>
+              </w:rPr>
+              <w:t>יוד4 מסיימים סוף שיעור 5.</w:t>
+            </w:r>
+          </w:p>
+          <w:p>
+            <w:pPr>
+              <w:tabs>
+                <w:tab w:val="left" w:pos="5305"/>
+              </w:tabs>
+              <w:spacing w:line="360" w:lineRule="auto"/>
+              <w:rPr>
+                <w:rFonts w:asciiTheme="minorBidi" w:hAnsiTheme="minorBidi"/>
+                <w:rtl/>
+              </w:rPr>
+            </w:pPr>
+            <w:r>
+              <w:rPr>
+                <w:rFonts w:asciiTheme="minorBidi" w:hAnsiTheme="minorBidi" w:hint="cs"/>
+                <w:rtl/>
+              </w:rPr>
+              <w:t xml:space="preserve">יוד5 שיעור 6 </w:t>
+            </w:r>
+            <w:proofErr w:type="spellStart"/>
+            <w:r>
+              <w:rPr>
+                <w:rFonts w:asciiTheme="minorBidi" w:hAnsiTheme="minorBidi" w:hint="cs"/>
+                <w:rtl/>
+              </w:rPr>
+              <w:t>הסטוריה</w:t>
+            </w:r>
+            <w:proofErr w:type="spellEnd"/>
+            <w:r>
+              <w:rPr>
+                <w:rFonts w:asciiTheme="minorBidi" w:hAnsiTheme="minorBidi" w:hint="cs"/>
+                <w:rtl/>
+              </w:rPr>
+              <w:t xml:space="preserve"> עם נטע ב. שיעור7 מתקיים כסדרו.</w:t>
+            </w:r>
+            <w:r>
+              <w:rPr>
+                <w:rFonts w:asciiTheme="minorBidi" w:hAnsiTheme="minorBidi"/>
+                <w:rtl/>
+              </w:rPr>
+              <w:tab/>
+            </w:r>
+          </w:p>
+          <w:p>
+            <w:pPr>
+              <w:tabs>
+                <w:tab w:val="left" w:pos="5305"/>
+              </w:tabs>
+              <w:spacing w:line="360" w:lineRule="auto"/>
+              <w:rPr>
+                <w:rFonts w:asciiTheme="minorBidi" w:hAnsiTheme="minorBidi"/>
+                <w:rtl/>
+              </w:rPr>
+            </w:pPr>
+            <w:r>
+              <w:rPr>
+                <w:rFonts w:asciiTheme="minorBidi" w:hAnsiTheme="minorBidi" w:hint="cs"/>
+                <w:rtl/>
+              </w:rPr>
+              <w:t xml:space="preserve">יוד8-9 שיעור3 אנגלית עם טלי. מטלה בספריה </w:t>
+            </w:r>
+            <w:r>
+              <w:rPr>
+                <w:rFonts w:asciiTheme="minorBidi" w:hAnsiTheme="minorBidi"/>
+                <w:rtl/>
+              </w:rPr>
+              <w:t>–</w:t>
+            </w:r>
+            <w:r>
+              <w:rPr>
+                <w:rFonts w:asciiTheme="minorBidi" w:hAnsiTheme="minorBidi" w:hint="cs"/>
+                <w:rtl/>
+              </w:rPr>
+              <w:t xml:space="preserve"> שיעור4 מתקיים כסדרו.</w:t>
+            </w:r>
+          </w:p>
+          <w:p>
+            <w:pPr>
+              <w:tabs>
+                <w:tab w:val="left" w:pos="5305"/>
+              </w:tabs>
+              <w:spacing w:line="360" w:lineRule="auto"/>
+              <w:rPr>
+                <w:rFonts w:asciiTheme="minorBidi" w:hAnsiTheme="minorBidi"/>
+                <w:rtl/>
+              </w:rPr>
+            </w:pPr>
+            <w:r>
+              <w:rPr>
+                <w:rFonts w:asciiTheme="minorBidi" w:hAnsiTheme="minorBidi" w:hint="cs"/>
+                <w:rtl/>
+              </w:rPr>
+              <w:t>יוד8-9 אנגלית</w:t>
+            </w:r>
+            <w:r>
+              <w:rPr>
+                <w:rFonts w:asciiTheme="minorBidi" w:hAnsiTheme="minorBidi" w:hint="cs"/>
+                <w:rtl/>
+              </w:rPr>
+              <w:t xml:space="preserve"> עם אשרת </w:t>
+            </w:r>
+            <w:r>
+              <w:rPr>
+                <w:rFonts w:asciiTheme="minorBidi" w:hAnsiTheme="minorBidi" w:hint="cs"/>
+                <w:rtl/>
+              </w:rPr>
+              <w:t xml:space="preserve"> שיעור4 מטלה עצמית.</w:t>
+            </w:r>
+          </w:p>
+          <w:p>
+            <w:pPr>
+              <w:tabs>
+                <w:tab w:val="left" w:pos="5305"/>
+              </w:tabs>
+              <w:spacing w:line="360" w:lineRule="auto"/>
+              <w:rPr>
+                <w:rFonts w:asciiTheme="minorBidi" w:hAnsiTheme="minorBidi"/>
+                <w:rtl/>
+              </w:rPr>
+            </w:pPr>
+            <w:r>
+              <w:rPr>
+                <w:rFonts w:asciiTheme="minorBidi" w:hAnsiTheme="minorBidi" w:hint="cs"/>
+                <w:rtl/>
+              </w:rPr>
+              <w:t>יוד9 קב א' אין לשון עם מאיה.</w:t>
+            </w:r>
+          </w:p>
+          <w:p>
+            <w:pPr>
+              <w:tabs>
+                <w:tab w:val="left" w:pos="5305"/>
+              </w:tabs>
+              <w:spacing w:line="360" w:lineRule="auto"/>
+              <w:rPr>
+                <w:rFonts w:asciiTheme="minorBidi" w:hAnsiTheme="minorBidi"/>
+                <w:rtl/>
+              </w:rPr>
+            </w:pPr>
+            <w:r>
+              <w:rPr>
+                <w:rFonts w:asciiTheme="minorBidi" w:hAnsiTheme="minorBidi" w:hint="cs"/>
+                <w:rtl/>
+              </w:rPr>
+              <w:t xml:space="preserve">יוד10 שיעור3+2 תרגול </w:t>
+            </w:r>
+            <w:proofErr w:type="spellStart"/>
+            <w:r>
+              <w:rPr>
+                <w:rFonts w:asciiTheme="minorBidi" w:hAnsiTheme="minorBidi" w:hint="cs"/>
+                <w:rtl/>
+              </w:rPr>
+              <w:t>הסטוריה</w:t>
+            </w:r>
+            <w:proofErr w:type="spellEnd"/>
+            <w:r>
+              <w:rPr>
+                <w:rFonts w:asciiTheme="minorBidi" w:hAnsiTheme="minorBidi" w:hint="cs"/>
+                <w:rtl/>
+              </w:rPr>
+              <w:t xml:space="preserve"> עם ורד.</w:t>
+            </w:r>
+          </w:p>
+          <w:p>
+            <w:pPr>
+              <w:spacing w:line="360" w:lineRule="auto"/>
+              <w:rPr>
+                <w:rFonts w:asciiTheme="minorBidi" w:hAnsiTheme="minorBidi"/>
+                <w:rtl/>
+              </w:rPr>
+            </w:pPr>
+            <w:r>
+              <w:rPr>
+                <w:rFonts w:asciiTheme="minorBidi" w:hAnsiTheme="minorBidi" w:hint="cs"/>
+                <w:rtl/>
+              </w:rPr>
+              <w:t>יוד11 לומדים עם נטע מהשעה 8.45.</w:t>
+            </w:r>
+          </w:p>
+          <w:p>
+            <w:pPr>
+              <w:spacing w:line="360" w:lineRule="auto"/>
+              <w:rPr>
+                <w:rFonts w:asciiTheme="minorBidi" w:hAnsiTheme="minorBidi"/>
+                <w:rtl/>
+              </w:rPr>
+            </w:pPr>
+            <w:r>
+              <w:rPr>
+                <w:rFonts w:asciiTheme="minorBidi" w:hAnsiTheme="minorBidi" w:hint="cs"/>
+                <w:rtl/>
+              </w:rPr>
+              <w:t xml:space="preserve">יוד12 שיעור3 לשון עם שחר. שיעור4 מטלה </w:t>
+            </w:r>
+            <w:proofErr w:type="spellStart"/>
+            <w:r>
+              <w:rPr>
+                <w:rFonts w:asciiTheme="minorBidi" w:hAnsiTheme="minorBidi" w:hint="cs"/>
+                <w:rtl/>
+              </w:rPr>
+              <w:t>במתמט</w:t>
+            </w:r>
+            <w:proofErr w:type="spellEnd"/>
+            <w:r>
+              <w:rPr>
+                <w:rFonts w:asciiTheme="minorBidi" w:hAnsiTheme="minorBidi" w:hint="cs"/>
+                <w:rtl/>
+              </w:rPr>
+              <w:t>' בספריה.  שיעור5 מתקיים כסדרו.</w:t>
+            </w:r>
+          </w:p>
+          <w:p>
+            <w:pPr>
+              <w:spacing w:line="360" w:lineRule="auto"/>
+              <w:rPr>
+                <w:rFonts w:asciiTheme="minorBidi" w:hAnsiTheme="minorBidi"/>
                 <w:rtl/>
               </w:rPr>
             </w:pPr>
@@ -1220,19 +1926,16 @@
       </w:tr>
       <w:tr>
         <w:trPr>
-          <w:trHeight w:val="825"/>
+          <w:trHeight w:val="416"/>
         </w:trPr>
         <w:tc>
           <w:tcPr>
-            <w:tcW w:w="1129" w:type="dxa"/>
+            <w:tcW w:w="1122" w:type="dxa"/>
             <w:tcBorders>
-              <w:top w:val="single" w:sz="4" w:space="0" w:color="auto"/>
               <w:left w:val="thinThickSmallGap" w:sz="24" w:space="0" w:color="000000"/>
-              <w:bottom w:val="single" w:sz="4" w:space="0" w:color="auto"/>
               <w:right w:val="thickThinSmallGap" w:sz="24" w:space="0" w:color="000000"/>
             </w:tcBorders>
             <w:shd w:val="clear" w:color="auto" w:fill="C5E0B3" w:themeFill="accent6" w:themeFillTint="66"/>
-            <w:hideMark/>
           </w:tcPr>
           <w:p>
             <w:pPr>
@@ -1249,6 +1952,7 @@
             </w:pPr>
             <w:r>
               <w:rPr>
+                <w:rFonts w:hint="cs"/>
                 <w:b/>
                 <w:bCs/>
                 <w:color w:val="538135" w:themeColor="accent6" w:themeShade="BF"/>
@@ -1262,12 +1966,9 @@
         </w:tc>
         <w:tc>
           <w:tcPr>
-            <w:tcW w:w="8364" w:type="dxa"/>
+            <w:tcW w:w="9365" w:type="dxa"/>
             <w:gridSpan w:val="4"/>
             <w:tcBorders>
-              <w:top w:val="single" w:sz="4" w:space="0" w:color="auto"/>
-              <w:left w:val="single" w:sz="4" w:space="0" w:color="auto"/>
-              <w:bottom w:val="single" w:sz="4" w:space="0" w:color="auto"/>
               <w:right w:val="thickThinSmallGap" w:sz="24" w:space="0" w:color="000000"/>
             </w:tcBorders>
           </w:tcPr>
@@ -1275,120 +1976,197 @@
             <w:pPr>
               <w:spacing w:line="360" w:lineRule="auto"/>
               <w:rPr>
-                <w:rtl/>
-              </w:rPr>
-            </w:pPr>
-            <w:r>
-              <w:rPr>
-                <w:rFonts w:hint="cs"/>
-                <w:rtl/>
-              </w:rPr>
-              <w:t xml:space="preserve">אין שיעורים עם יעקב </w:t>
+                <w:rFonts w:asciiTheme="minorBidi" w:hAnsiTheme="minorBidi"/>
+                <w:rtl/>
+              </w:rPr>
+            </w:pPr>
+            <w:r>
+              <w:rPr>
+                <w:rFonts w:asciiTheme="minorBidi" w:hAnsiTheme="minorBidi" w:hint="cs"/>
+                <w:rtl/>
+              </w:rPr>
+              <w:t xml:space="preserve"> אין לשון עולים עם מאיה.</w:t>
+            </w:r>
+          </w:p>
+          <w:p>
+            <w:pPr>
+              <w:spacing w:line="360" w:lineRule="auto"/>
+              <w:rPr>
+                <w:rFonts w:asciiTheme="minorBidi" w:hAnsiTheme="minorBidi"/>
+                <w:rtl/>
+              </w:rPr>
+            </w:pPr>
+            <w:r>
+              <w:rPr>
+                <w:rFonts w:asciiTheme="minorBidi" w:hAnsiTheme="minorBidi" w:hint="cs"/>
+                <w:rtl/>
+              </w:rPr>
+              <w:t xml:space="preserve">יא1  לשון עם </w:t>
             </w:r>
             <w:proofErr w:type="spellStart"/>
             <w:r>
               <w:rPr>
-                <w:rFonts w:hint="cs"/>
-                <w:rtl/>
-              </w:rPr>
-              <w:t>הרנוי</w:t>
+                <w:rFonts w:asciiTheme="minorBidi" w:hAnsiTheme="minorBidi" w:hint="cs"/>
+                <w:rtl/>
+              </w:rPr>
+              <w:t>בילהה</w:t>
             </w:r>
             <w:proofErr w:type="spellEnd"/>
             <w:r>
               <w:rPr>
-                <w:rFonts w:hint="cs"/>
-                <w:rtl/>
-              </w:rPr>
-              <w:t xml:space="preserve"> </w:t>
-            </w:r>
-            <w:r>
-              <w:rPr>
-                <w:rFonts w:hint="cs"/>
-                <w:rtl/>
-              </w:rPr>
-              <w:t xml:space="preserve">  </w:t>
+                <w:rFonts w:asciiTheme="minorBidi" w:hAnsiTheme="minorBidi" w:hint="cs"/>
+                <w:rtl/>
+              </w:rPr>
+              <w:t xml:space="preserve"> מתחילים ב 8.45.</w:t>
+            </w:r>
+          </w:p>
+          <w:p>
+            <w:pPr>
+              <w:spacing w:line="360" w:lineRule="auto"/>
+              <w:rPr>
+                <w:rFonts w:asciiTheme="minorBidi" w:hAnsiTheme="minorBidi"/>
+                <w:rtl/>
+              </w:rPr>
+            </w:pPr>
+            <w:r>
+              <w:rPr>
+                <w:rFonts w:asciiTheme="minorBidi" w:hAnsiTheme="minorBidi" w:hint="cs"/>
+                <w:rtl/>
+              </w:rPr>
+              <w:t>יא3 + יא4  מתחילים שיעור2.</w:t>
+            </w:r>
+          </w:p>
+          <w:p>
+            <w:pPr>
+              <w:spacing w:line="360" w:lineRule="auto"/>
+              <w:rPr>
+                <w:rFonts w:asciiTheme="minorBidi" w:hAnsiTheme="minorBidi"/>
+                <w:rtl/>
+              </w:rPr>
+            </w:pPr>
+            <w:r>
+              <w:rPr>
+                <w:rFonts w:asciiTheme="minorBidi" w:hAnsiTheme="minorBidi" w:hint="cs"/>
+                <w:rtl/>
+              </w:rPr>
+              <w:t>יא5 שעת 0 כרגיל.</w:t>
+            </w:r>
+          </w:p>
+          <w:p>
+            <w:pPr>
+              <w:spacing w:line="360" w:lineRule="auto"/>
+              <w:rPr>
+                <w:rFonts w:asciiTheme="minorBidi" w:hAnsiTheme="minorBidi"/>
+                <w:rtl/>
+              </w:rPr>
+            </w:pPr>
+            <w:r>
+              <w:rPr>
+                <w:rFonts w:asciiTheme="minorBidi" w:hAnsiTheme="minorBidi" w:hint="cs"/>
+                <w:rtl/>
+              </w:rPr>
+              <w:t xml:space="preserve">יא3 + יא4    שיעור3+4 סדנת </w:t>
             </w:r>
             <w:proofErr w:type="spellStart"/>
             <w:r>
               <w:rPr>
-                <w:rFonts w:hint="cs"/>
-                <w:highlight w:val="green"/>
-                <w:rtl/>
-              </w:rPr>
-              <w:t>וגשרמו</w:t>
+                <w:rFonts w:asciiTheme="minorBidi" w:hAnsiTheme="minorBidi" w:hint="cs"/>
+                <w:rtl/>
+              </w:rPr>
+              <w:t>חוש"ן</w:t>
             </w:r>
             <w:proofErr w:type="spellEnd"/>
-          </w:p>
-          <w:p>
-            <w:pPr>
-              <w:spacing w:line="360" w:lineRule="auto"/>
-              <w:rPr>
-                <w:rtl/>
-              </w:rPr>
-            </w:pPr>
-            <w:r>
-              <w:rPr>
-                <w:rFonts w:hint="cs"/>
-                <w:rtl/>
-              </w:rPr>
-              <w:t xml:space="preserve">תלמידי מגדר </w:t>
-            </w:r>
-            <w:r>
-              <w:rPr>
-                <w:rFonts w:cs="Arial"/>
-                <w:rtl/>
-              </w:rPr>
-              <w:t>שלא עוש</w:t>
-            </w:r>
-            <w:r>
-              <w:rPr>
-                <w:rFonts w:cs="Arial" w:hint="cs"/>
-                <w:rtl/>
-              </w:rPr>
-              <w:t>ים</w:t>
-            </w:r>
-            <w:r>
-              <w:rPr>
-                <w:rFonts w:cs="Arial"/>
-                <w:rtl/>
-              </w:rPr>
-              <w:t xml:space="preserve"> מבחן בפסיכולוגיה מגיע</w:t>
-            </w:r>
-            <w:r>
-              <w:rPr>
-                <w:rFonts w:cs="Arial" w:hint="cs"/>
-                <w:rtl/>
-              </w:rPr>
-              <w:t>ים</w:t>
-            </w:r>
-            <w:r>
-              <w:rPr>
-                <w:rFonts w:cs="Arial"/>
-                <w:rtl/>
-              </w:rPr>
-              <w:t xml:space="preserve"> לספריה בשעה 8:45</w:t>
-            </w:r>
-          </w:p>
-          <w:p>
-            <w:pPr>
-              <w:spacing w:line="360" w:lineRule="auto"/>
-              <w:rPr>
-                <w:rtl/>
-              </w:rPr>
-            </w:pPr>
-            <w:r>
-              <w:rPr>
-                <w:rFonts w:hint="cs"/>
-                <w:highlight w:val="green"/>
-                <w:rtl/>
-              </w:rPr>
-              <w:t xml:space="preserve">יא9 </w:t>
+            <w:r>
+              <w:rPr>
+                <w:rFonts w:asciiTheme="minorBidi" w:hAnsiTheme="minorBidi" w:hint="cs"/>
+                <w:rtl/>
+              </w:rPr>
+              <w:t xml:space="preserve"> בכיתה בליווי מחנכים.</w:t>
+            </w:r>
+          </w:p>
+          <w:p>
+            <w:pPr>
+              <w:spacing w:line="360" w:lineRule="auto"/>
+              <w:rPr>
+                <w:rFonts w:asciiTheme="minorBidi" w:hAnsiTheme="minorBidi"/>
+                <w:rtl/>
+              </w:rPr>
+            </w:pPr>
+            <w:r>
+              <w:rPr>
+                <w:rFonts w:asciiTheme="minorBidi" w:hAnsiTheme="minorBidi" w:hint="cs"/>
+                <w:rtl/>
+              </w:rPr>
+              <w:t xml:space="preserve">יא6 + יא5     שיעור1+2 סדנת  </w:t>
             </w:r>
             <w:proofErr w:type="spellStart"/>
             <w:r>
               <w:rPr>
-                <w:rFonts w:hint="cs"/>
-                <w:highlight w:val="green"/>
+                <w:rFonts w:asciiTheme="minorBidi" w:hAnsiTheme="minorBidi" w:hint="cs"/>
+                <w:rtl/>
+              </w:rPr>
+              <w:t>חוש"ן</w:t>
+            </w:r>
+            <w:proofErr w:type="spellEnd"/>
+            <w:r>
+              <w:rPr>
+                <w:rFonts w:asciiTheme="minorBidi" w:hAnsiTheme="minorBidi" w:hint="cs"/>
+                <w:rtl/>
+              </w:rPr>
+              <w:t xml:space="preserve"> בכיתה בליווי מחנכים.</w:t>
+            </w:r>
+          </w:p>
+          <w:p>
+            <w:pPr>
+              <w:spacing w:line="360" w:lineRule="auto"/>
+              <w:rPr>
+                <w:rFonts w:asciiTheme="minorBidi" w:hAnsiTheme="minorBidi"/>
+                <w:rtl/>
+              </w:rPr>
+            </w:pPr>
+            <w:r>
+              <w:rPr>
+                <w:rFonts w:asciiTheme="minorBidi" w:hAnsiTheme="minorBidi" w:hint="cs"/>
+                <w:rtl/>
+              </w:rPr>
+              <w:t xml:space="preserve">יא8+10       שיעור 5+6  סדנת </w:t>
+            </w:r>
+            <w:proofErr w:type="spellStart"/>
+            <w:r>
+              <w:rPr>
+                <w:rFonts w:asciiTheme="minorBidi" w:hAnsiTheme="minorBidi" w:hint="cs"/>
+                <w:rtl/>
+              </w:rPr>
+              <w:t>חוש"ן</w:t>
+            </w:r>
+            <w:proofErr w:type="spellEnd"/>
+            <w:r>
+              <w:rPr>
+                <w:rFonts w:asciiTheme="minorBidi" w:hAnsiTheme="minorBidi" w:hint="cs"/>
+                <w:rtl/>
+              </w:rPr>
+              <w:t xml:space="preserve"> בכיתה בליווי מחנכים. (יא8 שיעור6 בליווי בת שבע)</w:t>
+            </w:r>
+          </w:p>
+          <w:p>
+            <w:pPr>
+              <w:spacing w:line="360" w:lineRule="auto"/>
+              <w:rPr>
+                <w:rFonts w:asciiTheme="minorBidi" w:hAnsiTheme="minorBidi"/>
+                <w:rtl/>
+              </w:rPr>
+            </w:pPr>
+            <w:r>
+              <w:rPr>
+                <w:rFonts w:asciiTheme="minorBidi" w:hAnsiTheme="minorBidi" w:hint="cs"/>
+                <w:rtl/>
+              </w:rPr>
+              <w:t xml:space="preserve">יא10 שיעור3 תרגול </w:t>
+            </w:r>
+            <w:proofErr w:type="spellStart"/>
+            <w:r>
+              <w:rPr>
+                <w:rFonts w:asciiTheme="minorBidi" w:hAnsiTheme="minorBidi" w:hint="cs"/>
                 <w:rtl/>
               </w:rPr>
               <w:t>הסטוריה</w:t>
@@ -1396,48 +2174,47 @@
             <w:proofErr w:type="spellEnd"/>
             <w:r>
               <w:rPr>
-                <w:rFonts w:hint="cs"/>
-                <w:highlight w:val="green"/>
-                <w:rtl/>
-              </w:rPr>
-              <w:t xml:space="preserve"> עם מירי </w:t>
-            </w:r>
-            <w:r>
-              <w:rPr>
-                <w:highlight w:val="green"/>
-                <w:rtl/>
-              </w:rPr>
-              <w:t>–</w:t>
-            </w:r>
-            <w:r>
-              <w:rPr>
-                <w:rFonts w:hint="cs"/>
-                <w:highlight w:val="green"/>
-                <w:rtl/>
-              </w:rPr>
-              <w:t xml:space="preserve"> לומדים בשעה 9-11 בחדר 134</w:t>
-            </w:r>
-          </w:p>
-          <w:p>
-            <w:pPr>
-              <w:spacing w:line="360" w:lineRule="auto"/>
-              <w:rPr>
-                <w:rtl/>
-              </w:rPr>
-            </w:pPr>
-            <w:r>
-              <w:rPr>
-                <w:rFonts w:hint="cs"/>
-                <w:highlight w:val="green"/>
-                <w:rtl/>
-              </w:rPr>
-              <w:t xml:space="preserve">יא9 </w:t>
+                <w:rFonts w:asciiTheme="minorBidi" w:hAnsiTheme="minorBidi" w:hint="cs"/>
+                <w:rtl/>
+              </w:rPr>
+              <w:t xml:space="preserve"> עם קורין.</w:t>
+            </w:r>
+          </w:p>
+          <w:p>
+            <w:pPr>
+              <w:spacing w:line="360" w:lineRule="auto"/>
+              <w:rPr>
+                <w:rFonts w:asciiTheme="minorBidi" w:hAnsiTheme="minorBidi"/>
+                <w:rtl/>
+              </w:rPr>
+            </w:pPr>
+            <w:r>
+              <w:rPr>
+                <w:rFonts w:asciiTheme="minorBidi" w:hAnsiTheme="minorBidi" w:hint="cs"/>
+                <w:rtl/>
+              </w:rPr>
+              <w:t>יא9 שיעור 1 מתמט' עם חניתה כרגיל.</w:t>
+            </w:r>
+          </w:p>
+          <w:p>
+            <w:pPr>
+              <w:spacing w:line="360" w:lineRule="auto"/>
+              <w:rPr>
+                <w:rFonts w:asciiTheme="minorBidi" w:hAnsiTheme="minorBidi"/>
+                <w:rtl/>
+              </w:rPr>
+            </w:pPr>
+            <w:r>
+              <w:rPr>
+                <w:rFonts w:asciiTheme="minorBidi" w:hAnsiTheme="minorBidi" w:hint="cs"/>
+                <w:rtl/>
+              </w:rPr>
+              <w:t xml:space="preserve">קב' א' </w:t>
             </w:r>
             <w:proofErr w:type="spellStart"/>
             <w:r>
               <w:rPr>
-                <w:rFonts w:hint="cs"/>
-                <w:highlight w:val="green"/>
+                <w:rFonts w:asciiTheme="minorBidi" w:hAnsiTheme="minorBidi" w:hint="cs"/>
                 <w:rtl/>
               </w:rPr>
               <w:t>הסטוריה</w:t>
@@ -1445,27 +2222,46 @@
             <w:proofErr w:type="spellEnd"/>
             <w:r>
               <w:rPr>
-                <w:rFonts w:hint="cs"/>
-                <w:highlight w:val="green"/>
-                <w:rtl/>
-              </w:rPr>
-              <w:t xml:space="preserve"> עם אולגה מ8.15 ביא9.</w:t>
-            </w:r>
-          </w:p>
-          <w:p>
-            <w:pPr>
-              <w:spacing w:line="360" w:lineRule="auto"/>
-              <w:rPr>
-                <w:rtl/>
-              </w:rPr>
-            </w:pPr>
-            <w:r>
-              <w:rPr>
-                <w:rFonts w:hint="cs"/>
-                <w:rtl/>
-              </w:rPr>
-              <w:t>פיסיקה ב' עם יובל לומדים שיעור4 במעבדת פיסיקה</w:t>
-            </w:r>
+                <w:rFonts w:asciiTheme="minorBidi" w:hAnsiTheme="minorBidi" w:hint="cs"/>
+                <w:rtl/>
+              </w:rPr>
+              <w:t xml:space="preserve"> עם אולגה שיעור 2+3+4+5.   שיעור 6  לשון. שיעור7 </w:t>
+            </w:r>
+            <w:proofErr w:type="spellStart"/>
+            <w:r>
+              <w:rPr>
+                <w:rFonts w:asciiTheme="minorBidi" w:hAnsiTheme="minorBidi" w:hint="cs"/>
+                <w:rtl/>
+              </w:rPr>
+              <w:t>חנ"ג</w:t>
+            </w:r>
+            <w:proofErr w:type="spellEnd"/>
+          </w:p>
+          <w:p>
+            <w:pPr>
+              <w:spacing w:line="360" w:lineRule="auto"/>
+              <w:rPr>
+                <w:rFonts w:asciiTheme="minorBidi" w:hAnsiTheme="minorBidi"/>
+                <w:rtl/>
+              </w:rPr>
+            </w:pPr>
+            <w:r>
+              <w:rPr>
+                <w:rFonts w:asciiTheme="minorBidi" w:hAnsiTheme="minorBidi" w:hint="cs"/>
+                <w:rtl/>
+              </w:rPr>
+              <w:lastRenderedPageBreak/>
+              <w:t xml:space="preserve">קב' ב' עם מירי שיעור 2+3+4.      שיעור5+6  לשון.  שיעור7 </w:t>
+            </w:r>
+            <w:proofErr w:type="spellStart"/>
+            <w:r>
+              <w:rPr>
+                <w:rFonts w:asciiTheme="minorBidi" w:hAnsiTheme="minorBidi" w:hint="cs"/>
+                <w:rtl/>
+              </w:rPr>
+              <w:t>חנ"ג</w:t>
+            </w:r>
+            <w:proofErr w:type="spellEnd"/>
           </w:p>
         </w:tc>
       </w:tr>
@@ -1475,15 +2271,13 @@
         </w:trPr>
         <w:tc>
           <w:tcPr>
-            <w:tcW w:w="1129" w:type="dxa"/>
+            <w:tcW w:w="1122" w:type="dxa"/>
             <w:tcBorders>
-              <w:top w:val="single" w:sz="4" w:space="0" w:color="auto"/>
               <w:left w:val="thinThickSmallGap" w:sz="24" w:space="0" w:color="000000"/>
               <w:bottom w:val="thinThickSmallGap" w:sz="24" w:space="0" w:color="000000"/>
               <w:right w:val="thickThinSmallGap" w:sz="24" w:space="0" w:color="000000"/>
             </w:tcBorders>
             <w:shd w:val="clear" w:color="auto" w:fill="C5E0B3" w:themeFill="accent6" w:themeFillTint="66"/>
-            <w:hideMark/>
           </w:tcPr>
           <w:p>
             <w:pPr>
@@ -1500,6 +2294,7 @@
             </w:pPr>
             <w:r>
               <w:rPr>
+                <w:rFonts w:hint="cs"/>
                 <w:b/>
                 <w:bCs/>
                 <w:color w:val="FF00FF"/>
@@ -1507,11 +2302,13 @@
                 <w:szCs w:val="28"/>
                 <w:rtl/>
               </w:rPr>
+              <w:lastRenderedPageBreak/>
               <w:t xml:space="preserve">שכבת </w:t>
             </w:r>
             <w:proofErr w:type="spellStart"/>
             <w:r>
               <w:rPr>
+                <w:rFonts w:hint="cs"/>
                 <w:b/>
                 <w:bCs/>
                 <w:color w:val="FF00FF"/>
@@ -1524,6 +2321,7 @@
             <w:proofErr w:type="spellEnd"/>
             <w:r>
               <w:rPr>
+                <w:rFonts w:hint="cs"/>
                 <w:b/>
                 <w:bCs/>
                 <w:color w:val="FF00FF"/>
@@ -1537,11 +2335,9 @@
         </w:tc>
         <w:tc>
           <w:tcPr>
-            <w:tcW w:w="8364" w:type="dxa"/>
+            <w:tcW w:w="9365" w:type="dxa"/>
             <w:gridSpan w:val="4"/>
             <w:tcBorders>
-              <w:top w:val="single" w:sz="4" w:space="0" w:color="auto"/>
-              <w:left w:val="single" w:sz="4" w:space="0" w:color="auto"/>
               <w:bottom w:val="thinThickSmallGap" w:sz="24" w:space="0" w:color="000000"/>
               <w:right w:val="thickThinSmallGap" w:sz="24" w:space="0" w:color="000000"/>
             </w:tcBorders>
@@ -1550,109 +2346,175 @@
             <w:pPr>
               <w:spacing w:line="360" w:lineRule="auto"/>
               <w:rPr>
-                <w:rtl/>
-              </w:rPr>
-            </w:pPr>
-            <w:r>
-              <w:rPr>
-                <w:rFonts w:hint="cs"/>
-                <w:rtl/>
-              </w:rPr>
-              <w:t xml:space="preserve">אין שיעורים עם יעקב </w:t>
+                <w:rFonts w:asciiTheme="minorBidi" w:eastAsia="Times New Roman" w:hAnsiTheme="minorBidi"/>
+                <w:rtl/>
+              </w:rPr>
+            </w:pPr>
+            <w:r>
+              <w:rPr>
+                <w:rFonts w:asciiTheme="minorBidi" w:eastAsia="Times New Roman" w:hAnsiTheme="minorBidi" w:hint="cs"/>
+                <w:rtl/>
+              </w:rPr>
+              <w:t>יב8-9 אנגלית עם רועי מתחילים בשעה 8.45</w:t>
+            </w:r>
+          </w:p>
+          <w:p>
+            <w:pPr>
+              <w:spacing w:line="360" w:lineRule="auto"/>
+              <w:rPr>
+                <w:rFonts w:asciiTheme="minorBidi" w:eastAsia="Times New Roman" w:hAnsiTheme="minorBidi"/>
+                <w:rtl/>
+              </w:rPr>
+            </w:pPr>
+            <w:r>
+              <w:rPr>
+                <w:rFonts w:asciiTheme="minorBidi" w:eastAsia="Times New Roman" w:hAnsiTheme="minorBidi" w:hint="cs"/>
+                <w:rtl/>
+              </w:rPr>
+              <w:t xml:space="preserve">מתמט' עם ערן ר.  וליאורה השיעור מתחיל בשעה 8.45. </w:t>
+            </w:r>
+          </w:p>
+          <w:p>
+            <w:pPr>
+              <w:spacing w:line="360" w:lineRule="auto"/>
+              <w:rPr>
+                <w:rFonts w:asciiTheme="minorBidi" w:eastAsia="Times New Roman" w:hAnsiTheme="minorBidi"/>
+                <w:rtl/>
+              </w:rPr>
+            </w:pPr>
+            <w:r>
+              <w:rPr>
+                <w:rFonts w:asciiTheme="minorBidi" w:eastAsia="Times New Roman" w:hAnsiTheme="minorBidi" w:hint="cs"/>
+                <w:rtl/>
+              </w:rPr>
+              <w:t>מנע"ס עם עומר. מסיימים בסוף שיעור6.</w:t>
+            </w:r>
+          </w:p>
+          <w:p>
+            <w:pPr>
+              <w:spacing w:line="360" w:lineRule="auto"/>
+              <w:rPr>
+                <w:rFonts w:asciiTheme="minorBidi" w:eastAsia="Times New Roman" w:hAnsiTheme="minorBidi"/>
+                <w:rtl/>
+              </w:rPr>
+            </w:pPr>
+            <w:r>
+              <w:rPr>
+                <w:rFonts w:asciiTheme="minorBidi" w:eastAsia="Times New Roman" w:hAnsiTheme="minorBidi" w:hint="cs"/>
+                <w:rtl/>
+              </w:rPr>
+              <w:t xml:space="preserve">מנע"ס עם </w:t>
             </w:r>
             <w:proofErr w:type="spellStart"/>
             <w:r>
               <w:rPr>
-                <w:rFonts w:hint="cs"/>
-                <w:rtl/>
-              </w:rPr>
-              <w:t>הרנוי</w:t>
+                <w:rFonts w:asciiTheme="minorBidi" w:eastAsia="Times New Roman" w:hAnsiTheme="minorBidi" w:hint="cs"/>
+                <w:rtl/>
+              </w:rPr>
+              <w:t>גשרמו</w:t>
             </w:r>
             <w:proofErr w:type="spellEnd"/>
             <w:r>
               <w:rPr>
-                <w:rFonts w:hint="cs"/>
-                <w:rtl/>
-              </w:rPr>
-              <w:t xml:space="preserve"> </w:t>
-            </w:r>
-            <w:r>
-              <w:rPr>
-                <w:rFonts w:hint="cs"/>
-                <w:rtl/>
-              </w:rPr>
-              <w:t xml:space="preserve"> </w:t>
+                <w:rFonts w:asciiTheme="minorBidi" w:eastAsia="Times New Roman" w:hAnsiTheme="minorBidi" w:hint="cs"/>
+                <w:rtl/>
+              </w:rPr>
+              <w:t xml:space="preserve"> שיעור3 עובדים עצמאית בספריה על העבודות.</w:t>
+            </w:r>
+          </w:p>
+          <w:p>
+            <w:pPr>
+              <w:spacing w:line="360" w:lineRule="auto"/>
+              <w:rPr>
+                <w:rFonts w:asciiTheme="minorBidi" w:eastAsia="Times New Roman" w:hAnsiTheme="minorBidi"/>
+              </w:rPr>
+            </w:pPr>
+            <w:r>
+              <w:rPr>
+                <w:rFonts w:asciiTheme="minorBidi" w:eastAsia="Times New Roman" w:hAnsiTheme="minorBidi" w:hint="cs"/>
+                <w:rtl/>
+              </w:rPr>
+              <w:t xml:space="preserve">יב4+6 שיעור4 אין </w:t>
             </w:r>
             <w:proofErr w:type="spellStart"/>
             <w:r>
               <w:rPr>
-                <w:rFonts w:hint="cs"/>
-                <w:highlight w:val="green"/>
-                <w:rtl/>
-              </w:rPr>
-              <w:t>וגשרמו</w:t>
+                <w:rFonts w:asciiTheme="minorBidi" w:eastAsia="Times New Roman" w:hAnsiTheme="minorBidi" w:hint="cs"/>
+                <w:rtl/>
+              </w:rPr>
+              <w:t>חנג</w:t>
             </w:r>
             <w:proofErr w:type="spellEnd"/>
-          </w:p>
-          <w:p>
-            <w:pPr>
-              <w:spacing w:line="360" w:lineRule="auto"/>
-              <w:rPr>
-                <w:rtl/>
-              </w:rPr>
-            </w:pPr>
-            <w:r>
-              <w:rPr>
-                <w:rFonts w:hint="cs"/>
-                <w:rtl/>
-              </w:rPr>
-              <w:t xml:space="preserve">אין ביולוגיה עם חמוטל לשכבת </w:t>
-            </w:r>
-            <w:proofErr w:type="spellStart"/>
-            <w:r>
-              <w:rPr>
-                <w:rFonts w:hint="cs"/>
-                <w:rtl/>
-              </w:rPr>
-              <w:t>יב</w:t>
-            </w:r>
-            <w:proofErr w:type="spellEnd"/>
-            <w:r>
-              <w:rPr>
-                <w:rFonts w:hint="cs"/>
-                <w:rtl/>
-              </w:rPr>
-              <w:t>'</w:t>
-            </w:r>
-          </w:p>
-          <w:p>
-            <w:pPr>
-              <w:spacing w:line="360" w:lineRule="auto"/>
-              <w:rPr>
-                <w:rtl/>
-              </w:rPr>
-            </w:pPr>
-            <w:r>
-              <w:rPr>
-                <w:rFonts w:hint="cs"/>
-                <w:rtl/>
-              </w:rPr>
-              <w:t>אין שיעורי מנהל עסקים עם עומר שיעור 4-6</w:t>
-            </w:r>
-          </w:p>
-          <w:p>
-            <w:pPr>
-              <w:spacing w:line="360" w:lineRule="auto"/>
-              <w:rPr>
-                <w:rtl/>
-              </w:rPr>
-            </w:pPr>
-            <w:r>
-              <w:rPr>
-                <w:rFonts w:hint="cs"/>
-                <w:rtl/>
-              </w:rPr>
-              <w:t xml:space="preserve">תלמידי מנהל עסקים עם ורדית, השיעור מתקיים בזום. </w:t>
+            <w:r>
+              <w:rPr>
+                <w:rFonts w:asciiTheme="minorBidi" w:eastAsia="Times New Roman" w:hAnsiTheme="minorBidi" w:hint="cs"/>
+                <w:rtl/>
+              </w:rPr>
+              <w:t xml:space="preserve"> עם רן.</w:t>
+            </w:r>
+          </w:p>
+          <w:p>
+            <w:pPr>
+              <w:spacing w:line="360" w:lineRule="auto"/>
+              <w:rPr>
+                <w:rFonts w:asciiTheme="minorBidi" w:hAnsiTheme="minorBidi"/>
+                <w:rtl/>
+              </w:rPr>
+            </w:pPr>
+            <w:r>
+              <w:rPr>
+                <w:rFonts w:asciiTheme="minorBidi" w:hAnsiTheme="minorBidi" w:hint="cs"/>
+                <w:rtl/>
+              </w:rPr>
+              <w:t>יב8-9 מתמט' 4 יחל עם ליאורה שיעור 4+5 בחדר 313</w:t>
+            </w:r>
+          </w:p>
+          <w:p>
+            <w:pPr>
+              <w:spacing w:line="360" w:lineRule="auto"/>
+              <w:rPr>
+                <w:rFonts w:asciiTheme="minorBidi" w:hAnsiTheme="minorBidi"/>
+                <w:rtl/>
+              </w:rPr>
+            </w:pPr>
+            <w:r>
+              <w:rPr>
+                <w:rFonts w:asciiTheme="minorBidi" w:hAnsiTheme="minorBidi" w:hint="cs"/>
+                <w:rtl/>
+              </w:rPr>
+              <w:t>יב8 באים ללמוד ע"פ המערכת. שיעור4 מנע"ס עם גלי ותקשוב עם אלי.</w:t>
+            </w:r>
+          </w:p>
+          <w:p>
+            <w:pPr>
+              <w:spacing w:line="360" w:lineRule="auto"/>
+              <w:rPr>
+                <w:rFonts w:asciiTheme="minorBidi" w:hAnsiTheme="minorBidi"/>
+                <w:rtl/>
+              </w:rPr>
+            </w:pPr>
+            <w:r>
+              <w:rPr>
+                <w:rFonts w:asciiTheme="minorBidi" w:hAnsiTheme="minorBidi" w:hint="cs"/>
+                <w:rtl/>
+              </w:rPr>
+              <w:t>יב9 לומדים ע"פ המערכת, שיעור 3+5 עבודות חקר ופרויקט משאבי אנוש עם ורדית.</w:t>
+            </w:r>
+          </w:p>
+          <w:p>
+            <w:pPr>
+              <w:spacing w:line="360" w:lineRule="auto"/>
+              <w:rPr>
+                <w:rFonts w:asciiTheme="minorBidi" w:hAnsiTheme="minorBidi"/>
+                <w:rtl/>
+              </w:rPr>
+            </w:pPr>
+            <w:r>
+              <w:rPr>
+                <w:rFonts w:asciiTheme="minorBidi" w:hAnsiTheme="minorBidi" w:hint="cs"/>
+                <w:rtl/>
+              </w:rPr>
+              <w:t>יב10 שיעור1+2 אנגלית. שיעור3 אזרחות עם ניצן. שיעור4 עם רוני.</w:t>
             </w:r>
           </w:p>
         </w:tc>
@@ -1668,7 +2530,7 @@
     <w:p/>
     <w:sectPr>
       <w:pgSz w:w="11906" w:h="16838"/>
-      <w:pgMar w:top="1440" w:right="1800" w:bottom="1440" w:left="1800" w:header="708" w:footer="708" w:gutter="0"/>
+      <w:pgMar w:top="720" w:right="720" w:bottom="720" w:left="720" w:header="708" w:footer="708" w:gutter="0"/>
       <w:cols w:space="708"/>
       <w:bidi/>
       <w:rtlGutter/>
@@ -1676,6 +2538,127 @@
     </w:sectPr>
   </w:body>
 </w:document>
+</file>
+
+<file path=word/numbering.xml><?xml version="1.0" encoding="utf-8"?>
+<w:numbering xmlns:wpc="http://schemas.microsoft.com/office/word/2010/wordprocessingCanvas" xmlns:cx="http://schemas.microsoft.com/office/drawing/2014/chartex" xmlns:cx1="http://schemas.microsoft.com/office/drawing/2015/9/8/chartex" xmlns:cx2="http://schemas.microsoft.com/office/drawing/2015/10/21/chartex" xmlns:cx3="http://schemas.microsoft.com/office/drawing/2016/5/9/chartex" xmlns:cx4="http://schemas.microsoft.com/office/drawing/2016/5/10/chartex" xmlns:cx5="http://schemas.microsoft.com/office/drawing/2016/5/11/chartex" xmlns:cx6="http://schemas.microsoft.com/office/drawing/2016/5/12/chartex" xmlns:cx7="http://schemas.microsoft.com/office/drawing/2016/5/13/chartex" xmlns:cx8="http://schemas.microsoft.com/office/drawing/2016/5/14/chartex" xmlns:mc="http://schemas.openxmlformats.org/markup-compatibility/2006" xmlns:aink="http://schemas.microsoft.com/office/drawing/2016/ink" xmlns:am3d="http://schemas.microsoft.com/office/drawing/2017/model3d" xmlns:o="urn:schemas-microsoft-com:office:office" xmlns:r="http://schemas.openxmlformats.org/officeDocument/2006/relationships" xmlns:m="http://schemas.openxmlformats.org/officeDocument/2006/math" xmlns:v="urn:schemas-microsoft-com:vml" xmlns:wp14="http://schemas.microsoft.com/office/word/2010/wordprocessingDrawing" xmlns:wp="http://schemas.openxmlformats.org/drawingml/2006/wordprocessingDrawing" xmlns:w10="urn:schemas-microsoft-com:office:word" xmlns:w="http://schemas.openxmlformats.org/wordprocessingml/2006/main" xmlns:w14="http://schemas.microsoft.com/office/word/2010/wordml" xmlns:w15="http://schemas.microsoft.com/office/word/2012/wordml" xmlns:w16cex="http://schemas.microsoft.com/office/word/2018/wordml/cex" xmlns:w16cid="http://schemas.microsoft.com/office/word/2016/wordml/cid" xmlns:w16="http://schemas.microsoft.com/office/word/2018/wordml" xmlns:w16sdtdh="http://schemas.microsoft.com/office/word/2020/wordml/sdtdatahash" xmlns:w16se="http://schemas.microsoft.com/office/word/2015/wordml/symex" xmlns:wpg="http://schemas.microsoft.com/office/word/2010/wordprocessingGroup" xmlns:wpi="http://schemas.microsoft.com/office/word/2010/wordprocessingInk" xmlns:wne="http://schemas.microsoft.com/office/word/2006/wordml" xmlns:wps="http://schemas.microsoft.com/office/word/2010/wordprocessingShape" mc:Ignorable="w14 w15 w16se w16cid w16 w16cex w16sdtdh wp14">
+  <w:abstractNum w:abstractNumId="0" w15:restartNumberingAfterBreak="0">
+    <w:nsid w:val="566F38B1"/>
+    <w:multiLevelType w:val="hybridMultilevel"/>
+    <w:tmpl w:val="6346DA98"/>
+    <w:lvl w:ilvl="0" w:tplc="0409000D">
+      <w:start w:val="1"/>
+      <w:numFmt w:val="bullet"/>
+      <w:lvlText w:val=""/>
+      <w:lvlJc w:val="left"/>
+      <w:pPr>
+        <w:ind w:left="360" w:hanging="360"/>
+      </w:pPr>
+      <w:rPr>
+        <w:rFonts w:ascii="Wingdings" w:hAnsi="Wingdings" w:hint="default"/>
+      </w:rPr>
+    </w:lvl>
+    <w:lvl w:ilvl="1" w:tplc="04090003" w:tentative="1">
+      <w:start w:val="1"/>
+      <w:numFmt w:val="bullet"/>
+      <w:lvlText w:val="o"/>
+      <w:lvlJc w:val="left"/>
+      <w:pPr>
+        <w:ind w:left="1080" w:hanging="360"/>
+      </w:pPr>
+      <w:rPr>
+        <w:rFonts w:ascii="Courier New" w:hAnsi="Courier New" w:cs="Courier New" w:hint="default"/>
+      </w:rPr>
+    </w:lvl>
+    <w:lvl w:ilvl="2" w:tplc="04090005" w:tentative="1">
+      <w:start w:val="1"/>
+      <w:numFmt w:val="bullet"/>
+      <w:lvlText w:val=""/>
+      <w:lvlJc w:val="left"/>
+      <w:pPr>
+        <w:ind w:left="1800" w:hanging="360"/>
+      </w:pPr>
+      <w:rPr>
+        <w:rFonts w:ascii="Wingdings" w:hAnsi="Wingdings" w:hint="default"/>
+      </w:rPr>
+    </w:lvl>
+    <w:lvl w:ilvl="3" w:tplc="04090001" w:tentative="1">
+      <w:start w:val="1"/>
+      <w:numFmt w:val="bullet"/>
+      <w:lvlText w:val=""/>
+      <w:lvlJc w:val="left"/>
+      <w:pPr>
+        <w:ind w:left="2520" w:hanging="360"/>
+      </w:pPr>
+      <w:rPr>
+        <w:rFonts w:ascii="Symbol" w:hAnsi="Symbol" w:hint="default"/>
+      </w:rPr>
+    </w:lvl>
+    <w:lvl w:ilvl="4" w:tplc="04090003" w:tentative="1">
+      <w:start w:val="1"/>
+      <w:numFmt w:val="bullet"/>
+      <w:lvlText w:val="o"/>
+      <w:lvlJc w:val="left"/>
+      <w:pPr>
+        <w:ind w:left="3240" w:hanging="360"/>
+      </w:pPr>
+      <w:rPr>
+        <w:rFonts w:ascii="Courier New" w:hAnsi="Courier New" w:cs="Courier New" w:hint="default"/>
+      </w:rPr>
+    </w:lvl>
+    <w:lvl w:ilvl="5" w:tplc="04090005" w:tentative="1">
+      <w:start w:val="1"/>
+      <w:numFmt w:val="bullet"/>
+      <w:lvlText w:val=""/>
+      <w:lvlJc w:val="left"/>
+      <w:pPr>
+        <w:ind w:left="3960" w:hanging="360"/>
+      </w:pPr>
+      <w:rPr>
+        <w:rFonts w:ascii="Wingdings" w:hAnsi="Wingdings" w:hint="default"/>
+      </w:rPr>
+    </w:lvl>
+    <w:lvl w:ilvl="6" w:tplc="04090001" w:tentative="1">
+      <w:start w:val="1"/>
+      <w:numFmt w:val="bullet"/>
+      <w:lvlText w:val=""/>
+      <w:lvlJc w:val="left"/>
+      <w:pPr>
+        <w:ind w:left="4680" w:hanging="360"/>
+      </w:pPr>
+      <w:rPr>
+        <w:rFonts w:ascii="Symbol" w:hAnsi="Symbol" w:hint="default"/>
+      </w:rPr>
+    </w:lvl>
+    <w:lvl w:ilvl="7" w:tplc="04090003" w:tentative="1">
+      <w:start w:val="1"/>
+      <w:numFmt w:val="bullet"/>
+      <w:lvlText w:val="o"/>
+      <w:lvlJc w:val="left"/>
+      <w:pPr>
+        <w:ind w:left="5400" w:hanging="360"/>
+      </w:pPr>
+      <w:rPr>
+        <w:rFonts w:ascii="Courier New" w:hAnsi="Courier New" w:cs="Courier New" w:hint="default"/>
+      </w:rPr>
+    </w:lvl>
+    <w:lvl w:ilvl="8" w:tplc="04090005" w:tentative="1">
+      <w:start w:val="1"/>
+      <w:numFmt w:val="bullet"/>
+      <w:lvlText w:val=""/>
+      <w:lvlJc w:val="left"/>
+      <w:pPr>
+        <w:ind w:left="6120" w:hanging="360"/>
+      </w:pPr>
+      <w:rPr>
+        <w:rFonts w:ascii="Wingdings" w:hAnsi="Wingdings" w:hint="default"/>
+      </w:rPr>
+    </w:lvl>
+  </w:abstractNum>
+  <w:num w:numId="1">
+    <w:abstractNumId w:val="0"/>
+  </w:num>
+</w:numbering>
 </file>
 
 <file path=word/styles.xml><?xml version="1.0" encoding="utf-8"?>
@@ -2072,6 +3055,7 @@
   <w:style w:type="paragraph" w:default="1" w:styleId="a">
     <w:name w:val="Normal"/>
     <w:qFormat/>
+    <w:rsid w:val="004041F1"/>
     <w:pPr>
       <w:bidi/>
     </w:pPr>
@@ -2107,12 +3091,11 @@
     <w:name w:val="Table Grid"/>
     <w:basedOn w:val="a1"/>
     <w:uiPriority w:val="39"/>
-    <w:rsid w:val="0032409B"/>
+    <w:rsid w:val="004041F1"/>
     <w:pPr>
       <w:spacing w:after="0" w:line="240" w:lineRule="auto"/>
     </w:pPr>
     <w:tblPr>
-      <w:tblInd w:w="0" w:type="nil"/>
       <w:tblBorders>
         <w:top w:val="single" w:sz="4" w:space="0" w:color="auto"/>
         <w:left w:val="single" w:sz="4" w:space="0" w:color="auto"/>
@@ -2122,6 +3105,17 @@
         <w:insideV w:val="single" w:sz="4" w:space="0" w:color="auto"/>
       </w:tblBorders>
     </w:tblPr>
+  </w:style>
+  <w:style w:type="paragraph" w:styleId="a4">
+    <w:name w:val="List Paragraph"/>
+    <w:basedOn w:val="a"/>
+    <w:uiPriority w:val="34"/>
+    <w:qFormat/>
+    <w:rsid w:val="004041F1"/>
+    <w:pPr>
+      <w:ind w:left="720"/>
+      <w:contextualSpacing/>
+    </w:pPr>
   </w:style>
 </w:styles>
 </file>

</xml_diff>

<commit_message>
updated first.docx. 22.1.2022, 19:31:53
</commit_message>
<xml_diff>
--- a/first.docx
+++ b/first.docx
@@ -756,9 +756,21 @@
                 <w:bCs/>
                 <w:sz w:val="24"/>
                 <w:szCs w:val="24"/>
-                <w:rtl/>
-              </w:rPr>
-              <w:t xml:space="preserve">נטע ב. 8.45-9.15     </w:t>
+                <w:highlight w:val="green"/>
+                <w:rtl/>
+              </w:rPr>
+              <w:t>אביבית</w:t>
+            </w:r>
+            <w:r>
+              <w:rPr>
+                <w:rFonts w:hint="cs"/>
+                <w:b/>
+                <w:bCs/>
+                <w:sz w:val="24"/>
+                <w:szCs w:val="24"/>
+                <w:rtl/>
+              </w:rPr>
+              <w:t xml:space="preserve"> 8.45-9.15     </w:t>
             </w:r>
             <w:r>
               <w:rPr>
@@ -1682,6 +1694,23 @@
             <w:r>
               <w:rPr>
                 <w:rFonts w:asciiTheme="minorBidi" w:hAnsiTheme="minorBidi" w:hint="cs"/>
+                <w:highlight w:val="green"/>
+                <w:rtl/>
+              </w:rPr>
+              <w:t>יוד2 אין שיעור8 מבוא לכימיה עם עמיר.</w:t>
+            </w:r>
+          </w:p>
+          <w:p>
+            <w:pPr>
+              <w:spacing w:line="360" w:lineRule="auto"/>
+              <w:rPr>
+                <w:rFonts w:asciiTheme="minorBidi" w:hAnsiTheme="minorBidi"/>
+                <w:rtl/>
+              </w:rPr>
+            </w:pPr>
+            <w:r>
+              <w:rPr>
+                <w:rFonts w:asciiTheme="minorBidi" w:hAnsiTheme="minorBidi" w:hint="cs"/>
                 <w:rtl/>
               </w:rPr>
               <w:t>יוד3 מגיעים שיעור 3.</w:t>
@@ -1711,38 +1740,33 @@
               <w:spacing w:line="360" w:lineRule="auto"/>
               <w:rPr>
                 <w:rFonts w:asciiTheme="minorBidi" w:hAnsiTheme="minorBidi"/>
-                <w:rtl/>
-              </w:rPr>
-            </w:pPr>
-            <w:r>
-              <w:rPr>
-                <w:rFonts w:asciiTheme="minorBidi" w:hAnsiTheme="minorBidi" w:hint="cs"/>
-                <w:rtl/>
-              </w:rPr>
-              <w:t xml:space="preserve">יוד5 שיעור 6 </w:t>
-            </w:r>
-            <w:proofErr w:type="spellStart"/>
-            <w:r>
-              <w:rPr>
-                <w:rFonts w:asciiTheme="minorBidi" w:hAnsiTheme="minorBidi" w:hint="cs"/>
-                <w:rtl/>
-              </w:rPr>
-              <w:t>הסטוריה</w:t>
-            </w:r>
-            <w:proofErr w:type="spellEnd"/>
-            <w:r>
-              <w:rPr>
-                <w:rFonts w:asciiTheme="minorBidi" w:hAnsiTheme="minorBidi" w:hint="cs"/>
-                <w:rtl/>
-              </w:rPr>
-              <w:t xml:space="preserve"> עם נטע ב. שיעור7 מתקיים כסדרו.</w:t>
-            </w:r>
-            <w:r>
-              <w:rPr>
-                <w:rFonts w:asciiTheme="minorBidi" w:hAnsiTheme="minorBidi"/>
-                <w:rtl/>
-              </w:rPr>
-              <w:tab/>
+                <w:highlight w:val="green"/>
+                <w:rtl/>
+              </w:rPr>
+            </w:pPr>
+            <w:r>
+              <w:rPr>
+                <w:rFonts w:asciiTheme="minorBidi" w:hAnsiTheme="minorBidi" w:hint="cs"/>
+                <w:highlight w:val="green"/>
+                <w:rtl/>
+              </w:rPr>
+              <w:t xml:space="preserve">יוד5 </w:t>
+            </w:r>
+            <w:r>
+              <w:rPr>
+                <w:rFonts w:asciiTheme="minorBidi" w:hAnsiTheme="minorBidi" w:hint="cs"/>
+                <w:highlight w:val="green"/>
+                <w:rtl/>
+              </w:rPr>
+              <w:t>שיעור אנגלית מתקיים כסדרו</w:t>
+            </w:r>
+            <w:r>
+              <w:rPr>
+                <w:rFonts w:asciiTheme="minorBidi" w:hAnsiTheme="minorBidi" w:hint="cs"/>
+                <w:highlight w:val="green"/>
+                <w:rtl/>
+              </w:rPr>
+              <w:t>.</w:t>
             </w:r>
           </w:p>
           <w:p>
@@ -1759,23 +1783,17 @@
             <w:r>
               <w:rPr>
                 <w:rFonts w:asciiTheme="minorBidi" w:hAnsiTheme="minorBidi" w:hint="cs"/>
-                <w:rtl/>
-              </w:rPr>
-              <w:t xml:space="preserve">יוד8-9 שיעור3 אנגלית עם טלי. מטלה בספריה </w:t>
+                <w:highlight w:val="green"/>
+                <w:rtl/>
+              </w:rPr>
+              <w:t>יוד7 שיעור 1 לשון עם שחר, שיעור2 מטלה עצמית בספריה</w:t>
             </w:r>
             <w:r>
               <w:rPr>
                 <w:rFonts w:asciiTheme="minorBidi" w:hAnsiTheme="minorBidi"/>
                 <w:rtl/>
               </w:rPr>
-              <w:t>–</w:t>
-            </w:r>
-            <w:r>
-              <w:rPr>
-                <w:rFonts w:asciiTheme="minorBidi" w:hAnsiTheme="minorBidi" w:hint="cs"/>
-                <w:rtl/>
-              </w:rPr>
-              <w:t xml:space="preserve"> שיעור4 מתקיים כסדרו.</w:t>
+              <w:tab/>
             </w:r>
           </w:p>
           <w:p>
@@ -1794,21 +1812,21 @@
                 <w:rFonts w:asciiTheme="minorBidi" w:hAnsiTheme="minorBidi" w:hint="cs"/>
                 <w:rtl/>
               </w:rPr>
-              <w:t>יוד8-9 אנגלית</w:t>
-            </w:r>
-            <w:r>
-              <w:rPr>
-                <w:rFonts w:asciiTheme="minorBidi" w:hAnsiTheme="minorBidi" w:hint="cs"/>
-                <w:rtl/>
-              </w:rPr>
-              <w:t xml:space="preserve"> עם אשרת </w:t>
-            </w:r>
-            <w:r>
-              <w:rPr>
-                <w:rFonts w:asciiTheme="minorBidi" w:hAnsiTheme="minorBidi" w:hint="cs"/>
-                <w:rtl/>
-              </w:rPr>
-              <w:t xml:space="preserve"> שיעור4 מטלה עצמית.</w:t>
+              <w:t xml:space="preserve">יוד8-9 שיעור3 אנגלית עם טלי. מטלה בספריה </w:t>
+            </w:r>
+            <w:r>
+              <w:rPr>
+                <w:rFonts w:asciiTheme="minorBidi" w:hAnsiTheme="minorBidi"/>
+                <w:rtl/>
+              </w:rPr>
+              <w:t>–</w:t>
+            </w:r>
+            <w:r>
+              <w:rPr>
+                <w:rFonts w:asciiTheme="minorBidi" w:hAnsiTheme="minorBidi" w:hint="cs"/>
+                <w:rtl/>
+              </w:rPr>
+              <w:t xml:space="preserve"> שיעור4 מתקיים כסדרו.</w:t>
             </w:r>
           </w:p>
           <w:p>
@@ -1827,7 +1845,21 @@
                 <w:rFonts w:asciiTheme="minorBidi" w:hAnsiTheme="minorBidi" w:hint="cs"/>
                 <w:rtl/>
               </w:rPr>
-              <w:t>יוד9 קב א' אין לשון עם מאיה.</w:t>
+              <w:t>יוד8-9 אנגלית</w:t>
+            </w:r>
+            <w:r>
+              <w:rPr>
+                <w:rFonts w:asciiTheme="minorBidi" w:hAnsiTheme="minorBidi" w:hint="cs"/>
+                <w:rtl/>
+              </w:rPr>
+              <w:t xml:space="preserve"> עם אשרת </w:t>
+            </w:r>
+            <w:r>
+              <w:rPr>
+                <w:rFonts w:asciiTheme="minorBidi" w:hAnsiTheme="minorBidi" w:hint="cs"/>
+                <w:rtl/>
+              </w:rPr>
+              <w:t xml:space="preserve"> שיעור4 מטלה עצמית.</w:t>
             </w:r>
           </w:p>
           <w:p>
@@ -1846,6 +1878,25 @@
                 <w:rFonts w:asciiTheme="minorBidi" w:hAnsiTheme="minorBidi" w:hint="cs"/>
                 <w:rtl/>
               </w:rPr>
+              <w:t>יוד9 קב א' אין לשון עם מאיה.</w:t>
+            </w:r>
+          </w:p>
+          <w:p>
+            <w:pPr>
+              <w:tabs>
+                <w:tab w:val="left" w:pos="5305"/>
+              </w:tabs>
+              <w:spacing w:line="360" w:lineRule="auto"/>
+              <w:rPr>
+                <w:rFonts w:asciiTheme="minorBidi" w:hAnsiTheme="minorBidi"/>
+                <w:rtl/>
+              </w:rPr>
+            </w:pPr>
+            <w:r>
+              <w:rPr>
+                <w:rFonts w:asciiTheme="minorBidi" w:hAnsiTheme="minorBidi" w:hint="cs"/>
+                <w:rtl/>
+              </w:rPr>
               <w:t xml:space="preserve">יוד10 שיעור3+2 תרגול </w:t>
             </w:r>
             <w:proofErr w:type="spellStart"/>
@@ -1894,7 +1945,29 @@
                 <w:rFonts w:asciiTheme="minorBidi" w:hAnsiTheme="minorBidi" w:hint="cs"/>
                 <w:rtl/>
               </w:rPr>
-              <w:t xml:space="preserve">יוד12 שיעור3 לשון עם שחר. שיעור4 מטלה </w:t>
+              <w:t xml:space="preserve">יוד12 </w:t>
+            </w:r>
+            <w:r>
+              <w:rPr>
+                <w:rFonts w:asciiTheme="minorBidi" w:hAnsiTheme="minorBidi" w:hint="cs"/>
+                <w:highlight w:val="green"/>
+                <w:rtl/>
+              </w:rPr>
+              <w:t>אין מבוא לכימיה עם עמיר.</w:t>
+            </w:r>
+            <w:r>
+              <w:rPr>
+                <w:rFonts w:asciiTheme="minorBidi" w:hAnsiTheme="minorBidi" w:hint="cs"/>
+                <w:rtl/>
+              </w:rPr>
+              <w:t xml:space="preserve"> </w:t>
+            </w:r>
+            <w:r>
+              <w:rPr>
+                <w:rFonts w:asciiTheme="minorBidi" w:hAnsiTheme="minorBidi" w:hint="cs"/>
+                <w:rtl/>
+              </w:rPr>
+              <w:t xml:space="preserve">שיעור3 לשון עם שחר. שיעור4 מטלה </w:t>
             </w:r>
             <w:proofErr w:type="spellStart"/>
             <w:r>
@@ -1921,6 +1994,27 @@
                 <w:rtl/>
               </w:rPr>
             </w:pPr>
+            <w:r>
+              <w:rPr>
+                <w:rFonts w:asciiTheme="minorBidi" w:hAnsiTheme="minorBidi" w:hint="cs"/>
+                <w:rtl/>
+              </w:rPr>
+              <w:t xml:space="preserve">מתמט' עם שרית </w:t>
+            </w:r>
+            <w:r>
+              <w:rPr>
+                <w:rFonts w:asciiTheme="minorBidi" w:hAnsiTheme="minorBidi"/>
+                <w:rtl/>
+              </w:rPr>
+              <w:t>–</w:t>
+            </w:r>
+            <w:r>
+              <w:rPr>
+                <w:rFonts w:asciiTheme="minorBidi" w:hAnsiTheme="minorBidi" w:hint="cs"/>
+                <w:rtl/>
+              </w:rPr>
+              <w:t xml:space="preserve"> השיעור יתקיים עם ליה.</w:t>
+            </w:r>
           </w:p>
         </w:tc>
       </w:tr>
@@ -1999,6 +2093,23 @@
             <w:r>
               <w:rPr>
                 <w:rFonts w:asciiTheme="minorBidi" w:hAnsiTheme="minorBidi" w:hint="cs"/>
+                <w:highlight w:val="green"/>
+                <w:rtl/>
+              </w:rPr>
+              <w:t>אין כימיה עם עמיר מנדל.</w:t>
+            </w:r>
+          </w:p>
+          <w:p>
+            <w:pPr>
+              <w:spacing w:line="360" w:lineRule="auto"/>
+              <w:rPr>
+                <w:rFonts w:asciiTheme="minorBidi" w:hAnsiTheme="minorBidi"/>
+                <w:rtl/>
+              </w:rPr>
+            </w:pPr>
+            <w:r>
+              <w:rPr>
+                <w:rFonts w:asciiTheme="minorBidi" w:hAnsiTheme="minorBidi" w:hint="cs"/>
                 <w:rtl/>
               </w:rPr>
               <w:t xml:space="preserve">יא1  לשון עם </w:t>
@@ -2031,9 +2142,10 @@
             <w:r>
               <w:rPr>
                 <w:rFonts w:asciiTheme="minorBidi" w:hAnsiTheme="minorBidi" w:hint="cs"/>
-                <w:rtl/>
-              </w:rPr>
-              <w:t>יא3 + יא4  מתחילים שיעור2.</w:t>
+                <w:highlight w:val="green"/>
+                <w:rtl/>
+              </w:rPr>
+              <w:t>יא3 מגיעים לשיעור3.</w:t>
             </w:r>
           </w:p>
           <w:p>
@@ -2049,7 +2161,7 @@
                 <w:rFonts w:asciiTheme="minorBidi" w:hAnsiTheme="minorBidi" w:hint="cs"/>
                 <w:rtl/>
               </w:rPr>
-              <w:t>יא5 שעת 0 כרגיל.</w:t>
+              <w:t>יא4  מתחילים שיעור2.</w:t>
             </w:r>
           </w:p>
           <w:p>
@@ -2063,8 +2175,83 @@
             <w:r>
               <w:rPr>
                 <w:rFonts w:asciiTheme="minorBidi" w:hAnsiTheme="minorBidi" w:hint="cs"/>
-                <w:rtl/>
-              </w:rPr>
+                <w:highlight w:val="green"/>
+                <w:rtl/>
+              </w:rPr>
+              <w:t xml:space="preserve">יא5 </w:t>
+            </w:r>
+            <w:r>
+              <w:rPr>
+                <w:rFonts w:asciiTheme="minorBidi" w:hAnsiTheme="minorBidi" w:hint="cs"/>
+                <w:highlight w:val="green"/>
+                <w:rtl/>
+              </w:rPr>
+              <w:t>מגיעים לשיעור1</w:t>
+            </w:r>
+            <w:r>
+              <w:rPr>
+                <w:rFonts w:asciiTheme="minorBidi" w:hAnsiTheme="minorBidi" w:hint="cs"/>
+                <w:rtl/>
+              </w:rPr>
+              <w:t xml:space="preserve"> </w:t>
+            </w:r>
+          </w:p>
+          <w:p>
+            <w:pPr>
+              <w:spacing w:line="360" w:lineRule="auto"/>
+              <w:rPr>
+                <w:rFonts w:asciiTheme="minorBidi" w:hAnsiTheme="minorBidi"/>
+              </w:rPr>
+            </w:pPr>
+            <w:r>
+              <w:rPr>
+                <w:rFonts w:asciiTheme="minorBidi" w:hAnsiTheme="minorBidi" w:hint="cs"/>
+                <w:highlight w:val="green"/>
+                <w:rtl/>
+              </w:rPr>
+              <w:t xml:space="preserve">יא6 </w:t>
+            </w:r>
+            <w:r>
+              <w:rPr>
+                <w:rFonts w:asciiTheme="minorBidi" w:hAnsiTheme="minorBidi" w:hint="cs"/>
+                <w:highlight w:val="green"/>
+                <w:rtl/>
+              </w:rPr>
+              <w:t xml:space="preserve">מתמט' </w:t>
+            </w:r>
+            <w:proofErr w:type="spellStart"/>
+            <w:r>
+              <w:rPr>
+                <w:rFonts w:asciiTheme="minorBidi" w:hAnsiTheme="minorBidi" w:hint="cs"/>
+                <w:highlight w:val="green"/>
+                <w:rtl/>
+              </w:rPr>
+              <w:t>במעב</w:t>
+            </w:r>
+            <w:proofErr w:type="spellEnd"/>
+            <w:r>
+              <w:rPr>
+                <w:rFonts w:asciiTheme="minorBidi" w:hAnsiTheme="minorBidi" w:hint="cs"/>
+                <w:highlight w:val="green"/>
+                <w:rtl/>
+              </w:rPr>
+              <w:t>' כימיה (זום)</w:t>
+            </w:r>
+          </w:p>
+          <w:p>
+            <w:pPr>
+              <w:spacing w:line="360" w:lineRule="auto"/>
+              <w:rPr>
+                <w:rFonts w:asciiTheme="minorBidi" w:hAnsiTheme="minorBidi"/>
+                <w:rtl/>
+              </w:rPr>
+            </w:pPr>
+            <w:r>
+              <w:rPr>
+                <w:rFonts w:asciiTheme="minorBidi" w:hAnsiTheme="minorBidi" w:hint="cs"/>
+                <w:rtl/>
+              </w:rPr>
+              <w:lastRenderedPageBreak/>
               <w:t xml:space="preserve">יא3 + יא4    שיעור3+4 סדנת </w:t>
             </w:r>
             <w:proofErr w:type="spellStart"/>
@@ -2191,6 +2378,40 @@
             <w:r>
               <w:rPr>
                 <w:rFonts w:asciiTheme="minorBidi" w:hAnsiTheme="minorBidi" w:hint="cs"/>
+                <w:highlight w:val="green"/>
+                <w:rtl/>
+              </w:rPr>
+              <w:t>יא11 שיעור 8+9 לשון עם שרית</w:t>
+            </w:r>
+          </w:p>
+          <w:p>
+            <w:pPr>
+              <w:spacing w:line="360" w:lineRule="auto"/>
+              <w:rPr>
+                <w:rFonts w:asciiTheme="minorBidi" w:hAnsiTheme="minorBidi"/>
+                <w:rtl/>
+              </w:rPr>
+            </w:pPr>
+            <w:r>
+              <w:rPr>
+                <w:rFonts w:asciiTheme="minorBidi" w:hAnsiTheme="minorBidi" w:hint="cs"/>
+                <w:highlight w:val="green"/>
+                <w:rtl/>
+              </w:rPr>
+              <w:t>יא8 כל הכיתה מתמט' עם גיא בחדר יא8</w:t>
+            </w:r>
+          </w:p>
+          <w:p>
+            <w:pPr>
+              <w:spacing w:line="360" w:lineRule="auto"/>
+              <w:rPr>
+                <w:rFonts w:asciiTheme="minorBidi" w:hAnsiTheme="minorBidi"/>
+                <w:rtl/>
+              </w:rPr>
+            </w:pPr>
+            <w:r>
+              <w:rPr>
+                <w:rFonts w:asciiTheme="minorBidi" w:hAnsiTheme="minorBidi" w:hint="cs"/>
                 <w:rtl/>
               </w:rPr>
               <w:t>יא9 שיעור 1 מתמט' עם חניתה כרגיל.</w:t>
@@ -2250,7 +2471,6 @@
                 <w:rFonts w:asciiTheme="minorBidi" w:hAnsiTheme="minorBidi" w:hint="cs"/>
                 <w:rtl/>
               </w:rPr>
-              <w:lastRenderedPageBreak/>
               <w:t xml:space="preserve">קב' ב' עם מירי שיעור 2+3+4.      שיעור5+6  לשון.  שיעור7 </w:t>
             </w:r>
             <w:proofErr w:type="spellStart"/>
@@ -2369,9 +2589,36 @@
             <w:r>
               <w:rPr>
                 <w:rFonts w:asciiTheme="minorBidi" w:eastAsia="Times New Roman" w:hAnsiTheme="minorBidi" w:hint="cs"/>
-                <w:rtl/>
-              </w:rPr>
-              <w:t xml:space="preserve">מתמט' עם ערן ר.  וליאורה השיעור מתחיל בשעה 8.45. </w:t>
+                <w:highlight w:val="green"/>
+                <w:rtl/>
+              </w:rPr>
+              <w:t xml:space="preserve">מתמט' עם ערן ר.  </w:t>
+            </w:r>
+            <w:r>
+              <w:rPr>
+                <w:rFonts w:asciiTheme="minorBidi" w:eastAsia="Times New Roman" w:hAnsiTheme="minorBidi" w:hint="cs"/>
+                <w:highlight w:val="green"/>
+                <w:rtl/>
+              </w:rPr>
+              <w:t xml:space="preserve">השיעור יתקיים בזום בשעה 8.45-9.30 ואז ייצאו התלמידים </w:t>
+            </w:r>
+            <w:proofErr w:type="spellStart"/>
+            <w:r>
+              <w:rPr>
+                <w:rFonts w:asciiTheme="minorBidi" w:eastAsia="Times New Roman" w:hAnsiTheme="minorBidi" w:hint="cs"/>
+                <w:highlight w:val="green"/>
+                <w:rtl/>
+              </w:rPr>
+              <w:t>לביהס</w:t>
+            </w:r>
+            <w:proofErr w:type="spellEnd"/>
+            <w:r>
+              <w:rPr>
+                <w:rFonts w:asciiTheme="minorBidi" w:eastAsia="Times New Roman" w:hAnsiTheme="minorBidi" w:hint="cs"/>
+                <w:highlight w:val="green"/>
+                <w:rtl/>
+              </w:rPr>
+              <w:t>.</w:t>
             </w:r>
           </w:p>
           <w:p>
@@ -2385,6 +2632,23 @@
             <w:r>
               <w:rPr>
                 <w:rFonts w:asciiTheme="minorBidi" w:eastAsia="Times New Roman" w:hAnsiTheme="minorBidi" w:hint="cs"/>
+                <w:highlight w:val="green"/>
+                <w:rtl/>
+              </w:rPr>
+              <w:t>השיעור של ליאורה מתקיים כסדרו.</w:t>
+            </w:r>
+          </w:p>
+          <w:p>
+            <w:pPr>
+              <w:spacing w:line="360" w:lineRule="auto"/>
+              <w:rPr>
+                <w:rFonts w:asciiTheme="minorBidi" w:eastAsia="Times New Roman" w:hAnsiTheme="minorBidi"/>
+                <w:rtl/>
+              </w:rPr>
+            </w:pPr>
+            <w:r>
+              <w:rPr>
+                <w:rFonts w:asciiTheme="minorBidi" w:eastAsia="Times New Roman" w:hAnsiTheme="minorBidi" w:hint="cs"/>
                 <w:rtl/>
               </w:rPr>
               <w:t>מנע"ס עם עומר. מסיימים בסוף שיעור6.</w:t>
@@ -2419,7 +2683,23 @@
                 <w:rFonts w:asciiTheme="minorBidi" w:eastAsia="Times New Roman" w:hAnsiTheme="minorBidi" w:hint="cs"/>
                 <w:rtl/>
               </w:rPr>
-              <w:t xml:space="preserve"> שיעור3 עובדים עצמאית בספריה על העבודות.</w:t>
+              <w:t xml:space="preserve"> </w:t>
+            </w:r>
+          </w:p>
+          <w:p>
+            <w:pPr>
+              <w:spacing w:line="360" w:lineRule="auto"/>
+              <w:rPr>
+                <w:rFonts w:asciiTheme="minorBidi" w:eastAsia="Times New Roman" w:hAnsiTheme="minorBidi"/>
+                <w:rtl/>
+              </w:rPr>
+            </w:pPr>
+            <w:r>
+              <w:rPr>
+                <w:rFonts w:asciiTheme="minorBidi" w:eastAsia="Times New Roman" w:hAnsiTheme="minorBidi" w:hint="cs"/>
+                <w:rtl/>
+              </w:rPr>
+              <w:t>שיעור3 עובדים עצמאית בספריה על העבודות.</w:t>
             </w:r>
           </w:p>
           <w:p>

</xml_diff>

<commit_message>
updated first.docx. 24.1.2022, 7:41:23
</commit_message>
<xml_diff>
--- a/first.docx
+++ b/first.docx
@@ -300,7 +300,47 @@
           <w:bCs/>
           <w:rtl/>
         </w:rPr>
-        <w:t xml:space="preserve">ורד וייס      </w:t>
+        <w:t>ורד וייס</w:t>
+      </w:r>
+      <w:r>
+        <w:rPr>
+          <w:rFonts w:hint="cs"/>
+          <w:b/>
+          <w:bCs/>
+          <w:rtl/>
+        </w:rPr>
+        <w:t xml:space="preserve">, </w:t>
+      </w:r>
+      <w:r>
+        <w:rPr>
+          <w:rFonts w:hint="cs"/>
+          <w:b/>
+          <w:bCs/>
+          <w:highlight w:val="green"/>
+          <w:rtl/>
+        </w:rPr>
+        <w:t xml:space="preserve">ריקי </w:t>
+      </w:r>
+      <w:proofErr w:type="spellStart"/>
+      <w:r>
+        <w:rPr>
+          <w:rFonts w:hint="cs"/>
+          <w:b/>
+          <w:bCs/>
+          <w:highlight w:val="green"/>
+          <w:rtl/>
+        </w:rPr>
+        <w:t>קובריגרו</w:t>
+      </w:r>
+      <w:proofErr w:type="spellEnd"/>
+      <w:r>
+        <w:rPr>
+          <w:rFonts w:hint="cs"/>
+          <w:b/>
+          <w:bCs/>
+          <w:rtl/>
+        </w:rPr>
+        <w:t xml:space="preserve">   </w:t>
       </w:r>
       <w:r>
         <w:rPr>
@@ -336,6 +376,33 @@
           <w:bCs/>
           <w:rtl/>
         </w:rPr>
+        <w:t xml:space="preserve">                                 </w:t>
+      </w:r>
+    </w:p>
+    <w:p>
+      <w:pPr>
+        <w:rPr>
+          <w:b/>
+          <w:bCs/>
+          <w:rtl/>
+        </w:rPr>
+      </w:pPr>
+      <w:r>
+        <w:rPr>
+          <w:rFonts w:hint="cs"/>
+          <w:b/>
+          <w:bCs/>
+          <w:rtl/>
+        </w:rPr>
+        <w:t xml:space="preserve">                          </w:t>
+      </w:r>
+      <w:r>
+        <w:rPr>
+          <w:rFonts w:hint="cs"/>
+          <w:b/>
+          <w:bCs/>
+          <w:rtl/>
+        </w:rPr>
         <w:t xml:space="preserve">יעקב </w:t>
       </w:r>
       <w:proofErr w:type="spellStart"/>
@@ -357,6 +424,126 @@
           <w:rtl/>
         </w:rPr>
         <w:t xml:space="preserve"> (1-2)</w:t>
+      </w:r>
+      <w:r>
+        <w:rPr>
+          <w:rFonts w:hint="cs"/>
+          <w:b/>
+          <w:bCs/>
+          <w:rtl/>
+        </w:rPr>
+        <w:t xml:space="preserve">.    </w:t>
+      </w:r>
+      <w:r>
+        <w:rPr>
+          <w:rFonts w:hint="cs"/>
+          <w:b/>
+          <w:bCs/>
+          <w:highlight w:val="green"/>
+          <w:rtl/>
+        </w:rPr>
+        <w:t xml:space="preserve">מתן </w:t>
+      </w:r>
+      <w:proofErr w:type="spellStart"/>
+      <w:r>
+        <w:rPr>
+          <w:rFonts w:hint="cs"/>
+          <w:b/>
+          <w:bCs/>
+          <w:highlight w:val="green"/>
+          <w:rtl/>
+        </w:rPr>
+        <w:t>נורי</w:t>
+      </w:r>
+      <w:proofErr w:type="spellEnd"/>
+      <w:r>
+        <w:rPr>
+          <w:rFonts w:hint="cs"/>
+          <w:b/>
+          <w:bCs/>
+          <w:highlight w:val="green"/>
+          <w:rtl/>
+        </w:rPr>
+        <w:t xml:space="preserve"> (1+2)</w:t>
+      </w:r>
+      <w:r>
+        <w:rPr>
+          <w:rFonts w:hint="cs"/>
+          <w:b/>
+          <w:bCs/>
+          <w:rtl/>
+        </w:rPr>
+        <w:t xml:space="preserve">   </w:t>
+      </w:r>
+      <w:r>
+        <w:rPr>
+          <w:rFonts w:hint="cs"/>
+          <w:b/>
+          <w:bCs/>
+          <w:highlight w:val="green"/>
+          <w:rtl/>
+        </w:rPr>
+        <w:t>אפרת ישראלי (1+2)</w:t>
+      </w:r>
+      <w:r>
+        <w:rPr>
+          <w:rFonts w:hint="cs"/>
+          <w:b/>
+          <w:bCs/>
+          <w:rtl/>
+        </w:rPr>
+        <w:t xml:space="preserve">    </w:t>
+      </w:r>
+      <w:r>
+        <w:rPr>
+          <w:rFonts w:hint="cs"/>
+          <w:b/>
+          <w:bCs/>
+          <w:highlight w:val="green"/>
+          <w:rtl/>
+        </w:rPr>
+        <w:t xml:space="preserve">רועי </w:t>
+      </w:r>
+      <w:proofErr w:type="spellStart"/>
+      <w:r>
+        <w:rPr>
+          <w:rFonts w:hint="cs"/>
+          <w:b/>
+          <w:bCs/>
+          <w:highlight w:val="green"/>
+          <w:rtl/>
+        </w:rPr>
+        <w:t>טאוב</w:t>
+      </w:r>
+      <w:proofErr w:type="spellEnd"/>
+      <w:r>
+        <w:rPr>
+          <w:rFonts w:hint="cs"/>
+          <w:b/>
+          <w:bCs/>
+          <w:highlight w:val="green"/>
+          <w:rtl/>
+        </w:rPr>
+        <w:t xml:space="preserve"> (3+4)</w:t>
+      </w:r>
+      <w:r>
+        <w:rPr>
+          <w:rFonts w:hint="cs"/>
+          <w:b/>
+          <w:bCs/>
+          <w:rtl/>
+        </w:rPr>
+        <w:t xml:space="preserve">   </w:t>
+      </w:r>
+      <w:r>
+        <w:rPr>
+          <w:rFonts w:hint="cs"/>
+          <w:b/>
+          <w:bCs/>
+          <w:highlight w:val="green"/>
+          <w:rtl/>
+        </w:rPr>
+        <w:t>שונית (3+4)</w:t>
       </w:r>
     </w:p>
     <w:tbl>
@@ -1001,7 +1188,29 @@
                 <w:szCs w:val="24"/>
                 <w:rtl/>
               </w:rPr>
-              <w:t>מבחן מסכם מתמט' שאלון 380 לכיתות יוד8-9-10 שיעור3+4.  יוד1+2 שיעור4+5</w:t>
+              <w:t xml:space="preserve">מבחן מסכם מתמט' שאלון </w:t>
+            </w:r>
+            <w:r>
+              <w:rPr>
+                <w:rFonts w:hint="cs"/>
+                <w:b/>
+                <w:bCs/>
+                <w:sz w:val="24"/>
+                <w:szCs w:val="24"/>
+                <w:rtl/>
+              </w:rPr>
+              <w:t>183</w:t>
+            </w:r>
+            <w:r>
+              <w:rPr>
+                <w:rFonts w:hint="cs"/>
+                <w:b/>
+                <w:bCs/>
+                <w:sz w:val="24"/>
+                <w:szCs w:val="24"/>
+                <w:rtl/>
+              </w:rPr>
+              <w:t xml:space="preserve"> לכיתות יוד8-9-10 שיעור3+4.  יוד1+2 שיעור4+5</w:t>
             </w:r>
           </w:p>
           <w:p>
@@ -2305,7 +2514,6 @@
             <w:r>
               <w:rPr>
                 <w:rFonts w:hint="cs"/>
-                <w:highlight w:val="green"/>
                 <w:rtl/>
               </w:rPr>
               <w:t xml:space="preserve">יוד9-10 אין שיעור </w:t>
@@ -2314,7 +2522,6 @@
             <w:r>
               <w:rPr>
                 <w:rFonts w:hint="cs"/>
-                <w:highlight w:val="green"/>
                 <w:rtl/>
               </w:rPr>
               <w:t>מינהל</w:t>
@@ -2323,7 +2530,6 @@
             <w:r>
               <w:rPr>
                 <w:rFonts w:hint="cs"/>
-                <w:highlight w:val="green"/>
                 <w:rtl/>
               </w:rPr>
               <w:t xml:space="preserve"> עם יעל </w:t>
@@ -2332,7 +2538,6 @@
             <w:r>
               <w:rPr>
                 <w:rFonts w:hint="cs"/>
-                <w:highlight w:val="green"/>
                 <w:rtl/>
               </w:rPr>
               <w:t>אוסי</w:t>
@@ -2474,8 +2679,40 @@
                 <w:highlight w:val="green"/>
                 <w:rtl/>
               </w:rPr>
-              <w:t>שיעור4 חלון</w:t>
-            </w:r>
+              <w:t xml:space="preserve">שיעור4 </w:t>
+            </w:r>
+            <w:r>
+              <w:rPr>
+                <w:rFonts w:hint="cs"/>
+                <w:highlight w:val="green"/>
+                <w:rtl/>
+              </w:rPr>
+              <w:t>תשלח מטלה א-סינכרונית</w:t>
+            </w:r>
+            <w:r>
+              <w:rPr>
+                <w:highlight w:val="green"/>
+              </w:rPr>
+              <w:t xml:space="preserve"> </w:t>
+            </w:r>
+            <w:r>
+              <w:rPr>
+                <w:rFonts w:hint="cs"/>
+                <w:highlight w:val="green"/>
+                <w:rtl/>
+              </w:rPr>
+              <w:t xml:space="preserve">עי  עידית </w:t>
+            </w:r>
+            <w:proofErr w:type="spellStart"/>
+            <w:r>
+              <w:rPr>
+                <w:rFonts w:hint="cs"/>
+                <w:highlight w:val="green"/>
+                <w:rtl/>
+              </w:rPr>
+              <w:t>בלשוןן</w:t>
+            </w:r>
+            <w:proofErr w:type="spellEnd"/>
           </w:p>
           <w:p>
             <w:pPr>
@@ -2721,14 +2958,12 @@
             <w:r>
               <w:rPr>
                 <w:rFonts w:hint="cs"/>
-                <w:highlight w:val="green"/>
                 <w:rtl/>
               </w:rPr>
               <w:t xml:space="preserve">אנגלית יא8 </w:t>
             </w:r>
             <w:r>
               <w:rPr>
-                <w:highlight w:val="green"/>
                 <w:rtl/>
               </w:rPr>
               <w:t>–</w:t>
@@ -2736,7 +2971,6 @@
             <w:r>
               <w:rPr>
                 <w:rFonts w:hint="cs"/>
-                <w:highlight w:val="green"/>
                 <w:rtl/>
               </w:rPr>
               <w:t xml:space="preserve"> תלמידי </w:t>
@@ -2745,7 +2979,6 @@
             <w:r>
               <w:rPr>
                 <w:rFonts w:hint="cs"/>
-                <w:highlight w:val="green"/>
                 <w:rtl/>
               </w:rPr>
               <w:t>אוסי</w:t>
@@ -2754,32 +2987,14 @@
             <w:r>
               <w:rPr>
                 <w:rFonts w:hint="cs"/>
-                <w:highlight w:val="green"/>
-                <w:rtl/>
-              </w:rPr>
-              <w:t xml:space="preserve"> וערן לומדים </w:t>
-            </w:r>
-            <w:r>
-              <w:rPr>
-                <w:rFonts w:hint="cs"/>
-                <w:highlight w:val="green"/>
-                <w:rtl/>
-              </w:rPr>
-              <w:t xml:space="preserve"> ביחד </w:t>
-            </w:r>
-            <w:r>
-              <w:rPr>
-                <w:rFonts w:hint="cs"/>
-                <w:highlight w:val="green"/>
-                <w:rtl/>
-              </w:rPr>
-              <w:t xml:space="preserve">עם </w:t>
+                <w:rtl/>
+              </w:rPr>
+              <w:t xml:space="preserve"> וערן לומדים  ביחד עם </w:t>
             </w:r>
             <w:proofErr w:type="spellStart"/>
             <w:r>
               <w:rPr>
                 <w:rFonts w:hint="cs"/>
-                <w:highlight w:val="green"/>
                 <w:rtl/>
               </w:rPr>
               <w:t>אוסי</w:t>
@@ -2788,7 +3003,6 @@
             <w:r>
               <w:rPr>
                 <w:rFonts w:hint="cs"/>
-                <w:highlight w:val="green"/>
                 <w:rtl/>
               </w:rPr>
               <w:t xml:space="preserve"> בחדר יא9</w:t>
@@ -2820,29 +3034,12 @@
                 <w:rFonts w:hint="cs"/>
                 <w:rtl/>
               </w:rPr>
-              <w:t xml:space="preserve"> </w:t>
-            </w:r>
-            <w:r>
-              <w:rPr>
-                <w:rFonts w:hint="cs"/>
-                <w:highlight w:val="green"/>
-                <w:rtl/>
-              </w:rPr>
-              <w:t xml:space="preserve">  </w:t>
-            </w:r>
-            <w:r>
-              <w:rPr>
-                <w:rFonts w:hint="cs"/>
-                <w:highlight w:val="green"/>
-                <w:rtl/>
-              </w:rPr>
-              <w:t xml:space="preserve">אין שיעור </w:t>
+              <w:t xml:space="preserve">   אין שיעור </w:t>
             </w:r>
             <w:proofErr w:type="spellStart"/>
             <w:r>
               <w:rPr>
                 <w:rFonts w:hint="cs"/>
-                <w:highlight w:val="green"/>
                 <w:rtl/>
               </w:rPr>
               <w:t>מינהל</w:t>
@@ -2851,7 +3048,6 @@
             <w:r>
               <w:rPr>
                 <w:rFonts w:hint="cs"/>
-                <w:highlight w:val="green"/>
                 <w:rtl/>
               </w:rPr>
               <w:t xml:space="preserve"> עם יעל </w:t>
@@ -2860,7 +3056,6 @@
             <w:r>
               <w:rPr>
                 <w:rFonts w:hint="cs"/>
-                <w:highlight w:val="green"/>
                 <w:rtl/>
               </w:rPr>
               <w:t>אוסי</w:t>
@@ -2874,6 +3069,13 @@
                 <w:rtl/>
               </w:rPr>
             </w:pPr>
+            <w:r>
+              <w:rPr>
+                <w:rFonts w:hint="cs"/>
+                <w:rtl/>
+              </w:rPr>
+              <w:t>יא10 מסיימים ללמוד אחרי המתכונת</w:t>
+            </w:r>
           </w:p>
           <w:p>
             <w:pPr>
@@ -3108,30 +3310,63 @@
             <w:pPr>
               <w:spacing w:line="360" w:lineRule="auto"/>
               <w:rPr>
-                <w:rtl/>
-              </w:rPr>
-            </w:pPr>
-            <w:r>
-              <w:rPr>
-                <w:rFonts w:hint="cs"/>
-                <w:rtl/>
-              </w:rPr>
-              <w:t>יב2 שיעור6 ספרות עם טליה.</w:t>
-            </w:r>
-          </w:p>
-          <w:p>
-            <w:pPr>
-              <w:spacing w:line="360" w:lineRule="auto"/>
-              <w:rPr>
-                <w:rtl/>
-              </w:rPr>
-            </w:pPr>
-            <w:r>
-              <w:rPr>
-                <w:rFonts w:hint="cs"/>
                 <w:highlight w:val="green"/>
                 <w:rtl/>
               </w:rPr>
+            </w:pPr>
+            <w:r>
+              <w:rPr>
+                <w:rFonts w:hint="cs"/>
+                <w:highlight w:val="green"/>
+                <w:rtl/>
+              </w:rPr>
+              <w:t>יב1 שיעור 5+6 ספרות עם אורלי</w:t>
+            </w:r>
+          </w:p>
+          <w:p>
+            <w:pPr>
+              <w:spacing w:line="360" w:lineRule="auto"/>
+              <w:rPr>
+                <w:rtl/>
+              </w:rPr>
+            </w:pPr>
+            <w:r>
+              <w:rPr>
+                <w:rFonts w:hint="cs"/>
+                <w:highlight w:val="green"/>
+                <w:rtl/>
+              </w:rPr>
+              <w:t>יב2 שיעור</w:t>
+            </w:r>
+            <w:r>
+              <w:rPr>
+                <w:rFonts w:hint="cs"/>
+                <w:highlight w:val="green"/>
+                <w:rtl/>
+              </w:rPr>
+              <w:t>5+6</w:t>
+            </w:r>
+            <w:r>
+              <w:rPr>
+                <w:rFonts w:hint="cs"/>
+                <w:highlight w:val="green"/>
+                <w:rtl/>
+              </w:rPr>
+              <w:t xml:space="preserve"> ספרות עם טליה.</w:t>
+            </w:r>
+          </w:p>
+          <w:p>
+            <w:pPr>
+              <w:spacing w:line="360" w:lineRule="auto"/>
+              <w:rPr>
+                <w:rtl/>
+              </w:rPr>
+            </w:pPr>
+            <w:r>
+              <w:rPr>
+                <w:rFonts w:hint="cs"/>
+                <w:rtl/>
+              </w:rPr>
               <w:t>יב3 אנגלית עם ערן לומדים בשיעור 5+6. בסוף היום מגמות מתקיימות כסדרן.</w:t>
             </w:r>
           </w:p>
@@ -3145,42 +3380,45 @@
             <w:r>
               <w:rPr>
                 <w:rFonts w:hint="cs"/>
+                <w:rtl/>
+              </w:rPr>
+              <w:t>יב5 אנגלית עם ריקי שיעור5</w:t>
+            </w:r>
+            <w:r>
+              <w:rPr>
+                <w:rFonts w:hint="cs"/>
+                <w:rtl/>
+              </w:rPr>
+              <w:t xml:space="preserve"> </w:t>
+            </w:r>
+          </w:p>
+          <w:p>
+            <w:pPr>
+              <w:spacing w:line="360" w:lineRule="auto"/>
+            </w:pPr>
+            <w:r>
+              <w:rPr>
+                <w:rFonts w:hint="cs"/>
                 <w:highlight w:val="green"/>
                 <w:rtl/>
               </w:rPr>
-              <w:t>יב5 אנגלית עם ריקי שיעור5</w:t>
-            </w:r>
-            <w:r>
-              <w:rPr>
-                <w:rFonts w:hint="cs"/>
-                <w:rtl/>
-              </w:rPr>
-              <w:t xml:space="preserve"> </w:t>
-            </w:r>
-          </w:p>
-          <w:p>
-            <w:pPr>
-              <w:spacing w:line="360" w:lineRule="auto"/>
-            </w:pPr>
-            <w:r>
-              <w:rPr>
-                <w:rFonts w:hint="cs"/>
-                <w:rtl/>
-              </w:rPr>
-              <w:t xml:space="preserve">יב7 שיעור6 </w:t>
-            </w:r>
-            <w:r>
-              <w:rPr>
-                <w:rtl/>
-              </w:rPr>
-              <w:t>–</w:t>
-            </w:r>
-            <w:r>
-              <w:rPr>
-                <w:rFonts w:hint="cs"/>
-                <w:rtl/>
-              </w:rPr>
-              <w:t xml:space="preserve"> השיעור של דנית יחל בשיעור6.</w:t>
+              <w:t xml:space="preserve">יב7 </w:t>
+            </w:r>
+            <w:r>
+              <w:rPr>
+                <w:rFonts w:hint="cs"/>
+                <w:highlight w:val="green"/>
+                <w:rtl/>
+              </w:rPr>
+              <w:t xml:space="preserve">שיעור 5+6 אנגלית עם </w:t>
+            </w:r>
+            <w:r>
+              <w:rPr>
+                <w:rFonts w:hint="cs"/>
+                <w:highlight w:val="green"/>
+                <w:rtl/>
+              </w:rPr>
+              <w:t xml:space="preserve"> דנית</w:t>
             </w:r>
           </w:p>
           <w:p>
@@ -3188,22 +3426,33 @@
               <w:spacing w:line="360" w:lineRule="auto"/>
               <w:rPr>
                 <w:rFonts w:asciiTheme="minorBidi" w:eastAsia="Times New Roman" w:hAnsiTheme="minorBidi"/>
+                <w:highlight w:val="green"/>
                 <w:rtl/>
               </w:rPr>
             </w:pPr>
             <w:r>
               <w:rPr>
                 <w:rFonts w:asciiTheme="minorBidi" w:eastAsia="Times New Roman" w:hAnsiTheme="minorBidi" w:hint="cs"/>
-                <w:rtl/>
-              </w:rPr>
-              <w:t>יב8-9 מואץ מתמט שיעור 3+4</w:t>
+                <w:highlight w:val="green"/>
+                <w:rtl/>
+              </w:rPr>
+              <w:t xml:space="preserve">יב8-9 מואץ מתמט שיעור </w:t>
             </w:r>
             <w:r>
               <w:rPr>
                 <w:rFonts w:asciiTheme="minorBidi" w:eastAsia="Times New Roman" w:hAnsiTheme="minorBidi" w:hint="cs"/>
-                <w:rtl/>
-              </w:rPr>
-              <w:t xml:space="preserve"> בחדר 314</w:t>
+                <w:highlight w:val="green"/>
+                <w:rtl/>
+              </w:rPr>
+              <w:t xml:space="preserve">5+6 </w:t>
+            </w:r>
+            <w:r>
+              <w:rPr>
+                <w:rFonts w:asciiTheme="minorBidi" w:eastAsia="Times New Roman" w:hAnsiTheme="minorBidi" w:hint="cs"/>
+                <w:highlight w:val="green"/>
+                <w:rtl/>
+              </w:rPr>
+              <w:t>בחדר 314</w:t>
             </w:r>
           </w:p>
           <w:p>
@@ -3211,9 +3460,36 @@
               <w:spacing w:line="360" w:lineRule="auto"/>
               <w:rPr>
                 <w:rFonts w:asciiTheme="minorBidi" w:eastAsia="Times New Roman" w:hAnsiTheme="minorBidi"/>
-                <w:rtl/>
-              </w:rPr>
-            </w:pPr>
+                <w:highlight w:val="green"/>
+                <w:rtl/>
+              </w:rPr>
+            </w:pPr>
+            <w:r>
+              <w:rPr>
+                <w:rFonts w:asciiTheme="minorBidi" w:eastAsia="Times New Roman" w:hAnsiTheme="minorBidi" w:hint="cs"/>
+                <w:highlight w:val="green"/>
+                <w:rtl/>
+              </w:rPr>
+              <w:t xml:space="preserve">יב8 </w:t>
+            </w:r>
+            <w:proofErr w:type="spellStart"/>
+            <w:r>
+              <w:rPr>
+                <w:rFonts w:asciiTheme="minorBidi" w:eastAsia="Times New Roman" w:hAnsiTheme="minorBidi" w:hint="cs"/>
+                <w:highlight w:val="green"/>
+                <w:rtl/>
+              </w:rPr>
+              <w:t>מינהל</w:t>
+            </w:r>
+            <w:proofErr w:type="spellEnd"/>
+            <w:r>
+              <w:rPr>
+                <w:rFonts w:asciiTheme="minorBidi" w:eastAsia="Times New Roman" w:hAnsiTheme="minorBidi" w:hint="cs"/>
+                <w:highlight w:val="green"/>
+                <w:rtl/>
+              </w:rPr>
+              <w:t xml:space="preserve"> עסקים עם גלי שיעור3+4</w:t>
+            </w:r>
           </w:p>
           <w:p>
             <w:pPr>
@@ -3223,6 +3499,31 @@
                 <w:rtl/>
               </w:rPr>
             </w:pPr>
+            <w:r>
+              <w:rPr>
+                <w:rFonts w:asciiTheme="minorBidi" w:eastAsia="Times New Roman" w:hAnsiTheme="minorBidi" w:hint="cs"/>
+                <w:highlight w:val="green"/>
+                <w:rtl/>
+              </w:rPr>
+              <w:t>יב9 תקשוב  ומקצוע בחירה שיעור 3+4</w:t>
+            </w:r>
+          </w:p>
+          <w:p>
+            <w:pPr>
+              <w:spacing w:line="360" w:lineRule="auto"/>
+              <w:rPr>
+                <w:rFonts w:asciiTheme="minorBidi" w:eastAsia="Times New Roman" w:hAnsiTheme="minorBidi"/>
+                <w:rtl/>
+              </w:rPr>
+            </w:pPr>
+            <w:r>
+              <w:rPr>
+                <w:rFonts w:asciiTheme="minorBidi" w:eastAsia="Times New Roman" w:hAnsiTheme="minorBidi" w:hint="cs"/>
+                <w:highlight w:val="green"/>
+                <w:rtl/>
+              </w:rPr>
+              <w:t>יב10 שיעור5 אזרחות עם ניתן בזום</w:t>
+            </w:r>
           </w:p>
         </w:tc>
       </w:tr>

</xml_diff>

<commit_message>
updated first.docx. 24.1.2022, 20:03:52
</commit_message>
<xml_diff>
--- a/first.docx
+++ b/first.docx
@@ -438,6 +438,7 @@
         <w:tc>
           <w:tcPr>
             <w:tcW w:w="1079" w:type="dxa"/>
+            <w:shd w:val="clear" w:color="auto" w:fill="00FF00"/>
           </w:tcPr>
           <w:p>
             <w:pPr>
@@ -452,7 +453,7 @@
                 <w:rFonts w:hint="cs"/>
                 <w:rtl/>
               </w:rPr>
-              <w:t>רחל</w:t>
+              <w:t>אורי נווה</w:t>
             </w:r>
           </w:p>
         </w:tc>
@@ -661,6 +662,7 @@
         <w:tc>
           <w:tcPr>
             <w:tcW w:w="1079" w:type="dxa"/>
+            <w:shd w:val="clear" w:color="auto" w:fill="00FF00"/>
           </w:tcPr>
           <w:p>
             <w:pPr>
@@ -675,7 +677,7 @@
                 <w:rFonts w:hint="cs"/>
                 <w:rtl/>
               </w:rPr>
-              <w:t>סיון</w:t>
+              <w:t>אורי נווה</w:t>
             </w:r>
           </w:p>
         </w:tc>
@@ -940,7 +942,7 @@
                 <w:rFonts w:hint="cs"/>
                 <w:rtl/>
               </w:rPr>
-              <w:t>חנה</w:t>
+              <w:t>איילת</w:t>
             </w:r>
           </w:p>
         </w:tc>
@@ -1545,24 +1547,25 @@
         <w:tc>
           <w:tcPr>
             <w:tcW w:w="1037" w:type="dxa"/>
-          </w:tcPr>
-          <w:p>
-            <w:pPr>
-              <w:spacing w:line="360" w:lineRule="auto"/>
-              <w:rPr>
-                <w:b/>
-                <w:bCs/>
-                <w:rtl/>
-              </w:rPr>
-            </w:pPr>
-            <w:r>
-              <w:rPr>
-                <w:rFonts w:hint="cs"/>
-                <w:b/>
-                <w:bCs/>
-                <w:rtl/>
-              </w:rPr>
-              <w:t>דנית</w:t>
+            <w:shd w:val="clear" w:color="auto" w:fill="00FF00"/>
+          </w:tcPr>
+          <w:p>
+            <w:pPr>
+              <w:spacing w:line="360" w:lineRule="auto"/>
+              <w:rPr>
+                <w:b/>
+                <w:bCs/>
+                <w:rtl/>
+              </w:rPr>
+            </w:pPr>
+            <w:r>
+              <w:rPr>
+                <w:rFonts w:hint="cs"/>
+                <w:b/>
+                <w:bCs/>
+                <w:rtl/>
+              </w:rPr>
+              <w:t>טליה</w:t>
             </w:r>
           </w:p>
         </w:tc>
@@ -1744,24 +1747,25 @@
         <w:tc>
           <w:tcPr>
             <w:tcW w:w="1037" w:type="dxa"/>
-          </w:tcPr>
-          <w:p>
-            <w:pPr>
-              <w:spacing w:line="360" w:lineRule="auto"/>
-              <w:rPr>
-                <w:b/>
-                <w:bCs/>
-                <w:rtl/>
-              </w:rPr>
-            </w:pPr>
-            <w:r>
-              <w:rPr>
-                <w:rFonts w:hint="cs"/>
-                <w:b/>
-                <w:bCs/>
-                <w:rtl/>
-              </w:rPr>
-              <w:t>אורי נווה</w:t>
+            <w:shd w:val="clear" w:color="auto" w:fill="00FF00"/>
+          </w:tcPr>
+          <w:p>
+            <w:pPr>
+              <w:spacing w:line="360" w:lineRule="auto"/>
+              <w:rPr>
+                <w:b/>
+                <w:bCs/>
+                <w:rtl/>
+              </w:rPr>
+            </w:pPr>
+            <w:r>
+              <w:rPr>
+                <w:rFonts w:hint="cs"/>
+                <w:b/>
+                <w:bCs/>
+                <w:rtl/>
+              </w:rPr>
+              <w:t>שחר פ.</w:t>
             </w:r>
           </w:p>
         </w:tc>
@@ -1895,24 +1899,34 @@
         <w:tc>
           <w:tcPr>
             <w:tcW w:w="993" w:type="dxa"/>
-          </w:tcPr>
-          <w:p>
-            <w:pPr>
-              <w:spacing w:line="360" w:lineRule="auto"/>
-              <w:rPr>
-                <w:b/>
-                <w:bCs/>
-                <w:rtl/>
-              </w:rPr>
-            </w:pPr>
-            <w:r>
-              <w:rPr>
-                <w:rFonts w:hint="cs"/>
-                <w:b/>
-                <w:bCs/>
-                <w:rtl/>
-              </w:rPr>
-              <w:t>שלומית גרש.</w:t>
+            <w:shd w:val="clear" w:color="auto" w:fill="00FF00"/>
+          </w:tcPr>
+          <w:p>
+            <w:pPr>
+              <w:spacing w:line="360" w:lineRule="auto"/>
+              <w:rPr>
+                <w:b/>
+                <w:bCs/>
+                <w:rtl/>
+              </w:rPr>
+            </w:pPr>
+            <w:r>
+              <w:rPr>
+                <w:rFonts w:hint="cs"/>
+                <w:b/>
+                <w:bCs/>
+                <w:rtl/>
+              </w:rPr>
+              <w:t>אורלי</w:t>
+            </w:r>
+            <w:r>
+              <w:rPr>
+                <w:rFonts w:hint="cs"/>
+                <w:b/>
+                <w:bCs/>
+                <w:rtl/>
+              </w:rPr>
+              <w:t xml:space="preserve"> ח.</w:t>
             </w:r>
           </w:p>
         </w:tc>
@@ -2142,6 +2156,7 @@
         <w:tc>
           <w:tcPr>
             <w:tcW w:w="993" w:type="dxa"/>
+            <w:shd w:val="clear" w:color="auto" w:fill="00FF00"/>
           </w:tcPr>
           <w:p>
             <w:pPr>
@@ -2929,20 +2944,22 @@
                 <w:rFonts w:hint="cs"/>
                 <w:b/>
                 <w:bCs/>
-                <w:rtl/>
-              </w:rPr>
-              <w:t>מועד נבצרים באנגלית יוד</w:t>
-            </w:r>
-            <w:r>
-              <w:rPr>
-                <w:rFonts w:hint="cs"/>
-                <w:b/>
-                <w:bCs/>
                 <w:sz w:val="24"/>
                 <w:szCs w:val="24"/>
                 <w:rtl/>
               </w:rPr>
-              <w:t xml:space="preserve"> בהשגחת ירדן</w:t>
+              <w:t>מועד נבצרים באנגלית יוד</w:t>
+            </w:r>
+            <w:r>
+              <w:rPr>
+                <w:rFonts w:hint="cs"/>
+                <w:b/>
+                <w:bCs/>
+                <w:sz w:val="28"/>
+                <w:szCs w:val="28"/>
+                <w:rtl/>
+              </w:rPr>
+              <w:t xml:space="preserve"> </w:t>
             </w:r>
             <w:r>
               <w:rPr>
@@ -2953,7 +2970,59 @@
                 <w:szCs w:val="24"/>
                 <w:rtl/>
               </w:rPr>
+              <w:t>בהשגחת ירדן</w:t>
+            </w:r>
+            <w:r>
+              <w:rPr>
+                <w:rFonts w:hint="cs"/>
+                <w:b/>
+                <w:bCs/>
+                <w:sz w:val="24"/>
+                <w:szCs w:val="24"/>
+                <w:rtl/>
+              </w:rPr>
               <w:t xml:space="preserve"> בשעה 12. חדר 411</w:t>
+            </w:r>
+          </w:p>
+          <w:p>
+            <w:pPr>
+              <w:pStyle w:val="a4"/>
+              <w:numPr>
+                <w:ilvl w:val="0"/>
+                <w:numId w:val="1"/>
+              </w:numPr>
+              <w:spacing w:line="360" w:lineRule="auto"/>
+              <w:rPr>
+                <w:b/>
+                <w:bCs/>
+                <w:sz w:val="24"/>
+                <w:szCs w:val="24"/>
+                <w:highlight w:val="green"/>
+              </w:rPr>
+            </w:pPr>
+            <w:r>
+              <w:rPr>
+                <w:rFonts w:hint="cs"/>
+                <w:b/>
+                <w:bCs/>
+                <w:sz w:val="24"/>
+                <w:szCs w:val="24"/>
+                <w:highlight w:val="green"/>
+                <w:rtl/>
+              </w:rPr>
+              <w:t>מועד נבצרים יוד סייבר בשעה 11.50</w:t>
+            </w:r>
+            <w:r>
+              <w:rPr>
+                <w:rFonts w:hint="cs"/>
+                <w:b/>
+                <w:bCs/>
+                <w:sz w:val="24"/>
+                <w:szCs w:val="24"/>
+                <w:highlight w:val="green"/>
+                <w:rtl/>
+              </w:rPr>
+              <w:t xml:space="preserve"> חדר סייבר</w:t>
             </w:r>
           </w:p>
           <w:p>
@@ -3575,6 +3644,14 @@
               <w:t xml:space="preserve"> עם נטע.</w:t>
             </w:r>
           </w:p>
+          <w:p>
+            <w:pPr>
+              <w:spacing w:line="276" w:lineRule="auto"/>
+              <w:rPr>
+                <w:rtl/>
+              </w:rPr>
+            </w:pPr>
+          </w:p>
         </w:tc>
       </w:tr>
       <w:tr>
@@ -3783,23 +3860,57 @@
                 <w:rtl/>
               </w:rPr>
             </w:pPr>
-          </w:p>
-          <w:p>
-            <w:pPr>
-              <w:spacing w:line="360" w:lineRule="auto"/>
-              <w:rPr>
-                <w:rtl/>
-              </w:rPr>
-            </w:pPr>
-            <w:r>
-              <w:rPr>
-                <w:rFonts w:hint="cs"/>
+            <w:r>
+              <w:rPr>
+                <w:rFonts w:hint="cs"/>
+                <w:highlight w:val="green"/>
+                <w:rtl/>
+              </w:rPr>
+              <w:t>יא8 מתחילים ללמוד ב</w:t>
+            </w:r>
+            <w:r>
+              <w:rPr>
+                <w:rFonts w:hint="cs"/>
+                <w:highlight w:val="green"/>
+                <w:rtl/>
+              </w:rPr>
+              <w:t>שעה 9.00</w:t>
+            </w:r>
+            <w:r>
+              <w:rPr>
+                <w:rFonts w:hint="cs"/>
+                <w:highlight w:val="green"/>
+                <w:rtl/>
+              </w:rPr>
+              <w:t>. לומדים בחדר 130 כל היום</w:t>
+            </w:r>
+          </w:p>
+          <w:p>
+            <w:pPr>
+              <w:spacing w:line="360" w:lineRule="auto"/>
+              <w:rPr>
+                <w:rtl/>
+              </w:rPr>
+            </w:pPr>
+          </w:p>
+          <w:p>
+            <w:pPr>
+              <w:spacing w:line="360" w:lineRule="auto"/>
+              <w:rPr>
+                <w:rtl/>
+              </w:rPr>
+            </w:pPr>
+            <w:r>
+              <w:rPr>
+                <w:rFonts w:hint="cs"/>
+                <w:highlight w:val="green"/>
                 <w:rtl/>
               </w:rPr>
               <w:t xml:space="preserve">יא9 </w:t>
             </w:r>
             <w:r>
               <w:rPr>
+                <w:highlight w:val="green"/>
                 <w:rtl/>
               </w:rPr>
               <w:t>–</w:t>
@@ -3807,9 +3918,33 @@
             <w:r>
               <w:rPr>
                 <w:rFonts w:hint="cs"/>
-                <w:rtl/>
-              </w:rPr>
-              <w:t xml:space="preserve"> שעת0 כרגיל. </w:t>
+                <w:highlight w:val="green"/>
+                <w:rtl/>
+              </w:rPr>
+              <w:t xml:space="preserve"> </w:t>
+            </w:r>
+            <w:r>
+              <w:rPr>
+                <w:rFonts w:hint="cs"/>
+                <w:highlight w:val="green"/>
+                <w:rtl/>
+              </w:rPr>
+              <w:t>אין שעת 0 לתלמידי אילנה אזרחות. גליה מלמדת</w:t>
+            </w:r>
+            <w:r>
+              <w:rPr>
+                <w:rFonts w:hint="cs"/>
+                <w:highlight w:val="green"/>
+                <w:rtl/>
+              </w:rPr>
+              <w:t xml:space="preserve"> כרגיל.</w:t>
+            </w:r>
+            <w:r>
+              <w:rPr>
+                <w:rFonts w:hint="cs"/>
+                <w:rtl/>
+              </w:rPr>
+              <w:t xml:space="preserve"> </w:t>
             </w:r>
           </w:p>
           <w:p>
@@ -3855,7 +3990,45 @@
                 <w:rFonts w:hint="cs"/>
                 <w:rtl/>
               </w:rPr>
-              <w:t xml:space="preserve">קב' ב' שיעור1+2 </w:t>
+              <w:t xml:space="preserve">קב' ב' </w:t>
+            </w:r>
+            <w:r>
+              <w:rPr>
+                <w:rFonts w:hint="cs"/>
+                <w:highlight w:val="green"/>
+                <w:rtl/>
+              </w:rPr>
+              <w:t>שיעור1 לשו</w:t>
+            </w:r>
+            <w:r>
+              <w:rPr>
+                <w:rFonts w:hint="cs"/>
+                <w:highlight w:val="green"/>
+                <w:rtl/>
+              </w:rPr>
+              <w:t>ן</w:t>
+            </w:r>
+            <w:r>
+              <w:rPr>
+                <w:rFonts w:hint="cs"/>
+                <w:highlight w:val="green"/>
+                <w:rtl/>
+              </w:rPr>
+              <w:t xml:space="preserve"> שרית</w:t>
+            </w:r>
+            <w:r>
+              <w:rPr>
+                <w:rFonts w:hint="cs"/>
+                <w:rtl/>
+              </w:rPr>
+              <w:t xml:space="preserve"> שיעור</w:t>
+            </w:r>
+            <w:r>
+              <w:rPr>
+                <w:rFonts w:hint="cs"/>
+                <w:rtl/>
+              </w:rPr>
+              <w:t xml:space="preserve">2 </w:t>
             </w:r>
             <w:proofErr w:type="spellStart"/>
             <w:r>
@@ -3926,6 +4099,14 @@
               </w:rPr>
               <w:t xml:space="preserve"> עם אייל.</w:t>
             </w:r>
+          </w:p>
+          <w:p>
+            <w:pPr>
+              <w:spacing w:line="360" w:lineRule="auto"/>
+              <w:rPr>
+                <w:rtl/>
+              </w:rPr>
+            </w:pPr>
           </w:p>
         </w:tc>
       </w:tr>
@@ -4096,23 +4277,21 @@
                 <w:rFonts w:hint="cs"/>
                 <w:rtl/>
               </w:rPr>
-              <w:t xml:space="preserve">יב9 שיעור3 תקשוב עם </w:t>
-            </w:r>
-            <w:proofErr w:type="spellStart"/>
-            <w:r>
-              <w:rPr>
-                <w:rFonts w:hint="cs"/>
-                <w:rtl/>
-              </w:rPr>
-              <w:t>אלי+ורדית</w:t>
-            </w:r>
-            <w:proofErr w:type="spellEnd"/>
-            <w:r>
-              <w:rPr>
-                <w:rFonts w:hint="cs"/>
-                <w:rtl/>
-              </w:rPr>
-              <w:t xml:space="preserve"> משאבי אנוש.</w:t>
+              <w:t>יב9 שיעור3 תקשוב עם אלי</w:t>
+            </w:r>
+            <w:r>
+              <w:rPr>
+                <w:rFonts w:hint="cs"/>
+                <w:rtl/>
+              </w:rPr>
+              <w:t xml:space="preserve"> </w:t>
+            </w:r>
+            <w:r>
+              <w:rPr>
+                <w:rFonts w:hint="cs"/>
+                <w:rtl/>
+              </w:rPr>
+              <w:t>+ורדית משאבי אנוש.</w:t>
             </w:r>
           </w:p>
           <w:p>

</xml_diff>

<commit_message>
updated first.docx. 25.1.2022, 19:35:12
</commit_message>
<xml_diff>
--- a/first.docx
+++ b/first.docx
@@ -1,6 +1,6 @@
 
 <file path=word/document.xml><?xml version="1.0" encoding="utf-8"?>
-<w:document xmlns:wpc="http://schemas.microsoft.com/office/word/2010/wordprocessingCanvas" xmlns:cx="http://schemas.microsoft.com/office/drawing/2014/chartex" xmlns:mc="http://schemas.openxmlformats.org/markup-compatibility/2006" xmlns:o="urn:schemas-microsoft-com:office:office" xmlns:r="http://schemas.openxmlformats.org/officeDocument/2006/relationships" xmlns:m="http://schemas.openxmlformats.org/officeDocument/2006/math" xmlns:v="urn:schemas-microsoft-com:vml" xmlns:wp14="http://schemas.microsoft.com/office/word/2010/wordprocessingDrawing" xmlns:wp="http://schemas.openxmlformats.org/drawingml/2006/wordprocessingDrawing" xmlns:w10="urn:schemas-microsoft-com:office:word" xmlns:w="http://schemas.openxmlformats.org/wordprocessingml/2006/main" xmlns:w14="http://schemas.microsoft.com/office/word/2010/wordml" xmlns:w15="http://schemas.microsoft.com/office/word/2012/wordml" xmlns:w16se="http://schemas.microsoft.com/office/word/2015/wordml/symex" xmlns:wpg="http://schemas.microsoft.com/office/word/2010/wordprocessingGroup" xmlns:wpi="http://schemas.microsoft.com/office/word/2010/wordprocessingInk" xmlns:wne="http://schemas.microsoft.com/office/word/2006/wordml" xmlns:wps="http://schemas.microsoft.com/office/word/2010/wordprocessingShape" mc:Ignorable="w14 w15 w16se wp14">
+<w:document xmlns:wpc="http://schemas.microsoft.com/office/word/2010/wordprocessingCanvas" xmlns:cx="http://schemas.microsoft.com/office/drawing/2014/chartex" xmlns:cx1="http://schemas.microsoft.com/office/drawing/2015/9/8/chartex" xmlns:cx2="http://schemas.microsoft.com/office/drawing/2015/10/21/chartex" xmlns:cx3="http://schemas.microsoft.com/office/drawing/2016/5/9/chartex" xmlns:cx4="http://schemas.microsoft.com/office/drawing/2016/5/10/chartex" xmlns:cx5="http://schemas.microsoft.com/office/drawing/2016/5/11/chartex" xmlns:cx6="http://schemas.microsoft.com/office/drawing/2016/5/12/chartex" xmlns:cx7="http://schemas.microsoft.com/office/drawing/2016/5/13/chartex" xmlns:cx8="http://schemas.microsoft.com/office/drawing/2016/5/14/chartex" xmlns:mc="http://schemas.openxmlformats.org/markup-compatibility/2006" xmlns:aink="http://schemas.microsoft.com/office/drawing/2016/ink" xmlns:am3d="http://schemas.microsoft.com/office/drawing/2017/model3d" xmlns:o="urn:schemas-microsoft-com:office:office" xmlns:r="http://schemas.openxmlformats.org/officeDocument/2006/relationships" xmlns:m="http://schemas.openxmlformats.org/officeDocument/2006/math" xmlns:v="urn:schemas-microsoft-com:vml" xmlns:wp14="http://schemas.microsoft.com/office/word/2010/wordprocessingDrawing" xmlns:wp="http://schemas.openxmlformats.org/drawingml/2006/wordprocessingDrawing" xmlns:w10="urn:schemas-microsoft-com:office:word" xmlns:w="http://schemas.openxmlformats.org/wordprocessingml/2006/main" xmlns:w14="http://schemas.microsoft.com/office/word/2010/wordml" xmlns:w15="http://schemas.microsoft.com/office/word/2012/wordml" xmlns:w16cex="http://schemas.microsoft.com/office/word/2018/wordml/cex" xmlns:w16cid="http://schemas.microsoft.com/office/word/2016/wordml/cid" xmlns:w16="http://schemas.microsoft.com/office/word/2018/wordml" xmlns:w16sdtdh="http://schemas.microsoft.com/office/word/2020/wordml/sdtdatahash" xmlns:w16se="http://schemas.microsoft.com/office/word/2015/wordml/symex" xmlns:wpg="http://schemas.microsoft.com/office/word/2010/wordprocessingGroup" xmlns:wpi="http://schemas.microsoft.com/office/word/2010/wordprocessingInk" xmlns:wne="http://schemas.microsoft.com/office/word/2006/wordml" xmlns:wps="http://schemas.microsoft.com/office/word/2010/wordprocessingShape" mc:Ignorable="w14 w15 w16se w16cid w16 w16cex w16sdtdh wp14">
   <w:body>
     <w:p>
       <w:pPr>
@@ -1143,14 +1143,7 @@
                 <w:rFonts w:hint="cs"/>
                 <w:rtl/>
               </w:rPr>
-              <w:t xml:space="preserve">  </w:t>
-            </w:r>
-            <w:r>
-              <w:rPr>
-                <w:rFonts w:hint="cs"/>
-                <w:rtl/>
-              </w:rPr>
-              <w:t>מסיימים סוף שיעור7.</w:t>
+              <w:t xml:space="preserve">  מסיימים סוף שיעור7.</w:t>
             </w:r>
           </w:p>
           <w:p>
@@ -1209,9 +1202,58 @@
             <w:r>
               <w:rPr>
                 <w:rFonts w:hint="cs"/>
-                <w:rtl/>
-              </w:rPr>
-              <w:t>יוד5 שיעור9 במחשב ג'.</w:t>
+                <w:highlight w:val="green"/>
+                <w:rtl/>
+              </w:rPr>
+              <w:t xml:space="preserve">יוד5 </w:t>
+            </w:r>
+            <w:r>
+              <w:rPr>
+                <w:rFonts w:hint="cs"/>
+                <w:highlight w:val="green"/>
+                <w:rtl/>
+              </w:rPr>
+              <w:t>שיעור</w:t>
+            </w:r>
+            <w:r>
+              <w:rPr>
+                <w:rFonts w:hint="cs"/>
+                <w:highlight w:val="green"/>
+                <w:rtl/>
+              </w:rPr>
+              <w:t>1+</w:t>
+            </w:r>
+            <w:r>
+              <w:rPr>
+                <w:rFonts w:hint="cs"/>
+                <w:highlight w:val="green"/>
+                <w:rtl/>
+              </w:rPr>
+              <w:t xml:space="preserve">2 </w:t>
+            </w:r>
+            <w:r>
+              <w:rPr>
+                <w:rFonts w:hint="cs"/>
+                <w:highlight w:val="green"/>
+                <w:rtl/>
+              </w:rPr>
+              <w:t xml:space="preserve">לשון עם בתיה. אין שעת 0. </w:t>
+            </w:r>
+            <w:r>
+              <w:rPr>
+                <w:rFonts w:hint="cs"/>
+                <w:highlight w:val="green"/>
+                <w:rtl/>
+              </w:rPr>
+              <w:t xml:space="preserve">   </w:t>
+            </w:r>
+            <w:r>
+              <w:rPr>
+                <w:rFonts w:hint="cs"/>
+                <w:highlight w:val="green"/>
+                <w:rtl/>
+              </w:rPr>
+              <w:t>מסיימים סוף שיעור8.</w:t>
             </w:r>
           </w:p>
           <w:p>
@@ -1268,6 +1310,7 @@
             <w:r>
               <w:rPr>
                 <w:rFonts w:hint="cs"/>
+                <w:highlight w:val="green"/>
                 <w:rtl/>
               </w:rPr>
               <w:t xml:space="preserve">יוד11 </w:t>
@@ -1275,9 +1318,10 @@
             <w:r>
               <w:rPr>
                 <w:rFonts w:hint="cs"/>
-                <w:rtl/>
-              </w:rPr>
-              <w:t>מסיימים סוף שיעור8.</w:t>
+                <w:highlight w:val="green"/>
+                <w:rtl/>
+              </w:rPr>
+              <w:t>שיעור9 במחשב ג'.</w:t>
             </w:r>
           </w:p>
           <w:p>
@@ -1546,21 +1590,475 @@
                 <w:rFonts w:hint="cs"/>
                 <w:rtl/>
               </w:rPr>
-              <w:t>.  שיעור2</w:t>
-            </w:r>
-            <w:r>
-              <w:rPr>
-                <w:rFonts w:hint="cs"/>
-                <w:rtl/>
-              </w:rPr>
-              <w:t xml:space="preserve"> מטלה א-סינכרונית </w:t>
-            </w:r>
-            <w:r>
-              <w:rPr>
-                <w:rFonts w:hint="cs"/>
-                <w:rtl/>
-              </w:rPr>
-              <w:t>בלשון</w:t>
+              <w:t xml:space="preserve">.  </w:t>
+            </w:r>
+          </w:p>
+          <w:p>
+            <w:pPr>
+              <w:spacing w:line="360" w:lineRule="auto"/>
+              <w:rPr>
+                <w:rtl/>
+              </w:rPr>
+            </w:pPr>
+            <w:r>
+              <w:rPr>
+                <w:rFonts w:hint="cs"/>
+                <w:rtl/>
+              </w:rPr>
+              <w:t>יא4 8-9.30 אזרחות</w:t>
+            </w:r>
+            <w:r>
+              <w:rPr>
+                <w:rFonts w:hint="cs"/>
+                <w:rtl/>
+              </w:rPr>
+              <w:t xml:space="preserve"> </w:t>
+            </w:r>
+            <w:r>
+              <w:rPr>
+                <w:rFonts w:hint="cs"/>
+                <w:rtl/>
+              </w:rPr>
+              <w:t xml:space="preserve"> עם סיגל </w:t>
+            </w:r>
+            <w:r>
+              <w:rPr>
+                <w:rFonts w:hint="cs"/>
+                <w:b/>
+                <w:bCs/>
+                <w:rtl/>
+              </w:rPr>
+              <w:t>בזום</w:t>
+            </w:r>
+            <w:r>
+              <w:rPr>
+                <w:rFonts w:hint="cs"/>
+                <w:rtl/>
+              </w:rPr>
+              <w:t xml:space="preserve"> מהבית. בסוף השיעור יוצאים </w:t>
+            </w:r>
+            <w:r>
+              <w:rPr>
+                <w:rFonts w:hint="cs"/>
+                <w:rtl/>
+              </w:rPr>
+              <w:t>לביה</w:t>
+            </w:r>
+            <w:r>
+              <w:rPr>
+                <w:rFonts w:hint="cs"/>
+                <w:rtl/>
+              </w:rPr>
+              <w:t>"ס ליום העיון.</w:t>
+            </w:r>
+          </w:p>
+          <w:p>
+            <w:pPr>
+              <w:spacing w:line="360" w:lineRule="auto"/>
+              <w:rPr>
+                <w:rtl/>
+              </w:rPr>
+            </w:pPr>
+            <w:r>
+              <w:rPr>
+                <w:rFonts w:hint="cs"/>
+                <w:rtl/>
+              </w:rPr>
+              <w:t>יא6</w:t>
+            </w:r>
+            <w:r>
+              <w:rPr>
+                <w:rFonts w:hint="cs"/>
+                <w:rtl/>
+              </w:rPr>
+              <w:t xml:space="preserve"> </w:t>
+            </w:r>
+            <w:r>
+              <w:rPr>
+                <w:rFonts w:hint="cs"/>
+                <w:rtl/>
+              </w:rPr>
+              <w:t xml:space="preserve"> </w:t>
+            </w:r>
+            <w:r>
+              <w:rPr>
+                <w:rFonts w:hint="cs"/>
+                <w:highlight w:val="green"/>
+                <w:rtl/>
+              </w:rPr>
+              <w:t>7.45-8.45</w:t>
+            </w:r>
+            <w:r>
+              <w:rPr>
+                <w:rFonts w:hint="cs"/>
+                <w:rtl/>
+              </w:rPr>
+              <w:t xml:space="preserve">  </w:t>
+            </w:r>
+            <w:proofErr w:type="spellStart"/>
+            <w:r>
+              <w:rPr>
+                <w:rFonts w:hint="cs"/>
+                <w:rtl/>
+              </w:rPr>
+              <w:t>הסטוריה</w:t>
+            </w:r>
+            <w:proofErr w:type="spellEnd"/>
+            <w:r>
+              <w:rPr>
+                <w:rFonts w:hint="cs"/>
+                <w:rtl/>
+              </w:rPr>
+              <w:t xml:space="preserve"> עם מירי.   </w:t>
+            </w:r>
+            <w:r>
+              <w:rPr>
+                <w:rFonts w:hint="cs"/>
+                <w:rtl/>
+              </w:rPr>
+              <w:t>שיעור2 מטלה א-סינכרונית בלשון עידית</w:t>
+            </w:r>
+            <w:r>
+              <w:rPr>
+                <w:rFonts w:hint="cs"/>
+                <w:rtl/>
+              </w:rPr>
+              <w:t xml:space="preserve"> בספריה</w:t>
+            </w:r>
+            <w:r>
+              <w:rPr>
+                <w:rFonts w:hint="cs"/>
+                <w:rtl/>
+              </w:rPr>
+              <w:t>.</w:t>
+            </w:r>
+            <w:r>
+              <w:rPr>
+                <w:rFonts w:hint="cs"/>
+                <w:rtl/>
+              </w:rPr>
+              <w:t xml:space="preserve">  </w:t>
+            </w:r>
+          </w:p>
+          <w:p>
+            <w:pPr>
+              <w:spacing w:line="360" w:lineRule="auto"/>
+              <w:rPr>
+                <w:rtl/>
+              </w:rPr>
+            </w:pPr>
+            <w:r>
+              <w:rPr>
+                <w:rFonts w:hint="cs"/>
+                <w:rtl/>
+              </w:rPr>
+              <w:t xml:space="preserve">יא12 שיעור 5+6 לשון עם תמי.  שיעור7 </w:t>
+            </w:r>
+            <w:proofErr w:type="spellStart"/>
+            <w:r>
+              <w:rPr>
+                <w:rFonts w:hint="cs"/>
+                <w:rtl/>
+              </w:rPr>
+              <w:t>הסטוריה</w:t>
+            </w:r>
+            <w:proofErr w:type="spellEnd"/>
+            <w:r>
+              <w:rPr>
+                <w:rFonts w:hint="cs"/>
+                <w:rtl/>
+              </w:rPr>
+              <w:t xml:space="preserve"> עם מירי.</w:t>
+            </w:r>
+          </w:p>
+          <w:p>
+            <w:pPr>
+              <w:spacing w:line="360" w:lineRule="auto"/>
+              <w:rPr>
+                <w:rtl/>
+              </w:rPr>
+            </w:pPr>
+            <w:r>
+              <w:rPr>
+                <w:rFonts w:hint="cs"/>
+                <w:rtl/>
+              </w:rPr>
+              <w:t>יא8 מתמט' לכל הכיתה עם גיא .</w:t>
+            </w:r>
+          </w:p>
+          <w:p>
+            <w:pPr>
+              <w:spacing w:line="360" w:lineRule="auto"/>
+              <w:rPr>
+                <w:rtl/>
+              </w:rPr>
+            </w:pPr>
+          </w:p>
+          <w:p>
+            <w:pPr>
+              <w:spacing w:line="360" w:lineRule="auto"/>
+              <w:rPr>
+                <w:b/>
+                <w:bCs/>
+                <w:rtl/>
+              </w:rPr>
+            </w:pPr>
+            <w:r>
+              <w:rPr>
+                <w:rFonts w:hint="cs"/>
+                <w:b/>
+                <w:bCs/>
+                <w:rtl/>
+              </w:rPr>
+              <w:t xml:space="preserve">יא7 + יא11 </w:t>
+            </w:r>
+            <w:proofErr w:type="spellStart"/>
+            <w:r>
+              <w:rPr>
+                <w:rFonts w:hint="cs"/>
+                <w:b/>
+                <w:bCs/>
+                <w:rtl/>
+              </w:rPr>
+              <w:t>חוש"ן</w:t>
+            </w:r>
+            <w:proofErr w:type="spellEnd"/>
+            <w:r>
+              <w:rPr>
+                <w:rFonts w:hint="cs"/>
+                <w:b/>
+                <w:bCs/>
+                <w:rtl/>
+              </w:rPr>
+              <w:t xml:space="preserve"> שיעור 1+2 בליווי מחנכים.</w:t>
+            </w:r>
+            <w:r>
+              <w:rPr>
+                <w:rFonts w:hint="cs"/>
+                <w:b/>
+                <w:bCs/>
+                <w:rtl/>
+              </w:rPr>
+              <w:t xml:space="preserve"> (יא11 שיעור2 בליווי</w:t>
+            </w:r>
+            <w:r>
+              <w:rPr>
+                <w:rFonts w:hint="cs"/>
+                <w:b/>
+                <w:bCs/>
+                <w:rtl/>
+              </w:rPr>
+              <w:t xml:space="preserve"> טופז)</w:t>
+            </w:r>
+          </w:p>
+          <w:p>
+            <w:pPr>
+              <w:spacing w:line="360" w:lineRule="auto"/>
+              <w:rPr>
+                <w:b/>
+                <w:bCs/>
+                <w:rtl/>
+              </w:rPr>
+            </w:pPr>
+            <w:r>
+              <w:rPr>
+                <w:rFonts w:hint="cs"/>
+                <w:b/>
+                <w:bCs/>
+                <w:rtl/>
+              </w:rPr>
+              <w:t xml:space="preserve">יא2 + יא12 </w:t>
+            </w:r>
+            <w:proofErr w:type="spellStart"/>
+            <w:r>
+              <w:rPr>
+                <w:rFonts w:hint="cs"/>
+                <w:b/>
+                <w:bCs/>
+                <w:rtl/>
+              </w:rPr>
+              <w:t>חוש"ן</w:t>
+            </w:r>
+            <w:proofErr w:type="spellEnd"/>
+            <w:r>
+              <w:rPr>
+                <w:rFonts w:hint="cs"/>
+                <w:b/>
+                <w:bCs/>
+                <w:rtl/>
+              </w:rPr>
+              <w:t xml:space="preserve"> שיעור3+4  . יא2 בליווי תמר.  יא12 בליווי סיון.</w:t>
+            </w:r>
+          </w:p>
+          <w:p>
+            <w:pPr>
+              <w:spacing w:line="360" w:lineRule="auto"/>
+              <w:rPr>
+                <w:rtl/>
+              </w:rPr>
+            </w:pPr>
+            <w:r>
+              <w:rPr>
+                <w:rFonts w:hint="cs"/>
+                <w:b/>
+                <w:bCs/>
+                <w:rtl/>
+              </w:rPr>
+              <w:t>יא 1+</w:t>
+            </w:r>
+            <w:r>
+              <w:rPr>
+                <w:rFonts w:hint="cs"/>
+                <w:b/>
+                <w:bCs/>
+                <w:rtl/>
+              </w:rPr>
+              <w:t xml:space="preserve">   </w:t>
+            </w:r>
+            <w:r>
+              <w:rPr>
+                <w:rFonts w:hint="cs"/>
+                <w:b/>
+                <w:bCs/>
+                <w:rtl/>
+              </w:rPr>
+              <w:t xml:space="preserve"> </w:t>
+            </w:r>
+            <w:r>
+              <w:rPr>
+                <w:rFonts w:hint="cs"/>
+                <w:b/>
+                <w:bCs/>
+                <w:highlight w:val="green"/>
+                <w:rtl/>
+              </w:rPr>
+              <w:t xml:space="preserve">יא9+יא10 </w:t>
+            </w:r>
+            <w:proofErr w:type="spellStart"/>
+            <w:r>
+              <w:rPr>
+                <w:rFonts w:hint="cs"/>
+                <w:b/>
+                <w:bCs/>
+                <w:highlight w:val="green"/>
+                <w:rtl/>
+              </w:rPr>
+              <w:t>חוש"ן</w:t>
+            </w:r>
+            <w:proofErr w:type="spellEnd"/>
+            <w:r>
+              <w:rPr>
+                <w:rFonts w:hint="cs"/>
+                <w:b/>
+                <w:bCs/>
+                <w:highlight w:val="green"/>
+                <w:rtl/>
+              </w:rPr>
+              <w:t xml:space="preserve"> שיעור 5+6  בליווי מחנכים.  (אורלי, יניב ומתן)</w:t>
+            </w:r>
+            <w:r>
+              <w:rPr>
+                <w:rFonts w:hint="cs"/>
+                <w:b/>
+                <w:bCs/>
+                <w:highlight w:val="green"/>
+                <w:rtl/>
+              </w:rPr>
+              <w:t xml:space="preserve">   יא9+10  בחדר 121</w:t>
+            </w:r>
+            <w:r>
+              <w:rPr>
+                <w:rFonts w:hint="cs"/>
+                <w:rtl/>
+              </w:rPr>
+              <w:t xml:space="preserve"> </w:t>
+            </w:r>
+          </w:p>
+          <w:p>
+            <w:pPr>
+              <w:spacing w:line="360" w:lineRule="auto"/>
+              <w:rPr>
+                <w:rtl/>
+              </w:rPr>
+            </w:pPr>
+          </w:p>
+          <w:p>
+            <w:pPr>
+              <w:spacing w:line="360" w:lineRule="auto"/>
+              <w:rPr>
+                <w:rtl/>
+              </w:rPr>
+            </w:pPr>
+            <w:r>
+              <w:rPr>
+                <w:rFonts w:hint="cs"/>
+                <w:rtl/>
+              </w:rPr>
+              <w:t xml:space="preserve">יא9  קב' א' </w:t>
+            </w:r>
+            <w:r>
+              <w:rPr>
+                <w:rtl/>
+              </w:rPr>
+              <w:t>–</w:t>
+            </w:r>
+            <w:r>
+              <w:rPr>
+                <w:rFonts w:hint="cs"/>
+                <w:rtl/>
+              </w:rPr>
+              <w:t xml:space="preserve">מגיעים בשיעור2. </w:t>
+            </w:r>
+            <w:r>
+              <w:rPr>
+                <w:rFonts w:hint="cs"/>
+                <w:rtl/>
+              </w:rPr>
+              <w:t xml:space="preserve"> שיעור2  לשון</w:t>
+            </w:r>
+            <w:r>
+              <w:rPr>
+                <w:rFonts w:hint="cs"/>
+                <w:rtl/>
+              </w:rPr>
+              <w:t>-124</w:t>
+            </w:r>
+            <w:r>
+              <w:rPr>
+                <w:rFonts w:hint="cs"/>
+                <w:rtl/>
+              </w:rPr>
+              <w:t xml:space="preserve"> .  3-</w:t>
+            </w:r>
+            <w:r>
+              <w:rPr>
+                <w:rFonts w:hint="cs"/>
+                <w:rtl/>
+              </w:rPr>
+              <w:t xml:space="preserve">5 </w:t>
+            </w:r>
+            <w:proofErr w:type="spellStart"/>
+            <w:r>
+              <w:rPr>
+                <w:rFonts w:hint="cs"/>
+                <w:rtl/>
+              </w:rPr>
+              <w:t>הסטוריה</w:t>
+            </w:r>
+            <w:proofErr w:type="spellEnd"/>
+            <w:r>
+              <w:rPr>
+                <w:rFonts w:hint="cs"/>
+                <w:rtl/>
+              </w:rPr>
+              <w:t xml:space="preserve"> עם אולגה</w:t>
+            </w:r>
+            <w:r>
+              <w:rPr>
+                <w:rFonts w:hint="cs"/>
+                <w:rtl/>
+              </w:rPr>
+              <w:t xml:space="preserve"> 124</w:t>
             </w:r>
             <w:r>
               <w:rPr>
@@ -1582,7 +2080,49 @@
                 <w:rFonts w:hint="cs"/>
                 <w:rtl/>
               </w:rPr>
-              <w:t>יא4 8-9.30 אזרחות</w:t>
+              <w:t xml:space="preserve">קב' ב' </w:t>
+            </w:r>
+            <w:r>
+              <w:rPr>
+                <w:rFonts w:hint="cs"/>
+                <w:rtl/>
+              </w:rPr>
+              <w:t xml:space="preserve">10.00-10.30 </w:t>
+            </w:r>
+            <w:r>
+              <w:rPr>
+                <w:rFonts w:hint="cs"/>
+                <w:rtl/>
+              </w:rPr>
+              <w:t>מגיעים ל</w:t>
+            </w:r>
+            <w:r>
+              <w:rPr>
+                <w:rFonts w:hint="cs"/>
+                <w:rtl/>
+              </w:rPr>
+              <w:t xml:space="preserve">שיעור </w:t>
+            </w:r>
+            <w:r>
+              <w:rPr>
+                <w:rFonts w:hint="cs"/>
+                <w:rtl/>
+              </w:rPr>
+              <w:t>חינוך עם מתן</w:t>
+            </w:r>
+            <w:r>
+              <w:rPr>
+                <w:rFonts w:hint="cs"/>
+                <w:rtl/>
+              </w:rPr>
+              <w:t>-313</w:t>
+            </w:r>
+            <w:r>
+              <w:rPr>
+                <w:rFonts w:hint="cs"/>
+                <w:rtl/>
+              </w:rPr>
+              <w:t>.</w:t>
             </w:r>
             <w:r>
               <w:rPr>
@@ -1594,61 +2134,17 @@
             <w:r>
               <w:rPr>
                 <w:rFonts w:hint="cs"/>
-                <w:rtl/>
-              </w:rPr>
-              <w:t xml:space="preserve"> עם סיגל </w:t>
-            </w:r>
-            <w:r>
-              <w:rPr>
-                <w:rFonts w:hint="cs"/>
-                <w:b/>
-                <w:bCs/>
-                <w:rtl/>
-              </w:rPr>
-              <w:t>בזום</w:t>
-            </w:r>
-            <w:r>
-              <w:rPr>
-                <w:rFonts w:hint="cs"/>
-                <w:rtl/>
-              </w:rPr>
-              <w:t xml:space="preserve"> מהבית. בסוף השיעור יוצאים </w:t>
-            </w:r>
-            <w:r>
-              <w:rPr>
-                <w:rFonts w:hint="cs"/>
-                <w:rtl/>
-              </w:rPr>
-              <w:t>לביה</w:t>
-            </w:r>
-            <w:r>
-              <w:rPr>
-                <w:rFonts w:hint="cs"/>
-                <w:rtl/>
-              </w:rPr>
-              <w:t>"ס ליום העיון.</w:t>
-            </w:r>
-          </w:p>
-          <w:p>
-            <w:pPr>
-              <w:spacing w:line="360" w:lineRule="auto"/>
-              <w:rPr>
-                <w:rtl/>
-              </w:rPr>
-            </w:pPr>
-            <w:r>
-              <w:rPr>
-                <w:rFonts w:hint="cs"/>
-                <w:rtl/>
-              </w:rPr>
-              <w:t xml:space="preserve">יא6 </w:t>
-            </w:r>
-            <w:r>
-              <w:rPr>
-                <w:rFonts w:hint="cs"/>
-                <w:rtl/>
-              </w:rPr>
-              <w:t xml:space="preserve">8-9.00  </w:t>
+                <w:highlight w:val="green"/>
+                <w:rtl/>
+              </w:rPr>
+              <w:t>10.30-11.50</w:t>
+            </w:r>
+            <w:r>
+              <w:rPr>
+                <w:rFonts w:hint="cs"/>
+                <w:rtl/>
+              </w:rPr>
+              <w:t xml:space="preserve"> </w:t>
             </w:r>
             <w:proofErr w:type="spellStart"/>
             <w:r>
@@ -1664,300 +2160,14 @@
                 <w:rFonts w:hint="cs"/>
                 <w:rtl/>
               </w:rPr>
-              <w:t xml:space="preserve"> עם מירי.   </w:t>
-            </w:r>
-            <w:r>
-              <w:rPr>
-                <w:rFonts w:hint="cs"/>
-                <w:rtl/>
-              </w:rPr>
-              <w:t>שיעור2 מטלה א-סינכרונית בלשון עידית.</w:t>
-            </w:r>
-            <w:r>
-              <w:rPr>
-                <w:rFonts w:hint="cs"/>
-                <w:rtl/>
-              </w:rPr>
-              <w:t xml:space="preserve">  </w:t>
-            </w:r>
-          </w:p>
-          <w:p>
-            <w:pPr>
-              <w:spacing w:line="360" w:lineRule="auto"/>
-              <w:rPr>
-                <w:rFonts w:hint="cs"/>
-                <w:rtl/>
-              </w:rPr>
-            </w:pPr>
-            <w:r>
-              <w:rPr>
-                <w:rFonts w:hint="cs"/>
-                <w:rtl/>
-              </w:rPr>
-              <w:t xml:space="preserve">יא12 שיעור 5+6 לשון עם תמי.  שיעור7 </w:t>
-            </w:r>
-            <w:proofErr w:type="spellStart"/>
-            <w:r>
-              <w:rPr>
-                <w:rFonts w:hint="cs"/>
-                <w:rtl/>
-              </w:rPr>
-              <w:t>הסטוריה</w:t>
-            </w:r>
-            <w:proofErr w:type="spellEnd"/>
-            <w:r>
-              <w:rPr>
-                <w:rFonts w:hint="cs"/>
-                <w:rtl/>
-              </w:rPr>
-              <w:t xml:space="preserve"> עם מירי.</w:t>
-            </w:r>
-          </w:p>
-          <w:p>
-            <w:pPr>
-              <w:spacing w:line="360" w:lineRule="auto"/>
-              <w:rPr>
-                <w:rFonts w:hint="cs"/>
-                <w:rtl/>
-              </w:rPr>
-            </w:pPr>
-            <w:r>
-              <w:rPr>
-                <w:rFonts w:hint="cs"/>
-                <w:rtl/>
-              </w:rPr>
-              <w:t>יא8 מתמט' לכל הכיתה עם גיא .</w:t>
-            </w:r>
-          </w:p>
-          <w:p>
-            <w:pPr>
-              <w:spacing w:line="360" w:lineRule="auto"/>
-              <w:rPr>
-                <w:rtl/>
-              </w:rPr>
-            </w:pPr>
-          </w:p>
-          <w:p>
-            <w:pPr>
-              <w:spacing w:line="360" w:lineRule="auto"/>
-              <w:rPr>
-                <w:rtl/>
-              </w:rPr>
-            </w:pPr>
-            <w:r>
-              <w:rPr>
-                <w:rFonts w:hint="cs"/>
-                <w:rtl/>
-              </w:rPr>
-              <w:t xml:space="preserve">יא7 + יא11 </w:t>
-            </w:r>
-            <w:proofErr w:type="spellStart"/>
-            <w:r>
-              <w:rPr>
-                <w:rFonts w:hint="cs"/>
-                <w:rtl/>
-              </w:rPr>
-              <w:t>חוש"ן</w:t>
-            </w:r>
-            <w:proofErr w:type="spellEnd"/>
-            <w:r>
-              <w:rPr>
-                <w:rFonts w:hint="cs"/>
-                <w:rtl/>
-              </w:rPr>
-              <w:t xml:space="preserve"> שיעור 1+2 בליווי מחנכים.</w:t>
-            </w:r>
-            <w:r>
-              <w:rPr>
-                <w:rFonts w:hint="cs"/>
-                <w:rtl/>
-              </w:rPr>
-              <w:t xml:space="preserve"> (יא11 שיעור2 בליווי</w:t>
-            </w:r>
-            <w:r>
-              <w:rPr>
-                <w:rFonts w:hint="cs"/>
-                <w:rtl/>
-              </w:rPr>
-              <w:t xml:space="preserve"> טופז)</w:t>
-            </w:r>
-          </w:p>
-          <w:p>
-            <w:pPr>
-              <w:spacing w:line="360" w:lineRule="auto"/>
-              <w:rPr>
-                <w:rtl/>
-              </w:rPr>
-            </w:pPr>
-            <w:r>
-              <w:rPr>
-                <w:rFonts w:hint="cs"/>
-                <w:rtl/>
-              </w:rPr>
-              <w:t xml:space="preserve">יא2 + יא12 </w:t>
-            </w:r>
-            <w:proofErr w:type="spellStart"/>
-            <w:r>
-              <w:rPr>
-                <w:rFonts w:hint="cs"/>
-                <w:rtl/>
-              </w:rPr>
-              <w:t>חוש"ן</w:t>
-            </w:r>
-            <w:proofErr w:type="spellEnd"/>
-            <w:r>
-              <w:rPr>
-                <w:rFonts w:hint="cs"/>
-                <w:rtl/>
-              </w:rPr>
-              <w:t xml:space="preserve"> שיעור3+4  . יא2 בליווי תמר.  יא12 בליווי סיון.</w:t>
-            </w:r>
-          </w:p>
-          <w:p>
-            <w:pPr>
-              <w:spacing w:line="360" w:lineRule="auto"/>
-              <w:rPr>
-                <w:rtl/>
-              </w:rPr>
-            </w:pPr>
-            <w:r>
-              <w:rPr>
-                <w:rFonts w:hint="cs"/>
-                <w:rtl/>
-              </w:rPr>
-              <w:t xml:space="preserve">יא 1+ יא9 </w:t>
-            </w:r>
-            <w:proofErr w:type="spellStart"/>
-            <w:r>
-              <w:rPr>
-                <w:rFonts w:hint="cs"/>
-                <w:rtl/>
-              </w:rPr>
-              <w:t>חוש"ן</w:t>
-            </w:r>
-            <w:proofErr w:type="spellEnd"/>
-            <w:r>
-              <w:rPr>
-                <w:rFonts w:hint="cs"/>
-                <w:rtl/>
-              </w:rPr>
-              <w:t xml:space="preserve"> שיעור 5+6  בליווי מחנכים.  (אורלי, יניב ומתן)</w:t>
-            </w:r>
-          </w:p>
-          <w:p>
-            <w:pPr>
-              <w:spacing w:line="360" w:lineRule="auto"/>
-              <w:rPr>
-                <w:rtl/>
-              </w:rPr>
-            </w:pPr>
-          </w:p>
-          <w:p>
-            <w:pPr>
-              <w:spacing w:line="360" w:lineRule="auto"/>
-              <w:rPr>
-                <w:rtl/>
-              </w:rPr>
-            </w:pPr>
-            <w:r>
-              <w:rPr>
-                <w:rFonts w:hint="cs"/>
-                <w:rtl/>
-              </w:rPr>
-              <w:t xml:space="preserve">יא9  קב' א' </w:t>
-            </w:r>
-            <w:r>
-              <w:rPr>
-                <w:rtl/>
-              </w:rPr>
-              <w:t>–</w:t>
-            </w:r>
-            <w:r>
-              <w:rPr>
-                <w:rFonts w:hint="cs"/>
-                <w:rtl/>
-              </w:rPr>
-              <w:t xml:space="preserve">מגיעים בשיעור2. </w:t>
-            </w:r>
-            <w:r>
-              <w:rPr>
-                <w:rFonts w:hint="cs"/>
-                <w:rtl/>
-              </w:rPr>
-              <w:t xml:space="preserve"> שיעור2  לשון</w:t>
-            </w:r>
-            <w:r>
-              <w:rPr>
-                <w:rFonts w:hint="cs"/>
-                <w:rtl/>
-              </w:rPr>
-              <w:t>-124</w:t>
-            </w:r>
-            <w:r>
-              <w:rPr>
-                <w:rFonts w:hint="cs"/>
-                <w:rtl/>
-              </w:rPr>
-              <w:t xml:space="preserve"> .  3-</w:t>
-            </w:r>
-            <w:r>
-              <w:rPr>
-                <w:rFonts w:hint="cs"/>
-                <w:rtl/>
-              </w:rPr>
-              <w:t xml:space="preserve">5 </w:t>
-            </w:r>
-            <w:proofErr w:type="spellStart"/>
-            <w:r>
-              <w:rPr>
-                <w:rFonts w:hint="cs"/>
-                <w:rtl/>
-              </w:rPr>
-              <w:t>הסטוריה</w:t>
-            </w:r>
-            <w:proofErr w:type="spellEnd"/>
-            <w:r>
-              <w:rPr>
-                <w:rFonts w:hint="cs"/>
-                <w:rtl/>
-              </w:rPr>
-              <w:t xml:space="preserve"> עם אולגה</w:t>
-            </w:r>
-            <w:r>
-              <w:rPr>
-                <w:rFonts w:hint="cs"/>
-                <w:rtl/>
-              </w:rPr>
-              <w:t xml:space="preserve"> 124</w:t>
-            </w:r>
-            <w:r>
-              <w:rPr>
-                <w:rFonts w:hint="cs"/>
-                <w:rtl/>
-              </w:rPr>
-              <w:t xml:space="preserve">. </w:t>
-            </w:r>
-          </w:p>
-          <w:p>
-            <w:pPr>
-              <w:spacing w:line="360" w:lineRule="auto"/>
-              <w:rPr>
-                <w:rtl/>
-              </w:rPr>
-            </w:pPr>
-            <w:r>
-              <w:rPr>
-                <w:rFonts w:hint="cs"/>
-                <w:rtl/>
-              </w:rPr>
-              <w:t xml:space="preserve">קב' ב' </w:t>
-            </w:r>
-            <w:r>
-              <w:rPr>
-                <w:rFonts w:hint="cs"/>
-                <w:rtl/>
-              </w:rPr>
-              <w:t xml:space="preserve">מגיעים בשיעור3 </w:t>
+              <w:t xml:space="preserve"> עם מירי</w:t>
+            </w:r>
+            <w:r>
+              <w:rPr>
+                <w:rFonts w:hint="cs"/>
+                <w:rtl/>
+              </w:rPr>
+              <w:t>- 126</w:t>
             </w:r>
             <w:r>
               <w:rPr>
@@ -1969,93 +2179,12 @@
             <w:r>
               <w:rPr>
                 <w:rFonts w:hint="cs"/>
-                <w:rtl/>
-              </w:rPr>
-              <w:t>ל</w:t>
-            </w:r>
-            <w:r>
-              <w:rPr>
-                <w:rFonts w:hint="cs"/>
-                <w:rtl/>
-              </w:rPr>
-              <w:t>חינוך עם מתן</w:t>
-            </w:r>
-            <w:r>
-              <w:rPr>
-                <w:rFonts w:hint="cs"/>
-                <w:rtl/>
-              </w:rPr>
-              <w:t>-313</w:t>
-            </w:r>
-            <w:r>
-              <w:rPr>
-                <w:rFonts w:hint="cs"/>
-                <w:rtl/>
-              </w:rPr>
-              <w:t>.</w:t>
-            </w:r>
-            <w:r>
-              <w:rPr>
-                <w:rFonts w:hint="cs"/>
-                <w:rtl/>
-              </w:rPr>
-              <w:t xml:space="preserve"> </w:t>
-            </w:r>
-            <w:r>
-              <w:rPr>
-                <w:rFonts w:hint="cs"/>
-                <w:rtl/>
-              </w:rPr>
-              <w:t>שיעור4-</w:t>
-            </w:r>
-            <w:r>
-              <w:rPr>
-                <w:rFonts w:hint="cs"/>
-                <w:rtl/>
-              </w:rPr>
-              <w:t xml:space="preserve">6 </w:t>
-            </w:r>
-            <w:proofErr w:type="spellStart"/>
-            <w:r>
-              <w:rPr>
-                <w:rFonts w:hint="cs"/>
-                <w:rtl/>
-              </w:rPr>
-              <w:t>הסטוריה</w:t>
-            </w:r>
-            <w:proofErr w:type="spellEnd"/>
-            <w:r>
-              <w:rPr>
-                <w:rFonts w:hint="cs"/>
-                <w:rtl/>
-              </w:rPr>
-              <w:t xml:space="preserve"> עם מירי</w:t>
-            </w:r>
-            <w:r>
-              <w:rPr>
-                <w:rFonts w:hint="cs"/>
-                <w:rtl/>
-              </w:rPr>
-              <w:t>- 126</w:t>
-            </w:r>
-            <w:r>
-              <w:rPr>
-                <w:rFonts w:hint="cs"/>
-                <w:rtl/>
-              </w:rPr>
-              <w:t xml:space="preserve"> </w:t>
-            </w:r>
-            <w:r>
-              <w:rPr>
-                <w:rFonts w:hint="cs"/>
                 <w:b/>
                 <w:bCs/>
                 <w:rtl/>
               </w:rPr>
               <w:t>אין מתמט' עם שרית.</w:t>
             </w:r>
-            <w:bookmarkStart w:id="0" w:name="_GoBack"/>
-            <w:bookmarkEnd w:id="0"/>
           </w:p>
         </w:tc>
       </w:tr>
@@ -2096,7 +2225,6 @@
                 <w:szCs w:val="28"/>
                 <w:rtl/>
               </w:rPr>
-              <w:lastRenderedPageBreak/>
               <w:t xml:space="preserve">שכבת </w:t>
             </w:r>
             <w:proofErr w:type="spellStart"/>
@@ -2188,34 +2316,35 @@
               </w:rPr>
               <w:t>ב1 אין שיעור2. לומדים ספרות שיעור6. המשך היום כרגיל.</w:t>
             </w:r>
-          </w:p>
-          <w:p>
-            <w:pPr>
-              <w:spacing w:line="360" w:lineRule="auto"/>
-              <w:rPr>
-                <w:rtl/>
-              </w:rPr>
-            </w:pPr>
-            <w:r>
-              <w:rPr>
-                <w:rFonts w:hint="cs"/>
-                <w:rtl/>
-              </w:rPr>
-              <w:t>י</w:t>
-            </w:r>
-            <w:r>
-              <w:rPr>
-                <w:rFonts w:hint="cs"/>
-                <w:rtl/>
-              </w:rPr>
-              <w:t>ב2 אין שיעור2</w:t>
-            </w:r>
-            <w:r>
-              <w:rPr>
-                <w:rFonts w:hint="cs"/>
-                <w:rtl/>
-              </w:rPr>
-              <w:t>. המשך היום כרגיל.</w:t>
+            <w:r>
+              <w:rPr>
+                <w:rFonts w:hint="cs"/>
+                <w:rtl/>
+              </w:rPr>
+              <w:t xml:space="preserve"> </w:t>
+            </w:r>
+            <w:r>
+              <w:rPr>
+                <w:rFonts w:hint="cs"/>
+                <w:highlight w:val="green"/>
+                <w:rtl/>
+              </w:rPr>
+              <w:t>אין דיאלוג שיעור9.</w:t>
+            </w:r>
+          </w:p>
+          <w:p>
+            <w:pPr>
+              <w:spacing w:line="360" w:lineRule="auto"/>
+              <w:rPr>
+                <w:rtl/>
+              </w:rPr>
+            </w:pPr>
+            <w:r>
+              <w:rPr>
+                <w:rFonts w:hint="cs"/>
+                <w:rtl/>
+              </w:rPr>
+              <w:t>יב2 אין שיעור2. המשך היום כרגיל.</w:t>
             </w:r>
           </w:p>
           <w:p>
@@ -2458,7 +2587,22 @@
                 <w:rFonts w:hint="cs"/>
                 <w:rtl/>
               </w:rPr>
-              <w:t xml:space="preserve"> של ליאורה לומדים שיעור 1+2 במעבדת כימיה. שיעור3+4 אנגלית.</w:t>
+              <w:t xml:space="preserve"> של ליאורה לומדים </w:t>
+            </w:r>
+            <w:r>
+              <w:rPr>
+                <w:rFonts w:hint="cs"/>
+                <w:highlight w:val="green"/>
+                <w:rtl/>
+              </w:rPr>
+              <w:t>8.00-10.00</w:t>
+            </w:r>
+            <w:r>
+              <w:rPr>
+                <w:rFonts w:hint="cs"/>
+                <w:rtl/>
+              </w:rPr>
+              <w:t xml:space="preserve"> במעבדת כימיה. שיעור3+4 אנגלית.</w:t>
             </w:r>
           </w:p>
           <w:p>
@@ -2525,7 +2669,6 @@
               </w:tabs>
               <w:spacing w:line="360" w:lineRule="auto"/>
               <w:rPr>
-                <w:rFonts w:hint="cs"/>
                 <w:rtl/>
               </w:rPr>
             </w:pPr>
@@ -2584,7 +2727,7 @@
 </file>
 
 <file path=word/numbering.xml><?xml version="1.0" encoding="utf-8"?>
-<w:numbering xmlns:wpc="http://schemas.microsoft.com/office/word/2010/wordprocessingCanvas" xmlns:cx="http://schemas.microsoft.com/office/drawing/2014/chartex" xmlns:mc="http://schemas.openxmlformats.org/markup-compatibility/2006" xmlns:o="urn:schemas-microsoft-com:office:office" xmlns:r="http://schemas.openxmlformats.org/officeDocument/2006/relationships" xmlns:m="http://schemas.openxmlformats.org/officeDocument/2006/math" xmlns:v="urn:schemas-microsoft-com:vml" xmlns:wp14="http://schemas.microsoft.com/office/word/2010/wordprocessingDrawing" xmlns:wp="http://schemas.openxmlformats.org/drawingml/2006/wordprocessingDrawing" xmlns:w10="urn:schemas-microsoft-com:office:word" xmlns:w="http://schemas.openxmlformats.org/wordprocessingml/2006/main" xmlns:w14="http://schemas.microsoft.com/office/word/2010/wordml" xmlns:w15="http://schemas.microsoft.com/office/word/2012/wordml" xmlns:w16se="http://schemas.microsoft.com/office/word/2015/wordml/symex" xmlns:wpg="http://schemas.microsoft.com/office/word/2010/wordprocessingGroup" xmlns:wpi="http://schemas.microsoft.com/office/word/2010/wordprocessingInk" xmlns:wne="http://schemas.microsoft.com/office/word/2006/wordml" xmlns:wps="http://schemas.microsoft.com/office/word/2010/wordprocessingShape" mc:Ignorable="w14 w15 w16se wp14">
+<w:numbering xmlns:wpc="http://schemas.microsoft.com/office/word/2010/wordprocessingCanvas" xmlns:cx="http://schemas.microsoft.com/office/drawing/2014/chartex" xmlns:cx1="http://schemas.microsoft.com/office/drawing/2015/9/8/chartex" xmlns:cx2="http://schemas.microsoft.com/office/drawing/2015/10/21/chartex" xmlns:cx3="http://schemas.microsoft.com/office/drawing/2016/5/9/chartex" xmlns:cx4="http://schemas.microsoft.com/office/drawing/2016/5/10/chartex" xmlns:cx5="http://schemas.microsoft.com/office/drawing/2016/5/11/chartex" xmlns:cx6="http://schemas.microsoft.com/office/drawing/2016/5/12/chartex" xmlns:cx7="http://schemas.microsoft.com/office/drawing/2016/5/13/chartex" xmlns:cx8="http://schemas.microsoft.com/office/drawing/2016/5/14/chartex" xmlns:mc="http://schemas.openxmlformats.org/markup-compatibility/2006" xmlns:aink="http://schemas.microsoft.com/office/drawing/2016/ink" xmlns:am3d="http://schemas.microsoft.com/office/drawing/2017/model3d" xmlns:o="urn:schemas-microsoft-com:office:office" xmlns:r="http://schemas.openxmlformats.org/officeDocument/2006/relationships" xmlns:m="http://schemas.openxmlformats.org/officeDocument/2006/math" xmlns:v="urn:schemas-microsoft-com:vml" xmlns:wp14="http://schemas.microsoft.com/office/word/2010/wordprocessingDrawing" xmlns:wp="http://schemas.openxmlformats.org/drawingml/2006/wordprocessingDrawing" xmlns:w10="urn:schemas-microsoft-com:office:word" xmlns:w="http://schemas.openxmlformats.org/wordprocessingml/2006/main" xmlns:w14="http://schemas.microsoft.com/office/word/2010/wordml" xmlns:w15="http://schemas.microsoft.com/office/word/2012/wordml" xmlns:w16cex="http://schemas.microsoft.com/office/word/2018/wordml/cex" xmlns:w16cid="http://schemas.microsoft.com/office/word/2016/wordml/cid" xmlns:w16="http://schemas.microsoft.com/office/word/2018/wordml" xmlns:w16sdtdh="http://schemas.microsoft.com/office/word/2020/wordml/sdtdatahash" xmlns:w16se="http://schemas.microsoft.com/office/word/2015/wordml/symex" xmlns:wpg="http://schemas.microsoft.com/office/word/2010/wordprocessingGroup" xmlns:wpi="http://schemas.microsoft.com/office/word/2010/wordprocessingInk" xmlns:wne="http://schemas.microsoft.com/office/word/2006/wordml" xmlns:wps="http://schemas.microsoft.com/office/word/2010/wordprocessingShape" mc:Ignorable="w14 w15 w16se w16cid w16 w16cex w16sdtdh wp14">
   <w:abstractNum w:abstractNumId="0" w15:restartNumberingAfterBreak="0">
     <w:nsid w:val="400248D9"/>
     <w:multiLevelType w:val="hybridMultilevel"/>
@@ -2705,7 +2848,7 @@
 </file>
 
 <file path=word/styles.xml><?xml version="1.0" encoding="utf-8"?>
-<w:styles xmlns:mc="http://schemas.openxmlformats.org/markup-compatibility/2006" xmlns:r="http://schemas.openxmlformats.org/officeDocument/2006/relationships" xmlns:w="http://schemas.openxmlformats.org/wordprocessingml/2006/main" xmlns:w14="http://schemas.microsoft.com/office/word/2010/wordml" xmlns:w15="http://schemas.microsoft.com/office/word/2012/wordml" xmlns:w16se="http://schemas.microsoft.com/office/word/2015/wordml/symex" mc:Ignorable="w14 w15 w16se">
+<w:styles xmlns:mc="http://schemas.openxmlformats.org/markup-compatibility/2006" xmlns:r="http://schemas.openxmlformats.org/officeDocument/2006/relationships" xmlns:w="http://schemas.openxmlformats.org/wordprocessingml/2006/main" xmlns:w14="http://schemas.microsoft.com/office/word/2010/wordml" xmlns:w15="http://schemas.microsoft.com/office/word/2012/wordml" xmlns:w16cex="http://schemas.microsoft.com/office/word/2018/wordml/cex" xmlns:w16cid="http://schemas.microsoft.com/office/word/2016/wordml/cid" xmlns:w16="http://schemas.microsoft.com/office/word/2018/wordml" xmlns:w16sdtdh="http://schemas.microsoft.com/office/word/2020/wordml/sdtdatahash" xmlns:w16se="http://schemas.microsoft.com/office/word/2015/wordml/symex" mc:Ignorable="w14 w15 w16se w16cid w16 w16cex w16sdtdh">
   <w:docDefaults>
     <w:rPrDefault>
       <w:rPr>
@@ -2721,7 +2864,7 @@
       </w:pPr>
     </w:pPrDefault>
   </w:docDefaults>
-  <w:latentStyles w:defLockedState="0" w:defUIPriority="99" w:defSemiHidden="0" w:defUnhideWhenUsed="0" w:defQFormat="0" w:count="371">
+  <w:latentStyles w:defLockedState="0" w:defUIPriority="99" w:defSemiHidden="0" w:defUnhideWhenUsed="0" w:defQFormat="0" w:count="376">
     <w:lsdException w:name="Normal" w:uiPriority="0" w:qFormat="1"/>
     <w:lsdException w:name="heading 1" w:uiPriority="9" w:qFormat="1"/>
     <w:lsdException w:name="heading 2" w:semiHidden="1" w:uiPriority="9" w:unhideWhenUsed="1" w:qFormat="1"/>
@@ -2827,7 +2970,6 @@
     <w:lsdException w:name="HTML Sample" w:semiHidden="1" w:unhideWhenUsed="1"/>
     <w:lsdException w:name="HTML Typewriter" w:semiHidden="1" w:unhideWhenUsed="1"/>
     <w:lsdException w:name="HTML Variable" w:semiHidden="1" w:unhideWhenUsed="1"/>
-    <w:lsdException w:name="Normal Table" w:semiHidden="1" w:unhideWhenUsed="1"/>
     <w:lsdException w:name="annotation subject" w:semiHidden="1" w:unhideWhenUsed="1"/>
     <w:lsdException w:name="No List" w:semiHidden="1" w:unhideWhenUsed="1"/>
     <w:lsdException w:name="Outline List 1" w:semiHidden="1" w:unhideWhenUsed="1"/>
@@ -2870,11 +3012,8 @@
     <w:lsdException w:name="Table Contemporary" w:semiHidden="1" w:unhideWhenUsed="1"/>
     <w:lsdException w:name="Table Elegant" w:semiHidden="1" w:unhideWhenUsed="1"/>
     <w:lsdException w:name="Table Professional" w:semiHidden="1" w:unhideWhenUsed="1"/>
-    <w:lsdException w:name="Table Subtle 1" w:semiHidden="1" w:unhideWhenUsed="1"/>
     <w:lsdException w:name="Table Subtle 2" w:semiHidden="1" w:unhideWhenUsed="1"/>
     <w:lsdException w:name="Table Web 1" w:semiHidden="1" w:unhideWhenUsed="1"/>
-    <w:lsdException w:name="Table Web 2" w:semiHidden="1" w:unhideWhenUsed="1"/>
-    <w:lsdException w:name="Table Web 3" w:semiHidden="1" w:unhideWhenUsed="1"/>
     <w:lsdException w:name="Balloon Text" w:semiHidden="1" w:unhideWhenUsed="1"/>
     <w:lsdException w:name="Table Grid" w:uiPriority="39"/>
     <w:lsdException w:name="Table Theme" w:semiHidden="1" w:unhideWhenUsed="1"/>
@@ -3093,6 +3232,11 @@
     <w:lsdException w:name="List Table 5 Dark Accent 6" w:uiPriority="50"/>
     <w:lsdException w:name="List Table 6 Colorful Accent 6" w:uiPriority="51"/>
     <w:lsdException w:name="List Table 7 Colorful Accent 6" w:uiPriority="52"/>
+    <w:lsdException w:name="Mention" w:semiHidden="1" w:unhideWhenUsed="1"/>
+    <w:lsdException w:name="Smart Hyperlink" w:semiHidden="1" w:unhideWhenUsed="1"/>
+    <w:lsdException w:name="Hashtag" w:semiHidden="1" w:unhideWhenUsed="1"/>
+    <w:lsdException w:name="Unresolved Mention" w:semiHidden="1" w:unhideWhenUsed="1"/>
+    <w:lsdException w:name="Smart Link" w:semiHidden="1" w:unhideWhenUsed="1"/>
   </w:latentStyles>
   <w:style w:type="paragraph" w:default="1" w:styleId="a">
     <w:name w:val="Normal"/>

</xml_diff>

<commit_message>
updated first.docx. 29.1.2022, 18:06:05
</commit_message>
<xml_diff>
--- a/first.docx
+++ b/first.docx
@@ -42,7 +42,7 @@
           <w:u w:val="single"/>
           <w:rtl/>
         </w:rPr>
-        <w:t xml:space="preserve"> מערכת יום שישי </w:t>
+        <w:t xml:space="preserve"> מערכת יום ראשון </w:t>
       </w:r>
       <w:r>
         <w:rPr>
@@ -55,23 +55,1394 @@
           <w:u w:val="single"/>
           <w:rtl/>
         </w:rPr>
-        <w:t>28.1.2022</w:t>
+        <w:t>30.1.2022</w:t>
       </w:r>
     </w:p>
     <w:tbl>
       <w:tblPr>
         <w:tblStyle w:val="a3"/>
         <w:bidiVisual/>
-        <w:tblW w:w="10623" w:type="dxa"/>
-        <w:tblInd w:w="161" w:type="dxa"/>
+        <w:tblW w:w="0" w:type="auto"/>
+        <w:jc w:val="center"/>
         <w:tblLook w:val="04A0" w:firstRow="1" w:lastRow="0" w:firstColumn="1" w:lastColumn="0" w:noHBand="0" w:noVBand="1"/>
       </w:tblPr>
       <w:tblGrid>
-        <w:gridCol w:w="1391"/>
+        <w:gridCol w:w="1655"/>
+        <w:gridCol w:w="1112"/>
+        <w:gridCol w:w="1711"/>
+        <w:gridCol w:w="1273"/>
+        <w:gridCol w:w="1401"/>
+        <w:gridCol w:w="851"/>
+      </w:tblGrid>
+      <w:tr>
+        <w:trPr>
+          <w:trHeight w:val="684"/>
+          <w:jc w:val="center"/>
+        </w:trPr>
+        <w:tc>
+          <w:tcPr>
+            <w:tcW w:w="1655" w:type="dxa"/>
+            <w:shd w:val="clear" w:color="auto" w:fill="D9D9D9" w:themeFill="background1" w:themeFillShade="D9"/>
+          </w:tcPr>
+          <w:p>
+            <w:pPr>
+              <w:spacing w:line="360" w:lineRule="auto"/>
+              <w:jc w:val="center"/>
+              <w:rPr>
+                <w:b/>
+                <w:bCs/>
+                <w:sz w:val="18"/>
+                <w:szCs w:val="18"/>
+                <w:rtl/>
+              </w:rPr>
+            </w:pPr>
+          </w:p>
+        </w:tc>
+        <w:tc>
+          <w:tcPr>
+            <w:tcW w:w="1112" w:type="dxa"/>
+            <w:shd w:val="clear" w:color="auto" w:fill="D9D9D9" w:themeFill="background1" w:themeFillShade="D9"/>
+          </w:tcPr>
+          <w:p>
+            <w:pPr>
+              <w:spacing w:line="360" w:lineRule="auto"/>
+              <w:jc w:val="center"/>
+              <w:rPr>
+                <w:b/>
+                <w:bCs/>
+                <w:sz w:val="18"/>
+                <w:szCs w:val="18"/>
+                <w:rtl/>
+              </w:rPr>
+            </w:pPr>
+            <w:r>
+              <w:rPr>
+                <w:rFonts w:hint="cs"/>
+                <w:b/>
+                <w:bCs/>
+                <w:sz w:val="40"/>
+                <w:szCs w:val="40"/>
+                <w:rtl/>
+              </w:rPr>
+              <w:t>חדר</w:t>
+            </w:r>
+          </w:p>
+        </w:tc>
+        <w:tc>
+          <w:tcPr>
+            <w:tcW w:w="1711" w:type="dxa"/>
+            <w:shd w:val="clear" w:color="auto" w:fill="D9D9D9" w:themeFill="background1" w:themeFillShade="D9"/>
+          </w:tcPr>
+          <w:p>
+            <w:pPr>
+              <w:spacing w:line="360" w:lineRule="auto"/>
+              <w:jc w:val="center"/>
+              <w:rPr>
+                <w:b/>
+                <w:bCs/>
+                <w:rtl/>
+              </w:rPr>
+            </w:pPr>
+            <w:r>
+              <w:rPr>
+                <w:rFonts w:hint="cs"/>
+                <w:b/>
+                <w:bCs/>
+                <w:rtl/>
+              </w:rPr>
+              <w:t xml:space="preserve">שיעור1 </w:t>
+            </w:r>
+          </w:p>
+          <w:p>
+            <w:pPr>
+              <w:spacing w:line="360" w:lineRule="auto"/>
+              <w:jc w:val="center"/>
+              <w:rPr>
+                <w:b/>
+                <w:bCs/>
+                <w:rtl/>
+              </w:rPr>
+            </w:pPr>
+            <w:r>
+              <w:rPr>
+                <w:rFonts w:hint="cs"/>
+                <w:b/>
+                <w:bCs/>
+                <w:rtl/>
+              </w:rPr>
+              <w:t xml:space="preserve">מהשעה </w:t>
+            </w:r>
+            <w:r>
+              <w:rPr>
+                <w:rFonts w:hint="cs"/>
+                <w:b/>
+                <w:bCs/>
+                <w:highlight w:val="yellow"/>
+                <w:rtl/>
+              </w:rPr>
+              <w:t>8.00</w:t>
+            </w:r>
+          </w:p>
+        </w:tc>
+        <w:tc>
+          <w:tcPr>
+            <w:tcW w:w="1273" w:type="dxa"/>
+            <w:shd w:val="clear" w:color="auto" w:fill="D9D9D9" w:themeFill="background1" w:themeFillShade="D9"/>
+          </w:tcPr>
+          <w:p>
+            <w:pPr>
+              <w:spacing w:line="360" w:lineRule="auto"/>
+              <w:jc w:val="center"/>
+              <w:rPr>
+                <w:b/>
+                <w:bCs/>
+                <w:rtl/>
+              </w:rPr>
+            </w:pPr>
+            <w:r>
+              <w:rPr>
+                <w:rFonts w:hint="cs"/>
+                <w:b/>
+                <w:bCs/>
+                <w:rtl/>
+              </w:rPr>
+              <w:t>שיעור2</w:t>
+            </w:r>
+          </w:p>
+        </w:tc>
+        <w:tc>
+          <w:tcPr>
+            <w:tcW w:w="1401" w:type="dxa"/>
+            <w:shd w:val="clear" w:color="auto" w:fill="D9D9D9" w:themeFill="background1" w:themeFillShade="D9"/>
+          </w:tcPr>
+          <w:p>
+            <w:pPr>
+              <w:spacing w:line="360" w:lineRule="auto"/>
+              <w:jc w:val="center"/>
+              <w:rPr>
+                <w:b/>
+                <w:bCs/>
+                <w:rtl/>
+              </w:rPr>
+            </w:pPr>
+            <w:r>
+              <w:rPr>
+                <w:rFonts w:hint="cs"/>
+                <w:b/>
+                <w:bCs/>
+                <w:rtl/>
+              </w:rPr>
+              <w:t>שיעור3</w:t>
+            </w:r>
+            <w:r>
+              <w:rPr>
+                <w:rFonts w:hint="cs"/>
+                <w:b/>
+                <w:bCs/>
+                <w:rtl/>
+              </w:rPr>
+              <w:t xml:space="preserve">  </w:t>
+            </w:r>
+          </w:p>
+          <w:p>
+            <w:pPr>
+              <w:spacing w:line="360" w:lineRule="auto"/>
+              <w:jc w:val="center"/>
+              <w:rPr>
+                <w:b/>
+                <w:bCs/>
+                <w:rtl/>
+              </w:rPr>
+            </w:pPr>
+            <w:r>
+              <w:rPr>
+                <w:rFonts w:hint="cs"/>
+                <w:b/>
+                <w:bCs/>
+                <w:rtl/>
+              </w:rPr>
+              <w:t>עד 10.30</w:t>
+            </w:r>
+          </w:p>
+        </w:tc>
+        <w:tc>
+          <w:tcPr>
+            <w:tcW w:w="848" w:type="dxa"/>
+            <w:shd w:val="clear" w:color="auto" w:fill="D9D9D9" w:themeFill="background1" w:themeFillShade="D9"/>
+          </w:tcPr>
+          <w:p>
+            <w:pPr>
+              <w:spacing w:line="360" w:lineRule="auto"/>
+              <w:jc w:val="center"/>
+              <w:rPr>
+                <w:b/>
+                <w:bCs/>
+                <w:rtl/>
+              </w:rPr>
+            </w:pPr>
+            <w:r>
+              <w:rPr>
+                <w:rFonts w:hint="cs"/>
+                <w:b/>
+                <w:bCs/>
+                <w:rtl/>
+              </w:rPr>
+              <w:t xml:space="preserve">שיעור4 </w:t>
+            </w:r>
+          </w:p>
+        </w:tc>
+      </w:tr>
+      <w:tr>
+        <w:trPr>
+          <w:trHeight w:val="333"/>
+          <w:jc w:val="center"/>
+        </w:trPr>
+        <w:tc>
+          <w:tcPr>
+            <w:tcW w:w="1655" w:type="dxa"/>
+            <w:shd w:val="clear" w:color="auto" w:fill="D9D9D9" w:themeFill="background1" w:themeFillShade="D9"/>
+          </w:tcPr>
+          <w:p>
+            <w:pPr>
+              <w:spacing w:line="360" w:lineRule="auto"/>
+              <w:jc w:val="center"/>
+              <w:rPr>
+                <w:b/>
+                <w:bCs/>
+                <w:sz w:val="18"/>
+                <w:szCs w:val="18"/>
+                <w:rtl/>
+              </w:rPr>
+            </w:pPr>
+            <w:r>
+              <w:rPr>
+                <w:rFonts w:hint="cs"/>
+                <w:b/>
+                <w:bCs/>
+                <w:sz w:val="18"/>
+                <w:szCs w:val="18"/>
+                <w:rtl/>
+              </w:rPr>
+              <w:t>מתמט' נבצרים יוד</w:t>
+            </w:r>
+          </w:p>
+        </w:tc>
+        <w:tc>
+          <w:tcPr>
+            <w:tcW w:w="1112" w:type="dxa"/>
+          </w:tcPr>
+          <w:p>
+            <w:pPr>
+              <w:spacing w:line="360" w:lineRule="auto"/>
+              <w:jc w:val="center"/>
+              <w:rPr>
+                <w:b/>
+                <w:bCs/>
+                <w:sz w:val="18"/>
+                <w:szCs w:val="18"/>
+                <w:rtl/>
+              </w:rPr>
+            </w:pPr>
+            <w:r>
+              <w:rPr>
+                <w:rFonts w:hint="cs"/>
+                <w:b/>
+                <w:bCs/>
+                <w:sz w:val="18"/>
+                <w:szCs w:val="18"/>
+                <w:rtl/>
+              </w:rPr>
+              <w:t>431</w:t>
+            </w:r>
+          </w:p>
+        </w:tc>
+        <w:tc>
+          <w:tcPr>
+            <w:tcW w:w="1711" w:type="dxa"/>
+          </w:tcPr>
+          <w:p>
+            <w:pPr>
+              <w:spacing w:line="360" w:lineRule="auto"/>
+              <w:jc w:val="center"/>
+              <w:rPr>
+                <w:b/>
+                <w:bCs/>
+                <w:sz w:val="18"/>
+                <w:szCs w:val="18"/>
+                <w:rtl/>
+              </w:rPr>
+            </w:pPr>
+            <w:r>
+              <w:rPr>
+                <w:rFonts w:hint="cs"/>
+                <w:b/>
+                <w:bCs/>
+                <w:sz w:val="18"/>
+                <w:szCs w:val="18"/>
+                <w:rtl/>
+              </w:rPr>
+              <w:t>אבישג</w:t>
+            </w:r>
+          </w:p>
+        </w:tc>
+        <w:tc>
+          <w:tcPr>
+            <w:tcW w:w="1273" w:type="dxa"/>
+          </w:tcPr>
+          <w:p>
+            <w:pPr>
+              <w:spacing w:line="360" w:lineRule="auto"/>
+              <w:jc w:val="center"/>
+              <w:rPr>
+                <w:b/>
+                <w:bCs/>
+                <w:sz w:val="18"/>
+                <w:szCs w:val="18"/>
+                <w:rtl/>
+              </w:rPr>
+            </w:pPr>
+            <w:r>
+              <w:rPr>
+                <w:rFonts w:hint="cs"/>
+                <w:b/>
+                <w:bCs/>
+                <w:sz w:val="18"/>
+                <w:szCs w:val="18"/>
+                <w:rtl/>
+              </w:rPr>
+              <w:t>ורדית</w:t>
+            </w:r>
+          </w:p>
+        </w:tc>
+        <w:tc>
+          <w:tcPr>
+            <w:tcW w:w="1401" w:type="dxa"/>
+          </w:tcPr>
+          <w:p>
+            <w:pPr>
+              <w:spacing w:line="360" w:lineRule="auto"/>
+              <w:jc w:val="center"/>
+              <w:rPr>
+                <w:b/>
+                <w:bCs/>
+                <w:sz w:val="18"/>
+                <w:szCs w:val="18"/>
+                <w:rtl/>
+              </w:rPr>
+            </w:pPr>
+            <w:r>
+              <w:rPr>
+                <w:rFonts w:hint="cs"/>
+                <w:b/>
+                <w:bCs/>
+                <w:sz w:val="18"/>
+                <w:szCs w:val="18"/>
+                <w:rtl/>
+              </w:rPr>
+              <w:t>ריטה ז.</w:t>
+            </w:r>
+          </w:p>
+        </w:tc>
+        <w:tc>
+          <w:tcPr>
+            <w:tcW w:w="848" w:type="dxa"/>
+          </w:tcPr>
+          <w:p>
+            <w:pPr>
+              <w:spacing w:line="360" w:lineRule="auto"/>
+              <w:jc w:val="center"/>
+              <w:rPr>
+                <w:b/>
+                <w:bCs/>
+                <w:sz w:val="18"/>
+                <w:szCs w:val="18"/>
+                <w:rtl/>
+              </w:rPr>
+            </w:pPr>
+            <w:r>
+              <w:rPr>
+                <w:rFonts w:hint="cs"/>
+                <w:b/>
+                <w:bCs/>
+                <w:sz w:val="18"/>
+                <w:szCs w:val="18"/>
+                <w:rtl/>
+              </w:rPr>
+              <w:t>-------</w:t>
+            </w:r>
+          </w:p>
+        </w:tc>
+      </w:tr>
+      <w:tr>
+        <w:trPr>
+          <w:trHeight w:val="350"/>
+          <w:jc w:val="center"/>
+        </w:trPr>
+        <w:tc>
+          <w:tcPr>
+            <w:tcW w:w="1655" w:type="dxa"/>
+            <w:shd w:val="clear" w:color="auto" w:fill="D9D9D9" w:themeFill="background1" w:themeFillShade="D9"/>
+          </w:tcPr>
+          <w:p>
+            <w:pPr>
+              <w:spacing w:line="360" w:lineRule="auto"/>
+              <w:jc w:val="center"/>
+              <w:rPr>
+                <w:b/>
+                <w:bCs/>
+                <w:sz w:val="18"/>
+                <w:szCs w:val="18"/>
+                <w:rtl/>
+              </w:rPr>
+            </w:pPr>
+            <w:r>
+              <w:rPr>
+                <w:rFonts w:hint="cs"/>
+                <w:b/>
+                <w:bCs/>
+                <w:sz w:val="18"/>
+                <w:szCs w:val="18"/>
+                <w:rtl/>
+              </w:rPr>
+              <w:t>מתמט' נבצרים יא'</w:t>
+            </w:r>
+          </w:p>
+        </w:tc>
+        <w:tc>
+          <w:tcPr>
+            <w:tcW w:w="1112" w:type="dxa"/>
+          </w:tcPr>
+          <w:p>
+            <w:pPr>
+              <w:spacing w:line="360" w:lineRule="auto"/>
+              <w:jc w:val="center"/>
+              <w:rPr>
+                <w:b/>
+                <w:bCs/>
+                <w:sz w:val="18"/>
+                <w:szCs w:val="18"/>
+                <w:rtl/>
+              </w:rPr>
+            </w:pPr>
+            <w:r>
+              <w:rPr>
+                <w:rFonts w:hint="cs"/>
+                <w:b/>
+                <w:bCs/>
+                <w:sz w:val="18"/>
+                <w:szCs w:val="18"/>
+                <w:rtl/>
+              </w:rPr>
+              <w:t>134</w:t>
+            </w:r>
+          </w:p>
+        </w:tc>
+        <w:tc>
+          <w:tcPr>
+            <w:tcW w:w="1711" w:type="dxa"/>
+          </w:tcPr>
+          <w:p>
+            <w:pPr>
+              <w:spacing w:line="360" w:lineRule="auto"/>
+              <w:jc w:val="center"/>
+              <w:rPr>
+                <w:b/>
+                <w:bCs/>
+                <w:sz w:val="18"/>
+                <w:szCs w:val="18"/>
+                <w:rtl/>
+              </w:rPr>
+            </w:pPr>
+            <w:r>
+              <w:rPr>
+                <w:rFonts w:hint="cs"/>
+                <w:b/>
+                <w:bCs/>
+                <w:sz w:val="18"/>
+                <w:szCs w:val="18"/>
+                <w:rtl/>
+              </w:rPr>
+              <w:t>רבקה</w:t>
+            </w:r>
+          </w:p>
+        </w:tc>
+        <w:tc>
+          <w:tcPr>
+            <w:tcW w:w="1273" w:type="dxa"/>
+          </w:tcPr>
+          <w:p>
+            <w:pPr>
+              <w:spacing w:line="360" w:lineRule="auto"/>
+              <w:jc w:val="center"/>
+              <w:rPr>
+                <w:b/>
+                <w:bCs/>
+                <w:sz w:val="18"/>
+                <w:szCs w:val="18"/>
+                <w:rtl/>
+              </w:rPr>
+            </w:pPr>
+            <w:r>
+              <w:rPr>
+                <w:rFonts w:hint="cs"/>
+                <w:b/>
+                <w:bCs/>
+                <w:sz w:val="18"/>
+                <w:szCs w:val="18"/>
+                <w:rtl/>
+              </w:rPr>
+              <w:t>אלי</w:t>
+            </w:r>
+          </w:p>
+        </w:tc>
+        <w:tc>
+          <w:tcPr>
+            <w:tcW w:w="1401" w:type="dxa"/>
+          </w:tcPr>
+          <w:p>
+            <w:pPr>
+              <w:spacing w:line="360" w:lineRule="auto"/>
+              <w:jc w:val="center"/>
+              <w:rPr>
+                <w:b/>
+                <w:bCs/>
+                <w:sz w:val="18"/>
+                <w:szCs w:val="18"/>
+                <w:rtl/>
+              </w:rPr>
+            </w:pPr>
+            <w:r>
+              <w:rPr>
+                <w:rFonts w:hint="cs"/>
+                <w:b/>
+                <w:bCs/>
+                <w:sz w:val="18"/>
+                <w:szCs w:val="18"/>
+                <w:rtl/>
+              </w:rPr>
+              <w:t xml:space="preserve">(ב-10) </w:t>
+            </w:r>
+            <w:r>
+              <w:rPr>
+                <w:rFonts w:hint="cs"/>
+                <w:b/>
+                <w:bCs/>
+                <w:sz w:val="18"/>
+                <w:szCs w:val="18"/>
+                <w:rtl/>
+              </w:rPr>
+              <w:t>אמיר ג.</w:t>
+            </w:r>
+          </w:p>
+        </w:tc>
+        <w:tc>
+          <w:tcPr>
+            <w:tcW w:w="848" w:type="dxa"/>
+          </w:tcPr>
+          <w:p>
+            <w:pPr>
+              <w:spacing w:line="360" w:lineRule="auto"/>
+              <w:jc w:val="center"/>
+              <w:rPr>
+                <w:b/>
+                <w:bCs/>
+                <w:sz w:val="18"/>
+                <w:szCs w:val="18"/>
+                <w:rtl/>
+              </w:rPr>
+            </w:pPr>
+            <w:r>
+              <w:rPr>
+                <w:rFonts w:hint="cs"/>
+                <w:b/>
+                <w:bCs/>
+                <w:sz w:val="18"/>
+                <w:szCs w:val="18"/>
+                <w:rtl/>
+              </w:rPr>
+              <w:t>-------</w:t>
+            </w:r>
+          </w:p>
+        </w:tc>
+      </w:tr>
+      <w:tr>
+        <w:trPr>
+          <w:trHeight w:val="333"/>
+          <w:jc w:val="center"/>
+        </w:trPr>
+        <w:tc>
+          <w:tcPr>
+            <w:tcW w:w="1655" w:type="dxa"/>
+            <w:shd w:val="clear" w:color="auto" w:fill="D9D9D9" w:themeFill="background1" w:themeFillShade="D9"/>
+          </w:tcPr>
+          <w:p>
+            <w:pPr>
+              <w:spacing w:line="360" w:lineRule="auto"/>
+              <w:jc w:val="center"/>
+              <w:rPr>
+                <w:b/>
+                <w:bCs/>
+                <w:sz w:val="18"/>
+                <w:szCs w:val="18"/>
+                <w:rtl/>
+              </w:rPr>
+            </w:pPr>
+            <w:r>
+              <w:rPr>
+                <w:rFonts w:hint="cs"/>
+                <w:b/>
+                <w:bCs/>
+                <w:sz w:val="18"/>
+                <w:szCs w:val="18"/>
+                <w:rtl/>
+              </w:rPr>
+              <w:t xml:space="preserve">מתמט' נבצרים </w:t>
+            </w:r>
+            <w:proofErr w:type="spellStart"/>
+            <w:r>
+              <w:rPr>
+                <w:rFonts w:hint="cs"/>
+                <w:b/>
+                <w:bCs/>
+                <w:sz w:val="18"/>
+                <w:szCs w:val="18"/>
+                <w:rtl/>
+              </w:rPr>
+              <w:t>יב</w:t>
+            </w:r>
+            <w:proofErr w:type="spellEnd"/>
+            <w:r>
+              <w:rPr>
+                <w:rFonts w:hint="cs"/>
+                <w:b/>
+                <w:bCs/>
+                <w:sz w:val="18"/>
+                <w:szCs w:val="18"/>
+                <w:rtl/>
+              </w:rPr>
+              <w:t>'</w:t>
+            </w:r>
+          </w:p>
+        </w:tc>
+        <w:tc>
+          <w:tcPr>
+            <w:tcW w:w="1112" w:type="dxa"/>
+          </w:tcPr>
+          <w:p>
+            <w:pPr>
+              <w:spacing w:line="360" w:lineRule="auto"/>
+              <w:jc w:val="center"/>
+              <w:rPr>
+                <w:b/>
+                <w:bCs/>
+                <w:sz w:val="18"/>
+                <w:szCs w:val="18"/>
+                <w:rtl/>
+              </w:rPr>
+            </w:pPr>
+            <w:r>
+              <w:rPr>
+                <w:rFonts w:hint="cs"/>
+                <w:b/>
+                <w:bCs/>
+                <w:sz w:val="18"/>
+                <w:szCs w:val="18"/>
+                <w:rtl/>
+              </w:rPr>
+              <w:t>135</w:t>
+            </w:r>
+          </w:p>
+        </w:tc>
+        <w:tc>
+          <w:tcPr>
+            <w:tcW w:w="1711" w:type="dxa"/>
+          </w:tcPr>
+          <w:p>
+            <w:pPr>
+              <w:spacing w:line="360" w:lineRule="auto"/>
+              <w:jc w:val="center"/>
+              <w:rPr>
+                <w:b/>
+                <w:bCs/>
+                <w:sz w:val="18"/>
+                <w:szCs w:val="18"/>
+                <w:rtl/>
+              </w:rPr>
+            </w:pPr>
+            <w:r>
+              <w:rPr>
+                <w:rFonts w:hint="cs"/>
+                <w:b/>
+                <w:bCs/>
+                <w:sz w:val="18"/>
+                <w:szCs w:val="18"/>
+                <w:rtl/>
+              </w:rPr>
+              <w:t>ניצן</w:t>
+            </w:r>
+          </w:p>
+        </w:tc>
+        <w:tc>
+          <w:tcPr>
+            <w:tcW w:w="1273" w:type="dxa"/>
+          </w:tcPr>
+          <w:p>
+            <w:pPr>
+              <w:spacing w:line="360" w:lineRule="auto"/>
+              <w:jc w:val="center"/>
+              <w:rPr>
+                <w:b/>
+                <w:bCs/>
+                <w:sz w:val="18"/>
+                <w:szCs w:val="18"/>
+                <w:rtl/>
+              </w:rPr>
+            </w:pPr>
+            <w:r>
+              <w:rPr>
+                <w:rFonts w:hint="cs"/>
+                <w:b/>
+                <w:bCs/>
+                <w:sz w:val="18"/>
+                <w:szCs w:val="18"/>
+                <w:rtl/>
+              </w:rPr>
+              <w:t>מיכל א.</w:t>
+            </w:r>
+          </w:p>
+        </w:tc>
+        <w:tc>
+          <w:tcPr>
+            <w:tcW w:w="1401" w:type="dxa"/>
+          </w:tcPr>
+          <w:p>
+            <w:pPr>
+              <w:spacing w:line="360" w:lineRule="auto"/>
+              <w:jc w:val="center"/>
+              <w:rPr>
+                <w:b/>
+                <w:bCs/>
+                <w:sz w:val="18"/>
+                <w:szCs w:val="18"/>
+                <w:rtl/>
+              </w:rPr>
+            </w:pPr>
+            <w:r>
+              <w:rPr>
+                <w:rFonts w:hint="cs"/>
+                <w:b/>
+                <w:bCs/>
+                <w:sz w:val="18"/>
+                <w:szCs w:val="18"/>
+                <w:rtl/>
+              </w:rPr>
+              <w:t xml:space="preserve">(ב-10)  </w:t>
+            </w:r>
+            <w:r>
+              <w:rPr>
+                <w:rFonts w:hint="cs"/>
+                <w:b/>
+                <w:bCs/>
+                <w:sz w:val="18"/>
+                <w:szCs w:val="18"/>
+                <w:rtl/>
+              </w:rPr>
+              <w:t>קארן</w:t>
+            </w:r>
+          </w:p>
+        </w:tc>
+        <w:tc>
+          <w:tcPr>
+            <w:tcW w:w="848" w:type="dxa"/>
+          </w:tcPr>
+          <w:p>
+            <w:pPr>
+              <w:spacing w:line="360" w:lineRule="auto"/>
+              <w:jc w:val="center"/>
+              <w:rPr>
+                <w:b/>
+                <w:bCs/>
+                <w:sz w:val="18"/>
+                <w:szCs w:val="18"/>
+                <w:rtl/>
+              </w:rPr>
+            </w:pPr>
+            <w:r>
+              <w:rPr>
+                <w:rFonts w:hint="cs"/>
+                <w:b/>
+                <w:bCs/>
+                <w:sz w:val="18"/>
+                <w:szCs w:val="18"/>
+                <w:rtl/>
+              </w:rPr>
+              <w:t>-------</w:t>
+            </w:r>
+          </w:p>
+        </w:tc>
+      </w:tr>
+      <w:tr>
+        <w:trPr>
+          <w:trHeight w:val="350"/>
+          <w:jc w:val="center"/>
+        </w:trPr>
+        <w:tc>
+          <w:tcPr>
+            <w:tcW w:w="1655" w:type="dxa"/>
+            <w:shd w:val="clear" w:color="auto" w:fill="D9D9D9" w:themeFill="background1" w:themeFillShade="D9"/>
+          </w:tcPr>
+          <w:p>
+            <w:pPr>
+              <w:spacing w:line="360" w:lineRule="auto"/>
+              <w:jc w:val="center"/>
+              <w:rPr>
+                <w:b/>
+                <w:bCs/>
+                <w:sz w:val="18"/>
+                <w:szCs w:val="18"/>
+                <w:rtl/>
+              </w:rPr>
+            </w:pPr>
+          </w:p>
+        </w:tc>
+        <w:tc>
+          <w:tcPr>
+            <w:tcW w:w="1112" w:type="dxa"/>
+            <w:shd w:val="clear" w:color="auto" w:fill="D9D9D9" w:themeFill="background1" w:themeFillShade="D9"/>
+          </w:tcPr>
+          <w:p>
+            <w:pPr>
+              <w:spacing w:line="360" w:lineRule="auto"/>
+              <w:jc w:val="center"/>
+              <w:rPr>
+                <w:b/>
+                <w:bCs/>
+                <w:sz w:val="18"/>
+                <w:szCs w:val="18"/>
+                <w:rtl/>
+              </w:rPr>
+            </w:pPr>
+          </w:p>
+        </w:tc>
+        <w:tc>
+          <w:tcPr>
+            <w:tcW w:w="1711" w:type="dxa"/>
+            <w:shd w:val="clear" w:color="auto" w:fill="D9D9D9" w:themeFill="background1" w:themeFillShade="D9"/>
+          </w:tcPr>
+          <w:p>
+            <w:pPr>
+              <w:spacing w:line="360" w:lineRule="auto"/>
+              <w:jc w:val="center"/>
+              <w:rPr>
+                <w:b/>
+                <w:bCs/>
+                <w:sz w:val="18"/>
+                <w:szCs w:val="18"/>
+                <w:rtl/>
+              </w:rPr>
+            </w:pPr>
+          </w:p>
+        </w:tc>
+        <w:tc>
+          <w:tcPr>
+            <w:tcW w:w="1273" w:type="dxa"/>
+            <w:shd w:val="clear" w:color="auto" w:fill="D9D9D9" w:themeFill="background1" w:themeFillShade="D9"/>
+          </w:tcPr>
+          <w:p>
+            <w:pPr>
+              <w:spacing w:line="360" w:lineRule="auto"/>
+              <w:jc w:val="center"/>
+              <w:rPr>
+                <w:b/>
+                <w:bCs/>
+                <w:sz w:val="18"/>
+                <w:szCs w:val="18"/>
+                <w:rtl/>
+              </w:rPr>
+            </w:pPr>
+          </w:p>
+        </w:tc>
+        <w:tc>
+          <w:tcPr>
+            <w:tcW w:w="1401" w:type="dxa"/>
+            <w:shd w:val="clear" w:color="auto" w:fill="D9D9D9" w:themeFill="background1" w:themeFillShade="D9"/>
+          </w:tcPr>
+          <w:p>
+            <w:pPr>
+              <w:spacing w:line="360" w:lineRule="auto"/>
+              <w:jc w:val="center"/>
+              <w:rPr>
+                <w:b/>
+                <w:bCs/>
+                <w:sz w:val="18"/>
+                <w:szCs w:val="18"/>
+                <w:rtl/>
+              </w:rPr>
+            </w:pPr>
+          </w:p>
+        </w:tc>
+        <w:tc>
+          <w:tcPr>
+            <w:tcW w:w="848" w:type="dxa"/>
+            <w:shd w:val="clear" w:color="auto" w:fill="D9D9D9" w:themeFill="background1" w:themeFillShade="D9"/>
+          </w:tcPr>
+          <w:p>
+            <w:pPr>
+              <w:spacing w:line="360" w:lineRule="auto"/>
+              <w:jc w:val="center"/>
+              <w:rPr>
+                <w:b/>
+                <w:bCs/>
+                <w:sz w:val="18"/>
+                <w:szCs w:val="18"/>
+                <w:rtl/>
+              </w:rPr>
+            </w:pPr>
+          </w:p>
+        </w:tc>
+      </w:tr>
+      <w:tr>
+        <w:trPr>
+          <w:trHeight w:val="350"/>
+          <w:jc w:val="center"/>
+        </w:trPr>
+        <w:tc>
+          <w:tcPr>
+            <w:tcW w:w="1655" w:type="dxa"/>
+            <w:shd w:val="clear" w:color="auto" w:fill="D9D9D9" w:themeFill="background1" w:themeFillShade="D9"/>
+          </w:tcPr>
+          <w:p>
+            <w:pPr>
+              <w:spacing w:line="360" w:lineRule="auto"/>
+              <w:jc w:val="center"/>
+              <w:rPr>
+                <w:b/>
+                <w:bCs/>
+                <w:sz w:val="18"/>
+                <w:szCs w:val="18"/>
+                <w:rtl/>
+              </w:rPr>
+            </w:pPr>
+            <w:r>
+              <w:rPr>
+                <w:rFonts w:hint="cs"/>
+                <w:b/>
+                <w:bCs/>
+                <w:sz w:val="18"/>
+                <w:szCs w:val="18"/>
+                <w:rtl/>
+              </w:rPr>
+              <w:t>לשון נבצרים יוד</w:t>
+            </w:r>
+          </w:p>
+        </w:tc>
+        <w:tc>
+          <w:tcPr>
+            <w:tcW w:w="1112" w:type="dxa"/>
+          </w:tcPr>
+          <w:p>
+            <w:pPr>
+              <w:spacing w:line="360" w:lineRule="auto"/>
+              <w:jc w:val="center"/>
+              <w:rPr>
+                <w:b/>
+                <w:bCs/>
+                <w:sz w:val="18"/>
+                <w:szCs w:val="18"/>
+                <w:rtl/>
+              </w:rPr>
+            </w:pPr>
+            <w:r>
+              <w:rPr>
+                <w:rFonts w:hint="cs"/>
+                <w:b/>
+                <w:bCs/>
+                <w:sz w:val="18"/>
+                <w:szCs w:val="18"/>
+                <w:rtl/>
+              </w:rPr>
+              <w:t>313</w:t>
+            </w:r>
+          </w:p>
+        </w:tc>
+        <w:tc>
+          <w:tcPr>
+            <w:tcW w:w="1711" w:type="dxa"/>
+          </w:tcPr>
+          <w:p>
+            <w:pPr>
+              <w:spacing w:line="360" w:lineRule="auto"/>
+              <w:jc w:val="center"/>
+              <w:rPr>
+                <w:b/>
+                <w:bCs/>
+                <w:sz w:val="18"/>
+                <w:szCs w:val="18"/>
+                <w:rtl/>
+              </w:rPr>
+            </w:pPr>
+            <w:r>
+              <w:rPr>
+                <w:rFonts w:hint="cs"/>
+                <w:b/>
+                <w:bCs/>
+                <w:sz w:val="18"/>
+                <w:szCs w:val="18"/>
+                <w:rtl/>
+              </w:rPr>
+              <w:t xml:space="preserve">8.15-9.15 </w:t>
+            </w:r>
+            <w:proofErr w:type="spellStart"/>
+            <w:r>
+              <w:rPr>
+                <w:rFonts w:hint="cs"/>
+                <w:b/>
+                <w:bCs/>
+                <w:sz w:val="18"/>
+                <w:szCs w:val="18"/>
+                <w:rtl/>
+              </w:rPr>
+              <w:t>גשרמו</w:t>
+            </w:r>
+            <w:proofErr w:type="spellEnd"/>
+          </w:p>
+        </w:tc>
+        <w:tc>
+          <w:tcPr>
+            <w:tcW w:w="1273" w:type="dxa"/>
+          </w:tcPr>
+          <w:p>
+            <w:pPr>
+              <w:spacing w:line="360" w:lineRule="auto"/>
+              <w:jc w:val="center"/>
+              <w:rPr>
+                <w:b/>
+                <w:bCs/>
+                <w:sz w:val="18"/>
+                <w:szCs w:val="18"/>
+                <w:rtl/>
+              </w:rPr>
+            </w:pPr>
+            <w:r>
+              <w:rPr>
+                <w:rFonts w:hint="cs"/>
+                <w:b/>
+                <w:bCs/>
+                <w:sz w:val="18"/>
+                <w:szCs w:val="18"/>
+                <w:rtl/>
+              </w:rPr>
+              <w:t>-----</w:t>
+            </w:r>
+          </w:p>
+        </w:tc>
+        <w:tc>
+          <w:tcPr>
+            <w:tcW w:w="1401" w:type="dxa"/>
+          </w:tcPr>
+          <w:p>
+            <w:pPr>
+              <w:spacing w:line="360" w:lineRule="auto"/>
+              <w:jc w:val="center"/>
+              <w:rPr>
+                <w:b/>
+                <w:bCs/>
+                <w:sz w:val="18"/>
+                <w:szCs w:val="18"/>
+                <w:rtl/>
+              </w:rPr>
+            </w:pPr>
+            <w:r>
+              <w:rPr>
+                <w:rFonts w:hint="cs"/>
+                <w:b/>
+                <w:bCs/>
+                <w:sz w:val="18"/>
+                <w:szCs w:val="18"/>
+                <w:rtl/>
+              </w:rPr>
+              <w:t>------</w:t>
+            </w:r>
+          </w:p>
+        </w:tc>
+        <w:tc>
+          <w:tcPr>
+            <w:tcW w:w="848" w:type="dxa"/>
+          </w:tcPr>
+          <w:p>
+            <w:pPr>
+              <w:spacing w:line="360" w:lineRule="auto"/>
+              <w:jc w:val="center"/>
+              <w:rPr>
+                <w:b/>
+                <w:bCs/>
+                <w:sz w:val="18"/>
+                <w:szCs w:val="18"/>
+                <w:rtl/>
+              </w:rPr>
+            </w:pPr>
+            <w:r>
+              <w:rPr>
+                <w:rFonts w:hint="cs"/>
+                <w:b/>
+                <w:bCs/>
+                <w:sz w:val="18"/>
+                <w:szCs w:val="18"/>
+                <w:rtl/>
+              </w:rPr>
+              <w:t>------</w:t>
+            </w:r>
+          </w:p>
+        </w:tc>
+      </w:tr>
+      <w:tr>
+        <w:trPr>
+          <w:trHeight w:val="667"/>
+          <w:jc w:val="center"/>
+        </w:trPr>
+        <w:tc>
+          <w:tcPr>
+            <w:tcW w:w="1655" w:type="dxa"/>
+            <w:shd w:val="clear" w:color="auto" w:fill="D9D9D9" w:themeFill="background1" w:themeFillShade="D9"/>
+          </w:tcPr>
+          <w:p>
+            <w:pPr>
+              <w:spacing w:line="360" w:lineRule="auto"/>
+              <w:jc w:val="center"/>
+              <w:rPr>
+                <w:b/>
+                <w:bCs/>
+                <w:sz w:val="18"/>
+                <w:szCs w:val="18"/>
+                <w:rtl/>
+              </w:rPr>
+            </w:pPr>
+            <w:proofErr w:type="spellStart"/>
+            <w:r>
+              <w:rPr>
+                <w:rFonts w:hint="cs"/>
+                <w:b/>
+                <w:bCs/>
+                <w:sz w:val="18"/>
+                <w:szCs w:val="18"/>
+                <w:rtl/>
+              </w:rPr>
+              <w:t>הסטוריה</w:t>
+            </w:r>
+            <w:proofErr w:type="spellEnd"/>
+            <w:r>
+              <w:rPr>
+                <w:rFonts w:hint="cs"/>
+                <w:b/>
+                <w:bCs/>
+                <w:sz w:val="18"/>
+                <w:szCs w:val="18"/>
+                <w:rtl/>
+              </w:rPr>
+              <w:t xml:space="preserve"> מתכונת משלימים</w:t>
+            </w:r>
+          </w:p>
+        </w:tc>
+        <w:tc>
+          <w:tcPr>
+            <w:tcW w:w="1112" w:type="dxa"/>
+          </w:tcPr>
+          <w:p>
+            <w:pPr>
+              <w:spacing w:line="360" w:lineRule="auto"/>
+              <w:jc w:val="center"/>
+              <w:rPr>
+                <w:b/>
+                <w:bCs/>
+                <w:sz w:val="18"/>
+                <w:szCs w:val="18"/>
+                <w:rtl/>
+              </w:rPr>
+            </w:pPr>
+            <w:r>
+              <w:rPr>
+                <w:rFonts w:hint="cs"/>
+                <w:b/>
+                <w:bCs/>
+                <w:sz w:val="18"/>
+                <w:szCs w:val="18"/>
+                <w:rtl/>
+              </w:rPr>
+              <w:t>יב4 בספריה</w:t>
+            </w:r>
+          </w:p>
+        </w:tc>
+        <w:tc>
+          <w:tcPr>
+            <w:tcW w:w="1711" w:type="dxa"/>
+          </w:tcPr>
+          <w:p>
+            <w:pPr>
+              <w:spacing w:line="360" w:lineRule="auto"/>
+              <w:jc w:val="center"/>
+              <w:rPr>
+                <w:b/>
+                <w:bCs/>
+                <w:sz w:val="18"/>
+                <w:szCs w:val="18"/>
+                <w:rtl/>
+              </w:rPr>
+            </w:pPr>
+            <w:r>
+              <w:rPr>
+                <w:rFonts w:hint="cs"/>
+                <w:b/>
+                <w:bCs/>
+                <w:sz w:val="18"/>
+                <w:szCs w:val="18"/>
+                <w:rtl/>
+              </w:rPr>
+              <w:t>מימי</w:t>
+            </w:r>
+          </w:p>
+          <w:p>
+            <w:pPr>
+              <w:spacing w:line="360" w:lineRule="auto"/>
+              <w:jc w:val="center"/>
+              <w:rPr>
+                <w:b/>
+                <w:bCs/>
+                <w:sz w:val="18"/>
+                <w:szCs w:val="18"/>
+                <w:rtl/>
+              </w:rPr>
+            </w:pPr>
+            <w:r>
+              <w:rPr>
+                <w:rFonts w:hint="cs"/>
+                <w:b/>
+                <w:bCs/>
+                <w:sz w:val="18"/>
+                <w:szCs w:val="18"/>
+                <w:rtl/>
+              </w:rPr>
+              <w:t>מהשעה 8.30</w:t>
+            </w:r>
+          </w:p>
+        </w:tc>
+        <w:tc>
+          <w:tcPr>
+            <w:tcW w:w="1273" w:type="dxa"/>
+          </w:tcPr>
+          <w:p>
+            <w:pPr>
+              <w:spacing w:line="360" w:lineRule="auto"/>
+              <w:jc w:val="center"/>
+              <w:rPr>
+                <w:b/>
+                <w:bCs/>
+                <w:sz w:val="18"/>
+                <w:szCs w:val="18"/>
+                <w:rtl/>
+              </w:rPr>
+            </w:pPr>
+            <w:r>
+              <w:rPr>
+                <w:rFonts w:hint="cs"/>
+                <w:b/>
+                <w:bCs/>
+                <w:sz w:val="18"/>
+                <w:szCs w:val="18"/>
+                <w:rtl/>
+              </w:rPr>
+              <w:t>יניב</w:t>
+            </w:r>
+          </w:p>
+        </w:tc>
+        <w:tc>
+          <w:tcPr>
+            <w:tcW w:w="1401" w:type="dxa"/>
+          </w:tcPr>
+          <w:p>
+            <w:pPr>
+              <w:spacing w:line="360" w:lineRule="auto"/>
+              <w:jc w:val="center"/>
+              <w:rPr>
+                <w:b/>
+                <w:bCs/>
+                <w:sz w:val="18"/>
+                <w:szCs w:val="18"/>
+                <w:rtl/>
+              </w:rPr>
+            </w:pPr>
+            <w:r>
+              <w:rPr>
+                <w:rFonts w:hint="cs"/>
+                <w:b/>
+                <w:bCs/>
+                <w:sz w:val="18"/>
+                <w:szCs w:val="18"/>
+                <w:rtl/>
+              </w:rPr>
+              <w:t>ערן פ.</w:t>
+            </w:r>
+          </w:p>
+        </w:tc>
+        <w:tc>
+          <w:tcPr>
+            <w:tcW w:w="848" w:type="dxa"/>
+          </w:tcPr>
+          <w:p>
+            <w:pPr>
+              <w:spacing w:line="360" w:lineRule="auto"/>
+              <w:jc w:val="center"/>
+              <w:rPr>
+                <w:b/>
+                <w:bCs/>
+                <w:sz w:val="18"/>
+                <w:szCs w:val="18"/>
+                <w:rtl/>
+              </w:rPr>
+            </w:pPr>
+            <w:r>
+              <w:rPr>
+                <w:rFonts w:hint="cs"/>
+                <w:b/>
+                <w:bCs/>
+                <w:sz w:val="18"/>
+                <w:szCs w:val="18"/>
+                <w:rtl/>
+              </w:rPr>
+              <w:t>ערן פ.</w:t>
+            </w:r>
+          </w:p>
+        </w:tc>
+      </w:tr>
+    </w:tbl>
+    <w:p>
+      <w:pPr>
+        <w:spacing w:line="360" w:lineRule="auto"/>
+        <w:jc w:val="center"/>
+        <w:rPr>
+          <w:b/>
+          <w:bCs/>
+          <w:color w:val="00B050"/>
+          <w:sz w:val="18"/>
+          <w:szCs w:val="18"/>
+          <w:u w:val="single"/>
+          <w:rtl/>
+        </w:rPr>
+      </w:pPr>
+    </w:p>
+    <w:tbl>
+      <w:tblPr>
+        <w:tblStyle w:val="a3"/>
+        <w:bidiVisual/>
+        <w:tblW w:w="10364" w:type="dxa"/>
+        <w:tblInd w:w="423" w:type="dxa"/>
+        <w:tblLook w:val="04A0" w:firstRow="1" w:lastRow="0" w:firstColumn="1" w:lastColumn="0" w:noHBand="0" w:noVBand="1"/>
+      </w:tblPr>
+      <w:tblGrid>
+        <w:gridCol w:w="1129"/>
         <w:gridCol w:w="2410"/>
         <w:gridCol w:w="1842"/>
         <w:gridCol w:w="1984"/>
-        <w:gridCol w:w="2996"/>
+        <w:gridCol w:w="2999"/>
       </w:tblGrid>
       <w:tr>
         <w:trPr>
@@ -79,7 +1450,7 @@
         </w:trPr>
         <w:tc>
           <w:tcPr>
-            <w:tcW w:w="1391" w:type="dxa"/>
+            <w:tcW w:w="1129" w:type="dxa"/>
             <w:tcBorders>
               <w:top w:val="thickThinSmallGap" w:sz="24" w:space="0" w:color="000000"/>
               <w:left w:val="thinThickSmallGap" w:sz="24" w:space="0" w:color="000000"/>
@@ -104,7 +1475,7 @@
         </w:tc>
         <w:tc>
           <w:tcPr>
-            <w:tcW w:w="9232" w:type="dxa"/>
+            <w:tcW w:w="9235" w:type="dxa"/>
             <w:gridSpan w:val="4"/>
             <w:tcBorders>
               <w:top w:val="thickThinSmallGap" w:sz="24" w:space="0" w:color="000000"/>
@@ -123,12 +1494,54 @@
               <w:rPr>
                 <w:b/>
                 <w:bCs/>
-                <w:sz w:val="24"/>
-                <w:szCs w:val="24"/>
+              </w:rPr>
+            </w:pPr>
+            <w:r>
+              <w:rPr>
+                <w:rFonts w:hint="cs"/>
+                <w:b/>
+                <w:bCs/>
+                <w:rtl/>
+              </w:rPr>
+              <w:t xml:space="preserve">ישיבת הערכה </w:t>
+            </w:r>
+            <w:r>
+              <w:rPr>
+                <w:rFonts w:hint="cs"/>
+                <w:b/>
+                <w:bCs/>
                 <w:highlight w:val="yellow"/>
-              </w:rPr>
-            </w:pPr>
-            <w:proofErr w:type="spellStart"/>
+                <w:rtl/>
+              </w:rPr>
+              <w:t>יא5</w:t>
+            </w:r>
+            <w:r>
+              <w:rPr>
+                <w:rFonts w:hint="cs"/>
+                <w:b/>
+                <w:bCs/>
+                <w:rtl/>
+              </w:rPr>
+              <w:t xml:space="preserve"> בשעה 14.45.    </w:t>
+            </w:r>
+            <w:r>
+              <w:rPr>
+                <w:rFonts w:hint="cs"/>
+                <w:b/>
+                <w:bCs/>
+                <w:rtl/>
+              </w:rPr>
+              <w:t xml:space="preserve">    </w:t>
+            </w:r>
+            <w:r>
+              <w:rPr>
+                <w:rFonts w:hint="cs"/>
+                <w:b/>
+                <w:bCs/>
+                <w:rtl/>
+              </w:rPr>
+              <w:t xml:space="preserve">  ישיבת הערכה </w:t>
+            </w:r>
             <w:r>
               <w:rPr>
                 <w:rFonts w:hint="cs"/>
@@ -137,151 +1550,23 @@
                 <w:highlight w:val="yellow"/>
                 <w:rtl/>
               </w:rPr>
-              <w:t>יב</w:t>
-            </w:r>
-            <w:proofErr w:type="spellEnd"/>
-            <w:r>
-              <w:rPr>
-                <w:rFonts w:hint="cs"/>
-                <w:b/>
-                <w:bCs/>
-                <w:highlight w:val="yellow"/>
-                <w:rtl/>
-              </w:rPr>
-              <w:t>' מבחן מועד נבצרים</w:t>
-            </w:r>
-            <w:r>
-              <w:rPr>
-                <w:rFonts w:hint="cs"/>
-                <w:b/>
-                <w:bCs/>
-                <w:sz w:val="24"/>
-                <w:szCs w:val="24"/>
-                <w:highlight w:val="yellow"/>
-                <w:rtl/>
-              </w:rPr>
-              <w:t xml:space="preserve"> בחירה א'-ב'</w:t>
-            </w:r>
-            <w:r>
-              <w:rPr>
-                <w:rFonts w:hint="cs"/>
-                <w:b/>
-                <w:bCs/>
-                <w:sz w:val="24"/>
-                <w:szCs w:val="24"/>
-                <w:highlight w:val="yellow"/>
-                <w:rtl/>
-              </w:rPr>
-              <w:t xml:space="preserve">  </w:t>
+              <w:t>ליוד9</w:t>
+            </w:r>
+            <w:r>
+              <w:rPr>
+                <w:rFonts w:hint="cs"/>
+                <w:b/>
+                <w:bCs/>
+                <w:rtl/>
+              </w:rPr>
+              <w:t xml:space="preserve">  14.45</w:t>
             </w:r>
           </w:p>
           <w:p>
             <w:pPr>
               <w:pStyle w:val="a4"/>
               <w:spacing w:line="360" w:lineRule="auto"/>
-              <w:rPr>
-                <w:b/>
-                <w:bCs/>
-                <w:sz w:val="24"/>
-                <w:szCs w:val="24"/>
-              </w:rPr>
-            </w:pPr>
-            <w:r>
-              <w:rPr>
-                <w:rFonts w:hint="cs"/>
-                <w:b/>
-                <w:bCs/>
-                <w:sz w:val="24"/>
-                <w:szCs w:val="24"/>
-                <w:rtl/>
-              </w:rPr>
-              <w:t xml:space="preserve">(שיעור1-3) בחדרים  214,  218 באחריות רכזי המקצוע. </w:t>
-            </w:r>
-          </w:p>
-          <w:p>
-            <w:pPr>
-              <w:pStyle w:val="a4"/>
-              <w:spacing w:line="360" w:lineRule="auto"/>
-              <w:rPr>
-                <w:b/>
-                <w:bCs/>
-                <w:sz w:val="24"/>
-                <w:szCs w:val="24"/>
-                <w:rtl/>
-              </w:rPr>
-            </w:pPr>
-            <w:r>
-              <w:rPr>
-                <w:rFonts w:hint="cs"/>
-                <w:b/>
-                <w:bCs/>
-                <w:sz w:val="24"/>
-                <w:szCs w:val="24"/>
-                <w:rtl/>
-              </w:rPr>
-              <w:t xml:space="preserve"> </w:t>
-            </w:r>
-            <w:r>
-              <w:rPr>
-                <w:rFonts w:hint="cs"/>
-                <w:b/>
-                <w:bCs/>
-                <w:sz w:val="24"/>
-                <w:szCs w:val="24"/>
-                <w:rtl/>
-              </w:rPr>
-              <w:t>(שיעור4-6 ) בחדרים 215, 214 באחרי</w:t>
-            </w:r>
-            <w:r>
-              <w:rPr>
-                <w:rFonts w:hint="cs"/>
-                <w:b/>
-                <w:bCs/>
-                <w:sz w:val="24"/>
-                <w:szCs w:val="24"/>
-                <w:rtl/>
-              </w:rPr>
-              <w:t>ות רכזי המקצועות.</w:t>
-            </w:r>
-          </w:p>
-          <w:p>
-            <w:pPr>
-              <w:pStyle w:val="a4"/>
-              <w:spacing w:line="360" w:lineRule="auto"/>
-              <w:rPr>
-                <w:b/>
-                <w:bCs/>
-                <w:sz w:val="24"/>
-                <w:szCs w:val="24"/>
-              </w:rPr>
-            </w:pPr>
-            <w:r>
-              <w:rPr>
-                <w:rFonts w:hint="cs"/>
-                <w:b/>
-                <w:bCs/>
-                <w:sz w:val="24"/>
-                <w:szCs w:val="24"/>
-                <w:rtl/>
-              </w:rPr>
-              <w:t xml:space="preserve">אילן כהן בוחן במעבדת כימיה </w:t>
-            </w:r>
-            <w:r>
-              <w:rPr>
-                <w:rFonts w:hint="cs"/>
-                <w:b/>
-                <w:bCs/>
-                <w:sz w:val="24"/>
-                <w:szCs w:val="24"/>
-                <w:rtl/>
-              </w:rPr>
-              <w:t>8.00-10.30</w:t>
-            </w:r>
-          </w:p>
-          <w:p>
-            <w:pPr>
-              <w:pStyle w:val="a4"/>
-              <w:spacing w:line="360" w:lineRule="auto"/>
+              <w:ind w:left="360"/>
               <w:rPr>
                 <w:b/>
                 <w:bCs/>
@@ -295,11 +1580,11 @@
       </w:tr>
       <w:tr>
         <w:trPr>
-          <w:trHeight w:val="1101"/>
+          <w:trHeight w:val="1047"/>
         </w:trPr>
         <w:tc>
           <w:tcPr>
-            <w:tcW w:w="1391" w:type="dxa"/>
+            <w:tcW w:w="1129" w:type="dxa"/>
             <w:tcBorders>
               <w:top w:val="thickThinSmallGap" w:sz="24" w:space="0" w:color="000000"/>
               <w:left w:val="thinThickSmallGap" w:sz="24" w:space="0" w:color="000000"/>
@@ -410,7 +1695,100 @@
                 <w:szCs w:val="20"/>
                 <w:rtl/>
               </w:rPr>
+              <w:t xml:space="preserve">חצר אחורית וסביב האולם - </w:t>
+            </w:r>
+          </w:p>
+          <w:p>
+            <w:pPr>
+              <w:spacing w:line="276" w:lineRule="auto"/>
+              <w:jc w:val="right"/>
+              <w:rPr>
+                <w:b/>
+                <w:bCs/>
+                <w:sz w:val="20"/>
+                <w:szCs w:val="20"/>
+                <w:rtl/>
+              </w:rPr>
+            </w:pPr>
+            <w:r>
+              <w:rPr>
+                <w:rFonts w:hint="cs"/>
+                <w:b/>
+                <w:bCs/>
+                <w:sz w:val="20"/>
+                <w:szCs w:val="20"/>
+                <w:rtl/>
+              </w:rPr>
               <w:t xml:space="preserve">מסדרונות בנין 200 - </w:t>
+            </w:r>
+          </w:p>
+          <w:p>
+            <w:pPr>
+              <w:spacing w:line="276" w:lineRule="auto"/>
+              <w:jc w:val="right"/>
+              <w:rPr>
+                <w:b/>
+                <w:bCs/>
+                <w:sz w:val="20"/>
+                <w:szCs w:val="20"/>
+                <w:rtl/>
+              </w:rPr>
+            </w:pPr>
+            <w:r>
+              <w:rPr>
+                <w:rFonts w:hint="cs"/>
+                <w:b/>
+                <w:bCs/>
+                <w:sz w:val="20"/>
+                <w:szCs w:val="20"/>
+                <w:rtl/>
+              </w:rPr>
+              <w:t xml:space="preserve">מסדרונות בנין 400 </w:t>
+            </w:r>
+            <w:r>
+              <w:rPr>
+                <w:b/>
+                <w:bCs/>
+                <w:sz w:val="20"/>
+                <w:szCs w:val="20"/>
+                <w:rtl/>
+              </w:rPr>
+              <w:t>–</w:t>
+            </w:r>
+            <w:r>
+              <w:rPr>
+                <w:rFonts w:hint="cs"/>
+                <w:b/>
+                <w:bCs/>
+                <w:sz w:val="20"/>
+                <w:szCs w:val="20"/>
+                <w:rtl/>
+              </w:rPr>
+              <w:t xml:space="preserve"> </w:t>
+            </w:r>
+          </w:p>
+          <w:p>
+            <w:pPr>
+              <w:spacing w:line="276" w:lineRule="auto"/>
+              <w:jc w:val="right"/>
+              <w:rPr>
+                <w:b/>
+                <w:bCs/>
+                <w:sz w:val="24"/>
+                <w:szCs w:val="24"/>
+                <w:rtl/>
+              </w:rPr>
+            </w:pPr>
+            <w:r>
+              <w:rPr>
+                <w:rFonts w:hint="cs"/>
+                <w:b/>
+                <w:bCs/>
+                <w:sz w:val="20"/>
+                <w:szCs w:val="20"/>
+                <w:rtl/>
+              </w:rPr>
+              <w:t>מסדרונות בנין 100 -</w:t>
             </w:r>
           </w:p>
         </w:tc>
@@ -444,7 +1822,7 @@
                 <w:u w:val="single"/>
                 <w:rtl/>
               </w:rPr>
-              <w:t>9.30-9.45</w:t>
+              <w:t>10.00-10.15</w:t>
             </w:r>
           </w:p>
           <w:p>
@@ -467,6 +1845,88 @@
                 <w:szCs w:val="20"/>
                 <w:rtl/>
               </w:rPr>
+              <w:t>מיכל</w:t>
+            </w:r>
+          </w:p>
+          <w:p>
+            <w:pPr>
+              <w:spacing w:line="276" w:lineRule="auto"/>
+              <w:rPr>
+                <w:b/>
+                <w:bCs/>
+                <w:sz w:val="20"/>
+                <w:szCs w:val="20"/>
+                <w:rtl/>
+              </w:rPr>
+            </w:pPr>
+            <w:r>
+              <w:rPr>
+                <w:rFonts w:hint="cs"/>
+                <w:b/>
+                <w:bCs/>
+                <w:sz w:val="20"/>
+                <w:szCs w:val="20"/>
+                <w:rtl/>
+              </w:rPr>
+              <w:t>אלי כזום</w:t>
+            </w:r>
+          </w:p>
+          <w:p>
+            <w:pPr>
+              <w:spacing w:line="276" w:lineRule="auto"/>
+              <w:rPr>
+                <w:b/>
+                <w:bCs/>
+                <w:sz w:val="20"/>
+                <w:szCs w:val="20"/>
+                <w:rtl/>
+              </w:rPr>
+            </w:pPr>
+            <w:r>
+              <w:rPr>
+                <w:rFonts w:hint="cs"/>
+                <w:b/>
+                <w:bCs/>
+                <w:sz w:val="20"/>
+                <w:szCs w:val="20"/>
+                <w:rtl/>
+              </w:rPr>
+              <w:t xml:space="preserve">גליה </w:t>
+            </w:r>
+            <w:proofErr w:type="spellStart"/>
+            <w:r>
+              <w:rPr>
+                <w:rFonts w:hint="cs"/>
+                <w:b/>
+                <w:bCs/>
+                <w:sz w:val="20"/>
+                <w:szCs w:val="20"/>
+                <w:rtl/>
+              </w:rPr>
+              <w:t>ספז</w:t>
+            </w:r>
+            <w:proofErr w:type="spellEnd"/>
+          </w:p>
+          <w:p>
+            <w:pPr>
+              <w:spacing w:line="276" w:lineRule="auto"/>
+              <w:rPr>
+                <w:b/>
+                <w:bCs/>
+                <w:sz w:val="20"/>
+                <w:szCs w:val="20"/>
+                <w:rtl/>
+              </w:rPr>
+            </w:pPr>
+            <w:r>
+              <w:rPr>
+                <w:rFonts w:hint="cs"/>
+                <w:b/>
+                <w:bCs/>
+                <w:sz w:val="20"/>
+                <w:szCs w:val="20"/>
+                <w:rtl/>
+              </w:rPr>
               <w:t xml:space="preserve">יעקב </w:t>
             </w:r>
             <w:proofErr w:type="spellStart"/>
@@ -503,7 +1963,7 @@
                 <w:szCs w:val="20"/>
                 <w:rtl/>
               </w:rPr>
-              <w:t>מימי</w:t>
+              <w:t>יונית</w:t>
             </w:r>
           </w:p>
         </w:tc>
@@ -537,19 +1997,7 @@
                 <w:u w:val="single"/>
                 <w:rtl/>
               </w:rPr>
-              <w:t>1</w:t>
-            </w:r>
-            <w:r>
-              <w:rPr>
-                <w:rFonts w:hint="cs"/>
-                <w:b/>
-                <w:bCs/>
-                <w:sz w:val="20"/>
-                <w:szCs w:val="20"/>
-                <w:u w:val="single"/>
-                <w:rtl/>
-              </w:rPr>
-              <w:t>1.15-11.30</w:t>
+              <w:t>11.50-12.10</w:t>
             </w:r>
           </w:p>
           <w:p>
@@ -570,10 +2018,9 @@
                 <w:bCs/>
                 <w:sz w:val="20"/>
                 <w:szCs w:val="20"/>
-                <w:highlight w:val="green"/>
-                <w:rtl/>
-              </w:rPr>
-              <w:t>אלי כזום</w:t>
+                <w:rtl/>
+              </w:rPr>
+              <w:t>טל גרינברג</w:t>
             </w:r>
           </w:p>
           <w:p>
@@ -596,18 +2043,264 @@
                 <w:szCs w:val="20"/>
                 <w:rtl/>
               </w:rPr>
-              <w:t xml:space="preserve">אילן </w:t>
-            </w:r>
-          </w:p>
-        </w:tc>
-        <w:tc>
-          <w:tcPr>
-            <w:tcW w:w="2996" w:type="dxa"/>
+              <w:t>אשרת ניר</w:t>
+            </w:r>
+          </w:p>
+          <w:p>
+            <w:pPr>
+              <w:spacing w:line="276" w:lineRule="auto"/>
+              <w:rPr>
+                <w:b/>
+                <w:bCs/>
+                <w:sz w:val="20"/>
+                <w:szCs w:val="20"/>
+                <w:rtl/>
+              </w:rPr>
+            </w:pPr>
+            <w:r>
+              <w:rPr>
+                <w:rFonts w:hint="cs"/>
+                <w:b/>
+                <w:bCs/>
+                <w:sz w:val="20"/>
+                <w:szCs w:val="20"/>
+                <w:rtl/>
+              </w:rPr>
+              <w:t xml:space="preserve">אריה </w:t>
+            </w:r>
+            <w:proofErr w:type="spellStart"/>
+            <w:r>
+              <w:rPr>
+                <w:rFonts w:hint="cs"/>
+                <w:b/>
+                <w:bCs/>
+                <w:sz w:val="20"/>
+                <w:szCs w:val="20"/>
+                <w:rtl/>
+              </w:rPr>
+              <w:t>סולימני</w:t>
+            </w:r>
+            <w:proofErr w:type="spellEnd"/>
+          </w:p>
+          <w:p>
+            <w:pPr>
+              <w:spacing w:line="276" w:lineRule="auto"/>
+              <w:rPr>
+                <w:b/>
+                <w:bCs/>
+                <w:sz w:val="20"/>
+                <w:szCs w:val="20"/>
+                <w:rtl/>
+              </w:rPr>
+            </w:pPr>
+            <w:r>
+              <w:rPr>
+                <w:rFonts w:hint="cs"/>
+                <w:b/>
+                <w:bCs/>
+                <w:sz w:val="20"/>
+                <w:szCs w:val="20"/>
+                <w:rtl/>
+              </w:rPr>
+              <w:t>רן</w:t>
+            </w:r>
+          </w:p>
+          <w:p>
+            <w:pPr>
+              <w:spacing w:line="276" w:lineRule="auto"/>
+              <w:rPr>
+                <w:b/>
+                <w:bCs/>
+                <w:sz w:val="20"/>
+                <w:szCs w:val="20"/>
+                <w:rtl/>
+              </w:rPr>
+            </w:pPr>
+            <w:r>
+              <w:rPr>
+                <w:rFonts w:hint="cs"/>
+                <w:b/>
+                <w:bCs/>
+                <w:sz w:val="20"/>
+                <w:szCs w:val="20"/>
+                <w:rtl/>
+              </w:rPr>
+              <w:t>מימי פוקס</w:t>
+            </w:r>
+          </w:p>
+        </w:tc>
+        <w:tc>
+          <w:tcPr>
+            <w:tcW w:w="2999" w:type="dxa"/>
             <w:tcBorders>
               <w:top w:val="thickThinSmallGap" w:sz="24" w:space="0" w:color="000000"/>
               <w:right w:val="thickThinSmallGap" w:sz="24" w:space="0" w:color="000000"/>
             </w:tcBorders>
           </w:tcPr>
+          <w:p>
+            <w:pPr>
+              <w:spacing w:line="276" w:lineRule="auto"/>
+              <w:rPr>
+                <w:b/>
+                <w:bCs/>
+                <w:sz w:val="20"/>
+                <w:szCs w:val="20"/>
+                <w:u w:val="single"/>
+                <w:rtl/>
+              </w:rPr>
+            </w:pPr>
+            <w:r>
+              <w:rPr>
+                <w:rFonts w:hint="cs"/>
+                <w:b/>
+                <w:bCs/>
+                <w:sz w:val="20"/>
+                <w:szCs w:val="20"/>
+                <w:u w:val="single"/>
+                <w:rtl/>
+              </w:rPr>
+              <w:t>13.45-13.55</w:t>
+            </w:r>
+          </w:p>
+          <w:p>
+            <w:pPr>
+              <w:spacing w:line="276" w:lineRule="auto"/>
+              <w:rPr>
+                <w:b/>
+                <w:bCs/>
+                <w:sz w:val="20"/>
+                <w:szCs w:val="20"/>
+                <w:rtl/>
+              </w:rPr>
+            </w:pPr>
+            <w:r>
+              <w:rPr>
+                <w:rFonts w:hint="cs"/>
+                <w:b/>
+                <w:bCs/>
+                <w:sz w:val="20"/>
+                <w:szCs w:val="20"/>
+                <w:rtl/>
+              </w:rPr>
+              <w:t>ערן פ.</w:t>
+            </w:r>
+          </w:p>
+          <w:p>
+            <w:pPr>
+              <w:spacing w:line="276" w:lineRule="auto"/>
+              <w:rPr>
+                <w:b/>
+                <w:bCs/>
+                <w:sz w:val="20"/>
+                <w:szCs w:val="20"/>
+                <w:rtl/>
+              </w:rPr>
+            </w:pPr>
+            <w:r>
+              <w:rPr>
+                <w:rFonts w:hint="cs"/>
+                <w:b/>
+                <w:bCs/>
+                <w:sz w:val="20"/>
+                <w:szCs w:val="20"/>
+                <w:rtl/>
+              </w:rPr>
+              <w:t>אילנה יפרח</w:t>
+            </w:r>
+          </w:p>
+          <w:p>
+            <w:pPr>
+              <w:spacing w:line="276" w:lineRule="auto"/>
+              <w:rPr>
+                <w:b/>
+                <w:bCs/>
+                <w:sz w:val="20"/>
+                <w:szCs w:val="20"/>
+                <w:rtl/>
+              </w:rPr>
+            </w:pPr>
+            <w:r>
+              <w:rPr>
+                <w:rFonts w:hint="cs"/>
+                <w:b/>
+                <w:bCs/>
+                <w:sz w:val="20"/>
+                <w:szCs w:val="20"/>
+                <w:rtl/>
+              </w:rPr>
+              <w:t xml:space="preserve">שלומית </w:t>
+            </w:r>
+            <w:proofErr w:type="spellStart"/>
+            <w:r>
+              <w:rPr>
+                <w:rFonts w:hint="cs"/>
+                <w:b/>
+                <w:bCs/>
+                <w:sz w:val="20"/>
+                <w:szCs w:val="20"/>
+                <w:rtl/>
+              </w:rPr>
+              <w:t>גרשקוביץ</w:t>
+            </w:r>
+            <w:proofErr w:type="spellEnd"/>
+            <w:r>
+              <w:rPr>
+                <w:rFonts w:hint="cs"/>
+                <w:b/>
+                <w:bCs/>
+                <w:sz w:val="20"/>
+                <w:szCs w:val="20"/>
+                <w:rtl/>
+              </w:rPr>
+              <w:t>.</w:t>
+            </w:r>
+          </w:p>
+          <w:p>
+            <w:pPr>
+              <w:spacing w:line="276" w:lineRule="auto"/>
+              <w:rPr>
+                <w:b/>
+                <w:bCs/>
+                <w:sz w:val="20"/>
+                <w:szCs w:val="20"/>
+                <w:rtl/>
+              </w:rPr>
+            </w:pPr>
+            <w:r>
+              <w:rPr>
+                <w:rFonts w:hint="cs"/>
+                <w:b/>
+                <w:bCs/>
+                <w:sz w:val="20"/>
+                <w:szCs w:val="20"/>
+                <w:rtl/>
+              </w:rPr>
+              <w:t>אביעד דניאלי</w:t>
+            </w:r>
+          </w:p>
+          <w:p>
+            <w:pPr>
+              <w:spacing w:line="276" w:lineRule="auto"/>
+              <w:rPr>
+                <w:b/>
+                <w:bCs/>
+                <w:sz w:val="20"/>
+                <w:szCs w:val="20"/>
+                <w:rtl/>
+              </w:rPr>
+            </w:pPr>
+            <w:r>
+              <w:rPr>
+                <w:rFonts w:hint="cs"/>
+                <w:b/>
+                <w:bCs/>
+                <w:sz w:val="20"/>
+                <w:szCs w:val="20"/>
+                <w:rtl/>
+              </w:rPr>
+              <w:t>ירדן מגור</w:t>
+            </w:r>
+          </w:p>
           <w:p>
             <w:pPr>
               <w:spacing w:line="276" w:lineRule="auto"/>
@@ -628,7 +2321,7 @@
         </w:trPr>
         <w:tc>
           <w:tcPr>
-            <w:tcW w:w="1391" w:type="dxa"/>
+            <w:tcW w:w="1129" w:type="dxa"/>
             <w:tcBorders>
               <w:left w:val="thinThickSmallGap" w:sz="24" w:space="0" w:color="000000"/>
               <w:right w:val="thickThinSmallGap" w:sz="24" w:space="0" w:color="000000"/>
@@ -664,7 +2357,7 @@
         </w:tc>
         <w:tc>
           <w:tcPr>
-            <w:tcW w:w="9232" w:type="dxa"/>
+            <w:tcW w:w="9235" w:type="dxa"/>
             <w:gridSpan w:val="4"/>
             <w:tcBorders>
               <w:right w:val="thickThinSmallGap" w:sz="24" w:space="0" w:color="000000"/>
@@ -677,6 +2370,146 @@
                 <w:rtl/>
               </w:rPr>
             </w:pPr>
+            <w:r>
+              <w:rPr>
+                <w:rFonts w:hint="cs"/>
+                <w:rtl/>
+              </w:rPr>
+              <w:t xml:space="preserve">אין </w:t>
+            </w:r>
+            <w:proofErr w:type="spellStart"/>
+            <w:r>
+              <w:rPr>
+                <w:rFonts w:hint="cs"/>
+                <w:rtl/>
+              </w:rPr>
+              <w:t>חנ"ג</w:t>
+            </w:r>
+            <w:proofErr w:type="spellEnd"/>
+            <w:r>
+              <w:rPr>
+                <w:rFonts w:hint="cs"/>
+                <w:rtl/>
+              </w:rPr>
+              <w:t xml:space="preserve"> לתלמידי רן </w:t>
+            </w:r>
+            <w:proofErr w:type="spellStart"/>
+            <w:r>
+              <w:rPr>
+                <w:rFonts w:hint="cs"/>
+                <w:rtl/>
+              </w:rPr>
+              <w:t>רייכרט</w:t>
+            </w:r>
+            <w:proofErr w:type="spellEnd"/>
+            <w:r>
+              <w:rPr>
+                <w:rFonts w:hint="cs"/>
+                <w:rtl/>
+              </w:rPr>
+              <w:t xml:space="preserve"> ואלה קלר</w:t>
+            </w:r>
+            <w:r>
+              <w:rPr>
+                <w:rFonts w:hint="cs"/>
+                <w:rtl/>
+              </w:rPr>
+              <w:t>.</w:t>
+            </w:r>
+          </w:p>
+          <w:p>
+            <w:pPr>
+              <w:spacing w:line="360" w:lineRule="auto"/>
+              <w:rPr>
+                <w:rFonts w:asciiTheme="minorBidi" w:hAnsiTheme="minorBidi"/>
+                <w:rtl/>
+              </w:rPr>
+            </w:pPr>
+            <w:r>
+              <w:rPr>
+                <w:rFonts w:asciiTheme="minorBidi" w:hAnsiTheme="minorBidi" w:hint="cs"/>
+                <w:rtl/>
+              </w:rPr>
+              <w:t>יוד2 לשון עם ורד שיעור3 לומדים בחדר 313.</w:t>
+            </w:r>
+          </w:p>
+          <w:p>
+            <w:pPr>
+              <w:spacing w:line="360" w:lineRule="auto"/>
+              <w:rPr>
+                <w:rFonts w:asciiTheme="minorBidi" w:hAnsiTheme="minorBidi"/>
+                <w:rtl/>
+              </w:rPr>
+            </w:pPr>
+            <w:r>
+              <w:rPr>
+                <w:rFonts w:asciiTheme="minorBidi" w:hAnsiTheme="minorBidi" w:hint="cs"/>
+                <w:rtl/>
+              </w:rPr>
+              <w:t>יוד7 שיעור2 מחשב ד'</w:t>
+            </w:r>
+          </w:p>
+          <w:p>
+            <w:pPr>
+              <w:spacing w:line="360" w:lineRule="auto"/>
+              <w:rPr>
+                <w:rFonts w:asciiTheme="minorBidi" w:hAnsiTheme="minorBidi"/>
+                <w:rtl/>
+              </w:rPr>
+            </w:pPr>
+            <w:r>
+              <w:rPr>
+                <w:rFonts w:asciiTheme="minorBidi" w:hAnsiTheme="minorBidi" w:hint="cs"/>
+                <w:rtl/>
+              </w:rPr>
+              <w:t>יוד8-10 אנגלית שיעור 3+4 עם ירדן לומדים בחדר 314</w:t>
+            </w:r>
+          </w:p>
+          <w:p>
+            <w:pPr>
+              <w:spacing w:line="360" w:lineRule="auto"/>
+              <w:rPr>
+                <w:rFonts w:asciiTheme="minorBidi" w:hAnsiTheme="minorBidi"/>
+                <w:rtl/>
+              </w:rPr>
+            </w:pPr>
+            <w:r>
+              <w:rPr>
+                <w:rFonts w:asciiTheme="minorBidi" w:hAnsiTheme="minorBidi" w:hint="cs"/>
+                <w:rtl/>
+              </w:rPr>
+              <w:t xml:space="preserve">מתמט' לתלמידי שיר </w:t>
+            </w:r>
+            <w:r>
+              <w:rPr>
+                <w:rFonts w:asciiTheme="minorBidi" w:hAnsiTheme="minorBidi"/>
+                <w:rtl/>
+              </w:rPr>
+              <w:t>–</w:t>
+            </w:r>
+            <w:r>
+              <w:rPr>
+                <w:rFonts w:asciiTheme="minorBidi" w:hAnsiTheme="minorBidi" w:hint="cs"/>
+                <w:rtl/>
+              </w:rPr>
+              <w:t xml:space="preserve"> השיעור יתקיים כסדרו עם שגית בחדר יוד11.</w:t>
+            </w:r>
+          </w:p>
+          <w:p>
+            <w:pPr>
+              <w:spacing w:line="360" w:lineRule="auto"/>
+              <w:rPr>
+                <w:rFonts w:asciiTheme="minorBidi" w:hAnsiTheme="minorBidi"/>
+                <w:rtl/>
+              </w:rPr>
+            </w:pPr>
+            <w:r>
+              <w:rPr>
+                <w:rFonts w:asciiTheme="minorBidi" w:hAnsiTheme="minorBidi" w:hint="cs"/>
+                <w:rtl/>
+              </w:rPr>
+              <w:t>מתמט' לתלמידי ערן יתקיים בחדר 214 בזום.</w:t>
+            </w:r>
           </w:p>
         </w:tc>
       </w:tr>
@@ -686,7 +2519,7 @@
         </w:trPr>
         <w:tc>
           <w:tcPr>
-            <w:tcW w:w="1391" w:type="dxa"/>
+            <w:tcW w:w="1129" w:type="dxa"/>
             <w:tcBorders>
               <w:left w:val="thinThickSmallGap" w:sz="24" w:space="0" w:color="000000"/>
               <w:right w:val="thickThinSmallGap" w:sz="24" w:space="0" w:color="000000"/>
@@ -722,7 +2555,7 @@
         </w:tc>
         <w:tc>
           <w:tcPr>
-            <w:tcW w:w="9232" w:type="dxa"/>
+            <w:tcW w:w="9235" w:type="dxa"/>
             <w:gridSpan w:val="4"/>
             <w:tcBorders>
               <w:right w:val="thickThinSmallGap" w:sz="24" w:space="0" w:color="000000"/>
@@ -732,15 +2565,24 @@
             <w:pPr>
               <w:spacing w:line="360" w:lineRule="auto"/>
               <w:rPr>
-                <w:rtl/>
-              </w:rPr>
-            </w:pPr>
-            <w:r>
-              <w:rPr>
-                <w:rFonts w:hint="cs"/>
-                <w:rtl/>
-              </w:rPr>
-              <w:t xml:space="preserve">יא9 התלמידים הנבחנים ביום א'  - לומדים </w:t>
+                <w:rFonts w:asciiTheme="minorBidi" w:hAnsiTheme="minorBidi"/>
+                <w:rtl/>
+              </w:rPr>
+            </w:pPr>
+          </w:p>
+          <w:p>
+            <w:pPr>
+              <w:spacing w:line="360" w:lineRule="auto"/>
+              <w:rPr>
+                <w:rtl/>
+              </w:rPr>
+            </w:pPr>
+            <w:r>
+              <w:rPr>
+                <w:rFonts w:hint="cs"/>
+                <w:rtl/>
+              </w:rPr>
+              <w:t xml:space="preserve">אין </w:t>
             </w:r>
             <w:proofErr w:type="spellStart"/>
             <w:r>
@@ -748,184 +2590,280 @@
                 <w:rFonts w:hint="cs"/>
                 <w:rtl/>
               </w:rPr>
+              <w:t>חנ"ג</w:t>
+            </w:r>
+            <w:proofErr w:type="spellEnd"/>
+            <w:r>
+              <w:rPr>
+                <w:rFonts w:hint="cs"/>
+                <w:rtl/>
+              </w:rPr>
+              <w:t xml:space="preserve"> לתלמידי רן </w:t>
+            </w:r>
+            <w:proofErr w:type="spellStart"/>
+            <w:r>
+              <w:rPr>
+                <w:rFonts w:hint="cs"/>
+                <w:rtl/>
+              </w:rPr>
+              <w:t>רייכרט</w:t>
+            </w:r>
+            <w:proofErr w:type="spellEnd"/>
+            <w:r>
+              <w:rPr>
+                <w:rFonts w:hint="cs"/>
+                <w:rtl/>
+              </w:rPr>
+              <w:t xml:space="preserve"> ואלה קלר</w:t>
+            </w:r>
+            <w:r>
+              <w:rPr>
+                <w:rFonts w:hint="cs"/>
+                <w:rtl/>
+              </w:rPr>
+              <w:t>.</w:t>
+            </w:r>
+          </w:p>
+          <w:p>
+            <w:pPr>
+              <w:spacing w:line="360" w:lineRule="auto"/>
+              <w:rPr>
+                <w:rFonts w:asciiTheme="minorBidi" w:hAnsiTheme="minorBidi"/>
+                <w:rtl/>
+              </w:rPr>
+            </w:pPr>
+            <w:r>
+              <w:rPr>
+                <w:rFonts w:asciiTheme="minorBidi" w:hAnsiTheme="minorBidi" w:hint="cs"/>
+                <w:rtl/>
+              </w:rPr>
+              <w:t xml:space="preserve">יא7 לשון שיעור2 </w:t>
+            </w:r>
+            <w:r>
+              <w:rPr>
+                <w:rFonts w:asciiTheme="minorBidi" w:hAnsiTheme="minorBidi"/>
+                <w:rtl/>
+              </w:rPr>
+              <w:t>–</w:t>
+            </w:r>
+            <w:r>
+              <w:rPr>
+                <w:rFonts w:asciiTheme="minorBidi" w:hAnsiTheme="minorBidi" w:hint="cs"/>
+                <w:rtl/>
+              </w:rPr>
+              <w:t xml:space="preserve"> לומדים בחדר 313.</w:t>
+            </w:r>
+          </w:p>
+          <w:p>
+            <w:pPr>
+              <w:spacing w:line="360" w:lineRule="auto"/>
+              <w:rPr>
+                <w:rFonts w:asciiTheme="minorBidi" w:hAnsiTheme="minorBidi"/>
+                <w:rtl/>
+              </w:rPr>
+            </w:pPr>
+            <w:r>
+              <w:rPr>
+                <w:rFonts w:asciiTheme="minorBidi" w:hAnsiTheme="minorBidi" w:hint="cs"/>
+                <w:rtl/>
+              </w:rPr>
+              <w:t>מתמט' לתלמידי ערן יתקיים בחדר 134 בזום.</w:t>
+            </w:r>
+          </w:p>
+          <w:p>
+            <w:pPr>
+              <w:spacing w:line="360" w:lineRule="auto"/>
+              <w:rPr>
+                <w:rFonts w:asciiTheme="minorBidi" w:hAnsiTheme="minorBidi"/>
+                <w:rtl/>
+              </w:rPr>
+            </w:pPr>
+            <w:r>
+              <w:rPr>
+                <w:rFonts w:asciiTheme="minorBidi" w:hAnsiTheme="minorBidi" w:hint="cs"/>
+                <w:rtl/>
+              </w:rPr>
+              <w:t>יא10 שיעור5+6 אנגלית עם ורד</w:t>
+            </w:r>
+          </w:p>
+          <w:p>
+            <w:pPr>
+              <w:spacing w:line="360" w:lineRule="auto"/>
+              <w:rPr>
+                <w:rFonts w:asciiTheme="minorBidi" w:hAnsiTheme="minorBidi"/>
+                <w:rtl/>
+              </w:rPr>
+            </w:pPr>
+            <w:r>
+              <w:rPr>
+                <w:rFonts w:asciiTheme="minorBidi" w:hAnsiTheme="minorBidi" w:hint="cs"/>
+                <w:rtl/>
+              </w:rPr>
+              <w:t xml:space="preserve">יא9 </w:t>
+            </w:r>
+            <w:r>
+              <w:rPr>
+                <w:rFonts w:asciiTheme="minorBidi" w:hAnsiTheme="minorBidi"/>
+                <w:rtl/>
+              </w:rPr>
+              <w:t>–</w:t>
+            </w:r>
+            <w:r>
+              <w:rPr>
+                <w:rFonts w:asciiTheme="minorBidi" w:hAnsiTheme="minorBidi" w:hint="cs"/>
+                <w:rtl/>
+              </w:rPr>
+              <w:t xml:space="preserve"> אין מתמט' עם חניתה שיעור1.</w:t>
+            </w:r>
+          </w:p>
+          <w:p>
+            <w:pPr>
+              <w:spacing w:line="360" w:lineRule="auto"/>
+              <w:rPr>
+                <w:rFonts w:asciiTheme="minorBidi" w:hAnsiTheme="minorBidi"/>
+                <w:rtl/>
+              </w:rPr>
+            </w:pPr>
+            <w:r>
+              <w:rPr>
+                <w:rFonts w:asciiTheme="minorBidi" w:hAnsiTheme="minorBidi" w:hint="cs"/>
+                <w:rtl/>
+              </w:rPr>
+              <w:t xml:space="preserve">קב' א' </w:t>
+            </w:r>
+            <w:r>
+              <w:rPr>
+                <w:rFonts w:asciiTheme="minorBidi" w:hAnsiTheme="minorBidi"/>
+                <w:rtl/>
+              </w:rPr>
+              <w:t>–</w:t>
+            </w:r>
+            <w:r>
+              <w:rPr>
+                <w:rFonts w:asciiTheme="minorBidi" w:hAnsiTheme="minorBidi" w:hint="cs"/>
+                <w:rtl/>
+              </w:rPr>
+              <w:t xml:space="preserve"> </w:t>
+            </w:r>
+            <w:proofErr w:type="spellStart"/>
+            <w:r>
+              <w:rPr>
+                <w:rFonts w:asciiTheme="minorBidi" w:hAnsiTheme="minorBidi" w:hint="cs"/>
+                <w:rtl/>
+              </w:rPr>
               <w:t>הסטוריה</w:t>
             </w:r>
             <w:proofErr w:type="spellEnd"/>
             <w:r>
               <w:rPr>
-                <w:rFonts w:hint="cs"/>
-                <w:rtl/>
-              </w:rPr>
-              <w:t xml:space="preserve"> בשעות  9-12</w:t>
-            </w:r>
-            <w:r>
-              <w:rPr>
-                <w:rFonts w:hint="cs"/>
-                <w:rtl/>
-              </w:rPr>
-              <w:t xml:space="preserve"> </w:t>
-            </w:r>
-            <w:r>
-              <w:rPr>
-                <w:rFonts w:hint="cs"/>
-                <w:rtl/>
-              </w:rPr>
-              <w:t xml:space="preserve">   </w:t>
-            </w:r>
-            <w:r>
-              <w:rPr>
-                <w:rFonts w:hint="cs"/>
-                <w:rtl/>
-              </w:rPr>
-              <w:t>בחדר 124, 121,  133</w:t>
-            </w:r>
-          </w:p>
-          <w:p>
-            <w:pPr>
-              <w:spacing w:line="360" w:lineRule="auto"/>
-              <w:rPr>
-                <w:rtl/>
-              </w:rPr>
-            </w:pPr>
-            <w:r>
-              <w:rPr>
-                <w:rFonts w:hint="cs"/>
-                <w:rtl/>
-              </w:rPr>
-              <w:t>כימיה עם עמיר יתקיים בזום מהבית 8.00-10.00</w:t>
-            </w:r>
-          </w:p>
-          <w:p>
-            <w:pPr>
-              <w:spacing w:line="360" w:lineRule="auto"/>
-              <w:rPr>
-                <w:rtl/>
-              </w:rPr>
-            </w:pPr>
-            <w:r>
-              <w:rPr>
-                <w:rFonts w:hint="cs"/>
-                <w:highlight w:val="green"/>
-                <w:rtl/>
-              </w:rPr>
-              <w:t>אין שיעור</w:t>
-            </w:r>
-            <w:r>
-              <w:rPr>
-                <w:rFonts w:hint="cs"/>
-                <w:highlight w:val="green"/>
-                <w:rtl/>
-              </w:rPr>
-              <w:t xml:space="preserve">ים </w:t>
-            </w:r>
-            <w:r>
-              <w:rPr>
-                <w:rFonts w:hint="cs"/>
-                <w:highlight w:val="green"/>
-                <w:rtl/>
-              </w:rPr>
-              <w:t xml:space="preserve"> עם </w:t>
+                <w:rFonts w:asciiTheme="minorBidi" w:hAnsiTheme="minorBidi" w:hint="cs"/>
+                <w:rtl/>
+              </w:rPr>
+              <w:t xml:space="preserve"> עם אולגה שיעור3+4+5.  שאר היום כרגיל.  לומדים בחדר יא9.</w:t>
+            </w:r>
+          </w:p>
+          <w:p>
+            <w:pPr>
+              <w:spacing w:line="360" w:lineRule="auto"/>
+              <w:rPr>
+                <w:rFonts w:asciiTheme="minorBidi" w:hAnsiTheme="minorBidi"/>
+                <w:sz w:val="20"/>
+                <w:szCs w:val="20"/>
+                <w:rtl/>
+              </w:rPr>
+            </w:pPr>
+            <w:r>
+              <w:rPr>
+                <w:rFonts w:asciiTheme="minorBidi" w:hAnsiTheme="minorBidi" w:hint="cs"/>
+                <w:rtl/>
+              </w:rPr>
+              <w:t xml:space="preserve">קב' ב' -  </w:t>
             </w:r>
             <w:proofErr w:type="spellStart"/>
             <w:r>
               <w:rPr>
-                <w:rFonts w:hint="cs"/>
-                <w:highlight w:val="green"/>
-                <w:rtl/>
-              </w:rPr>
-              <w:t>אוסי</w:t>
+                <w:rFonts w:asciiTheme="minorBidi" w:hAnsiTheme="minorBidi" w:hint="cs"/>
+                <w:rtl/>
+              </w:rPr>
+              <w:t>הסטוריה</w:t>
             </w:r>
             <w:proofErr w:type="spellEnd"/>
             <w:r>
               <w:rPr>
-                <w:rFonts w:hint="cs"/>
-                <w:highlight w:val="green"/>
-                <w:rtl/>
-              </w:rPr>
-              <w:t xml:space="preserve"> יעל</w:t>
-            </w:r>
-          </w:p>
-          <w:p>
-            <w:pPr>
-              <w:spacing w:line="360" w:lineRule="auto"/>
-              <w:rPr>
-                <w:rtl/>
-              </w:rPr>
-            </w:pPr>
-            <w:r>
-              <w:rPr>
-                <w:rFonts w:hint="cs"/>
-                <w:highlight w:val="green"/>
-                <w:rtl/>
-              </w:rPr>
-              <w:t>יא8+9  - תלמידי תקשוב</w:t>
-            </w:r>
-            <w:r>
-              <w:rPr>
-                <w:rFonts w:hint="cs"/>
-                <w:rtl/>
-              </w:rPr>
-              <w:t xml:space="preserve"> שאינם בתגבור </w:t>
-            </w:r>
-            <w:proofErr w:type="spellStart"/>
-            <w:r>
-              <w:rPr>
-                <w:rFonts w:hint="cs"/>
-                <w:rtl/>
-              </w:rPr>
-              <w:t>הסטוריה</w:t>
-            </w:r>
-            <w:proofErr w:type="spellEnd"/>
-            <w:r>
-              <w:rPr>
-                <w:rFonts w:hint="cs"/>
-                <w:rtl/>
-              </w:rPr>
-              <w:t xml:space="preserve"> השיעור מתקיים כסדרו </w:t>
-            </w:r>
-          </w:p>
-          <w:p>
-            <w:pPr>
-              <w:spacing w:line="360" w:lineRule="auto"/>
-              <w:rPr>
-                <w:rtl/>
-              </w:rPr>
-            </w:pPr>
-            <w:r>
-              <w:rPr>
-                <w:rFonts w:hint="cs"/>
-                <w:highlight w:val="green"/>
-                <w:rtl/>
-              </w:rPr>
-              <w:t>תלמידי פיסיקה יובל לומדים בזום.</w:t>
-            </w:r>
-            <w:r>
-              <w:rPr>
-                <w:rFonts w:hint="cs"/>
-                <w:rtl/>
-              </w:rPr>
-              <w:t xml:space="preserve">   </w:t>
-            </w:r>
-            <w:r>
-              <w:rPr>
-                <w:rFonts w:cs="Arial"/>
-                <w:rtl/>
-              </w:rPr>
-              <w:t>פיסיקה א - 08:00 - 09:30</w:t>
-            </w:r>
-            <w:r>
-              <w:rPr>
-                <w:rFonts w:hint="cs"/>
-                <w:rtl/>
-              </w:rPr>
-              <w:t xml:space="preserve">        </w:t>
-            </w:r>
-            <w:r>
-              <w:rPr>
-                <w:rFonts w:cs="Arial"/>
-                <w:rtl/>
-              </w:rPr>
-              <w:t>פיסיקה ב - 11:15 - 12:15</w:t>
+                <w:rFonts w:asciiTheme="minorBidi" w:hAnsiTheme="minorBidi" w:hint="cs"/>
+                <w:rtl/>
+              </w:rPr>
+              <w:t xml:space="preserve"> עם מירי שיעור 2+3+4+6 שאר היום כרגיל. לומדים בחדר : </w:t>
+            </w:r>
+            <w:r>
+              <w:rPr>
+                <w:rFonts w:asciiTheme="minorBidi" w:hAnsiTheme="minorBidi" w:hint="cs"/>
+                <w:sz w:val="20"/>
+                <w:szCs w:val="20"/>
+                <w:rtl/>
+              </w:rPr>
+              <w:t xml:space="preserve">שיעור2 </w:t>
+            </w:r>
+            <w:r>
+              <w:rPr>
+                <w:rFonts w:asciiTheme="minorBidi" w:hAnsiTheme="minorBidi"/>
+                <w:sz w:val="20"/>
+                <w:szCs w:val="20"/>
+                <w:rtl/>
+              </w:rPr>
+              <w:t>–</w:t>
+            </w:r>
+            <w:r>
+              <w:rPr>
+                <w:rFonts w:asciiTheme="minorBidi" w:hAnsiTheme="minorBidi" w:hint="cs"/>
+                <w:sz w:val="20"/>
+                <w:szCs w:val="20"/>
+                <w:rtl/>
+              </w:rPr>
+              <w:t xml:space="preserve"> 233. שיעור3 יא2 (125)  שיעור4 יא12 (132)  שיעור6 </w:t>
+            </w:r>
+            <w:r>
+              <w:rPr>
+                <w:rFonts w:asciiTheme="minorBidi" w:hAnsiTheme="minorBidi" w:hint="cs"/>
+                <w:sz w:val="20"/>
+                <w:szCs w:val="20"/>
+                <w:rtl/>
+              </w:rPr>
+              <w:t>-</w:t>
+            </w:r>
+            <w:r>
+              <w:rPr>
+                <w:rFonts w:asciiTheme="minorBidi" w:hAnsiTheme="minorBidi" w:hint="cs"/>
+                <w:sz w:val="20"/>
+                <w:szCs w:val="20"/>
+                <w:rtl/>
+              </w:rPr>
+              <w:t xml:space="preserve"> 313.</w:t>
+            </w:r>
+          </w:p>
+          <w:p>
+            <w:pPr>
+              <w:spacing w:line="360" w:lineRule="auto"/>
+              <w:rPr>
+                <w:rFonts w:asciiTheme="minorBidi" w:hAnsiTheme="minorBidi"/>
+                <w:rtl/>
+              </w:rPr>
+            </w:pPr>
+          </w:p>
+          <w:p>
+            <w:pPr>
+              <w:spacing w:line="360" w:lineRule="auto"/>
+              <w:rPr>
+                <w:rFonts w:asciiTheme="minorBidi" w:hAnsiTheme="minorBidi"/>
+                <w:rtl/>
+              </w:rPr>
+            </w:pPr>
+            <w:r>
+              <w:rPr>
+                <w:rFonts w:asciiTheme="minorBidi" w:hAnsiTheme="minorBidi" w:hint="cs"/>
+                <w:rtl/>
+              </w:rPr>
+              <w:t>יא8 לומדים מתמטיקה עם גיא בחדר יא8.</w:t>
             </w:r>
           </w:p>
         </w:tc>
@@ -936,7 +2874,7 @@
         </w:trPr>
         <w:tc>
           <w:tcPr>
-            <w:tcW w:w="1391" w:type="dxa"/>
+            <w:tcW w:w="1129" w:type="dxa"/>
             <w:tcBorders>
               <w:left w:val="thinThickSmallGap" w:sz="24" w:space="0" w:color="000000"/>
               <w:bottom w:val="thinThickSmallGap" w:sz="24" w:space="0" w:color="000000"/>
@@ -999,7 +2937,7 @@
         </w:tc>
         <w:tc>
           <w:tcPr>
-            <w:tcW w:w="9232" w:type="dxa"/>
+            <w:tcW w:w="9235" w:type="dxa"/>
             <w:gridSpan w:val="4"/>
             <w:tcBorders>
               <w:bottom w:val="thinThickSmallGap" w:sz="24" w:space="0" w:color="000000"/>
@@ -1013,42 +2951,273 @@
                 <w:rtl/>
               </w:rPr>
             </w:pPr>
-          </w:p>
-          <w:p>
-            <w:pPr>
-              <w:spacing w:line="360" w:lineRule="auto"/>
-              <w:rPr>
-                <w:rtl/>
-              </w:rPr>
-            </w:pPr>
-            <w:r>
-              <w:rPr>
-                <w:rFonts w:hint="cs"/>
-                <w:rtl/>
-              </w:rPr>
-              <w:t>ערבית משיעור4 במחשב ד'</w:t>
-            </w:r>
-          </w:p>
-          <w:p>
-            <w:pPr>
-              <w:spacing w:line="360" w:lineRule="auto"/>
-              <w:rPr>
-                <w:rtl/>
-              </w:rPr>
-            </w:pPr>
-            <w:r>
-              <w:rPr>
-                <w:rFonts w:hint="cs"/>
-                <w:highlight w:val="green"/>
-                <w:rtl/>
-              </w:rPr>
-              <w:t>אין שיעורי מנהל עסקים עם עומר דולב</w:t>
+            <w:r>
+              <w:rPr>
+                <w:rFonts w:hint="cs"/>
+                <w:rtl/>
+              </w:rPr>
+              <w:t xml:space="preserve">אין </w:t>
+            </w:r>
+            <w:proofErr w:type="spellStart"/>
+            <w:r>
+              <w:rPr>
+                <w:rFonts w:hint="cs"/>
+                <w:rtl/>
+              </w:rPr>
+              <w:t>חנ"ג</w:t>
+            </w:r>
+            <w:proofErr w:type="spellEnd"/>
+            <w:r>
+              <w:rPr>
+                <w:rFonts w:hint="cs"/>
+                <w:rtl/>
+              </w:rPr>
+              <w:t xml:space="preserve"> לתלמידי רן </w:t>
+            </w:r>
+            <w:proofErr w:type="spellStart"/>
+            <w:r>
+              <w:rPr>
+                <w:rFonts w:hint="cs"/>
+                <w:rtl/>
+              </w:rPr>
+              <w:t>רייכרט</w:t>
+            </w:r>
+            <w:proofErr w:type="spellEnd"/>
+            <w:r>
+              <w:rPr>
+                <w:rFonts w:hint="cs"/>
+                <w:rtl/>
+              </w:rPr>
+              <w:t xml:space="preserve"> ואלה קלר</w:t>
+            </w:r>
+            <w:r>
+              <w:rPr>
+                <w:rFonts w:hint="cs"/>
+                <w:rtl/>
+              </w:rPr>
+              <w:t>.</w:t>
+            </w:r>
+          </w:p>
+          <w:p>
+            <w:pPr>
+              <w:spacing w:line="360" w:lineRule="auto"/>
+              <w:rPr>
+                <w:rFonts w:asciiTheme="minorBidi" w:hAnsiTheme="minorBidi"/>
+                <w:rtl/>
+              </w:rPr>
+            </w:pPr>
+            <w:r>
+              <w:rPr>
+                <w:rFonts w:asciiTheme="minorBidi" w:hAnsiTheme="minorBidi" w:hint="cs"/>
+                <w:rtl/>
+              </w:rPr>
+              <w:t xml:space="preserve">מתמט' עם ליה השיעור מתקיים </w:t>
+            </w:r>
+            <w:r>
+              <w:rPr>
+                <w:rFonts w:asciiTheme="minorBidi" w:hAnsiTheme="minorBidi" w:hint="cs"/>
+                <w:b/>
+                <w:bCs/>
+                <w:sz w:val="24"/>
+                <w:szCs w:val="24"/>
+                <w:rtl/>
+              </w:rPr>
+              <w:t>בזום</w:t>
+            </w:r>
+            <w:r>
+              <w:rPr>
+                <w:rFonts w:asciiTheme="minorBidi" w:hAnsiTheme="minorBidi" w:hint="cs"/>
+                <w:sz w:val="24"/>
+                <w:szCs w:val="24"/>
+                <w:rtl/>
+              </w:rPr>
+              <w:t xml:space="preserve"> </w:t>
+            </w:r>
+            <w:r>
+              <w:rPr>
+                <w:rFonts w:asciiTheme="minorBidi" w:hAnsiTheme="minorBidi" w:hint="cs"/>
+                <w:rtl/>
+              </w:rPr>
+              <w:t>מהבית 8-9.30 ואז יוצאים לביה"ס.</w:t>
+            </w:r>
+          </w:p>
+          <w:p>
+            <w:pPr>
+              <w:spacing w:line="360" w:lineRule="auto"/>
+              <w:rPr>
+                <w:rFonts w:asciiTheme="minorBidi" w:hAnsiTheme="minorBidi"/>
+                <w:rtl/>
+              </w:rPr>
+            </w:pPr>
+            <w:r>
+              <w:rPr>
+                <w:rFonts w:asciiTheme="minorBidi" w:hAnsiTheme="minorBidi" w:hint="cs"/>
+                <w:rtl/>
+              </w:rPr>
+              <w:t xml:space="preserve">מתמט' עם ערן השיעור מתקיים </w:t>
+            </w:r>
+            <w:r>
+              <w:rPr>
+                <w:rFonts w:asciiTheme="minorBidi" w:hAnsiTheme="minorBidi" w:hint="cs"/>
+                <w:b/>
+                <w:bCs/>
+                <w:sz w:val="24"/>
+                <w:szCs w:val="24"/>
+                <w:rtl/>
+              </w:rPr>
+              <w:t>בזום</w:t>
+            </w:r>
+            <w:r>
+              <w:rPr>
+                <w:rFonts w:asciiTheme="minorBidi" w:hAnsiTheme="minorBidi" w:hint="cs"/>
+                <w:sz w:val="24"/>
+                <w:szCs w:val="24"/>
+                <w:rtl/>
+              </w:rPr>
+              <w:t xml:space="preserve"> </w:t>
+            </w:r>
+            <w:r>
+              <w:rPr>
+                <w:rFonts w:asciiTheme="minorBidi" w:hAnsiTheme="minorBidi" w:hint="cs"/>
+                <w:rtl/>
+              </w:rPr>
+              <w:t>מהבית 8-9.30 ואז יוצאים לביה"ס.</w:t>
+            </w:r>
+          </w:p>
+          <w:p>
+            <w:pPr>
+              <w:spacing w:line="360" w:lineRule="auto"/>
+              <w:rPr>
+                <w:rFonts w:asciiTheme="minorBidi" w:hAnsiTheme="minorBidi"/>
+                <w:rtl/>
+              </w:rPr>
+            </w:pPr>
+            <w:r>
+              <w:rPr>
+                <w:rFonts w:asciiTheme="minorBidi" w:hAnsiTheme="minorBidi" w:hint="cs"/>
+                <w:rtl/>
+              </w:rPr>
+              <w:t xml:space="preserve">יב8 </w:t>
+            </w:r>
+            <w:r>
+              <w:rPr>
+                <w:rFonts w:asciiTheme="minorBidi" w:hAnsiTheme="minorBidi"/>
+                <w:rtl/>
+              </w:rPr>
+              <w:t>–</w:t>
+            </w:r>
+            <w:r>
+              <w:rPr>
+                <w:rFonts w:asciiTheme="minorBidi" w:hAnsiTheme="minorBidi" w:hint="cs"/>
+                <w:rtl/>
+              </w:rPr>
+              <w:t xml:space="preserve"> שיעור1+2 אנגלית. שיעור3 עבודות חקר/תקשוב,  שיעור4 מנע"ס/תקשוב, שיעור5 חינוך, 6+7 </w:t>
+            </w:r>
+            <w:proofErr w:type="spellStart"/>
+            <w:r>
+              <w:rPr>
+                <w:rFonts w:asciiTheme="minorBidi" w:hAnsiTheme="minorBidi" w:hint="cs"/>
+                <w:rtl/>
+              </w:rPr>
+              <w:t>חנ"ג</w:t>
+            </w:r>
+            <w:proofErr w:type="spellEnd"/>
+            <w:r>
+              <w:rPr>
+                <w:rFonts w:asciiTheme="minorBidi" w:hAnsiTheme="minorBidi" w:hint="cs"/>
+                <w:rtl/>
+              </w:rPr>
+              <w:t xml:space="preserve"> רק לבנות.</w:t>
+            </w:r>
+          </w:p>
+          <w:p>
+            <w:pPr>
+              <w:spacing w:line="360" w:lineRule="auto"/>
+              <w:rPr>
+                <w:rFonts w:asciiTheme="minorBidi" w:hAnsiTheme="minorBidi"/>
+                <w:rtl/>
+              </w:rPr>
+            </w:pPr>
+            <w:r>
+              <w:rPr>
+                <w:rFonts w:asciiTheme="minorBidi" w:hAnsiTheme="minorBidi" w:hint="cs"/>
+                <w:rtl/>
+              </w:rPr>
+              <w:t xml:space="preserve">יב9 - שיעור1+2 אנגלית. שיעור3 +4 תקשוב. שיעור4+5 פ. משאבי אנוש. , 6+7 </w:t>
+            </w:r>
+            <w:proofErr w:type="spellStart"/>
+            <w:r>
+              <w:rPr>
+                <w:rFonts w:asciiTheme="minorBidi" w:hAnsiTheme="minorBidi" w:hint="cs"/>
+                <w:rtl/>
+              </w:rPr>
+              <w:t>חנ"ג</w:t>
+            </w:r>
+            <w:proofErr w:type="spellEnd"/>
+            <w:r>
+              <w:rPr>
+                <w:rFonts w:asciiTheme="minorBidi" w:hAnsiTheme="minorBidi" w:hint="cs"/>
+                <w:rtl/>
+              </w:rPr>
+              <w:t xml:space="preserve"> רק לבנות.</w:t>
+            </w:r>
+          </w:p>
+          <w:p>
+            <w:pPr>
+              <w:spacing w:line="360" w:lineRule="auto"/>
+              <w:rPr>
+                <w:rFonts w:asciiTheme="minorBidi" w:hAnsiTheme="minorBidi"/>
+                <w:rtl/>
+              </w:rPr>
+            </w:pPr>
+            <w:r>
+              <w:rPr>
+                <w:rFonts w:asciiTheme="minorBidi" w:hAnsiTheme="minorBidi" w:hint="cs"/>
+                <w:rtl/>
+              </w:rPr>
+              <w:t xml:space="preserve">יב10 שיעור1+2 אנגלית. שיעור3 אזרחות. 7 </w:t>
+            </w:r>
+            <w:proofErr w:type="spellStart"/>
+            <w:r>
+              <w:rPr>
+                <w:rFonts w:asciiTheme="minorBidi" w:hAnsiTheme="minorBidi" w:hint="cs"/>
+                <w:rtl/>
+              </w:rPr>
+              <w:t>חנ"ג</w:t>
+            </w:r>
+            <w:proofErr w:type="spellEnd"/>
+            <w:r>
+              <w:rPr>
+                <w:rFonts w:asciiTheme="minorBidi" w:hAnsiTheme="minorBidi" w:hint="cs"/>
+                <w:rtl/>
+              </w:rPr>
+              <w:t xml:space="preserve"> רק לבנות.</w:t>
+            </w:r>
+            <w:r>
+              <w:rPr>
+                <w:rFonts w:asciiTheme="minorBidi" w:hAnsiTheme="minorBidi"/>
+                <w:rtl/>
+              </w:rPr>
+              <w:br/>
             </w:r>
           </w:p>
         </w:tc>
       </w:tr>
     </w:tbl>
-    <w:p/>
+    <w:p>
+      <w:pPr>
+        <w:rPr>
+          <w:rtl/>
+        </w:rPr>
+      </w:pPr>
+    </w:p>
+    <w:p>
+      <w:pPr>
+        <w:rPr>
+          <w:rtl/>
+        </w:rPr>
+      </w:pPr>
+    </w:p>
     <w:sectPr>
       <w:pgSz w:w="11906" w:h="16838"/>
       <w:pgMar w:top="720" w:right="720" w:bottom="720" w:left="720" w:header="708" w:footer="708" w:gutter="0"/>
@@ -1064,16 +3233,16 @@
 <file path=word/numbering.xml><?xml version="1.0" encoding="utf-8"?>
 <w:numbering xmlns:wpc="http://schemas.microsoft.com/office/word/2010/wordprocessingCanvas" xmlns:cx="http://schemas.microsoft.com/office/drawing/2014/chartex" xmlns:cx1="http://schemas.microsoft.com/office/drawing/2015/9/8/chartex" xmlns:cx2="http://schemas.microsoft.com/office/drawing/2015/10/21/chartex" xmlns:cx3="http://schemas.microsoft.com/office/drawing/2016/5/9/chartex" xmlns:cx4="http://schemas.microsoft.com/office/drawing/2016/5/10/chartex" xmlns:cx5="http://schemas.microsoft.com/office/drawing/2016/5/11/chartex" xmlns:cx6="http://schemas.microsoft.com/office/drawing/2016/5/12/chartex" xmlns:cx7="http://schemas.microsoft.com/office/drawing/2016/5/13/chartex" xmlns:cx8="http://schemas.microsoft.com/office/drawing/2016/5/14/chartex" xmlns:mc="http://schemas.openxmlformats.org/markup-compatibility/2006" xmlns:aink="http://schemas.microsoft.com/office/drawing/2016/ink" xmlns:am3d="http://schemas.microsoft.com/office/drawing/2017/model3d" xmlns:o="urn:schemas-microsoft-com:office:office" xmlns:r="http://schemas.openxmlformats.org/officeDocument/2006/relationships" xmlns:m="http://schemas.openxmlformats.org/officeDocument/2006/math" xmlns:v="urn:schemas-microsoft-com:vml" xmlns:wp14="http://schemas.microsoft.com/office/word/2010/wordprocessingDrawing" xmlns:wp="http://schemas.openxmlformats.org/drawingml/2006/wordprocessingDrawing" xmlns:w10="urn:schemas-microsoft-com:office:word" xmlns:w="http://schemas.openxmlformats.org/wordprocessingml/2006/main" xmlns:w14="http://schemas.microsoft.com/office/word/2010/wordml" xmlns:w15="http://schemas.microsoft.com/office/word/2012/wordml" xmlns:w16cex="http://schemas.microsoft.com/office/word/2018/wordml/cex" xmlns:w16cid="http://schemas.microsoft.com/office/word/2016/wordml/cid" xmlns:w16="http://schemas.microsoft.com/office/word/2018/wordml" xmlns:w16sdtdh="http://schemas.microsoft.com/office/word/2020/wordml/sdtdatahash" xmlns:w16se="http://schemas.microsoft.com/office/word/2015/wordml/symex" xmlns:wpg="http://schemas.microsoft.com/office/word/2010/wordprocessingGroup" xmlns:wpi="http://schemas.microsoft.com/office/word/2010/wordprocessingInk" xmlns:wne="http://schemas.microsoft.com/office/word/2006/wordml" xmlns:wps="http://schemas.microsoft.com/office/word/2010/wordprocessingShape" mc:Ignorable="w14 w15 w16se w16cid w16 w16cex w16sdtdh wp14">
   <w:abstractNum w:abstractNumId="0" w15:restartNumberingAfterBreak="0">
-    <w:nsid w:val="6C8A41E1"/>
+    <w:nsid w:val="566F38B1"/>
     <w:multiLevelType w:val="hybridMultilevel"/>
-    <w:tmpl w:val="20D864E0"/>
+    <w:tmpl w:val="E648D612"/>
     <w:lvl w:ilvl="0" w:tplc="0409000D">
       <w:start w:val="1"/>
       <w:numFmt w:val="bullet"/>
       <w:lvlText w:val=""/>
       <w:lvlJc w:val="left"/>
       <w:pPr>
-        <w:ind w:left="720" w:hanging="360"/>
+        <w:ind w:left="360" w:hanging="360"/>
       </w:pPr>
       <w:rPr>
         <w:rFonts w:ascii="Wingdings" w:hAnsi="Wingdings" w:hint="default"/>
@@ -1085,7 +3254,7 @@
       <w:lvlText w:val="o"/>
       <w:lvlJc w:val="left"/>
       <w:pPr>
-        <w:ind w:left="1440" w:hanging="360"/>
+        <w:ind w:left="1080" w:hanging="360"/>
       </w:pPr>
       <w:rPr>
         <w:rFonts w:ascii="Courier New" w:hAnsi="Courier New" w:cs="Courier New" w:hint="default"/>
@@ -1097,7 +3266,7 @@
       <w:lvlText w:val=""/>
       <w:lvlJc w:val="left"/>
       <w:pPr>
-        <w:ind w:left="2160" w:hanging="360"/>
+        <w:ind w:left="1800" w:hanging="360"/>
       </w:pPr>
       <w:rPr>
         <w:rFonts w:ascii="Wingdings" w:hAnsi="Wingdings" w:hint="default"/>
@@ -1109,7 +3278,7 @@
       <w:lvlText w:val=""/>
       <w:lvlJc w:val="left"/>
       <w:pPr>
-        <w:ind w:left="2880" w:hanging="360"/>
+        <w:ind w:left="2520" w:hanging="360"/>
       </w:pPr>
       <w:rPr>
         <w:rFonts w:ascii="Symbol" w:hAnsi="Symbol" w:hint="default"/>
@@ -1121,7 +3290,7 @@
       <w:lvlText w:val="o"/>
       <w:lvlJc w:val="left"/>
       <w:pPr>
-        <w:ind w:left="3600" w:hanging="360"/>
+        <w:ind w:left="3240" w:hanging="360"/>
       </w:pPr>
       <w:rPr>
         <w:rFonts w:ascii="Courier New" w:hAnsi="Courier New" w:cs="Courier New" w:hint="default"/>
@@ -1133,7 +3302,7 @@
       <w:lvlText w:val=""/>
       <w:lvlJc w:val="left"/>
       <w:pPr>
-        <w:ind w:left="4320" w:hanging="360"/>
+        <w:ind w:left="3960" w:hanging="360"/>
       </w:pPr>
       <w:rPr>
         <w:rFonts w:ascii="Wingdings" w:hAnsi="Wingdings" w:hint="default"/>
@@ -1145,7 +3314,7 @@
       <w:lvlText w:val=""/>
       <w:lvlJc w:val="left"/>
       <w:pPr>
-        <w:ind w:left="5040" w:hanging="360"/>
+        <w:ind w:left="4680" w:hanging="360"/>
       </w:pPr>
       <w:rPr>
         <w:rFonts w:ascii="Symbol" w:hAnsi="Symbol" w:hint="default"/>
@@ -1157,7 +3326,7 @@
       <w:lvlText w:val="o"/>
       <w:lvlJc w:val="left"/>
       <w:pPr>
-        <w:ind w:left="5760" w:hanging="360"/>
+        <w:ind w:left="5400" w:hanging="360"/>
       </w:pPr>
       <w:rPr>
         <w:rFonts w:ascii="Courier New" w:hAnsi="Courier New" w:cs="Courier New" w:hint="default"/>
@@ -1169,7 +3338,7 @@
       <w:lvlText w:val=""/>
       <w:lvlJc w:val="left"/>
       <w:pPr>
-        <w:ind w:left="6480" w:hanging="360"/>
+        <w:ind w:left="6120" w:hanging="360"/>
       </w:pPr>
       <w:rPr>
         <w:rFonts w:ascii="Wingdings" w:hAnsi="Wingdings" w:hint="default"/>
@@ -1576,7 +3745,7 @@
   <w:style w:type="paragraph" w:default="1" w:styleId="a">
     <w:name w:val="Normal"/>
     <w:qFormat/>
-    <w:rsid w:val="00355D41"/>
+    <w:rsid w:val="00B40C8B"/>
     <w:pPr>
       <w:bidi/>
     </w:pPr>
@@ -1612,7 +3781,7 @@
     <w:name w:val="Table Grid"/>
     <w:basedOn w:val="a1"/>
     <w:uiPriority w:val="39"/>
-    <w:rsid w:val="00355D41"/>
+    <w:rsid w:val="00B40C8B"/>
     <w:pPr>
       <w:spacing w:after="0" w:line="240" w:lineRule="auto"/>
     </w:pPr>
@@ -1632,7 +3801,7 @@
     <w:basedOn w:val="a"/>
     <w:uiPriority w:val="34"/>
     <w:qFormat/>
-    <w:rsid w:val="00355D41"/>
+    <w:rsid w:val="00B40C8B"/>
     <w:pPr>
       <w:ind w:left="720"/>
       <w:contextualSpacing/>

</xml_diff>

<commit_message>
updated first.docx. 29.1.2022, 20:33:39
</commit_message>
<xml_diff>
--- a/first.docx
+++ b/first.docx
@@ -1328,29 +1328,30 @@
         <w:tc>
           <w:tcPr>
             <w:tcW w:w="1273" w:type="dxa"/>
-          </w:tcPr>
-          <w:p>
-            <w:pPr>
-              <w:spacing w:line="360" w:lineRule="auto"/>
-              <w:jc w:val="center"/>
-              <w:rPr>
-                <w:b/>
-                <w:bCs/>
-                <w:sz w:val="18"/>
-                <w:szCs w:val="18"/>
-                <w:rtl/>
-              </w:rPr>
-            </w:pPr>
-            <w:r>
-              <w:rPr>
-                <w:rFonts w:hint="cs"/>
-                <w:b/>
-                <w:bCs/>
-                <w:sz w:val="18"/>
-                <w:szCs w:val="18"/>
-                <w:rtl/>
-              </w:rPr>
-              <w:t>יניב</w:t>
+            <w:shd w:val="clear" w:color="auto" w:fill="00FF00"/>
+          </w:tcPr>
+          <w:p>
+            <w:pPr>
+              <w:spacing w:line="360" w:lineRule="auto"/>
+              <w:jc w:val="center"/>
+              <w:rPr>
+                <w:b/>
+                <w:bCs/>
+                <w:sz w:val="18"/>
+                <w:szCs w:val="18"/>
+                <w:rtl/>
+              </w:rPr>
+            </w:pPr>
+            <w:r>
+              <w:rPr>
+                <w:rFonts w:hint="cs"/>
+                <w:b/>
+                <w:bCs/>
+                <w:sz w:val="18"/>
+                <w:szCs w:val="18"/>
+                <w:rtl/>
+              </w:rPr>
+              <w:t>ורד וייס</w:t>
             </w:r>
           </w:p>
         </w:tc>
@@ -2421,6 +2422,22 @@
             <w:pPr>
               <w:spacing w:line="360" w:lineRule="auto"/>
               <w:rPr>
+                <w:rtl/>
+              </w:rPr>
+            </w:pPr>
+            <w:r>
+              <w:rPr>
+                <w:rFonts w:hint="cs"/>
+                <w:highlight w:val="green"/>
+                <w:rtl/>
+              </w:rPr>
+              <w:t>יוד1 מסיימים סוף שיעור 7</w:t>
+            </w:r>
+          </w:p>
+          <w:p>
+            <w:pPr>
+              <w:spacing w:line="360" w:lineRule="auto"/>
+              <w:rPr>
                 <w:rFonts w:asciiTheme="minorBidi" w:hAnsiTheme="minorBidi"/>
                 <w:rtl/>
               </w:rPr>
@@ -2444,6 +2461,23 @@
             <w:r>
               <w:rPr>
                 <w:rFonts w:asciiTheme="minorBidi" w:hAnsiTheme="minorBidi" w:hint="cs"/>
+                <w:highlight w:val="green"/>
+                <w:rtl/>
+              </w:rPr>
+              <w:t>יוד6 אין שיעור8 חינוך.</w:t>
+            </w:r>
+          </w:p>
+          <w:p>
+            <w:pPr>
+              <w:spacing w:line="360" w:lineRule="auto"/>
+              <w:rPr>
+                <w:rFonts w:asciiTheme="minorBidi" w:hAnsiTheme="minorBidi"/>
+                <w:rtl/>
+              </w:rPr>
+            </w:pPr>
+            <w:r>
+              <w:rPr>
+                <w:rFonts w:asciiTheme="minorBidi" w:hAnsiTheme="minorBidi" w:hint="cs"/>
                 <w:rtl/>
               </w:rPr>
               <w:t>יוד7 שיעור2 מחשב ד'</w:t>
@@ -2470,6 +2504,30 @@
               <w:spacing w:line="360" w:lineRule="auto"/>
               <w:rPr>
                 <w:rFonts w:asciiTheme="minorBidi" w:hAnsiTheme="minorBidi"/>
+              </w:rPr>
+            </w:pPr>
+            <w:r>
+              <w:rPr>
+                <w:rFonts w:asciiTheme="minorBidi" w:hAnsiTheme="minorBidi" w:hint="cs"/>
+                <w:highlight w:val="green"/>
+                <w:rtl/>
+              </w:rPr>
+              <w:t xml:space="preserve">יוד11 שיעור בנים עם גלית בחדר </w:t>
+            </w:r>
+            <w:r>
+              <w:rPr>
+                <w:rFonts w:asciiTheme="minorBidi" w:hAnsiTheme="minorBidi" w:hint="cs"/>
+                <w:highlight w:val="green"/>
+                <w:rtl/>
+              </w:rPr>
+              <w:t>213</w:t>
+            </w:r>
+          </w:p>
+          <w:p>
+            <w:pPr>
+              <w:spacing w:line="360" w:lineRule="auto"/>
+              <w:rPr>
+                <w:rFonts w:asciiTheme="minorBidi" w:hAnsiTheme="minorBidi"/>
                 <w:rtl/>
               </w:rPr>
             </w:pPr>
@@ -2509,6 +2567,23 @@
                 <w:rtl/>
               </w:rPr>
               <w:t>מתמט' לתלמידי ערן יתקיים בחדר 214 בזום.</w:t>
+            </w:r>
+          </w:p>
+          <w:p>
+            <w:pPr>
+              <w:spacing w:line="360" w:lineRule="auto"/>
+              <w:rPr>
+                <w:rFonts w:asciiTheme="minorBidi" w:hAnsiTheme="minorBidi"/>
+                <w:rtl/>
+              </w:rPr>
+            </w:pPr>
+            <w:r>
+              <w:rPr>
+                <w:rFonts w:asciiTheme="minorBidi" w:hAnsiTheme="minorBidi" w:hint="cs"/>
+                <w:highlight w:val="green"/>
+                <w:rtl/>
+              </w:rPr>
+              <w:t>אין מתמטיקה עם ורד צרפתי.</w:t>
             </w:r>
           </w:p>
         </w:tc>
@@ -2614,6 +2689,28 @@
                 <w:rFonts w:hint="cs"/>
                 <w:rtl/>
               </w:rPr>
+              <w:t xml:space="preserve">, </w:t>
+            </w:r>
+            <w:r>
+              <w:rPr>
+                <w:rFonts w:hint="cs"/>
+                <w:highlight w:val="green"/>
+                <w:rtl/>
+              </w:rPr>
+              <w:t>יניב ממון</w:t>
+            </w:r>
+            <w:r>
+              <w:rPr>
+                <w:rFonts w:hint="cs"/>
+                <w:rtl/>
+              </w:rPr>
+              <w:t xml:space="preserve"> </w:t>
+            </w:r>
+            <w:r>
+              <w:rPr>
+                <w:rFonts w:hint="cs"/>
+                <w:rtl/>
+              </w:rPr>
               <w:t xml:space="preserve"> ואלה קלר</w:t>
             </w:r>
             <w:r>
@@ -2681,10 +2778,69 @@
             <w:r>
               <w:rPr>
                 <w:rFonts w:asciiTheme="minorBidi" w:hAnsiTheme="minorBidi" w:hint="cs"/>
+                <w:highlight w:val="green"/>
+                <w:rtl/>
+              </w:rPr>
+              <w:t>אין מתמטיקה עם ורד צרפתי</w:t>
+            </w:r>
+            <w:r>
+              <w:rPr>
+                <w:rFonts w:asciiTheme="minorBidi" w:hAnsiTheme="minorBidi" w:hint="cs"/>
+                <w:rtl/>
+              </w:rPr>
+              <w:t>.</w:t>
+            </w:r>
+          </w:p>
+          <w:p>
+            <w:pPr>
+              <w:spacing w:line="360" w:lineRule="auto"/>
+              <w:rPr>
+                <w:rFonts w:asciiTheme="minorBidi" w:hAnsiTheme="minorBidi"/>
+                <w:rtl/>
+              </w:rPr>
+            </w:pPr>
+            <w:r>
+              <w:rPr>
+                <w:rFonts w:asciiTheme="minorBidi" w:hAnsiTheme="minorBidi" w:hint="cs"/>
                 <w:rtl/>
               </w:rPr>
               <w:t>יא10 שיעור5+6 אנגלית עם ורד</w:t>
             </w:r>
+          </w:p>
+          <w:p>
+            <w:pPr>
+              <w:spacing w:line="360" w:lineRule="auto"/>
+              <w:rPr>
+                <w:rFonts w:asciiTheme="minorBidi" w:hAnsiTheme="minorBidi"/>
+                <w:rtl/>
+              </w:rPr>
+            </w:pPr>
+            <w:r>
+              <w:rPr>
+                <w:rFonts w:asciiTheme="minorBidi" w:hAnsiTheme="minorBidi" w:hint="cs"/>
+                <w:highlight w:val="green"/>
+                <w:rtl/>
+              </w:rPr>
+              <w:t xml:space="preserve">יא11 שיעור8+9 </w:t>
+            </w:r>
+            <w:r>
+              <w:rPr>
+                <w:rFonts w:asciiTheme="minorBidi" w:hAnsiTheme="minorBidi" w:hint="cs"/>
+                <w:highlight w:val="green"/>
+                <w:rtl/>
+              </w:rPr>
+              <w:t xml:space="preserve">מטלה א-סינכרונית </w:t>
+            </w:r>
+            <w:proofErr w:type="spellStart"/>
+            <w:r>
+              <w:rPr>
+                <w:rFonts w:asciiTheme="minorBidi" w:hAnsiTheme="minorBidi" w:hint="cs"/>
+                <w:highlight w:val="green"/>
+                <w:rtl/>
+              </w:rPr>
+              <w:t>בהסטוריה</w:t>
+            </w:r>
+            <w:proofErr w:type="spellEnd"/>
           </w:p>
           <w:p>
             <w:pPr>
@@ -3192,6 +3348,41 @@
                 <w:rtl/>
               </w:rPr>
               <w:t xml:space="preserve"> רק לבנות.</w:t>
+            </w:r>
+          </w:p>
+          <w:p>
+            <w:pPr>
+              <w:spacing w:line="360" w:lineRule="auto"/>
+              <w:rPr>
+                <w:rFonts w:asciiTheme="minorBidi" w:hAnsiTheme="minorBidi"/>
+                <w:rtl/>
+              </w:rPr>
+            </w:pPr>
+            <w:r>
+              <w:rPr>
+                <w:rFonts w:asciiTheme="minorBidi" w:hAnsiTheme="minorBidi" w:hint="cs"/>
+                <w:highlight w:val="green"/>
+                <w:rtl/>
+              </w:rPr>
+              <w:t xml:space="preserve">מגמת </w:t>
+            </w:r>
+            <w:proofErr w:type="spellStart"/>
+            <w:r>
+              <w:rPr>
+                <w:rFonts w:asciiTheme="minorBidi" w:hAnsiTheme="minorBidi" w:hint="cs"/>
+                <w:highlight w:val="green"/>
+                <w:rtl/>
+              </w:rPr>
+              <w:t>חנג</w:t>
+            </w:r>
+            <w:proofErr w:type="spellEnd"/>
+            <w:r>
+              <w:rPr>
+                <w:rFonts w:asciiTheme="minorBidi" w:hAnsiTheme="minorBidi" w:hint="cs"/>
+                <w:highlight w:val="green"/>
+                <w:rtl/>
+              </w:rPr>
+              <w:t xml:space="preserve"> אין שיעור 3+4 עם יניב</w:t>
             </w:r>
             <w:r>
               <w:rPr>

</xml_diff>

<commit_message>
updated first.docx. 1.2.2022, 14:28:58
</commit_message>
<xml_diff>
--- a/first.docx
+++ b/first.docx
@@ -4,8 +4,15 @@
   <w:body>
     <w:p>
       <w:pPr>
+        <w:spacing w:line="360" w:lineRule="auto"/>
         <w:jc w:val="center"/>
         <w:rPr>
+          <w:b/>
+          <w:bCs/>
+          <w:color w:val="00B050"/>
+          <w:sz w:val="32"/>
+          <w:szCs w:val="32"/>
+          <w:u w:val="single"/>
           <w:rtl/>
         </w:rPr>
       </w:pPr>
@@ -35,23 +42,36 @@
           <w:u w:val="single"/>
           <w:rtl/>
         </w:rPr>
-        <w:t xml:space="preserve"> מערכת יום שלישי 1.2.2022</w:t>
+        <w:t xml:space="preserve"> מערכת יום רביעי </w:t>
+      </w:r>
+      <w:r>
+        <w:rPr>
+          <w:rFonts w:hint="cs"/>
+          <w:b/>
+          <w:bCs/>
+          <w:color w:val="00B050"/>
+          <w:sz w:val="32"/>
+          <w:szCs w:val="32"/>
+          <w:u w:val="single"/>
+          <w:rtl/>
+        </w:rPr>
+        <w:t>2.2.2022</w:t>
       </w:r>
     </w:p>
     <w:tbl>
       <w:tblPr>
         <w:tblStyle w:val="a3"/>
         <w:bidiVisual/>
-        <w:tblW w:w="10774" w:type="dxa"/>
-        <w:tblInd w:w="-129" w:type="dxa"/>
+        <w:tblW w:w="10756" w:type="dxa"/>
+        <w:tblInd w:w="140" w:type="dxa"/>
         <w:tblLook w:val="04A0" w:firstRow="1" w:lastRow="0" w:firstColumn="1" w:lastColumn="0" w:noHBand="0" w:noVBand="1"/>
       </w:tblPr>
       <w:tblGrid>
-        <w:gridCol w:w="1276"/>
-        <w:gridCol w:w="2815"/>
+        <w:gridCol w:w="1134"/>
+        <w:gridCol w:w="2688"/>
         <w:gridCol w:w="1842"/>
         <w:gridCol w:w="1984"/>
-        <w:gridCol w:w="2857"/>
+        <w:gridCol w:w="3108"/>
       </w:tblGrid>
       <w:tr>
         <w:trPr>
@@ -59,7 +79,7 @@
         </w:trPr>
         <w:tc>
           <w:tcPr>
-            <w:tcW w:w="1276" w:type="dxa"/>
+            <w:tcW w:w="1134" w:type="dxa"/>
             <w:tcBorders>
               <w:top w:val="thickThinSmallGap" w:sz="24" w:space="0" w:color="000000"/>
               <w:left w:val="thinThickSmallGap" w:sz="24" w:space="0" w:color="000000"/>
@@ -84,7 +104,7 @@
         </w:tc>
         <w:tc>
           <w:tcPr>
-            <w:tcW w:w="9498" w:type="dxa"/>
+            <w:tcW w:w="9622" w:type="dxa"/>
             <w:gridSpan w:val="4"/>
             <w:tcBorders>
               <w:top w:val="thickThinSmallGap" w:sz="24" w:space="0" w:color="000000"/>
@@ -99,128 +119,42 @@
                 <w:ilvl w:val="0"/>
                 <w:numId w:val="1"/>
               </w:numPr>
-              <w:spacing w:line="360" w:lineRule="auto"/>
-              <w:rPr>
-                <w:b/>
-                <w:bCs/>
-                <w:color w:val="00B050"/>
-                <w:sz w:val="24"/>
-                <w:szCs w:val="24"/>
-                <w:highlight w:val="yellow"/>
-              </w:rPr>
-            </w:pPr>
-            <w:r>
-              <w:rPr>
-                <w:rFonts w:hint="cs"/>
-                <w:b/>
-                <w:bCs/>
-                <w:color w:val="00B050"/>
-                <w:sz w:val="24"/>
-                <w:szCs w:val="24"/>
-                <w:highlight w:val="yellow"/>
-                <w:rtl/>
-              </w:rPr>
-              <w:t>יום משפחה שמח !!</w:t>
-            </w:r>
-          </w:p>
-          <w:p>
-            <w:pPr>
-              <w:pStyle w:val="a4"/>
-              <w:numPr>
-                <w:ilvl w:val="0"/>
-                <w:numId w:val="1"/>
-              </w:numPr>
-              <w:spacing w:line="360" w:lineRule="auto"/>
-              <w:rPr>
-                <w:b/>
-                <w:bCs/>
-                <w:sz w:val="24"/>
-                <w:szCs w:val="24"/>
-              </w:rPr>
-            </w:pPr>
-            <w:r>
-              <w:rPr>
-                <w:rFonts w:hint="cs"/>
-                <w:b/>
-                <w:bCs/>
-                <w:sz w:val="24"/>
-                <w:szCs w:val="24"/>
-                <w:rtl/>
-              </w:rPr>
-              <w:t>מועצה פדגוגית 12.</w:t>
-            </w:r>
-            <w:r>
-              <w:rPr>
-                <w:rFonts w:hint="cs"/>
-                <w:b/>
-                <w:bCs/>
-                <w:sz w:val="24"/>
-                <w:szCs w:val="24"/>
-                <w:rtl/>
-              </w:rPr>
-              <w:t>15 בזום</w:t>
-            </w:r>
-          </w:p>
-          <w:p>
-            <w:pPr>
-              <w:pStyle w:val="a4"/>
-              <w:numPr>
-                <w:ilvl w:val="0"/>
-                <w:numId w:val="1"/>
-              </w:numPr>
-              <w:spacing w:line="360" w:lineRule="auto"/>
-              <w:rPr>
-                <w:b/>
-                <w:bCs/>
-                <w:sz w:val="24"/>
-                <w:szCs w:val="24"/>
-              </w:rPr>
-            </w:pPr>
-            <w:r>
-              <w:rPr>
-                <w:rFonts w:hint="cs"/>
-                <w:b/>
-                <w:bCs/>
-                <w:sz w:val="24"/>
-                <w:szCs w:val="24"/>
-                <w:rtl/>
-              </w:rPr>
-              <w:t xml:space="preserve">נבחרת כדוריד יוצאת לקריית מוצקין בליווי ברוך </w:t>
-            </w:r>
-            <w:r>
-              <w:rPr>
-                <w:rFonts w:hint="cs"/>
-                <w:b/>
-                <w:bCs/>
-                <w:sz w:val="24"/>
-                <w:szCs w:val="24"/>
-                <w:rtl/>
-              </w:rPr>
-              <w:t xml:space="preserve">וחמוטל  </w:t>
-            </w:r>
-            <w:r>
-              <w:rPr>
-                <w:rFonts w:hint="cs"/>
-                <w:b/>
-                <w:bCs/>
-                <w:sz w:val="24"/>
-                <w:szCs w:val="24"/>
-                <w:rtl/>
-              </w:rPr>
-              <w:t xml:space="preserve"> בשעה 10.15</w:t>
-            </w:r>
-          </w:p>
-          <w:p>
-            <w:pPr>
-              <w:spacing w:line="360" w:lineRule="auto"/>
-              <w:rPr>
-                <w:b/>
-                <w:bCs/>
-                <w:sz w:val="24"/>
-                <w:szCs w:val="24"/>
-                <w:rtl/>
-              </w:rPr>
-            </w:pPr>
+              <w:spacing w:line="276" w:lineRule="auto"/>
+              <w:rPr>
+                <w:b/>
+                <w:bCs/>
+                <w:rtl/>
+              </w:rPr>
+            </w:pPr>
+            <w:r>
+              <w:rPr>
+                <w:rFonts w:hint="cs"/>
+                <w:b/>
+                <w:bCs/>
+                <w:rtl/>
+              </w:rPr>
+              <w:t xml:space="preserve">מעגלי שיח בחטיבות לשנה"ל </w:t>
+            </w:r>
+            <w:proofErr w:type="spellStart"/>
+            <w:r>
+              <w:rPr>
+                <w:rFonts w:hint="cs"/>
+                <w:b/>
+                <w:bCs/>
+                <w:rtl/>
+              </w:rPr>
+              <w:t>תשפ"ג</w:t>
+            </w:r>
+            <w:proofErr w:type="spellEnd"/>
+            <w:r>
+              <w:rPr>
+                <w:rFonts w:hint="cs"/>
+                <w:b/>
+                <w:bCs/>
+                <w:rtl/>
+              </w:rPr>
+              <w:t xml:space="preserve">  בזום מ12.00.</w:t>
+            </w:r>
           </w:p>
         </w:tc>
       </w:tr>
@@ -230,7 +164,7 @@
         </w:trPr>
         <w:tc>
           <w:tcPr>
-            <w:tcW w:w="1276" w:type="dxa"/>
+            <w:tcW w:w="1134" w:type="dxa"/>
             <w:tcBorders>
               <w:top w:val="thickThinSmallGap" w:sz="24" w:space="0" w:color="000000"/>
               <w:left w:val="thinThickSmallGap" w:sz="24" w:space="0" w:color="000000"/>
@@ -267,12 +201,11 @@
         </w:tc>
         <w:tc>
           <w:tcPr>
-            <w:tcW w:w="2815" w:type="dxa"/>
+            <w:tcW w:w="2688" w:type="dxa"/>
             <w:tcBorders>
               <w:top w:val="thickThinSmallGap" w:sz="24" w:space="0" w:color="000000"/>
               <w:right w:val="thickThinSmallGap" w:sz="24" w:space="0" w:color="000000"/>
             </w:tcBorders>
-            <w:shd w:val="clear" w:color="auto" w:fill="auto"/>
           </w:tcPr>
           <w:p>
             <w:pPr>
@@ -446,7 +379,6 @@
               <w:top w:val="thickThinSmallGap" w:sz="24" w:space="0" w:color="000000"/>
               <w:right w:val="thickThinSmallGap" w:sz="24" w:space="0" w:color="000000"/>
             </w:tcBorders>
-            <w:shd w:val="clear" w:color="auto" w:fill="auto"/>
           </w:tcPr>
           <w:p>
             <w:pPr>
@@ -493,7 +425,7 @@
                 <w:szCs w:val="20"/>
                 <w:rtl/>
               </w:rPr>
-              <w:t>מאיה זאב</w:t>
+              <w:t>עדי תדהר</w:t>
             </w:r>
           </w:p>
           <w:p>
@@ -516,7 +448,7 @@
                 <w:szCs w:val="20"/>
                 <w:rtl/>
               </w:rPr>
-              <w:t>שרה יחיאל</w:t>
+              <w:t>שונית</w:t>
             </w:r>
           </w:p>
           <w:p>
@@ -539,7 +471,7 @@
                 <w:szCs w:val="20"/>
                 <w:rtl/>
               </w:rPr>
-              <w:t>אורי נווה</w:t>
+              <w:t>ליה</w:t>
             </w:r>
           </w:p>
           <w:p>
@@ -562,21 +494,8 @@
                 <w:szCs w:val="20"/>
                 <w:rtl/>
               </w:rPr>
-              <w:t xml:space="preserve">ערן </w:t>
-            </w:r>
-            <w:proofErr w:type="spellStart"/>
-            <w:r>
-              <w:rPr>
-                <w:rFonts w:hint="cs"/>
-                <w:b/>
-                <w:bCs/>
-                <w:sz w:val="20"/>
-                <w:szCs w:val="20"/>
-                <w:rtl/>
-              </w:rPr>
-              <w:t>רוזנק</w:t>
-            </w:r>
-            <w:proofErr w:type="spellEnd"/>
+              <w:t>חנה</w:t>
+            </w:r>
           </w:p>
           <w:p>
             <w:pPr>
@@ -598,8 +517,20 @@
                 <w:szCs w:val="20"/>
                 <w:rtl/>
               </w:rPr>
-              <w:t>ורד צרפתי</w:t>
-            </w:r>
+              <w:t>אורלי חייט</w:t>
+            </w:r>
+          </w:p>
+          <w:p>
+            <w:pPr>
+              <w:spacing w:line="276" w:lineRule="auto"/>
+              <w:rPr>
+                <w:b/>
+                <w:bCs/>
+                <w:sz w:val="20"/>
+                <w:szCs w:val="20"/>
+                <w:rtl/>
+              </w:rPr>
+            </w:pPr>
           </w:p>
           <w:p>
             <w:pPr>
@@ -621,8 +552,147 @@
               <w:top w:val="thickThinSmallGap" w:sz="24" w:space="0" w:color="000000"/>
               <w:right w:val="thickThinSmallGap" w:sz="24" w:space="0" w:color="000000"/>
             </w:tcBorders>
-            <w:shd w:val="clear" w:color="auto" w:fill="auto"/>
           </w:tcPr>
+          <w:p>
+            <w:pPr>
+              <w:spacing w:line="276" w:lineRule="auto"/>
+              <w:rPr>
+                <w:b/>
+                <w:bCs/>
+                <w:sz w:val="20"/>
+                <w:szCs w:val="20"/>
+                <w:u w:val="single"/>
+                <w:rtl/>
+              </w:rPr>
+            </w:pPr>
+            <w:r>
+              <w:rPr>
+                <w:rFonts w:hint="cs"/>
+                <w:b/>
+                <w:bCs/>
+                <w:sz w:val="20"/>
+                <w:szCs w:val="20"/>
+                <w:u w:val="single"/>
+                <w:rtl/>
+              </w:rPr>
+              <w:t>11.50-12.10</w:t>
+            </w:r>
+          </w:p>
+          <w:p>
+            <w:pPr>
+              <w:spacing w:line="276" w:lineRule="auto"/>
+              <w:rPr>
+                <w:b/>
+                <w:bCs/>
+                <w:sz w:val="20"/>
+                <w:szCs w:val="20"/>
+                <w:rtl/>
+              </w:rPr>
+            </w:pPr>
+            <w:r>
+              <w:rPr>
+                <w:rFonts w:hint="cs"/>
+                <w:b/>
+                <w:bCs/>
+                <w:sz w:val="20"/>
+                <w:szCs w:val="20"/>
+                <w:rtl/>
+              </w:rPr>
+              <w:t>עמית רייכמן</w:t>
+            </w:r>
+          </w:p>
+          <w:p>
+            <w:pPr>
+              <w:spacing w:line="276" w:lineRule="auto"/>
+              <w:rPr>
+                <w:b/>
+                <w:bCs/>
+                <w:sz w:val="20"/>
+                <w:szCs w:val="20"/>
+                <w:rtl/>
+              </w:rPr>
+            </w:pPr>
+            <w:r>
+              <w:rPr>
+                <w:rFonts w:hint="cs"/>
+                <w:b/>
+                <w:bCs/>
+                <w:sz w:val="20"/>
+                <w:szCs w:val="20"/>
+                <w:rtl/>
+              </w:rPr>
+              <w:t>מאיה זאב</w:t>
+            </w:r>
+          </w:p>
+          <w:p>
+            <w:pPr>
+              <w:spacing w:line="276" w:lineRule="auto"/>
+              <w:rPr>
+                <w:b/>
+                <w:bCs/>
+                <w:sz w:val="20"/>
+                <w:szCs w:val="20"/>
+                <w:rtl/>
+              </w:rPr>
+            </w:pPr>
+            <w:r>
+              <w:rPr>
+                <w:rFonts w:hint="cs"/>
+                <w:b/>
+                <w:bCs/>
+                <w:sz w:val="20"/>
+                <w:szCs w:val="20"/>
+                <w:rtl/>
+              </w:rPr>
+              <w:t>גל סגל</w:t>
+            </w:r>
+          </w:p>
+          <w:p>
+            <w:pPr>
+              <w:spacing w:line="276" w:lineRule="auto"/>
+              <w:rPr>
+                <w:b/>
+                <w:bCs/>
+                <w:sz w:val="20"/>
+                <w:szCs w:val="20"/>
+                <w:rtl/>
+              </w:rPr>
+            </w:pPr>
+            <w:r>
+              <w:rPr>
+                <w:rFonts w:hint="cs"/>
+                <w:b/>
+                <w:bCs/>
+                <w:sz w:val="20"/>
+                <w:szCs w:val="20"/>
+                <w:rtl/>
+              </w:rPr>
+              <w:t>ורד צרפתי</w:t>
+            </w:r>
+          </w:p>
+          <w:p>
+            <w:pPr>
+              <w:spacing w:line="276" w:lineRule="auto"/>
+              <w:rPr>
+                <w:b/>
+                <w:bCs/>
+                <w:sz w:val="20"/>
+                <w:szCs w:val="20"/>
+                <w:rtl/>
+              </w:rPr>
+            </w:pPr>
+            <w:r>
+              <w:rPr>
+                <w:rFonts w:hint="cs"/>
+                <w:b/>
+                <w:bCs/>
+                <w:sz w:val="20"/>
+                <w:szCs w:val="20"/>
+                <w:rtl/>
+              </w:rPr>
+              <w:t>עידית כהן</w:t>
+            </w:r>
+          </w:p>
           <w:p>
             <w:pPr>
               <w:spacing w:line="276" w:lineRule="auto"/>
@@ -638,12 +708,11 @@
         </w:tc>
         <w:tc>
           <w:tcPr>
-            <w:tcW w:w="2857" w:type="dxa"/>
+            <w:tcW w:w="3108" w:type="dxa"/>
             <w:tcBorders>
               <w:top w:val="thickThinSmallGap" w:sz="24" w:space="0" w:color="000000"/>
               <w:right w:val="thickThinSmallGap" w:sz="24" w:space="0" w:color="000000"/>
             </w:tcBorders>
-            <w:shd w:val="clear" w:color="auto" w:fill="auto"/>
           </w:tcPr>
           <w:p>
             <w:pPr>
@@ -653,19 +722,173 @@
                 <w:bCs/>
                 <w:sz w:val="20"/>
                 <w:szCs w:val="20"/>
-                <w:rtl/>
-              </w:rPr>
-            </w:pPr>
+                <w:u w:val="single"/>
+                <w:rtl/>
+              </w:rPr>
+            </w:pPr>
+            <w:r>
+              <w:rPr>
+                <w:rFonts w:hint="cs"/>
+                <w:b/>
+                <w:bCs/>
+                <w:sz w:val="20"/>
+                <w:szCs w:val="20"/>
+                <w:u w:val="single"/>
+                <w:rtl/>
+              </w:rPr>
+              <w:t>13.45-13.55</w:t>
+            </w:r>
+          </w:p>
+          <w:p>
+            <w:pPr>
+              <w:spacing w:line="276" w:lineRule="auto"/>
+              <w:rPr>
+                <w:b/>
+                <w:bCs/>
+                <w:sz w:val="20"/>
+                <w:szCs w:val="20"/>
+                <w:rtl/>
+              </w:rPr>
+            </w:pPr>
+            <w:r>
+              <w:rPr>
+                <w:rFonts w:hint="cs"/>
+                <w:b/>
+                <w:bCs/>
+                <w:sz w:val="20"/>
+                <w:szCs w:val="20"/>
+                <w:rtl/>
+              </w:rPr>
+              <w:t xml:space="preserve">גליה </w:t>
+            </w:r>
+            <w:proofErr w:type="spellStart"/>
+            <w:r>
+              <w:rPr>
+                <w:rFonts w:hint="cs"/>
+                <w:b/>
+                <w:bCs/>
+                <w:sz w:val="20"/>
+                <w:szCs w:val="20"/>
+                <w:rtl/>
+              </w:rPr>
+              <w:t>ספז</w:t>
+            </w:r>
+            <w:proofErr w:type="spellEnd"/>
+          </w:p>
+          <w:p>
+            <w:pPr>
+              <w:spacing w:line="276" w:lineRule="auto"/>
+              <w:rPr>
+                <w:b/>
+                <w:bCs/>
+                <w:sz w:val="20"/>
+                <w:szCs w:val="20"/>
+                <w:rtl/>
+              </w:rPr>
+            </w:pPr>
+            <w:r>
+              <w:rPr>
+                <w:rFonts w:hint="cs"/>
+                <w:b/>
+                <w:bCs/>
+                <w:sz w:val="20"/>
+                <w:szCs w:val="20"/>
+                <w:rtl/>
+              </w:rPr>
+              <w:t>מוטי מור</w:t>
+            </w:r>
+          </w:p>
+          <w:p>
+            <w:pPr>
+              <w:spacing w:line="276" w:lineRule="auto"/>
+              <w:rPr>
+                <w:b/>
+                <w:bCs/>
+                <w:sz w:val="20"/>
+                <w:szCs w:val="20"/>
+                <w:rtl/>
+              </w:rPr>
+            </w:pPr>
+            <w:r>
+              <w:rPr>
+                <w:rFonts w:hint="cs"/>
+                <w:b/>
+                <w:bCs/>
+                <w:sz w:val="20"/>
+                <w:szCs w:val="20"/>
+                <w:rtl/>
+              </w:rPr>
+              <w:t>איילה נאמני</w:t>
+            </w:r>
+          </w:p>
+          <w:p>
+            <w:pPr>
+              <w:spacing w:line="276" w:lineRule="auto"/>
+              <w:rPr>
+                <w:b/>
+                <w:bCs/>
+                <w:sz w:val="20"/>
+                <w:szCs w:val="20"/>
+                <w:rtl/>
+              </w:rPr>
+            </w:pPr>
+            <w:r>
+              <w:rPr>
+                <w:rFonts w:hint="cs"/>
+                <w:b/>
+                <w:bCs/>
+                <w:sz w:val="20"/>
+                <w:szCs w:val="20"/>
+                <w:rtl/>
+              </w:rPr>
+              <w:t xml:space="preserve">ערן </w:t>
+            </w:r>
+            <w:proofErr w:type="spellStart"/>
+            <w:r>
+              <w:rPr>
+                <w:rFonts w:hint="cs"/>
+                <w:b/>
+                <w:bCs/>
+                <w:sz w:val="20"/>
+                <w:szCs w:val="20"/>
+                <w:rtl/>
+              </w:rPr>
+              <w:t>רוזנק</w:t>
+            </w:r>
+            <w:proofErr w:type="spellEnd"/>
+          </w:p>
+          <w:p>
+            <w:pPr>
+              <w:spacing w:line="276" w:lineRule="auto"/>
+              <w:rPr>
+                <w:b/>
+                <w:bCs/>
+                <w:sz w:val="20"/>
+                <w:szCs w:val="20"/>
+                <w:rtl/>
+              </w:rPr>
+            </w:pPr>
+            <w:r>
+              <w:rPr>
+                <w:rFonts w:hint="cs"/>
+                <w:b/>
+                <w:bCs/>
+                <w:sz w:val="20"/>
+                <w:szCs w:val="20"/>
+                <w:rtl/>
+              </w:rPr>
+              <w:t>עודד</w:t>
+            </w:r>
           </w:p>
         </w:tc>
       </w:tr>
       <w:tr>
         <w:trPr>
-          <w:trHeight w:val="1121"/>
+          <w:trHeight w:val="791"/>
         </w:trPr>
         <w:tc>
           <w:tcPr>
-            <w:tcW w:w="1276" w:type="dxa"/>
+            <w:tcW w:w="1134" w:type="dxa"/>
             <w:tcBorders>
               <w:left w:val="thinThickSmallGap" w:sz="24" w:space="0" w:color="000000"/>
               <w:right w:val="thickThinSmallGap" w:sz="24" w:space="0" w:color="000000"/>
@@ -701,105 +924,321 @@
         </w:tc>
         <w:tc>
           <w:tcPr>
-            <w:tcW w:w="9498" w:type="dxa"/>
+            <w:tcW w:w="9622" w:type="dxa"/>
             <w:gridSpan w:val="4"/>
             <w:tcBorders>
               <w:right w:val="thickThinSmallGap" w:sz="24" w:space="0" w:color="000000"/>
             </w:tcBorders>
-            <w:shd w:val="clear" w:color="auto" w:fill="auto"/>
           </w:tcPr>
           <w:p>
             <w:pPr>
               <w:spacing w:line="360" w:lineRule="auto"/>
               <w:rPr>
-                <w:b/>
-                <w:bCs/>
-                <w:rtl/>
-              </w:rPr>
-            </w:pPr>
-          </w:p>
-          <w:p>
-            <w:pPr>
-              <w:spacing w:line="360" w:lineRule="auto"/>
-              <w:rPr>
-                <w:b/>
-                <w:bCs/>
-                <w:rtl/>
-              </w:rPr>
-            </w:pPr>
-            <w:r>
-              <w:rPr>
-                <w:rFonts w:hint="cs"/>
-                <w:b/>
-                <w:bCs/>
-                <w:rtl/>
-              </w:rPr>
-              <w:t xml:space="preserve">לשון השלמה למועד נבצרים 8.00  </w:t>
-            </w:r>
-            <w:r>
-              <w:rPr>
-                <w:rFonts w:hint="cs"/>
-                <w:b/>
-                <w:bCs/>
-                <w:rtl/>
-              </w:rPr>
-              <w:t xml:space="preserve"> בחדר יב7 </w:t>
-            </w:r>
-          </w:p>
-          <w:p>
-            <w:pPr>
-              <w:spacing w:line="360" w:lineRule="auto"/>
-              <w:rPr>
-                <w:b/>
-                <w:bCs/>
-                <w:rtl/>
-              </w:rPr>
-            </w:pPr>
-          </w:p>
-          <w:p>
-            <w:pPr>
-              <w:spacing w:line="360" w:lineRule="auto"/>
-              <w:rPr>
-                <w:rtl/>
-              </w:rPr>
-            </w:pPr>
-            <w:r>
-              <w:rPr>
-                <w:rFonts w:hint="cs"/>
-                <w:rtl/>
-              </w:rPr>
-              <w:t>יוד4 שיעור3 +4 עם שחר יפרח</w:t>
-            </w:r>
-          </w:p>
-          <w:p>
-            <w:pPr>
-              <w:spacing w:line="360" w:lineRule="auto"/>
-              <w:rPr>
-                <w:rtl/>
-              </w:rPr>
-            </w:pPr>
-            <w:r>
-              <w:rPr>
-                <w:rFonts w:hint="cs"/>
-                <w:rtl/>
-              </w:rPr>
-              <w:t xml:space="preserve">אנגלית עם אביעד </w:t>
-            </w:r>
-            <w:r>
-              <w:rPr>
-                <w:rFonts w:hint="cs"/>
-                <w:b/>
-                <w:bCs/>
-                <w:rtl/>
-              </w:rPr>
-              <w:t>שיעור3</w:t>
-            </w:r>
-            <w:r>
-              <w:rPr>
-                <w:rFonts w:hint="cs"/>
-                <w:rtl/>
-              </w:rPr>
-              <w:t xml:space="preserve"> לומדים בחדר יב9 </w:t>
+                <w:rtl/>
+              </w:rPr>
+            </w:pPr>
+            <w:r>
+              <w:rPr>
+                <w:rFonts w:ascii="Arial" w:hAnsi="Arial" w:cs="Arial"/>
+                <w:b/>
+                <w:bCs/>
+                <w:color w:val="000000"/>
+                <w:rtl/>
+              </w:rPr>
+              <w:t>יוד 3,4,5,6,7,11,12</w:t>
+            </w:r>
+            <w:r>
+              <w:rPr>
+                <w:rFonts w:ascii="Arial" w:hAnsi="Arial" w:cs="Arial"/>
+                <w:b/>
+                <w:bCs/>
+                <w:color w:val="000000"/>
+              </w:rPr>
+              <w:t>.</w:t>
+            </w:r>
+            <w:r>
+              <w:rPr>
+                <w:rFonts w:hint="cs"/>
+                <w:rtl/>
+              </w:rPr>
+              <w:t xml:space="preserve"> יציאה </w:t>
+            </w:r>
+            <w:r>
+              <w:rPr>
+                <w:rFonts w:hint="cs"/>
+                <w:rtl/>
+              </w:rPr>
+              <w:t xml:space="preserve">8.30 מביה"ס </w:t>
+            </w:r>
+            <w:r>
+              <w:rPr>
+                <w:rFonts w:ascii="Arial" w:hAnsi="Arial" w:cs="Arial"/>
+                <w:b/>
+                <w:bCs/>
+                <w:color w:val="000000"/>
+                <w:rtl/>
+              </w:rPr>
+              <w:t>- פעילות חקלאי</w:t>
+            </w:r>
+            <w:r>
+              <w:rPr>
+                <w:rFonts w:ascii="Arial" w:hAnsi="Arial" w:cs="Arial" w:hint="cs"/>
+                <w:b/>
+                <w:bCs/>
+                <w:color w:val="000000"/>
+                <w:rtl/>
+              </w:rPr>
+              <w:t xml:space="preserve">ת במסגרת </w:t>
+            </w:r>
+            <w:r>
+              <w:rPr>
+                <w:rFonts w:ascii="Arial" w:hAnsi="Arial" w:cs="Arial"/>
+                <w:b/>
+                <w:bCs/>
+                <w:color w:val="000000"/>
+                <w:rtl/>
+              </w:rPr>
+              <w:t>השומר החדש</w:t>
+            </w:r>
+            <w:r>
+              <w:rPr>
+                <w:rFonts w:ascii="Arial" w:hAnsi="Arial" w:cs="Arial" w:hint="cs"/>
+                <w:b/>
+                <w:bCs/>
+                <w:color w:val="000000"/>
+                <w:rtl/>
+              </w:rPr>
+              <w:t>.</w:t>
+            </w:r>
+          </w:p>
+          <w:p>
+            <w:pPr>
+              <w:spacing w:line="360" w:lineRule="auto"/>
+              <w:rPr>
+                <w:rtl/>
+              </w:rPr>
+            </w:pPr>
+            <w:r>
+              <w:rPr>
+                <w:rFonts w:hint="cs"/>
+                <w:rtl/>
+              </w:rPr>
+              <w:t xml:space="preserve">בליווי עומר ח. דנית, נטע ב. עינת, נטע ק. ליטל. שחר פ, מתן </w:t>
+            </w:r>
+            <w:proofErr w:type="spellStart"/>
+            <w:r>
+              <w:rPr>
+                <w:rFonts w:hint="cs"/>
+                <w:rtl/>
+              </w:rPr>
+              <w:t>נורי</w:t>
+            </w:r>
+            <w:proofErr w:type="spellEnd"/>
+            <w:r>
+              <w:rPr>
+                <w:rFonts w:hint="cs"/>
+                <w:rtl/>
+              </w:rPr>
+              <w:t xml:space="preserve">, ברוך  קרן עייני.  </w:t>
+            </w:r>
+          </w:p>
+          <w:p>
+            <w:pPr>
+              <w:spacing w:line="360" w:lineRule="auto"/>
+              <w:rPr>
+                <w:b/>
+                <w:bCs/>
+                <w:rtl/>
+              </w:rPr>
+            </w:pPr>
+            <w:r>
+              <w:rPr>
+                <w:rFonts w:hint="cs"/>
+                <w:b/>
+                <w:bCs/>
+                <w:rtl/>
+              </w:rPr>
+              <w:t>שעת0 מתקיימת כסדרה.</w:t>
+            </w:r>
+          </w:p>
+          <w:p>
+            <w:pPr>
+              <w:spacing w:line="360" w:lineRule="auto"/>
+              <w:rPr>
+                <w:b/>
+                <w:bCs/>
+                <w:rtl/>
+              </w:rPr>
+            </w:pPr>
+            <w:r>
+              <w:rPr>
+                <w:rFonts w:ascii="Arial" w:hAnsi="Arial" w:cs="Arial"/>
+                <w:b/>
+                <w:bCs/>
+                <w:color w:val="000000"/>
+                <w:rtl/>
+              </w:rPr>
+              <w:t xml:space="preserve">מבחן </w:t>
+            </w:r>
+            <w:proofErr w:type="spellStart"/>
+            <w:r>
+              <w:rPr>
+                <w:rFonts w:ascii="Arial" w:hAnsi="Arial" w:cs="Arial"/>
+                <w:b/>
+                <w:bCs/>
+                <w:color w:val="000000"/>
+                <w:rtl/>
+              </w:rPr>
+              <w:t>הסטוריה</w:t>
+            </w:r>
+            <w:proofErr w:type="spellEnd"/>
+            <w:r>
+              <w:rPr>
+                <w:rFonts w:ascii="Arial" w:hAnsi="Arial" w:cs="Arial"/>
+                <w:b/>
+                <w:bCs/>
+                <w:color w:val="000000"/>
+                <w:rtl/>
+              </w:rPr>
+              <w:t xml:space="preserve"> יוד8</w:t>
+            </w:r>
+            <w:r>
+              <w:rPr>
+                <w:rFonts w:ascii="Arial" w:hAnsi="Arial" w:cs="Arial" w:hint="cs"/>
+                <w:b/>
+                <w:bCs/>
+                <w:color w:val="000000"/>
+                <w:rtl/>
+              </w:rPr>
+              <w:t xml:space="preserve"> בשיעור3+4. בהשגחת </w:t>
+            </w:r>
+            <w:r>
+              <w:rPr>
+                <w:rFonts w:hint="cs"/>
+                <w:b/>
+                <w:bCs/>
+                <w:rtl/>
+              </w:rPr>
+              <w:t>אילה.</w:t>
+            </w:r>
+            <w:r>
+              <w:rPr>
+                <w:rFonts w:hint="cs"/>
+                <w:b/>
+                <w:bCs/>
+                <w:rtl/>
+              </w:rPr>
+              <w:t xml:space="preserve">  (מצטרפים נבצרים מיוד1+2)</w:t>
+            </w:r>
+          </w:p>
+          <w:p>
+            <w:pPr>
+              <w:spacing w:line="360" w:lineRule="auto"/>
+              <w:rPr>
+                <w:b/>
+                <w:bCs/>
+                <w:rtl/>
+              </w:rPr>
+            </w:pPr>
+          </w:p>
+          <w:p>
+            <w:pPr>
+              <w:spacing w:line="360" w:lineRule="auto"/>
+              <w:rPr>
+                <w:b/>
+                <w:bCs/>
+                <w:rtl/>
+              </w:rPr>
+            </w:pPr>
+            <w:r>
+              <w:rPr>
+                <w:rFonts w:hint="cs"/>
+                <w:b/>
+                <w:bCs/>
+                <w:rtl/>
+              </w:rPr>
+              <w:t xml:space="preserve">יוד1+2 שיעור2 מתמט' רק לתלמידי 3 יחל. </w:t>
+            </w:r>
+          </w:p>
+          <w:p>
+            <w:pPr>
+              <w:spacing w:line="360" w:lineRule="auto"/>
+              <w:rPr>
+                <w:rtl/>
+              </w:rPr>
+            </w:pPr>
+            <w:r>
+              <w:rPr>
+                <w:rFonts w:hint="cs"/>
+                <w:rtl/>
+              </w:rPr>
+              <w:t>יוד1 שיעור3 ספרות עם גל.</w:t>
+            </w:r>
+            <w:r>
+              <w:rPr>
+                <w:rFonts w:hint="cs"/>
+                <w:rtl/>
+              </w:rPr>
+              <w:t xml:space="preserve">   שיעור6 דיאלוג עם טלי.</w:t>
+            </w:r>
+          </w:p>
+          <w:p>
+            <w:pPr>
+              <w:spacing w:line="360" w:lineRule="auto"/>
+              <w:rPr>
+                <w:rtl/>
+              </w:rPr>
+            </w:pPr>
+            <w:r>
+              <w:rPr>
+                <w:rFonts w:hint="cs"/>
+                <w:rtl/>
+              </w:rPr>
+              <w:t>יוד2 שיעור 3 חינוך עם לילך.</w:t>
+            </w:r>
+          </w:p>
+          <w:p>
+            <w:pPr>
+              <w:spacing w:line="360" w:lineRule="auto"/>
+              <w:rPr>
+                <w:rtl/>
+              </w:rPr>
+            </w:pPr>
+            <w:r>
+              <w:rPr>
+                <w:rFonts w:hint="cs"/>
+                <w:rtl/>
+              </w:rPr>
+              <w:t>יוד9 שיעור2 לשון מאיה לקב' ב</w:t>
+            </w:r>
+            <w:r>
+              <w:rPr>
+                <w:rFonts w:hint="cs"/>
+                <w:rtl/>
+              </w:rPr>
+              <w:t xml:space="preserve">' </w:t>
+            </w:r>
+            <w:r>
+              <w:rPr>
+                <w:rFonts w:hint="cs"/>
+                <w:rtl/>
+              </w:rPr>
+              <w:t xml:space="preserve"> בחדר 413.</w:t>
+            </w:r>
+          </w:p>
+          <w:p>
+            <w:pPr>
+              <w:spacing w:line="360" w:lineRule="auto"/>
+              <w:rPr>
+                <w:rtl/>
+              </w:rPr>
+            </w:pPr>
+            <w:r>
+              <w:rPr>
+                <w:rFonts w:hint="cs"/>
+                <w:rtl/>
+              </w:rPr>
+              <w:t xml:space="preserve">יוד10 </w:t>
             </w:r>
             <w:r>
               <w:rPr>
@@ -812,135 +1251,8 @@
                 <w:rFonts w:hint="cs"/>
                 <w:rtl/>
               </w:rPr>
-              <w:t xml:space="preserve"> 314.</w:t>
-            </w:r>
-            <w:r>
-              <w:rPr>
-                <w:rFonts w:hint="cs"/>
-                <w:b/>
-                <w:bCs/>
-                <w:rtl/>
-              </w:rPr>
-              <w:t xml:space="preserve">   </w:t>
-            </w:r>
-          </w:p>
-          <w:p>
-            <w:pPr>
-              <w:spacing w:line="360" w:lineRule="auto"/>
-              <w:rPr>
-                <w:rtl/>
-              </w:rPr>
-            </w:pPr>
-            <w:r>
-              <w:rPr>
-                <w:rFonts w:hint="cs"/>
-                <w:rtl/>
-              </w:rPr>
-              <w:t>אנגלית יוד8-9 שיעור2 תלמידי אשרת וירדן לומדים יחד בחדר 213 עם אשרת.</w:t>
-            </w:r>
-          </w:p>
-          <w:p>
-            <w:pPr>
-              <w:spacing w:line="360" w:lineRule="auto"/>
-              <w:rPr>
-                <w:rtl/>
-              </w:rPr>
-            </w:pPr>
-            <w:r>
-              <w:rPr>
-                <w:rFonts w:hint="cs"/>
-                <w:rtl/>
-              </w:rPr>
-              <w:t>תלמידי טלי (יוד8)</w:t>
-            </w:r>
-          </w:p>
-          <w:p>
-            <w:pPr>
-              <w:spacing w:line="360" w:lineRule="auto"/>
-              <w:rPr>
-                <w:rtl/>
-              </w:rPr>
-            </w:pPr>
-            <w:r>
-              <w:rPr>
-                <w:rFonts w:hint="cs"/>
-                <w:rtl/>
-              </w:rPr>
-              <w:t xml:space="preserve">יוד9 </w:t>
-            </w:r>
-            <w:r>
-              <w:rPr>
-                <w:rFonts w:hint="cs"/>
-                <w:b/>
-                <w:bCs/>
-                <w:sz w:val="24"/>
-                <w:szCs w:val="24"/>
-                <w:u w:val="single"/>
-                <w:rtl/>
-              </w:rPr>
-              <w:t xml:space="preserve">מבחן </w:t>
-            </w:r>
-            <w:proofErr w:type="spellStart"/>
-            <w:r>
-              <w:rPr>
-                <w:rFonts w:hint="cs"/>
-                <w:b/>
-                <w:bCs/>
-                <w:sz w:val="24"/>
-                <w:szCs w:val="24"/>
-                <w:u w:val="single"/>
-                <w:rtl/>
-              </w:rPr>
-              <w:t>בהסטוריה</w:t>
-            </w:r>
-            <w:proofErr w:type="spellEnd"/>
-            <w:r>
-              <w:rPr>
-                <w:rFonts w:hint="cs"/>
-                <w:sz w:val="24"/>
-                <w:szCs w:val="24"/>
-                <w:rtl/>
-              </w:rPr>
-              <w:t xml:space="preserve"> </w:t>
-            </w:r>
-            <w:r>
-              <w:rPr>
-                <w:rFonts w:hint="cs"/>
-                <w:rtl/>
-              </w:rPr>
-              <w:t xml:space="preserve">8.30-10.00 </w:t>
-            </w:r>
-            <w:r>
-              <w:rPr>
-                <w:rFonts w:hint="cs"/>
-                <w:rtl/>
-              </w:rPr>
-              <w:t xml:space="preserve"> -   חצי כיתה נבחנת בחדר יוד9 בהשגחת מאיה שיעור1 ירדן שיעור2. חצי כיתה נבחנת ביוד12 (217) בהשגחת אודי . </w:t>
-            </w:r>
-            <w:r>
-              <w:rPr>
-                <w:rFonts w:hint="cs"/>
-                <w:b/>
-                <w:bCs/>
-                <w:rtl/>
-              </w:rPr>
-              <w:t>הקראה :</w:t>
-            </w:r>
-            <w:r>
-              <w:rPr>
-                <w:rFonts w:hint="cs"/>
-                <w:rtl/>
-              </w:rPr>
-              <w:t xml:space="preserve"> נטע ב.</w:t>
-            </w:r>
-          </w:p>
-          <w:p>
-            <w:pPr>
-              <w:spacing w:line="360" w:lineRule="auto"/>
-              <w:rPr>
-                <w:rtl/>
-              </w:rPr>
-            </w:pPr>
+              <w:t xml:space="preserve"> מגיעים שיעור2 חינוך פיננסי עם חנה.  שיעור3 לשון עם מאיה. שיעור4 מתמט' עם שרית. מסיימים סוף שיעור זה.</w:t>
+            </w:r>
           </w:p>
         </w:tc>
       </w:tr>
@@ -950,7 +1262,7 @@
         </w:trPr>
         <w:tc>
           <w:tcPr>
-            <w:tcW w:w="1276" w:type="dxa"/>
+            <w:tcW w:w="1134" w:type="dxa"/>
             <w:tcBorders>
               <w:left w:val="thinThickSmallGap" w:sz="24" w:space="0" w:color="000000"/>
               <w:right w:val="thickThinSmallGap" w:sz="24" w:space="0" w:color="000000"/>
@@ -970,12 +1282,9 @@
                 <w:rtl/>
               </w:rPr>
             </w:pPr>
-          </w:p>
-          <w:p>
-            <w:pPr>
-              <w:spacing w:line="360" w:lineRule="auto"/>
-              <w:jc w:val="center"/>
-              <w:rPr>
+            <w:r>
+              <w:rPr>
+                <w:rFonts w:hint="cs"/>
                 <w:b/>
                 <w:bCs/>
                 <w:color w:val="538135" w:themeColor="accent6" w:themeShade="BF"/>
@@ -983,128 +1292,194 @@
                 <w:szCs w:val="28"/>
                 <w:rtl/>
               </w:rPr>
-            </w:pPr>
-            <w:r>
-              <w:rPr>
-                <w:rFonts w:hint="cs"/>
-                <w:b/>
-                <w:bCs/>
-                <w:color w:val="538135" w:themeColor="accent6" w:themeShade="BF"/>
-                <w:sz w:val="28"/>
-                <w:szCs w:val="28"/>
-                <w:rtl/>
-              </w:rPr>
               <w:t>שכבת יא'</w:t>
             </w:r>
           </w:p>
         </w:tc>
         <w:tc>
           <w:tcPr>
-            <w:tcW w:w="9498" w:type="dxa"/>
+            <w:tcW w:w="9622" w:type="dxa"/>
             <w:gridSpan w:val="4"/>
             <w:tcBorders>
               <w:right w:val="thickThinSmallGap" w:sz="24" w:space="0" w:color="000000"/>
             </w:tcBorders>
-            <w:shd w:val="clear" w:color="auto" w:fill="auto"/>
           </w:tcPr>
           <w:p>
             <w:pPr>
               <w:spacing w:line="360" w:lineRule="auto"/>
               <w:rPr>
-                <w:b/>
-                <w:bCs/>
-                <w:rtl/>
-              </w:rPr>
-            </w:pPr>
-            <w:r>
-              <w:rPr>
-                <w:rFonts w:hint="cs"/>
-                <w:b/>
-                <w:bCs/>
-                <w:rtl/>
-              </w:rPr>
-              <w:t xml:space="preserve">אין </w:t>
+                <w:rtl/>
+              </w:rPr>
+            </w:pPr>
+          </w:p>
+          <w:p>
+            <w:pPr>
+              <w:spacing w:line="360" w:lineRule="auto"/>
+              <w:rPr>
+                <w:rtl/>
+              </w:rPr>
+            </w:pPr>
+            <w:r>
+              <w:rPr>
+                <w:rFonts w:hint="cs"/>
+                <w:rtl/>
+              </w:rPr>
+              <w:t xml:space="preserve">אזרחות עולים </w:t>
+            </w:r>
+            <w:r>
+              <w:rPr>
+                <w:rtl/>
+              </w:rPr>
+              <w:t>–</w:t>
+            </w:r>
+            <w:r>
+              <w:rPr>
+                <w:rFonts w:hint="cs"/>
+                <w:rtl/>
+              </w:rPr>
+              <w:t xml:space="preserve"> אין שיעור עם ניצן</w:t>
+            </w:r>
+          </w:p>
+          <w:p>
+            <w:pPr>
+              <w:spacing w:line="360" w:lineRule="auto"/>
+              <w:rPr>
+                <w:rtl/>
+              </w:rPr>
+            </w:pPr>
+            <w:r>
+              <w:rPr>
+                <w:rFonts w:hint="cs"/>
+                <w:rtl/>
+              </w:rPr>
+              <w:t xml:space="preserve">יא7 שיעור1 תנך. שיעור2 </w:t>
+            </w:r>
+            <w:r>
+              <w:rPr>
+                <w:rFonts w:hint="cs"/>
+                <w:rtl/>
+              </w:rPr>
+              <w:t xml:space="preserve">אזרחות עם אורי </w:t>
+            </w:r>
+            <w:r>
+              <w:rPr>
+                <w:rFonts w:hint="cs"/>
+                <w:rtl/>
+              </w:rPr>
+              <w:t xml:space="preserve">, שיעור3 </w:t>
             </w:r>
             <w:proofErr w:type="spellStart"/>
             <w:r>
               <w:rPr>
                 <w:rFonts w:hint="cs"/>
-                <w:b/>
-                <w:bCs/>
-                <w:rtl/>
-              </w:rPr>
-              <w:t>חנ"ג</w:t>
+                <w:rtl/>
+              </w:rPr>
+              <w:t>הסטוריה</w:t>
             </w:r>
             <w:proofErr w:type="spellEnd"/>
             <w:r>
               <w:rPr>
                 <w:rFonts w:hint="cs"/>
-                <w:b/>
-                <w:bCs/>
-                <w:rtl/>
-              </w:rPr>
-              <w:t xml:space="preserve"> עם יניב ממון.</w:t>
-            </w:r>
-          </w:p>
-          <w:p>
-            <w:pPr>
-              <w:spacing w:line="360" w:lineRule="auto"/>
-              <w:rPr>
-                <w:rtl/>
-              </w:rPr>
-            </w:pPr>
-          </w:p>
-          <w:p>
-            <w:pPr>
-              <w:spacing w:line="360" w:lineRule="auto"/>
-              <w:rPr>
-                <w:rtl/>
-              </w:rPr>
-            </w:pPr>
-            <w:r>
-              <w:rPr>
-                <w:rFonts w:hint="cs"/>
-                <w:rtl/>
-              </w:rPr>
-              <w:t xml:space="preserve">יא6 מתמט' עם אילן בזום מהבית 8.30-10.15. באים לביה"ס. </w:t>
-            </w:r>
-          </w:p>
-          <w:p>
-            <w:pPr>
-              <w:spacing w:line="360" w:lineRule="auto"/>
-              <w:rPr>
-                <w:rtl/>
-              </w:rPr>
-            </w:pPr>
-            <w:r>
-              <w:rPr>
-                <w:rFonts w:hint="cs"/>
-                <w:rtl/>
-              </w:rPr>
-              <w:t>יא12 נפגשים בחדר 135 בשעה 11.00-12.25.</w:t>
-            </w:r>
-          </w:p>
-          <w:p>
-            <w:pPr>
-              <w:spacing w:line="360" w:lineRule="auto"/>
-              <w:rPr>
-                <w:rtl/>
-              </w:rPr>
-            </w:pPr>
-          </w:p>
-          <w:p>
-            <w:pPr>
-              <w:spacing w:line="360" w:lineRule="auto"/>
-              <w:rPr>
-                <w:rtl/>
-              </w:rPr>
-            </w:pPr>
-            <w:r>
-              <w:rPr>
-                <w:rFonts w:hint="cs"/>
-                <w:rtl/>
-              </w:rPr>
-              <w:t xml:space="preserve">יא9 </w:t>
+                <w:rtl/>
+              </w:rPr>
+              <w:t>, שיעור4</w:t>
+            </w:r>
+            <w:r>
+              <w:rPr>
+                <w:rFonts w:hint="cs"/>
+                <w:rtl/>
+              </w:rPr>
+              <w:t xml:space="preserve"> תנך</w:t>
+            </w:r>
+            <w:r>
+              <w:rPr>
+                <w:rFonts w:hint="cs"/>
+                <w:rtl/>
+              </w:rPr>
+              <w:t>.</w:t>
+            </w:r>
+            <w:r>
+              <w:rPr>
+                <w:rFonts w:hint="cs"/>
+                <w:rtl/>
+              </w:rPr>
+              <w:t xml:space="preserve"> </w:t>
+            </w:r>
+            <w:r>
+              <w:rPr>
+                <w:rFonts w:hint="cs"/>
+                <w:rtl/>
+              </w:rPr>
+              <w:t xml:space="preserve"> מסיימים סף שיעור זה.</w:t>
+            </w:r>
+          </w:p>
+          <w:p>
+            <w:pPr>
+              <w:spacing w:line="360" w:lineRule="auto"/>
+              <w:rPr>
+                <w:rtl/>
+              </w:rPr>
+            </w:pPr>
+            <w:r>
+              <w:rPr>
+                <w:rFonts w:hint="cs"/>
+                <w:rtl/>
+              </w:rPr>
+              <w:t>יא11 שיעור1+2+3 לשון. שיעור4+5 תנך. 6 אזרחות. 7+8 חינוך.</w:t>
+            </w:r>
+          </w:p>
+          <w:p>
+            <w:pPr>
+              <w:spacing w:line="360" w:lineRule="auto"/>
+              <w:rPr>
+                <w:rtl/>
+              </w:rPr>
+            </w:pPr>
+            <w:r>
+              <w:rPr>
+                <w:rFonts w:hint="cs"/>
+                <w:rtl/>
+              </w:rPr>
+              <w:t>יא12 שיעור2 חלון</w:t>
+            </w:r>
+          </w:p>
+          <w:p>
+            <w:pPr>
+              <w:spacing w:line="360" w:lineRule="auto"/>
+              <w:rPr>
+                <w:rtl/>
+              </w:rPr>
+            </w:pPr>
+          </w:p>
+          <w:p>
+            <w:pPr>
+              <w:spacing w:line="360" w:lineRule="auto"/>
+              <w:rPr>
+                <w:b/>
+                <w:bCs/>
+                <w:rtl/>
+              </w:rPr>
+            </w:pPr>
+            <w:r>
+              <w:rPr>
+                <w:rFonts w:hint="cs"/>
+                <w:rtl/>
+              </w:rPr>
+              <w:t>יא9</w:t>
+            </w:r>
+            <w:r>
+              <w:rPr>
+                <w:rFonts w:hint="cs"/>
+                <w:rtl/>
+              </w:rPr>
+              <w:t xml:space="preserve"> </w:t>
+            </w:r>
+            <w:r>
+              <w:rPr>
+                <w:rFonts w:hint="cs"/>
+                <w:rtl/>
+              </w:rPr>
+              <w:t xml:space="preserve">קב' א'+ קב' ב'  </w:t>
             </w:r>
             <w:r>
               <w:rPr>
@@ -1117,7 +1492,7 @@
                 <w:rFonts w:hint="cs"/>
                 <w:rtl/>
               </w:rPr>
-              <w:t xml:space="preserve"> שיעור 1+2+4 </w:t>
+              <w:t xml:space="preserve"> </w:t>
             </w:r>
             <w:proofErr w:type="spellStart"/>
             <w:r>
@@ -1133,43 +1508,72 @@
                 <w:rFonts w:hint="cs"/>
                 <w:rtl/>
               </w:rPr>
-              <w:t xml:space="preserve">  </w:t>
-            </w:r>
-            <w:r>
-              <w:rPr>
-                <w:rFonts w:hint="cs"/>
-                <w:rtl/>
-              </w:rPr>
-              <w:t xml:space="preserve"> שיעור3 לשון. </w:t>
-            </w:r>
-            <w:r>
-              <w:rPr>
-                <w:rFonts w:hint="cs"/>
-                <w:rtl/>
-              </w:rPr>
-              <w:t xml:space="preserve"> עם שרית 124.  עם עינת 121.</w:t>
-            </w:r>
-          </w:p>
-          <w:p>
-            <w:pPr>
-              <w:spacing w:line="360" w:lineRule="auto"/>
-              <w:rPr>
-                <w:rtl/>
-              </w:rPr>
-            </w:pPr>
-            <w:r>
-              <w:rPr>
-                <w:rFonts w:hint="cs"/>
-                <w:rtl/>
-              </w:rPr>
-              <w:t xml:space="preserve"> </w:t>
-            </w:r>
-            <w:r>
-              <w:rPr>
-                <w:rFonts w:hint="cs"/>
-                <w:rtl/>
-              </w:rPr>
-              <w:t xml:space="preserve">קב ב' </w:t>
+              <w:t xml:space="preserve"> שיעור 2+3+4. (אולגה ביא9, מירי בחדר312)</w:t>
+            </w:r>
+            <w:r>
+              <w:rPr>
+                <w:rFonts w:hint="cs"/>
+                <w:rtl/>
+              </w:rPr>
+              <w:t xml:space="preserve">.  </w:t>
+            </w:r>
+            <w:r>
+              <w:rPr>
+                <w:rFonts w:cs="Arial"/>
+                <w:b/>
+                <w:bCs/>
+                <w:rtl/>
+              </w:rPr>
+              <w:t xml:space="preserve">תגבור </w:t>
+            </w:r>
+            <w:r>
+              <w:rPr>
+                <w:rFonts w:cs="Arial" w:hint="cs"/>
+                <w:b/>
+                <w:bCs/>
+                <w:rtl/>
+              </w:rPr>
+              <w:t xml:space="preserve">נוסף </w:t>
+            </w:r>
+            <w:r>
+              <w:rPr>
+                <w:rFonts w:cs="Arial"/>
+                <w:b/>
+                <w:bCs/>
+                <w:rtl/>
+              </w:rPr>
+              <w:t xml:space="preserve">בין </w:t>
+            </w:r>
+            <w:r>
+              <w:rPr>
+                <w:rFonts w:cs="Arial" w:hint="cs"/>
+                <w:b/>
+                <w:bCs/>
+                <w:rtl/>
+              </w:rPr>
+              <w:t xml:space="preserve">15.00-17.00 </w:t>
+            </w:r>
+          </w:p>
+          <w:p>
+            <w:pPr>
+              <w:spacing w:line="360" w:lineRule="auto"/>
+              <w:rPr>
+                <w:rtl/>
+              </w:rPr>
+            </w:pPr>
+            <w:r>
+              <w:rPr>
+                <w:rFonts w:hint="cs"/>
+                <w:rtl/>
+              </w:rPr>
+              <w:t>יא10 מגיעים שיעור</w:t>
+            </w:r>
+            <w:r>
+              <w:rPr>
+                <w:rFonts w:hint="cs"/>
+                <w:rtl/>
+              </w:rPr>
+              <w:t xml:space="preserve">2 </w:t>
             </w:r>
             <w:proofErr w:type="spellStart"/>
             <w:r>
@@ -1177,7 +1581,7 @@
                 <w:rFonts w:hint="cs"/>
                 <w:rtl/>
               </w:rPr>
-              <w:t>הסטוריה</w:t>
+              <w:t>להסטוריה</w:t>
             </w:r>
             <w:proofErr w:type="spellEnd"/>
             <w:r>
@@ -1185,105 +1589,7 @@
                 <w:rFonts w:hint="cs"/>
                 <w:rtl/>
               </w:rPr>
-              <w:t xml:space="preserve"> עם מירי שיעור</w:t>
-            </w:r>
-            <w:r>
-              <w:rPr>
-                <w:rFonts w:hint="cs"/>
-                <w:rtl/>
-              </w:rPr>
-              <w:t xml:space="preserve">1+2 וגם שיעור4 (124).   </w:t>
-            </w:r>
-          </w:p>
-          <w:p>
-            <w:pPr>
-              <w:spacing w:line="360" w:lineRule="auto"/>
-              <w:rPr>
-                <w:rtl/>
-              </w:rPr>
-            </w:pPr>
-            <w:r>
-              <w:rPr>
-                <w:rFonts w:hint="cs"/>
-                <w:rtl/>
-              </w:rPr>
-              <w:t xml:space="preserve"> קב' א'  של אולגה 1+2  (311)  וגם שיעור4</w:t>
-            </w:r>
-            <w:r>
-              <w:rPr>
-                <w:rFonts w:hint="cs"/>
-                <w:rtl/>
-              </w:rPr>
-              <w:t xml:space="preserve"> (132) </w:t>
-            </w:r>
-            <w:r>
-              <w:rPr>
-                <w:rFonts w:hint="cs"/>
-                <w:rtl/>
-              </w:rPr>
-              <w:t xml:space="preserve">.  </w:t>
-            </w:r>
-            <w:r>
-              <w:rPr>
-                <w:rFonts w:hint="cs"/>
-                <w:b/>
-                <w:bCs/>
-                <w:rtl/>
-              </w:rPr>
-              <w:t xml:space="preserve">כולם </w:t>
-            </w:r>
-            <w:r>
-              <w:rPr>
-                <w:rFonts w:hint="cs"/>
-                <w:b/>
-                <w:bCs/>
-                <w:rtl/>
-              </w:rPr>
-              <w:t>חוזרים ללמידה אחה"צ מהשעה 15.00 עד 17.00</w:t>
-            </w:r>
-          </w:p>
-          <w:p>
-            <w:pPr>
-              <w:spacing w:line="360" w:lineRule="auto"/>
-              <w:rPr>
-                <w:rtl/>
-              </w:rPr>
-            </w:pPr>
-            <w:r>
-              <w:rPr>
-                <w:rFonts w:hint="cs"/>
-                <w:rtl/>
-              </w:rPr>
-              <w:t xml:space="preserve">יא10 </w:t>
-            </w:r>
-            <w:r>
-              <w:rPr>
-                <w:rtl/>
-              </w:rPr>
-              <w:t>–</w:t>
-            </w:r>
-            <w:r>
-              <w:rPr>
-                <w:rFonts w:hint="cs"/>
-                <w:rtl/>
-              </w:rPr>
-              <w:t xml:space="preserve"> </w:t>
-            </w:r>
-            <w:proofErr w:type="spellStart"/>
-            <w:r>
-              <w:rPr>
-                <w:rFonts w:hint="cs"/>
-                <w:rtl/>
-              </w:rPr>
-              <w:t>הסטוריה</w:t>
-            </w:r>
-            <w:proofErr w:type="spellEnd"/>
-            <w:r>
-              <w:rPr>
-                <w:rFonts w:hint="cs"/>
-                <w:rtl/>
-              </w:rPr>
-              <w:t xml:space="preserve"> שיעור3+4.</w:t>
+              <w:t xml:space="preserve"> עד 12.  </w:t>
             </w:r>
           </w:p>
           <w:p>
@@ -1302,7 +1608,7 @@
         </w:trPr>
         <w:tc>
           <w:tcPr>
-            <w:tcW w:w="1276" w:type="dxa"/>
+            <w:tcW w:w="1134" w:type="dxa"/>
             <w:tcBorders>
               <w:left w:val="thinThickSmallGap" w:sz="24" w:space="0" w:color="000000"/>
               <w:bottom w:val="thinThickSmallGap" w:sz="24" w:space="0" w:color="000000"/>
@@ -1365,31 +1671,39 @@
         </w:tc>
         <w:tc>
           <w:tcPr>
-            <w:tcW w:w="9498" w:type="dxa"/>
+            <w:tcW w:w="9622" w:type="dxa"/>
             <w:gridSpan w:val="4"/>
             <w:tcBorders>
               <w:bottom w:val="thinThickSmallGap" w:sz="24" w:space="0" w:color="000000"/>
               <w:right w:val="thickThinSmallGap" w:sz="24" w:space="0" w:color="000000"/>
             </w:tcBorders>
-            <w:shd w:val="clear" w:color="auto" w:fill="auto"/>
           </w:tcPr>
           <w:p>
             <w:pPr>
               <w:spacing w:line="360" w:lineRule="auto"/>
               <w:rPr>
-                <w:b/>
-                <w:bCs/>
-                <w:rtl/>
-              </w:rPr>
-            </w:pPr>
-            <w:r>
-              <w:rPr>
-                <w:rFonts w:hint="cs"/>
-                <w:b/>
-                <w:bCs/>
-                <w:rtl/>
-              </w:rPr>
-              <w:t xml:space="preserve">אין </w:t>
+                <w:rtl/>
+              </w:rPr>
+            </w:pPr>
+          </w:p>
+          <w:p>
+            <w:pPr>
+              <w:spacing w:line="360" w:lineRule="auto"/>
+              <w:rPr>
+                <w:b/>
+                <w:bCs/>
+                <w:rtl/>
+              </w:rPr>
+            </w:pPr>
+            <w:r>
+              <w:rPr>
+                <w:rFonts w:hint="cs"/>
+                <w:b/>
+                <w:bCs/>
+                <w:highlight w:val="yellow"/>
+                <w:rtl/>
+              </w:rPr>
+              <w:t xml:space="preserve">שיעורי מתמט' 4-5 </w:t>
             </w:r>
             <w:proofErr w:type="spellStart"/>
             <w:r>
@@ -1397,6 +1711,207 @@
                 <w:rFonts w:hint="cs"/>
                 <w:b/>
                 <w:bCs/>
+                <w:highlight w:val="yellow"/>
+                <w:rtl/>
+              </w:rPr>
+              <w:t>יח"ל</w:t>
+            </w:r>
+            <w:proofErr w:type="spellEnd"/>
+            <w:r>
+              <w:rPr>
+                <w:rFonts w:hint="cs"/>
+                <w:b/>
+                <w:bCs/>
+                <w:highlight w:val="yellow"/>
+                <w:rtl/>
+              </w:rPr>
+              <w:t xml:space="preserve"> יתחילו בשעה 9.15 ויסתיימו ב 12.00.</w:t>
+            </w:r>
+          </w:p>
+          <w:p>
+            <w:pPr>
+              <w:spacing w:line="360" w:lineRule="auto"/>
+              <w:rPr>
+                <w:b/>
+                <w:bCs/>
+                <w:rtl/>
+              </w:rPr>
+            </w:pPr>
+          </w:p>
+          <w:p>
+            <w:pPr>
+              <w:spacing w:line="360" w:lineRule="auto"/>
+              <w:rPr>
+                <w:rtl/>
+              </w:rPr>
+            </w:pPr>
+            <w:r>
+              <w:rPr>
+                <w:rFonts w:hint="cs"/>
+                <w:rtl/>
+              </w:rPr>
+              <w:t xml:space="preserve">יב1 </w:t>
+            </w:r>
+            <w:r>
+              <w:rPr>
+                <w:rFonts w:hint="cs"/>
+                <w:rtl/>
+              </w:rPr>
+              <w:t>שיעור5+6</w:t>
+            </w:r>
+            <w:r>
+              <w:rPr>
+                <w:rFonts w:hint="cs"/>
+                <w:rtl/>
+              </w:rPr>
+              <w:t xml:space="preserve"> ספרות עם אורלי. </w:t>
+            </w:r>
+          </w:p>
+          <w:p>
+            <w:pPr>
+              <w:spacing w:line="360" w:lineRule="auto"/>
+              <w:rPr>
+                <w:rtl/>
+              </w:rPr>
+            </w:pPr>
+            <w:r>
+              <w:rPr>
+                <w:rFonts w:hint="cs"/>
+                <w:rtl/>
+              </w:rPr>
+              <w:t>יב2 שיעורים יתקיימו רק לתלמידי 4-5 מתמט'.</w:t>
+            </w:r>
+          </w:p>
+          <w:p>
+            <w:pPr>
+              <w:spacing w:line="360" w:lineRule="auto"/>
+              <w:rPr>
+                <w:rtl/>
+              </w:rPr>
+            </w:pPr>
+            <w:r>
+              <w:rPr>
+                <w:rFonts w:hint="cs"/>
+                <w:rtl/>
+              </w:rPr>
+              <w:t>יב3 מתחילים שיעור2. שיעור5+6 אזרחות עם גליה, המשך היום כרגיל.</w:t>
+            </w:r>
+          </w:p>
+          <w:p>
+            <w:pPr>
+              <w:spacing w:line="360" w:lineRule="auto"/>
+              <w:rPr>
+                <w:rtl/>
+              </w:rPr>
+            </w:pPr>
+            <w:r>
+              <w:rPr>
+                <w:rFonts w:hint="cs"/>
+                <w:rtl/>
+              </w:rPr>
+              <w:t>יב4 אזרחות עם אייל 5+6.</w:t>
+            </w:r>
+          </w:p>
+          <w:p>
+            <w:pPr>
+              <w:spacing w:line="360" w:lineRule="auto"/>
+              <w:rPr>
+                <w:rtl/>
+              </w:rPr>
+            </w:pPr>
+            <w:r>
+              <w:rPr>
+                <w:rFonts w:hint="cs"/>
+                <w:rtl/>
+              </w:rPr>
+              <w:t xml:space="preserve">יב5 </w:t>
+            </w:r>
+            <w:r>
+              <w:rPr>
+                <w:rFonts w:hint="cs"/>
+                <w:rtl/>
+              </w:rPr>
+              <w:t>שיעור5 ספרות עם אורלי. אין שיעור8.</w:t>
+            </w:r>
+          </w:p>
+          <w:p>
+            <w:pPr>
+              <w:spacing w:line="360" w:lineRule="auto"/>
+              <w:rPr>
+                <w:rtl/>
+              </w:rPr>
+            </w:pPr>
+            <w:r>
+              <w:rPr>
+                <w:rFonts w:hint="cs"/>
+                <w:rtl/>
+              </w:rPr>
+              <w:t xml:space="preserve">יב6 </w:t>
+            </w:r>
+            <w:r>
+              <w:rPr>
+                <w:rFonts w:hint="cs"/>
+                <w:rtl/>
+              </w:rPr>
+              <w:t>שיעור5+6</w:t>
+            </w:r>
+            <w:r>
+              <w:rPr>
+                <w:rFonts w:hint="cs"/>
+                <w:rtl/>
+              </w:rPr>
+              <w:t xml:space="preserve">  ספרות עם אפרת.</w:t>
+            </w:r>
+          </w:p>
+          <w:p>
+            <w:pPr>
+              <w:spacing w:line="360" w:lineRule="auto"/>
+              <w:rPr>
+                <w:rtl/>
+              </w:rPr>
+            </w:pPr>
+            <w:r>
+              <w:rPr>
+                <w:rFonts w:hint="cs"/>
+                <w:rtl/>
+              </w:rPr>
+              <w:t>יב7 אין ספרות עם טליה.</w:t>
+            </w:r>
+          </w:p>
+          <w:p>
+            <w:pPr>
+              <w:spacing w:line="360" w:lineRule="auto"/>
+              <w:rPr>
+                <w:rtl/>
+              </w:rPr>
+            </w:pPr>
+            <w:r>
+              <w:rPr>
+                <w:rFonts w:hint="cs"/>
+                <w:rtl/>
+              </w:rPr>
+              <w:t xml:space="preserve">יב12+יב5 תלמידי 4-5 באים </w:t>
+            </w:r>
+            <w:proofErr w:type="spellStart"/>
+            <w:r>
+              <w:rPr>
+                <w:rFonts w:hint="cs"/>
+                <w:rtl/>
+              </w:rPr>
+              <w:t>למתמט</w:t>
+            </w:r>
+            <w:proofErr w:type="spellEnd"/>
+            <w:r>
+              <w:rPr>
+                <w:rFonts w:hint="cs"/>
+                <w:rtl/>
+              </w:rPr>
+              <w:t xml:space="preserve">' משיעור2.. </w:t>
+            </w:r>
+            <w:proofErr w:type="spellStart"/>
+            <w:r>
+              <w:rPr>
+                <w:rFonts w:hint="cs"/>
                 <w:rtl/>
               </w:rPr>
               <w:t>חנ"ג</w:t>
@@ -1405,330 +1920,103 @@
             <w:r>
               <w:rPr>
                 <w:rFonts w:hint="cs"/>
-                <w:b/>
-                <w:bCs/>
-                <w:rtl/>
-              </w:rPr>
-              <w:t xml:space="preserve"> עם יניב ממון.</w:t>
-            </w:r>
-          </w:p>
-          <w:p>
-            <w:pPr>
-              <w:spacing w:line="360" w:lineRule="auto"/>
-              <w:rPr>
-                <w:rtl/>
-              </w:rPr>
-            </w:pPr>
-            <w:r>
-              <w:rPr>
-                <w:rFonts w:hint="cs"/>
-                <w:rtl/>
-              </w:rPr>
-              <w:t xml:space="preserve">יב2 </w:t>
-            </w:r>
-            <w:r>
-              <w:rPr>
-                <w:rFonts w:hint="cs"/>
-                <w:rtl/>
-              </w:rPr>
-              <w:t xml:space="preserve">מגיעים שיעור2.  </w:t>
-            </w:r>
-            <w:r>
-              <w:rPr>
-                <w:rFonts w:hint="cs"/>
-                <w:rtl/>
-              </w:rPr>
-              <w:t>שיעור4 חינוך עם אלה.</w:t>
-            </w:r>
-          </w:p>
-          <w:p>
-            <w:pPr>
-              <w:spacing w:line="360" w:lineRule="auto"/>
-              <w:rPr>
-                <w:rtl/>
-              </w:rPr>
-            </w:pPr>
-            <w:r>
-              <w:rPr>
-                <w:rFonts w:hint="cs"/>
-                <w:rtl/>
-              </w:rPr>
-              <w:t xml:space="preserve">יב7 אין שעת 0. אזרחות שיעור 2 בחדר </w:t>
-            </w:r>
-            <w:r>
-              <w:rPr>
-                <w:rFonts w:hint="cs"/>
-                <w:rtl/>
-              </w:rPr>
-              <w:t>314</w:t>
-            </w:r>
-            <w:r>
-              <w:rPr>
-                <w:rFonts w:hint="cs"/>
-                <w:rtl/>
-              </w:rPr>
-              <w:t xml:space="preserve"> .   </w:t>
-            </w:r>
-            <w:r>
-              <w:rPr>
-                <w:rFonts w:hint="cs"/>
-                <w:rtl/>
-              </w:rPr>
-              <w:t>שיעור4 כרגיל.</w:t>
-            </w:r>
-          </w:p>
-          <w:p>
-            <w:pPr>
-              <w:spacing w:line="360" w:lineRule="auto"/>
-              <w:rPr>
-                <w:rtl/>
-              </w:rPr>
-            </w:pPr>
-            <w:r>
-              <w:rPr>
-                <w:rFonts w:hint="cs"/>
-                <w:rtl/>
-              </w:rPr>
-              <w:t>יב10 שיעור3+2  אזרחות עם ורד. ו.</w:t>
-            </w:r>
-          </w:p>
-          <w:p>
-            <w:pPr>
-              <w:spacing w:line="360" w:lineRule="auto"/>
-              <w:rPr>
-                <w:rtl/>
-              </w:rPr>
-            </w:pPr>
-            <w:r>
-              <w:rPr>
-                <w:rFonts w:hint="cs"/>
-                <w:rtl/>
-              </w:rPr>
-              <w:t xml:space="preserve">יב12 מגיעים לשיעור2 ספרות עם אפרת. </w:t>
-            </w:r>
-          </w:p>
-          <w:p>
-            <w:pPr>
-              <w:spacing w:line="360" w:lineRule="auto"/>
-              <w:rPr>
-                <w:rtl/>
-              </w:rPr>
-            </w:pPr>
-            <w:r>
-              <w:rPr>
-                <w:rFonts w:hint="cs"/>
-                <w:rtl/>
-              </w:rPr>
-              <w:t>יב8-9 תקשוב עם אלי 3+4.</w:t>
-            </w:r>
-          </w:p>
-          <w:p>
-            <w:pPr>
-              <w:spacing w:line="360" w:lineRule="auto"/>
-              <w:rPr>
-                <w:rtl/>
-              </w:rPr>
-            </w:pPr>
-            <w:r>
-              <w:rPr>
-                <w:rFonts w:hint="cs"/>
-                <w:rtl/>
-              </w:rPr>
-              <w:t>יב9 שיעור3 משאבי אנוש עם ורדית. שיעור4 עבודות חקר עם ורדית.</w:t>
-            </w:r>
-          </w:p>
-          <w:p>
-            <w:pPr>
-              <w:spacing w:line="360" w:lineRule="auto"/>
-              <w:rPr>
-                <w:rtl/>
-              </w:rPr>
-            </w:pPr>
-          </w:p>
-          <w:p>
-            <w:pPr>
-              <w:spacing w:line="360" w:lineRule="auto"/>
-              <w:rPr>
-                <w:rFonts w:asciiTheme="minorBidi" w:eastAsia="Times New Roman" w:hAnsiTheme="minorBidi"/>
-                <w:rtl/>
-              </w:rPr>
-            </w:pPr>
-            <w:r>
-              <w:rPr>
-                <w:rFonts w:ascii="Arial" w:hAnsi="Arial" w:cs="Arial"/>
-                <w:b/>
-                <w:bCs/>
-                <w:color w:val="000000"/>
-                <w:rtl/>
-              </w:rPr>
-              <w:t xml:space="preserve">נבצרים </w:t>
-            </w:r>
-            <w:proofErr w:type="spellStart"/>
-            <w:r>
-              <w:rPr>
-                <w:rFonts w:ascii="Arial" w:hAnsi="Arial" w:cs="Arial"/>
-                <w:b/>
-                <w:bCs/>
-                <w:color w:val="000000"/>
-                <w:rtl/>
-              </w:rPr>
-              <w:t>יב</w:t>
-            </w:r>
-            <w:proofErr w:type="spellEnd"/>
-            <w:r>
-              <w:rPr>
-                <w:rFonts w:ascii="Arial" w:hAnsi="Arial" w:cs="Arial"/>
-                <w:b/>
-                <w:bCs/>
-                <w:color w:val="000000"/>
-                <w:rtl/>
-              </w:rPr>
-              <w:t xml:space="preserve">' אזרחות/ספרות (לתלמידי מתמטיקה </w:t>
-            </w:r>
-            <w:r>
-              <w:rPr>
-                <w:rFonts w:ascii="Arial" w:hAnsi="Arial" w:cs="Arial" w:hint="cs"/>
-                <w:b/>
-                <w:bCs/>
-                <w:color w:val="000000"/>
-                <w:rtl/>
-              </w:rPr>
-              <w:t>4-5</w:t>
-            </w:r>
-            <w:r>
-              <w:rPr>
-                <w:rFonts w:ascii="Arial" w:hAnsi="Arial" w:cs="Arial"/>
-                <w:b/>
-                <w:bCs/>
-                <w:color w:val="000000"/>
-                <w:rtl/>
-              </w:rPr>
-              <w:t xml:space="preserve"> יחל)</w:t>
-            </w:r>
-            <w:r>
-              <w:rPr>
-                <w:rFonts w:asciiTheme="minorBidi" w:eastAsia="Times New Roman" w:hAnsiTheme="minorBidi" w:hint="cs"/>
-                <w:rtl/>
-              </w:rPr>
-              <w:t xml:space="preserve"> </w:t>
-            </w:r>
-            <w:r>
-              <w:rPr>
-                <w:rFonts w:asciiTheme="minorBidi" w:eastAsia="Times New Roman" w:hAnsiTheme="minorBidi"/>
-                <w:rtl/>
-              </w:rPr>
-              <w:t>–</w:t>
-            </w:r>
-            <w:r>
-              <w:rPr>
-                <w:rFonts w:asciiTheme="minorBidi" w:eastAsia="Times New Roman" w:hAnsiTheme="minorBidi" w:hint="cs"/>
-                <w:rtl/>
-              </w:rPr>
-              <w:t xml:space="preserve"> חדר יב7.</w:t>
-            </w:r>
-            <w:r>
-              <w:rPr>
-                <w:rFonts w:asciiTheme="minorBidi" w:eastAsia="Times New Roman" w:hAnsiTheme="minorBidi" w:hint="cs"/>
-                <w:rtl/>
-              </w:rPr>
-              <w:t xml:space="preserve"> </w:t>
-            </w:r>
-            <w:r>
-              <w:rPr>
-                <w:rFonts w:asciiTheme="minorBidi" w:eastAsia="Times New Roman" w:hAnsiTheme="minorBidi" w:hint="cs"/>
-                <w:rtl/>
-              </w:rPr>
-              <w:t xml:space="preserve">  </w:t>
-            </w:r>
-            <w:r>
-              <w:rPr>
-                <w:rFonts w:asciiTheme="minorBidi" w:eastAsia="Times New Roman" w:hAnsiTheme="minorBidi" w:hint="cs"/>
-                <w:rtl/>
-              </w:rPr>
-              <w:t xml:space="preserve"> </w:t>
-            </w:r>
-            <w:r>
-              <w:rPr>
-                <w:rFonts w:asciiTheme="minorBidi" w:eastAsia="Times New Roman" w:hAnsiTheme="minorBidi" w:hint="cs"/>
-                <w:b/>
-                <w:bCs/>
-                <w:rtl/>
-              </w:rPr>
-              <w:t xml:space="preserve">8.00-10.20.  </w:t>
-            </w:r>
-          </w:p>
-          <w:p>
-            <w:pPr>
-              <w:spacing w:line="360" w:lineRule="auto"/>
-              <w:rPr>
-                <w:rFonts w:asciiTheme="minorBidi" w:eastAsia="Times New Roman" w:hAnsiTheme="minorBidi"/>
-                <w:rtl/>
-              </w:rPr>
-            </w:pPr>
-            <w:r>
-              <w:rPr>
-                <w:rFonts w:asciiTheme="minorBidi" w:eastAsia="Times New Roman" w:hAnsiTheme="minorBidi" w:hint="cs"/>
-                <w:rtl/>
-              </w:rPr>
-              <w:t>השגחה : שיעור1</w:t>
-            </w:r>
-            <w:r>
-              <w:rPr>
-                <w:rFonts w:asciiTheme="minorBidi" w:eastAsia="Times New Roman" w:hAnsiTheme="minorBidi" w:hint="cs"/>
-                <w:rtl/>
-              </w:rPr>
-              <w:t xml:space="preserve">מ-8.00 </w:t>
-            </w:r>
-            <w:r>
-              <w:rPr>
-                <w:rFonts w:asciiTheme="minorBidi" w:eastAsia="Times New Roman" w:hAnsiTheme="minorBidi" w:hint="cs"/>
-                <w:rtl/>
-              </w:rPr>
-              <w:t xml:space="preserve"> אפרת. </w:t>
-            </w:r>
-            <w:r>
-              <w:rPr>
-                <w:rFonts w:asciiTheme="minorBidi" w:eastAsia="Times New Roman" w:hAnsiTheme="minorBidi" w:hint="cs"/>
-                <w:rtl/>
-              </w:rPr>
-              <w:t xml:space="preserve">  שיעור2</w:t>
-            </w:r>
-            <w:r>
-              <w:rPr>
-                <w:rFonts w:asciiTheme="minorBidi" w:eastAsia="Times New Roman" w:hAnsiTheme="minorBidi" w:hint="cs"/>
-                <w:rtl/>
-              </w:rPr>
-              <w:t xml:space="preserve"> רחל </w:t>
-            </w:r>
-            <w:proofErr w:type="spellStart"/>
-            <w:r>
-              <w:rPr>
-                <w:rFonts w:asciiTheme="minorBidi" w:eastAsia="Times New Roman" w:hAnsiTheme="minorBidi" w:hint="cs"/>
-                <w:rtl/>
-              </w:rPr>
-              <w:t>בראל</w:t>
-            </w:r>
-            <w:proofErr w:type="spellEnd"/>
-            <w:r>
-              <w:rPr>
-                <w:rFonts w:asciiTheme="minorBidi" w:eastAsia="Times New Roman" w:hAnsiTheme="minorBidi" w:hint="cs"/>
-                <w:rtl/>
-              </w:rPr>
-              <w:t xml:space="preserve">.  </w:t>
-            </w:r>
-            <w:r>
-              <w:rPr>
-                <w:rFonts w:asciiTheme="minorBidi" w:eastAsia="Times New Roman" w:hAnsiTheme="minorBidi" w:hint="cs"/>
-                <w:rtl/>
-              </w:rPr>
-              <w:t xml:space="preserve">  שיעור3</w:t>
-            </w:r>
-            <w:r>
-              <w:rPr>
-                <w:rFonts w:asciiTheme="minorBidi" w:eastAsia="Times New Roman" w:hAnsiTheme="minorBidi" w:hint="cs"/>
-                <w:rtl/>
-              </w:rPr>
-              <w:t xml:space="preserve"> אילנה. </w:t>
+                <w:rtl/>
+              </w:rPr>
+              <w:t xml:space="preserve"> כל הבנים יחד עם עמית. </w:t>
+            </w:r>
+          </w:p>
+          <w:p>
+            <w:pPr>
+              <w:spacing w:line="360" w:lineRule="auto"/>
+              <w:rPr>
+                <w:rtl/>
+              </w:rPr>
+            </w:pPr>
+            <w:r>
+              <w:rPr>
+                <w:rFonts w:hint="cs"/>
+                <w:rtl/>
+              </w:rPr>
+              <w:t>יב12 אזרחות עם אורי נווה עבר למחר לשיעור8.</w:t>
+            </w:r>
+          </w:p>
+          <w:p>
+            <w:pPr>
+              <w:spacing w:line="360" w:lineRule="auto"/>
+              <w:rPr>
+                <w:rtl/>
+              </w:rPr>
+            </w:pPr>
+            <w:r>
+              <w:rPr>
+                <w:rFonts w:hint="cs"/>
+                <w:rtl/>
+              </w:rPr>
+              <w:t>יב8-9 אין אנגלית עם רועי</w:t>
+            </w:r>
+            <w:r>
+              <w:rPr>
+                <w:rFonts w:hint="cs"/>
+                <w:rtl/>
+              </w:rPr>
+              <w:t>.</w:t>
+            </w:r>
+            <w:r>
+              <w:rPr>
+                <w:rtl/>
+              </w:rPr>
+              <w:br/>
+            </w:r>
+            <w:r>
+              <w:rPr>
+                <w:rFonts w:hint="cs"/>
+                <w:rtl/>
+              </w:rPr>
+              <w:t>יב9 משאבי אנוש עם ורדית 6+7</w:t>
+            </w:r>
+          </w:p>
+          <w:p>
+            <w:pPr>
+              <w:spacing w:line="360" w:lineRule="auto"/>
+              <w:rPr>
+                <w:rtl/>
+              </w:rPr>
+            </w:pPr>
+            <w:r>
+              <w:rPr>
+                <w:rFonts w:hint="cs"/>
+                <w:rtl/>
+              </w:rPr>
+              <w:t>יב8-9 מתמט' עם ליאורה</w:t>
+            </w:r>
+            <w:r>
+              <w:rPr>
+                <w:rFonts w:hint="cs"/>
+                <w:rtl/>
+              </w:rPr>
+              <w:t xml:space="preserve"> שיעור5+6  </w:t>
+            </w:r>
+            <w:r>
+              <w:rPr>
+                <w:rFonts w:hint="cs"/>
+                <w:rtl/>
+              </w:rPr>
+              <w:t>בחדר 314</w:t>
+            </w:r>
+          </w:p>
+          <w:p>
+            <w:pPr>
+              <w:spacing w:line="360" w:lineRule="auto"/>
+              <w:rPr>
+                <w:rtl/>
+              </w:rPr>
+            </w:pPr>
+            <w:r>
+              <w:rPr>
+                <w:rFonts w:hint="cs"/>
+                <w:rtl/>
+              </w:rPr>
+              <w:t>יב10 שיעור יתקיים רק לתלמידי אנגלית עם שונית או שלומית.</w:t>
             </w:r>
           </w:p>
           <w:p>
@@ -1742,17 +2030,6 @@
         </w:tc>
       </w:tr>
     </w:tbl>
-    <w:p>
-      <w:pPr>
-        <w:rPr>
-          <w:b/>
-          <w:bCs/>
-          <w:color w:val="FF00FF"/>
-          <w:u w:val="single"/>
-          <w:rtl/>
-        </w:rPr>
-      </w:pPr>
-    </w:p>
     <w:p/>
     <w:sectPr>
       <w:pgSz w:w="11906" w:h="16838"/>
@@ -1769,16 +2046,16 @@
 <file path=word/numbering.xml><?xml version="1.0" encoding="utf-8"?>
 <w:numbering xmlns:wpc="http://schemas.microsoft.com/office/word/2010/wordprocessingCanvas" xmlns:cx="http://schemas.microsoft.com/office/drawing/2014/chartex" xmlns:cx1="http://schemas.microsoft.com/office/drawing/2015/9/8/chartex" xmlns:cx2="http://schemas.microsoft.com/office/drawing/2015/10/21/chartex" xmlns:cx3="http://schemas.microsoft.com/office/drawing/2016/5/9/chartex" xmlns:cx4="http://schemas.microsoft.com/office/drawing/2016/5/10/chartex" xmlns:cx5="http://schemas.microsoft.com/office/drawing/2016/5/11/chartex" xmlns:cx6="http://schemas.microsoft.com/office/drawing/2016/5/12/chartex" xmlns:cx7="http://schemas.microsoft.com/office/drawing/2016/5/13/chartex" xmlns:cx8="http://schemas.microsoft.com/office/drawing/2016/5/14/chartex" xmlns:mc="http://schemas.openxmlformats.org/markup-compatibility/2006" xmlns:aink="http://schemas.microsoft.com/office/drawing/2016/ink" xmlns:am3d="http://schemas.microsoft.com/office/drawing/2017/model3d" xmlns:o="urn:schemas-microsoft-com:office:office" xmlns:r="http://schemas.openxmlformats.org/officeDocument/2006/relationships" xmlns:m="http://schemas.openxmlformats.org/officeDocument/2006/math" xmlns:v="urn:schemas-microsoft-com:vml" xmlns:wp14="http://schemas.microsoft.com/office/word/2010/wordprocessingDrawing" xmlns:wp="http://schemas.openxmlformats.org/drawingml/2006/wordprocessingDrawing" xmlns:w10="urn:schemas-microsoft-com:office:word" xmlns:w="http://schemas.openxmlformats.org/wordprocessingml/2006/main" xmlns:w14="http://schemas.microsoft.com/office/word/2010/wordml" xmlns:w15="http://schemas.microsoft.com/office/word/2012/wordml" xmlns:w16cex="http://schemas.microsoft.com/office/word/2018/wordml/cex" xmlns:w16cid="http://schemas.microsoft.com/office/word/2016/wordml/cid" xmlns:w16="http://schemas.microsoft.com/office/word/2018/wordml" xmlns:w16sdtdh="http://schemas.microsoft.com/office/word/2020/wordml/sdtdatahash" xmlns:w16se="http://schemas.microsoft.com/office/word/2015/wordml/symex" xmlns:wpg="http://schemas.microsoft.com/office/word/2010/wordprocessingGroup" xmlns:wpi="http://schemas.microsoft.com/office/word/2010/wordprocessingInk" xmlns:wne="http://schemas.microsoft.com/office/word/2006/wordml" xmlns:wps="http://schemas.microsoft.com/office/word/2010/wordprocessingShape" mc:Ignorable="w14 w15 w16se w16cid w16 w16cex w16sdtdh wp14">
   <w:abstractNum w:abstractNumId="0" w15:restartNumberingAfterBreak="0">
-    <w:nsid w:val="32262333"/>
+    <w:nsid w:val="22C6351E"/>
     <w:multiLevelType w:val="hybridMultilevel"/>
-    <w:tmpl w:val="127C9A22"/>
+    <w:tmpl w:val="1C2E8E3C"/>
     <w:lvl w:ilvl="0" w:tplc="0409000D">
       <w:start w:val="1"/>
       <w:numFmt w:val="bullet"/>
       <w:lvlText w:val=""/>
       <w:lvlJc w:val="left"/>
       <w:pPr>
-        <w:ind w:left="720" w:hanging="360"/>
+        <w:ind w:left="1136" w:hanging="360"/>
       </w:pPr>
       <w:rPr>
         <w:rFonts w:ascii="Wingdings" w:hAnsi="Wingdings" w:hint="default"/>
@@ -1790,7 +2067,7 @@
       <w:lvlText w:val="o"/>
       <w:lvlJc w:val="left"/>
       <w:pPr>
-        <w:ind w:left="1440" w:hanging="360"/>
+        <w:ind w:left="1856" w:hanging="360"/>
       </w:pPr>
       <w:rPr>
         <w:rFonts w:ascii="Courier New" w:hAnsi="Courier New" w:cs="Courier New" w:hint="default"/>
@@ -1802,7 +2079,7 @@
       <w:lvlText w:val=""/>
       <w:lvlJc w:val="left"/>
       <w:pPr>
-        <w:ind w:left="2160" w:hanging="360"/>
+        <w:ind w:left="2576" w:hanging="360"/>
       </w:pPr>
       <w:rPr>
         <w:rFonts w:ascii="Wingdings" w:hAnsi="Wingdings" w:hint="default"/>
@@ -1814,7 +2091,7 @@
       <w:lvlText w:val=""/>
       <w:lvlJc w:val="left"/>
       <w:pPr>
-        <w:ind w:left="2880" w:hanging="360"/>
+        <w:ind w:left="3296" w:hanging="360"/>
       </w:pPr>
       <w:rPr>
         <w:rFonts w:ascii="Symbol" w:hAnsi="Symbol" w:hint="default"/>
@@ -1826,7 +2103,7 @@
       <w:lvlText w:val="o"/>
       <w:lvlJc w:val="left"/>
       <w:pPr>
-        <w:ind w:left="3600" w:hanging="360"/>
+        <w:ind w:left="4016" w:hanging="360"/>
       </w:pPr>
       <w:rPr>
         <w:rFonts w:ascii="Courier New" w:hAnsi="Courier New" w:cs="Courier New" w:hint="default"/>
@@ -1838,7 +2115,7 @@
       <w:lvlText w:val=""/>
       <w:lvlJc w:val="left"/>
       <w:pPr>
-        <w:ind w:left="4320" w:hanging="360"/>
+        <w:ind w:left="4736" w:hanging="360"/>
       </w:pPr>
       <w:rPr>
         <w:rFonts w:ascii="Wingdings" w:hAnsi="Wingdings" w:hint="default"/>
@@ -1850,7 +2127,7 @@
       <w:lvlText w:val=""/>
       <w:lvlJc w:val="left"/>
       <w:pPr>
-        <w:ind w:left="5040" w:hanging="360"/>
+        <w:ind w:left="5456" w:hanging="360"/>
       </w:pPr>
       <w:rPr>
         <w:rFonts w:ascii="Symbol" w:hAnsi="Symbol" w:hint="default"/>
@@ -1862,7 +2139,7 @@
       <w:lvlText w:val="o"/>
       <w:lvlJc w:val="left"/>
       <w:pPr>
-        <w:ind w:left="5760" w:hanging="360"/>
+        <w:ind w:left="6176" w:hanging="360"/>
       </w:pPr>
       <w:rPr>
         <w:rFonts w:ascii="Courier New" w:hAnsi="Courier New" w:cs="Courier New" w:hint="default"/>
@@ -1874,7 +2151,7 @@
       <w:lvlText w:val=""/>
       <w:lvlJc w:val="left"/>
       <w:pPr>
-        <w:ind w:left="6480" w:hanging="360"/>
+        <w:ind w:left="6896" w:hanging="360"/>
       </w:pPr>
       <w:rPr>
         <w:rFonts w:ascii="Wingdings" w:hAnsi="Wingdings" w:hint="default"/>
@@ -2281,7 +2558,7 @@
   <w:style w:type="paragraph" w:default="1" w:styleId="a">
     <w:name w:val="Normal"/>
     <w:qFormat/>
-    <w:rsid w:val="00A5688A"/>
+    <w:rsid w:val="005B6D34"/>
     <w:pPr>
       <w:bidi/>
     </w:pPr>
@@ -2317,7 +2594,7 @@
     <w:name w:val="Table Grid"/>
     <w:basedOn w:val="a1"/>
     <w:uiPriority w:val="39"/>
-    <w:rsid w:val="00A5688A"/>
+    <w:rsid w:val="005B6D34"/>
     <w:pPr>
       <w:spacing w:after="0" w:line="240" w:lineRule="auto"/>
     </w:pPr>
@@ -2337,7 +2614,7 @@
     <w:basedOn w:val="a"/>
     <w:uiPriority w:val="34"/>
     <w:qFormat/>
-    <w:rsid w:val="00A5688A"/>
+    <w:rsid w:val="00AF7F3D"/>
     <w:pPr>
       <w:ind w:left="720"/>
       <w:contextualSpacing/>

</xml_diff>

<commit_message>
updated first.docx. 1.2.2022, 19:08:28
</commit_message>
<xml_diff>
--- a/first.docx
+++ b/first.docx
@@ -515,22 +515,11 @@
                 <w:bCs/>
                 <w:sz w:val="20"/>
                 <w:szCs w:val="20"/>
-                <w:rtl/>
-              </w:rPr>
-              <w:t>אורלי חייט</w:t>
-            </w:r>
-          </w:p>
-          <w:p>
-            <w:pPr>
-              <w:spacing w:line="276" w:lineRule="auto"/>
-              <w:rPr>
-                <w:b/>
-                <w:bCs/>
-                <w:sz w:val="20"/>
-                <w:szCs w:val="20"/>
-                <w:rtl/>
-              </w:rPr>
-            </w:pPr>
+                <w:highlight w:val="green"/>
+                <w:rtl/>
+              </w:rPr>
+              <w:t>עידית כהן</w:t>
+            </w:r>
           </w:p>
           <w:p>
             <w:pPr>
@@ -642,9 +631,10 @@
                 <w:bCs/>
                 <w:sz w:val="20"/>
                 <w:szCs w:val="20"/>
-                <w:rtl/>
-              </w:rPr>
-              <w:t>גל סגל</w:t>
+                <w:highlight w:val="green"/>
+                <w:rtl/>
+              </w:rPr>
+              <w:t>מוטי מור</w:t>
             </w:r>
           </w:p>
           <w:p>
@@ -688,10 +678,23 @@
                 <w:bCs/>
                 <w:sz w:val="20"/>
                 <w:szCs w:val="20"/>
-                <w:rtl/>
-              </w:rPr>
-              <w:t>עידית כהן</w:t>
-            </w:r>
+                <w:highlight w:val="green"/>
+                <w:rtl/>
+              </w:rPr>
+              <w:t>אורלי חייט</w:t>
+            </w:r>
+          </w:p>
+          <w:p>
+            <w:pPr>
+              <w:spacing w:line="276" w:lineRule="auto"/>
+              <w:rPr>
+                <w:b/>
+                <w:bCs/>
+                <w:sz w:val="20"/>
+                <w:szCs w:val="20"/>
+                <w:rtl/>
+              </w:rPr>
+            </w:pPr>
           </w:p>
           <w:p>
             <w:pPr>
@@ -793,9 +796,10 @@
                 <w:bCs/>
                 <w:sz w:val="20"/>
                 <w:szCs w:val="20"/>
-                <w:rtl/>
-              </w:rPr>
-              <w:t>מוטי מור</w:t>
+                <w:highlight w:val="green"/>
+                <w:rtl/>
+              </w:rPr>
+              <w:t>גל סגל</w:t>
             </w:r>
           </w:p>
           <w:p>
@@ -968,7 +972,51 @@
                 <w:rFonts w:hint="cs"/>
                 <w:rtl/>
               </w:rPr>
-              <w:t xml:space="preserve">8.30 מביה"ס </w:t>
+              <w:t xml:space="preserve">8.30 </w:t>
+            </w:r>
+            <w:r>
+              <w:rPr>
+                <w:rFonts w:hint="cs"/>
+                <w:b/>
+                <w:bCs/>
+                <w:sz w:val="28"/>
+                <w:szCs w:val="28"/>
+                <w:highlight w:val="green"/>
+                <w:rtl/>
+              </w:rPr>
+              <w:t xml:space="preserve">מחניון </w:t>
+            </w:r>
+            <w:proofErr w:type="spellStart"/>
+            <w:r>
+              <w:rPr>
+                <w:rFonts w:hint="cs"/>
+                <w:b/>
+                <w:bCs/>
+                <w:sz w:val="28"/>
+                <w:szCs w:val="28"/>
+                <w:highlight w:val="green"/>
+                <w:rtl/>
+              </w:rPr>
+              <w:t>הספורטק</w:t>
+            </w:r>
+            <w:proofErr w:type="spellEnd"/>
+            <w:r>
+              <w:rPr>
+                <w:rFonts w:hint="cs"/>
+                <w:sz w:val="28"/>
+                <w:szCs w:val="28"/>
+                <w:rtl/>
+              </w:rPr>
+              <w:t xml:space="preserve"> </w:t>
+            </w:r>
+            <w:r>
+              <w:rPr>
+                <w:rFonts w:hint="cs"/>
+                <w:sz w:val="28"/>
+                <w:szCs w:val="28"/>
+                <w:rtl/>
+              </w:rPr>
+              <w:t xml:space="preserve"> </w:t>
             </w:r>
             <w:r>
               <w:rPr>
@@ -1056,10 +1104,49 @@
                 <w:rFonts w:hint="cs"/>
                 <w:b/>
                 <w:bCs/>
-                <w:rtl/>
-              </w:rPr>
-              <w:t>שעת0 מתקיימת כסדרה.</w:t>
-            </w:r>
+                <w:highlight w:val="green"/>
+                <w:rtl/>
+              </w:rPr>
+              <w:t xml:space="preserve">אין </w:t>
+            </w:r>
+            <w:r>
+              <w:rPr>
+                <w:rFonts w:hint="cs"/>
+                <w:b/>
+                <w:bCs/>
+                <w:highlight w:val="green"/>
+                <w:rtl/>
+              </w:rPr>
+              <w:t xml:space="preserve">שעת0 </w:t>
+            </w:r>
+            <w:r>
+              <w:rPr>
+                <w:rFonts w:hint="cs"/>
+                <w:b/>
+                <w:bCs/>
+                <w:highlight w:val="green"/>
+                <w:rtl/>
+              </w:rPr>
+              <w:t>.</w:t>
+            </w:r>
+            <w:r>
+              <w:rPr>
+                <w:rFonts w:hint="cs"/>
+                <w:b/>
+                <w:bCs/>
+                <w:rtl/>
+              </w:rPr>
+              <w:t xml:space="preserve">  </w:t>
+            </w:r>
+          </w:p>
+          <w:p>
+            <w:pPr>
+              <w:spacing w:line="360" w:lineRule="auto"/>
+              <w:rPr>
+                <w:b/>
+                <w:bCs/>
+              </w:rPr>
+            </w:pPr>
           </w:p>
           <w:p>
             <w:pPr>
@@ -1140,16 +1227,6 @@
                 <w:rtl/>
               </w:rPr>
             </w:pPr>
-          </w:p>
-          <w:p>
-            <w:pPr>
-              <w:spacing w:line="360" w:lineRule="auto"/>
-              <w:rPr>
-                <w:b/>
-                <w:bCs/>
-                <w:rtl/>
-              </w:rPr>
-            </w:pPr>
             <w:r>
               <w:rPr>
                 <w:rFonts w:hint="cs"/>
@@ -1192,9 +1269,18 @@
             <w:r>
               <w:rPr>
                 <w:rFonts w:hint="cs"/>
-                <w:rtl/>
-              </w:rPr>
-              <w:t>יוד2 שיעור 3 חינוך עם לילך.</w:t>
+                <w:highlight w:val="green"/>
+                <w:rtl/>
+              </w:rPr>
+              <w:t xml:space="preserve">יוד2 שיעור 3 </w:t>
+            </w:r>
+            <w:r>
+              <w:rPr>
+                <w:rFonts w:hint="cs"/>
+                <w:highlight w:val="green"/>
+                <w:rtl/>
+              </w:rPr>
+              <w:t>חלון. שיעור7 חינוך כרגיל.</w:t>
             </w:r>
           </w:p>
           <w:p>
@@ -1423,6 +1509,22 @@
             <w:r>
               <w:rPr>
                 <w:rFonts w:hint="cs"/>
+                <w:highlight w:val="green"/>
+                <w:rtl/>
+              </w:rPr>
+              <w:t>יא8  מתמט' שיעור 1+5  לומדים בנפרד : גיא בכיתה יא8. קב' של שיר לומדת עם שגית בחדר 213. שיעור6+7 תרגול בכיתה עם גיא לכל הכיתה.</w:t>
+            </w:r>
+          </w:p>
+          <w:p>
+            <w:pPr>
+              <w:spacing w:line="360" w:lineRule="auto"/>
+              <w:rPr>
+                <w:rtl/>
+              </w:rPr>
+            </w:pPr>
+            <w:r>
+              <w:rPr>
+                <w:rFonts w:hint="cs"/>
                 <w:rtl/>
               </w:rPr>
               <w:t>יא11 שיעור1+2+3 לשון. שיעור4+5 תנך. 6 אזרחות. 7+8 חינוך.</w:t>
@@ -1440,23 +1542,29 @@
                 <w:rFonts w:hint="cs"/>
                 <w:rtl/>
               </w:rPr>
-              <w:t>יא12 שיעור2 חלון</w:t>
-            </w:r>
-          </w:p>
-          <w:p>
-            <w:pPr>
-              <w:spacing w:line="360" w:lineRule="auto"/>
-              <w:rPr>
-                <w:rtl/>
-              </w:rPr>
-            </w:pPr>
-          </w:p>
-          <w:p>
-            <w:pPr>
-              <w:spacing w:line="360" w:lineRule="auto"/>
-              <w:rPr>
-                <w:b/>
-                <w:bCs/>
+              <w:t xml:space="preserve">יא12 שיעור2 </w:t>
+            </w:r>
+            <w:r>
+              <w:rPr>
+                <w:rFonts w:hint="cs"/>
+                <w:highlight w:val="green"/>
+                <w:rtl/>
+              </w:rPr>
+              <w:t>מטלה עצמית בלשון בספריה.</w:t>
+            </w:r>
+          </w:p>
+          <w:p>
+            <w:pPr>
+              <w:spacing w:line="360" w:lineRule="auto"/>
+              <w:rPr>
+                <w:rtl/>
+              </w:rPr>
+            </w:pPr>
+          </w:p>
+          <w:p>
+            <w:pPr>
+              <w:spacing w:line="360" w:lineRule="auto"/>
+              <w:rPr>
                 <w:rtl/>
               </w:rPr>
             </w:pPr>
@@ -1473,6 +1581,55 @@
                 <w:rtl/>
               </w:rPr>
               <w:t xml:space="preserve"> </w:t>
+            </w:r>
+            <w:r>
+              <w:rPr>
+                <w:rFonts w:hint="cs"/>
+                <w:highlight w:val="green"/>
+                <w:rtl/>
+              </w:rPr>
+              <w:t xml:space="preserve">לומדים רק </w:t>
+            </w:r>
+            <w:proofErr w:type="spellStart"/>
+            <w:r>
+              <w:rPr>
+                <w:rFonts w:hint="cs"/>
+                <w:highlight w:val="green"/>
+                <w:rtl/>
+              </w:rPr>
+              <w:t>הסטוריה</w:t>
+            </w:r>
+            <w:proofErr w:type="spellEnd"/>
+            <w:r>
+              <w:rPr>
+                <w:rFonts w:hint="cs"/>
+                <w:highlight w:val="green"/>
+                <w:rtl/>
+              </w:rPr>
+              <w:t xml:space="preserve"> היום !!</w:t>
+            </w:r>
+            <w:r>
+              <w:rPr>
+                <w:rFonts w:hint="cs"/>
+              </w:rPr>
+              <w:t xml:space="preserve"> </w:t>
+            </w:r>
+          </w:p>
+          <w:p>
+            <w:pPr>
+              <w:spacing w:line="360" w:lineRule="auto"/>
+              <w:rPr>
+                <w:b/>
+                <w:bCs/>
+                <w:rtl/>
+              </w:rPr>
+            </w:pPr>
+            <w:r>
+              <w:rPr>
+                <w:rFonts w:hint="cs"/>
+                <w:rtl/>
+              </w:rPr>
+              <w:t xml:space="preserve">     </w:t>
             </w:r>
             <w:r>
               <w:rPr>
@@ -1888,25 +2045,32 @@
             <w:r>
               <w:rPr>
                 <w:rFonts w:hint="cs"/>
-                <w:rtl/>
-              </w:rPr>
-              <w:t xml:space="preserve">יב12+יב5 תלמידי 4-5 באים </w:t>
-            </w:r>
-            <w:proofErr w:type="spellStart"/>
-            <w:r>
-              <w:rPr>
-                <w:rFonts w:hint="cs"/>
-                <w:rtl/>
-              </w:rPr>
-              <w:t>למתמט</w:t>
-            </w:r>
-            <w:proofErr w:type="spellEnd"/>
-            <w:r>
-              <w:rPr>
-                <w:rFonts w:hint="cs"/>
-                <w:rtl/>
-              </w:rPr>
-              <w:t xml:space="preserve">' משיעור2.. </w:t>
+                <w:highlight w:val="green"/>
+                <w:rtl/>
+              </w:rPr>
+              <w:t>יב11 מסיימים בסוף שיעור מתמט'.</w:t>
+            </w:r>
+          </w:p>
+          <w:p>
+            <w:pPr>
+              <w:spacing w:line="360" w:lineRule="auto"/>
+              <w:rPr>
+                <w:rtl/>
+              </w:rPr>
+            </w:pPr>
+            <w:r>
+              <w:rPr>
+                <w:rFonts w:hint="cs"/>
+                <w:rtl/>
+              </w:rPr>
+              <w:t xml:space="preserve">יב12+יב5 </w:t>
+            </w:r>
+            <w:r>
+              <w:rPr>
+                <w:rFonts w:hint="cs"/>
+                <w:rtl/>
+              </w:rPr>
+              <w:t xml:space="preserve"> </w:t>
             </w:r>
             <w:proofErr w:type="spellStart"/>
             <w:r>

</xml_diff>

<commit_message>
updated first.docx. 6.2.2022, 17:50:01
</commit_message>
<xml_diff>
--- a/first.docx
+++ b/first.docx
@@ -2,6 +2,13 @@
 <file path=word/document.xml><?xml version="1.0" encoding="utf-8"?>
 <w:document xmlns:wpc="http://schemas.microsoft.com/office/word/2010/wordprocessingCanvas" xmlns:cx="http://schemas.microsoft.com/office/drawing/2014/chartex" xmlns:cx1="http://schemas.microsoft.com/office/drawing/2015/9/8/chartex" xmlns:cx2="http://schemas.microsoft.com/office/drawing/2015/10/21/chartex" xmlns:cx3="http://schemas.microsoft.com/office/drawing/2016/5/9/chartex" xmlns:cx4="http://schemas.microsoft.com/office/drawing/2016/5/10/chartex" xmlns:cx5="http://schemas.microsoft.com/office/drawing/2016/5/11/chartex" xmlns:cx6="http://schemas.microsoft.com/office/drawing/2016/5/12/chartex" xmlns:cx7="http://schemas.microsoft.com/office/drawing/2016/5/13/chartex" xmlns:cx8="http://schemas.microsoft.com/office/drawing/2016/5/14/chartex" xmlns:mc="http://schemas.openxmlformats.org/markup-compatibility/2006" xmlns:aink="http://schemas.microsoft.com/office/drawing/2016/ink" xmlns:am3d="http://schemas.microsoft.com/office/drawing/2017/model3d" xmlns:o="urn:schemas-microsoft-com:office:office" xmlns:r="http://schemas.openxmlformats.org/officeDocument/2006/relationships" xmlns:m="http://schemas.openxmlformats.org/officeDocument/2006/math" xmlns:v="urn:schemas-microsoft-com:vml" xmlns:wp14="http://schemas.microsoft.com/office/word/2010/wordprocessingDrawing" xmlns:wp="http://schemas.openxmlformats.org/drawingml/2006/wordprocessingDrawing" xmlns:w10="urn:schemas-microsoft-com:office:word" xmlns:w="http://schemas.openxmlformats.org/wordprocessingml/2006/main" xmlns:w14="http://schemas.microsoft.com/office/word/2010/wordml" xmlns:w15="http://schemas.microsoft.com/office/word/2012/wordml" xmlns:w16cex="http://schemas.microsoft.com/office/word/2018/wordml/cex" xmlns:w16cid="http://schemas.microsoft.com/office/word/2016/wordml/cid" xmlns:w16="http://schemas.microsoft.com/office/word/2018/wordml" xmlns:w16sdtdh="http://schemas.microsoft.com/office/word/2020/wordml/sdtdatahash" xmlns:w16se="http://schemas.microsoft.com/office/word/2015/wordml/symex" xmlns:wpg="http://schemas.microsoft.com/office/word/2010/wordprocessingGroup" xmlns:wpi="http://schemas.microsoft.com/office/word/2010/wordprocessingInk" xmlns:wne="http://schemas.microsoft.com/office/word/2006/wordml" xmlns:wps="http://schemas.microsoft.com/office/word/2010/wordprocessingShape" mc:Ignorable="w14 w15 w16se w16cid w16 w16cex w16sdtdh wp14">
   <w:body>
+    <w:p>
+      <w:pPr>
+        <w:rPr>
+          <w:rtl/>
+        </w:rPr>
+      </w:pPr>
+    </w:p>
     <w:p>
       <w:pPr>
         <w:spacing w:line="360" w:lineRule="auto"/>
@@ -42,7 +49,7 @@
           <w:u w:val="single"/>
           <w:rtl/>
         </w:rPr>
-        <w:t xml:space="preserve"> מערכת יום ראשון </w:t>
+        <w:t xml:space="preserve"> מערכת יום שני </w:t>
       </w:r>
       <w:r>
         <w:rPr>
@@ -55,23 +62,23 @@
           <w:u w:val="single"/>
           <w:rtl/>
         </w:rPr>
-        <w:t>6.2.2022</w:t>
+        <w:t>7.2.2022</w:t>
       </w:r>
     </w:p>
     <w:tbl>
       <w:tblPr>
         <w:tblStyle w:val="a3"/>
         <w:bidiVisual/>
-        <w:tblW w:w="9493" w:type="dxa"/>
-        <w:tblInd w:w="423" w:type="dxa"/>
+        <w:tblW w:w="10220" w:type="dxa"/>
+        <w:tblInd w:w="282" w:type="dxa"/>
         <w:tblLook w:val="04A0" w:firstRow="1" w:lastRow="0" w:firstColumn="1" w:lastColumn="0" w:noHBand="0" w:noVBand="1"/>
       </w:tblPr>
       <w:tblGrid>
-        <w:gridCol w:w="1129"/>
-        <w:gridCol w:w="2410"/>
+        <w:gridCol w:w="990"/>
+        <w:gridCol w:w="2690"/>
         <w:gridCol w:w="1842"/>
         <w:gridCol w:w="1984"/>
-        <w:gridCol w:w="2128"/>
+        <w:gridCol w:w="2714"/>
       </w:tblGrid>
       <w:tr>
         <w:trPr>
@@ -79,7 +86,7 @@
         </w:trPr>
         <w:tc>
           <w:tcPr>
-            <w:tcW w:w="1129" w:type="dxa"/>
+            <w:tcW w:w="990" w:type="dxa"/>
             <w:tcBorders>
               <w:top w:val="thickThinSmallGap" w:sz="24" w:space="0" w:color="000000"/>
               <w:left w:val="thinThickSmallGap" w:sz="24" w:space="0" w:color="000000"/>
@@ -104,7 +111,7 @@
         </w:tc>
         <w:tc>
           <w:tcPr>
-            <w:tcW w:w="8364" w:type="dxa"/>
+            <w:tcW w:w="9230" w:type="dxa"/>
             <w:gridSpan w:val="4"/>
             <w:tcBorders>
               <w:top w:val="thickThinSmallGap" w:sz="24" w:space="0" w:color="000000"/>
@@ -117,105 +124,62 @@
               <w:pStyle w:val="a4"/>
               <w:numPr>
                 <w:ilvl w:val="0"/>
-                <w:numId w:val="1"/>
+                <w:numId w:val="2"/>
               </w:numPr>
               <w:spacing w:line="360" w:lineRule="auto"/>
-            </w:pPr>
-            <w:r>
-              <w:rPr>
-                <w:rFonts w:ascii="Arial" w:hAnsi="Arial" w:cs="Arial"/>
-                <w:b/>
-                <w:bCs/>
+              <w:rPr>
+                <w:rFonts w:asciiTheme="minorBidi" w:eastAsia="Times New Roman" w:hAnsiTheme="minorBidi"/>
+              </w:rPr>
+            </w:pPr>
+            <w:r>
+              <w:rPr>
+                <w:rFonts w:asciiTheme="minorBidi" w:eastAsia="Times New Roman" w:hAnsiTheme="minorBidi"/>
                 <w:color w:val="000000"/>
                 <w:rtl/>
               </w:rPr>
-              <w:t>מועד נבצרים לשון יא</w:t>
-            </w:r>
-            <w:r>
-              <w:rPr>
-                <w:rFonts w:ascii="Arial" w:hAnsi="Arial" w:cs="Arial" w:hint="cs"/>
-                <w:b/>
-                <w:bCs/>
-                <w:color w:val="000000"/>
-                <w:rtl/>
-              </w:rPr>
-              <w:t>'</w:t>
-            </w:r>
-            <w:r>
-              <w:rPr>
-                <w:rFonts w:hint="cs"/>
-                <w:rtl/>
-              </w:rPr>
-              <w:t>. 8.00-10.00 נבחנים בחדר</w:t>
-            </w:r>
-            <w:r>
-              <w:rPr>
-                <w:rFonts w:hint="cs"/>
-                <w:rtl/>
-              </w:rPr>
-              <w:t xml:space="preserve"> 432 (יב2)  </w:t>
-            </w:r>
-            <w:r>
-              <w:rPr>
-                <w:rFonts w:hint="cs"/>
-                <w:b/>
-                <w:bCs/>
-                <w:rtl/>
-              </w:rPr>
-              <w:t>השגחה</w:t>
-            </w:r>
-            <w:r>
-              <w:rPr>
-                <w:rFonts w:hint="cs"/>
-                <w:b/>
-                <w:bCs/>
-                <w:rtl/>
-              </w:rPr>
-              <w:t xml:space="preserve">: </w:t>
-            </w:r>
-            <w:r>
-              <w:rPr>
-                <w:rFonts w:hint="cs"/>
-                <w:rtl/>
-              </w:rPr>
-              <w:t xml:space="preserve"> 8.00-8.30 איל א. 8.30-9.15  </w:t>
-            </w:r>
-            <w:r>
-              <w:rPr>
-                <w:rFonts w:hint="cs"/>
-                <w:rtl/>
-              </w:rPr>
-              <w:t xml:space="preserve">יעקב </w:t>
-            </w:r>
-            <w:proofErr w:type="spellStart"/>
-            <w:r>
-              <w:rPr>
-                <w:rFonts w:hint="cs"/>
-                <w:rtl/>
-              </w:rPr>
-              <w:t>הרנוי</w:t>
-            </w:r>
-            <w:proofErr w:type="spellEnd"/>
-            <w:r>
-              <w:rPr>
-                <w:rFonts w:hint="cs"/>
-                <w:rtl/>
-              </w:rPr>
-              <w:t xml:space="preserve">.    9.15-10.00 </w:t>
-            </w:r>
-            <w:r>
-              <w:rPr>
-                <w:rFonts w:hint="cs"/>
-                <w:rtl/>
-              </w:rPr>
-              <w:t>יובל ג.</w:t>
-            </w:r>
-            <w:r>
-              <w:rPr>
-                <w:rFonts w:hint="cs"/>
-                <w:rtl/>
-              </w:rPr>
-              <w:t>.</w:t>
+              <w:t>סיור מגמת ביולוגיה יא'</w:t>
+            </w:r>
+            <w:r>
+              <w:rPr>
+                <w:rFonts w:asciiTheme="minorBidi" w:eastAsia="Times New Roman" w:hAnsiTheme="minorBidi"/>
+                <w:rtl/>
+              </w:rPr>
+              <w:t xml:space="preserve"> </w:t>
+            </w:r>
+            <w:r>
+              <w:rPr>
+                <w:rFonts w:asciiTheme="minorBidi" w:eastAsia="Times New Roman" w:hAnsiTheme="minorBidi" w:hint="cs"/>
+                <w:rtl/>
+              </w:rPr>
+              <w:t xml:space="preserve">בפארק הרצליה. הגעה עצמית </w:t>
+            </w:r>
+            <w:r>
+              <w:rPr>
+                <w:rFonts w:asciiTheme="minorBidi" w:eastAsia="Times New Roman" w:hAnsiTheme="minorBidi"/>
+                <w:rtl/>
+              </w:rPr>
+              <w:t>בשעה</w:t>
+            </w:r>
+            <w:r>
+              <w:rPr>
+                <w:rFonts w:asciiTheme="minorBidi" w:eastAsia="Times New Roman" w:hAnsiTheme="minorBidi" w:hint="cs"/>
+                <w:rtl/>
+              </w:rPr>
+              <w:t xml:space="preserve"> 9.00</w:t>
+            </w:r>
+            <w:r>
+              <w:rPr>
+                <w:rFonts w:asciiTheme="minorBidi" w:eastAsia="Times New Roman" w:hAnsiTheme="minorBidi"/>
+                <w:rtl/>
+              </w:rPr>
+              <w:t xml:space="preserve"> בליווי</w:t>
+            </w:r>
+            <w:r>
+              <w:rPr>
+                <w:rFonts w:asciiTheme="minorBidi" w:eastAsia="Times New Roman" w:hAnsiTheme="minorBidi" w:hint="cs"/>
+                <w:rtl/>
+              </w:rPr>
+              <w:t xml:space="preserve"> חמוטל, יאיר יעקב ולנה.</w:t>
             </w:r>
           </w:p>
           <w:p>
@@ -226,29 +190,162 @@
                 <w:numId w:val="1"/>
               </w:numPr>
               <w:spacing w:line="360" w:lineRule="auto"/>
-            </w:pPr>
-            <w:r>
-              <w:rPr>
-                <w:rFonts w:hint="cs"/>
-                <w:rtl/>
-              </w:rPr>
-              <w:t xml:space="preserve">השלמת נבצרים באנגלית </w:t>
+              <w:rPr>
+                <w:rFonts w:asciiTheme="minorBidi" w:hAnsiTheme="minorBidi"/>
+              </w:rPr>
+            </w:pPr>
+            <w:r>
+              <w:rPr>
+                <w:rFonts w:asciiTheme="minorBidi" w:hAnsiTheme="minorBidi"/>
+                <w:color w:val="000000"/>
+                <w:rtl/>
+              </w:rPr>
+              <w:t>בגרות חורף באזרחו</w:t>
+            </w:r>
+            <w:r>
+              <w:rPr>
+                <w:rFonts w:asciiTheme="minorBidi" w:hAnsiTheme="minorBidi" w:hint="cs"/>
+                <w:color w:val="000000"/>
+                <w:rtl/>
+              </w:rPr>
+              <w:t>ת בשעה 13.00.</w:t>
+            </w:r>
+            <w:r>
+              <w:rPr>
+                <w:rFonts w:asciiTheme="minorBidi" w:hAnsiTheme="minorBidi" w:hint="cs"/>
+                <w:rtl/>
+              </w:rPr>
+              <w:t xml:space="preserve">  בחדר </w:t>
+            </w:r>
+            <w:r>
+              <w:rPr>
+                <w:rFonts w:asciiTheme="minorBidi" w:hAnsiTheme="minorBidi" w:hint="cs"/>
+                <w:rtl/>
+              </w:rPr>
+              <w:t>121</w:t>
+            </w:r>
+            <w:r>
+              <w:rPr>
+                <w:rFonts w:asciiTheme="minorBidi" w:hAnsiTheme="minorBidi" w:hint="cs"/>
+                <w:rtl/>
+              </w:rPr>
+              <w:t xml:space="preserve">+ מהות.  </w:t>
+            </w:r>
+            <w:r>
+              <w:rPr>
+                <w:rFonts w:asciiTheme="minorBidi" w:hAnsiTheme="minorBidi" w:hint="cs"/>
+                <w:b/>
+                <w:bCs/>
+                <w:rtl/>
+              </w:rPr>
+              <w:t>מקריא</w:t>
+            </w:r>
+            <w:r>
+              <w:rPr>
+                <w:rFonts w:asciiTheme="minorBidi" w:hAnsiTheme="minorBidi" w:hint="cs"/>
+                <w:b/>
+                <w:bCs/>
+                <w:rtl/>
+              </w:rPr>
+              <w:t xml:space="preserve">/ה  - </w:t>
+            </w:r>
+            <w:r>
+              <w:rPr>
+                <w:rFonts w:asciiTheme="minorBidi" w:hAnsiTheme="minorBidi" w:hint="cs"/>
+                <w:rtl/>
+              </w:rPr>
+              <w:t xml:space="preserve"> ורד וייס</w:t>
+            </w:r>
+          </w:p>
+          <w:p>
+            <w:pPr>
+              <w:pStyle w:val="a4"/>
+              <w:spacing w:line="360" w:lineRule="auto"/>
+              <w:rPr>
+                <w:rFonts w:asciiTheme="minorBidi" w:hAnsiTheme="minorBidi"/>
+              </w:rPr>
+            </w:pPr>
+            <w:r>
+              <w:rPr>
+                <w:rFonts w:asciiTheme="minorBidi" w:hAnsiTheme="minorBidi" w:hint="cs"/>
+                <w:b/>
+                <w:bCs/>
+                <w:rtl/>
+              </w:rPr>
+              <w:t xml:space="preserve">בוחנת </w:t>
             </w:r>
             <w:proofErr w:type="spellStart"/>
             <w:r>
               <w:rPr>
-                <w:rFonts w:hint="cs"/>
-                <w:rtl/>
-              </w:rPr>
-              <w:t>יב</w:t>
+                <w:rFonts w:asciiTheme="minorBidi" w:hAnsiTheme="minorBidi" w:hint="cs"/>
+                <w:b/>
+                <w:bCs/>
+                <w:rtl/>
+              </w:rPr>
+              <w:t>נטרלית</w:t>
             </w:r>
             <w:proofErr w:type="spellEnd"/>
             <w:r>
               <w:rPr>
-                <w:rFonts w:hint="cs"/>
-                <w:rtl/>
-              </w:rPr>
-              <w:t>' 12.10 בספריה.</w:t>
+                <w:rFonts w:asciiTheme="minorBidi" w:hAnsiTheme="minorBidi" w:hint="cs"/>
+                <w:rtl/>
+              </w:rPr>
+              <w:t xml:space="preserve"> תמר </w:t>
+            </w:r>
+            <w:proofErr w:type="spellStart"/>
+            <w:r>
+              <w:rPr>
+                <w:rFonts w:asciiTheme="minorBidi" w:hAnsiTheme="minorBidi" w:hint="cs"/>
+                <w:rtl/>
+              </w:rPr>
+              <w:t>נדבורני</w:t>
+            </w:r>
+            <w:proofErr w:type="spellEnd"/>
+            <w:r>
+              <w:rPr>
+                <w:rFonts w:asciiTheme="minorBidi" w:hAnsiTheme="minorBidi" w:hint="cs"/>
+                <w:rtl/>
+              </w:rPr>
+              <w:t>.</w:t>
+            </w:r>
+            <w:r>
+              <w:rPr>
+                <w:rFonts w:asciiTheme="minorBidi" w:hAnsiTheme="minorBidi" w:hint="cs"/>
+                <w:rtl/>
+              </w:rPr>
+              <w:t xml:space="preserve">  </w:t>
+            </w:r>
+            <w:r>
+              <w:rPr>
+                <w:rFonts w:asciiTheme="minorBidi" w:hAnsiTheme="minorBidi" w:hint="cs"/>
+                <w:b/>
+                <w:bCs/>
+                <w:rtl/>
+              </w:rPr>
+              <w:t>בע"פ</w:t>
+            </w:r>
+            <w:r>
+              <w:rPr>
+                <w:rFonts w:asciiTheme="minorBidi" w:hAnsiTheme="minorBidi" w:hint="cs"/>
+                <w:rtl/>
+              </w:rPr>
+              <w:t xml:space="preserve"> גליה </w:t>
+            </w:r>
+            <w:proofErr w:type="spellStart"/>
+            <w:r>
+              <w:rPr>
+                <w:rFonts w:asciiTheme="minorBidi" w:hAnsiTheme="minorBidi" w:hint="cs"/>
+                <w:rtl/>
+              </w:rPr>
+              <w:t>ספז</w:t>
+            </w:r>
+            <w:proofErr w:type="spellEnd"/>
+            <w:r>
+              <w:rPr>
+                <w:rFonts w:asciiTheme="minorBidi" w:hAnsiTheme="minorBidi" w:hint="cs"/>
+                <w:rtl/>
+              </w:rPr>
+              <w:t>.</w:t>
             </w:r>
           </w:p>
           <w:p>
@@ -288,7 +385,35 @@
                 <w:rFonts w:asciiTheme="minorBidi" w:hAnsiTheme="minorBidi" w:hint="cs"/>
                 <w:rtl/>
               </w:rPr>
-              <w:t>ספריה סגורה עד 9.15.</w:t>
+              <w:t>"</w:t>
+            </w:r>
+            <w:r>
+              <w:rPr>
+                <w:rFonts w:asciiTheme="minorBidi" w:hAnsiTheme="minorBidi" w:hint="cs"/>
+                <w:rtl/>
+              </w:rPr>
+              <w:t>בוקר טוב</w:t>
+            </w:r>
+            <w:r>
+              <w:rPr>
+                <w:rFonts w:asciiTheme="minorBidi" w:hAnsiTheme="minorBidi" w:hint="cs"/>
+                <w:rtl/>
+              </w:rPr>
+              <w:t>"</w:t>
+            </w:r>
+            <w:r>
+              <w:rPr>
+                <w:rFonts w:asciiTheme="minorBidi" w:hAnsiTheme="minorBidi" w:hint="cs"/>
+                <w:rtl/>
+              </w:rPr>
+              <w:t xml:space="preserve"> מורים מקצועיים   </w:t>
+            </w:r>
+            <w:r>
+              <w:rPr>
+                <w:rFonts w:asciiTheme="minorBidi" w:hAnsiTheme="minorBidi" w:hint="cs"/>
+                <w:rtl/>
+              </w:rPr>
+              <w:t>שיעור1.</w:t>
             </w:r>
           </w:p>
           <w:p>
@@ -308,7 +433,7 @@
         </w:trPr>
         <w:tc>
           <w:tcPr>
-            <w:tcW w:w="1129" w:type="dxa"/>
+            <w:tcW w:w="990" w:type="dxa"/>
             <w:tcBorders>
               <w:top w:val="thickThinSmallGap" w:sz="24" w:space="0" w:color="000000"/>
               <w:left w:val="thinThickSmallGap" w:sz="24" w:space="0" w:color="000000"/>
@@ -345,11 +470,12 @@
         </w:tc>
         <w:tc>
           <w:tcPr>
-            <w:tcW w:w="2410" w:type="dxa"/>
+            <w:tcW w:w="2690" w:type="dxa"/>
             <w:tcBorders>
               <w:top w:val="thickThinSmallGap" w:sz="24" w:space="0" w:color="000000"/>
               <w:right w:val="thickThinSmallGap" w:sz="24" w:space="0" w:color="000000"/>
             </w:tcBorders>
+            <w:shd w:val="clear" w:color="auto" w:fill="auto"/>
           </w:tcPr>
           <w:p>
             <w:pPr>
@@ -498,8 +624,8 @@
               <w:rPr>
                 <w:b/>
                 <w:bCs/>
-                <w:sz w:val="24"/>
-                <w:szCs w:val="24"/>
+                <w:sz w:val="20"/>
+                <w:szCs w:val="20"/>
                 <w:rtl/>
               </w:rPr>
             </w:pPr>
@@ -569,7 +695,7 @@
                 <w:szCs w:val="20"/>
                 <w:rtl/>
               </w:rPr>
-              <w:t>חניתה הראל</w:t>
+              <w:t>רבקה כהן</w:t>
             </w:r>
           </w:p>
           <w:p>
@@ -592,8 +718,21 @@
                 <w:szCs w:val="20"/>
                 <w:rtl/>
               </w:rPr>
-              <w:t>אלי כזום</w:t>
-            </w:r>
+              <w:t xml:space="preserve">יעל </w:t>
+            </w:r>
+            <w:proofErr w:type="spellStart"/>
+            <w:r>
+              <w:rPr>
+                <w:rFonts w:hint="cs"/>
+                <w:b/>
+                <w:bCs/>
+                <w:sz w:val="20"/>
+                <w:szCs w:val="20"/>
+                <w:rtl/>
+              </w:rPr>
+              <w:t>אוסי</w:t>
+            </w:r>
+            <w:proofErr w:type="spellEnd"/>
           </w:p>
           <w:p>
             <w:pPr>
@@ -606,17 +745,6 @@
                 <w:rtl/>
               </w:rPr>
             </w:pPr>
-            <w:r>
-              <w:rPr>
-                <w:rFonts w:hint="cs"/>
-                <w:b/>
-                <w:bCs/>
-                <w:sz w:val="20"/>
-                <w:szCs w:val="20"/>
-                <w:rtl/>
-              </w:rPr>
-              <w:t xml:space="preserve">גליה </w:t>
-            </w:r>
             <w:proofErr w:type="spellStart"/>
             <w:r>
               <w:rPr>
@@ -627,9 +755,33 @@
                 <w:szCs w:val="20"/>
                 <w:rtl/>
               </w:rPr>
-              <w:t>ספז</w:t>
+              <w:t>אוסי</w:t>
             </w:r>
             <w:proofErr w:type="spellEnd"/>
+            <w:r>
+              <w:rPr>
+                <w:rFonts w:hint="cs"/>
+                <w:b/>
+                <w:bCs/>
+                <w:sz w:val="20"/>
+                <w:szCs w:val="20"/>
+                <w:rtl/>
+              </w:rPr>
+              <w:t xml:space="preserve"> </w:t>
+            </w:r>
+            <w:proofErr w:type="spellStart"/>
+            <w:r>
+              <w:rPr>
+                <w:rFonts w:hint="cs"/>
+                <w:b/>
+                <w:bCs/>
+                <w:sz w:val="20"/>
+                <w:szCs w:val="20"/>
+                <w:rtl/>
+              </w:rPr>
+              <w:t>שלוסמן</w:t>
+            </w:r>
+            <w:proofErr w:type="spellEnd"/>
           </w:p>
           <w:p>
             <w:pPr>
@@ -651,21 +803,8 @@
                 <w:szCs w:val="20"/>
                 <w:rtl/>
               </w:rPr>
-              <w:t xml:space="preserve">יעקב </w:t>
-            </w:r>
-            <w:proofErr w:type="spellStart"/>
-            <w:r>
-              <w:rPr>
-                <w:rFonts w:hint="cs"/>
-                <w:b/>
-                <w:bCs/>
-                <w:sz w:val="20"/>
-                <w:szCs w:val="20"/>
-                <w:rtl/>
-              </w:rPr>
-              <w:t>הרנוי</w:t>
-            </w:r>
-            <w:proofErr w:type="spellEnd"/>
+              <w:t>יונית עמית</w:t>
+            </w:r>
           </w:p>
           <w:p>
             <w:pPr>
@@ -687,7 +826,7 @@
                 <w:szCs w:val="20"/>
                 <w:rtl/>
               </w:rPr>
-              <w:t xml:space="preserve">עמיר </w:t>
+              <w:t>אופיר פז</w:t>
             </w:r>
           </w:p>
         </w:tc>
@@ -744,8 +883,21 @@
                 <w:szCs w:val="20"/>
                 <w:rtl/>
               </w:rPr>
-              <w:t>רן</w:t>
-            </w:r>
+              <w:t xml:space="preserve">ערן </w:t>
+            </w:r>
+            <w:proofErr w:type="spellStart"/>
+            <w:r>
+              <w:rPr>
+                <w:rFonts w:hint="cs"/>
+                <w:b/>
+                <w:bCs/>
+                <w:sz w:val="20"/>
+                <w:szCs w:val="20"/>
+                <w:rtl/>
+              </w:rPr>
+              <w:t>רוזנק</w:t>
+            </w:r>
+            <w:proofErr w:type="spellEnd"/>
           </w:p>
           <w:p>
             <w:pPr>
@@ -767,7 +919,7 @@
                 <w:szCs w:val="20"/>
                 <w:rtl/>
               </w:rPr>
-              <w:t>אשרת ניר</w:t>
+              <w:t xml:space="preserve"> מוטי מור</w:t>
             </w:r>
           </w:p>
           <w:p>
@@ -790,21 +942,8 @@
                 <w:szCs w:val="20"/>
                 <w:rtl/>
               </w:rPr>
-              <w:t xml:space="preserve">אריה </w:t>
-            </w:r>
-            <w:proofErr w:type="spellStart"/>
-            <w:r>
-              <w:rPr>
-                <w:rFonts w:hint="cs"/>
-                <w:b/>
-                <w:bCs/>
-                <w:sz w:val="20"/>
-                <w:szCs w:val="20"/>
-                <w:rtl/>
-              </w:rPr>
-              <w:t>סולימני</w:t>
-            </w:r>
-            <w:proofErr w:type="spellEnd"/>
+              <w:t>דרורה</w:t>
+            </w:r>
           </w:p>
           <w:p>
             <w:pPr>
@@ -826,7 +965,7 @@
                 <w:szCs w:val="20"/>
                 <w:rtl/>
               </w:rPr>
-              <w:t xml:space="preserve">טל גרינברג  </w:t>
+              <w:t>עמיר מנדל</w:t>
             </w:r>
           </w:p>
           <w:p>
@@ -849,13 +988,13 @@
                 <w:szCs w:val="20"/>
                 <w:rtl/>
               </w:rPr>
-              <w:t>מימי פוקס</w:t>
+              <w:t>טליה</w:t>
             </w:r>
           </w:p>
         </w:tc>
         <w:tc>
           <w:tcPr>
-            <w:tcW w:w="2128" w:type="dxa"/>
+            <w:tcW w:w="2714" w:type="dxa"/>
             <w:tcBorders>
               <w:top w:val="thickThinSmallGap" w:sz="24" w:space="0" w:color="000000"/>
               <w:right w:val="thickThinSmallGap" w:sz="24" w:space="0" w:color="000000"/>
@@ -906,7 +1045,7 @@
                 <w:szCs w:val="20"/>
                 <w:rtl/>
               </w:rPr>
-              <w:t>ערן פ.</w:t>
+              <w:t>עודד</w:t>
             </w:r>
           </w:p>
           <w:p>
@@ -929,7 +1068,7 @@
                 <w:szCs w:val="20"/>
                 <w:rtl/>
               </w:rPr>
-              <w:t>אילנה יפרח</w:t>
+              <w:t>אתי שוורצמן</w:t>
             </w:r>
           </w:p>
           <w:p>
@@ -952,7 +1091,7 @@
                 <w:szCs w:val="20"/>
                 <w:rtl/>
               </w:rPr>
-              <w:t xml:space="preserve">שרית פונט </w:t>
+              <w:t>מרינה</w:t>
             </w:r>
           </w:p>
           <w:p>
@@ -975,8 +1114,21 @@
                 <w:szCs w:val="20"/>
                 <w:rtl/>
               </w:rPr>
-              <w:t>אביעד דניאלי</w:t>
-            </w:r>
+              <w:t xml:space="preserve">ריטה </w:t>
+            </w:r>
+            <w:proofErr w:type="spellStart"/>
+            <w:r>
+              <w:rPr>
+                <w:rFonts w:hint="cs"/>
+                <w:b/>
+                <w:bCs/>
+                <w:sz w:val="20"/>
+                <w:szCs w:val="20"/>
+                <w:rtl/>
+              </w:rPr>
+              <w:t>זלצמן</w:t>
+            </w:r>
+            <w:proofErr w:type="spellEnd"/>
           </w:p>
           <w:p>
             <w:pPr>
@@ -998,8 +1150,21 @@
                 <w:szCs w:val="20"/>
                 <w:rtl/>
               </w:rPr>
-              <w:t>ירדן מגור</w:t>
-            </w:r>
+              <w:t xml:space="preserve">אבישג </w:t>
+            </w:r>
+            <w:proofErr w:type="spellStart"/>
+            <w:r>
+              <w:rPr>
+                <w:rFonts w:hint="cs"/>
+                <w:b/>
+                <w:bCs/>
+                <w:sz w:val="20"/>
+                <w:szCs w:val="20"/>
+                <w:rtl/>
+              </w:rPr>
+              <w:t>ליבוביץ</w:t>
+            </w:r>
+            <w:proofErr w:type="spellEnd"/>
           </w:p>
           <w:p>
             <w:pPr>
@@ -1021,7 +1186,7 @@
         </w:trPr>
         <w:tc>
           <w:tcPr>
-            <w:tcW w:w="1129" w:type="dxa"/>
+            <w:tcW w:w="990" w:type="dxa"/>
             <w:tcBorders>
               <w:left w:val="thinThickSmallGap" w:sz="24" w:space="0" w:color="000000"/>
               <w:right w:val="thickThinSmallGap" w:sz="24" w:space="0" w:color="000000"/>
@@ -1057,279 +1222,211 @@
         </w:tc>
         <w:tc>
           <w:tcPr>
-            <w:tcW w:w="8364" w:type="dxa"/>
+            <w:tcW w:w="9230" w:type="dxa"/>
             <w:gridSpan w:val="4"/>
             <w:tcBorders>
               <w:right w:val="thickThinSmallGap" w:sz="24" w:space="0" w:color="000000"/>
             </w:tcBorders>
+            <w:shd w:val="clear" w:color="auto" w:fill="auto"/>
           </w:tcPr>
           <w:p>
             <w:pPr>
               <w:spacing w:line="360" w:lineRule="auto"/>
               <w:rPr>
-                <w:rFonts w:asciiTheme="minorBidi" w:hAnsiTheme="minorBidi"/>
-                <w:rtl/>
-              </w:rPr>
-            </w:pPr>
-            <w:r>
-              <w:rPr>
-                <w:rFonts w:asciiTheme="minorBidi" w:hAnsiTheme="minorBidi" w:hint="cs"/>
-                <w:rtl/>
-              </w:rPr>
-              <w:t xml:space="preserve">יוד1 </w:t>
-            </w:r>
-            <w:r>
-              <w:rPr>
-                <w:rFonts w:asciiTheme="minorBidi" w:hAnsiTheme="minorBidi" w:hint="cs"/>
-                <w:rtl/>
-              </w:rPr>
-              <w:t xml:space="preserve">תלמידי אנגלית של טלי (יוד1) לומדים אנגלית שיעור 2+3 בכיתה 215 עם ריטה. </w:t>
-            </w:r>
-            <w:r>
-              <w:rPr>
-                <w:rFonts w:asciiTheme="minorBidi" w:hAnsiTheme="minorBidi" w:hint="cs"/>
-                <w:rtl/>
-              </w:rPr>
-              <w:t xml:space="preserve">תלמידי 4-5 </w:t>
-            </w:r>
-            <w:r>
-              <w:rPr>
-                <w:rFonts w:asciiTheme="minorBidi" w:hAnsiTheme="minorBidi" w:hint="cs"/>
-                <w:rtl/>
-              </w:rPr>
-              <w:t xml:space="preserve"> </w:t>
-            </w:r>
-            <w:r>
-              <w:rPr>
-                <w:rFonts w:asciiTheme="minorBidi" w:hAnsiTheme="minorBidi" w:hint="cs"/>
-                <w:rtl/>
-              </w:rPr>
-              <w:t xml:space="preserve">יחל </w:t>
-            </w:r>
-            <w:r>
-              <w:rPr>
-                <w:rFonts w:asciiTheme="minorBidi" w:hAnsiTheme="minorBidi" w:hint="cs"/>
-                <w:rtl/>
-              </w:rPr>
-              <w:t xml:space="preserve">מתמט' </w:t>
-            </w:r>
-            <w:r>
-              <w:rPr>
-                <w:rFonts w:asciiTheme="minorBidi" w:hAnsiTheme="minorBidi" w:hint="cs"/>
-                <w:rtl/>
-              </w:rPr>
-              <w:t>ממשיכים</w:t>
-            </w:r>
-            <w:r>
-              <w:rPr>
-                <w:rFonts w:asciiTheme="minorBidi" w:hAnsiTheme="minorBidi" w:hint="cs"/>
-                <w:rtl/>
-              </w:rPr>
-              <w:t xml:space="preserve"> לשיעור מתמט'</w:t>
-            </w:r>
-            <w:r>
-              <w:rPr>
-                <w:rFonts w:asciiTheme="minorBidi" w:hAnsiTheme="minorBidi" w:hint="cs"/>
-                <w:rtl/>
-              </w:rPr>
-              <w:t xml:space="preserve"> כרגיל</w:t>
-            </w:r>
-            <w:r>
-              <w:rPr>
-                <w:rFonts w:asciiTheme="minorBidi" w:hAnsiTheme="minorBidi" w:hint="cs"/>
-                <w:rtl/>
-              </w:rPr>
-              <w:t>.</w:t>
-            </w:r>
-          </w:p>
-          <w:p>
-            <w:pPr>
-              <w:spacing w:line="360" w:lineRule="auto"/>
-              <w:rPr>
-                <w:rFonts w:asciiTheme="minorBidi" w:hAnsiTheme="minorBidi"/>
-                <w:rtl/>
-              </w:rPr>
-            </w:pPr>
-            <w:r>
-              <w:rPr>
-                <w:rFonts w:asciiTheme="minorBidi" w:hAnsiTheme="minorBidi" w:hint="cs"/>
-                <w:rtl/>
-              </w:rPr>
-              <w:t xml:space="preserve">שיעור מתמט' לקב' של ורד צרפתי יתקיים </w:t>
-            </w:r>
-            <w:r>
-              <w:rPr>
-                <w:rFonts w:asciiTheme="minorBidi" w:hAnsiTheme="minorBidi" w:hint="cs"/>
-                <w:b/>
-                <w:bCs/>
-                <w:rtl/>
-              </w:rPr>
-              <w:t>שיעור 5 בלבד</w:t>
-            </w:r>
-            <w:r>
-              <w:rPr>
-                <w:rFonts w:asciiTheme="minorBidi" w:hAnsiTheme="minorBidi" w:hint="cs"/>
-                <w:rtl/>
-              </w:rPr>
-              <w:t xml:space="preserve"> עם ליאורה בחדר יא6 (135)</w:t>
-            </w:r>
-          </w:p>
-          <w:p>
-            <w:pPr>
-              <w:spacing w:line="360" w:lineRule="auto"/>
-              <w:rPr>
-                <w:rFonts w:asciiTheme="minorBidi" w:hAnsiTheme="minorBidi"/>
-                <w:rtl/>
-              </w:rPr>
-            </w:pPr>
-          </w:p>
-          <w:p>
-            <w:pPr>
-              <w:spacing w:line="360" w:lineRule="auto"/>
-              <w:rPr>
-                <w:rFonts w:asciiTheme="minorBidi" w:hAnsiTheme="minorBidi"/>
-                <w:rtl/>
-              </w:rPr>
-            </w:pPr>
-            <w:r>
-              <w:rPr>
-                <w:rFonts w:asciiTheme="minorBidi" w:hAnsiTheme="minorBidi" w:hint="cs"/>
-                <w:rtl/>
-              </w:rPr>
-              <w:t xml:space="preserve">מתמט' הקב' של שיר </w:t>
-            </w:r>
-            <w:r>
-              <w:rPr>
-                <w:rFonts w:asciiTheme="minorBidi" w:hAnsiTheme="minorBidi"/>
+                <w:rtl/>
+              </w:rPr>
+            </w:pPr>
+            <w:r>
+              <w:rPr>
+                <w:rFonts w:hint="cs"/>
+                <w:rtl/>
+              </w:rPr>
+              <w:t>יוד1 מסיימים ללמוד סוף שיעור 7.</w:t>
+            </w:r>
+          </w:p>
+          <w:p>
+            <w:pPr>
+              <w:spacing w:line="360" w:lineRule="auto"/>
+              <w:rPr>
+                <w:rtl/>
+              </w:rPr>
+            </w:pPr>
+            <w:r>
+              <w:rPr>
+                <w:rFonts w:hint="cs"/>
+                <w:rtl/>
+              </w:rPr>
+              <w:t xml:space="preserve">יוד3 שיעור 3+4  </w:t>
+            </w:r>
+            <w:proofErr w:type="spellStart"/>
+            <w:r>
+              <w:rPr>
+                <w:rFonts w:hint="cs"/>
+                <w:rtl/>
+              </w:rPr>
+              <w:t>הסטוריה</w:t>
+            </w:r>
+            <w:proofErr w:type="spellEnd"/>
+            <w:r>
+              <w:rPr>
+                <w:rFonts w:hint="cs"/>
+                <w:rtl/>
+              </w:rPr>
+              <w:t xml:space="preserve"> עם אייל. שיער5 מטלה עצמית בלשון בספריה.</w:t>
+            </w:r>
+          </w:p>
+          <w:p>
+            <w:pPr>
+              <w:spacing w:line="360" w:lineRule="auto"/>
+              <w:rPr>
+                <w:rtl/>
+              </w:rPr>
+            </w:pPr>
+            <w:r>
+              <w:rPr>
+                <w:rFonts w:hint="cs"/>
+                <w:rtl/>
+              </w:rPr>
+              <w:t xml:space="preserve">מבוא לביולוגיה יוד7/11 עם יאיר </w:t>
+            </w:r>
+            <w:r>
+              <w:rPr>
                 <w:rtl/>
               </w:rPr>
               <w:t>–</w:t>
             </w:r>
             <w:r>
               <w:rPr>
-                <w:rFonts w:asciiTheme="minorBidi" w:hAnsiTheme="minorBidi" w:hint="cs"/>
-                <w:rtl/>
-              </w:rPr>
-              <w:t xml:space="preserve"> לומדת עם </w:t>
-            </w:r>
-            <w:r>
-              <w:rPr>
-                <w:rFonts w:asciiTheme="minorBidi" w:hAnsiTheme="minorBidi" w:hint="cs"/>
-                <w:rtl/>
-              </w:rPr>
-              <w:t>שגית</w:t>
-            </w:r>
-            <w:r>
-              <w:rPr>
-                <w:rFonts w:asciiTheme="minorBidi" w:hAnsiTheme="minorBidi" w:hint="cs"/>
-                <w:rtl/>
-              </w:rPr>
-              <w:t xml:space="preserve"> בחדר יוד11</w:t>
-            </w:r>
-          </w:p>
-          <w:p>
-            <w:pPr>
-              <w:spacing w:line="360" w:lineRule="auto"/>
-              <w:rPr>
-                <w:rFonts w:asciiTheme="minorBidi" w:hAnsiTheme="minorBidi"/>
-                <w:rtl/>
-              </w:rPr>
-            </w:pPr>
-            <w:r>
-              <w:rPr>
-                <w:rFonts w:asciiTheme="minorBidi" w:hAnsiTheme="minorBidi" w:hint="cs"/>
-                <w:rtl/>
-              </w:rPr>
-              <w:t>יוד10 מגיעים לשיעור2 - מתמט' עם שרית.  שיעור3 תרגול עם ורד מ. שיעור4 כרגיל.</w:t>
-            </w:r>
-          </w:p>
-          <w:p>
-            <w:pPr>
-              <w:spacing w:line="360" w:lineRule="auto"/>
-              <w:rPr>
-                <w:rFonts w:asciiTheme="minorBidi" w:hAnsiTheme="minorBidi"/>
-                <w:rtl/>
-              </w:rPr>
-            </w:pPr>
-            <w:r>
+                <w:rFonts w:hint="cs"/>
+                <w:rtl/>
+              </w:rPr>
+              <w:t xml:space="preserve"> מטלה עצמית בספריה.</w:t>
+            </w:r>
+          </w:p>
+          <w:p>
+            <w:pPr>
+              <w:spacing w:line="360" w:lineRule="auto"/>
+              <w:rPr>
+                <w:rtl/>
+              </w:rPr>
+            </w:pPr>
+            <w:r>
+              <w:rPr>
+                <w:rFonts w:hint="cs"/>
+                <w:rtl/>
+              </w:rPr>
+              <w:t xml:space="preserve">יוד5 </w:t>
+            </w:r>
+            <w:r>
+              <w:rPr>
+                <w:rtl/>
+              </w:rPr>
+              <w:t>–</w:t>
+            </w:r>
+            <w:r>
+              <w:rPr>
+                <w:rFonts w:hint="cs"/>
+                <w:rtl/>
+              </w:rPr>
+              <w:t xml:space="preserve"> שיעור 3-4-5 </w:t>
+            </w:r>
+            <w:proofErr w:type="spellStart"/>
+            <w:r>
+              <w:rPr>
+                <w:rFonts w:hint="cs"/>
+                <w:rtl/>
+              </w:rPr>
+              <w:t>הסטוריה</w:t>
+            </w:r>
+            <w:proofErr w:type="spellEnd"/>
+            <w:r>
+              <w:rPr>
+                <w:rFonts w:hint="cs"/>
+                <w:rtl/>
+              </w:rPr>
+              <w:t xml:space="preserve"> עם נטע. שיעור7 חלון.</w:t>
+            </w:r>
+          </w:p>
+          <w:p>
+            <w:pPr>
+              <w:spacing w:line="360" w:lineRule="auto"/>
               <w:rPr>
                 <w:rFonts w:ascii="Arial" w:hAnsi="Arial" w:cs="Arial"/>
                 <w:color w:val="000000"/>
                 <w:rtl/>
               </w:rPr>
-              <w:t xml:space="preserve">יוד11 שיעור1 </w:t>
-            </w:r>
+            </w:pPr>
             <w:r>
               <w:rPr>
                 <w:rFonts w:ascii="Arial" w:hAnsi="Arial" w:cs="Arial" w:hint="cs"/>
                 <w:color w:val="000000"/>
                 <w:rtl/>
               </w:rPr>
-              <w:t xml:space="preserve">חצי כיתה </w:t>
-            </w:r>
-            <w:r>
+              <w:t xml:space="preserve">אין שיעורי </w:t>
+            </w:r>
+            <w:proofErr w:type="spellStart"/>
+            <w:r>
+              <w:rPr>
+                <w:rFonts w:ascii="Arial" w:hAnsi="Arial" w:cs="Arial" w:hint="cs"/>
+                <w:color w:val="000000"/>
+                <w:rtl/>
+              </w:rPr>
+              <w:t>חנ"ג</w:t>
+            </w:r>
+            <w:proofErr w:type="spellEnd"/>
+            <w:r>
+              <w:rPr>
+                <w:rFonts w:ascii="Arial" w:hAnsi="Arial" w:cs="Arial" w:hint="cs"/>
+                <w:color w:val="000000"/>
+                <w:rtl/>
+              </w:rPr>
+              <w:t xml:space="preserve"> עם רן.</w:t>
+            </w:r>
+          </w:p>
+          <w:p>
+            <w:pPr>
+              <w:spacing w:line="360" w:lineRule="auto"/>
               <w:rPr>
                 <w:rFonts w:ascii="Arial" w:hAnsi="Arial" w:cs="Arial"/>
                 <w:color w:val="000000"/>
                 <w:rtl/>
               </w:rPr>
-              <w:t>עם אמיר וגלית בחדר יוד11 +</w:t>
-            </w:r>
+            </w:pPr>
             <w:r>
               <w:rPr>
                 <w:rFonts w:ascii="Arial" w:hAnsi="Arial" w:cs="Arial" w:hint="cs"/>
                 <w:color w:val="000000"/>
                 <w:rtl/>
               </w:rPr>
-              <w:t>חצי כיתה עם ליטל ב-</w:t>
-            </w:r>
-            <w:r>
-              <w:rPr>
-                <w:rFonts w:ascii="Arial" w:hAnsi="Arial" w:cs="Arial"/>
-                <w:color w:val="000000"/>
-                <w:rtl/>
-              </w:rPr>
-              <w:t xml:space="preserve"> 217</w:t>
-            </w:r>
-            <w:r>
-              <w:rPr>
-                <w:rFonts w:asciiTheme="minorBidi" w:hAnsiTheme="minorBidi" w:hint="cs"/>
-                <w:rtl/>
-              </w:rPr>
-              <w:t>.</w:t>
-            </w:r>
-            <w:r>
-              <w:rPr>
-                <w:rFonts w:asciiTheme="minorBidi" w:hAnsiTheme="minorBidi" w:hint="cs"/>
-                <w:rtl/>
-              </w:rPr>
-              <w:t xml:space="preserve"> שיעור0+2 מתקיים כסדרו.</w:t>
-            </w:r>
-          </w:p>
-          <w:p>
-            <w:pPr>
-              <w:spacing w:line="360" w:lineRule="auto"/>
-              <w:rPr>
-                <w:rFonts w:asciiTheme="minorBidi" w:hAnsiTheme="minorBidi"/>
-                <w:rtl/>
-              </w:rPr>
-            </w:pPr>
-            <w:r>
-              <w:rPr>
-                <w:rFonts w:asciiTheme="minorBidi" w:hAnsiTheme="minorBidi" w:hint="cs"/>
-                <w:rtl/>
-              </w:rPr>
-              <w:t>אין שיעורי אנגלית עם טלי.</w:t>
-            </w:r>
-          </w:p>
-          <w:p>
-            <w:pPr>
-              <w:spacing w:line="360" w:lineRule="auto"/>
-              <w:rPr>
-                <w:rFonts w:asciiTheme="minorBidi" w:hAnsiTheme="minorBidi"/>
-                <w:rtl/>
-              </w:rPr>
-            </w:pPr>
+              <w:t>יוד8 אין שיעור כלכלה עם ורדית 1+2.</w:t>
+            </w:r>
+          </w:p>
+          <w:p>
+            <w:pPr>
+              <w:spacing w:line="360" w:lineRule="auto"/>
+              <w:rPr>
+                <w:rtl/>
+              </w:rPr>
+            </w:pPr>
+            <w:r>
+              <w:rPr>
+                <w:rFonts w:hint="cs"/>
+                <w:rtl/>
+              </w:rPr>
+              <w:t>יוד10 מסיימים סוף שיעור4.</w:t>
+            </w:r>
+          </w:p>
+          <w:p>
+            <w:pPr>
+              <w:spacing w:line="360" w:lineRule="auto"/>
+            </w:pPr>
+            <w:r>
+              <w:rPr>
+                <w:rFonts w:hint="cs"/>
+                <w:rtl/>
+              </w:rPr>
+              <w:t>אין שיעור סייבר שיעור8+9 .</w:t>
+            </w:r>
           </w:p>
         </w:tc>
       </w:tr>
@@ -1339,7 +1436,7 @@
         </w:trPr>
         <w:tc>
           <w:tcPr>
-            <w:tcW w:w="1129" w:type="dxa"/>
+            <w:tcW w:w="990" w:type="dxa"/>
             <w:tcBorders>
               <w:left w:val="thinThickSmallGap" w:sz="24" w:space="0" w:color="000000"/>
               <w:right w:val="thickThinSmallGap" w:sz="24" w:space="0" w:color="000000"/>
@@ -1375,113 +1472,461 @@
         </w:tc>
         <w:tc>
           <w:tcPr>
-            <w:tcW w:w="8364" w:type="dxa"/>
+            <w:tcW w:w="9230" w:type="dxa"/>
             <w:gridSpan w:val="4"/>
             <w:tcBorders>
               <w:right w:val="thickThinSmallGap" w:sz="24" w:space="0" w:color="000000"/>
             </w:tcBorders>
+            <w:shd w:val="clear" w:color="auto" w:fill="auto"/>
           </w:tcPr>
           <w:p>
             <w:pPr>
               <w:spacing w:line="360" w:lineRule="auto"/>
               <w:rPr>
-                <w:rFonts w:asciiTheme="minorBidi" w:hAnsiTheme="minorBidi"/>
-                <w:rtl/>
-              </w:rPr>
-            </w:pPr>
-            <w:r>
-              <w:rPr>
-                <w:rFonts w:asciiTheme="minorBidi" w:hAnsiTheme="minorBidi" w:hint="cs"/>
-                <w:rtl/>
-              </w:rPr>
-              <w:t>אין מתמט' עם ורד צרפתי.</w:t>
-            </w:r>
-          </w:p>
-          <w:p>
-            <w:pPr>
-              <w:spacing w:line="360" w:lineRule="auto"/>
-              <w:rPr>
-                <w:rtl/>
-              </w:rPr>
-            </w:pPr>
-            <w:r>
-              <w:rPr>
-                <w:rFonts w:hint="cs"/>
-                <w:rtl/>
-              </w:rPr>
-              <w:t>יא6 מגיעים לשיעור3.</w:t>
-            </w:r>
-          </w:p>
-          <w:p>
-            <w:pPr>
-              <w:spacing w:line="360" w:lineRule="auto"/>
-              <w:rPr>
-                <w:rFonts w:asciiTheme="minorBidi" w:hAnsiTheme="minorBidi"/>
-                <w:rtl/>
-              </w:rPr>
-            </w:pPr>
-            <w:r>
-              <w:rPr>
-                <w:rFonts w:asciiTheme="minorBidi" w:hAnsiTheme="minorBidi" w:hint="cs"/>
-                <w:rtl/>
-              </w:rPr>
-              <w:t>יא8 כל הכיתה לומדת מתמט' עם גיא בכיתה.</w:t>
-            </w:r>
-          </w:p>
-          <w:p>
-            <w:pPr>
-              <w:spacing w:line="360" w:lineRule="auto"/>
-              <w:rPr>
-                <w:rtl/>
-              </w:rPr>
-            </w:pPr>
-            <w:r>
-              <w:rPr>
-                <w:rFonts w:hint="cs"/>
-                <w:rtl/>
-              </w:rPr>
-              <w:t>יא9 שיעור2 עם יניב ומתן.</w:t>
-            </w:r>
-          </w:p>
-          <w:p>
-            <w:pPr>
-              <w:spacing w:line="360" w:lineRule="auto"/>
-              <w:rPr>
-                <w:rFonts w:asciiTheme="minorBidi" w:hAnsiTheme="minorBidi"/>
-                <w:rtl/>
-              </w:rPr>
-            </w:pPr>
-            <w:r>
-              <w:rPr>
-                <w:rFonts w:asciiTheme="minorBidi" w:hAnsiTheme="minorBidi" w:hint="cs"/>
-                <w:rtl/>
-              </w:rPr>
-              <w:t xml:space="preserve">מתמט' לקב' של שיר שיעור עם אילן </w:t>
-            </w:r>
-            <w:r>
-              <w:rPr>
-                <w:rFonts w:asciiTheme="minorBidi" w:hAnsiTheme="minorBidi" w:hint="cs"/>
-                <w:b/>
-                <w:bCs/>
-                <w:rtl/>
-              </w:rPr>
-              <w:t>בכיתה</w:t>
-            </w:r>
-            <w:r>
-              <w:rPr>
-                <w:rFonts w:asciiTheme="minorBidi" w:hAnsiTheme="minorBidi"/>
-                <w:b/>
-                <w:bCs/>
-              </w:rPr>
-              <w:t xml:space="preserve"> 126</w:t>
-            </w:r>
-            <w:r>
-              <w:rPr>
-                <w:rFonts w:asciiTheme="minorBidi" w:hAnsiTheme="minorBidi" w:hint="cs"/>
-                <w:rtl/>
-              </w:rPr>
-              <w:t xml:space="preserve">. </w:t>
-            </w:r>
+                <w:rtl/>
+              </w:rPr>
+            </w:pPr>
+            <w:r>
+              <w:rPr>
+                <w:rFonts w:ascii="Arial" w:hAnsi="Arial" w:cs="Arial"/>
+                <w:b/>
+                <w:bCs/>
+                <w:color w:val="000000"/>
+                <w:sz w:val="24"/>
+                <w:szCs w:val="24"/>
+                <w:rtl/>
+              </w:rPr>
+              <w:t>מבחן לשון יא8+10</w:t>
+            </w:r>
+            <w:r>
+              <w:rPr>
+                <w:rFonts w:hint="cs"/>
+                <w:b/>
+                <w:bCs/>
+                <w:sz w:val="24"/>
+                <w:szCs w:val="24"/>
+                <w:rtl/>
+              </w:rPr>
+              <w:t>.</w:t>
+            </w:r>
+            <w:r>
+              <w:rPr>
+                <w:rFonts w:hint="cs"/>
+                <w:sz w:val="24"/>
+                <w:szCs w:val="24"/>
+                <w:rtl/>
+              </w:rPr>
+              <w:t xml:space="preserve">    </w:t>
+            </w:r>
+            <w:r>
+              <w:rPr>
+                <w:rFonts w:hint="cs"/>
+                <w:rtl/>
+              </w:rPr>
+              <w:t xml:space="preserve">8.30-9.45    </w:t>
+            </w:r>
+            <w:r>
+              <w:rPr>
+                <w:rFonts w:hint="cs"/>
+                <w:b/>
+                <w:bCs/>
+                <w:rtl/>
+              </w:rPr>
+              <w:t>השגחה</w:t>
+            </w:r>
+            <w:r>
+              <w:rPr>
+                <w:rFonts w:hint="cs"/>
+                <w:rtl/>
+              </w:rPr>
+              <w:t xml:space="preserve"> ביא8 </w:t>
+            </w:r>
+            <w:r>
+              <w:rPr>
+                <w:rtl/>
+              </w:rPr>
+              <w:t>–</w:t>
+            </w:r>
+            <w:r>
+              <w:rPr>
+                <w:rFonts w:hint="cs"/>
+                <w:rtl/>
+              </w:rPr>
+              <w:t xml:space="preserve">  שיעור1 ורד וייס.   שיעור2 מוטי מור.</w:t>
+            </w:r>
+          </w:p>
+          <w:p>
+            <w:pPr>
+              <w:spacing w:line="360" w:lineRule="auto"/>
+              <w:rPr>
+                <w:b/>
+                <w:bCs/>
+                <w:rtl/>
+              </w:rPr>
+            </w:pPr>
+            <w:r>
+              <w:rPr>
+                <w:rFonts w:hint="cs"/>
+                <w:rtl/>
+              </w:rPr>
+              <w:t xml:space="preserve">                                                      </w:t>
+            </w:r>
+            <w:r>
+              <w:rPr>
+                <w:rFonts w:hint="cs"/>
+                <w:rtl/>
+              </w:rPr>
+              <w:t xml:space="preserve"> </w:t>
+            </w:r>
+            <w:r>
+              <w:rPr>
+                <w:rFonts w:hint="cs"/>
+                <w:b/>
+                <w:bCs/>
+                <w:rtl/>
+              </w:rPr>
+              <w:t>הקראה</w:t>
+            </w:r>
+            <w:r>
+              <w:rPr>
+                <w:rFonts w:hint="cs"/>
+                <w:rtl/>
+              </w:rPr>
+              <w:t xml:space="preserve"> ליא10 </w:t>
+            </w:r>
+            <w:r>
+              <w:rPr>
+                <w:rtl/>
+              </w:rPr>
+              <w:t>–</w:t>
+            </w:r>
+            <w:r>
+              <w:rPr>
+                <w:rFonts w:hint="cs"/>
+                <w:rtl/>
+              </w:rPr>
+              <w:t xml:space="preserve"> מאיה זאב, קורין, ריקי.  </w:t>
+            </w:r>
+          </w:p>
+          <w:p>
+            <w:pPr>
+              <w:spacing w:line="360" w:lineRule="auto"/>
+              <w:rPr>
+                <w:rtl/>
+              </w:rPr>
+            </w:pPr>
+            <w:r>
+              <w:rPr>
+                <w:rFonts w:hint="cs"/>
+                <w:b/>
+                <w:bCs/>
+                <w:rtl/>
+              </w:rPr>
+              <w:t xml:space="preserve">                                                       </w:t>
+            </w:r>
+            <w:r>
+              <w:rPr>
+                <w:rFonts w:hint="cs"/>
+                <w:b/>
+                <w:bCs/>
+                <w:rtl/>
+              </w:rPr>
+              <w:t>נטרלי</w:t>
+            </w:r>
+            <w:r>
+              <w:rPr>
+                <w:rFonts w:hint="cs"/>
+                <w:rtl/>
+              </w:rPr>
+              <w:t xml:space="preserve"> (יא10) </w:t>
+            </w:r>
+            <w:r>
+              <w:rPr>
+                <w:rtl/>
+              </w:rPr>
+              <w:t>–</w:t>
+            </w:r>
+            <w:r>
+              <w:rPr>
+                <w:rFonts w:hint="cs"/>
+                <w:rtl/>
+              </w:rPr>
+              <w:t xml:space="preserve"> אביבית, שרית פ., דנה ב.  (יא8) אלה קלר.</w:t>
+            </w:r>
+          </w:p>
+          <w:p>
+            <w:pPr>
+              <w:spacing w:line="360" w:lineRule="auto"/>
+              <w:rPr>
+                <w:rtl/>
+              </w:rPr>
+            </w:pPr>
+          </w:p>
+          <w:p>
+            <w:pPr>
+              <w:spacing w:line="360" w:lineRule="auto"/>
+              <w:rPr>
+                <w:rtl/>
+              </w:rPr>
+            </w:pPr>
+            <w:r>
+              <w:rPr>
+                <w:rFonts w:hint="cs"/>
+                <w:rtl/>
+              </w:rPr>
+              <w:t xml:space="preserve">יא2 אין שיעור8 </w:t>
+            </w:r>
+            <w:proofErr w:type="spellStart"/>
+            <w:r>
+              <w:rPr>
+                <w:rFonts w:hint="cs"/>
+                <w:rtl/>
+              </w:rPr>
+              <w:t>הסטוריה</w:t>
+            </w:r>
+            <w:proofErr w:type="spellEnd"/>
+            <w:r>
+              <w:rPr>
+                <w:rFonts w:hint="cs"/>
+                <w:rtl/>
+              </w:rPr>
+              <w:t xml:space="preserve"> עם תמר</w:t>
+            </w:r>
+          </w:p>
+          <w:p>
+            <w:pPr>
+              <w:spacing w:line="360" w:lineRule="auto"/>
+              <w:rPr>
+                <w:rtl/>
+              </w:rPr>
+            </w:pPr>
+            <w:r>
+              <w:rPr>
+                <w:rFonts w:hint="cs"/>
+                <w:rtl/>
+              </w:rPr>
+              <w:t xml:space="preserve">אנגלית עם </w:t>
+            </w:r>
+            <w:r>
+              <w:rPr>
+                <w:rFonts w:hint="cs"/>
+                <w:rtl/>
+              </w:rPr>
+              <w:t>טלי</w:t>
+            </w:r>
+            <w:r>
+              <w:rPr>
+                <w:rFonts w:hint="cs"/>
+                <w:rtl/>
+              </w:rPr>
+              <w:t xml:space="preserve"> </w:t>
+            </w:r>
+            <w:r>
+              <w:rPr>
+                <w:rtl/>
+              </w:rPr>
+              <w:t>–</w:t>
+            </w:r>
+            <w:r>
+              <w:rPr>
+                <w:rFonts w:hint="cs"/>
+                <w:rtl/>
+              </w:rPr>
+              <w:t xml:space="preserve"> 4 </w:t>
+            </w:r>
+            <w:proofErr w:type="spellStart"/>
+            <w:r>
+              <w:rPr>
+                <w:rFonts w:hint="cs"/>
+                <w:rtl/>
+              </w:rPr>
+              <w:t>יח"ל</w:t>
+            </w:r>
+            <w:proofErr w:type="spellEnd"/>
+            <w:r>
+              <w:rPr>
+                <w:rFonts w:hint="cs"/>
+                <w:rtl/>
+              </w:rPr>
+              <w:t xml:space="preserve"> השיעור יתחיל בשעה 8.00</w:t>
+            </w:r>
+            <w:r>
+              <w:rPr>
+                <w:rFonts w:hint="cs"/>
+                <w:rtl/>
+              </w:rPr>
+              <w:t xml:space="preserve">  לומדים בחדר 314.</w:t>
+            </w:r>
+          </w:p>
+          <w:p>
+            <w:pPr>
+              <w:spacing w:line="360" w:lineRule="auto"/>
+              <w:rPr>
+                <w:rFonts w:ascii="Arial" w:hAnsi="Arial" w:cs="Arial"/>
+                <w:color w:val="000000"/>
+                <w:rtl/>
+              </w:rPr>
+            </w:pPr>
+            <w:r>
+              <w:rPr>
+                <w:rFonts w:ascii="Arial" w:hAnsi="Arial" w:cs="Arial" w:hint="cs"/>
+                <w:color w:val="000000"/>
+                <w:rtl/>
+              </w:rPr>
+              <w:t>אנגלית מואץ עם מימי מגיעים ב9.00. מטלה בליווי  אופיר ק. (מעבדת פיסיקה)</w:t>
+            </w:r>
+          </w:p>
+          <w:p>
+            <w:pPr>
+              <w:spacing w:line="360" w:lineRule="auto"/>
+              <w:rPr>
+                <w:rtl/>
+              </w:rPr>
+            </w:pPr>
+            <w:r>
+              <w:rPr>
+                <w:rFonts w:hint="cs"/>
+                <w:rtl/>
+              </w:rPr>
+              <w:t>יא4 לומדים שיעור 8+9 בחדר יא12  (132)</w:t>
+            </w:r>
+          </w:p>
+          <w:p>
+            <w:pPr>
+              <w:spacing w:line="360" w:lineRule="auto"/>
+              <w:rPr>
+                <w:rtl/>
+              </w:rPr>
+            </w:pPr>
+            <w:r>
+              <w:rPr>
+                <w:rFonts w:hint="cs"/>
+                <w:rtl/>
+              </w:rPr>
+              <w:t>יא7 שיעור 8+9 שיעור לשון.</w:t>
+            </w:r>
+          </w:p>
+          <w:p>
+            <w:pPr>
+              <w:spacing w:line="360" w:lineRule="auto"/>
+              <w:rPr>
+                <w:rtl/>
+              </w:rPr>
+            </w:pPr>
+            <w:r>
+              <w:rPr>
+                <w:rFonts w:ascii="Arial" w:hAnsi="Arial" w:cs="Arial" w:hint="cs"/>
+                <w:b/>
+                <w:bCs/>
+                <w:color w:val="000000"/>
+                <w:rtl/>
+              </w:rPr>
+              <w:t xml:space="preserve">יא8-9-10 </w:t>
+            </w:r>
+            <w:r>
+              <w:rPr>
+                <w:rFonts w:ascii="Arial" w:hAnsi="Arial" w:cs="Arial"/>
+                <w:b/>
+                <w:bCs/>
+                <w:color w:val="000000"/>
+                <w:rtl/>
+              </w:rPr>
+              <w:t xml:space="preserve">תקשוב </w:t>
+            </w:r>
+            <w:r>
+              <w:rPr>
+                <w:rFonts w:ascii="Arial" w:hAnsi="Arial" w:cs="Arial" w:hint="cs"/>
+                <w:b/>
+                <w:bCs/>
+                <w:color w:val="000000"/>
+                <w:rtl/>
+              </w:rPr>
+              <w:t xml:space="preserve"> - </w:t>
+            </w:r>
+            <w:r>
+              <w:rPr>
+                <w:rFonts w:ascii="Arial" w:hAnsi="Arial" w:cs="Arial"/>
+                <w:b/>
+                <w:bCs/>
+                <w:color w:val="000000"/>
+                <w:rtl/>
+              </w:rPr>
+              <w:t>תרגול מבחן מתוקשב</w:t>
+            </w:r>
+            <w:r>
+              <w:rPr>
+                <w:rFonts w:ascii="Arial" w:hAnsi="Arial" w:cs="Arial" w:hint="cs"/>
+                <w:b/>
+                <w:bCs/>
+                <w:color w:val="000000"/>
+                <w:rtl/>
+              </w:rPr>
+              <w:t xml:space="preserve"> בחדר מחשב ד'</w:t>
+            </w:r>
+            <w:r>
+              <w:rPr>
+                <w:rFonts w:ascii="Arial" w:hAnsi="Arial" w:cs="Arial"/>
+                <w:b/>
+                <w:bCs/>
+                <w:color w:val="000000"/>
+                <w:rtl/>
+              </w:rPr>
+              <w:t xml:space="preserve"> </w:t>
+            </w:r>
+            <w:r>
+              <w:rPr>
+                <w:rFonts w:ascii="Arial" w:hAnsi="Arial" w:cs="Arial" w:hint="cs"/>
+                <w:b/>
+                <w:bCs/>
+                <w:color w:val="000000"/>
+                <w:rtl/>
+              </w:rPr>
+              <w:t>במהלך השיעור.</w:t>
+            </w:r>
+          </w:p>
+          <w:p>
+            <w:pPr>
+              <w:spacing w:line="360" w:lineRule="auto"/>
+              <w:rPr>
+                <w:rFonts w:ascii="Arial" w:hAnsi="Arial" w:cs="Arial"/>
+                <w:color w:val="000000"/>
+                <w:rtl/>
+              </w:rPr>
+            </w:pPr>
+            <w:r>
+              <w:rPr>
+                <w:rFonts w:ascii="Arial" w:hAnsi="Arial" w:cs="Arial" w:hint="cs"/>
+                <w:color w:val="000000"/>
+                <w:rtl/>
+              </w:rPr>
+              <w:t xml:space="preserve">אין שיעורי </w:t>
+            </w:r>
+            <w:proofErr w:type="spellStart"/>
+            <w:r>
+              <w:rPr>
+                <w:rFonts w:ascii="Arial" w:hAnsi="Arial" w:cs="Arial" w:hint="cs"/>
+                <w:color w:val="000000"/>
+                <w:rtl/>
+              </w:rPr>
+              <w:t>חנ"ג</w:t>
+            </w:r>
+            <w:proofErr w:type="spellEnd"/>
+            <w:r>
+              <w:rPr>
+                <w:rFonts w:ascii="Arial" w:hAnsi="Arial" w:cs="Arial" w:hint="cs"/>
+                <w:color w:val="000000"/>
+                <w:rtl/>
+              </w:rPr>
+              <w:t xml:space="preserve"> עם רן.</w:t>
+            </w:r>
+          </w:p>
+          <w:p>
+            <w:pPr>
+              <w:spacing w:line="360" w:lineRule="auto"/>
+              <w:rPr>
+                <w:rtl/>
+              </w:rPr>
+            </w:pPr>
           </w:p>
         </w:tc>
       </w:tr>
@@ -1491,7 +1936,7 @@
         </w:trPr>
         <w:tc>
           <w:tcPr>
-            <w:tcW w:w="1129" w:type="dxa"/>
+            <w:tcW w:w="990" w:type="dxa"/>
             <w:tcBorders>
               <w:left w:val="thinThickSmallGap" w:sz="24" w:space="0" w:color="000000"/>
               <w:bottom w:val="thinThickSmallGap" w:sz="24" w:space="0" w:color="000000"/>
@@ -1554,125 +1999,194 @@
         </w:tc>
         <w:tc>
           <w:tcPr>
-            <w:tcW w:w="8364" w:type="dxa"/>
+            <w:tcW w:w="9230" w:type="dxa"/>
             <w:gridSpan w:val="4"/>
             <w:tcBorders>
               <w:bottom w:val="thinThickSmallGap" w:sz="24" w:space="0" w:color="000000"/>
               <w:right w:val="thickThinSmallGap" w:sz="24" w:space="0" w:color="000000"/>
             </w:tcBorders>
+            <w:shd w:val="clear" w:color="auto" w:fill="auto"/>
           </w:tcPr>
           <w:p>
             <w:pPr>
               <w:spacing w:line="360" w:lineRule="auto"/>
               <w:rPr>
-                <w:rFonts w:asciiTheme="minorBidi" w:eastAsia="Times New Roman" w:hAnsiTheme="minorBidi"/>
-                <w:rtl/>
-              </w:rPr>
-            </w:pPr>
-          </w:p>
-          <w:p>
-            <w:pPr>
-              <w:spacing w:line="360" w:lineRule="auto"/>
-              <w:rPr>
-                <w:rFonts w:asciiTheme="minorBidi" w:eastAsia="Times New Roman" w:hAnsiTheme="minorBidi"/>
-                <w:rtl/>
-              </w:rPr>
-            </w:pPr>
-            <w:r>
-              <w:rPr>
-                <w:rFonts w:asciiTheme="minorBidi" w:eastAsia="Times New Roman" w:hAnsiTheme="minorBidi" w:hint="cs"/>
-                <w:rtl/>
-              </w:rPr>
-              <w:t>אין שיעורים עם ורדית וניצן ג.</w:t>
-            </w:r>
-          </w:p>
-          <w:p>
-            <w:pPr>
-              <w:spacing w:line="360" w:lineRule="auto"/>
-              <w:rPr>
-                <w:rFonts w:asciiTheme="minorBidi" w:eastAsia="Times New Roman" w:hAnsiTheme="minorBidi"/>
-                <w:rtl/>
-              </w:rPr>
-            </w:pPr>
-            <w:r>
-              <w:rPr>
-                <w:rFonts w:asciiTheme="minorBidi" w:eastAsia="Times New Roman" w:hAnsiTheme="minorBidi" w:hint="cs"/>
-                <w:rtl/>
-              </w:rPr>
-              <w:t>יב8 אין שיעור 4 מנע"ס עם גלי.</w:t>
-            </w:r>
-          </w:p>
-          <w:p>
-            <w:pPr>
-              <w:spacing w:line="360" w:lineRule="auto"/>
-              <w:rPr>
-                <w:rFonts w:asciiTheme="minorBidi" w:eastAsia="Times New Roman" w:hAnsiTheme="minorBidi"/>
-                <w:rtl/>
-              </w:rPr>
-            </w:pPr>
-            <w:r>
-              <w:rPr>
-                <w:rFonts w:asciiTheme="minorBidi" w:eastAsia="Times New Roman" w:hAnsiTheme="minorBidi" w:hint="cs"/>
-                <w:rtl/>
-              </w:rPr>
-              <w:t xml:space="preserve">יב5 </w:t>
-            </w:r>
-            <w:r>
-              <w:rPr>
-                <w:rFonts w:asciiTheme="minorBidi" w:eastAsia="Times New Roman" w:hAnsiTheme="minorBidi"/>
+                <w:b/>
+                <w:bCs/>
+                <w:rtl/>
+              </w:rPr>
+            </w:pPr>
+            <w:r>
+              <w:rPr>
+                <w:rFonts w:hint="cs"/>
+                <w:b/>
+                <w:bCs/>
+                <w:highlight w:val="yellow"/>
+                <w:rtl/>
+              </w:rPr>
+              <w:t>יב3 ו-יב'</w:t>
+            </w:r>
+            <w:r>
+              <w:rPr>
+                <w:rFonts w:hint="cs"/>
+                <w:b/>
+                <w:bCs/>
+                <w:highlight w:val="yellow"/>
+                <w:rtl/>
+              </w:rPr>
+              <w:t>5</w:t>
+            </w:r>
+            <w:r>
+              <w:rPr>
+                <w:rFonts w:hint="cs"/>
+                <w:b/>
+                <w:bCs/>
+                <w:highlight w:val="yellow"/>
+                <w:rtl/>
+              </w:rPr>
+              <w:t xml:space="preserve"> חוזרות כל אחת</w:t>
+            </w:r>
+            <w:r>
+              <w:rPr>
+                <w:rFonts w:hint="cs"/>
+                <w:b/>
+                <w:bCs/>
+                <w:highlight w:val="yellow"/>
+                <w:rtl/>
+              </w:rPr>
+              <w:t xml:space="preserve"> לכיתתה כולל קב' לימוד. יב5 = 411.   יב3 = 434</w:t>
+            </w:r>
+          </w:p>
+          <w:p>
+            <w:pPr>
+              <w:spacing w:line="360" w:lineRule="auto"/>
+            </w:pPr>
+            <w:r>
+              <w:rPr>
+                <w:rFonts w:hint="cs"/>
+                <w:rtl/>
+              </w:rPr>
+              <w:t>אין שיעור מדעי הסביבה.</w:t>
+            </w:r>
+          </w:p>
+          <w:p>
+            <w:pPr>
+              <w:spacing w:line="360" w:lineRule="auto"/>
+              <w:rPr>
+                <w:rtl/>
+              </w:rPr>
+            </w:pPr>
+            <w:r>
+              <w:rPr>
+                <w:rFonts w:hint="cs"/>
+                <w:rtl/>
+              </w:rPr>
+              <w:t xml:space="preserve">דיפלומטיה </w:t>
+            </w:r>
+            <w:r>
+              <w:rPr>
                 <w:rtl/>
               </w:rPr>
               <w:t>–</w:t>
             </w:r>
             <w:r>
               <w:rPr>
-                <w:rFonts w:asciiTheme="minorBidi" w:eastAsia="Times New Roman" w:hAnsiTheme="minorBidi" w:hint="cs"/>
-                <w:rtl/>
-              </w:rPr>
-              <w:t xml:space="preserve"> שיעור5 </w:t>
-            </w:r>
-            <w:r>
-              <w:rPr>
-                <w:rFonts w:asciiTheme="minorBidi" w:eastAsia="Times New Roman" w:hAnsiTheme="minorBidi"/>
-                <w:rtl/>
-              </w:rPr>
-              <w:t>–</w:t>
-            </w:r>
-            <w:r>
-              <w:rPr>
-                <w:rFonts w:asciiTheme="minorBidi" w:eastAsia="Times New Roman" w:hAnsiTheme="minorBidi" w:hint="cs"/>
-                <w:rtl/>
-              </w:rPr>
-              <w:t xml:space="preserve"> אין שיעור אזרחות. מתקיים שיעור ספרות עם אורלי.</w:t>
-            </w:r>
-          </w:p>
-          <w:p>
-            <w:pPr>
-              <w:spacing w:line="360" w:lineRule="auto"/>
-              <w:rPr>
-                <w:rFonts w:asciiTheme="minorBidi" w:eastAsia="Times New Roman" w:hAnsiTheme="minorBidi"/>
-              </w:rPr>
-            </w:pPr>
-            <w:r>
-              <w:rPr>
-                <w:rFonts w:asciiTheme="minorBidi" w:eastAsia="Times New Roman" w:hAnsiTheme="minorBidi" w:hint="cs"/>
-                <w:rtl/>
-              </w:rPr>
-              <w:t>כימיה עם אילן שיעור6+7 נפגשים בחדר יב11.</w:t>
-            </w:r>
-          </w:p>
-          <w:p>
-            <w:pPr>
-              <w:spacing w:line="360" w:lineRule="auto"/>
-              <w:rPr>
-                <w:rFonts w:asciiTheme="minorBidi" w:hAnsiTheme="minorBidi"/>
-                <w:rtl/>
-              </w:rPr>
-            </w:pPr>
+                <w:rFonts w:hint="cs"/>
+                <w:rtl/>
+              </w:rPr>
+              <w:t xml:space="preserve"> אין שיעור.</w:t>
+            </w:r>
+          </w:p>
+          <w:p>
+            <w:pPr>
+              <w:spacing w:line="360" w:lineRule="auto"/>
+              <w:rPr>
+                <w:rFonts w:ascii="Arial" w:hAnsi="Arial" w:cs="Arial"/>
+                <w:color w:val="000000"/>
+                <w:rtl/>
+              </w:rPr>
+            </w:pPr>
+            <w:r>
+              <w:rPr>
+                <w:rFonts w:ascii="Arial" w:hAnsi="Arial" w:cs="Arial" w:hint="cs"/>
+                <w:color w:val="000000"/>
+                <w:rtl/>
+              </w:rPr>
+              <w:t xml:space="preserve">אין שיעורי </w:t>
+            </w:r>
+            <w:proofErr w:type="spellStart"/>
+            <w:r>
+              <w:rPr>
+                <w:rFonts w:ascii="Arial" w:hAnsi="Arial" w:cs="Arial" w:hint="cs"/>
+                <w:color w:val="000000"/>
+                <w:rtl/>
+              </w:rPr>
+              <w:t>חנ"ג</w:t>
+            </w:r>
+            <w:proofErr w:type="spellEnd"/>
+            <w:r>
+              <w:rPr>
+                <w:rFonts w:ascii="Arial" w:hAnsi="Arial" w:cs="Arial" w:hint="cs"/>
+                <w:color w:val="000000"/>
+                <w:rtl/>
+              </w:rPr>
+              <w:t xml:space="preserve"> עם רן.</w:t>
+            </w:r>
+          </w:p>
+          <w:p>
+            <w:pPr>
+              <w:spacing w:line="360" w:lineRule="auto"/>
+              <w:rPr>
+                <w:rFonts w:ascii="Arial" w:hAnsi="Arial" w:cs="Arial"/>
+                <w:color w:val="000000"/>
+                <w:rtl/>
+              </w:rPr>
+            </w:pPr>
+            <w:r>
+              <w:rPr>
+                <w:rFonts w:ascii="Arial" w:hAnsi="Arial" w:cs="Arial" w:hint="cs"/>
+                <w:color w:val="000000"/>
+                <w:rtl/>
+              </w:rPr>
+              <w:t xml:space="preserve">יב8 אין שיעור </w:t>
+            </w:r>
+            <w:proofErr w:type="spellStart"/>
+            <w:r>
+              <w:rPr>
+                <w:rFonts w:ascii="Arial" w:hAnsi="Arial" w:cs="Arial" w:hint="cs"/>
+                <w:color w:val="000000"/>
+                <w:rtl/>
+              </w:rPr>
+              <w:t>מנעס</w:t>
+            </w:r>
+            <w:proofErr w:type="spellEnd"/>
+            <w:r>
+              <w:rPr>
+                <w:rFonts w:ascii="Arial" w:hAnsi="Arial" w:cs="Arial" w:hint="cs"/>
+                <w:color w:val="000000"/>
+                <w:rtl/>
+              </w:rPr>
+              <w:t xml:space="preserve"> עם גלי.        שיעור תקשוב מתקיים כסדרו.          </w:t>
+            </w:r>
+            <w:r>
+              <w:rPr>
+                <w:rFonts w:ascii="Arial" w:hAnsi="Arial" w:cs="Arial" w:hint="cs"/>
+                <w:color w:val="000000"/>
+                <w:rtl/>
+              </w:rPr>
+              <w:t>יב9 אין שיעור עם ורדית.</w:t>
+            </w:r>
           </w:p>
         </w:tc>
       </w:tr>
     </w:tbl>
+    <w:p>
+      <w:pPr>
+        <w:rPr>
+          <w:rtl/>
+        </w:rPr>
+      </w:pPr>
+    </w:p>
     <w:p>
       <w:pPr>
         <w:rPr>
@@ -1696,16 +2210,16 @@
 <file path=word/numbering.xml><?xml version="1.0" encoding="utf-8"?>
 <w:numbering xmlns:wpc="http://schemas.microsoft.com/office/word/2010/wordprocessingCanvas" xmlns:cx="http://schemas.microsoft.com/office/drawing/2014/chartex" xmlns:cx1="http://schemas.microsoft.com/office/drawing/2015/9/8/chartex" xmlns:cx2="http://schemas.microsoft.com/office/drawing/2015/10/21/chartex" xmlns:cx3="http://schemas.microsoft.com/office/drawing/2016/5/9/chartex" xmlns:cx4="http://schemas.microsoft.com/office/drawing/2016/5/10/chartex" xmlns:cx5="http://schemas.microsoft.com/office/drawing/2016/5/11/chartex" xmlns:cx6="http://schemas.microsoft.com/office/drawing/2016/5/12/chartex" xmlns:cx7="http://schemas.microsoft.com/office/drawing/2016/5/13/chartex" xmlns:cx8="http://schemas.microsoft.com/office/drawing/2016/5/14/chartex" xmlns:mc="http://schemas.openxmlformats.org/markup-compatibility/2006" xmlns:aink="http://schemas.microsoft.com/office/drawing/2016/ink" xmlns:am3d="http://schemas.microsoft.com/office/drawing/2017/model3d" xmlns:o="urn:schemas-microsoft-com:office:office" xmlns:r="http://schemas.openxmlformats.org/officeDocument/2006/relationships" xmlns:m="http://schemas.openxmlformats.org/officeDocument/2006/math" xmlns:v="urn:schemas-microsoft-com:vml" xmlns:wp14="http://schemas.microsoft.com/office/word/2010/wordprocessingDrawing" xmlns:wp="http://schemas.openxmlformats.org/drawingml/2006/wordprocessingDrawing" xmlns:w10="urn:schemas-microsoft-com:office:word" xmlns:w="http://schemas.openxmlformats.org/wordprocessingml/2006/main" xmlns:w14="http://schemas.microsoft.com/office/word/2010/wordml" xmlns:w15="http://schemas.microsoft.com/office/word/2012/wordml" xmlns:w16cex="http://schemas.microsoft.com/office/word/2018/wordml/cex" xmlns:w16cid="http://schemas.microsoft.com/office/word/2016/wordml/cid" xmlns:w16="http://schemas.microsoft.com/office/word/2018/wordml" xmlns:w16sdtdh="http://schemas.microsoft.com/office/word/2020/wordml/sdtdatahash" xmlns:w16se="http://schemas.microsoft.com/office/word/2015/wordml/symex" xmlns:wpg="http://schemas.microsoft.com/office/word/2010/wordprocessingGroup" xmlns:wpi="http://schemas.microsoft.com/office/word/2010/wordprocessingInk" xmlns:wne="http://schemas.microsoft.com/office/word/2006/wordml" xmlns:wps="http://schemas.microsoft.com/office/word/2010/wordprocessingShape" mc:Ignorable="w14 w15 w16se w16cid w16 w16cex w16sdtdh wp14">
   <w:abstractNum w:abstractNumId="0" w15:restartNumberingAfterBreak="0">
-    <w:nsid w:val="6FC539BF"/>
+    <w:nsid w:val="0F8B0BD1"/>
     <w:multiLevelType w:val="hybridMultilevel"/>
-    <w:tmpl w:val="73A4FA66"/>
+    <w:tmpl w:val="FA98346E"/>
     <w:lvl w:ilvl="0" w:tplc="0409000D">
       <w:start w:val="1"/>
       <w:numFmt w:val="bullet"/>
       <w:lvlText w:val=""/>
       <w:lvlJc w:val="left"/>
       <w:pPr>
-        <w:ind w:left="360" w:hanging="360"/>
+        <w:ind w:left="720" w:hanging="360"/>
       </w:pPr>
       <w:rPr>
         <w:rFonts w:ascii="Wingdings" w:hAnsi="Wingdings" w:hint="default"/>
@@ -1717,7 +2231,7 @@
       <w:lvlText w:val="o"/>
       <w:lvlJc w:val="left"/>
       <w:pPr>
-        <w:ind w:left="1080" w:hanging="360"/>
+        <w:ind w:left="1440" w:hanging="360"/>
       </w:pPr>
       <w:rPr>
         <w:rFonts w:ascii="Courier New" w:hAnsi="Courier New" w:cs="Courier New" w:hint="default"/>
@@ -1729,7 +2243,7 @@
       <w:lvlText w:val=""/>
       <w:lvlJc w:val="left"/>
       <w:pPr>
-        <w:ind w:left="1800" w:hanging="360"/>
+        <w:ind w:left="2160" w:hanging="360"/>
       </w:pPr>
       <w:rPr>
         <w:rFonts w:ascii="Wingdings" w:hAnsi="Wingdings" w:hint="default"/>
@@ -1741,7 +2255,7 @@
       <w:lvlText w:val=""/>
       <w:lvlJc w:val="left"/>
       <w:pPr>
-        <w:ind w:left="2520" w:hanging="360"/>
+        <w:ind w:left="2880" w:hanging="360"/>
       </w:pPr>
       <w:rPr>
         <w:rFonts w:ascii="Symbol" w:hAnsi="Symbol" w:hint="default"/>
@@ -1753,7 +2267,7 @@
       <w:lvlText w:val="o"/>
       <w:lvlJc w:val="left"/>
       <w:pPr>
-        <w:ind w:left="3240" w:hanging="360"/>
+        <w:ind w:left="3600" w:hanging="360"/>
       </w:pPr>
       <w:rPr>
         <w:rFonts w:ascii="Courier New" w:hAnsi="Courier New" w:cs="Courier New" w:hint="default"/>
@@ -1765,7 +2279,7 @@
       <w:lvlText w:val=""/>
       <w:lvlJc w:val="left"/>
       <w:pPr>
-        <w:ind w:left="3960" w:hanging="360"/>
+        <w:ind w:left="4320" w:hanging="360"/>
       </w:pPr>
       <w:rPr>
         <w:rFonts w:ascii="Wingdings" w:hAnsi="Wingdings" w:hint="default"/>
@@ -1777,7 +2291,7 @@
       <w:lvlText w:val=""/>
       <w:lvlJc w:val="left"/>
       <w:pPr>
-        <w:ind w:left="4680" w:hanging="360"/>
+        <w:ind w:left="5040" w:hanging="360"/>
       </w:pPr>
       <w:rPr>
         <w:rFonts w:ascii="Symbol" w:hAnsi="Symbol" w:hint="default"/>
@@ -1789,7 +2303,7 @@
       <w:lvlText w:val="o"/>
       <w:lvlJc w:val="left"/>
       <w:pPr>
-        <w:ind w:left="5400" w:hanging="360"/>
+        <w:ind w:left="5760" w:hanging="360"/>
       </w:pPr>
       <w:rPr>
         <w:rFonts w:ascii="Courier New" w:hAnsi="Courier New" w:cs="Courier New" w:hint="default"/>
@@ -1801,7 +2315,120 @@
       <w:lvlText w:val=""/>
       <w:lvlJc w:val="left"/>
       <w:pPr>
-        <w:ind w:left="6120" w:hanging="360"/>
+        <w:ind w:left="6480" w:hanging="360"/>
+      </w:pPr>
+      <w:rPr>
+        <w:rFonts w:ascii="Wingdings" w:hAnsi="Wingdings" w:hint="default"/>
+      </w:rPr>
+    </w:lvl>
+  </w:abstractNum>
+  <w:abstractNum w:abstractNumId="1" w15:restartNumberingAfterBreak="0">
+    <w:nsid w:val="1DC11FB7"/>
+    <w:multiLevelType w:val="hybridMultilevel"/>
+    <w:tmpl w:val="C840BA50"/>
+    <w:lvl w:ilvl="0" w:tplc="0409000D">
+      <w:start w:val="1"/>
+      <w:numFmt w:val="bullet"/>
+      <w:lvlText w:val=""/>
+      <w:lvlJc w:val="left"/>
+      <w:pPr>
+        <w:ind w:left="720" w:hanging="360"/>
+      </w:pPr>
+      <w:rPr>
+        <w:rFonts w:ascii="Wingdings" w:hAnsi="Wingdings" w:hint="default"/>
+      </w:rPr>
+    </w:lvl>
+    <w:lvl w:ilvl="1" w:tplc="04090003" w:tentative="1">
+      <w:start w:val="1"/>
+      <w:numFmt w:val="bullet"/>
+      <w:lvlText w:val="o"/>
+      <w:lvlJc w:val="left"/>
+      <w:pPr>
+        <w:ind w:left="1440" w:hanging="360"/>
+      </w:pPr>
+      <w:rPr>
+        <w:rFonts w:ascii="Courier New" w:hAnsi="Courier New" w:cs="Courier New" w:hint="default"/>
+      </w:rPr>
+    </w:lvl>
+    <w:lvl w:ilvl="2" w:tplc="04090005" w:tentative="1">
+      <w:start w:val="1"/>
+      <w:numFmt w:val="bullet"/>
+      <w:lvlText w:val=""/>
+      <w:lvlJc w:val="left"/>
+      <w:pPr>
+        <w:ind w:left="2160" w:hanging="360"/>
+      </w:pPr>
+      <w:rPr>
+        <w:rFonts w:ascii="Wingdings" w:hAnsi="Wingdings" w:hint="default"/>
+      </w:rPr>
+    </w:lvl>
+    <w:lvl w:ilvl="3" w:tplc="04090001" w:tentative="1">
+      <w:start w:val="1"/>
+      <w:numFmt w:val="bullet"/>
+      <w:lvlText w:val=""/>
+      <w:lvlJc w:val="left"/>
+      <w:pPr>
+        <w:ind w:left="2880" w:hanging="360"/>
+      </w:pPr>
+      <w:rPr>
+        <w:rFonts w:ascii="Symbol" w:hAnsi="Symbol" w:hint="default"/>
+      </w:rPr>
+    </w:lvl>
+    <w:lvl w:ilvl="4" w:tplc="04090003" w:tentative="1">
+      <w:start w:val="1"/>
+      <w:numFmt w:val="bullet"/>
+      <w:lvlText w:val="o"/>
+      <w:lvlJc w:val="left"/>
+      <w:pPr>
+        <w:ind w:left="3600" w:hanging="360"/>
+      </w:pPr>
+      <w:rPr>
+        <w:rFonts w:ascii="Courier New" w:hAnsi="Courier New" w:cs="Courier New" w:hint="default"/>
+      </w:rPr>
+    </w:lvl>
+    <w:lvl w:ilvl="5" w:tplc="04090005" w:tentative="1">
+      <w:start w:val="1"/>
+      <w:numFmt w:val="bullet"/>
+      <w:lvlText w:val=""/>
+      <w:lvlJc w:val="left"/>
+      <w:pPr>
+        <w:ind w:left="4320" w:hanging="360"/>
+      </w:pPr>
+      <w:rPr>
+        <w:rFonts w:ascii="Wingdings" w:hAnsi="Wingdings" w:hint="default"/>
+      </w:rPr>
+    </w:lvl>
+    <w:lvl w:ilvl="6" w:tplc="04090001" w:tentative="1">
+      <w:start w:val="1"/>
+      <w:numFmt w:val="bullet"/>
+      <w:lvlText w:val=""/>
+      <w:lvlJc w:val="left"/>
+      <w:pPr>
+        <w:ind w:left="5040" w:hanging="360"/>
+      </w:pPr>
+      <w:rPr>
+        <w:rFonts w:ascii="Symbol" w:hAnsi="Symbol" w:hint="default"/>
+      </w:rPr>
+    </w:lvl>
+    <w:lvl w:ilvl="7" w:tplc="04090003" w:tentative="1">
+      <w:start w:val="1"/>
+      <w:numFmt w:val="bullet"/>
+      <w:lvlText w:val="o"/>
+      <w:lvlJc w:val="left"/>
+      <w:pPr>
+        <w:ind w:left="5760" w:hanging="360"/>
+      </w:pPr>
+      <w:rPr>
+        <w:rFonts w:ascii="Courier New" w:hAnsi="Courier New" w:cs="Courier New" w:hint="default"/>
+      </w:rPr>
+    </w:lvl>
+    <w:lvl w:ilvl="8" w:tplc="04090005" w:tentative="1">
+      <w:start w:val="1"/>
+      <w:numFmt w:val="bullet"/>
+      <w:lvlText w:val=""/>
+      <w:lvlJc w:val="left"/>
+      <w:pPr>
+        <w:ind w:left="6480" w:hanging="360"/>
       </w:pPr>
       <w:rPr>
         <w:rFonts w:ascii="Wingdings" w:hAnsi="Wingdings" w:hint="default"/>
@@ -1810,6 +2437,9 @@
   </w:abstractNum>
   <w:num w:numId="1">
     <w:abstractNumId w:val="0"/>
+  </w:num>
+  <w:num w:numId="2">
+    <w:abstractNumId w:val="1"/>
   </w:num>
 </w:numbering>
 </file>
@@ -2208,7 +2838,7 @@
   <w:style w:type="paragraph" w:default="1" w:styleId="a">
     <w:name w:val="Normal"/>
     <w:qFormat/>
-    <w:rsid w:val="00B5613C"/>
+    <w:rsid w:val="00595FA4"/>
     <w:pPr>
       <w:bidi/>
     </w:pPr>
@@ -2244,7 +2874,7 @@
     <w:name w:val="Table Grid"/>
     <w:basedOn w:val="a1"/>
     <w:uiPriority w:val="39"/>
-    <w:rsid w:val="00B5613C"/>
+    <w:rsid w:val="00595FA4"/>
     <w:pPr>
       <w:spacing w:after="0" w:line="240" w:lineRule="auto"/>
     </w:pPr>
@@ -2264,7 +2894,7 @@
     <w:basedOn w:val="a"/>
     <w:uiPriority w:val="34"/>
     <w:qFormat/>
-    <w:rsid w:val="00B5613C"/>
+    <w:rsid w:val="00595FA4"/>
     <w:pPr>
       <w:ind w:left="720"/>
       <w:contextualSpacing/>

</xml_diff>

<commit_message>
updated first.docx. 6.2.2022, 19:11:50
</commit_message>
<xml_diff>
--- a/first.docx
+++ b/first.docx
@@ -424,6 +424,23 @@
                 <w:rtl/>
               </w:rPr>
             </w:pPr>
+            <w:r>
+              <w:rPr>
+                <w:rFonts w:asciiTheme="minorBidi" w:hAnsiTheme="minorBidi" w:hint="cs"/>
+                <w:highlight w:val="green"/>
+                <w:rtl/>
+              </w:rPr>
+              <w:t>ניצן</w:t>
+            </w:r>
+          </w:p>
+          <w:p>
+            <w:pPr>
+              <w:spacing w:line="360" w:lineRule="auto"/>
+              <w:rPr>
+                <w:rFonts w:asciiTheme="minorBidi" w:hAnsiTheme="minorBidi"/>
+                <w:rtl/>
+              </w:rPr>
+            </w:pPr>
           </w:p>
         </w:tc>
       </w:tr>
@@ -917,9 +934,10 @@
                 <w:bCs/>
                 <w:sz w:val="20"/>
                 <w:szCs w:val="20"/>
-                <w:rtl/>
-              </w:rPr>
-              <w:t xml:space="preserve"> מוטי מור</w:t>
+                <w:highlight w:val="green"/>
+                <w:rtl/>
+              </w:rPr>
+              <w:t>אילה נאמני</w:t>
             </w:r>
           </w:p>
           <w:p>
@@ -1419,6 +1437,9 @@
           <w:p>
             <w:pPr>
               <w:spacing w:line="360" w:lineRule="auto"/>
+              <w:rPr>
+                <w:rtl/>
+              </w:rPr>
             </w:pPr>
             <w:r>
               <w:rPr>
@@ -1426,6 +1447,19 @@
                 <w:rtl/>
               </w:rPr>
               <w:t>אין שיעור סייבר שיעור8+9 .</w:t>
+            </w:r>
+          </w:p>
+          <w:p>
+            <w:pPr>
+              <w:spacing w:line="360" w:lineRule="auto"/>
+            </w:pPr>
+            <w:r>
+              <w:rPr>
+                <w:rFonts w:hint="cs"/>
+                <w:highlight w:val="green"/>
+                <w:rtl/>
+              </w:rPr>
+              <w:t>אין שיעור כלכלה ב' עם ניצן שיעור1+2</w:t>
             </w:r>
           </w:p>
         </w:tc>
@@ -1552,7 +1586,15 @@
                 <w:rFonts w:hint="cs"/>
                 <w:rtl/>
               </w:rPr>
-              <w:t xml:space="preserve">  שיעור1 ורד וייס.   שיעור2 מוטי מור.</w:t>
+              <w:t xml:space="preserve">  שיעור1 ורד וייס.   שיעור2 </w:t>
+            </w:r>
+            <w:r>
+              <w:rPr>
+                <w:rFonts w:hint="cs"/>
+                <w:highlight w:val="green"/>
+                <w:rtl/>
+              </w:rPr>
+              <w:t>יונית עמית.</w:t>
             </w:r>
           </w:p>
           <w:p>
@@ -1605,7 +1647,14 @@
                 <w:rFonts w:hint="cs"/>
                 <w:rtl/>
               </w:rPr>
-              <w:t xml:space="preserve"> מאיה זאב, קורין, ריקי.  </w:t>
+              <w:t xml:space="preserve"> מאיה זאב, קורין</w:t>
+            </w:r>
+            <w:r>
+              <w:rPr>
+                <w:rFonts w:hint="cs"/>
+                <w:rtl/>
+              </w:rPr>
+              <w:t xml:space="preserve">.  </w:t>
             </w:r>
           </w:p>
           <w:p>
@@ -1651,7 +1700,14 @@
                 <w:rFonts w:hint="cs"/>
                 <w:rtl/>
               </w:rPr>
-              <w:t xml:space="preserve"> אביבית, שרית פ., דנה ב.  (יא8) אלה קלר.</w:t>
+              <w:t xml:space="preserve"> אביבית, שרית פ.  </w:t>
+            </w:r>
+            <w:r>
+              <w:rPr>
+                <w:rFonts w:hint="cs"/>
+                <w:rtl/>
+              </w:rPr>
+              <w:t>(יא8) אלה קלר.</w:t>
             </w:r>
           </w:p>
           <w:p>
@@ -1773,7 +1829,32 @@
                 <w:color w:val="000000"/>
                 <w:rtl/>
               </w:rPr>
-              <w:t>אנגלית מואץ עם מימי מגיעים ב9.00. מטלה בליווי  אופיר ק. (מעבדת פיסיקה)</w:t>
+              <w:t xml:space="preserve">אנגלית מואץ עם מימי מגיעים ב9.00. מטלה בליווי  </w:t>
+            </w:r>
+            <w:r>
+              <w:rPr>
+                <w:rFonts w:ascii="Arial" w:hAnsi="Arial" w:cs="Arial" w:hint="cs"/>
+                <w:color w:val="000000"/>
+                <w:highlight w:val="green"/>
+                <w:rtl/>
+              </w:rPr>
+              <w:t>דנה</w:t>
+            </w:r>
+            <w:r>
+              <w:rPr>
+                <w:rFonts w:ascii="Arial" w:hAnsi="Arial" w:cs="Arial" w:hint="cs"/>
+                <w:color w:val="000000"/>
+                <w:rtl/>
+              </w:rPr>
+              <w:t xml:space="preserve"> </w:t>
+            </w:r>
+            <w:r>
+              <w:rPr>
+                <w:rFonts w:ascii="Arial" w:hAnsi="Arial" w:cs="Arial" w:hint="cs"/>
+                <w:color w:val="000000"/>
+                <w:rtl/>
+              </w:rPr>
+              <w:t xml:space="preserve"> (מעבדת פיסיקה)</w:t>
             </w:r>
           </w:p>
           <w:p>
@@ -1801,6 +1882,22 @@
             <w:r>
               <w:rPr>
                 <w:rFonts w:hint="cs"/>
+                <w:highlight w:val="green"/>
+                <w:rtl/>
+              </w:rPr>
+              <w:t>יא6 שיעור4 אקטואליה עם יאיר. מסיימים סוף שיעור8</w:t>
+            </w:r>
+          </w:p>
+          <w:p>
+            <w:pPr>
+              <w:spacing w:line="360" w:lineRule="auto"/>
+              <w:rPr>
+                <w:rtl/>
+              </w:rPr>
+            </w:pPr>
+            <w:r>
+              <w:rPr>
+                <w:rFonts w:hint="cs"/>
                 <w:rtl/>
               </w:rPr>
               <w:t>יא7 שיעור 8+9 שיעור לשון.</w:t>
@@ -1845,43 +1942,14 @@
             </w:r>
             <w:r>
               <w:rPr>
-                <w:rFonts w:ascii="Arial" w:hAnsi="Arial" w:cs="Arial"/>
-                <w:b/>
-                <w:bCs/>
-                <w:color w:val="000000"/>
-                <w:rtl/>
-              </w:rPr>
-              <w:t>תרגול מבחן מתוקשב</w:t>
-            </w:r>
-            <w:r>
-              <w:rPr>
                 <w:rFonts w:ascii="Arial" w:hAnsi="Arial" w:cs="Arial" w:hint="cs"/>
                 <w:b/>
                 <w:bCs/>
                 <w:color w:val="000000"/>
-                <w:rtl/>
-              </w:rPr>
-              <w:t xml:space="preserve"> בחדר מחשב ד'</w:t>
-            </w:r>
-            <w:r>
-              <w:rPr>
-                <w:rFonts w:ascii="Arial" w:hAnsi="Arial" w:cs="Arial"/>
-                <w:b/>
-                <w:bCs/>
-                <w:color w:val="000000"/>
-                <w:rtl/>
-              </w:rPr>
-              <w:t xml:space="preserve"> </w:t>
-            </w:r>
-            <w:r>
-              <w:rPr>
-                <w:rFonts w:ascii="Arial" w:hAnsi="Arial" w:cs="Arial" w:hint="cs"/>
-                <w:b/>
-                <w:bCs/>
-                <w:color w:val="000000"/>
-                <w:rtl/>
-              </w:rPr>
-              <w:t>במהלך השיעור.</w:t>
+                <w:highlight w:val="green"/>
+                <w:rtl/>
+              </w:rPr>
+              <w:t>שיעור רגיל מתקיים.</w:t>
             </w:r>
           </w:p>
           <w:p>
@@ -2146,6 +2214,44 @@
               <w:rPr>
                 <w:rFonts w:ascii="Arial" w:hAnsi="Arial" w:cs="Arial" w:hint="cs"/>
                 <w:color w:val="000000"/>
+                <w:highlight w:val="green"/>
+                <w:rtl/>
+              </w:rPr>
+              <w:t>יב1 שיעור 6 אנגלית עם שונית. מסיימים סוף שיעור זה.</w:t>
+            </w:r>
+          </w:p>
+          <w:p>
+            <w:pPr>
+              <w:spacing w:line="360" w:lineRule="auto"/>
+              <w:rPr>
+                <w:rFonts w:ascii="Arial" w:hAnsi="Arial" w:cs="Arial"/>
+                <w:color w:val="000000"/>
+                <w:rtl/>
+              </w:rPr>
+            </w:pPr>
+            <w:r>
+              <w:rPr>
+                <w:rFonts w:ascii="Arial" w:hAnsi="Arial" w:cs="Arial" w:hint="cs"/>
+                <w:color w:val="000000"/>
+                <w:highlight w:val="green"/>
+                <w:rtl/>
+              </w:rPr>
+              <w:t>יב5 שיעור 6 אנגלית עם ריקי. מסיימים סוף שיעור זה</w:t>
+            </w:r>
+          </w:p>
+          <w:p>
+            <w:pPr>
+              <w:spacing w:line="360" w:lineRule="auto"/>
+              <w:rPr>
+                <w:rFonts w:ascii="Arial" w:hAnsi="Arial" w:cs="Arial"/>
+                <w:color w:val="000000"/>
+                <w:rtl/>
+              </w:rPr>
+            </w:pPr>
+            <w:r>
+              <w:rPr>
+                <w:rFonts w:ascii="Arial" w:hAnsi="Arial" w:cs="Arial" w:hint="cs"/>
+                <w:color w:val="000000"/>
                 <w:rtl/>
               </w:rPr>
               <w:t xml:space="preserve">יב8 אין שיעור </w:t>
@@ -2176,6 +2282,35 @@
               </w:rPr>
               <w:t>יב9 אין שיעור עם ורדית.</w:t>
             </w:r>
+          </w:p>
+          <w:p>
+            <w:pPr>
+              <w:spacing w:line="360" w:lineRule="auto"/>
+              <w:rPr>
+                <w:rFonts w:ascii="Arial" w:hAnsi="Arial" w:cs="Arial"/>
+                <w:color w:val="000000"/>
+                <w:rtl/>
+              </w:rPr>
+            </w:pPr>
+            <w:r>
+              <w:rPr>
+                <w:rFonts w:ascii="Arial" w:hAnsi="Arial" w:cs="Arial" w:hint="cs"/>
+                <w:color w:val="000000"/>
+                <w:highlight w:val="green"/>
+                <w:rtl/>
+              </w:rPr>
+              <w:t>יב10 אין שיעור אזרחות עם ניצן.</w:t>
+            </w:r>
+          </w:p>
+          <w:p>
+            <w:pPr>
+              <w:spacing w:line="360" w:lineRule="auto"/>
+              <w:rPr>
+                <w:rFonts w:ascii="Arial" w:hAnsi="Arial" w:cs="Arial"/>
+                <w:color w:val="000000"/>
+                <w:rtl/>
+              </w:rPr>
+            </w:pPr>
           </w:p>
         </w:tc>
       </w:tr>

</xml_diff>

<commit_message>
updated first.docx. 12.2.2022, 19:13:53
</commit_message>
<xml_diff>
--- a/first.docx
+++ b/first.docx
@@ -944,6 +944,59 @@
               <w:spacing w:line="360" w:lineRule="auto"/>
               <w:rPr>
                 <w:rFonts w:asciiTheme="minorBidi" w:hAnsiTheme="minorBidi"/>
+                <w:highlight w:val="green"/>
+                <w:rtl/>
+              </w:rPr>
+            </w:pPr>
+            <w:r>
+              <w:rPr>
+                <w:rFonts w:asciiTheme="minorBidi" w:hAnsiTheme="minorBidi" w:hint="cs"/>
+                <w:highlight w:val="green"/>
+                <w:rtl/>
+              </w:rPr>
+              <w:t xml:space="preserve">יוד1 תלמידי מתמט' עם ורד מגיעים לשיעור2 מתמט'. תלמידי 4-5 </w:t>
+            </w:r>
+            <w:proofErr w:type="spellStart"/>
+            <w:r>
+              <w:rPr>
+                <w:rFonts w:asciiTheme="minorBidi" w:hAnsiTheme="minorBidi" w:hint="cs"/>
+                <w:highlight w:val="green"/>
+                <w:rtl/>
+              </w:rPr>
+              <w:t>יח"ל</w:t>
+            </w:r>
+            <w:proofErr w:type="spellEnd"/>
+            <w:r>
+              <w:rPr>
+                <w:rFonts w:asciiTheme="minorBidi" w:hAnsiTheme="minorBidi" w:hint="cs"/>
+                <w:highlight w:val="green"/>
+                <w:rtl/>
+              </w:rPr>
+              <w:t xml:space="preserve"> מגיעים לשיעור לשון.</w:t>
+            </w:r>
+          </w:p>
+          <w:p>
+            <w:pPr>
+              <w:spacing w:line="360" w:lineRule="auto"/>
+              <w:rPr>
+                <w:rFonts w:asciiTheme="minorBidi" w:hAnsiTheme="minorBidi"/>
+                <w:rtl/>
+              </w:rPr>
+            </w:pPr>
+            <w:r>
+              <w:rPr>
+                <w:rFonts w:asciiTheme="minorBidi" w:hAnsiTheme="minorBidi" w:hint="cs"/>
+                <w:highlight w:val="green"/>
+                <w:rtl/>
+              </w:rPr>
+              <w:t>יוד2 שיעור1 דיאלוג עם לילך. שיעור2 דיאלוג + מתמט' לתלמידי ורד. משיעור3 ממשיכים כרגיל. אין שיעור דיאלוג שיעור9.</w:t>
+            </w:r>
+          </w:p>
+          <w:p>
+            <w:pPr>
+              <w:spacing w:line="360" w:lineRule="auto"/>
+              <w:rPr>
+                <w:rFonts w:asciiTheme="minorBidi" w:hAnsiTheme="minorBidi"/>
                 <w:rtl/>
               </w:rPr>
             </w:pPr>
@@ -966,6 +1019,65 @@
             <w:r>
               <w:rPr>
                 <w:rFonts w:asciiTheme="minorBidi" w:hAnsiTheme="minorBidi" w:hint="cs"/>
+                <w:highlight w:val="green"/>
+                <w:rtl/>
+              </w:rPr>
+              <w:t xml:space="preserve">יוד5 לומדים שיעור 2+3 </w:t>
+            </w:r>
+            <w:proofErr w:type="spellStart"/>
+            <w:r>
+              <w:rPr>
+                <w:rFonts w:asciiTheme="minorBidi" w:hAnsiTheme="minorBidi" w:hint="cs"/>
+                <w:highlight w:val="green"/>
+                <w:rtl/>
+              </w:rPr>
+              <w:t>הסטוריה</w:t>
+            </w:r>
+            <w:proofErr w:type="spellEnd"/>
+            <w:r>
+              <w:rPr>
+                <w:rFonts w:asciiTheme="minorBidi" w:hAnsiTheme="minorBidi" w:hint="cs"/>
+                <w:highlight w:val="green"/>
+                <w:rtl/>
+              </w:rPr>
+              <w:t xml:space="preserve"> ותנך בחדר יא5 (133)</w:t>
+            </w:r>
+          </w:p>
+          <w:p>
+            <w:pPr>
+              <w:spacing w:line="360" w:lineRule="auto"/>
+              <w:rPr>
+                <w:rFonts w:asciiTheme="minorBidi" w:hAnsiTheme="minorBidi"/>
+                <w:rtl/>
+              </w:rPr>
+            </w:pPr>
+            <w:r>
+              <w:rPr>
+                <w:rFonts w:asciiTheme="minorBidi" w:hAnsiTheme="minorBidi" w:hint="cs"/>
+                <w:highlight w:val="green"/>
+                <w:rtl/>
+              </w:rPr>
+              <w:t>יוד8-9 תלמידי טלי</w:t>
+            </w:r>
+            <w:r>
+              <w:rPr>
+                <w:rFonts w:asciiTheme="minorBidi" w:hAnsiTheme="minorBidi" w:hint="cs"/>
+                <w:rtl/>
+              </w:rPr>
+              <w:t>....</w:t>
+            </w:r>
+          </w:p>
+          <w:p>
+            <w:pPr>
+              <w:spacing w:line="360" w:lineRule="auto"/>
+              <w:rPr>
+                <w:rFonts w:asciiTheme="minorBidi" w:hAnsiTheme="minorBidi"/>
+                <w:rtl/>
+              </w:rPr>
+            </w:pPr>
+            <w:r>
+              <w:rPr>
+                <w:rFonts w:asciiTheme="minorBidi" w:hAnsiTheme="minorBidi" w:hint="cs"/>
                 <w:rtl/>
               </w:rPr>
               <w:t>יוד10 מגיעים לשיעור2. שיעור5 תרגול עם ורד</w:t>
@@ -1017,6 +1129,47 @@
                 <w:rtl/>
               </w:rPr>
               <w:t>יוד12 שיעור3 אקטואליה עם שחר. אין שיעור8.</w:t>
+            </w:r>
+          </w:p>
+          <w:p>
+            <w:pPr>
+              <w:spacing w:line="360" w:lineRule="auto"/>
+              <w:rPr>
+                <w:rFonts w:asciiTheme="minorBidi" w:hAnsiTheme="minorBidi"/>
+                <w:rtl/>
+              </w:rPr>
+            </w:pPr>
+            <w:r>
+              <w:rPr>
+                <w:rFonts w:asciiTheme="minorBidi" w:hAnsiTheme="minorBidi" w:hint="cs"/>
+                <w:highlight w:val="green"/>
+                <w:rtl/>
+              </w:rPr>
+              <w:t>אין אנגלית עם טלי שיעור 6+7</w:t>
+            </w:r>
+            <w:r>
+              <w:rPr>
+                <w:rFonts w:asciiTheme="minorBidi" w:hAnsiTheme="minorBidi" w:hint="cs"/>
+                <w:rtl/>
+              </w:rPr>
+              <w:t xml:space="preserve"> </w:t>
+            </w:r>
+          </w:p>
+          <w:p>
+            <w:pPr>
+              <w:spacing w:line="360" w:lineRule="auto"/>
+              <w:rPr>
+                <w:rFonts w:asciiTheme="minorBidi" w:hAnsiTheme="minorBidi"/>
+                <w:rtl/>
+              </w:rPr>
+            </w:pPr>
+            <w:r>
+              <w:rPr>
+                <w:rFonts w:asciiTheme="minorBidi" w:hAnsiTheme="minorBidi" w:hint="cs"/>
+                <w:highlight w:val="green"/>
+                <w:rtl/>
+              </w:rPr>
+              <w:t>יוד2 שיעור8 מבוא לכימיה לומדים בכיתה. 232</w:t>
             </w:r>
           </w:p>
           <w:p>
@@ -1089,6 +1242,23 @@
             <w:r>
               <w:rPr>
                 <w:rFonts w:asciiTheme="minorBidi" w:hAnsiTheme="minorBidi" w:hint="cs"/>
+                <w:highlight w:val="green"/>
+                <w:rtl/>
+              </w:rPr>
+              <w:t>יא5 לומדים שיעור 0-1-2 בחדר 312  (יוד5).</w:t>
+            </w:r>
+          </w:p>
+          <w:p>
+            <w:pPr>
+              <w:spacing w:line="360" w:lineRule="auto"/>
+              <w:rPr>
+                <w:rFonts w:asciiTheme="minorBidi" w:hAnsiTheme="minorBidi"/>
+                <w:rtl/>
+              </w:rPr>
+            </w:pPr>
+            <w:r>
+              <w:rPr>
+                <w:rFonts w:asciiTheme="minorBidi" w:hAnsiTheme="minorBidi" w:hint="cs"/>
                 <w:rtl/>
               </w:rPr>
               <w:t>יא11 שיעור8 תנך עם קארין. מסיימים סוף שיעור זה.</w:t>
@@ -1140,6 +1310,73 @@
                 <w:rtl/>
               </w:rPr>
               <w:t>מתמט' עם יונית, אין שיעור 6+7.</w:t>
+            </w:r>
+          </w:p>
+          <w:p>
+            <w:pPr>
+              <w:spacing w:line="360" w:lineRule="auto"/>
+              <w:rPr>
+                <w:rFonts w:asciiTheme="minorBidi" w:hAnsiTheme="minorBidi"/>
+                <w:rtl/>
+              </w:rPr>
+            </w:pPr>
+            <w:r>
+              <w:rPr>
+                <w:rFonts w:asciiTheme="minorBidi" w:hAnsiTheme="minorBidi" w:hint="cs"/>
+                <w:highlight w:val="green"/>
+                <w:rtl/>
+              </w:rPr>
+              <w:t>כימיה יא' עם עמיר שיעור 3-4-5  לומדים בחדר 314</w:t>
+            </w:r>
+            <w:r>
+              <w:rPr>
+                <w:rFonts w:asciiTheme="minorBidi" w:hAnsiTheme="minorBidi" w:hint="cs"/>
+                <w:rtl/>
+              </w:rPr>
+              <w:t xml:space="preserve"> </w:t>
+            </w:r>
+          </w:p>
+          <w:p>
+            <w:pPr>
+              <w:spacing w:line="360" w:lineRule="auto"/>
+              <w:rPr>
+                <w:rFonts w:asciiTheme="minorBidi" w:hAnsiTheme="minorBidi"/>
+                <w:highlight w:val="green"/>
+                <w:rtl/>
+              </w:rPr>
+            </w:pPr>
+            <w:r>
+              <w:rPr>
+                <w:rFonts w:asciiTheme="minorBidi" w:hAnsiTheme="minorBidi" w:hint="cs"/>
+                <w:highlight w:val="green"/>
+                <w:rtl/>
+              </w:rPr>
+              <w:t>ביולוגיה עם חמוטל שיעור3 לומדים בחדר יוד5  312.</w:t>
+            </w:r>
+            <w:r>
+              <w:rPr>
+                <w:rFonts w:asciiTheme="minorBidi" w:hAnsiTheme="minorBidi" w:hint="cs"/>
+                <w:highlight w:val="green"/>
+                <w:rtl/>
+              </w:rPr>
+              <w:t xml:space="preserve">   שיעור4+5 בחדר 313</w:t>
+            </w:r>
+          </w:p>
+          <w:p>
+            <w:pPr>
+              <w:spacing w:line="360" w:lineRule="auto"/>
+              <w:rPr>
+                <w:rFonts w:asciiTheme="minorBidi" w:hAnsiTheme="minorBidi"/>
+                <w:rtl/>
+              </w:rPr>
+            </w:pPr>
+            <w:r>
+              <w:rPr>
+                <w:rFonts w:asciiTheme="minorBidi" w:hAnsiTheme="minorBidi" w:hint="cs"/>
+                <w:highlight w:val="green"/>
+                <w:rtl/>
+              </w:rPr>
+              <w:t>מתמט' יא עם שגית שיעור 6+7 לומדים חד פעמי בחדר 313.</w:t>
             </w:r>
           </w:p>
           <w:p>

</xml_diff>

<commit_message>
updated first.docx. 14.2.2022, 18:17:41
</commit_message>
<xml_diff>
--- a/first.docx
+++ b/first.docx
@@ -42,23 +42,49 @@
           <w:u w:val="single"/>
           <w:rtl/>
         </w:rPr>
-        <w:t xml:space="preserve"> מערכת יום ראשון 13.2.2022</w:t>
+        <w:t xml:space="preserve"> מערכת יום שלישי </w:t>
+      </w:r>
+      <w:r>
+        <w:rPr>
+          <w:rFonts w:hint="cs"/>
+          <w:b/>
+          <w:bCs/>
+          <w:color w:val="2E74B5" w:themeColor="accent1" w:themeShade="BF"/>
+          <w:sz w:val="32"/>
+          <w:szCs w:val="32"/>
+          <w:u w:val="single"/>
+          <w:rtl/>
+        </w:rPr>
+        <w:t>15.2</w:t>
+      </w:r>
+      <w:r>
+        <w:rPr>
+          <w:rFonts w:hint="cs"/>
+          <w:b/>
+          <w:bCs/>
+          <w:color w:val="2E74B5" w:themeColor="accent1" w:themeShade="BF"/>
+          <w:sz w:val="32"/>
+          <w:szCs w:val="32"/>
+          <w:u w:val="single"/>
+          <w:rtl/>
+        </w:rPr>
+        <w:t>.2022</w:t>
       </w:r>
     </w:p>
     <w:tbl>
       <w:tblPr>
         <w:tblStyle w:val="a3"/>
         <w:bidiVisual/>
-        <w:tblW w:w="10785" w:type="dxa"/>
-        <w:tblInd w:w="-2" w:type="dxa"/>
+        <w:tblW w:w="10203" w:type="dxa"/>
+        <w:tblInd w:w="282" w:type="dxa"/>
         <w:tblLook w:val="04A0" w:firstRow="1" w:lastRow="0" w:firstColumn="1" w:lastColumn="0" w:noHBand="0" w:noVBand="1"/>
       </w:tblPr>
       <w:tblGrid>
-        <w:gridCol w:w="1554"/>
+        <w:gridCol w:w="1270"/>
         <w:gridCol w:w="2410"/>
         <w:gridCol w:w="1842"/>
         <w:gridCol w:w="1984"/>
-        <w:gridCol w:w="2995"/>
+        <w:gridCol w:w="2697"/>
       </w:tblGrid>
       <w:tr>
         <w:trPr>
@@ -66,7 +92,7 @@
         </w:trPr>
         <w:tc>
           <w:tcPr>
-            <w:tcW w:w="1554" w:type="dxa"/>
+            <w:tcW w:w="1270" w:type="dxa"/>
             <w:tcBorders>
               <w:top w:val="thickThinSmallGap" w:sz="24" w:space="0" w:color="000000"/>
               <w:left w:val="thinThickSmallGap" w:sz="24" w:space="0" w:color="000000"/>
@@ -91,7 +117,7 @@
         </w:tc>
         <w:tc>
           <w:tcPr>
-            <w:tcW w:w="9231" w:type="dxa"/>
+            <w:tcW w:w="8933" w:type="dxa"/>
             <w:gridSpan w:val="4"/>
             <w:tcBorders>
               <w:top w:val="thickThinSmallGap" w:sz="24" w:space="0" w:color="000000"/>
@@ -106,39 +132,38 @@
                 <w:ilvl w:val="0"/>
                 <w:numId w:val="1"/>
               </w:numPr>
-              <w:spacing w:line="360" w:lineRule="auto"/>
-              <w:rPr>
-                <w:rFonts w:asciiTheme="minorBidi" w:hAnsiTheme="minorBidi"/>
-                <w:b/>
-                <w:bCs/>
-              </w:rPr>
-            </w:pPr>
-            <w:r>
-              <w:rPr>
-                <w:rFonts w:asciiTheme="minorBidi" w:hAnsiTheme="minorBidi" w:hint="cs"/>
-                <w:b/>
-                <w:bCs/>
-                <w:rtl/>
-              </w:rPr>
-              <w:t>ראיונות</w:t>
-            </w:r>
-            <w:r>
-              <w:rPr>
-                <w:rFonts w:asciiTheme="minorBidi" w:hAnsiTheme="minorBidi" w:hint="cs"/>
-                <w:b/>
-                <w:bCs/>
-                <w:rtl/>
-              </w:rPr>
-              <w:t xml:space="preserve"> לכיתות מצטיינים לשנה"ל תשפ"ג </w:t>
-            </w:r>
-            <w:r>
-              <w:rPr>
-                <w:rFonts w:asciiTheme="minorBidi" w:hAnsiTheme="minorBidi" w:hint="cs"/>
-                <w:b/>
-                <w:bCs/>
-                <w:rtl/>
-              </w:rPr>
-              <w:t>מהשעה 15.00</w:t>
+              <w:spacing w:line="276" w:lineRule="auto"/>
+              <w:rPr>
+                <w:b/>
+                <w:bCs/>
+              </w:rPr>
+            </w:pPr>
+            <w:r>
+              <w:rPr>
+                <w:rFonts w:hint="cs"/>
+                <w:b/>
+                <w:bCs/>
+                <w:rtl/>
+              </w:rPr>
+              <w:t xml:space="preserve">13.05 </w:t>
+            </w:r>
+            <w:r>
+              <w:rPr>
+                <w:rFonts w:hint="cs"/>
+                <w:b/>
+                <w:bCs/>
+                <w:rtl/>
+              </w:rPr>
+              <w:t>מפגשי צוותי מקצוע</w:t>
+            </w:r>
+            <w:r>
+              <w:rPr>
+                <w:rFonts w:hint="cs"/>
+                <w:b/>
+                <w:bCs/>
+                <w:rtl/>
+              </w:rPr>
+              <w:t xml:space="preserve"> ולאחריהם מועצה פדגוגית בספריה.</w:t>
             </w:r>
           </w:p>
           <w:p>
@@ -148,33 +173,125 @@
                 <w:ilvl w:val="0"/>
                 <w:numId w:val="1"/>
               </w:numPr>
-              <w:spacing w:line="360" w:lineRule="auto"/>
-              <w:rPr>
-                <w:rFonts w:asciiTheme="minorBidi" w:hAnsiTheme="minorBidi"/>
-                <w:b/>
-                <w:bCs/>
-              </w:rPr>
-            </w:pPr>
-            <w:r>
-              <w:rPr>
-                <w:rFonts w:asciiTheme="minorBidi" w:hAnsiTheme="minorBidi" w:hint="cs"/>
-                <w:b/>
-                <w:bCs/>
-                <w:rtl/>
-              </w:rPr>
-              <w:t xml:space="preserve">ספריה סגורה 10.00-12.00 </w:t>
+              <w:spacing w:line="276" w:lineRule="auto"/>
+              <w:rPr>
+                <w:b/>
+                <w:bCs/>
+              </w:rPr>
+            </w:pPr>
+            <w:r>
+              <w:rPr>
+                <w:rFonts w:hint="cs"/>
+                <w:b/>
+                <w:bCs/>
+                <w:rtl/>
+              </w:rPr>
+              <w:t xml:space="preserve">אליפות הכושר ברמת גן  </w:t>
+            </w:r>
+            <w:r>
+              <w:rPr>
+                <w:b/>
+                <w:bCs/>
+                <w:rtl/>
+              </w:rPr>
+              <w:t>–</w:t>
+            </w:r>
+            <w:r>
+              <w:rPr>
+                <w:rFonts w:hint="cs"/>
+                <w:b/>
+                <w:bCs/>
+                <w:rtl/>
+              </w:rPr>
+              <w:t xml:space="preserve"> בשעות 8.00-16.00  בליווי קרן</w:t>
+            </w:r>
+            <w:r>
+              <w:rPr>
+                <w:rFonts w:hint="cs"/>
+                <w:b/>
+                <w:bCs/>
+                <w:rtl/>
+              </w:rPr>
+              <w:t>,</w:t>
+            </w:r>
+            <w:r>
+              <w:rPr>
+                <w:rFonts w:hint="cs"/>
+                <w:b/>
+                <w:bCs/>
+                <w:rtl/>
+              </w:rPr>
+              <w:t xml:space="preserve"> </w:t>
+            </w:r>
+            <w:r>
+              <w:rPr>
+                <w:rFonts w:hint="cs"/>
+                <w:b/>
+                <w:bCs/>
+                <w:rtl/>
+              </w:rPr>
+              <w:t>עמית, יניב, סיון</w:t>
             </w:r>
           </w:p>
           <w:p>
             <w:pPr>
               <w:pStyle w:val="a4"/>
-              <w:spacing w:line="360" w:lineRule="auto"/>
-              <w:rPr>
-                <w:sz w:val="24"/>
-                <w:szCs w:val="24"/>
-                <w:rtl/>
-              </w:rPr>
-            </w:pPr>
+              <w:numPr>
+                <w:ilvl w:val="0"/>
+                <w:numId w:val="1"/>
+              </w:numPr>
+              <w:spacing w:line="276" w:lineRule="auto"/>
+              <w:rPr>
+                <w:b/>
+                <w:bCs/>
+                <w:rtl/>
+              </w:rPr>
+            </w:pPr>
+            <w:r>
+              <w:rPr>
+                <w:rFonts w:hint="cs"/>
+                <w:b/>
+                <w:bCs/>
+                <w:rtl/>
+              </w:rPr>
+              <w:t>משחק כדוריד חצי גמר אליפות בנים באולם 11.00</w:t>
+            </w:r>
+            <w:r>
+              <w:rPr>
+                <w:rFonts w:hint="cs"/>
+                <w:b/>
+                <w:bCs/>
+                <w:rtl/>
+              </w:rPr>
+              <w:t xml:space="preserve">  </w:t>
+            </w:r>
+            <w:r>
+              <w:rPr>
+                <w:rFonts w:hint="cs"/>
+                <w:b/>
+                <w:bCs/>
+                <w:rtl/>
+              </w:rPr>
+              <w:t>קהל במשחק : יא3+4+5+6  יב8+9.</w:t>
+            </w:r>
+            <w:r>
+              <w:rPr>
+                <w:rFonts w:hint="cs"/>
+                <w:b/>
+                <w:bCs/>
+                <w:rtl/>
+              </w:rPr>
+              <w:t xml:space="preserve">  יוד8.  מורים מלווים : אורלי ל. גלי, רויטל, רועי ט.  קארן, אביבית, אמיר</w:t>
+            </w:r>
+            <w:r>
+              <w:rPr>
+                <w:rFonts w:hint="cs"/>
+                <w:b/>
+                <w:bCs/>
+                <w:rtl/>
+              </w:rPr>
+              <w:t>, חמוטל, טליה, שונית, ורד וייס.</w:t>
+            </w:r>
           </w:p>
         </w:tc>
       </w:tr>
@@ -184,7 +301,7 @@
         </w:trPr>
         <w:tc>
           <w:tcPr>
-            <w:tcW w:w="1554" w:type="dxa"/>
+            <w:tcW w:w="1270" w:type="dxa"/>
             <w:tcBorders>
               <w:top w:val="thickThinSmallGap" w:sz="24" w:space="0" w:color="000000"/>
               <w:left w:val="thinThickSmallGap" w:sz="24" w:space="0" w:color="000000"/>
@@ -226,6 +343,7 @@
               <w:top w:val="thickThinSmallGap" w:sz="24" w:space="0" w:color="000000"/>
               <w:right w:val="thickThinSmallGap" w:sz="24" w:space="0" w:color="000000"/>
             </w:tcBorders>
+            <w:shd w:val="clear" w:color="auto" w:fill="auto"/>
           </w:tcPr>
           <w:p>
             <w:pPr>
@@ -374,8 +492,8 @@
               <w:rPr>
                 <w:b/>
                 <w:bCs/>
-                <w:sz w:val="24"/>
-                <w:szCs w:val="24"/>
+                <w:sz w:val="20"/>
+                <w:szCs w:val="20"/>
                 <w:rtl/>
               </w:rPr>
             </w:pPr>
@@ -399,6 +517,7 @@
               <w:top w:val="thickThinSmallGap" w:sz="24" w:space="0" w:color="000000"/>
               <w:right w:val="thickThinSmallGap" w:sz="24" w:space="0" w:color="000000"/>
             </w:tcBorders>
+            <w:shd w:val="clear" w:color="auto" w:fill="auto"/>
           </w:tcPr>
           <w:p>
             <w:pPr>
@@ -445,53 +564,53 @@
                 <w:szCs w:val="20"/>
                 <w:rtl/>
               </w:rPr>
-              <w:t>חניתה הראל</w:t>
-            </w:r>
-          </w:p>
-          <w:p>
-            <w:pPr>
-              <w:spacing w:line="276" w:lineRule="auto"/>
-              <w:rPr>
-                <w:b/>
-                <w:bCs/>
-                <w:sz w:val="20"/>
-                <w:szCs w:val="20"/>
-                <w:rtl/>
-              </w:rPr>
-            </w:pPr>
-            <w:r>
-              <w:rPr>
-                <w:rFonts w:hint="cs"/>
-                <w:b/>
-                <w:bCs/>
-                <w:sz w:val="20"/>
-                <w:szCs w:val="20"/>
-                <w:rtl/>
-              </w:rPr>
-              <w:t>אלי כזום</w:t>
-            </w:r>
-          </w:p>
-          <w:p>
-            <w:pPr>
-              <w:spacing w:line="276" w:lineRule="auto"/>
-              <w:rPr>
-                <w:b/>
-                <w:bCs/>
-                <w:sz w:val="20"/>
-                <w:szCs w:val="20"/>
-                <w:rtl/>
-              </w:rPr>
-            </w:pPr>
-            <w:r>
-              <w:rPr>
-                <w:rFonts w:hint="cs"/>
-                <w:b/>
-                <w:bCs/>
-                <w:sz w:val="20"/>
-                <w:szCs w:val="20"/>
-                <w:rtl/>
-              </w:rPr>
-              <w:t xml:space="preserve">גליה </w:t>
+              <w:t>אורלי חייט</w:t>
+            </w:r>
+          </w:p>
+          <w:p>
+            <w:pPr>
+              <w:spacing w:line="276" w:lineRule="auto"/>
+              <w:rPr>
+                <w:b/>
+                <w:bCs/>
+                <w:sz w:val="20"/>
+                <w:szCs w:val="20"/>
+                <w:rtl/>
+              </w:rPr>
+            </w:pPr>
+            <w:r>
+              <w:rPr>
+                <w:rFonts w:hint="cs"/>
+                <w:b/>
+                <w:bCs/>
+                <w:sz w:val="20"/>
+                <w:szCs w:val="20"/>
+                <w:rtl/>
+              </w:rPr>
+              <w:t>שרה יחיאל</w:t>
+            </w:r>
+          </w:p>
+          <w:p>
+            <w:pPr>
+              <w:spacing w:line="276" w:lineRule="auto"/>
+              <w:rPr>
+                <w:b/>
+                <w:bCs/>
+                <w:sz w:val="20"/>
+                <w:szCs w:val="20"/>
+                <w:rtl/>
+              </w:rPr>
+            </w:pPr>
+            <w:r>
+              <w:rPr>
+                <w:rFonts w:hint="cs"/>
+                <w:b/>
+                <w:bCs/>
+                <w:sz w:val="20"/>
+                <w:szCs w:val="20"/>
+                <w:rtl/>
+              </w:rPr>
+              <w:t xml:space="preserve">אופיר </w:t>
             </w:r>
             <w:proofErr w:type="spellStart"/>
             <w:r>
@@ -503,7 +622,7 @@
                 <w:szCs w:val="20"/>
                 <w:rtl/>
               </w:rPr>
-              <w:t>ספז</w:t>
+              <w:t>קוביצקי</w:t>
             </w:r>
             <w:proofErr w:type="spellEnd"/>
           </w:p>
@@ -527,43 +646,30 @@
                 <w:szCs w:val="20"/>
                 <w:rtl/>
               </w:rPr>
-              <w:t xml:space="preserve">יעקב </w:t>
-            </w:r>
-            <w:proofErr w:type="spellStart"/>
-            <w:r>
-              <w:rPr>
-                <w:rFonts w:hint="cs"/>
-                <w:b/>
-                <w:bCs/>
-                <w:sz w:val="20"/>
-                <w:szCs w:val="20"/>
-                <w:rtl/>
-              </w:rPr>
-              <w:t>הרנוי</w:t>
-            </w:r>
-            <w:proofErr w:type="spellEnd"/>
-          </w:p>
-          <w:p>
-            <w:pPr>
-              <w:spacing w:line="276" w:lineRule="auto"/>
-              <w:rPr>
-                <w:b/>
-                <w:bCs/>
-                <w:sz w:val="20"/>
-                <w:szCs w:val="20"/>
-                <w:rtl/>
-              </w:rPr>
-            </w:pPr>
-            <w:r>
-              <w:rPr>
-                <w:rFonts w:hint="cs"/>
-                <w:b/>
-                <w:bCs/>
-                <w:sz w:val="20"/>
-                <w:szCs w:val="20"/>
-                <w:rtl/>
-              </w:rPr>
-              <w:t>ורדית</w:t>
+              <w:t>אילנה יפרח</w:t>
+            </w:r>
+          </w:p>
+          <w:p>
+            <w:pPr>
+              <w:spacing w:line="276" w:lineRule="auto"/>
+              <w:rPr>
+                <w:b/>
+                <w:bCs/>
+                <w:sz w:val="20"/>
+                <w:szCs w:val="20"/>
+                <w:rtl/>
+              </w:rPr>
+            </w:pPr>
+            <w:r>
+              <w:rPr>
+                <w:rFonts w:hint="cs"/>
+                <w:b/>
+                <w:bCs/>
+                <w:sz w:val="20"/>
+                <w:szCs w:val="20"/>
+                <w:rtl/>
+              </w:rPr>
+              <w:t>ורד צרפתי</w:t>
             </w:r>
           </w:p>
         </w:tc>
@@ -574,6 +680,7 @@
               <w:top w:val="thickThinSmallGap" w:sz="24" w:space="0" w:color="000000"/>
               <w:right w:val="thickThinSmallGap" w:sz="24" w:space="0" w:color="000000"/>
             </w:tcBorders>
+            <w:shd w:val="clear" w:color="auto" w:fill="auto"/>
           </w:tcPr>
           <w:p>
             <w:pPr>
@@ -611,272 +718,65 @@
                 <w:rtl/>
               </w:rPr>
             </w:pPr>
-            <w:r>
-              <w:rPr>
-                <w:rFonts w:hint="cs"/>
-                <w:b/>
-                <w:bCs/>
-                <w:sz w:val="20"/>
-                <w:szCs w:val="20"/>
-                <w:rtl/>
-              </w:rPr>
-              <w:t>טל גרינברג</w:t>
-            </w:r>
-          </w:p>
-          <w:p>
-            <w:pPr>
-              <w:spacing w:line="276" w:lineRule="auto"/>
-              <w:rPr>
-                <w:b/>
-                <w:bCs/>
-                <w:sz w:val="20"/>
-                <w:szCs w:val="20"/>
-                <w:rtl/>
-              </w:rPr>
-            </w:pPr>
-            <w:r>
-              <w:rPr>
-                <w:rFonts w:hint="cs"/>
-                <w:b/>
-                <w:bCs/>
-                <w:sz w:val="20"/>
-                <w:szCs w:val="20"/>
-                <w:rtl/>
-              </w:rPr>
-              <w:t>אשרת ניר</w:t>
-            </w:r>
-          </w:p>
-          <w:p>
-            <w:pPr>
-              <w:spacing w:line="276" w:lineRule="auto"/>
-              <w:rPr>
-                <w:b/>
-                <w:bCs/>
-                <w:sz w:val="20"/>
-                <w:szCs w:val="20"/>
-                <w:rtl/>
-              </w:rPr>
-            </w:pPr>
-            <w:r>
-              <w:rPr>
-                <w:rFonts w:hint="cs"/>
-                <w:b/>
-                <w:bCs/>
-                <w:sz w:val="20"/>
-                <w:szCs w:val="20"/>
-                <w:rtl/>
-              </w:rPr>
-              <w:t xml:space="preserve">אריה </w:t>
-            </w:r>
-            <w:proofErr w:type="spellStart"/>
-            <w:r>
-              <w:rPr>
-                <w:rFonts w:hint="cs"/>
-                <w:b/>
-                <w:bCs/>
-                <w:sz w:val="20"/>
-                <w:szCs w:val="20"/>
-                <w:rtl/>
-              </w:rPr>
-              <w:t>סולימני</w:t>
-            </w:r>
-            <w:proofErr w:type="spellEnd"/>
-          </w:p>
-          <w:p>
-            <w:pPr>
-              <w:spacing w:line="276" w:lineRule="auto"/>
-              <w:rPr>
-                <w:b/>
-                <w:bCs/>
-                <w:sz w:val="20"/>
-                <w:szCs w:val="20"/>
-                <w:rtl/>
-              </w:rPr>
-            </w:pPr>
-            <w:r>
-              <w:rPr>
-                <w:rFonts w:hint="cs"/>
-                <w:b/>
-                <w:bCs/>
-                <w:sz w:val="20"/>
-                <w:szCs w:val="20"/>
-                <w:rtl/>
-              </w:rPr>
-              <w:t>רן</w:t>
-            </w:r>
-          </w:p>
-          <w:p>
-            <w:pPr>
-              <w:spacing w:line="276" w:lineRule="auto"/>
-              <w:rPr>
-                <w:b/>
-                <w:bCs/>
-                <w:sz w:val="20"/>
-                <w:szCs w:val="20"/>
-                <w:rtl/>
-              </w:rPr>
-            </w:pPr>
-            <w:r>
-              <w:rPr>
-                <w:rFonts w:hint="cs"/>
-                <w:b/>
-                <w:bCs/>
-                <w:sz w:val="20"/>
-                <w:szCs w:val="20"/>
-                <w:rtl/>
-              </w:rPr>
-              <w:t>מימי פוקס</w:t>
-            </w:r>
+          </w:p>
+          <w:p>
+            <w:pPr>
+              <w:spacing w:line="276" w:lineRule="auto"/>
+              <w:rPr>
+                <w:b/>
+                <w:bCs/>
+                <w:sz w:val="20"/>
+                <w:szCs w:val="20"/>
+                <w:rtl/>
+              </w:rPr>
+            </w:pPr>
+          </w:p>
+          <w:p>
+            <w:pPr>
+              <w:spacing w:line="276" w:lineRule="auto"/>
+              <w:rPr>
+                <w:b/>
+                <w:bCs/>
+                <w:sz w:val="20"/>
+                <w:szCs w:val="20"/>
+                <w:rtl/>
+              </w:rPr>
+            </w:pPr>
+          </w:p>
+          <w:p>
+            <w:pPr>
+              <w:spacing w:line="276" w:lineRule="auto"/>
+              <w:rPr>
+                <w:b/>
+                <w:bCs/>
+                <w:sz w:val="20"/>
+                <w:szCs w:val="20"/>
+                <w:rtl/>
+              </w:rPr>
+            </w:pPr>
+          </w:p>
+          <w:p>
+            <w:pPr>
+              <w:spacing w:line="276" w:lineRule="auto"/>
+              <w:rPr>
+                <w:b/>
+                <w:bCs/>
+                <w:sz w:val="20"/>
+                <w:szCs w:val="20"/>
+                <w:rtl/>
+              </w:rPr>
+            </w:pPr>
           </w:p>
         </w:tc>
         <w:tc>
           <w:tcPr>
-            <w:tcW w:w="2995" w:type="dxa"/>
+            <w:tcW w:w="2697" w:type="dxa"/>
             <w:tcBorders>
               <w:top w:val="thickThinSmallGap" w:sz="24" w:space="0" w:color="000000"/>
               <w:right w:val="thickThinSmallGap" w:sz="24" w:space="0" w:color="000000"/>
             </w:tcBorders>
+            <w:shd w:val="clear" w:color="auto" w:fill="auto"/>
           </w:tcPr>
-          <w:p>
-            <w:pPr>
-              <w:spacing w:line="276" w:lineRule="auto"/>
-              <w:rPr>
-                <w:b/>
-                <w:bCs/>
-                <w:sz w:val="20"/>
-                <w:szCs w:val="20"/>
-                <w:u w:val="single"/>
-                <w:rtl/>
-              </w:rPr>
-            </w:pPr>
-            <w:r>
-              <w:rPr>
-                <w:rFonts w:hint="cs"/>
-                <w:b/>
-                <w:bCs/>
-                <w:sz w:val="20"/>
-                <w:szCs w:val="20"/>
-                <w:u w:val="single"/>
-                <w:rtl/>
-              </w:rPr>
-              <w:t>13.45-13.55</w:t>
-            </w:r>
-          </w:p>
-          <w:p>
-            <w:pPr>
-              <w:spacing w:line="276" w:lineRule="auto"/>
-              <w:rPr>
-                <w:b/>
-                <w:bCs/>
-                <w:sz w:val="20"/>
-                <w:szCs w:val="20"/>
-                <w:rtl/>
-              </w:rPr>
-            </w:pPr>
-            <w:r>
-              <w:rPr>
-                <w:rFonts w:hint="cs"/>
-                <w:b/>
-                <w:bCs/>
-                <w:sz w:val="20"/>
-                <w:szCs w:val="20"/>
-                <w:rtl/>
-              </w:rPr>
-              <w:t>ערן פ.</w:t>
-            </w:r>
-          </w:p>
-          <w:p>
-            <w:pPr>
-              <w:spacing w:line="276" w:lineRule="auto"/>
-              <w:rPr>
-                <w:b/>
-                <w:bCs/>
-                <w:sz w:val="20"/>
-                <w:szCs w:val="20"/>
-                <w:rtl/>
-              </w:rPr>
-            </w:pPr>
-            <w:r>
-              <w:rPr>
-                <w:rFonts w:hint="cs"/>
-                <w:b/>
-                <w:bCs/>
-                <w:sz w:val="20"/>
-                <w:szCs w:val="20"/>
-                <w:rtl/>
-              </w:rPr>
-              <w:t>אילנה יפרח</w:t>
-            </w:r>
-          </w:p>
-          <w:p>
-            <w:pPr>
-              <w:spacing w:line="276" w:lineRule="auto"/>
-              <w:rPr>
-                <w:b/>
-                <w:bCs/>
-                <w:sz w:val="20"/>
-                <w:szCs w:val="20"/>
-                <w:rtl/>
-              </w:rPr>
-            </w:pPr>
-            <w:r>
-              <w:rPr>
-                <w:rFonts w:hint="cs"/>
-                <w:b/>
-                <w:bCs/>
-                <w:sz w:val="20"/>
-                <w:szCs w:val="20"/>
-                <w:rtl/>
-              </w:rPr>
-              <w:t xml:space="preserve">שרית פונט </w:t>
-            </w:r>
-          </w:p>
-          <w:p>
-            <w:pPr>
-              <w:spacing w:line="276" w:lineRule="auto"/>
-              <w:rPr>
-                <w:b/>
-                <w:bCs/>
-                <w:sz w:val="20"/>
-                <w:szCs w:val="20"/>
-                <w:rtl/>
-              </w:rPr>
-            </w:pPr>
-            <w:r>
-              <w:rPr>
-                <w:rFonts w:hint="cs"/>
-                <w:b/>
-                <w:bCs/>
-                <w:sz w:val="20"/>
-                <w:szCs w:val="20"/>
-                <w:rtl/>
-              </w:rPr>
-              <w:t>אביעד דניאלי</w:t>
-            </w:r>
-          </w:p>
-          <w:p>
-            <w:pPr>
-              <w:spacing w:line="276" w:lineRule="auto"/>
-              <w:rPr>
-                <w:b/>
-                <w:bCs/>
-                <w:sz w:val="20"/>
-                <w:szCs w:val="20"/>
-                <w:rtl/>
-              </w:rPr>
-            </w:pPr>
-            <w:r>
-              <w:rPr>
-                <w:rFonts w:hint="cs"/>
-                <w:b/>
-                <w:bCs/>
-                <w:sz w:val="20"/>
-                <w:szCs w:val="20"/>
-                <w:rtl/>
-              </w:rPr>
-              <w:t>ירדן מגור</w:t>
-            </w:r>
-          </w:p>
           <w:p>
             <w:pPr>
               <w:spacing w:line="276" w:lineRule="auto"/>
@@ -893,11 +793,11 @@
       </w:tr>
       <w:tr>
         <w:trPr>
-          <w:trHeight w:val="791"/>
+          <w:trHeight w:val="1121"/>
         </w:trPr>
         <w:tc>
           <w:tcPr>
-            <w:tcW w:w="1554" w:type="dxa"/>
+            <w:tcW w:w="1270" w:type="dxa"/>
             <w:tcBorders>
               <w:left w:val="thinThickSmallGap" w:sz="24" w:space="0" w:color="000000"/>
               <w:right w:val="thickThinSmallGap" w:sz="24" w:space="0" w:color="000000"/>
@@ -933,250 +833,55 @@
         </w:tc>
         <w:tc>
           <w:tcPr>
-            <w:tcW w:w="9231" w:type="dxa"/>
+            <w:tcW w:w="8933" w:type="dxa"/>
             <w:gridSpan w:val="4"/>
             <w:tcBorders>
               <w:right w:val="thickThinSmallGap" w:sz="24" w:space="0" w:color="000000"/>
             </w:tcBorders>
+            <w:shd w:val="clear" w:color="auto" w:fill="auto"/>
           </w:tcPr>
           <w:p>
             <w:pPr>
+              <w:spacing w:line="276" w:lineRule="auto"/>
+              <w:rPr>
+                <w:rtl/>
+              </w:rPr>
+            </w:pPr>
+          </w:p>
+          <w:p>
+            <w:pPr>
               <w:spacing w:line="360" w:lineRule="auto"/>
               <w:rPr>
-                <w:rFonts w:asciiTheme="minorBidi" w:hAnsiTheme="minorBidi"/>
-                <w:highlight w:val="green"/>
-                <w:rtl/>
-              </w:rPr>
-            </w:pPr>
-            <w:r>
-              <w:rPr>
-                <w:rFonts w:asciiTheme="minorBidi" w:hAnsiTheme="minorBidi" w:hint="cs"/>
-                <w:highlight w:val="green"/>
-                <w:rtl/>
-              </w:rPr>
-              <w:t xml:space="preserve">יוד1 תלמידי מתמט' עם ורד מגיעים לשיעור2 מתמט'. תלמידי 4-5 </w:t>
-            </w:r>
-            <w:proofErr w:type="spellStart"/>
-            <w:r>
-              <w:rPr>
-                <w:rFonts w:asciiTheme="minorBidi" w:hAnsiTheme="minorBidi" w:hint="cs"/>
-                <w:highlight w:val="green"/>
-                <w:rtl/>
-              </w:rPr>
-              <w:t>יח"ל</w:t>
-            </w:r>
-            <w:proofErr w:type="spellEnd"/>
-            <w:r>
-              <w:rPr>
-                <w:rFonts w:asciiTheme="minorBidi" w:hAnsiTheme="minorBidi" w:hint="cs"/>
-                <w:highlight w:val="green"/>
-                <w:rtl/>
-              </w:rPr>
-              <w:t xml:space="preserve"> מגיעים לשיעור לשון.</w:t>
-            </w:r>
-          </w:p>
-          <w:p>
-            <w:pPr>
-              <w:spacing w:line="360" w:lineRule="auto"/>
-              <w:rPr>
-                <w:rFonts w:asciiTheme="minorBidi" w:hAnsiTheme="minorBidi"/>
-                <w:rtl/>
-              </w:rPr>
-            </w:pPr>
-            <w:r>
-              <w:rPr>
-                <w:rFonts w:asciiTheme="minorBidi" w:hAnsiTheme="minorBidi" w:hint="cs"/>
-                <w:highlight w:val="green"/>
-                <w:rtl/>
-              </w:rPr>
-              <w:t>יוד2 שיעור1 דיאלוג עם לילך. שיעור2 דיאלוג + מתמט' לתלמידי ורד. משיעור3 ממשיכים כרגיל. אין שיעור דיאלוג שיעור9.</w:t>
-            </w:r>
-          </w:p>
-          <w:p>
-            <w:pPr>
-              <w:spacing w:line="360" w:lineRule="auto"/>
-              <w:rPr>
-                <w:rFonts w:asciiTheme="minorBidi" w:hAnsiTheme="minorBidi"/>
-                <w:rtl/>
-              </w:rPr>
-            </w:pPr>
-            <w:r>
-              <w:rPr>
-                <w:rFonts w:asciiTheme="minorBidi" w:hAnsiTheme="minorBidi" w:hint="cs"/>
-                <w:rtl/>
-              </w:rPr>
-              <w:t>יוד7 שיעור 4+5 לומדים עם כרמלה בחדר 311.</w:t>
-            </w:r>
-          </w:p>
-          <w:p>
-            <w:pPr>
-              <w:spacing w:line="360" w:lineRule="auto"/>
-              <w:rPr>
-                <w:rFonts w:asciiTheme="minorBidi" w:hAnsiTheme="minorBidi"/>
-                <w:rtl/>
-              </w:rPr>
-            </w:pPr>
-            <w:r>
-              <w:rPr>
-                <w:rFonts w:asciiTheme="minorBidi" w:hAnsiTheme="minorBidi" w:hint="cs"/>
-                <w:highlight w:val="green"/>
-                <w:rtl/>
-              </w:rPr>
-              <w:t xml:space="preserve">יוד5 לומדים שיעור 2+3 </w:t>
-            </w:r>
-            <w:proofErr w:type="spellStart"/>
-            <w:r>
-              <w:rPr>
-                <w:rFonts w:asciiTheme="minorBidi" w:hAnsiTheme="minorBidi" w:hint="cs"/>
-                <w:highlight w:val="green"/>
-                <w:rtl/>
-              </w:rPr>
-              <w:t>הסטוריה</w:t>
-            </w:r>
-            <w:proofErr w:type="spellEnd"/>
-            <w:r>
-              <w:rPr>
-                <w:rFonts w:asciiTheme="minorBidi" w:hAnsiTheme="minorBidi" w:hint="cs"/>
-                <w:highlight w:val="green"/>
-                <w:rtl/>
-              </w:rPr>
-              <w:t xml:space="preserve"> ותנך בחדר יא5 (133)</w:t>
-            </w:r>
-          </w:p>
-          <w:p>
-            <w:pPr>
-              <w:spacing w:line="360" w:lineRule="auto"/>
-              <w:rPr>
-                <w:rFonts w:asciiTheme="minorBidi" w:hAnsiTheme="minorBidi"/>
-                <w:rtl/>
-              </w:rPr>
-            </w:pPr>
-            <w:r>
-              <w:rPr>
-                <w:rFonts w:asciiTheme="minorBidi" w:hAnsiTheme="minorBidi" w:hint="cs"/>
-                <w:highlight w:val="green"/>
-                <w:rtl/>
-              </w:rPr>
-              <w:t>יוד8-9 תלמידי טלי</w:t>
-            </w:r>
-            <w:r>
-              <w:rPr>
-                <w:rFonts w:asciiTheme="minorBidi" w:hAnsiTheme="minorBidi" w:hint="cs"/>
-                <w:rtl/>
-              </w:rPr>
-              <w:t>....</w:t>
-            </w:r>
-          </w:p>
-          <w:p>
-            <w:pPr>
-              <w:spacing w:line="360" w:lineRule="auto"/>
-              <w:rPr>
-                <w:rFonts w:asciiTheme="minorBidi" w:hAnsiTheme="minorBidi"/>
-                <w:rtl/>
-              </w:rPr>
-            </w:pPr>
-            <w:r>
-              <w:rPr>
-                <w:rFonts w:asciiTheme="minorBidi" w:hAnsiTheme="minorBidi" w:hint="cs"/>
-                <w:rtl/>
-              </w:rPr>
-              <w:t>יוד10 מגיעים לשיעור2. שיעור5 תרגול עם ורד</w:t>
-            </w:r>
-          </w:p>
-          <w:p>
-            <w:pPr>
-              <w:spacing w:line="360" w:lineRule="auto"/>
-              <w:rPr>
-                <w:rFonts w:asciiTheme="minorBidi" w:hAnsiTheme="minorBidi"/>
-                <w:rtl/>
-              </w:rPr>
-            </w:pPr>
-            <w:r>
-              <w:rPr>
-                <w:rFonts w:asciiTheme="minorBidi" w:hAnsiTheme="minorBidi" w:hint="cs"/>
-                <w:rtl/>
-              </w:rPr>
-              <w:t xml:space="preserve">יוד11 אין שיעור8 </w:t>
-            </w:r>
-            <w:proofErr w:type="spellStart"/>
-            <w:r>
-              <w:rPr>
-                <w:rFonts w:asciiTheme="minorBidi" w:hAnsiTheme="minorBidi" w:hint="cs"/>
-                <w:rtl/>
-              </w:rPr>
-              <w:t>הסטוריה</w:t>
-            </w:r>
-            <w:proofErr w:type="spellEnd"/>
-            <w:r>
-              <w:rPr>
-                <w:rFonts w:asciiTheme="minorBidi" w:hAnsiTheme="minorBidi" w:hint="cs"/>
-                <w:rtl/>
-              </w:rPr>
-              <w:t xml:space="preserve"> עם נטע.</w:t>
-            </w:r>
-          </w:p>
-          <w:p>
-            <w:pPr>
-              <w:spacing w:line="360" w:lineRule="auto"/>
-              <w:rPr>
-                <w:rFonts w:asciiTheme="minorBidi" w:hAnsiTheme="minorBidi"/>
-                <w:rtl/>
-              </w:rPr>
-            </w:pPr>
-            <w:r>
-              <w:rPr>
-                <w:rFonts w:asciiTheme="minorBidi" w:hAnsiTheme="minorBidi" w:hint="cs"/>
-                <w:rtl/>
-              </w:rPr>
-              <w:t>יוד12 שיעור3 אקטואליה עם שחר. אין שיעור8.</w:t>
-            </w:r>
-          </w:p>
-          <w:p>
-            <w:pPr>
-              <w:spacing w:line="360" w:lineRule="auto"/>
-              <w:rPr>
-                <w:rFonts w:asciiTheme="minorBidi" w:hAnsiTheme="minorBidi"/>
-                <w:rtl/>
-              </w:rPr>
-            </w:pPr>
-            <w:r>
-              <w:rPr>
-                <w:rFonts w:asciiTheme="minorBidi" w:hAnsiTheme="minorBidi" w:hint="cs"/>
-                <w:highlight w:val="green"/>
-                <w:rtl/>
-              </w:rPr>
-              <w:t>אין אנגלית עם טלי שיעור 6+7</w:t>
-            </w:r>
-            <w:r>
-              <w:rPr>
-                <w:rFonts w:asciiTheme="minorBidi" w:hAnsiTheme="minorBidi" w:hint="cs"/>
-                <w:rtl/>
-              </w:rPr>
-              <w:t xml:space="preserve"> </w:t>
-            </w:r>
-          </w:p>
-          <w:p>
-            <w:pPr>
-              <w:spacing w:line="360" w:lineRule="auto"/>
-              <w:rPr>
-                <w:rFonts w:asciiTheme="minorBidi" w:hAnsiTheme="minorBidi"/>
-                <w:rtl/>
-              </w:rPr>
-            </w:pPr>
-            <w:r>
-              <w:rPr>
-                <w:rFonts w:asciiTheme="minorBidi" w:hAnsiTheme="minorBidi" w:hint="cs"/>
-                <w:highlight w:val="green"/>
-                <w:rtl/>
-              </w:rPr>
-              <w:t>יוד2 שיעור8 מבוא לכימיה לומדים בכיתה. 232</w:t>
-            </w:r>
-          </w:p>
-          <w:p>
-            <w:pPr>
-              <w:spacing w:line="360" w:lineRule="auto"/>
-              <w:rPr>
-                <w:rFonts w:asciiTheme="minorBidi" w:hAnsiTheme="minorBidi"/>
+                <w:rFonts w:ascii="Arial" w:hAnsi="Arial" w:cs="Arial"/>
+                <w:color w:val="000000"/>
+                <w:rtl/>
+              </w:rPr>
+            </w:pPr>
+            <w:r>
+              <w:rPr>
+                <w:rFonts w:ascii="Arial" w:hAnsi="Arial" w:cs="Arial" w:hint="cs"/>
+                <w:color w:val="000000"/>
+                <w:rtl/>
+              </w:rPr>
+              <w:t xml:space="preserve">מתמט' יוד7 תלמידי יונית לומדים עם כרמלה. </w:t>
+            </w:r>
+          </w:p>
+          <w:p>
+            <w:pPr>
+              <w:spacing w:line="276" w:lineRule="auto"/>
+            </w:pPr>
+            <w:r>
+              <w:rPr>
+                <w:rFonts w:hint="cs"/>
+                <w:rtl/>
+              </w:rPr>
+              <w:t>יוד10 מגיעים לשיעור2 אנגלית.  שיעור3 מתמט' עם שרית.</w:t>
+            </w:r>
+          </w:p>
+          <w:p>
+            <w:pPr>
+              <w:spacing w:line="276" w:lineRule="auto"/>
+              <w:rPr>
                 <w:rtl/>
               </w:rPr>
             </w:pPr>
@@ -1189,7 +894,7 @@
         </w:trPr>
         <w:tc>
           <w:tcPr>
-            <w:tcW w:w="1554" w:type="dxa"/>
+            <w:tcW w:w="1270" w:type="dxa"/>
             <w:tcBorders>
               <w:left w:val="thinThickSmallGap" w:sz="24" w:space="0" w:color="000000"/>
               <w:right w:val="thickThinSmallGap" w:sz="24" w:space="0" w:color="000000"/>
@@ -1209,9 +914,12 @@
                 <w:rtl/>
               </w:rPr>
             </w:pPr>
-            <w:r>
-              <w:rPr>
-                <w:rFonts w:hint="cs"/>
+          </w:p>
+          <w:p>
+            <w:pPr>
+              <w:spacing w:line="360" w:lineRule="auto"/>
+              <w:jc w:val="center"/>
+              <w:rPr>
                 <w:b/>
                 <w:bCs/>
                 <w:color w:val="538135" w:themeColor="accent6" w:themeShade="BF"/>
@@ -1219,211 +927,111 @@
                 <w:szCs w:val="28"/>
                 <w:rtl/>
               </w:rPr>
+            </w:pPr>
+            <w:r>
+              <w:rPr>
+                <w:rFonts w:hint="cs"/>
+                <w:b/>
+                <w:bCs/>
+                <w:color w:val="538135" w:themeColor="accent6" w:themeShade="BF"/>
+                <w:sz w:val="28"/>
+                <w:szCs w:val="28"/>
+                <w:rtl/>
+              </w:rPr>
               <w:t>שכבת יא'</w:t>
             </w:r>
           </w:p>
         </w:tc>
         <w:tc>
           <w:tcPr>
-            <w:tcW w:w="9231" w:type="dxa"/>
+            <w:tcW w:w="8933" w:type="dxa"/>
             <w:gridSpan w:val="4"/>
             <w:tcBorders>
               <w:right w:val="thickThinSmallGap" w:sz="24" w:space="0" w:color="000000"/>
             </w:tcBorders>
+            <w:shd w:val="clear" w:color="auto" w:fill="auto"/>
           </w:tcPr>
           <w:p>
             <w:pPr>
               <w:spacing w:line="360" w:lineRule="auto"/>
               <w:rPr>
-                <w:rFonts w:asciiTheme="minorBidi" w:hAnsiTheme="minorBidi"/>
-                <w:rtl/>
-              </w:rPr>
-            </w:pPr>
-            <w:r>
-              <w:rPr>
-                <w:rFonts w:asciiTheme="minorBidi" w:hAnsiTheme="minorBidi" w:hint="cs"/>
-                <w:highlight w:val="green"/>
-                <w:rtl/>
-              </w:rPr>
-              <w:t>יא5 לומדים שיעור 0-1-2 בחדר 312  (יוד5).</w:t>
+                <w:rtl/>
+              </w:rPr>
+            </w:pPr>
+            <w:r>
+              <w:rPr>
+                <w:rFonts w:hint="cs"/>
+                <w:rtl/>
+              </w:rPr>
+              <w:t>מדעי המחשב עם שחר שיעור5 יתקיים בחדר סייבר</w:t>
             </w:r>
           </w:p>
           <w:p>
             <w:pPr>
               <w:spacing w:line="360" w:lineRule="auto"/>
               <w:rPr>
-                <w:rFonts w:asciiTheme="minorBidi" w:hAnsiTheme="minorBidi"/>
-                <w:rtl/>
-              </w:rPr>
-            </w:pPr>
-            <w:r>
-              <w:rPr>
-                <w:rFonts w:asciiTheme="minorBidi" w:hAnsiTheme="minorBidi" w:hint="cs"/>
-                <w:rtl/>
-              </w:rPr>
-              <w:t>יא11 שיעור8 תנך עם קארין. מסיימים סוף שיעור זה.</w:t>
+                <w:rtl/>
+              </w:rPr>
+            </w:pPr>
+            <w:r>
+              <w:rPr>
+                <w:rFonts w:hint="cs"/>
+                <w:rtl/>
+              </w:rPr>
+              <w:t>יא9 אזרחות עם אילנה, אין שיעור.</w:t>
             </w:r>
           </w:p>
           <w:p>
             <w:pPr>
               <w:spacing w:line="360" w:lineRule="auto"/>
               <w:rPr>
-                <w:rFonts w:asciiTheme="minorBidi" w:hAnsiTheme="minorBidi"/>
-                <w:rtl/>
-              </w:rPr>
-            </w:pPr>
-            <w:r>
-              <w:rPr>
-                <w:rFonts w:asciiTheme="minorBidi" w:hAnsiTheme="minorBidi" w:hint="cs"/>
-                <w:rtl/>
-              </w:rPr>
-              <w:t>יא8+9+10 שיעור2 ביקור חייל בכיתות</w:t>
+                <w:rFonts w:ascii="Arial" w:hAnsi="Arial" w:cs="Arial"/>
+                <w:color w:val="000000"/>
+                <w:rtl/>
+              </w:rPr>
+            </w:pPr>
+            <w:r>
+              <w:rPr>
+                <w:rFonts w:ascii="Arial" w:hAnsi="Arial" w:cs="Arial" w:hint="cs"/>
+                <w:color w:val="000000"/>
+                <w:rtl/>
+              </w:rPr>
+              <w:t>מתמט' עם שגית לומדים שיעור1-3 בחדר</w:t>
+            </w:r>
+            <w:r>
+              <w:rPr>
+                <w:rFonts w:ascii="Arial" w:hAnsi="Arial" w:cs="Arial" w:hint="cs"/>
+                <w:color w:val="000000"/>
+                <w:rtl/>
+              </w:rPr>
+              <w:t xml:space="preserve"> 413.</w:t>
             </w:r>
           </w:p>
           <w:p>
             <w:pPr>
               <w:spacing w:line="360" w:lineRule="auto"/>
               <w:rPr>
-                <w:rFonts w:asciiTheme="minorBidi" w:hAnsiTheme="minorBidi"/>
-                <w:rtl/>
-              </w:rPr>
-            </w:pPr>
-            <w:r>
-              <w:rPr>
-                <w:rFonts w:asciiTheme="minorBidi" w:hAnsiTheme="minorBidi" w:hint="cs"/>
-                <w:rtl/>
-              </w:rPr>
-              <w:t>מתמט' יא6 הקב' של שיר לומדת כרגיל עם שיר בחדר יא4.</w:t>
+                <w:rFonts w:ascii="Arial" w:hAnsi="Arial" w:cs="Arial"/>
+                <w:color w:val="000000"/>
+                <w:rtl/>
+              </w:rPr>
+            </w:pPr>
+            <w:r>
+              <w:rPr>
+                <w:rFonts w:ascii="Arial" w:hAnsi="Arial" w:cs="Arial" w:hint="cs"/>
+                <w:color w:val="000000"/>
+                <w:rtl/>
+              </w:rPr>
+              <w:t>יא11 שיעור4 לשון לומדים בחדר 414 יב12.</w:t>
             </w:r>
           </w:p>
           <w:p>
             <w:pPr>
               <w:spacing w:line="360" w:lineRule="auto"/>
               <w:rPr>
-                <w:rFonts w:asciiTheme="minorBidi" w:hAnsiTheme="minorBidi"/>
-                <w:rtl/>
-              </w:rPr>
-            </w:pPr>
-            <w:r>
-              <w:rPr>
-                <w:rFonts w:asciiTheme="minorBidi" w:hAnsiTheme="minorBidi" w:hint="cs"/>
-                <w:rtl/>
-              </w:rPr>
-              <w:t>מתמט' עם יונית, אין שיעור 6+7.</w:t>
-            </w:r>
-          </w:p>
-          <w:p>
-            <w:pPr>
-              <w:spacing w:line="360" w:lineRule="auto"/>
-              <w:rPr>
-                <w:rFonts w:asciiTheme="minorBidi" w:hAnsiTheme="minorBidi"/>
-                <w:rtl/>
-              </w:rPr>
-            </w:pPr>
-            <w:r>
-              <w:rPr>
-                <w:rFonts w:asciiTheme="minorBidi" w:hAnsiTheme="minorBidi" w:hint="cs"/>
-                <w:highlight w:val="green"/>
-                <w:rtl/>
-              </w:rPr>
-              <w:t>כימיה יא' עם עמיר שיעור 3-4-5  לומדים בחדר 314</w:t>
-            </w:r>
-            <w:r>
-              <w:rPr>
-                <w:rFonts w:asciiTheme="minorBidi" w:hAnsiTheme="minorBidi" w:hint="cs"/>
-                <w:rtl/>
-              </w:rPr>
-              <w:t xml:space="preserve"> </w:t>
-            </w:r>
-          </w:p>
-          <w:p>
-            <w:pPr>
-              <w:spacing w:line="360" w:lineRule="auto"/>
-              <w:rPr>
-                <w:rFonts w:asciiTheme="minorBidi" w:hAnsiTheme="minorBidi"/>
-                <w:highlight w:val="green"/>
-                <w:rtl/>
-              </w:rPr>
-            </w:pPr>
-            <w:r>
-              <w:rPr>
-                <w:rFonts w:asciiTheme="minorBidi" w:hAnsiTheme="minorBidi" w:hint="cs"/>
-                <w:highlight w:val="green"/>
-                <w:rtl/>
-              </w:rPr>
-              <w:t>ביולוגיה עם חמוטל שיעור3 לומדים בחדר יוד5  312.</w:t>
-            </w:r>
-            <w:r>
-              <w:rPr>
-                <w:rFonts w:asciiTheme="minorBidi" w:hAnsiTheme="minorBidi" w:hint="cs"/>
-                <w:highlight w:val="green"/>
-                <w:rtl/>
-              </w:rPr>
-              <w:t xml:space="preserve">   שיעור4+5 בחדר 313</w:t>
-            </w:r>
-          </w:p>
-          <w:p>
-            <w:pPr>
-              <w:spacing w:line="360" w:lineRule="auto"/>
-              <w:rPr>
-                <w:rFonts w:asciiTheme="minorBidi" w:hAnsiTheme="minorBidi"/>
-                <w:rtl/>
-              </w:rPr>
-            </w:pPr>
-            <w:r>
-              <w:rPr>
-                <w:rFonts w:asciiTheme="minorBidi" w:hAnsiTheme="minorBidi" w:hint="cs"/>
-                <w:highlight w:val="green"/>
-                <w:rtl/>
-              </w:rPr>
-              <w:t>מתמט' יא עם שגית שיעור 6+7 לומדים חד פעמי בחדר 313.</w:t>
-            </w:r>
-          </w:p>
-          <w:p>
-            <w:pPr>
-              <w:spacing w:line="360" w:lineRule="auto"/>
-              <w:rPr>
-                <w:rFonts w:asciiTheme="minorBidi" w:hAnsiTheme="minorBidi"/>
-                <w:rtl/>
-              </w:rPr>
-            </w:pPr>
-            <w:r>
-              <w:rPr>
-                <w:rFonts w:asciiTheme="minorBidi" w:hAnsiTheme="minorBidi" w:hint="cs"/>
-                <w:rtl/>
-              </w:rPr>
-              <w:t xml:space="preserve">מתמט' יא8 הקב' של שיר לומדת עם שיר בחדר 128. הקב' של גיא לומדת בחדר 413 בשיעור 1/0 ובחדר </w:t>
-            </w:r>
-            <w:r>
-              <w:rPr>
-                <w:rFonts w:asciiTheme="minorBidi" w:hAnsiTheme="minorBidi" w:hint="cs"/>
-                <w:rtl/>
-              </w:rPr>
-              <w:t xml:space="preserve">     </w:t>
-            </w:r>
-          </w:p>
-          <w:p>
-            <w:pPr>
-              <w:spacing w:line="360" w:lineRule="auto"/>
-              <w:rPr>
-                <w:rFonts w:asciiTheme="minorBidi" w:hAnsiTheme="minorBidi"/>
-                <w:rtl/>
-              </w:rPr>
-            </w:pPr>
-            <w:r>
-              <w:rPr>
-                <w:rFonts w:asciiTheme="minorBidi" w:hAnsiTheme="minorBidi" w:hint="cs"/>
-                <w:rtl/>
-              </w:rPr>
-              <w:t xml:space="preserve">                                                                                              </w:t>
-            </w:r>
-            <w:r>
-              <w:rPr>
-                <w:rFonts w:asciiTheme="minorBidi" w:hAnsiTheme="minorBidi" w:hint="cs"/>
-                <w:rtl/>
-              </w:rPr>
-              <w:t>411 בשיעור3.  (קבוע בימי א')</w:t>
-            </w:r>
+                <w:rtl/>
+              </w:rPr>
+            </w:pPr>
           </w:p>
         </w:tc>
       </w:tr>
@@ -1433,7 +1041,7 @@
         </w:trPr>
         <w:tc>
           <w:tcPr>
-            <w:tcW w:w="1554" w:type="dxa"/>
+            <w:tcW w:w="1270" w:type="dxa"/>
             <w:tcBorders>
               <w:left w:val="thinThickSmallGap" w:sz="24" w:space="0" w:color="000000"/>
               <w:bottom w:val="thinThickSmallGap" w:sz="24" w:space="0" w:color="000000"/>
@@ -1496,72 +1104,366 @@
         </w:tc>
         <w:tc>
           <w:tcPr>
-            <w:tcW w:w="9231" w:type="dxa"/>
+            <w:tcW w:w="8933" w:type="dxa"/>
             <w:gridSpan w:val="4"/>
             <w:tcBorders>
               <w:bottom w:val="thinThickSmallGap" w:sz="24" w:space="0" w:color="000000"/>
               <w:right w:val="thickThinSmallGap" w:sz="24" w:space="0" w:color="000000"/>
             </w:tcBorders>
+            <w:shd w:val="clear" w:color="auto" w:fill="auto"/>
           </w:tcPr>
           <w:p>
             <w:pPr>
+              <w:spacing w:before="240" w:after="240"/>
+              <w:rPr>
+                <w:rFonts w:ascii="Times New Roman" w:eastAsia="Times New Roman" w:hAnsi="Times New Roman" w:cs="Times New Roman"/>
+                <w:sz w:val="24"/>
+                <w:szCs w:val="24"/>
+              </w:rPr>
+            </w:pPr>
+            <w:r>
+              <w:rPr>
+                <w:rFonts w:ascii="Arial" w:eastAsia="Times New Roman" w:hAnsi="Arial" w:cs="Arial"/>
+                <w:b/>
+                <w:bCs/>
+                <w:color w:val="000000"/>
+                <w:sz w:val="24"/>
+                <w:szCs w:val="24"/>
+                <w:u w:val="single"/>
+                <w:rtl/>
+              </w:rPr>
+              <w:t>מבחן באזרחות יב10.</w:t>
+            </w:r>
+            <w:r>
+              <w:rPr>
+                <w:rFonts w:ascii="Arial" w:eastAsia="Times New Roman" w:hAnsi="Arial" w:cs="Arial"/>
+                <w:b/>
+                <w:bCs/>
+                <w:color w:val="000000"/>
+                <w:sz w:val="24"/>
+                <w:szCs w:val="24"/>
+                <w:rtl/>
+              </w:rPr>
+              <w:t xml:space="preserve">   </w:t>
+            </w:r>
+            <w:r>
+              <w:rPr>
+                <w:rFonts w:ascii="Arial" w:eastAsia="Times New Roman" w:hAnsi="Arial" w:cs="Arial" w:hint="cs"/>
+                <w:b/>
+                <w:bCs/>
+                <w:color w:val="000000"/>
+                <w:sz w:val="24"/>
+                <w:szCs w:val="24"/>
+                <w:rtl/>
+              </w:rPr>
+              <w:t>9.15-12.00</w:t>
+            </w:r>
+            <w:r>
+              <w:rPr>
+                <w:rFonts w:ascii="Arial" w:eastAsia="Times New Roman" w:hAnsi="Arial" w:cs="Arial"/>
+                <w:b/>
+                <w:bCs/>
+                <w:color w:val="000000"/>
+                <w:sz w:val="24"/>
+                <w:szCs w:val="24"/>
+                <w:rtl/>
+              </w:rPr>
+              <w:t xml:space="preserve">   </w:t>
+            </w:r>
+            <w:r>
+              <w:rPr>
+                <w:rFonts w:ascii="Arial" w:eastAsia="Times New Roman" w:hAnsi="Arial" w:cs="Arial"/>
+                <w:b/>
+                <w:bCs/>
+                <w:color w:val="000000"/>
+                <w:sz w:val="24"/>
+                <w:szCs w:val="24"/>
+                <w:rtl/>
+              </w:rPr>
+              <w:t xml:space="preserve">בוחנים בע"פ- , </w:t>
+            </w:r>
+            <w:r>
+              <w:rPr>
+                <w:rFonts w:ascii="Arial" w:eastAsia="Times New Roman" w:hAnsi="Arial" w:cs="Arial" w:hint="cs"/>
+                <w:b/>
+                <w:bCs/>
+                <w:color w:val="000000"/>
+                <w:sz w:val="24"/>
+                <w:szCs w:val="24"/>
+                <w:rtl/>
+              </w:rPr>
+              <w:t xml:space="preserve">ניצן, אורי נווה, </w:t>
+            </w:r>
+            <w:r>
+              <w:rPr>
+                <w:rFonts w:ascii="Arial" w:eastAsia="Times New Roman" w:hAnsi="Arial" w:cs="Arial"/>
+                <w:b/>
+                <w:bCs/>
+                <w:color w:val="000000"/>
+                <w:sz w:val="24"/>
+                <w:szCs w:val="24"/>
+                <w:rtl/>
+              </w:rPr>
+              <w:t>ליטל</w:t>
+            </w:r>
+            <w:r>
+              <w:rPr>
+                <w:rFonts w:ascii="Arial" w:eastAsia="Times New Roman" w:hAnsi="Arial" w:cs="Arial" w:hint="cs"/>
+                <w:b/>
+                <w:bCs/>
+                <w:color w:val="000000"/>
+                <w:sz w:val="24"/>
+                <w:szCs w:val="24"/>
+                <w:rtl/>
+              </w:rPr>
+              <w:t xml:space="preserve"> (שיעור2)</w:t>
+            </w:r>
+            <w:r>
+              <w:rPr>
+                <w:rFonts w:ascii="Arial" w:eastAsia="Times New Roman" w:hAnsi="Arial" w:cs="Arial"/>
+                <w:b/>
+                <w:bCs/>
+                <w:color w:val="000000"/>
+                <w:sz w:val="24"/>
+                <w:szCs w:val="24"/>
+                <w:rtl/>
+              </w:rPr>
+              <w:t xml:space="preserve"> רחל, גליה</w:t>
+            </w:r>
+            <w:r>
+              <w:rPr>
+                <w:rFonts w:ascii="Arial" w:eastAsia="Times New Roman" w:hAnsi="Arial" w:cs="Arial" w:hint="cs"/>
+                <w:b/>
+                <w:bCs/>
+                <w:color w:val="000000"/>
+                <w:sz w:val="24"/>
+                <w:szCs w:val="24"/>
+                <w:rtl/>
+              </w:rPr>
+              <w:t xml:space="preserve"> (מ10)</w:t>
+            </w:r>
+            <w:r>
+              <w:rPr>
+                <w:rFonts w:ascii="Arial" w:eastAsia="Times New Roman" w:hAnsi="Arial" w:cs="Arial"/>
+                <w:b/>
+                <w:bCs/>
+                <w:color w:val="000000"/>
+                <w:sz w:val="24"/>
+                <w:szCs w:val="24"/>
+                <w:rtl/>
+              </w:rPr>
+              <w:t>.  נטרלי  והקראה: נטלי, ורד וייס</w:t>
+            </w:r>
+            <w:r>
+              <w:rPr>
+                <w:rFonts w:ascii="Arial" w:eastAsia="Times New Roman" w:hAnsi="Arial" w:cs="Arial" w:hint="cs"/>
+                <w:b/>
+                <w:bCs/>
+                <w:color w:val="000000"/>
+                <w:sz w:val="24"/>
+                <w:szCs w:val="24"/>
+                <w:rtl/>
+              </w:rPr>
+              <w:t xml:space="preserve"> (מ-10)</w:t>
+            </w:r>
+            <w:r>
+              <w:rPr>
+                <w:rFonts w:ascii="Arial" w:eastAsia="Times New Roman" w:hAnsi="Arial" w:cs="Arial"/>
+                <w:b/>
+                <w:bCs/>
+                <w:color w:val="000000"/>
+                <w:sz w:val="24"/>
+                <w:szCs w:val="24"/>
+                <w:rtl/>
+              </w:rPr>
+              <w:t>, סימונה</w:t>
+            </w:r>
+            <w:r>
+              <w:rPr>
+                <w:rFonts w:ascii="Arial" w:eastAsia="Times New Roman" w:hAnsi="Arial" w:cs="Arial" w:hint="cs"/>
+                <w:b/>
+                <w:bCs/>
+                <w:color w:val="000000"/>
+                <w:sz w:val="24"/>
+                <w:szCs w:val="24"/>
+                <w:rtl/>
+              </w:rPr>
+              <w:t>(עד 11)</w:t>
+            </w:r>
+            <w:r>
+              <w:rPr>
+                <w:rFonts w:ascii="Arial" w:eastAsia="Times New Roman" w:hAnsi="Arial" w:cs="Arial"/>
+                <w:b/>
+                <w:bCs/>
+                <w:color w:val="000000"/>
+                <w:sz w:val="24"/>
+                <w:szCs w:val="24"/>
+                <w:rtl/>
+              </w:rPr>
+              <w:t xml:space="preserve">, </w:t>
+            </w:r>
+            <w:r>
+              <w:rPr>
+                <w:rFonts w:ascii="Arial" w:eastAsia="Times New Roman" w:hAnsi="Arial" w:cs="Arial"/>
+                <w:b/>
+                <w:bCs/>
+                <w:color w:val="000000"/>
+                <w:sz w:val="24"/>
+                <w:szCs w:val="24"/>
+                <w:rtl/>
+              </w:rPr>
+              <w:t>אלה קלר, יאיר</w:t>
+            </w:r>
+            <w:r>
+              <w:rPr>
+                <w:rFonts w:ascii="Arial" w:eastAsia="Times New Roman" w:hAnsi="Arial" w:cs="Arial" w:hint="cs"/>
+                <w:b/>
+                <w:bCs/>
+                <w:color w:val="000000"/>
+                <w:sz w:val="24"/>
+                <w:szCs w:val="24"/>
+                <w:rtl/>
+              </w:rPr>
+              <w:t xml:space="preserve">,  </w:t>
+            </w:r>
+            <w:proofErr w:type="spellStart"/>
+            <w:r>
+              <w:rPr>
+                <w:rFonts w:ascii="Arial" w:eastAsia="Times New Roman" w:hAnsi="Arial" w:cs="Arial" w:hint="cs"/>
+                <w:b/>
+                <w:bCs/>
+                <w:color w:val="000000"/>
+                <w:sz w:val="24"/>
+                <w:szCs w:val="24"/>
+                <w:rtl/>
+              </w:rPr>
+              <w:t>גשרמו</w:t>
+            </w:r>
+            <w:proofErr w:type="spellEnd"/>
+          </w:p>
+          <w:p>
+            <w:pPr>
               <w:spacing w:line="360" w:lineRule="auto"/>
               <w:rPr>
-                <w:rFonts w:asciiTheme="minorBidi" w:eastAsia="Times New Roman" w:hAnsiTheme="minorBidi"/>
-                <w:rtl/>
-              </w:rPr>
-            </w:pPr>
-            <w:r>
-              <w:rPr>
-                <w:rFonts w:asciiTheme="minorBidi" w:eastAsia="Times New Roman" w:hAnsiTheme="minorBidi" w:hint="cs"/>
-                <w:rtl/>
-              </w:rPr>
-              <w:t>שיעור ביולוג' עם רבקה כהן עבודה עצמית במעבדה בליווי עומר.</w:t>
+                <w:rtl/>
+              </w:rPr>
+            </w:pPr>
+            <w:r>
+              <w:rPr>
+                <w:rFonts w:hint="cs"/>
+                <w:rtl/>
+              </w:rPr>
+              <w:t xml:space="preserve">אין שיעורי </w:t>
+            </w:r>
+            <w:proofErr w:type="spellStart"/>
+            <w:r>
+              <w:rPr>
+                <w:rFonts w:hint="cs"/>
+                <w:rtl/>
+              </w:rPr>
+              <w:t>חנג</w:t>
+            </w:r>
+            <w:proofErr w:type="spellEnd"/>
+            <w:r>
+              <w:rPr>
+                <w:rFonts w:hint="cs"/>
+                <w:rtl/>
+              </w:rPr>
+              <w:t xml:space="preserve"> עם עמית, קרן, סיון, יניב.</w:t>
             </w:r>
           </w:p>
           <w:p>
             <w:pPr>
               <w:spacing w:line="360" w:lineRule="auto"/>
               <w:rPr>
-                <w:rFonts w:asciiTheme="minorBidi" w:eastAsia="Times New Roman" w:hAnsiTheme="minorBidi"/>
-                <w:rtl/>
-              </w:rPr>
-            </w:pPr>
-            <w:r>
-              <w:rPr>
-                <w:rFonts w:asciiTheme="minorBidi" w:eastAsia="Times New Roman" w:hAnsiTheme="minorBidi" w:hint="cs"/>
-                <w:rtl/>
-              </w:rPr>
-              <w:t>יב8-9-10 שיעור3+4 מפגש עם חיילים בספריה.</w:t>
+                <w:rtl/>
+              </w:rPr>
+            </w:pPr>
+            <w:r>
+              <w:rPr>
+                <w:rFonts w:hint="cs"/>
+                <w:rtl/>
+              </w:rPr>
+              <w:t>יב5 שיעור5 אזרחות עם ניצן</w:t>
             </w:r>
           </w:p>
           <w:p>
             <w:pPr>
               <w:spacing w:line="360" w:lineRule="auto"/>
               <w:rPr>
-                <w:rFonts w:asciiTheme="minorBidi" w:eastAsia="Times New Roman" w:hAnsiTheme="minorBidi"/>
-              </w:rPr>
-            </w:pPr>
-            <w:r>
-              <w:rPr>
-                <w:rFonts w:asciiTheme="minorBidi" w:eastAsia="Times New Roman" w:hAnsiTheme="minorBidi" w:hint="cs"/>
-                <w:rtl/>
-              </w:rPr>
-              <w:t>יב10 אזרחות עם ניצן 8.30-10.00.</w:t>
+                <w:rtl/>
+              </w:rPr>
+            </w:pPr>
+            <w:r>
+              <w:rPr>
+                <w:rFonts w:hint="cs"/>
+                <w:rtl/>
+              </w:rPr>
+              <w:t>יב7 אנגלית עם דנית לומדים בחדר 135.</w:t>
             </w:r>
           </w:p>
           <w:p>
             <w:pPr>
               <w:spacing w:line="360" w:lineRule="auto"/>
               <w:rPr>
-                <w:rFonts w:asciiTheme="minorBidi" w:hAnsiTheme="minorBidi"/>
-                <w:rtl/>
-              </w:rPr>
-            </w:pPr>
+                <w:rtl/>
+              </w:rPr>
+            </w:pPr>
+            <w:r>
+              <w:rPr>
+                <w:rFonts w:hint="cs"/>
+                <w:rtl/>
+              </w:rPr>
+              <w:t>יב11 שיעור2 אזרחות עם רחל.</w:t>
+            </w:r>
+            <w:r>
+              <w:rPr>
+                <w:rFonts w:hint="cs"/>
+                <w:rtl/>
+              </w:rPr>
+              <w:t xml:space="preserve"> מסיימים סוף שיעור4.</w:t>
+            </w:r>
+          </w:p>
+          <w:p>
+            <w:pPr>
+              <w:spacing w:line="360" w:lineRule="auto"/>
+              <w:rPr>
+                <w:rtl/>
+              </w:rPr>
+            </w:pPr>
+            <w:r>
+              <w:rPr>
+                <w:rFonts w:hint="cs"/>
+                <w:rtl/>
+              </w:rPr>
+              <w:t>יב12 מגיעים שיעור2</w:t>
+            </w:r>
           </w:p>
         </w:tc>
       </w:tr>
     </w:tbl>
+    <w:p>
+      <w:pPr>
+        <w:rPr>
+          <w:rtl/>
+        </w:rPr>
+      </w:pPr>
+    </w:p>
+    <w:p>
+      <w:pPr>
+        <w:spacing w:line="360" w:lineRule="auto"/>
+        <w:jc w:val="center"/>
+        <w:rPr>
+          <w:b/>
+          <w:bCs/>
+          <w:color w:val="FF00FF"/>
+          <w:sz w:val="32"/>
+          <w:szCs w:val="32"/>
+          <w:u w:val="single"/>
+          <w:rtl/>
+        </w:rPr>
+      </w:pPr>
+    </w:p>
     <w:p/>
     <w:sectPr>
       <w:pgSz w:w="11906" w:h="16838"/>
@@ -1578,16 +1480,16 @@
 <file path=word/numbering.xml><?xml version="1.0" encoding="utf-8"?>
 <w:numbering xmlns:wpc="http://schemas.microsoft.com/office/word/2010/wordprocessingCanvas" xmlns:cx="http://schemas.microsoft.com/office/drawing/2014/chartex" xmlns:cx1="http://schemas.microsoft.com/office/drawing/2015/9/8/chartex" xmlns:cx2="http://schemas.microsoft.com/office/drawing/2015/10/21/chartex" xmlns:cx3="http://schemas.microsoft.com/office/drawing/2016/5/9/chartex" xmlns:cx4="http://schemas.microsoft.com/office/drawing/2016/5/10/chartex" xmlns:cx5="http://schemas.microsoft.com/office/drawing/2016/5/11/chartex" xmlns:cx6="http://schemas.microsoft.com/office/drawing/2016/5/12/chartex" xmlns:cx7="http://schemas.microsoft.com/office/drawing/2016/5/13/chartex" xmlns:cx8="http://schemas.microsoft.com/office/drawing/2016/5/14/chartex" xmlns:mc="http://schemas.openxmlformats.org/markup-compatibility/2006" xmlns:aink="http://schemas.microsoft.com/office/drawing/2016/ink" xmlns:am3d="http://schemas.microsoft.com/office/drawing/2017/model3d" xmlns:o="urn:schemas-microsoft-com:office:office" xmlns:r="http://schemas.openxmlformats.org/officeDocument/2006/relationships" xmlns:m="http://schemas.openxmlformats.org/officeDocument/2006/math" xmlns:v="urn:schemas-microsoft-com:vml" xmlns:wp14="http://schemas.microsoft.com/office/word/2010/wordprocessingDrawing" xmlns:wp="http://schemas.openxmlformats.org/drawingml/2006/wordprocessingDrawing" xmlns:w10="urn:schemas-microsoft-com:office:word" xmlns:w="http://schemas.openxmlformats.org/wordprocessingml/2006/main" xmlns:w14="http://schemas.microsoft.com/office/word/2010/wordml" xmlns:w15="http://schemas.microsoft.com/office/word/2012/wordml" xmlns:w16cex="http://schemas.microsoft.com/office/word/2018/wordml/cex" xmlns:w16cid="http://schemas.microsoft.com/office/word/2016/wordml/cid" xmlns:w16="http://schemas.microsoft.com/office/word/2018/wordml" xmlns:w16sdtdh="http://schemas.microsoft.com/office/word/2020/wordml/sdtdatahash" xmlns:w16se="http://schemas.microsoft.com/office/word/2015/wordml/symex" xmlns:wpg="http://schemas.microsoft.com/office/word/2010/wordprocessingGroup" xmlns:wpi="http://schemas.microsoft.com/office/word/2010/wordprocessingInk" xmlns:wne="http://schemas.microsoft.com/office/word/2006/wordml" xmlns:wps="http://schemas.microsoft.com/office/word/2010/wordprocessingShape" mc:Ignorable="w14 w15 w16se w16cid w16 w16cex w16sdtdh wp14">
   <w:abstractNum w:abstractNumId="0" w15:restartNumberingAfterBreak="0">
-    <w:nsid w:val="6FC539BF"/>
+    <w:nsid w:val="32262333"/>
     <w:multiLevelType w:val="hybridMultilevel"/>
-    <w:tmpl w:val="4CACF67A"/>
+    <w:tmpl w:val="127C9A22"/>
     <w:lvl w:ilvl="0" w:tplc="0409000D">
       <w:start w:val="1"/>
       <w:numFmt w:val="bullet"/>
       <w:lvlText w:val=""/>
       <w:lvlJc w:val="left"/>
       <w:pPr>
-        <w:ind w:left="720" w:hanging="360"/>
+        <w:ind w:left="360" w:hanging="360"/>
       </w:pPr>
       <w:rPr>
         <w:rFonts w:ascii="Wingdings" w:hAnsi="Wingdings" w:hint="default"/>
@@ -1599,7 +1501,7 @@
       <w:lvlText w:val="o"/>
       <w:lvlJc w:val="left"/>
       <w:pPr>
-        <w:ind w:left="1440" w:hanging="360"/>
+        <w:ind w:left="1080" w:hanging="360"/>
       </w:pPr>
       <w:rPr>
         <w:rFonts w:ascii="Courier New" w:hAnsi="Courier New" w:cs="Courier New" w:hint="default"/>
@@ -1611,7 +1513,7 @@
       <w:lvlText w:val=""/>
       <w:lvlJc w:val="left"/>
       <w:pPr>
-        <w:ind w:left="2160" w:hanging="360"/>
+        <w:ind w:left="1800" w:hanging="360"/>
       </w:pPr>
       <w:rPr>
         <w:rFonts w:ascii="Wingdings" w:hAnsi="Wingdings" w:hint="default"/>
@@ -1623,7 +1525,7 @@
       <w:lvlText w:val=""/>
       <w:lvlJc w:val="left"/>
       <w:pPr>
-        <w:ind w:left="2880" w:hanging="360"/>
+        <w:ind w:left="2520" w:hanging="360"/>
       </w:pPr>
       <w:rPr>
         <w:rFonts w:ascii="Symbol" w:hAnsi="Symbol" w:hint="default"/>
@@ -1635,7 +1537,7 @@
       <w:lvlText w:val="o"/>
       <w:lvlJc w:val="left"/>
       <w:pPr>
-        <w:ind w:left="3600" w:hanging="360"/>
+        <w:ind w:left="3240" w:hanging="360"/>
       </w:pPr>
       <w:rPr>
         <w:rFonts w:ascii="Courier New" w:hAnsi="Courier New" w:cs="Courier New" w:hint="default"/>
@@ -1647,7 +1549,7 @@
       <w:lvlText w:val=""/>
       <w:lvlJc w:val="left"/>
       <w:pPr>
-        <w:ind w:left="4320" w:hanging="360"/>
+        <w:ind w:left="3960" w:hanging="360"/>
       </w:pPr>
       <w:rPr>
         <w:rFonts w:ascii="Wingdings" w:hAnsi="Wingdings" w:hint="default"/>
@@ -1659,7 +1561,7 @@
       <w:lvlText w:val=""/>
       <w:lvlJc w:val="left"/>
       <w:pPr>
-        <w:ind w:left="5040" w:hanging="360"/>
+        <w:ind w:left="4680" w:hanging="360"/>
       </w:pPr>
       <w:rPr>
         <w:rFonts w:ascii="Symbol" w:hAnsi="Symbol" w:hint="default"/>
@@ -1671,7 +1573,7 @@
       <w:lvlText w:val="o"/>
       <w:lvlJc w:val="left"/>
       <w:pPr>
-        <w:ind w:left="5760" w:hanging="360"/>
+        <w:ind w:left="5400" w:hanging="360"/>
       </w:pPr>
       <w:rPr>
         <w:rFonts w:ascii="Courier New" w:hAnsi="Courier New" w:cs="Courier New" w:hint="default"/>
@@ -1683,7 +1585,7 @@
       <w:lvlText w:val=""/>
       <w:lvlJc w:val="left"/>
       <w:pPr>
-        <w:ind w:left="6480" w:hanging="360"/>
+        <w:ind w:left="6120" w:hanging="360"/>
       </w:pPr>
       <w:rPr>
         <w:rFonts w:ascii="Wingdings" w:hAnsi="Wingdings" w:hint="default"/>
@@ -2090,7 +1992,7 @@
   <w:style w:type="paragraph" w:default="1" w:styleId="a">
     <w:name w:val="Normal"/>
     <w:qFormat/>
-    <w:rsid w:val="000D5261"/>
+    <w:rsid w:val="00525C9D"/>
     <w:pPr>
       <w:bidi/>
     </w:pPr>
@@ -2126,7 +2028,7 @@
     <w:name w:val="Table Grid"/>
     <w:basedOn w:val="a1"/>
     <w:uiPriority w:val="39"/>
-    <w:rsid w:val="000D5261"/>
+    <w:rsid w:val="00525C9D"/>
     <w:pPr>
       <w:spacing w:after="0" w:line="240" w:lineRule="auto"/>
     </w:pPr>
@@ -2146,7 +2048,7 @@
     <w:basedOn w:val="a"/>
     <w:uiPriority w:val="34"/>
     <w:qFormat/>
-    <w:rsid w:val="000D5261"/>
+    <w:rsid w:val="00525C9D"/>
     <w:pPr>
       <w:ind w:left="720"/>
       <w:contextualSpacing/>

</xml_diff>

<commit_message>
updated first.docx. 15.2.2022, 19:49:49
</commit_message>
<xml_diff>
--- a/first.docx
+++ b/first.docx
@@ -42,49 +42,23 @@
           <w:u w:val="single"/>
           <w:rtl/>
         </w:rPr>
-        <w:t xml:space="preserve"> מערכת יום שלישי </w:t>
-      </w:r>
-      <w:r>
-        <w:rPr>
-          <w:rFonts w:hint="cs"/>
-          <w:b/>
-          <w:bCs/>
-          <w:color w:val="2E74B5" w:themeColor="accent1" w:themeShade="BF"/>
-          <w:sz w:val="32"/>
-          <w:szCs w:val="32"/>
-          <w:u w:val="single"/>
-          <w:rtl/>
-        </w:rPr>
-        <w:t>15.2</w:t>
-      </w:r>
-      <w:r>
-        <w:rPr>
-          <w:rFonts w:hint="cs"/>
-          <w:b/>
-          <w:bCs/>
-          <w:color w:val="2E74B5" w:themeColor="accent1" w:themeShade="BF"/>
-          <w:sz w:val="32"/>
-          <w:szCs w:val="32"/>
-          <w:u w:val="single"/>
-          <w:rtl/>
-        </w:rPr>
-        <w:t>.2022</w:t>
+        <w:t xml:space="preserve"> מערכת יום רביעי 16.2.2022</w:t>
       </w:r>
     </w:p>
     <w:tbl>
       <w:tblPr>
         <w:tblStyle w:val="a3"/>
         <w:bidiVisual/>
-        <w:tblW w:w="10203" w:type="dxa"/>
-        <w:tblInd w:w="282" w:type="dxa"/>
+        <w:tblW w:w="10354" w:type="dxa"/>
+        <w:tblInd w:w="140" w:type="dxa"/>
         <w:tblLook w:val="04A0" w:firstRow="1" w:lastRow="0" w:firstColumn="1" w:lastColumn="0" w:noHBand="0" w:noVBand="1"/>
       </w:tblPr>
       <w:tblGrid>
-        <w:gridCol w:w="1270"/>
-        <w:gridCol w:w="2410"/>
+        <w:gridCol w:w="1134"/>
+        <w:gridCol w:w="2688"/>
         <w:gridCol w:w="1842"/>
         <w:gridCol w:w="1984"/>
-        <w:gridCol w:w="2697"/>
+        <w:gridCol w:w="2706"/>
       </w:tblGrid>
       <w:tr>
         <w:trPr>
@@ -92,7 +66,7 @@
         </w:trPr>
         <w:tc>
           <w:tcPr>
-            <w:tcW w:w="1270" w:type="dxa"/>
+            <w:tcW w:w="1134" w:type="dxa"/>
             <w:tcBorders>
               <w:top w:val="thickThinSmallGap" w:sz="24" w:space="0" w:color="000000"/>
               <w:left w:val="thinThickSmallGap" w:sz="24" w:space="0" w:color="000000"/>
@@ -117,7 +91,7 @@
         </w:tc>
         <w:tc>
           <w:tcPr>
-            <w:tcW w:w="8933" w:type="dxa"/>
+            <w:tcW w:w="9220" w:type="dxa"/>
             <w:gridSpan w:val="4"/>
             <w:tcBorders>
               <w:top w:val="thickThinSmallGap" w:sz="24" w:space="0" w:color="000000"/>
@@ -136,161 +110,17 @@
               <w:rPr>
                 <w:b/>
                 <w:bCs/>
-              </w:rPr>
-            </w:pPr>
-            <w:r>
-              <w:rPr>
-                <w:rFonts w:hint="cs"/>
-                <w:b/>
-                <w:bCs/>
-                <w:rtl/>
-              </w:rPr>
-              <w:t xml:space="preserve">13.05 </w:t>
-            </w:r>
-            <w:r>
-              <w:rPr>
-                <w:rFonts w:hint="cs"/>
-                <w:b/>
-                <w:bCs/>
-                <w:rtl/>
-              </w:rPr>
-              <w:t>מפגשי צוותי מקצוע</w:t>
-            </w:r>
-            <w:r>
-              <w:rPr>
-                <w:rFonts w:hint="cs"/>
-                <w:b/>
-                <w:bCs/>
-                <w:rtl/>
-              </w:rPr>
-              <w:t xml:space="preserve"> ולאחריהם מועצה פדגוגית בספריה.</w:t>
-            </w:r>
-          </w:p>
-          <w:p>
-            <w:pPr>
-              <w:pStyle w:val="a4"/>
-              <w:numPr>
-                <w:ilvl w:val="0"/>
-                <w:numId w:val="1"/>
-              </w:numPr>
-              <w:spacing w:line="276" w:lineRule="auto"/>
-              <w:rPr>
-                <w:b/>
-                <w:bCs/>
-              </w:rPr>
-            </w:pPr>
-            <w:r>
-              <w:rPr>
-                <w:rFonts w:hint="cs"/>
-                <w:b/>
-                <w:bCs/>
-                <w:rtl/>
-              </w:rPr>
-              <w:t xml:space="preserve">אליפות הכושר ברמת גן  </w:t>
-            </w:r>
-            <w:r>
-              <w:rPr>
-                <w:b/>
-                <w:bCs/>
-                <w:rtl/>
-              </w:rPr>
-              <w:t>–</w:t>
-            </w:r>
-            <w:r>
-              <w:rPr>
-                <w:rFonts w:hint="cs"/>
-                <w:b/>
-                <w:bCs/>
-                <w:rtl/>
-              </w:rPr>
-              <w:t xml:space="preserve"> בשעות 8.00-16.00  בליווי קרן</w:t>
-            </w:r>
-            <w:r>
-              <w:rPr>
-                <w:rFonts w:hint="cs"/>
-                <w:b/>
-                <w:bCs/>
-                <w:rtl/>
-              </w:rPr>
-              <w:t>,</w:t>
-            </w:r>
-            <w:r>
-              <w:rPr>
-                <w:rFonts w:hint="cs"/>
-                <w:b/>
-                <w:bCs/>
-                <w:rtl/>
-              </w:rPr>
-              <w:t xml:space="preserve"> </w:t>
-            </w:r>
-            <w:r>
-              <w:rPr>
-                <w:rFonts w:hint="cs"/>
-                <w:b/>
-                <w:bCs/>
-                <w:rtl/>
-              </w:rPr>
-              <w:t>עמית, יניב, סיון</w:t>
-            </w:r>
-          </w:p>
-          <w:p>
-            <w:pPr>
-              <w:pStyle w:val="a4"/>
-              <w:numPr>
-                <w:ilvl w:val="0"/>
-                <w:numId w:val="1"/>
-              </w:numPr>
-              <w:spacing w:line="276" w:lineRule="auto"/>
-              <w:rPr>
-                <w:b/>
-                <w:bCs/>
-                <w:rtl/>
-              </w:rPr>
-            </w:pPr>
-            <w:r>
-              <w:rPr>
-                <w:rFonts w:hint="cs"/>
-                <w:b/>
-                <w:bCs/>
-                <w:rtl/>
-              </w:rPr>
-              <w:t>משחק כדוריד חצי גמר אליפות בנים באולם 11.00</w:t>
-            </w:r>
-            <w:r>
-              <w:rPr>
-                <w:rFonts w:hint="cs"/>
-                <w:b/>
-                <w:bCs/>
-                <w:rtl/>
-              </w:rPr>
-              <w:t xml:space="preserve">  </w:t>
-            </w:r>
-            <w:r>
-              <w:rPr>
-                <w:rFonts w:hint="cs"/>
-                <w:b/>
-                <w:bCs/>
-                <w:rtl/>
-              </w:rPr>
-              <w:t>קהל במשחק : יא3+4+5+6  יב8+9.</w:t>
-            </w:r>
-            <w:r>
-              <w:rPr>
-                <w:rFonts w:hint="cs"/>
-                <w:b/>
-                <w:bCs/>
-                <w:rtl/>
-              </w:rPr>
-              <w:t xml:space="preserve">  יוד8.  מורים מלווים : אורלי ל. גלי, רויטל, רועי ט.  קארן, אביבית, אמיר</w:t>
-            </w:r>
-            <w:r>
-              <w:rPr>
-                <w:rFonts w:hint="cs"/>
-                <w:b/>
-                <w:bCs/>
-                <w:rtl/>
-              </w:rPr>
-              <w:t>, חמוטל, טליה, שונית, ורד וייס.</w:t>
+                <w:rtl/>
+              </w:rPr>
+            </w:pPr>
+            <w:r>
+              <w:rPr>
+                <w:rFonts w:hint="cs"/>
+                <w:sz w:val="24"/>
+                <w:szCs w:val="24"/>
+                <w:rtl/>
+              </w:rPr>
+              <w:t>ספריה סגורה מהשעה 10.15-14.30</w:t>
             </w:r>
           </w:p>
         </w:tc>
@@ -301,7 +131,7 @@
         </w:trPr>
         <w:tc>
           <w:tcPr>
-            <w:tcW w:w="1270" w:type="dxa"/>
+            <w:tcW w:w="1134" w:type="dxa"/>
             <w:tcBorders>
               <w:top w:val="thickThinSmallGap" w:sz="24" w:space="0" w:color="000000"/>
               <w:left w:val="thinThickSmallGap" w:sz="24" w:space="0" w:color="000000"/>
@@ -338,12 +168,11 @@
         </w:tc>
         <w:tc>
           <w:tcPr>
-            <w:tcW w:w="2410" w:type="dxa"/>
+            <w:tcW w:w="2688" w:type="dxa"/>
             <w:tcBorders>
               <w:top w:val="thickThinSmallGap" w:sz="24" w:space="0" w:color="000000"/>
               <w:right w:val="thickThinSmallGap" w:sz="24" w:space="0" w:color="000000"/>
             </w:tcBorders>
-            <w:shd w:val="clear" w:color="auto" w:fill="auto"/>
           </w:tcPr>
           <w:p>
             <w:pPr>
@@ -517,7 +346,6 @@
               <w:top w:val="thickThinSmallGap" w:sz="24" w:space="0" w:color="000000"/>
               <w:right w:val="thickThinSmallGap" w:sz="24" w:space="0" w:color="000000"/>
             </w:tcBorders>
-            <w:shd w:val="clear" w:color="auto" w:fill="auto"/>
           </w:tcPr>
           <w:p>
             <w:pPr>
@@ -564,113 +392,114 @@
                 <w:szCs w:val="20"/>
                 <w:rtl/>
               </w:rPr>
-              <w:t>אורלי חייט</w:t>
-            </w:r>
-          </w:p>
-          <w:p>
-            <w:pPr>
-              <w:spacing w:line="276" w:lineRule="auto"/>
-              <w:rPr>
-                <w:b/>
-                <w:bCs/>
-                <w:sz w:val="20"/>
-                <w:szCs w:val="20"/>
-                <w:rtl/>
-              </w:rPr>
-            </w:pPr>
-            <w:r>
-              <w:rPr>
-                <w:rFonts w:hint="cs"/>
-                <w:b/>
-                <w:bCs/>
-                <w:sz w:val="20"/>
-                <w:szCs w:val="20"/>
-                <w:rtl/>
-              </w:rPr>
-              <w:t>שרה יחיאל</w:t>
-            </w:r>
-          </w:p>
-          <w:p>
-            <w:pPr>
-              <w:spacing w:line="276" w:lineRule="auto"/>
-              <w:rPr>
-                <w:b/>
-                <w:bCs/>
-                <w:sz w:val="20"/>
-                <w:szCs w:val="20"/>
-                <w:rtl/>
-              </w:rPr>
-            </w:pPr>
-            <w:r>
-              <w:rPr>
-                <w:rFonts w:hint="cs"/>
-                <w:b/>
-                <w:bCs/>
-                <w:sz w:val="20"/>
-                <w:szCs w:val="20"/>
-                <w:rtl/>
-              </w:rPr>
-              <w:t xml:space="preserve">אופיר </w:t>
-            </w:r>
-            <w:proofErr w:type="spellStart"/>
-            <w:r>
-              <w:rPr>
-                <w:rFonts w:hint="cs"/>
-                <w:b/>
-                <w:bCs/>
-                <w:sz w:val="20"/>
-                <w:szCs w:val="20"/>
-                <w:rtl/>
-              </w:rPr>
-              <w:t>קוביצקי</w:t>
-            </w:r>
-            <w:proofErr w:type="spellEnd"/>
-          </w:p>
-          <w:p>
-            <w:pPr>
-              <w:spacing w:line="276" w:lineRule="auto"/>
-              <w:rPr>
-                <w:b/>
-                <w:bCs/>
-                <w:sz w:val="20"/>
-                <w:szCs w:val="20"/>
-                <w:rtl/>
-              </w:rPr>
-            </w:pPr>
-            <w:r>
-              <w:rPr>
-                <w:rFonts w:hint="cs"/>
-                <w:b/>
-                <w:bCs/>
-                <w:sz w:val="20"/>
-                <w:szCs w:val="20"/>
-                <w:rtl/>
-              </w:rPr>
-              <w:t>אילנה יפרח</w:t>
-            </w:r>
-          </w:p>
-          <w:p>
-            <w:pPr>
-              <w:spacing w:line="276" w:lineRule="auto"/>
-              <w:rPr>
-                <w:b/>
-                <w:bCs/>
-                <w:sz w:val="20"/>
-                <w:szCs w:val="20"/>
-                <w:rtl/>
-              </w:rPr>
-            </w:pPr>
-            <w:r>
-              <w:rPr>
-                <w:rFonts w:hint="cs"/>
-                <w:b/>
-                <w:bCs/>
-                <w:sz w:val="20"/>
-                <w:szCs w:val="20"/>
-                <w:rtl/>
-              </w:rPr>
-              <w:t>ורד צרפתי</w:t>
-            </w:r>
+              <w:t>שונית</w:t>
+            </w:r>
+          </w:p>
+          <w:p>
+            <w:pPr>
+              <w:spacing w:line="276" w:lineRule="auto"/>
+              <w:rPr>
+                <w:b/>
+                <w:bCs/>
+                <w:sz w:val="20"/>
+                <w:szCs w:val="20"/>
+                <w:rtl/>
+              </w:rPr>
+            </w:pPr>
+            <w:r>
+              <w:rPr>
+                <w:rFonts w:hint="cs"/>
+                <w:b/>
+                <w:bCs/>
+                <w:sz w:val="20"/>
+                <w:szCs w:val="20"/>
+                <w:rtl/>
+              </w:rPr>
+              <w:t>ליה</w:t>
+            </w:r>
+          </w:p>
+          <w:p>
+            <w:pPr>
+              <w:spacing w:line="276" w:lineRule="auto"/>
+              <w:rPr>
+                <w:b/>
+                <w:bCs/>
+                <w:sz w:val="20"/>
+                <w:szCs w:val="20"/>
+                <w:rtl/>
+              </w:rPr>
+            </w:pPr>
+            <w:r>
+              <w:rPr>
+                <w:rFonts w:hint="cs"/>
+                <w:b/>
+                <w:bCs/>
+                <w:sz w:val="20"/>
+                <w:szCs w:val="20"/>
+                <w:rtl/>
+              </w:rPr>
+              <w:t>חנה</w:t>
+            </w:r>
+          </w:p>
+          <w:p>
+            <w:pPr>
+              <w:spacing w:line="276" w:lineRule="auto"/>
+              <w:rPr>
+                <w:b/>
+                <w:bCs/>
+                <w:sz w:val="20"/>
+                <w:szCs w:val="20"/>
+                <w:rtl/>
+              </w:rPr>
+            </w:pPr>
+            <w:r>
+              <w:rPr>
+                <w:rFonts w:hint="cs"/>
+                <w:b/>
+                <w:bCs/>
+                <w:sz w:val="20"/>
+                <w:szCs w:val="20"/>
+                <w:highlight w:val="green"/>
+                <w:rtl/>
+              </w:rPr>
+              <w:t>בתיה</w:t>
+            </w:r>
+          </w:p>
+          <w:p>
+            <w:pPr>
+              <w:spacing w:line="276" w:lineRule="auto"/>
+              <w:rPr>
+                <w:b/>
+                <w:bCs/>
+                <w:sz w:val="20"/>
+                <w:szCs w:val="20"/>
+                <w:rtl/>
+              </w:rPr>
+            </w:pPr>
+            <w:r>
+              <w:rPr>
+                <w:rFonts w:hint="cs"/>
+                <w:b/>
+                <w:bCs/>
+                <w:sz w:val="20"/>
+                <w:szCs w:val="20"/>
+                <w:highlight w:val="green"/>
+                <w:rtl/>
+              </w:rPr>
+              <w:t>יהודית</w:t>
+            </w:r>
+          </w:p>
+          <w:p>
+            <w:pPr>
+              <w:spacing w:line="276" w:lineRule="auto"/>
+              <w:rPr>
+                <w:b/>
+                <w:bCs/>
+                <w:sz w:val="20"/>
+                <w:szCs w:val="20"/>
+                <w:rtl/>
+              </w:rPr>
+            </w:pPr>
           </w:p>
         </w:tc>
         <w:tc>
@@ -680,7 +509,6 @@
               <w:top w:val="thickThinSmallGap" w:sz="24" w:space="0" w:color="000000"/>
               <w:right w:val="thickThinSmallGap" w:sz="24" w:space="0" w:color="000000"/>
             </w:tcBorders>
-            <w:shd w:val="clear" w:color="auto" w:fill="auto"/>
           </w:tcPr>
           <w:p>
             <w:pPr>
@@ -718,42 +546,109 @@
                 <w:rtl/>
               </w:rPr>
             </w:pPr>
-          </w:p>
-          <w:p>
-            <w:pPr>
-              <w:spacing w:line="276" w:lineRule="auto"/>
-              <w:rPr>
-                <w:b/>
-                <w:bCs/>
-                <w:sz w:val="20"/>
-                <w:szCs w:val="20"/>
-                <w:rtl/>
-              </w:rPr>
-            </w:pPr>
-          </w:p>
-          <w:p>
-            <w:pPr>
-              <w:spacing w:line="276" w:lineRule="auto"/>
-              <w:rPr>
-                <w:b/>
-                <w:bCs/>
-                <w:sz w:val="20"/>
-                <w:szCs w:val="20"/>
-                <w:rtl/>
-              </w:rPr>
-            </w:pPr>
-          </w:p>
-          <w:p>
-            <w:pPr>
-              <w:spacing w:line="276" w:lineRule="auto"/>
-              <w:rPr>
-                <w:b/>
-                <w:bCs/>
-                <w:sz w:val="20"/>
-                <w:szCs w:val="20"/>
-                <w:rtl/>
-              </w:rPr>
-            </w:pPr>
+            <w:r>
+              <w:rPr>
+                <w:rFonts w:hint="cs"/>
+                <w:b/>
+                <w:bCs/>
+                <w:sz w:val="20"/>
+                <w:szCs w:val="20"/>
+                <w:rtl/>
+              </w:rPr>
+              <w:t>עמית רייכמן</w:t>
+            </w:r>
+          </w:p>
+          <w:p>
+            <w:pPr>
+              <w:spacing w:line="276" w:lineRule="auto"/>
+              <w:rPr>
+                <w:b/>
+                <w:bCs/>
+                <w:sz w:val="20"/>
+                <w:szCs w:val="20"/>
+                <w:rtl/>
+              </w:rPr>
+            </w:pPr>
+            <w:r>
+              <w:rPr>
+                <w:rFonts w:hint="cs"/>
+                <w:b/>
+                <w:bCs/>
+                <w:sz w:val="20"/>
+                <w:szCs w:val="20"/>
+                <w:rtl/>
+              </w:rPr>
+              <w:t>יונית עמית</w:t>
+            </w:r>
+          </w:p>
+          <w:p>
+            <w:pPr>
+              <w:spacing w:line="276" w:lineRule="auto"/>
+              <w:rPr>
+                <w:b/>
+                <w:bCs/>
+                <w:sz w:val="20"/>
+                <w:szCs w:val="20"/>
+                <w:rtl/>
+              </w:rPr>
+            </w:pPr>
+            <w:r>
+              <w:rPr>
+                <w:rFonts w:hint="cs"/>
+                <w:b/>
+                <w:bCs/>
+                <w:sz w:val="20"/>
+                <w:szCs w:val="20"/>
+                <w:rtl/>
+              </w:rPr>
+              <w:t>איילה נאמני</w:t>
+            </w:r>
+          </w:p>
+          <w:p>
+            <w:pPr>
+              <w:spacing w:line="276" w:lineRule="auto"/>
+              <w:rPr>
+                <w:b/>
+                <w:bCs/>
+                <w:sz w:val="20"/>
+                <w:szCs w:val="20"/>
+                <w:rtl/>
+              </w:rPr>
+            </w:pPr>
+            <w:r>
+              <w:rPr>
+                <w:rFonts w:hint="cs"/>
+                <w:b/>
+                <w:bCs/>
+                <w:sz w:val="20"/>
+                <w:szCs w:val="20"/>
+                <w:rtl/>
+              </w:rPr>
+              <w:t>ורד צרפתי</w:t>
+            </w:r>
+          </w:p>
+          <w:p>
+            <w:pPr>
+              <w:spacing w:line="276" w:lineRule="auto"/>
+              <w:rPr>
+                <w:b/>
+                <w:bCs/>
+                <w:sz w:val="20"/>
+                <w:szCs w:val="20"/>
+                <w:rtl/>
+              </w:rPr>
+            </w:pPr>
+            <w:r>
+              <w:rPr>
+                <w:rFonts w:hint="cs"/>
+                <w:b/>
+                <w:bCs/>
+                <w:sz w:val="20"/>
+                <w:szCs w:val="20"/>
+                <w:rtl/>
+              </w:rPr>
+              <w:t xml:space="preserve">טליה </w:t>
+            </w:r>
           </w:p>
           <w:p>
             <w:pPr>
@@ -770,13 +665,178 @@
         </w:tc>
         <w:tc>
           <w:tcPr>
-            <w:tcW w:w="2697" w:type="dxa"/>
+            <w:tcW w:w="2706" w:type="dxa"/>
             <w:tcBorders>
               <w:top w:val="thickThinSmallGap" w:sz="24" w:space="0" w:color="000000"/>
               <w:right w:val="thickThinSmallGap" w:sz="24" w:space="0" w:color="000000"/>
             </w:tcBorders>
-            <w:shd w:val="clear" w:color="auto" w:fill="auto"/>
           </w:tcPr>
+          <w:p>
+            <w:pPr>
+              <w:spacing w:line="276" w:lineRule="auto"/>
+              <w:rPr>
+                <w:b/>
+                <w:bCs/>
+                <w:sz w:val="20"/>
+                <w:szCs w:val="20"/>
+                <w:u w:val="single"/>
+                <w:rtl/>
+              </w:rPr>
+            </w:pPr>
+            <w:r>
+              <w:rPr>
+                <w:rFonts w:hint="cs"/>
+                <w:b/>
+                <w:bCs/>
+                <w:sz w:val="20"/>
+                <w:szCs w:val="20"/>
+                <w:u w:val="single"/>
+                <w:rtl/>
+              </w:rPr>
+              <w:t>13.45-13.55</w:t>
+            </w:r>
+          </w:p>
+          <w:p>
+            <w:pPr>
+              <w:spacing w:line="276" w:lineRule="auto"/>
+              <w:rPr>
+                <w:b/>
+                <w:bCs/>
+                <w:sz w:val="20"/>
+                <w:szCs w:val="20"/>
+                <w:rtl/>
+              </w:rPr>
+            </w:pPr>
+            <w:r>
+              <w:rPr>
+                <w:rFonts w:hint="cs"/>
+                <w:b/>
+                <w:bCs/>
+                <w:sz w:val="20"/>
+                <w:szCs w:val="20"/>
+                <w:rtl/>
+              </w:rPr>
+              <w:t xml:space="preserve">גליה </w:t>
+            </w:r>
+            <w:proofErr w:type="spellStart"/>
+            <w:r>
+              <w:rPr>
+                <w:rFonts w:hint="cs"/>
+                <w:b/>
+                <w:bCs/>
+                <w:sz w:val="20"/>
+                <w:szCs w:val="20"/>
+                <w:rtl/>
+              </w:rPr>
+              <w:t>ספז</w:t>
+            </w:r>
+            <w:proofErr w:type="spellEnd"/>
+          </w:p>
+          <w:p>
+            <w:pPr>
+              <w:spacing w:line="276" w:lineRule="auto"/>
+              <w:rPr>
+                <w:b/>
+                <w:bCs/>
+                <w:sz w:val="20"/>
+                <w:szCs w:val="20"/>
+                <w:rtl/>
+              </w:rPr>
+            </w:pPr>
+            <w:r>
+              <w:rPr>
+                <w:rFonts w:hint="cs"/>
+                <w:b/>
+                <w:bCs/>
+                <w:sz w:val="20"/>
+                <w:szCs w:val="20"/>
+                <w:rtl/>
+              </w:rPr>
+              <w:t>מוטי מור</w:t>
+            </w:r>
+          </w:p>
+          <w:p>
+            <w:pPr>
+              <w:spacing w:line="276" w:lineRule="auto"/>
+              <w:rPr>
+                <w:b/>
+                <w:bCs/>
+                <w:sz w:val="20"/>
+                <w:szCs w:val="20"/>
+                <w:rtl/>
+              </w:rPr>
+            </w:pPr>
+            <w:r>
+              <w:rPr>
+                <w:rFonts w:hint="cs"/>
+                <w:b/>
+                <w:bCs/>
+                <w:sz w:val="20"/>
+                <w:szCs w:val="20"/>
+                <w:rtl/>
+              </w:rPr>
+              <w:t>גל סגל</w:t>
+            </w:r>
+          </w:p>
+          <w:p>
+            <w:pPr>
+              <w:spacing w:line="276" w:lineRule="auto"/>
+              <w:rPr>
+                <w:b/>
+                <w:bCs/>
+                <w:sz w:val="20"/>
+                <w:szCs w:val="20"/>
+                <w:rtl/>
+              </w:rPr>
+            </w:pPr>
+            <w:r>
+              <w:rPr>
+                <w:rFonts w:hint="cs"/>
+                <w:b/>
+                <w:bCs/>
+                <w:sz w:val="20"/>
+                <w:szCs w:val="20"/>
+                <w:rtl/>
+              </w:rPr>
+              <w:t xml:space="preserve">ערן </w:t>
+            </w:r>
+            <w:proofErr w:type="spellStart"/>
+            <w:r>
+              <w:rPr>
+                <w:rFonts w:hint="cs"/>
+                <w:b/>
+                <w:bCs/>
+                <w:sz w:val="20"/>
+                <w:szCs w:val="20"/>
+                <w:rtl/>
+              </w:rPr>
+              <w:t>רוזנק</w:t>
+            </w:r>
+            <w:proofErr w:type="spellEnd"/>
+          </w:p>
+          <w:p>
+            <w:pPr>
+              <w:spacing w:line="276" w:lineRule="auto"/>
+              <w:rPr>
+                <w:b/>
+                <w:bCs/>
+                <w:sz w:val="20"/>
+                <w:szCs w:val="20"/>
+                <w:rtl/>
+              </w:rPr>
+            </w:pPr>
+            <w:r>
+              <w:rPr>
+                <w:rFonts w:hint="cs"/>
+                <w:b/>
+                <w:bCs/>
+                <w:sz w:val="20"/>
+                <w:szCs w:val="20"/>
+                <w:rtl/>
+              </w:rPr>
+              <w:t>מאיה זאב</w:t>
+            </w:r>
+          </w:p>
           <w:p>
             <w:pPr>
               <w:spacing w:line="276" w:lineRule="auto"/>
@@ -793,11 +853,11 @@
       </w:tr>
       <w:tr>
         <w:trPr>
-          <w:trHeight w:val="1121"/>
+          <w:trHeight w:val="791"/>
         </w:trPr>
         <w:tc>
           <w:tcPr>
-            <w:tcW w:w="1270" w:type="dxa"/>
+            <w:tcW w:w="1134" w:type="dxa"/>
             <w:tcBorders>
               <w:left w:val="thinThickSmallGap" w:sz="24" w:space="0" w:color="000000"/>
               <w:right w:val="thickThinSmallGap" w:sz="24" w:space="0" w:color="000000"/>
@@ -833,54 +893,518 @@
         </w:tc>
         <w:tc>
           <w:tcPr>
-            <w:tcW w:w="8933" w:type="dxa"/>
+            <w:tcW w:w="9220" w:type="dxa"/>
             <w:gridSpan w:val="4"/>
             <w:tcBorders>
               <w:right w:val="thickThinSmallGap" w:sz="24" w:space="0" w:color="000000"/>
             </w:tcBorders>
-            <w:shd w:val="clear" w:color="auto" w:fill="auto"/>
           </w:tcPr>
           <w:p>
             <w:pPr>
-              <w:spacing w:line="276" w:lineRule="auto"/>
-              <w:rPr>
-                <w:rtl/>
-              </w:rPr>
-            </w:pPr>
-          </w:p>
-          <w:p>
-            <w:pPr>
-              <w:spacing w:line="360" w:lineRule="auto"/>
-              <w:rPr>
-                <w:rFonts w:ascii="Arial" w:hAnsi="Arial" w:cs="Arial"/>
-                <w:color w:val="000000"/>
-                <w:rtl/>
-              </w:rPr>
-            </w:pPr>
-            <w:r>
-              <w:rPr>
-                <w:rFonts w:ascii="Arial" w:hAnsi="Arial" w:cs="Arial" w:hint="cs"/>
-                <w:color w:val="000000"/>
-                <w:rtl/>
-              </w:rPr>
-              <w:t xml:space="preserve">מתמט' יוד7 תלמידי יונית לומדים עם כרמלה. </w:t>
-            </w:r>
-          </w:p>
-          <w:p>
-            <w:pPr>
-              <w:spacing w:line="276" w:lineRule="auto"/>
-            </w:pPr>
-            <w:r>
-              <w:rPr>
-                <w:rFonts w:hint="cs"/>
-                <w:rtl/>
-              </w:rPr>
-              <w:t>יוד10 מגיעים לשיעור2 אנגלית.  שיעור3 מתמט' עם שרית.</w:t>
-            </w:r>
-          </w:p>
-          <w:p>
-            <w:pPr>
-              <w:spacing w:line="276" w:lineRule="auto"/>
+              <w:spacing w:line="360" w:lineRule="auto"/>
+              <w:rPr>
+                <w:b/>
+                <w:bCs/>
+                <w:rtl/>
+              </w:rPr>
+            </w:pPr>
+            <w:r>
+              <w:rPr>
+                <w:rFonts w:hint="cs"/>
+                <w:b/>
+                <w:bCs/>
+                <w:highlight w:val="yellow"/>
+                <w:rtl/>
+              </w:rPr>
+              <w:t xml:space="preserve">כלל המורים המלמדים בכיתות יוד  פותחים את הבוקר שיעור1  ב- </w:t>
+            </w:r>
+            <w:r>
+              <w:rPr>
+                <w:rFonts w:hint="cs"/>
+                <w:b/>
+                <w:bCs/>
+                <w:highlight w:val="yellow"/>
+                <w:rtl/>
+              </w:rPr>
+              <w:t>בוקר טוב</w:t>
+            </w:r>
+            <w:r>
+              <w:rPr>
+                <w:rFonts w:hint="cs"/>
+                <w:b/>
+                <w:bCs/>
+                <w:rtl/>
+              </w:rPr>
+              <w:t xml:space="preserve">  </w:t>
+            </w:r>
+          </w:p>
+          <w:p>
+            <w:pPr>
+              <w:spacing w:line="360" w:lineRule="auto"/>
+              <w:rPr>
+                <w:b/>
+                <w:bCs/>
+                <w:rtl/>
+              </w:rPr>
+            </w:pPr>
+            <w:r>
+              <w:rPr>
+                <w:rFonts w:hint="cs"/>
+                <w:b/>
+                <w:bCs/>
+                <w:highlight w:val="green"/>
+                <w:rtl/>
+              </w:rPr>
+              <w:t xml:space="preserve">בכיתות </w:t>
+            </w:r>
+            <w:r>
+              <w:rPr>
+                <w:rFonts w:hint="cs"/>
+                <w:b/>
+                <w:bCs/>
+                <w:highlight w:val="green"/>
+                <w:rtl/>
+              </w:rPr>
+              <w:t xml:space="preserve">יוד6 + יוד7 </w:t>
+            </w:r>
+            <w:r>
+              <w:rPr>
+                <w:rFonts w:hint="cs"/>
+                <w:b/>
+                <w:bCs/>
+                <w:highlight w:val="green"/>
+                <w:rtl/>
+              </w:rPr>
+              <w:t>תעבר הפעילות ב</w:t>
+            </w:r>
+            <w:r>
+              <w:rPr>
+                <w:rFonts w:hint="cs"/>
+                <w:b/>
+                <w:bCs/>
+                <w:highlight w:val="green"/>
+                <w:rtl/>
+              </w:rPr>
+              <w:t xml:space="preserve">שיעור2.  </w:t>
+            </w:r>
+            <w:r>
+              <w:rPr>
+                <w:rFonts w:hint="cs"/>
+                <w:b/>
+                <w:bCs/>
+                <w:highlight w:val="green"/>
+                <w:rtl/>
+              </w:rPr>
+              <w:t>ו</w:t>
+            </w:r>
+            <w:r>
+              <w:rPr>
+                <w:rFonts w:hint="cs"/>
+                <w:b/>
+                <w:bCs/>
+                <w:highlight w:val="green"/>
+                <w:rtl/>
+              </w:rPr>
+              <w:t xml:space="preserve">יוד9 </w:t>
+            </w:r>
+            <w:r>
+              <w:rPr>
+                <w:rFonts w:hint="cs"/>
+                <w:b/>
+                <w:bCs/>
+                <w:highlight w:val="green"/>
+                <w:rtl/>
+              </w:rPr>
+              <w:t>ב</w:t>
+            </w:r>
+            <w:r>
+              <w:rPr>
+                <w:rFonts w:hint="cs"/>
+                <w:b/>
+                <w:bCs/>
+                <w:highlight w:val="green"/>
+                <w:rtl/>
+              </w:rPr>
+              <w:t>שיעור4</w:t>
+            </w:r>
+            <w:r>
+              <w:rPr>
+                <w:rFonts w:hint="cs"/>
+                <w:b/>
+                <w:bCs/>
+                <w:rtl/>
+              </w:rPr>
+              <w:t>.</w:t>
+            </w:r>
+          </w:p>
+          <w:p>
+            <w:pPr>
+              <w:spacing w:line="360" w:lineRule="auto"/>
+              <w:rPr>
+                <w:rtl/>
+              </w:rPr>
+            </w:pPr>
+            <w:r>
+              <w:rPr>
+                <w:rFonts w:hint="cs"/>
+                <w:rtl/>
+              </w:rPr>
+              <w:t>יוד2 שיעור1 חינוך פיננסי מתקיים בחדר 231.</w:t>
+            </w:r>
+          </w:p>
+          <w:p>
+            <w:pPr>
+              <w:spacing w:line="360" w:lineRule="auto"/>
+              <w:rPr>
+                <w:rtl/>
+              </w:rPr>
+            </w:pPr>
+            <w:r>
+              <w:rPr>
+                <w:rFonts w:hint="cs"/>
+                <w:rtl/>
+              </w:rPr>
+              <w:t xml:space="preserve">יוד1+2 כיתות שחקים </w:t>
+            </w:r>
+            <w:r>
+              <w:rPr>
+                <w:rtl/>
+              </w:rPr>
+              <w:t>–</w:t>
+            </w:r>
+            <w:r>
+              <w:rPr>
+                <w:rFonts w:hint="cs"/>
+                <w:rtl/>
+              </w:rPr>
+              <w:t xml:space="preserve"> שיעור2+3 הרצאה "התרבות הערבית בישראל"</w:t>
+            </w:r>
+            <w:r>
+              <w:rPr>
+                <w:rFonts w:hint="cs"/>
+                <w:rtl/>
+              </w:rPr>
+              <w:t xml:space="preserve"> עם השחקן הישאם </w:t>
+            </w:r>
+            <w:proofErr w:type="spellStart"/>
+            <w:r>
+              <w:rPr>
+                <w:rFonts w:hint="cs"/>
+                <w:rtl/>
+              </w:rPr>
+              <w:t>סלימאן</w:t>
+            </w:r>
+            <w:proofErr w:type="spellEnd"/>
+            <w:r>
+              <w:rPr>
+                <w:rFonts w:hint="cs"/>
+                <w:rtl/>
+              </w:rPr>
+              <w:t xml:space="preserve"> בחדר 215.</w:t>
+            </w:r>
+            <w:r>
+              <w:rPr>
+                <w:rFonts w:hint="cs"/>
+                <w:rtl/>
+              </w:rPr>
+              <w:t xml:space="preserve"> ליווי טלי ולילך.</w:t>
+            </w:r>
+          </w:p>
+          <w:p>
+            <w:pPr>
+              <w:spacing w:line="360" w:lineRule="auto"/>
+              <w:rPr>
+                <w:rtl/>
+              </w:rPr>
+            </w:pPr>
+            <w:r>
+              <w:rPr>
+                <w:rFonts w:hint="cs"/>
+                <w:rtl/>
+              </w:rPr>
+              <w:t xml:space="preserve">יוד3 סדנת סוס ועגלה </w:t>
+            </w:r>
+            <w:r>
+              <w:rPr>
+                <w:rtl/>
+              </w:rPr>
+              <w:t>–</w:t>
+            </w:r>
+            <w:r>
+              <w:rPr>
+                <w:rFonts w:hint="cs"/>
+                <w:rtl/>
+              </w:rPr>
+              <w:t xml:space="preserve"> פעילות בספריה בשעות : 11.00-12.30</w:t>
+            </w:r>
+          </w:p>
+          <w:p>
+            <w:pPr>
+              <w:spacing w:line="360" w:lineRule="auto"/>
+              <w:rPr>
+                <w:rtl/>
+              </w:rPr>
+            </w:pPr>
+            <w:r>
+              <w:rPr>
+                <w:rFonts w:hint="cs"/>
+                <w:rtl/>
+              </w:rPr>
+              <w:t xml:space="preserve">יוד4 סדנת סוס ועגלה </w:t>
+            </w:r>
+            <w:r>
+              <w:rPr>
+                <w:rtl/>
+              </w:rPr>
+              <w:t>–</w:t>
+            </w:r>
+            <w:r>
+              <w:rPr>
+                <w:rFonts w:hint="cs"/>
+                <w:rtl/>
+              </w:rPr>
+              <w:t xml:space="preserve"> פעילות בספריה בשעות : 13.00-14.30 </w:t>
+            </w:r>
+          </w:p>
+          <w:p>
+            <w:pPr>
+              <w:spacing w:line="360" w:lineRule="auto"/>
+              <w:rPr>
+                <w:rtl/>
+              </w:rPr>
+            </w:pPr>
+            <w:r>
+              <w:rPr>
+                <w:rFonts w:hint="cs"/>
+                <w:rtl/>
+              </w:rPr>
+              <w:t>יוד5 מסיימים שיעור8. (חינוך בחמישי=4)</w:t>
+            </w:r>
+          </w:p>
+          <w:p>
+            <w:pPr>
+              <w:spacing w:line="360" w:lineRule="auto"/>
+              <w:rPr>
+                <w:rtl/>
+              </w:rPr>
+            </w:pPr>
+            <w:r>
+              <w:rPr>
+                <w:rFonts w:hint="cs"/>
+                <w:strike/>
+                <w:highlight w:val="green"/>
+                <w:rtl/>
+              </w:rPr>
+              <w:t>יוד6 כל היום לומדת בחדר 214.</w:t>
+            </w:r>
+            <w:r>
+              <w:rPr>
+                <w:rFonts w:hint="cs"/>
+                <w:strike/>
+                <w:highlight w:val="green"/>
+                <w:rtl/>
+              </w:rPr>
+              <w:t xml:space="preserve"> </w:t>
+            </w:r>
+            <w:r>
+              <w:rPr>
+                <w:rFonts w:hint="cs"/>
+                <w:strike/>
+                <w:highlight w:val="green"/>
+                <w:rtl/>
+              </w:rPr>
+              <w:t xml:space="preserve"> </w:t>
+            </w:r>
+            <w:r>
+              <w:rPr>
+                <w:rFonts w:hint="cs"/>
+                <w:highlight w:val="green"/>
+                <w:rtl/>
+              </w:rPr>
+              <w:t>לומדים כרגיל בחדר 231</w:t>
+            </w:r>
+          </w:p>
+          <w:p>
+            <w:pPr>
+              <w:spacing w:line="360" w:lineRule="auto"/>
+              <w:rPr>
+                <w:rtl/>
+              </w:rPr>
+            </w:pPr>
+            <w:r>
+              <w:rPr>
+                <w:rFonts w:hint="cs"/>
+                <w:rtl/>
+              </w:rPr>
+              <w:t xml:space="preserve">יוד7 סדנת </w:t>
+            </w:r>
+            <w:proofErr w:type="spellStart"/>
+            <w:r>
+              <w:rPr>
+                <w:rFonts w:hint="cs"/>
+                <w:rtl/>
+              </w:rPr>
+              <w:t>דיבייט</w:t>
+            </w:r>
+            <w:proofErr w:type="spellEnd"/>
+            <w:r>
+              <w:rPr>
+                <w:rFonts w:hint="cs"/>
+                <w:rtl/>
+              </w:rPr>
+              <w:t xml:space="preserve"> מהשעה 11 בחדרים 311 + 313   </w:t>
+            </w:r>
+            <w:r>
+              <w:rPr>
+                <w:rFonts w:hint="cs"/>
+                <w:rtl/>
+              </w:rPr>
+              <w:t>שיעור8 בהשגחת גל סגל.</w:t>
+            </w:r>
+            <w:r>
+              <w:rPr>
+                <w:rFonts w:hint="cs"/>
+                <w:rtl/>
+              </w:rPr>
+              <w:t xml:space="preserve">  (שיעור4-9)</w:t>
+            </w:r>
+          </w:p>
+          <w:p>
+            <w:pPr>
+              <w:spacing w:line="360" w:lineRule="auto"/>
+              <w:rPr>
+                <w:rtl/>
+              </w:rPr>
+            </w:pPr>
+            <w:r>
+              <w:rPr>
+                <w:rFonts w:hint="cs"/>
+                <w:rtl/>
+              </w:rPr>
+              <w:t>יוד8-9 מתמט' עם ערן שיעור 4+5 לומדים חד פעמי בחדר 216.</w:t>
+            </w:r>
+          </w:p>
+          <w:p>
+            <w:pPr>
+              <w:spacing w:line="360" w:lineRule="auto"/>
+              <w:rPr>
+                <w:rtl/>
+              </w:rPr>
+            </w:pPr>
+            <w:r>
+              <w:rPr>
+                <w:rFonts w:hint="cs"/>
+                <w:rtl/>
+              </w:rPr>
+              <w:t xml:space="preserve">יוד11 </w:t>
+            </w:r>
+            <w:r>
+              <w:rPr>
+                <w:rFonts w:hint="cs"/>
+                <w:highlight w:val="green"/>
+                <w:rtl/>
+              </w:rPr>
+              <w:t>שיעור1 לומדים בחדר יוד11.</w:t>
+            </w:r>
+            <w:r>
+              <w:rPr>
+                <w:rFonts w:hint="cs"/>
+                <w:rtl/>
+              </w:rPr>
+              <w:t xml:space="preserve">  </w:t>
+            </w:r>
+            <w:r>
+              <w:rPr>
+                <w:rFonts w:hint="cs"/>
+                <w:rtl/>
+              </w:rPr>
+              <w:t xml:space="preserve">לומדת כל היום בחדר 231.   </w:t>
+            </w:r>
+            <w:r>
+              <w:rPr>
+                <w:rFonts w:hint="cs"/>
+                <w:rtl/>
+              </w:rPr>
+              <w:t xml:space="preserve">סדנת </w:t>
+            </w:r>
+            <w:proofErr w:type="spellStart"/>
+            <w:r>
+              <w:rPr>
+                <w:rFonts w:hint="cs"/>
+                <w:rtl/>
+              </w:rPr>
+              <w:t>דיבייט</w:t>
+            </w:r>
+            <w:proofErr w:type="spellEnd"/>
+            <w:r>
+              <w:rPr>
+                <w:rFonts w:hint="cs"/>
+                <w:rtl/>
+              </w:rPr>
+              <w:t xml:space="preserve"> מהשעה 9.15 בחדרים </w:t>
+            </w:r>
+            <w:r>
+              <w:rPr>
+                <w:rFonts w:hint="cs"/>
+                <w:rtl/>
+              </w:rPr>
+              <w:t>214</w:t>
+            </w:r>
+            <w:r>
+              <w:rPr>
+                <w:rFonts w:hint="cs"/>
+                <w:rtl/>
+              </w:rPr>
+              <w:t xml:space="preserve"> + 232  (שיעור</w:t>
+            </w:r>
+            <w:r>
+              <w:rPr>
+                <w:rFonts w:hint="cs"/>
+                <w:rtl/>
+              </w:rPr>
+              <w:t>2-6).</w:t>
+            </w:r>
+            <w:r>
+              <w:rPr>
+                <w:rFonts w:hint="cs"/>
+                <w:rtl/>
+              </w:rPr>
+              <w:t xml:space="preserve"> </w:t>
+            </w:r>
+            <w:r>
+              <w:rPr>
+                <w:rFonts w:hint="cs"/>
+                <w:highlight w:val="green"/>
+                <w:rtl/>
+              </w:rPr>
+              <w:t>משיעור7 עד שיעור9 לומדים כרגיל בכיתה.</w:t>
+            </w:r>
+            <w:r>
+              <w:rPr>
+                <w:rFonts w:hint="cs"/>
+                <w:rtl/>
+              </w:rPr>
+              <w:t xml:space="preserve"> </w:t>
+            </w:r>
+          </w:p>
+          <w:p>
+            <w:pPr>
+              <w:spacing w:line="360" w:lineRule="auto"/>
+              <w:rPr>
+                <w:rtl/>
+              </w:rPr>
+            </w:pPr>
+            <w:r>
+              <w:rPr>
+                <w:rFonts w:hint="cs"/>
+                <w:rtl/>
+              </w:rPr>
+              <w:t>יוד12 שיעור חינוך בשיעור8. מסיימים סוף שיעור זה.</w:t>
+            </w:r>
+          </w:p>
+          <w:p>
+            <w:pPr>
+              <w:spacing w:line="360" w:lineRule="auto"/>
               <w:rPr>
                 <w:rtl/>
               </w:rPr>
@@ -894,7 +1418,7 @@
         </w:trPr>
         <w:tc>
           <w:tcPr>
-            <w:tcW w:w="1270" w:type="dxa"/>
+            <w:tcW w:w="1134" w:type="dxa"/>
             <w:tcBorders>
               <w:left w:val="thinThickSmallGap" w:sz="24" w:space="0" w:color="000000"/>
               <w:right w:val="thickThinSmallGap" w:sz="24" w:space="0" w:color="000000"/>
@@ -914,12 +1438,9 @@
                 <w:rtl/>
               </w:rPr>
             </w:pPr>
-          </w:p>
-          <w:p>
-            <w:pPr>
-              <w:spacing w:line="360" w:lineRule="auto"/>
-              <w:jc w:val="center"/>
-              <w:rPr>
+            <w:r>
+              <w:rPr>
+                <w:rFonts w:hint="cs"/>
                 <w:b/>
                 <w:bCs/>
                 <w:color w:val="538135" w:themeColor="accent6" w:themeShade="BF"/>
@@ -927,111 +1448,168 @@
                 <w:szCs w:val="28"/>
                 <w:rtl/>
               </w:rPr>
-            </w:pPr>
-            <w:r>
-              <w:rPr>
-                <w:rFonts w:hint="cs"/>
-                <w:b/>
-                <w:bCs/>
-                <w:color w:val="538135" w:themeColor="accent6" w:themeShade="BF"/>
-                <w:sz w:val="28"/>
-                <w:szCs w:val="28"/>
-                <w:rtl/>
-              </w:rPr>
               <w:t>שכבת יא'</w:t>
             </w:r>
           </w:p>
         </w:tc>
         <w:tc>
           <w:tcPr>
-            <w:tcW w:w="8933" w:type="dxa"/>
+            <w:tcW w:w="9220" w:type="dxa"/>
             <w:gridSpan w:val="4"/>
             <w:tcBorders>
               <w:right w:val="thickThinSmallGap" w:sz="24" w:space="0" w:color="000000"/>
             </w:tcBorders>
-            <w:shd w:val="clear" w:color="auto" w:fill="auto"/>
           </w:tcPr>
           <w:p>
             <w:pPr>
-              <w:spacing w:line="360" w:lineRule="auto"/>
-              <w:rPr>
-                <w:rtl/>
-              </w:rPr>
-            </w:pPr>
-            <w:r>
-              <w:rPr>
-                <w:rFonts w:hint="cs"/>
-                <w:rtl/>
-              </w:rPr>
-              <w:t>מדעי המחשב עם שחר שיעור5 יתקיים בחדר סייבר</w:t>
-            </w:r>
-          </w:p>
-          <w:p>
-            <w:pPr>
-              <w:spacing w:line="360" w:lineRule="auto"/>
-              <w:rPr>
-                <w:rtl/>
-              </w:rPr>
-            </w:pPr>
-            <w:r>
-              <w:rPr>
-                <w:rFonts w:hint="cs"/>
-                <w:rtl/>
-              </w:rPr>
-              <w:t>יא9 אזרחות עם אילנה, אין שיעור.</w:t>
-            </w:r>
-          </w:p>
-          <w:p>
-            <w:pPr>
-              <w:spacing w:line="360" w:lineRule="auto"/>
-              <w:rPr>
-                <w:rFonts w:ascii="Arial" w:hAnsi="Arial" w:cs="Arial"/>
-                <w:color w:val="000000"/>
-                <w:rtl/>
-              </w:rPr>
-            </w:pPr>
-            <w:r>
-              <w:rPr>
-                <w:rFonts w:ascii="Arial" w:hAnsi="Arial" w:cs="Arial" w:hint="cs"/>
-                <w:color w:val="000000"/>
-                <w:rtl/>
-              </w:rPr>
-              <w:t>מתמט' עם שגית לומדים שיעור1-3 בחדר</w:t>
-            </w:r>
-            <w:r>
-              <w:rPr>
-                <w:rFonts w:ascii="Arial" w:hAnsi="Arial" w:cs="Arial" w:hint="cs"/>
-                <w:color w:val="000000"/>
-                <w:rtl/>
-              </w:rPr>
-              <w:t xml:space="preserve"> 413.</w:t>
-            </w:r>
-          </w:p>
-          <w:p>
-            <w:pPr>
-              <w:spacing w:line="360" w:lineRule="auto"/>
-              <w:rPr>
-                <w:rFonts w:ascii="Arial" w:hAnsi="Arial" w:cs="Arial"/>
-                <w:color w:val="000000"/>
-                <w:rtl/>
-              </w:rPr>
-            </w:pPr>
-            <w:r>
-              <w:rPr>
-                <w:rFonts w:ascii="Arial" w:hAnsi="Arial" w:cs="Arial" w:hint="cs"/>
-                <w:color w:val="000000"/>
-                <w:rtl/>
-              </w:rPr>
-              <w:t>יא11 שיעור4 לשון לומדים בחדר 414 יב12.</w:t>
-            </w:r>
-          </w:p>
-          <w:p>
-            <w:pPr>
-              <w:spacing w:line="360" w:lineRule="auto"/>
-              <w:rPr>
-                <w:rtl/>
-              </w:rPr>
-            </w:pPr>
+              <w:spacing w:line="276" w:lineRule="auto"/>
+              <w:rPr>
+                <w:b/>
+                <w:bCs/>
+                <w:rtl/>
+              </w:rPr>
+            </w:pPr>
+            <w:r>
+              <w:rPr>
+                <w:rFonts w:hint="cs"/>
+                <w:b/>
+                <w:bCs/>
+                <w:highlight w:val="yellow"/>
+                <w:rtl/>
+              </w:rPr>
+              <w:t xml:space="preserve">כלל המורים המלמדים בכיתות יא' פותחים את הבוקר שיעור1  ב- </w:t>
+            </w:r>
+            <w:r>
+              <w:rPr>
+                <w:rFonts w:hint="cs"/>
+                <w:b/>
+                <w:bCs/>
+                <w:highlight w:val="yellow"/>
+                <w:rtl/>
+              </w:rPr>
+              <w:t>בוקר טוב</w:t>
+            </w:r>
+            <w:r>
+              <w:rPr>
+                <w:rFonts w:hint="cs"/>
+                <w:b/>
+                <w:bCs/>
+                <w:rtl/>
+              </w:rPr>
+              <w:t xml:space="preserve">  (יא1+2+11 שיעור2)</w:t>
+            </w:r>
+          </w:p>
+          <w:p>
+            <w:pPr>
+              <w:spacing w:line="360" w:lineRule="auto"/>
+              <w:rPr>
+                <w:rtl/>
+              </w:rPr>
+            </w:pPr>
+            <w:r>
+              <w:rPr>
+                <w:rFonts w:hint="cs"/>
+                <w:rtl/>
+              </w:rPr>
+              <w:t xml:space="preserve">יא5 לומדת כל היום בחדר </w:t>
+            </w:r>
+            <w:r>
+              <w:rPr>
+                <w:rFonts w:hint="cs"/>
+                <w:highlight w:val="green"/>
+                <w:rtl/>
+              </w:rPr>
+              <w:t>412</w:t>
+            </w:r>
+          </w:p>
+          <w:p>
+            <w:pPr>
+              <w:spacing w:line="360" w:lineRule="auto"/>
+              <w:rPr>
+                <w:rtl/>
+              </w:rPr>
+            </w:pPr>
+            <w:r>
+              <w:rPr>
+                <w:rFonts w:hint="cs"/>
+                <w:highlight w:val="green"/>
+                <w:rtl/>
+              </w:rPr>
+              <w:t xml:space="preserve">יא7 </w:t>
+            </w:r>
+            <w:r>
+              <w:rPr>
+                <w:rFonts w:hint="cs"/>
+                <w:highlight w:val="green"/>
+                <w:rtl/>
+              </w:rPr>
+              <w:t>שיעור1 דיאלוג קב' ב'. מסיימים סוף שיעור7.</w:t>
+            </w:r>
+          </w:p>
+          <w:p>
+            <w:pPr>
+              <w:spacing w:line="360" w:lineRule="auto"/>
+              <w:rPr>
+                <w:rtl/>
+              </w:rPr>
+            </w:pPr>
+            <w:r>
+              <w:rPr>
+                <w:rFonts w:hint="cs"/>
+                <w:highlight w:val="green"/>
+                <w:rtl/>
+              </w:rPr>
+              <w:t xml:space="preserve">יא10 שיעור4 תרגול מתמט' עם קורין והחיילות. אין </w:t>
+            </w:r>
+            <w:proofErr w:type="spellStart"/>
+            <w:r>
+              <w:rPr>
+                <w:rFonts w:hint="cs"/>
+                <w:highlight w:val="green"/>
+                <w:rtl/>
+              </w:rPr>
+              <w:t>הסטוריה</w:t>
+            </w:r>
+            <w:proofErr w:type="spellEnd"/>
+            <w:r>
+              <w:rPr>
+                <w:rFonts w:hint="cs"/>
+                <w:highlight w:val="green"/>
+                <w:rtl/>
+              </w:rPr>
+              <w:t>.</w:t>
+            </w:r>
+          </w:p>
+          <w:p>
+            <w:pPr>
+              <w:spacing w:line="360" w:lineRule="auto"/>
+              <w:rPr>
+                <w:rtl/>
+              </w:rPr>
+            </w:pPr>
+            <w:r>
+              <w:rPr>
+                <w:rFonts w:hint="cs"/>
+                <w:rtl/>
+              </w:rPr>
+              <w:t>יא11 לומדים כל היום בחדר 412.</w:t>
+            </w:r>
+          </w:p>
+          <w:p>
+            <w:pPr>
+              <w:spacing w:line="360" w:lineRule="auto"/>
+              <w:rPr>
+                <w:rtl/>
+              </w:rPr>
+            </w:pPr>
+            <w:r>
+              <w:rPr>
+                <w:rFonts w:hint="cs"/>
+                <w:highlight w:val="green"/>
+                <w:rtl/>
+              </w:rPr>
+              <w:t>יא8-9 מתמט' עם גיא לומדים שיעור 5+6 בחדר 133</w:t>
+            </w:r>
           </w:p>
         </w:tc>
       </w:tr>
@@ -1041,7 +1619,7 @@
         </w:trPr>
         <w:tc>
           <w:tcPr>
-            <w:tcW w:w="1270" w:type="dxa"/>
+            <w:tcW w:w="1134" w:type="dxa"/>
             <w:tcBorders>
               <w:left w:val="thinThickSmallGap" w:sz="24" w:space="0" w:color="000000"/>
               <w:bottom w:val="thinThickSmallGap" w:sz="24" w:space="0" w:color="000000"/>
@@ -1104,340 +1682,125 @@
         </w:tc>
         <w:tc>
           <w:tcPr>
-            <w:tcW w:w="8933" w:type="dxa"/>
+            <w:tcW w:w="9220" w:type="dxa"/>
             <w:gridSpan w:val="4"/>
             <w:tcBorders>
               <w:bottom w:val="thinThickSmallGap" w:sz="24" w:space="0" w:color="000000"/>
               <w:right w:val="thickThinSmallGap" w:sz="24" w:space="0" w:color="000000"/>
             </w:tcBorders>
-            <w:shd w:val="clear" w:color="auto" w:fill="auto"/>
           </w:tcPr>
           <w:p>
             <w:pPr>
-              <w:spacing w:before="240" w:after="240"/>
-              <w:rPr>
-                <w:rFonts w:ascii="Times New Roman" w:eastAsia="Times New Roman" w:hAnsi="Times New Roman" w:cs="Times New Roman"/>
-                <w:sz w:val="24"/>
-                <w:szCs w:val="24"/>
-              </w:rPr>
-            </w:pPr>
-            <w:r>
-              <w:rPr>
-                <w:rFonts w:ascii="Arial" w:eastAsia="Times New Roman" w:hAnsi="Arial" w:cs="Arial"/>
-                <w:b/>
-                <w:bCs/>
-                <w:color w:val="000000"/>
-                <w:sz w:val="24"/>
-                <w:szCs w:val="24"/>
-                <w:u w:val="single"/>
-                <w:rtl/>
-              </w:rPr>
-              <w:t>מבחן באזרחות יב10.</w:t>
-            </w:r>
-            <w:r>
-              <w:rPr>
-                <w:rFonts w:ascii="Arial" w:eastAsia="Times New Roman" w:hAnsi="Arial" w:cs="Arial"/>
-                <w:b/>
-                <w:bCs/>
-                <w:color w:val="000000"/>
-                <w:sz w:val="24"/>
-                <w:szCs w:val="24"/>
-                <w:rtl/>
-              </w:rPr>
-              <w:t xml:space="preserve">   </w:t>
-            </w:r>
-            <w:r>
-              <w:rPr>
-                <w:rFonts w:ascii="Arial" w:eastAsia="Times New Roman" w:hAnsi="Arial" w:cs="Arial" w:hint="cs"/>
-                <w:b/>
-                <w:bCs/>
-                <w:color w:val="000000"/>
-                <w:sz w:val="24"/>
-                <w:szCs w:val="24"/>
-                <w:rtl/>
-              </w:rPr>
-              <w:t>9.15-12.00</w:t>
-            </w:r>
-            <w:r>
-              <w:rPr>
-                <w:rFonts w:ascii="Arial" w:eastAsia="Times New Roman" w:hAnsi="Arial" w:cs="Arial"/>
-                <w:b/>
-                <w:bCs/>
-                <w:color w:val="000000"/>
-                <w:sz w:val="24"/>
-                <w:szCs w:val="24"/>
-                <w:rtl/>
-              </w:rPr>
-              <w:t xml:space="preserve">   </w:t>
-            </w:r>
-            <w:r>
-              <w:rPr>
-                <w:rFonts w:ascii="Arial" w:eastAsia="Times New Roman" w:hAnsi="Arial" w:cs="Arial"/>
-                <w:b/>
-                <w:bCs/>
-                <w:color w:val="000000"/>
-                <w:sz w:val="24"/>
-                <w:szCs w:val="24"/>
-                <w:rtl/>
-              </w:rPr>
-              <w:t xml:space="preserve">בוחנים בע"פ- , </w:t>
-            </w:r>
-            <w:r>
-              <w:rPr>
-                <w:rFonts w:ascii="Arial" w:eastAsia="Times New Roman" w:hAnsi="Arial" w:cs="Arial" w:hint="cs"/>
-                <w:b/>
-                <w:bCs/>
-                <w:color w:val="000000"/>
-                <w:sz w:val="24"/>
-                <w:szCs w:val="24"/>
-                <w:rtl/>
-              </w:rPr>
-              <w:t xml:space="preserve">ניצן, אורי נווה, </w:t>
-            </w:r>
-            <w:r>
-              <w:rPr>
-                <w:rFonts w:ascii="Arial" w:eastAsia="Times New Roman" w:hAnsi="Arial" w:cs="Arial"/>
-                <w:b/>
-                <w:bCs/>
-                <w:color w:val="000000"/>
-                <w:sz w:val="24"/>
-                <w:szCs w:val="24"/>
-                <w:rtl/>
-              </w:rPr>
-              <w:t>ליטל</w:t>
-            </w:r>
-            <w:r>
-              <w:rPr>
-                <w:rFonts w:ascii="Arial" w:eastAsia="Times New Roman" w:hAnsi="Arial" w:cs="Arial" w:hint="cs"/>
-                <w:b/>
-                <w:bCs/>
-                <w:color w:val="000000"/>
-                <w:sz w:val="24"/>
-                <w:szCs w:val="24"/>
-                <w:rtl/>
-              </w:rPr>
-              <w:t xml:space="preserve"> (שיעור2)</w:t>
-            </w:r>
-            <w:r>
-              <w:rPr>
-                <w:rFonts w:ascii="Arial" w:eastAsia="Times New Roman" w:hAnsi="Arial" w:cs="Arial"/>
-                <w:b/>
-                <w:bCs/>
-                <w:color w:val="000000"/>
-                <w:sz w:val="24"/>
-                <w:szCs w:val="24"/>
-                <w:rtl/>
-              </w:rPr>
-              <w:t xml:space="preserve"> רחל, גליה</w:t>
-            </w:r>
-            <w:r>
-              <w:rPr>
-                <w:rFonts w:ascii="Arial" w:eastAsia="Times New Roman" w:hAnsi="Arial" w:cs="Arial" w:hint="cs"/>
-                <w:b/>
-                <w:bCs/>
-                <w:color w:val="000000"/>
-                <w:sz w:val="24"/>
-                <w:szCs w:val="24"/>
-                <w:rtl/>
-              </w:rPr>
-              <w:t xml:space="preserve"> (מ10)</w:t>
-            </w:r>
-            <w:r>
-              <w:rPr>
-                <w:rFonts w:ascii="Arial" w:eastAsia="Times New Roman" w:hAnsi="Arial" w:cs="Arial"/>
-                <w:b/>
-                <w:bCs/>
-                <w:color w:val="000000"/>
-                <w:sz w:val="24"/>
-                <w:szCs w:val="24"/>
-                <w:rtl/>
-              </w:rPr>
-              <w:t>.  נטרלי  והקראה: נטלי, ורד וייס</w:t>
-            </w:r>
-            <w:r>
-              <w:rPr>
-                <w:rFonts w:ascii="Arial" w:eastAsia="Times New Roman" w:hAnsi="Arial" w:cs="Arial" w:hint="cs"/>
-                <w:b/>
-                <w:bCs/>
-                <w:color w:val="000000"/>
-                <w:sz w:val="24"/>
-                <w:szCs w:val="24"/>
-                <w:rtl/>
-              </w:rPr>
-              <w:t xml:space="preserve"> (מ-10)</w:t>
-            </w:r>
-            <w:r>
-              <w:rPr>
-                <w:rFonts w:ascii="Arial" w:eastAsia="Times New Roman" w:hAnsi="Arial" w:cs="Arial"/>
-                <w:b/>
-                <w:bCs/>
-                <w:color w:val="000000"/>
-                <w:sz w:val="24"/>
-                <w:szCs w:val="24"/>
-                <w:rtl/>
-              </w:rPr>
-              <w:t>, סימונה</w:t>
-            </w:r>
-            <w:r>
-              <w:rPr>
-                <w:rFonts w:ascii="Arial" w:eastAsia="Times New Roman" w:hAnsi="Arial" w:cs="Arial" w:hint="cs"/>
-                <w:b/>
-                <w:bCs/>
-                <w:color w:val="000000"/>
-                <w:sz w:val="24"/>
-                <w:szCs w:val="24"/>
-                <w:rtl/>
-              </w:rPr>
-              <w:t>(עד 11)</w:t>
-            </w:r>
-            <w:r>
-              <w:rPr>
-                <w:rFonts w:ascii="Arial" w:eastAsia="Times New Roman" w:hAnsi="Arial" w:cs="Arial"/>
-                <w:b/>
-                <w:bCs/>
-                <w:color w:val="000000"/>
-                <w:sz w:val="24"/>
-                <w:szCs w:val="24"/>
-                <w:rtl/>
-              </w:rPr>
-              <w:t xml:space="preserve">, </w:t>
-            </w:r>
-            <w:r>
-              <w:rPr>
-                <w:rFonts w:ascii="Arial" w:eastAsia="Times New Roman" w:hAnsi="Arial" w:cs="Arial"/>
-                <w:b/>
-                <w:bCs/>
-                <w:color w:val="000000"/>
-                <w:sz w:val="24"/>
-                <w:szCs w:val="24"/>
-                <w:rtl/>
-              </w:rPr>
-              <w:t>אלה קלר, יאיר</w:t>
-            </w:r>
-            <w:r>
-              <w:rPr>
-                <w:rFonts w:ascii="Arial" w:eastAsia="Times New Roman" w:hAnsi="Arial" w:cs="Arial" w:hint="cs"/>
-                <w:b/>
-                <w:bCs/>
-                <w:color w:val="000000"/>
-                <w:sz w:val="24"/>
-                <w:szCs w:val="24"/>
-                <w:rtl/>
-              </w:rPr>
-              <w:t xml:space="preserve">,  </w:t>
-            </w:r>
-            <w:proofErr w:type="spellStart"/>
-            <w:r>
-              <w:rPr>
-                <w:rFonts w:ascii="Arial" w:eastAsia="Times New Roman" w:hAnsi="Arial" w:cs="Arial" w:hint="cs"/>
-                <w:b/>
-                <w:bCs/>
-                <w:color w:val="000000"/>
-                <w:sz w:val="24"/>
-                <w:szCs w:val="24"/>
-                <w:rtl/>
-              </w:rPr>
-              <w:t>גשרמו</w:t>
-            </w:r>
-            <w:proofErr w:type="spellEnd"/>
-          </w:p>
-          <w:p>
-            <w:pPr>
-              <w:spacing w:line="360" w:lineRule="auto"/>
-              <w:rPr>
-                <w:rtl/>
-              </w:rPr>
-            </w:pPr>
-            <w:r>
-              <w:rPr>
-                <w:rFonts w:hint="cs"/>
-                <w:rtl/>
-              </w:rPr>
-              <w:t xml:space="preserve">אין שיעורי </w:t>
-            </w:r>
-            <w:proofErr w:type="spellStart"/>
-            <w:r>
-              <w:rPr>
-                <w:rFonts w:hint="cs"/>
-                <w:rtl/>
-              </w:rPr>
-              <w:t>חנג</w:t>
-            </w:r>
-            <w:proofErr w:type="spellEnd"/>
-            <w:r>
-              <w:rPr>
-                <w:rFonts w:hint="cs"/>
-                <w:rtl/>
-              </w:rPr>
-              <w:t xml:space="preserve"> עם עמית, קרן, סיון, יניב.</w:t>
-            </w:r>
-          </w:p>
-          <w:p>
-            <w:pPr>
-              <w:spacing w:line="360" w:lineRule="auto"/>
-              <w:rPr>
-                <w:rtl/>
-              </w:rPr>
-            </w:pPr>
-            <w:r>
-              <w:rPr>
-                <w:rFonts w:hint="cs"/>
-                <w:rtl/>
-              </w:rPr>
-              <w:t>יב5 שיעור5 אזרחות עם ניצן</w:t>
-            </w:r>
-          </w:p>
-          <w:p>
-            <w:pPr>
-              <w:spacing w:line="360" w:lineRule="auto"/>
-              <w:rPr>
-                <w:rtl/>
-              </w:rPr>
-            </w:pPr>
-            <w:r>
-              <w:rPr>
-                <w:rFonts w:hint="cs"/>
-                <w:rtl/>
-              </w:rPr>
-              <w:t>יב7 אנגלית עם דנית לומדים בחדר 135.</w:t>
-            </w:r>
-          </w:p>
-          <w:p>
-            <w:pPr>
-              <w:spacing w:line="360" w:lineRule="auto"/>
-              <w:rPr>
-                <w:rtl/>
-              </w:rPr>
-            </w:pPr>
-            <w:r>
-              <w:rPr>
-                <w:rFonts w:hint="cs"/>
-                <w:rtl/>
-              </w:rPr>
-              <w:t>יב11 שיעור2 אזרחות עם רחל.</w:t>
-            </w:r>
-            <w:r>
-              <w:rPr>
-                <w:rFonts w:hint="cs"/>
-                <w:rtl/>
-              </w:rPr>
-              <w:t xml:space="preserve"> מסיימים סוף שיעור4.</w:t>
-            </w:r>
-          </w:p>
-          <w:p>
-            <w:pPr>
-              <w:spacing w:line="360" w:lineRule="auto"/>
-              <w:rPr>
-                <w:rtl/>
-              </w:rPr>
-            </w:pPr>
-            <w:r>
-              <w:rPr>
-                <w:rFonts w:hint="cs"/>
-                <w:rtl/>
-              </w:rPr>
-              <w:t>יב12 מגיעים שיעור2</w:t>
-            </w:r>
+              <w:spacing w:line="360" w:lineRule="auto"/>
+              <w:rPr>
+                <w:rtl/>
+              </w:rPr>
+            </w:pPr>
+            <w:r>
+              <w:rPr>
+                <w:rFonts w:hint="cs"/>
+                <w:rtl/>
+              </w:rPr>
+              <w:t>יב3 שיעור4 אנגלית עם ערן.</w:t>
+            </w:r>
+          </w:p>
+          <w:p>
+            <w:pPr>
+              <w:spacing w:line="360" w:lineRule="auto"/>
+              <w:rPr>
+                <w:rtl/>
+              </w:rPr>
+            </w:pPr>
+            <w:r>
+              <w:rPr>
+                <w:rFonts w:hint="cs"/>
+                <w:rtl/>
+              </w:rPr>
+              <w:t>יב4 שיעור 4 לומדים בכיתה.</w:t>
+            </w:r>
+          </w:p>
+          <w:p>
+            <w:pPr>
+              <w:spacing w:line="360" w:lineRule="auto"/>
+              <w:rPr>
+                <w:strike/>
+                <w:rtl/>
+              </w:rPr>
+            </w:pPr>
+            <w:r>
+              <w:rPr>
+                <w:rFonts w:hint="cs"/>
+                <w:strike/>
+                <w:rtl/>
+              </w:rPr>
+              <w:t>יב5 לומדת כל היום בחדר 133 (כולל מתמט' עם שגית).</w:t>
+            </w:r>
+          </w:p>
+          <w:p>
+            <w:pPr>
+              <w:spacing w:line="360" w:lineRule="auto"/>
+              <w:rPr>
+                <w:rtl/>
+              </w:rPr>
+            </w:pPr>
+            <w:r>
+              <w:rPr>
+                <w:rFonts w:hint="cs"/>
+                <w:rtl/>
+              </w:rPr>
+              <w:t>יב6 לומדים כל היום בחדר 126. (כולל מתמט' עם ליאורה).</w:t>
+            </w:r>
+          </w:p>
+          <w:p>
+            <w:pPr>
+              <w:spacing w:line="360" w:lineRule="auto"/>
+              <w:rPr>
+                <w:rtl/>
+              </w:rPr>
+            </w:pPr>
+            <w:r>
+              <w:rPr>
+                <w:rFonts w:hint="cs"/>
+                <w:highlight w:val="green"/>
+                <w:rtl/>
+              </w:rPr>
+              <w:t xml:space="preserve">יב7 לומדים ספרות עם טליה בחדר 133, </w:t>
+            </w:r>
+            <w:r>
+              <w:rPr>
+                <w:rFonts w:hint="cs"/>
+                <w:highlight w:val="green"/>
+                <w:rtl/>
+              </w:rPr>
+              <w:t>אנגלית עם דנית בחדר 133</w:t>
+            </w:r>
+          </w:p>
+          <w:p>
+            <w:pPr>
+              <w:spacing w:line="360" w:lineRule="auto"/>
+              <w:rPr>
+                <w:rtl/>
+              </w:rPr>
+            </w:pPr>
+            <w:r>
+              <w:rPr>
+                <w:rFonts w:hint="cs"/>
+                <w:rtl/>
+              </w:rPr>
+              <w:t>יב8 מטלת ביצוע אזרחות עם ניצן בחדר מחשב ד'</w:t>
+            </w:r>
+            <w:r>
+              <w:rPr>
+                <w:rFonts w:hint="cs"/>
+                <w:rtl/>
+              </w:rPr>
+              <w:t>.      יב8 שיעורי מנע"ס עם גלי שיעור 4+5.</w:t>
+            </w:r>
+          </w:p>
+          <w:p>
+            <w:pPr>
+              <w:spacing w:line="360" w:lineRule="auto"/>
+            </w:pPr>
           </w:p>
         </w:tc>
       </w:tr>
@@ -1451,15 +1814,14 @@
     </w:p>
     <w:p>
       <w:pPr>
-        <w:spacing w:line="360" w:lineRule="auto"/>
-        <w:jc w:val="center"/>
         <w:rPr>
-          <w:b/>
-          <w:bCs/>
-          <w:color w:val="FF00FF"/>
-          <w:sz w:val="32"/>
-          <w:szCs w:val="32"/>
-          <w:u w:val="single"/>
+          <w:rtl/>
+        </w:rPr>
+      </w:pPr>
+    </w:p>
+    <w:p>
+      <w:pPr>
+        <w:rPr>
           <w:rtl/>
         </w:rPr>
       </w:pPr>
@@ -1480,16 +1842,16 @@
 <file path=word/numbering.xml><?xml version="1.0" encoding="utf-8"?>
 <w:numbering xmlns:wpc="http://schemas.microsoft.com/office/word/2010/wordprocessingCanvas" xmlns:cx="http://schemas.microsoft.com/office/drawing/2014/chartex" xmlns:cx1="http://schemas.microsoft.com/office/drawing/2015/9/8/chartex" xmlns:cx2="http://schemas.microsoft.com/office/drawing/2015/10/21/chartex" xmlns:cx3="http://schemas.microsoft.com/office/drawing/2016/5/9/chartex" xmlns:cx4="http://schemas.microsoft.com/office/drawing/2016/5/10/chartex" xmlns:cx5="http://schemas.microsoft.com/office/drawing/2016/5/11/chartex" xmlns:cx6="http://schemas.microsoft.com/office/drawing/2016/5/12/chartex" xmlns:cx7="http://schemas.microsoft.com/office/drawing/2016/5/13/chartex" xmlns:cx8="http://schemas.microsoft.com/office/drawing/2016/5/14/chartex" xmlns:mc="http://schemas.openxmlformats.org/markup-compatibility/2006" xmlns:aink="http://schemas.microsoft.com/office/drawing/2016/ink" xmlns:am3d="http://schemas.microsoft.com/office/drawing/2017/model3d" xmlns:o="urn:schemas-microsoft-com:office:office" xmlns:r="http://schemas.openxmlformats.org/officeDocument/2006/relationships" xmlns:m="http://schemas.openxmlformats.org/officeDocument/2006/math" xmlns:v="urn:schemas-microsoft-com:vml" xmlns:wp14="http://schemas.microsoft.com/office/word/2010/wordprocessingDrawing" xmlns:wp="http://schemas.openxmlformats.org/drawingml/2006/wordprocessingDrawing" xmlns:w10="urn:schemas-microsoft-com:office:word" xmlns:w="http://schemas.openxmlformats.org/wordprocessingml/2006/main" xmlns:w14="http://schemas.microsoft.com/office/word/2010/wordml" xmlns:w15="http://schemas.microsoft.com/office/word/2012/wordml" xmlns:w16cex="http://schemas.microsoft.com/office/word/2018/wordml/cex" xmlns:w16cid="http://schemas.microsoft.com/office/word/2016/wordml/cid" xmlns:w16="http://schemas.microsoft.com/office/word/2018/wordml" xmlns:w16sdtdh="http://schemas.microsoft.com/office/word/2020/wordml/sdtdatahash" xmlns:w16se="http://schemas.microsoft.com/office/word/2015/wordml/symex" xmlns:wpg="http://schemas.microsoft.com/office/word/2010/wordprocessingGroup" xmlns:wpi="http://schemas.microsoft.com/office/word/2010/wordprocessingInk" xmlns:wne="http://schemas.microsoft.com/office/word/2006/wordml" xmlns:wps="http://schemas.microsoft.com/office/word/2010/wordprocessingShape" mc:Ignorable="w14 w15 w16se w16cid w16 w16cex w16sdtdh wp14">
   <w:abstractNum w:abstractNumId="0" w15:restartNumberingAfterBreak="0">
-    <w:nsid w:val="32262333"/>
+    <w:nsid w:val="400248D9"/>
     <w:multiLevelType w:val="hybridMultilevel"/>
-    <w:tmpl w:val="127C9A22"/>
+    <w:tmpl w:val="076AD514"/>
     <w:lvl w:ilvl="0" w:tplc="0409000D">
       <w:start w:val="1"/>
       <w:numFmt w:val="bullet"/>
       <w:lvlText w:val=""/>
       <w:lvlJc w:val="left"/>
       <w:pPr>
-        <w:ind w:left="360" w:hanging="360"/>
+        <w:ind w:left="776" w:hanging="360"/>
       </w:pPr>
       <w:rPr>
         <w:rFonts w:ascii="Wingdings" w:hAnsi="Wingdings" w:hint="default"/>
@@ -1501,7 +1863,7 @@
       <w:lvlText w:val="o"/>
       <w:lvlJc w:val="left"/>
       <w:pPr>
-        <w:ind w:left="1080" w:hanging="360"/>
+        <w:ind w:left="1496" w:hanging="360"/>
       </w:pPr>
       <w:rPr>
         <w:rFonts w:ascii="Courier New" w:hAnsi="Courier New" w:cs="Courier New" w:hint="default"/>
@@ -1513,7 +1875,7 @@
       <w:lvlText w:val=""/>
       <w:lvlJc w:val="left"/>
       <w:pPr>
-        <w:ind w:left="1800" w:hanging="360"/>
+        <w:ind w:left="2216" w:hanging="360"/>
       </w:pPr>
       <w:rPr>
         <w:rFonts w:ascii="Wingdings" w:hAnsi="Wingdings" w:hint="default"/>
@@ -1525,7 +1887,7 @@
       <w:lvlText w:val=""/>
       <w:lvlJc w:val="left"/>
       <w:pPr>
-        <w:ind w:left="2520" w:hanging="360"/>
+        <w:ind w:left="2936" w:hanging="360"/>
       </w:pPr>
       <w:rPr>
         <w:rFonts w:ascii="Symbol" w:hAnsi="Symbol" w:hint="default"/>
@@ -1537,7 +1899,7 @@
       <w:lvlText w:val="o"/>
       <w:lvlJc w:val="left"/>
       <w:pPr>
-        <w:ind w:left="3240" w:hanging="360"/>
+        <w:ind w:left="3656" w:hanging="360"/>
       </w:pPr>
       <w:rPr>
         <w:rFonts w:ascii="Courier New" w:hAnsi="Courier New" w:cs="Courier New" w:hint="default"/>
@@ -1549,7 +1911,7 @@
       <w:lvlText w:val=""/>
       <w:lvlJc w:val="left"/>
       <w:pPr>
-        <w:ind w:left="3960" w:hanging="360"/>
+        <w:ind w:left="4376" w:hanging="360"/>
       </w:pPr>
       <w:rPr>
         <w:rFonts w:ascii="Wingdings" w:hAnsi="Wingdings" w:hint="default"/>
@@ -1561,7 +1923,7 @@
       <w:lvlText w:val=""/>
       <w:lvlJc w:val="left"/>
       <w:pPr>
-        <w:ind w:left="4680" w:hanging="360"/>
+        <w:ind w:left="5096" w:hanging="360"/>
       </w:pPr>
       <w:rPr>
         <w:rFonts w:ascii="Symbol" w:hAnsi="Symbol" w:hint="default"/>
@@ -1573,7 +1935,7 @@
       <w:lvlText w:val="o"/>
       <w:lvlJc w:val="left"/>
       <w:pPr>
-        <w:ind w:left="5400" w:hanging="360"/>
+        <w:ind w:left="5816" w:hanging="360"/>
       </w:pPr>
       <w:rPr>
         <w:rFonts w:ascii="Courier New" w:hAnsi="Courier New" w:cs="Courier New" w:hint="default"/>
@@ -1585,7 +1947,7 @@
       <w:lvlText w:val=""/>
       <w:lvlJc w:val="left"/>
       <w:pPr>
-        <w:ind w:left="6120" w:hanging="360"/>
+        <w:ind w:left="6536" w:hanging="360"/>
       </w:pPr>
       <w:rPr>
         <w:rFonts w:ascii="Wingdings" w:hAnsi="Wingdings" w:hint="default"/>
@@ -1992,7 +2354,7 @@
   <w:style w:type="paragraph" w:default="1" w:styleId="a">
     <w:name w:val="Normal"/>
     <w:qFormat/>
-    <w:rsid w:val="00525C9D"/>
+    <w:rsid w:val="007B024B"/>
     <w:pPr>
       <w:bidi/>
     </w:pPr>
@@ -2028,7 +2390,7 @@
     <w:name w:val="Table Grid"/>
     <w:basedOn w:val="a1"/>
     <w:uiPriority w:val="39"/>
-    <w:rsid w:val="00525C9D"/>
+    <w:rsid w:val="007B024B"/>
     <w:pPr>
       <w:spacing w:after="0" w:line="240" w:lineRule="auto"/>
     </w:pPr>
@@ -2048,7 +2410,7 @@
     <w:basedOn w:val="a"/>
     <w:uiPriority w:val="34"/>
     <w:qFormat/>
-    <w:rsid w:val="00525C9D"/>
+    <w:rsid w:val="007B024B"/>
     <w:pPr>
       <w:ind w:left="720"/>
       <w:contextualSpacing/>

</xml_diff>

<commit_message>
updated first.docx. 16.2.2022, 15:38:43
</commit_message>
<xml_diff>
--- a/first.docx
+++ b/first.docx
@@ -42,23 +42,1029 @@
           <w:u w:val="single"/>
           <w:rtl/>
         </w:rPr>
-        <w:t xml:space="preserve"> מערכת יום רביעי 16.2.2022</w:t>
+        <w:t xml:space="preserve"> מערכת יום חמישי </w:t>
+      </w:r>
+      <w:r>
+        <w:rPr>
+          <w:rFonts w:hint="cs"/>
+          <w:b/>
+          <w:bCs/>
+          <w:color w:val="2E74B5" w:themeColor="accent1" w:themeShade="BF"/>
+          <w:sz w:val="32"/>
+          <w:szCs w:val="32"/>
+          <w:u w:val="single"/>
+          <w:rtl/>
+        </w:rPr>
+        <w:t>17.2</w:t>
+      </w:r>
+    </w:p>
+    <w:p>
+      <w:pPr>
+        <w:rPr>
+          <w:color w:val="2E74B5" w:themeColor="accent1" w:themeShade="BF"/>
+          <w:u w:val="single"/>
+          <w:rtl/>
+        </w:rPr>
+      </w:pPr>
+      <w:r>
+        <w:rPr>
+          <w:rFonts w:asciiTheme="minorBidi" w:hAnsiTheme="minorBidi"/>
+          <w:b/>
+          <w:bCs/>
+          <w:color w:val="2E74B5" w:themeColor="accent1" w:themeShade="BF"/>
+          <w:u w:val="single"/>
+          <w:rtl/>
+        </w:rPr>
+        <w:t>מבחן אזרחות</w:t>
+      </w:r>
+      <w:r>
+        <w:rPr>
+          <w:rFonts w:asciiTheme="minorBidi" w:hAnsiTheme="minorBidi" w:hint="cs"/>
+          <w:b/>
+          <w:bCs/>
+          <w:color w:val="2E74B5" w:themeColor="accent1" w:themeShade="BF"/>
+          <w:u w:val="single"/>
+          <w:rtl/>
+        </w:rPr>
+        <w:t xml:space="preserve"> יב1-7+11+12</w:t>
       </w:r>
     </w:p>
     <w:tbl>
       <w:tblPr>
         <w:tblStyle w:val="a3"/>
         <w:bidiVisual/>
-        <w:tblW w:w="10354" w:type="dxa"/>
-        <w:tblInd w:w="140" w:type="dxa"/>
+        <w:tblW w:w="0" w:type="auto"/>
         <w:tblLook w:val="04A0" w:firstRow="1" w:lastRow="0" w:firstColumn="1" w:lastColumn="0" w:noHBand="0" w:noVBand="1"/>
       </w:tblPr>
       <w:tblGrid>
-        <w:gridCol w:w="1134"/>
-        <w:gridCol w:w="2688"/>
+        <w:gridCol w:w="1043"/>
+        <w:gridCol w:w="1043"/>
+        <w:gridCol w:w="1043"/>
+        <w:gridCol w:w="1043"/>
+        <w:gridCol w:w="1044"/>
+        <w:gridCol w:w="1044"/>
+        <w:gridCol w:w="1044"/>
+        <w:gridCol w:w="1044"/>
+        <w:gridCol w:w="1044"/>
+        <w:gridCol w:w="1044"/>
+      </w:tblGrid>
+      <w:tr>
+        <w:trPr>
+          <w:trHeight w:val="398"/>
+        </w:trPr>
+        <w:tc>
+          <w:tcPr>
+            <w:tcW w:w="1043" w:type="dxa"/>
+            <w:shd w:val="clear" w:color="auto" w:fill="FFFF00"/>
+          </w:tcPr>
+          <w:p>
+            <w:pPr>
+              <w:jc w:val="center"/>
+              <w:rPr>
+                <w:rtl/>
+              </w:rPr>
+            </w:pPr>
+          </w:p>
+        </w:tc>
+        <w:tc>
+          <w:tcPr>
+            <w:tcW w:w="1043" w:type="dxa"/>
+            <w:shd w:val="clear" w:color="auto" w:fill="FFFF00"/>
+          </w:tcPr>
+          <w:p>
+            <w:pPr>
+              <w:jc w:val="center"/>
+              <w:rPr>
+                <w:rtl/>
+              </w:rPr>
+            </w:pPr>
+            <w:r>
+              <w:rPr>
+                <w:rFonts w:hint="cs"/>
+                <w:rtl/>
+              </w:rPr>
+              <w:t>יב1</w:t>
+            </w:r>
+          </w:p>
+        </w:tc>
+        <w:tc>
+          <w:tcPr>
+            <w:tcW w:w="1043" w:type="dxa"/>
+            <w:shd w:val="clear" w:color="auto" w:fill="FFFF00"/>
+          </w:tcPr>
+          <w:p>
+            <w:pPr>
+              <w:jc w:val="center"/>
+              <w:rPr>
+                <w:rtl/>
+              </w:rPr>
+            </w:pPr>
+            <w:r>
+              <w:rPr>
+                <w:rFonts w:hint="cs"/>
+                <w:rtl/>
+              </w:rPr>
+              <w:t>יב2</w:t>
+            </w:r>
+          </w:p>
+        </w:tc>
+        <w:tc>
+          <w:tcPr>
+            <w:tcW w:w="1043" w:type="dxa"/>
+            <w:shd w:val="clear" w:color="auto" w:fill="FFFF00"/>
+          </w:tcPr>
+          <w:p>
+            <w:pPr>
+              <w:jc w:val="center"/>
+              <w:rPr>
+                <w:rtl/>
+              </w:rPr>
+            </w:pPr>
+            <w:r>
+              <w:rPr>
+                <w:rFonts w:hint="cs"/>
+                <w:rtl/>
+              </w:rPr>
+              <w:t>יב3</w:t>
+            </w:r>
+          </w:p>
+        </w:tc>
+        <w:tc>
+          <w:tcPr>
+            <w:tcW w:w="1044" w:type="dxa"/>
+            <w:shd w:val="clear" w:color="auto" w:fill="FFFF00"/>
+          </w:tcPr>
+          <w:p>
+            <w:pPr>
+              <w:jc w:val="center"/>
+              <w:rPr>
+                <w:rtl/>
+              </w:rPr>
+            </w:pPr>
+            <w:r>
+              <w:rPr>
+                <w:rFonts w:hint="cs"/>
+                <w:rtl/>
+              </w:rPr>
+              <w:t>יב4</w:t>
+            </w:r>
+          </w:p>
+        </w:tc>
+        <w:tc>
+          <w:tcPr>
+            <w:tcW w:w="1044" w:type="dxa"/>
+            <w:shd w:val="clear" w:color="auto" w:fill="FFFF00"/>
+          </w:tcPr>
+          <w:p>
+            <w:pPr>
+              <w:jc w:val="center"/>
+              <w:rPr>
+                <w:rtl/>
+              </w:rPr>
+            </w:pPr>
+            <w:r>
+              <w:rPr>
+                <w:rFonts w:hint="cs"/>
+                <w:rtl/>
+              </w:rPr>
+              <w:t>יב5</w:t>
+            </w:r>
+          </w:p>
+        </w:tc>
+        <w:tc>
+          <w:tcPr>
+            <w:tcW w:w="1044" w:type="dxa"/>
+            <w:shd w:val="clear" w:color="auto" w:fill="FFFF00"/>
+          </w:tcPr>
+          <w:p>
+            <w:pPr>
+              <w:jc w:val="center"/>
+              <w:rPr>
+                <w:rtl/>
+              </w:rPr>
+            </w:pPr>
+            <w:r>
+              <w:rPr>
+                <w:rFonts w:hint="cs"/>
+                <w:rtl/>
+              </w:rPr>
+              <w:t>יב6</w:t>
+            </w:r>
+          </w:p>
+        </w:tc>
+        <w:tc>
+          <w:tcPr>
+            <w:tcW w:w="1044" w:type="dxa"/>
+            <w:shd w:val="clear" w:color="auto" w:fill="FFFF00"/>
+          </w:tcPr>
+          <w:p>
+            <w:pPr>
+              <w:jc w:val="center"/>
+              <w:rPr>
+                <w:rtl/>
+              </w:rPr>
+            </w:pPr>
+            <w:r>
+              <w:rPr>
+                <w:rFonts w:hint="cs"/>
+                <w:rtl/>
+              </w:rPr>
+              <w:t>יב7</w:t>
+            </w:r>
+          </w:p>
+        </w:tc>
+        <w:tc>
+          <w:tcPr>
+            <w:tcW w:w="1044" w:type="dxa"/>
+            <w:shd w:val="clear" w:color="auto" w:fill="FFFF00"/>
+          </w:tcPr>
+          <w:p>
+            <w:pPr>
+              <w:jc w:val="center"/>
+              <w:rPr>
+                <w:rtl/>
+              </w:rPr>
+            </w:pPr>
+            <w:r>
+              <w:rPr>
+                <w:rFonts w:hint="cs"/>
+                <w:rtl/>
+              </w:rPr>
+              <w:t>יב11</w:t>
+            </w:r>
+          </w:p>
+        </w:tc>
+        <w:tc>
+          <w:tcPr>
+            <w:tcW w:w="1044" w:type="dxa"/>
+            <w:shd w:val="clear" w:color="auto" w:fill="FFFF00"/>
+          </w:tcPr>
+          <w:p>
+            <w:pPr>
+              <w:jc w:val="center"/>
+              <w:rPr>
+                <w:rtl/>
+              </w:rPr>
+            </w:pPr>
+            <w:r>
+              <w:rPr>
+                <w:rFonts w:hint="cs"/>
+                <w:rtl/>
+              </w:rPr>
+              <w:t>יב12</w:t>
+            </w:r>
+          </w:p>
+        </w:tc>
+      </w:tr>
+      <w:tr>
+        <w:trPr>
+          <w:trHeight w:val="398"/>
+        </w:trPr>
+        <w:tc>
+          <w:tcPr>
+            <w:tcW w:w="1043" w:type="dxa"/>
+            <w:shd w:val="clear" w:color="auto" w:fill="FFFF00"/>
+          </w:tcPr>
+          <w:p>
+            <w:pPr>
+              <w:jc w:val="center"/>
+              <w:rPr>
+                <w:rtl/>
+              </w:rPr>
+            </w:pPr>
+            <w:r>
+              <w:rPr>
+                <w:rFonts w:hint="cs"/>
+                <w:rtl/>
+              </w:rPr>
+              <w:t>שיעור2</w:t>
+            </w:r>
+          </w:p>
+        </w:tc>
+        <w:tc>
+          <w:tcPr>
+            <w:tcW w:w="1043" w:type="dxa"/>
+          </w:tcPr>
+          <w:p>
+            <w:pPr>
+              <w:jc w:val="center"/>
+              <w:rPr>
+                <w:rtl/>
+              </w:rPr>
+            </w:pPr>
+            <w:r>
+              <w:rPr>
+                <w:rFonts w:hint="cs"/>
+                <w:rtl/>
+              </w:rPr>
+              <w:t>שונית</w:t>
+            </w:r>
+          </w:p>
+        </w:tc>
+        <w:tc>
+          <w:tcPr>
+            <w:tcW w:w="1043" w:type="dxa"/>
+          </w:tcPr>
+          <w:p>
+            <w:pPr>
+              <w:jc w:val="center"/>
+              <w:rPr>
+                <w:rtl/>
+              </w:rPr>
+            </w:pPr>
+            <w:r>
+              <w:rPr>
+                <w:rFonts w:hint="cs"/>
+                <w:rtl/>
+              </w:rPr>
+              <w:t>קארן</w:t>
+            </w:r>
+          </w:p>
+        </w:tc>
+        <w:tc>
+          <w:tcPr>
+            <w:tcW w:w="1043" w:type="dxa"/>
+          </w:tcPr>
+          <w:p>
+            <w:pPr>
+              <w:jc w:val="center"/>
+              <w:rPr>
+                <w:rtl/>
+              </w:rPr>
+            </w:pPr>
+            <w:r>
+              <w:rPr>
+                <w:rFonts w:hint="cs"/>
+                <w:rtl/>
+              </w:rPr>
+              <w:t>ערן</w:t>
+            </w:r>
+          </w:p>
+        </w:tc>
+        <w:tc>
+          <w:tcPr>
+            <w:tcW w:w="1044" w:type="dxa"/>
+          </w:tcPr>
+          <w:p>
+            <w:pPr>
+              <w:jc w:val="center"/>
+              <w:rPr>
+                <w:rtl/>
+              </w:rPr>
+            </w:pPr>
+            <w:r>
+              <w:rPr>
+                <w:rFonts w:hint="cs"/>
+                <w:rtl/>
+              </w:rPr>
+              <w:t>ריטה</w:t>
+            </w:r>
+          </w:p>
+        </w:tc>
+        <w:tc>
+          <w:tcPr>
+            <w:tcW w:w="1044" w:type="dxa"/>
+          </w:tcPr>
+          <w:p>
+            <w:pPr>
+              <w:jc w:val="center"/>
+              <w:rPr>
+                <w:rtl/>
+              </w:rPr>
+            </w:pPr>
+            <w:r>
+              <w:rPr>
+                <w:rFonts w:hint="cs"/>
+                <w:rtl/>
+              </w:rPr>
+              <w:t>ריקי</w:t>
+            </w:r>
+          </w:p>
+        </w:tc>
+        <w:tc>
+          <w:tcPr>
+            <w:tcW w:w="1044" w:type="dxa"/>
+          </w:tcPr>
+          <w:p>
+            <w:pPr>
+              <w:jc w:val="center"/>
+              <w:rPr>
+                <w:rtl/>
+              </w:rPr>
+            </w:pPr>
+            <w:r>
+              <w:rPr>
+                <w:rFonts w:hint="cs"/>
+                <w:rtl/>
+              </w:rPr>
+              <w:t>שלומית</w:t>
+            </w:r>
+          </w:p>
+        </w:tc>
+        <w:tc>
+          <w:tcPr>
+            <w:tcW w:w="1044" w:type="dxa"/>
+          </w:tcPr>
+          <w:p>
+            <w:pPr>
+              <w:jc w:val="center"/>
+              <w:rPr>
+                <w:rtl/>
+              </w:rPr>
+            </w:pPr>
+            <w:r>
+              <w:rPr>
+                <w:rFonts w:hint="cs"/>
+                <w:rtl/>
+              </w:rPr>
+              <w:t>דנית</w:t>
+            </w:r>
+          </w:p>
+        </w:tc>
+        <w:tc>
+          <w:tcPr>
+            <w:tcW w:w="1044" w:type="dxa"/>
+          </w:tcPr>
+          <w:p>
+            <w:pPr>
+              <w:jc w:val="center"/>
+              <w:rPr>
+                <w:rtl/>
+              </w:rPr>
+            </w:pPr>
+            <w:r>
+              <w:rPr>
+                <w:rFonts w:hint="cs"/>
+                <w:rtl/>
+              </w:rPr>
+              <w:t>זהר</w:t>
+            </w:r>
+          </w:p>
+        </w:tc>
+        <w:tc>
+          <w:tcPr>
+            <w:tcW w:w="1044" w:type="dxa"/>
+          </w:tcPr>
+          <w:p>
+            <w:pPr>
+              <w:jc w:val="center"/>
+              <w:rPr>
+                <w:rtl/>
+              </w:rPr>
+            </w:pPr>
+            <w:r>
+              <w:rPr>
+                <w:rFonts w:hint="cs"/>
+                <w:rtl/>
+              </w:rPr>
+              <w:t>רועי</w:t>
+            </w:r>
+          </w:p>
+        </w:tc>
+      </w:tr>
+      <w:tr>
+        <w:trPr>
+          <w:trHeight w:val="398"/>
+        </w:trPr>
+        <w:tc>
+          <w:tcPr>
+            <w:tcW w:w="1043" w:type="dxa"/>
+            <w:shd w:val="clear" w:color="auto" w:fill="FFFF00"/>
+          </w:tcPr>
+          <w:p>
+            <w:pPr>
+              <w:jc w:val="center"/>
+              <w:rPr>
+                <w:rtl/>
+              </w:rPr>
+            </w:pPr>
+            <w:r>
+              <w:rPr>
+                <w:rFonts w:hint="cs"/>
+                <w:rtl/>
+              </w:rPr>
+              <w:t>שיעור3</w:t>
+            </w:r>
+          </w:p>
+        </w:tc>
+        <w:tc>
+          <w:tcPr>
+            <w:tcW w:w="1043" w:type="dxa"/>
+          </w:tcPr>
+          <w:p>
+            <w:pPr>
+              <w:jc w:val="center"/>
+              <w:rPr>
+                <w:rtl/>
+              </w:rPr>
+            </w:pPr>
+            <w:r>
+              <w:rPr>
+                <w:rFonts w:hint="cs"/>
+                <w:rtl/>
+              </w:rPr>
+              <w:t>מרינה</w:t>
+            </w:r>
+          </w:p>
+        </w:tc>
+        <w:tc>
+          <w:tcPr>
+            <w:tcW w:w="1043" w:type="dxa"/>
+          </w:tcPr>
+          <w:p>
+            <w:pPr>
+              <w:jc w:val="center"/>
+              <w:rPr>
+                <w:rtl/>
+              </w:rPr>
+            </w:pPr>
+            <w:r>
+              <w:rPr>
+                <w:rFonts w:hint="cs"/>
+                <w:rtl/>
+              </w:rPr>
+              <w:t>טליה</w:t>
+            </w:r>
+          </w:p>
+        </w:tc>
+        <w:tc>
+          <w:tcPr>
+            <w:tcW w:w="1043" w:type="dxa"/>
+          </w:tcPr>
+          <w:p>
+            <w:pPr>
+              <w:jc w:val="center"/>
+              <w:rPr>
+                <w:rtl/>
+              </w:rPr>
+            </w:pPr>
+            <w:r>
+              <w:rPr>
+                <w:rFonts w:hint="cs"/>
+                <w:rtl/>
+              </w:rPr>
+              <w:t>דור</w:t>
+            </w:r>
+          </w:p>
+        </w:tc>
+        <w:tc>
+          <w:tcPr>
+            <w:tcW w:w="1044" w:type="dxa"/>
+          </w:tcPr>
+          <w:p>
+            <w:pPr>
+              <w:jc w:val="center"/>
+              <w:rPr>
+                <w:rtl/>
+              </w:rPr>
+            </w:pPr>
+            <w:r>
+              <w:rPr>
+                <w:rFonts w:hint="cs"/>
+                <w:rtl/>
+              </w:rPr>
+              <w:t>אייל</w:t>
+            </w:r>
+          </w:p>
+        </w:tc>
+        <w:tc>
+          <w:tcPr>
+            <w:tcW w:w="1044" w:type="dxa"/>
+          </w:tcPr>
+          <w:p>
+            <w:pPr>
+              <w:jc w:val="center"/>
+              <w:rPr>
+                <w:rtl/>
+              </w:rPr>
+            </w:pPr>
+            <w:r>
+              <w:rPr>
+                <w:rFonts w:hint="cs"/>
+                <w:rtl/>
+              </w:rPr>
+              <w:t>ניצן</w:t>
+            </w:r>
+          </w:p>
+        </w:tc>
+        <w:tc>
+          <w:tcPr>
+            <w:tcW w:w="1044" w:type="dxa"/>
+          </w:tcPr>
+          <w:p>
+            <w:pPr>
+              <w:jc w:val="center"/>
+              <w:rPr>
+                <w:rtl/>
+              </w:rPr>
+            </w:pPr>
+            <w:r>
+              <w:rPr>
+                <w:rFonts w:hint="cs"/>
+                <w:rtl/>
+              </w:rPr>
+              <w:t>תמר</w:t>
+            </w:r>
+          </w:p>
+        </w:tc>
+        <w:tc>
+          <w:tcPr>
+            <w:tcW w:w="1044" w:type="dxa"/>
+          </w:tcPr>
+          <w:p>
+            <w:pPr>
+              <w:jc w:val="center"/>
+              <w:rPr>
+                <w:rtl/>
+              </w:rPr>
+            </w:pPr>
+            <w:r>
+              <w:rPr>
+                <w:rFonts w:hint="cs"/>
+                <w:rtl/>
+              </w:rPr>
+              <w:t>ליטל</w:t>
+            </w:r>
+          </w:p>
+        </w:tc>
+        <w:tc>
+          <w:tcPr>
+            <w:tcW w:w="1044" w:type="dxa"/>
+          </w:tcPr>
+          <w:p>
+            <w:pPr>
+              <w:jc w:val="center"/>
+              <w:rPr>
+                <w:rtl/>
+              </w:rPr>
+            </w:pPr>
+            <w:r>
+              <w:rPr>
+                <w:rFonts w:hint="cs"/>
+                <w:rtl/>
+              </w:rPr>
+              <w:t>כרמלה</w:t>
+            </w:r>
+          </w:p>
+        </w:tc>
+        <w:tc>
+          <w:tcPr>
+            <w:tcW w:w="1044" w:type="dxa"/>
+          </w:tcPr>
+          <w:p>
+            <w:pPr>
+              <w:jc w:val="center"/>
+              <w:rPr>
+                <w:rtl/>
+              </w:rPr>
+            </w:pPr>
+            <w:r>
+              <w:rPr>
+                <w:rFonts w:hint="cs"/>
+                <w:rtl/>
+              </w:rPr>
+              <w:t>אורי</w:t>
+            </w:r>
+          </w:p>
+        </w:tc>
+      </w:tr>
+      <w:tr>
+        <w:trPr>
+          <w:trHeight w:val="398"/>
+        </w:trPr>
+        <w:tc>
+          <w:tcPr>
+            <w:tcW w:w="1043" w:type="dxa"/>
+            <w:shd w:val="clear" w:color="auto" w:fill="FFFF00"/>
+          </w:tcPr>
+          <w:p>
+            <w:pPr>
+              <w:jc w:val="center"/>
+              <w:rPr>
+                <w:rtl/>
+              </w:rPr>
+            </w:pPr>
+            <w:r>
+              <w:rPr>
+                <w:rFonts w:hint="cs"/>
+                <w:rtl/>
+              </w:rPr>
+              <w:t>שיעור4</w:t>
+            </w:r>
+          </w:p>
+        </w:tc>
+        <w:tc>
+          <w:tcPr>
+            <w:tcW w:w="1043" w:type="dxa"/>
+          </w:tcPr>
+          <w:p>
+            <w:pPr>
+              <w:jc w:val="center"/>
+              <w:rPr>
+                <w:rtl/>
+              </w:rPr>
+            </w:pPr>
+            <w:r>
+              <w:rPr>
+                <w:rFonts w:hint="cs"/>
+                <w:rtl/>
+              </w:rPr>
+              <w:t>מרינה</w:t>
+            </w:r>
+          </w:p>
+        </w:tc>
+        <w:tc>
+          <w:tcPr>
+            <w:tcW w:w="1043" w:type="dxa"/>
+          </w:tcPr>
+          <w:p>
+            <w:pPr>
+              <w:jc w:val="center"/>
+              <w:rPr>
+                <w:rtl/>
+              </w:rPr>
+            </w:pPr>
+            <w:r>
+              <w:rPr>
+                <w:rFonts w:hint="cs"/>
+                <w:rtl/>
+              </w:rPr>
+              <w:t>ליטל</w:t>
+            </w:r>
+          </w:p>
+        </w:tc>
+        <w:tc>
+          <w:tcPr>
+            <w:tcW w:w="1043" w:type="dxa"/>
+          </w:tcPr>
+          <w:p>
+            <w:pPr>
+              <w:jc w:val="center"/>
+              <w:rPr>
+                <w:rtl/>
+              </w:rPr>
+            </w:pPr>
+            <w:r>
+              <w:rPr>
+                <w:rFonts w:hint="cs"/>
+                <w:rtl/>
+              </w:rPr>
+              <w:t>דור</w:t>
+            </w:r>
+          </w:p>
+        </w:tc>
+        <w:tc>
+          <w:tcPr>
+            <w:tcW w:w="1044" w:type="dxa"/>
+          </w:tcPr>
+          <w:p>
+            <w:pPr>
+              <w:jc w:val="center"/>
+              <w:rPr>
+                <w:rtl/>
+              </w:rPr>
+            </w:pPr>
+            <w:r>
+              <w:rPr>
+                <w:rFonts w:hint="cs"/>
+                <w:rtl/>
+              </w:rPr>
+              <w:t>אייל</w:t>
+            </w:r>
+          </w:p>
+        </w:tc>
+        <w:tc>
+          <w:tcPr>
+            <w:tcW w:w="1044" w:type="dxa"/>
+          </w:tcPr>
+          <w:p>
+            <w:pPr>
+              <w:jc w:val="center"/>
+              <w:rPr>
+                <w:rtl/>
+              </w:rPr>
+            </w:pPr>
+            <w:r>
+              <w:rPr>
+                <w:rFonts w:hint="cs"/>
+                <w:rtl/>
+              </w:rPr>
+              <w:t>ניצן</w:t>
+            </w:r>
+          </w:p>
+        </w:tc>
+        <w:tc>
+          <w:tcPr>
+            <w:tcW w:w="1044" w:type="dxa"/>
+          </w:tcPr>
+          <w:p>
+            <w:pPr>
+              <w:jc w:val="center"/>
+              <w:rPr>
+                <w:rtl/>
+              </w:rPr>
+            </w:pPr>
+            <w:r>
+              <w:rPr>
+                <w:rFonts w:hint="cs"/>
+                <w:rtl/>
+              </w:rPr>
+              <w:t>תמר</w:t>
+            </w:r>
+          </w:p>
+        </w:tc>
+        <w:tc>
+          <w:tcPr>
+            <w:tcW w:w="1044" w:type="dxa"/>
+          </w:tcPr>
+          <w:p>
+            <w:pPr>
+              <w:jc w:val="center"/>
+              <w:rPr>
+                <w:rtl/>
+              </w:rPr>
+            </w:pPr>
+            <w:proofErr w:type="spellStart"/>
+            <w:r>
+              <w:rPr>
+                <w:rFonts w:hint="cs"/>
+                <w:rtl/>
+              </w:rPr>
+              <w:t>גשרמו</w:t>
+            </w:r>
+            <w:proofErr w:type="spellEnd"/>
+          </w:p>
+        </w:tc>
+        <w:tc>
+          <w:tcPr>
+            <w:tcW w:w="1044" w:type="dxa"/>
+          </w:tcPr>
+          <w:p>
+            <w:pPr>
+              <w:jc w:val="center"/>
+              <w:rPr>
+                <w:rtl/>
+              </w:rPr>
+            </w:pPr>
+            <w:r>
+              <w:rPr>
+                <w:rFonts w:hint="cs"/>
+                <w:rtl/>
+              </w:rPr>
+              <w:t>כרמלה</w:t>
+            </w:r>
+          </w:p>
+        </w:tc>
+        <w:tc>
+          <w:tcPr>
+            <w:tcW w:w="1044" w:type="dxa"/>
+          </w:tcPr>
+          <w:p>
+            <w:pPr>
+              <w:jc w:val="center"/>
+              <w:rPr>
+                <w:rtl/>
+              </w:rPr>
+            </w:pPr>
+            <w:r>
+              <w:rPr>
+                <w:rFonts w:hint="cs"/>
+                <w:rtl/>
+              </w:rPr>
+              <w:t>אפרת</w:t>
+            </w:r>
+          </w:p>
+        </w:tc>
+      </w:tr>
+    </w:tbl>
+    <w:p>
+      <w:pPr>
+        <w:jc w:val="center"/>
+        <w:rPr>
+          <w:b/>
+          <w:bCs/>
+          <w:rtl/>
+        </w:rPr>
+      </w:pPr>
+      <w:r>
+        <w:rPr>
+          <w:rFonts w:hint="cs"/>
+          <w:b/>
+          <w:bCs/>
+          <w:rtl/>
+        </w:rPr>
+        <w:t>עונים</w:t>
+      </w:r>
+      <w:r>
+        <w:rPr>
+          <w:rFonts w:hint="cs"/>
+          <w:b/>
+          <w:bCs/>
+          <w:rtl/>
+        </w:rPr>
+        <w:t xml:space="preserve"> על שאלות </w:t>
+      </w:r>
+      <w:r>
+        <w:rPr>
+          <w:rFonts w:hint="cs"/>
+          <w:b/>
+          <w:bCs/>
+          <w:rtl/>
+        </w:rPr>
+        <w:t>צוות אזרחות</w:t>
+      </w:r>
+      <w:r>
+        <w:rPr>
+          <w:rFonts w:hint="cs"/>
+          <w:b/>
+          <w:bCs/>
+          <w:rtl/>
+        </w:rPr>
+        <w:t xml:space="preserve"> : גליה ורחל</w:t>
+      </w:r>
+    </w:p>
+    <w:p>
+      <w:pPr>
+        <w:jc w:val="center"/>
+        <w:rPr>
+          <w:b/>
+          <w:bCs/>
+          <w:rtl/>
+        </w:rPr>
+      </w:pPr>
+      <w:r>
+        <w:rPr>
+          <w:rFonts w:hint="cs"/>
+          <w:b/>
+          <w:bCs/>
+          <w:rtl/>
+        </w:rPr>
+        <w:t xml:space="preserve">משגיח לחדר </w:t>
+      </w:r>
+      <w:r>
+        <w:rPr>
+          <w:rFonts w:hint="cs"/>
+          <w:b/>
+          <w:bCs/>
+          <w:color w:val="FF0000"/>
+          <w:rtl/>
+        </w:rPr>
+        <w:t xml:space="preserve">מחשב ד' </w:t>
+      </w:r>
+      <w:r>
+        <w:rPr>
+          <w:rFonts w:hint="cs"/>
+          <w:b/>
+          <w:bCs/>
+          <w:rtl/>
+        </w:rPr>
+        <w:t xml:space="preserve">: שיעור2 עמית רייכמן.     שיעור3 אלי כזום      שיעור4 יעקב </w:t>
+      </w:r>
+      <w:proofErr w:type="spellStart"/>
+      <w:r>
+        <w:rPr>
+          <w:rFonts w:hint="cs"/>
+          <w:b/>
+          <w:bCs/>
+          <w:rtl/>
+        </w:rPr>
+        <w:t>הרנוי</w:t>
+      </w:r>
+      <w:proofErr w:type="spellEnd"/>
+      <w:r>
+        <w:rPr>
+          <w:rFonts w:hint="cs"/>
+          <w:b/>
+          <w:bCs/>
+          <w:rtl/>
+        </w:rPr>
+        <w:t>.</w:t>
+      </w:r>
+    </w:p>
+    <w:p>
+      <w:pPr>
+        <w:jc w:val="center"/>
+        <w:rPr>
+          <w:b/>
+          <w:bCs/>
+          <w:rtl/>
+        </w:rPr>
+      </w:pPr>
+    </w:p>
+    <w:tbl>
+      <w:tblPr>
+        <w:tblStyle w:val="a3"/>
+        <w:bidiVisual/>
+        <w:tblW w:w="10616" w:type="dxa"/>
+        <w:tblInd w:w="13" w:type="dxa"/>
+        <w:tblLook w:val="04A0" w:firstRow="1" w:lastRow="0" w:firstColumn="1" w:lastColumn="0" w:noHBand="0" w:noVBand="1"/>
+      </w:tblPr>
+      <w:tblGrid>
+        <w:gridCol w:w="1126"/>
+        <w:gridCol w:w="2823"/>
         <w:gridCol w:w="1842"/>
         <w:gridCol w:w="1984"/>
-        <w:gridCol w:w="2706"/>
+        <w:gridCol w:w="2841"/>
       </w:tblGrid>
       <w:tr>
         <w:trPr>
@@ -66,7 +1072,7 @@
         </w:trPr>
         <w:tc>
           <w:tcPr>
-            <w:tcW w:w="1134" w:type="dxa"/>
+            <w:tcW w:w="1126" w:type="dxa"/>
             <w:tcBorders>
               <w:top w:val="thickThinSmallGap" w:sz="24" w:space="0" w:color="000000"/>
               <w:left w:val="thinThickSmallGap" w:sz="24" w:space="0" w:color="000000"/>
@@ -91,7 +1097,7 @@
         </w:tc>
         <w:tc>
           <w:tcPr>
-            <w:tcW w:w="9220" w:type="dxa"/>
+            <w:tcW w:w="9490" w:type="dxa"/>
             <w:gridSpan w:val="4"/>
             <w:tcBorders>
               <w:top w:val="thickThinSmallGap" w:sz="24" w:space="0" w:color="000000"/>
@@ -106,32 +1112,172 @@
                 <w:ilvl w:val="0"/>
                 <w:numId w:val="1"/>
               </w:numPr>
-              <w:spacing w:line="276" w:lineRule="auto"/>
-              <w:rPr>
-                <w:b/>
-                <w:bCs/>
-                <w:rtl/>
-              </w:rPr>
-            </w:pPr>
-            <w:r>
-              <w:rPr>
-                <w:rFonts w:hint="cs"/>
-                <w:sz w:val="24"/>
-                <w:szCs w:val="24"/>
-                <w:rtl/>
-              </w:rPr>
-              <w:t>ספריה סגורה מהשעה 10.15-14.30</w:t>
+              <w:spacing w:line="360" w:lineRule="auto"/>
+              <w:rPr>
+                <w:b/>
+                <w:bCs/>
+              </w:rPr>
+            </w:pPr>
+            <w:r>
+              <w:rPr>
+                <w:rFonts w:hint="cs"/>
+                <w:b/>
+                <w:bCs/>
+                <w:rtl/>
+              </w:rPr>
+              <w:t>פעילות מגמת פיסיקה</w:t>
+            </w:r>
+            <w:r>
+              <w:rPr>
+                <w:rFonts w:hint="cs"/>
+                <w:b/>
+                <w:bCs/>
+                <w:rtl/>
+              </w:rPr>
+              <w:t xml:space="preserve"> יא</w:t>
+            </w:r>
+            <w:r>
+              <w:rPr>
+                <w:rFonts w:hint="cs"/>
+                <w:b/>
+                <w:bCs/>
+                <w:rtl/>
+              </w:rPr>
+              <w:t xml:space="preserve">' </w:t>
+            </w:r>
+            <w:r>
+              <w:rPr>
+                <w:b/>
+                <w:bCs/>
+                <w:rtl/>
+              </w:rPr>
+              <w:t>–</w:t>
+            </w:r>
+            <w:r>
+              <w:rPr>
+                <w:rFonts w:hint="cs"/>
+                <w:b/>
+                <w:bCs/>
+                <w:rtl/>
+              </w:rPr>
+              <w:t xml:space="preserve"> יציאה </w:t>
+            </w:r>
+            <w:proofErr w:type="spellStart"/>
+            <w:r>
+              <w:rPr>
+                <w:rFonts w:hint="cs"/>
+                <w:b/>
+                <w:bCs/>
+                <w:rtl/>
+              </w:rPr>
+              <w:t>לקרית</w:t>
+            </w:r>
+            <w:proofErr w:type="spellEnd"/>
+            <w:r>
+              <w:rPr>
+                <w:rFonts w:hint="cs"/>
+                <w:b/>
+                <w:bCs/>
+                <w:rtl/>
+              </w:rPr>
+              <w:t xml:space="preserve"> ענבים</w:t>
+            </w:r>
+            <w:r>
+              <w:rPr>
+                <w:rFonts w:hint="cs"/>
+                <w:b/>
+                <w:bCs/>
+                <w:rtl/>
+              </w:rPr>
+              <w:t xml:space="preserve"> בשעה</w:t>
+            </w:r>
+            <w:r>
+              <w:rPr>
+                <w:rFonts w:hint="cs"/>
+                <w:b/>
+                <w:bCs/>
+                <w:rtl/>
+              </w:rPr>
+              <w:t xml:space="preserve"> 8.00-15.00 </w:t>
+            </w:r>
+            <w:r>
+              <w:rPr>
+                <w:rFonts w:hint="cs"/>
+                <w:b/>
+                <w:bCs/>
+                <w:rtl/>
+              </w:rPr>
+              <w:t xml:space="preserve"> בליווי</w:t>
+            </w:r>
+            <w:r>
+              <w:rPr>
+                <w:rFonts w:hint="cs"/>
+                <w:b/>
+                <w:bCs/>
+                <w:rtl/>
+              </w:rPr>
+              <w:t xml:space="preserve"> אופיר ק. יובל אריה.</w:t>
+            </w:r>
+          </w:p>
+          <w:p>
+            <w:pPr>
+              <w:pStyle w:val="a4"/>
+              <w:numPr>
+                <w:ilvl w:val="0"/>
+                <w:numId w:val="1"/>
+              </w:numPr>
+              <w:spacing w:line="360" w:lineRule="auto"/>
+              <w:rPr>
+                <w:b/>
+                <w:bCs/>
+                <w:rtl/>
+              </w:rPr>
+            </w:pPr>
+            <w:r>
+              <w:rPr>
+                <w:rFonts w:hint="cs"/>
+                <w:b/>
+                <w:bCs/>
+                <w:rtl/>
+              </w:rPr>
+              <w:t xml:space="preserve">בגרות מתמטיקה </w:t>
+            </w:r>
+            <w:r>
+              <w:rPr>
+                <w:b/>
+                <w:bCs/>
+                <w:rtl/>
+              </w:rPr>
+              <w:t>–</w:t>
+            </w:r>
+            <w:r>
+              <w:rPr>
+                <w:rFonts w:hint="cs"/>
+                <w:b/>
+                <w:bCs/>
+                <w:rtl/>
+              </w:rPr>
+              <w:t xml:space="preserve"> מועד נבצרים בשעות 10.30-16.00 בחדר 223. </w:t>
+            </w:r>
+            <w:r>
+              <w:rPr>
+                <w:rFonts w:hint="cs"/>
+                <w:b/>
+                <w:bCs/>
+                <w:rtl/>
+              </w:rPr>
+              <w:t xml:space="preserve">   </w:t>
             </w:r>
           </w:p>
         </w:tc>
       </w:tr>
       <w:tr>
         <w:trPr>
-          <w:trHeight w:val="1047"/>
+          <w:trHeight w:val="786"/>
         </w:trPr>
         <w:tc>
           <w:tcPr>
-            <w:tcW w:w="1134" w:type="dxa"/>
+            <w:tcW w:w="1126" w:type="dxa"/>
             <w:tcBorders>
               <w:top w:val="thickThinSmallGap" w:sz="24" w:space="0" w:color="000000"/>
               <w:left w:val="thinThickSmallGap" w:sz="24" w:space="0" w:color="000000"/>
@@ -168,7 +1314,7 @@
         </w:tc>
         <w:tc>
           <w:tcPr>
-            <w:tcW w:w="2688" w:type="dxa"/>
+            <w:tcW w:w="2823" w:type="dxa"/>
             <w:tcBorders>
               <w:top w:val="thickThinSmallGap" w:sz="24" w:space="0" w:color="000000"/>
               <w:right w:val="thickThinSmallGap" w:sz="24" w:space="0" w:color="000000"/>
@@ -392,7 +1538,18 @@
                 <w:szCs w:val="20"/>
                 <w:rtl/>
               </w:rPr>
-              <w:t>שונית</w:t>
+              <w:t>אורי נווה</w:t>
+            </w:r>
+            <w:r>
+              <w:rPr>
+                <w:rFonts w:hint="cs"/>
+                <w:b/>
+                <w:bCs/>
+                <w:sz w:val="20"/>
+                <w:szCs w:val="20"/>
+                <w:rtl/>
+              </w:rPr>
+              <w:t xml:space="preserve"> </w:t>
             </w:r>
           </w:p>
           <w:p>
@@ -415,7 +1572,18 @@
                 <w:szCs w:val="20"/>
                 <w:rtl/>
               </w:rPr>
-              <w:t>ליה</w:t>
+              <w:t>לי</w:t>
+            </w:r>
+            <w:r>
+              <w:rPr>
+                <w:rFonts w:hint="cs"/>
+                <w:b/>
+                <w:bCs/>
+                <w:sz w:val="20"/>
+                <w:szCs w:val="20"/>
+                <w:rtl/>
+              </w:rPr>
+              <w:t>אורה אבל</w:t>
             </w:r>
           </w:p>
           <w:p>
@@ -438,7 +1606,7 @@
                 <w:szCs w:val="20"/>
                 <w:rtl/>
               </w:rPr>
-              <w:t>חנה</w:t>
+              <w:t>שרית פ.</w:t>
             </w:r>
           </w:p>
           <w:p>
@@ -459,11 +1627,23 @@
                 <w:bCs/>
                 <w:sz w:val="20"/>
                 <w:szCs w:val="20"/>
-                <w:highlight w:val="green"/>
-                <w:rtl/>
-              </w:rPr>
-              <w:t>בתיה</w:t>
-            </w:r>
+                <w:rtl/>
+              </w:rPr>
+              <w:t xml:space="preserve">שלומית </w:t>
+            </w:r>
+            <w:proofErr w:type="spellStart"/>
+            <w:r>
+              <w:rPr>
+                <w:rFonts w:hint="cs"/>
+                <w:b/>
+                <w:bCs/>
+                <w:sz w:val="20"/>
+                <w:szCs w:val="20"/>
+                <w:rtl/>
+              </w:rPr>
+              <w:t>גרשקוביץ</w:t>
+            </w:r>
+            <w:proofErr w:type="spellEnd"/>
           </w:p>
           <w:p>
             <w:pPr>
@@ -483,10 +1663,9 @@
                 <w:bCs/>
                 <w:sz w:val="20"/>
                 <w:szCs w:val="20"/>
-                <w:highlight w:val="green"/>
-                <w:rtl/>
-              </w:rPr>
-              <w:t>יהודית</w:t>
+                <w:rtl/>
+              </w:rPr>
+              <w:t>אלי כזום</w:t>
             </w:r>
           </w:p>
           <w:p>
@@ -555,7 +1734,7 @@
                 <w:szCs w:val="20"/>
                 <w:rtl/>
               </w:rPr>
-              <w:t>עמית רייכמן</w:t>
+              <w:t>שרית פונט</w:t>
             </w:r>
           </w:p>
           <w:p>
@@ -578,7 +1757,7 @@
                 <w:szCs w:val="20"/>
                 <w:rtl/>
               </w:rPr>
-              <w:t>יונית עמית</w:t>
+              <w:t>דור</w:t>
             </w:r>
           </w:p>
           <w:p>
@@ -601,7 +1780,7 @@
                 <w:szCs w:val="20"/>
                 <w:rtl/>
               </w:rPr>
-              <w:t>איילה נאמני</w:t>
+              <w:t>שחר יפרח</w:t>
             </w:r>
           </w:p>
           <w:p>
@@ -624,7 +1803,7 @@
                 <w:szCs w:val="20"/>
                 <w:rtl/>
               </w:rPr>
-              <w:t>ורד צרפתי</w:t>
+              <w:t>שונית הרוש</w:t>
             </w:r>
           </w:p>
           <w:p>
@@ -647,25 +1826,26 @@
                 <w:szCs w:val="20"/>
                 <w:rtl/>
               </w:rPr>
-              <w:t xml:space="preserve">טליה </w:t>
-            </w:r>
-          </w:p>
-          <w:p>
-            <w:pPr>
-              <w:spacing w:line="276" w:lineRule="auto"/>
-              <w:rPr>
-                <w:b/>
-                <w:bCs/>
-                <w:sz w:val="20"/>
-                <w:szCs w:val="20"/>
-                <w:rtl/>
-              </w:rPr>
-            </w:pPr>
-          </w:p>
-        </w:tc>
-        <w:tc>
-          <w:tcPr>
-            <w:tcW w:w="2706" w:type="dxa"/>
+              <w:t xml:space="preserve">ניצן </w:t>
+            </w:r>
+            <w:proofErr w:type="spellStart"/>
+            <w:r>
+              <w:rPr>
+                <w:rFonts w:hint="cs"/>
+                <w:b/>
+                <w:bCs/>
+                <w:sz w:val="20"/>
+                <w:szCs w:val="20"/>
+                <w:rtl/>
+              </w:rPr>
+              <w:t>גולדווין</w:t>
+            </w:r>
+            <w:proofErr w:type="spellEnd"/>
+          </w:p>
+        </w:tc>
+        <w:tc>
+          <w:tcPr>
+            <w:tcW w:w="2841" w:type="dxa"/>
             <w:tcBorders>
               <w:top w:val="thickThinSmallGap" w:sz="24" w:space="0" w:color="000000"/>
               <w:right w:val="thickThinSmallGap" w:sz="24" w:space="0" w:color="000000"/>
@@ -716,7 +1896,30 @@
                 <w:szCs w:val="20"/>
                 <w:rtl/>
               </w:rPr>
-              <w:t xml:space="preserve">גליה </w:t>
+              <w:t>גיא רשף</w:t>
+            </w:r>
+          </w:p>
+          <w:p>
+            <w:pPr>
+              <w:spacing w:line="276" w:lineRule="auto"/>
+              <w:rPr>
+                <w:b/>
+                <w:bCs/>
+                <w:sz w:val="20"/>
+                <w:szCs w:val="20"/>
+                <w:rtl/>
+              </w:rPr>
+            </w:pPr>
+            <w:r>
+              <w:rPr>
+                <w:rFonts w:hint="cs"/>
+                <w:b/>
+                <w:bCs/>
+                <w:sz w:val="20"/>
+                <w:szCs w:val="20"/>
+                <w:rtl/>
+              </w:rPr>
+              <w:t xml:space="preserve">רחל </w:t>
             </w:r>
             <w:proofErr w:type="spellStart"/>
             <w:r>
@@ -728,7 +1931,7 @@
                 <w:szCs w:val="20"/>
                 <w:rtl/>
               </w:rPr>
-              <w:t>ספז</w:t>
+              <w:t>בראל</w:t>
             </w:r>
             <w:proofErr w:type="spellEnd"/>
           </w:p>
@@ -752,7 +1955,7 @@
                 <w:szCs w:val="20"/>
                 <w:rtl/>
               </w:rPr>
-              <w:t>מוטי מור</w:t>
+              <w:t>עדי תדהר</w:t>
             </w:r>
           </w:p>
           <w:p>
@@ -775,8 +1978,21 @@
                 <w:szCs w:val="20"/>
                 <w:rtl/>
               </w:rPr>
-              <w:t>גל סגל</w:t>
-            </w:r>
+              <w:t xml:space="preserve">ערן </w:t>
+            </w:r>
+            <w:proofErr w:type="spellStart"/>
+            <w:r>
+              <w:rPr>
+                <w:rFonts w:hint="cs"/>
+                <w:b/>
+                <w:bCs/>
+                <w:sz w:val="20"/>
+                <w:szCs w:val="20"/>
+                <w:rtl/>
+              </w:rPr>
+              <w:t>פרבשטיין</w:t>
+            </w:r>
+            <w:proofErr w:type="spellEnd"/>
           </w:p>
           <w:p>
             <w:pPr>
@@ -789,17 +2005,6 @@
                 <w:rtl/>
               </w:rPr>
             </w:pPr>
-            <w:r>
-              <w:rPr>
-                <w:rFonts w:hint="cs"/>
-                <w:b/>
-                <w:bCs/>
-                <w:sz w:val="20"/>
-                <w:szCs w:val="20"/>
-                <w:rtl/>
-              </w:rPr>
-              <w:t xml:space="preserve">ערן </w:t>
-            </w:r>
             <w:proofErr w:type="spellStart"/>
             <w:r>
               <w:rPr>
@@ -810,44 +2015,33 @@
                 <w:szCs w:val="20"/>
                 <w:rtl/>
               </w:rPr>
-              <w:t>רוזנק</w:t>
+              <w:t>אוסי</w:t>
             </w:r>
             <w:proofErr w:type="spellEnd"/>
-          </w:p>
-          <w:p>
-            <w:pPr>
-              <w:spacing w:line="276" w:lineRule="auto"/>
-              <w:rPr>
-                <w:b/>
-                <w:bCs/>
-                <w:sz w:val="20"/>
-                <w:szCs w:val="20"/>
-                <w:rtl/>
-              </w:rPr>
-            </w:pPr>
-            <w:r>
-              <w:rPr>
-                <w:rFonts w:hint="cs"/>
-                <w:b/>
-                <w:bCs/>
-                <w:sz w:val="20"/>
-                <w:szCs w:val="20"/>
-                <w:rtl/>
-              </w:rPr>
-              <w:t>מאיה זאב</w:t>
-            </w:r>
-          </w:p>
-          <w:p>
-            <w:pPr>
-              <w:spacing w:line="276" w:lineRule="auto"/>
-              <w:rPr>
-                <w:b/>
-                <w:bCs/>
-                <w:sz w:val="20"/>
-                <w:szCs w:val="20"/>
-                <w:rtl/>
-              </w:rPr>
-            </w:pPr>
+            <w:r>
+              <w:rPr>
+                <w:rFonts w:hint="cs"/>
+                <w:b/>
+                <w:bCs/>
+                <w:sz w:val="20"/>
+                <w:szCs w:val="20"/>
+                <w:rtl/>
+              </w:rPr>
+              <w:t xml:space="preserve"> </w:t>
+            </w:r>
+            <w:proofErr w:type="spellStart"/>
+            <w:r>
+              <w:rPr>
+                <w:rFonts w:hint="cs"/>
+                <w:b/>
+                <w:bCs/>
+                <w:sz w:val="20"/>
+                <w:szCs w:val="20"/>
+                <w:rtl/>
+              </w:rPr>
+              <w:t>שלוסמן</w:t>
+            </w:r>
+            <w:proofErr w:type="spellEnd"/>
           </w:p>
         </w:tc>
       </w:tr>
@@ -857,7 +2051,7 @@
         </w:trPr>
         <w:tc>
           <w:tcPr>
-            <w:tcW w:w="1134" w:type="dxa"/>
+            <w:tcW w:w="1126" w:type="dxa"/>
             <w:tcBorders>
               <w:left w:val="thinThickSmallGap" w:sz="24" w:space="0" w:color="000000"/>
               <w:right w:val="thickThinSmallGap" w:sz="24" w:space="0" w:color="000000"/>
@@ -893,7 +2087,7 @@
         </w:tc>
         <w:tc>
           <w:tcPr>
-            <w:tcW w:w="9220" w:type="dxa"/>
+            <w:tcW w:w="9490" w:type="dxa"/>
             <w:gridSpan w:val="4"/>
             <w:tcBorders>
               <w:right w:val="thickThinSmallGap" w:sz="24" w:space="0" w:color="000000"/>
@@ -903,30 +2097,28 @@
             <w:pPr>
               <w:spacing w:line="360" w:lineRule="auto"/>
               <w:rPr>
-                <w:b/>
-                <w:bCs/>
-                <w:rtl/>
-              </w:rPr>
-            </w:pPr>
-            <w:r>
-              <w:rPr>
-                <w:rFonts w:hint="cs"/>
-                <w:b/>
-                <w:bCs/>
-                <w:highlight w:val="yellow"/>
-                <w:rtl/>
-              </w:rPr>
-              <w:t xml:space="preserve">כלל המורים המלמדים בכיתות יוד  פותחים את הבוקר שיעור1  ב- </w:t>
-            </w:r>
-            <w:r>
-              <w:rPr>
-                <w:rFonts w:hint="cs"/>
-                <w:b/>
-                <w:bCs/>
-                <w:highlight w:val="yellow"/>
-                <w:rtl/>
-              </w:rPr>
-              <w:t>בוקר טוב</w:t>
+                <w:rtl/>
+              </w:rPr>
+            </w:pPr>
+            <w:r>
+              <w:rPr>
+                <w:rFonts w:asciiTheme="minorBidi" w:hAnsiTheme="minorBidi"/>
+                <w:b/>
+                <w:bCs/>
+                <w:u w:val="single"/>
+                <w:rtl/>
+              </w:rPr>
+              <w:t>מבחן</w:t>
+            </w:r>
+            <w:r>
+              <w:rPr>
+                <w:rFonts w:hint="cs"/>
+                <w:b/>
+                <w:bCs/>
+                <w:u w:val="single"/>
+                <w:rtl/>
+              </w:rPr>
+              <w:t xml:space="preserve"> מתמטיקה יוד 1-7+11+12 </w:t>
             </w:r>
             <w:r>
               <w:rPr>
@@ -937,478 +2129,261 @@
               </w:rPr>
               <w:t xml:space="preserve">  </w:t>
             </w:r>
+            <w:r>
+              <w:rPr>
+                <w:rFonts w:hint="cs"/>
+                <w:rtl/>
+              </w:rPr>
+              <w:t>8.00-10.</w:t>
+            </w:r>
+            <w:r>
+              <w:rPr>
+                <w:rFonts w:hint="cs"/>
+                <w:rtl/>
+              </w:rPr>
+              <w:t>15</w:t>
+            </w:r>
+            <w:r>
+              <w:rPr>
+                <w:rFonts w:hint="cs"/>
+                <w:rtl/>
+              </w:rPr>
+              <w:t xml:space="preserve"> בהשגחת המורים המלמדים.</w:t>
+            </w:r>
+            <w:r>
+              <w:rPr>
+                <w:rFonts w:hint="cs"/>
+                <w:rtl/>
+              </w:rPr>
+              <w:t xml:space="preserve">   </w:t>
+            </w:r>
+            <w:r>
+              <w:rPr>
+                <w:rFonts w:hint="cs"/>
+                <w:rtl/>
+              </w:rPr>
+              <w:t xml:space="preserve">ת. זמן מגיעים ב8.00-8.25. כ